<commit_message>
Added notes to manuscript
</commit_message>
<xml_diff>
--- a/manuscript/Obesity-Glucocorticoids/Manuscript.docx
+++ b/manuscript/Obesity-Glucocorticoids/Manuscript.docx
@@ -62,7 +62,15 @@
         <w:t xml:space="preserve"> may vary according to obesity</w:t>
       </w:r>
       <w:r>
-        <w:t xml:space="preserve"> status. Here we have re-analyzed the data stratifying the Cushingoid and control groups by BMI, classi</w:t>
+        <w:t xml:space="preserve"> status. Here we have re-analyzed the data stratifying the </w:t>
+      </w:r>
+      <w:proofErr w:type="spellStart"/>
+      <w:r>
+        <w:t>Cushingoid</w:t>
+      </w:r>
+      <w:proofErr w:type="spellEnd"/>
+      <w:r>
+        <w:t xml:space="preserve"> and control groups by BMI, classi</w:t>
       </w:r>
       <w:r>
         <w:t xml:space="preserve">fying these individuals as “Not </w:t>
@@ -106,20 +114,22 @@
       <w:r>
         <w:t xml:space="preserve"> </w:t>
       </w:r>
-      <w:commentRangeStart w:id="0"/>
+      <w:bookmarkStart w:id="0" w:name="_GoBack"/>
+      <w:commentRangeStart w:id="1"/>
       <w:r>
         <w:t>However,</w:t>
       </w:r>
       <w:r>
         <w:t xml:space="preserve"> it is not possible to determine when these individuals developed this disease and what their weight status was prior to their diagnosis.</w:t>
       </w:r>
-      <w:commentRangeEnd w:id="0"/>
+      <w:commentRangeEnd w:id="1"/>
       <w:r>
         <w:rPr>
           <w:rStyle w:val="CommentReference"/>
         </w:rPr>
-        <w:commentReference w:id="0"/>
-      </w:r>
+        <w:commentReference w:id="1"/>
+      </w:r>
+      <w:bookmarkEnd w:id="0"/>
     </w:p>
     <w:p/>
     <w:p>
@@ -171,8 +181,16 @@
     </w:p>
     <w:p/>
     <w:p>
+      <w:commentRangeStart w:id="2"/>
       <w:r>
         <w:t>Clamp data</w:t>
+      </w:r>
+      <w:commentRangeEnd w:id="2"/>
+      <w:r>
+        <w:rPr>
+          <w:rStyle w:val="CommentReference"/>
+        </w:rPr>
+        <w:commentReference w:id="2"/>
       </w:r>
     </w:p>
     <w:p>
@@ -293,29 +311,31 @@
       <w:r>
         <w:t xml:space="preserve"> lipogenesis (</w:t>
       </w:r>
-      <w:commentRangeStart w:id="1"/>
+      <w:commentRangeStart w:id="3"/>
       <w:r>
         <w:rPr>
           <w:i/>
         </w:rPr>
         <w:t>Srebf1</w:t>
       </w:r>
-      <w:commentRangeEnd w:id="1"/>
+      <w:commentRangeEnd w:id="3"/>
       <w:r>
         <w:rPr>
           <w:rStyle w:val="CommentReference"/>
         </w:rPr>
-        <w:commentReference w:id="1"/>
+        <w:commentReference w:id="3"/>
       </w:r>
       <w:r>
         <w:t xml:space="preserve"> and </w:t>
       </w:r>
+      <w:proofErr w:type="spellStart"/>
       <w:r>
         <w:rPr>
           <w:i/>
         </w:rPr>
         <w:t>Fasn</w:t>
       </w:r>
+      <w:proofErr w:type="spellEnd"/>
       <w:r>
         <w:t xml:space="preserve">) was assessed via qPCR (Figure).  </w:t>
       </w:r>
@@ -420,16 +440,16 @@
       <w:r>
         <w:t xml:space="preserve">There were no significant differences in food </w:t>
       </w:r>
-      <w:commentRangeStart w:id="2"/>
+      <w:commentRangeStart w:id="4"/>
       <w:r>
         <w:t>consumption</w:t>
       </w:r>
-      <w:commentRangeEnd w:id="2"/>
+      <w:commentRangeEnd w:id="4"/>
       <w:r>
         <w:rPr>
           <w:rStyle w:val="CommentReference"/>
         </w:rPr>
-        <w:commentReference w:id="2"/>
+        <w:commentReference w:id="4"/>
       </w:r>
       <w:r>
         <w:t>.</w:t>
@@ -437,16 +457,22 @@
     </w:p>
     <w:p/>
     <w:p>
+      <w:commentRangeStart w:id="5"/>
       <w:r>
         <w:t>Fat cell size</w:t>
       </w:r>
       <w:r>
         <w:t>/inflammation</w:t>
       </w:r>
-      <w:bookmarkStart w:id="3" w:name="_GoBack"/>
-      <w:bookmarkEnd w:id="3"/>
       <w:r>
         <w:t>…</w:t>
+      </w:r>
+      <w:commentRangeEnd w:id="5"/>
+      <w:r>
+        <w:rPr>
+          <w:rStyle w:val="CommentReference"/>
+        </w:rPr>
+        <w:commentReference w:id="5"/>
       </w:r>
     </w:p>
     <w:p/>
@@ -579,7 +605,21 @@
         <w:rPr>
           <w:color w:val="000000" w:themeColor="text1"/>
         </w:rPr>
-        <w:t xml:space="preserve"> decreased lipid content and increased glycerol release into the media, indicating increased lipolysis. To assess this further, we measured lipolytic enzyme mRNA and protein expression levels in these cells</w:t>
+        <w:t xml:space="preserve"> decreased lipid content and increased glycerol release into the media, indicating increased lipolysis. To assess this further, we measured </w:t>
+      </w:r>
+      <w:proofErr w:type="spellStart"/>
+      <w:r>
+        <w:rPr>
+          <w:color w:val="000000" w:themeColor="text1"/>
+        </w:rPr>
+        <w:t>lipolytic</w:t>
+      </w:r>
+      <w:proofErr w:type="spellEnd"/>
+      <w:r>
+        <w:rPr>
+          <w:color w:val="000000" w:themeColor="text1"/>
+        </w:rPr>
+        <w:t xml:space="preserve"> enzyme mRNA and protein expression levels in these cells</w:t>
       </w:r>
       <w:r>
         <w:rPr>
@@ -612,6 +652,7 @@
         </w:rPr>
         <w:t xml:space="preserve">) and HSL (encoded by </w:t>
       </w:r>
+      <w:proofErr w:type="spellStart"/>
       <w:r>
         <w:rPr>
           <w:i/>
@@ -619,6 +660,7 @@
         </w:rPr>
         <w:t>Lipe</w:t>
       </w:r>
+      <w:proofErr w:type="spellEnd"/>
       <w:r>
         <w:rPr>
           <w:color w:val="000000" w:themeColor="text1"/>
@@ -797,7 +839,21 @@
         <w:rPr>
           <w:color w:val="000000" w:themeColor="text1"/>
         </w:rPr>
-        <w:t xml:space="preserve">mice were i.p. injected with </w:t>
+        <w:t xml:space="preserve">mice were </w:t>
+      </w:r>
+      <w:proofErr w:type="spellStart"/>
+      <w:r>
+        <w:rPr>
+          <w:color w:val="000000" w:themeColor="text1"/>
+        </w:rPr>
+        <w:t>i.p</w:t>
+      </w:r>
+      <w:proofErr w:type="spellEnd"/>
+      <w:r>
+        <w:rPr>
+          <w:color w:val="000000" w:themeColor="text1"/>
+        </w:rPr>
+        <w:t xml:space="preserve">. injected with </w:t>
       </w:r>
       <w:r>
         <w:rPr>
@@ -827,19 +883,240 @@
         <w:rPr>
           <w:color w:val="000000" w:themeColor="text1"/>
         </w:rPr>
-        <w:t>S</w:t>
-      </w:r>
-      <w:r>
-        <w:rPr>
-          <w:color w:val="000000" w:themeColor="text1"/>
-        </w:rPr>
-        <w:t>erum free fatty acids and glycerol were measured</w:t>
-      </w:r>
-      <w:r>
-        <w:rPr>
-          <w:color w:val="000000" w:themeColor="text1"/>
-        </w:rPr>
-        <w:t xml:space="preserve"> for each of these conditions</w:t>
+        <w:t xml:space="preserve">Serum free fatty acids and glycerol were measured for each of these conditions. </w:t>
+      </w:r>
+      <w:r>
+        <w:rPr>
+          <w:color w:val="000000" w:themeColor="text1"/>
+        </w:rPr>
+        <w:t>Dexamethasone</w:t>
+      </w:r>
+      <w:r>
+        <w:rPr>
+          <w:color w:val="000000" w:themeColor="text1"/>
+        </w:rPr>
+        <w:t xml:space="preserve"> treatment</w:t>
+      </w:r>
+      <w:r>
+        <w:rPr>
+          <w:color w:val="000000" w:themeColor="text1"/>
+        </w:rPr>
+        <w:t xml:space="preserve"> led to increases in glycerol</w:t>
+      </w:r>
+      <w:r>
+        <w:rPr>
+          <w:color w:val="000000" w:themeColor="text1"/>
+        </w:rPr>
+        <w:t xml:space="preserve"> and free fatty acids across </w:t>
+      </w:r>
+      <w:r>
+        <w:rPr>
+          <w:color w:val="000000" w:themeColor="text1"/>
+        </w:rPr>
+        <w:t xml:space="preserve">all </w:t>
+      </w:r>
+      <w:r>
+        <w:rPr>
+          <w:color w:val="000000" w:themeColor="text1"/>
+        </w:rPr>
+        <w:t>conditions.</w:t>
+      </w:r>
+    </w:p>
+    <w:p>
+      <w:pPr>
+        <w:rPr>
+          <w:color w:val="000000" w:themeColor="text1"/>
+        </w:rPr>
+      </w:pPr>
+    </w:p>
+    <w:p>
+      <w:pPr>
+        <w:rPr>
+          <w:color w:val="000000" w:themeColor="text1"/>
+        </w:rPr>
+      </w:pPr>
+      <w:r>
+        <w:rPr>
+          <w:color w:val="000000" w:themeColor="text1"/>
+        </w:rPr>
+        <w:t xml:space="preserve">qPCR </w:t>
+      </w:r>
+      <w:proofErr w:type="spellStart"/>
+      <w:r>
+        <w:rPr>
+          <w:color w:val="000000" w:themeColor="text1"/>
+        </w:rPr>
+        <w:t>lipolytic</w:t>
+      </w:r>
+      <w:proofErr w:type="spellEnd"/>
+      <w:r>
+        <w:rPr>
+          <w:color w:val="000000" w:themeColor="text1"/>
+        </w:rPr>
+        <w:t xml:space="preserve"> genes in these mice </w:t>
+      </w:r>
+    </w:p>
+    <w:p>
+      <w:pPr>
+        <w:rPr>
+          <w:color w:val="000000" w:themeColor="text1"/>
+        </w:rPr>
+      </w:pPr>
+    </w:p>
+    <w:p>
+      <w:pPr>
+        <w:rPr>
+          <w:color w:val="000000" w:themeColor="text1"/>
+        </w:rPr>
+      </w:pPr>
+      <w:r>
+        <w:rPr>
+          <w:color w:val="000000" w:themeColor="text1"/>
+        </w:rPr>
+        <w:t>These data show that glucocorticoids directly stimulate lipolysis in adipose tissue.</w:t>
+      </w:r>
+    </w:p>
+    <w:p>
+      <w:pPr>
+        <w:pStyle w:val="Heading1"/>
+      </w:pPr>
+      <w:r>
+        <w:t>Dexamethasone-Induced Lipolysis is increased in HFD-Fed Mice</w:t>
+      </w:r>
+    </w:p>
+    <w:p>
+      <w:pPr>
+        <w:rPr>
+          <w:color w:val="000000" w:themeColor="text1"/>
+        </w:rPr>
+      </w:pPr>
+      <w:r>
+        <w:rPr>
+          <w:color w:val="000000" w:themeColor="text1"/>
+        </w:rPr>
+        <w:t xml:space="preserve">To determine whether the effect of dexamethasone-induced in vivo lipolysis was exacerbated in the context of obesity </w:t>
+      </w:r>
+      <w:r>
+        <w:rPr>
+          <w:color w:val="000000" w:themeColor="text1"/>
+        </w:rPr>
+        <w:t>we measured serum glycerol following a 16-hour fast</w:t>
+      </w:r>
+      <w:r>
+        <w:rPr>
+          <w:color w:val="000000" w:themeColor="text1"/>
+        </w:rPr>
+        <w:t xml:space="preserve"> (figure)</w:t>
+      </w:r>
+      <w:r>
+        <w:rPr>
+          <w:color w:val="000000" w:themeColor="text1"/>
+        </w:rPr>
+        <w:t>.</w:t>
+      </w:r>
+      <w:r>
+        <w:rPr>
+          <w:color w:val="000000" w:themeColor="text1"/>
+        </w:rPr>
+        <w:t xml:space="preserve"> </w:t>
+      </w:r>
+      <w:r>
+        <w:rPr>
+          <w:color w:val="000000" w:themeColor="text1"/>
+        </w:rPr>
+        <w:t>Similarly, was elevated in dexamethasone treated animals and there was a significant interaction between drug and diet (</w:t>
+      </w:r>
+      <w:r>
+        <w:rPr>
+          <w:color w:val="000000" w:themeColor="text1"/>
+        </w:rPr>
+        <w:t>p value).</w:t>
+      </w:r>
+      <w:r>
+        <w:rPr>
+          <w:color w:val="000000" w:themeColor="text1"/>
+        </w:rPr>
+        <w:t xml:space="preserve"> </w:t>
+      </w:r>
+    </w:p>
+    <w:p>
+      <w:pPr>
+        <w:rPr>
+          <w:color w:val="000000" w:themeColor="text1"/>
+        </w:rPr>
+      </w:pPr>
+    </w:p>
+    <w:p>
+      <w:pPr>
+        <w:rPr>
+          <w:color w:val="000000" w:themeColor="text1"/>
+        </w:rPr>
+      </w:pPr>
+      <w:r>
+        <w:rPr>
+          <w:color w:val="000000" w:themeColor="text1"/>
+        </w:rPr>
+        <w:t xml:space="preserve">We also quantified mRNA and protein expression of </w:t>
+      </w:r>
+      <w:proofErr w:type="spellStart"/>
+      <w:r>
+        <w:rPr>
+          <w:color w:val="000000" w:themeColor="text1"/>
+        </w:rPr>
+        <w:t>lipolytic</w:t>
+      </w:r>
+      <w:proofErr w:type="spellEnd"/>
+      <w:r>
+        <w:rPr>
+          <w:color w:val="000000" w:themeColor="text1"/>
+        </w:rPr>
+        <w:t xml:space="preserve"> enzymes</w:t>
+      </w:r>
+      <w:r>
+        <w:rPr>
+          <w:color w:val="000000" w:themeColor="text1"/>
+        </w:rPr>
+        <w:t xml:space="preserve">, ATGL </w:t>
+      </w:r>
+      <w:commentRangeStart w:id="6"/>
+      <w:r>
+        <w:rPr>
+          <w:color w:val="000000" w:themeColor="text1"/>
+        </w:rPr>
+        <w:t>and</w:t>
+      </w:r>
+      <w:commentRangeEnd w:id="6"/>
+      <w:r>
+        <w:rPr>
+          <w:rStyle w:val="CommentReference"/>
+        </w:rPr>
+        <w:commentReference w:id="6"/>
+      </w:r>
+      <w:r>
+        <w:rPr>
+          <w:color w:val="000000" w:themeColor="text1"/>
+        </w:rPr>
+        <w:t xml:space="preserve"> HSL,</w:t>
+      </w:r>
+      <w:r>
+        <w:rPr>
+          <w:color w:val="000000" w:themeColor="text1"/>
+        </w:rPr>
+        <w:t xml:space="preserve"> in the </w:t>
+      </w:r>
+      <w:proofErr w:type="spellStart"/>
+      <w:r>
+        <w:rPr>
+          <w:color w:val="000000" w:themeColor="text1"/>
+        </w:rPr>
+        <w:t>iWAT</w:t>
+      </w:r>
+      <w:proofErr w:type="spellEnd"/>
+      <w:r>
+        <w:rPr>
+          <w:color w:val="000000" w:themeColor="text1"/>
+        </w:rPr>
+        <w:t xml:space="preserve"> of these mice. Consistent with the above findings, expression was elevated in the dexamethasone-treated groups and there was a significant interaction of drug and diet</w:t>
       </w:r>
       <w:r>
         <w:rPr>
@@ -851,209 +1128,6 @@
         <w:rPr>
           <w:color w:val="000000" w:themeColor="text1"/>
         </w:rPr>
-        <w:t>Dexamethasone</w:t>
-      </w:r>
-      <w:r>
-        <w:rPr>
-          <w:color w:val="000000" w:themeColor="text1"/>
-        </w:rPr>
-        <w:t xml:space="preserve"> treatment</w:t>
-      </w:r>
-      <w:r>
-        <w:rPr>
-          <w:color w:val="000000" w:themeColor="text1"/>
-        </w:rPr>
-        <w:t xml:space="preserve"> led to increases in glycerol</w:t>
-      </w:r>
-      <w:r>
-        <w:rPr>
-          <w:color w:val="000000" w:themeColor="text1"/>
-        </w:rPr>
-        <w:t xml:space="preserve"> and free fatty acids across </w:t>
-      </w:r>
-      <w:r>
-        <w:rPr>
-          <w:color w:val="000000" w:themeColor="text1"/>
-        </w:rPr>
-        <w:t xml:space="preserve">all </w:t>
-      </w:r>
-      <w:r>
-        <w:rPr>
-          <w:color w:val="000000" w:themeColor="text1"/>
-        </w:rPr>
-        <w:t>conditions.</w:t>
-      </w:r>
-    </w:p>
-    <w:p>
-      <w:pPr>
-        <w:rPr>
-          <w:color w:val="000000" w:themeColor="text1"/>
-        </w:rPr>
-      </w:pPr>
-    </w:p>
-    <w:p>
-      <w:pPr>
-        <w:rPr>
-          <w:color w:val="000000" w:themeColor="text1"/>
-        </w:rPr>
-      </w:pPr>
-      <w:r>
-        <w:rPr>
-          <w:color w:val="000000" w:themeColor="text1"/>
-        </w:rPr>
-        <w:t xml:space="preserve">qPCR lipolytic genes in these mice </w:t>
-      </w:r>
-    </w:p>
-    <w:p>
-      <w:pPr>
-        <w:rPr>
-          <w:color w:val="000000" w:themeColor="text1"/>
-        </w:rPr>
-      </w:pPr>
-    </w:p>
-    <w:p>
-      <w:pPr>
-        <w:rPr>
-          <w:color w:val="000000" w:themeColor="text1"/>
-        </w:rPr>
-      </w:pPr>
-      <w:r>
-        <w:rPr>
-          <w:color w:val="000000" w:themeColor="text1"/>
-        </w:rPr>
-        <w:t>These data show that glucocorticoids directly stimul</w:t>
-      </w:r>
-      <w:r>
-        <w:rPr>
-          <w:color w:val="000000" w:themeColor="text1"/>
-        </w:rPr>
-        <w:t>ate lipolysis in adipose tissue.</w:t>
-      </w:r>
-    </w:p>
-    <w:p>
-      <w:pPr>
-        <w:pStyle w:val="Heading1"/>
-      </w:pPr>
-      <w:r>
-        <w:t>Dexamethasone-Induced Lipolysis is increased in HFD-Fed Mice</w:t>
-      </w:r>
-    </w:p>
-    <w:p>
-      <w:pPr>
-        <w:rPr>
-          <w:color w:val="000000" w:themeColor="text1"/>
-        </w:rPr>
-      </w:pPr>
-      <w:r>
-        <w:rPr>
-          <w:color w:val="000000" w:themeColor="text1"/>
-        </w:rPr>
-        <w:t xml:space="preserve">To determine whether the effect of dexamethasone-induced in vivo lipolysis was exacerbated in the context of obesity </w:t>
-      </w:r>
-      <w:r>
-        <w:rPr>
-          <w:color w:val="000000" w:themeColor="text1"/>
-        </w:rPr>
-        <w:t>we measured serum glycerol following a 16-hour fast</w:t>
-      </w:r>
-      <w:r>
-        <w:rPr>
-          <w:color w:val="000000" w:themeColor="text1"/>
-        </w:rPr>
-        <w:t xml:space="preserve"> (figure)</w:t>
-      </w:r>
-      <w:r>
-        <w:rPr>
-          <w:color w:val="000000" w:themeColor="text1"/>
-        </w:rPr>
-        <w:t>.</w:t>
-      </w:r>
-      <w:r>
-        <w:rPr>
-          <w:color w:val="000000" w:themeColor="text1"/>
-        </w:rPr>
-        <w:t xml:space="preserve"> </w:t>
-      </w:r>
-      <w:r>
-        <w:rPr>
-          <w:color w:val="000000" w:themeColor="text1"/>
-        </w:rPr>
-        <w:t>Similarly, was elevated in dexamethasone treated animals and there was a significant interaction between drug and diet (</w:t>
-      </w:r>
-      <w:r>
-        <w:rPr>
-          <w:color w:val="000000" w:themeColor="text1"/>
-        </w:rPr>
-        <w:t>p value).</w:t>
-      </w:r>
-      <w:r>
-        <w:rPr>
-          <w:color w:val="000000" w:themeColor="text1"/>
-        </w:rPr>
-        <w:t xml:space="preserve"> </w:t>
-      </w:r>
-    </w:p>
-    <w:p>
-      <w:pPr>
-        <w:rPr>
-          <w:color w:val="000000" w:themeColor="text1"/>
-        </w:rPr>
-      </w:pPr>
-    </w:p>
-    <w:p>
-      <w:pPr>
-        <w:rPr>
-          <w:color w:val="000000" w:themeColor="text1"/>
-        </w:rPr>
-      </w:pPr>
-      <w:r>
-        <w:rPr>
-          <w:color w:val="000000" w:themeColor="text1"/>
-        </w:rPr>
-        <w:t>We also quantified mRNA and protein expression of lipolytic enzymes</w:t>
-      </w:r>
-      <w:r>
-        <w:rPr>
-          <w:color w:val="000000" w:themeColor="text1"/>
-        </w:rPr>
-        <w:t xml:space="preserve">, ATGL </w:t>
-      </w:r>
-      <w:commentRangeStart w:id="4"/>
-      <w:r>
-        <w:rPr>
-          <w:color w:val="000000" w:themeColor="text1"/>
-        </w:rPr>
-        <w:t>and</w:t>
-      </w:r>
-      <w:commentRangeEnd w:id="4"/>
-      <w:r>
-        <w:rPr>
-          <w:rStyle w:val="CommentReference"/>
-        </w:rPr>
-        <w:commentReference w:id="4"/>
-      </w:r>
-      <w:r>
-        <w:rPr>
-          <w:color w:val="000000" w:themeColor="text1"/>
-        </w:rPr>
-        <w:t xml:space="preserve"> HSL,</w:t>
-      </w:r>
-      <w:r>
-        <w:rPr>
-          <w:color w:val="000000" w:themeColor="text1"/>
-        </w:rPr>
-        <w:t xml:space="preserve"> in the iWAT of these mice. Consistent with the above findings, expression was elevated in the dexamethasone-treated groups and there was a significant interaction of drug and diet</w:t>
-      </w:r>
-      <w:r>
-        <w:rPr>
-          <w:color w:val="000000" w:themeColor="text1"/>
-        </w:rPr>
-        <w:t xml:space="preserve">. </w:t>
-      </w:r>
-      <w:r>
-        <w:rPr>
-          <w:color w:val="000000" w:themeColor="text1"/>
-        </w:rPr>
         <w:t>These d</w:t>
       </w:r>
       <w:r>
@@ -1068,6 +1142,40 @@
         </w:rPr>
         <w:t xml:space="preserve"> is augmented in the context of obesity.</w:t>
       </w:r>
+    </w:p>
+    <w:p>
+      <w:pPr>
+        <w:rPr>
+          <w:color w:val="000000" w:themeColor="text1"/>
+        </w:rPr>
+      </w:pPr>
+    </w:p>
+    <w:p>
+      <w:pPr>
+        <w:rPr>
+          <w:color w:val="000000" w:themeColor="text1"/>
+        </w:rPr>
+      </w:pPr>
+    </w:p>
+    <w:p>
+      <w:pPr>
+        <w:rPr>
+          <w:color w:val="000000" w:themeColor="text1"/>
+        </w:rPr>
+      </w:pPr>
+      <w:r>
+        <w:rPr>
+          <w:color w:val="000000" w:themeColor="text1"/>
+        </w:rPr>
+        <w:t>Discussion</w:t>
+      </w:r>
+    </w:p>
+    <w:p>
+      <w:pPr>
+        <w:rPr>
+          <w:color w:val="000000" w:themeColor="text1"/>
+        </w:rPr>
+      </w:pPr>
     </w:p>
     <w:p>
       <w:pPr>
@@ -1095,7 +1203,7 @@
 
 <file path=word/comments.xml><?xml version="1.0" encoding="utf-8"?>
 <w:comments xmlns:wpc="http://schemas.microsoft.com/office/word/2010/wordprocessingCanvas" xmlns:mo="http://schemas.microsoft.com/office/mac/office/2008/main" xmlns:mc="http://schemas.openxmlformats.org/markup-compatibility/2006" xmlns:mv="urn:schemas-microsoft-com:mac:vml" xmlns:o="urn:schemas-microsoft-com:office:office" xmlns:r="http://schemas.openxmlformats.org/officeDocument/2006/relationships" xmlns:m="http://schemas.openxmlformats.org/officeDocument/2006/math" xmlns:v="urn:schemas-microsoft-com:vml" xmlns:wp14="http://schemas.microsoft.com/office/word/2010/wordprocessingDrawing" xmlns:wp="http://schemas.openxmlformats.org/drawingml/2006/wordprocessingDrawing" xmlns:w10="urn:schemas-microsoft-com:office:word" xmlns:w="http://schemas.openxmlformats.org/wordprocessingml/2006/main" xmlns:w14="http://schemas.microsoft.com/office/word/2010/wordml" xmlns:w15="http://schemas.microsoft.com/office/word/2012/wordml" xmlns:wpg="http://schemas.microsoft.com/office/word/2010/wordprocessingGroup" xmlns:wpi="http://schemas.microsoft.com/office/word/2010/wordprocessingInk" xmlns:wne="http://schemas.microsoft.com/office/word/2006/wordml" xmlns:wps="http://schemas.microsoft.com/office/word/2010/wordprocessingShape" mc:Ignorable="w14 w15 wp14">
-  <w:comment w:id="0" w:author="Microsoft Office User" w:date="2017-01-20T01:37:00Z" w:initials="Office">
+  <w:comment w:id="1" w:author="Microsoft Office User" w:date="2017-01-20T01:37:00Z" w:initials="Office">
     <w:p>
       <w:pPr>
         <w:pStyle w:val="CommentText"/>
@@ -1111,7 +1219,7 @@
       </w:r>
     </w:p>
   </w:comment>
-  <w:comment w:id="1" w:author="Microsoft Office User" w:date="2017-01-20T01:48:00Z" w:initials="Office">
+  <w:comment w:id="2" w:author="Dave Bridges" w:date="2017-01-20T15:16:00Z" w:initials="DB">
     <w:p>
       <w:pPr>
         <w:pStyle w:val="CommentText"/>
@@ -1123,11 +1231,27 @@
         <w:annotationRef/>
       </w:r>
       <w:r>
+        <w:t>Talk about Clamp data here</w:t>
+      </w:r>
+    </w:p>
+  </w:comment>
+  <w:comment w:id="3" w:author="Microsoft Office User" w:date="2017-01-20T01:48:00Z" w:initials="Office">
+    <w:p>
+      <w:pPr>
+        <w:pStyle w:val="CommentText"/>
+      </w:pPr>
+      <w:r>
+        <w:rPr>
+          <w:rStyle w:val="CommentReference"/>
+        </w:rPr>
+        <w:annotationRef/>
+      </w:r>
+      <w:r>
         <w:t>Is LDLR responsible for uptake into the liver? Maybe we should assess.</w:t>
       </w:r>
     </w:p>
   </w:comment>
-  <w:comment w:id="2" w:author="Microsoft Office User" w:date="2017-01-20T02:11:00Z" w:initials="Office">
+  <w:comment w:id="4" w:author="Microsoft Office User" w:date="2017-01-20T02:11:00Z" w:initials="Office">
     <w:p>
       <w:pPr>
         <w:pStyle w:val="CommentText"/>
@@ -1143,7 +1267,31 @@
       </w:r>
     </w:p>
   </w:comment>
-  <w:comment w:id="4" w:author="Microsoft Office User" w:date="2017-01-20T14:44:00Z" w:initials="Office">
+  <w:comment w:id="5" w:author="Dave Bridges" w:date="2017-01-20T15:16:00Z" w:initials="DB">
+    <w:p>
+      <w:pPr>
+        <w:pStyle w:val="CommentText"/>
+      </w:pPr>
+      <w:r>
+        <w:rPr>
+          <w:rStyle w:val="CommentReference"/>
+        </w:rPr>
+        <w:annotationRef/>
+      </w:r>
+      <w:r>
+        <w:t xml:space="preserve">Talk about fat cell size </w:t>
+      </w:r>
+      <w:proofErr w:type="spellStart"/>
+      <w:r>
+        <w:t>imflammation</w:t>
+      </w:r>
+      <w:proofErr w:type="spellEnd"/>
+      <w:r>
+        <w:t xml:space="preserve"> stuff</w:t>
+      </w:r>
+    </w:p>
+  </w:comment>
+  <w:comment w:id="6" w:author="Microsoft Office User" w:date="2017-01-20T14:44:00Z" w:initials="Office">
     <w:p>
       <w:pPr>
         <w:pStyle w:val="CommentText"/>
@@ -1165,8 +1313,10 @@
 <file path=word/commentsExtended.xml><?xml version="1.0" encoding="utf-8"?>
 <w15:commentsEx xmlns:wpc="http://schemas.microsoft.com/office/word/2010/wordprocessingCanvas" xmlns:mo="http://schemas.microsoft.com/office/mac/office/2008/main" xmlns:mc="http://schemas.openxmlformats.org/markup-compatibility/2006" xmlns:mv="urn:schemas-microsoft-com:mac:vml" xmlns:o="urn:schemas-microsoft-com:office:office" xmlns:r="http://schemas.openxmlformats.org/officeDocument/2006/relationships" xmlns:m="http://schemas.openxmlformats.org/officeDocument/2006/math" xmlns:v="urn:schemas-microsoft-com:vml" xmlns:wp14="http://schemas.microsoft.com/office/word/2010/wordprocessingDrawing" xmlns:wp="http://schemas.openxmlformats.org/drawingml/2006/wordprocessingDrawing" xmlns:w10="urn:schemas-microsoft-com:office:word" xmlns:w="http://schemas.openxmlformats.org/wordprocessingml/2006/main" xmlns:w14="http://schemas.microsoft.com/office/word/2010/wordml" xmlns:w15="http://schemas.microsoft.com/office/word/2012/wordml" xmlns:wpg="http://schemas.microsoft.com/office/word/2010/wordprocessingGroup" xmlns:wpi="http://schemas.microsoft.com/office/word/2010/wordprocessingInk" xmlns:wne="http://schemas.microsoft.com/office/word/2006/wordml" xmlns:wps="http://schemas.microsoft.com/office/word/2010/wordprocessingShape" mc:Ignorable="w14 w15 wp14">
   <w15:commentEx w15:paraId="507137C1" w15:done="0"/>
+  <w15:commentEx w15:paraId="74735825" w15:done="0"/>
   <w15:commentEx w15:paraId="48B316BF" w15:done="0"/>
   <w15:commentEx w15:paraId="4452D1E8" w15:done="0"/>
+  <w15:commentEx w15:paraId="3EC0941D" w15:done="0"/>
   <w15:commentEx w15:paraId="4A4BAC83" w15:done="0"/>
 </w15:commentsEx>
 </file>
@@ -1175,6 +1325,9 @@
 <w15:people xmlns:wpc="http://schemas.microsoft.com/office/word/2010/wordprocessingCanvas" xmlns:mo="http://schemas.microsoft.com/office/mac/office/2008/main" xmlns:mc="http://schemas.openxmlformats.org/markup-compatibility/2006" xmlns:mv="urn:schemas-microsoft-com:mac:vml" xmlns:o="urn:schemas-microsoft-com:office:office" xmlns:r="http://schemas.openxmlformats.org/officeDocument/2006/relationships" xmlns:m="http://schemas.openxmlformats.org/officeDocument/2006/math" xmlns:v="urn:schemas-microsoft-com:vml" xmlns:wp14="http://schemas.microsoft.com/office/word/2010/wordprocessingDrawing" xmlns:wp="http://schemas.openxmlformats.org/drawingml/2006/wordprocessingDrawing" xmlns:w10="urn:schemas-microsoft-com:office:word" xmlns:w="http://schemas.openxmlformats.org/wordprocessingml/2006/main" xmlns:w14="http://schemas.microsoft.com/office/word/2010/wordml" xmlns:w15="http://schemas.microsoft.com/office/word/2012/wordml" xmlns:wpg="http://schemas.microsoft.com/office/word/2010/wordprocessingGroup" xmlns:wpi="http://schemas.microsoft.com/office/word/2010/wordprocessingInk" xmlns:wne="http://schemas.microsoft.com/office/word/2006/wordml" xmlns:wps="http://schemas.microsoft.com/office/word/2010/wordprocessingShape" mc:Ignorable="w14 w15 wp14">
   <w15:person w15:author="Microsoft Office User">
     <w15:presenceInfo w15:providerId="None" w15:userId="Microsoft Office User"/>
+  </w15:person>
+  <w15:person w15:author="Dave Bridges">
+    <w15:presenceInfo w15:providerId="Windows Live" w15:userId="4bc1184c43c78bbd"/>
   </w15:person>
 </w15:people>
 </file>

</xml_diff>

<commit_message>
Made some comments in the results section about ITT/liver qPCR
</commit_message>
<xml_diff>
--- a/manuscript/Obesity-Glucocorticoids/Manuscript.docx
+++ b/manuscript/Obesity-Glucocorticoids/Manuscript.docx
@@ -62,15 +62,7 @@
         <w:t xml:space="preserve"> may vary according to obesity</w:t>
       </w:r>
       <w:r>
-        <w:t xml:space="preserve"> status. Here we have re-analyzed the data stratifying the </w:t>
-      </w:r>
-      <w:proofErr w:type="spellStart"/>
-      <w:r>
-        <w:t>Cushingoid</w:t>
-      </w:r>
-      <w:proofErr w:type="spellEnd"/>
-      <w:r>
-        <w:t xml:space="preserve"> and control groups by BMI, classi</w:t>
+        <w:t xml:space="preserve"> status. Here we have re-analyzed the data stratifying the Cushingoid and control groups by BMI, classi</w:t>
       </w:r>
       <w:r>
         <w:t xml:space="preserve">fying these individuals as “Not </w:t>
@@ -109,12 +101,25 @@
         <w:t>.</w:t>
       </w:r>
       <w:r>
-        <w:t xml:space="preserve"> The presence of Cushing’s in individuals with a high BMI leads to increased insulin resistance (measured by HOMA-IR score), above that of Cushing’s or obesity alone.</w:t>
-      </w:r>
-      <w:r>
         <w:t xml:space="preserve"> </w:t>
       </w:r>
-      <w:bookmarkStart w:id="0" w:name="_GoBack"/>
+      <w:commentRangeStart w:id="0"/>
+      <w:r>
+        <w:t>The</w:t>
+      </w:r>
+      <w:commentRangeEnd w:id="0"/>
+      <w:r>
+        <w:rPr>
+          <w:rStyle w:val="CommentReference"/>
+        </w:rPr>
+        <w:commentReference w:id="0"/>
+      </w:r>
+      <w:r>
+        <w:t xml:space="preserve"> presence of Cushing’s in individuals with a high BMI leads to increased insulin resistance (measured by HOMA-IR score), above that of Cushing’s or obesity alone.</w:t>
+      </w:r>
+      <w:r>
+        <w:t xml:space="preserve"> </w:t>
+      </w:r>
       <w:commentRangeStart w:id="1"/>
       <w:r>
         <w:t>However,</w:t>
@@ -129,7 +134,6 @@
         </w:rPr>
         <w:commentReference w:id="1"/>
       </w:r>
-      <w:bookmarkEnd w:id="0"/>
     </w:p>
     <w:p/>
     <w:p>
@@ -176,21 +180,86 @@
         <w:t>antly more resistant to insulin-</w:t>
       </w:r>
       <w:r>
-        <w:t>stimulated glucose uptake when compared to all other groups. Though, it is important to note that the NCD-fed, dexamethasone treated animals still experienced some insulin resistance at this high dose.  Additionally, these mice were hyperglycemic, a condition not seen when mice are treated with dexamethasone or HFD alone.</w:t>
-      </w:r>
+        <w:t>stimulated glucose uptake when compared to all other groups. Though, it is important to note that the NCD-fed, dexamethasone treated animals still experienced some insulin resistance at this high dose.  Additionally</w:t>
+      </w:r>
+      <w:commentRangeStart w:id="2"/>
+      <w:r>
+        <w:t xml:space="preserve">, </w:t>
+      </w:r>
+      <w:del w:id="3" w:author="Dave Bridges" w:date="2017-01-24T16:51:00Z">
+        <w:r>
+          <w:delText>these mice</w:delText>
+        </w:r>
+      </w:del>
+      <w:ins w:id="4" w:author="Dave Bridges" w:date="2017-01-24T16:51:00Z">
+        <w:r>
+          <w:t>HFD/dexamethasone</w:t>
+        </w:r>
+      </w:ins>
+      <w:r>
+        <w:t xml:space="preserve"> </w:t>
+      </w:r>
+      <w:del w:id="5" w:author="Dave Bridges" w:date="2017-01-24T16:51:00Z">
+        <w:r>
+          <w:delText>were hyperglycemic</w:delText>
+        </w:r>
+      </w:del>
+      <w:ins w:id="6" w:author="Dave Bridges" w:date="2017-01-24T16:51:00Z">
+        <w:r>
+          <w:t>exhibited fasting hyperglycemia</w:t>
+        </w:r>
+      </w:ins>
+      <w:r>
+        <w:t xml:space="preserve">, </w:t>
+      </w:r>
+      <w:del w:id="7" w:author="Dave Bridges" w:date="2017-01-24T16:52:00Z">
+        <w:r>
+          <w:delText>a condition not seen when mice are treated with dexamethasone or HFD alone</w:delText>
+        </w:r>
+      </w:del>
+      <w:ins w:id="8" w:author="Dave Bridges" w:date="2017-01-24T16:52:00Z">
+        <w:r>
+          <w:t>with a significant interaction between diet and drug (p=</w:t>
+        </w:r>
+        <w:r>
+          <w:t>0.00009</w:t>
+        </w:r>
+        <w:r>
+          <w:t>)</w:t>
+        </w:r>
+      </w:ins>
+      <w:ins w:id="9" w:author="Dave Bridges" w:date="2017-01-24T16:53:00Z">
+        <w:r>
+          <w:t>.</w:t>
+        </w:r>
+      </w:ins>
+      <w:commentRangeEnd w:id="2"/>
+      <w:ins w:id="10" w:author="Dave Bridges" w:date="2017-01-24T16:57:00Z">
+        <w:r>
+          <w:rPr>
+            <w:rStyle w:val="CommentReference"/>
+          </w:rPr>
+          <w:commentReference w:id="2"/>
+        </w:r>
+      </w:ins>
+      <w:del w:id="11" w:author="Dave Bridges" w:date="2017-01-24T16:52:00Z">
+        <w:r>
+          <w:delText>.</w:delText>
+        </w:r>
+      </w:del>
     </w:p>
     <w:p/>
     <w:p>
-      <w:commentRangeStart w:id="2"/>
+      <w:commentRangeStart w:id="12"/>
       <w:r>
         <w:t>Clamp data</w:t>
       </w:r>
-      <w:commentRangeEnd w:id="2"/>
+      <w:commentRangeEnd w:id="12"/>
       <w:r>
         <w:rPr>
           <w:rStyle w:val="CommentReference"/>
         </w:rPr>
-        <w:commentReference w:id="2"/>
+        <w:commentReference w:id="12"/>
       </w:r>
     </w:p>
     <w:p>
@@ -208,6 +277,7 @@
       </w:r>
     </w:p>
     <w:p>
+      <w:commentRangeStart w:id="13"/>
       <w:r>
         <w:t>Obesity and chronic elevations in glucocorticoids have been associated with increased liver fat</w:t>
       </w:r>
@@ -239,10 +309,28 @@
         <w:t>; intere</w:t>
       </w:r>
       <w:r>
-        <w:t>stingly, levels were further elevated in obese Cushing’s patients, synergistically so in the case of ALT.</w:t>
+        <w:t xml:space="preserve">stingly, levels were further elevated in obese Cushing’s patients, </w:t>
+      </w:r>
+      <w:commentRangeStart w:id="14"/>
+      <w:r>
+        <w:t>synergistically so in the case of ALT.</w:t>
       </w:r>
       <w:r>
         <w:t xml:space="preserve"> </w:t>
+      </w:r>
+      <w:commentRangeEnd w:id="13"/>
+      <w:r>
+        <w:rPr>
+          <w:rStyle w:val="CommentReference"/>
+        </w:rPr>
+        <w:commentReference w:id="13"/>
+      </w:r>
+      <w:commentRangeEnd w:id="14"/>
+      <w:r>
+        <w:rPr>
+          <w:rStyle w:val="CommentReference"/>
+        </w:rPr>
+        <w:commentReference w:id="14"/>
       </w:r>
     </w:p>
     <w:p/>
@@ -311,31 +399,29 @@
       <w:r>
         <w:t xml:space="preserve"> lipogenesis (</w:t>
       </w:r>
-      <w:commentRangeStart w:id="3"/>
+      <w:commentRangeStart w:id="15"/>
       <w:r>
         <w:rPr>
           <w:i/>
         </w:rPr>
         <w:t>Srebf1</w:t>
       </w:r>
-      <w:commentRangeEnd w:id="3"/>
+      <w:commentRangeEnd w:id="15"/>
       <w:r>
         <w:rPr>
           <w:rStyle w:val="CommentReference"/>
         </w:rPr>
-        <w:commentReference w:id="3"/>
+        <w:commentReference w:id="15"/>
       </w:r>
       <w:r>
         <w:t xml:space="preserve"> and </w:t>
       </w:r>
-      <w:proofErr w:type="spellStart"/>
       <w:r>
         <w:rPr>
           <w:i/>
         </w:rPr>
         <w:t>Fasn</w:t>
       </w:r>
-      <w:proofErr w:type="spellEnd"/>
       <w:r>
         <w:t xml:space="preserve">) was assessed via qPCR (Figure).  </w:t>
       </w:r>
@@ -352,19 +438,40 @@
         <w:t xml:space="preserve"> </w:t>
       </w:r>
       <w:r>
-        <w:t xml:space="preserve">however, levels were found to be comparable among </w:t>
-      </w:r>
-      <w:r>
-        <w:t>all</w:t>
-      </w:r>
-      <w:r>
-        <w:t xml:space="preserve"> other g</w:t>
-      </w:r>
-      <w:r>
-        <w:t>r</w:t>
-      </w:r>
-      <w:r>
-        <w:t>oups. This finding indicates that lipid accumulation result</w:t>
+        <w:t>however, levels</w:t>
+      </w:r>
+      <w:ins w:id="16" w:author="Dave Bridges" w:date="2017-01-24T17:24:00Z">
+        <w:r>
+          <w:t xml:space="preserve"> of both these enzymes</w:t>
+        </w:r>
+      </w:ins>
+      <w:r>
+        <w:t xml:space="preserve"> were </w:t>
+      </w:r>
+      <w:del w:id="17" w:author="Dave Bridges" w:date="2017-01-24T16:49:00Z">
+        <w:r>
+          <w:delText xml:space="preserve">found to be comparable among </w:delText>
+        </w:r>
+        <w:r>
+          <w:delText>all</w:delText>
+        </w:r>
+        <w:r>
+          <w:delText xml:space="preserve"> other g</w:delText>
+        </w:r>
+        <w:r>
+          <w:delText>r</w:delText>
+        </w:r>
+        <w:r>
+          <w:delText>oups</w:delText>
+        </w:r>
+      </w:del>
+      <w:ins w:id="18" w:author="Dave Bridges" w:date="2017-01-24T16:49:00Z">
+        <w:r>
+          <w:t>reduced in HFD/dexamethasone livers</w:t>
+        </w:r>
+      </w:ins>
+      <w:r>
+        <w:t>. This finding indicates that lipid accumulation result</w:t>
       </w:r>
       <w:r>
         <w:t xml:space="preserve">ing from </w:t>
@@ -372,6 +479,11 @@
       <w:r>
         <w:t xml:space="preserve">dexamethasone treatment is </w:t>
       </w:r>
+      <w:ins w:id="19" w:author="Dave Bridges" w:date="2017-01-24T17:24:00Z">
+        <w:r>
+          <w:t xml:space="preserve">likely </w:t>
+        </w:r>
+      </w:ins>
       <w:r>
         <w:t>occurring</w:t>
       </w:r>
@@ -382,14 +494,37 @@
         <w:t>via</w:t>
       </w:r>
       <w:r>
-        <w:t xml:space="preserve"> a different mechanism than that which occurs </w:t>
-      </w:r>
-      <w:r>
-        <w:t>as a result of diet-induced obesity</w:t>
-      </w:r>
-      <w:r>
-        <w:t xml:space="preserve">. </w:t>
-      </w:r>
+        <w:t xml:space="preserve"> a different mechanism than </w:t>
+      </w:r>
+      <w:del w:id="20" w:author="Dave Bridges" w:date="2017-01-24T17:24:00Z">
+        <w:r>
+          <w:delText xml:space="preserve">that which occurs </w:delText>
+        </w:r>
+        <w:r>
+          <w:delText>as a result of diet-induced obesity</w:delText>
+        </w:r>
+        <w:r>
+          <w:delText xml:space="preserve">. </w:delText>
+        </w:r>
+      </w:del>
+      <w:ins w:id="21" w:author="Dave Bridges" w:date="2017-01-24T17:24:00Z">
+        <w:r>
+          <w:t xml:space="preserve">transcriptional activation of </w:t>
+        </w:r>
+      </w:ins>
+      <w:ins w:id="22" w:author="Dave Bridges" w:date="2017-01-24T17:25:00Z">
+        <w:r>
+          <w:rPr>
+            <w:i/>
+          </w:rPr>
+          <w:t>de novo</w:t>
+        </w:r>
+        <w:r>
+          <w:t xml:space="preserve"> lipogenesis.</w:t>
+        </w:r>
+      </w:ins>
+      <w:bookmarkStart w:id="23" w:name="_GoBack"/>
+      <w:bookmarkEnd w:id="23"/>
     </w:p>
     <w:p/>
     <w:p>
@@ -440,16 +575,16 @@
       <w:r>
         <w:t xml:space="preserve">There were no significant differences in food </w:t>
       </w:r>
-      <w:commentRangeStart w:id="4"/>
+      <w:commentRangeStart w:id="24"/>
       <w:r>
         <w:t>consumption</w:t>
       </w:r>
-      <w:commentRangeEnd w:id="4"/>
+      <w:commentRangeEnd w:id="24"/>
       <w:r>
         <w:rPr>
           <w:rStyle w:val="CommentReference"/>
         </w:rPr>
-        <w:commentReference w:id="4"/>
+        <w:commentReference w:id="24"/>
       </w:r>
       <w:r>
         <w:t>.</w:t>
@@ -457,7 +592,7 @@
     </w:p>
     <w:p/>
     <w:p>
-      <w:commentRangeStart w:id="5"/>
+      <w:commentRangeStart w:id="25"/>
       <w:r>
         <w:t>Fat cell size</w:t>
       </w:r>
@@ -467,12 +602,12 @@
       <w:r>
         <w:t>…</w:t>
       </w:r>
-      <w:commentRangeEnd w:id="5"/>
+      <w:commentRangeEnd w:id="25"/>
       <w:r>
         <w:rPr>
           <w:rStyle w:val="CommentReference"/>
         </w:rPr>
-        <w:commentReference w:id="5"/>
+        <w:commentReference w:id="25"/>
       </w:r>
     </w:p>
     <w:p/>
@@ -605,21 +740,7 @@
         <w:rPr>
           <w:color w:val="000000" w:themeColor="text1"/>
         </w:rPr>
-        <w:t xml:space="preserve"> decreased lipid content and increased glycerol release into the media, indicating increased lipolysis. To assess this further, we measured </w:t>
-      </w:r>
-      <w:proofErr w:type="spellStart"/>
-      <w:r>
-        <w:rPr>
-          <w:color w:val="000000" w:themeColor="text1"/>
-        </w:rPr>
-        <w:t>lipolytic</w:t>
-      </w:r>
-      <w:proofErr w:type="spellEnd"/>
-      <w:r>
-        <w:rPr>
-          <w:color w:val="000000" w:themeColor="text1"/>
-        </w:rPr>
-        <w:t xml:space="preserve"> enzyme mRNA and protein expression levels in these cells</w:t>
+        <w:t xml:space="preserve"> decreased lipid content and increased glycerol release into the media, indicating increased lipolysis. To assess this further, we measured lipolytic enzyme mRNA and protein expression levels in these cells</w:t>
       </w:r>
       <w:r>
         <w:rPr>
@@ -652,7 +773,6 @@
         </w:rPr>
         <w:t xml:space="preserve">) and HSL (encoded by </w:t>
       </w:r>
-      <w:proofErr w:type="spellStart"/>
       <w:r>
         <w:rPr>
           <w:i/>
@@ -660,7 +780,6 @@
         </w:rPr>
         <w:t>Lipe</w:t>
       </w:r>
-      <w:proofErr w:type="spellEnd"/>
       <w:r>
         <w:rPr>
           <w:color w:val="000000" w:themeColor="text1"/>
@@ -839,21 +958,7 @@
         <w:rPr>
           <w:color w:val="000000" w:themeColor="text1"/>
         </w:rPr>
-        <w:t xml:space="preserve">mice were </w:t>
-      </w:r>
-      <w:proofErr w:type="spellStart"/>
-      <w:r>
-        <w:rPr>
-          <w:color w:val="000000" w:themeColor="text1"/>
-        </w:rPr>
-        <w:t>i.p</w:t>
-      </w:r>
-      <w:proofErr w:type="spellEnd"/>
-      <w:r>
-        <w:rPr>
-          <w:color w:val="000000" w:themeColor="text1"/>
-        </w:rPr>
-        <w:t xml:space="preserve">. injected with </w:t>
+        <w:t xml:space="preserve">mice were i.p. injected with </w:t>
       </w:r>
       <w:r>
         <w:rPr>
@@ -939,21 +1044,7 @@
         <w:rPr>
           <w:color w:val="000000" w:themeColor="text1"/>
         </w:rPr>
-        <w:t xml:space="preserve">qPCR </w:t>
-      </w:r>
-      <w:proofErr w:type="spellStart"/>
-      <w:r>
-        <w:rPr>
-          <w:color w:val="000000" w:themeColor="text1"/>
-        </w:rPr>
-        <w:t>lipolytic</w:t>
-      </w:r>
-      <w:proofErr w:type="spellEnd"/>
-      <w:r>
-        <w:rPr>
-          <w:color w:val="000000" w:themeColor="text1"/>
-        </w:rPr>
-        <w:t xml:space="preserve"> genes in these mice </w:t>
+        <w:t xml:space="preserve">qPCR lipolytic genes in these mice </w:t>
       </w:r>
     </w:p>
     <w:p>
@@ -1056,21 +1147,7 @@
         <w:rPr>
           <w:color w:val="000000" w:themeColor="text1"/>
         </w:rPr>
-        <w:t xml:space="preserve">We also quantified mRNA and protein expression of </w:t>
-      </w:r>
-      <w:proofErr w:type="spellStart"/>
-      <w:r>
-        <w:rPr>
-          <w:color w:val="000000" w:themeColor="text1"/>
-        </w:rPr>
-        <w:t>lipolytic</w:t>
-      </w:r>
-      <w:proofErr w:type="spellEnd"/>
-      <w:r>
-        <w:rPr>
-          <w:color w:val="000000" w:themeColor="text1"/>
-        </w:rPr>
-        <w:t xml:space="preserve"> enzymes</w:t>
+        <w:t>We also quantified mRNA and protein expression of lipolytic enzymes</w:t>
       </w:r>
       <w:r>
         <w:rPr>
@@ -1078,19 +1155,19 @@
         </w:rPr>
         <w:t xml:space="preserve">, ATGL </w:t>
       </w:r>
-      <w:commentRangeStart w:id="6"/>
+      <w:commentRangeStart w:id="26"/>
       <w:r>
         <w:rPr>
           <w:color w:val="000000" w:themeColor="text1"/>
         </w:rPr>
         <w:t>and</w:t>
       </w:r>
-      <w:commentRangeEnd w:id="6"/>
+      <w:commentRangeEnd w:id="26"/>
       <w:r>
         <w:rPr>
           <w:rStyle w:val="CommentReference"/>
         </w:rPr>
-        <w:commentReference w:id="6"/>
+        <w:commentReference w:id="26"/>
       </w:r>
       <w:r>
         <w:rPr>
@@ -1102,21 +1179,7 @@
         <w:rPr>
           <w:color w:val="000000" w:themeColor="text1"/>
         </w:rPr>
-        <w:t xml:space="preserve"> in the </w:t>
-      </w:r>
-      <w:proofErr w:type="spellStart"/>
-      <w:r>
-        <w:rPr>
-          <w:color w:val="000000" w:themeColor="text1"/>
-        </w:rPr>
-        <w:t>iWAT</w:t>
-      </w:r>
-      <w:proofErr w:type="spellEnd"/>
-      <w:r>
-        <w:rPr>
-          <w:color w:val="000000" w:themeColor="text1"/>
-        </w:rPr>
-        <w:t xml:space="preserve"> of these mice. Consistent with the above findings, expression was elevated in the dexamethasone-treated groups and there was a significant interaction of drug and diet</w:t>
+        <w:t xml:space="preserve"> in the iWAT of these mice. Consistent with the above findings, expression was elevated in the dexamethasone-treated groups and there was a significant interaction of drug and diet</w:t>
       </w:r>
       <w:r>
         <w:rPr>
@@ -1203,6 +1266,60 @@
 
 <file path=word/comments.xml><?xml version="1.0" encoding="utf-8"?>
 <w:comments xmlns:wpc="http://schemas.microsoft.com/office/word/2010/wordprocessingCanvas" xmlns:mo="http://schemas.microsoft.com/office/mac/office/2008/main" xmlns:mc="http://schemas.openxmlformats.org/markup-compatibility/2006" xmlns:mv="urn:schemas-microsoft-com:mac:vml" xmlns:o="urn:schemas-microsoft-com:office:office" xmlns:r="http://schemas.openxmlformats.org/officeDocument/2006/relationships" xmlns:m="http://schemas.openxmlformats.org/officeDocument/2006/math" xmlns:v="urn:schemas-microsoft-com:vml" xmlns:wp14="http://schemas.microsoft.com/office/word/2010/wordprocessingDrawing" xmlns:wp="http://schemas.openxmlformats.org/drawingml/2006/wordprocessingDrawing" xmlns:w10="urn:schemas-microsoft-com:office:word" xmlns:w="http://schemas.openxmlformats.org/wordprocessingml/2006/main" xmlns:w14="http://schemas.microsoft.com/office/word/2010/wordml" xmlns:w15="http://schemas.microsoft.com/office/word/2012/wordml" xmlns:wpg="http://schemas.microsoft.com/office/word/2010/wordprocessingGroup" xmlns:wpi="http://schemas.microsoft.com/office/word/2010/wordprocessingInk" xmlns:wne="http://schemas.microsoft.com/office/word/2006/wordml" xmlns:wps="http://schemas.microsoft.com/office/word/2010/wordprocessingShape" mc:Ignorable="w14 w15 wp14">
+  <w:comment w:id="0" w:author="Dave Bridges" w:date="2017-01-24T17:08:00Z" w:initials="DB">
+    <w:p>
+      <w:pPr>
+        <w:rPr>
+          <w:rFonts w:ascii="Times New Roman" w:eastAsia="Times New Roman" w:hAnsi="Times New Roman" w:cs="Times New Roman"/>
+        </w:rPr>
+      </w:pPr>
+      <w:r>
+        <w:rPr>
+          <w:rStyle w:val="CommentReference"/>
+        </w:rPr>
+        <w:annotationRef/>
+      </w:r>
+      <w:r>
+        <w:t>Should say something about how there was no significant differences in BMI in the control vs cushings group (p=</w:t>
+      </w:r>
+      <w:r>
+        <w:rPr>
+          <w:rFonts w:ascii="Helvetica Neue" w:eastAsia="Times New Roman" w:hAnsi="Helvetica Neue" w:cs="Times New Roman"/>
+          <w:color w:val="333333"/>
+          <w:sz w:val="21"/>
+          <w:szCs w:val="21"/>
+          <w:shd w:val="clear" w:color="auto" w:fill="FFFFFF"/>
+        </w:rPr>
+        <w:t>0.19628</w:t>
+      </w:r>
+      <w:r>
+        <w:rPr>
+          <w:rFonts w:ascii="Helvetica Neue" w:eastAsia="Times New Roman" w:hAnsi="Helvetica Neue" w:cs="Times New Roman"/>
+          <w:color w:val="333333"/>
+          <w:sz w:val="21"/>
+          <w:szCs w:val="21"/>
+          <w:shd w:val="clear" w:color="auto" w:fill="FFFFFF"/>
+        </w:rPr>
+        <w:t>) but as expected BMI was different (p=</w:t>
+      </w:r>
+      <w:r>
+        <w:rPr>
+          <w:rFonts w:ascii="Helvetica Neue" w:eastAsia="Times New Roman" w:hAnsi="Helvetica Neue" w:cs="Times New Roman"/>
+          <w:color w:val="333333"/>
+          <w:sz w:val="21"/>
+          <w:szCs w:val="21"/>
+          <w:shd w:val="clear" w:color="auto" w:fill="FFFFFF"/>
+        </w:rPr>
+        <w:t>0.00016</w:t>
+      </w:r>
+      <w:r>
+        <w:rPr>
+          <w:rFonts w:ascii="Times New Roman" w:eastAsia="Times New Roman" w:hAnsi="Times New Roman" w:cs="Times New Roman"/>
+        </w:rPr>
+        <w:t>).</w:t>
+      </w:r>
+    </w:p>
+  </w:comment>
   <w:comment w:id="1" w:author="Microsoft Office User" w:date="2017-01-20T01:37:00Z" w:initials="Office">
     <w:p>
       <w:pPr>
@@ -1219,11 +1336,121 @@
       </w:r>
     </w:p>
   </w:comment>
-  <w:comment w:id="2" w:author="Dave Bridges" w:date="2017-01-20T15:16:00Z" w:initials="DB">
+  <w:comment w:id="2" w:author="Dave Bridges" w:date="2017-01-24T16:57:00Z" w:initials="DB">
+    <w:p>
+      <w:pPr>
+        <w:rPr>
+          <w:rFonts w:ascii="Times New Roman" w:eastAsia="Times New Roman" w:hAnsi="Times New Roman" w:cs="Times New Roman"/>
+        </w:rPr>
+      </w:pPr>
+      <w:r>
+        <w:rPr>
+          <w:rStyle w:val="CommentReference"/>
+        </w:rPr>
+        <w:annotationRef/>
+      </w:r>
+      <w:r>
+        <w:rPr>
+          <w:rFonts w:ascii="Helvetica Neue" w:eastAsia="Times New Roman" w:hAnsi="Helvetica Neue" w:cs="Times New Roman"/>
+          <w:color w:val="333333"/>
+          <w:sz w:val="21"/>
+          <w:szCs w:val="21"/>
+          <w:shd w:val="clear" w:color="auto" w:fill="FFFFFF"/>
+        </w:rPr>
+        <w:t xml:space="preserve">While HFD animals had a </w:t>
+      </w:r>
+      <w:r>
+        <w:rPr>
+          <w:rFonts w:ascii="Helvetica Neue" w:eastAsia="Times New Roman" w:hAnsi="Helvetica Neue" w:cs="Times New Roman"/>
+          <w:color w:val="333333"/>
+          <w:sz w:val="21"/>
+          <w:szCs w:val="21"/>
+          <w:shd w:val="clear" w:color="auto" w:fill="FFFFFF"/>
+        </w:rPr>
+        <w:t>24</w:t>
+      </w:r>
+      <w:r>
+        <w:rPr>
+          <w:rFonts w:ascii="Helvetica Neue" w:eastAsia="Times New Roman" w:hAnsi="Helvetica Neue" w:cs="Times New Roman"/>
+          <w:color w:val="333333"/>
+          <w:sz w:val="21"/>
+          <w:szCs w:val="21"/>
+          <w:shd w:val="clear" w:color="auto" w:fill="FFFFFF"/>
+        </w:rPr>
+        <w:t>% increase in fasting glucose when compared to NCD animals, in the presence of Dexameth</w:t>
+      </w:r>
+      <w:r>
+        <w:rPr>
+          <w:rFonts w:ascii="Helvetica Neue" w:eastAsia="Times New Roman" w:hAnsi="Helvetica Neue" w:cs="Times New Roman"/>
+          <w:color w:val="333333"/>
+          <w:sz w:val="21"/>
+          <w:szCs w:val="21"/>
+          <w:shd w:val="clear" w:color="auto" w:fill="FFFFFF"/>
+        </w:rPr>
+        <w:t>asone, HFD-fed animals had a 122</w:t>
+      </w:r>
+      <w:r>
+        <w:rPr>
+          <w:rFonts w:ascii="Helvetica Neue" w:eastAsia="Times New Roman" w:hAnsi="Helvetica Neue" w:cs="Times New Roman"/>
+          <w:color w:val="333333"/>
+          <w:sz w:val="21"/>
+          <w:szCs w:val="21"/>
+          <w:shd w:val="clear" w:color="auto" w:fill="FFFFFF"/>
+        </w:rPr>
+        <w:t>% increase in fasting glucose relative to NCD controls not treated with dexamethasone.</w:t>
+      </w:r>
+      <w:r>
+        <w:rPr>
+          <w:rFonts w:ascii="Helvetica Neue" w:eastAsia="Times New Roman" w:hAnsi="Helvetica Neue" w:cs="Times New Roman"/>
+          <w:color w:val="333333"/>
+          <w:sz w:val="21"/>
+          <w:szCs w:val="21"/>
+          <w:shd w:val="clear" w:color="auto" w:fill="FFFFFF"/>
+        </w:rPr>
+        <w:t xml:space="preserve">  </w:t>
+      </w:r>
+      <w:r>
+        <w:rPr>
+          <w:rFonts w:ascii="Helvetica Neue" w:eastAsia="Times New Roman" w:hAnsi="Helvetica Neue" w:cs="Times New Roman"/>
+          <w:color w:val="333333"/>
+          <w:sz w:val="21"/>
+          <w:szCs w:val="21"/>
+          <w:shd w:val="clear" w:color="auto" w:fill="FFFFFF"/>
+        </w:rPr>
+        <w:t xml:space="preserve">In the chow condition, dexamethasone caused a </w:t>
+      </w:r>
+      <w:r>
+        <w:rPr>
+          <w:rFonts w:ascii="Helvetica Neue" w:eastAsia="Times New Roman" w:hAnsi="Helvetica Neue" w:cs="Times New Roman"/>
+          <w:color w:val="333333"/>
+          <w:sz w:val="21"/>
+          <w:szCs w:val="21"/>
+          <w:shd w:val="clear" w:color="auto" w:fill="FFFFFF"/>
+        </w:rPr>
+        <w:t>18</w:t>
+      </w:r>
+      <w:r>
+        <w:rPr>
+          <w:rFonts w:ascii="Helvetica Neue" w:eastAsia="Times New Roman" w:hAnsi="Helvetica Neue" w:cs="Times New Roman"/>
+          <w:color w:val="333333"/>
+          <w:sz w:val="21"/>
+          <w:szCs w:val="21"/>
+          <w:shd w:val="clear" w:color="auto" w:fill="FFFFFF"/>
+        </w:rPr>
+        <w:t>% decrease in fasting glucose.</w:t>
+      </w:r>
+    </w:p>
     <w:p>
       <w:pPr>
         <w:pStyle w:val="CommentText"/>
       </w:pPr>
+    </w:p>
+  </w:comment>
+  <w:comment w:id="12" w:author="Dave Bridges" w:date="2017-01-20T15:16:00Z" w:initials="DB">
+    <w:p>
+      <w:pPr>
+        <w:pStyle w:val="CommentText"/>
+      </w:pPr>
       <w:r>
         <w:rPr>
           <w:rStyle w:val="CommentReference"/>
@@ -1235,7 +1462,7 @@
       </w:r>
     </w:p>
   </w:comment>
-  <w:comment w:id="3" w:author="Microsoft Office User" w:date="2017-01-20T01:48:00Z" w:initials="Office">
+  <w:comment w:id="13" w:author="Dave Bridges" w:date="2017-01-24T16:50:00Z" w:initials="DB">
     <w:p>
       <w:pPr>
         <w:pStyle w:val="CommentText"/>
@@ -1247,11 +1474,43 @@
         <w:annotationRef/>
       </w:r>
       <w:r>
+        <w:t>Lets just use ALT, I don’t know that we can make room for AST</w:t>
+      </w:r>
+    </w:p>
+  </w:comment>
+  <w:comment w:id="14" w:author="Dave Bridges" w:date="2017-01-24T16:51:00Z" w:initials="DB">
+    <w:p>
+      <w:pPr>
+        <w:pStyle w:val="CommentText"/>
+      </w:pPr>
+      <w:r>
+        <w:rPr>
+          <w:rStyle w:val="CommentReference"/>
+        </w:rPr>
+        <w:annotationRef/>
+      </w:r>
+      <w:r>
+        <w:t>Interaction p value for ALT is 0.123</w:t>
+      </w:r>
+    </w:p>
+  </w:comment>
+  <w:comment w:id="15" w:author="Microsoft Office User" w:date="2017-01-20T01:48:00Z" w:initials="Office">
+    <w:p>
+      <w:pPr>
+        <w:pStyle w:val="CommentText"/>
+      </w:pPr>
+      <w:r>
+        <w:rPr>
+          <w:rStyle w:val="CommentReference"/>
+        </w:rPr>
+        <w:annotationRef/>
+      </w:r>
+      <w:r>
         <w:t>Is LDLR responsible for uptake into the liver? Maybe we should assess.</w:t>
       </w:r>
     </w:p>
   </w:comment>
-  <w:comment w:id="4" w:author="Microsoft Office User" w:date="2017-01-20T02:11:00Z" w:initials="Office">
+  <w:comment w:id="24" w:author="Microsoft Office User" w:date="2017-01-20T02:11:00Z" w:initials="Office">
     <w:p>
       <w:pPr>
         <w:pStyle w:val="CommentText"/>
@@ -1267,7 +1526,7 @@
       </w:r>
     </w:p>
   </w:comment>
-  <w:comment w:id="5" w:author="Dave Bridges" w:date="2017-01-20T15:16:00Z" w:initials="DB">
+  <w:comment w:id="25" w:author="Dave Bridges" w:date="2017-01-20T15:16:00Z" w:initials="DB">
     <w:p>
       <w:pPr>
         <w:pStyle w:val="CommentText"/>
@@ -1279,19 +1538,11 @@
         <w:annotationRef/>
       </w:r>
       <w:r>
-        <w:t xml:space="preserve">Talk about fat cell size </w:t>
-      </w:r>
-      <w:proofErr w:type="spellStart"/>
-      <w:r>
-        <w:t>imflammation</w:t>
-      </w:r>
-      <w:proofErr w:type="spellEnd"/>
-      <w:r>
-        <w:t xml:space="preserve"> stuff</w:t>
+        <w:t>Talk about fat cell size imflammation stuff</w:t>
       </w:r>
     </w:p>
   </w:comment>
-  <w:comment w:id="6" w:author="Microsoft Office User" w:date="2017-01-20T14:44:00Z" w:initials="Office">
+  <w:comment w:id="26" w:author="Microsoft Office User" w:date="2017-01-20T14:44:00Z" w:initials="Office">
     <w:p>
       <w:pPr>
         <w:pStyle w:val="CommentText"/>
@@ -1312,8 +1563,12 @@
 
 <file path=word/commentsExtended.xml><?xml version="1.0" encoding="utf-8"?>
 <w15:commentsEx xmlns:wpc="http://schemas.microsoft.com/office/word/2010/wordprocessingCanvas" xmlns:mo="http://schemas.microsoft.com/office/mac/office/2008/main" xmlns:mc="http://schemas.openxmlformats.org/markup-compatibility/2006" xmlns:mv="urn:schemas-microsoft-com:mac:vml" xmlns:o="urn:schemas-microsoft-com:office:office" xmlns:r="http://schemas.openxmlformats.org/officeDocument/2006/relationships" xmlns:m="http://schemas.openxmlformats.org/officeDocument/2006/math" xmlns:v="urn:schemas-microsoft-com:vml" xmlns:wp14="http://schemas.microsoft.com/office/word/2010/wordprocessingDrawing" xmlns:wp="http://schemas.openxmlformats.org/drawingml/2006/wordprocessingDrawing" xmlns:w10="urn:schemas-microsoft-com:office:word" xmlns:w="http://schemas.openxmlformats.org/wordprocessingml/2006/main" xmlns:w14="http://schemas.microsoft.com/office/word/2010/wordml" xmlns:w15="http://schemas.microsoft.com/office/word/2012/wordml" xmlns:wpg="http://schemas.microsoft.com/office/word/2010/wordprocessingGroup" xmlns:wpi="http://schemas.microsoft.com/office/word/2010/wordprocessingInk" xmlns:wne="http://schemas.microsoft.com/office/word/2006/wordml" xmlns:wps="http://schemas.microsoft.com/office/word/2010/wordprocessingShape" mc:Ignorable="w14 w15 wp14">
+  <w15:commentEx w15:paraId="66EA82FA" w15:done="0"/>
   <w15:commentEx w15:paraId="507137C1" w15:done="0"/>
+  <w15:commentEx w15:paraId="5E65B0C5" w15:done="0"/>
   <w15:commentEx w15:paraId="74735825" w15:done="0"/>
+  <w15:commentEx w15:paraId="19F887D9" w15:done="0"/>
+  <w15:commentEx w15:paraId="473C907D" w15:done="0"/>
   <w15:commentEx w15:paraId="48B316BF" w15:done="0"/>
   <w15:commentEx w15:paraId="4452D1E8" w15:done="0"/>
   <w15:commentEx w15:paraId="3EC0941D" w15:done="0"/>
@@ -1323,11 +1578,11 @@
 
 <file path=word/people.xml><?xml version="1.0" encoding="utf-8"?>
 <w15:people xmlns:wpc="http://schemas.microsoft.com/office/word/2010/wordprocessingCanvas" xmlns:mo="http://schemas.microsoft.com/office/mac/office/2008/main" xmlns:mc="http://schemas.openxmlformats.org/markup-compatibility/2006" xmlns:mv="urn:schemas-microsoft-com:mac:vml" xmlns:o="urn:schemas-microsoft-com:office:office" xmlns:r="http://schemas.openxmlformats.org/officeDocument/2006/relationships" xmlns:m="http://schemas.openxmlformats.org/officeDocument/2006/math" xmlns:v="urn:schemas-microsoft-com:vml" xmlns:wp14="http://schemas.microsoft.com/office/word/2010/wordprocessingDrawing" xmlns:wp="http://schemas.openxmlformats.org/drawingml/2006/wordprocessingDrawing" xmlns:w10="urn:schemas-microsoft-com:office:word" xmlns:w="http://schemas.openxmlformats.org/wordprocessingml/2006/main" xmlns:w14="http://schemas.microsoft.com/office/word/2010/wordml" xmlns:w15="http://schemas.microsoft.com/office/word/2012/wordml" xmlns:wpg="http://schemas.microsoft.com/office/word/2010/wordprocessingGroup" xmlns:wpi="http://schemas.microsoft.com/office/word/2010/wordprocessingInk" xmlns:wne="http://schemas.microsoft.com/office/word/2006/wordml" xmlns:wps="http://schemas.microsoft.com/office/word/2010/wordprocessingShape" mc:Ignorable="w14 w15 wp14">
+  <w15:person w15:author="Dave Bridges">
+    <w15:presenceInfo w15:providerId="Windows Live" w15:userId="4bc1184c43c78bbd"/>
+  </w15:person>
   <w15:person w15:author="Microsoft Office User">
     <w15:presenceInfo w15:providerId="None" w15:userId="Microsoft Office User"/>
-  </w15:person>
-  <w15:person w15:author="Dave Bridges">
-    <w15:presenceInfo w15:providerId="Windows Live" w15:userId="4bc1184c43c78bbd"/>
   </w15:person>
 </w15:people>
 </file>
@@ -1759,7 +2014,6 @@
   <w:style w:type="character" w:default="1" w:styleId="DefaultParagraphFont">
     <w:name w:val="Default Paragraph Font"/>
     <w:uiPriority w:val="1"/>
-    <w:semiHidden/>
     <w:unhideWhenUsed/>
   </w:style>
   <w:style w:type="table" w:default="1" w:styleId="TableNormal">

</xml_diff>

<commit_message>
added citation and updated figure locations
</commit_message>
<xml_diff>
--- a/manuscript/Obesity-Glucocorticoids/Manuscript.docx
+++ b/manuscript/Obesity-Glucocorticoids/Manuscript.docx
@@ -40,8 +40,40 @@
       <w:r>
         <w:t xml:space="preserve">published data </w:t>
       </w:r>
-      <w:r>
-        <w:t xml:space="preserve">() </w:t>
+      <w:del w:id="0" w:author="Microsoft Office User" w:date="2017-01-28T14:02:00Z">
+        <w:r>
+          <w:delText>(</w:delText>
+        </w:r>
+      </w:del>
+      <w:ins w:id="1" w:author="Microsoft Office User" w:date="2017-01-28T14:02:00Z">
+        <w:r>
+          <w:fldChar w:fldCharType="begin" w:fldLock="1"/>
+        </w:r>
+      </w:ins>
+      <w:r>
+        <w:instrText>ADDIN CSL_CITATION { "citationItems" : [ { "id" : "ITEM-1", "itemData" : { "DOI" : "10.1530/JME-15-0119", "ISSN" : "0952-5041", "PMID" : "26150553", "abstract" : "Glucocorticoids have major effects on adipose tissue metabolism. To study tissue mRNA expression changes induced by chronic elevated endogenous glucocorticoids, we performed RNA sequencing on subcutaneous adipose tissue from patients with Cushing's disease (n=5) compared to patients with non-functioning pituitary adenomas (n=11). We found higher expression of transcripts involved in several metabolic pathways, including lipogenesis, proteolysis and glucose oxidation as well as decreased expression of transcripts involved in inflammation and protein synthesis. To further study this in a model system, we subjected mice to dexamethasone treatment for 12 weeks and analyzed their inguinal (subcutaneous) fat pads, which led to similar findings. Additionally, mice treated with dexamethasone showed drastic decreases in lean body mass as well as increased fat mass, further supporting the human transcriptomic data. These data provide insight to transcriptional changes that may be responsible for the co-morbidities associated with chronic elevations of glucocorticoids.", "author" : [ { "dropping-particle" : "", "family" : "Hochberg", "given" : "Irit", "non-dropping-particle" : "", "parse-names" : false, "suffix" : "" }, { "dropping-particle" : "", "family" : "Harvey", "given" : "Innocence", "non-dropping-particle" : "", "parse-names" : false, "suffix" : "" }, { "dropping-particle" : "", "family" : "Tran", "given" : "Quynh T.", "non-dropping-particle" : "", "parse-names" : false, "suffix" : "" }, { "dropping-particle" : "", "family" : "Stephenson", "given" : "Erin J.", "non-dropping-particle" : "", "parse-names" : false, "suffix" : "" }, { "dropping-particle" : "", "family" : "Barkan", "given" : "Ariel L", "non-dropping-particle" : "", "parse-names" : false, "suffix" : "" }, { "dropping-particle" : "", "family" : "Saltiel", "given" : "Alan R", "non-dropping-particle" : "", "parse-names" : false, "suffix" : "" }, { "dropping-particle" : "", "family" : "Chandler", "given" : "William F.", "non-dropping-particle" : "", "parse-names" : false, "suffix" : "" }, { "dropping-particle" : "", "family" : "Bridges", "given" : "Dave", "non-dropping-particle" : "", "parse-names" : false, "suffix" : "" } ], "container-title" : "Journal of Molecular Endocrinology", "id" : "ITEM-1", "issue" : "2", "issued" : { "date-parts" : [ [ "2015", "10" ] ] }, "page" : "81-94", "title" : "Gene expression changes in subcutaneous adipose tissue due to Cushing's disease", "type" : "article-journal", "volume" : "55" }, "uris" : [ "http://www.mendeley.com/documents/?uuid=c9451b66-5bf3-4028-81a5-5d6a8a2137cb" ] } ], "mendeley" : { "formattedCitation" : "(1)", "plainTextFormattedCitation" : "(1)" }, "properties" : { "noteIndex" : 0 }, "schema" : "https://github.com/citation-style-language/schema/raw/master/csl-citation.json" }</w:instrText>
+      </w:r>
+      <w:r>
+        <w:fldChar w:fldCharType="separate"/>
+      </w:r>
+      <w:r>
+        <w:rPr>
+          <w:noProof/>
+        </w:rPr>
+        <w:t>(1)</w:t>
+      </w:r>
+      <w:ins w:id="2" w:author="Microsoft Office User" w:date="2017-01-28T14:02:00Z">
+        <w:r>
+          <w:fldChar w:fldCharType="end"/>
+        </w:r>
+      </w:ins>
+      <w:del w:id="3" w:author="Microsoft Office User" w:date="2017-01-28T14:02:00Z">
+        <w:r>
+          <w:delText>)</w:delText>
+        </w:r>
+      </w:del>
+      <w:r>
+        <w:t xml:space="preserve"> </w:t>
       </w:r>
       <w:r>
         <w:t>that illustrates dif</w:t>
@@ -62,7 +94,15 @@
         <w:t xml:space="preserve"> may vary according to obesity</w:t>
       </w:r>
       <w:r>
-        <w:t xml:space="preserve"> status. Here we have re-analyzed the data stratifying the Cushingoid and control groups by BMI, classi</w:t>
+        <w:t xml:space="preserve"> status. Here we have re-analyzed the data stratifying the </w:t>
+      </w:r>
+      <w:proofErr w:type="spellStart"/>
+      <w:r>
+        <w:t>Cushingoid</w:t>
+      </w:r>
+      <w:proofErr w:type="spellEnd"/>
+      <w:r>
+        <w:t xml:space="preserve"> and control groups by BMI, classi</w:t>
       </w:r>
       <w:r>
         <w:t xml:space="preserve">fying these individuals as “Not </w:t>
@@ -103,16 +143,16 @@
       <w:r>
         <w:t xml:space="preserve"> </w:t>
       </w:r>
-      <w:commentRangeStart w:id="0"/>
+      <w:commentRangeStart w:id="4"/>
       <w:r>
         <w:t>The</w:t>
       </w:r>
-      <w:commentRangeEnd w:id="0"/>
+      <w:commentRangeEnd w:id="4"/>
       <w:r>
         <w:rPr>
           <w:rStyle w:val="CommentReference"/>
         </w:rPr>
-        <w:commentReference w:id="0"/>
+        <w:commentReference w:id="4"/>
       </w:r>
       <w:r>
         <w:t xml:space="preserve"> presence of Cushing’s in individuals with a high BMI leads to increased insulin resistance (measured by HOMA-IR score), above that of Cushing’s or obesity alone.</w:t>
@@ -120,19 +160,19 @@
       <w:r>
         <w:t xml:space="preserve"> </w:t>
       </w:r>
-      <w:commentRangeStart w:id="1"/>
+      <w:commentRangeStart w:id="5"/>
       <w:r>
         <w:t>However,</w:t>
       </w:r>
       <w:r>
         <w:t xml:space="preserve"> it is not possible to determine when these individuals developed this disease and what their weight status was prior to their diagnosis.</w:t>
       </w:r>
-      <w:commentRangeEnd w:id="1"/>
+      <w:commentRangeEnd w:id="5"/>
       <w:r>
         <w:rPr>
           <w:rStyle w:val="CommentReference"/>
         </w:rPr>
-        <w:commentReference w:id="1"/>
+        <w:commentReference w:id="5"/>
       </w:r>
     </w:p>
     <w:p/>
@@ -167,9 +207,17 @@
       <w:r>
         <w:t xml:space="preserve"> (</w:t>
       </w:r>
+      <w:commentRangeStart w:id="6"/>
       <w:r>
         <w:t>cite</w:t>
       </w:r>
+      <w:commentRangeEnd w:id="6"/>
+      <w:r>
+        <w:rPr>
+          <w:rStyle w:val="CommentReference"/>
+        </w:rPr>
+        <w:commentReference w:id="6"/>
+      </w:r>
       <w:r>
         <w:t>). HFD-fed, dexamethasone-</w:t>
       </w:r>
@@ -182,16 +230,16 @@
       <w:r>
         <w:t>stimulated glucose uptake when compared to all other groups. Though, it is important to note that the NCD-fed, dexamethasone treated animals still experienced some insulin resistance at this high dose.  Additionally</w:t>
       </w:r>
-      <w:commentRangeStart w:id="2"/>
+      <w:commentRangeStart w:id="7"/>
       <w:r>
         <w:t xml:space="preserve">, </w:t>
       </w:r>
-      <w:del w:id="3" w:author="Dave Bridges" w:date="2017-01-24T16:51:00Z">
+      <w:del w:id="8" w:author="Dave Bridges" w:date="2017-01-24T16:51:00Z">
         <w:r>
           <w:delText>these mice</w:delText>
         </w:r>
       </w:del>
-      <w:ins w:id="4" w:author="Dave Bridges" w:date="2017-01-24T16:51:00Z">
+      <w:ins w:id="9" w:author="Dave Bridges" w:date="2017-01-24T16:51:00Z">
         <w:r>
           <w:t>HFD/dexamethasone</w:t>
         </w:r>
@@ -199,12 +247,12 @@
       <w:r>
         <w:t xml:space="preserve"> </w:t>
       </w:r>
-      <w:del w:id="5" w:author="Dave Bridges" w:date="2017-01-24T16:51:00Z">
+      <w:del w:id="10" w:author="Dave Bridges" w:date="2017-01-24T16:51:00Z">
         <w:r>
           <w:delText>were hyperglycemic</w:delText>
         </w:r>
       </w:del>
-      <w:ins w:id="6" w:author="Dave Bridges" w:date="2017-01-24T16:51:00Z">
+      <w:ins w:id="11" w:author="Dave Bridges" w:date="2017-01-24T16:51:00Z">
         <w:r>
           <w:t>exhibited fasting hyperglycemia</w:t>
         </w:r>
@@ -212,12 +260,12 @@
       <w:r>
         <w:t xml:space="preserve">, </w:t>
       </w:r>
-      <w:del w:id="7" w:author="Dave Bridges" w:date="2017-01-24T16:52:00Z">
+      <w:del w:id="12" w:author="Dave Bridges" w:date="2017-01-24T16:52:00Z">
         <w:r>
           <w:delText>a condition not seen when mice are treated with dexamethasone or HFD alone</w:delText>
         </w:r>
       </w:del>
-      <w:ins w:id="8" w:author="Dave Bridges" w:date="2017-01-24T16:52:00Z">
+      <w:ins w:id="13" w:author="Dave Bridges" w:date="2017-01-24T16:52:00Z">
         <w:r>
           <w:t>with a significant interaction between diet and drug (p=</w:t>
         </w:r>
@@ -228,21 +276,21 @@
           <w:t>)</w:t>
         </w:r>
       </w:ins>
-      <w:ins w:id="9" w:author="Dave Bridges" w:date="2017-01-24T16:53:00Z">
+      <w:ins w:id="14" w:author="Dave Bridges" w:date="2017-01-24T16:53:00Z">
         <w:r>
           <w:t>.</w:t>
         </w:r>
       </w:ins>
-      <w:commentRangeEnd w:id="2"/>
-      <w:ins w:id="10" w:author="Dave Bridges" w:date="2017-01-24T16:57:00Z">
+      <w:commentRangeEnd w:id="7"/>
+      <w:ins w:id="15" w:author="Dave Bridges" w:date="2017-01-24T16:57:00Z">
         <w:r>
           <w:rPr>
             <w:rStyle w:val="CommentReference"/>
           </w:rPr>
-          <w:commentReference w:id="2"/>
+          <w:commentReference w:id="7"/>
         </w:r>
       </w:ins>
-      <w:del w:id="11" w:author="Dave Bridges" w:date="2017-01-24T16:52:00Z">
+      <w:del w:id="16" w:author="Dave Bridges" w:date="2017-01-24T16:52:00Z">
         <w:r>
           <w:delText>.</w:delText>
         </w:r>
@@ -250,16 +298,16 @@
     </w:p>
     <w:p/>
     <w:p>
-      <w:commentRangeStart w:id="12"/>
+      <w:commentRangeStart w:id="17"/>
       <w:r>
         <w:t>Clamp data</w:t>
       </w:r>
-      <w:commentRangeEnd w:id="12"/>
+      <w:commentRangeEnd w:id="17"/>
       <w:r>
         <w:rPr>
           <w:rStyle w:val="CommentReference"/>
         </w:rPr>
-        <w:commentReference w:id="12"/>
+        <w:commentReference w:id="17"/>
       </w:r>
     </w:p>
     <w:p>
@@ -277,7 +325,7 @@
       </w:r>
     </w:p>
     <w:p>
-      <w:commentRangeStart w:id="13"/>
+      <w:commentRangeStart w:id="18"/>
       <w:r>
         <w:t>Obesity and chronic elevations in glucocorticoids have been associated with increased liver fat</w:t>
       </w:r>
@@ -311,26 +359,34 @@
       <w:r>
         <w:t xml:space="preserve">stingly, levels were further elevated in obese Cushing’s patients, </w:t>
       </w:r>
-      <w:commentRangeStart w:id="14"/>
-      <w:r>
-        <w:t>synergistically so in the case of ALT.</w:t>
+      <w:commentRangeStart w:id="19"/>
+      <w:r>
+        <w:t>synergistically so in the case of ALT</w:t>
+      </w:r>
+      <w:ins w:id="20" w:author="Microsoft Office User" w:date="2017-01-28T14:04:00Z">
+        <w:r>
+          <w:t xml:space="preserve"> (Figure 2)</w:t>
+        </w:r>
+      </w:ins>
+      <w:r>
+        <w:t>.</w:t>
       </w:r>
       <w:r>
         <w:t xml:space="preserve"> </w:t>
       </w:r>
-      <w:commentRangeEnd w:id="13"/>
+      <w:commentRangeEnd w:id="18"/>
       <w:r>
         <w:rPr>
           <w:rStyle w:val="CommentReference"/>
         </w:rPr>
-        <w:commentReference w:id="13"/>
-      </w:r>
-      <w:commentRangeEnd w:id="14"/>
+        <w:commentReference w:id="18"/>
+      </w:r>
+      <w:commentRangeEnd w:id="19"/>
       <w:r>
         <w:rPr>
           <w:rStyle w:val="CommentReference"/>
         </w:rPr>
-        <w:commentReference w:id="14"/>
+        <w:commentReference w:id="19"/>
       </w:r>
     </w:p>
     <w:p/>
@@ -366,7 +422,15 @@
         <w:t xml:space="preserve"> other groups</w:t>
       </w:r>
       <w:r>
-        <w:t xml:space="preserve"> (Figure)</w:t>
+        <w:t xml:space="preserve"> (Figure</w:t>
+      </w:r>
+      <w:ins w:id="21" w:author="Microsoft Office User" w:date="2017-01-28T14:04:00Z">
+        <w:r>
+          <w:t xml:space="preserve"> 2</w:t>
+        </w:r>
+      </w:ins>
+      <w:r>
+        <w:t>)</w:t>
       </w:r>
       <w:r>
         <w:t>.</w:t>
@@ -375,7 +439,15 @@
         <w:t xml:space="preserve"> </w:t>
       </w:r>
       <w:r>
-        <w:t>In support of this, H&amp;E staining of hepatic tissue clearly depicts higher lipid levels in this group (Figure).</w:t>
+        <w:t>In support of this, H&amp;E staining of hepatic tissue clearly depicts higher lipid levels in this group (Figure</w:t>
+      </w:r>
+      <w:ins w:id="22" w:author="Microsoft Office User" w:date="2017-01-28T14:04:00Z">
+        <w:r>
+          <w:t xml:space="preserve"> 2</w:t>
+        </w:r>
+      </w:ins>
+      <w:r>
+        <w:t>).</w:t>
       </w:r>
       <w:r>
         <w:t xml:space="preserve"> </w:t>
@@ -399,31 +471,41 @@
       <w:r>
         <w:t xml:space="preserve"> lipogenesis (</w:t>
       </w:r>
-      <w:commentRangeStart w:id="15"/>
+      <w:commentRangeStart w:id="23"/>
       <w:r>
         <w:rPr>
           <w:i/>
         </w:rPr>
         <w:t>Srebf1</w:t>
       </w:r>
-      <w:commentRangeEnd w:id="15"/>
+      <w:commentRangeEnd w:id="23"/>
       <w:r>
         <w:rPr>
           <w:rStyle w:val="CommentReference"/>
         </w:rPr>
-        <w:commentReference w:id="15"/>
+        <w:commentReference w:id="23"/>
       </w:r>
       <w:r>
         <w:t xml:space="preserve"> and </w:t>
       </w:r>
+      <w:proofErr w:type="spellStart"/>
       <w:r>
         <w:rPr>
           <w:i/>
         </w:rPr>
         <w:t>Fasn</w:t>
       </w:r>
-      <w:r>
-        <w:t xml:space="preserve">) was assessed via qPCR (Figure).  </w:t>
+      <w:proofErr w:type="spellEnd"/>
+      <w:r>
+        <w:t>) was assessed via qPCR (Figure</w:t>
+      </w:r>
+      <w:ins w:id="24" w:author="Microsoft Office User" w:date="2017-01-28T14:04:00Z">
+        <w:r>
+          <w:t xml:space="preserve"> 2</w:t>
+        </w:r>
+      </w:ins>
+      <w:r>
+        <w:t xml:space="preserve">).  </w:t>
       </w:r>
       <w:r>
         <w:t>Both transcripts were</w:t>
@@ -440,7 +522,7 @@
       <w:r>
         <w:t>however, levels</w:t>
       </w:r>
-      <w:ins w:id="16" w:author="Dave Bridges" w:date="2017-01-24T17:24:00Z">
+      <w:ins w:id="25" w:author="Dave Bridges" w:date="2017-01-24T17:24:00Z">
         <w:r>
           <w:t xml:space="preserve"> of both these enzymes</w:t>
         </w:r>
@@ -448,7 +530,7 @@
       <w:r>
         <w:t xml:space="preserve"> were </w:t>
       </w:r>
-      <w:del w:id="17" w:author="Dave Bridges" w:date="2017-01-24T16:49:00Z">
+      <w:del w:id="26" w:author="Dave Bridges" w:date="2017-01-24T16:49:00Z">
         <w:r>
           <w:delText xml:space="preserve">found to be comparable among </w:delText>
         </w:r>
@@ -465,7 +547,7 @@
           <w:delText>oups</w:delText>
         </w:r>
       </w:del>
-      <w:ins w:id="18" w:author="Dave Bridges" w:date="2017-01-24T16:49:00Z">
+      <w:ins w:id="27" w:author="Dave Bridges" w:date="2017-01-24T16:49:00Z">
         <w:r>
           <w:t>reduced in HFD/dexamethasone livers</w:t>
         </w:r>
@@ -479,7 +561,7 @@
       <w:r>
         <w:t xml:space="preserve">dexamethasone treatment is </w:t>
       </w:r>
-      <w:ins w:id="19" w:author="Dave Bridges" w:date="2017-01-24T17:24:00Z">
+      <w:ins w:id="28" w:author="Dave Bridges" w:date="2017-01-24T17:24:00Z">
         <w:r>
           <w:t xml:space="preserve">likely </w:t>
         </w:r>
@@ -496,7 +578,7 @@
       <w:r>
         <w:t xml:space="preserve"> a different mechanism than </w:t>
       </w:r>
-      <w:del w:id="20" w:author="Dave Bridges" w:date="2017-01-24T17:24:00Z">
+      <w:del w:id="29" w:author="Dave Bridges" w:date="2017-01-24T17:24:00Z">
         <w:r>
           <w:delText xml:space="preserve">that which occurs </w:delText>
         </w:r>
@@ -507,12 +589,12 @@
           <w:delText xml:space="preserve">. </w:delText>
         </w:r>
       </w:del>
-      <w:ins w:id="21" w:author="Dave Bridges" w:date="2017-01-24T17:24:00Z">
+      <w:ins w:id="30" w:author="Dave Bridges" w:date="2017-01-24T17:24:00Z">
         <w:r>
           <w:t xml:space="preserve">transcriptional activation of </w:t>
         </w:r>
       </w:ins>
-      <w:ins w:id="22" w:author="Dave Bridges" w:date="2017-01-24T17:25:00Z">
+      <w:ins w:id="31" w:author="Dave Bridges" w:date="2017-01-24T17:25:00Z">
         <w:r>
           <w:rPr>
             <w:i/>
@@ -523,8 +605,6 @@
           <w:t xml:space="preserve"> lipogenesis.</w:t>
         </w:r>
       </w:ins>
-      <w:bookmarkStart w:id="23" w:name="_GoBack"/>
-      <w:bookmarkEnd w:id="23"/>
     </w:p>
     <w:p/>
     <w:p>
@@ -552,7 +632,15 @@
         <w:t>Dexamethasone treatment lead to decreased body mass in both NCD and HFD groups</w:t>
       </w:r>
       <w:r>
-        <w:t xml:space="preserve"> (FIG)</w:t>
+        <w:t xml:space="preserve"> (FIG</w:t>
+      </w:r>
+      <w:ins w:id="32" w:author="Microsoft Office User" w:date="2017-01-28T14:04:00Z">
+        <w:r>
+          <w:t xml:space="preserve"> 3</w:t>
+        </w:r>
+      </w:ins>
+      <w:r>
+        <w:t>)</w:t>
       </w:r>
       <w:r>
         <w:t>.</w:t>
@@ -575,16 +663,16 @@
       <w:r>
         <w:t xml:space="preserve">There were no significant differences in food </w:t>
       </w:r>
-      <w:commentRangeStart w:id="24"/>
+      <w:commentRangeStart w:id="33"/>
       <w:r>
         <w:t>consumption</w:t>
       </w:r>
-      <w:commentRangeEnd w:id="24"/>
+      <w:commentRangeEnd w:id="33"/>
       <w:r>
         <w:rPr>
           <w:rStyle w:val="CommentReference"/>
         </w:rPr>
-        <w:commentReference w:id="24"/>
+        <w:commentReference w:id="33"/>
       </w:r>
       <w:r>
         <w:t>.</w:t>
@@ -592,7 +680,7 @@
     </w:p>
     <w:p/>
     <w:p>
-      <w:commentRangeStart w:id="25"/>
+      <w:commentRangeStart w:id="34"/>
       <w:r>
         <w:t>Fat cell size</w:t>
       </w:r>
@@ -602,12 +690,12 @@
       <w:r>
         <w:t>…</w:t>
       </w:r>
-      <w:commentRangeEnd w:id="25"/>
+      <w:commentRangeEnd w:id="34"/>
       <w:r>
         <w:rPr>
           <w:rStyle w:val="CommentReference"/>
         </w:rPr>
-        <w:commentReference w:id="25"/>
+        <w:commentReference w:id="34"/>
       </w:r>
     </w:p>
     <w:p/>
@@ -686,7 +774,37 @@
         <w:rPr>
           <w:color w:val="000000" w:themeColor="text1"/>
         </w:rPr>
-        <w:t xml:space="preserve"> (figures)</w:t>
+        <w:t xml:space="preserve"> (</w:t>
+      </w:r>
+      <w:ins w:id="35" w:author="Microsoft Office User" w:date="2017-01-28T14:05:00Z">
+        <w:r>
+          <w:rPr>
+            <w:color w:val="000000" w:themeColor="text1"/>
+          </w:rPr>
+          <w:t xml:space="preserve">figure </w:t>
+        </w:r>
+      </w:ins>
+      <w:del w:id="36" w:author="Microsoft Office User" w:date="2017-01-28T14:05:00Z">
+        <w:r>
+          <w:rPr>
+            <w:color w:val="000000" w:themeColor="text1"/>
+          </w:rPr>
+          <w:delText>figures</w:delText>
+        </w:r>
+      </w:del>
+      <w:ins w:id="37" w:author="Microsoft Office User" w:date="2017-01-28T14:05:00Z">
+        <w:r>
+          <w:rPr>
+            <w:color w:val="000000" w:themeColor="text1"/>
+          </w:rPr>
+          <w:t>4</w:t>
+        </w:r>
+      </w:ins>
+      <w:r>
+        <w:rPr>
+          <w:color w:val="000000" w:themeColor="text1"/>
+        </w:rPr>
+        <w:t>)</w:t>
       </w:r>
       <w:r>
         <w:rPr>
@@ -740,7 +858,21 @@
         <w:rPr>
           <w:color w:val="000000" w:themeColor="text1"/>
         </w:rPr>
-        <w:t xml:space="preserve"> decreased lipid content and increased glycerol release into the media, indicating increased lipolysis. To assess this further, we measured lipolytic enzyme mRNA and protein expression levels in these cells</w:t>
+        <w:t xml:space="preserve"> decreased lipid content and increased glycerol release into the media, indicating increased lipolysis. To assess this further, we measured </w:t>
+      </w:r>
+      <w:proofErr w:type="spellStart"/>
+      <w:r>
+        <w:rPr>
+          <w:color w:val="000000" w:themeColor="text1"/>
+        </w:rPr>
+        <w:t>lipolytic</w:t>
+      </w:r>
+      <w:proofErr w:type="spellEnd"/>
+      <w:r>
+        <w:rPr>
+          <w:color w:val="000000" w:themeColor="text1"/>
+        </w:rPr>
+        <w:t xml:space="preserve"> enzyme mRNA and protein expression levels in these cells</w:t>
       </w:r>
       <w:r>
         <w:rPr>
@@ -773,6 +905,7 @@
         </w:rPr>
         <w:t xml:space="preserve">) and HSL (encoded by </w:t>
       </w:r>
+      <w:proofErr w:type="spellStart"/>
       <w:r>
         <w:rPr>
           <w:i/>
@@ -780,6 +913,7 @@
         </w:rPr>
         <w:t>Lipe</w:t>
       </w:r>
+      <w:proofErr w:type="spellEnd"/>
       <w:r>
         <w:rPr>
           <w:color w:val="000000" w:themeColor="text1"/>
@@ -873,7 +1007,21 @@
         <w:rPr>
           <w:color w:val="000000" w:themeColor="text1"/>
         </w:rPr>
-        <w:t>stimulated conditions (figure).</w:t>
+        <w:t>stimulated conditions (figure</w:t>
+      </w:r>
+      <w:ins w:id="38" w:author="Microsoft Office User" w:date="2017-01-28T14:05:00Z">
+        <w:r>
+          <w:rPr>
+            <w:color w:val="000000" w:themeColor="text1"/>
+          </w:rPr>
+          <w:t xml:space="preserve"> 4</w:t>
+        </w:r>
+      </w:ins>
+      <w:r>
+        <w:rPr>
+          <w:color w:val="000000" w:themeColor="text1"/>
+        </w:rPr>
+        <w:t>).</w:t>
       </w:r>
       <w:r>
         <w:rPr>
@@ -958,7 +1106,21 @@
         <w:rPr>
           <w:color w:val="000000" w:themeColor="text1"/>
         </w:rPr>
-        <w:t xml:space="preserve">mice were i.p. injected with </w:t>
+        <w:t xml:space="preserve">mice were </w:t>
+      </w:r>
+      <w:proofErr w:type="spellStart"/>
+      <w:r>
+        <w:rPr>
+          <w:color w:val="000000" w:themeColor="text1"/>
+        </w:rPr>
+        <w:t>i.p</w:t>
+      </w:r>
+      <w:proofErr w:type="spellEnd"/>
+      <w:r>
+        <w:rPr>
+          <w:color w:val="000000" w:themeColor="text1"/>
+        </w:rPr>
+        <w:t xml:space="preserve">. injected with </w:t>
       </w:r>
       <w:r>
         <w:rPr>
@@ -1044,7 +1206,21 @@
         <w:rPr>
           <w:color w:val="000000" w:themeColor="text1"/>
         </w:rPr>
-        <w:t xml:space="preserve">qPCR lipolytic genes in these mice </w:t>
+        <w:t xml:space="preserve">qPCR </w:t>
+      </w:r>
+      <w:proofErr w:type="spellStart"/>
+      <w:r>
+        <w:rPr>
+          <w:color w:val="000000" w:themeColor="text1"/>
+        </w:rPr>
+        <w:t>lipolytic</w:t>
+      </w:r>
+      <w:proofErr w:type="spellEnd"/>
+      <w:r>
+        <w:rPr>
+          <w:color w:val="000000" w:themeColor="text1"/>
+        </w:rPr>
+        <w:t xml:space="preserve"> genes in these mice </w:t>
       </w:r>
     </w:p>
     <w:p>
@@ -1097,7 +1273,23 @@
         <w:rPr>
           <w:color w:val="000000" w:themeColor="text1"/>
         </w:rPr>
-        <w:t xml:space="preserve"> (figure)</w:t>
+        <w:t xml:space="preserve"> (figure</w:t>
+      </w:r>
+      <w:ins w:id="39" w:author="Microsoft Office User" w:date="2017-01-28T14:07:00Z">
+        <w:r>
+          <w:rPr>
+            <w:color w:val="000000" w:themeColor="text1"/>
+          </w:rPr>
+          <w:t xml:space="preserve"> 5</w:t>
+        </w:r>
+      </w:ins>
+      <w:bookmarkStart w:id="40" w:name="_GoBack"/>
+      <w:bookmarkEnd w:id="40"/>
+      <w:r>
+        <w:rPr>
+          <w:color w:val="000000" w:themeColor="text1"/>
+        </w:rPr>
+        <w:t>)</w:t>
       </w:r>
       <w:r>
         <w:rPr>
@@ -1147,7 +1339,21 @@
         <w:rPr>
           <w:color w:val="000000" w:themeColor="text1"/>
         </w:rPr>
-        <w:t>We also quantified mRNA and protein expression of lipolytic enzymes</w:t>
+        <w:t xml:space="preserve">We also quantified mRNA and protein expression of </w:t>
+      </w:r>
+      <w:proofErr w:type="spellStart"/>
+      <w:r>
+        <w:rPr>
+          <w:color w:val="000000" w:themeColor="text1"/>
+        </w:rPr>
+        <w:t>lipolytic</w:t>
+      </w:r>
+      <w:proofErr w:type="spellEnd"/>
+      <w:r>
+        <w:rPr>
+          <w:color w:val="000000" w:themeColor="text1"/>
+        </w:rPr>
+        <w:t xml:space="preserve"> enzymes</w:t>
       </w:r>
       <w:r>
         <w:rPr>
@@ -1155,19 +1361,19 @@
         </w:rPr>
         <w:t xml:space="preserve">, ATGL </w:t>
       </w:r>
-      <w:commentRangeStart w:id="26"/>
+      <w:commentRangeStart w:id="41"/>
       <w:r>
         <w:rPr>
           <w:color w:val="000000" w:themeColor="text1"/>
         </w:rPr>
         <w:t>and</w:t>
       </w:r>
-      <w:commentRangeEnd w:id="26"/>
+      <w:commentRangeEnd w:id="41"/>
       <w:r>
         <w:rPr>
           <w:rStyle w:val="CommentReference"/>
         </w:rPr>
-        <w:commentReference w:id="26"/>
+        <w:commentReference w:id="41"/>
       </w:r>
       <w:r>
         <w:rPr>
@@ -1179,7 +1385,21 @@
         <w:rPr>
           <w:color w:val="000000" w:themeColor="text1"/>
         </w:rPr>
-        <w:t xml:space="preserve"> in the iWAT of these mice. Consistent with the above findings, expression was elevated in the dexamethasone-treated groups and there was a significant interaction of drug and diet</w:t>
+        <w:t xml:space="preserve"> in the </w:t>
+      </w:r>
+      <w:proofErr w:type="spellStart"/>
+      <w:r>
+        <w:rPr>
+          <w:color w:val="000000" w:themeColor="text1"/>
+        </w:rPr>
+        <w:t>iWAT</w:t>
+      </w:r>
+      <w:proofErr w:type="spellEnd"/>
+      <w:r>
+        <w:rPr>
+          <w:color w:val="000000" w:themeColor="text1"/>
+        </w:rPr>
+        <w:t xml:space="preserve"> of these mice. Consistent with the above findings, expression was elevated in the dexamethasone-treated groups and there was a significant interaction of drug and diet</w:t>
       </w:r>
       <w:r>
         <w:rPr>
@@ -1266,7 +1486,7 @@
 
 <file path=word/comments.xml><?xml version="1.0" encoding="utf-8"?>
 <w:comments xmlns:wpc="http://schemas.microsoft.com/office/word/2010/wordprocessingCanvas" xmlns:mo="http://schemas.microsoft.com/office/mac/office/2008/main" xmlns:mc="http://schemas.openxmlformats.org/markup-compatibility/2006" xmlns:mv="urn:schemas-microsoft-com:mac:vml" xmlns:o="urn:schemas-microsoft-com:office:office" xmlns:r="http://schemas.openxmlformats.org/officeDocument/2006/relationships" xmlns:m="http://schemas.openxmlformats.org/officeDocument/2006/math" xmlns:v="urn:schemas-microsoft-com:vml" xmlns:wp14="http://schemas.microsoft.com/office/word/2010/wordprocessingDrawing" xmlns:wp="http://schemas.openxmlformats.org/drawingml/2006/wordprocessingDrawing" xmlns:w10="urn:schemas-microsoft-com:office:word" xmlns:w="http://schemas.openxmlformats.org/wordprocessingml/2006/main" xmlns:w14="http://schemas.microsoft.com/office/word/2010/wordml" xmlns:w15="http://schemas.microsoft.com/office/word/2012/wordml" xmlns:wpg="http://schemas.microsoft.com/office/word/2010/wordprocessingGroup" xmlns:wpi="http://schemas.microsoft.com/office/word/2010/wordprocessingInk" xmlns:wne="http://schemas.microsoft.com/office/word/2006/wordml" xmlns:wps="http://schemas.microsoft.com/office/word/2010/wordprocessingShape" mc:Ignorable="w14 w15 wp14">
-  <w:comment w:id="0" w:author="Dave Bridges" w:date="2017-01-24T17:08:00Z" w:initials="DB">
+  <w:comment w:id="4" w:author="Dave Bridges" w:date="2017-01-24T17:08:00Z" w:initials="DB">
     <w:p>
       <w:pPr>
         <w:rPr>
@@ -1280,7 +1500,15 @@
         <w:annotationRef/>
       </w:r>
       <w:r>
-        <w:t>Should say something about how there was no significant differences in BMI in the control vs cushings group (p=</w:t>
+        <w:t xml:space="preserve">Should say something about how there was no significant differences in BMI in the control vs </w:t>
+      </w:r>
+      <w:proofErr w:type="spellStart"/>
+      <w:r>
+        <w:t>cushings</w:t>
+      </w:r>
+      <w:proofErr w:type="spellEnd"/>
+      <w:r>
+        <w:t xml:space="preserve"> group (p=</w:t>
       </w:r>
       <w:r>
         <w:rPr>
@@ -1320,7 +1548,7 @@
       </w:r>
     </w:p>
   </w:comment>
-  <w:comment w:id="1" w:author="Microsoft Office User" w:date="2017-01-20T01:37:00Z" w:initials="Office">
+  <w:comment w:id="5" w:author="Microsoft Office User" w:date="2017-01-20T01:37:00Z" w:initials="Office">
     <w:p>
       <w:pPr>
         <w:pStyle w:val="CommentText"/>
@@ -1336,7 +1564,23 @@
       </w:r>
     </w:p>
   </w:comment>
-  <w:comment w:id="2" w:author="Dave Bridges" w:date="2017-01-24T16:57:00Z" w:initials="DB">
+  <w:comment w:id="6" w:author="Microsoft Office User" w:date="2017-01-28T14:03:00Z" w:initials="Office">
+    <w:p>
+      <w:pPr>
+        <w:pStyle w:val="CommentText"/>
+      </w:pPr>
+      <w:r>
+        <w:rPr>
+          <w:rStyle w:val="CommentReference"/>
+        </w:rPr>
+        <w:annotationRef/>
+      </w:r>
+      <w:r>
+        <w:t>Insert citation</w:t>
+      </w:r>
+    </w:p>
+  </w:comment>
+  <w:comment w:id="7" w:author="Dave Bridges" w:date="2017-01-24T16:57:00Z" w:initials="DB">
     <w:p>
       <w:pPr>
         <w:rPr>
@@ -1446,7 +1690,7 @@
       </w:pPr>
     </w:p>
   </w:comment>
-  <w:comment w:id="12" w:author="Dave Bridges" w:date="2017-01-20T15:16:00Z" w:initials="DB">
+  <w:comment w:id="17" w:author="Dave Bridges" w:date="2017-01-20T15:16:00Z" w:initials="DB">
     <w:p>
       <w:pPr>
         <w:pStyle w:val="CommentText"/>
@@ -1462,7 +1706,7 @@
       </w:r>
     </w:p>
   </w:comment>
-  <w:comment w:id="13" w:author="Dave Bridges" w:date="2017-01-24T16:50:00Z" w:initials="DB">
+  <w:comment w:id="18" w:author="Dave Bridges" w:date="2017-01-24T16:50:00Z" w:initials="DB">
     <w:p>
       <w:pPr>
         <w:pStyle w:val="CommentText"/>
@@ -1473,12 +1717,17 @@
         </w:rPr>
         <w:annotationRef/>
       </w:r>
-      <w:r>
-        <w:t>Lets just use ALT, I don’t know that we can make room for AST</w:t>
+      <w:proofErr w:type="spellStart"/>
+      <w:r>
+        <w:t>Lets</w:t>
+      </w:r>
+      <w:proofErr w:type="spellEnd"/>
+      <w:r>
+        <w:t xml:space="preserve"> just use ALT, I don’t know that we can make room for AST</w:t>
       </w:r>
     </w:p>
   </w:comment>
-  <w:comment w:id="14" w:author="Dave Bridges" w:date="2017-01-24T16:51:00Z" w:initials="DB">
+  <w:comment w:id="19" w:author="Dave Bridges" w:date="2017-01-24T16:51:00Z" w:initials="DB">
     <w:p>
       <w:pPr>
         <w:pStyle w:val="CommentText"/>
@@ -1494,7 +1743,7 @@
       </w:r>
     </w:p>
   </w:comment>
-  <w:comment w:id="15" w:author="Microsoft Office User" w:date="2017-01-20T01:48:00Z" w:initials="Office">
+  <w:comment w:id="23" w:author="Microsoft Office User" w:date="2017-01-20T01:48:00Z" w:initials="Office">
     <w:p>
       <w:pPr>
         <w:pStyle w:val="CommentText"/>
@@ -1510,7 +1759,7 @@
       </w:r>
     </w:p>
   </w:comment>
-  <w:comment w:id="24" w:author="Microsoft Office User" w:date="2017-01-20T02:11:00Z" w:initials="Office">
+  <w:comment w:id="33" w:author="Microsoft Office User" w:date="2017-01-20T02:11:00Z" w:initials="Office">
     <w:p>
       <w:pPr>
         <w:pStyle w:val="CommentText"/>
@@ -1526,7 +1775,7 @@
       </w:r>
     </w:p>
   </w:comment>
-  <w:comment w:id="25" w:author="Dave Bridges" w:date="2017-01-20T15:16:00Z" w:initials="DB">
+  <w:comment w:id="34" w:author="Dave Bridges" w:date="2017-01-20T15:16:00Z" w:initials="DB">
     <w:p>
       <w:pPr>
         <w:pStyle w:val="CommentText"/>
@@ -1538,11 +1787,19 @@
         <w:annotationRef/>
       </w:r>
       <w:r>
-        <w:t>Talk about fat cell size imflammation stuff</w:t>
+        <w:t xml:space="preserve">Talk about fat cell size </w:t>
+      </w:r>
+      <w:proofErr w:type="spellStart"/>
+      <w:r>
+        <w:t>imflammation</w:t>
+      </w:r>
+      <w:proofErr w:type="spellEnd"/>
+      <w:r>
+        <w:t xml:space="preserve"> stuff</w:t>
       </w:r>
     </w:p>
   </w:comment>
-  <w:comment w:id="26" w:author="Microsoft Office User" w:date="2017-01-20T14:44:00Z" w:initials="Office">
+  <w:comment w:id="41" w:author="Microsoft Office User" w:date="2017-01-20T14:44:00Z" w:initials="Office">
     <w:p>
       <w:pPr>
         <w:pStyle w:val="CommentText"/>
@@ -1565,6 +1822,7 @@
 <w15:commentsEx xmlns:wpc="http://schemas.microsoft.com/office/word/2010/wordprocessingCanvas" xmlns:mo="http://schemas.microsoft.com/office/mac/office/2008/main" xmlns:mc="http://schemas.openxmlformats.org/markup-compatibility/2006" xmlns:mv="urn:schemas-microsoft-com:mac:vml" xmlns:o="urn:schemas-microsoft-com:office:office" xmlns:r="http://schemas.openxmlformats.org/officeDocument/2006/relationships" xmlns:m="http://schemas.openxmlformats.org/officeDocument/2006/math" xmlns:v="urn:schemas-microsoft-com:vml" xmlns:wp14="http://schemas.microsoft.com/office/word/2010/wordprocessingDrawing" xmlns:wp="http://schemas.openxmlformats.org/drawingml/2006/wordprocessingDrawing" xmlns:w10="urn:schemas-microsoft-com:office:word" xmlns:w="http://schemas.openxmlformats.org/wordprocessingml/2006/main" xmlns:w14="http://schemas.microsoft.com/office/word/2010/wordml" xmlns:w15="http://schemas.microsoft.com/office/word/2012/wordml" xmlns:wpg="http://schemas.microsoft.com/office/word/2010/wordprocessingGroup" xmlns:wpi="http://schemas.microsoft.com/office/word/2010/wordprocessingInk" xmlns:wne="http://schemas.microsoft.com/office/word/2006/wordml" xmlns:wps="http://schemas.microsoft.com/office/word/2010/wordprocessingShape" mc:Ignorable="w14 w15 wp14">
   <w15:commentEx w15:paraId="66EA82FA" w15:done="0"/>
   <w15:commentEx w15:paraId="507137C1" w15:done="0"/>
+  <w15:commentEx w15:paraId="4E55D6FC" w15:done="0"/>
   <w15:commentEx w15:paraId="5E65B0C5" w15:done="0"/>
   <w15:commentEx w15:paraId="74735825" w15:done="0"/>
   <w15:commentEx w15:paraId="19F887D9" w15:done="0"/>
@@ -1578,11 +1836,11 @@
 
 <file path=word/people.xml><?xml version="1.0" encoding="utf-8"?>
 <w15:people xmlns:wpc="http://schemas.microsoft.com/office/word/2010/wordprocessingCanvas" xmlns:mo="http://schemas.microsoft.com/office/mac/office/2008/main" xmlns:mc="http://schemas.openxmlformats.org/markup-compatibility/2006" xmlns:mv="urn:schemas-microsoft-com:mac:vml" xmlns:o="urn:schemas-microsoft-com:office:office" xmlns:r="http://schemas.openxmlformats.org/officeDocument/2006/relationships" xmlns:m="http://schemas.openxmlformats.org/officeDocument/2006/math" xmlns:v="urn:schemas-microsoft-com:vml" xmlns:wp14="http://schemas.microsoft.com/office/word/2010/wordprocessingDrawing" xmlns:wp="http://schemas.openxmlformats.org/drawingml/2006/wordprocessingDrawing" xmlns:w10="urn:schemas-microsoft-com:office:word" xmlns:w="http://schemas.openxmlformats.org/wordprocessingml/2006/main" xmlns:w14="http://schemas.microsoft.com/office/word/2010/wordml" xmlns:w15="http://schemas.microsoft.com/office/word/2012/wordml" xmlns:wpg="http://schemas.microsoft.com/office/word/2010/wordprocessingGroup" xmlns:wpi="http://schemas.microsoft.com/office/word/2010/wordprocessingInk" xmlns:wne="http://schemas.microsoft.com/office/word/2006/wordml" xmlns:wps="http://schemas.microsoft.com/office/word/2010/wordprocessingShape" mc:Ignorable="w14 w15 wp14">
+  <w15:person w15:author="Microsoft Office User">
+    <w15:presenceInfo w15:providerId="None" w15:userId="Microsoft Office User"/>
+  </w15:person>
   <w15:person w15:author="Dave Bridges">
     <w15:presenceInfo w15:providerId="Windows Live" w15:userId="4bc1184c43c78bbd"/>
-  </w15:person>
-  <w15:person w15:author="Microsoft Office User">
-    <w15:presenceInfo w15:providerId="None" w15:userId="Microsoft Office User"/>
   </w15:person>
 </w15:people>
 </file>
@@ -2014,6 +2272,7 @@
   <w:style w:type="character" w:default="1" w:styleId="DefaultParagraphFont">
     <w:name w:val="Default Paragraph Font"/>
     <w:uiPriority w:val="1"/>
+    <w:semiHidden/>
     <w:unhideWhenUsed/>
   </w:style>
   <w:style w:type="table" w:default="1" w:styleId="TableNormal">

</xml_diff>

<commit_message>
Added topics for methods section and added other header sections
</commit_message>
<xml_diff>
--- a/manuscript/Obesity-Glucocorticoids/Manuscript.docx
+++ b/manuscript/Obesity-Glucocorticoids/Manuscript.docx
@@ -5,17 +5,294 @@
     <w:p>
       <w:pPr>
         <w:rPr>
+          <w:ins w:id="0" w:author="Microsoft Office User" w:date="2017-01-28T14:12:00Z"/>
           <w:b/>
           <w:sz w:val="36"/>
           <w:u w:val="single"/>
         </w:rPr>
       </w:pPr>
-      <w:r>
-        <w:rPr>
+      <w:ins w:id="1" w:author="Microsoft Office User" w:date="2017-01-28T14:12:00Z">
+        <w:r>
+          <w:rPr>
+            <w:b/>
+            <w:sz w:val="36"/>
+            <w:u w:val="single"/>
+          </w:rPr>
+          <w:t xml:space="preserve">Introduction </w:t>
+        </w:r>
+      </w:ins>
+    </w:p>
+    <w:p>
+      <w:pPr>
+        <w:rPr>
+          <w:ins w:id="2" w:author="Microsoft Office User" w:date="2017-01-28T14:12:00Z"/>
           <w:b/>
           <w:sz w:val="36"/>
           <w:u w:val="single"/>
         </w:rPr>
+      </w:pPr>
+    </w:p>
+    <w:p>
+      <w:pPr>
+        <w:rPr>
+          <w:ins w:id="3" w:author="Microsoft Office User" w:date="2017-01-28T14:12:00Z"/>
+          <w:b/>
+          <w:sz w:val="36"/>
+          <w:u w:val="single"/>
+        </w:rPr>
+      </w:pPr>
+      <w:ins w:id="4" w:author="Microsoft Office User" w:date="2017-01-28T14:12:00Z">
+        <w:r>
+          <w:rPr>
+            <w:b/>
+            <w:sz w:val="36"/>
+            <w:u w:val="single"/>
+          </w:rPr>
+          <w:t>Methods</w:t>
+        </w:r>
+      </w:ins>
+    </w:p>
+    <w:p>
+      <w:pPr>
+        <w:pStyle w:val="ListParagraph"/>
+        <w:numPr>
+          <w:ilvl w:val="0"/>
+          <w:numId w:val="2"/>
+        </w:numPr>
+        <w:rPr>
+          <w:ins w:id="5" w:author="Microsoft Office User" w:date="2017-01-28T14:14:00Z"/>
+        </w:rPr>
+        <w:pPrChange w:id="6" w:author="Microsoft Office User" w:date="2017-01-28T14:13:00Z">
+          <w:pPr/>
+        </w:pPrChange>
+      </w:pPr>
+      <w:ins w:id="7" w:author="Microsoft Office User" w:date="2017-01-28T14:14:00Z">
+        <w:r>
+          <w:t>HOMA?</w:t>
+        </w:r>
+      </w:ins>
+    </w:p>
+    <w:p>
+      <w:pPr>
+        <w:pStyle w:val="ListParagraph"/>
+        <w:numPr>
+          <w:ilvl w:val="0"/>
+          <w:numId w:val="2"/>
+        </w:numPr>
+        <w:rPr>
+          <w:ins w:id="8" w:author="Microsoft Office User" w:date="2017-01-28T14:14:00Z"/>
+        </w:rPr>
+        <w:pPrChange w:id="9" w:author="Microsoft Office User" w:date="2017-01-28T14:13:00Z">
+          <w:pPr/>
+        </w:pPrChange>
+      </w:pPr>
+      <w:ins w:id="10" w:author="Microsoft Office User" w:date="2017-01-28T14:13:00Z">
+        <w:r>
+          <w:t>ITT</w:t>
+        </w:r>
+      </w:ins>
+    </w:p>
+    <w:p>
+      <w:pPr>
+        <w:pStyle w:val="ListParagraph"/>
+        <w:numPr>
+          <w:ilvl w:val="0"/>
+          <w:numId w:val="2"/>
+        </w:numPr>
+        <w:rPr>
+          <w:ins w:id="11" w:author="Microsoft Office User" w:date="2017-01-28T14:14:00Z"/>
+        </w:rPr>
+        <w:pPrChange w:id="12" w:author="Microsoft Office User" w:date="2017-01-28T14:13:00Z">
+          <w:pPr/>
+        </w:pPrChange>
+      </w:pPr>
+      <w:ins w:id="13" w:author="Microsoft Office User" w:date="2017-01-28T14:14:00Z">
+        <w:r>
+          <w:t>Clamp (get from metabolic phenotyping core?)</w:t>
+        </w:r>
+      </w:ins>
+    </w:p>
+    <w:p>
+      <w:pPr>
+        <w:pStyle w:val="ListParagraph"/>
+        <w:numPr>
+          <w:ilvl w:val="0"/>
+          <w:numId w:val="2"/>
+        </w:numPr>
+        <w:rPr>
+          <w:ins w:id="14" w:author="Microsoft Office User" w:date="2017-01-28T14:18:00Z"/>
+        </w:rPr>
+        <w:pPrChange w:id="15" w:author="Microsoft Office User" w:date="2017-01-28T14:13:00Z">
+          <w:pPr/>
+        </w:pPrChange>
+      </w:pPr>
+      <w:ins w:id="16" w:author="Microsoft Office User" w:date="2017-01-28T14:15:00Z">
+        <w:r>
+          <w:t>Serum ALT-get from Hochberg paper</w:t>
+        </w:r>
+      </w:ins>
+    </w:p>
+    <w:p>
+      <w:pPr>
+        <w:pStyle w:val="ListParagraph"/>
+        <w:numPr>
+          <w:ilvl w:val="0"/>
+          <w:numId w:val="2"/>
+        </w:numPr>
+        <w:rPr>
+          <w:ins w:id="17" w:author="Microsoft Office User" w:date="2017-01-28T14:15:00Z"/>
+        </w:rPr>
+        <w:pPrChange w:id="18" w:author="Microsoft Office User" w:date="2017-01-28T14:13:00Z">
+          <w:pPr/>
+        </w:pPrChange>
+      </w:pPr>
+      <w:ins w:id="19" w:author="Microsoft Office User" w:date="2017-01-28T14:18:00Z">
+        <w:r>
+          <w:t xml:space="preserve">Cell culture </w:t>
+        </w:r>
+      </w:ins>
+      <w:bookmarkStart w:id="20" w:name="_GoBack"/>
+      <w:bookmarkEnd w:id="20"/>
+    </w:p>
+    <w:p>
+      <w:pPr>
+        <w:pStyle w:val="ListParagraph"/>
+        <w:numPr>
+          <w:ilvl w:val="0"/>
+          <w:numId w:val="2"/>
+        </w:numPr>
+        <w:rPr>
+          <w:ins w:id="21" w:author="Microsoft Office User" w:date="2017-01-28T14:16:00Z"/>
+        </w:rPr>
+        <w:pPrChange w:id="22" w:author="Microsoft Office User" w:date="2017-01-28T14:13:00Z">
+          <w:pPr/>
+        </w:pPrChange>
+      </w:pPr>
+      <w:ins w:id="23" w:author="Microsoft Office User" w:date="2017-01-28T14:15:00Z">
+        <w:r>
+          <w:t>Liver</w:t>
+        </w:r>
+      </w:ins>
+      <w:ins w:id="24" w:author="Microsoft Office User" w:date="2017-01-28T14:16:00Z">
+        <w:r>
+          <w:t xml:space="preserve"> and cells</w:t>
+        </w:r>
+      </w:ins>
+      <w:ins w:id="25" w:author="Microsoft Office User" w:date="2017-01-28T14:15:00Z">
+        <w:r>
+          <w:t xml:space="preserve"> TG/TG assay</w:t>
+        </w:r>
+      </w:ins>
+    </w:p>
+    <w:p>
+      <w:pPr>
+        <w:pStyle w:val="ListParagraph"/>
+        <w:numPr>
+          <w:ilvl w:val="0"/>
+          <w:numId w:val="2"/>
+        </w:numPr>
+        <w:rPr>
+          <w:ins w:id="26" w:author="Microsoft Office User" w:date="2017-01-28T14:17:00Z"/>
+        </w:rPr>
+        <w:pPrChange w:id="27" w:author="Microsoft Office User" w:date="2017-01-28T14:13:00Z">
+          <w:pPr/>
+        </w:pPrChange>
+      </w:pPr>
+      <w:ins w:id="28" w:author="Microsoft Office User" w:date="2017-01-28T14:17:00Z">
+        <w:r>
+          <w:t>Liver stains</w:t>
+        </w:r>
+      </w:ins>
+    </w:p>
+    <w:p>
+      <w:pPr>
+        <w:pStyle w:val="ListParagraph"/>
+        <w:numPr>
+          <w:ilvl w:val="0"/>
+          <w:numId w:val="2"/>
+        </w:numPr>
+        <w:rPr>
+          <w:ins w:id="29" w:author="Microsoft Office User" w:date="2017-01-28T14:17:00Z"/>
+        </w:rPr>
+        <w:pPrChange w:id="30" w:author="Microsoft Office User" w:date="2017-01-28T14:13:00Z">
+          <w:pPr/>
+        </w:pPrChange>
+      </w:pPr>
+      <w:ins w:id="31" w:author="Microsoft Office User" w:date="2017-01-28T14:17:00Z">
+        <w:r>
+          <w:t>qPCR</w:t>
+        </w:r>
+      </w:ins>
+    </w:p>
+    <w:p>
+      <w:pPr>
+        <w:pStyle w:val="ListParagraph"/>
+        <w:numPr>
+          <w:ilvl w:val="0"/>
+          <w:numId w:val="2"/>
+        </w:numPr>
+        <w:rPr>
+          <w:ins w:id="32" w:author="Microsoft Office User" w:date="2017-01-28T14:17:00Z"/>
+        </w:rPr>
+        <w:pPrChange w:id="33" w:author="Microsoft Office User" w:date="2017-01-28T14:13:00Z">
+          <w:pPr/>
+        </w:pPrChange>
+      </w:pPr>
+      <w:ins w:id="34" w:author="Microsoft Office User" w:date="2017-01-28T14:17:00Z">
+        <w:r>
+          <w:t>Western blotting</w:t>
+        </w:r>
+      </w:ins>
+    </w:p>
+    <w:p>
+      <w:pPr>
+        <w:pStyle w:val="ListParagraph"/>
+        <w:numPr>
+          <w:ilvl w:val="0"/>
+          <w:numId w:val="2"/>
+        </w:numPr>
+        <w:rPr>
+          <w:ins w:id="35" w:author="Microsoft Office User" w:date="2017-01-28T14:17:00Z"/>
+        </w:rPr>
+        <w:pPrChange w:id="36" w:author="Microsoft Office User" w:date="2017-01-28T14:13:00Z">
+          <w:pPr/>
+        </w:pPrChange>
+      </w:pPr>
+      <w:ins w:id="37" w:author="Microsoft Office User" w:date="2017-01-28T14:17:00Z">
+        <w:r>
+          <w:t>Isoproterenol test</w:t>
+        </w:r>
+      </w:ins>
+    </w:p>
+    <w:p>
+      <w:pPr>
+        <w:pStyle w:val="ListParagraph"/>
+        <w:numPr>
+          <w:ilvl w:val="0"/>
+          <w:numId w:val="2"/>
+        </w:numPr>
+        <w:rPr>
+          <w:ins w:id="38" w:author="Microsoft Office User" w:date="2017-01-28T14:12:00Z"/>
+        </w:rPr>
+        <w:pPrChange w:id="39" w:author="Microsoft Office User" w:date="2017-01-28T14:13:00Z">
+          <w:pPr/>
+        </w:pPrChange>
+      </w:pPr>
+    </w:p>
+    <w:p>
+      <w:pPr>
+        <w:rPr>
+          <w:b/>
+          <w:sz w:val="36"/>
+          <w:u w:val="single"/>
+        </w:rPr>
+      </w:pPr>
+      <w:r>
+        <w:rPr>
+          <w:b/>
+          <w:sz w:val="36"/>
+          <w:u w:val="single"/>
+        </w:rPr>
         <w:t>Results</w:t>
       </w:r>
     </w:p>
@@ -40,12 +317,12 @@
       <w:r>
         <w:t xml:space="preserve">published data </w:t>
       </w:r>
-      <w:del w:id="0" w:author="Microsoft Office User" w:date="2017-01-28T14:02:00Z">
+      <w:del w:id="40" w:author="Microsoft Office User" w:date="2017-01-28T14:02:00Z">
         <w:r>
           <w:delText>(</w:delText>
         </w:r>
       </w:del>
-      <w:ins w:id="1" w:author="Microsoft Office User" w:date="2017-01-28T14:02:00Z">
+      <w:ins w:id="41" w:author="Microsoft Office User" w:date="2017-01-28T14:02:00Z">
         <w:r>
           <w:fldChar w:fldCharType="begin" w:fldLock="1"/>
         </w:r>
@@ -62,12 +339,12 @@
         </w:rPr>
         <w:t>(1)</w:t>
       </w:r>
-      <w:ins w:id="2" w:author="Microsoft Office User" w:date="2017-01-28T14:02:00Z">
+      <w:ins w:id="42" w:author="Microsoft Office User" w:date="2017-01-28T14:02:00Z">
         <w:r>
           <w:fldChar w:fldCharType="end"/>
         </w:r>
       </w:ins>
-      <w:del w:id="3" w:author="Microsoft Office User" w:date="2017-01-28T14:02:00Z">
+      <w:del w:id="43" w:author="Microsoft Office User" w:date="2017-01-28T14:02:00Z">
         <w:r>
           <w:delText>)</w:delText>
         </w:r>
@@ -143,16 +420,16 @@
       <w:r>
         <w:t xml:space="preserve"> </w:t>
       </w:r>
-      <w:commentRangeStart w:id="4"/>
+      <w:commentRangeStart w:id="44"/>
       <w:r>
         <w:t>The</w:t>
       </w:r>
-      <w:commentRangeEnd w:id="4"/>
+      <w:commentRangeEnd w:id="44"/>
       <w:r>
         <w:rPr>
           <w:rStyle w:val="CommentReference"/>
         </w:rPr>
-        <w:commentReference w:id="4"/>
+        <w:commentReference w:id="44"/>
       </w:r>
       <w:r>
         <w:t xml:space="preserve"> presence of Cushing’s in individuals with a high BMI leads to increased insulin resistance (measured by HOMA-IR score), above that of Cushing’s or obesity alone.</w:t>
@@ -160,19 +437,19 @@
       <w:r>
         <w:t xml:space="preserve"> </w:t>
       </w:r>
-      <w:commentRangeStart w:id="5"/>
+      <w:commentRangeStart w:id="45"/>
       <w:r>
         <w:t>However,</w:t>
       </w:r>
       <w:r>
         <w:t xml:space="preserve"> it is not possible to determine when these individuals developed this disease and what their weight status was prior to their diagnosis.</w:t>
       </w:r>
-      <w:commentRangeEnd w:id="5"/>
+      <w:commentRangeEnd w:id="45"/>
       <w:r>
         <w:rPr>
           <w:rStyle w:val="CommentReference"/>
         </w:rPr>
-        <w:commentReference w:id="5"/>
+        <w:commentReference w:id="45"/>
       </w:r>
     </w:p>
     <w:p/>
@@ -207,16 +484,16 @@
       <w:r>
         <w:t xml:space="preserve"> (</w:t>
       </w:r>
-      <w:commentRangeStart w:id="6"/>
+      <w:commentRangeStart w:id="46"/>
       <w:r>
         <w:t>cite</w:t>
       </w:r>
-      <w:commentRangeEnd w:id="6"/>
+      <w:commentRangeEnd w:id="46"/>
       <w:r>
         <w:rPr>
           <w:rStyle w:val="CommentReference"/>
         </w:rPr>
-        <w:commentReference w:id="6"/>
+        <w:commentReference w:id="46"/>
       </w:r>
       <w:r>
         <w:t>). HFD-fed, dexamethasone-</w:t>
@@ -230,16 +507,16 @@
       <w:r>
         <w:t>stimulated glucose uptake when compared to all other groups. Though, it is important to note that the NCD-fed, dexamethasone treated animals still experienced some insulin resistance at this high dose.  Additionally</w:t>
       </w:r>
-      <w:commentRangeStart w:id="7"/>
+      <w:commentRangeStart w:id="47"/>
       <w:r>
         <w:t xml:space="preserve">, </w:t>
       </w:r>
-      <w:del w:id="8" w:author="Dave Bridges" w:date="2017-01-24T16:51:00Z">
+      <w:del w:id="48" w:author="Dave Bridges" w:date="2017-01-24T16:51:00Z">
         <w:r>
           <w:delText>these mice</w:delText>
         </w:r>
       </w:del>
-      <w:ins w:id="9" w:author="Dave Bridges" w:date="2017-01-24T16:51:00Z">
+      <w:ins w:id="49" w:author="Dave Bridges" w:date="2017-01-24T16:51:00Z">
         <w:r>
           <w:t>HFD/dexamethasone</w:t>
         </w:r>
@@ -247,12 +524,12 @@
       <w:r>
         <w:t xml:space="preserve"> </w:t>
       </w:r>
-      <w:del w:id="10" w:author="Dave Bridges" w:date="2017-01-24T16:51:00Z">
+      <w:del w:id="50" w:author="Dave Bridges" w:date="2017-01-24T16:51:00Z">
         <w:r>
           <w:delText>were hyperglycemic</w:delText>
         </w:r>
       </w:del>
-      <w:ins w:id="11" w:author="Dave Bridges" w:date="2017-01-24T16:51:00Z">
+      <w:ins w:id="51" w:author="Dave Bridges" w:date="2017-01-24T16:51:00Z">
         <w:r>
           <w:t>exhibited fasting hyperglycemia</w:t>
         </w:r>
@@ -260,12 +537,12 @@
       <w:r>
         <w:t xml:space="preserve">, </w:t>
       </w:r>
-      <w:del w:id="12" w:author="Dave Bridges" w:date="2017-01-24T16:52:00Z">
+      <w:del w:id="52" w:author="Dave Bridges" w:date="2017-01-24T16:52:00Z">
         <w:r>
           <w:delText>a condition not seen when mice are treated with dexamethasone or HFD alone</w:delText>
         </w:r>
       </w:del>
-      <w:ins w:id="13" w:author="Dave Bridges" w:date="2017-01-24T16:52:00Z">
+      <w:ins w:id="53" w:author="Dave Bridges" w:date="2017-01-24T16:52:00Z">
         <w:r>
           <w:t>with a significant interaction between diet and drug (p=</w:t>
         </w:r>
@@ -276,21 +553,21 @@
           <w:t>)</w:t>
         </w:r>
       </w:ins>
-      <w:ins w:id="14" w:author="Dave Bridges" w:date="2017-01-24T16:53:00Z">
+      <w:ins w:id="54" w:author="Dave Bridges" w:date="2017-01-24T16:53:00Z">
         <w:r>
           <w:t>.</w:t>
         </w:r>
       </w:ins>
-      <w:commentRangeEnd w:id="7"/>
-      <w:ins w:id="15" w:author="Dave Bridges" w:date="2017-01-24T16:57:00Z">
+      <w:commentRangeEnd w:id="47"/>
+      <w:ins w:id="55" w:author="Dave Bridges" w:date="2017-01-24T16:57:00Z">
         <w:r>
           <w:rPr>
             <w:rStyle w:val="CommentReference"/>
           </w:rPr>
-          <w:commentReference w:id="7"/>
-        </w:r>
-      </w:ins>
-      <w:del w:id="16" w:author="Dave Bridges" w:date="2017-01-24T16:52:00Z">
+          <w:commentReference w:id="47"/>
+        </w:r>
+      </w:ins>
+      <w:del w:id="56" w:author="Dave Bridges" w:date="2017-01-24T16:52:00Z">
         <w:r>
           <w:delText>.</w:delText>
         </w:r>
@@ -298,16 +575,16 @@
     </w:p>
     <w:p/>
     <w:p>
-      <w:commentRangeStart w:id="17"/>
+      <w:commentRangeStart w:id="57"/>
       <w:r>
         <w:t>Clamp data</w:t>
       </w:r>
-      <w:commentRangeEnd w:id="17"/>
+      <w:commentRangeEnd w:id="57"/>
       <w:r>
         <w:rPr>
           <w:rStyle w:val="CommentReference"/>
         </w:rPr>
-        <w:commentReference w:id="17"/>
+        <w:commentReference w:id="57"/>
       </w:r>
     </w:p>
     <w:p>
@@ -315,6 +592,7 @@
         <w:pStyle w:val="Heading1"/>
       </w:pPr>
       <w:r>
+        <w:lastRenderedPageBreak/>
         <w:t xml:space="preserve">HFD-Induced </w:t>
       </w:r>
       <w:r>
@@ -325,7 +603,7 @@
       </w:r>
     </w:p>
     <w:p>
-      <w:commentRangeStart w:id="18"/>
+      <w:commentRangeStart w:id="58"/>
       <w:r>
         <w:t>Obesity and chronic elevations in glucocorticoids have been associated with increased liver fat</w:t>
       </w:r>
@@ -359,11 +637,11 @@
       <w:r>
         <w:t xml:space="preserve">stingly, levels were further elevated in obese Cushing’s patients, </w:t>
       </w:r>
-      <w:commentRangeStart w:id="19"/>
+      <w:commentRangeStart w:id="59"/>
       <w:r>
         <w:t>synergistically so in the case of ALT</w:t>
       </w:r>
-      <w:ins w:id="20" w:author="Microsoft Office User" w:date="2017-01-28T14:04:00Z">
+      <w:ins w:id="60" w:author="Microsoft Office User" w:date="2017-01-28T14:04:00Z">
         <w:r>
           <w:t xml:space="preserve"> (Figure 2)</w:t>
         </w:r>
@@ -374,19 +652,19 @@
       <w:r>
         <w:t xml:space="preserve"> </w:t>
       </w:r>
-      <w:commentRangeEnd w:id="18"/>
+      <w:commentRangeEnd w:id="58"/>
       <w:r>
         <w:rPr>
           <w:rStyle w:val="CommentReference"/>
         </w:rPr>
-        <w:commentReference w:id="18"/>
-      </w:r>
-      <w:commentRangeEnd w:id="19"/>
+        <w:commentReference w:id="58"/>
+      </w:r>
+      <w:commentRangeEnd w:id="59"/>
       <w:r>
         <w:rPr>
           <w:rStyle w:val="CommentReference"/>
         </w:rPr>
-        <w:commentReference w:id="19"/>
+        <w:commentReference w:id="59"/>
       </w:r>
     </w:p>
     <w:p/>
@@ -424,7 +702,7 @@
       <w:r>
         <w:t xml:space="preserve"> (Figure</w:t>
       </w:r>
-      <w:ins w:id="21" w:author="Microsoft Office User" w:date="2017-01-28T14:04:00Z">
+      <w:ins w:id="61" w:author="Microsoft Office User" w:date="2017-01-28T14:04:00Z">
         <w:r>
           <w:t xml:space="preserve"> 2</w:t>
         </w:r>
@@ -441,7 +719,7 @@
       <w:r>
         <w:t>In support of this, H&amp;E staining of hepatic tissue clearly depicts higher lipid levels in this group (Figure</w:t>
       </w:r>
-      <w:ins w:id="22" w:author="Microsoft Office User" w:date="2017-01-28T14:04:00Z">
+      <w:ins w:id="62" w:author="Microsoft Office User" w:date="2017-01-28T14:04:00Z">
         <w:r>
           <w:t xml:space="preserve"> 2</w:t>
         </w:r>
@@ -459,7 +737,6 @@
     <w:p/>
     <w:p>
       <w:r>
-        <w:lastRenderedPageBreak/>
         <w:t xml:space="preserve">Expression of genes involved hepatic </w:t>
       </w:r>
       <w:r>
@@ -471,19 +748,19 @@
       <w:r>
         <w:t xml:space="preserve"> lipogenesis (</w:t>
       </w:r>
-      <w:commentRangeStart w:id="23"/>
+      <w:commentRangeStart w:id="63"/>
       <w:r>
         <w:rPr>
           <w:i/>
         </w:rPr>
         <w:t>Srebf1</w:t>
       </w:r>
-      <w:commentRangeEnd w:id="23"/>
+      <w:commentRangeEnd w:id="63"/>
       <w:r>
         <w:rPr>
           <w:rStyle w:val="CommentReference"/>
         </w:rPr>
-        <w:commentReference w:id="23"/>
+        <w:commentReference w:id="63"/>
       </w:r>
       <w:r>
         <w:t xml:space="preserve"> and </w:t>
@@ -499,7 +776,7 @@
       <w:r>
         <w:t>) was assessed via qPCR (Figure</w:t>
       </w:r>
-      <w:ins w:id="24" w:author="Microsoft Office User" w:date="2017-01-28T14:04:00Z">
+      <w:ins w:id="64" w:author="Microsoft Office User" w:date="2017-01-28T14:04:00Z">
         <w:r>
           <w:t xml:space="preserve"> 2</w:t>
         </w:r>
@@ -522,7 +799,7 @@
       <w:r>
         <w:t>however, levels</w:t>
       </w:r>
-      <w:ins w:id="25" w:author="Dave Bridges" w:date="2017-01-24T17:24:00Z">
+      <w:ins w:id="65" w:author="Dave Bridges" w:date="2017-01-24T17:24:00Z">
         <w:r>
           <w:t xml:space="preserve"> of both these enzymes</w:t>
         </w:r>
@@ -530,7 +807,7 @@
       <w:r>
         <w:t xml:space="preserve"> were </w:t>
       </w:r>
-      <w:del w:id="26" w:author="Dave Bridges" w:date="2017-01-24T16:49:00Z">
+      <w:del w:id="66" w:author="Dave Bridges" w:date="2017-01-24T16:49:00Z">
         <w:r>
           <w:delText xml:space="preserve">found to be comparable among </w:delText>
         </w:r>
@@ -547,7 +824,7 @@
           <w:delText>oups</w:delText>
         </w:r>
       </w:del>
-      <w:ins w:id="27" w:author="Dave Bridges" w:date="2017-01-24T16:49:00Z">
+      <w:ins w:id="67" w:author="Dave Bridges" w:date="2017-01-24T16:49:00Z">
         <w:r>
           <w:t>reduced in HFD/dexamethasone livers</w:t>
         </w:r>
@@ -561,7 +838,7 @@
       <w:r>
         <w:t xml:space="preserve">dexamethasone treatment is </w:t>
       </w:r>
-      <w:ins w:id="28" w:author="Dave Bridges" w:date="2017-01-24T17:24:00Z">
+      <w:ins w:id="68" w:author="Dave Bridges" w:date="2017-01-24T17:24:00Z">
         <w:r>
           <w:t xml:space="preserve">likely </w:t>
         </w:r>
@@ -578,7 +855,7 @@
       <w:r>
         <w:t xml:space="preserve"> a different mechanism than </w:t>
       </w:r>
-      <w:del w:id="29" w:author="Dave Bridges" w:date="2017-01-24T17:24:00Z">
+      <w:del w:id="69" w:author="Dave Bridges" w:date="2017-01-24T17:24:00Z">
         <w:r>
           <w:delText xml:space="preserve">that which occurs </w:delText>
         </w:r>
@@ -589,12 +866,12 @@
           <w:delText xml:space="preserve">. </w:delText>
         </w:r>
       </w:del>
-      <w:ins w:id="30" w:author="Dave Bridges" w:date="2017-01-24T17:24:00Z">
+      <w:ins w:id="70" w:author="Dave Bridges" w:date="2017-01-24T17:24:00Z">
         <w:r>
           <w:t xml:space="preserve">transcriptional activation of </w:t>
         </w:r>
       </w:ins>
-      <w:ins w:id="31" w:author="Dave Bridges" w:date="2017-01-24T17:25:00Z">
+      <w:ins w:id="71" w:author="Dave Bridges" w:date="2017-01-24T17:25:00Z">
         <w:r>
           <w:rPr>
             <w:i/>
@@ -634,7 +911,7 @@
       <w:r>
         <w:t xml:space="preserve"> (FIG</w:t>
       </w:r>
-      <w:ins w:id="32" w:author="Microsoft Office User" w:date="2017-01-28T14:04:00Z">
+      <w:ins w:id="72" w:author="Microsoft Office User" w:date="2017-01-28T14:04:00Z">
         <w:r>
           <w:t xml:space="preserve"> 3</w:t>
         </w:r>
@@ -663,16 +940,16 @@
       <w:r>
         <w:t xml:space="preserve">There were no significant differences in food </w:t>
       </w:r>
-      <w:commentRangeStart w:id="33"/>
+      <w:commentRangeStart w:id="73"/>
       <w:r>
         <w:t>consumption</w:t>
       </w:r>
-      <w:commentRangeEnd w:id="33"/>
+      <w:commentRangeEnd w:id="73"/>
       <w:r>
         <w:rPr>
           <w:rStyle w:val="CommentReference"/>
         </w:rPr>
-        <w:commentReference w:id="33"/>
+        <w:commentReference w:id="73"/>
       </w:r>
       <w:r>
         <w:t>.</w:t>
@@ -680,7 +957,7 @@
     </w:p>
     <w:p/>
     <w:p>
-      <w:commentRangeStart w:id="34"/>
+      <w:commentRangeStart w:id="74"/>
       <w:r>
         <w:t>Fat cell size</w:t>
       </w:r>
@@ -690,12 +967,12 @@
       <w:r>
         <w:t>…</w:t>
       </w:r>
-      <w:commentRangeEnd w:id="34"/>
+      <w:commentRangeEnd w:id="74"/>
       <w:r>
         <w:rPr>
           <w:rStyle w:val="CommentReference"/>
         </w:rPr>
-        <w:commentReference w:id="34"/>
+        <w:commentReference w:id="74"/>
       </w:r>
     </w:p>
     <w:p/>
@@ -776,7 +1053,7 @@
         </w:rPr>
         <w:t xml:space="preserve"> (</w:t>
       </w:r>
-      <w:ins w:id="35" w:author="Microsoft Office User" w:date="2017-01-28T14:05:00Z">
+      <w:ins w:id="75" w:author="Microsoft Office User" w:date="2017-01-28T14:05:00Z">
         <w:r>
           <w:rPr>
             <w:color w:val="000000" w:themeColor="text1"/>
@@ -784,7 +1061,7 @@
           <w:t xml:space="preserve">figure </w:t>
         </w:r>
       </w:ins>
-      <w:del w:id="36" w:author="Microsoft Office User" w:date="2017-01-28T14:05:00Z">
+      <w:del w:id="76" w:author="Microsoft Office User" w:date="2017-01-28T14:05:00Z">
         <w:r>
           <w:rPr>
             <w:color w:val="000000" w:themeColor="text1"/>
@@ -792,7 +1069,7 @@
           <w:delText>figures</w:delText>
         </w:r>
       </w:del>
-      <w:ins w:id="37" w:author="Microsoft Office User" w:date="2017-01-28T14:05:00Z">
+      <w:ins w:id="77" w:author="Microsoft Office User" w:date="2017-01-28T14:05:00Z">
         <w:r>
           <w:rPr>
             <w:color w:val="000000" w:themeColor="text1"/>
@@ -1009,7 +1286,7 @@
         </w:rPr>
         <w:t>stimulated conditions (figure</w:t>
       </w:r>
-      <w:ins w:id="38" w:author="Microsoft Office User" w:date="2017-01-28T14:05:00Z">
+      <w:ins w:id="78" w:author="Microsoft Office User" w:date="2017-01-28T14:05:00Z">
         <w:r>
           <w:rPr>
             <w:color w:val="000000" w:themeColor="text1"/>
@@ -1275,7 +1552,7 @@
         </w:rPr>
         <w:t xml:space="preserve"> (figure</w:t>
       </w:r>
-      <w:ins w:id="39" w:author="Microsoft Office User" w:date="2017-01-28T14:07:00Z">
+      <w:ins w:id="79" w:author="Microsoft Office User" w:date="2017-01-28T14:07:00Z">
         <w:r>
           <w:rPr>
             <w:color w:val="000000" w:themeColor="text1"/>
@@ -1283,8 +1560,6 @@
           <w:t xml:space="preserve"> 5</w:t>
         </w:r>
       </w:ins>
-      <w:bookmarkStart w:id="40" w:name="_GoBack"/>
-      <w:bookmarkEnd w:id="40"/>
       <w:r>
         <w:rPr>
           <w:color w:val="000000" w:themeColor="text1"/>
@@ -1361,19 +1636,19 @@
         </w:rPr>
         <w:t xml:space="preserve">, ATGL </w:t>
       </w:r>
-      <w:commentRangeStart w:id="41"/>
+      <w:commentRangeStart w:id="80"/>
       <w:r>
         <w:rPr>
           <w:color w:val="000000" w:themeColor="text1"/>
         </w:rPr>
         <w:t>and</w:t>
       </w:r>
-      <w:commentRangeEnd w:id="41"/>
+      <w:commentRangeEnd w:id="80"/>
       <w:r>
         <w:rPr>
           <w:rStyle w:val="CommentReference"/>
         </w:rPr>
-        <w:commentReference w:id="41"/>
+        <w:commentReference w:id="80"/>
       </w:r>
       <w:r>
         <w:rPr>
@@ -1443,15 +1718,38 @@
     <w:p>
       <w:pPr>
         <w:rPr>
-          <w:color w:val="000000" w:themeColor="text1"/>
-        </w:rPr>
-      </w:pPr>
-      <w:r>
-        <w:rPr>
-          <w:color w:val="000000" w:themeColor="text1"/>
-        </w:rPr>
-        <w:t>Discussion</w:t>
-      </w:r>
+          <w:ins w:id="81" w:author="Microsoft Office User" w:date="2017-01-28T14:12:00Z"/>
+          <w:b/>
+          <w:sz w:val="36"/>
+          <w:u w:val="single"/>
+        </w:rPr>
+      </w:pPr>
+      <w:ins w:id="82" w:author="Microsoft Office User" w:date="2017-01-28T14:13:00Z">
+        <w:r>
+          <w:rPr>
+            <w:b/>
+            <w:sz w:val="36"/>
+            <w:u w:val="single"/>
+          </w:rPr>
+          <w:t>Discussion</w:t>
+        </w:r>
+      </w:ins>
+    </w:p>
+    <w:p>
+      <w:pPr>
+        <w:rPr>
+          <w:del w:id="83" w:author="Microsoft Office User" w:date="2017-01-28T14:12:00Z"/>
+          <w:color w:val="000000" w:themeColor="text1"/>
+        </w:rPr>
+      </w:pPr>
+      <w:del w:id="84" w:author="Microsoft Office User" w:date="2017-01-28T14:12:00Z">
+        <w:r>
+          <w:rPr>
+            <w:color w:val="000000" w:themeColor="text1"/>
+          </w:rPr>
+          <w:delText>Discussion</w:delText>
+        </w:r>
+      </w:del>
     </w:p>
     <w:p>
       <w:pPr>
@@ -1486,7 +1784,7 @@
 
 <file path=word/comments.xml><?xml version="1.0" encoding="utf-8"?>
 <w:comments xmlns:wpc="http://schemas.microsoft.com/office/word/2010/wordprocessingCanvas" xmlns:mo="http://schemas.microsoft.com/office/mac/office/2008/main" xmlns:mc="http://schemas.openxmlformats.org/markup-compatibility/2006" xmlns:mv="urn:schemas-microsoft-com:mac:vml" xmlns:o="urn:schemas-microsoft-com:office:office" xmlns:r="http://schemas.openxmlformats.org/officeDocument/2006/relationships" xmlns:m="http://schemas.openxmlformats.org/officeDocument/2006/math" xmlns:v="urn:schemas-microsoft-com:vml" xmlns:wp14="http://schemas.microsoft.com/office/word/2010/wordprocessingDrawing" xmlns:wp="http://schemas.openxmlformats.org/drawingml/2006/wordprocessingDrawing" xmlns:w10="urn:schemas-microsoft-com:office:word" xmlns:w="http://schemas.openxmlformats.org/wordprocessingml/2006/main" xmlns:w14="http://schemas.microsoft.com/office/word/2010/wordml" xmlns:w15="http://schemas.microsoft.com/office/word/2012/wordml" xmlns:wpg="http://schemas.microsoft.com/office/word/2010/wordprocessingGroup" xmlns:wpi="http://schemas.microsoft.com/office/word/2010/wordprocessingInk" xmlns:wne="http://schemas.microsoft.com/office/word/2006/wordml" xmlns:wps="http://schemas.microsoft.com/office/word/2010/wordprocessingShape" mc:Ignorable="w14 w15 wp14">
-  <w:comment w:id="4" w:author="Dave Bridges" w:date="2017-01-24T17:08:00Z" w:initials="DB">
+  <w:comment w:id="44" w:author="Dave Bridges" w:date="2017-01-24T17:08:00Z" w:initials="DB">
     <w:p>
       <w:pPr>
         <w:rPr>
@@ -1548,7 +1846,7 @@
       </w:r>
     </w:p>
   </w:comment>
-  <w:comment w:id="5" w:author="Microsoft Office User" w:date="2017-01-20T01:37:00Z" w:initials="Office">
+  <w:comment w:id="45" w:author="Microsoft Office User" w:date="2017-01-20T01:37:00Z" w:initials="Office">
     <w:p>
       <w:pPr>
         <w:pStyle w:val="CommentText"/>
@@ -1564,7 +1862,7 @@
       </w:r>
     </w:p>
   </w:comment>
-  <w:comment w:id="6" w:author="Microsoft Office User" w:date="2017-01-28T14:03:00Z" w:initials="Office">
+  <w:comment w:id="46" w:author="Microsoft Office User" w:date="2017-01-28T14:03:00Z" w:initials="Office">
     <w:p>
       <w:pPr>
         <w:pStyle w:val="CommentText"/>
@@ -1580,7 +1878,7 @@
       </w:r>
     </w:p>
   </w:comment>
-  <w:comment w:id="7" w:author="Dave Bridges" w:date="2017-01-24T16:57:00Z" w:initials="DB">
+  <w:comment w:id="47" w:author="Dave Bridges" w:date="2017-01-24T16:57:00Z" w:initials="DB">
     <w:p>
       <w:pPr>
         <w:rPr>
@@ -1690,7 +1988,7 @@
       </w:pPr>
     </w:p>
   </w:comment>
-  <w:comment w:id="17" w:author="Dave Bridges" w:date="2017-01-20T15:16:00Z" w:initials="DB">
+  <w:comment w:id="57" w:author="Dave Bridges" w:date="2017-01-20T15:16:00Z" w:initials="DB">
     <w:p>
       <w:pPr>
         <w:pStyle w:val="CommentText"/>
@@ -1706,7 +2004,7 @@
       </w:r>
     </w:p>
   </w:comment>
-  <w:comment w:id="18" w:author="Dave Bridges" w:date="2017-01-24T16:50:00Z" w:initials="DB">
+  <w:comment w:id="58" w:author="Dave Bridges" w:date="2017-01-24T16:50:00Z" w:initials="DB">
     <w:p>
       <w:pPr>
         <w:pStyle w:val="CommentText"/>
@@ -1727,7 +2025,7 @@
       </w:r>
     </w:p>
   </w:comment>
-  <w:comment w:id="19" w:author="Dave Bridges" w:date="2017-01-24T16:51:00Z" w:initials="DB">
+  <w:comment w:id="59" w:author="Dave Bridges" w:date="2017-01-24T16:51:00Z" w:initials="DB">
     <w:p>
       <w:pPr>
         <w:pStyle w:val="CommentText"/>
@@ -1743,7 +2041,7 @@
       </w:r>
     </w:p>
   </w:comment>
-  <w:comment w:id="23" w:author="Microsoft Office User" w:date="2017-01-20T01:48:00Z" w:initials="Office">
+  <w:comment w:id="63" w:author="Microsoft Office User" w:date="2017-01-20T01:48:00Z" w:initials="Office">
     <w:p>
       <w:pPr>
         <w:pStyle w:val="CommentText"/>
@@ -1759,7 +2057,7 @@
       </w:r>
     </w:p>
   </w:comment>
-  <w:comment w:id="33" w:author="Microsoft Office User" w:date="2017-01-20T02:11:00Z" w:initials="Office">
+  <w:comment w:id="73" w:author="Microsoft Office User" w:date="2017-01-20T02:11:00Z" w:initials="Office">
     <w:p>
       <w:pPr>
         <w:pStyle w:val="CommentText"/>
@@ -1775,7 +2073,7 @@
       </w:r>
     </w:p>
   </w:comment>
-  <w:comment w:id="34" w:author="Dave Bridges" w:date="2017-01-20T15:16:00Z" w:initials="DB">
+  <w:comment w:id="74" w:author="Dave Bridges" w:date="2017-01-20T15:16:00Z" w:initials="DB">
     <w:p>
       <w:pPr>
         <w:pStyle w:val="CommentText"/>
@@ -1799,7 +2097,7 @@
       </w:r>
     </w:p>
   </w:comment>
-  <w:comment w:id="41" w:author="Microsoft Office User" w:date="2017-01-20T14:44:00Z" w:initials="Office">
+  <w:comment w:id="80" w:author="Microsoft Office User" w:date="2017-01-20T14:44:00Z" w:initials="Office">
     <w:p>
       <w:pPr>
         <w:pStyle w:val="CommentText"/>
@@ -1832,6 +2130,243 @@
   <w15:commentEx w15:paraId="3EC0941D" w15:done="0"/>
   <w15:commentEx w15:paraId="4A4BAC83" w15:done="0"/>
 </w15:commentsEx>
+</file>
+
+<file path=word/numbering.xml><?xml version="1.0" encoding="utf-8"?>
+<w:numbering xmlns:wpc="http://schemas.microsoft.com/office/word/2010/wordprocessingCanvas" xmlns:mo="http://schemas.microsoft.com/office/mac/office/2008/main" xmlns:mc="http://schemas.openxmlformats.org/markup-compatibility/2006" xmlns:mv="urn:schemas-microsoft-com:mac:vml" xmlns:o="urn:schemas-microsoft-com:office:office" xmlns:r="http://schemas.openxmlformats.org/officeDocument/2006/relationships" xmlns:m="http://schemas.openxmlformats.org/officeDocument/2006/math" xmlns:v="urn:schemas-microsoft-com:vml" xmlns:wp14="http://schemas.microsoft.com/office/word/2010/wordprocessingDrawing" xmlns:wp="http://schemas.openxmlformats.org/drawingml/2006/wordprocessingDrawing" xmlns:w10="urn:schemas-microsoft-com:office:word" xmlns:w="http://schemas.openxmlformats.org/wordprocessingml/2006/main" xmlns:w14="http://schemas.microsoft.com/office/word/2010/wordml" xmlns:w15="http://schemas.microsoft.com/office/word/2012/wordml" xmlns:wpg="http://schemas.microsoft.com/office/word/2010/wordprocessingGroup" xmlns:wpi="http://schemas.microsoft.com/office/word/2010/wordprocessingInk" xmlns:wne="http://schemas.microsoft.com/office/word/2006/wordml" xmlns:wps="http://schemas.microsoft.com/office/word/2010/wordprocessingShape" mc:Ignorable="w14 w15 wp14">
+  <w:abstractNum w:abstractNumId="0">
+    <w:nsid w:val="09BB06C2"/>
+    <w:multiLevelType w:val="hybridMultilevel"/>
+    <w:tmpl w:val="CAA4ADD2"/>
+    <w:lvl w:ilvl="0" w:tplc="04090001">
+      <w:start w:val="1"/>
+      <w:numFmt w:val="bullet"/>
+      <w:lvlText w:val=""/>
+      <w:lvlJc w:val="left"/>
+      <w:pPr>
+        <w:ind w:left="720" w:hanging="360"/>
+      </w:pPr>
+      <w:rPr>
+        <w:rFonts w:ascii="Symbol" w:hAnsi="Symbol" w:hint="default"/>
+      </w:rPr>
+    </w:lvl>
+    <w:lvl w:ilvl="1" w:tplc="04090003" w:tentative="1">
+      <w:start w:val="1"/>
+      <w:numFmt w:val="bullet"/>
+      <w:lvlText w:val="o"/>
+      <w:lvlJc w:val="left"/>
+      <w:pPr>
+        <w:ind w:left="1440" w:hanging="360"/>
+      </w:pPr>
+      <w:rPr>
+        <w:rFonts w:ascii="Courier New" w:hAnsi="Courier New" w:cs="Courier New" w:hint="default"/>
+      </w:rPr>
+    </w:lvl>
+    <w:lvl w:ilvl="2" w:tplc="04090005" w:tentative="1">
+      <w:start w:val="1"/>
+      <w:numFmt w:val="bullet"/>
+      <w:lvlText w:val=""/>
+      <w:lvlJc w:val="left"/>
+      <w:pPr>
+        <w:ind w:left="2160" w:hanging="360"/>
+      </w:pPr>
+      <w:rPr>
+        <w:rFonts w:ascii="Wingdings" w:hAnsi="Wingdings" w:hint="default"/>
+      </w:rPr>
+    </w:lvl>
+    <w:lvl w:ilvl="3" w:tplc="04090001" w:tentative="1">
+      <w:start w:val="1"/>
+      <w:numFmt w:val="bullet"/>
+      <w:lvlText w:val=""/>
+      <w:lvlJc w:val="left"/>
+      <w:pPr>
+        <w:ind w:left="2880" w:hanging="360"/>
+      </w:pPr>
+      <w:rPr>
+        <w:rFonts w:ascii="Symbol" w:hAnsi="Symbol" w:hint="default"/>
+      </w:rPr>
+    </w:lvl>
+    <w:lvl w:ilvl="4" w:tplc="04090003" w:tentative="1">
+      <w:start w:val="1"/>
+      <w:numFmt w:val="bullet"/>
+      <w:lvlText w:val="o"/>
+      <w:lvlJc w:val="left"/>
+      <w:pPr>
+        <w:ind w:left="3600" w:hanging="360"/>
+      </w:pPr>
+      <w:rPr>
+        <w:rFonts w:ascii="Courier New" w:hAnsi="Courier New" w:cs="Courier New" w:hint="default"/>
+      </w:rPr>
+    </w:lvl>
+    <w:lvl w:ilvl="5" w:tplc="04090005" w:tentative="1">
+      <w:start w:val="1"/>
+      <w:numFmt w:val="bullet"/>
+      <w:lvlText w:val=""/>
+      <w:lvlJc w:val="left"/>
+      <w:pPr>
+        <w:ind w:left="4320" w:hanging="360"/>
+      </w:pPr>
+      <w:rPr>
+        <w:rFonts w:ascii="Wingdings" w:hAnsi="Wingdings" w:hint="default"/>
+      </w:rPr>
+    </w:lvl>
+    <w:lvl w:ilvl="6" w:tplc="04090001" w:tentative="1">
+      <w:start w:val="1"/>
+      <w:numFmt w:val="bullet"/>
+      <w:lvlText w:val=""/>
+      <w:lvlJc w:val="left"/>
+      <w:pPr>
+        <w:ind w:left="5040" w:hanging="360"/>
+      </w:pPr>
+      <w:rPr>
+        <w:rFonts w:ascii="Symbol" w:hAnsi="Symbol" w:hint="default"/>
+      </w:rPr>
+    </w:lvl>
+    <w:lvl w:ilvl="7" w:tplc="04090003" w:tentative="1">
+      <w:start w:val="1"/>
+      <w:numFmt w:val="bullet"/>
+      <w:lvlText w:val="o"/>
+      <w:lvlJc w:val="left"/>
+      <w:pPr>
+        <w:ind w:left="5760" w:hanging="360"/>
+      </w:pPr>
+      <w:rPr>
+        <w:rFonts w:ascii="Courier New" w:hAnsi="Courier New" w:cs="Courier New" w:hint="default"/>
+      </w:rPr>
+    </w:lvl>
+    <w:lvl w:ilvl="8" w:tplc="04090005" w:tentative="1">
+      <w:start w:val="1"/>
+      <w:numFmt w:val="bullet"/>
+      <w:lvlText w:val=""/>
+      <w:lvlJc w:val="left"/>
+      <w:pPr>
+        <w:ind w:left="6480" w:hanging="360"/>
+      </w:pPr>
+      <w:rPr>
+        <w:rFonts w:ascii="Wingdings" w:hAnsi="Wingdings" w:hint="default"/>
+      </w:rPr>
+    </w:lvl>
+  </w:abstractNum>
+  <w:abstractNum w:abstractNumId="1">
+    <w:nsid w:val="64DD33AC"/>
+    <w:multiLevelType w:val="hybridMultilevel"/>
+    <w:tmpl w:val="F73C4BD2"/>
+    <w:lvl w:ilvl="0" w:tplc="04090001">
+      <w:start w:val="1"/>
+      <w:numFmt w:val="bullet"/>
+      <w:lvlText w:val=""/>
+      <w:lvlJc w:val="left"/>
+      <w:pPr>
+        <w:ind w:left="720" w:hanging="360"/>
+      </w:pPr>
+      <w:rPr>
+        <w:rFonts w:ascii="Symbol" w:hAnsi="Symbol" w:hint="default"/>
+      </w:rPr>
+    </w:lvl>
+    <w:lvl w:ilvl="1" w:tplc="04090003" w:tentative="1">
+      <w:start w:val="1"/>
+      <w:numFmt w:val="bullet"/>
+      <w:lvlText w:val="o"/>
+      <w:lvlJc w:val="left"/>
+      <w:pPr>
+        <w:ind w:left="1440" w:hanging="360"/>
+      </w:pPr>
+      <w:rPr>
+        <w:rFonts w:ascii="Courier New" w:hAnsi="Courier New" w:cs="Courier New" w:hint="default"/>
+      </w:rPr>
+    </w:lvl>
+    <w:lvl w:ilvl="2" w:tplc="04090005" w:tentative="1">
+      <w:start w:val="1"/>
+      <w:numFmt w:val="bullet"/>
+      <w:lvlText w:val=""/>
+      <w:lvlJc w:val="left"/>
+      <w:pPr>
+        <w:ind w:left="2160" w:hanging="360"/>
+      </w:pPr>
+      <w:rPr>
+        <w:rFonts w:ascii="Wingdings" w:hAnsi="Wingdings" w:hint="default"/>
+      </w:rPr>
+    </w:lvl>
+    <w:lvl w:ilvl="3" w:tplc="04090001" w:tentative="1">
+      <w:start w:val="1"/>
+      <w:numFmt w:val="bullet"/>
+      <w:lvlText w:val=""/>
+      <w:lvlJc w:val="left"/>
+      <w:pPr>
+        <w:ind w:left="2880" w:hanging="360"/>
+      </w:pPr>
+      <w:rPr>
+        <w:rFonts w:ascii="Symbol" w:hAnsi="Symbol" w:hint="default"/>
+      </w:rPr>
+    </w:lvl>
+    <w:lvl w:ilvl="4" w:tplc="04090003" w:tentative="1">
+      <w:start w:val="1"/>
+      <w:numFmt w:val="bullet"/>
+      <w:lvlText w:val="o"/>
+      <w:lvlJc w:val="left"/>
+      <w:pPr>
+        <w:ind w:left="3600" w:hanging="360"/>
+      </w:pPr>
+      <w:rPr>
+        <w:rFonts w:ascii="Courier New" w:hAnsi="Courier New" w:cs="Courier New" w:hint="default"/>
+      </w:rPr>
+    </w:lvl>
+    <w:lvl w:ilvl="5" w:tplc="04090005" w:tentative="1">
+      <w:start w:val="1"/>
+      <w:numFmt w:val="bullet"/>
+      <w:lvlText w:val=""/>
+      <w:lvlJc w:val="left"/>
+      <w:pPr>
+        <w:ind w:left="4320" w:hanging="360"/>
+      </w:pPr>
+      <w:rPr>
+        <w:rFonts w:ascii="Wingdings" w:hAnsi="Wingdings" w:hint="default"/>
+      </w:rPr>
+    </w:lvl>
+    <w:lvl w:ilvl="6" w:tplc="04090001" w:tentative="1">
+      <w:start w:val="1"/>
+      <w:numFmt w:val="bullet"/>
+      <w:lvlText w:val=""/>
+      <w:lvlJc w:val="left"/>
+      <w:pPr>
+        <w:ind w:left="5040" w:hanging="360"/>
+      </w:pPr>
+      <w:rPr>
+        <w:rFonts w:ascii="Symbol" w:hAnsi="Symbol" w:hint="default"/>
+      </w:rPr>
+    </w:lvl>
+    <w:lvl w:ilvl="7" w:tplc="04090003" w:tentative="1">
+      <w:start w:val="1"/>
+      <w:numFmt w:val="bullet"/>
+      <w:lvlText w:val="o"/>
+      <w:lvlJc w:val="left"/>
+      <w:pPr>
+        <w:ind w:left="5760" w:hanging="360"/>
+      </w:pPr>
+      <w:rPr>
+        <w:rFonts w:ascii="Courier New" w:hAnsi="Courier New" w:cs="Courier New" w:hint="default"/>
+      </w:rPr>
+    </w:lvl>
+    <w:lvl w:ilvl="8" w:tplc="04090005" w:tentative="1">
+      <w:start w:val="1"/>
+      <w:numFmt w:val="bullet"/>
+      <w:lvlText w:val=""/>
+      <w:lvlJc w:val="left"/>
+      <w:pPr>
+        <w:ind w:left="6480" w:hanging="360"/>
+      </w:pPr>
+      <w:rPr>
+        <w:rFonts w:ascii="Wingdings" w:hAnsi="Wingdings" w:hint="default"/>
+      </w:rPr>
+    </w:lvl>
+  </w:abstractNum>
+  <w:num w:numId="1">
+    <w:abstractNumId w:val="0"/>
+  </w:num>
+  <w:num w:numId="2">
+    <w:abstractNumId w:val="1"/>
+  </w:num>
+</w:numbering>
 </file>
 
 <file path=word/people.xml><?xml version="1.0" encoding="utf-8"?>
@@ -2397,6 +2932,17 @@
       <w:szCs w:val="18"/>
     </w:rPr>
   </w:style>
+  <w:style w:type="paragraph" w:styleId="ListParagraph">
+    <w:name w:val="List Paragraph"/>
+    <w:basedOn w:val="Normal"/>
+    <w:uiPriority w:val="34"/>
+    <w:qFormat/>
+    <w:rsid w:val="00A73F99"/>
+    <w:pPr>
+      <w:ind w:left="720"/>
+      <w:contextualSpacing/>
+    </w:pPr>
+  </w:style>
 </w:styles>
 </file>
 

</xml_diff>

<commit_message>
added comments to results
</commit_message>
<xml_diff>
--- a/manuscript/Obesity-Glucocorticoids/Manuscript.docx
+++ b/manuscript/Obesity-Glucocorticoids/Manuscript.docx
@@ -151,8 +151,6 @@
           <w:t xml:space="preserve">Cell culture </w:t>
         </w:r>
       </w:ins>
-      <w:bookmarkStart w:id="20" w:name="_GoBack"/>
-      <w:bookmarkEnd w:id="20"/>
     </w:p>
     <w:p>
       <w:pPr>
@@ -162,23 +160,23 @@
           <w:numId w:val="2"/>
         </w:numPr>
         <w:rPr>
-          <w:ins w:id="21" w:author="Microsoft Office User" w:date="2017-01-28T14:16:00Z"/>
-        </w:rPr>
-        <w:pPrChange w:id="22" w:author="Microsoft Office User" w:date="2017-01-28T14:13:00Z">
+          <w:ins w:id="20" w:author="Microsoft Office User" w:date="2017-01-28T14:16:00Z"/>
+        </w:rPr>
+        <w:pPrChange w:id="21" w:author="Microsoft Office User" w:date="2017-01-28T14:13:00Z">
           <w:pPr/>
         </w:pPrChange>
       </w:pPr>
-      <w:ins w:id="23" w:author="Microsoft Office User" w:date="2017-01-28T14:15:00Z">
+      <w:ins w:id="22" w:author="Microsoft Office User" w:date="2017-01-28T14:15:00Z">
         <w:r>
           <w:t>Liver</w:t>
         </w:r>
       </w:ins>
-      <w:ins w:id="24" w:author="Microsoft Office User" w:date="2017-01-28T14:16:00Z">
+      <w:ins w:id="23" w:author="Microsoft Office User" w:date="2017-01-28T14:16:00Z">
         <w:r>
           <w:t xml:space="preserve"> and cells</w:t>
         </w:r>
       </w:ins>
-      <w:ins w:id="25" w:author="Microsoft Office User" w:date="2017-01-28T14:15:00Z">
+      <w:ins w:id="24" w:author="Microsoft Office User" w:date="2017-01-28T14:15:00Z">
         <w:r>
           <w:t xml:space="preserve"> TG/TG assay</w:t>
         </w:r>
@@ -192,13 +190,13 @@
           <w:numId w:val="2"/>
         </w:numPr>
         <w:rPr>
-          <w:ins w:id="26" w:author="Microsoft Office User" w:date="2017-01-28T14:17:00Z"/>
-        </w:rPr>
-        <w:pPrChange w:id="27" w:author="Microsoft Office User" w:date="2017-01-28T14:13:00Z">
+          <w:ins w:id="25" w:author="Microsoft Office User" w:date="2017-01-28T14:17:00Z"/>
+        </w:rPr>
+        <w:pPrChange w:id="26" w:author="Microsoft Office User" w:date="2017-01-28T14:13:00Z">
           <w:pPr/>
         </w:pPrChange>
       </w:pPr>
-      <w:ins w:id="28" w:author="Microsoft Office User" w:date="2017-01-28T14:17:00Z">
+      <w:ins w:id="27" w:author="Microsoft Office User" w:date="2017-01-28T14:17:00Z">
         <w:r>
           <w:t>Liver stains</w:t>
         </w:r>
@@ -212,13 +210,13 @@
           <w:numId w:val="2"/>
         </w:numPr>
         <w:rPr>
-          <w:ins w:id="29" w:author="Microsoft Office User" w:date="2017-01-28T14:17:00Z"/>
-        </w:rPr>
-        <w:pPrChange w:id="30" w:author="Microsoft Office User" w:date="2017-01-28T14:13:00Z">
+          <w:ins w:id="28" w:author="Microsoft Office User" w:date="2017-01-28T14:17:00Z"/>
+        </w:rPr>
+        <w:pPrChange w:id="29" w:author="Microsoft Office User" w:date="2017-01-28T14:13:00Z">
           <w:pPr/>
         </w:pPrChange>
       </w:pPr>
-      <w:ins w:id="31" w:author="Microsoft Office User" w:date="2017-01-28T14:17:00Z">
+      <w:ins w:id="30" w:author="Microsoft Office User" w:date="2017-01-28T14:17:00Z">
         <w:r>
           <w:t>qPCR</w:t>
         </w:r>
@@ -232,13 +230,13 @@
           <w:numId w:val="2"/>
         </w:numPr>
         <w:rPr>
-          <w:ins w:id="32" w:author="Microsoft Office User" w:date="2017-01-28T14:17:00Z"/>
-        </w:rPr>
-        <w:pPrChange w:id="33" w:author="Microsoft Office User" w:date="2017-01-28T14:13:00Z">
+          <w:ins w:id="31" w:author="Microsoft Office User" w:date="2017-01-28T14:17:00Z"/>
+        </w:rPr>
+        <w:pPrChange w:id="32" w:author="Microsoft Office User" w:date="2017-01-28T14:13:00Z">
           <w:pPr/>
         </w:pPrChange>
       </w:pPr>
-      <w:ins w:id="34" w:author="Microsoft Office User" w:date="2017-01-28T14:17:00Z">
+      <w:ins w:id="33" w:author="Microsoft Office User" w:date="2017-01-28T14:17:00Z">
         <w:r>
           <w:t>Western blotting</w:t>
         </w:r>
@@ -252,13 +250,13 @@
           <w:numId w:val="2"/>
         </w:numPr>
         <w:rPr>
-          <w:ins w:id="35" w:author="Microsoft Office User" w:date="2017-01-28T14:17:00Z"/>
-        </w:rPr>
-        <w:pPrChange w:id="36" w:author="Microsoft Office User" w:date="2017-01-28T14:13:00Z">
+          <w:ins w:id="34" w:author="Microsoft Office User" w:date="2017-01-28T14:17:00Z"/>
+        </w:rPr>
+        <w:pPrChange w:id="35" w:author="Microsoft Office User" w:date="2017-01-28T14:13:00Z">
           <w:pPr/>
         </w:pPrChange>
       </w:pPr>
-      <w:ins w:id="37" w:author="Microsoft Office User" w:date="2017-01-28T14:17:00Z">
+      <w:ins w:id="36" w:author="Microsoft Office User" w:date="2017-01-28T14:17:00Z">
         <w:r>
           <w:t>Isoproterenol test</w:t>
         </w:r>
@@ -272,12 +270,17 @@
           <w:numId w:val="2"/>
         </w:numPr>
         <w:rPr>
-          <w:ins w:id="38" w:author="Microsoft Office User" w:date="2017-01-28T14:12:00Z"/>
-        </w:rPr>
-        <w:pPrChange w:id="39" w:author="Microsoft Office User" w:date="2017-01-28T14:13:00Z">
+          <w:ins w:id="37" w:author="Microsoft Office User" w:date="2017-01-28T14:12:00Z"/>
+        </w:rPr>
+        <w:pPrChange w:id="38" w:author="Microsoft Office User" w:date="2017-01-28T14:13:00Z">
           <w:pPr/>
         </w:pPrChange>
       </w:pPr>
+      <w:ins w:id="39" w:author="Microsoft Office User" w:date="2017-01-28T14:23:00Z">
+        <w:r>
+          <w:t>Stats</w:t>
+        </w:r>
+      </w:ins>
     </w:p>
     <w:p>
       <w:pPr>
@@ -371,15 +374,7 @@
         <w:t xml:space="preserve"> may vary according to obesity</w:t>
       </w:r>
       <w:r>
-        <w:t xml:space="preserve"> status. Here we have re-analyzed the data stratifying the </w:t>
-      </w:r>
-      <w:proofErr w:type="spellStart"/>
-      <w:r>
-        <w:t>Cushingoid</w:t>
-      </w:r>
-      <w:proofErr w:type="spellEnd"/>
-      <w:r>
-        <w:t xml:space="preserve"> and control groups by BMI, classi</w:t>
+        <w:t xml:space="preserve"> status. Here we have re-analyzed the data stratifying the Cushingoid and control groups by BMI, classi</w:t>
       </w:r>
       <w:r>
         <w:t xml:space="preserve">fying these individuals as “Not </w:t>
@@ -635,13 +630,27 @@
         <w:t>; intere</w:t>
       </w:r>
       <w:r>
-        <w:t xml:space="preserve">stingly, levels were further elevated in obese Cushing’s patients, </w:t>
+        <w:t xml:space="preserve">stingly, levels were further </w:t>
       </w:r>
       <w:commentRangeStart w:id="59"/>
       <w:r>
+        <w:t>elevated</w:t>
+      </w:r>
+      <w:commentRangeEnd w:id="59"/>
+      <w:r>
+        <w:rPr>
+          <w:rStyle w:val="CommentReference"/>
+        </w:rPr>
+        <w:commentReference w:id="59"/>
+      </w:r>
+      <w:r>
+        <w:t xml:space="preserve"> in obese Cushing’s patients, </w:t>
+      </w:r>
+      <w:commentRangeStart w:id="60"/>
+      <w:r>
         <w:t>synergistically so in the case of ALT</w:t>
       </w:r>
-      <w:ins w:id="60" w:author="Microsoft Office User" w:date="2017-01-28T14:04:00Z">
+      <w:ins w:id="61" w:author="Microsoft Office User" w:date="2017-01-28T14:04:00Z">
         <w:r>
           <w:t xml:space="preserve"> (Figure 2)</w:t>
         </w:r>
@@ -659,12 +668,12 @@
         </w:rPr>
         <w:commentReference w:id="58"/>
       </w:r>
-      <w:commentRangeEnd w:id="59"/>
+      <w:commentRangeEnd w:id="60"/>
       <w:r>
         <w:rPr>
           <w:rStyle w:val="CommentReference"/>
         </w:rPr>
-        <w:commentReference w:id="59"/>
+        <w:commentReference w:id="60"/>
       </w:r>
     </w:p>
     <w:p/>
@@ -702,7 +711,7 @@
       <w:r>
         <w:t xml:space="preserve"> (Figure</w:t>
       </w:r>
-      <w:ins w:id="61" w:author="Microsoft Office User" w:date="2017-01-28T14:04:00Z">
+      <w:ins w:id="62" w:author="Microsoft Office User" w:date="2017-01-28T14:04:00Z">
         <w:r>
           <w:t xml:space="preserve"> 2</w:t>
         </w:r>
@@ -719,7 +728,7 @@
       <w:r>
         <w:t>In support of this, H&amp;E staining of hepatic tissue clearly depicts higher lipid levels in this group (Figure</w:t>
       </w:r>
-      <w:ins w:id="62" w:author="Microsoft Office User" w:date="2017-01-28T14:04:00Z">
+      <w:ins w:id="63" w:author="Microsoft Office User" w:date="2017-01-28T14:04:00Z">
         <w:r>
           <w:t xml:space="preserve"> 2</w:t>
         </w:r>
@@ -731,7 +740,21 @@
         <w:t xml:space="preserve"> </w:t>
       </w:r>
       <w:r>
-        <w:t>Collagen/trichrome data…</w:t>
+        <w:t xml:space="preserve">Collagen/trichrome </w:t>
+      </w:r>
+      <w:commentRangeStart w:id="64"/>
+      <w:r>
+        <w:t>data</w:t>
+      </w:r>
+      <w:commentRangeEnd w:id="64"/>
+      <w:r>
+        <w:rPr>
+          <w:rStyle w:val="CommentReference"/>
+        </w:rPr>
+        <w:commentReference w:id="64"/>
+      </w:r>
+      <w:r>
+        <w:t>…</w:t>
       </w:r>
     </w:p>
     <w:p/>
@@ -748,35 +771,33 @@
       <w:r>
         <w:t xml:space="preserve"> lipogenesis (</w:t>
       </w:r>
-      <w:commentRangeStart w:id="63"/>
+      <w:commentRangeStart w:id="65"/>
       <w:r>
         <w:rPr>
           <w:i/>
         </w:rPr>
         <w:t>Srebf1</w:t>
       </w:r>
-      <w:commentRangeEnd w:id="63"/>
+      <w:commentRangeEnd w:id="65"/>
       <w:r>
         <w:rPr>
           <w:rStyle w:val="CommentReference"/>
         </w:rPr>
-        <w:commentReference w:id="63"/>
+        <w:commentReference w:id="65"/>
       </w:r>
       <w:r>
         <w:t xml:space="preserve"> and </w:t>
       </w:r>
-      <w:proofErr w:type="spellStart"/>
       <w:r>
         <w:rPr>
           <w:i/>
         </w:rPr>
         <w:t>Fasn</w:t>
       </w:r>
-      <w:proofErr w:type="spellEnd"/>
       <w:r>
         <w:t>) was assessed via qPCR (Figure</w:t>
       </w:r>
-      <w:ins w:id="64" w:author="Microsoft Office User" w:date="2017-01-28T14:04:00Z">
+      <w:ins w:id="66" w:author="Microsoft Office User" w:date="2017-01-28T14:04:00Z">
         <w:r>
           <w:t xml:space="preserve"> 2</w:t>
         </w:r>
@@ -799,7 +820,7 @@
       <w:r>
         <w:t>however, levels</w:t>
       </w:r>
-      <w:ins w:id="65" w:author="Dave Bridges" w:date="2017-01-24T17:24:00Z">
+      <w:ins w:id="67" w:author="Dave Bridges" w:date="2017-01-24T17:24:00Z">
         <w:r>
           <w:t xml:space="preserve"> of both these enzymes</w:t>
         </w:r>
@@ -807,7 +828,7 @@
       <w:r>
         <w:t xml:space="preserve"> were </w:t>
       </w:r>
-      <w:del w:id="66" w:author="Dave Bridges" w:date="2017-01-24T16:49:00Z">
+      <w:del w:id="68" w:author="Dave Bridges" w:date="2017-01-24T16:49:00Z">
         <w:r>
           <w:delText xml:space="preserve">found to be comparable among </w:delText>
         </w:r>
@@ -824,7 +845,7 @@
           <w:delText>oups</w:delText>
         </w:r>
       </w:del>
-      <w:ins w:id="67" w:author="Dave Bridges" w:date="2017-01-24T16:49:00Z">
+      <w:ins w:id="69" w:author="Dave Bridges" w:date="2017-01-24T16:49:00Z">
         <w:r>
           <w:t>reduced in HFD/dexamethasone livers</w:t>
         </w:r>
@@ -838,7 +859,7 @@
       <w:r>
         <w:t xml:space="preserve">dexamethasone treatment is </w:t>
       </w:r>
-      <w:ins w:id="68" w:author="Dave Bridges" w:date="2017-01-24T17:24:00Z">
+      <w:ins w:id="70" w:author="Dave Bridges" w:date="2017-01-24T17:24:00Z">
         <w:r>
           <w:t xml:space="preserve">likely </w:t>
         </w:r>
@@ -855,7 +876,7 @@
       <w:r>
         <w:t xml:space="preserve"> a different mechanism than </w:t>
       </w:r>
-      <w:del w:id="69" w:author="Dave Bridges" w:date="2017-01-24T17:24:00Z">
+      <w:del w:id="71" w:author="Dave Bridges" w:date="2017-01-24T17:24:00Z">
         <w:r>
           <w:delText xml:space="preserve">that which occurs </w:delText>
         </w:r>
@@ -866,12 +887,12 @@
           <w:delText xml:space="preserve">. </w:delText>
         </w:r>
       </w:del>
-      <w:ins w:id="70" w:author="Dave Bridges" w:date="2017-01-24T17:24:00Z">
+      <w:ins w:id="72" w:author="Dave Bridges" w:date="2017-01-24T17:24:00Z">
         <w:r>
           <w:t xml:space="preserve">transcriptional activation of </w:t>
         </w:r>
       </w:ins>
-      <w:ins w:id="71" w:author="Dave Bridges" w:date="2017-01-24T17:25:00Z">
+      <w:ins w:id="73" w:author="Dave Bridges" w:date="2017-01-24T17:25:00Z">
         <w:r>
           <w:rPr>
             <w:i/>
@@ -911,7 +932,7 @@
       <w:r>
         <w:t xml:space="preserve"> (FIG</w:t>
       </w:r>
-      <w:ins w:id="72" w:author="Microsoft Office User" w:date="2017-01-28T14:04:00Z">
+      <w:ins w:id="74" w:author="Microsoft Office User" w:date="2017-01-28T14:04:00Z">
         <w:r>
           <w:t xml:space="preserve"> 3</w:t>
         </w:r>
@@ -940,16 +961,16 @@
       <w:r>
         <w:t xml:space="preserve">There were no significant differences in food </w:t>
       </w:r>
-      <w:commentRangeStart w:id="73"/>
+      <w:commentRangeStart w:id="75"/>
       <w:r>
         <w:t>consumption</w:t>
       </w:r>
-      <w:commentRangeEnd w:id="73"/>
+      <w:commentRangeEnd w:id="75"/>
       <w:r>
         <w:rPr>
           <w:rStyle w:val="CommentReference"/>
         </w:rPr>
-        <w:commentReference w:id="73"/>
+        <w:commentReference w:id="75"/>
       </w:r>
       <w:r>
         <w:t>.</w:t>
@@ -957,7 +978,7 @@
     </w:p>
     <w:p/>
     <w:p>
-      <w:commentRangeStart w:id="74"/>
+      <w:commentRangeStart w:id="76"/>
       <w:r>
         <w:t>Fat cell size</w:t>
       </w:r>
@@ -967,12 +988,12 @@
       <w:r>
         <w:t>…</w:t>
       </w:r>
-      <w:commentRangeEnd w:id="74"/>
+      <w:commentRangeEnd w:id="76"/>
       <w:r>
         <w:rPr>
           <w:rStyle w:val="CommentReference"/>
         </w:rPr>
-        <w:commentReference w:id="74"/>
+        <w:commentReference w:id="76"/>
       </w:r>
     </w:p>
     <w:p/>
@@ -1053,7 +1074,7 @@
         </w:rPr>
         <w:t xml:space="preserve"> (</w:t>
       </w:r>
-      <w:ins w:id="75" w:author="Microsoft Office User" w:date="2017-01-28T14:05:00Z">
+      <w:ins w:id="77" w:author="Microsoft Office User" w:date="2017-01-28T14:05:00Z">
         <w:r>
           <w:rPr>
             <w:color w:val="000000" w:themeColor="text1"/>
@@ -1061,7 +1082,7 @@
           <w:t xml:space="preserve">figure </w:t>
         </w:r>
       </w:ins>
-      <w:del w:id="76" w:author="Microsoft Office User" w:date="2017-01-28T14:05:00Z">
+      <w:del w:id="78" w:author="Microsoft Office User" w:date="2017-01-28T14:05:00Z">
         <w:r>
           <w:rPr>
             <w:color w:val="000000" w:themeColor="text1"/>
@@ -1069,7 +1090,7 @@
           <w:delText>figures</w:delText>
         </w:r>
       </w:del>
-      <w:ins w:id="77" w:author="Microsoft Office User" w:date="2017-01-28T14:05:00Z">
+      <w:ins w:id="79" w:author="Microsoft Office User" w:date="2017-01-28T14:05:00Z">
         <w:r>
           <w:rPr>
             <w:color w:val="000000" w:themeColor="text1"/>
@@ -1135,158 +1156,15 @@
         <w:rPr>
           <w:color w:val="000000" w:themeColor="text1"/>
         </w:rPr>
-        <w:t xml:space="preserve"> decreased lipid content and increased glycerol release into the media, indicating increased lipolysis. To assess this further, we measured </w:t>
-      </w:r>
-      <w:proofErr w:type="spellStart"/>
-      <w:r>
-        <w:rPr>
-          <w:color w:val="000000" w:themeColor="text1"/>
-        </w:rPr>
-        <w:t>lipolytic</w:t>
-      </w:r>
-      <w:proofErr w:type="spellEnd"/>
-      <w:r>
-        <w:rPr>
-          <w:color w:val="000000" w:themeColor="text1"/>
-        </w:rPr>
-        <w:t xml:space="preserve"> enzyme mRNA and protein expression levels in these cells</w:t>
-      </w:r>
-      <w:r>
-        <w:rPr>
-          <w:color w:val="000000" w:themeColor="text1"/>
-        </w:rPr>
-        <w:t xml:space="preserve"> (figure)</w:t>
-      </w:r>
-      <w:r>
-        <w:rPr>
-          <w:color w:val="000000" w:themeColor="text1"/>
-        </w:rPr>
-        <w:t>. Expression of ATGL</w:t>
-      </w:r>
-      <w:r>
-        <w:rPr>
-          <w:color w:val="000000" w:themeColor="text1"/>
-        </w:rPr>
-        <w:t xml:space="preserve"> (encoded by </w:t>
-      </w:r>
-      <w:r>
-        <w:rPr>
-          <w:i/>
-          <w:color w:val="000000" w:themeColor="text1"/>
-        </w:rPr>
-        <w:t>Pnpla2</w:t>
-      </w:r>
-      <w:r>
-        <w:rPr>
-          <w:color w:val="000000" w:themeColor="text1"/>
-        </w:rPr>
-        <w:t xml:space="preserve">) and HSL (encoded by </w:t>
-      </w:r>
-      <w:proofErr w:type="spellStart"/>
-      <w:r>
-        <w:rPr>
-          <w:i/>
-          <w:color w:val="000000" w:themeColor="text1"/>
-        </w:rPr>
-        <w:t>Lipe</w:t>
-      </w:r>
-      <w:proofErr w:type="spellEnd"/>
-      <w:r>
-        <w:rPr>
-          <w:color w:val="000000" w:themeColor="text1"/>
-        </w:rPr>
-        <w:t>) were enhanced</w:t>
-      </w:r>
-      <w:r>
-        <w:rPr>
-          <w:color w:val="000000" w:themeColor="text1"/>
-        </w:rPr>
-        <w:t xml:space="preserve"> following dexamethasone treatment</w:t>
-      </w:r>
-      <w:r>
-        <w:rPr>
-          <w:color w:val="000000" w:themeColor="text1"/>
-        </w:rPr>
-        <w:t>.</w:t>
-      </w:r>
-    </w:p>
-    <w:p>
-      <w:pPr>
-        <w:rPr>
-          <w:color w:val="000000" w:themeColor="text1"/>
-        </w:rPr>
-      </w:pPr>
-    </w:p>
-    <w:p>
-      <w:pPr>
-        <w:rPr>
-          <w:color w:val="000000" w:themeColor="text1"/>
-        </w:rPr>
-      </w:pPr>
-      <w:r>
-        <w:rPr>
-          <w:color w:val="000000" w:themeColor="text1"/>
-        </w:rPr>
-        <w:t xml:space="preserve">To assess the effects of glucocorticoid-induced lipolysis </w:t>
-      </w:r>
-      <w:r>
-        <w:rPr>
-          <w:i/>
-          <w:color w:val="000000" w:themeColor="text1"/>
-        </w:rPr>
-        <w:t>i</w:t>
-      </w:r>
-      <w:r>
-        <w:rPr>
-          <w:i/>
-          <w:color w:val="000000" w:themeColor="text1"/>
-        </w:rPr>
-        <w:t>n vivo</w:t>
-      </w:r>
-      <w:r>
-        <w:rPr>
-          <w:i/>
-          <w:color w:val="000000" w:themeColor="text1"/>
-        </w:rPr>
-        <w:t>,</w:t>
-      </w:r>
-      <w:r>
-        <w:rPr>
-          <w:color w:val="000000" w:themeColor="text1"/>
-        </w:rPr>
-        <w:t xml:space="preserve"> </w:t>
-      </w:r>
-      <w:r>
-        <w:rPr>
-          <w:color w:val="000000" w:themeColor="text1"/>
-        </w:rPr>
-        <w:t xml:space="preserve">we measured </w:t>
-      </w:r>
-      <w:r>
-        <w:rPr>
-          <w:color w:val="000000" w:themeColor="text1"/>
-        </w:rPr>
-        <w:t>the by-products of triglyceride breakdown, gly</w:t>
-      </w:r>
-      <w:r>
-        <w:rPr>
-          <w:color w:val="000000" w:themeColor="text1"/>
-        </w:rPr>
-        <w:t>cerol and free fatty acids in basal and</w:t>
-      </w:r>
-      <w:r>
-        <w:rPr>
-          <w:color w:val="000000" w:themeColor="text1"/>
-        </w:rPr>
-        <w:t xml:space="preserve"> </w:t>
-      </w:r>
-      <w:r>
-        <w:rPr>
-          <w:color w:val="000000" w:themeColor="text1"/>
-        </w:rPr>
-        <w:t>stimulated conditions (figure</w:t>
-      </w:r>
-      <w:ins w:id="78" w:author="Microsoft Office User" w:date="2017-01-28T14:05:00Z">
+        <w:t xml:space="preserve"> decreased lipid content and increased glycerol release into the media, indicating increased lipolysis. To assess this further, we measured lipolytic enzyme mRNA and protein expression levels in these cells</w:t>
+      </w:r>
+      <w:r>
+        <w:rPr>
+          <w:color w:val="000000" w:themeColor="text1"/>
+        </w:rPr>
+        <w:t xml:space="preserve"> (figure</w:t>
+      </w:r>
+      <w:ins w:id="80" w:author="Microsoft Office User" w:date="2017-01-28T14:26:00Z">
         <w:r>
           <w:rPr>
             <w:color w:val="000000" w:themeColor="text1"/>
@@ -1294,6 +1172,163 @@
           <w:t xml:space="preserve"> 4</w:t>
         </w:r>
       </w:ins>
+      <w:bookmarkStart w:id="81" w:name="_GoBack"/>
+      <w:bookmarkEnd w:id="81"/>
+      <w:r>
+        <w:rPr>
+          <w:color w:val="000000" w:themeColor="text1"/>
+        </w:rPr>
+        <w:t>)</w:t>
+      </w:r>
+      <w:r>
+        <w:rPr>
+          <w:color w:val="000000" w:themeColor="text1"/>
+        </w:rPr>
+        <w:t>. Expression of ATGL</w:t>
+      </w:r>
+      <w:r>
+        <w:rPr>
+          <w:color w:val="000000" w:themeColor="text1"/>
+        </w:rPr>
+        <w:t xml:space="preserve"> (encoded by </w:t>
+      </w:r>
+      <w:r>
+        <w:rPr>
+          <w:i/>
+          <w:color w:val="000000" w:themeColor="text1"/>
+        </w:rPr>
+        <w:t>Pnpla2</w:t>
+      </w:r>
+      <w:r>
+        <w:rPr>
+          <w:color w:val="000000" w:themeColor="text1"/>
+        </w:rPr>
+        <w:t xml:space="preserve">) and HSL (encoded by </w:t>
+      </w:r>
+      <w:r>
+        <w:rPr>
+          <w:i/>
+          <w:color w:val="000000" w:themeColor="text1"/>
+        </w:rPr>
+        <w:t>Lipe</w:t>
+      </w:r>
+      <w:r>
+        <w:rPr>
+          <w:color w:val="000000" w:themeColor="text1"/>
+        </w:rPr>
+        <w:t>) were enhanced</w:t>
+      </w:r>
+      <w:r>
+        <w:rPr>
+          <w:color w:val="000000" w:themeColor="text1"/>
+        </w:rPr>
+        <w:t xml:space="preserve"> following dexamethasone </w:t>
+      </w:r>
+      <w:commentRangeStart w:id="82"/>
+      <w:r>
+        <w:rPr>
+          <w:color w:val="000000" w:themeColor="text1"/>
+        </w:rPr>
+        <w:t>treatment</w:t>
+      </w:r>
+      <w:commentRangeEnd w:id="82"/>
+      <w:r>
+        <w:rPr>
+          <w:rStyle w:val="CommentReference"/>
+        </w:rPr>
+        <w:commentReference w:id="82"/>
+      </w:r>
+      <w:r>
+        <w:rPr>
+          <w:color w:val="000000" w:themeColor="text1"/>
+        </w:rPr>
+        <w:t>.</w:t>
+      </w:r>
+    </w:p>
+    <w:p>
+      <w:pPr>
+        <w:rPr>
+          <w:color w:val="000000" w:themeColor="text1"/>
+        </w:rPr>
+      </w:pPr>
+    </w:p>
+    <w:p>
+      <w:pPr>
+        <w:rPr>
+          <w:color w:val="000000" w:themeColor="text1"/>
+        </w:rPr>
+      </w:pPr>
+      <w:r>
+        <w:rPr>
+          <w:color w:val="000000" w:themeColor="text1"/>
+        </w:rPr>
+        <w:t xml:space="preserve">To assess the effects of glucocorticoid-induced lipolysis </w:t>
+      </w:r>
+      <w:r>
+        <w:rPr>
+          <w:i/>
+          <w:color w:val="000000" w:themeColor="text1"/>
+        </w:rPr>
+        <w:t>i</w:t>
+      </w:r>
+      <w:r>
+        <w:rPr>
+          <w:i/>
+          <w:color w:val="000000" w:themeColor="text1"/>
+        </w:rPr>
+        <w:t>n vivo</w:t>
+      </w:r>
+      <w:r>
+        <w:rPr>
+          <w:i/>
+          <w:color w:val="000000" w:themeColor="text1"/>
+        </w:rPr>
+        <w:t>,</w:t>
+      </w:r>
+      <w:r>
+        <w:rPr>
+          <w:color w:val="000000" w:themeColor="text1"/>
+        </w:rPr>
+        <w:t xml:space="preserve"> </w:t>
+      </w:r>
+      <w:r>
+        <w:rPr>
+          <w:color w:val="000000" w:themeColor="text1"/>
+        </w:rPr>
+        <w:t xml:space="preserve">we measured </w:t>
+      </w:r>
+      <w:r>
+        <w:rPr>
+          <w:color w:val="000000" w:themeColor="text1"/>
+        </w:rPr>
+        <w:t>the by-products of triglyceride breakdown, gly</w:t>
+      </w:r>
+      <w:r>
+        <w:rPr>
+          <w:color w:val="000000" w:themeColor="text1"/>
+        </w:rPr>
+        <w:t>cerol and free fatty acids in basal and</w:t>
+      </w:r>
+      <w:r>
+        <w:rPr>
+          <w:color w:val="000000" w:themeColor="text1"/>
+        </w:rPr>
+        <w:t xml:space="preserve"> </w:t>
+      </w:r>
+      <w:r>
+        <w:rPr>
+          <w:color w:val="000000" w:themeColor="text1"/>
+        </w:rPr>
+        <w:t>stimulated conditions (figure</w:t>
+      </w:r>
+      <w:ins w:id="83" w:author="Microsoft Office User" w:date="2017-01-28T14:05:00Z">
+        <w:r>
+          <w:rPr>
+            <w:color w:val="000000" w:themeColor="text1"/>
+          </w:rPr>
+          <w:t xml:space="preserve"> 4</w:t>
+        </w:r>
+      </w:ins>
       <w:r>
         <w:rPr>
           <w:color w:val="000000" w:themeColor="text1"/>
@@ -1383,21 +1418,7 @@
         <w:rPr>
           <w:color w:val="000000" w:themeColor="text1"/>
         </w:rPr>
-        <w:t xml:space="preserve">mice were </w:t>
-      </w:r>
-      <w:proofErr w:type="spellStart"/>
-      <w:r>
-        <w:rPr>
-          <w:color w:val="000000" w:themeColor="text1"/>
-        </w:rPr>
-        <w:t>i.p</w:t>
-      </w:r>
-      <w:proofErr w:type="spellEnd"/>
-      <w:r>
-        <w:rPr>
-          <w:color w:val="000000" w:themeColor="text1"/>
-        </w:rPr>
-        <w:t xml:space="preserve">. injected with </w:t>
+        <w:t xml:space="preserve">mice were i.p. injected with </w:t>
       </w:r>
       <w:r>
         <w:rPr>
@@ -1483,21 +1504,7 @@
         <w:rPr>
           <w:color w:val="000000" w:themeColor="text1"/>
         </w:rPr>
-        <w:t xml:space="preserve">qPCR </w:t>
-      </w:r>
-      <w:proofErr w:type="spellStart"/>
-      <w:r>
-        <w:rPr>
-          <w:color w:val="000000" w:themeColor="text1"/>
-        </w:rPr>
-        <w:t>lipolytic</w:t>
-      </w:r>
-      <w:proofErr w:type="spellEnd"/>
-      <w:r>
-        <w:rPr>
-          <w:color w:val="000000" w:themeColor="text1"/>
-        </w:rPr>
-        <w:t xml:space="preserve"> genes in these mice </w:t>
+        <w:t xml:space="preserve">qPCR lipolytic genes in these mice </w:t>
       </w:r>
     </w:p>
     <w:p>
@@ -1552,7 +1559,7 @@
         </w:rPr>
         <w:t xml:space="preserve"> (figure</w:t>
       </w:r>
-      <w:ins w:id="79" w:author="Microsoft Office User" w:date="2017-01-28T14:07:00Z">
+      <w:ins w:id="84" w:author="Microsoft Office User" w:date="2017-01-28T14:07:00Z">
         <w:r>
           <w:rPr>
             <w:color w:val="000000" w:themeColor="text1"/>
@@ -1588,7 +1595,27 @@
         <w:rPr>
           <w:color w:val="000000" w:themeColor="text1"/>
         </w:rPr>
-        <w:t>p value).</w:t>
+        <w:t xml:space="preserve">p </w:t>
+      </w:r>
+      <w:commentRangeStart w:id="85"/>
+      <w:r>
+        <w:rPr>
+          <w:color w:val="000000" w:themeColor="text1"/>
+        </w:rPr>
+        <w:t>value</w:t>
+      </w:r>
+      <w:commentRangeEnd w:id="85"/>
+      <w:r>
+        <w:rPr>
+          <w:rStyle w:val="CommentReference"/>
+        </w:rPr>
+        <w:commentReference w:id="85"/>
+      </w:r>
+      <w:r>
+        <w:rPr>
+          <w:color w:val="000000" w:themeColor="text1"/>
+        </w:rPr>
+        <w:t>).</w:t>
       </w:r>
       <w:r>
         <w:rPr>
@@ -1614,21 +1641,7 @@
         <w:rPr>
           <w:color w:val="000000" w:themeColor="text1"/>
         </w:rPr>
-        <w:t xml:space="preserve">We also quantified mRNA and protein expression of </w:t>
-      </w:r>
-      <w:proofErr w:type="spellStart"/>
-      <w:r>
-        <w:rPr>
-          <w:color w:val="000000" w:themeColor="text1"/>
-        </w:rPr>
-        <w:t>lipolytic</w:t>
-      </w:r>
-      <w:proofErr w:type="spellEnd"/>
-      <w:r>
-        <w:rPr>
-          <w:color w:val="000000" w:themeColor="text1"/>
-        </w:rPr>
-        <w:t xml:space="preserve"> enzymes</w:t>
+        <w:t>We also quantified mRNA and protein expression of lipolytic enzymes</w:t>
       </w:r>
       <w:r>
         <w:rPr>
@@ -1636,19 +1649,19 @@
         </w:rPr>
         <w:t xml:space="preserve">, ATGL </w:t>
       </w:r>
-      <w:commentRangeStart w:id="80"/>
+      <w:commentRangeStart w:id="86"/>
       <w:r>
         <w:rPr>
           <w:color w:val="000000" w:themeColor="text1"/>
         </w:rPr>
         <w:t>and</w:t>
       </w:r>
-      <w:commentRangeEnd w:id="80"/>
+      <w:commentRangeEnd w:id="86"/>
       <w:r>
         <w:rPr>
           <w:rStyle w:val="CommentReference"/>
         </w:rPr>
-        <w:commentReference w:id="80"/>
+        <w:commentReference w:id="86"/>
       </w:r>
       <w:r>
         <w:rPr>
@@ -1660,22 +1673,30 @@
         <w:rPr>
           <w:color w:val="000000" w:themeColor="text1"/>
         </w:rPr>
-        <w:t xml:space="preserve"> in the </w:t>
-      </w:r>
-      <w:proofErr w:type="spellStart"/>
-      <w:r>
-        <w:rPr>
-          <w:color w:val="000000" w:themeColor="text1"/>
-        </w:rPr>
-        <w:t>iWAT</w:t>
-      </w:r>
-      <w:proofErr w:type="spellEnd"/>
-      <w:r>
-        <w:rPr>
-          <w:color w:val="000000" w:themeColor="text1"/>
-        </w:rPr>
-        <w:t xml:space="preserve"> of these mice. Consistent with the above findings, expression was elevated in the dexamethasone-treated groups and there was a significant interaction of drug and diet</w:t>
-      </w:r>
+        <w:t xml:space="preserve"> in the iWAT of these mice. Consistent with the above findings, expression was elevated in the dexamethasone-treated groups and there was a significant interaction of drug and </w:t>
+      </w:r>
+      <w:commentRangeStart w:id="87"/>
+      <w:r>
+        <w:rPr>
+          <w:color w:val="000000" w:themeColor="text1"/>
+        </w:rPr>
+        <w:t>diet</w:t>
+      </w:r>
+      <w:commentRangeEnd w:id="87"/>
+      <w:r>
+        <w:rPr>
+          <w:rStyle w:val="CommentReference"/>
+        </w:rPr>
+        <w:commentReference w:id="87"/>
+      </w:r>
+      <w:ins w:id="88" w:author="Microsoft Office User" w:date="2017-01-28T14:22:00Z">
+        <w:r>
+          <w:rPr>
+            <w:color w:val="000000" w:themeColor="text1"/>
+          </w:rPr>
+          <w:t xml:space="preserve"> </w:t>
+        </w:r>
+      </w:ins>
       <w:r>
         <w:rPr>
           <w:color w:val="000000" w:themeColor="text1"/>
@@ -1718,13 +1739,13 @@
     <w:p>
       <w:pPr>
         <w:rPr>
-          <w:ins w:id="81" w:author="Microsoft Office User" w:date="2017-01-28T14:12:00Z"/>
+          <w:ins w:id="89" w:author="Microsoft Office User" w:date="2017-01-28T14:12:00Z"/>
           <w:b/>
           <w:sz w:val="36"/>
           <w:u w:val="single"/>
         </w:rPr>
       </w:pPr>
-      <w:ins w:id="82" w:author="Microsoft Office User" w:date="2017-01-28T14:13:00Z">
+      <w:ins w:id="90" w:author="Microsoft Office User" w:date="2017-01-28T14:13:00Z">
         <w:r>
           <w:rPr>
             <w:b/>
@@ -1738,11 +1759,11 @@
     <w:p>
       <w:pPr>
         <w:rPr>
-          <w:del w:id="83" w:author="Microsoft Office User" w:date="2017-01-28T14:12:00Z"/>
-          <w:color w:val="000000" w:themeColor="text1"/>
-        </w:rPr>
-      </w:pPr>
-      <w:del w:id="84" w:author="Microsoft Office User" w:date="2017-01-28T14:12:00Z">
+          <w:del w:id="91" w:author="Microsoft Office User" w:date="2017-01-28T14:12:00Z"/>
+          <w:color w:val="000000" w:themeColor="text1"/>
+        </w:rPr>
+      </w:pPr>
+      <w:del w:id="92" w:author="Microsoft Office User" w:date="2017-01-28T14:12:00Z">
         <w:r>
           <w:rPr>
             <w:color w:val="000000" w:themeColor="text1"/>
@@ -1798,15 +1819,7 @@
         <w:annotationRef/>
       </w:r>
       <w:r>
-        <w:t xml:space="preserve">Should say something about how there was no significant differences in BMI in the control vs </w:t>
-      </w:r>
-      <w:proofErr w:type="spellStart"/>
-      <w:r>
-        <w:t>cushings</w:t>
-      </w:r>
-      <w:proofErr w:type="spellEnd"/>
-      <w:r>
-        <w:t xml:space="preserve"> group (p=</w:t>
+        <w:t>Should say something about how there was no significant differences in BMI in the control vs cushings group (p=</w:t>
       </w:r>
       <w:r>
         <w:rPr>
@@ -2004,6 +2017,22 @@
       </w:r>
     </w:p>
   </w:comment>
+  <w:comment w:id="59" w:author="Microsoft Office User" w:date="2017-01-28T14:25:00Z" w:initials="Office">
+    <w:p>
+      <w:pPr>
+        <w:pStyle w:val="CommentText"/>
+      </w:pPr>
+      <w:r>
+        <w:rPr>
+          <w:rStyle w:val="CommentReference"/>
+        </w:rPr>
+        <w:annotationRef/>
+      </w:r>
+      <w:r>
+        <w:t>Insert p-value</w:t>
+      </w:r>
+    </w:p>
+  </w:comment>
   <w:comment w:id="58" w:author="Dave Bridges" w:date="2017-01-24T16:50:00Z" w:initials="DB">
     <w:p>
       <w:pPr>
@@ -2015,17 +2044,12 @@
         </w:rPr>
         <w:annotationRef/>
       </w:r>
-      <w:proofErr w:type="spellStart"/>
-      <w:r>
-        <w:t>Lets</w:t>
-      </w:r>
-      <w:proofErr w:type="spellEnd"/>
-      <w:r>
-        <w:t xml:space="preserve"> just use ALT, I don’t know that we can make room for AST</w:t>
+      <w:r>
+        <w:t>Lets just use ALT, I don’t know that we can make room for AST</w:t>
       </w:r>
     </w:p>
   </w:comment>
-  <w:comment w:id="59" w:author="Dave Bridges" w:date="2017-01-24T16:51:00Z" w:initials="DB">
+  <w:comment w:id="60" w:author="Dave Bridges" w:date="2017-01-24T16:51:00Z" w:initials="DB">
     <w:p>
       <w:pPr>
         <w:pStyle w:val="CommentText"/>
@@ -2041,7 +2065,7 @@
       </w:r>
     </w:p>
   </w:comment>
-  <w:comment w:id="63" w:author="Microsoft Office User" w:date="2017-01-20T01:48:00Z" w:initials="Office">
+  <w:comment w:id="64" w:author="Microsoft Office User" w:date="2017-01-28T14:25:00Z" w:initials="Office">
     <w:p>
       <w:pPr>
         <w:pStyle w:val="CommentText"/>
@@ -2053,11 +2077,27 @@
         <w:annotationRef/>
       </w:r>
       <w:r>
+        <w:t>Disucss trichrome findings here.</w:t>
+      </w:r>
+    </w:p>
+  </w:comment>
+  <w:comment w:id="65" w:author="Microsoft Office User" w:date="2017-01-20T01:48:00Z" w:initials="Office">
+    <w:p>
+      <w:pPr>
+        <w:pStyle w:val="CommentText"/>
+      </w:pPr>
+      <w:r>
+        <w:rPr>
+          <w:rStyle w:val="CommentReference"/>
+        </w:rPr>
+        <w:annotationRef/>
+      </w:r>
+      <w:r>
         <w:t>Is LDLR responsible for uptake into the liver? Maybe we should assess.</w:t>
       </w:r>
     </w:p>
   </w:comment>
-  <w:comment w:id="73" w:author="Microsoft Office User" w:date="2017-01-20T02:11:00Z" w:initials="Office">
+  <w:comment w:id="75" w:author="Microsoft Office User" w:date="2017-01-20T02:11:00Z" w:initials="Office">
     <w:p>
       <w:pPr>
         <w:pStyle w:val="CommentText"/>
@@ -2073,7 +2113,7 @@
       </w:r>
     </w:p>
   </w:comment>
-  <w:comment w:id="74" w:author="Dave Bridges" w:date="2017-01-20T15:16:00Z" w:initials="DB">
+  <w:comment w:id="76" w:author="Dave Bridges" w:date="2017-01-20T15:16:00Z" w:initials="DB">
     <w:p>
       <w:pPr>
         <w:pStyle w:val="CommentText"/>
@@ -2085,19 +2125,11 @@
         <w:annotationRef/>
       </w:r>
       <w:r>
-        <w:t xml:space="preserve">Talk about fat cell size </w:t>
-      </w:r>
-      <w:proofErr w:type="spellStart"/>
-      <w:r>
-        <w:t>imflammation</w:t>
-      </w:r>
-      <w:proofErr w:type="spellEnd"/>
-      <w:r>
-        <w:t xml:space="preserve"> stuff</w:t>
+        <w:t>Talk about fat cell size imflammation stuff</w:t>
       </w:r>
     </w:p>
   </w:comment>
-  <w:comment w:id="80" w:author="Microsoft Office User" w:date="2017-01-20T14:44:00Z" w:initials="Office">
+  <w:comment w:id="82" w:author="Microsoft Office User" w:date="2017-01-28T14:23:00Z" w:initials="Office">
     <w:p>
       <w:pPr>
         <w:pStyle w:val="CommentText"/>
@@ -2109,7 +2141,55 @@
         <w:annotationRef/>
       </w:r>
       <w:r>
+        <w:t>Insert p-value</w:t>
+      </w:r>
+    </w:p>
+  </w:comment>
+  <w:comment w:id="85" w:author="Microsoft Office User" w:date="2017-01-28T14:23:00Z" w:initials="Office">
+    <w:p>
+      <w:pPr>
+        <w:pStyle w:val="CommentText"/>
+      </w:pPr>
+      <w:r>
+        <w:rPr>
+          <w:rStyle w:val="CommentReference"/>
+        </w:rPr>
+        <w:annotationRef/>
+      </w:r>
+      <w:r>
+        <w:t>Insert p-value</w:t>
+      </w:r>
+    </w:p>
+  </w:comment>
+  <w:comment w:id="86" w:author="Microsoft Office User" w:date="2017-01-20T14:44:00Z" w:initials="Office">
+    <w:p>
+      <w:pPr>
+        <w:pStyle w:val="CommentText"/>
+      </w:pPr>
+      <w:r>
+        <w:rPr>
+          <w:rStyle w:val="CommentReference"/>
+        </w:rPr>
+        <w:annotationRef/>
+      </w:r>
+      <w:r>
         <w:t>Will add more here when I get western info for HSL and phosphor proteins</w:t>
+      </w:r>
+    </w:p>
+  </w:comment>
+  <w:comment w:id="87" w:author="Microsoft Office User" w:date="2017-01-28T14:23:00Z" w:initials="Office">
+    <w:p>
+      <w:pPr>
+        <w:pStyle w:val="CommentText"/>
+      </w:pPr>
+      <w:r>
+        <w:rPr>
+          <w:rStyle w:val="CommentReference"/>
+        </w:rPr>
+        <w:annotationRef/>
+      </w:r>
+      <w:r>
+        <w:t>Insert p-value</w:t>
       </w:r>
     </w:p>
   </w:comment>
@@ -2123,12 +2203,17 @@
   <w15:commentEx w15:paraId="4E55D6FC" w15:done="0"/>
   <w15:commentEx w15:paraId="5E65B0C5" w15:done="0"/>
   <w15:commentEx w15:paraId="74735825" w15:done="0"/>
+  <w15:commentEx w15:paraId="29A3AA33" w15:done="0"/>
   <w15:commentEx w15:paraId="19F887D9" w15:done="0"/>
   <w15:commentEx w15:paraId="473C907D" w15:done="0"/>
+  <w15:commentEx w15:paraId="7B2CAB96" w15:done="0"/>
   <w15:commentEx w15:paraId="48B316BF" w15:done="0"/>
   <w15:commentEx w15:paraId="4452D1E8" w15:done="0"/>
   <w15:commentEx w15:paraId="3EC0941D" w15:done="0"/>
+  <w15:commentEx w15:paraId="537BF7F1" w15:done="0"/>
+  <w15:commentEx w15:paraId="6B0AC216" w15:done="0"/>
   <w15:commentEx w15:paraId="4A4BAC83" w15:done="0"/>
+  <w15:commentEx w15:paraId="74BB3B6B" w15:done="0"/>
 </w15:commentsEx>
 </file>
 

</xml_diff>

<commit_message>
added cell culture methods
</commit_message>
<xml_diff>
--- a/manuscript/Obesity-Glucocorticoids/Manuscript.docx
+++ b/manuscript/Obesity-Glucocorticoids/Manuscript.docx
@@ -140,7 +140,7 @@
           <w:numId w:val="2"/>
         </w:numPr>
         <w:rPr>
-          <w:ins w:id="17" w:author="Microsoft Office User" w:date="2017-01-28T14:15:00Z"/>
+          <w:ins w:id="17" w:author="Microsoft Office User" w:date="2017-01-31T10:43:00Z"/>
         </w:rPr>
         <w:pPrChange w:id="18" w:author="Microsoft Office User" w:date="2017-01-28T14:13:00Z">
           <w:pPr/>
@@ -151,6 +151,334 @@
           <w:t xml:space="preserve">Cell culture </w:t>
         </w:r>
       </w:ins>
+    </w:p>
+    <w:p>
+      <w:pPr>
+        <w:pStyle w:val="ListParagraph"/>
+        <w:rPr>
+          <w:ins w:id="20" w:author="Microsoft Office User" w:date="2017-01-28T14:15:00Z"/>
+          <w:color w:val="000000" w:themeColor="text1"/>
+          <w:rPrChange w:id="21" w:author="Microsoft Office User" w:date="2017-01-31T10:43:00Z">
+            <w:rPr>
+              <w:ins w:id="22" w:author="Microsoft Office User" w:date="2017-01-28T14:15:00Z"/>
+            </w:rPr>
+          </w:rPrChange>
+        </w:rPr>
+        <w:pPrChange w:id="23" w:author="Microsoft Office User" w:date="2017-01-31T10:43:00Z">
+          <w:pPr/>
+        </w:pPrChange>
+      </w:pPr>
+      <w:ins w:id="24" w:author="Microsoft Office User" w:date="2017-01-31T10:43:00Z">
+        <w:r>
+          <w:rPr>
+            <w:color w:val="000000" w:themeColor="text1"/>
+          </w:rPr>
+          <w:t>3</w:t>
+        </w:r>
+        <w:r>
+          <w:rPr>
+            <w:color w:val="000000" w:themeColor="text1"/>
+          </w:rPr>
+          <w:t xml:space="preserve">T3-L1 </w:t>
+        </w:r>
+      </w:ins>
+      <w:ins w:id="25" w:author="Microsoft Office User" w:date="2017-01-31T10:54:00Z">
+        <w:r>
+          <w:rPr>
+            <w:color w:val="000000" w:themeColor="text1"/>
+          </w:rPr>
+          <w:t>fibroblasts (</w:t>
+        </w:r>
+      </w:ins>
+      <w:ins w:id="26" w:author="Microsoft Office User" w:date="2017-01-31T10:43:00Z">
+        <w:r>
+          <w:rPr>
+            <w:color w:val="000000" w:themeColor="text1"/>
+          </w:rPr>
+          <w:t>pre</w:t>
+        </w:r>
+      </w:ins>
+      <w:ins w:id="27" w:author="Microsoft Office User" w:date="2017-01-31T10:53:00Z">
+        <w:r>
+          <w:rPr>
+            <w:color w:val="000000" w:themeColor="text1"/>
+          </w:rPr>
+          <w:t>-</w:t>
+        </w:r>
+      </w:ins>
+      <w:ins w:id="28" w:author="Microsoft Office User" w:date="2017-01-31T10:43:00Z">
+        <w:r>
+          <w:rPr>
+            <w:color w:val="000000" w:themeColor="text1"/>
+          </w:rPr>
+          <w:t>a</w:t>
+        </w:r>
+        <w:r>
+          <w:rPr>
+            <w:color w:val="000000" w:themeColor="text1"/>
+          </w:rPr>
+          <w:t>dipocytes</w:t>
+        </w:r>
+      </w:ins>
+      <w:ins w:id="29" w:author="Microsoft Office User" w:date="2017-01-31T10:54:00Z">
+        <w:r>
+          <w:rPr>
+            <w:color w:val="000000" w:themeColor="text1"/>
+          </w:rPr>
+          <w:t>)</w:t>
+        </w:r>
+      </w:ins>
+      <w:ins w:id="30" w:author="Microsoft Office User" w:date="2017-01-31T10:43:00Z">
+        <w:r>
+          <w:rPr>
+            <w:color w:val="000000" w:themeColor="text1"/>
+          </w:rPr>
+          <w:t xml:space="preserve"> were cultured in 10% newborn calf serum,</w:t>
+        </w:r>
+        <w:r>
+          <w:rPr>
+            <w:color w:val="000000" w:themeColor="text1"/>
+          </w:rPr>
+          <w:t xml:space="preserve"> high glucose </w:t>
+        </w:r>
+      </w:ins>
+      <w:ins w:id="31" w:author="Microsoft Office User" w:date="2017-01-31T10:47:00Z">
+        <w:r>
+          <w:rPr>
+            <w:rFonts w:cs="Arial"/>
+            <w:bCs/>
+            <w:color w:val="0B1C2E"/>
+            <w:rPrChange w:id="32" w:author="Microsoft Office User" w:date="2017-01-31T10:47:00Z">
+              <w:rPr>
+                <w:rFonts w:ascii="Arial" w:hAnsi="Arial" w:cs="Arial"/>
+                <w:b/>
+                <w:bCs/>
+                <w:color w:val="0B1C2E"/>
+                <w:sz w:val="26"/>
+                <w:szCs w:val="26"/>
+              </w:rPr>
+            </w:rPrChange>
+          </w:rPr>
+          <w:t>Dulbecco's Modification of Eagle's Medium</w:t>
+        </w:r>
+        <w:r>
+          <w:rPr>
+            <w:rFonts w:cs="Arial"/>
+            <w:bCs/>
+            <w:color w:val="0B1C2E"/>
+          </w:rPr>
+          <w:t xml:space="preserve"> (</w:t>
+        </w:r>
+      </w:ins>
+      <w:ins w:id="33" w:author="Microsoft Office User" w:date="2017-01-31T10:43:00Z">
+        <w:r>
+          <w:rPr>
+            <w:color w:val="000000" w:themeColor="text1"/>
+          </w:rPr>
+          <w:t>DMEM</w:t>
+        </w:r>
+      </w:ins>
+      <w:ins w:id="34" w:author="Microsoft Office User" w:date="2017-01-31T10:47:00Z">
+        <w:r>
+          <w:rPr>
+            <w:color w:val="000000" w:themeColor="text1"/>
+          </w:rPr>
+          <w:t>)</w:t>
+        </w:r>
+      </w:ins>
+      <w:ins w:id="35" w:author="Microsoft Office User" w:date="2017-01-31T10:44:00Z">
+        <w:r>
+          <w:rPr>
+            <w:color w:val="000000" w:themeColor="text1"/>
+          </w:rPr>
+          <w:t xml:space="preserve"> with </w:t>
+        </w:r>
+      </w:ins>
+      <w:ins w:id="36" w:author="Microsoft Office User" w:date="2017-01-31T10:45:00Z">
+        <w:r>
+          <w:rPr>
+            <w:color w:val="000000" w:themeColor="text1"/>
+          </w:rPr>
+          <w:t xml:space="preserve">1% </w:t>
+        </w:r>
+      </w:ins>
+      <w:ins w:id="37" w:author="Microsoft Office User" w:date="2017-01-31T10:44:00Z">
+        <w:r>
+          <w:rPr>
+            <w:color w:val="000000" w:themeColor="text1"/>
+          </w:rPr>
+          <w:t xml:space="preserve">pencilin, </w:t>
+        </w:r>
+      </w:ins>
+      <w:ins w:id="38" w:author="Microsoft Office User" w:date="2017-01-31T10:55:00Z">
+        <w:r>
+          <w:rPr>
+            <w:color w:val="000000" w:themeColor="text1"/>
+          </w:rPr>
+          <w:t>streptomycin</w:t>
+        </w:r>
+      </w:ins>
+      <w:ins w:id="39" w:author="Microsoft Office User" w:date="2017-01-31T10:44:00Z">
+        <w:r>
+          <w:rPr>
+            <w:color w:val="000000" w:themeColor="text1"/>
+          </w:rPr>
+          <w:t xml:space="preserve"> and </w:t>
+        </w:r>
+      </w:ins>
+      <w:ins w:id="40" w:author="Microsoft Office User" w:date="2017-01-31T10:55:00Z">
+        <w:r>
+          <w:rPr>
+            <w:color w:val="000000" w:themeColor="text1"/>
+          </w:rPr>
+          <w:t>glutamine</w:t>
+        </w:r>
+      </w:ins>
+      <w:ins w:id="41" w:author="Microsoft Office User" w:date="2017-01-31T10:45:00Z">
+        <w:r>
+          <w:rPr>
+            <w:color w:val="000000" w:themeColor="text1"/>
+          </w:rPr>
+          <w:t xml:space="preserve"> until </w:t>
+        </w:r>
+      </w:ins>
+      <w:ins w:id="42" w:author="Microsoft Office User" w:date="2017-01-31T10:51:00Z">
+        <w:r>
+          <w:rPr>
+            <w:color w:val="000000" w:themeColor="text1"/>
+          </w:rPr>
+          <w:t xml:space="preserve">confluence. </w:t>
+        </w:r>
+      </w:ins>
+      <w:ins w:id="43" w:author="Microsoft Office User" w:date="2017-01-31T10:52:00Z">
+        <w:r>
+          <w:rPr>
+            <w:color w:val="000000" w:themeColor="text1"/>
+          </w:rPr>
+          <w:t xml:space="preserve">A differentiation cocktail including </w:t>
+        </w:r>
+      </w:ins>
+      <w:ins w:id="44" w:author="Microsoft Office User" w:date="2017-01-31T11:00:00Z">
+        <w:r>
+          <w:rPr>
+            <w:color w:val="000000" w:themeColor="text1"/>
+          </w:rPr>
+          <w:t xml:space="preserve">250nM </w:t>
+        </w:r>
+      </w:ins>
+      <w:commentRangeStart w:id="45"/>
+      <w:ins w:id="46" w:author="Microsoft Office User" w:date="2017-01-31T10:52:00Z">
+        <w:r>
+          <w:rPr>
+            <w:color w:val="000000" w:themeColor="text1"/>
+          </w:rPr>
+          <w:t>dexamethasone</w:t>
+        </w:r>
+      </w:ins>
+      <w:commentRangeEnd w:id="45"/>
+      <w:ins w:id="47" w:author="Microsoft Office User" w:date="2017-01-31T10:57:00Z">
+        <w:r>
+          <w:rPr>
+            <w:rStyle w:val="CommentReference"/>
+          </w:rPr>
+          <w:commentReference w:id="45"/>
+        </w:r>
+      </w:ins>
+      <w:ins w:id="48" w:author="Microsoft Office User" w:date="2017-01-31T10:52:00Z">
+        <w:r>
+          <w:rPr>
+            <w:color w:val="000000" w:themeColor="text1"/>
+          </w:rPr>
+          <w:t xml:space="preserve">, </w:t>
+        </w:r>
+      </w:ins>
+      <w:ins w:id="49" w:author="Microsoft Office User" w:date="2017-01-31T10:53:00Z">
+        <w:r>
+          <w:rPr>
+            <w:rFonts w:cs="Helvetica"/>
+            <w:color w:val="1C1C1C"/>
+            <w:rPrChange w:id="50" w:author="Microsoft Office User" w:date="2017-01-31T10:53:00Z">
+              <w:rPr>
+                <w:rFonts w:ascii="Helvetica" w:hAnsi="Helvetica" w:cs="Helvetica"/>
+                <w:color w:val="1C1C1C"/>
+                <w:sz w:val="28"/>
+                <w:szCs w:val="28"/>
+              </w:rPr>
+            </w:rPrChange>
+          </w:rPr>
+          <w:t>3-isobutyl-1-methylxanthine</w:t>
+        </w:r>
+        <w:r>
+          <w:rPr>
+            <w:rFonts w:cs="Helvetica"/>
+            <w:color w:val="1C1C1C"/>
+          </w:rPr>
+          <w:t xml:space="preserve"> and insulin </w:t>
+        </w:r>
+      </w:ins>
+      <w:ins w:id="51" w:author="Microsoft Office User" w:date="2017-01-31T10:54:00Z">
+        <w:r>
+          <w:rPr>
+            <w:rFonts w:cs="Helvetica"/>
+            <w:color w:val="1C1C1C"/>
+          </w:rPr>
+          <w:t>in 10% fetal bovine serum, high glucose DMEM with 1% PSG</w:t>
+        </w:r>
+      </w:ins>
+      <w:ins w:id="52" w:author="Microsoft Office User" w:date="2017-01-31T10:56:00Z">
+        <w:r>
+          <w:rPr>
+            <w:rFonts w:cs="Helvetica"/>
+            <w:color w:val="1C1C1C"/>
+          </w:rPr>
+          <w:t xml:space="preserve"> at two days post confluence</w:t>
+        </w:r>
+      </w:ins>
+      <w:ins w:id="53" w:author="Microsoft Office User" w:date="2017-01-31T10:58:00Z">
+        <w:r>
+          <w:rPr>
+            <w:rFonts w:cs="Helvetica"/>
+            <w:color w:val="1C1C1C"/>
+          </w:rPr>
+          <w:t xml:space="preserve"> for four days</w:t>
+        </w:r>
+      </w:ins>
+      <w:ins w:id="54" w:author="Microsoft Office User" w:date="2017-01-31T10:54:00Z">
+        <w:r>
+          <w:rPr>
+            <w:rFonts w:cs="Helvetica"/>
+            <w:color w:val="1C1C1C"/>
+          </w:rPr>
+          <w:t>.</w:t>
+        </w:r>
+      </w:ins>
+      <w:ins w:id="55" w:author="Microsoft Office User" w:date="2017-01-31T10:58:00Z">
+        <w:r>
+          <w:rPr>
+            <w:rFonts w:cs="Helvetica"/>
+            <w:color w:val="1C1C1C"/>
+          </w:rPr>
+          <w:t xml:space="preserve"> Media was then replaced including only insulin in the cocktail for an additional three days. The following three days cells remained in </w:t>
+        </w:r>
+      </w:ins>
+      <w:ins w:id="56" w:author="Microsoft Office User" w:date="2017-01-31T11:00:00Z">
+        <w:r>
+          <w:rPr>
+            <w:rFonts w:cs="Helvetica"/>
+            <w:color w:val="1C1C1C"/>
+          </w:rPr>
+          <w:t xml:space="preserve">FBS media with no additional treatment. </w:t>
+        </w:r>
+        <w:r>
+          <w:rPr>
+            <w:rFonts w:cs="Helvetica"/>
+            <w:color w:val="1C1C1C"/>
+          </w:rPr>
+          <w:t>To assess lipolysis, cells either remained in FBS media or were treated with an additional dose of 250nM dexamethasone for five days before lysing.</w:t>
+        </w:r>
+      </w:ins>
+      <w:bookmarkStart w:id="57" w:name="_GoBack"/>
+      <w:bookmarkEnd w:id="57"/>
     </w:p>
     <w:p>
       <w:pPr>
@@ -160,23 +488,23 @@
           <w:numId w:val="2"/>
         </w:numPr>
         <w:rPr>
-          <w:ins w:id="20" w:author="Microsoft Office User" w:date="2017-01-28T14:16:00Z"/>
-        </w:rPr>
-        <w:pPrChange w:id="21" w:author="Microsoft Office User" w:date="2017-01-28T14:13:00Z">
+          <w:ins w:id="58" w:author="Microsoft Office User" w:date="2017-01-28T14:16:00Z"/>
+        </w:rPr>
+        <w:pPrChange w:id="59" w:author="Microsoft Office User" w:date="2017-01-28T14:13:00Z">
           <w:pPr/>
         </w:pPrChange>
       </w:pPr>
-      <w:ins w:id="22" w:author="Microsoft Office User" w:date="2017-01-28T14:15:00Z">
+      <w:ins w:id="60" w:author="Microsoft Office User" w:date="2017-01-28T14:15:00Z">
         <w:r>
           <w:t>Liver</w:t>
         </w:r>
       </w:ins>
-      <w:ins w:id="23" w:author="Microsoft Office User" w:date="2017-01-28T14:16:00Z">
+      <w:ins w:id="61" w:author="Microsoft Office User" w:date="2017-01-28T14:16:00Z">
         <w:r>
           <w:t xml:space="preserve"> and cells</w:t>
         </w:r>
       </w:ins>
-      <w:ins w:id="24" w:author="Microsoft Office User" w:date="2017-01-28T14:15:00Z">
+      <w:ins w:id="62" w:author="Microsoft Office User" w:date="2017-01-28T14:15:00Z">
         <w:r>
           <w:t xml:space="preserve"> TG/TG assay</w:t>
         </w:r>
@@ -190,13 +518,13 @@
           <w:numId w:val="2"/>
         </w:numPr>
         <w:rPr>
-          <w:ins w:id="25" w:author="Microsoft Office User" w:date="2017-01-28T14:17:00Z"/>
-        </w:rPr>
-        <w:pPrChange w:id="26" w:author="Microsoft Office User" w:date="2017-01-28T14:13:00Z">
+          <w:ins w:id="63" w:author="Microsoft Office User" w:date="2017-01-28T14:17:00Z"/>
+        </w:rPr>
+        <w:pPrChange w:id="64" w:author="Microsoft Office User" w:date="2017-01-28T14:13:00Z">
           <w:pPr/>
         </w:pPrChange>
       </w:pPr>
-      <w:ins w:id="27" w:author="Microsoft Office User" w:date="2017-01-28T14:17:00Z">
+      <w:ins w:id="65" w:author="Microsoft Office User" w:date="2017-01-28T14:17:00Z">
         <w:r>
           <w:t>Liver stains</w:t>
         </w:r>
@@ -210,13 +538,13 @@
           <w:numId w:val="2"/>
         </w:numPr>
         <w:rPr>
-          <w:ins w:id="28" w:author="Microsoft Office User" w:date="2017-01-28T14:17:00Z"/>
-        </w:rPr>
-        <w:pPrChange w:id="29" w:author="Microsoft Office User" w:date="2017-01-28T14:13:00Z">
+          <w:ins w:id="66" w:author="Microsoft Office User" w:date="2017-01-28T14:17:00Z"/>
+        </w:rPr>
+        <w:pPrChange w:id="67" w:author="Microsoft Office User" w:date="2017-01-28T14:13:00Z">
           <w:pPr/>
         </w:pPrChange>
       </w:pPr>
-      <w:ins w:id="30" w:author="Microsoft Office User" w:date="2017-01-28T14:17:00Z">
+      <w:ins w:id="68" w:author="Microsoft Office User" w:date="2017-01-28T14:17:00Z">
         <w:r>
           <w:t>qPCR</w:t>
         </w:r>
@@ -230,13 +558,13 @@
           <w:numId w:val="2"/>
         </w:numPr>
         <w:rPr>
-          <w:ins w:id="31" w:author="Microsoft Office User" w:date="2017-01-28T14:17:00Z"/>
-        </w:rPr>
-        <w:pPrChange w:id="32" w:author="Microsoft Office User" w:date="2017-01-28T14:13:00Z">
+          <w:ins w:id="69" w:author="Microsoft Office User" w:date="2017-01-28T14:17:00Z"/>
+        </w:rPr>
+        <w:pPrChange w:id="70" w:author="Microsoft Office User" w:date="2017-01-28T14:13:00Z">
           <w:pPr/>
         </w:pPrChange>
       </w:pPr>
-      <w:ins w:id="33" w:author="Microsoft Office User" w:date="2017-01-28T14:17:00Z">
+      <w:ins w:id="71" w:author="Microsoft Office User" w:date="2017-01-28T14:17:00Z">
         <w:r>
           <w:t>Western blotting</w:t>
         </w:r>
@@ -250,13 +578,13 @@
           <w:numId w:val="2"/>
         </w:numPr>
         <w:rPr>
-          <w:ins w:id="34" w:author="Microsoft Office User" w:date="2017-01-28T14:17:00Z"/>
-        </w:rPr>
-        <w:pPrChange w:id="35" w:author="Microsoft Office User" w:date="2017-01-28T14:13:00Z">
+          <w:ins w:id="72" w:author="Microsoft Office User" w:date="2017-01-28T14:17:00Z"/>
+        </w:rPr>
+        <w:pPrChange w:id="73" w:author="Microsoft Office User" w:date="2017-01-28T14:13:00Z">
           <w:pPr/>
         </w:pPrChange>
       </w:pPr>
-      <w:ins w:id="36" w:author="Microsoft Office User" w:date="2017-01-28T14:17:00Z">
+      <w:ins w:id="74" w:author="Microsoft Office User" w:date="2017-01-28T14:17:00Z">
         <w:r>
           <w:t>Isoproterenol test</w:t>
         </w:r>
@@ -270,13 +598,13 @@
           <w:numId w:val="2"/>
         </w:numPr>
         <w:rPr>
-          <w:ins w:id="37" w:author="Microsoft Office User" w:date="2017-01-28T14:12:00Z"/>
-        </w:rPr>
-        <w:pPrChange w:id="38" w:author="Microsoft Office User" w:date="2017-01-28T14:13:00Z">
+          <w:ins w:id="75" w:author="Microsoft Office User" w:date="2017-01-28T14:12:00Z"/>
+        </w:rPr>
+        <w:pPrChange w:id="76" w:author="Microsoft Office User" w:date="2017-01-28T14:13:00Z">
           <w:pPr/>
         </w:pPrChange>
       </w:pPr>
-      <w:ins w:id="39" w:author="Microsoft Office User" w:date="2017-01-28T14:23:00Z">
+      <w:ins w:id="77" w:author="Microsoft Office User" w:date="2017-01-28T14:23:00Z">
         <w:r>
           <w:t>Stats</w:t>
         </w:r>
@@ -320,12 +648,12 @@
       <w:r>
         <w:t xml:space="preserve">published data </w:t>
       </w:r>
-      <w:del w:id="40" w:author="Microsoft Office User" w:date="2017-01-28T14:02:00Z">
+      <w:del w:id="78" w:author="Microsoft Office User" w:date="2017-01-28T14:02:00Z">
         <w:r>
           <w:delText>(</w:delText>
         </w:r>
       </w:del>
-      <w:ins w:id="41" w:author="Microsoft Office User" w:date="2017-01-28T14:02:00Z">
+      <w:ins w:id="79" w:author="Microsoft Office User" w:date="2017-01-28T14:02:00Z">
         <w:r>
           <w:fldChar w:fldCharType="begin" w:fldLock="1"/>
         </w:r>
@@ -342,12 +670,12 @@
         </w:rPr>
         <w:t>(1)</w:t>
       </w:r>
-      <w:ins w:id="42" w:author="Microsoft Office User" w:date="2017-01-28T14:02:00Z">
+      <w:ins w:id="80" w:author="Microsoft Office User" w:date="2017-01-28T14:02:00Z">
         <w:r>
           <w:fldChar w:fldCharType="end"/>
         </w:r>
       </w:ins>
-      <w:del w:id="43" w:author="Microsoft Office User" w:date="2017-01-28T14:02:00Z">
+      <w:del w:id="81" w:author="Microsoft Office User" w:date="2017-01-28T14:02:00Z">
         <w:r>
           <w:delText>)</w:delText>
         </w:r>
@@ -415,16 +743,16 @@
       <w:r>
         <w:t xml:space="preserve"> </w:t>
       </w:r>
-      <w:commentRangeStart w:id="44"/>
+      <w:commentRangeStart w:id="82"/>
       <w:r>
         <w:t>The</w:t>
       </w:r>
-      <w:commentRangeEnd w:id="44"/>
+      <w:commentRangeEnd w:id="82"/>
       <w:r>
         <w:rPr>
           <w:rStyle w:val="CommentReference"/>
         </w:rPr>
-        <w:commentReference w:id="44"/>
+        <w:commentReference w:id="82"/>
       </w:r>
       <w:r>
         <w:t xml:space="preserve"> presence of Cushing’s in individuals with a high BMI leads to increased insulin resistance (measured by HOMA-IR score), above that of Cushing’s or obesity alone.</w:t>
@@ -432,19 +760,19 @@
       <w:r>
         <w:t xml:space="preserve"> </w:t>
       </w:r>
-      <w:commentRangeStart w:id="45"/>
+      <w:commentRangeStart w:id="83"/>
       <w:r>
         <w:t>However,</w:t>
       </w:r>
       <w:r>
         <w:t xml:space="preserve"> it is not possible to determine when these individuals developed this disease and what their weight status was prior to their diagnosis.</w:t>
       </w:r>
-      <w:commentRangeEnd w:id="45"/>
+      <w:commentRangeEnd w:id="83"/>
       <w:r>
         <w:rPr>
           <w:rStyle w:val="CommentReference"/>
         </w:rPr>
-        <w:commentReference w:id="45"/>
+        <w:commentReference w:id="83"/>
       </w:r>
     </w:p>
     <w:p/>
@@ -459,7 +787,11 @@
         <w:t>in the presence of</w:t>
       </w:r>
       <w:r>
-        <w:t xml:space="preserve"> high glucocorticoids we performed an insulin tolerance test (ITT) on lean (NCD) and diet-induced obese (HFD) mice that were untreated (Control) or treated with glucocorticoids (Dexamethasone; Figure 1A-B--schematic). All groups were given a relatively large dose of insulin</w:t>
+        <w:t xml:space="preserve"> high glucocorticoids we performed an insulin tolerance test (ITT) on lean (NCD) and diet-induced obese (HFD) mice that were untreated (Control) or treated with glucocorticoids </w:t>
+      </w:r>
+      <w:r>
+        <w:lastRenderedPageBreak/>
+        <w:t>(Dexamethasone; Figure 1A-B--schematic). All groups were given a relatively large dose of insulin</w:t>
       </w:r>
       <w:r>
         <w:t xml:space="preserve"> (2.5 U/kg)</w:t>
@@ -479,16 +811,16 @@
       <w:r>
         <w:t xml:space="preserve"> (</w:t>
       </w:r>
-      <w:commentRangeStart w:id="46"/>
+      <w:commentRangeStart w:id="84"/>
       <w:r>
         <w:t>cite</w:t>
       </w:r>
-      <w:commentRangeEnd w:id="46"/>
+      <w:commentRangeEnd w:id="84"/>
       <w:r>
         <w:rPr>
           <w:rStyle w:val="CommentReference"/>
         </w:rPr>
-        <w:commentReference w:id="46"/>
+        <w:commentReference w:id="84"/>
       </w:r>
       <w:r>
         <w:t>). HFD-fed, dexamethasone-</w:t>
@@ -502,16 +834,16 @@
       <w:r>
         <w:t>stimulated glucose uptake when compared to all other groups. Though, it is important to note that the NCD-fed, dexamethasone treated animals still experienced some insulin resistance at this high dose.  Additionally</w:t>
       </w:r>
-      <w:commentRangeStart w:id="47"/>
+      <w:commentRangeStart w:id="85"/>
       <w:r>
         <w:t xml:space="preserve">, </w:t>
       </w:r>
-      <w:del w:id="48" w:author="Dave Bridges" w:date="2017-01-24T16:51:00Z">
+      <w:del w:id="86" w:author="Dave Bridges" w:date="2017-01-24T16:51:00Z">
         <w:r>
           <w:delText>these mice</w:delText>
         </w:r>
       </w:del>
-      <w:ins w:id="49" w:author="Dave Bridges" w:date="2017-01-24T16:51:00Z">
+      <w:ins w:id="87" w:author="Dave Bridges" w:date="2017-01-24T16:51:00Z">
         <w:r>
           <w:t>HFD/dexamethasone</w:t>
         </w:r>
@@ -519,12 +851,12 @@
       <w:r>
         <w:t xml:space="preserve"> </w:t>
       </w:r>
-      <w:del w:id="50" w:author="Dave Bridges" w:date="2017-01-24T16:51:00Z">
+      <w:del w:id="88" w:author="Dave Bridges" w:date="2017-01-24T16:51:00Z">
         <w:r>
           <w:delText>were hyperglycemic</w:delText>
         </w:r>
       </w:del>
-      <w:ins w:id="51" w:author="Dave Bridges" w:date="2017-01-24T16:51:00Z">
+      <w:ins w:id="89" w:author="Dave Bridges" w:date="2017-01-24T16:51:00Z">
         <w:r>
           <w:t>exhibited fasting hyperglycemia</w:t>
         </w:r>
@@ -532,12 +864,12 @@
       <w:r>
         <w:t xml:space="preserve">, </w:t>
       </w:r>
-      <w:del w:id="52" w:author="Dave Bridges" w:date="2017-01-24T16:52:00Z">
+      <w:del w:id="90" w:author="Dave Bridges" w:date="2017-01-24T16:52:00Z">
         <w:r>
           <w:delText>a condition not seen when mice are treated with dexamethasone or HFD alone</w:delText>
         </w:r>
       </w:del>
-      <w:ins w:id="53" w:author="Dave Bridges" w:date="2017-01-24T16:52:00Z">
+      <w:ins w:id="91" w:author="Dave Bridges" w:date="2017-01-24T16:52:00Z">
         <w:r>
           <w:t>with a significant interaction between diet and drug (p=</w:t>
         </w:r>
@@ -548,21 +880,21 @@
           <w:t>)</w:t>
         </w:r>
       </w:ins>
-      <w:ins w:id="54" w:author="Dave Bridges" w:date="2017-01-24T16:53:00Z">
+      <w:ins w:id="92" w:author="Dave Bridges" w:date="2017-01-24T16:53:00Z">
         <w:r>
           <w:t>.</w:t>
         </w:r>
       </w:ins>
-      <w:commentRangeEnd w:id="47"/>
-      <w:ins w:id="55" w:author="Dave Bridges" w:date="2017-01-24T16:57:00Z">
+      <w:commentRangeEnd w:id="85"/>
+      <w:ins w:id="93" w:author="Dave Bridges" w:date="2017-01-24T16:57:00Z">
         <w:r>
           <w:rPr>
             <w:rStyle w:val="CommentReference"/>
           </w:rPr>
-          <w:commentReference w:id="47"/>
-        </w:r>
-      </w:ins>
-      <w:del w:id="56" w:author="Dave Bridges" w:date="2017-01-24T16:52:00Z">
+          <w:commentReference w:id="85"/>
+        </w:r>
+      </w:ins>
+      <w:del w:id="94" w:author="Dave Bridges" w:date="2017-01-24T16:52:00Z">
         <w:r>
           <w:delText>.</w:delText>
         </w:r>
@@ -570,16 +902,16 @@
     </w:p>
     <w:p/>
     <w:p>
-      <w:commentRangeStart w:id="57"/>
+      <w:commentRangeStart w:id="95"/>
       <w:r>
         <w:t>Clamp data</w:t>
       </w:r>
-      <w:commentRangeEnd w:id="57"/>
+      <w:commentRangeEnd w:id="95"/>
       <w:r>
         <w:rPr>
           <w:rStyle w:val="CommentReference"/>
         </w:rPr>
-        <w:commentReference w:id="57"/>
+        <w:commentReference w:id="95"/>
       </w:r>
     </w:p>
     <w:p>
@@ -587,7 +919,6 @@
         <w:pStyle w:val="Heading1"/>
       </w:pPr>
       <w:r>
-        <w:lastRenderedPageBreak/>
         <w:t xml:space="preserve">HFD-Induced </w:t>
       </w:r>
       <w:r>
@@ -598,7 +929,7 @@
       </w:r>
     </w:p>
     <w:p>
-      <w:commentRangeStart w:id="58"/>
+      <w:commentRangeStart w:id="96"/>
       <w:r>
         <w:t>Obesity and chronic elevations in glucocorticoids have been associated with increased liver fat</w:t>
       </w:r>
@@ -632,25 +963,25 @@
       <w:r>
         <w:t xml:space="preserve">stingly, levels were further </w:t>
       </w:r>
-      <w:commentRangeStart w:id="59"/>
+      <w:commentRangeStart w:id="97"/>
       <w:r>
         <w:t>elevated</w:t>
       </w:r>
-      <w:commentRangeEnd w:id="59"/>
+      <w:commentRangeEnd w:id="97"/>
       <w:r>
         <w:rPr>
           <w:rStyle w:val="CommentReference"/>
         </w:rPr>
-        <w:commentReference w:id="59"/>
+        <w:commentReference w:id="97"/>
       </w:r>
       <w:r>
         <w:t xml:space="preserve"> in obese Cushing’s patients, </w:t>
       </w:r>
-      <w:commentRangeStart w:id="60"/>
+      <w:commentRangeStart w:id="98"/>
       <w:r>
         <w:t>synergistically so in the case of ALT</w:t>
       </w:r>
-      <w:ins w:id="61" w:author="Microsoft Office User" w:date="2017-01-28T14:04:00Z">
+      <w:ins w:id="99" w:author="Microsoft Office User" w:date="2017-01-28T14:04:00Z">
         <w:r>
           <w:t xml:space="preserve"> (Figure 2)</w:t>
         </w:r>
@@ -661,19 +992,19 @@
       <w:r>
         <w:t xml:space="preserve"> </w:t>
       </w:r>
-      <w:commentRangeEnd w:id="58"/>
+      <w:commentRangeEnd w:id="96"/>
       <w:r>
         <w:rPr>
           <w:rStyle w:val="CommentReference"/>
         </w:rPr>
-        <w:commentReference w:id="58"/>
-      </w:r>
-      <w:commentRangeEnd w:id="60"/>
+        <w:commentReference w:id="96"/>
+      </w:r>
+      <w:commentRangeEnd w:id="98"/>
       <w:r>
         <w:rPr>
           <w:rStyle w:val="CommentReference"/>
         </w:rPr>
-        <w:commentReference w:id="60"/>
+        <w:commentReference w:id="98"/>
       </w:r>
     </w:p>
     <w:p/>
@@ -711,7 +1042,7 @@
       <w:r>
         <w:t xml:space="preserve"> (Figure</w:t>
       </w:r>
-      <w:ins w:id="62" w:author="Microsoft Office User" w:date="2017-01-28T14:04:00Z">
+      <w:ins w:id="100" w:author="Microsoft Office User" w:date="2017-01-28T14:04:00Z">
         <w:r>
           <w:t xml:space="preserve"> 2</w:t>
         </w:r>
@@ -728,7 +1059,7 @@
       <w:r>
         <w:t>In support of this, H&amp;E staining of hepatic tissue clearly depicts higher lipid levels in this group (Figure</w:t>
       </w:r>
-      <w:ins w:id="63" w:author="Microsoft Office User" w:date="2017-01-28T14:04:00Z">
+      <w:ins w:id="101" w:author="Microsoft Office User" w:date="2017-01-28T14:04:00Z">
         <w:r>
           <w:t xml:space="preserve"> 2</w:t>
         </w:r>
@@ -742,16 +1073,16 @@
       <w:r>
         <w:t xml:space="preserve">Collagen/trichrome </w:t>
       </w:r>
-      <w:commentRangeStart w:id="64"/>
+      <w:commentRangeStart w:id="102"/>
       <w:r>
         <w:t>data</w:t>
       </w:r>
-      <w:commentRangeEnd w:id="64"/>
+      <w:commentRangeEnd w:id="102"/>
       <w:r>
         <w:rPr>
           <w:rStyle w:val="CommentReference"/>
         </w:rPr>
-        <w:commentReference w:id="64"/>
+        <w:commentReference w:id="102"/>
       </w:r>
       <w:r>
         <w:t>…</w:t>
@@ -771,19 +1102,19 @@
       <w:r>
         <w:t xml:space="preserve"> lipogenesis (</w:t>
       </w:r>
-      <w:commentRangeStart w:id="65"/>
+      <w:commentRangeStart w:id="103"/>
       <w:r>
         <w:rPr>
           <w:i/>
         </w:rPr>
         <w:t>Srebf1</w:t>
       </w:r>
-      <w:commentRangeEnd w:id="65"/>
+      <w:commentRangeEnd w:id="103"/>
       <w:r>
         <w:rPr>
           <w:rStyle w:val="CommentReference"/>
         </w:rPr>
-        <w:commentReference w:id="65"/>
+        <w:commentReference w:id="103"/>
       </w:r>
       <w:r>
         <w:t xml:space="preserve"> and </w:t>
@@ -797,7 +1128,7 @@
       <w:r>
         <w:t>) was assessed via qPCR (Figure</w:t>
       </w:r>
-      <w:ins w:id="66" w:author="Microsoft Office User" w:date="2017-01-28T14:04:00Z">
+      <w:ins w:id="104" w:author="Microsoft Office User" w:date="2017-01-28T14:04:00Z">
         <w:r>
           <w:t xml:space="preserve"> 2</w:t>
         </w:r>
@@ -820,7 +1151,7 @@
       <w:r>
         <w:t>however, levels</w:t>
       </w:r>
-      <w:ins w:id="67" w:author="Dave Bridges" w:date="2017-01-24T17:24:00Z">
+      <w:ins w:id="105" w:author="Dave Bridges" w:date="2017-01-24T17:24:00Z">
         <w:r>
           <w:t xml:space="preserve"> of both these enzymes</w:t>
         </w:r>
@@ -828,7 +1159,7 @@
       <w:r>
         <w:t xml:space="preserve"> were </w:t>
       </w:r>
-      <w:del w:id="68" w:author="Dave Bridges" w:date="2017-01-24T16:49:00Z">
+      <w:del w:id="106" w:author="Dave Bridges" w:date="2017-01-24T16:49:00Z">
         <w:r>
           <w:delText xml:space="preserve">found to be comparable among </w:delText>
         </w:r>
@@ -845,7 +1176,7 @@
           <w:delText>oups</w:delText>
         </w:r>
       </w:del>
-      <w:ins w:id="69" w:author="Dave Bridges" w:date="2017-01-24T16:49:00Z">
+      <w:ins w:id="107" w:author="Dave Bridges" w:date="2017-01-24T16:49:00Z">
         <w:r>
           <w:t>reduced in HFD/dexamethasone livers</w:t>
         </w:r>
@@ -859,7 +1190,7 @@
       <w:r>
         <w:t xml:space="preserve">dexamethasone treatment is </w:t>
       </w:r>
-      <w:ins w:id="70" w:author="Dave Bridges" w:date="2017-01-24T17:24:00Z">
+      <w:ins w:id="108" w:author="Dave Bridges" w:date="2017-01-24T17:24:00Z">
         <w:r>
           <w:t xml:space="preserve">likely </w:t>
         </w:r>
@@ -876,7 +1207,7 @@
       <w:r>
         <w:t xml:space="preserve"> a different mechanism than </w:t>
       </w:r>
-      <w:del w:id="71" w:author="Dave Bridges" w:date="2017-01-24T17:24:00Z">
+      <w:del w:id="109" w:author="Dave Bridges" w:date="2017-01-24T17:24:00Z">
         <w:r>
           <w:delText xml:space="preserve">that which occurs </w:delText>
         </w:r>
@@ -887,12 +1218,12 @@
           <w:delText xml:space="preserve">. </w:delText>
         </w:r>
       </w:del>
-      <w:ins w:id="72" w:author="Dave Bridges" w:date="2017-01-24T17:24:00Z">
+      <w:ins w:id="110" w:author="Dave Bridges" w:date="2017-01-24T17:24:00Z">
         <w:r>
           <w:t xml:space="preserve">transcriptional activation of </w:t>
         </w:r>
       </w:ins>
-      <w:ins w:id="73" w:author="Dave Bridges" w:date="2017-01-24T17:25:00Z">
+      <w:ins w:id="111" w:author="Dave Bridges" w:date="2017-01-24T17:25:00Z">
         <w:r>
           <w:rPr>
             <w:i/>
@@ -932,7 +1263,7 @@
       <w:r>
         <w:t xml:space="preserve"> (FIG</w:t>
       </w:r>
-      <w:ins w:id="74" w:author="Microsoft Office User" w:date="2017-01-28T14:04:00Z">
+      <w:ins w:id="112" w:author="Microsoft Office User" w:date="2017-01-28T14:04:00Z">
         <w:r>
           <w:t xml:space="preserve"> 3</w:t>
         </w:r>
@@ -961,16 +1292,16 @@
       <w:r>
         <w:t xml:space="preserve">There were no significant differences in food </w:t>
       </w:r>
-      <w:commentRangeStart w:id="75"/>
+      <w:commentRangeStart w:id="113"/>
       <w:r>
         <w:t>consumption</w:t>
       </w:r>
-      <w:commentRangeEnd w:id="75"/>
+      <w:commentRangeEnd w:id="113"/>
       <w:r>
         <w:rPr>
           <w:rStyle w:val="CommentReference"/>
         </w:rPr>
-        <w:commentReference w:id="75"/>
+        <w:commentReference w:id="113"/>
       </w:r>
       <w:r>
         <w:t>.</w:t>
@@ -978,7 +1309,7 @@
     </w:p>
     <w:p/>
     <w:p>
-      <w:commentRangeStart w:id="76"/>
+      <w:commentRangeStart w:id="114"/>
       <w:r>
         <w:t>Fat cell size</w:t>
       </w:r>
@@ -988,12 +1319,12 @@
       <w:r>
         <w:t>…</w:t>
       </w:r>
-      <w:commentRangeEnd w:id="76"/>
+      <w:commentRangeEnd w:id="114"/>
       <w:r>
         <w:rPr>
           <w:rStyle w:val="CommentReference"/>
         </w:rPr>
-        <w:commentReference w:id="76"/>
+        <w:commentReference w:id="114"/>
       </w:r>
     </w:p>
     <w:p/>
@@ -1074,7 +1405,7 @@
         </w:rPr>
         <w:t xml:space="preserve"> (</w:t>
       </w:r>
-      <w:ins w:id="77" w:author="Microsoft Office User" w:date="2017-01-28T14:05:00Z">
+      <w:ins w:id="115" w:author="Microsoft Office User" w:date="2017-01-28T14:05:00Z">
         <w:r>
           <w:rPr>
             <w:color w:val="000000" w:themeColor="text1"/>
@@ -1082,7 +1413,7 @@
           <w:t xml:space="preserve">figure </w:t>
         </w:r>
       </w:ins>
-      <w:del w:id="78" w:author="Microsoft Office User" w:date="2017-01-28T14:05:00Z">
+      <w:del w:id="116" w:author="Microsoft Office User" w:date="2017-01-28T14:05:00Z">
         <w:r>
           <w:rPr>
             <w:color w:val="000000" w:themeColor="text1"/>
@@ -1090,7 +1421,7 @@
           <w:delText>figures</w:delText>
         </w:r>
       </w:del>
-      <w:ins w:id="79" w:author="Microsoft Office User" w:date="2017-01-28T14:05:00Z">
+      <w:ins w:id="117" w:author="Microsoft Office User" w:date="2017-01-28T14:05:00Z">
         <w:r>
           <w:rPr>
             <w:color w:val="000000" w:themeColor="text1"/>
@@ -1164,7 +1495,7 @@
         </w:rPr>
         <w:t xml:space="preserve"> (figure</w:t>
       </w:r>
-      <w:ins w:id="80" w:author="Microsoft Office User" w:date="2017-01-28T14:26:00Z">
+      <w:ins w:id="118" w:author="Microsoft Office User" w:date="2017-01-28T14:26:00Z">
         <w:r>
           <w:rPr>
             <w:color w:val="000000" w:themeColor="text1"/>
@@ -1172,8 +1503,6 @@
           <w:t xml:space="preserve"> 4</w:t>
         </w:r>
       </w:ins>
-      <w:bookmarkStart w:id="81" w:name="_GoBack"/>
-      <w:bookmarkEnd w:id="81"/>
       <w:r>
         <w:rPr>
           <w:color w:val="000000" w:themeColor="text1"/>
@@ -1224,19 +1553,19 @@
         </w:rPr>
         <w:t xml:space="preserve"> following dexamethasone </w:t>
       </w:r>
-      <w:commentRangeStart w:id="82"/>
+      <w:commentRangeStart w:id="119"/>
       <w:r>
         <w:rPr>
           <w:color w:val="000000" w:themeColor="text1"/>
         </w:rPr>
         <w:t>treatment</w:t>
       </w:r>
-      <w:commentRangeEnd w:id="82"/>
+      <w:commentRangeEnd w:id="119"/>
       <w:r>
         <w:rPr>
           <w:rStyle w:val="CommentReference"/>
         </w:rPr>
-        <w:commentReference w:id="82"/>
+        <w:commentReference w:id="119"/>
       </w:r>
       <w:r>
         <w:rPr>
@@ -1321,7 +1650,7 @@
         </w:rPr>
         <w:t>stimulated conditions (figure</w:t>
       </w:r>
-      <w:ins w:id="83" w:author="Microsoft Office User" w:date="2017-01-28T14:05:00Z">
+      <w:ins w:id="120" w:author="Microsoft Office User" w:date="2017-01-28T14:05:00Z">
         <w:r>
           <w:rPr>
             <w:color w:val="000000" w:themeColor="text1"/>
@@ -1559,7 +1888,7 @@
         </w:rPr>
         <w:t xml:space="preserve"> (figure</w:t>
       </w:r>
-      <w:ins w:id="84" w:author="Microsoft Office User" w:date="2017-01-28T14:07:00Z">
+      <w:ins w:id="121" w:author="Microsoft Office User" w:date="2017-01-28T14:07:00Z">
         <w:r>
           <w:rPr>
             <w:color w:val="000000" w:themeColor="text1"/>
@@ -1597,19 +1926,19 @@
         </w:rPr>
         <w:t xml:space="preserve">p </w:t>
       </w:r>
-      <w:commentRangeStart w:id="85"/>
+      <w:commentRangeStart w:id="122"/>
       <w:r>
         <w:rPr>
           <w:color w:val="000000" w:themeColor="text1"/>
         </w:rPr>
         <w:t>value</w:t>
       </w:r>
-      <w:commentRangeEnd w:id="85"/>
+      <w:commentRangeEnd w:id="122"/>
       <w:r>
         <w:rPr>
           <w:rStyle w:val="CommentReference"/>
         </w:rPr>
-        <w:commentReference w:id="85"/>
+        <w:commentReference w:id="122"/>
       </w:r>
       <w:r>
         <w:rPr>
@@ -1649,19 +1978,19 @@
         </w:rPr>
         <w:t xml:space="preserve">, ATGL </w:t>
       </w:r>
-      <w:commentRangeStart w:id="86"/>
+      <w:commentRangeStart w:id="123"/>
       <w:r>
         <w:rPr>
           <w:color w:val="000000" w:themeColor="text1"/>
         </w:rPr>
         <w:t>and</w:t>
       </w:r>
-      <w:commentRangeEnd w:id="86"/>
+      <w:commentRangeEnd w:id="123"/>
       <w:r>
         <w:rPr>
           <w:rStyle w:val="CommentReference"/>
         </w:rPr>
-        <w:commentReference w:id="86"/>
+        <w:commentReference w:id="123"/>
       </w:r>
       <w:r>
         <w:rPr>
@@ -1675,21 +2004,21 @@
         </w:rPr>
         <w:t xml:space="preserve"> in the iWAT of these mice. Consistent with the above findings, expression was elevated in the dexamethasone-treated groups and there was a significant interaction of drug and </w:t>
       </w:r>
-      <w:commentRangeStart w:id="87"/>
+      <w:commentRangeStart w:id="124"/>
       <w:r>
         <w:rPr>
           <w:color w:val="000000" w:themeColor="text1"/>
         </w:rPr>
         <w:t>diet</w:t>
       </w:r>
-      <w:commentRangeEnd w:id="87"/>
+      <w:commentRangeEnd w:id="124"/>
       <w:r>
         <w:rPr>
           <w:rStyle w:val="CommentReference"/>
         </w:rPr>
-        <w:commentReference w:id="87"/>
-      </w:r>
-      <w:ins w:id="88" w:author="Microsoft Office User" w:date="2017-01-28T14:22:00Z">
+        <w:commentReference w:id="124"/>
+      </w:r>
+      <w:ins w:id="125" w:author="Microsoft Office User" w:date="2017-01-28T14:22:00Z">
         <w:r>
           <w:rPr>
             <w:color w:val="000000" w:themeColor="text1"/>
@@ -1739,13 +2068,13 @@
     <w:p>
       <w:pPr>
         <w:rPr>
-          <w:ins w:id="89" w:author="Microsoft Office User" w:date="2017-01-28T14:12:00Z"/>
+          <w:ins w:id="126" w:author="Microsoft Office User" w:date="2017-01-28T14:12:00Z"/>
           <w:b/>
           <w:sz w:val="36"/>
           <w:u w:val="single"/>
         </w:rPr>
       </w:pPr>
-      <w:ins w:id="90" w:author="Microsoft Office User" w:date="2017-01-28T14:13:00Z">
+      <w:ins w:id="127" w:author="Microsoft Office User" w:date="2017-01-28T14:13:00Z">
         <w:r>
           <w:rPr>
             <w:b/>
@@ -1759,11 +2088,11 @@
     <w:p>
       <w:pPr>
         <w:rPr>
-          <w:del w:id="91" w:author="Microsoft Office User" w:date="2017-01-28T14:12:00Z"/>
-          <w:color w:val="000000" w:themeColor="text1"/>
-        </w:rPr>
-      </w:pPr>
-      <w:del w:id="92" w:author="Microsoft Office User" w:date="2017-01-28T14:12:00Z">
+          <w:del w:id="128" w:author="Microsoft Office User" w:date="2017-01-28T14:12:00Z"/>
+          <w:color w:val="000000" w:themeColor="text1"/>
+        </w:rPr>
+      </w:pPr>
+      <w:del w:id="129" w:author="Microsoft Office User" w:date="2017-01-28T14:12:00Z">
         <w:r>
           <w:rPr>
             <w:color w:val="000000" w:themeColor="text1"/>
@@ -1805,7 +2134,23 @@
 
 <file path=word/comments.xml><?xml version="1.0" encoding="utf-8"?>
 <w:comments xmlns:wpc="http://schemas.microsoft.com/office/word/2010/wordprocessingCanvas" xmlns:mo="http://schemas.microsoft.com/office/mac/office/2008/main" xmlns:mc="http://schemas.openxmlformats.org/markup-compatibility/2006" xmlns:mv="urn:schemas-microsoft-com:mac:vml" xmlns:o="urn:schemas-microsoft-com:office:office" xmlns:r="http://schemas.openxmlformats.org/officeDocument/2006/relationships" xmlns:m="http://schemas.openxmlformats.org/officeDocument/2006/math" xmlns:v="urn:schemas-microsoft-com:vml" xmlns:wp14="http://schemas.microsoft.com/office/word/2010/wordprocessingDrawing" xmlns:wp="http://schemas.openxmlformats.org/drawingml/2006/wordprocessingDrawing" xmlns:w10="urn:schemas-microsoft-com:office:word" xmlns:w="http://schemas.openxmlformats.org/wordprocessingml/2006/main" xmlns:w14="http://schemas.microsoft.com/office/word/2010/wordml" xmlns:w15="http://schemas.microsoft.com/office/word/2012/wordml" xmlns:wpg="http://schemas.microsoft.com/office/word/2010/wordprocessingGroup" xmlns:wpi="http://schemas.microsoft.com/office/word/2010/wordprocessingInk" xmlns:wne="http://schemas.microsoft.com/office/word/2006/wordml" xmlns:wps="http://schemas.microsoft.com/office/word/2010/wordprocessingShape" mc:Ignorable="w14 w15 wp14">
-  <w:comment w:id="44" w:author="Dave Bridges" w:date="2017-01-24T17:08:00Z" w:initials="DB">
+  <w:comment w:id="45" w:author="Microsoft Office User" w:date="2017-01-31T10:57:00Z" w:initials="Office">
+    <w:p>
+      <w:pPr>
+        <w:pStyle w:val="CommentText"/>
+      </w:pPr>
+      <w:r>
+        <w:rPr>
+          <w:rStyle w:val="CommentReference"/>
+        </w:rPr>
+        <w:annotationRef/>
+      </w:r>
+      <w:r>
+        <w:t>Add concentrations</w:t>
+      </w:r>
+    </w:p>
+  </w:comment>
+  <w:comment w:id="82" w:author="Dave Bridges" w:date="2017-01-24T17:08:00Z" w:initials="DB">
     <w:p>
       <w:pPr>
         <w:rPr>
@@ -1859,7 +2204,7 @@
       </w:r>
     </w:p>
   </w:comment>
-  <w:comment w:id="45" w:author="Microsoft Office User" w:date="2017-01-20T01:37:00Z" w:initials="Office">
+  <w:comment w:id="83" w:author="Microsoft Office User" w:date="2017-01-20T01:37:00Z" w:initials="Office">
     <w:p>
       <w:pPr>
         <w:pStyle w:val="CommentText"/>
@@ -1875,7 +2220,7 @@
       </w:r>
     </w:p>
   </w:comment>
-  <w:comment w:id="46" w:author="Microsoft Office User" w:date="2017-01-28T14:03:00Z" w:initials="Office">
+  <w:comment w:id="84" w:author="Microsoft Office User" w:date="2017-01-28T14:03:00Z" w:initials="Office">
     <w:p>
       <w:pPr>
         <w:pStyle w:val="CommentText"/>
@@ -1891,7 +2236,7 @@
       </w:r>
     </w:p>
   </w:comment>
-  <w:comment w:id="47" w:author="Dave Bridges" w:date="2017-01-24T16:57:00Z" w:initials="DB">
+  <w:comment w:id="85" w:author="Dave Bridges" w:date="2017-01-24T16:57:00Z" w:initials="DB">
     <w:p>
       <w:pPr>
         <w:rPr>
@@ -2001,7 +2346,7 @@
       </w:pPr>
     </w:p>
   </w:comment>
-  <w:comment w:id="57" w:author="Dave Bridges" w:date="2017-01-20T15:16:00Z" w:initials="DB">
+  <w:comment w:id="95" w:author="Dave Bridges" w:date="2017-01-20T15:16:00Z" w:initials="DB">
     <w:p>
       <w:pPr>
         <w:pStyle w:val="CommentText"/>
@@ -2017,7 +2362,7 @@
       </w:r>
     </w:p>
   </w:comment>
-  <w:comment w:id="59" w:author="Microsoft Office User" w:date="2017-01-28T14:25:00Z" w:initials="Office">
+  <w:comment w:id="97" w:author="Microsoft Office User" w:date="2017-01-28T14:25:00Z" w:initials="Office">
     <w:p>
       <w:pPr>
         <w:pStyle w:val="CommentText"/>
@@ -2033,7 +2378,7 @@
       </w:r>
     </w:p>
   </w:comment>
-  <w:comment w:id="58" w:author="Dave Bridges" w:date="2017-01-24T16:50:00Z" w:initials="DB">
+  <w:comment w:id="96" w:author="Dave Bridges" w:date="2017-01-24T16:50:00Z" w:initials="DB">
     <w:p>
       <w:pPr>
         <w:pStyle w:val="CommentText"/>
@@ -2049,7 +2394,7 @@
       </w:r>
     </w:p>
   </w:comment>
-  <w:comment w:id="60" w:author="Dave Bridges" w:date="2017-01-24T16:51:00Z" w:initials="DB">
+  <w:comment w:id="98" w:author="Dave Bridges" w:date="2017-01-24T16:51:00Z" w:initials="DB">
     <w:p>
       <w:pPr>
         <w:pStyle w:val="CommentText"/>
@@ -2065,7 +2410,7 @@
       </w:r>
     </w:p>
   </w:comment>
-  <w:comment w:id="64" w:author="Microsoft Office User" w:date="2017-01-28T14:25:00Z" w:initials="Office">
+  <w:comment w:id="102" w:author="Microsoft Office User" w:date="2017-01-28T14:25:00Z" w:initials="Office">
     <w:p>
       <w:pPr>
         <w:pStyle w:val="CommentText"/>
@@ -2081,7 +2426,7 @@
       </w:r>
     </w:p>
   </w:comment>
-  <w:comment w:id="65" w:author="Microsoft Office User" w:date="2017-01-20T01:48:00Z" w:initials="Office">
+  <w:comment w:id="103" w:author="Microsoft Office User" w:date="2017-01-20T01:48:00Z" w:initials="Office">
     <w:p>
       <w:pPr>
         <w:pStyle w:val="CommentText"/>
@@ -2097,7 +2442,7 @@
       </w:r>
     </w:p>
   </w:comment>
-  <w:comment w:id="75" w:author="Microsoft Office User" w:date="2017-01-20T02:11:00Z" w:initials="Office">
+  <w:comment w:id="113" w:author="Microsoft Office User" w:date="2017-01-20T02:11:00Z" w:initials="Office">
     <w:p>
       <w:pPr>
         <w:pStyle w:val="CommentText"/>
@@ -2113,7 +2458,7 @@
       </w:r>
     </w:p>
   </w:comment>
-  <w:comment w:id="76" w:author="Dave Bridges" w:date="2017-01-20T15:16:00Z" w:initials="DB">
+  <w:comment w:id="114" w:author="Dave Bridges" w:date="2017-01-20T15:16:00Z" w:initials="DB">
     <w:p>
       <w:pPr>
         <w:pStyle w:val="CommentText"/>
@@ -2129,7 +2474,7 @@
       </w:r>
     </w:p>
   </w:comment>
-  <w:comment w:id="82" w:author="Microsoft Office User" w:date="2017-01-28T14:23:00Z" w:initials="Office">
+  <w:comment w:id="119" w:author="Microsoft Office User" w:date="2017-01-28T14:23:00Z" w:initials="Office">
     <w:p>
       <w:pPr>
         <w:pStyle w:val="CommentText"/>
@@ -2145,7 +2490,7 @@
       </w:r>
     </w:p>
   </w:comment>
-  <w:comment w:id="85" w:author="Microsoft Office User" w:date="2017-01-28T14:23:00Z" w:initials="Office">
+  <w:comment w:id="122" w:author="Microsoft Office User" w:date="2017-01-28T14:23:00Z" w:initials="Office">
     <w:p>
       <w:pPr>
         <w:pStyle w:val="CommentText"/>
@@ -2161,7 +2506,7 @@
       </w:r>
     </w:p>
   </w:comment>
-  <w:comment w:id="86" w:author="Microsoft Office User" w:date="2017-01-20T14:44:00Z" w:initials="Office">
+  <w:comment w:id="123" w:author="Microsoft Office User" w:date="2017-01-20T14:44:00Z" w:initials="Office">
     <w:p>
       <w:pPr>
         <w:pStyle w:val="CommentText"/>
@@ -2177,7 +2522,7 @@
       </w:r>
     </w:p>
   </w:comment>
-  <w:comment w:id="87" w:author="Microsoft Office User" w:date="2017-01-28T14:23:00Z" w:initials="Office">
+  <w:comment w:id="124" w:author="Microsoft Office User" w:date="2017-01-28T14:23:00Z" w:initials="Office">
     <w:p>
       <w:pPr>
         <w:pStyle w:val="CommentText"/>
@@ -2198,6 +2543,7 @@
 
 <file path=word/commentsExtended.xml><?xml version="1.0" encoding="utf-8"?>
 <w15:commentsEx xmlns:wpc="http://schemas.microsoft.com/office/word/2010/wordprocessingCanvas" xmlns:mo="http://schemas.microsoft.com/office/mac/office/2008/main" xmlns:mc="http://schemas.openxmlformats.org/markup-compatibility/2006" xmlns:mv="urn:schemas-microsoft-com:mac:vml" xmlns:o="urn:schemas-microsoft-com:office:office" xmlns:r="http://schemas.openxmlformats.org/officeDocument/2006/relationships" xmlns:m="http://schemas.openxmlformats.org/officeDocument/2006/math" xmlns:v="urn:schemas-microsoft-com:vml" xmlns:wp14="http://schemas.microsoft.com/office/word/2010/wordprocessingDrawing" xmlns:wp="http://schemas.openxmlformats.org/drawingml/2006/wordprocessingDrawing" xmlns:w10="urn:schemas-microsoft-com:office:word" xmlns:w="http://schemas.openxmlformats.org/wordprocessingml/2006/main" xmlns:w14="http://schemas.microsoft.com/office/word/2010/wordml" xmlns:w15="http://schemas.microsoft.com/office/word/2012/wordml" xmlns:wpg="http://schemas.microsoft.com/office/word/2010/wordprocessingGroup" xmlns:wpi="http://schemas.microsoft.com/office/word/2010/wordprocessingInk" xmlns:wne="http://schemas.microsoft.com/office/word/2006/wordml" xmlns:wps="http://schemas.microsoft.com/office/word/2010/wordprocessingShape" mc:Ignorable="w14 w15 wp14">
+  <w15:commentEx w15:paraId="1148F3BD" w15:done="0"/>
   <w15:commentEx w15:paraId="66EA82FA" w15:done="0"/>
   <w15:commentEx w15:paraId="507137C1" w15:done="0"/>
   <w15:commentEx w15:paraId="4E55D6FC" w15:done="0"/>

</xml_diff>

<commit_message>
added patient recruitment section to methods
</commit_message>
<xml_diff>
--- a/manuscript/Obesity-Glucocorticoids/Manuscript.docx
+++ b/manuscript/Obesity-Glucocorticoids/Manuscript.docx
@@ -68,7 +68,127 @@
       </w:pPr>
       <w:ins w:id="7" w:author="Microsoft Office User" w:date="2017-01-28T14:14:00Z">
         <w:r>
-          <w:t>HOMA?</w:t>
+          <w:t>Patient Recruitment</w:t>
+        </w:r>
+      </w:ins>
+    </w:p>
+    <w:p>
+      <w:pPr>
+        <w:pStyle w:val="ListParagraph"/>
+        <w:rPr>
+          <w:ins w:id="8" w:author="Microsoft Office User" w:date="2017-01-28T14:14:00Z"/>
+        </w:rPr>
+        <w:pPrChange w:id="9" w:author="Microsoft Office User" w:date="2017-01-31T11:05:00Z">
+          <w:pPr/>
+        </w:pPrChange>
+      </w:pPr>
+      <w:commentRangeStart w:id="10"/>
+      <w:ins w:id="11" w:author="Microsoft Office User" w:date="2017-01-31T11:05:00Z">
+        <w:r>
+          <w:rPr>
+            <w:rFonts w:cs="Times New Roman"/>
+            <w:rPrChange w:id="12" w:author="Microsoft Office User" w:date="2017-01-31T11:06:00Z">
+              <w:rPr>
+                <w:rFonts w:ascii="Times New Roman" w:hAnsi="Times New Roman" w:cs="Times New Roman"/>
+                <w:sz w:val="32"/>
+                <w:szCs w:val="32"/>
+              </w:rPr>
+            </w:rPrChange>
+          </w:rPr>
+          <w:t xml:space="preserve">The study was approved by the institutional review board of the University of Michigan Medical System. Written informed consent was obtained from all of the patients. Patients were recruited consecutively from those undergoing a </w:t>
+        </w:r>
+        <w:proofErr w:type="spellStart"/>
+        <w:r>
+          <w:rPr>
+            <w:rFonts w:cs="Times New Roman"/>
+            <w:rPrChange w:id="13" w:author="Microsoft Office User" w:date="2017-01-31T11:06:00Z">
+              <w:rPr>
+                <w:rFonts w:ascii="Times New Roman" w:hAnsi="Times New Roman" w:cs="Times New Roman"/>
+                <w:sz w:val="32"/>
+                <w:szCs w:val="32"/>
+              </w:rPr>
+            </w:rPrChange>
+          </w:rPr>
+          <w:t>transsphenoidal</w:t>
+        </w:r>
+        <w:proofErr w:type="spellEnd"/>
+        <w:r>
+          <w:rPr>
+            <w:rFonts w:cs="Times New Roman"/>
+            <w:rPrChange w:id="14" w:author="Microsoft Office User" w:date="2017-01-31T11:06:00Z">
+              <w:rPr>
+                <w:rFonts w:ascii="Times New Roman" w:hAnsi="Times New Roman" w:cs="Times New Roman"/>
+                <w:sz w:val="32"/>
+                <w:szCs w:val="32"/>
+              </w:rPr>
+            </w:rPrChange>
+          </w:rPr>
+          <w:t xml:space="preserve"> </w:t>
+        </w:r>
+        <w:proofErr w:type="spellStart"/>
+        <w:r>
+          <w:rPr>
+            <w:rFonts w:cs="Times New Roman"/>
+            <w:rPrChange w:id="15" w:author="Microsoft Office User" w:date="2017-01-31T11:06:00Z">
+              <w:rPr>
+                <w:rFonts w:ascii="Times New Roman" w:hAnsi="Times New Roman" w:cs="Times New Roman"/>
+                <w:sz w:val="32"/>
+                <w:szCs w:val="32"/>
+              </w:rPr>
+            </w:rPrChange>
+          </w:rPr>
+          <w:t>adenomectomy</w:t>
+        </w:r>
+        <w:proofErr w:type="spellEnd"/>
+        <w:r>
+          <w:rPr>
+            <w:rFonts w:cs="Times New Roman"/>
+            <w:rPrChange w:id="16" w:author="Microsoft Office User" w:date="2017-01-31T11:06:00Z">
+              <w:rPr>
+                <w:rFonts w:ascii="Times New Roman" w:hAnsi="Times New Roman" w:cs="Times New Roman"/>
+                <w:sz w:val="32"/>
+                <w:szCs w:val="32"/>
+              </w:rPr>
+            </w:rPrChange>
+          </w:rPr>
+          <w:t xml:space="preserve"> at the University of Michigan for Cushing's disease or nonfunctioning pituitary adenoma over a 12-month period. Exclusion criteria were age &lt;18, current hormone treatment including glucocorticoids, malignancy, inflammatory disease, diabetes type 1 and established pituitary hormone deficiencies. For each patient, a data sheet was completed including, age, sex, anthropometric measurements, diagnosis of hypertension, diabetes, results of blood tests and medications. Fasting blood samples were assayed for glucose (Siemens </w:t>
+        </w:r>
+        <w:proofErr w:type="spellStart"/>
+        <w:r>
+          <w:rPr>
+            <w:rFonts w:cs="Times New Roman"/>
+            <w:rPrChange w:id="17" w:author="Microsoft Office User" w:date="2017-01-31T11:06:00Z">
+              <w:rPr>
+                <w:rFonts w:ascii="Times New Roman" w:hAnsi="Times New Roman" w:cs="Times New Roman"/>
+                <w:sz w:val="32"/>
+                <w:szCs w:val="32"/>
+              </w:rPr>
+            </w:rPrChange>
+          </w:rPr>
+          <w:t>Advia</w:t>
+        </w:r>
+        <w:proofErr w:type="spellEnd"/>
+        <w:r>
+          <w:rPr>
+            <w:rFonts w:cs="Times New Roman"/>
+            <w:rPrChange w:id="18" w:author="Microsoft Office User" w:date="2017-01-31T11:06:00Z">
+              <w:rPr>
+                <w:rFonts w:ascii="Times New Roman" w:hAnsi="Times New Roman" w:cs="Times New Roman"/>
+                <w:sz w:val="32"/>
+                <w:szCs w:val="32"/>
+              </w:rPr>
+            </w:rPrChange>
+          </w:rPr>
+          <w:t xml:space="preserve"> 1800, Deerfield, IL, USA) and insulin (Life Technologies) as instructed by the manufacturers.</w:t>
+        </w:r>
+      </w:ins>
+      <w:commentRangeEnd w:id="10"/>
+      <w:ins w:id="19" w:author="Microsoft Office User" w:date="2017-01-31T11:06:00Z">
+        <w:r>
+          <w:rPr>
+            <w:rStyle w:val="CommentReference"/>
+          </w:rPr>
+          <w:commentReference w:id="10"/>
         </w:r>
       </w:ins>
     </w:p>
@@ -80,17 +200,19 @@
           <w:numId w:val="2"/>
         </w:numPr>
         <w:rPr>
-          <w:ins w:id="8" w:author="Microsoft Office User" w:date="2017-01-28T14:14:00Z"/>
-        </w:rPr>
-        <w:pPrChange w:id="9" w:author="Microsoft Office User" w:date="2017-01-28T14:13:00Z">
+          <w:ins w:id="20" w:author="Microsoft Office User" w:date="2017-01-28T14:14:00Z"/>
+        </w:rPr>
+        <w:pPrChange w:id="21" w:author="Microsoft Office User" w:date="2017-01-28T14:13:00Z">
           <w:pPr/>
         </w:pPrChange>
       </w:pPr>
-      <w:ins w:id="10" w:author="Microsoft Office User" w:date="2017-01-28T14:13:00Z">
+      <w:ins w:id="22" w:author="Microsoft Office User" w:date="2017-01-28T14:13:00Z">
         <w:r>
           <w:t>ITT</w:t>
         </w:r>
       </w:ins>
+      <w:bookmarkStart w:id="23" w:name="_GoBack"/>
+      <w:bookmarkEnd w:id="23"/>
     </w:p>
     <w:p>
       <w:pPr>
@@ -100,13 +222,13 @@
           <w:numId w:val="2"/>
         </w:numPr>
         <w:rPr>
-          <w:ins w:id="11" w:author="Microsoft Office User" w:date="2017-01-28T14:14:00Z"/>
-        </w:rPr>
-        <w:pPrChange w:id="12" w:author="Microsoft Office User" w:date="2017-01-28T14:13:00Z">
+          <w:ins w:id="24" w:author="Microsoft Office User" w:date="2017-01-28T14:14:00Z"/>
+        </w:rPr>
+        <w:pPrChange w:id="25" w:author="Microsoft Office User" w:date="2017-01-28T14:13:00Z">
           <w:pPr/>
         </w:pPrChange>
       </w:pPr>
-      <w:ins w:id="13" w:author="Microsoft Office User" w:date="2017-01-28T14:14:00Z">
+      <w:ins w:id="26" w:author="Microsoft Office User" w:date="2017-01-28T14:14:00Z">
         <w:r>
           <w:t>Clamp (get from metabolic phenotyping core?)</w:t>
         </w:r>
@@ -120,13 +242,13 @@
           <w:numId w:val="2"/>
         </w:numPr>
         <w:rPr>
-          <w:ins w:id="14" w:author="Microsoft Office User" w:date="2017-01-28T14:18:00Z"/>
-        </w:rPr>
-        <w:pPrChange w:id="15" w:author="Microsoft Office User" w:date="2017-01-28T14:13:00Z">
+          <w:ins w:id="27" w:author="Microsoft Office User" w:date="2017-01-28T14:18:00Z"/>
+        </w:rPr>
+        <w:pPrChange w:id="28" w:author="Microsoft Office User" w:date="2017-01-28T14:13:00Z">
           <w:pPr/>
         </w:pPrChange>
       </w:pPr>
-      <w:ins w:id="16" w:author="Microsoft Office User" w:date="2017-01-28T14:15:00Z">
+      <w:ins w:id="29" w:author="Microsoft Office User" w:date="2017-01-28T14:15:00Z">
         <w:r>
           <w:t>Serum ALT-get from Hochberg paper</w:t>
         </w:r>
@@ -140,13 +262,13 @@
           <w:numId w:val="2"/>
         </w:numPr>
         <w:rPr>
-          <w:ins w:id="17" w:author="Microsoft Office User" w:date="2017-01-31T10:43:00Z"/>
-        </w:rPr>
-        <w:pPrChange w:id="18" w:author="Microsoft Office User" w:date="2017-01-28T14:13:00Z">
+          <w:ins w:id="30" w:author="Microsoft Office User" w:date="2017-01-31T10:43:00Z"/>
+        </w:rPr>
+        <w:pPrChange w:id="31" w:author="Microsoft Office User" w:date="2017-01-28T14:13:00Z">
           <w:pPr/>
         </w:pPrChange>
       </w:pPr>
-      <w:ins w:id="19" w:author="Microsoft Office User" w:date="2017-01-28T14:18:00Z">
+      <w:ins w:id="32" w:author="Microsoft Office User" w:date="2017-01-28T14:18:00Z">
         <w:r>
           <w:t xml:space="preserve">Cell culture </w:t>
         </w:r>
@@ -156,19 +278,19 @@
       <w:pPr>
         <w:pStyle w:val="ListParagraph"/>
         <w:rPr>
-          <w:ins w:id="20" w:author="Microsoft Office User" w:date="2017-01-28T14:15:00Z"/>
-          <w:color w:val="000000" w:themeColor="text1"/>
-          <w:rPrChange w:id="21" w:author="Microsoft Office User" w:date="2017-01-31T10:43:00Z">
+          <w:ins w:id="33" w:author="Microsoft Office User" w:date="2017-01-28T14:15:00Z"/>
+          <w:color w:val="000000" w:themeColor="text1"/>
+          <w:rPrChange w:id="34" w:author="Microsoft Office User" w:date="2017-01-31T10:43:00Z">
             <w:rPr>
-              <w:ins w:id="22" w:author="Microsoft Office User" w:date="2017-01-28T14:15:00Z"/>
+              <w:ins w:id="35" w:author="Microsoft Office User" w:date="2017-01-28T14:15:00Z"/>
             </w:rPr>
           </w:rPrChange>
         </w:rPr>
-        <w:pPrChange w:id="23" w:author="Microsoft Office User" w:date="2017-01-31T10:43:00Z">
+        <w:pPrChange w:id="36" w:author="Microsoft Office User" w:date="2017-01-31T10:43:00Z">
           <w:pPr/>
         </w:pPrChange>
       </w:pPr>
-      <w:ins w:id="24" w:author="Microsoft Office User" w:date="2017-01-31T10:43:00Z">
+      <w:ins w:id="37" w:author="Microsoft Office User" w:date="2017-01-31T10:43:00Z">
         <w:r>
           <w:rPr>
             <w:color w:val="000000" w:themeColor="text1"/>
@@ -182,7 +304,7 @@
           <w:t xml:space="preserve">T3-L1 </w:t>
         </w:r>
       </w:ins>
-      <w:ins w:id="25" w:author="Microsoft Office User" w:date="2017-01-31T10:54:00Z">
+      <w:ins w:id="38" w:author="Microsoft Office User" w:date="2017-01-31T10:54:00Z">
         <w:r>
           <w:rPr>
             <w:color w:val="000000" w:themeColor="text1"/>
@@ -190,7 +312,7 @@
           <w:t>fibroblasts (</w:t>
         </w:r>
       </w:ins>
-      <w:ins w:id="26" w:author="Microsoft Office User" w:date="2017-01-31T10:43:00Z">
+      <w:ins w:id="39" w:author="Microsoft Office User" w:date="2017-01-31T10:43:00Z">
         <w:r>
           <w:rPr>
             <w:color w:val="000000" w:themeColor="text1"/>
@@ -198,7 +320,7 @@
           <w:t>pre</w:t>
         </w:r>
       </w:ins>
-      <w:ins w:id="27" w:author="Microsoft Office User" w:date="2017-01-31T10:53:00Z">
+      <w:ins w:id="40" w:author="Microsoft Office User" w:date="2017-01-31T10:53:00Z">
         <w:r>
           <w:rPr>
             <w:color w:val="000000" w:themeColor="text1"/>
@@ -206,7 +328,7 @@
           <w:t>-</w:t>
         </w:r>
       </w:ins>
-      <w:ins w:id="28" w:author="Microsoft Office User" w:date="2017-01-31T10:43:00Z">
+      <w:ins w:id="41" w:author="Microsoft Office User" w:date="2017-01-31T10:43:00Z">
         <w:r>
           <w:rPr>
             <w:color w:val="000000" w:themeColor="text1"/>
@@ -220,7 +342,7 @@
           <w:t>dipocytes</w:t>
         </w:r>
       </w:ins>
-      <w:ins w:id="29" w:author="Microsoft Office User" w:date="2017-01-31T10:54:00Z">
+      <w:ins w:id="42" w:author="Microsoft Office User" w:date="2017-01-31T10:54:00Z">
         <w:r>
           <w:rPr>
             <w:color w:val="000000" w:themeColor="text1"/>
@@ -228,7 +350,7 @@
           <w:t>)</w:t>
         </w:r>
       </w:ins>
-      <w:ins w:id="30" w:author="Microsoft Office User" w:date="2017-01-31T10:43:00Z">
+      <w:ins w:id="43" w:author="Microsoft Office User" w:date="2017-01-31T10:43:00Z">
         <w:r>
           <w:rPr>
             <w:color w:val="000000" w:themeColor="text1"/>
@@ -242,13 +364,13 @@
           <w:t xml:space="preserve"> high glucose </w:t>
         </w:r>
       </w:ins>
-      <w:ins w:id="31" w:author="Microsoft Office User" w:date="2017-01-31T10:47:00Z">
+      <w:ins w:id="44" w:author="Microsoft Office User" w:date="2017-01-31T10:47:00Z">
         <w:r>
           <w:rPr>
             <w:rFonts w:cs="Arial"/>
             <w:bCs/>
             <w:color w:val="0B1C2E"/>
-            <w:rPrChange w:id="32" w:author="Microsoft Office User" w:date="2017-01-31T10:47:00Z">
+            <w:rPrChange w:id="45" w:author="Microsoft Office User" w:date="2017-01-31T10:47:00Z">
               <w:rPr>
                 <w:rFonts w:ascii="Arial" w:hAnsi="Arial" w:cs="Arial"/>
                 <w:b/>
@@ -270,7 +392,7 @@
           <w:t xml:space="preserve"> (</w:t>
         </w:r>
       </w:ins>
-      <w:ins w:id="33" w:author="Microsoft Office User" w:date="2017-01-31T10:43:00Z">
+      <w:ins w:id="46" w:author="Microsoft Office User" w:date="2017-01-31T10:43:00Z">
         <w:r>
           <w:rPr>
             <w:color w:val="000000" w:themeColor="text1"/>
@@ -278,7 +400,7 @@
           <w:t>DMEM</w:t>
         </w:r>
       </w:ins>
-      <w:ins w:id="34" w:author="Microsoft Office User" w:date="2017-01-31T10:47:00Z">
+      <w:ins w:id="47" w:author="Microsoft Office User" w:date="2017-01-31T10:47:00Z">
         <w:r>
           <w:rPr>
             <w:color w:val="000000" w:themeColor="text1"/>
@@ -286,7 +408,7 @@
           <w:t>)</w:t>
         </w:r>
       </w:ins>
-      <w:ins w:id="35" w:author="Microsoft Office User" w:date="2017-01-31T10:44:00Z">
+      <w:ins w:id="48" w:author="Microsoft Office User" w:date="2017-01-31T10:44:00Z">
         <w:r>
           <w:rPr>
             <w:color w:val="000000" w:themeColor="text1"/>
@@ -294,7 +416,7 @@
           <w:t xml:space="preserve"> with </w:t>
         </w:r>
       </w:ins>
-      <w:ins w:id="36" w:author="Microsoft Office User" w:date="2017-01-31T10:45:00Z">
+      <w:ins w:id="49" w:author="Microsoft Office User" w:date="2017-01-31T10:45:00Z">
         <w:r>
           <w:rPr>
             <w:color w:val="000000" w:themeColor="text1"/>
@@ -302,23 +424,31 @@
           <w:t xml:space="preserve">1% </w:t>
         </w:r>
       </w:ins>
-      <w:ins w:id="37" w:author="Microsoft Office User" w:date="2017-01-31T10:44:00Z">
+      <w:proofErr w:type="spellStart"/>
+      <w:ins w:id="50" w:author="Microsoft Office User" w:date="2017-01-31T10:44:00Z">
         <w:r>
           <w:rPr>
             <w:color w:val="000000" w:themeColor="text1"/>
           </w:rPr>
-          <w:t xml:space="preserve">pencilin, </w:t>
-        </w:r>
-      </w:ins>
-      <w:ins w:id="38" w:author="Microsoft Office User" w:date="2017-01-31T10:55:00Z">
+          <w:t>pencilin</w:t>
+        </w:r>
+        <w:proofErr w:type="spellEnd"/>
         <w:r>
           <w:rPr>
             <w:color w:val="000000" w:themeColor="text1"/>
           </w:rPr>
+          <w:t xml:space="preserve">, </w:t>
+        </w:r>
+      </w:ins>
+      <w:ins w:id="51" w:author="Microsoft Office User" w:date="2017-01-31T10:55:00Z">
+        <w:r>
+          <w:rPr>
+            <w:color w:val="000000" w:themeColor="text1"/>
+          </w:rPr>
           <w:t>streptomycin</w:t>
         </w:r>
       </w:ins>
-      <w:ins w:id="39" w:author="Microsoft Office User" w:date="2017-01-31T10:44:00Z">
+      <w:ins w:id="52" w:author="Microsoft Office User" w:date="2017-01-31T10:44:00Z">
         <w:r>
           <w:rPr>
             <w:color w:val="000000" w:themeColor="text1"/>
@@ -326,7 +456,7 @@
           <w:t xml:space="preserve"> and </w:t>
         </w:r>
       </w:ins>
-      <w:ins w:id="40" w:author="Microsoft Office User" w:date="2017-01-31T10:55:00Z">
+      <w:ins w:id="53" w:author="Microsoft Office User" w:date="2017-01-31T10:55:00Z">
         <w:r>
           <w:rPr>
             <w:color w:val="000000" w:themeColor="text1"/>
@@ -334,7 +464,7 @@
           <w:t>glutamine</w:t>
         </w:r>
       </w:ins>
-      <w:ins w:id="41" w:author="Microsoft Office User" w:date="2017-01-31T10:45:00Z">
+      <w:ins w:id="54" w:author="Microsoft Office User" w:date="2017-01-31T10:45:00Z">
         <w:r>
           <w:rPr>
             <w:color w:val="000000" w:themeColor="text1"/>
@@ -342,7 +472,7 @@
           <w:t xml:space="preserve"> until </w:t>
         </w:r>
       </w:ins>
-      <w:ins w:id="42" w:author="Microsoft Office User" w:date="2017-01-31T10:51:00Z">
+      <w:ins w:id="55" w:author="Microsoft Office User" w:date="2017-01-31T10:51:00Z">
         <w:r>
           <w:rPr>
             <w:color w:val="000000" w:themeColor="text1"/>
@@ -350,7 +480,7 @@
           <w:t xml:space="preserve">confluence. </w:t>
         </w:r>
       </w:ins>
-      <w:ins w:id="43" w:author="Microsoft Office User" w:date="2017-01-31T10:52:00Z">
+      <w:ins w:id="56" w:author="Microsoft Office User" w:date="2017-01-31T10:52:00Z">
         <w:r>
           <w:rPr>
             <w:color w:val="000000" w:themeColor="text1"/>
@@ -358,7 +488,7 @@
           <w:t xml:space="preserve">A differentiation cocktail including </w:t>
         </w:r>
       </w:ins>
-      <w:ins w:id="44" w:author="Microsoft Office User" w:date="2017-01-31T11:00:00Z">
+      <w:ins w:id="57" w:author="Microsoft Office User" w:date="2017-01-31T11:00:00Z">
         <w:r>
           <w:rPr>
             <w:color w:val="000000" w:themeColor="text1"/>
@@ -366,8 +496,8 @@
           <w:t xml:space="preserve">250nM </w:t>
         </w:r>
       </w:ins>
-      <w:commentRangeStart w:id="45"/>
-      <w:ins w:id="46" w:author="Microsoft Office User" w:date="2017-01-31T10:52:00Z">
+      <w:commentRangeStart w:id="58"/>
+      <w:ins w:id="59" w:author="Microsoft Office User" w:date="2017-01-31T10:52:00Z">
         <w:r>
           <w:rPr>
             <w:color w:val="000000" w:themeColor="text1"/>
@@ -375,16 +505,16 @@
           <w:t>dexamethasone</w:t>
         </w:r>
       </w:ins>
-      <w:commentRangeEnd w:id="45"/>
-      <w:ins w:id="47" w:author="Microsoft Office User" w:date="2017-01-31T10:57:00Z">
+      <w:commentRangeEnd w:id="58"/>
+      <w:ins w:id="60" w:author="Microsoft Office User" w:date="2017-01-31T10:57:00Z">
         <w:r>
           <w:rPr>
             <w:rStyle w:val="CommentReference"/>
           </w:rPr>
-          <w:commentReference w:id="45"/>
-        </w:r>
-      </w:ins>
-      <w:ins w:id="48" w:author="Microsoft Office User" w:date="2017-01-31T10:52:00Z">
+          <w:commentReference w:id="58"/>
+        </w:r>
+      </w:ins>
+      <w:ins w:id="61" w:author="Microsoft Office User" w:date="2017-01-31T10:52:00Z">
         <w:r>
           <w:rPr>
             <w:color w:val="000000" w:themeColor="text1"/>
@@ -392,12 +522,12 @@
           <w:t xml:space="preserve">, </w:t>
         </w:r>
       </w:ins>
-      <w:ins w:id="49" w:author="Microsoft Office User" w:date="2017-01-31T10:53:00Z">
+      <w:ins w:id="62" w:author="Microsoft Office User" w:date="2017-01-31T10:53:00Z">
         <w:r>
           <w:rPr>
             <w:rFonts w:cs="Helvetica"/>
             <w:color w:val="1C1C1C"/>
-            <w:rPrChange w:id="50" w:author="Microsoft Office User" w:date="2017-01-31T10:53:00Z">
+            <w:rPrChange w:id="63" w:author="Microsoft Office User" w:date="2017-01-31T10:53:00Z">
               <w:rPr>
                 <w:rFonts w:ascii="Helvetica" w:hAnsi="Helvetica" w:cs="Helvetica"/>
                 <w:color w:val="1C1C1C"/>
@@ -416,7 +546,7 @@
           <w:t xml:space="preserve"> and insulin </w:t>
         </w:r>
       </w:ins>
-      <w:ins w:id="51" w:author="Microsoft Office User" w:date="2017-01-31T10:54:00Z">
+      <w:ins w:id="64" w:author="Microsoft Office User" w:date="2017-01-31T10:54:00Z">
         <w:r>
           <w:rPr>
             <w:rFonts w:cs="Helvetica"/>
@@ -425,7 +555,7 @@
           <w:t>in 10% fetal bovine serum, high glucose DMEM with 1% PSG</w:t>
         </w:r>
       </w:ins>
-      <w:ins w:id="52" w:author="Microsoft Office User" w:date="2017-01-31T10:56:00Z">
+      <w:ins w:id="65" w:author="Microsoft Office User" w:date="2017-01-31T10:56:00Z">
         <w:r>
           <w:rPr>
             <w:rFonts w:cs="Helvetica"/>
@@ -434,7 +564,7 @@
           <w:t xml:space="preserve"> at two days post confluence</w:t>
         </w:r>
       </w:ins>
-      <w:ins w:id="53" w:author="Microsoft Office User" w:date="2017-01-31T10:58:00Z">
+      <w:ins w:id="66" w:author="Microsoft Office User" w:date="2017-01-31T10:58:00Z">
         <w:r>
           <w:rPr>
             <w:rFonts w:cs="Helvetica"/>
@@ -443,7 +573,7 @@
           <w:t xml:space="preserve"> for four days</w:t>
         </w:r>
       </w:ins>
-      <w:ins w:id="54" w:author="Microsoft Office User" w:date="2017-01-31T10:54:00Z">
+      <w:ins w:id="67" w:author="Microsoft Office User" w:date="2017-01-31T10:54:00Z">
         <w:r>
           <w:rPr>
             <w:rFonts w:cs="Helvetica"/>
@@ -452,33 +582,47 @@
           <w:t>.</w:t>
         </w:r>
       </w:ins>
-      <w:ins w:id="55" w:author="Microsoft Office User" w:date="2017-01-31T10:58:00Z">
+      <w:ins w:id="68" w:author="Microsoft Office User" w:date="2017-01-31T10:58:00Z">
         <w:r>
           <w:rPr>
             <w:rFonts w:cs="Helvetica"/>
             <w:color w:val="1C1C1C"/>
           </w:rPr>
-          <w:t xml:space="preserve"> Media was then replaced including only insulin in the cocktail for an additional three days. The following three days cells remained in </w:t>
-        </w:r>
-      </w:ins>
-      <w:ins w:id="56" w:author="Microsoft Office User" w:date="2017-01-31T11:00:00Z">
+          <w:t xml:space="preserve"> Media was then replaced including only insulin in the cocktail for an additional three days. The following three </w:t>
+        </w:r>
+        <w:proofErr w:type="gramStart"/>
         <w:r>
           <w:rPr>
             <w:rFonts w:cs="Helvetica"/>
             <w:color w:val="1C1C1C"/>
           </w:rPr>
-          <w:t xml:space="preserve">FBS media with no additional treatment. </w:t>
-        </w:r>
+          <w:t>days</w:t>
+        </w:r>
+        <w:proofErr w:type="gramEnd"/>
         <w:r>
           <w:rPr>
             <w:rFonts w:cs="Helvetica"/>
             <w:color w:val="1C1C1C"/>
           </w:rPr>
+          <w:t xml:space="preserve"> cells remained in </w:t>
+        </w:r>
+      </w:ins>
+      <w:ins w:id="69" w:author="Microsoft Office User" w:date="2017-01-31T11:00:00Z">
+        <w:r>
+          <w:rPr>
+            <w:rFonts w:cs="Helvetica"/>
+            <w:color w:val="1C1C1C"/>
+          </w:rPr>
+          <w:t xml:space="preserve">FBS media with no additional treatment. </w:t>
+        </w:r>
+        <w:r>
+          <w:rPr>
+            <w:rFonts w:cs="Helvetica"/>
+            <w:color w:val="1C1C1C"/>
+          </w:rPr>
           <w:t>To assess lipolysis, cells either remained in FBS media or were treated with an additional dose of 250nM dexamethasone for five days before lysing.</w:t>
         </w:r>
       </w:ins>
-      <w:bookmarkStart w:id="57" w:name="_GoBack"/>
-      <w:bookmarkEnd w:id="57"/>
     </w:p>
     <w:p>
       <w:pPr>
@@ -488,23 +632,23 @@
           <w:numId w:val="2"/>
         </w:numPr>
         <w:rPr>
-          <w:ins w:id="58" w:author="Microsoft Office User" w:date="2017-01-28T14:16:00Z"/>
-        </w:rPr>
-        <w:pPrChange w:id="59" w:author="Microsoft Office User" w:date="2017-01-28T14:13:00Z">
+          <w:ins w:id="70" w:author="Microsoft Office User" w:date="2017-01-28T14:16:00Z"/>
+        </w:rPr>
+        <w:pPrChange w:id="71" w:author="Microsoft Office User" w:date="2017-01-28T14:13:00Z">
           <w:pPr/>
         </w:pPrChange>
       </w:pPr>
-      <w:ins w:id="60" w:author="Microsoft Office User" w:date="2017-01-28T14:15:00Z">
+      <w:ins w:id="72" w:author="Microsoft Office User" w:date="2017-01-28T14:15:00Z">
         <w:r>
           <w:t>Liver</w:t>
         </w:r>
       </w:ins>
-      <w:ins w:id="61" w:author="Microsoft Office User" w:date="2017-01-28T14:16:00Z">
+      <w:ins w:id="73" w:author="Microsoft Office User" w:date="2017-01-28T14:16:00Z">
         <w:r>
           <w:t xml:space="preserve"> and cells</w:t>
         </w:r>
       </w:ins>
-      <w:ins w:id="62" w:author="Microsoft Office User" w:date="2017-01-28T14:15:00Z">
+      <w:ins w:id="74" w:author="Microsoft Office User" w:date="2017-01-28T14:15:00Z">
         <w:r>
           <w:t xml:space="preserve"> TG/TG assay</w:t>
         </w:r>
@@ -518,13 +662,13 @@
           <w:numId w:val="2"/>
         </w:numPr>
         <w:rPr>
-          <w:ins w:id="63" w:author="Microsoft Office User" w:date="2017-01-28T14:17:00Z"/>
-        </w:rPr>
-        <w:pPrChange w:id="64" w:author="Microsoft Office User" w:date="2017-01-28T14:13:00Z">
+          <w:ins w:id="75" w:author="Microsoft Office User" w:date="2017-01-28T14:17:00Z"/>
+        </w:rPr>
+        <w:pPrChange w:id="76" w:author="Microsoft Office User" w:date="2017-01-28T14:13:00Z">
           <w:pPr/>
         </w:pPrChange>
       </w:pPr>
-      <w:ins w:id="65" w:author="Microsoft Office User" w:date="2017-01-28T14:17:00Z">
+      <w:ins w:id="77" w:author="Microsoft Office User" w:date="2017-01-28T14:17:00Z">
         <w:r>
           <w:t>Liver stains</w:t>
         </w:r>
@@ -538,15 +682,39 @@
           <w:numId w:val="2"/>
         </w:numPr>
         <w:rPr>
-          <w:ins w:id="66" w:author="Microsoft Office User" w:date="2017-01-28T14:17:00Z"/>
-        </w:rPr>
-        <w:pPrChange w:id="67" w:author="Microsoft Office User" w:date="2017-01-28T14:13:00Z">
+          <w:ins w:id="78" w:author="Microsoft Office User" w:date="2017-01-31T11:02:00Z"/>
+        </w:rPr>
+        <w:pPrChange w:id="79" w:author="Microsoft Office User" w:date="2017-01-28T14:13:00Z">
           <w:pPr/>
         </w:pPrChange>
       </w:pPr>
-      <w:ins w:id="68" w:author="Microsoft Office User" w:date="2017-01-28T14:17:00Z">
+      <w:ins w:id="80" w:author="Microsoft Office User" w:date="2017-01-28T14:17:00Z">
         <w:r>
           <w:t>qPCR</w:t>
+        </w:r>
+      </w:ins>
+    </w:p>
+    <w:p>
+      <w:pPr>
+        <w:pStyle w:val="ListParagraph"/>
+        <w:rPr>
+          <w:ins w:id="81" w:author="Microsoft Office User" w:date="2017-01-28T14:17:00Z"/>
+        </w:rPr>
+        <w:pPrChange w:id="82" w:author="Microsoft Office User" w:date="2017-01-31T11:02:00Z">
+          <w:pPr/>
+        </w:pPrChange>
+      </w:pPr>
+      <w:ins w:id="83" w:author="Microsoft Office User" w:date="2017-01-31T11:03:00Z">
+        <w:r>
+          <w:t xml:space="preserve">Cells were lysed in </w:t>
+        </w:r>
+        <w:proofErr w:type="spellStart"/>
+        <w:r>
+          <w:t>Trizol</w:t>
+        </w:r>
+        <w:proofErr w:type="spellEnd"/>
+        <w:r>
+          <w:t xml:space="preserve"> ® and stored in -80 degrees until </w:t>
         </w:r>
       </w:ins>
     </w:p>
@@ -558,13 +726,13 @@
           <w:numId w:val="2"/>
         </w:numPr>
         <w:rPr>
-          <w:ins w:id="69" w:author="Microsoft Office User" w:date="2017-01-28T14:17:00Z"/>
-        </w:rPr>
-        <w:pPrChange w:id="70" w:author="Microsoft Office User" w:date="2017-01-28T14:13:00Z">
+          <w:ins w:id="84" w:author="Microsoft Office User" w:date="2017-01-28T14:17:00Z"/>
+        </w:rPr>
+        <w:pPrChange w:id="85" w:author="Microsoft Office User" w:date="2017-01-28T14:13:00Z">
           <w:pPr/>
         </w:pPrChange>
       </w:pPr>
-      <w:ins w:id="71" w:author="Microsoft Office User" w:date="2017-01-28T14:17:00Z">
+      <w:ins w:id="86" w:author="Microsoft Office User" w:date="2017-01-28T14:17:00Z">
         <w:r>
           <w:t>Western blotting</w:t>
         </w:r>
@@ -578,13 +746,13 @@
           <w:numId w:val="2"/>
         </w:numPr>
         <w:rPr>
-          <w:ins w:id="72" w:author="Microsoft Office User" w:date="2017-01-28T14:17:00Z"/>
-        </w:rPr>
-        <w:pPrChange w:id="73" w:author="Microsoft Office User" w:date="2017-01-28T14:13:00Z">
+          <w:ins w:id="87" w:author="Microsoft Office User" w:date="2017-01-28T14:17:00Z"/>
+        </w:rPr>
+        <w:pPrChange w:id="88" w:author="Microsoft Office User" w:date="2017-01-28T14:13:00Z">
           <w:pPr/>
         </w:pPrChange>
       </w:pPr>
-      <w:ins w:id="74" w:author="Microsoft Office User" w:date="2017-01-28T14:17:00Z">
+      <w:ins w:id="89" w:author="Microsoft Office User" w:date="2017-01-28T14:17:00Z">
         <w:r>
           <w:t>Isoproterenol test</w:t>
         </w:r>
@@ -598,13 +766,13 @@
           <w:numId w:val="2"/>
         </w:numPr>
         <w:rPr>
-          <w:ins w:id="75" w:author="Microsoft Office User" w:date="2017-01-28T14:12:00Z"/>
-        </w:rPr>
-        <w:pPrChange w:id="76" w:author="Microsoft Office User" w:date="2017-01-28T14:13:00Z">
+          <w:ins w:id="90" w:author="Microsoft Office User" w:date="2017-01-28T14:12:00Z"/>
+        </w:rPr>
+        <w:pPrChange w:id="91" w:author="Microsoft Office User" w:date="2017-01-28T14:13:00Z">
           <w:pPr/>
         </w:pPrChange>
       </w:pPr>
-      <w:ins w:id="77" w:author="Microsoft Office User" w:date="2017-01-28T14:23:00Z">
+      <w:ins w:id="92" w:author="Microsoft Office User" w:date="2017-01-28T14:23:00Z">
         <w:r>
           <w:t>Stats</w:t>
         </w:r>
@@ -632,6 +800,7 @@
         <w:pStyle w:val="Heading1"/>
       </w:pPr>
       <w:r>
+        <w:lastRenderedPageBreak/>
         <w:t xml:space="preserve">Dexamethasone-Induced Insulin Resistance is Worsened in the Presence of Obesity </w:t>
       </w:r>
     </w:p>
@@ -648,12 +817,12 @@
       <w:r>
         <w:t xml:space="preserve">published data </w:t>
       </w:r>
-      <w:del w:id="78" w:author="Microsoft Office User" w:date="2017-01-28T14:02:00Z">
+      <w:del w:id="93" w:author="Microsoft Office User" w:date="2017-01-28T14:02:00Z">
         <w:r>
           <w:delText>(</w:delText>
         </w:r>
       </w:del>
-      <w:ins w:id="79" w:author="Microsoft Office User" w:date="2017-01-28T14:02:00Z">
+      <w:ins w:id="94" w:author="Microsoft Office User" w:date="2017-01-28T14:02:00Z">
         <w:r>
           <w:fldChar w:fldCharType="begin" w:fldLock="1"/>
         </w:r>
@@ -670,12 +839,12 @@
         </w:rPr>
         <w:t>(1)</w:t>
       </w:r>
-      <w:ins w:id="80" w:author="Microsoft Office User" w:date="2017-01-28T14:02:00Z">
+      <w:ins w:id="95" w:author="Microsoft Office User" w:date="2017-01-28T14:02:00Z">
         <w:r>
           <w:fldChar w:fldCharType="end"/>
         </w:r>
       </w:ins>
-      <w:del w:id="81" w:author="Microsoft Office User" w:date="2017-01-28T14:02:00Z">
+      <w:del w:id="96" w:author="Microsoft Office User" w:date="2017-01-28T14:02:00Z">
         <w:r>
           <w:delText>)</w:delText>
         </w:r>
@@ -702,7 +871,15 @@
         <w:t xml:space="preserve"> may vary according to obesity</w:t>
       </w:r>
       <w:r>
-        <w:t xml:space="preserve"> status. Here we have re-analyzed the data stratifying the Cushingoid and control groups by BMI, classi</w:t>
+        <w:t xml:space="preserve"> status. Here we have re-analyzed the data stratifying the </w:t>
+      </w:r>
+      <w:proofErr w:type="spellStart"/>
+      <w:r>
+        <w:t>Cushingoid</w:t>
+      </w:r>
+      <w:proofErr w:type="spellEnd"/>
+      <w:r>
+        <w:t xml:space="preserve"> and control groups by BMI, classi</w:t>
       </w:r>
       <w:r>
         <w:t xml:space="preserve">fying these individuals as “Not </w:t>
@@ -743,16 +920,16 @@
       <w:r>
         <w:t xml:space="preserve"> </w:t>
       </w:r>
-      <w:commentRangeStart w:id="82"/>
+      <w:commentRangeStart w:id="97"/>
       <w:r>
         <w:t>The</w:t>
       </w:r>
-      <w:commentRangeEnd w:id="82"/>
+      <w:commentRangeEnd w:id="97"/>
       <w:r>
         <w:rPr>
           <w:rStyle w:val="CommentReference"/>
         </w:rPr>
-        <w:commentReference w:id="82"/>
+        <w:commentReference w:id="97"/>
       </w:r>
       <w:r>
         <w:t xml:space="preserve"> presence of Cushing’s in individuals with a high BMI leads to increased insulin resistance (measured by HOMA-IR score), above that of Cushing’s or obesity alone.</w:t>
@@ -760,19 +937,19 @@
       <w:r>
         <w:t xml:space="preserve"> </w:t>
       </w:r>
-      <w:commentRangeStart w:id="83"/>
+      <w:commentRangeStart w:id="98"/>
       <w:r>
         <w:t>However,</w:t>
       </w:r>
       <w:r>
         <w:t xml:space="preserve"> it is not possible to determine when these individuals developed this disease and what their weight status was prior to their diagnosis.</w:t>
       </w:r>
-      <w:commentRangeEnd w:id="83"/>
+      <w:commentRangeEnd w:id="98"/>
       <w:r>
         <w:rPr>
           <w:rStyle w:val="CommentReference"/>
         </w:rPr>
-        <w:commentReference w:id="83"/>
+        <w:commentReference w:id="98"/>
       </w:r>
     </w:p>
     <w:p/>
@@ -787,11 +964,7 @@
         <w:t>in the presence of</w:t>
       </w:r>
       <w:r>
-        <w:t xml:space="preserve"> high glucocorticoids we performed an insulin tolerance test (ITT) on lean (NCD) and diet-induced obese (HFD) mice that were untreated (Control) or treated with glucocorticoids </w:t>
-      </w:r>
-      <w:r>
-        <w:lastRenderedPageBreak/>
-        <w:t>(Dexamethasone; Figure 1A-B--schematic). All groups were given a relatively large dose of insulin</w:t>
+        <w:t xml:space="preserve"> high glucocorticoids we performed an insulin tolerance test (ITT) on lean (NCD) and diet-induced obese (HFD) mice that were untreated (Control) or treated with glucocorticoids (Dexamethasone; Figure 1A-B--schematic). All groups were given a relatively large dose of insulin</w:t>
       </w:r>
       <w:r>
         <w:t xml:space="preserve"> (2.5 U/kg)</w:t>
@@ -811,16 +984,16 @@
       <w:r>
         <w:t xml:space="preserve"> (</w:t>
       </w:r>
-      <w:commentRangeStart w:id="84"/>
+      <w:commentRangeStart w:id="99"/>
       <w:r>
         <w:t>cite</w:t>
       </w:r>
-      <w:commentRangeEnd w:id="84"/>
+      <w:commentRangeEnd w:id="99"/>
       <w:r>
         <w:rPr>
           <w:rStyle w:val="CommentReference"/>
         </w:rPr>
-        <w:commentReference w:id="84"/>
+        <w:commentReference w:id="99"/>
       </w:r>
       <w:r>
         <w:t>). HFD-fed, dexamethasone-</w:t>
@@ -834,16 +1007,16 @@
       <w:r>
         <w:t>stimulated glucose uptake when compared to all other groups. Though, it is important to note that the NCD-fed, dexamethasone treated animals still experienced some insulin resistance at this high dose.  Additionally</w:t>
       </w:r>
-      <w:commentRangeStart w:id="85"/>
+      <w:commentRangeStart w:id="100"/>
       <w:r>
         <w:t xml:space="preserve">, </w:t>
       </w:r>
-      <w:del w:id="86" w:author="Dave Bridges" w:date="2017-01-24T16:51:00Z">
+      <w:del w:id="101" w:author="Dave Bridges" w:date="2017-01-24T16:51:00Z">
         <w:r>
           <w:delText>these mice</w:delText>
         </w:r>
       </w:del>
-      <w:ins w:id="87" w:author="Dave Bridges" w:date="2017-01-24T16:51:00Z">
+      <w:ins w:id="102" w:author="Dave Bridges" w:date="2017-01-24T16:51:00Z">
         <w:r>
           <w:t>HFD/dexamethasone</w:t>
         </w:r>
@@ -851,12 +1024,12 @@
       <w:r>
         <w:t xml:space="preserve"> </w:t>
       </w:r>
-      <w:del w:id="88" w:author="Dave Bridges" w:date="2017-01-24T16:51:00Z">
+      <w:del w:id="103" w:author="Dave Bridges" w:date="2017-01-24T16:51:00Z">
         <w:r>
           <w:delText>were hyperglycemic</w:delText>
         </w:r>
       </w:del>
-      <w:ins w:id="89" w:author="Dave Bridges" w:date="2017-01-24T16:51:00Z">
+      <w:ins w:id="104" w:author="Dave Bridges" w:date="2017-01-24T16:51:00Z">
         <w:r>
           <w:t>exhibited fasting hyperglycemia</w:t>
         </w:r>
@@ -864,12 +1037,12 @@
       <w:r>
         <w:t xml:space="preserve">, </w:t>
       </w:r>
-      <w:del w:id="90" w:author="Dave Bridges" w:date="2017-01-24T16:52:00Z">
+      <w:del w:id="105" w:author="Dave Bridges" w:date="2017-01-24T16:52:00Z">
         <w:r>
           <w:delText>a condition not seen when mice are treated with dexamethasone or HFD alone</w:delText>
         </w:r>
       </w:del>
-      <w:ins w:id="91" w:author="Dave Bridges" w:date="2017-01-24T16:52:00Z">
+      <w:ins w:id="106" w:author="Dave Bridges" w:date="2017-01-24T16:52:00Z">
         <w:r>
           <w:t>with a significant interaction between diet and drug (p=</w:t>
         </w:r>
@@ -880,21 +1053,21 @@
           <w:t>)</w:t>
         </w:r>
       </w:ins>
-      <w:ins w:id="92" w:author="Dave Bridges" w:date="2017-01-24T16:53:00Z">
+      <w:ins w:id="107" w:author="Dave Bridges" w:date="2017-01-24T16:53:00Z">
         <w:r>
           <w:t>.</w:t>
         </w:r>
       </w:ins>
-      <w:commentRangeEnd w:id="85"/>
-      <w:ins w:id="93" w:author="Dave Bridges" w:date="2017-01-24T16:57:00Z">
+      <w:commentRangeEnd w:id="100"/>
+      <w:ins w:id="108" w:author="Dave Bridges" w:date="2017-01-24T16:57:00Z">
         <w:r>
           <w:rPr>
             <w:rStyle w:val="CommentReference"/>
           </w:rPr>
-          <w:commentReference w:id="85"/>
-        </w:r>
-      </w:ins>
-      <w:del w:id="94" w:author="Dave Bridges" w:date="2017-01-24T16:52:00Z">
+          <w:commentReference w:id="100"/>
+        </w:r>
+      </w:ins>
+      <w:del w:id="109" w:author="Dave Bridges" w:date="2017-01-24T16:52:00Z">
         <w:r>
           <w:delText>.</w:delText>
         </w:r>
@@ -902,16 +1075,16 @@
     </w:p>
     <w:p/>
     <w:p>
-      <w:commentRangeStart w:id="95"/>
+      <w:commentRangeStart w:id="110"/>
       <w:r>
         <w:t>Clamp data</w:t>
       </w:r>
-      <w:commentRangeEnd w:id="95"/>
+      <w:commentRangeEnd w:id="110"/>
       <w:r>
         <w:rPr>
           <w:rStyle w:val="CommentReference"/>
         </w:rPr>
-        <w:commentReference w:id="95"/>
+        <w:commentReference w:id="110"/>
       </w:r>
     </w:p>
     <w:p>
@@ -929,7 +1102,7 @@
       </w:r>
     </w:p>
     <w:p>
-      <w:commentRangeStart w:id="96"/>
+      <w:commentRangeStart w:id="111"/>
       <w:r>
         <w:t>Obesity and chronic elevations in glucocorticoids have been associated with increased liver fat</w:t>
       </w:r>
@@ -963,25 +1136,25 @@
       <w:r>
         <w:t xml:space="preserve">stingly, levels were further </w:t>
       </w:r>
-      <w:commentRangeStart w:id="97"/>
+      <w:commentRangeStart w:id="112"/>
       <w:r>
         <w:t>elevated</w:t>
       </w:r>
-      <w:commentRangeEnd w:id="97"/>
+      <w:commentRangeEnd w:id="112"/>
       <w:r>
         <w:rPr>
           <w:rStyle w:val="CommentReference"/>
         </w:rPr>
-        <w:commentReference w:id="97"/>
+        <w:commentReference w:id="112"/>
       </w:r>
       <w:r>
         <w:t xml:space="preserve"> in obese Cushing’s patients, </w:t>
       </w:r>
-      <w:commentRangeStart w:id="98"/>
+      <w:commentRangeStart w:id="113"/>
       <w:r>
         <w:t>synergistically so in the case of ALT</w:t>
       </w:r>
-      <w:ins w:id="99" w:author="Microsoft Office User" w:date="2017-01-28T14:04:00Z">
+      <w:ins w:id="114" w:author="Microsoft Office User" w:date="2017-01-28T14:04:00Z">
         <w:r>
           <w:t xml:space="preserve"> (Figure 2)</w:t>
         </w:r>
@@ -992,19 +1165,19 @@
       <w:r>
         <w:t xml:space="preserve"> </w:t>
       </w:r>
-      <w:commentRangeEnd w:id="96"/>
+      <w:commentRangeEnd w:id="111"/>
       <w:r>
         <w:rPr>
           <w:rStyle w:val="CommentReference"/>
         </w:rPr>
-        <w:commentReference w:id="96"/>
-      </w:r>
-      <w:commentRangeEnd w:id="98"/>
+        <w:commentReference w:id="111"/>
+      </w:r>
+      <w:commentRangeEnd w:id="113"/>
       <w:r>
         <w:rPr>
           <w:rStyle w:val="CommentReference"/>
         </w:rPr>
-        <w:commentReference w:id="98"/>
+        <w:commentReference w:id="113"/>
       </w:r>
     </w:p>
     <w:p/>
@@ -1042,7 +1215,7 @@
       <w:r>
         <w:t xml:space="preserve"> (Figure</w:t>
       </w:r>
-      <w:ins w:id="100" w:author="Microsoft Office User" w:date="2017-01-28T14:04:00Z">
+      <w:ins w:id="115" w:author="Microsoft Office User" w:date="2017-01-28T14:04:00Z">
         <w:r>
           <w:t xml:space="preserve"> 2</w:t>
         </w:r>
@@ -1059,7 +1232,7 @@
       <w:r>
         <w:t>In support of this, H&amp;E staining of hepatic tissue clearly depicts higher lipid levels in this group (Figure</w:t>
       </w:r>
-      <w:ins w:id="101" w:author="Microsoft Office User" w:date="2017-01-28T14:04:00Z">
+      <w:ins w:id="116" w:author="Microsoft Office User" w:date="2017-01-28T14:04:00Z">
         <w:r>
           <w:t xml:space="preserve"> 2</w:t>
         </w:r>
@@ -1073,16 +1246,16 @@
       <w:r>
         <w:t xml:space="preserve">Collagen/trichrome </w:t>
       </w:r>
-      <w:commentRangeStart w:id="102"/>
+      <w:commentRangeStart w:id="117"/>
       <w:r>
         <w:t>data</w:t>
       </w:r>
-      <w:commentRangeEnd w:id="102"/>
+      <w:commentRangeEnd w:id="117"/>
       <w:r>
         <w:rPr>
           <w:rStyle w:val="CommentReference"/>
         </w:rPr>
-        <w:commentReference w:id="102"/>
+        <w:commentReference w:id="117"/>
       </w:r>
       <w:r>
         <w:t>…</w:t>
@@ -1102,33 +1275,35 @@
       <w:r>
         <w:t xml:space="preserve"> lipogenesis (</w:t>
       </w:r>
-      <w:commentRangeStart w:id="103"/>
+      <w:commentRangeStart w:id="118"/>
       <w:r>
         <w:rPr>
           <w:i/>
         </w:rPr>
         <w:t>Srebf1</w:t>
       </w:r>
-      <w:commentRangeEnd w:id="103"/>
+      <w:commentRangeEnd w:id="118"/>
       <w:r>
         <w:rPr>
           <w:rStyle w:val="CommentReference"/>
         </w:rPr>
-        <w:commentReference w:id="103"/>
+        <w:commentReference w:id="118"/>
       </w:r>
       <w:r>
         <w:t xml:space="preserve"> and </w:t>
       </w:r>
+      <w:proofErr w:type="spellStart"/>
       <w:r>
         <w:rPr>
           <w:i/>
         </w:rPr>
         <w:t>Fasn</w:t>
       </w:r>
+      <w:proofErr w:type="spellEnd"/>
       <w:r>
         <w:t>) was assessed via qPCR (Figure</w:t>
       </w:r>
-      <w:ins w:id="104" w:author="Microsoft Office User" w:date="2017-01-28T14:04:00Z">
+      <w:ins w:id="119" w:author="Microsoft Office User" w:date="2017-01-28T14:04:00Z">
         <w:r>
           <w:t xml:space="preserve"> 2</w:t>
         </w:r>
@@ -1151,7 +1326,7 @@
       <w:r>
         <w:t>however, levels</w:t>
       </w:r>
-      <w:ins w:id="105" w:author="Dave Bridges" w:date="2017-01-24T17:24:00Z">
+      <w:ins w:id="120" w:author="Dave Bridges" w:date="2017-01-24T17:24:00Z">
         <w:r>
           <w:t xml:space="preserve"> of both these enzymes</w:t>
         </w:r>
@@ -1159,7 +1334,7 @@
       <w:r>
         <w:t xml:space="preserve"> were </w:t>
       </w:r>
-      <w:del w:id="106" w:author="Dave Bridges" w:date="2017-01-24T16:49:00Z">
+      <w:del w:id="121" w:author="Dave Bridges" w:date="2017-01-24T16:49:00Z">
         <w:r>
           <w:delText xml:space="preserve">found to be comparable among </w:delText>
         </w:r>
@@ -1176,7 +1351,7 @@
           <w:delText>oups</w:delText>
         </w:r>
       </w:del>
-      <w:ins w:id="107" w:author="Dave Bridges" w:date="2017-01-24T16:49:00Z">
+      <w:ins w:id="122" w:author="Dave Bridges" w:date="2017-01-24T16:49:00Z">
         <w:r>
           <w:t>reduced in HFD/dexamethasone livers</w:t>
         </w:r>
@@ -1190,7 +1365,7 @@
       <w:r>
         <w:t xml:space="preserve">dexamethasone treatment is </w:t>
       </w:r>
-      <w:ins w:id="108" w:author="Dave Bridges" w:date="2017-01-24T17:24:00Z">
+      <w:ins w:id="123" w:author="Dave Bridges" w:date="2017-01-24T17:24:00Z">
         <w:r>
           <w:t xml:space="preserve">likely </w:t>
         </w:r>
@@ -1207,7 +1382,7 @@
       <w:r>
         <w:t xml:space="preserve"> a different mechanism than </w:t>
       </w:r>
-      <w:del w:id="109" w:author="Dave Bridges" w:date="2017-01-24T17:24:00Z">
+      <w:del w:id="124" w:author="Dave Bridges" w:date="2017-01-24T17:24:00Z">
         <w:r>
           <w:delText xml:space="preserve">that which occurs </w:delText>
         </w:r>
@@ -1218,12 +1393,12 @@
           <w:delText xml:space="preserve">. </w:delText>
         </w:r>
       </w:del>
-      <w:ins w:id="110" w:author="Dave Bridges" w:date="2017-01-24T17:24:00Z">
+      <w:ins w:id="125" w:author="Dave Bridges" w:date="2017-01-24T17:24:00Z">
         <w:r>
           <w:t xml:space="preserve">transcriptional activation of </w:t>
         </w:r>
       </w:ins>
-      <w:ins w:id="111" w:author="Dave Bridges" w:date="2017-01-24T17:25:00Z">
+      <w:ins w:id="126" w:author="Dave Bridges" w:date="2017-01-24T17:25:00Z">
         <w:r>
           <w:rPr>
             <w:i/>
@@ -1263,7 +1438,7 @@
       <w:r>
         <w:t xml:space="preserve"> (FIG</w:t>
       </w:r>
-      <w:ins w:id="112" w:author="Microsoft Office User" w:date="2017-01-28T14:04:00Z">
+      <w:ins w:id="127" w:author="Microsoft Office User" w:date="2017-01-28T14:04:00Z">
         <w:r>
           <w:t xml:space="preserve"> 3</w:t>
         </w:r>
@@ -1292,16 +1467,16 @@
       <w:r>
         <w:t xml:space="preserve">There were no significant differences in food </w:t>
       </w:r>
-      <w:commentRangeStart w:id="113"/>
+      <w:commentRangeStart w:id="128"/>
       <w:r>
         <w:t>consumption</w:t>
       </w:r>
-      <w:commentRangeEnd w:id="113"/>
+      <w:commentRangeEnd w:id="128"/>
       <w:r>
         <w:rPr>
           <w:rStyle w:val="CommentReference"/>
         </w:rPr>
-        <w:commentReference w:id="113"/>
+        <w:commentReference w:id="128"/>
       </w:r>
       <w:r>
         <w:t>.</w:t>
@@ -1309,7 +1484,7 @@
     </w:p>
     <w:p/>
     <w:p>
-      <w:commentRangeStart w:id="114"/>
+      <w:commentRangeStart w:id="129"/>
       <w:r>
         <w:t>Fat cell size</w:t>
       </w:r>
@@ -1319,12 +1494,12 @@
       <w:r>
         <w:t>…</w:t>
       </w:r>
-      <w:commentRangeEnd w:id="114"/>
+      <w:commentRangeEnd w:id="129"/>
       <w:r>
         <w:rPr>
           <w:rStyle w:val="CommentReference"/>
         </w:rPr>
-        <w:commentReference w:id="114"/>
+        <w:commentReference w:id="129"/>
       </w:r>
     </w:p>
     <w:p/>
@@ -1405,7 +1580,7 @@
         </w:rPr>
         <w:t xml:space="preserve"> (</w:t>
       </w:r>
-      <w:ins w:id="115" w:author="Microsoft Office User" w:date="2017-01-28T14:05:00Z">
+      <w:ins w:id="130" w:author="Microsoft Office User" w:date="2017-01-28T14:05:00Z">
         <w:r>
           <w:rPr>
             <w:color w:val="000000" w:themeColor="text1"/>
@@ -1413,7 +1588,7 @@
           <w:t xml:space="preserve">figure </w:t>
         </w:r>
       </w:ins>
-      <w:del w:id="116" w:author="Microsoft Office User" w:date="2017-01-28T14:05:00Z">
+      <w:del w:id="131" w:author="Microsoft Office User" w:date="2017-01-28T14:05:00Z">
         <w:r>
           <w:rPr>
             <w:color w:val="000000" w:themeColor="text1"/>
@@ -1421,7 +1596,7 @@
           <w:delText>figures</w:delText>
         </w:r>
       </w:del>
-      <w:ins w:id="117" w:author="Microsoft Office User" w:date="2017-01-28T14:05:00Z">
+      <w:ins w:id="132" w:author="Microsoft Office User" w:date="2017-01-28T14:05:00Z">
         <w:r>
           <w:rPr>
             <w:color w:val="000000" w:themeColor="text1"/>
@@ -1487,7 +1662,21 @@
         <w:rPr>
           <w:color w:val="000000" w:themeColor="text1"/>
         </w:rPr>
-        <w:t xml:space="preserve"> decreased lipid content and increased glycerol release into the media, indicating increased lipolysis. To assess this further, we measured lipolytic enzyme mRNA and protein expression levels in these cells</w:t>
+        <w:t xml:space="preserve"> decreased lipid content and increased glycerol release into the media, indicating increased lipolysis. To assess this further, we measured </w:t>
+      </w:r>
+      <w:proofErr w:type="spellStart"/>
+      <w:r>
+        <w:rPr>
+          <w:color w:val="000000" w:themeColor="text1"/>
+        </w:rPr>
+        <w:t>lipolytic</w:t>
+      </w:r>
+      <w:proofErr w:type="spellEnd"/>
+      <w:r>
+        <w:rPr>
+          <w:color w:val="000000" w:themeColor="text1"/>
+        </w:rPr>
+        <w:t xml:space="preserve"> enzyme mRNA and protein expression levels in these cells</w:t>
       </w:r>
       <w:r>
         <w:rPr>
@@ -1495,7 +1684,7 @@
         </w:rPr>
         <w:t xml:space="preserve"> (figure</w:t>
       </w:r>
-      <w:ins w:id="118" w:author="Microsoft Office User" w:date="2017-01-28T14:26:00Z">
+      <w:ins w:id="133" w:author="Microsoft Office User" w:date="2017-01-28T14:26:00Z">
         <w:r>
           <w:rPr>
             <w:color w:val="000000" w:themeColor="text1"/>
@@ -1534,6 +1723,7 @@
         </w:rPr>
         <w:t xml:space="preserve">) and HSL (encoded by </w:t>
       </w:r>
+      <w:proofErr w:type="spellStart"/>
       <w:r>
         <w:rPr>
           <w:i/>
@@ -1541,6 +1731,7 @@
         </w:rPr>
         <w:t>Lipe</w:t>
       </w:r>
+      <w:proofErr w:type="spellEnd"/>
       <w:r>
         <w:rPr>
           <w:color w:val="000000" w:themeColor="text1"/>
@@ -1553,19 +1744,19 @@
         </w:rPr>
         <w:t xml:space="preserve"> following dexamethasone </w:t>
       </w:r>
-      <w:commentRangeStart w:id="119"/>
+      <w:commentRangeStart w:id="134"/>
       <w:r>
         <w:rPr>
           <w:color w:val="000000" w:themeColor="text1"/>
         </w:rPr>
         <w:t>treatment</w:t>
       </w:r>
-      <w:commentRangeEnd w:id="119"/>
+      <w:commentRangeEnd w:id="134"/>
       <w:r>
         <w:rPr>
           <w:rStyle w:val="CommentReference"/>
         </w:rPr>
-        <w:commentReference w:id="119"/>
+        <w:commentReference w:id="134"/>
       </w:r>
       <w:r>
         <w:rPr>
@@ -1650,7 +1841,7 @@
         </w:rPr>
         <w:t>stimulated conditions (figure</w:t>
       </w:r>
-      <w:ins w:id="120" w:author="Microsoft Office User" w:date="2017-01-28T14:05:00Z">
+      <w:ins w:id="135" w:author="Microsoft Office User" w:date="2017-01-28T14:05:00Z">
         <w:r>
           <w:rPr>
             <w:color w:val="000000" w:themeColor="text1"/>
@@ -1747,7 +1938,21 @@
         <w:rPr>
           <w:color w:val="000000" w:themeColor="text1"/>
         </w:rPr>
-        <w:t xml:space="preserve">mice were i.p. injected with </w:t>
+        <w:t xml:space="preserve">mice were </w:t>
+      </w:r>
+      <w:proofErr w:type="spellStart"/>
+      <w:r>
+        <w:rPr>
+          <w:color w:val="000000" w:themeColor="text1"/>
+        </w:rPr>
+        <w:t>i.p</w:t>
+      </w:r>
+      <w:proofErr w:type="spellEnd"/>
+      <w:r>
+        <w:rPr>
+          <w:color w:val="000000" w:themeColor="text1"/>
+        </w:rPr>
+        <w:t xml:space="preserve">. injected with </w:t>
       </w:r>
       <w:r>
         <w:rPr>
@@ -1833,7 +2038,21 @@
         <w:rPr>
           <w:color w:val="000000" w:themeColor="text1"/>
         </w:rPr>
-        <w:t xml:space="preserve">qPCR lipolytic genes in these mice </w:t>
+        <w:t xml:space="preserve">qPCR </w:t>
+      </w:r>
+      <w:proofErr w:type="spellStart"/>
+      <w:r>
+        <w:rPr>
+          <w:color w:val="000000" w:themeColor="text1"/>
+        </w:rPr>
+        <w:t>lipolytic</w:t>
+      </w:r>
+      <w:proofErr w:type="spellEnd"/>
+      <w:r>
+        <w:rPr>
+          <w:color w:val="000000" w:themeColor="text1"/>
+        </w:rPr>
+        <w:t xml:space="preserve"> genes in these mice </w:t>
       </w:r>
     </w:p>
     <w:p>
@@ -1888,7 +2107,7 @@
         </w:rPr>
         <w:t xml:space="preserve"> (figure</w:t>
       </w:r>
-      <w:ins w:id="121" w:author="Microsoft Office User" w:date="2017-01-28T14:07:00Z">
+      <w:ins w:id="136" w:author="Microsoft Office User" w:date="2017-01-28T14:07:00Z">
         <w:r>
           <w:rPr>
             <w:color w:val="000000" w:themeColor="text1"/>
@@ -1926,19 +2145,19 @@
         </w:rPr>
         <w:t xml:space="preserve">p </w:t>
       </w:r>
-      <w:commentRangeStart w:id="122"/>
+      <w:commentRangeStart w:id="137"/>
       <w:r>
         <w:rPr>
           <w:color w:val="000000" w:themeColor="text1"/>
         </w:rPr>
         <w:t>value</w:t>
       </w:r>
-      <w:commentRangeEnd w:id="122"/>
+      <w:commentRangeEnd w:id="137"/>
       <w:r>
         <w:rPr>
           <w:rStyle w:val="CommentReference"/>
         </w:rPr>
-        <w:commentReference w:id="122"/>
+        <w:commentReference w:id="137"/>
       </w:r>
       <w:r>
         <w:rPr>
@@ -1970,7 +2189,21 @@
         <w:rPr>
           <w:color w:val="000000" w:themeColor="text1"/>
         </w:rPr>
-        <w:t>We also quantified mRNA and protein expression of lipolytic enzymes</w:t>
+        <w:t xml:space="preserve">We also quantified mRNA and protein expression of </w:t>
+      </w:r>
+      <w:proofErr w:type="spellStart"/>
+      <w:r>
+        <w:rPr>
+          <w:color w:val="000000" w:themeColor="text1"/>
+        </w:rPr>
+        <w:t>lipolytic</w:t>
+      </w:r>
+      <w:proofErr w:type="spellEnd"/>
+      <w:r>
+        <w:rPr>
+          <w:color w:val="000000" w:themeColor="text1"/>
+        </w:rPr>
+        <w:t xml:space="preserve"> enzymes</w:t>
       </w:r>
       <w:r>
         <w:rPr>
@@ -1978,19 +2211,19 @@
         </w:rPr>
         <w:t xml:space="preserve">, ATGL </w:t>
       </w:r>
-      <w:commentRangeStart w:id="123"/>
+      <w:commentRangeStart w:id="138"/>
       <w:r>
         <w:rPr>
           <w:color w:val="000000" w:themeColor="text1"/>
         </w:rPr>
         <w:t>and</w:t>
       </w:r>
-      <w:commentRangeEnd w:id="123"/>
+      <w:commentRangeEnd w:id="138"/>
       <w:r>
         <w:rPr>
           <w:rStyle w:val="CommentReference"/>
         </w:rPr>
-        <w:commentReference w:id="123"/>
+        <w:commentReference w:id="138"/>
       </w:r>
       <w:r>
         <w:rPr>
@@ -2002,23 +2235,37 @@
         <w:rPr>
           <w:color w:val="000000" w:themeColor="text1"/>
         </w:rPr>
-        <w:t xml:space="preserve"> in the iWAT of these mice. Consistent with the above findings, expression was elevated in the dexamethasone-treated groups and there was a significant interaction of drug and </w:t>
-      </w:r>
-      <w:commentRangeStart w:id="124"/>
+        <w:t xml:space="preserve"> in the </w:t>
+      </w:r>
+      <w:proofErr w:type="spellStart"/>
+      <w:r>
+        <w:rPr>
+          <w:color w:val="000000" w:themeColor="text1"/>
+        </w:rPr>
+        <w:t>iWAT</w:t>
+      </w:r>
+      <w:proofErr w:type="spellEnd"/>
+      <w:r>
+        <w:rPr>
+          <w:color w:val="000000" w:themeColor="text1"/>
+        </w:rPr>
+        <w:t xml:space="preserve"> of these mice. Consistent with the above findings, expression was elevated in the dexamethasone-treated groups and there was a significant interaction of drug and </w:t>
+      </w:r>
+      <w:commentRangeStart w:id="139"/>
       <w:r>
         <w:rPr>
           <w:color w:val="000000" w:themeColor="text1"/>
         </w:rPr>
         <w:t>diet</w:t>
       </w:r>
-      <w:commentRangeEnd w:id="124"/>
+      <w:commentRangeEnd w:id="139"/>
       <w:r>
         <w:rPr>
           <w:rStyle w:val="CommentReference"/>
         </w:rPr>
-        <w:commentReference w:id="124"/>
-      </w:r>
-      <w:ins w:id="125" w:author="Microsoft Office User" w:date="2017-01-28T14:22:00Z">
+        <w:commentReference w:id="139"/>
+      </w:r>
+      <w:ins w:id="140" w:author="Microsoft Office User" w:date="2017-01-28T14:22:00Z">
         <w:r>
           <w:rPr>
             <w:color w:val="000000" w:themeColor="text1"/>
@@ -2068,13 +2315,13 @@
     <w:p>
       <w:pPr>
         <w:rPr>
-          <w:ins w:id="126" w:author="Microsoft Office User" w:date="2017-01-28T14:12:00Z"/>
+          <w:ins w:id="141" w:author="Microsoft Office User" w:date="2017-01-28T14:12:00Z"/>
           <w:b/>
           <w:sz w:val="36"/>
           <w:u w:val="single"/>
         </w:rPr>
       </w:pPr>
-      <w:ins w:id="127" w:author="Microsoft Office User" w:date="2017-01-28T14:13:00Z">
+      <w:ins w:id="142" w:author="Microsoft Office User" w:date="2017-01-28T14:13:00Z">
         <w:r>
           <w:rPr>
             <w:b/>
@@ -2088,11 +2335,11 @@
     <w:p>
       <w:pPr>
         <w:rPr>
-          <w:del w:id="128" w:author="Microsoft Office User" w:date="2017-01-28T14:12:00Z"/>
-          <w:color w:val="000000" w:themeColor="text1"/>
-        </w:rPr>
-      </w:pPr>
-      <w:del w:id="129" w:author="Microsoft Office User" w:date="2017-01-28T14:12:00Z">
+          <w:del w:id="143" w:author="Microsoft Office User" w:date="2017-01-28T14:12:00Z"/>
+          <w:color w:val="000000" w:themeColor="text1"/>
+        </w:rPr>
+      </w:pPr>
+      <w:del w:id="144" w:author="Microsoft Office User" w:date="2017-01-28T14:12:00Z">
         <w:r>
           <w:rPr>
             <w:color w:val="000000" w:themeColor="text1"/>
@@ -2134,7 +2381,7 @@
 
 <file path=word/comments.xml><?xml version="1.0" encoding="utf-8"?>
 <w:comments xmlns:wpc="http://schemas.microsoft.com/office/word/2010/wordprocessingCanvas" xmlns:mo="http://schemas.microsoft.com/office/mac/office/2008/main" xmlns:mc="http://schemas.openxmlformats.org/markup-compatibility/2006" xmlns:mv="urn:schemas-microsoft-com:mac:vml" xmlns:o="urn:schemas-microsoft-com:office:office" xmlns:r="http://schemas.openxmlformats.org/officeDocument/2006/relationships" xmlns:m="http://schemas.openxmlformats.org/officeDocument/2006/math" xmlns:v="urn:schemas-microsoft-com:vml" xmlns:wp14="http://schemas.microsoft.com/office/word/2010/wordprocessingDrawing" xmlns:wp="http://schemas.openxmlformats.org/drawingml/2006/wordprocessingDrawing" xmlns:w10="urn:schemas-microsoft-com:office:word" xmlns:w="http://schemas.openxmlformats.org/wordprocessingml/2006/main" xmlns:w14="http://schemas.microsoft.com/office/word/2010/wordml" xmlns:w15="http://schemas.microsoft.com/office/word/2012/wordml" xmlns:wpg="http://schemas.microsoft.com/office/word/2010/wordprocessingGroup" xmlns:wpi="http://schemas.microsoft.com/office/word/2010/wordprocessingInk" xmlns:wne="http://schemas.microsoft.com/office/word/2006/wordml" xmlns:wps="http://schemas.microsoft.com/office/word/2010/wordprocessingShape" mc:Ignorable="w14 w15 wp14">
-  <w:comment w:id="45" w:author="Microsoft Office User" w:date="2017-01-31T10:57:00Z" w:initials="Office">
+  <w:comment w:id="10" w:author="Microsoft Office User" w:date="2017-01-31T11:06:00Z" w:initials="Office">
     <w:p>
       <w:pPr>
         <w:pStyle w:val="CommentText"/>
@@ -2146,11 +2393,27 @@
         <w:annotationRef/>
       </w:r>
       <w:r>
+        <w:t>Taken from Hochberg et al 2015 paper—not sure if I need to reword</w:t>
+      </w:r>
+    </w:p>
+  </w:comment>
+  <w:comment w:id="58" w:author="Microsoft Office User" w:date="2017-01-31T10:57:00Z" w:initials="Office">
+    <w:p>
+      <w:pPr>
+        <w:pStyle w:val="CommentText"/>
+      </w:pPr>
+      <w:r>
+        <w:rPr>
+          <w:rStyle w:val="CommentReference"/>
+        </w:rPr>
+        <w:annotationRef/>
+      </w:r>
+      <w:r>
         <w:t>Add concentrations</w:t>
       </w:r>
     </w:p>
   </w:comment>
-  <w:comment w:id="82" w:author="Dave Bridges" w:date="2017-01-24T17:08:00Z" w:initials="DB">
+  <w:comment w:id="97" w:author="Dave Bridges" w:date="2017-01-24T17:08:00Z" w:initials="DB">
     <w:p>
       <w:pPr>
         <w:rPr>
@@ -2164,7 +2427,15 @@
         <w:annotationRef/>
       </w:r>
       <w:r>
-        <w:t>Should say something about how there was no significant differences in BMI in the control vs cushings group (p=</w:t>
+        <w:t xml:space="preserve">Should say something about how there was no significant differences in BMI in the control vs </w:t>
+      </w:r>
+      <w:proofErr w:type="spellStart"/>
+      <w:r>
+        <w:t>cushings</w:t>
+      </w:r>
+      <w:proofErr w:type="spellEnd"/>
+      <w:r>
+        <w:t xml:space="preserve"> group (p=</w:t>
       </w:r>
       <w:r>
         <w:rPr>
@@ -2204,7 +2475,7 @@
       </w:r>
     </w:p>
   </w:comment>
-  <w:comment w:id="83" w:author="Microsoft Office User" w:date="2017-01-20T01:37:00Z" w:initials="Office">
+  <w:comment w:id="98" w:author="Microsoft Office User" w:date="2017-01-20T01:37:00Z" w:initials="Office">
     <w:p>
       <w:pPr>
         <w:pStyle w:val="CommentText"/>
@@ -2220,7 +2491,7 @@
       </w:r>
     </w:p>
   </w:comment>
-  <w:comment w:id="84" w:author="Microsoft Office User" w:date="2017-01-28T14:03:00Z" w:initials="Office">
+  <w:comment w:id="99" w:author="Microsoft Office User" w:date="2017-01-28T14:03:00Z" w:initials="Office">
     <w:p>
       <w:pPr>
         <w:pStyle w:val="CommentText"/>
@@ -2236,7 +2507,7 @@
       </w:r>
     </w:p>
   </w:comment>
-  <w:comment w:id="85" w:author="Dave Bridges" w:date="2017-01-24T16:57:00Z" w:initials="DB">
+  <w:comment w:id="100" w:author="Dave Bridges" w:date="2017-01-24T16:57:00Z" w:initials="DB">
     <w:p>
       <w:pPr>
         <w:rPr>
@@ -2346,7 +2617,7 @@
       </w:pPr>
     </w:p>
   </w:comment>
-  <w:comment w:id="95" w:author="Dave Bridges" w:date="2017-01-20T15:16:00Z" w:initials="DB">
+  <w:comment w:id="110" w:author="Dave Bridges" w:date="2017-01-20T15:16:00Z" w:initials="DB">
     <w:p>
       <w:pPr>
         <w:pStyle w:val="CommentText"/>
@@ -2362,7 +2633,7 @@
       </w:r>
     </w:p>
   </w:comment>
-  <w:comment w:id="97" w:author="Microsoft Office User" w:date="2017-01-28T14:25:00Z" w:initials="Office">
+  <w:comment w:id="112" w:author="Microsoft Office User" w:date="2017-01-28T14:25:00Z" w:initials="Office">
     <w:p>
       <w:pPr>
         <w:pStyle w:val="CommentText"/>
@@ -2378,7 +2649,7 @@
       </w:r>
     </w:p>
   </w:comment>
-  <w:comment w:id="96" w:author="Dave Bridges" w:date="2017-01-24T16:50:00Z" w:initials="DB">
+  <w:comment w:id="111" w:author="Dave Bridges" w:date="2017-01-24T16:50:00Z" w:initials="DB">
     <w:p>
       <w:pPr>
         <w:pStyle w:val="CommentText"/>
@@ -2389,12 +2660,17 @@
         </w:rPr>
         <w:annotationRef/>
       </w:r>
-      <w:r>
-        <w:t>Lets just use ALT, I don’t know that we can make room for AST</w:t>
+      <w:proofErr w:type="spellStart"/>
+      <w:r>
+        <w:t>Lets</w:t>
+      </w:r>
+      <w:proofErr w:type="spellEnd"/>
+      <w:r>
+        <w:t xml:space="preserve"> just use ALT, I don’t know that we can make room for AST</w:t>
       </w:r>
     </w:p>
   </w:comment>
-  <w:comment w:id="98" w:author="Dave Bridges" w:date="2017-01-24T16:51:00Z" w:initials="DB">
+  <w:comment w:id="113" w:author="Dave Bridges" w:date="2017-01-24T16:51:00Z" w:initials="DB">
     <w:p>
       <w:pPr>
         <w:pStyle w:val="CommentText"/>
@@ -2410,7 +2686,7 @@
       </w:r>
     </w:p>
   </w:comment>
-  <w:comment w:id="102" w:author="Microsoft Office User" w:date="2017-01-28T14:25:00Z" w:initials="Office">
+  <w:comment w:id="117" w:author="Microsoft Office User" w:date="2017-01-28T14:25:00Z" w:initials="Office">
     <w:p>
       <w:pPr>
         <w:pStyle w:val="CommentText"/>
@@ -2421,12 +2697,17 @@
         </w:rPr>
         <w:annotationRef/>
       </w:r>
-      <w:r>
-        <w:t>Disucss trichrome findings here.</w:t>
+      <w:proofErr w:type="spellStart"/>
+      <w:r>
+        <w:t>Disucss</w:t>
+      </w:r>
+      <w:proofErr w:type="spellEnd"/>
+      <w:r>
+        <w:t xml:space="preserve"> trichrome findings here.</w:t>
       </w:r>
     </w:p>
   </w:comment>
-  <w:comment w:id="103" w:author="Microsoft Office User" w:date="2017-01-20T01:48:00Z" w:initials="Office">
+  <w:comment w:id="118" w:author="Microsoft Office User" w:date="2017-01-20T01:48:00Z" w:initials="Office">
     <w:p>
       <w:pPr>
         <w:pStyle w:val="CommentText"/>
@@ -2442,7 +2723,7 @@
       </w:r>
     </w:p>
   </w:comment>
-  <w:comment w:id="113" w:author="Microsoft Office User" w:date="2017-01-20T02:11:00Z" w:initials="Office">
+  <w:comment w:id="128" w:author="Microsoft Office User" w:date="2017-01-20T02:11:00Z" w:initials="Office">
     <w:p>
       <w:pPr>
         <w:pStyle w:val="CommentText"/>
@@ -2458,7 +2739,7 @@
       </w:r>
     </w:p>
   </w:comment>
-  <w:comment w:id="114" w:author="Dave Bridges" w:date="2017-01-20T15:16:00Z" w:initials="DB">
+  <w:comment w:id="129" w:author="Dave Bridges" w:date="2017-01-20T15:16:00Z" w:initials="DB">
     <w:p>
       <w:pPr>
         <w:pStyle w:val="CommentText"/>
@@ -2470,11 +2751,19 @@
         <w:annotationRef/>
       </w:r>
       <w:r>
-        <w:t>Talk about fat cell size imflammation stuff</w:t>
+        <w:t xml:space="preserve">Talk about fat cell size </w:t>
+      </w:r>
+      <w:proofErr w:type="spellStart"/>
+      <w:r>
+        <w:t>imflammation</w:t>
+      </w:r>
+      <w:proofErr w:type="spellEnd"/>
+      <w:r>
+        <w:t xml:space="preserve"> stuff</w:t>
       </w:r>
     </w:p>
   </w:comment>
-  <w:comment w:id="119" w:author="Microsoft Office User" w:date="2017-01-28T14:23:00Z" w:initials="Office">
+  <w:comment w:id="134" w:author="Microsoft Office User" w:date="2017-01-28T14:23:00Z" w:initials="Office">
     <w:p>
       <w:pPr>
         <w:pStyle w:val="CommentText"/>
@@ -2490,7 +2779,7 @@
       </w:r>
     </w:p>
   </w:comment>
-  <w:comment w:id="122" w:author="Microsoft Office User" w:date="2017-01-28T14:23:00Z" w:initials="Office">
+  <w:comment w:id="137" w:author="Microsoft Office User" w:date="2017-01-28T14:23:00Z" w:initials="Office">
     <w:p>
       <w:pPr>
         <w:pStyle w:val="CommentText"/>
@@ -2506,7 +2795,7 @@
       </w:r>
     </w:p>
   </w:comment>
-  <w:comment w:id="123" w:author="Microsoft Office User" w:date="2017-01-20T14:44:00Z" w:initials="Office">
+  <w:comment w:id="138" w:author="Microsoft Office User" w:date="2017-01-20T14:44:00Z" w:initials="Office">
     <w:p>
       <w:pPr>
         <w:pStyle w:val="CommentText"/>
@@ -2522,7 +2811,7 @@
       </w:r>
     </w:p>
   </w:comment>
-  <w:comment w:id="124" w:author="Microsoft Office User" w:date="2017-01-28T14:23:00Z" w:initials="Office">
+  <w:comment w:id="139" w:author="Microsoft Office User" w:date="2017-01-28T14:23:00Z" w:initials="Office">
     <w:p>
       <w:pPr>
         <w:pStyle w:val="CommentText"/>
@@ -2543,6 +2832,7 @@
 
 <file path=word/commentsExtended.xml><?xml version="1.0" encoding="utf-8"?>
 <w15:commentsEx xmlns:wpc="http://schemas.microsoft.com/office/word/2010/wordprocessingCanvas" xmlns:mo="http://schemas.microsoft.com/office/mac/office/2008/main" xmlns:mc="http://schemas.openxmlformats.org/markup-compatibility/2006" xmlns:mv="urn:schemas-microsoft-com:mac:vml" xmlns:o="urn:schemas-microsoft-com:office:office" xmlns:r="http://schemas.openxmlformats.org/officeDocument/2006/relationships" xmlns:m="http://schemas.openxmlformats.org/officeDocument/2006/math" xmlns:v="urn:schemas-microsoft-com:vml" xmlns:wp14="http://schemas.microsoft.com/office/word/2010/wordprocessingDrawing" xmlns:wp="http://schemas.openxmlformats.org/drawingml/2006/wordprocessingDrawing" xmlns:w10="urn:schemas-microsoft-com:office:word" xmlns:w="http://schemas.openxmlformats.org/wordprocessingml/2006/main" xmlns:w14="http://schemas.microsoft.com/office/word/2010/wordml" xmlns:w15="http://schemas.microsoft.com/office/word/2012/wordml" xmlns:wpg="http://schemas.microsoft.com/office/word/2010/wordprocessingGroup" xmlns:wpi="http://schemas.microsoft.com/office/word/2010/wordprocessingInk" xmlns:wne="http://schemas.microsoft.com/office/word/2006/wordml" xmlns:wps="http://schemas.microsoft.com/office/word/2010/wordprocessingShape" mc:Ignorable="w14 w15 wp14">
+  <w15:commentEx w15:paraId="25221A7A" w15:done="0"/>
   <w15:commentEx w15:paraId="1148F3BD" w15:done="0"/>
   <w15:commentEx w15:paraId="66EA82FA" w15:done="0"/>
   <w15:commentEx w15:paraId="507137C1" w15:done="0"/>

</xml_diff>

<commit_message>
added info to ITT methods section
</commit_message>
<xml_diff>
--- a/manuscript/Obesity-Glucocorticoids/Manuscript.docx
+++ b/manuscript/Obesity-Glucocorticoids/Manuscript.docx
@@ -95,13 +95,65 @@
               </w:rPr>
             </w:rPrChange>
           </w:rPr>
-          <w:t xml:space="preserve">The study was approved by the institutional review board of the University of Michigan Medical System. Written informed consent was obtained from all of the patients. Patients were recruited consecutively from those undergoing a </w:t>
-        </w:r>
-        <w:proofErr w:type="spellStart"/>
+          <w:t>The study was approved by the institutional review board of the University of Michigan Medical System. Written informed consent was obtained from all of the patients. Patients were recruited consecutively from those undergoing a transsphenoidal adenomectomy at the University of Michigan for Cushing's disease or nonfunctioning pituitary adenoma over a 12-month period. Exclusion criteria were age &lt;18, current hormone treatment including glucocorticoids, malignancy, inflammatory disease, diabetes type 1 and established pituitary hormone deficiencies. For each patient, a data sheet was completed including, age, sex, anthropometric measurements, diagnosis of hypertension, diabetes, results of blood tests and medications. Fasting blood samples were assayed for glucose (Siemens Advia 1800, Deerfield, IL, USA) and insulin (Life Technologies) as instructed by the manufacturers.</w:t>
+        </w:r>
+      </w:ins>
+      <w:commentRangeEnd w:id="10"/>
+      <w:ins w:id="13" w:author="Microsoft Office User" w:date="2017-01-31T11:06:00Z">
+        <w:r>
+          <w:rPr>
+            <w:rStyle w:val="CommentReference"/>
+          </w:rPr>
+          <w:commentReference w:id="10"/>
+        </w:r>
+      </w:ins>
+    </w:p>
+    <w:p>
+      <w:pPr>
+        <w:pStyle w:val="ListParagraph"/>
+        <w:numPr>
+          <w:ilvl w:val="0"/>
+          <w:numId w:val="2"/>
+        </w:numPr>
+        <w:rPr>
+          <w:ins w:id="14" w:author="Microsoft Office User" w:date="2017-01-31T11:09:00Z"/>
+        </w:rPr>
+        <w:pPrChange w:id="15" w:author="Microsoft Office User" w:date="2017-01-28T14:13:00Z">
+          <w:pPr/>
+        </w:pPrChange>
+      </w:pPr>
+      <w:ins w:id="16" w:author="Microsoft Office User" w:date="2017-01-28T14:13:00Z">
+        <w:r>
+          <w:t>ITT</w:t>
+        </w:r>
+      </w:ins>
+    </w:p>
+    <w:p>
+      <w:pPr>
+        <w:pStyle w:val="ListParagraph"/>
+        <w:rPr>
+          <w:ins w:id="17" w:author="Microsoft Office User" w:date="2017-01-28T14:14:00Z"/>
+        </w:rPr>
+        <w:pPrChange w:id="18" w:author="Microsoft Office User" w:date="2017-01-31T11:09:00Z">
+          <w:pPr/>
+        </w:pPrChange>
+      </w:pPr>
+      <w:ins w:id="19" w:author="Microsoft Office User" w:date="2017-01-31T11:10:00Z">
         <w:r>
           <w:rPr>
             <w:rFonts w:cs="Times New Roman"/>
-            <w:rPrChange w:id="13" w:author="Microsoft Office User" w:date="2017-01-31T11:06:00Z">
+          </w:rPr>
+          <w:t xml:space="preserve">Insulin tolerance was assessed following six weeks of treatment (28 weeks of age). </w:t>
+        </w:r>
+      </w:ins>
+      <w:bookmarkStart w:id="20" w:name="_GoBack"/>
+      <w:bookmarkEnd w:id="20"/>
+      <w:commentRangeStart w:id="21"/>
+      <w:ins w:id="22" w:author="Microsoft Office User" w:date="2017-01-31T11:09:00Z">
+        <w:r>
+          <w:rPr>
+            <w:rFonts w:cs="Times New Roman"/>
+            <w:rPrChange w:id="23" w:author="Microsoft Office User" w:date="2017-01-31T11:09:00Z">
               <w:rPr>
                 <w:rFonts w:ascii="Times New Roman" w:hAnsi="Times New Roman" w:cs="Times New Roman"/>
                 <w:sz w:val="32"/>
@@ -109,13 +161,18 @@
               </w:rPr>
             </w:rPrChange>
           </w:rPr>
-          <w:t>transsphenoidal</w:t>
-        </w:r>
-        <w:proofErr w:type="spellEnd"/>
+          <w:t xml:space="preserve">Following a 6-h fast, mice were given i.p. injections of insulin (Humulin R, Lilly, Indianapolis, </w:t>
+        </w:r>
         <w:r>
           <w:rPr>
             <w:rFonts w:cs="Times New Roman"/>
-            <w:rPrChange w:id="14" w:author="Microsoft Office User" w:date="2017-01-31T11:06:00Z">
+          </w:rPr>
+          <w:t>IN, USA) at a concentration of 2.5</w:t>
+        </w:r>
+        <w:r>
+          <w:rPr>
+            <w:rFonts w:cs="Times New Roman"/>
+            <w:rPrChange w:id="24" w:author="Microsoft Office User" w:date="2017-01-31T11:09:00Z">
               <w:rPr>
                 <w:rFonts w:ascii="Times New Roman" w:hAnsi="Times New Roman" w:cs="Times New Roman"/>
                 <w:sz w:val="32"/>
@@ -123,72 +180,14 @@
               </w:rPr>
             </w:rPrChange>
           </w:rPr>
-          <w:t xml:space="preserve"> </w:t>
-        </w:r>
-        <w:proofErr w:type="spellStart"/>
-        <w:r>
-          <w:rPr>
-            <w:rFonts w:cs="Times New Roman"/>
-            <w:rPrChange w:id="15" w:author="Microsoft Office User" w:date="2017-01-31T11:06:00Z">
-              <w:rPr>
-                <w:rFonts w:ascii="Times New Roman" w:hAnsi="Times New Roman" w:cs="Times New Roman"/>
-                <w:sz w:val="32"/>
-                <w:szCs w:val="32"/>
-              </w:rPr>
-            </w:rPrChange>
-          </w:rPr>
-          <w:t>adenomectomy</w:t>
-        </w:r>
-        <w:proofErr w:type="spellEnd"/>
-        <w:r>
-          <w:rPr>
-            <w:rFonts w:cs="Times New Roman"/>
-            <w:rPrChange w:id="16" w:author="Microsoft Office User" w:date="2017-01-31T11:06:00Z">
-              <w:rPr>
-                <w:rFonts w:ascii="Times New Roman" w:hAnsi="Times New Roman" w:cs="Times New Roman"/>
-                <w:sz w:val="32"/>
-                <w:szCs w:val="32"/>
-              </w:rPr>
-            </w:rPrChange>
-          </w:rPr>
-          <w:t xml:space="preserve"> at the University of Michigan for Cushing's disease or nonfunctioning pituitary adenoma over a 12-month period. Exclusion criteria were age &lt;18, current hormone treatment including glucocorticoids, malignancy, inflammatory disease, diabetes type 1 and established pituitary hormone deficiencies. For each patient, a data sheet was completed including, age, sex, anthropometric measurements, diagnosis of hypertension, diabetes, results of blood tests and medications. Fasting blood samples were assayed for glucose (Siemens </w:t>
-        </w:r>
-        <w:proofErr w:type="spellStart"/>
-        <w:r>
-          <w:rPr>
-            <w:rFonts w:cs="Times New Roman"/>
-            <w:rPrChange w:id="17" w:author="Microsoft Office User" w:date="2017-01-31T11:06:00Z">
-              <w:rPr>
-                <w:rFonts w:ascii="Times New Roman" w:hAnsi="Times New Roman" w:cs="Times New Roman"/>
-                <w:sz w:val="32"/>
-                <w:szCs w:val="32"/>
-              </w:rPr>
-            </w:rPrChange>
-          </w:rPr>
-          <w:t>Advia</w:t>
-        </w:r>
-        <w:proofErr w:type="spellEnd"/>
-        <w:r>
-          <w:rPr>
-            <w:rFonts w:cs="Times New Roman"/>
-            <w:rPrChange w:id="18" w:author="Microsoft Office User" w:date="2017-01-31T11:06:00Z">
-              <w:rPr>
-                <w:rFonts w:ascii="Times New Roman" w:hAnsi="Times New Roman" w:cs="Times New Roman"/>
-                <w:sz w:val="32"/>
-                <w:szCs w:val="32"/>
-              </w:rPr>
-            </w:rPrChange>
-          </w:rPr>
-          <w:t xml:space="preserve"> 1800, Deerfield, IL, USA) and insulin (Life Technologies) as instructed by the manufacturers.</w:t>
-        </w:r>
-      </w:ins>
-      <w:commentRangeEnd w:id="10"/>
-      <w:ins w:id="19" w:author="Microsoft Office User" w:date="2017-01-31T11:06:00Z">
+          <w:t> mU/g. Blood glucose was determined at 15-min intervals post-injection using a One Touch Ultra Glucometer (Lifescan).</w:t>
+        </w:r>
+        <w:commentRangeEnd w:id="21"/>
         <w:r>
           <w:rPr>
             <w:rStyle w:val="CommentReference"/>
           </w:rPr>
-          <w:commentReference w:id="10"/>
+          <w:commentReference w:id="21"/>
         </w:r>
       </w:ins>
     </w:p>
@@ -200,19 +199,17 @@
           <w:numId w:val="2"/>
         </w:numPr>
         <w:rPr>
-          <w:ins w:id="20" w:author="Microsoft Office User" w:date="2017-01-28T14:14:00Z"/>
-        </w:rPr>
-        <w:pPrChange w:id="21" w:author="Microsoft Office User" w:date="2017-01-28T14:13:00Z">
+          <w:ins w:id="25" w:author="Microsoft Office User" w:date="2017-01-28T14:14:00Z"/>
+        </w:rPr>
+        <w:pPrChange w:id="26" w:author="Microsoft Office User" w:date="2017-01-28T14:13:00Z">
           <w:pPr/>
         </w:pPrChange>
       </w:pPr>
-      <w:ins w:id="22" w:author="Microsoft Office User" w:date="2017-01-28T14:13:00Z">
-        <w:r>
-          <w:t>ITT</w:t>
-        </w:r>
-      </w:ins>
-      <w:bookmarkStart w:id="23" w:name="_GoBack"/>
-      <w:bookmarkEnd w:id="23"/>
+      <w:ins w:id="27" w:author="Microsoft Office User" w:date="2017-01-28T14:14:00Z">
+        <w:r>
+          <w:t>Clamp (get from metabolic phenotyping core?)</w:t>
+        </w:r>
+      </w:ins>
     </w:p>
     <w:p>
       <w:pPr>
@@ -222,15 +219,15 @@
           <w:numId w:val="2"/>
         </w:numPr>
         <w:rPr>
-          <w:ins w:id="24" w:author="Microsoft Office User" w:date="2017-01-28T14:14:00Z"/>
-        </w:rPr>
-        <w:pPrChange w:id="25" w:author="Microsoft Office User" w:date="2017-01-28T14:13:00Z">
+          <w:ins w:id="28" w:author="Microsoft Office User" w:date="2017-01-28T14:18:00Z"/>
+        </w:rPr>
+        <w:pPrChange w:id="29" w:author="Microsoft Office User" w:date="2017-01-28T14:13:00Z">
           <w:pPr/>
         </w:pPrChange>
       </w:pPr>
-      <w:ins w:id="26" w:author="Microsoft Office User" w:date="2017-01-28T14:14:00Z">
-        <w:r>
-          <w:t>Clamp (get from metabolic phenotyping core?)</w:t>
+      <w:ins w:id="30" w:author="Microsoft Office User" w:date="2017-01-28T14:15:00Z">
+        <w:r>
+          <w:t>Serum ALT-get from Hochberg paper</w:t>
         </w:r>
       </w:ins>
     </w:p>
@@ -242,55 +239,35 @@
           <w:numId w:val="2"/>
         </w:numPr>
         <w:rPr>
-          <w:ins w:id="27" w:author="Microsoft Office User" w:date="2017-01-28T14:18:00Z"/>
-        </w:rPr>
-        <w:pPrChange w:id="28" w:author="Microsoft Office User" w:date="2017-01-28T14:13:00Z">
+          <w:ins w:id="31" w:author="Microsoft Office User" w:date="2017-01-31T10:43:00Z"/>
+        </w:rPr>
+        <w:pPrChange w:id="32" w:author="Microsoft Office User" w:date="2017-01-28T14:13:00Z">
           <w:pPr/>
         </w:pPrChange>
       </w:pPr>
-      <w:ins w:id="29" w:author="Microsoft Office User" w:date="2017-01-28T14:15:00Z">
-        <w:r>
-          <w:t>Serum ALT-get from Hochberg paper</w:t>
+      <w:ins w:id="33" w:author="Microsoft Office User" w:date="2017-01-28T14:18:00Z">
+        <w:r>
+          <w:t xml:space="preserve">Cell culture </w:t>
         </w:r>
       </w:ins>
     </w:p>
     <w:p>
       <w:pPr>
         <w:pStyle w:val="ListParagraph"/>
-        <w:numPr>
-          <w:ilvl w:val="0"/>
-          <w:numId w:val="2"/>
-        </w:numPr>
-        <w:rPr>
-          <w:ins w:id="30" w:author="Microsoft Office User" w:date="2017-01-31T10:43:00Z"/>
-        </w:rPr>
-        <w:pPrChange w:id="31" w:author="Microsoft Office User" w:date="2017-01-28T14:13:00Z">
+        <w:rPr>
+          <w:ins w:id="34" w:author="Microsoft Office User" w:date="2017-01-28T14:15:00Z"/>
+          <w:color w:val="000000" w:themeColor="text1"/>
+          <w:rPrChange w:id="35" w:author="Microsoft Office User" w:date="2017-01-31T10:43:00Z">
+            <w:rPr>
+              <w:ins w:id="36" w:author="Microsoft Office User" w:date="2017-01-28T14:15:00Z"/>
+            </w:rPr>
+          </w:rPrChange>
+        </w:rPr>
+        <w:pPrChange w:id="37" w:author="Microsoft Office User" w:date="2017-01-31T10:43:00Z">
           <w:pPr/>
         </w:pPrChange>
       </w:pPr>
-      <w:ins w:id="32" w:author="Microsoft Office User" w:date="2017-01-28T14:18:00Z">
-        <w:r>
-          <w:t xml:space="preserve">Cell culture </w:t>
-        </w:r>
-      </w:ins>
-    </w:p>
-    <w:p>
-      <w:pPr>
-        <w:pStyle w:val="ListParagraph"/>
-        <w:rPr>
-          <w:ins w:id="33" w:author="Microsoft Office User" w:date="2017-01-28T14:15:00Z"/>
-          <w:color w:val="000000" w:themeColor="text1"/>
-          <w:rPrChange w:id="34" w:author="Microsoft Office User" w:date="2017-01-31T10:43:00Z">
-            <w:rPr>
-              <w:ins w:id="35" w:author="Microsoft Office User" w:date="2017-01-28T14:15:00Z"/>
-            </w:rPr>
-          </w:rPrChange>
-        </w:rPr>
-        <w:pPrChange w:id="36" w:author="Microsoft Office User" w:date="2017-01-31T10:43:00Z">
-          <w:pPr/>
-        </w:pPrChange>
-      </w:pPr>
-      <w:ins w:id="37" w:author="Microsoft Office User" w:date="2017-01-31T10:43:00Z">
+      <w:ins w:id="38" w:author="Microsoft Office User" w:date="2017-01-31T10:43:00Z">
         <w:r>
           <w:rPr>
             <w:color w:val="000000" w:themeColor="text1"/>
@@ -304,7 +281,7 @@
           <w:t xml:space="preserve">T3-L1 </w:t>
         </w:r>
       </w:ins>
-      <w:ins w:id="38" w:author="Microsoft Office User" w:date="2017-01-31T10:54:00Z">
+      <w:ins w:id="39" w:author="Microsoft Office User" w:date="2017-01-31T10:54:00Z">
         <w:r>
           <w:rPr>
             <w:color w:val="000000" w:themeColor="text1"/>
@@ -312,7 +289,7 @@
           <w:t>fibroblasts (</w:t>
         </w:r>
       </w:ins>
-      <w:ins w:id="39" w:author="Microsoft Office User" w:date="2017-01-31T10:43:00Z">
+      <w:ins w:id="40" w:author="Microsoft Office User" w:date="2017-01-31T10:43:00Z">
         <w:r>
           <w:rPr>
             <w:color w:val="000000" w:themeColor="text1"/>
@@ -320,7 +297,7 @@
           <w:t>pre</w:t>
         </w:r>
       </w:ins>
-      <w:ins w:id="40" w:author="Microsoft Office User" w:date="2017-01-31T10:53:00Z">
+      <w:ins w:id="41" w:author="Microsoft Office User" w:date="2017-01-31T10:53:00Z">
         <w:r>
           <w:rPr>
             <w:color w:val="000000" w:themeColor="text1"/>
@@ -328,7 +305,7 @@
           <w:t>-</w:t>
         </w:r>
       </w:ins>
-      <w:ins w:id="41" w:author="Microsoft Office User" w:date="2017-01-31T10:43:00Z">
+      <w:ins w:id="42" w:author="Microsoft Office User" w:date="2017-01-31T10:43:00Z">
         <w:r>
           <w:rPr>
             <w:color w:val="000000" w:themeColor="text1"/>
@@ -342,7 +319,7 @@
           <w:t>dipocytes</w:t>
         </w:r>
       </w:ins>
-      <w:ins w:id="42" w:author="Microsoft Office User" w:date="2017-01-31T10:54:00Z">
+      <w:ins w:id="43" w:author="Microsoft Office User" w:date="2017-01-31T10:54:00Z">
         <w:r>
           <w:rPr>
             <w:color w:val="000000" w:themeColor="text1"/>
@@ -350,7 +327,7 @@
           <w:t>)</w:t>
         </w:r>
       </w:ins>
-      <w:ins w:id="43" w:author="Microsoft Office User" w:date="2017-01-31T10:43:00Z">
+      <w:ins w:id="44" w:author="Microsoft Office User" w:date="2017-01-31T10:43:00Z">
         <w:r>
           <w:rPr>
             <w:color w:val="000000" w:themeColor="text1"/>
@@ -364,13 +341,13 @@
           <w:t xml:space="preserve"> high glucose </w:t>
         </w:r>
       </w:ins>
-      <w:ins w:id="44" w:author="Microsoft Office User" w:date="2017-01-31T10:47:00Z">
+      <w:ins w:id="45" w:author="Microsoft Office User" w:date="2017-01-31T10:47:00Z">
         <w:r>
           <w:rPr>
             <w:rFonts w:cs="Arial"/>
             <w:bCs/>
             <w:color w:val="0B1C2E"/>
-            <w:rPrChange w:id="45" w:author="Microsoft Office User" w:date="2017-01-31T10:47:00Z">
+            <w:rPrChange w:id="46" w:author="Microsoft Office User" w:date="2017-01-31T10:47:00Z">
               <w:rPr>
                 <w:rFonts w:ascii="Arial" w:hAnsi="Arial" w:cs="Arial"/>
                 <w:b/>
@@ -392,7 +369,7 @@
           <w:t xml:space="preserve"> (</w:t>
         </w:r>
       </w:ins>
-      <w:ins w:id="46" w:author="Microsoft Office User" w:date="2017-01-31T10:43:00Z">
+      <w:ins w:id="47" w:author="Microsoft Office User" w:date="2017-01-31T10:43:00Z">
         <w:r>
           <w:rPr>
             <w:color w:val="000000" w:themeColor="text1"/>
@@ -400,7 +377,7 @@
           <w:t>DMEM</w:t>
         </w:r>
       </w:ins>
-      <w:ins w:id="47" w:author="Microsoft Office User" w:date="2017-01-31T10:47:00Z">
+      <w:ins w:id="48" w:author="Microsoft Office User" w:date="2017-01-31T10:47:00Z">
         <w:r>
           <w:rPr>
             <w:color w:val="000000" w:themeColor="text1"/>
@@ -408,7 +385,7 @@
           <w:t>)</w:t>
         </w:r>
       </w:ins>
-      <w:ins w:id="48" w:author="Microsoft Office User" w:date="2017-01-31T10:44:00Z">
+      <w:ins w:id="49" w:author="Microsoft Office User" w:date="2017-01-31T10:44:00Z">
         <w:r>
           <w:rPr>
             <w:color w:val="000000" w:themeColor="text1"/>
@@ -416,7 +393,7 @@
           <w:t xml:space="preserve"> with </w:t>
         </w:r>
       </w:ins>
-      <w:ins w:id="49" w:author="Microsoft Office User" w:date="2017-01-31T10:45:00Z">
+      <w:ins w:id="50" w:author="Microsoft Office User" w:date="2017-01-31T10:45:00Z">
         <w:r>
           <w:rPr>
             <w:color w:val="000000" w:themeColor="text1"/>
@@ -424,110 +401,102 @@
           <w:t xml:space="preserve">1% </w:t>
         </w:r>
       </w:ins>
-      <w:proofErr w:type="spellStart"/>
-      <w:ins w:id="50" w:author="Microsoft Office User" w:date="2017-01-31T10:44:00Z">
+      <w:ins w:id="51" w:author="Microsoft Office User" w:date="2017-01-31T10:44:00Z">
         <w:r>
           <w:rPr>
             <w:color w:val="000000" w:themeColor="text1"/>
           </w:rPr>
-          <w:t>pencilin</w:t>
-        </w:r>
-        <w:proofErr w:type="spellEnd"/>
+          <w:t xml:space="preserve">pencilin, </w:t>
+        </w:r>
+      </w:ins>
+      <w:ins w:id="52" w:author="Microsoft Office User" w:date="2017-01-31T10:55:00Z">
         <w:r>
           <w:rPr>
             <w:color w:val="000000" w:themeColor="text1"/>
           </w:rPr>
+          <w:t>streptomycin</w:t>
+        </w:r>
+      </w:ins>
+      <w:ins w:id="53" w:author="Microsoft Office User" w:date="2017-01-31T10:44:00Z">
+        <w:r>
+          <w:rPr>
+            <w:color w:val="000000" w:themeColor="text1"/>
+          </w:rPr>
+          <w:t xml:space="preserve"> and </w:t>
+        </w:r>
+      </w:ins>
+      <w:ins w:id="54" w:author="Microsoft Office User" w:date="2017-01-31T10:55:00Z">
+        <w:r>
+          <w:rPr>
+            <w:color w:val="000000" w:themeColor="text1"/>
+          </w:rPr>
+          <w:t>glutamine</w:t>
+        </w:r>
+      </w:ins>
+      <w:ins w:id="55" w:author="Microsoft Office User" w:date="2017-01-31T10:45:00Z">
+        <w:r>
+          <w:rPr>
+            <w:color w:val="000000" w:themeColor="text1"/>
+          </w:rPr>
+          <w:t xml:space="preserve"> until </w:t>
+        </w:r>
+      </w:ins>
+      <w:ins w:id="56" w:author="Microsoft Office User" w:date="2017-01-31T10:51:00Z">
+        <w:r>
+          <w:rPr>
+            <w:color w:val="000000" w:themeColor="text1"/>
+          </w:rPr>
+          <w:t xml:space="preserve">confluence. </w:t>
+        </w:r>
+      </w:ins>
+      <w:ins w:id="57" w:author="Microsoft Office User" w:date="2017-01-31T10:52:00Z">
+        <w:r>
+          <w:rPr>
+            <w:color w:val="000000" w:themeColor="text1"/>
+          </w:rPr>
+          <w:t xml:space="preserve">A differentiation cocktail including </w:t>
+        </w:r>
+      </w:ins>
+      <w:ins w:id="58" w:author="Microsoft Office User" w:date="2017-01-31T11:00:00Z">
+        <w:r>
+          <w:rPr>
+            <w:color w:val="000000" w:themeColor="text1"/>
+          </w:rPr>
+          <w:t xml:space="preserve">250nM </w:t>
+        </w:r>
+      </w:ins>
+      <w:commentRangeStart w:id="59"/>
+      <w:ins w:id="60" w:author="Microsoft Office User" w:date="2017-01-31T10:52:00Z">
+        <w:r>
+          <w:rPr>
+            <w:color w:val="000000" w:themeColor="text1"/>
+          </w:rPr>
+          <w:t>dexamethasone</w:t>
+        </w:r>
+      </w:ins>
+      <w:commentRangeEnd w:id="59"/>
+      <w:ins w:id="61" w:author="Microsoft Office User" w:date="2017-01-31T10:57:00Z">
+        <w:r>
+          <w:rPr>
+            <w:rStyle w:val="CommentReference"/>
+          </w:rPr>
+          <w:commentReference w:id="59"/>
+        </w:r>
+      </w:ins>
+      <w:ins w:id="62" w:author="Microsoft Office User" w:date="2017-01-31T10:52:00Z">
+        <w:r>
+          <w:rPr>
+            <w:color w:val="000000" w:themeColor="text1"/>
+          </w:rPr>
           <w:t xml:space="preserve">, </w:t>
         </w:r>
       </w:ins>
-      <w:ins w:id="51" w:author="Microsoft Office User" w:date="2017-01-31T10:55:00Z">
-        <w:r>
-          <w:rPr>
-            <w:color w:val="000000" w:themeColor="text1"/>
-          </w:rPr>
-          <w:t>streptomycin</w:t>
-        </w:r>
-      </w:ins>
-      <w:ins w:id="52" w:author="Microsoft Office User" w:date="2017-01-31T10:44:00Z">
-        <w:r>
-          <w:rPr>
-            <w:color w:val="000000" w:themeColor="text1"/>
-          </w:rPr>
-          <w:t xml:space="preserve"> and </w:t>
-        </w:r>
-      </w:ins>
-      <w:ins w:id="53" w:author="Microsoft Office User" w:date="2017-01-31T10:55:00Z">
-        <w:r>
-          <w:rPr>
-            <w:color w:val="000000" w:themeColor="text1"/>
-          </w:rPr>
-          <w:t>glutamine</w:t>
-        </w:r>
-      </w:ins>
-      <w:ins w:id="54" w:author="Microsoft Office User" w:date="2017-01-31T10:45:00Z">
-        <w:r>
-          <w:rPr>
-            <w:color w:val="000000" w:themeColor="text1"/>
-          </w:rPr>
-          <w:t xml:space="preserve"> until </w:t>
-        </w:r>
-      </w:ins>
-      <w:ins w:id="55" w:author="Microsoft Office User" w:date="2017-01-31T10:51:00Z">
-        <w:r>
-          <w:rPr>
-            <w:color w:val="000000" w:themeColor="text1"/>
-          </w:rPr>
-          <w:t xml:space="preserve">confluence. </w:t>
-        </w:r>
-      </w:ins>
-      <w:ins w:id="56" w:author="Microsoft Office User" w:date="2017-01-31T10:52:00Z">
-        <w:r>
-          <w:rPr>
-            <w:color w:val="000000" w:themeColor="text1"/>
-          </w:rPr>
-          <w:t xml:space="preserve">A differentiation cocktail including </w:t>
-        </w:r>
-      </w:ins>
-      <w:ins w:id="57" w:author="Microsoft Office User" w:date="2017-01-31T11:00:00Z">
-        <w:r>
-          <w:rPr>
-            <w:color w:val="000000" w:themeColor="text1"/>
-          </w:rPr>
-          <w:t xml:space="preserve">250nM </w:t>
-        </w:r>
-      </w:ins>
-      <w:commentRangeStart w:id="58"/>
-      <w:ins w:id="59" w:author="Microsoft Office User" w:date="2017-01-31T10:52:00Z">
-        <w:r>
-          <w:rPr>
-            <w:color w:val="000000" w:themeColor="text1"/>
-          </w:rPr>
-          <w:t>dexamethasone</w:t>
-        </w:r>
-      </w:ins>
-      <w:commentRangeEnd w:id="58"/>
-      <w:ins w:id="60" w:author="Microsoft Office User" w:date="2017-01-31T10:57:00Z">
-        <w:r>
-          <w:rPr>
-            <w:rStyle w:val="CommentReference"/>
-          </w:rPr>
-          <w:commentReference w:id="58"/>
-        </w:r>
-      </w:ins>
-      <w:ins w:id="61" w:author="Microsoft Office User" w:date="2017-01-31T10:52:00Z">
-        <w:r>
-          <w:rPr>
-            <w:color w:val="000000" w:themeColor="text1"/>
-          </w:rPr>
-          <w:t xml:space="preserve">, </w:t>
-        </w:r>
-      </w:ins>
-      <w:ins w:id="62" w:author="Microsoft Office User" w:date="2017-01-31T10:53:00Z">
+      <w:ins w:id="63" w:author="Microsoft Office User" w:date="2017-01-31T10:53:00Z">
         <w:r>
           <w:rPr>
             <w:rFonts w:cs="Helvetica"/>
             <w:color w:val="1C1C1C"/>
-            <w:rPrChange w:id="63" w:author="Microsoft Office User" w:date="2017-01-31T10:53:00Z">
+            <w:rPrChange w:id="64" w:author="Microsoft Office User" w:date="2017-01-31T10:53:00Z">
               <w:rPr>
                 <w:rFonts w:ascii="Helvetica" w:hAnsi="Helvetica" w:cs="Helvetica"/>
                 <w:color w:val="1C1C1C"/>
@@ -546,7 +515,7 @@
           <w:t xml:space="preserve"> and insulin </w:t>
         </w:r>
       </w:ins>
-      <w:ins w:id="64" w:author="Microsoft Office User" w:date="2017-01-31T10:54:00Z">
+      <w:ins w:id="65" w:author="Microsoft Office User" w:date="2017-01-31T10:54:00Z">
         <w:r>
           <w:rPr>
             <w:rFonts w:cs="Helvetica"/>
@@ -555,7 +524,7 @@
           <w:t>in 10% fetal bovine serum, high glucose DMEM with 1% PSG</w:t>
         </w:r>
       </w:ins>
-      <w:ins w:id="65" w:author="Microsoft Office User" w:date="2017-01-31T10:56:00Z">
+      <w:ins w:id="66" w:author="Microsoft Office User" w:date="2017-01-31T10:56:00Z">
         <w:r>
           <w:rPr>
             <w:rFonts w:cs="Helvetica"/>
@@ -564,7 +533,7 @@
           <w:t xml:space="preserve"> at two days post confluence</w:t>
         </w:r>
       </w:ins>
-      <w:ins w:id="66" w:author="Microsoft Office User" w:date="2017-01-31T10:58:00Z">
+      <w:ins w:id="67" w:author="Microsoft Office User" w:date="2017-01-31T10:58:00Z">
         <w:r>
           <w:rPr>
             <w:rFonts w:cs="Helvetica"/>
@@ -573,7 +542,7 @@
           <w:t xml:space="preserve"> for four days</w:t>
         </w:r>
       </w:ins>
-      <w:ins w:id="67" w:author="Microsoft Office User" w:date="2017-01-31T10:54:00Z">
+      <w:ins w:id="68" w:author="Microsoft Office User" w:date="2017-01-31T10:54:00Z">
         <w:r>
           <w:rPr>
             <w:rFonts w:cs="Helvetica"/>
@@ -582,32 +551,16 @@
           <w:t>.</w:t>
         </w:r>
       </w:ins>
-      <w:ins w:id="68" w:author="Microsoft Office User" w:date="2017-01-31T10:58:00Z">
+      <w:ins w:id="69" w:author="Microsoft Office User" w:date="2017-01-31T10:58:00Z">
         <w:r>
           <w:rPr>
             <w:rFonts w:cs="Helvetica"/>
             <w:color w:val="1C1C1C"/>
           </w:rPr>
-          <w:t xml:space="preserve"> Media was then replaced including only insulin in the cocktail for an additional three days. The following three </w:t>
-        </w:r>
-        <w:proofErr w:type="gramStart"/>
-        <w:r>
-          <w:rPr>
-            <w:rFonts w:cs="Helvetica"/>
-            <w:color w:val="1C1C1C"/>
-          </w:rPr>
-          <w:t>days</w:t>
-        </w:r>
-        <w:proofErr w:type="gramEnd"/>
-        <w:r>
-          <w:rPr>
-            <w:rFonts w:cs="Helvetica"/>
-            <w:color w:val="1C1C1C"/>
-          </w:rPr>
-          <w:t xml:space="preserve"> cells remained in </w:t>
-        </w:r>
-      </w:ins>
-      <w:ins w:id="69" w:author="Microsoft Office User" w:date="2017-01-31T11:00:00Z">
+          <w:t xml:space="preserve"> Media was then replaced including only insulin in the cocktail for an additional three days. The following three days cells remained in </w:t>
+        </w:r>
+      </w:ins>
+      <w:ins w:id="70" w:author="Microsoft Office User" w:date="2017-01-31T11:00:00Z">
         <w:r>
           <w:rPr>
             <w:rFonts w:cs="Helvetica"/>
@@ -632,23 +585,23 @@
           <w:numId w:val="2"/>
         </w:numPr>
         <w:rPr>
-          <w:ins w:id="70" w:author="Microsoft Office User" w:date="2017-01-28T14:16:00Z"/>
-        </w:rPr>
-        <w:pPrChange w:id="71" w:author="Microsoft Office User" w:date="2017-01-28T14:13:00Z">
+          <w:ins w:id="71" w:author="Microsoft Office User" w:date="2017-01-28T14:16:00Z"/>
+        </w:rPr>
+        <w:pPrChange w:id="72" w:author="Microsoft Office User" w:date="2017-01-28T14:13:00Z">
           <w:pPr/>
         </w:pPrChange>
       </w:pPr>
-      <w:ins w:id="72" w:author="Microsoft Office User" w:date="2017-01-28T14:15:00Z">
+      <w:ins w:id="73" w:author="Microsoft Office User" w:date="2017-01-28T14:15:00Z">
         <w:r>
           <w:t>Liver</w:t>
         </w:r>
       </w:ins>
-      <w:ins w:id="73" w:author="Microsoft Office User" w:date="2017-01-28T14:16:00Z">
+      <w:ins w:id="74" w:author="Microsoft Office User" w:date="2017-01-28T14:16:00Z">
         <w:r>
           <w:t xml:space="preserve"> and cells</w:t>
         </w:r>
       </w:ins>
-      <w:ins w:id="74" w:author="Microsoft Office User" w:date="2017-01-28T14:15:00Z">
+      <w:ins w:id="75" w:author="Microsoft Office User" w:date="2017-01-28T14:15:00Z">
         <w:r>
           <w:t xml:space="preserve"> TG/TG assay</w:t>
         </w:r>
@@ -662,13 +615,13 @@
           <w:numId w:val="2"/>
         </w:numPr>
         <w:rPr>
-          <w:ins w:id="75" w:author="Microsoft Office User" w:date="2017-01-28T14:17:00Z"/>
-        </w:rPr>
-        <w:pPrChange w:id="76" w:author="Microsoft Office User" w:date="2017-01-28T14:13:00Z">
+          <w:ins w:id="76" w:author="Microsoft Office User" w:date="2017-01-28T14:17:00Z"/>
+        </w:rPr>
+        <w:pPrChange w:id="77" w:author="Microsoft Office User" w:date="2017-01-28T14:13:00Z">
           <w:pPr/>
         </w:pPrChange>
       </w:pPr>
-      <w:ins w:id="77" w:author="Microsoft Office User" w:date="2017-01-28T14:17:00Z">
+      <w:ins w:id="78" w:author="Microsoft Office User" w:date="2017-01-28T14:17:00Z">
         <w:r>
           <w:t>Liver stains</w:t>
         </w:r>
@@ -682,13 +635,13 @@
           <w:numId w:val="2"/>
         </w:numPr>
         <w:rPr>
-          <w:ins w:id="78" w:author="Microsoft Office User" w:date="2017-01-31T11:02:00Z"/>
-        </w:rPr>
-        <w:pPrChange w:id="79" w:author="Microsoft Office User" w:date="2017-01-28T14:13:00Z">
+          <w:ins w:id="79" w:author="Microsoft Office User" w:date="2017-01-31T11:02:00Z"/>
+        </w:rPr>
+        <w:pPrChange w:id="80" w:author="Microsoft Office User" w:date="2017-01-28T14:13:00Z">
           <w:pPr/>
         </w:pPrChange>
       </w:pPr>
-      <w:ins w:id="80" w:author="Microsoft Office User" w:date="2017-01-28T14:17:00Z">
+      <w:ins w:id="81" w:author="Microsoft Office User" w:date="2017-01-28T14:17:00Z">
         <w:r>
           <w:t>qPCR</w:t>
         </w:r>
@@ -698,23 +651,20 @@
       <w:pPr>
         <w:pStyle w:val="ListParagraph"/>
         <w:rPr>
-          <w:ins w:id="81" w:author="Microsoft Office User" w:date="2017-01-28T14:17:00Z"/>
-        </w:rPr>
-        <w:pPrChange w:id="82" w:author="Microsoft Office User" w:date="2017-01-31T11:02:00Z">
+          <w:ins w:id="82" w:author="Microsoft Office User" w:date="2017-01-28T14:17:00Z"/>
+        </w:rPr>
+        <w:pPrChange w:id="83" w:author="Microsoft Office User" w:date="2017-01-31T11:02:00Z">
           <w:pPr/>
         </w:pPrChange>
       </w:pPr>
-      <w:ins w:id="83" w:author="Microsoft Office User" w:date="2017-01-31T11:03:00Z">
-        <w:r>
-          <w:t xml:space="preserve">Cells were lysed in </w:t>
-        </w:r>
-        <w:proofErr w:type="spellStart"/>
-        <w:r>
-          <w:t>Trizol</w:t>
-        </w:r>
-        <w:proofErr w:type="spellEnd"/>
-        <w:r>
-          <w:t xml:space="preserve"> ® and stored in -80 degrees until </w:t>
+      <w:ins w:id="84" w:author="Microsoft Office User" w:date="2017-01-31T11:03:00Z">
+        <w:r>
+          <w:t xml:space="preserve">Cells were lysed in Trizol ® and stored in -80 degrees until </w:t>
+        </w:r>
+      </w:ins>
+      <w:ins w:id="85" w:author="Microsoft Office User" w:date="2017-01-31T11:07:00Z">
+        <w:r>
+          <w:t xml:space="preserve">analysis. RNA was extracted using </w:t>
         </w:r>
       </w:ins>
     </w:p>
@@ -726,13 +676,13 @@
           <w:numId w:val="2"/>
         </w:numPr>
         <w:rPr>
-          <w:ins w:id="84" w:author="Microsoft Office User" w:date="2017-01-28T14:17:00Z"/>
-        </w:rPr>
-        <w:pPrChange w:id="85" w:author="Microsoft Office User" w:date="2017-01-28T14:13:00Z">
+          <w:ins w:id="86" w:author="Microsoft Office User" w:date="2017-01-28T14:17:00Z"/>
+        </w:rPr>
+        <w:pPrChange w:id="87" w:author="Microsoft Office User" w:date="2017-01-28T14:13:00Z">
           <w:pPr/>
         </w:pPrChange>
       </w:pPr>
-      <w:ins w:id="86" w:author="Microsoft Office User" w:date="2017-01-28T14:17:00Z">
+      <w:ins w:id="88" w:author="Microsoft Office User" w:date="2017-01-28T14:17:00Z">
         <w:r>
           <w:t>Western blotting</w:t>
         </w:r>
@@ -746,13 +696,13 @@
           <w:numId w:val="2"/>
         </w:numPr>
         <w:rPr>
-          <w:ins w:id="87" w:author="Microsoft Office User" w:date="2017-01-28T14:17:00Z"/>
-        </w:rPr>
-        <w:pPrChange w:id="88" w:author="Microsoft Office User" w:date="2017-01-28T14:13:00Z">
+          <w:ins w:id="89" w:author="Microsoft Office User" w:date="2017-01-28T14:17:00Z"/>
+        </w:rPr>
+        <w:pPrChange w:id="90" w:author="Microsoft Office User" w:date="2017-01-28T14:13:00Z">
           <w:pPr/>
         </w:pPrChange>
       </w:pPr>
-      <w:ins w:id="89" w:author="Microsoft Office User" w:date="2017-01-28T14:17:00Z">
+      <w:ins w:id="91" w:author="Microsoft Office User" w:date="2017-01-28T14:17:00Z">
         <w:r>
           <w:t>Isoproterenol test</w:t>
         </w:r>
@@ -766,13 +716,13 @@
           <w:numId w:val="2"/>
         </w:numPr>
         <w:rPr>
-          <w:ins w:id="90" w:author="Microsoft Office User" w:date="2017-01-28T14:12:00Z"/>
-        </w:rPr>
-        <w:pPrChange w:id="91" w:author="Microsoft Office User" w:date="2017-01-28T14:13:00Z">
+          <w:ins w:id="92" w:author="Microsoft Office User" w:date="2017-01-28T14:12:00Z"/>
+        </w:rPr>
+        <w:pPrChange w:id="93" w:author="Microsoft Office User" w:date="2017-01-28T14:13:00Z">
           <w:pPr/>
         </w:pPrChange>
       </w:pPr>
-      <w:ins w:id="92" w:author="Microsoft Office User" w:date="2017-01-28T14:23:00Z">
+      <w:ins w:id="94" w:author="Microsoft Office User" w:date="2017-01-28T14:23:00Z">
         <w:r>
           <w:t>Stats</w:t>
         </w:r>
@@ -817,12 +767,12 @@
       <w:r>
         <w:t xml:space="preserve">published data </w:t>
       </w:r>
-      <w:del w:id="93" w:author="Microsoft Office User" w:date="2017-01-28T14:02:00Z">
+      <w:del w:id="95" w:author="Microsoft Office User" w:date="2017-01-28T14:02:00Z">
         <w:r>
           <w:delText>(</w:delText>
         </w:r>
       </w:del>
-      <w:ins w:id="94" w:author="Microsoft Office User" w:date="2017-01-28T14:02:00Z">
+      <w:ins w:id="96" w:author="Microsoft Office User" w:date="2017-01-28T14:02:00Z">
         <w:r>
           <w:fldChar w:fldCharType="begin" w:fldLock="1"/>
         </w:r>
@@ -839,12 +789,12 @@
         </w:rPr>
         <w:t>(1)</w:t>
       </w:r>
-      <w:ins w:id="95" w:author="Microsoft Office User" w:date="2017-01-28T14:02:00Z">
+      <w:ins w:id="97" w:author="Microsoft Office User" w:date="2017-01-28T14:02:00Z">
         <w:r>
           <w:fldChar w:fldCharType="end"/>
         </w:r>
       </w:ins>
-      <w:del w:id="96" w:author="Microsoft Office User" w:date="2017-01-28T14:02:00Z">
+      <w:del w:id="98" w:author="Microsoft Office User" w:date="2017-01-28T14:02:00Z">
         <w:r>
           <w:delText>)</w:delText>
         </w:r>
@@ -871,15 +821,7 @@
         <w:t xml:space="preserve"> may vary according to obesity</w:t>
       </w:r>
       <w:r>
-        <w:t xml:space="preserve"> status. Here we have re-analyzed the data stratifying the </w:t>
-      </w:r>
-      <w:proofErr w:type="spellStart"/>
-      <w:r>
-        <w:t>Cushingoid</w:t>
-      </w:r>
-      <w:proofErr w:type="spellEnd"/>
-      <w:r>
-        <w:t xml:space="preserve"> and control groups by BMI, classi</w:t>
+        <w:t xml:space="preserve"> status. Here we have re-analyzed the data stratifying the Cushingoid and control groups by BMI, classi</w:t>
       </w:r>
       <w:r>
         <w:t xml:space="preserve">fying these individuals as “Not </w:t>
@@ -920,16 +862,16 @@
       <w:r>
         <w:t xml:space="preserve"> </w:t>
       </w:r>
-      <w:commentRangeStart w:id="97"/>
+      <w:commentRangeStart w:id="99"/>
       <w:r>
         <w:t>The</w:t>
       </w:r>
-      <w:commentRangeEnd w:id="97"/>
+      <w:commentRangeEnd w:id="99"/>
       <w:r>
         <w:rPr>
           <w:rStyle w:val="CommentReference"/>
         </w:rPr>
-        <w:commentReference w:id="97"/>
+        <w:commentReference w:id="99"/>
       </w:r>
       <w:r>
         <w:t xml:space="preserve"> presence of Cushing’s in individuals with a high BMI leads to increased insulin resistance (measured by HOMA-IR score), above that of Cushing’s or obesity alone.</w:t>
@@ -937,19 +879,19 @@
       <w:r>
         <w:t xml:space="preserve"> </w:t>
       </w:r>
-      <w:commentRangeStart w:id="98"/>
+      <w:commentRangeStart w:id="100"/>
       <w:r>
         <w:t>However,</w:t>
       </w:r>
       <w:r>
         <w:t xml:space="preserve"> it is not possible to determine when these individuals developed this disease and what their weight status was prior to their diagnosis.</w:t>
       </w:r>
-      <w:commentRangeEnd w:id="98"/>
+      <w:commentRangeEnd w:id="100"/>
       <w:r>
         <w:rPr>
           <w:rStyle w:val="CommentReference"/>
         </w:rPr>
-        <w:commentReference w:id="98"/>
+        <w:commentReference w:id="100"/>
       </w:r>
     </w:p>
     <w:p/>
@@ -984,16 +926,16 @@
       <w:r>
         <w:t xml:space="preserve"> (</w:t>
       </w:r>
-      <w:commentRangeStart w:id="99"/>
+      <w:commentRangeStart w:id="101"/>
       <w:r>
         <w:t>cite</w:t>
       </w:r>
-      <w:commentRangeEnd w:id="99"/>
+      <w:commentRangeEnd w:id="101"/>
       <w:r>
         <w:rPr>
           <w:rStyle w:val="CommentReference"/>
         </w:rPr>
-        <w:commentReference w:id="99"/>
+        <w:commentReference w:id="101"/>
       </w:r>
       <w:r>
         <w:t>). HFD-fed, dexamethasone-</w:t>
@@ -1007,42 +949,42 @@
       <w:r>
         <w:t>stimulated glucose uptake when compared to all other groups. Though, it is important to note that the NCD-fed, dexamethasone treated animals still experienced some insulin resistance at this high dose.  Additionally</w:t>
       </w:r>
-      <w:commentRangeStart w:id="100"/>
+      <w:commentRangeStart w:id="102"/>
       <w:r>
         <w:t xml:space="preserve">, </w:t>
       </w:r>
-      <w:del w:id="101" w:author="Dave Bridges" w:date="2017-01-24T16:51:00Z">
+      <w:del w:id="103" w:author="Dave Bridges" w:date="2017-01-24T16:51:00Z">
         <w:r>
           <w:delText>these mice</w:delText>
-        </w:r>
-      </w:del>
-      <w:ins w:id="102" w:author="Dave Bridges" w:date="2017-01-24T16:51:00Z">
-        <w:r>
-          <w:t>HFD/dexamethasone</w:t>
-        </w:r>
-      </w:ins>
-      <w:r>
-        <w:t xml:space="preserve"> </w:t>
-      </w:r>
-      <w:del w:id="103" w:author="Dave Bridges" w:date="2017-01-24T16:51:00Z">
-        <w:r>
-          <w:delText>were hyperglycemic</w:delText>
         </w:r>
       </w:del>
       <w:ins w:id="104" w:author="Dave Bridges" w:date="2017-01-24T16:51:00Z">
         <w:r>
+          <w:t>HFD/dexamethasone</w:t>
+        </w:r>
+      </w:ins>
+      <w:r>
+        <w:t xml:space="preserve"> </w:t>
+      </w:r>
+      <w:del w:id="105" w:author="Dave Bridges" w:date="2017-01-24T16:51:00Z">
+        <w:r>
+          <w:delText>were hyperglycemic</w:delText>
+        </w:r>
+      </w:del>
+      <w:ins w:id="106" w:author="Dave Bridges" w:date="2017-01-24T16:51:00Z">
+        <w:r>
           <w:t>exhibited fasting hyperglycemia</w:t>
         </w:r>
       </w:ins>
       <w:r>
         <w:t xml:space="preserve">, </w:t>
       </w:r>
-      <w:del w:id="105" w:author="Dave Bridges" w:date="2017-01-24T16:52:00Z">
+      <w:del w:id="107" w:author="Dave Bridges" w:date="2017-01-24T16:52:00Z">
         <w:r>
           <w:delText>a condition not seen when mice are treated with dexamethasone or HFD alone</w:delText>
         </w:r>
       </w:del>
-      <w:ins w:id="106" w:author="Dave Bridges" w:date="2017-01-24T16:52:00Z">
+      <w:ins w:id="108" w:author="Dave Bridges" w:date="2017-01-24T16:52:00Z">
         <w:r>
           <w:t>with a significant interaction between diet and drug (p=</w:t>
         </w:r>
@@ -1053,21 +995,21 @@
           <w:t>)</w:t>
         </w:r>
       </w:ins>
-      <w:ins w:id="107" w:author="Dave Bridges" w:date="2017-01-24T16:53:00Z">
+      <w:ins w:id="109" w:author="Dave Bridges" w:date="2017-01-24T16:53:00Z">
         <w:r>
           <w:t>.</w:t>
         </w:r>
       </w:ins>
-      <w:commentRangeEnd w:id="100"/>
-      <w:ins w:id="108" w:author="Dave Bridges" w:date="2017-01-24T16:57:00Z">
+      <w:commentRangeEnd w:id="102"/>
+      <w:ins w:id="110" w:author="Dave Bridges" w:date="2017-01-24T16:57:00Z">
         <w:r>
           <w:rPr>
             <w:rStyle w:val="CommentReference"/>
           </w:rPr>
-          <w:commentReference w:id="100"/>
-        </w:r>
-      </w:ins>
-      <w:del w:id="109" w:author="Dave Bridges" w:date="2017-01-24T16:52:00Z">
+          <w:commentReference w:id="102"/>
+        </w:r>
+      </w:ins>
+      <w:del w:id="111" w:author="Dave Bridges" w:date="2017-01-24T16:52:00Z">
         <w:r>
           <w:delText>.</w:delText>
         </w:r>
@@ -1075,16 +1017,16 @@
     </w:p>
     <w:p/>
     <w:p>
-      <w:commentRangeStart w:id="110"/>
+      <w:commentRangeStart w:id="112"/>
       <w:r>
         <w:t>Clamp data</w:t>
       </w:r>
-      <w:commentRangeEnd w:id="110"/>
+      <w:commentRangeEnd w:id="112"/>
       <w:r>
         <w:rPr>
           <w:rStyle w:val="CommentReference"/>
         </w:rPr>
-        <w:commentReference w:id="110"/>
+        <w:commentReference w:id="112"/>
       </w:r>
     </w:p>
     <w:p>
@@ -1102,7 +1044,7 @@
       </w:r>
     </w:p>
     <w:p>
-      <w:commentRangeStart w:id="111"/>
+      <w:commentRangeStart w:id="113"/>
       <w:r>
         <w:t>Obesity and chronic elevations in glucocorticoids have been associated with increased liver fat</w:t>
       </w:r>
@@ -1136,25 +1078,25 @@
       <w:r>
         <w:t xml:space="preserve">stingly, levels were further </w:t>
       </w:r>
-      <w:commentRangeStart w:id="112"/>
+      <w:commentRangeStart w:id="114"/>
       <w:r>
         <w:t>elevated</w:t>
       </w:r>
-      <w:commentRangeEnd w:id="112"/>
+      <w:commentRangeEnd w:id="114"/>
       <w:r>
         <w:rPr>
           <w:rStyle w:val="CommentReference"/>
         </w:rPr>
-        <w:commentReference w:id="112"/>
+        <w:commentReference w:id="114"/>
       </w:r>
       <w:r>
         <w:t xml:space="preserve"> in obese Cushing’s patients, </w:t>
       </w:r>
-      <w:commentRangeStart w:id="113"/>
+      <w:commentRangeStart w:id="115"/>
       <w:r>
         <w:t>synergistically so in the case of ALT</w:t>
       </w:r>
-      <w:ins w:id="114" w:author="Microsoft Office User" w:date="2017-01-28T14:04:00Z">
+      <w:ins w:id="116" w:author="Microsoft Office User" w:date="2017-01-28T14:04:00Z">
         <w:r>
           <w:t xml:space="preserve"> (Figure 2)</w:t>
         </w:r>
@@ -1165,19 +1107,19 @@
       <w:r>
         <w:t xml:space="preserve"> </w:t>
       </w:r>
-      <w:commentRangeEnd w:id="111"/>
+      <w:commentRangeEnd w:id="113"/>
       <w:r>
         <w:rPr>
           <w:rStyle w:val="CommentReference"/>
         </w:rPr>
-        <w:commentReference w:id="111"/>
-      </w:r>
-      <w:commentRangeEnd w:id="113"/>
+        <w:commentReference w:id="113"/>
+      </w:r>
+      <w:commentRangeEnd w:id="115"/>
       <w:r>
         <w:rPr>
           <w:rStyle w:val="CommentReference"/>
         </w:rPr>
-        <w:commentReference w:id="113"/>
+        <w:commentReference w:id="115"/>
       </w:r>
     </w:p>
     <w:p/>
@@ -1215,7 +1157,7 @@
       <w:r>
         <w:t xml:space="preserve"> (Figure</w:t>
       </w:r>
-      <w:ins w:id="115" w:author="Microsoft Office User" w:date="2017-01-28T14:04:00Z">
+      <w:ins w:id="117" w:author="Microsoft Office User" w:date="2017-01-28T14:04:00Z">
         <w:r>
           <w:t xml:space="preserve"> 2</w:t>
         </w:r>
@@ -1232,7 +1174,7 @@
       <w:r>
         <w:t>In support of this, H&amp;E staining of hepatic tissue clearly depicts higher lipid levels in this group (Figure</w:t>
       </w:r>
-      <w:ins w:id="116" w:author="Microsoft Office User" w:date="2017-01-28T14:04:00Z">
+      <w:ins w:id="118" w:author="Microsoft Office User" w:date="2017-01-28T14:04:00Z">
         <w:r>
           <w:t xml:space="preserve"> 2</w:t>
         </w:r>
@@ -1246,16 +1188,16 @@
       <w:r>
         <w:t xml:space="preserve">Collagen/trichrome </w:t>
       </w:r>
-      <w:commentRangeStart w:id="117"/>
+      <w:commentRangeStart w:id="119"/>
       <w:r>
         <w:t>data</w:t>
       </w:r>
-      <w:commentRangeEnd w:id="117"/>
+      <w:commentRangeEnd w:id="119"/>
       <w:r>
         <w:rPr>
           <w:rStyle w:val="CommentReference"/>
         </w:rPr>
-        <w:commentReference w:id="117"/>
+        <w:commentReference w:id="119"/>
       </w:r>
       <w:r>
         <w:t>…</w:t>
@@ -1275,35 +1217,33 @@
       <w:r>
         <w:t xml:space="preserve"> lipogenesis (</w:t>
       </w:r>
-      <w:commentRangeStart w:id="118"/>
+      <w:commentRangeStart w:id="120"/>
       <w:r>
         <w:rPr>
           <w:i/>
         </w:rPr>
         <w:t>Srebf1</w:t>
       </w:r>
-      <w:commentRangeEnd w:id="118"/>
+      <w:commentRangeEnd w:id="120"/>
       <w:r>
         <w:rPr>
           <w:rStyle w:val="CommentReference"/>
         </w:rPr>
-        <w:commentReference w:id="118"/>
+        <w:commentReference w:id="120"/>
       </w:r>
       <w:r>
         <w:t xml:space="preserve"> and </w:t>
       </w:r>
-      <w:proofErr w:type="spellStart"/>
       <w:r>
         <w:rPr>
           <w:i/>
         </w:rPr>
         <w:t>Fasn</w:t>
       </w:r>
-      <w:proofErr w:type="spellEnd"/>
       <w:r>
         <w:t>) was assessed via qPCR (Figure</w:t>
       </w:r>
-      <w:ins w:id="119" w:author="Microsoft Office User" w:date="2017-01-28T14:04:00Z">
+      <w:ins w:id="121" w:author="Microsoft Office User" w:date="2017-01-28T14:04:00Z">
         <w:r>
           <w:t xml:space="preserve"> 2</w:t>
         </w:r>
@@ -1326,7 +1266,7 @@
       <w:r>
         <w:t>however, levels</w:t>
       </w:r>
-      <w:ins w:id="120" w:author="Dave Bridges" w:date="2017-01-24T17:24:00Z">
+      <w:ins w:id="122" w:author="Dave Bridges" w:date="2017-01-24T17:24:00Z">
         <w:r>
           <w:t xml:space="preserve"> of both these enzymes</w:t>
         </w:r>
@@ -1334,7 +1274,7 @@
       <w:r>
         <w:t xml:space="preserve"> were </w:t>
       </w:r>
-      <w:del w:id="121" w:author="Dave Bridges" w:date="2017-01-24T16:49:00Z">
+      <w:del w:id="123" w:author="Dave Bridges" w:date="2017-01-24T16:49:00Z">
         <w:r>
           <w:delText xml:space="preserve">found to be comparable among </w:delText>
         </w:r>
@@ -1351,7 +1291,7 @@
           <w:delText>oups</w:delText>
         </w:r>
       </w:del>
-      <w:ins w:id="122" w:author="Dave Bridges" w:date="2017-01-24T16:49:00Z">
+      <w:ins w:id="124" w:author="Dave Bridges" w:date="2017-01-24T16:49:00Z">
         <w:r>
           <w:t>reduced in HFD/dexamethasone livers</w:t>
         </w:r>
@@ -1365,7 +1305,7 @@
       <w:r>
         <w:t xml:space="preserve">dexamethasone treatment is </w:t>
       </w:r>
-      <w:ins w:id="123" w:author="Dave Bridges" w:date="2017-01-24T17:24:00Z">
+      <w:ins w:id="125" w:author="Dave Bridges" w:date="2017-01-24T17:24:00Z">
         <w:r>
           <w:t xml:space="preserve">likely </w:t>
         </w:r>
@@ -1382,7 +1322,7 @@
       <w:r>
         <w:t xml:space="preserve"> a different mechanism than </w:t>
       </w:r>
-      <w:del w:id="124" w:author="Dave Bridges" w:date="2017-01-24T17:24:00Z">
+      <w:del w:id="126" w:author="Dave Bridges" w:date="2017-01-24T17:24:00Z">
         <w:r>
           <w:delText xml:space="preserve">that which occurs </w:delText>
         </w:r>
@@ -1393,12 +1333,12 @@
           <w:delText xml:space="preserve">. </w:delText>
         </w:r>
       </w:del>
-      <w:ins w:id="125" w:author="Dave Bridges" w:date="2017-01-24T17:24:00Z">
+      <w:ins w:id="127" w:author="Dave Bridges" w:date="2017-01-24T17:24:00Z">
         <w:r>
           <w:t xml:space="preserve">transcriptional activation of </w:t>
         </w:r>
       </w:ins>
-      <w:ins w:id="126" w:author="Dave Bridges" w:date="2017-01-24T17:25:00Z">
+      <w:ins w:id="128" w:author="Dave Bridges" w:date="2017-01-24T17:25:00Z">
         <w:r>
           <w:rPr>
             <w:i/>
@@ -1438,7 +1378,7 @@
       <w:r>
         <w:t xml:space="preserve"> (FIG</w:t>
       </w:r>
-      <w:ins w:id="127" w:author="Microsoft Office User" w:date="2017-01-28T14:04:00Z">
+      <w:ins w:id="129" w:author="Microsoft Office User" w:date="2017-01-28T14:04:00Z">
         <w:r>
           <w:t xml:space="preserve"> 3</w:t>
         </w:r>
@@ -1467,16 +1407,16 @@
       <w:r>
         <w:t xml:space="preserve">There were no significant differences in food </w:t>
       </w:r>
-      <w:commentRangeStart w:id="128"/>
+      <w:commentRangeStart w:id="130"/>
       <w:r>
         <w:t>consumption</w:t>
       </w:r>
-      <w:commentRangeEnd w:id="128"/>
+      <w:commentRangeEnd w:id="130"/>
       <w:r>
         <w:rPr>
           <w:rStyle w:val="CommentReference"/>
         </w:rPr>
-        <w:commentReference w:id="128"/>
+        <w:commentReference w:id="130"/>
       </w:r>
       <w:r>
         <w:t>.</w:t>
@@ -1484,7 +1424,7 @@
     </w:p>
     <w:p/>
     <w:p>
-      <w:commentRangeStart w:id="129"/>
+      <w:commentRangeStart w:id="131"/>
       <w:r>
         <w:t>Fat cell size</w:t>
       </w:r>
@@ -1494,12 +1434,12 @@
       <w:r>
         <w:t>…</w:t>
       </w:r>
-      <w:commentRangeEnd w:id="129"/>
+      <w:commentRangeEnd w:id="131"/>
       <w:r>
         <w:rPr>
           <w:rStyle w:val="CommentReference"/>
         </w:rPr>
-        <w:commentReference w:id="129"/>
+        <w:commentReference w:id="131"/>
       </w:r>
     </w:p>
     <w:p/>
@@ -1580,7 +1520,7 @@
         </w:rPr>
         <w:t xml:space="preserve"> (</w:t>
       </w:r>
-      <w:ins w:id="130" w:author="Microsoft Office User" w:date="2017-01-28T14:05:00Z">
+      <w:ins w:id="132" w:author="Microsoft Office User" w:date="2017-01-28T14:05:00Z">
         <w:r>
           <w:rPr>
             <w:color w:val="000000" w:themeColor="text1"/>
@@ -1588,7 +1528,7 @@
           <w:t xml:space="preserve">figure </w:t>
         </w:r>
       </w:ins>
-      <w:del w:id="131" w:author="Microsoft Office User" w:date="2017-01-28T14:05:00Z">
+      <w:del w:id="133" w:author="Microsoft Office User" w:date="2017-01-28T14:05:00Z">
         <w:r>
           <w:rPr>
             <w:color w:val="000000" w:themeColor="text1"/>
@@ -1596,7 +1536,7 @@
           <w:delText>figures</w:delText>
         </w:r>
       </w:del>
-      <w:ins w:id="132" w:author="Microsoft Office User" w:date="2017-01-28T14:05:00Z">
+      <w:ins w:id="134" w:author="Microsoft Office User" w:date="2017-01-28T14:05:00Z">
         <w:r>
           <w:rPr>
             <w:color w:val="000000" w:themeColor="text1"/>
@@ -1662,21 +1602,7 @@
         <w:rPr>
           <w:color w:val="000000" w:themeColor="text1"/>
         </w:rPr>
-        <w:t xml:space="preserve"> decreased lipid content and increased glycerol release into the media, indicating increased lipolysis. To assess this further, we measured </w:t>
-      </w:r>
-      <w:proofErr w:type="spellStart"/>
-      <w:r>
-        <w:rPr>
-          <w:color w:val="000000" w:themeColor="text1"/>
-        </w:rPr>
-        <w:t>lipolytic</w:t>
-      </w:r>
-      <w:proofErr w:type="spellEnd"/>
-      <w:r>
-        <w:rPr>
-          <w:color w:val="000000" w:themeColor="text1"/>
-        </w:rPr>
-        <w:t xml:space="preserve"> enzyme mRNA and protein expression levels in these cells</w:t>
+        <w:t xml:space="preserve"> decreased lipid content and increased glycerol release into the media, indicating increased lipolysis. To assess this further, we measured lipolytic enzyme mRNA and protein expression levels in these cells</w:t>
       </w:r>
       <w:r>
         <w:rPr>
@@ -1684,7 +1610,7 @@
         </w:rPr>
         <w:t xml:space="preserve"> (figure</w:t>
       </w:r>
-      <w:ins w:id="133" w:author="Microsoft Office User" w:date="2017-01-28T14:26:00Z">
+      <w:ins w:id="135" w:author="Microsoft Office User" w:date="2017-01-28T14:26:00Z">
         <w:r>
           <w:rPr>
             <w:color w:val="000000" w:themeColor="text1"/>
@@ -1723,7 +1649,6 @@
         </w:rPr>
         <w:t xml:space="preserve">) and HSL (encoded by </w:t>
       </w:r>
-      <w:proofErr w:type="spellStart"/>
       <w:r>
         <w:rPr>
           <w:i/>
@@ -1731,7 +1656,6 @@
         </w:rPr>
         <w:t>Lipe</w:t>
       </w:r>
-      <w:proofErr w:type="spellEnd"/>
       <w:r>
         <w:rPr>
           <w:color w:val="000000" w:themeColor="text1"/>
@@ -1744,19 +1668,19 @@
         </w:rPr>
         <w:t xml:space="preserve"> following dexamethasone </w:t>
       </w:r>
-      <w:commentRangeStart w:id="134"/>
+      <w:commentRangeStart w:id="136"/>
       <w:r>
         <w:rPr>
           <w:color w:val="000000" w:themeColor="text1"/>
         </w:rPr>
         <w:t>treatment</w:t>
       </w:r>
-      <w:commentRangeEnd w:id="134"/>
+      <w:commentRangeEnd w:id="136"/>
       <w:r>
         <w:rPr>
           <w:rStyle w:val="CommentReference"/>
         </w:rPr>
-        <w:commentReference w:id="134"/>
+        <w:commentReference w:id="136"/>
       </w:r>
       <w:r>
         <w:rPr>
@@ -1841,7 +1765,7 @@
         </w:rPr>
         <w:t>stimulated conditions (figure</w:t>
       </w:r>
-      <w:ins w:id="135" w:author="Microsoft Office User" w:date="2017-01-28T14:05:00Z">
+      <w:ins w:id="137" w:author="Microsoft Office User" w:date="2017-01-28T14:05:00Z">
         <w:r>
           <w:rPr>
             <w:color w:val="000000" w:themeColor="text1"/>
@@ -1938,21 +1862,7 @@
         <w:rPr>
           <w:color w:val="000000" w:themeColor="text1"/>
         </w:rPr>
-        <w:t xml:space="preserve">mice were </w:t>
-      </w:r>
-      <w:proofErr w:type="spellStart"/>
-      <w:r>
-        <w:rPr>
-          <w:color w:val="000000" w:themeColor="text1"/>
-        </w:rPr>
-        <w:t>i.p</w:t>
-      </w:r>
-      <w:proofErr w:type="spellEnd"/>
-      <w:r>
-        <w:rPr>
-          <w:color w:val="000000" w:themeColor="text1"/>
-        </w:rPr>
-        <w:t xml:space="preserve">. injected with </w:t>
+        <w:t xml:space="preserve">mice were i.p. injected with </w:t>
       </w:r>
       <w:r>
         <w:rPr>
@@ -2038,21 +1948,7 @@
         <w:rPr>
           <w:color w:val="000000" w:themeColor="text1"/>
         </w:rPr>
-        <w:t xml:space="preserve">qPCR </w:t>
-      </w:r>
-      <w:proofErr w:type="spellStart"/>
-      <w:r>
-        <w:rPr>
-          <w:color w:val="000000" w:themeColor="text1"/>
-        </w:rPr>
-        <w:t>lipolytic</w:t>
-      </w:r>
-      <w:proofErr w:type="spellEnd"/>
-      <w:r>
-        <w:rPr>
-          <w:color w:val="000000" w:themeColor="text1"/>
-        </w:rPr>
-        <w:t xml:space="preserve"> genes in these mice </w:t>
+        <w:t xml:space="preserve">qPCR lipolytic genes in these mice </w:t>
       </w:r>
     </w:p>
     <w:p>
@@ -2107,7 +2003,7 @@
         </w:rPr>
         <w:t xml:space="preserve"> (figure</w:t>
       </w:r>
-      <w:ins w:id="136" w:author="Microsoft Office User" w:date="2017-01-28T14:07:00Z">
+      <w:ins w:id="138" w:author="Microsoft Office User" w:date="2017-01-28T14:07:00Z">
         <w:r>
           <w:rPr>
             <w:color w:val="000000" w:themeColor="text1"/>
@@ -2145,19 +2041,19 @@
         </w:rPr>
         <w:t xml:space="preserve">p </w:t>
       </w:r>
-      <w:commentRangeStart w:id="137"/>
+      <w:commentRangeStart w:id="139"/>
       <w:r>
         <w:rPr>
           <w:color w:val="000000" w:themeColor="text1"/>
         </w:rPr>
         <w:t>value</w:t>
       </w:r>
-      <w:commentRangeEnd w:id="137"/>
+      <w:commentRangeEnd w:id="139"/>
       <w:r>
         <w:rPr>
           <w:rStyle w:val="CommentReference"/>
         </w:rPr>
-        <w:commentReference w:id="137"/>
+        <w:commentReference w:id="139"/>
       </w:r>
       <w:r>
         <w:rPr>
@@ -2189,21 +2085,7 @@
         <w:rPr>
           <w:color w:val="000000" w:themeColor="text1"/>
         </w:rPr>
-        <w:t xml:space="preserve">We also quantified mRNA and protein expression of </w:t>
-      </w:r>
-      <w:proofErr w:type="spellStart"/>
-      <w:r>
-        <w:rPr>
-          <w:color w:val="000000" w:themeColor="text1"/>
-        </w:rPr>
-        <w:t>lipolytic</w:t>
-      </w:r>
-      <w:proofErr w:type="spellEnd"/>
-      <w:r>
-        <w:rPr>
-          <w:color w:val="000000" w:themeColor="text1"/>
-        </w:rPr>
-        <w:t xml:space="preserve"> enzymes</w:t>
+        <w:t>We also quantified mRNA and protein expression of lipolytic enzymes</w:t>
       </w:r>
       <w:r>
         <w:rPr>
@@ -2211,19 +2093,19 @@
         </w:rPr>
         <w:t xml:space="preserve">, ATGL </w:t>
       </w:r>
-      <w:commentRangeStart w:id="138"/>
+      <w:commentRangeStart w:id="140"/>
       <w:r>
         <w:rPr>
           <w:color w:val="000000" w:themeColor="text1"/>
         </w:rPr>
         <w:t>and</w:t>
       </w:r>
-      <w:commentRangeEnd w:id="138"/>
+      <w:commentRangeEnd w:id="140"/>
       <w:r>
         <w:rPr>
           <w:rStyle w:val="CommentReference"/>
         </w:rPr>
-        <w:commentReference w:id="138"/>
+        <w:commentReference w:id="140"/>
       </w:r>
       <w:r>
         <w:rPr>
@@ -2235,37 +2117,23 @@
         <w:rPr>
           <w:color w:val="000000" w:themeColor="text1"/>
         </w:rPr>
-        <w:t xml:space="preserve"> in the </w:t>
-      </w:r>
-      <w:proofErr w:type="spellStart"/>
-      <w:r>
-        <w:rPr>
-          <w:color w:val="000000" w:themeColor="text1"/>
-        </w:rPr>
-        <w:t>iWAT</w:t>
-      </w:r>
-      <w:proofErr w:type="spellEnd"/>
-      <w:r>
-        <w:rPr>
-          <w:color w:val="000000" w:themeColor="text1"/>
-        </w:rPr>
-        <w:t xml:space="preserve"> of these mice. Consistent with the above findings, expression was elevated in the dexamethasone-treated groups and there was a significant interaction of drug and </w:t>
-      </w:r>
-      <w:commentRangeStart w:id="139"/>
+        <w:t xml:space="preserve"> in the iWAT of these mice. Consistent with the above findings, expression was elevated in the dexamethasone-treated groups and there was a significant interaction of drug and </w:t>
+      </w:r>
+      <w:commentRangeStart w:id="141"/>
       <w:r>
         <w:rPr>
           <w:color w:val="000000" w:themeColor="text1"/>
         </w:rPr>
         <w:t>diet</w:t>
       </w:r>
-      <w:commentRangeEnd w:id="139"/>
+      <w:commentRangeEnd w:id="141"/>
       <w:r>
         <w:rPr>
           <w:rStyle w:val="CommentReference"/>
         </w:rPr>
-        <w:commentReference w:id="139"/>
-      </w:r>
-      <w:ins w:id="140" w:author="Microsoft Office User" w:date="2017-01-28T14:22:00Z">
+        <w:commentReference w:id="141"/>
+      </w:r>
+      <w:ins w:id="142" w:author="Microsoft Office User" w:date="2017-01-28T14:22:00Z">
         <w:r>
           <w:rPr>
             <w:color w:val="000000" w:themeColor="text1"/>
@@ -2315,13 +2183,13 @@
     <w:p>
       <w:pPr>
         <w:rPr>
-          <w:ins w:id="141" w:author="Microsoft Office User" w:date="2017-01-28T14:12:00Z"/>
+          <w:ins w:id="143" w:author="Microsoft Office User" w:date="2017-01-28T14:12:00Z"/>
           <w:b/>
           <w:sz w:val="36"/>
           <w:u w:val="single"/>
         </w:rPr>
       </w:pPr>
-      <w:ins w:id="142" w:author="Microsoft Office User" w:date="2017-01-28T14:13:00Z">
+      <w:ins w:id="144" w:author="Microsoft Office User" w:date="2017-01-28T14:13:00Z">
         <w:r>
           <w:rPr>
             <w:b/>
@@ -2335,11 +2203,11 @@
     <w:p>
       <w:pPr>
         <w:rPr>
-          <w:del w:id="143" w:author="Microsoft Office User" w:date="2017-01-28T14:12:00Z"/>
-          <w:color w:val="000000" w:themeColor="text1"/>
-        </w:rPr>
-      </w:pPr>
-      <w:del w:id="144" w:author="Microsoft Office User" w:date="2017-01-28T14:12:00Z">
+          <w:del w:id="145" w:author="Microsoft Office User" w:date="2017-01-28T14:12:00Z"/>
+          <w:color w:val="000000" w:themeColor="text1"/>
+        </w:rPr>
+      </w:pPr>
+      <w:del w:id="146" w:author="Microsoft Office User" w:date="2017-01-28T14:12:00Z">
         <w:r>
           <w:rPr>
             <w:color w:val="000000" w:themeColor="text1"/>
@@ -2397,7 +2265,7 @@
       </w:r>
     </w:p>
   </w:comment>
-  <w:comment w:id="58" w:author="Microsoft Office User" w:date="2017-01-31T10:57:00Z" w:initials="Office">
+  <w:comment w:id="21" w:author="Microsoft Office User" w:date="2017-01-31T11:09:00Z" w:initials="Office">
     <w:p>
       <w:pPr>
         <w:pStyle w:val="CommentText"/>
@@ -2409,11 +2277,27 @@
         <w:annotationRef/>
       </w:r>
       <w:r>
+        <w:t>Portion taken from Hochberg et al 2015</w:t>
+      </w:r>
+    </w:p>
+  </w:comment>
+  <w:comment w:id="59" w:author="Microsoft Office User" w:date="2017-01-31T10:57:00Z" w:initials="Office">
+    <w:p>
+      <w:pPr>
+        <w:pStyle w:val="CommentText"/>
+      </w:pPr>
+      <w:r>
+        <w:rPr>
+          <w:rStyle w:val="CommentReference"/>
+        </w:rPr>
+        <w:annotationRef/>
+      </w:r>
+      <w:r>
         <w:t>Add concentrations</w:t>
       </w:r>
     </w:p>
   </w:comment>
-  <w:comment w:id="97" w:author="Dave Bridges" w:date="2017-01-24T17:08:00Z" w:initials="DB">
+  <w:comment w:id="99" w:author="Dave Bridges" w:date="2017-01-24T17:08:00Z" w:initials="DB">
     <w:p>
       <w:pPr>
         <w:rPr>
@@ -2427,15 +2311,7 @@
         <w:annotationRef/>
       </w:r>
       <w:r>
-        <w:t xml:space="preserve">Should say something about how there was no significant differences in BMI in the control vs </w:t>
-      </w:r>
-      <w:proofErr w:type="spellStart"/>
-      <w:r>
-        <w:t>cushings</w:t>
-      </w:r>
-      <w:proofErr w:type="spellEnd"/>
-      <w:r>
-        <w:t xml:space="preserve"> group (p=</w:t>
+        <w:t>Should say something about how there was no significant differences in BMI in the control vs cushings group (p=</w:t>
       </w:r>
       <w:r>
         <w:rPr>
@@ -2475,7 +2351,7 @@
       </w:r>
     </w:p>
   </w:comment>
-  <w:comment w:id="98" w:author="Microsoft Office User" w:date="2017-01-20T01:37:00Z" w:initials="Office">
+  <w:comment w:id="100" w:author="Microsoft Office User" w:date="2017-01-20T01:37:00Z" w:initials="Office">
     <w:p>
       <w:pPr>
         <w:pStyle w:val="CommentText"/>
@@ -2491,7 +2367,7 @@
       </w:r>
     </w:p>
   </w:comment>
-  <w:comment w:id="99" w:author="Microsoft Office User" w:date="2017-01-28T14:03:00Z" w:initials="Office">
+  <w:comment w:id="101" w:author="Microsoft Office User" w:date="2017-01-28T14:03:00Z" w:initials="Office">
     <w:p>
       <w:pPr>
         <w:pStyle w:val="CommentText"/>
@@ -2507,7 +2383,7 @@
       </w:r>
     </w:p>
   </w:comment>
-  <w:comment w:id="100" w:author="Dave Bridges" w:date="2017-01-24T16:57:00Z" w:initials="DB">
+  <w:comment w:id="102" w:author="Dave Bridges" w:date="2017-01-24T16:57:00Z" w:initials="DB">
     <w:p>
       <w:pPr>
         <w:rPr>
@@ -2617,7 +2493,7 @@
       </w:pPr>
     </w:p>
   </w:comment>
-  <w:comment w:id="110" w:author="Dave Bridges" w:date="2017-01-20T15:16:00Z" w:initials="DB">
+  <w:comment w:id="112" w:author="Dave Bridges" w:date="2017-01-20T15:16:00Z" w:initials="DB">
     <w:p>
       <w:pPr>
         <w:pStyle w:val="CommentText"/>
@@ -2633,7 +2509,7 @@
       </w:r>
     </w:p>
   </w:comment>
-  <w:comment w:id="112" w:author="Microsoft Office User" w:date="2017-01-28T14:25:00Z" w:initials="Office">
+  <w:comment w:id="114" w:author="Microsoft Office User" w:date="2017-01-28T14:25:00Z" w:initials="Office">
     <w:p>
       <w:pPr>
         <w:pStyle w:val="CommentText"/>
@@ -2649,7 +2525,7 @@
       </w:r>
     </w:p>
   </w:comment>
-  <w:comment w:id="111" w:author="Dave Bridges" w:date="2017-01-24T16:50:00Z" w:initials="DB">
+  <w:comment w:id="113" w:author="Dave Bridges" w:date="2017-01-24T16:50:00Z" w:initials="DB">
     <w:p>
       <w:pPr>
         <w:pStyle w:val="CommentText"/>
@@ -2660,17 +2536,12 @@
         </w:rPr>
         <w:annotationRef/>
       </w:r>
-      <w:proofErr w:type="spellStart"/>
-      <w:r>
-        <w:t>Lets</w:t>
-      </w:r>
-      <w:proofErr w:type="spellEnd"/>
-      <w:r>
-        <w:t xml:space="preserve"> just use ALT, I don’t know that we can make room for AST</w:t>
+      <w:r>
+        <w:t>Lets just use ALT, I don’t know that we can make room for AST</w:t>
       </w:r>
     </w:p>
   </w:comment>
-  <w:comment w:id="113" w:author="Dave Bridges" w:date="2017-01-24T16:51:00Z" w:initials="DB">
+  <w:comment w:id="115" w:author="Dave Bridges" w:date="2017-01-24T16:51:00Z" w:initials="DB">
     <w:p>
       <w:pPr>
         <w:pStyle w:val="CommentText"/>
@@ -2686,7 +2557,7 @@
       </w:r>
     </w:p>
   </w:comment>
-  <w:comment w:id="117" w:author="Microsoft Office User" w:date="2017-01-28T14:25:00Z" w:initials="Office">
+  <w:comment w:id="119" w:author="Microsoft Office User" w:date="2017-01-28T14:25:00Z" w:initials="Office">
     <w:p>
       <w:pPr>
         <w:pStyle w:val="CommentText"/>
@@ -2697,17 +2568,12 @@
         </w:rPr>
         <w:annotationRef/>
       </w:r>
-      <w:proofErr w:type="spellStart"/>
-      <w:r>
-        <w:t>Disucss</w:t>
-      </w:r>
-      <w:proofErr w:type="spellEnd"/>
-      <w:r>
-        <w:t xml:space="preserve"> trichrome findings here.</w:t>
+      <w:r>
+        <w:t>Disucss trichrome findings here.</w:t>
       </w:r>
     </w:p>
   </w:comment>
-  <w:comment w:id="118" w:author="Microsoft Office User" w:date="2017-01-20T01:48:00Z" w:initials="Office">
+  <w:comment w:id="120" w:author="Microsoft Office User" w:date="2017-01-20T01:48:00Z" w:initials="Office">
     <w:p>
       <w:pPr>
         <w:pStyle w:val="CommentText"/>
@@ -2723,7 +2589,7 @@
       </w:r>
     </w:p>
   </w:comment>
-  <w:comment w:id="128" w:author="Microsoft Office User" w:date="2017-01-20T02:11:00Z" w:initials="Office">
+  <w:comment w:id="130" w:author="Microsoft Office User" w:date="2017-01-20T02:11:00Z" w:initials="Office">
     <w:p>
       <w:pPr>
         <w:pStyle w:val="CommentText"/>
@@ -2739,7 +2605,7 @@
       </w:r>
     </w:p>
   </w:comment>
-  <w:comment w:id="129" w:author="Dave Bridges" w:date="2017-01-20T15:16:00Z" w:initials="DB">
+  <w:comment w:id="131" w:author="Dave Bridges" w:date="2017-01-20T15:16:00Z" w:initials="DB">
     <w:p>
       <w:pPr>
         <w:pStyle w:val="CommentText"/>
@@ -2751,19 +2617,11 @@
         <w:annotationRef/>
       </w:r>
       <w:r>
-        <w:t xml:space="preserve">Talk about fat cell size </w:t>
-      </w:r>
-      <w:proofErr w:type="spellStart"/>
-      <w:r>
-        <w:t>imflammation</w:t>
-      </w:r>
-      <w:proofErr w:type="spellEnd"/>
-      <w:r>
-        <w:t xml:space="preserve"> stuff</w:t>
+        <w:t>Talk about fat cell size imflammation stuff</w:t>
       </w:r>
     </w:p>
   </w:comment>
-  <w:comment w:id="134" w:author="Microsoft Office User" w:date="2017-01-28T14:23:00Z" w:initials="Office">
+  <w:comment w:id="136" w:author="Microsoft Office User" w:date="2017-01-28T14:23:00Z" w:initials="Office">
     <w:p>
       <w:pPr>
         <w:pStyle w:val="CommentText"/>
@@ -2776,42 +2634,42 @@
       </w:r>
       <w:r>
         <w:t>Insert p-value</w:t>
-      </w:r>
-    </w:p>
-  </w:comment>
-  <w:comment w:id="137" w:author="Microsoft Office User" w:date="2017-01-28T14:23:00Z" w:initials="Office">
-    <w:p>
-      <w:pPr>
-        <w:pStyle w:val="CommentText"/>
-      </w:pPr>
-      <w:r>
-        <w:rPr>
-          <w:rStyle w:val="CommentReference"/>
-        </w:rPr>
-        <w:annotationRef/>
-      </w:r>
-      <w:r>
-        <w:t>Insert p-value</w:t>
-      </w:r>
-    </w:p>
-  </w:comment>
-  <w:comment w:id="138" w:author="Microsoft Office User" w:date="2017-01-20T14:44:00Z" w:initials="Office">
-    <w:p>
-      <w:pPr>
-        <w:pStyle w:val="CommentText"/>
-      </w:pPr>
-      <w:r>
-        <w:rPr>
-          <w:rStyle w:val="CommentReference"/>
-        </w:rPr>
-        <w:annotationRef/>
-      </w:r>
-      <w:r>
-        <w:t>Will add more here when I get western info for HSL and phosphor proteins</w:t>
       </w:r>
     </w:p>
   </w:comment>
   <w:comment w:id="139" w:author="Microsoft Office User" w:date="2017-01-28T14:23:00Z" w:initials="Office">
+    <w:p>
+      <w:pPr>
+        <w:pStyle w:val="CommentText"/>
+      </w:pPr>
+      <w:r>
+        <w:rPr>
+          <w:rStyle w:val="CommentReference"/>
+        </w:rPr>
+        <w:annotationRef/>
+      </w:r>
+      <w:r>
+        <w:t>Insert p-value</w:t>
+      </w:r>
+    </w:p>
+  </w:comment>
+  <w:comment w:id="140" w:author="Microsoft Office User" w:date="2017-01-20T14:44:00Z" w:initials="Office">
+    <w:p>
+      <w:pPr>
+        <w:pStyle w:val="CommentText"/>
+      </w:pPr>
+      <w:r>
+        <w:rPr>
+          <w:rStyle w:val="CommentReference"/>
+        </w:rPr>
+        <w:annotationRef/>
+      </w:r>
+      <w:r>
+        <w:t>Will add more here when I get western info for HSL and phosphor proteins</w:t>
+      </w:r>
+    </w:p>
+  </w:comment>
+  <w:comment w:id="141" w:author="Microsoft Office User" w:date="2017-01-28T14:23:00Z" w:initials="Office">
     <w:p>
       <w:pPr>
         <w:pStyle w:val="CommentText"/>
@@ -2833,6 +2691,7 @@
 <file path=word/commentsExtended.xml><?xml version="1.0" encoding="utf-8"?>
 <w15:commentsEx xmlns:wpc="http://schemas.microsoft.com/office/word/2010/wordprocessingCanvas" xmlns:mo="http://schemas.microsoft.com/office/mac/office/2008/main" xmlns:mc="http://schemas.openxmlformats.org/markup-compatibility/2006" xmlns:mv="urn:schemas-microsoft-com:mac:vml" xmlns:o="urn:schemas-microsoft-com:office:office" xmlns:r="http://schemas.openxmlformats.org/officeDocument/2006/relationships" xmlns:m="http://schemas.openxmlformats.org/officeDocument/2006/math" xmlns:v="urn:schemas-microsoft-com:vml" xmlns:wp14="http://schemas.microsoft.com/office/word/2010/wordprocessingDrawing" xmlns:wp="http://schemas.openxmlformats.org/drawingml/2006/wordprocessingDrawing" xmlns:w10="urn:schemas-microsoft-com:office:word" xmlns:w="http://schemas.openxmlformats.org/wordprocessingml/2006/main" xmlns:w14="http://schemas.microsoft.com/office/word/2010/wordml" xmlns:w15="http://schemas.microsoft.com/office/word/2012/wordml" xmlns:wpg="http://schemas.microsoft.com/office/word/2010/wordprocessingGroup" xmlns:wpi="http://schemas.microsoft.com/office/word/2010/wordprocessingInk" xmlns:wne="http://schemas.microsoft.com/office/word/2006/wordml" xmlns:wps="http://schemas.microsoft.com/office/word/2010/wordprocessingShape" mc:Ignorable="w14 w15 wp14">
   <w15:commentEx w15:paraId="25221A7A" w15:done="0"/>
+  <w15:commentEx w15:paraId="257E4312" w15:done="0"/>
   <w15:commentEx w15:paraId="1148F3BD" w15:done="0"/>
   <w15:commentEx w15:paraId="66EA82FA" w15:done="0"/>
   <w15:commentEx w15:paraId="507137C1" w15:done="0"/>

</xml_diff>

<commit_message>
added info to qPCR section
</commit_message>
<xml_diff>
--- a/manuscript/Obesity-Glucocorticoids/Manuscript.docx
+++ b/manuscript/Obesity-Glucocorticoids/Manuscript.docx
@@ -95,65 +95,13 @@
               </w:rPr>
             </w:rPrChange>
           </w:rPr>
-          <w:t>The study was approved by the institutional review board of the University of Michigan Medical System. Written informed consent was obtained from all of the patients. Patients were recruited consecutively from those undergoing a transsphenoidal adenomectomy at the University of Michigan for Cushing's disease or nonfunctioning pituitary adenoma over a 12-month period. Exclusion criteria were age &lt;18, current hormone treatment including glucocorticoids, malignancy, inflammatory disease, diabetes type 1 and established pituitary hormone deficiencies. For each patient, a data sheet was completed including, age, sex, anthropometric measurements, diagnosis of hypertension, diabetes, results of blood tests and medications. Fasting blood samples were assayed for glucose (Siemens Advia 1800, Deerfield, IL, USA) and insulin (Life Technologies) as instructed by the manufacturers.</w:t>
-        </w:r>
-      </w:ins>
-      <w:commentRangeEnd w:id="10"/>
-      <w:ins w:id="13" w:author="Microsoft Office User" w:date="2017-01-31T11:06:00Z">
-        <w:r>
-          <w:rPr>
-            <w:rStyle w:val="CommentReference"/>
-          </w:rPr>
-          <w:commentReference w:id="10"/>
-        </w:r>
-      </w:ins>
-    </w:p>
-    <w:p>
-      <w:pPr>
-        <w:pStyle w:val="ListParagraph"/>
-        <w:numPr>
-          <w:ilvl w:val="0"/>
-          <w:numId w:val="2"/>
-        </w:numPr>
-        <w:rPr>
-          <w:ins w:id="14" w:author="Microsoft Office User" w:date="2017-01-31T11:09:00Z"/>
-        </w:rPr>
-        <w:pPrChange w:id="15" w:author="Microsoft Office User" w:date="2017-01-28T14:13:00Z">
-          <w:pPr/>
-        </w:pPrChange>
-      </w:pPr>
-      <w:ins w:id="16" w:author="Microsoft Office User" w:date="2017-01-28T14:13:00Z">
-        <w:r>
-          <w:t>ITT</w:t>
-        </w:r>
-      </w:ins>
-    </w:p>
-    <w:p>
-      <w:pPr>
-        <w:pStyle w:val="ListParagraph"/>
-        <w:rPr>
-          <w:ins w:id="17" w:author="Microsoft Office User" w:date="2017-01-28T14:14:00Z"/>
-        </w:rPr>
-        <w:pPrChange w:id="18" w:author="Microsoft Office User" w:date="2017-01-31T11:09:00Z">
-          <w:pPr/>
-        </w:pPrChange>
-      </w:pPr>
-      <w:ins w:id="19" w:author="Microsoft Office User" w:date="2017-01-31T11:10:00Z">
-        <w:r>
-          <w:rPr>
-            <w:rFonts w:cs="Times New Roman"/>
-          </w:rPr>
-          <w:t xml:space="preserve">Insulin tolerance was assessed following six weeks of treatment (28 weeks of age). </w:t>
-        </w:r>
-      </w:ins>
-      <w:bookmarkStart w:id="20" w:name="_GoBack"/>
-      <w:bookmarkEnd w:id="20"/>
-      <w:commentRangeStart w:id="21"/>
-      <w:ins w:id="22" w:author="Microsoft Office User" w:date="2017-01-31T11:09:00Z">
-        <w:r>
-          <w:rPr>
-            <w:rFonts w:cs="Times New Roman"/>
-            <w:rPrChange w:id="23" w:author="Microsoft Office User" w:date="2017-01-31T11:09:00Z">
+          <w:t xml:space="preserve">The study was approved by the institutional review board of the University of Michigan Medical System. Written informed consent was obtained from all of the patients. Patients were recruited consecutively from those undergoing a </w:t>
+        </w:r>
+        <w:proofErr w:type="spellStart"/>
+        <w:r>
+          <w:rPr>
+            <w:rFonts w:cs="Times New Roman"/>
+            <w:rPrChange w:id="13" w:author="Microsoft Office User" w:date="2017-01-31T11:06:00Z">
               <w:rPr>
                 <w:rFonts w:ascii="Times New Roman" w:hAnsi="Times New Roman" w:cs="Times New Roman"/>
                 <w:sz w:val="32"/>
@@ -161,18 +109,13 @@
               </w:rPr>
             </w:rPrChange>
           </w:rPr>
-          <w:t xml:space="preserve">Following a 6-h fast, mice were given i.p. injections of insulin (Humulin R, Lilly, Indianapolis, </w:t>
-        </w:r>
-        <w:r>
-          <w:rPr>
-            <w:rFonts w:cs="Times New Roman"/>
-          </w:rPr>
-          <w:t>IN, USA) at a concentration of 2.5</w:t>
-        </w:r>
-        <w:r>
-          <w:rPr>
-            <w:rFonts w:cs="Times New Roman"/>
-            <w:rPrChange w:id="24" w:author="Microsoft Office User" w:date="2017-01-31T11:09:00Z">
+          <w:t>transsphenoidal</w:t>
+        </w:r>
+        <w:proofErr w:type="spellEnd"/>
+        <w:r>
+          <w:rPr>
+            <w:rFonts w:cs="Times New Roman"/>
+            <w:rPrChange w:id="14" w:author="Microsoft Office User" w:date="2017-01-31T11:06:00Z">
               <w:rPr>
                 <w:rFonts w:ascii="Times New Roman" w:hAnsi="Times New Roman" w:cs="Times New Roman"/>
                 <w:sz w:val="32"/>
@@ -180,14 +123,72 @@
               </w:rPr>
             </w:rPrChange>
           </w:rPr>
-          <w:t> mU/g. Blood glucose was determined at 15-min intervals post-injection using a One Touch Ultra Glucometer (Lifescan).</w:t>
-        </w:r>
-        <w:commentRangeEnd w:id="21"/>
+          <w:t xml:space="preserve"> </w:t>
+        </w:r>
+        <w:proofErr w:type="spellStart"/>
+        <w:r>
+          <w:rPr>
+            <w:rFonts w:cs="Times New Roman"/>
+            <w:rPrChange w:id="15" w:author="Microsoft Office User" w:date="2017-01-31T11:06:00Z">
+              <w:rPr>
+                <w:rFonts w:ascii="Times New Roman" w:hAnsi="Times New Roman" w:cs="Times New Roman"/>
+                <w:sz w:val="32"/>
+                <w:szCs w:val="32"/>
+              </w:rPr>
+            </w:rPrChange>
+          </w:rPr>
+          <w:t>adenomectomy</w:t>
+        </w:r>
+        <w:proofErr w:type="spellEnd"/>
+        <w:r>
+          <w:rPr>
+            <w:rFonts w:cs="Times New Roman"/>
+            <w:rPrChange w:id="16" w:author="Microsoft Office User" w:date="2017-01-31T11:06:00Z">
+              <w:rPr>
+                <w:rFonts w:ascii="Times New Roman" w:hAnsi="Times New Roman" w:cs="Times New Roman"/>
+                <w:sz w:val="32"/>
+                <w:szCs w:val="32"/>
+              </w:rPr>
+            </w:rPrChange>
+          </w:rPr>
+          <w:t xml:space="preserve"> at the University of Michigan for Cushing's disease or nonfunctioning pituitary adenoma over a 12-month period. Exclusion criteria were age &lt;18, current hormone treatment including glucocorticoids, malignancy, inflammatory disease, diabetes type 1 and established pituitary hormone deficiencies. For each patient, a data sheet was completed including, age, sex, anthropometric measurements, diagnosis of hypertension, diabetes, results of blood tests and medications. Fasting blood samples were assayed for glucose (Siemens </w:t>
+        </w:r>
+        <w:proofErr w:type="spellStart"/>
+        <w:r>
+          <w:rPr>
+            <w:rFonts w:cs="Times New Roman"/>
+            <w:rPrChange w:id="17" w:author="Microsoft Office User" w:date="2017-01-31T11:06:00Z">
+              <w:rPr>
+                <w:rFonts w:ascii="Times New Roman" w:hAnsi="Times New Roman" w:cs="Times New Roman"/>
+                <w:sz w:val="32"/>
+                <w:szCs w:val="32"/>
+              </w:rPr>
+            </w:rPrChange>
+          </w:rPr>
+          <w:t>Advia</w:t>
+        </w:r>
+        <w:proofErr w:type="spellEnd"/>
+        <w:r>
+          <w:rPr>
+            <w:rFonts w:cs="Times New Roman"/>
+            <w:rPrChange w:id="18" w:author="Microsoft Office User" w:date="2017-01-31T11:06:00Z">
+              <w:rPr>
+                <w:rFonts w:ascii="Times New Roman" w:hAnsi="Times New Roman" w:cs="Times New Roman"/>
+                <w:sz w:val="32"/>
+                <w:szCs w:val="32"/>
+              </w:rPr>
+            </w:rPrChange>
+          </w:rPr>
+          <w:t xml:space="preserve"> 1800, Deerfield, IL, USA) and insulin (Life Technologies) as instructed by the manufacturers.</w:t>
+        </w:r>
+      </w:ins>
+      <w:commentRangeEnd w:id="10"/>
+      <w:ins w:id="19" w:author="Microsoft Office User" w:date="2017-01-31T11:06:00Z">
         <w:r>
           <w:rPr>
             <w:rStyle w:val="CommentReference"/>
           </w:rPr>
-          <w:commentReference w:id="21"/>
+          <w:commentReference w:id="10"/>
         </w:r>
       </w:ins>
     </w:p>
@@ -199,15 +200,188 @@
           <w:numId w:val="2"/>
         </w:numPr>
         <w:rPr>
-          <w:ins w:id="25" w:author="Microsoft Office User" w:date="2017-01-28T14:14:00Z"/>
-        </w:rPr>
-        <w:pPrChange w:id="26" w:author="Microsoft Office User" w:date="2017-01-28T14:13:00Z">
+          <w:ins w:id="20" w:author="Microsoft Office User" w:date="2017-01-31T11:09:00Z"/>
+        </w:rPr>
+        <w:pPrChange w:id="21" w:author="Microsoft Office User" w:date="2017-01-28T14:13:00Z">
           <w:pPr/>
         </w:pPrChange>
       </w:pPr>
-      <w:ins w:id="27" w:author="Microsoft Office User" w:date="2017-01-28T14:14:00Z">
-        <w:r>
-          <w:t>Clamp (get from metabolic phenotyping core?)</w:t>
+      <w:ins w:id="22" w:author="Microsoft Office User" w:date="2017-01-28T14:13:00Z">
+        <w:r>
+          <w:t>ITT</w:t>
+        </w:r>
+      </w:ins>
+    </w:p>
+    <w:p>
+      <w:pPr>
+        <w:pStyle w:val="ListParagraph"/>
+        <w:rPr>
+          <w:ins w:id="23" w:author="Microsoft Office User" w:date="2017-01-28T14:14:00Z"/>
+        </w:rPr>
+        <w:pPrChange w:id="24" w:author="Microsoft Office User" w:date="2017-01-31T11:09:00Z">
+          <w:pPr/>
+        </w:pPrChange>
+      </w:pPr>
+      <w:ins w:id="25" w:author="Microsoft Office User" w:date="2017-01-31T11:10:00Z">
+        <w:r>
+          <w:rPr>
+            <w:rFonts w:cs="Times New Roman"/>
+          </w:rPr>
+          <w:t xml:space="preserve">Insulin tolerance was assessed following six weeks of treatment (28 weeks of age). </w:t>
+        </w:r>
+      </w:ins>
+      <w:commentRangeStart w:id="26"/>
+      <w:ins w:id="27" w:author="Microsoft Office User" w:date="2017-01-31T11:09:00Z">
+        <w:r>
+          <w:rPr>
+            <w:rFonts w:cs="Times New Roman"/>
+            <w:rPrChange w:id="28" w:author="Microsoft Office User" w:date="2017-01-31T11:09:00Z">
+              <w:rPr>
+                <w:rFonts w:ascii="Times New Roman" w:hAnsi="Times New Roman" w:cs="Times New Roman"/>
+                <w:sz w:val="32"/>
+                <w:szCs w:val="32"/>
+              </w:rPr>
+            </w:rPrChange>
+          </w:rPr>
+          <w:t xml:space="preserve">Following a 6-h fast, mice were given </w:t>
+        </w:r>
+        <w:proofErr w:type="spellStart"/>
+        <w:r>
+          <w:rPr>
+            <w:rFonts w:cs="Times New Roman"/>
+            <w:rPrChange w:id="29" w:author="Microsoft Office User" w:date="2017-01-31T11:09:00Z">
+              <w:rPr>
+                <w:rFonts w:ascii="Times New Roman" w:hAnsi="Times New Roman" w:cs="Times New Roman"/>
+                <w:sz w:val="32"/>
+                <w:szCs w:val="32"/>
+              </w:rPr>
+            </w:rPrChange>
+          </w:rPr>
+          <w:t>i.p</w:t>
+        </w:r>
+        <w:proofErr w:type="spellEnd"/>
+        <w:r>
+          <w:rPr>
+            <w:rFonts w:cs="Times New Roman"/>
+            <w:rPrChange w:id="30" w:author="Microsoft Office User" w:date="2017-01-31T11:09:00Z">
+              <w:rPr>
+                <w:rFonts w:ascii="Times New Roman" w:hAnsi="Times New Roman" w:cs="Times New Roman"/>
+                <w:sz w:val="32"/>
+                <w:szCs w:val="32"/>
+              </w:rPr>
+            </w:rPrChange>
+          </w:rPr>
+          <w:t>. injections of insulin (</w:t>
+        </w:r>
+        <w:proofErr w:type="spellStart"/>
+        <w:r>
+          <w:rPr>
+            <w:rFonts w:cs="Times New Roman"/>
+            <w:rPrChange w:id="31" w:author="Microsoft Office User" w:date="2017-01-31T11:09:00Z">
+              <w:rPr>
+                <w:rFonts w:ascii="Times New Roman" w:hAnsi="Times New Roman" w:cs="Times New Roman"/>
+                <w:sz w:val="32"/>
+                <w:szCs w:val="32"/>
+              </w:rPr>
+            </w:rPrChange>
+          </w:rPr>
+          <w:t>Humulin</w:t>
+        </w:r>
+        <w:proofErr w:type="spellEnd"/>
+        <w:r>
+          <w:rPr>
+            <w:rFonts w:cs="Times New Roman"/>
+            <w:rPrChange w:id="32" w:author="Microsoft Office User" w:date="2017-01-31T11:09:00Z">
+              <w:rPr>
+                <w:rFonts w:ascii="Times New Roman" w:hAnsi="Times New Roman" w:cs="Times New Roman"/>
+                <w:sz w:val="32"/>
+                <w:szCs w:val="32"/>
+              </w:rPr>
+            </w:rPrChange>
+          </w:rPr>
+          <w:t xml:space="preserve"> R, Lilly, Indianapolis, </w:t>
+        </w:r>
+        <w:r>
+          <w:rPr>
+            <w:rFonts w:cs="Times New Roman"/>
+          </w:rPr>
+          <w:t>IN, USA) at a concentration of 2.5</w:t>
+        </w:r>
+        <w:r>
+          <w:rPr>
+            <w:rFonts w:cs="Times New Roman"/>
+            <w:rPrChange w:id="33" w:author="Microsoft Office User" w:date="2017-01-31T11:09:00Z">
+              <w:rPr>
+                <w:rFonts w:ascii="Times New Roman" w:hAnsi="Times New Roman" w:cs="Times New Roman"/>
+                <w:sz w:val="32"/>
+                <w:szCs w:val="32"/>
+              </w:rPr>
+            </w:rPrChange>
+          </w:rPr>
+          <w:t> </w:t>
+        </w:r>
+        <w:proofErr w:type="spellStart"/>
+        <w:r>
+          <w:rPr>
+            <w:rFonts w:cs="Times New Roman"/>
+            <w:rPrChange w:id="34" w:author="Microsoft Office User" w:date="2017-01-31T11:09:00Z">
+              <w:rPr>
+                <w:rFonts w:ascii="Times New Roman" w:hAnsi="Times New Roman" w:cs="Times New Roman"/>
+                <w:sz w:val="32"/>
+                <w:szCs w:val="32"/>
+              </w:rPr>
+            </w:rPrChange>
+          </w:rPr>
+          <w:t>mU</w:t>
+        </w:r>
+        <w:proofErr w:type="spellEnd"/>
+        <w:r>
+          <w:rPr>
+            <w:rFonts w:cs="Times New Roman"/>
+            <w:rPrChange w:id="35" w:author="Microsoft Office User" w:date="2017-01-31T11:09:00Z">
+              <w:rPr>
+                <w:rFonts w:ascii="Times New Roman" w:hAnsi="Times New Roman" w:cs="Times New Roman"/>
+                <w:sz w:val="32"/>
+                <w:szCs w:val="32"/>
+              </w:rPr>
+            </w:rPrChange>
+          </w:rPr>
+          <w:t>/g. Blood glucose was determined at 15-min intervals post-injection using a One Touch Ultra Glucometer (</w:t>
+        </w:r>
+        <w:proofErr w:type="spellStart"/>
+        <w:r>
+          <w:rPr>
+            <w:rFonts w:cs="Times New Roman"/>
+            <w:rPrChange w:id="36" w:author="Microsoft Office User" w:date="2017-01-31T11:09:00Z">
+              <w:rPr>
+                <w:rFonts w:ascii="Times New Roman" w:hAnsi="Times New Roman" w:cs="Times New Roman"/>
+                <w:sz w:val="32"/>
+                <w:szCs w:val="32"/>
+              </w:rPr>
+            </w:rPrChange>
+          </w:rPr>
+          <w:t>Lifescan</w:t>
+        </w:r>
+        <w:proofErr w:type="spellEnd"/>
+        <w:r>
+          <w:rPr>
+            <w:rFonts w:cs="Times New Roman"/>
+            <w:rPrChange w:id="37" w:author="Microsoft Office User" w:date="2017-01-31T11:09:00Z">
+              <w:rPr>
+                <w:rFonts w:ascii="Times New Roman" w:hAnsi="Times New Roman" w:cs="Times New Roman"/>
+                <w:sz w:val="32"/>
+                <w:szCs w:val="32"/>
+              </w:rPr>
+            </w:rPrChange>
+          </w:rPr>
+          <w:t>).</w:t>
+        </w:r>
+        <w:commentRangeEnd w:id="26"/>
+        <w:r>
+          <w:rPr>
+            <w:rStyle w:val="CommentReference"/>
+          </w:rPr>
+          <w:commentReference w:id="26"/>
         </w:r>
       </w:ins>
     </w:p>
@@ -219,15 +393,15 @@
           <w:numId w:val="2"/>
         </w:numPr>
         <w:rPr>
-          <w:ins w:id="28" w:author="Microsoft Office User" w:date="2017-01-28T14:18:00Z"/>
-        </w:rPr>
-        <w:pPrChange w:id="29" w:author="Microsoft Office User" w:date="2017-01-28T14:13:00Z">
+          <w:ins w:id="38" w:author="Microsoft Office User" w:date="2017-01-28T14:14:00Z"/>
+        </w:rPr>
+        <w:pPrChange w:id="39" w:author="Microsoft Office User" w:date="2017-01-28T14:13:00Z">
           <w:pPr/>
         </w:pPrChange>
       </w:pPr>
-      <w:ins w:id="30" w:author="Microsoft Office User" w:date="2017-01-28T14:15:00Z">
-        <w:r>
-          <w:t>Serum ALT-get from Hochberg paper</w:t>
+      <w:ins w:id="40" w:author="Microsoft Office User" w:date="2017-01-28T14:14:00Z">
+        <w:r>
+          <w:t>Clamp (get from metabolic phenotyping core?)</w:t>
         </w:r>
       </w:ins>
     </w:p>
@@ -239,13 +413,33 @@
           <w:numId w:val="2"/>
         </w:numPr>
         <w:rPr>
-          <w:ins w:id="31" w:author="Microsoft Office User" w:date="2017-01-31T10:43:00Z"/>
-        </w:rPr>
-        <w:pPrChange w:id="32" w:author="Microsoft Office User" w:date="2017-01-28T14:13:00Z">
+          <w:ins w:id="41" w:author="Microsoft Office User" w:date="2017-01-28T14:18:00Z"/>
+        </w:rPr>
+        <w:pPrChange w:id="42" w:author="Microsoft Office User" w:date="2017-01-28T14:13:00Z">
           <w:pPr/>
         </w:pPrChange>
       </w:pPr>
-      <w:ins w:id="33" w:author="Microsoft Office User" w:date="2017-01-28T14:18:00Z">
+      <w:ins w:id="43" w:author="Microsoft Office User" w:date="2017-01-28T14:15:00Z">
+        <w:r>
+          <w:t>Serum ALT-get from Hochberg paper</w:t>
+        </w:r>
+      </w:ins>
+    </w:p>
+    <w:p>
+      <w:pPr>
+        <w:pStyle w:val="ListParagraph"/>
+        <w:numPr>
+          <w:ilvl w:val="0"/>
+          <w:numId w:val="2"/>
+        </w:numPr>
+        <w:rPr>
+          <w:ins w:id="44" w:author="Microsoft Office User" w:date="2017-01-31T10:43:00Z"/>
+        </w:rPr>
+        <w:pPrChange w:id="45" w:author="Microsoft Office User" w:date="2017-01-28T14:13:00Z">
+          <w:pPr/>
+        </w:pPrChange>
+      </w:pPr>
+      <w:ins w:id="46" w:author="Microsoft Office User" w:date="2017-01-28T14:18:00Z">
         <w:r>
           <w:t xml:space="preserve">Cell culture </w:t>
         </w:r>
@@ -255,19 +449,19 @@
       <w:pPr>
         <w:pStyle w:val="ListParagraph"/>
         <w:rPr>
-          <w:ins w:id="34" w:author="Microsoft Office User" w:date="2017-01-28T14:15:00Z"/>
-          <w:color w:val="000000" w:themeColor="text1"/>
-          <w:rPrChange w:id="35" w:author="Microsoft Office User" w:date="2017-01-31T10:43:00Z">
+          <w:ins w:id="47" w:author="Microsoft Office User" w:date="2017-01-28T14:15:00Z"/>
+          <w:color w:val="000000" w:themeColor="text1"/>
+          <w:rPrChange w:id="48" w:author="Microsoft Office User" w:date="2017-01-31T10:43:00Z">
             <w:rPr>
-              <w:ins w:id="36" w:author="Microsoft Office User" w:date="2017-01-28T14:15:00Z"/>
+              <w:ins w:id="49" w:author="Microsoft Office User" w:date="2017-01-28T14:15:00Z"/>
             </w:rPr>
           </w:rPrChange>
         </w:rPr>
-        <w:pPrChange w:id="37" w:author="Microsoft Office User" w:date="2017-01-31T10:43:00Z">
+        <w:pPrChange w:id="50" w:author="Microsoft Office User" w:date="2017-01-31T10:43:00Z">
           <w:pPr/>
         </w:pPrChange>
       </w:pPr>
-      <w:ins w:id="38" w:author="Microsoft Office User" w:date="2017-01-31T10:43:00Z">
+      <w:ins w:id="51" w:author="Microsoft Office User" w:date="2017-01-31T10:43:00Z">
         <w:r>
           <w:rPr>
             <w:color w:val="000000" w:themeColor="text1"/>
@@ -281,7 +475,7 @@
           <w:t xml:space="preserve">T3-L1 </w:t>
         </w:r>
       </w:ins>
-      <w:ins w:id="39" w:author="Microsoft Office User" w:date="2017-01-31T10:54:00Z">
+      <w:ins w:id="52" w:author="Microsoft Office User" w:date="2017-01-31T10:54:00Z">
         <w:r>
           <w:rPr>
             <w:color w:val="000000" w:themeColor="text1"/>
@@ -289,7 +483,7 @@
           <w:t>fibroblasts (</w:t>
         </w:r>
       </w:ins>
-      <w:ins w:id="40" w:author="Microsoft Office User" w:date="2017-01-31T10:43:00Z">
+      <w:ins w:id="53" w:author="Microsoft Office User" w:date="2017-01-31T10:43:00Z">
         <w:r>
           <w:rPr>
             <w:color w:val="000000" w:themeColor="text1"/>
@@ -297,7 +491,7 @@
           <w:t>pre</w:t>
         </w:r>
       </w:ins>
-      <w:ins w:id="41" w:author="Microsoft Office User" w:date="2017-01-31T10:53:00Z">
+      <w:ins w:id="54" w:author="Microsoft Office User" w:date="2017-01-31T10:53:00Z">
         <w:r>
           <w:rPr>
             <w:color w:val="000000" w:themeColor="text1"/>
@@ -305,7 +499,7 @@
           <w:t>-</w:t>
         </w:r>
       </w:ins>
-      <w:ins w:id="42" w:author="Microsoft Office User" w:date="2017-01-31T10:43:00Z">
+      <w:ins w:id="55" w:author="Microsoft Office User" w:date="2017-01-31T10:43:00Z">
         <w:r>
           <w:rPr>
             <w:color w:val="000000" w:themeColor="text1"/>
@@ -319,7 +513,7 @@
           <w:t>dipocytes</w:t>
         </w:r>
       </w:ins>
-      <w:ins w:id="43" w:author="Microsoft Office User" w:date="2017-01-31T10:54:00Z">
+      <w:ins w:id="56" w:author="Microsoft Office User" w:date="2017-01-31T10:54:00Z">
         <w:r>
           <w:rPr>
             <w:color w:val="000000" w:themeColor="text1"/>
@@ -327,7 +521,7 @@
           <w:t>)</w:t>
         </w:r>
       </w:ins>
-      <w:ins w:id="44" w:author="Microsoft Office User" w:date="2017-01-31T10:43:00Z">
+      <w:ins w:id="57" w:author="Microsoft Office User" w:date="2017-01-31T10:43:00Z">
         <w:r>
           <w:rPr>
             <w:color w:val="000000" w:themeColor="text1"/>
@@ -341,13 +535,13 @@
           <w:t xml:space="preserve"> high glucose </w:t>
         </w:r>
       </w:ins>
-      <w:ins w:id="45" w:author="Microsoft Office User" w:date="2017-01-31T10:47:00Z">
+      <w:ins w:id="58" w:author="Microsoft Office User" w:date="2017-01-31T10:47:00Z">
         <w:r>
           <w:rPr>
             <w:rFonts w:cs="Arial"/>
             <w:bCs/>
             <w:color w:val="0B1C2E"/>
-            <w:rPrChange w:id="46" w:author="Microsoft Office User" w:date="2017-01-31T10:47:00Z">
+            <w:rPrChange w:id="59" w:author="Microsoft Office User" w:date="2017-01-31T10:47:00Z">
               <w:rPr>
                 <w:rFonts w:ascii="Arial" w:hAnsi="Arial" w:cs="Arial"/>
                 <w:b/>
@@ -369,7 +563,7 @@
           <w:t xml:space="preserve"> (</w:t>
         </w:r>
       </w:ins>
-      <w:ins w:id="47" w:author="Microsoft Office User" w:date="2017-01-31T10:43:00Z">
+      <w:ins w:id="60" w:author="Microsoft Office User" w:date="2017-01-31T10:43:00Z">
         <w:r>
           <w:rPr>
             <w:color w:val="000000" w:themeColor="text1"/>
@@ -377,7 +571,7 @@
           <w:t>DMEM</w:t>
         </w:r>
       </w:ins>
-      <w:ins w:id="48" w:author="Microsoft Office User" w:date="2017-01-31T10:47:00Z">
+      <w:ins w:id="61" w:author="Microsoft Office User" w:date="2017-01-31T10:47:00Z">
         <w:r>
           <w:rPr>
             <w:color w:val="000000" w:themeColor="text1"/>
@@ -385,7 +579,7 @@
           <w:t>)</w:t>
         </w:r>
       </w:ins>
-      <w:ins w:id="49" w:author="Microsoft Office User" w:date="2017-01-31T10:44:00Z">
+      <w:ins w:id="62" w:author="Microsoft Office User" w:date="2017-01-31T10:44:00Z">
         <w:r>
           <w:rPr>
             <w:color w:val="000000" w:themeColor="text1"/>
@@ -393,7 +587,7 @@
           <w:t xml:space="preserve"> with </w:t>
         </w:r>
       </w:ins>
-      <w:ins w:id="50" w:author="Microsoft Office User" w:date="2017-01-31T10:45:00Z">
+      <w:ins w:id="63" w:author="Microsoft Office User" w:date="2017-01-31T10:45:00Z">
         <w:r>
           <w:rPr>
             <w:color w:val="000000" w:themeColor="text1"/>
@@ -401,23 +595,31 @@
           <w:t xml:space="preserve">1% </w:t>
         </w:r>
       </w:ins>
-      <w:ins w:id="51" w:author="Microsoft Office User" w:date="2017-01-31T10:44:00Z">
+      <w:proofErr w:type="spellStart"/>
+      <w:ins w:id="64" w:author="Microsoft Office User" w:date="2017-01-31T10:44:00Z">
         <w:r>
           <w:rPr>
             <w:color w:val="000000" w:themeColor="text1"/>
           </w:rPr>
-          <w:t xml:space="preserve">pencilin, </w:t>
-        </w:r>
-      </w:ins>
-      <w:ins w:id="52" w:author="Microsoft Office User" w:date="2017-01-31T10:55:00Z">
+          <w:t>pencilin</w:t>
+        </w:r>
+        <w:proofErr w:type="spellEnd"/>
         <w:r>
           <w:rPr>
             <w:color w:val="000000" w:themeColor="text1"/>
           </w:rPr>
+          <w:t xml:space="preserve">, </w:t>
+        </w:r>
+      </w:ins>
+      <w:ins w:id="65" w:author="Microsoft Office User" w:date="2017-01-31T10:55:00Z">
+        <w:r>
+          <w:rPr>
+            <w:color w:val="000000" w:themeColor="text1"/>
+          </w:rPr>
           <w:t>streptomycin</w:t>
         </w:r>
       </w:ins>
-      <w:ins w:id="53" w:author="Microsoft Office User" w:date="2017-01-31T10:44:00Z">
+      <w:ins w:id="66" w:author="Microsoft Office User" w:date="2017-01-31T10:44:00Z">
         <w:r>
           <w:rPr>
             <w:color w:val="000000" w:themeColor="text1"/>
@@ -425,7 +627,7 @@
           <w:t xml:space="preserve"> and </w:t>
         </w:r>
       </w:ins>
-      <w:ins w:id="54" w:author="Microsoft Office User" w:date="2017-01-31T10:55:00Z">
+      <w:ins w:id="67" w:author="Microsoft Office User" w:date="2017-01-31T10:55:00Z">
         <w:r>
           <w:rPr>
             <w:color w:val="000000" w:themeColor="text1"/>
@@ -433,7 +635,7 @@
           <w:t>glutamine</w:t>
         </w:r>
       </w:ins>
-      <w:ins w:id="55" w:author="Microsoft Office User" w:date="2017-01-31T10:45:00Z">
+      <w:ins w:id="68" w:author="Microsoft Office User" w:date="2017-01-31T10:45:00Z">
         <w:r>
           <w:rPr>
             <w:color w:val="000000" w:themeColor="text1"/>
@@ -441,7 +643,7 @@
           <w:t xml:space="preserve"> until </w:t>
         </w:r>
       </w:ins>
-      <w:ins w:id="56" w:author="Microsoft Office User" w:date="2017-01-31T10:51:00Z">
+      <w:ins w:id="69" w:author="Microsoft Office User" w:date="2017-01-31T10:51:00Z">
         <w:r>
           <w:rPr>
             <w:color w:val="000000" w:themeColor="text1"/>
@@ -449,7 +651,7 @@
           <w:t xml:space="preserve">confluence. </w:t>
         </w:r>
       </w:ins>
-      <w:ins w:id="57" w:author="Microsoft Office User" w:date="2017-01-31T10:52:00Z">
+      <w:ins w:id="70" w:author="Microsoft Office User" w:date="2017-01-31T10:52:00Z">
         <w:r>
           <w:rPr>
             <w:color w:val="000000" w:themeColor="text1"/>
@@ -457,7 +659,7 @@
           <w:t xml:space="preserve">A differentiation cocktail including </w:t>
         </w:r>
       </w:ins>
-      <w:ins w:id="58" w:author="Microsoft Office User" w:date="2017-01-31T11:00:00Z">
+      <w:ins w:id="71" w:author="Microsoft Office User" w:date="2017-01-31T11:00:00Z">
         <w:r>
           <w:rPr>
             <w:color w:val="000000" w:themeColor="text1"/>
@@ -465,8 +667,8 @@
           <w:t xml:space="preserve">250nM </w:t>
         </w:r>
       </w:ins>
-      <w:commentRangeStart w:id="59"/>
-      <w:ins w:id="60" w:author="Microsoft Office User" w:date="2017-01-31T10:52:00Z">
+      <w:commentRangeStart w:id="72"/>
+      <w:ins w:id="73" w:author="Microsoft Office User" w:date="2017-01-31T10:52:00Z">
         <w:r>
           <w:rPr>
             <w:color w:val="000000" w:themeColor="text1"/>
@@ -474,16 +676,16 @@
           <w:t>dexamethasone</w:t>
         </w:r>
       </w:ins>
-      <w:commentRangeEnd w:id="59"/>
-      <w:ins w:id="61" w:author="Microsoft Office User" w:date="2017-01-31T10:57:00Z">
+      <w:commentRangeEnd w:id="72"/>
+      <w:ins w:id="74" w:author="Microsoft Office User" w:date="2017-01-31T10:57:00Z">
         <w:r>
           <w:rPr>
             <w:rStyle w:val="CommentReference"/>
           </w:rPr>
-          <w:commentReference w:id="59"/>
-        </w:r>
-      </w:ins>
-      <w:ins w:id="62" w:author="Microsoft Office User" w:date="2017-01-31T10:52:00Z">
+          <w:commentReference w:id="72"/>
+        </w:r>
+      </w:ins>
+      <w:ins w:id="75" w:author="Microsoft Office User" w:date="2017-01-31T10:52:00Z">
         <w:r>
           <w:rPr>
             <w:color w:val="000000" w:themeColor="text1"/>
@@ -491,12 +693,12 @@
           <w:t xml:space="preserve">, </w:t>
         </w:r>
       </w:ins>
-      <w:ins w:id="63" w:author="Microsoft Office User" w:date="2017-01-31T10:53:00Z">
+      <w:ins w:id="76" w:author="Microsoft Office User" w:date="2017-01-31T10:53:00Z">
         <w:r>
           <w:rPr>
             <w:rFonts w:cs="Helvetica"/>
             <w:color w:val="1C1C1C"/>
-            <w:rPrChange w:id="64" w:author="Microsoft Office User" w:date="2017-01-31T10:53:00Z">
+            <w:rPrChange w:id="77" w:author="Microsoft Office User" w:date="2017-01-31T10:53:00Z">
               <w:rPr>
                 <w:rFonts w:ascii="Helvetica" w:hAnsi="Helvetica" w:cs="Helvetica"/>
                 <w:color w:val="1C1C1C"/>
@@ -515,7 +717,7 @@
           <w:t xml:space="preserve"> and insulin </w:t>
         </w:r>
       </w:ins>
-      <w:ins w:id="65" w:author="Microsoft Office User" w:date="2017-01-31T10:54:00Z">
+      <w:ins w:id="78" w:author="Microsoft Office User" w:date="2017-01-31T10:54:00Z">
         <w:r>
           <w:rPr>
             <w:rFonts w:cs="Helvetica"/>
@@ -524,7 +726,7 @@
           <w:t>in 10% fetal bovine serum, high glucose DMEM with 1% PSG</w:t>
         </w:r>
       </w:ins>
-      <w:ins w:id="66" w:author="Microsoft Office User" w:date="2017-01-31T10:56:00Z">
+      <w:ins w:id="79" w:author="Microsoft Office User" w:date="2017-01-31T10:56:00Z">
         <w:r>
           <w:rPr>
             <w:rFonts w:cs="Helvetica"/>
@@ -533,7 +735,7 @@
           <w:t xml:space="preserve"> at two days post confluence</w:t>
         </w:r>
       </w:ins>
-      <w:ins w:id="67" w:author="Microsoft Office User" w:date="2017-01-31T10:58:00Z">
+      <w:ins w:id="80" w:author="Microsoft Office User" w:date="2017-01-31T10:58:00Z">
         <w:r>
           <w:rPr>
             <w:rFonts w:cs="Helvetica"/>
@@ -542,7 +744,7 @@
           <w:t xml:space="preserve"> for four days</w:t>
         </w:r>
       </w:ins>
-      <w:ins w:id="68" w:author="Microsoft Office User" w:date="2017-01-31T10:54:00Z">
+      <w:ins w:id="81" w:author="Microsoft Office User" w:date="2017-01-31T10:54:00Z">
         <w:r>
           <w:rPr>
             <w:rFonts w:cs="Helvetica"/>
@@ -551,16 +753,32 @@
           <w:t>.</w:t>
         </w:r>
       </w:ins>
-      <w:ins w:id="69" w:author="Microsoft Office User" w:date="2017-01-31T10:58:00Z">
+      <w:ins w:id="82" w:author="Microsoft Office User" w:date="2017-01-31T10:58:00Z">
         <w:r>
           <w:rPr>
             <w:rFonts w:cs="Helvetica"/>
             <w:color w:val="1C1C1C"/>
           </w:rPr>
-          <w:t xml:space="preserve"> Media was then replaced including only insulin in the cocktail for an additional three days. The following three days cells remained in </w:t>
-        </w:r>
-      </w:ins>
-      <w:ins w:id="70" w:author="Microsoft Office User" w:date="2017-01-31T11:00:00Z">
+          <w:t xml:space="preserve"> Media was then replaced including only insulin in the cocktail for an additional three days. The following three </w:t>
+        </w:r>
+        <w:proofErr w:type="gramStart"/>
+        <w:r>
+          <w:rPr>
+            <w:rFonts w:cs="Helvetica"/>
+            <w:color w:val="1C1C1C"/>
+          </w:rPr>
+          <w:t>days</w:t>
+        </w:r>
+        <w:proofErr w:type="gramEnd"/>
+        <w:r>
+          <w:rPr>
+            <w:rFonts w:cs="Helvetica"/>
+            <w:color w:val="1C1C1C"/>
+          </w:rPr>
+          <w:t xml:space="preserve"> cells remained in </w:t>
+        </w:r>
+      </w:ins>
+      <w:ins w:id="83" w:author="Microsoft Office User" w:date="2017-01-31T11:00:00Z">
         <w:r>
           <w:rPr>
             <w:rFonts w:cs="Helvetica"/>
@@ -585,23 +803,23 @@
           <w:numId w:val="2"/>
         </w:numPr>
         <w:rPr>
-          <w:ins w:id="71" w:author="Microsoft Office User" w:date="2017-01-28T14:16:00Z"/>
-        </w:rPr>
-        <w:pPrChange w:id="72" w:author="Microsoft Office User" w:date="2017-01-28T14:13:00Z">
+          <w:ins w:id="84" w:author="Microsoft Office User" w:date="2017-01-28T14:16:00Z"/>
+        </w:rPr>
+        <w:pPrChange w:id="85" w:author="Microsoft Office User" w:date="2017-01-28T14:13:00Z">
           <w:pPr/>
         </w:pPrChange>
       </w:pPr>
-      <w:ins w:id="73" w:author="Microsoft Office User" w:date="2017-01-28T14:15:00Z">
+      <w:ins w:id="86" w:author="Microsoft Office User" w:date="2017-01-28T14:15:00Z">
         <w:r>
           <w:t>Liver</w:t>
         </w:r>
       </w:ins>
-      <w:ins w:id="74" w:author="Microsoft Office User" w:date="2017-01-28T14:16:00Z">
+      <w:ins w:id="87" w:author="Microsoft Office User" w:date="2017-01-28T14:16:00Z">
         <w:r>
           <w:t xml:space="preserve"> and cells</w:t>
         </w:r>
       </w:ins>
-      <w:ins w:id="75" w:author="Microsoft Office User" w:date="2017-01-28T14:15:00Z">
+      <w:ins w:id="88" w:author="Microsoft Office User" w:date="2017-01-28T14:15:00Z">
         <w:r>
           <w:t xml:space="preserve"> TG/TG assay</w:t>
         </w:r>
@@ -615,13 +833,13 @@
           <w:numId w:val="2"/>
         </w:numPr>
         <w:rPr>
-          <w:ins w:id="76" w:author="Microsoft Office User" w:date="2017-01-28T14:17:00Z"/>
-        </w:rPr>
-        <w:pPrChange w:id="77" w:author="Microsoft Office User" w:date="2017-01-28T14:13:00Z">
+          <w:ins w:id="89" w:author="Microsoft Office User" w:date="2017-01-28T14:17:00Z"/>
+        </w:rPr>
+        <w:pPrChange w:id="90" w:author="Microsoft Office User" w:date="2017-01-28T14:13:00Z">
           <w:pPr/>
         </w:pPrChange>
       </w:pPr>
-      <w:ins w:id="78" w:author="Microsoft Office User" w:date="2017-01-28T14:17:00Z">
+      <w:ins w:id="91" w:author="Microsoft Office User" w:date="2017-01-28T14:17:00Z">
         <w:r>
           <w:t>Liver stains</w:t>
         </w:r>
@@ -635,13 +853,13 @@
           <w:numId w:val="2"/>
         </w:numPr>
         <w:rPr>
-          <w:ins w:id="79" w:author="Microsoft Office User" w:date="2017-01-31T11:02:00Z"/>
-        </w:rPr>
-        <w:pPrChange w:id="80" w:author="Microsoft Office User" w:date="2017-01-28T14:13:00Z">
+          <w:ins w:id="92" w:author="Microsoft Office User" w:date="2017-01-31T11:02:00Z"/>
+        </w:rPr>
+        <w:pPrChange w:id="93" w:author="Microsoft Office User" w:date="2017-01-28T14:13:00Z">
           <w:pPr/>
         </w:pPrChange>
       </w:pPr>
-      <w:ins w:id="81" w:author="Microsoft Office User" w:date="2017-01-28T14:17:00Z">
+      <w:ins w:id="94" w:author="Microsoft Office User" w:date="2017-01-28T14:17:00Z">
         <w:r>
           <w:t>qPCR</w:t>
         </w:r>
@@ -651,22 +869,360 @@
       <w:pPr>
         <w:pStyle w:val="ListParagraph"/>
         <w:rPr>
-          <w:ins w:id="82" w:author="Microsoft Office User" w:date="2017-01-28T14:17:00Z"/>
-        </w:rPr>
-        <w:pPrChange w:id="83" w:author="Microsoft Office User" w:date="2017-01-31T11:02:00Z">
+          <w:ins w:id="95" w:author="Microsoft Office User" w:date="2017-01-28T14:17:00Z"/>
+        </w:rPr>
+        <w:pPrChange w:id="96" w:author="Microsoft Office User" w:date="2017-01-31T11:02:00Z">
           <w:pPr/>
         </w:pPrChange>
       </w:pPr>
-      <w:ins w:id="84" w:author="Microsoft Office User" w:date="2017-01-31T11:03:00Z">
-        <w:r>
-          <w:t xml:space="preserve">Cells were lysed in Trizol ® and stored in -80 degrees until </w:t>
-        </w:r>
-      </w:ins>
-      <w:ins w:id="85" w:author="Microsoft Office User" w:date="2017-01-31T11:07:00Z">
-        <w:r>
-          <w:t xml:space="preserve">analysis. RNA was extracted using </w:t>
-        </w:r>
-      </w:ins>
+      <w:ins w:id="97" w:author="Microsoft Office User" w:date="2017-01-31T11:03:00Z">
+        <w:r>
+          <w:t>Cells</w:t>
+        </w:r>
+      </w:ins>
+      <w:ins w:id="98" w:author="Microsoft Office User" w:date="2017-01-31T11:22:00Z">
+        <w:r>
+          <w:t xml:space="preserve"> and tissues</w:t>
+        </w:r>
+      </w:ins>
+      <w:ins w:id="99" w:author="Microsoft Office User" w:date="2017-01-31T11:03:00Z">
+        <w:r>
+          <w:t xml:space="preserve"> were lysed in </w:t>
+        </w:r>
+        <w:proofErr w:type="spellStart"/>
+        <w:r>
+          <w:t>TRIzol</w:t>
+        </w:r>
+        <w:proofErr w:type="spellEnd"/>
+        <w:r>
+          <w:t xml:space="preserve"> </w:t>
+        </w:r>
+      </w:ins>
+      <w:ins w:id="100" w:author="Microsoft Office User" w:date="2017-01-31T11:07:00Z">
+        <w:r>
+          <w:t xml:space="preserve">RNA was extracted using </w:t>
+        </w:r>
+      </w:ins>
+      <w:ins w:id="101" w:author="Microsoft Office User" w:date="2017-01-31T11:13:00Z">
+        <w:r>
+          <w:t xml:space="preserve">the </w:t>
+        </w:r>
+        <w:proofErr w:type="spellStart"/>
+        <w:r>
+          <w:rPr>
+            <w:rFonts w:cs="Times New Roman"/>
+            <w:rPrChange w:id="102" w:author="Microsoft Office User" w:date="2017-01-31T11:13:00Z">
+              <w:rPr>
+                <w:rFonts w:ascii="Times New Roman" w:hAnsi="Times New Roman" w:cs="Times New Roman"/>
+                <w:sz w:val="32"/>
+                <w:szCs w:val="32"/>
+              </w:rPr>
+            </w:rPrChange>
+          </w:rPr>
+          <w:t>PureLink</w:t>
+        </w:r>
+        <w:proofErr w:type="spellEnd"/>
+        <w:r>
+          <w:rPr>
+            <w:rFonts w:cs="Times New Roman"/>
+            <w:rPrChange w:id="103" w:author="Microsoft Office User" w:date="2017-01-31T11:13:00Z">
+              <w:rPr>
+                <w:rFonts w:ascii="Times New Roman" w:hAnsi="Times New Roman" w:cs="Times New Roman"/>
+                <w:sz w:val="32"/>
+                <w:szCs w:val="32"/>
+              </w:rPr>
+            </w:rPrChange>
+          </w:rPr>
+          <w:t xml:space="preserve"> RNA mini kit (Life Technologies)</w:t>
+        </w:r>
+        <w:r>
+          <w:rPr>
+            <w:rFonts w:cs="Times New Roman"/>
+          </w:rPr>
+          <w:t>.</w:t>
+        </w:r>
+        <w:r>
+          <w:rPr>
+            <w:rFonts w:cs="Times New Roman"/>
+          </w:rPr>
+          <w:t xml:space="preserve"> cDNA was synthesized from 0.5-1</w:t>
+        </w:r>
+      </w:ins>
+      <w:ins w:id="104" w:author="Microsoft Office User" w:date="2017-01-31T11:14:00Z">
+        <w:r>
+          <w:rPr>
+            <w:rFonts w:ascii="Symbol" w:hAnsi="Symbol" w:cs="Times New Roman"/>
+          </w:rPr>
+          <w:t></w:t>
+        </w:r>
+      </w:ins>
+      <w:ins w:id="105" w:author="Microsoft Office User" w:date="2017-01-31T11:13:00Z">
+        <w:r>
+          <w:rPr>
+            <w:rFonts w:cs="Times New Roman"/>
+          </w:rPr>
+          <w:t>g</w:t>
+        </w:r>
+      </w:ins>
+      <w:ins w:id="106" w:author="Microsoft Office User" w:date="2017-01-31T11:14:00Z">
+        <w:r>
+          <w:rPr>
+            <w:rFonts w:cs="Times New Roman"/>
+          </w:rPr>
+          <w:t xml:space="preserve"> of RNA</w:t>
+        </w:r>
+      </w:ins>
+      <w:ins w:id="107" w:author="Microsoft Office User" w:date="2017-01-31T11:13:00Z">
+        <w:r>
+          <w:rPr>
+            <w:rFonts w:cs="Times New Roman"/>
+          </w:rPr>
+          <w:t xml:space="preserve"> </w:t>
+        </w:r>
+      </w:ins>
+      <w:ins w:id="108" w:author="Microsoft Office User" w:date="2017-01-31T11:17:00Z">
+        <w:r>
+          <w:rPr>
+            <w:rFonts w:cs="Times New Roman"/>
+          </w:rPr>
+          <w:t xml:space="preserve">using the </w:t>
+        </w:r>
+        <w:r>
+          <w:rPr>
+            <w:rFonts w:cs="Times New Roman"/>
+            <w:rPrChange w:id="109" w:author="Microsoft Office User" w:date="2017-01-31T11:17:00Z">
+              <w:rPr>
+                <w:rFonts w:ascii="Times New Roman" w:hAnsi="Times New Roman" w:cs="Times New Roman"/>
+                <w:sz w:val="32"/>
+                <w:szCs w:val="32"/>
+              </w:rPr>
+            </w:rPrChange>
+          </w:rPr>
+          <w:t>High Capacity Reverse Transcription Kit (Life Technologies)</w:t>
+        </w:r>
+        <w:r>
+          <w:rPr>
+            <w:rFonts w:cs="Times New Roman"/>
+          </w:rPr>
+          <w:t>.</w:t>
+        </w:r>
+      </w:ins>
+      <w:ins w:id="110" w:author="Microsoft Office User" w:date="2017-01-31T11:18:00Z">
+        <w:r>
+          <w:rPr>
+            <w:rFonts w:cs="Times New Roman"/>
+          </w:rPr>
+          <w:t xml:space="preserve"> Primers,</w:t>
+        </w:r>
+        <w:r>
+          <w:rPr>
+            <w:rFonts w:cs="Times New Roman"/>
+          </w:rPr>
+          <w:t xml:space="preserve"> cDNA</w:t>
+        </w:r>
+        <w:r>
+          <w:rPr>
+            <w:rFonts w:cs="Times New Roman"/>
+          </w:rPr>
+          <w:t xml:space="preserve"> and</w:t>
+        </w:r>
+        <w:r>
+          <w:rPr>
+            <w:rFonts w:cs="Times New Roman"/>
+          </w:rPr>
+          <w:t xml:space="preserve"> </w:t>
+        </w:r>
+        <w:r>
+          <w:rPr>
+            <w:rFonts w:cs="Times New Roman"/>
+            <w:rPrChange w:id="111" w:author="Microsoft Office User" w:date="2017-01-31T11:18:00Z">
+              <w:rPr>
+                <w:rFonts w:ascii="Times New Roman" w:hAnsi="Times New Roman" w:cs="Times New Roman"/>
+                <w:sz w:val="32"/>
+                <w:szCs w:val="32"/>
+              </w:rPr>
+            </w:rPrChange>
+          </w:rPr>
+          <w:t>Power SYBR Green PCR Master Mix (Life Technologies)</w:t>
+        </w:r>
+      </w:ins>
+      <w:ins w:id="112" w:author="Microsoft Office User" w:date="2017-01-31T11:19:00Z">
+        <w:r>
+          <w:rPr>
+            <w:rFonts w:cs="Times New Roman"/>
+          </w:rPr>
+          <w:t xml:space="preserve"> were combined </w:t>
+        </w:r>
+      </w:ins>
+      <w:ins w:id="113" w:author="Microsoft Office User" w:date="2017-01-31T11:20:00Z">
+        <w:r>
+          <w:rPr>
+            <w:rFonts w:cs="Times New Roman"/>
+          </w:rPr>
+          <w:t xml:space="preserve">in </w:t>
+        </w:r>
+      </w:ins>
+      <w:ins w:id="114" w:author="Microsoft Office User" w:date="2017-01-31T11:19:00Z">
+        <w:r>
+          <w:rPr>
+            <w:rFonts w:cs="Times New Roman"/>
+          </w:rPr>
+          <w:t>accordance with the manufacturer</w:t>
+        </w:r>
+      </w:ins>
+      <w:ins w:id="115" w:author="Microsoft Office User" w:date="2017-01-31T11:20:00Z">
+        <w:r>
+          <w:rPr>
+            <w:rFonts w:cs="Times New Roman"/>
+          </w:rPr>
+          <w:t>’</w:t>
+        </w:r>
+      </w:ins>
+      <w:ins w:id="116" w:author="Microsoft Office User" w:date="2017-01-31T11:19:00Z">
+        <w:r>
+          <w:rPr>
+            <w:rFonts w:cs="Times New Roman"/>
+          </w:rPr>
+          <w:t xml:space="preserve">s </w:t>
+        </w:r>
+      </w:ins>
+      <w:ins w:id="117" w:author="Microsoft Office User" w:date="2017-01-31T11:20:00Z">
+        <w:r>
+          <w:rPr>
+            <w:rFonts w:cs="Times New Roman"/>
+          </w:rPr>
+          <w:t>guidelines and quantitative real-time PCR</w:t>
+        </w:r>
+      </w:ins>
+      <w:ins w:id="118" w:author="Microsoft Office User" w:date="2017-01-31T11:21:00Z">
+        <w:r>
+          <w:rPr>
+            <w:rFonts w:cs="Times New Roman"/>
+          </w:rPr>
+          <w:t xml:space="preserve"> was performed as previously described</w:t>
+        </w:r>
+      </w:ins>
+      <w:ins w:id="119" w:author="Microsoft Office User" w:date="2017-01-31T11:26:00Z">
+        <w:r>
+          <w:rPr>
+            <w:rFonts w:cs="Times New Roman"/>
+          </w:rPr>
+          <w:t xml:space="preserve"> </w:t>
+        </w:r>
+      </w:ins>
+      <w:ins w:id="120" w:author="Microsoft Office User" w:date="2017-01-31T11:27:00Z">
+        <w:r>
+          <w:rPr>
+            <w:rFonts w:cs="Times New Roman"/>
+          </w:rPr>
+          <w:fldChar w:fldCharType="begin" w:fldLock="1"/>
+        </w:r>
+      </w:ins>
+      <w:r>
+        <w:rPr>
+          <w:rFonts w:cs="Times New Roman"/>
+        </w:rPr>
+        <w:instrText>ADDIN CSL_CITATION { "citationItems" : [ { "id" : "ITEM-1", "itemData" : { "DOI" : "10.2337/db13-1531", "ISBN" : "1939-327X (Electronic)\\r0012-1797 (Linking)", "ISSN" : "1939327X", "PMID" : "24722244", "abstract" : "Glycogen and lipid are major storage forms of energy that are tightly regulated by hormones and metabolic signals. Here, we demonstrate that feeding mice a high fat diet (HFD) increased hepatic glycogen, due to increased expression of the glycogenic scaffolding protein PTG/R5. PTG promoter activity was increased and glycogen levels were augmented in mice and cells after activation of mechanistic target of rapamycin complex 1 (mTORC1) and its downstream target sterol regulatory element binding protein 1 (SREBP1). Deletion of the PTG gene in mice prevented HFD-induced hepatic glycogen accumulation. Surprisingly, PTG deletion also blocked hepatic steatosis in HFD-fed mice, and reduced the expression of numerous lipogenic genes. Additionally, PTG deletion reduced fasting glucose and insulin levels in obese mice, while improving insulin sensitivity, a result of reduced hepatic glucose output. This metabolic crosstalk was due to decreased mTORC1 and SREBP activity in PTG knockout mice or knockdown cells, suggesting a positive feedback loop in which once accumulated, glycogen stimulates the mTORC1/SREBP1 pathway to shift energy storage to lipogenesis. Together, these data reveal a previously unappreciated broad role for glycogen in the control of energy homeostasis.", "author" : [ { "dropping-particle" : "", "family" : "Lu", "given" : "Binbin", "non-dropping-particle" : "", "parse-names" : false, "suffix" : "" }, { "dropping-particle" : "", "family" : "Bridges", "given" : "Dave", "non-dropping-particle" : "", "parse-names" : false, "suffix" : "" }, { "dropping-particle" : "", "family" : "Yang", "given" : "Yemen", "non-dropping-particle" : "", "parse-names" : false, "suffix" : "" }, { "dropping-particle" : "", "family" : "Fisher", "given" : "Kaleigh", "non-dropping-particle" : "", "parse-names" : false, "suffix" : "" }, { "dropping-particle" : "", "family" : "Cheng", "given" : "Alan", "non-dropping-particle" : "", "parse-names" : false, "suffix" : "" }, { "dropping-particle" : "", "family" : "Chang", "given" : "Louise", "non-dropping-particle" : "", "parse-names" : false, "suffix" : "" }, { "dropping-particle" : "", "family" : "Meng", "given" : "Zhuo Xian", "non-dropping-particle" : "", "parse-names" : false, "suffix" : "" }, { "dropping-particle" : "", "family" : "Lin", "given" : "Jiandie D.", "non-dropping-particle" : "", "parse-names" : false, "suffix" : "" }, { "dropping-particle" : "", "family" : "Downes", "given" : "Michael", "non-dropping-particle" : "", "parse-names" : false, "suffix" : "" }, { "dropping-particle" : "", "family" : "Yu", "given" : "Ruth T.", "non-dropping-particle" : "", "parse-names" : false, "suffix" : "" }, { "dropping-particle" : "", "family" : "Liddle", "given" : "Christopher", "non-dropping-particle" : "", "parse-names" : false, "suffix" : "" }, { "dropping-particle" : "", "family" : "Evans", "given" : "Ronald M.", "non-dropping-particle" : "", "parse-names" : false, "suffix" : "" }, { "dropping-particle" : "", "family" : "Saltiel", "given" : "Alan R.", "non-dropping-particle" : "", "parse-names" : false, "suffix" : "" } ], "container-title" : "Diabetes", "id" : "ITEM-1", "issue" : "9", "issued" : { "date-parts" : [ [ "2014" ] ] }, "page" : "2935-2948", "title" : "Metabolic crosstalk: Molecular links between glycogen and lipid metabolism in obesity", "type" : "article-journal", "volume" : "63" }, "uris" : [ "http://www.mendeley.com/documents/?uuid=ee5db16a-2757-4bdf-9cdf-83c1f7d31039" ] } ], "mendeley" : { "formattedCitation" : "(1)", "plainTextFormattedCitation" : "(1)" }, "properties" : { "noteIndex" : 0 }, "schema" : "https://github.com/citation-style-language/schema/raw/master/csl-citation.json" }</w:instrText>
+      </w:r>
+      <w:r>
+        <w:rPr>
+          <w:rFonts w:cs="Times New Roman"/>
+        </w:rPr>
+        <w:fldChar w:fldCharType="separate"/>
+      </w:r>
+      <w:r>
+        <w:rPr>
+          <w:rFonts w:cs="Times New Roman"/>
+          <w:noProof/>
+        </w:rPr>
+        <w:t>(1)</w:t>
+      </w:r>
+      <w:ins w:id="121" w:author="Microsoft Office User" w:date="2017-01-31T11:27:00Z">
+        <w:r>
+          <w:rPr>
+            <w:rFonts w:cs="Times New Roman"/>
+          </w:rPr>
+          <w:fldChar w:fldCharType="end"/>
+        </w:r>
+      </w:ins>
+      <w:ins w:id="122" w:author="Microsoft Office User" w:date="2017-01-31T11:21:00Z">
+        <w:r>
+          <w:rPr>
+            <w:rFonts w:cs="Times New Roman"/>
+          </w:rPr>
+          <w:t xml:space="preserve">. </w:t>
+        </w:r>
+      </w:ins>
+      <w:ins w:id="123" w:author="Microsoft Office User" w:date="2017-01-31T11:28:00Z">
+        <w:r>
+          <w:rPr>
+            <w:rFonts w:cs="Times New Roman"/>
+          </w:rPr>
+          <w:t xml:space="preserve">mRNA expression level was normalized to </w:t>
+        </w:r>
+        <w:commentRangeStart w:id="124"/>
+        <w:proofErr w:type="spellStart"/>
+        <w:r>
+          <w:rPr>
+            <w:rFonts w:cs="Times New Roman"/>
+            <w:i/>
+            <w:rPrChange w:id="125" w:author="Microsoft Office User" w:date="2017-01-31T11:30:00Z">
+              <w:rPr>
+                <w:rFonts w:cs="Times New Roman"/>
+              </w:rPr>
+            </w:rPrChange>
+          </w:rPr>
+          <w:t>Actb</w:t>
+        </w:r>
+      </w:ins>
+      <w:commentRangeEnd w:id="124"/>
+      <w:proofErr w:type="spellEnd"/>
+      <w:ins w:id="126" w:author="Microsoft Office User" w:date="2017-01-31T11:30:00Z">
+        <w:r>
+          <w:rPr>
+            <w:rStyle w:val="CommentReference"/>
+          </w:rPr>
+          <w:commentReference w:id="124"/>
+        </w:r>
+      </w:ins>
+      <w:ins w:id="127" w:author="Microsoft Office User" w:date="2017-01-31T11:29:00Z">
+        <w:r>
+          <w:rPr>
+            <w:rFonts w:cs="Times New Roman"/>
+          </w:rPr>
+          <w:t xml:space="preserve"> (</w:t>
+        </w:r>
+        <w:commentRangeStart w:id="128"/>
+        <w:r>
+          <w:rPr>
+            <w:rFonts w:cs="Times New Roman"/>
+          </w:rPr>
+          <w:t>Table</w:t>
+        </w:r>
+        <w:commentRangeEnd w:id="128"/>
+        <w:r>
+          <w:rPr>
+            <w:rStyle w:val="CommentReference"/>
+          </w:rPr>
+          <w:commentReference w:id="128"/>
+        </w:r>
+        <w:r>
+          <w:rPr>
+            <w:rFonts w:cs="Times New Roman"/>
+          </w:rPr>
+          <w:t xml:space="preserve"> 1)</w:t>
+        </w:r>
+      </w:ins>
+      <w:ins w:id="129" w:author="Microsoft Office User" w:date="2017-01-31T11:30:00Z">
+        <w:r>
+          <w:rPr>
+            <w:rFonts w:cs="Times New Roman"/>
+          </w:rPr>
+          <w:t>.</w:t>
+        </w:r>
+      </w:ins>
+      <w:bookmarkStart w:id="130" w:name="_GoBack"/>
+      <w:bookmarkEnd w:id="130"/>
     </w:p>
     <w:p>
       <w:pPr>
@@ -676,13 +1232,13 @@
           <w:numId w:val="2"/>
         </w:numPr>
         <w:rPr>
-          <w:ins w:id="86" w:author="Microsoft Office User" w:date="2017-01-28T14:17:00Z"/>
-        </w:rPr>
-        <w:pPrChange w:id="87" w:author="Microsoft Office User" w:date="2017-01-28T14:13:00Z">
+          <w:ins w:id="131" w:author="Microsoft Office User" w:date="2017-01-28T14:17:00Z"/>
+        </w:rPr>
+        <w:pPrChange w:id="132" w:author="Microsoft Office User" w:date="2017-01-28T14:13:00Z">
           <w:pPr/>
         </w:pPrChange>
       </w:pPr>
-      <w:ins w:id="88" w:author="Microsoft Office User" w:date="2017-01-28T14:17:00Z">
+      <w:ins w:id="133" w:author="Microsoft Office User" w:date="2017-01-28T14:17:00Z">
         <w:r>
           <w:t>Western blotting</w:t>
         </w:r>
@@ -696,14 +1252,15 @@
           <w:numId w:val="2"/>
         </w:numPr>
         <w:rPr>
-          <w:ins w:id="89" w:author="Microsoft Office User" w:date="2017-01-28T14:17:00Z"/>
-        </w:rPr>
-        <w:pPrChange w:id="90" w:author="Microsoft Office User" w:date="2017-01-28T14:13:00Z">
+          <w:ins w:id="134" w:author="Microsoft Office User" w:date="2017-01-28T14:17:00Z"/>
+        </w:rPr>
+        <w:pPrChange w:id="135" w:author="Microsoft Office User" w:date="2017-01-28T14:13:00Z">
           <w:pPr/>
         </w:pPrChange>
       </w:pPr>
-      <w:ins w:id="91" w:author="Microsoft Office User" w:date="2017-01-28T14:17:00Z">
-        <w:r>
+      <w:ins w:id="136" w:author="Microsoft Office User" w:date="2017-01-28T14:17:00Z">
+        <w:r>
+          <w:lastRenderedPageBreak/>
           <w:t>Isoproterenol test</w:t>
         </w:r>
       </w:ins>
@@ -716,13 +1273,13 @@
           <w:numId w:val="2"/>
         </w:numPr>
         <w:rPr>
-          <w:ins w:id="92" w:author="Microsoft Office User" w:date="2017-01-28T14:12:00Z"/>
-        </w:rPr>
-        <w:pPrChange w:id="93" w:author="Microsoft Office User" w:date="2017-01-28T14:13:00Z">
+          <w:ins w:id="137" w:author="Microsoft Office User" w:date="2017-01-28T14:12:00Z"/>
+        </w:rPr>
+        <w:pPrChange w:id="138" w:author="Microsoft Office User" w:date="2017-01-28T14:13:00Z">
           <w:pPr/>
         </w:pPrChange>
       </w:pPr>
-      <w:ins w:id="94" w:author="Microsoft Office User" w:date="2017-01-28T14:23:00Z">
+      <w:ins w:id="139" w:author="Microsoft Office User" w:date="2017-01-28T14:23:00Z">
         <w:r>
           <w:t>Stats</w:t>
         </w:r>
@@ -750,7 +1307,6 @@
         <w:pStyle w:val="Heading1"/>
       </w:pPr>
       <w:r>
-        <w:lastRenderedPageBreak/>
         <w:t xml:space="preserve">Dexamethasone-Induced Insulin Resistance is Worsened in the Presence of Obesity </w:t>
       </w:r>
     </w:p>
@@ -767,18 +1323,18 @@
       <w:r>
         <w:t xml:space="preserve">published data </w:t>
       </w:r>
-      <w:del w:id="95" w:author="Microsoft Office User" w:date="2017-01-28T14:02:00Z">
+      <w:del w:id="140" w:author="Microsoft Office User" w:date="2017-01-28T14:02:00Z">
         <w:r>
           <w:delText>(</w:delText>
         </w:r>
       </w:del>
-      <w:ins w:id="96" w:author="Microsoft Office User" w:date="2017-01-28T14:02:00Z">
+      <w:ins w:id="141" w:author="Microsoft Office User" w:date="2017-01-28T14:02:00Z">
         <w:r>
           <w:fldChar w:fldCharType="begin" w:fldLock="1"/>
         </w:r>
       </w:ins>
       <w:r>
-        <w:instrText>ADDIN CSL_CITATION { "citationItems" : [ { "id" : "ITEM-1", "itemData" : { "DOI" : "10.1530/JME-15-0119", "ISSN" : "0952-5041", "PMID" : "26150553", "abstract" : "Glucocorticoids have major effects on adipose tissue metabolism. To study tissue mRNA expression changes induced by chronic elevated endogenous glucocorticoids, we performed RNA sequencing on subcutaneous adipose tissue from patients with Cushing's disease (n=5) compared to patients with non-functioning pituitary adenomas (n=11). We found higher expression of transcripts involved in several metabolic pathways, including lipogenesis, proteolysis and glucose oxidation as well as decreased expression of transcripts involved in inflammation and protein synthesis. To further study this in a model system, we subjected mice to dexamethasone treatment for 12 weeks and analyzed their inguinal (subcutaneous) fat pads, which led to similar findings. Additionally, mice treated with dexamethasone showed drastic decreases in lean body mass as well as increased fat mass, further supporting the human transcriptomic data. These data provide insight to transcriptional changes that may be responsible for the co-morbidities associated with chronic elevations of glucocorticoids.", "author" : [ { "dropping-particle" : "", "family" : "Hochberg", "given" : "Irit", "non-dropping-particle" : "", "parse-names" : false, "suffix" : "" }, { "dropping-particle" : "", "family" : "Harvey", "given" : "Innocence", "non-dropping-particle" : "", "parse-names" : false, "suffix" : "" }, { "dropping-particle" : "", "family" : "Tran", "given" : "Quynh T.", "non-dropping-particle" : "", "parse-names" : false, "suffix" : "" }, { "dropping-particle" : "", "family" : "Stephenson", "given" : "Erin J.", "non-dropping-particle" : "", "parse-names" : false, "suffix" : "" }, { "dropping-particle" : "", "family" : "Barkan", "given" : "Ariel L", "non-dropping-particle" : "", "parse-names" : false, "suffix" : "" }, { "dropping-particle" : "", "family" : "Saltiel", "given" : "Alan R", "non-dropping-particle" : "", "parse-names" : false, "suffix" : "" }, { "dropping-particle" : "", "family" : "Chandler", "given" : "William F.", "non-dropping-particle" : "", "parse-names" : false, "suffix" : "" }, { "dropping-particle" : "", "family" : "Bridges", "given" : "Dave", "non-dropping-particle" : "", "parse-names" : false, "suffix" : "" } ], "container-title" : "Journal of Molecular Endocrinology", "id" : "ITEM-1", "issue" : "2", "issued" : { "date-parts" : [ [ "2015", "10" ] ] }, "page" : "81-94", "title" : "Gene expression changes in subcutaneous adipose tissue due to Cushing's disease", "type" : "article-journal", "volume" : "55" }, "uris" : [ "http://www.mendeley.com/documents/?uuid=c9451b66-5bf3-4028-81a5-5d6a8a2137cb" ] } ], "mendeley" : { "formattedCitation" : "(1)", "plainTextFormattedCitation" : "(1)" }, "properties" : { "noteIndex" : 0 }, "schema" : "https://github.com/citation-style-language/schema/raw/master/csl-citation.json" }</w:instrText>
+        <w:instrText>ADDIN CSL_CITATION { "citationItems" : [ { "id" : "ITEM-1", "itemData" : { "DOI" : "10.1530/JME-15-0119", "ISSN" : "0952-5041", "PMID" : "26150553", "abstract" : "Glucocorticoids have major effects on adipose tissue metabolism. To study tissue mRNA expression changes induced by chronic elevated endogenous glucocorticoids, we performed RNA sequencing on subcutaneous adipose tissue from patients with Cushing's disease (n=5) compared to patients with non-functioning pituitary adenomas (n=11). We found higher expression of transcripts involved in several metabolic pathways, including lipogenesis, proteolysis and glucose oxidation as well as decreased expression of transcripts involved in inflammation and protein synthesis. To further study this in a model system, we subjected mice to dexamethasone treatment for 12 weeks and analyzed their inguinal (subcutaneous) fat pads, which led to similar findings. Additionally, mice treated with dexamethasone showed drastic decreases in lean body mass as well as increased fat mass, further supporting the human transcriptomic data. These data provide insight to transcriptional changes that may be responsible for the co-morbidities associated with chronic elevations of glucocorticoids.", "author" : [ { "dropping-particle" : "", "family" : "Hochberg", "given" : "Irit", "non-dropping-particle" : "", "parse-names" : false, "suffix" : "" }, { "dropping-particle" : "", "family" : "Harvey", "given" : "Innocence", "non-dropping-particle" : "", "parse-names" : false, "suffix" : "" }, { "dropping-particle" : "", "family" : "Tran", "given" : "Quynh T.", "non-dropping-particle" : "", "parse-names" : false, "suffix" : "" }, { "dropping-particle" : "", "family" : "Stephenson", "given" : "Erin J.", "non-dropping-particle" : "", "parse-names" : false, "suffix" : "" }, { "dropping-particle" : "", "family" : "Barkan", "given" : "Ariel L", "non-dropping-particle" : "", "parse-names" : false, "suffix" : "" }, { "dropping-particle" : "", "family" : "Saltiel", "given" : "Alan R", "non-dropping-particle" : "", "parse-names" : false, "suffix" : "" }, { "dropping-particle" : "", "family" : "Chandler", "given" : "William F.", "non-dropping-particle" : "", "parse-names" : false, "suffix" : "" }, { "dropping-particle" : "", "family" : "Bridges", "given" : "Dave", "non-dropping-particle" : "", "parse-names" : false, "suffix" : "" } ], "container-title" : "Journal of Molecular Endocrinology", "id" : "ITEM-1", "issue" : "2", "issued" : { "date-parts" : [ [ "2015", "10" ] ] }, "page" : "81-94", "title" : "Gene expression changes in subcutaneous adipose tissue due to Cushing's disease", "type" : "article-journal", "volume" : "55" }, "uris" : [ "http://www.mendeley.com/documents/?uuid=c9451b66-5bf3-4028-81a5-5d6a8a2137cb" ] } ], "mendeley" : { "formattedCitation" : "(2)", "plainTextFormattedCitation" : "(2)", "previouslyFormattedCitation" : "(1)" }, "properties" : { "noteIndex" : 0 }, "schema" : "https://github.com/citation-style-language/schema/raw/master/csl-citation.json" }</w:instrText>
       </w:r>
       <w:r>
         <w:fldChar w:fldCharType="separate"/>
@@ -787,14 +1343,14 @@
         <w:rPr>
           <w:noProof/>
         </w:rPr>
-        <w:t>(1)</w:t>
-      </w:r>
-      <w:ins w:id="97" w:author="Microsoft Office User" w:date="2017-01-28T14:02:00Z">
+        <w:t>(2)</w:t>
+      </w:r>
+      <w:ins w:id="142" w:author="Microsoft Office User" w:date="2017-01-28T14:02:00Z">
         <w:r>
           <w:fldChar w:fldCharType="end"/>
         </w:r>
       </w:ins>
-      <w:del w:id="98" w:author="Microsoft Office User" w:date="2017-01-28T14:02:00Z">
+      <w:del w:id="143" w:author="Microsoft Office User" w:date="2017-01-28T14:02:00Z">
         <w:r>
           <w:delText>)</w:delText>
         </w:r>
@@ -821,7 +1377,15 @@
         <w:t xml:space="preserve"> may vary according to obesity</w:t>
       </w:r>
       <w:r>
-        <w:t xml:space="preserve"> status. Here we have re-analyzed the data stratifying the Cushingoid and control groups by BMI, classi</w:t>
+        <w:t xml:space="preserve"> status. Here we have re-analyzed the data stratifying the </w:t>
+      </w:r>
+      <w:proofErr w:type="spellStart"/>
+      <w:r>
+        <w:t>Cushingoid</w:t>
+      </w:r>
+      <w:proofErr w:type="spellEnd"/>
+      <w:r>
+        <w:t xml:space="preserve"> and control groups by BMI, classi</w:t>
       </w:r>
       <w:r>
         <w:t xml:space="preserve">fying these individuals as “Not </w:t>
@@ -862,16 +1426,16 @@
       <w:r>
         <w:t xml:space="preserve"> </w:t>
       </w:r>
-      <w:commentRangeStart w:id="99"/>
+      <w:commentRangeStart w:id="144"/>
       <w:r>
         <w:t>The</w:t>
       </w:r>
-      <w:commentRangeEnd w:id="99"/>
+      <w:commentRangeEnd w:id="144"/>
       <w:r>
         <w:rPr>
           <w:rStyle w:val="CommentReference"/>
         </w:rPr>
-        <w:commentReference w:id="99"/>
+        <w:commentReference w:id="144"/>
       </w:r>
       <w:r>
         <w:t xml:space="preserve"> presence of Cushing’s in individuals with a high BMI leads to increased insulin resistance (measured by HOMA-IR score), above that of Cushing’s or obesity alone.</w:t>
@@ -879,19 +1443,19 @@
       <w:r>
         <w:t xml:space="preserve"> </w:t>
       </w:r>
-      <w:commentRangeStart w:id="100"/>
+      <w:commentRangeStart w:id="145"/>
       <w:r>
         <w:t>However,</w:t>
       </w:r>
       <w:r>
         <w:t xml:space="preserve"> it is not possible to determine when these individuals developed this disease and what their weight status was prior to their diagnosis.</w:t>
       </w:r>
-      <w:commentRangeEnd w:id="100"/>
+      <w:commentRangeEnd w:id="145"/>
       <w:r>
         <w:rPr>
           <w:rStyle w:val="CommentReference"/>
         </w:rPr>
-        <w:commentReference w:id="100"/>
+        <w:commentReference w:id="145"/>
       </w:r>
     </w:p>
     <w:p/>
@@ -926,16 +1490,16 @@
       <w:r>
         <w:t xml:space="preserve"> (</w:t>
       </w:r>
-      <w:commentRangeStart w:id="101"/>
+      <w:commentRangeStart w:id="146"/>
       <w:r>
         <w:t>cite</w:t>
       </w:r>
-      <w:commentRangeEnd w:id="101"/>
+      <w:commentRangeEnd w:id="146"/>
       <w:r>
         <w:rPr>
           <w:rStyle w:val="CommentReference"/>
         </w:rPr>
-        <w:commentReference w:id="101"/>
+        <w:commentReference w:id="146"/>
       </w:r>
       <w:r>
         <w:t>). HFD-fed, dexamethasone-</w:t>
@@ -949,16 +1513,16 @@
       <w:r>
         <w:t>stimulated glucose uptake when compared to all other groups. Though, it is important to note that the NCD-fed, dexamethasone treated animals still experienced some insulin resistance at this high dose.  Additionally</w:t>
       </w:r>
-      <w:commentRangeStart w:id="102"/>
+      <w:commentRangeStart w:id="147"/>
       <w:r>
         <w:t xml:space="preserve">, </w:t>
       </w:r>
-      <w:del w:id="103" w:author="Dave Bridges" w:date="2017-01-24T16:51:00Z">
+      <w:del w:id="148" w:author="Dave Bridges" w:date="2017-01-24T16:51:00Z">
         <w:r>
           <w:delText>these mice</w:delText>
         </w:r>
       </w:del>
-      <w:ins w:id="104" w:author="Dave Bridges" w:date="2017-01-24T16:51:00Z">
+      <w:ins w:id="149" w:author="Dave Bridges" w:date="2017-01-24T16:51:00Z">
         <w:r>
           <w:t>HFD/dexamethasone</w:t>
         </w:r>
@@ -966,12 +1530,12 @@
       <w:r>
         <w:t xml:space="preserve"> </w:t>
       </w:r>
-      <w:del w:id="105" w:author="Dave Bridges" w:date="2017-01-24T16:51:00Z">
+      <w:del w:id="150" w:author="Dave Bridges" w:date="2017-01-24T16:51:00Z">
         <w:r>
           <w:delText>were hyperglycemic</w:delText>
         </w:r>
       </w:del>
-      <w:ins w:id="106" w:author="Dave Bridges" w:date="2017-01-24T16:51:00Z">
+      <w:ins w:id="151" w:author="Dave Bridges" w:date="2017-01-24T16:51:00Z">
         <w:r>
           <w:t>exhibited fasting hyperglycemia</w:t>
         </w:r>
@@ -979,12 +1543,12 @@
       <w:r>
         <w:t xml:space="preserve">, </w:t>
       </w:r>
-      <w:del w:id="107" w:author="Dave Bridges" w:date="2017-01-24T16:52:00Z">
+      <w:del w:id="152" w:author="Dave Bridges" w:date="2017-01-24T16:52:00Z">
         <w:r>
           <w:delText>a condition not seen when mice are treated with dexamethasone or HFD alone</w:delText>
         </w:r>
       </w:del>
-      <w:ins w:id="108" w:author="Dave Bridges" w:date="2017-01-24T16:52:00Z">
+      <w:ins w:id="153" w:author="Dave Bridges" w:date="2017-01-24T16:52:00Z">
         <w:r>
           <w:t>with a significant interaction between diet and drug (p=</w:t>
         </w:r>
@@ -995,21 +1559,21 @@
           <w:t>)</w:t>
         </w:r>
       </w:ins>
-      <w:ins w:id="109" w:author="Dave Bridges" w:date="2017-01-24T16:53:00Z">
+      <w:ins w:id="154" w:author="Dave Bridges" w:date="2017-01-24T16:53:00Z">
         <w:r>
           <w:t>.</w:t>
         </w:r>
       </w:ins>
-      <w:commentRangeEnd w:id="102"/>
-      <w:ins w:id="110" w:author="Dave Bridges" w:date="2017-01-24T16:57:00Z">
+      <w:commentRangeEnd w:id="147"/>
+      <w:ins w:id="155" w:author="Dave Bridges" w:date="2017-01-24T16:57:00Z">
         <w:r>
           <w:rPr>
             <w:rStyle w:val="CommentReference"/>
           </w:rPr>
-          <w:commentReference w:id="102"/>
-        </w:r>
-      </w:ins>
-      <w:del w:id="111" w:author="Dave Bridges" w:date="2017-01-24T16:52:00Z">
+          <w:commentReference w:id="147"/>
+        </w:r>
+      </w:ins>
+      <w:del w:id="156" w:author="Dave Bridges" w:date="2017-01-24T16:52:00Z">
         <w:r>
           <w:delText>.</w:delText>
         </w:r>
@@ -1017,16 +1581,16 @@
     </w:p>
     <w:p/>
     <w:p>
-      <w:commentRangeStart w:id="112"/>
+      <w:commentRangeStart w:id="157"/>
       <w:r>
         <w:t>Clamp data</w:t>
       </w:r>
-      <w:commentRangeEnd w:id="112"/>
+      <w:commentRangeEnd w:id="157"/>
       <w:r>
         <w:rPr>
           <w:rStyle w:val="CommentReference"/>
         </w:rPr>
-        <w:commentReference w:id="112"/>
+        <w:commentReference w:id="157"/>
       </w:r>
     </w:p>
     <w:p>
@@ -1044,7 +1608,7 @@
       </w:r>
     </w:p>
     <w:p>
-      <w:commentRangeStart w:id="113"/>
+      <w:commentRangeStart w:id="158"/>
       <w:r>
         <w:t>Obesity and chronic elevations in glucocorticoids have been associated with increased liver fat</w:t>
       </w:r>
@@ -1078,25 +1642,25 @@
       <w:r>
         <w:t xml:space="preserve">stingly, levels were further </w:t>
       </w:r>
-      <w:commentRangeStart w:id="114"/>
+      <w:commentRangeStart w:id="159"/>
       <w:r>
         <w:t>elevated</w:t>
       </w:r>
-      <w:commentRangeEnd w:id="114"/>
+      <w:commentRangeEnd w:id="159"/>
       <w:r>
         <w:rPr>
           <w:rStyle w:val="CommentReference"/>
         </w:rPr>
-        <w:commentReference w:id="114"/>
+        <w:commentReference w:id="159"/>
       </w:r>
       <w:r>
         <w:t xml:space="preserve"> in obese Cushing’s patients, </w:t>
       </w:r>
-      <w:commentRangeStart w:id="115"/>
+      <w:commentRangeStart w:id="160"/>
       <w:r>
         <w:t>synergistically so in the case of ALT</w:t>
       </w:r>
-      <w:ins w:id="116" w:author="Microsoft Office User" w:date="2017-01-28T14:04:00Z">
+      <w:ins w:id="161" w:author="Microsoft Office User" w:date="2017-01-28T14:04:00Z">
         <w:r>
           <w:t xml:space="preserve"> (Figure 2)</w:t>
         </w:r>
@@ -1107,19 +1671,19 @@
       <w:r>
         <w:t xml:space="preserve"> </w:t>
       </w:r>
-      <w:commentRangeEnd w:id="113"/>
+      <w:commentRangeEnd w:id="158"/>
       <w:r>
         <w:rPr>
           <w:rStyle w:val="CommentReference"/>
         </w:rPr>
-        <w:commentReference w:id="113"/>
-      </w:r>
-      <w:commentRangeEnd w:id="115"/>
+        <w:commentReference w:id="158"/>
+      </w:r>
+      <w:commentRangeEnd w:id="160"/>
       <w:r>
         <w:rPr>
           <w:rStyle w:val="CommentReference"/>
         </w:rPr>
-        <w:commentReference w:id="115"/>
+        <w:commentReference w:id="160"/>
       </w:r>
     </w:p>
     <w:p/>
@@ -1157,7 +1721,7 @@
       <w:r>
         <w:t xml:space="preserve"> (Figure</w:t>
       </w:r>
-      <w:ins w:id="117" w:author="Microsoft Office User" w:date="2017-01-28T14:04:00Z">
+      <w:ins w:id="162" w:author="Microsoft Office User" w:date="2017-01-28T14:04:00Z">
         <w:r>
           <w:t xml:space="preserve"> 2</w:t>
         </w:r>
@@ -1174,7 +1738,7 @@
       <w:r>
         <w:t>In support of this, H&amp;E staining of hepatic tissue clearly depicts higher lipid levels in this group (Figure</w:t>
       </w:r>
-      <w:ins w:id="118" w:author="Microsoft Office User" w:date="2017-01-28T14:04:00Z">
+      <w:ins w:id="163" w:author="Microsoft Office User" w:date="2017-01-28T14:04:00Z">
         <w:r>
           <w:t xml:space="preserve"> 2</w:t>
         </w:r>
@@ -1188,16 +1752,16 @@
       <w:r>
         <w:t xml:space="preserve">Collagen/trichrome </w:t>
       </w:r>
-      <w:commentRangeStart w:id="119"/>
+      <w:commentRangeStart w:id="164"/>
       <w:r>
         <w:t>data</w:t>
       </w:r>
-      <w:commentRangeEnd w:id="119"/>
+      <w:commentRangeEnd w:id="164"/>
       <w:r>
         <w:rPr>
           <w:rStyle w:val="CommentReference"/>
         </w:rPr>
-        <w:commentReference w:id="119"/>
+        <w:commentReference w:id="164"/>
       </w:r>
       <w:r>
         <w:t>…</w:t>
@@ -1217,33 +1781,35 @@
       <w:r>
         <w:t xml:space="preserve"> lipogenesis (</w:t>
       </w:r>
-      <w:commentRangeStart w:id="120"/>
+      <w:commentRangeStart w:id="165"/>
       <w:r>
         <w:rPr>
           <w:i/>
         </w:rPr>
         <w:t>Srebf1</w:t>
       </w:r>
-      <w:commentRangeEnd w:id="120"/>
+      <w:commentRangeEnd w:id="165"/>
       <w:r>
         <w:rPr>
           <w:rStyle w:val="CommentReference"/>
         </w:rPr>
-        <w:commentReference w:id="120"/>
+        <w:commentReference w:id="165"/>
       </w:r>
       <w:r>
         <w:t xml:space="preserve"> and </w:t>
       </w:r>
+      <w:proofErr w:type="spellStart"/>
       <w:r>
         <w:rPr>
           <w:i/>
         </w:rPr>
         <w:t>Fasn</w:t>
       </w:r>
+      <w:proofErr w:type="spellEnd"/>
       <w:r>
         <w:t>) was assessed via qPCR (Figure</w:t>
       </w:r>
-      <w:ins w:id="121" w:author="Microsoft Office User" w:date="2017-01-28T14:04:00Z">
+      <w:ins w:id="166" w:author="Microsoft Office User" w:date="2017-01-28T14:04:00Z">
         <w:r>
           <w:t xml:space="preserve"> 2</w:t>
         </w:r>
@@ -1266,7 +1832,7 @@
       <w:r>
         <w:t>however, levels</w:t>
       </w:r>
-      <w:ins w:id="122" w:author="Dave Bridges" w:date="2017-01-24T17:24:00Z">
+      <w:ins w:id="167" w:author="Dave Bridges" w:date="2017-01-24T17:24:00Z">
         <w:r>
           <w:t xml:space="preserve"> of both these enzymes</w:t>
         </w:r>
@@ -1274,7 +1840,7 @@
       <w:r>
         <w:t xml:space="preserve"> were </w:t>
       </w:r>
-      <w:del w:id="123" w:author="Dave Bridges" w:date="2017-01-24T16:49:00Z">
+      <w:del w:id="168" w:author="Dave Bridges" w:date="2017-01-24T16:49:00Z">
         <w:r>
           <w:delText xml:space="preserve">found to be comparable among </w:delText>
         </w:r>
@@ -1291,7 +1857,7 @@
           <w:delText>oups</w:delText>
         </w:r>
       </w:del>
-      <w:ins w:id="124" w:author="Dave Bridges" w:date="2017-01-24T16:49:00Z">
+      <w:ins w:id="169" w:author="Dave Bridges" w:date="2017-01-24T16:49:00Z">
         <w:r>
           <w:t>reduced in HFD/dexamethasone livers</w:t>
         </w:r>
@@ -1305,7 +1871,7 @@
       <w:r>
         <w:t xml:space="preserve">dexamethasone treatment is </w:t>
       </w:r>
-      <w:ins w:id="125" w:author="Dave Bridges" w:date="2017-01-24T17:24:00Z">
+      <w:ins w:id="170" w:author="Dave Bridges" w:date="2017-01-24T17:24:00Z">
         <w:r>
           <w:t xml:space="preserve">likely </w:t>
         </w:r>
@@ -1322,7 +1888,7 @@
       <w:r>
         <w:t xml:space="preserve"> a different mechanism than </w:t>
       </w:r>
-      <w:del w:id="126" w:author="Dave Bridges" w:date="2017-01-24T17:24:00Z">
+      <w:del w:id="171" w:author="Dave Bridges" w:date="2017-01-24T17:24:00Z">
         <w:r>
           <w:delText xml:space="preserve">that which occurs </w:delText>
         </w:r>
@@ -1333,12 +1899,12 @@
           <w:delText xml:space="preserve">. </w:delText>
         </w:r>
       </w:del>
-      <w:ins w:id="127" w:author="Dave Bridges" w:date="2017-01-24T17:24:00Z">
+      <w:ins w:id="172" w:author="Dave Bridges" w:date="2017-01-24T17:24:00Z">
         <w:r>
           <w:t xml:space="preserve">transcriptional activation of </w:t>
         </w:r>
       </w:ins>
-      <w:ins w:id="128" w:author="Dave Bridges" w:date="2017-01-24T17:25:00Z">
+      <w:ins w:id="173" w:author="Dave Bridges" w:date="2017-01-24T17:25:00Z">
         <w:r>
           <w:rPr>
             <w:i/>
@@ -1378,7 +1944,7 @@
       <w:r>
         <w:t xml:space="preserve"> (FIG</w:t>
       </w:r>
-      <w:ins w:id="129" w:author="Microsoft Office User" w:date="2017-01-28T14:04:00Z">
+      <w:ins w:id="174" w:author="Microsoft Office User" w:date="2017-01-28T14:04:00Z">
         <w:r>
           <w:t xml:space="preserve"> 3</w:t>
         </w:r>
@@ -1407,16 +1973,16 @@
       <w:r>
         <w:t xml:space="preserve">There were no significant differences in food </w:t>
       </w:r>
-      <w:commentRangeStart w:id="130"/>
+      <w:commentRangeStart w:id="175"/>
       <w:r>
         <w:t>consumption</w:t>
       </w:r>
-      <w:commentRangeEnd w:id="130"/>
+      <w:commentRangeEnd w:id="175"/>
       <w:r>
         <w:rPr>
           <w:rStyle w:val="CommentReference"/>
         </w:rPr>
-        <w:commentReference w:id="130"/>
+        <w:commentReference w:id="175"/>
       </w:r>
       <w:r>
         <w:t>.</w:t>
@@ -1424,7 +1990,7 @@
     </w:p>
     <w:p/>
     <w:p>
-      <w:commentRangeStart w:id="131"/>
+      <w:commentRangeStart w:id="176"/>
       <w:r>
         <w:t>Fat cell size</w:t>
       </w:r>
@@ -1434,12 +2000,12 @@
       <w:r>
         <w:t>…</w:t>
       </w:r>
-      <w:commentRangeEnd w:id="131"/>
+      <w:commentRangeEnd w:id="176"/>
       <w:r>
         <w:rPr>
           <w:rStyle w:val="CommentReference"/>
         </w:rPr>
-        <w:commentReference w:id="131"/>
+        <w:commentReference w:id="176"/>
       </w:r>
     </w:p>
     <w:p/>
@@ -1520,7 +2086,7 @@
         </w:rPr>
         <w:t xml:space="preserve"> (</w:t>
       </w:r>
-      <w:ins w:id="132" w:author="Microsoft Office User" w:date="2017-01-28T14:05:00Z">
+      <w:ins w:id="177" w:author="Microsoft Office User" w:date="2017-01-28T14:05:00Z">
         <w:r>
           <w:rPr>
             <w:color w:val="000000" w:themeColor="text1"/>
@@ -1528,7 +2094,7 @@
           <w:t xml:space="preserve">figure </w:t>
         </w:r>
       </w:ins>
-      <w:del w:id="133" w:author="Microsoft Office User" w:date="2017-01-28T14:05:00Z">
+      <w:del w:id="178" w:author="Microsoft Office User" w:date="2017-01-28T14:05:00Z">
         <w:r>
           <w:rPr>
             <w:color w:val="000000" w:themeColor="text1"/>
@@ -1536,7 +2102,7 @@
           <w:delText>figures</w:delText>
         </w:r>
       </w:del>
-      <w:ins w:id="134" w:author="Microsoft Office User" w:date="2017-01-28T14:05:00Z">
+      <w:ins w:id="179" w:author="Microsoft Office User" w:date="2017-01-28T14:05:00Z">
         <w:r>
           <w:rPr>
             <w:color w:val="000000" w:themeColor="text1"/>
@@ -1602,7 +2168,21 @@
         <w:rPr>
           <w:color w:val="000000" w:themeColor="text1"/>
         </w:rPr>
-        <w:t xml:space="preserve"> decreased lipid content and increased glycerol release into the media, indicating increased lipolysis. To assess this further, we measured lipolytic enzyme mRNA and protein expression levels in these cells</w:t>
+        <w:t xml:space="preserve"> decreased lipid content and increased glycerol release into the media, indicating increased lipolysis. To assess this further, we measured </w:t>
+      </w:r>
+      <w:proofErr w:type="spellStart"/>
+      <w:r>
+        <w:rPr>
+          <w:color w:val="000000" w:themeColor="text1"/>
+        </w:rPr>
+        <w:t>lipolytic</w:t>
+      </w:r>
+      <w:proofErr w:type="spellEnd"/>
+      <w:r>
+        <w:rPr>
+          <w:color w:val="000000" w:themeColor="text1"/>
+        </w:rPr>
+        <w:t xml:space="preserve"> enzyme mRNA and protein expression levels in these cells</w:t>
       </w:r>
       <w:r>
         <w:rPr>
@@ -1610,7 +2190,7 @@
         </w:rPr>
         <w:t xml:space="preserve"> (figure</w:t>
       </w:r>
-      <w:ins w:id="135" w:author="Microsoft Office User" w:date="2017-01-28T14:26:00Z">
+      <w:ins w:id="180" w:author="Microsoft Office User" w:date="2017-01-28T14:26:00Z">
         <w:r>
           <w:rPr>
             <w:color w:val="000000" w:themeColor="text1"/>
@@ -1649,6 +2229,7 @@
         </w:rPr>
         <w:t xml:space="preserve">) and HSL (encoded by </w:t>
       </w:r>
+      <w:proofErr w:type="spellStart"/>
       <w:r>
         <w:rPr>
           <w:i/>
@@ -1656,6 +2237,7 @@
         </w:rPr>
         <w:t>Lipe</w:t>
       </w:r>
+      <w:proofErr w:type="spellEnd"/>
       <w:r>
         <w:rPr>
           <w:color w:val="000000" w:themeColor="text1"/>
@@ -1668,19 +2250,19 @@
         </w:rPr>
         <w:t xml:space="preserve"> following dexamethasone </w:t>
       </w:r>
-      <w:commentRangeStart w:id="136"/>
+      <w:commentRangeStart w:id="181"/>
       <w:r>
         <w:rPr>
           <w:color w:val="000000" w:themeColor="text1"/>
         </w:rPr>
         <w:t>treatment</w:t>
       </w:r>
-      <w:commentRangeEnd w:id="136"/>
+      <w:commentRangeEnd w:id="181"/>
       <w:r>
         <w:rPr>
           <w:rStyle w:val="CommentReference"/>
         </w:rPr>
-        <w:commentReference w:id="136"/>
+        <w:commentReference w:id="181"/>
       </w:r>
       <w:r>
         <w:rPr>
@@ -1765,7 +2347,7 @@
         </w:rPr>
         <w:t>stimulated conditions (figure</w:t>
       </w:r>
-      <w:ins w:id="137" w:author="Microsoft Office User" w:date="2017-01-28T14:05:00Z">
+      <w:ins w:id="182" w:author="Microsoft Office User" w:date="2017-01-28T14:05:00Z">
         <w:r>
           <w:rPr>
             <w:color w:val="000000" w:themeColor="text1"/>
@@ -1862,7 +2444,21 @@
         <w:rPr>
           <w:color w:val="000000" w:themeColor="text1"/>
         </w:rPr>
-        <w:t xml:space="preserve">mice were i.p. injected with </w:t>
+        <w:t xml:space="preserve">mice were </w:t>
+      </w:r>
+      <w:proofErr w:type="spellStart"/>
+      <w:r>
+        <w:rPr>
+          <w:color w:val="000000" w:themeColor="text1"/>
+        </w:rPr>
+        <w:t>i.p</w:t>
+      </w:r>
+      <w:proofErr w:type="spellEnd"/>
+      <w:r>
+        <w:rPr>
+          <w:color w:val="000000" w:themeColor="text1"/>
+        </w:rPr>
+        <w:t xml:space="preserve">. injected with </w:t>
       </w:r>
       <w:r>
         <w:rPr>
@@ -1948,7 +2544,21 @@
         <w:rPr>
           <w:color w:val="000000" w:themeColor="text1"/>
         </w:rPr>
-        <w:t xml:space="preserve">qPCR lipolytic genes in these mice </w:t>
+        <w:t xml:space="preserve">qPCR </w:t>
+      </w:r>
+      <w:proofErr w:type="spellStart"/>
+      <w:r>
+        <w:rPr>
+          <w:color w:val="000000" w:themeColor="text1"/>
+        </w:rPr>
+        <w:t>lipolytic</w:t>
+      </w:r>
+      <w:proofErr w:type="spellEnd"/>
+      <w:r>
+        <w:rPr>
+          <w:color w:val="000000" w:themeColor="text1"/>
+        </w:rPr>
+        <w:t xml:space="preserve"> genes in these mice </w:t>
       </w:r>
     </w:p>
     <w:p>
@@ -2003,7 +2613,7 @@
         </w:rPr>
         <w:t xml:space="preserve"> (figure</w:t>
       </w:r>
-      <w:ins w:id="138" w:author="Microsoft Office User" w:date="2017-01-28T14:07:00Z">
+      <w:ins w:id="183" w:author="Microsoft Office User" w:date="2017-01-28T14:07:00Z">
         <w:r>
           <w:rPr>
             <w:color w:val="000000" w:themeColor="text1"/>
@@ -2041,19 +2651,19 @@
         </w:rPr>
         <w:t xml:space="preserve">p </w:t>
       </w:r>
-      <w:commentRangeStart w:id="139"/>
+      <w:commentRangeStart w:id="184"/>
       <w:r>
         <w:rPr>
           <w:color w:val="000000" w:themeColor="text1"/>
         </w:rPr>
         <w:t>value</w:t>
       </w:r>
-      <w:commentRangeEnd w:id="139"/>
+      <w:commentRangeEnd w:id="184"/>
       <w:r>
         <w:rPr>
           <w:rStyle w:val="CommentReference"/>
         </w:rPr>
-        <w:commentReference w:id="139"/>
+        <w:commentReference w:id="184"/>
       </w:r>
       <w:r>
         <w:rPr>
@@ -2085,7 +2695,21 @@
         <w:rPr>
           <w:color w:val="000000" w:themeColor="text1"/>
         </w:rPr>
-        <w:t>We also quantified mRNA and protein expression of lipolytic enzymes</w:t>
+        <w:t xml:space="preserve">We also quantified mRNA and protein expression of </w:t>
+      </w:r>
+      <w:proofErr w:type="spellStart"/>
+      <w:r>
+        <w:rPr>
+          <w:color w:val="000000" w:themeColor="text1"/>
+        </w:rPr>
+        <w:t>lipolytic</w:t>
+      </w:r>
+      <w:proofErr w:type="spellEnd"/>
+      <w:r>
+        <w:rPr>
+          <w:color w:val="000000" w:themeColor="text1"/>
+        </w:rPr>
+        <w:t xml:space="preserve"> enzymes</w:t>
       </w:r>
       <w:r>
         <w:rPr>
@@ -2093,19 +2717,19 @@
         </w:rPr>
         <w:t xml:space="preserve">, ATGL </w:t>
       </w:r>
-      <w:commentRangeStart w:id="140"/>
+      <w:commentRangeStart w:id="185"/>
       <w:r>
         <w:rPr>
           <w:color w:val="000000" w:themeColor="text1"/>
         </w:rPr>
         <w:t>and</w:t>
       </w:r>
-      <w:commentRangeEnd w:id="140"/>
+      <w:commentRangeEnd w:id="185"/>
       <w:r>
         <w:rPr>
           <w:rStyle w:val="CommentReference"/>
         </w:rPr>
-        <w:commentReference w:id="140"/>
+        <w:commentReference w:id="185"/>
       </w:r>
       <w:r>
         <w:rPr>
@@ -2117,23 +2741,37 @@
         <w:rPr>
           <w:color w:val="000000" w:themeColor="text1"/>
         </w:rPr>
-        <w:t xml:space="preserve"> in the iWAT of these mice. Consistent with the above findings, expression was elevated in the dexamethasone-treated groups and there was a significant interaction of drug and </w:t>
-      </w:r>
-      <w:commentRangeStart w:id="141"/>
+        <w:t xml:space="preserve"> in the </w:t>
+      </w:r>
+      <w:proofErr w:type="spellStart"/>
+      <w:r>
+        <w:rPr>
+          <w:color w:val="000000" w:themeColor="text1"/>
+        </w:rPr>
+        <w:t>iWAT</w:t>
+      </w:r>
+      <w:proofErr w:type="spellEnd"/>
+      <w:r>
+        <w:rPr>
+          <w:color w:val="000000" w:themeColor="text1"/>
+        </w:rPr>
+        <w:t xml:space="preserve"> of these mice. Consistent with the above findings, expression was elevated in the dexamethasone-treated groups and there was a significant interaction of drug and </w:t>
+      </w:r>
+      <w:commentRangeStart w:id="186"/>
       <w:r>
         <w:rPr>
           <w:color w:val="000000" w:themeColor="text1"/>
         </w:rPr>
         <w:t>diet</w:t>
       </w:r>
-      <w:commentRangeEnd w:id="141"/>
+      <w:commentRangeEnd w:id="186"/>
       <w:r>
         <w:rPr>
           <w:rStyle w:val="CommentReference"/>
         </w:rPr>
-        <w:commentReference w:id="141"/>
-      </w:r>
-      <w:ins w:id="142" w:author="Microsoft Office User" w:date="2017-01-28T14:22:00Z">
+        <w:commentReference w:id="186"/>
+      </w:r>
+      <w:ins w:id="187" w:author="Microsoft Office User" w:date="2017-01-28T14:22:00Z">
         <w:r>
           <w:rPr>
             <w:color w:val="000000" w:themeColor="text1"/>
@@ -2183,13 +2821,13 @@
     <w:p>
       <w:pPr>
         <w:rPr>
-          <w:ins w:id="143" w:author="Microsoft Office User" w:date="2017-01-28T14:12:00Z"/>
+          <w:ins w:id="188" w:author="Microsoft Office User" w:date="2017-01-28T14:12:00Z"/>
           <w:b/>
           <w:sz w:val="36"/>
           <w:u w:val="single"/>
         </w:rPr>
       </w:pPr>
-      <w:ins w:id="144" w:author="Microsoft Office User" w:date="2017-01-28T14:13:00Z">
+      <w:ins w:id="189" w:author="Microsoft Office User" w:date="2017-01-28T14:13:00Z">
         <w:r>
           <w:rPr>
             <w:b/>
@@ -2203,11 +2841,11 @@
     <w:p>
       <w:pPr>
         <w:rPr>
-          <w:del w:id="145" w:author="Microsoft Office User" w:date="2017-01-28T14:12:00Z"/>
-          <w:color w:val="000000" w:themeColor="text1"/>
-        </w:rPr>
-      </w:pPr>
-      <w:del w:id="146" w:author="Microsoft Office User" w:date="2017-01-28T14:12:00Z">
+          <w:del w:id="190" w:author="Microsoft Office User" w:date="2017-01-28T14:12:00Z"/>
+          <w:color w:val="000000" w:themeColor="text1"/>
+        </w:rPr>
+      </w:pPr>
+      <w:del w:id="191" w:author="Microsoft Office User" w:date="2017-01-28T14:12:00Z">
         <w:r>
           <w:rPr>
             <w:color w:val="000000" w:themeColor="text1"/>
@@ -2265,7 +2903,7 @@
       </w:r>
     </w:p>
   </w:comment>
-  <w:comment w:id="21" w:author="Microsoft Office User" w:date="2017-01-31T11:09:00Z" w:initials="Office">
+  <w:comment w:id="26" w:author="Microsoft Office User" w:date="2017-01-31T11:09:00Z" w:initials="Office">
     <w:p>
       <w:pPr>
         <w:pStyle w:val="CommentText"/>
@@ -2281,7 +2919,7 @@
       </w:r>
     </w:p>
   </w:comment>
-  <w:comment w:id="59" w:author="Microsoft Office User" w:date="2017-01-31T10:57:00Z" w:initials="Office">
+  <w:comment w:id="72" w:author="Microsoft Office User" w:date="2017-01-31T10:57:00Z" w:initials="Office">
     <w:p>
       <w:pPr>
         <w:pStyle w:val="CommentText"/>
@@ -2297,7 +2935,39 @@
       </w:r>
     </w:p>
   </w:comment>
-  <w:comment w:id="99" w:author="Dave Bridges" w:date="2017-01-24T17:08:00Z" w:initials="DB">
+  <w:comment w:id="124" w:author="Microsoft Office User" w:date="2017-01-31T11:30:00Z" w:initials="Office">
+    <w:p>
+      <w:pPr>
+        <w:pStyle w:val="CommentText"/>
+      </w:pPr>
+      <w:r>
+        <w:rPr>
+          <w:rStyle w:val="CommentReference"/>
+        </w:rPr>
+        <w:annotationRef/>
+      </w:r>
+      <w:r>
+        <w:t>Check to be sure used for cells and tissues</w:t>
+      </w:r>
+    </w:p>
+  </w:comment>
+  <w:comment w:id="128" w:author="Microsoft Office User" w:date="2017-01-31T11:29:00Z" w:initials="Office">
+    <w:p>
+      <w:pPr>
+        <w:pStyle w:val="CommentText"/>
+      </w:pPr>
+      <w:r>
+        <w:rPr>
+          <w:rStyle w:val="CommentReference"/>
+        </w:rPr>
+        <w:annotationRef/>
+      </w:r>
+      <w:r>
+        <w:t>Make primer table 1</w:t>
+      </w:r>
+    </w:p>
+  </w:comment>
+  <w:comment w:id="144" w:author="Dave Bridges" w:date="2017-01-24T17:08:00Z" w:initials="DB">
     <w:p>
       <w:pPr>
         <w:rPr>
@@ -2311,7 +2981,15 @@
         <w:annotationRef/>
       </w:r>
       <w:r>
-        <w:t>Should say something about how there was no significant differences in BMI in the control vs cushings group (p=</w:t>
+        <w:t xml:space="preserve">Should say something about how there was no significant differences in BMI in the control vs </w:t>
+      </w:r>
+      <w:proofErr w:type="spellStart"/>
+      <w:r>
+        <w:t>cushings</w:t>
+      </w:r>
+      <w:proofErr w:type="spellEnd"/>
+      <w:r>
+        <w:t xml:space="preserve"> group (p=</w:t>
       </w:r>
       <w:r>
         <w:rPr>
@@ -2351,7 +3029,7 @@
       </w:r>
     </w:p>
   </w:comment>
-  <w:comment w:id="100" w:author="Microsoft Office User" w:date="2017-01-20T01:37:00Z" w:initials="Office">
+  <w:comment w:id="145" w:author="Microsoft Office User" w:date="2017-01-20T01:37:00Z" w:initials="Office">
     <w:p>
       <w:pPr>
         <w:pStyle w:val="CommentText"/>
@@ -2367,7 +3045,7 @@
       </w:r>
     </w:p>
   </w:comment>
-  <w:comment w:id="101" w:author="Microsoft Office User" w:date="2017-01-28T14:03:00Z" w:initials="Office">
+  <w:comment w:id="146" w:author="Microsoft Office User" w:date="2017-01-28T14:03:00Z" w:initials="Office">
     <w:p>
       <w:pPr>
         <w:pStyle w:val="CommentText"/>
@@ -2383,7 +3061,7 @@
       </w:r>
     </w:p>
   </w:comment>
-  <w:comment w:id="102" w:author="Dave Bridges" w:date="2017-01-24T16:57:00Z" w:initials="DB">
+  <w:comment w:id="147" w:author="Dave Bridges" w:date="2017-01-24T16:57:00Z" w:initials="DB">
     <w:p>
       <w:pPr>
         <w:rPr>
@@ -2493,7 +3171,7 @@
       </w:pPr>
     </w:p>
   </w:comment>
-  <w:comment w:id="112" w:author="Dave Bridges" w:date="2017-01-20T15:16:00Z" w:initials="DB">
+  <w:comment w:id="157" w:author="Dave Bridges" w:date="2017-01-20T15:16:00Z" w:initials="DB">
     <w:p>
       <w:pPr>
         <w:pStyle w:val="CommentText"/>
@@ -2509,7 +3187,7 @@
       </w:r>
     </w:p>
   </w:comment>
-  <w:comment w:id="114" w:author="Microsoft Office User" w:date="2017-01-28T14:25:00Z" w:initials="Office">
+  <w:comment w:id="159" w:author="Microsoft Office User" w:date="2017-01-28T14:25:00Z" w:initials="Office">
     <w:p>
       <w:pPr>
         <w:pStyle w:val="CommentText"/>
@@ -2525,7 +3203,7 @@
       </w:r>
     </w:p>
   </w:comment>
-  <w:comment w:id="113" w:author="Dave Bridges" w:date="2017-01-24T16:50:00Z" w:initials="DB">
+  <w:comment w:id="158" w:author="Dave Bridges" w:date="2017-01-24T16:50:00Z" w:initials="DB">
     <w:p>
       <w:pPr>
         <w:pStyle w:val="CommentText"/>
@@ -2536,12 +3214,17 @@
         </w:rPr>
         <w:annotationRef/>
       </w:r>
-      <w:r>
-        <w:t>Lets just use ALT, I don’t know that we can make room for AST</w:t>
+      <w:proofErr w:type="spellStart"/>
+      <w:r>
+        <w:t>Lets</w:t>
+      </w:r>
+      <w:proofErr w:type="spellEnd"/>
+      <w:r>
+        <w:t xml:space="preserve"> just use ALT, I don’t know that we can make room for AST</w:t>
       </w:r>
     </w:p>
   </w:comment>
-  <w:comment w:id="115" w:author="Dave Bridges" w:date="2017-01-24T16:51:00Z" w:initials="DB">
+  <w:comment w:id="160" w:author="Dave Bridges" w:date="2017-01-24T16:51:00Z" w:initials="DB">
     <w:p>
       <w:pPr>
         <w:pStyle w:val="CommentText"/>
@@ -2557,7 +3240,7 @@
       </w:r>
     </w:p>
   </w:comment>
-  <w:comment w:id="119" w:author="Microsoft Office User" w:date="2017-01-28T14:25:00Z" w:initials="Office">
+  <w:comment w:id="164" w:author="Microsoft Office User" w:date="2017-01-28T14:25:00Z" w:initials="Office">
     <w:p>
       <w:pPr>
         <w:pStyle w:val="CommentText"/>
@@ -2568,12 +3251,17 @@
         </w:rPr>
         <w:annotationRef/>
       </w:r>
-      <w:r>
-        <w:t>Disucss trichrome findings here.</w:t>
+      <w:proofErr w:type="spellStart"/>
+      <w:r>
+        <w:t>Disucss</w:t>
+      </w:r>
+      <w:proofErr w:type="spellEnd"/>
+      <w:r>
+        <w:t xml:space="preserve"> trichrome findings here.</w:t>
       </w:r>
     </w:p>
   </w:comment>
-  <w:comment w:id="120" w:author="Microsoft Office User" w:date="2017-01-20T01:48:00Z" w:initials="Office">
+  <w:comment w:id="165" w:author="Microsoft Office User" w:date="2017-01-20T01:48:00Z" w:initials="Office">
     <w:p>
       <w:pPr>
         <w:pStyle w:val="CommentText"/>
@@ -2589,7 +3277,7 @@
       </w:r>
     </w:p>
   </w:comment>
-  <w:comment w:id="130" w:author="Microsoft Office User" w:date="2017-01-20T02:11:00Z" w:initials="Office">
+  <w:comment w:id="175" w:author="Microsoft Office User" w:date="2017-01-20T02:11:00Z" w:initials="Office">
     <w:p>
       <w:pPr>
         <w:pStyle w:val="CommentText"/>
@@ -2605,7 +3293,7 @@
       </w:r>
     </w:p>
   </w:comment>
-  <w:comment w:id="131" w:author="Dave Bridges" w:date="2017-01-20T15:16:00Z" w:initials="DB">
+  <w:comment w:id="176" w:author="Dave Bridges" w:date="2017-01-20T15:16:00Z" w:initials="DB">
     <w:p>
       <w:pPr>
         <w:pStyle w:val="CommentText"/>
@@ -2617,11 +3305,19 @@
         <w:annotationRef/>
       </w:r>
       <w:r>
-        <w:t>Talk about fat cell size imflammation stuff</w:t>
+        <w:t xml:space="preserve">Talk about fat cell size </w:t>
+      </w:r>
+      <w:proofErr w:type="spellStart"/>
+      <w:r>
+        <w:t>imflammation</w:t>
+      </w:r>
+      <w:proofErr w:type="spellEnd"/>
+      <w:r>
+        <w:t xml:space="preserve"> stuff</w:t>
       </w:r>
     </w:p>
   </w:comment>
-  <w:comment w:id="136" w:author="Microsoft Office User" w:date="2017-01-28T14:23:00Z" w:initials="Office">
+  <w:comment w:id="181" w:author="Microsoft Office User" w:date="2017-01-28T14:23:00Z" w:initials="Office">
     <w:p>
       <w:pPr>
         <w:pStyle w:val="CommentText"/>
@@ -2637,7 +3333,7 @@
       </w:r>
     </w:p>
   </w:comment>
-  <w:comment w:id="139" w:author="Microsoft Office User" w:date="2017-01-28T14:23:00Z" w:initials="Office">
+  <w:comment w:id="184" w:author="Microsoft Office User" w:date="2017-01-28T14:23:00Z" w:initials="Office">
     <w:p>
       <w:pPr>
         <w:pStyle w:val="CommentText"/>
@@ -2653,7 +3349,7 @@
       </w:r>
     </w:p>
   </w:comment>
-  <w:comment w:id="140" w:author="Microsoft Office User" w:date="2017-01-20T14:44:00Z" w:initials="Office">
+  <w:comment w:id="185" w:author="Microsoft Office User" w:date="2017-01-20T14:44:00Z" w:initials="Office">
     <w:p>
       <w:pPr>
         <w:pStyle w:val="CommentText"/>
@@ -2669,7 +3365,7 @@
       </w:r>
     </w:p>
   </w:comment>
-  <w:comment w:id="141" w:author="Microsoft Office User" w:date="2017-01-28T14:23:00Z" w:initials="Office">
+  <w:comment w:id="186" w:author="Microsoft Office User" w:date="2017-01-28T14:23:00Z" w:initials="Office">
     <w:p>
       <w:pPr>
         <w:pStyle w:val="CommentText"/>
@@ -2693,6 +3389,8 @@
   <w15:commentEx w15:paraId="25221A7A" w15:done="0"/>
   <w15:commentEx w15:paraId="257E4312" w15:done="0"/>
   <w15:commentEx w15:paraId="1148F3BD" w15:done="0"/>
+  <w15:commentEx w15:paraId="774C3A90" w15:done="0"/>
+  <w15:commentEx w15:paraId="3DDE4C61" w15:done="0"/>
   <w15:commentEx w15:paraId="66EA82FA" w15:done="0"/>
   <w15:commentEx w15:paraId="507137C1" w15:done="0"/>
   <w15:commentEx w15:paraId="4E55D6FC" w15:done="0"/>

</xml_diff>

<commit_message>
Additions to methods animal section
</commit_message>
<xml_diff>
--- a/manuscript/Obesity-Glucocorticoids/Manuscript.docx
+++ b/manuscript/Obesity-Glucocorticoids/Manuscript.docx
@@ -76,7 +76,8 @@
       <w:pPr>
         <w:pStyle w:val="ListParagraph"/>
         <w:rPr>
-          <w:ins w:id="8" w:author="Microsoft Office User" w:date="2017-01-28T14:14:00Z"/>
+          <w:ins w:id="8" w:author="Microsoft Office User" w:date="2017-02-02T13:00:00Z"/>
+          <w:rFonts w:cs="Times New Roman"/>
         </w:rPr>
         <w:pPrChange w:id="9" w:author="Microsoft Office User" w:date="2017-01-31T11:05:00Z">
           <w:pPr/>
@@ -95,13 +96,465 @@
               </w:rPr>
             </w:rPrChange>
           </w:rPr>
-          <w:t xml:space="preserve">The study was approved by the institutional review board of the University of Michigan Medical System. Written informed consent was obtained from all of the patients. Patients were recruited consecutively from those undergoing a </w:t>
-        </w:r>
-        <w:proofErr w:type="spellStart"/>
+          <w:t>The study was approved by the institutional review board of the University of Michigan Medical System. Written informed consent was obtained from all of the patients. Patients were recruited consecutively from those undergoing a transsphenoidal adenomectomy at the University of Michigan for Cushing's disease or nonfunctioning pituitary adenoma over a 12-month period. Exclusion criteria were age &lt;18, current hormone treatment including glucocorticoids, malignancy, inflammatory disease, diabetes type 1 and established pituitary hormone deficiencies. For each patient, a data sheet was completed including, age, sex, anthropometric measurements, diagnosis of hypertension, diabetes, results of blood tests and medications. Fasting blood samples were assayed for glucose (Siemens Advia 1800, Deerfield, IL, USA) and insulin (Life Technologies) as instructed by the manufacturers.</w:t>
+        </w:r>
+      </w:ins>
+      <w:commentRangeEnd w:id="10"/>
+      <w:ins w:id="13" w:author="Microsoft Office User" w:date="2017-01-31T11:06:00Z">
+        <w:r>
+          <w:rPr>
+            <w:rStyle w:val="CommentReference"/>
+          </w:rPr>
+          <w:commentReference w:id="10"/>
+        </w:r>
+      </w:ins>
+    </w:p>
+    <w:p>
+      <w:pPr>
+        <w:pStyle w:val="ListParagraph"/>
+        <w:numPr>
+          <w:ilvl w:val="0"/>
+          <w:numId w:val="2"/>
+        </w:numPr>
+        <w:rPr>
+          <w:ins w:id="14" w:author="Microsoft Office User" w:date="2017-02-02T13:00:00Z"/>
+        </w:rPr>
+        <w:pPrChange w:id="15" w:author="Microsoft Office User" w:date="2017-02-02T13:00:00Z">
+          <w:pPr/>
+        </w:pPrChange>
+      </w:pPr>
+      <w:ins w:id="16" w:author="Microsoft Office User" w:date="2017-02-02T13:00:00Z">
+        <w:r>
+          <w:t>Treatment of Animals with Dexamethasone</w:t>
+        </w:r>
+      </w:ins>
+    </w:p>
+    <w:p>
+      <w:pPr>
+        <w:pStyle w:val="ListParagraph"/>
+        <w:rPr>
+          <w:ins w:id="17" w:author="Microsoft Office User" w:date="2017-02-02T13:01:00Z"/>
+          <w:rFonts w:ascii="Times New Roman" w:eastAsia="Times New Roman" w:hAnsi="Times New Roman" w:cs="Times New Roman"/>
+        </w:rPr>
+        <w:pPrChange w:id="18" w:author="Microsoft Office User" w:date="2017-02-02T13:01:00Z">
+          <w:pPr>
+            <w:pStyle w:val="ListParagraph"/>
+            <w:numPr>
+              <w:numId w:val="2"/>
+            </w:numPr>
+            <w:ind w:hanging="360"/>
+          </w:pPr>
+        </w:pPrChange>
+      </w:pPr>
+      <w:ins w:id="19" w:author="Microsoft Office User" w:date="2017-02-02T13:01:00Z">
+        <w:r>
+          <w:rPr>
+            <w:rFonts w:ascii="Times New Roman" w:eastAsia="Times New Roman" w:hAnsi="Times New Roman" w:cs="Times New Roman"/>
+            <w:color w:val="000000"/>
+            <w:shd w:val="clear" w:color="auto" w:fill="FFFFFF"/>
+          </w:rPr>
+          <w:t>C57BL/</w:t>
+        </w:r>
+        <w:r>
+          <w:rPr>
+            <w:rFonts w:ascii="Times New Roman" w:eastAsia="Times New Roman" w:hAnsi="Times New Roman" w:cs="Times New Roman"/>
+            <w:color w:val="000000"/>
+            <w:shd w:val="clear" w:color="auto" w:fill="FFFFFF"/>
+          </w:rPr>
+          <w:t>6J</w:t>
+        </w:r>
+        <w:r>
+          <w:rPr>
+            <w:rFonts w:ascii="Times New Roman" w:eastAsia="Times New Roman" w:hAnsi="Times New Roman" w:cs="Times New Roman"/>
+            <w:color w:val="000000"/>
+            <w:shd w:val="clear" w:color="auto" w:fill="FFFFFF"/>
+          </w:rPr>
+          <w:t xml:space="preserve"> adult male mice were purchased from the Jackson Laboratory (Bar Harbor, ME, USA) </w:t>
+        </w:r>
+        <w:r>
+          <w:rPr>
+            <w:rFonts w:ascii="Times New Roman" w:eastAsia="Times New Roman" w:hAnsi="Times New Roman" w:cs="Times New Roman"/>
+            <w:color w:val="000000"/>
+            <w:shd w:val="clear" w:color="auto" w:fill="FFFFFF"/>
+          </w:rPr>
+          <w:t>at nine weeks of age. Following a one</w:t>
+        </w:r>
+        <w:r>
+          <w:rPr>
+            <w:rFonts w:ascii="Times New Roman" w:eastAsia="Times New Roman" w:hAnsi="Times New Roman" w:cs="Times New Roman"/>
+            <w:color w:val="000000"/>
+            <w:shd w:val="clear" w:color="auto" w:fill="FFFFFF"/>
+          </w:rPr>
+          <w:t xml:space="preserve">-week acclimation period, mice were either </w:t>
+        </w:r>
+      </w:ins>
+      <w:ins w:id="20" w:author="Microsoft Office User" w:date="2017-02-02T13:02:00Z">
+        <w:r>
+          <w:rPr>
+            <w:rFonts w:ascii="Times New Roman" w:eastAsia="Times New Roman" w:hAnsi="Times New Roman" w:cs="Times New Roman"/>
+            <w:color w:val="000000"/>
+            <w:shd w:val="clear" w:color="auto" w:fill="FFFFFF"/>
+          </w:rPr>
+          <w:t>kept on normal chow (NCD) or given high fat diet (45% fat; x carbs; x protein) for 12 weeks</w:t>
+        </w:r>
+      </w:ins>
+      <w:ins w:id="21" w:author="Microsoft Office User" w:date="2017-02-02T13:03:00Z">
+        <w:r>
+          <w:rPr>
+            <w:rFonts w:ascii="Times New Roman" w:eastAsia="Times New Roman" w:hAnsi="Times New Roman" w:cs="Times New Roman"/>
+            <w:color w:val="000000"/>
+            <w:shd w:val="clear" w:color="auto" w:fill="FFFFFF"/>
+          </w:rPr>
+          <w:t>. Mice stayed on their respective diets and were</w:t>
+        </w:r>
+      </w:ins>
+      <w:ins w:id="22" w:author="Microsoft Office User" w:date="2017-02-02T13:02:00Z">
+        <w:r>
+          <w:rPr>
+            <w:rFonts w:ascii="Times New Roman" w:eastAsia="Times New Roman" w:hAnsi="Times New Roman" w:cs="Times New Roman"/>
+            <w:color w:val="000000"/>
+            <w:shd w:val="clear" w:color="auto" w:fill="FFFFFF"/>
+          </w:rPr>
+          <w:t xml:space="preserve"> </w:t>
+        </w:r>
+      </w:ins>
+      <w:ins w:id="23" w:author="Microsoft Office User" w:date="2017-02-02T13:01:00Z">
+        <w:r>
+          <w:rPr>
+            <w:rFonts w:ascii="Times New Roman" w:eastAsia="Times New Roman" w:hAnsi="Times New Roman" w:cs="Times New Roman"/>
+            <w:color w:val="000000"/>
+            <w:shd w:val="clear" w:color="auto" w:fill="FFFFFF"/>
+          </w:rPr>
+          <w:t>treated with 1 mg/kg per day of dexamethasone (Sigma–Aldrich) in their drinking water (</w:t>
+        </w:r>
+        <w:r>
+          <w:rPr>
+            <w:rFonts w:ascii="Times New Roman" w:eastAsia="Times New Roman" w:hAnsi="Times New Roman" w:cs="Times New Roman"/>
+            <w:i/>
+            <w:iCs/>
+            <w:color w:val="000000"/>
+          </w:rPr>
+          <w:t>n</w:t>
+        </w:r>
+        <w:r>
+          <w:rPr>
+            <w:rFonts w:ascii="Times New Roman" w:eastAsia="Times New Roman" w:hAnsi="Times New Roman" w:cs="Times New Roman"/>
+            <w:color w:val="000000"/>
+            <w:shd w:val="clear" w:color="auto" w:fill="FFFFFF"/>
+          </w:rPr>
+          <w:t>=</w:t>
+        </w:r>
+      </w:ins>
+      <w:ins w:id="24" w:author="Microsoft Office User" w:date="2017-02-02T13:04:00Z">
+        <w:r>
+          <w:rPr>
+            <w:rFonts w:ascii="Times New Roman" w:eastAsia="Times New Roman" w:hAnsi="Times New Roman" w:cs="Times New Roman"/>
+            <w:color w:val="000000"/>
+            <w:shd w:val="clear" w:color="auto" w:fill="FFFFFF"/>
+          </w:rPr>
+          <w:t>x</w:t>
+        </w:r>
+      </w:ins>
+      <w:ins w:id="25" w:author="Microsoft Office User" w:date="2017-02-02T13:01:00Z">
+        <w:r>
+          <w:rPr>
+            <w:rFonts w:ascii="Times New Roman" w:eastAsia="Times New Roman" w:hAnsi="Times New Roman" w:cs="Times New Roman"/>
+            <w:color w:val="000000"/>
+            <w:shd w:val="clear" w:color="auto" w:fill="FFFFFF"/>
+          </w:rPr>
+          <w:t>) or used as controls (</w:t>
+        </w:r>
+        <w:r>
+          <w:rPr>
+            <w:rFonts w:ascii="Times New Roman" w:eastAsia="Times New Roman" w:hAnsi="Times New Roman" w:cs="Times New Roman"/>
+            <w:i/>
+            <w:iCs/>
+            <w:color w:val="000000"/>
+          </w:rPr>
+          <w:t>n</w:t>
+        </w:r>
+        <w:r>
+          <w:rPr>
+            <w:rFonts w:ascii="Times New Roman" w:eastAsia="Times New Roman" w:hAnsi="Times New Roman" w:cs="Times New Roman"/>
+            <w:color w:val="000000"/>
+            <w:shd w:val="clear" w:color="auto" w:fill="FFFFFF"/>
+          </w:rPr>
+          <w:t>=</w:t>
+        </w:r>
+      </w:ins>
+      <w:ins w:id="26" w:author="Microsoft Office User" w:date="2017-02-02T13:04:00Z">
+        <w:r>
+          <w:rPr>
+            <w:rFonts w:ascii="Times New Roman" w:eastAsia="Times New Roman" w:hAnsi="Times New Roman" w:cs="Times New Roman"/>
+            <w:color w:val="000000"/>
+            <w:shd w:val="clear" w:color="auto" w:fill="FFFFFF"/>
+          </w:rPr>
+          <w:t>x</w:t>
+        </w:r>
+      </w:ins>
+      <w:ins w:id="27" w:author="Microsoft Office User" w:date="2017-02-02T13:01:00Z">
+        <w:r>
+          <w:rPr>
+            <w:rFonts w:ascii="Times New Roman" w:eastAsia="Times New Roman" w:hAnsi="Times New Roman" w:cs="Times New Roman"/>
+            <w:color w:val="000000"/>
+            <w:shd w:val="clear" w:color="auto" w:fill="FFFFFF"/>
+          </w:rPr>
+          <w:t>)</w:t>
+        </w:r>
+      </w:ins>
+      <w:ins w:id="28" w:author="Microsoft Office User" w:date="2017-02-02T13:04:00Z">
+        <w:r>
+          <w:rPr>
+            <w:rFonts w:ascii="Times New Roman" w:eastAsia="Times New Roman" w:hAnsi="Times New Roman" w:cs="Times New Roman"/>
+            <w:color w:val="000000"/>
+            <w:shd w:val="clear" w:color="auto" w:fill="FFFFFF"/>
+          </w:rPr>
+          <w:t xml:space="preserve"> for six weeks</w:t>
+        </w:r>
+      </w:ins>
+      <w:ins w:id="29" w:author="Microsoft Office User" w:date="2017-02-02T13:01:00Z">
+        <w:r>
+          <w:rPr>
+            <w:rFonts w:ascii="Times New Roman" w:eastAsia="Times New Roman" w:hAnsi="Times New Roman" w:cs="Times New Roman"/>
+            <w:color w:val="000000"/>
+            <w:shd w:val="clear" w:color="auto" w:fill="FFFFFF"/>
+          </w:rPr>
+          <w:t xml:space="preserve">. All animal procedures were approved by the University of Tennessee Health Science Center Institutional Animal Care and Use Committee. Animal body weight and composition was determined weekly using an echoMRI 2100. Food was weighed weekly, with food intake determined as the decrease in food weight per mouse per week per cage. All mice were provided with access to </w:t>
+        </w:r>
+      </w:ins>
+      <w:ins w:id="30" w:author="Microsoft Office User" w:date="2017-02-02T13:05:00Z">
+        <w:r>
+          <w:rPr>
+            <w:rFonts w:ascii="Times New Roman" w:eastAsia="Times New Roman" w:hAnsi="Times New Roman" w:cs="Times New Roman"/>
+            <w:color w:val="000000"/>
+            <w:shd w:val="clear" w:color="auto" w:fill="FFFFFF"/>
+          </w:rPr>
+          <w:t xml:space="preserve">food and </w:t>
+        </w:r>
+      </w:ins>
+      <w:ins w:id="31" w:author="Microsoft Office User" w:date="2017-02-02T13:01:00Z">
+        <w:r>
+          <w:rPr>
+            <w:rFonts w:ascii="Times New Roman" w:eastAsia="Times New Roman" w:hAnsi="Times New Roman" w:cs="Times New Roman"/>
+            <w:color w:val="000000"/>
+            <w:shd w:val="clear" w:color="auto" w:fill="FFFFFF"/>
+          </w:rPr>
+          <w:t>water </w:t>
+        </w:r>
+        <w:r>
+          <w:rPr>
+            <w:rFonts w:ascii="Times New Roman" w:eastAsia="Times New Roman" w:hAnsi="Times New Roman" w:cs="Times New Roman"/>
+            <w:i/>
+            <w:iCs/>
+            <w:color w:val="000000"/>
+          </w:rPr>
+          <w:t>ad libitum</w:t>
+        </w:r>
+        <w:r>
+          <w:rPr>
+            <w:rFonts w:ascii="Times New Roman" w:eastAsia="Times New Roman" w:hAnsi="Times New Roman" w:cs="Times New Roman"/>
+            <w:color w:val="000000"/>
+            <w:shd w:val="clear" w:color="auto" w:fill="FFFFFF"/>
+          </w:rPr>
+          <w:t> </w:t>
+        </w:r>
+      </w:ins>
+      <w:ins w:id="32" w:author="Microsoft Office User" w:date="2017-02-02T13:05:00Z">
+        <w:r>
+          <w:rPr>
+            <w:rFonts w:ascii="Times New Roman" w:eastAsia="Times New Roman" w:hAnsi="Times New Roman" w:cs="Times New Roman"/>
+            <w:color w:val="000000"/>
+            <w:shd w:val="clear" w:color="auto" w:fill="FFFFFF"/>
+          </w:rPr>
+          <w:t>throughout the study</w:t>
+        </w:r>
+      </w:ins>
+      <w:ins w:id="33" w:author="Microsoft Office User" w:date="2017-02-02T13:01:00Z">
+        <w:r>
+          <w:rPr>
+            <w:rFonts w:ascii="Times New Roman" w:eastAsia="Times New Roman" w:hAnsi="Times New Roman" w:cs="Times New Roman"/>
+            <w:color w:val="000000"/>
+            <w:shd w:val="clear" w:color="auto" w:fill="FFFFFF"/>
+          </w:rPr>
+          <w:t xml:space="preserve">. </w:t>
+        </w:r>
+      </w:ins>
+      <w:ins w:id="34" w:author="Microsoft Office User" w:date="2017-02-02T13:05:00Z">
+        <w:r>
+          <w:rPr>
+            <w:rFonts w:ascii="Times New Roman" w:eastAsia="Times New Roman" w:hAnsi="Times New Roman" w:cs="Times New Roman"/>
+            <w:color w:val="000000"/>
+            <w:shd w:val="clear" w:color="auto" w:fill="FFFFFF"/>
+          </w:rPr>
+          <w:t>At the end of</w:t>
+        </w:r>
+      </w:ins>
+      <w:ins w:id="35" w:author="Microsoft Office User" w:date="2017-02-02T13:01:00Z">
+        <w:r>
+          <w:rPr>
+            <w:rFonts w:ascii="Times New Roman" w:eastAsia="Times New Roman" w:hAnsi="Times New Roman" w:cs="Times New Roman"/>
+            <w:color w:val="000000"/>
+            <w:shd w:val="clear" w:color="auto" w:fill="FFFFFF"/>
+          </w:rPr>
+          <w:t xml:space="preserve"> treatment, mice were fasted for 16 h and were sacrificed by cervical dislocation at ZT3 after isoflurane anesthesia. Following cervical dislocation, a sagittal incision was made along the medioventral surface of each mouse and the skin was carefully pulled back to expose the subcutaneous fat depots. The incision was extended along the anterior surface of each hind limb to allow careful dissection of the inguinal fat pads. A small incision was then made into the rectus abdominus muscle to expose the abdominal cavity. The epididymal fat pads were identified and carefully dissected out. The right fat pads from each mouse were weighed and snap frozen in liquid nitrogen for later analysis</w:t>
+        </w:r>
+      </w:ins>
+      <w:ins w:id="36" w:author="Microsoft Office User" w:date="2017-02-02T13:10:00Z">
+        <w:r>
+          <w:rPr>
+            <w:rFonts w:ascii="Times New Roman" w:eastAsia="Times New Roman" w:hAnsi="Times New Roman" w:cs="Times New Roman"/>
+            <w:color w:val="000000"/>
+            <w:shd w:val="clear" w:color="auto" w:fill="FFFFFF"/>
+          </w:rPr>
+          <w:t>, along a section of the large lobe of the liver</w:t>
+        </w:r>
+      </w:ins>
+      <w:ins w:id="37" w:author="Microsoft Office User" w:date="2017-02-02T13:01:00Z">
+        <w:r>
+          <w:rPr>
+            <w:rFonts w:ascii="Times New Roman" w:eastAsia="Times New Roman" w:hAnsi="Times New Roman" w:cs="Times New Roman"/>
+            <w:color w:val="000000"/>
+            <w:shd w:val="clear" w:color="auto" w:fill="FFFFFF"/>
+          </w:rPr>
+          <w:t>.</w:t>
+        </w:r>
+      </w:ins>
+      <w:ins w:id="38" w:author="Microsoft Office User" w:date="2017-02-02T13:06:00Z">
+        <w:r>
+          <w:rPr>
+            <w:rFonts w:ascii="Times New Roman" w:eastAsia="Times New Roman" w:hAnsi="Times New Roman" w:cs="Times New Roman"/>
+            <w:color w:val="000000"/>
+            <w:shd w:val="clear" w:color="auto" w:fill="FFFFFF"/>
+          </w:rPr>
+          <w:t xml:space="preserve"> </w:t>
+        </w:r>
+      </w:ins>
+      <w:ins w:id="39" w:author="Microsoft Office User" w:date="2017-02-02T13:10:00Z">
+        <w:r>
+          <w:rPr>
+            <w:rFonts w:ascii="Times New Roman" w:eastAsia="Times New Roman" w:hAnsi="Times New Roman" w:cs="Times New Roman"/>
+            <w:color w:val="000000"/>
+            <w:shd w:val="clear" w:color="auto" w:fill="FFFFFF"/>
+          </w:rPr>
+          <w:t>Small pieces of these tissues</w:t>
+        </w:r>
+      </w:ins>
+      <w:ins w:id="40" w:author="Microsoft Office User" w:date="2017-02-02T13:11:00Z">
+        <w:r>
+          <w:rPr>
+            <w:rFonts w:ascii="Times New Roman" w:eastAsia="Times New Roman" w:hAnsi="Times New Roman" w:cs="Times New Roman"/>
+            <w:color w:val="000000"/>
+            <w:shd w:val="clear" w:color="auto" w:fill="FFFFFF"/>
+          </w:rPr>
+          <w:t>, as well as the pancreas</w:t>
+        </w:r>
+      </w:ins>
+      <w:ins w:id="41" w:author="Microsoft Office User" w:date="2017-02-02T13:10:00Z">
+        <w:r>
+          <w:rPr>
+            <w:rFonts w:ascii="Times New Roman" w:eastAsia="Times New Roman" w:hAnsi="Times New Roman" w:cs="Times New Roman"/>
+            <w:color w:val="000000"/>
+            <w:shd w:val="clear" w:color="auto" w:fill="FFFFFF"/>
+          </w:rPr>
+          <w:t xml:space="preserve"> were</w:t>
+        </w:r>
+      </w:ins>
+      <w:ins w:id="42" w:author="Microsoft Office User" w:date="2017-02-02T13:11:00Z">
+        <w:r>
+          <w:rPr>
+            <w:rFonts w:ascii="Times New Roman" w:eastAsia="Times New Roman" w:hAnsi="Times New Roman" w:cs="Times New Roman"/>
+            <w:color w:val="000000"/>
+            <w:shd w:val="clear" w:color="auto" w:fill="FFFFFF"/>
+          </w:rPr>
+          <w:t xml:space="preserve"> processed for histology.</w:t>
+        </w:r>
+      </w:ins>
+      <w:bookmarkStart w:id="43" w:name="_GoBack"/>
+      <w:bookmarkEnd w:id="43"/>
+    </w:p>
+    <w:p>
+      <w:pPr>
+        <w:pStyle w:val="ListParagraph"/>
+        <w:rPr>
+          <w:ins w:id="44" w:author="Microsoft Office User" w:date="2017-01-28T14:14:00Z"/>
+        </w:rPr>
+        <w:pPrChange w:id="45" w:author="Microsoft Office User" w:date="2017-02-02T13:01:00Z">
+          <w:pPr/>
+        </w:pPrChange>
+      </w:pPr>
+    </w:p>
+    <w:p>
+      <w:pPr>
+        <w:pStyle w:val="ListParagraph"/>
+        <w:numPr>
+          <w:ilvl w:val="0"/>
+          <w:numId w:val="2"/>
+        </w:numPr>
+        <w:rPr>
+          <w:ins w:id="46" w:author="Microsoft Office User" w:date="2017-01-31T11:09:00Z"/>
+        </w:rPr>
+        <w:pPrChange w:id="47" w:author="Microsoft Office User" w:date="2017-01-28T14:13:00Z">
+          <w:pPr/>
+        </w:pPrChange>
+      </w:pPr>
+      <w:ins w:id="48" w:author="Microsoft Office User" w:date="2017-01-28T14:13:00Z">
+        <w:r>
+          <w:t>ITT</w:t>
+        </w:r>
+      </w:ins>
+    </w:p>
+    <w:p>
+      <w:pPr>
+        <w:pStyle w:val="ListParagraph"/>
+        <w:rPr>
+          <w:ins w:id="49" w:author="Microsoft Office User" w:date="2017-01-28T14:14:00Z"/>
+        </w:rPr>
+        <w:pPrChange w:id="50" w:author="Microsoft Office User" w:date="2017-01-31T11:09:00Z">
+          <w:pPr/>
+        </w:pPrChange>
+      </w:pPr>
+      <w:ins w:id="51" w:author="Microsoft Office User" w:date="2017-01-31T11:10:00Z">
         <w:r>
           <w:rPr>
             <w:rFonts w:cs="Times New Roman"/>
-            <w:rPrChange w:id="13" w:author="Microsoft Office User" w:date="2017-01-31T11:06:00Z">
+          </w:rPr>
+          <w:t>Insulin tolerance was assessed foll</w:t>
+        </w:r>
+        <w:r>
+          <w:rPr>
+            <w:rFonts w:cs="Times New Roman"/>
+          </w:rPr>
+          <w:t xml:space="preserve">owing </w:t>
+        </w:r>
+      </w:ins>
+      <w:ins w:id="52" w:author="Microsoft Office User" w:date="2017-02-02T13:09:00Z">
+        <w:r>
+          <w:rPr>
+            <w:rFonts w:cs="Times New Roman"/>
+          </w:rPr>
+          <w:t>five</w:t>
+        </w:r>
+      </w:ins>
+      <w:ins w:id="53" w:author="Microsoft Office User" w:date="2017-01-31T11:10:00Z">
+        <w:r>
+          <w:rPr>
+            <w:rFonts w:cs="Times New Roman"/>
+          </w:rPr>
+          <w:t xml:space="preserve"> weeks of treatment (27</w:t>
+        </w:r>
+        <w:r>
+          <w:rPr>
+            <w:rFonts w:cs="Times New Roman"/>
+          </w:rPr>
+          <w:t xml:space="preserve"> weeks of age). </w:t>
+        </w:r>
+      </w:ins>
+      <w:commentRangeStart w:id="54"/>
+      <w:ins w:id="55" w:author="Microsoft Office User" w:date="2017-01-31T11:09:00Z">
+        <w:r>
+          <w:rPr>
+            <w:rFonts w:cs="Times New Roman"/>
+            <w:rPrChange w:id="56" w:author="Microsoft Office User" w:date="2017-01-31T11:09:00Z">
               <w:rPr>
                 <w:rFonts w:ascii="Times New Roman" w:hAnsi="Times New Roman" w:cs="Times New Roman"/>
                 <w:sz w:val="32"/>
@@ -109,13 +562,18 @@
               </w:rPr>
             </w:rPrChange>
           </w:rPr>
-          <w:t>transsphenoidal</w:t>
-        </w:r>
-        <w:proofErr w:type="spellEnd"/>
+          <w:t xml:space="preserve">Following a 6-h fast, mice were given i.p. injections of insulin (Humulin R, Lilly, Indianapolis, </w:t>
+        </w:r>
         <w:r>
           <w:rPr>
             <w:rFonts w:cs="Times New Roman"/>
-            <w:rPrChange w:id="14" w:author="Microsoft Office User" w:date="2017-01-31T11:06:00Z">
+          </w:rPr>
+          <w:t>IN, USA) at a concentration of 2.5</w:t>
+        </w:r>
+        <w:r>
+          <w:rPr>
+            <w:rFonts w:cs="Times New Roman"/>
+            <w:rPrChange w:id="57" w:author="Microsoft Office User" w:date="2017-01-31T11:09:00Z">
               <w:rPr>
                 <w:rFonts w:ascii="Times New Roman" w:hAnsi="Times New Roman" w:cs="Times New Roman"/>
                 <w:sz w:val="32"/>
@@ -123,72 +581,14 @@
               </w:rPr>
             </w:rPrChange>
           </w:rPr>
-          <w:t xml:space="preserve"> </w:t>
-        </w:r>
-        <w:proofErr w:type="spellStart"/>
-        <w:r>
-          <w:rPr>
-            <w:rFonts w:cs="Times New Roman"/>
-            <w:rPrChange w:id="15" w:author="Microsoft Office User" w:date="2017-01-31T11:06:00Z">
-              <w:rPr>
-                <w:rFonts w:ascii="Times New Roman" w:hAnsi="Times New Roman" w:cs="Times New Roman"/>
-                <w:sz w:val="32"/>
-                <w:szCs w:val="32"/>
-              </w:rPr>
-            </w:rPrChange>
-          </w:rPr>
-          <w:t>adenomectomy</w:t>
-        </w:r>
-        <w:proofErr w:type="spellEnd"/>
-        <w:r>
-          <w:rPr>
-            <w:rFonts w:cs="Times New Roman"/>
-            <w:rPrChange w:id="16" w:author="Microsoft Office User" w:date="2017-01-31T11:06:00Z">
-              <w:rPr>
-                <w:rFonts w:ascii="Times New Roman" w:hAnsi="Times New Roman" w:cs="Times New Roman"/>
-                <w:sz w:val="32"/>
-                <w:szCs w:val="32"/>
-              </w:rPr>
-            </w:rPrChange>
-          </w:rPr>
-          <w:t xml:space="preserve"> at the University of Michigan for Cushing's disease or nonfunctioning pituitary adenoma over a 12-month period. Exclusion criteria were age &lt;18, current hormone treatment including glucocorticoids, malignancy, inflammatory disease, diabetes type 1 and established pituitary hormone deficiencies. For each patient, a data sheet was completed including, age, sex, anthropometric measurements, diagnosis of hypertension, diabetes, results of blood tests and medications. Fasting blood samples were assayed for glucose (Siemens </w:t>
-        </w:r>
-        <w:proofErr w:type="spellStart"/>
-        <w:r>
-          <w:rPr>
-            <w:rFonts w:cs="Times New Roman"/>
-            <w:rPrChange w:id="17" w:author="Microsoft Office User" w:date="2017-01-31T11:06:00Z">
-              <w:rPr>
-                <w:rFonts w:ascii="Times New Roman" w:hAnsi="Times New Roman" w:cs="Times New Roman"/>
-                <w:sz w:val="32"/>
-                <w:szCs w:val="32"/>
-              </w:rPr>
-            </w:rPrChange>
-          </w:rPr>
-          <w:t>Advia</w:t>
-        </w:r>
-        <w:proofErr w:type="spellEnd"/>
-        <w:r>
-          <w:rPr>
-            <w:rFonts w:cs="Times New Roman"/>
-            <w:rPrChange w:id="18" w:author="Microsoft Office User" w:date="2017-01-31T11:06:00Z">
-              <w:rPr>
-                <w:rFonts w:ascii="Times New Roman" w:hAnsi="Times New Roman" w:cs="Times New Roman"/>
-                <w:sz w:val="32"/>
-                <w:szCs w:val="32"/>
-              </w:rPr>
-            </w:rPrChange>
-          </w:rPr>
-          <w:t xml:space="preserve"> 1800, Deerfield, IL, USA) and insulin (Life Technologies) as instructed by the manufacturers.</w:t>
-        </w:r>
-      </w:ins>
-      <w:commentRangeEnd w:id="10"/>
-      <w:ins w:id="19" w:author="Microsoft Office User" w:date="2017-01-31T11:06:00Z">
+          <w:t> mU/g. Blood glucose was determined at 15-min intervals post-injection using a One Touch Ultra Glucometer (Lifescan).</w:t>
+        </w:r>
+        <w:commentRangeEnd w:id="54"/>
         <w:r>
           <w:rPr>
             <w:rStyle w:val="CommentReference"/>
           </w:rPr>
-          <w:commentReference w:id="10"/>
+          <w:commentReference w:id="54"/>
         </w:r>
       </w:ins>
     </w:p>
@@ -200,188 +600,16 @@
           <w:numId w:val="2"/>
         </w:numPr>
         <w:rPr>
-          <w:ins w:id="20" w:author="Microsoft Office User" w:date="2017-01-31T11:09:00Z"/>
-        </w:rPr>
-        <w:pPrChange w:id="21" w:author="Microsoft Office User" w:date="2017-01-28T14:13:00Z">
+          <w:ins w:id="58" w:author="Microsoft Office User" w:date="2017-01-28T14:14:00Z"/>
+        </w:rPr>
+        <w:pPrChange w:id="59" w:author="Microsoft Office User" w:date="2017-01-28T14:13:00Z">
           <w:pPr/>
         </w:pPrChange>
       </w:pPr>
-      <w:ins w:id="22" w:author="Microsoft Office User" w:date="2017-01-28T14:13:00Z">
-        <w:r>
-          <w:t>ITT</w:t>
-        </w:r>
-      </w:ins>
-    </w:p>
-    <w:p>
-      <w:pPr>
-        <w:pStyle w:val="ListParagraph"/>
-        <w:rPr>
-          <w:ins w:id="23" w:author="Microsoft Office User" w:date="2017-01-28T14:14:00Z"/>
-        </w:rPr>
-        <w:pPrChange w:id="24" w:author="Microsoft Office User" w:date="2017-01-31T11:09:00Z">
-          <w:pPr/>
-        </w:pPrChange>
-      </w:pPr>
-      <w:ins w:id="25" w:author="Microsoft Office User" w:date="2017-01-31T11:10:00Z">
-        <w:r>
-          <w:rPr>
-            <w:rFonts w:cs="Times New Roman"/>
-          </w:rPr>
-          <w:t xml:space="preserve">Insulin tolerance was assessed following six weeks of treatment (28 weeks of age). </w:t>
-        </w:r>
-      </w:ins>
-      <w:commentRangeStart w:id="26"/>
-      <w:ins w:id="27" w:author="Microsoft Office User" w:date="2017-01-31T11:09:00Z">
-        <w:r>
-          <w:rPr>
-            <w:rFonts w:cs="Times New Roman"/>
-            <w:rPrChange w:id="28" w:author="Microsoft Office User" w:date="2017-01-31T11:09:00Z">
-              <w:rPr>
-                <w:rFonts w:ascii="Times New Roman" w:hAnsi="Times New Roman" w:cs="Times New Roman"/>
-                <w:sz w:val="32"/>
-                <w:szCs w:val="32"/>
-              </w:rPr>
-            </w:rPrChange>
-          </w:rPr>
-          <w:t xml:space="preserve">Following a 6-h fast, mice were given </w:t>
-        </w:r>
-        <w:proofErr w:type="spellStart"/>
-        <w:r>
-          <w:rPr>
-            <w:rFonts w:cs="Times New Roman"/>
-            <w:rPrChange w:id="29" w:author="Microsoft Office User" w:date="2017-01-31T11:09:00Z">
-              <w:rPr>
-                <w:rFonts w:ascii="Times New Roman" w:hAnsi="Times New Roman" w:cs="Times New Roman"/>
-                <w:sz w:val="32"/>
-                <w:szCs w:val="32"/>
-              </w:rPr>
-            </w:rPrChange>
-          </w:rPr>
-          <w:t>i.p</w:t>
-        </w:r>
-        <w:proofErr w:type="spellEnd"/>
-        <w:r>
-          <w:rPr>
-            <w:rFonts w:cs="Times New Roman"/>
-            <w:rPrChange w:id="30" w:author="Microsoft Office User" w:date="2017-01-31T11:09:00Z">
-              <w:rPr>
-                <w:rFonts w:ascii="Times New Roman" w:hAnsi="Times New Roman" w:cs="Times New Roman"/>
-                <w:sz w:val="32"/>
-                <w:szCs w:val="32"/>
-              </w:rPr>
-            </w:rPrChange>
-          </w:rPr>
-          <w:t>. injections of insulin (</w:t>
-        </w:r>
-        <w:proofErr w:type="spellStart"/>
-        <w:r>
-          <w:rPr>
-            <w:rFonts w:cs="Times New Roman"/>
-            <w:rPrChange w:id="31" w:author="Microsoft Office User" w:date="2017-01-31T11:09:00Z">
-              <w:rPr>
-                <w:rFonts w:ascii="Times New Roman" w:hAnsi="Times New Roman" w:cs="Times New Roman"/>
-                <w:sz w:val="32"/>
-                <w:szCs w:val="32"/>
-              </w:rPr>
-            </w:rPrChange>
-          </w:rPr>
-          <w:t>Humulin</w:t>
-        </w:r>
-        <w:proofErr w:type="spellEnd"/>
-        <w:r>
-          <w:rPr>
-            <w:rFonts w:cs="Times New Roman"/>
-            <w:rPrChange w:id="32" w:author="Microsoft Office User" w:date="2017-01-31T11:09:00Z">
-              <w:rPr>
-                <w:rFonts w:ascii="Times New Roman" w:hAnsi="Times New Roman" w:cs="Times New Roman"/>
-                <w:sz w:val="32"/>
-                <w:szCs w:val="32"/>
-              </w:rPr>
-            </w:rPrChange>
-          </w:rPr>
-          <w:t xml:space="preserve"> R, Lilly, Indianapolis, </w:t>
-        </w:r>
-        <w:r>
-          <w:rPr>
-            <w:rFonts w:cs="Times New Roman"/>
-          </w:rPr>
-          <w:t>IN, USA) at a concentration of 2.5</w:t>
-        </w:r>
-        <w:r>
-          <w:rPr>
-            <w:rFonts w:cs="Times New Roman"/>
-            <w:rPrChange w:id="33" w:author="Microsoft Office User" w:date="2017-01-31T11:09:00Z">
-              <w:rPr>
-                <w:rFonts w:ascii="Times New Roman" w:hAnsi="Times New Roman" w:cs="Times New Roman"/>
-                <w:sz w:val="32"/>
-                <w:szCs w:val="32"/>
-              </w:rPr>
-            </w:rPrChange>
-          </w:rPr>
-          <w:t> </w:t>
-        </w:r>
-        <w:proofErr w:type="spellStart"/>
-        <w:r>
-          <w:rPr>
-            <w:rFonts w:cs="Times New Roman"/>
-            <w:rPrChange w:id="34" w:author="Microsoft Office User" w:date="2017-01-31T11:09:00Z">
-              <w:rPr>
-                <w:rFonts w:ascii="Times New Roman" w:hAnsi="Times New Roman" w:cs="Times New Roman"/>
-                <w:sz w:val="32"/>
-                <w:szCs w:val="32"/>
-              </w:rPr>
-            </w:rPrChange>
-          </w:rPr>
-          <w:t>mU</w:t>
-        </w:r>
-        <w:proofErr w:type="spellEnd"/>
-        <w:r>
-          <w:rPr>
-            <w:rFonts w:cs="Times New Roman"/>
-            <w:rPrChange w:id="35" w:author="Microsoft Office User" w:date="2017-01-31T11:09:00Z">
-              <w:rPr>
-                <w:rFonts w:ascii="Times New Roman" w:hAnsi="Times New Roman" w:cs="Times New Roman"/>
-                <w:sz w:val="32"/>
-                <w:szCs w:val="32"/>
-              </w:rPr>
-            </w:rPrChange>
-          </w:rPr>
-          <w:t>/g. Blood glucose was determined at 15-min intervals post-injection using a One Touch Ultra Glucometer (</w:t>
-        </w:r>
-        <w:proofErr w:type="spellStart"/>
-        <w:r>
-          <w:rPr>
-            <w:rFonts w:cs="Times New Roman"/>
-            <w:rPrChange w:id="36" w:author="Microsoft Office User" w:date="2017-01-31T11:09:00Z">
-              <w:rPr>
-                <w:rFonts w:ascii="Times New Roman" w:hAnsi="Times New Roman" w:cs="Times New Roman"/>
-                <w:sz w:val="32"/>
-                <w:szCs w:val="32"/>
-              </w:rPr>
-            </w:rPrChange>
-          </w:rPr>
-          <w:t>Lifescan</w:t>
-        </w:r>
-        <w:proofErr w:type="spellEnd"/>
-        <w:r>
-          <w:rPr>
-            <w:rFonts w:cs="Times New Roman"/>
-            <w:rPrChange w:id="37" w:author="Microsoft Office User" w:date="2017-01-31T11:09:00Z">
-              <w:rPr>
-                <w:rFonts w:ascii="Times New Roman" w:hAnsi="Times New Roman" w:cs="Times New Roman"/>
-                <w:sz w:val="32"/>
-                <w:szCs w:val="32"/>
-              </w:rPr>
-            </w:rPrChange>
-          </w:rPr>
-          <w:t>).</w:t>
-        </w:r>
-        <w:commentRangeEnd w:id="26"/>
-        <w:r>
-          <w:rPr>
-            <w:rStyle w:val="CommentReference"/>
-          </w:rPr>
-          <w:commentReference w:id="26"/>
+      <w:ins w:id="60" w:author="Microsoft Office User" w:date="2017-01-28T14:14:00Z">
+        <w:r>
+          <w:lastRenderedPageBreak/>
+          <w:t>Clamp (get from metabolic phenotyping core?)</w:t>
         </w:r>
       </w:ins>
     </w:p>
@@ -393,15 +621,15 @@
           <w:numId w:val="2"/>
         </w:numPr>
         <w:rPr>
-          <w:ins w:id="38" w:author="Microsoft Office User" w:date="2017-01-28T14:14:00Z"/>
-        </w:rPr>
-        <w:pPrChange w:id="39" w:author="Microsoft Office User" w:date="2017-01-28T14:13:00Z">
+          <w:ins w:id="61" w:author="Microsoft Office User" w:date="2017-01-28T14:18:00Z"/>
+        </w:rPr>
+        <w:pPrChange w:id="62" w:author="Microsoft Office User" w:date="2017-01-28T14:13:00Z">
           <w:pPr/>
         </w:pPrChange>
       </w:pPr>
-      <w:ins w:id="40" w:author="Microsoft Office User" w:date="2017-01-28T14:14:00Z">
-        <w:r>
-          <w:t>Clamp (get from metabolic phenotyping core?)</w:t>
+      <w:ins w:id="63" w:author="Microsoft Office User" w:date="2017-01-28T14:15:00Z">
+        <w:r>
+          <w:t>Serum ALT-get from Hochberg paper</w:t>
         </w:r>
       </w:ins>
     </w:p>
@@ -413,55 +641,35 @@
           <w:numId w:val="2"/>
         </w:numPr>
         <w:rPr>
-          <w:ins w:id="41" w:author="Microsoft Office User" w:date="2017-01-28T14:18:00Z"/>
-        </w:rPr>
-        <w:pPrChange w:id="42" w:author="Microsoft Office User" w:date="2017-01-28T14:13:00Z">
+          <w:ins w:id="64" w:author="Microsoft Office User" w:date="2017-01-31T10:43:00Z"/>
+        </w:rPr>
+        <w:pPrChange w:id="65" w:author="Microsoft Office User" w:date="2017-01-28T14:13:00Z">
           <w:pPr/>
         </w:pPrChange>
       </w:pPr>
-      <w:ins w:id="43" w:author="Microsoft Office User" w:date="2017-01-28T14:15:00Z">
-        <w:r>
-          <w:t>Serum ALT-get from Hochberg paper</w:t>
+      <w:ins w:id="66" w:author="Microsoft Office User" w:date="2017-01-28T14:18:00Z">
+        <w:r>
+          <w:t xml:space="preserve">Cell culture </w:t>
         </w:r>
       </w:ins>
     </w:p>
     <w:p>
       <w:pPr>
         <w:pStyle w:val="ListParagraph"/>
-        <w:numPr>
-          <w:ilvl w:val="0"/>
-          <w:numId w:val="2"/>
-        </w:numPr>
-        <w:rPr>
-          <w:ins w:id="44" w:author="Microsoft Office User" w:date="2017-01-31T10:43:00Z"/>
-        </w:rPr>
-        <w:pPrChange w:id="45" w:author="Microsoft Office User" w:date="2017-01-28T14:13:00Z">
+        <w:rPr>
+          <w:ins w:id="67" w:author="Microsoft Office User" w:date="2017-01-28T14:15:00Z"/>
+          <w:color w:val="000000" w:themeColor="text1"/>
+          <w:rPrChange w:id="68" w:author="Microsoft Office User" w:date="2017-01-31T10:43:00Z">
+            <w:rPr>
+              <w:ins w:id="69" w:author="Microsoft Office User" w:date="2017-01-28T14:15:00Z"/>
+            </w:rPr>
+          </w:rPrChange>
+        </w:rPr>
+        <w:pPrChange w:id="70" w:author="Microsoft Office User" w:date="2017-01-31T10:43:00Z">
           <w:pPr/>
         </w:pPrChange>
       </w:pPr>
-      <w:ins w:id="46" w:author="Microsoft Office User" w:date="2017-01-28T14:18:00Z">
-        <w:r>
-          <w:t xml:space="preserve">Cell culture </w:t>
-        </w:r>
-      </w:ins>
-    </w:p>
-    <w:p>
-      <w:pPr>
-        <w:pStyle w:val="ListParagraph"/>
-        <w:rPr>
-          <w:ins w:id="47" w:author="Microsoft Office User" w:date="2017-01-28T14:15:00Z"/>
-          <w:color w:val="000000" w:themeColor="text1"/>
-          <w:rPrChange w:id="48" w:author="Microsoft Office User" w:date="2017-01-31T10:43:00Z">
-            <w:rPr>
-              <w:ins w:id="49" w:author="Microsoft Office User" w:date="2017-01-28T14:15:00Z"/>
-            </w:rPr>
-          </w:rPrChange>
-        </w:rPr>
-        <w:pPrChange w:id="50" w:author="Microsoft Office User" w:date="2017-01-31T10:43:00Z">
-          <w:pPr/>
-        </w:pPrChange>
-      </w:pPr>
-      <w:ins w:id="51" w:author="Microsoft Office User" w:date="2017-01-31T10:43:00Z">
+      <w:ins w:id="71" w:author="Microsoft Office User" w:date="2017-01-31T10:43:00Z">
         <w:r>
           <w:rPr>
             <w:color w:val="000000" w:themeColor="text1"/>
@@ -475,7 +683,7 @@
           <w:t xml:space="preserve">T3-L1 </w:t>
         </w:r>
       </w:ins>
-      <w:ins w:id="52" w:author="Microsoft Office User" w:date="2017-01-31T10:54:00Z">
+      <w:ins w:id="72" w:author="Microsoft Office User" w:date="2017-01-31T10:54:00Z">
         <w:r>
           <w:rPr>
             <w:color w:val="000000" w:themeColor="text1"/>
@@ -483,7 +691,7 @@
           <w:t>fibroblasts (</w:t>
         </w:r>
       </w:ins>
-      <w:ins w:id="53" w:author="Microsoft Office User" w:date="2017-01-31T10:43:00Z">
+      <w:ins w:id="73" w:author="Microsoft Office User" w:date="2017-01-31T10:43:00Z">
         <w:r>
           <w:rPr>
             <w:color w:val="000000" w:themeColor="text1"/>
@@ -491,7 +699,7 @@
           <w:t>pre</w:t>
         </w:r>
       </w:ins>
-      <w:ins w:id="54" w:author="Microsoft Office User" w:date="2017-01-31T10:53:00Z">
+      <w:ins w:id="74" w:author="Microsoft Office User" w:date="2017-01-31T10:53:00Z">
         <w:r>
           <w:rPr>
             <w:color w:val="000000" w:themeColor="text1"/>
@@ -499,7 +707,7 @@
           <w:t>-</w:t>
         </w:r>
       </w:ins>
-      <w:ins w:id="55" w:author="Microsoft Office User" w:date="2017-01-31T10:43:00Z">
+      <w:ins w:id="75" w:author="Microsoft Office User" w:date="2017-01-31T10:43:00Z">
         <w:r>
           <w:rPr>
             <w:color w:val="000000" w:themeColor="text1"/>
@@ -513,7 +721,7 @@
           <w:t>dipocytes</w:t>
         </w:r>
       </w:ins>
-      <w:ins w:id="56" w:author="Microsoft Office User" w:date="2017-01-31T10:54:00Z">
+      <w:ins w:id="76" w:author="Microsoft Office User" w:date="2017-01-31T10:54:00Z">
         <w:r>
           <w:rPr>
             <w:color w:val="000000" w:themeColor="text1"/>
@@ -521,7 +729,7 @@
           <w:t>)</w:t>
         </w:r>
       </w:ins>
-      <w:ins w:id="57" w:author="Microsoft Office User" w:date="2017-01-31T10:43:00Z">
+      <w:ins w:id="77" w:author="Microsoft Office User" w:date="2017-01-31T10:43:00Z">
         <w:r>
           <w:rPr>
             <w:color w:val="000000" w:themeColor="text1"/>
@@ -535,13 +743,13 @@
           <w:t xml:space="preserve"> high glucose </w:t>
         </w:r>
       </w:ins>
-      <w:ins w:id="58" w:author="Microsoft Office User" w:date="2017-01-31T10:47:00Z">
+      <w:ins w:id="78" w:author="Microsoft Office User" w:date="2017-01-31T10:47:00Z">
         <w:r>
           <w:rPr>
             <w:rFonts w:cs="Arial"/>
             <w:bCs/>
             <w:color w:val="0B1C2E"/>
-            <w:rPrChange w:id="59" w:author="Microsoft Office User" w:date="2017-01-31T10:47:00Z">
+            <w:rPrChange w:id="79" w:author="Microsoft Office User" w:date="2017-01-31T10:47:00Z">
               <w:rPr>
                 <w:rFonts w:ascii="Arial" w:hAnsi="Arial" w:cs="Arial"/>
                 <w:b/>
@@ -563,7 +771,7 @@
           <w:t xml:space="preserve"> (</w:t>
         </w:r>
       </w:ins>
-      <w:ins w:id="60" w:author="Microsoft Office User" w:date="2017-01-31T10:43:00Z">
+      <w:ins w:id="80" w:author="Microsoft Office User" w:date="2017-01-31T10:43:00Z">
         <w:r>
           <w:rPr>
             <w:color w:val="000000" w:themeColor="text1"/>
@@ -571,7 +779,7 @@
           <w:t>DMEM</w:t>
         </w:r>
       </w:ins>
-      <w:ins w:id="61" w:author="Microsoft Office User" w:date="2017-01-31T10:47:00Z">
+      <w:ins w:id="81" w:author="Microsoft Office User" w:date="2017-01-31T10:47:00Z">
         <w:r>
           <w:rPr>
             <w:color w:val="000000" w:themeColor="text1"/>
@@ -579,7 +787,7 @@
           <w:t>)</w:t>
         </w:r>
       </w:ins>
-      <w:ins w:id="62" w:author="Microsoft Office User" w:date="2017-01-31T10:44:00Z">
+      <w:ins w:id="82" w:author="Microsoft Office User" w:date="2017-01-31T10:44:00Z">
         <w:r>
           <w:rPr>
             <w:color w:val="000000" w:themeColor="text1"/>
@@ -587,7 +795,7 @@
           <w:t xml:space="preserve"> with </w:t>
         </w:r>
       </w:ins>
-      <w:ins w:id="63" w:author="Microsoft Office User" w:date="2017-01-31T10:45:00Z">
+      <w:ins w:id="83" w:author="Microsoft Office User" w:date="2017-01-31T10:45:00Z">
         <w:r>
           <w:rPr>
             <w:color w:val="000000" w:themeColor="text1"/>
@@ -595,110 +803,102 @@
           <w:t xml:space="preserve">1% </w:t>
         </w:r>
       </w:ins>
-      <w:proofErr w:type="spellStart"/>
-      <w:ins w:id="64" w:author="Microsoft Office User" w:date="2017-01-31T10:44:00Z">
+      <w:ins w:id="84" w:author="Microsoft Office User" w:date="2017-01-31T10:44:00Z">
         <w:r>
           <w:rPr>
             <w:color w:val="000000" w:themeColor="text1"/>
           </w:rPr>
-          <w:t>pencilin</w:t>
-        </w:r>
-        <w:proofErr w:type="spellEnd"/>
+          <w:t xml:space="preserve">pencilin, </w:t>
+        </w:r>
+      </w:ins>
+      <w:ins w:id="85" w:author="Microsoft Office User" w:date="2017-01-31T10:55:00Z">
         <w:r>
           <w:rPr>
             <w:color w:val="000000" w:themeColor="text1"/>
           </w:rPr>
+          <w:t>streptomycin</w:t>
+        </w:r>
+      </w:ins>
+      <w:ins w:id="86" w:author="Microsoft Office User" w:date="2017-01-31T10:44:00Z">
+        <w:r>
+          <w:rPr>
+            <w:color w:val="000000" w:themeColor="text1"/>
+          </w:rPr>
+          <w:t xml:space="preserve"> and </w:t>
+        </w:r>
+      </w:ins>
+      <w:ins w:id="87" w:author="Microsoft Office User" w:date="2017-01-31T10:55:00Z">
+        <w:r>
+          <w:rPr>
+            <w:color w:val="000000" w:themeColor="text1"/>
+          </w:rPr>
+          <w:t>glutamine</w:t>
+        </w:r>
+      </w:ins>
+      <w:ins w:id="88" w:author="Microsoft Office User" w:date="2017-01-31T10:45:00Z">
+        <w:r>
+          <w:rPr>
+            <w:color w:val="000000" w:themeColor="text1"/>
+          </w:rPr>
+          <w:t xml:space="preserve"> until </w:t>
+        </w:r>
+      </w:ins>
+      <w:ins w:id="89" w:author="Microsoft Office User" w:date="2017-01-31T10:51:00Z">
+        <w:r>
+          <w:rPr>
+            <w:color w:val="000000" w:themeColor="text1"/>
+          </w:rPr>
+          <w:t xml:space="preserve">confluence. </w:t>
+        </w:r>
+      </w:ins>
+      <w:ins w:id="90" w:author="Microsoft Office User" w:date="2017-01-31T10:52:00Z">
+        <w:r>
+          <w:rPr>
+            <w:color w:val="000000" w:themeColor="text1"/>
+          </w:rPr>
+          <w:t xml:space="preserve">A differentiation cocktail including </w:t>
+        </w:r>
+      </w:ins>
+      <w:ins w:id="91" w:author="Microsoft Office User" w:date="2017-01-31T11:00:00Z">
+        <w:r>
+          <w:rPr>
+            <w:color w:val="000000" w:themeColor="text1"/>
+          </w:rPr>
+          <w:t xml:space="preserve">250nM </w:t>
+        </w:r>
+      </w:ins>
+      <w:commentRangeStart w:id="92"/>
+      <w:ins w:id="93" w:author="Microsoft Office User" w:date="2017-01-31T10:52:00Z">
+        <w:r>
+          <w:rPr>
+            <w:color w:val="000000" w:themeColor="text1"/>
+          </w:rPr>
+          <w:t>dexamethasone</w:t>
+        </w:r>
+      </w:ins>
+      <w:commentRangeEnd w:id="92"/>
+      <w:ins w:id="94" w:author="Microsoft Office User" w:date="2017-01-31T10:57:00Z">
+        <w:r>
+          <w:rPr>
+            <w:rStyle w:val="CommentReference"/>
+          </w:rPr>
+          <w:commentReference w:id="92"/>
+        </w:r>
+      </w:ins>
+      <w:ins w:id="95" w:author="Microsoft Office User" w:date="2017-01-31T10:52:00Z">
+        <w:r>
+          <w:rPr>
+            <w:color w:val="000000" w:themeColor="text1"/>
+          </w:rPr>
           <w:t xml:space="preserve">, </w:t>
         </w:r>
       </w:ins>
-      <w:ins w:id="65" w:author="Microsoft Office User" w:date="2017-01-31T10:55:00Z">
-        <w:r>
-          <w:rPr>
-            <w:color w:val="000000" w:themeColor="text1"/>
-          </w:rPr>
-          <w:t>streptomycin</w:t>
-        </w:r>
-      </w:ins>
-      <w:ins w:id="66" w:author="Microsoft Office User" w:date="2017-01-31T10:44:00Z">
-        <w:r>
-          <w:rPr>
-            <w:color w:val="000000" w:themeColor="text1"/>
-          </w:rPr>
-          <w:t xml:space="preserve"> and </w:t>
-        </w:r>
-      </w:ins>
-      <w:ins w:id="67" w:author="Microsoft Office User" w:date="2017-01-31T10:55:00Z">
-        <w:r>
-          <w:rPr>
-            <w:color w:val="000000" w:themeColor="text1"/>
-          </w:rPr>
-          <w:t>glutamine</w:t>
-        </w:r>
-      </w:ins>
-      <w:ins w:id="68" w:author="Microsoft Office User" w:date="2017-01-31T10:45:00Z">
-        <w:r>
-          <w:rPr>
-            <w:color w:val="000000" w:themeColor="text1"/>
-          </w:rPr>
-          <w:t xml:space="preserve"> until </w:t>
-        </w:r>
-      </w:ins>
-      <w:ins w:id="69" w:author="Microsoft Office User" w:date="2017-01-31T10:51:00Z">
-        <w:r>
-          <w:rPr>
-            <w:color w:val="000000" w:themeColor="text1"/>
-          </w:rPr>
-          <w:t xml:space="preserve">confluence. </w:t>
-        </w:r>
-      </w:ins>
-      <w:ins w:id="70" w:author="Microsoft Office User" w:date="2017-01-31T10:52:00Z">
-        <w:r>
-          <w:rPr>
-            <w:color w:val="000000" w:themeColor="text1"/>
-          </w:rPr>
-          <w:t xml:space="preserve">A differentiation cocktail including </w:t>
-        </w:r>
-      </w:ins>
-      <w:ins w:id="71" w:author="Microsoft Office User" w:date="2017-01-31T11:00:00Z">
-        <w:r>
-          <w:rPr>
-            <w:color w:val="000000" w:themeColor="text1"/>
-          </w:rPr>
-          <w:t xml:space="preserve">250nM </w:t>
-        </w:r>
-      </w:ins>
-      <w:commentRangeStart w:id="72"/>
-      <w:ins w:id="73" w:author="Microsoft Office User" w:date="2017-01-31T10:52:00Z">
-        <w:r>
-          <w:rPr>
-            <w:color w:val="000000" w:themeColor="text1"/>
-          </w:rPr>
-          <w:t>dexamethasone</w:t>
-        </w:r>
-      </w:ins>
-      <w:commentRangeEnd w:id="72"/>
-      <w:ins w:id="74" w:author="Microsoft Office User" w:date="2017-01-31T10:57:00Z">
-        <w:r>
-          <w:rPr>
-            <w:rStyle w:val="CommentReference"/>
-          </w:rPr>
-          <w:commentReference w:id="72"/>
-        </w:r>
-      </w:ins>
-      <w:ins w:id="75" w:author="Microsoft Office User" w:date="2017-01-31T10:52:00Z">
-        <w:r>
-          <w:rPr>
-            <w:color w:val="000000" w:themeColor="text1"/>
-          </w:rPr>
-          <w:t xml:space="preserve">, </w:t>
-        </w:r>
-      </w:ins>
-      <w:ins w:id="76" w:author="Microsoft Office User" w:date="2017-01-31T10:53:00Z">
+      <w:ins w:id="96" w:author="Microsoft Office User" w:date="2017-01-31T10:53:00Z">
         <w:r>
           <w:rPr>
             <w:rFonts w:cs="Helvetica"/>
             <w:color w:val="1C1C1C"/>
-            <w:rPrChange w:id="77" w:author="Microsoft Office User" w:date="2017-01-31T10:53:00Z">
+            <w:rPrChange w:id="97" w:author="Microsoft Office User" w:date="2017-01-31T10:53:00Z">
               <w:rPr>
                 <w:rFonts w:ascii="Helvetica" w:hAnsi="Helvetica" w:cs="Helvetica"/>
                 <w:color w:val="1C1C1C"/>
@@ -717,7 +917,7 @@
           <w:t xml:space="preserve"> and insulin </w:t>
         </w:r>
       </w:ins>
-      <w:ins w:id="78" w:author="Microsoft Office User" w:date="2017-01-31T10:54:00Z">
+      <w:ins w:id="98" w:author="Microsoft Office User" w:date="2017-01-31T10:54:00Z">
         <w:r>
           <w:rPr>
             <w:rFonts w:cs="Helvetica"/>
@@ -726,7 +926,7 @@
           <w:t>in 10% fetal bovine serum, high glucose DMEM with 1% PSG</w:t>
         </w:r>
       </w:ins>
-      <w:ins w:id="79" w:author="Microsoft Office User" w:date="2017-01-31T10:56:00Z">
+      <w:ins w:id="99" w:author="Microsoft Office User" w:date="2017-01-31T10:56:00Z">
         <w:r>
           <w:rPr>
             <w:rFonts w:cs="Helvetica"/>
@@ -735,7 +935,7 @@
           <w:t xml:space="preserve"> at two days post confluence</w:t>
         </w:r>
       </w:ins>
-      <w:ins w:id="80" w:author="Microsoft Office User" w:date="2017-01-31T10:58:00Z">
+      <w:ins w:id="100" w:author="Microsoft Office User" w:date="2017-01-31T10:58:00Z">
         <w:r>
           <w:rPr>
             <w:rFonts w:cs="Helvetica"/>
@@ -744,7 +944,7 @@
           <w:t xml:space="preserve"> for four days</w:t>
         </w:r>
       </w:ins>
-      <w:ins w:id="81" w:author="Microsoft Office User" w:date="2017-01-31T10:54:00Z">
+      <w:ins w:id="101" w:author="Microsoft Office User" w:date="2017-01-31T10:54:00Z">
         <w:r>
           <w:rPr>
             <w:rFonts w:cs="Helvetica"/>
@@ -753,32 +953,16 @@
           <w:t>.</w:t>
         </w:r>
       </w:ins>
-      <w:ins w:id="82" w:author="Microsoft Office User" w:date="2017-01-31T10:58:00Z">
+      <w:ins w:id="102" w:author="Microsoft Office User" w:date="2017-01-31T10:58:00Z">
         <w:r>
           <w:rPr>
             <w:rFonts w:cs="Helvetica"/>
             <w:color w:val="1C1C1C"/>
           </w:rPr>
-          <w:t xml:space="preserve"> Media was then replaced including only insulin in the cocktail for an additional three days. The following three </w:t>
-        </w:r>
-        <w:proofErr w:type="gramStart"/>
-        <w:r>
-          <w:rPr>
-            <w:rFonts w:cs="Helvetica"/>
-            <w:color w:val="1C1C1C"/>
-          </w:rPr>
-          <w:t>days</w:t>
-        </w:r>
-        <w:proofErr w:type="gramEnd"/>
-        <w:r>
-          <w:rPr>
-            <w:rFonts w:cs="Helvetica"/>
-            <w:color w:val="1C1C1C"/>
-          </w:rPr>
-          <w:t xml:space="preserve"> cells remained in </w:t>
-        </w:r>
-      </w:ins>
-      <w:ins w:id="83" w:author="Microsoft Office User" w:date="2017-01-31T11:00:00Z">
+          <w:t xml:space="preserve"> Media was then replaced including only insulin in the cocktail for an additional three days. The following three days cells remained in </w:t>
+        </w:r>
+      </w:ins>
+      <w:ins w:id="103" w:author="Microsoft Office User" w:date="2017-01-31T11:00:00Z">
         <w:r>
           <w:rPr>
             <w:rFonts w:cs="Helvetica"/>
@@ -803,23 +987,23 @@
           <w:numId w:val="2"/>
         </w:numPr>
         <w:rPr>
-          <w:ins w:id="84" w:author="Microsoft Office User" w:date="2017-01-28T14:16:00Z"/>
-        </w:rPr>
-        <w:pPrChange w:id="85" w:author="Microsoft Office User" w:date="2017-01-28T14:13:00Z">
+          <w:ins w:id="104" w:author="Microsoft Office User" w:date="2017-01-28T14:16:00Z"/>
+        </w:rPr>
+        <w:pPrChange w:id="105" w:author="Microsoft Office User" w:date="2017-01-28T14:13:00Z">
           <w:pPr/>
         </w:pPrChange>
       </w:pPr>
-      <w:ins w:id="86" w:author="Microsoft Office User" w:date="2017-01-28T14:15:00Z">
+      <w:ins w:id="106" w:author="Microsoft Office User" w:date="2017-01-28T14:15:00Z">
         <w:r>
           <w:t>Liver</w:t>
         </w:r>
       </w:ins>
-      <w:ins w:id="87" w:author="Microsoft Office User" w:date="2017-01-28T14:16:00Z">
+      <w:ins w:id="107" w:author="Microsoft Office User" w:date="2017-01-28T14:16:00Z">
         <w:r>
           <w:t xml:space="preserve"> and cells</w:t>
         </w:r>
       </w:ins>
-      <w:ins w:id="88" w:author="Microsoft Office User" w:date="2017-01-28T14:15:00Z">
+      <w:ins w:id="108" w:author="Microsoft Office User" w:date="2017-01-28T14:15:00Z">
         <w:r>
           <w:t xml:space="preserve"> TG/TG assay</w:t>
         </w:r>
@@ -833,13 +1017,13 @@
           <w:numId w:val="2"/>
         </w:numPr>
         <w:rPr>
-          <w:ins w:id="89" w:author="Microsoft Office User" w:date="2017-01-28T14:17:00Z"/>
-        </w:rPr>
-        <w:pPrChange w:id="90" w:author="Microsoft Office User" w:date="2017-01-28T14:13:00Z">
+          <w:ins w:id="109" w:author="Microsoft Office User" w:date="2017-01-28T14:17:00Z"/>
+        </w:rPr>
+        <w:pPrChange w:id="110" w:author="Microsoft Office User" w:date="2017-01-28T14:13:00Z">
           <w:pPr/>
         </w:pPrChange>
       </w:pPr>
-      <w:ins w:id="91" w:author="Microsoft Office User" w:date="2017-01-28T14:17:00Z">
+      <w:ins w:id="111" w:author="Microsoft Office User" w:date="2017-01-28T14:17:00Z">
         <w:r>
           <w:t>Liver stains</w:t>
         </w:r>
@@ -853,13 +1037,13 @@
           <w:numId w:val="2"/>
         </w:numPr>
         <w:rPr>
-          <w:ins w:id="92" w:author="Microsoft Office User" w:date="2017-01-31T11:02:00Z"/>
-        </w:rPr>
-        <w:pPrChange w:id="93" w:author="Microsoft Office User" w:date="2017-01-28T14:13:00Z">
+          <w:ins w:id="112" w:author="Microsoft Office User" w:date="2017-01-31T11:02:00Z"/>
+        </w:rPr>
+        <w:pPrChange w:id="113" w:author="Microsoft Office User" w:date="2017-01-28T14:13:00Z">
           <w:pPr/>
         </w:pPrChange>
       </w:pPr>
-      <w:ins w:id="94" w:author="Microsoft Office User" w:date="2017-01-28T14:17:00Z">
+      <w:ins w:id="114" w:author="Microsoft Office User" w:date="2017-01-28T14:17:00Z">
         <w:r>
           <w:t>qPCR</w:t>
         </w:r>
@@ -869,49 +1053,43 @@
       <w:pPr>
         <w:pStyle w:val="ListParagraph"/>
         <w:rPr>
-          <w:ins w:id="95" w:author="Microsoft Office User" w:date="2017-01-28T14:17:00Z"/>
-        </w:rPr>
-        <w:pPrChange w:id="96" w:author="Microsoft Office User" w:date="2017-01-31T11:02:00Z">
+          <w:ins w:id="115" w:author="Microsoft Office User" w:date="2017-01-28T14:17:00Z"/>
+        </w:rPr>
+        <w:pPrChange w:id="116" w:author="Microsoft Office User" w:date="2017-01-31T11:02:00Z">
           <w:pPr/>
         </w:pPrChange>
       </w:pPr>
-      <w:ins w:id="97" w:author="Microsoft Office User" w:date="2017-01-31T11:03:00Z">
+      <w:ins w:id="117" w:author="Microsoft Office User" w:date="2017-01-31T11:03:00Z">
         <w:r>
           <w:t>Cells</w:t>
         </w:r>
       </w:ins>
-      <w:ins w:id="98" w:author="Microsoft Office User" w:date="2017-01-31T11:22:00Z">
+      <w:ins w:id="118" w:author="Microsoft Office User" w:date="2017-01-31T11:22:00Z">
         <w:r>
           <w:t xml:space="preserve"> and tissues</w:t>
         </w:r>
       </w:ins>
-      <w:ins w:id="99" w:author="Microsoft Office User" w:date="2017-01-31T11:03:00Z">
-        <w:r>
-          <w:t xml:space="preserve"> were lysed in </w:t>
-        </w:r>
-        <w:proofErr w:type="spellStart"/>
-        <w:r>
-          <w:t>TRIzol</w:t>
-        </w:r>
-        <w:proofErr w:type="spellEnd"/>
+      <w:ins w:id="119" w:author="Microsoft Office User" w:date="2017-01-31T11:03:00Z">
+        <w:r>
+          <w:t xml:space="preserve"> were lysed in TRIzol</w:t>
+        </w:r>
         <w:r>
           <w:t xml:space="preserve"> </w:t>
         </w:r>
       </w:ins>
-      <w:ins w:id="100" w:author="Microsoft Office User" w:date="2017-01-31T11:07:00Z">
+      <w:ins w:id="120" w:author="Microsoft Office User" w:date="2017-01-31T11:07:00Z">
         <w:r>
           <w:t xml:space="preserve">RNA was extracted using </w:t>
         </w:r>
       </w:ins>
-      <w:ins w:id="101" w:author="Microsoft Office User" w:date="2017-01-31T11:13:00Z">
+      <w:ins w:id="121" w:author="Microsoft Office User" w:date="2017-01-31T11:13:00Z">
         <w:r>
           <w:t xml:space="preserve">the </w:t>
         </w:r>
-        <w:proofErr w:type="spellStart"/>
         <w:r>
           <w:rPr>
             <w:rFonts w:cs="Times New Roman"/>
-            <w:rPrChange w:id="102" w:author="Microsoft Office User" w:date="2017-01-31T11:13:00Z">
+            <w:rPrChange w:id="122" w:author="Microsoft Office User" w:date="2017-01-31T11:13:00Z">
               <w:rPr>
                 <w:rFonts w:ascii="Times New Roman" w:hAnsi="Times New Roman" w:cs="Times New Roman"/>
                 <w:sz w:val="32"/>
@@ -919,13 +1097,64 @@
               </w:rPr>
             </w:rPrChange>
           </w:rPr>
-          <w:t>PureLink</w:t>
-        </w:r>
-        <w:proofErr w:type="spellEnd"/>
+          <w:t>PureLink RNA mini kit (Life Technologies)</w:t>
+        </w:r>
         <w:r>
           <w:rPr>
             <w:rFonts w:cs="Times New Roman"/>
-            <w:rPrChange w:id="103" w:author="Microsoft Office User" w:date="2017-01-31T11:13:00Z">
+          </w:rPr>
+          <w:t>.</w:t>
+        </w:r>
+        <w:r>
+          <w:rPr>
+            <w:rFonts w:cs="Times New Roman"/>
+          </w:rPr>
+          <w:t xml:space="preserve"> cDNA was synthesized from 0.5-1</w:t>
+        </w:r>
+      </w:ins>
+      <w:ins w:id="123" w:author="Microsoft Office User" w:date="2017-01-31T11:14:00Z">
+        <w:r>
+          <w:rPr>
+            <w:rFonts w:ascii="Symbol" w:hAnsi="Symbol" w:cs="Times New Roman"/>
+          </w:rPr>
+          <w:t></w:t>
+        </w:r>
+      </w:ins>
+      <w:ins w:id="124" w:author="Microsoft Office User" w:date="2017-01-31T11:13:00Z">
+        <w:r>
+          <w:rPr>
+            <w:rFonts w:cs="Times New Roman"/>
+          </w:rPr>
+          <w:t>g</w:t>
+        </w:r>
+      </w:ins>
+      <w:ins w:id="125" w:author="Microsoft Office User" w:date="2017-01-31T11:14:00Z">
+        <w:r>
+          <w:rPr>
+            <w:rFonts w:cs="Times New Roman"/>
+          </w:rPr>
+          <w:t xml:space="preserve"> of RNA</w:t>
+        </w:r>
+      </w:ins>
+      <w:ins w:id="126" w:author="Microsoft Office User" w:date="2017-01-31T11:13:00Z">
+        <w:r>
+          <w:rPr>
+            <w:rFonts w:cs="Times New Roman"/>
+          </w:rPr>
+          <w:t xml:space="preserve"> </w:t>
+        </w:r>
+      </w:ins>
+      <w:ins w:id="127" w:author="Microsoft Office User" w:date="2017-01-31T11:17:00Z">
+        <w:r>
+          <w:rPr>
+            <w:rFonts w:cs="Times New Roman"/>
+          </w:rPr>
+          <w:t xml:space="preserve">using the </w:t>
+        </w:r>
+        <w:r>
+          <w:rPr>
+            <w:rFonts w:cs="Times New Roman"/>
+            <w:rPrChange w:id="128" w:author="Microsoft Office User" w:date="2017-01-31T11:17:00Z">
               <w:rPr>
                 <w:rFonts w:ascii="Times New Roman" w:hAnsi="Times New Roman" w:cs="Times New Roman"/>
                 <w:sz w:val="32"/>
@@ -933,7 +1162,7 @@
               </w:rPr>
             </w:rPrChange>
           </w:rPr>
-          <w:t xml:space="preserve"> RNA mini kit (Life Technologies)</w:t>
+          <w:t>High Capacity Reverse Transcription Kit (Life Technologies)</w:t>
         </w:r>
         <w:r>
           <w:rPr>
@@ -941,56 +1170,36 @@
           </w:rPr>
           <w:t>.</w:t>
         </w:r>
+      </w:ins>
+      <w:ins w:id="129" w:author="Microsoft Office User" w:date="2017-01-31T11:18:00Z">
         <w:r>
           <w:rPr>
             <w:rFonts w:cs="Times New Roman"/>
           </w:rPr>
-          <w:t xml:space="preserve"> cDNA was synthesized from 0.5-1</w:t>
-        </w:r>
-      </w:ins>
-      <w:ins w:id="104" w:author="Microsoft Office User" w:date="2017-01-31T11:14:00Z">
-        <w:r>
-          <w:rPr>
-            <w:rFonts w:ascii="Symbol" w:hAnsi="Symbol" w:cs="Times New Roman"/>
-          </w:rPr>
-          <w:t></w:t>
-        </w:r>
-      </w:ins>
-      <w:ins w:id="105" w:author="Microsoft Office User" w:date="2017-01-31T11:13:00Z">
+          <w:t xml:space="preserve"> Primers,</w:t>
+        </w:r>
         <w:r>
           <w:rPr>
             <w:rFonts w:cs="Times New Roman"/>
           </w:rPr>
-          <w:t>g</w:t>
-        </w:r>
-      </w:ins>
-      <w:ins w:id="106" w:author="Microsoft Office User" w:date="2017-01-31T11:14:00Z">
+          <w:t xml:space="preserve"> cDNA</w:t>
+        </w:r>
         <w:r>
           <w:rPr>
             <w:rFonts w:cs="Times New Roman"/>
           </w:rPr>
-          <w:t xml:space="preserve"> of RNA</w:t>
-        </w:r>
-      </w:ins>
-      <w:ins w:id="107" w:author="Microsoft Office User" w:date="2017-01-31T11:13:00Z">
+          <w:t xml:space="preserve"> and</w:t>
+        </w:r>
         <w:r>
           <w:rPr>
             <w:rFonts w:cs="Times New Roman"/>
           </w:rPr>
           <w:t xml:space="preserve"> </w:t>
         </w:r>
-      </w:ins>
-      <w:ins w:id="108" w:author="Microsoft Office User" w:date="2017-01-31T11:17:00Z">
         <w:r>
           <w:rPr>
             <w:rFonts w:cs="Times New Roman"/>
-          </w:rPr>
-          <w:t xml:space="preserve">using the </w:t>
-        </w:r>
-        <w:r>
-          <w:rPr>
-            <w:rFonts w:cs="Times New Roman"/>
-            <w:rPrChange w:id="109" w:author="Microsoft Office User" w:date="2017-01-31T11:17:00Z">
+            <w:rPrChange w:id="130" w:author="Microsoft Office User" w:date="2017-01-31T11:18:00Z">
               <w:rPr>
                 <w:rFonts w:ascii="Times New Roman" w:hAnsi="Times New Roman" w:cs="Times New Roman"/>
                 <w:sz w:val="32"/>
@@ -998,119 +1207,74 @@
               </w:rPr>
             </w:rPrChange>
           </w:rPr>
-          <w:t>High Capacity Reverse Transcription Kit (Life Technologies)</w:t>
-        </w:r>
+          <w:t>Power SYBR Green PCR Master Mix (Life Technologies)</w:t>
+        </w:r>
+      </w:ins>
+      <w:ins w:id="131" w:author="Microsoft Office User" w:date="2017-01-31T11:19:00Z">
         <w:r>
           <w:rPr>
             <w:rFonts w:cs="Times New Roman"/>
           </w:rPr>
-          <w:t>.</w:t>
-        </w:r>
-      </w:ins>
-      <w:ins w:id="110" w:author="Microsoft Office User" w:date="2017-01-31T11:18:00Z">
+          <w:t xml:space="preserve"> were combined </w:t>
+        </w:r>
+      </w:ins>
+      <w:ins w:id="132" w:author="Microsoft Office User" w:date="2017-01-31T11:20:00Z">
         <w:r>
           <w:rPr>
             <w:rFonts w:cs="Times New Roman"/>
           </w:rPr>
-          <w:t xml:space="preserve"> Primers,</w:t>
-        </w:r>
+          <w:t xml:space="preserve">in </w:t>
+        </w:r>
+      </w:ins>
+      <w:ins w:id="133" w:author="Microsoft Office User" w:date="2017-01-31T11:19:00Z">
         <w:r>
           <w:rPr>
             <w:rFonts w:cs="Times New Roman"/>
           </w:rPr>
-          <w:t xml:space="preserve"> cDNA</w:t>
-        </w:r>
+          <w:t>accordance with the manufacturer</w:t>
+        </w:r>
+      </w:ins>
+      <w:ins w:id="134" w:author="Microsoft Office User" w:date="2017-01-31T11:20:00Z">
         <w:r>
           <w:rPr>
             <w:rFonts w:cs="Times New Roman"/>
           </w:rPr>
-          <w:t xml:space="preserve"> and</w:t>
-        </w:r>
+          <w:t>’</w:t>
+        </w:r>
+      </w:ins>
+      <w:ins w:id="135" w:author="Microsoft Office User" w:date="2017-01-31T11:19:00Z">
         <w:r>
           <w:rPr>
             <w:rFonts w:cs="Times New Roman"/>
           </w:rPr>
+          <w:t xml:space="preserve">s </w:t>
+        </w:r>
+      </w:ins>
+      <w:ins w:id="136" w:author="Microsoft Office User" w:date="2017-01-31T11:20:00Z">
+        <w:r>
+          <w:rPr>
+            <w:rFonts w:cs="Times New Roman"/>
+          </w:rPr>
+          <w:t>guidelines and quantitative real-time PCR</w:t>
+        </w:r>
+      </w:ins>
+      <w:ins w:id="137" w:author="Microsoft Office User" w:date="2017-01-31T11:21:00Z">
+        <w:r>
+          <w:rPr>
+            <w:rFonts w:cs="Times New Roman"/>
+          </w:rPr>
+          <w:t xml:space="preserve"> was performed as previously described</w:t>
+        </w:r>
+      </w:ins>
+      <w:ins w:id="138" w:author="Microsoft Office User" w:date="2017-01-31T11:26:00Z">
+        <w:r>
+          <w:rPr>
+            <w:rFonts w:cs="Times New Roman"/>
+          </w:rPr>
           <w:t xml:space="preserve"> </w:t>
         </w:r>
-        <w:r>
-          <w:rPr>
-            <w:rFonts w:cs="Times New Roman"/>
-            <w:rPrChange w:id="111" w:author="Microsoft Office User" w:date="2017-01-31T11:18:00Z">
-              <w:rPr>
-                <w:rFonts w:ascii="Times New Roman" w:hAnsi="Times New Roman" w:cs="Times New Roman"/>
-                <w:sz w:val="32"/>
-                <w:szCs w:val="32"/>
-              </w:rPr>
-            </w:rPrChange>
-          </w:rPr>
-          <w:t>Power SYBR Green PCR Master Mix (Life Technologies)</w:t>
-        </w:r>
-      </w:ins>
-      <w:ins w:id="112" w:author="Microsoft Office User" w:date="2017-01-31T11:19:00Z">
-        <w:r>
-          <w:rPr>
-            <w:rFonts w:cs="Times New Roman"/>
-          </w:rPr>
-          <w:t xml:space="preserve"> were combined </w:t>
-        </w:r>
-      </w:ins>
-      <w:ins w:id="113" w:author="Microsoft Office User" w:date="2017-01-31T11:20:00Z">
-        <w:r>
-          <w:rPr>
-            <w:rFonts w:cs="Times New Roman"/>
-          </w:rPr>
-          <w:t xml:space="preserve">in </w:t>
-        </w:r>
-      </w:ins>
-      <w:ins w:id="114" w:author="Microsoft Office User" w:date="2017-01-31T11:19:00Z">
-        <w:r>
-          <w:rPr>
-            <w:rFonts w:cs="Times New Roman"/>
-          </w:rPr>
-          <w:t>accordance with the manufacturer</w:t>
-        </w:r>
-      </w:ins>
-      <w:ins w:id="115" w:author="Microsoft Office User" w:date="2017-01-31T11:20:00Z">
-        <w:r>
-          <w:rPr>
-            <w:rFonts w:cs="Times New Roman"/>
-          </w:rPr>
-          <w:t>’</w:t>
-        </w:r>
-      </w:ins>
-      <w:ins w:id="116" w:author="Microsoft Office User" w:date="2017-01-31T11:19:00Z">
-        <w:r>
-          <w:rPr>
-            <w:rFonts w:cs="Times New Roman"/>
-          </w:rPr>
-          <w:t xml:space="preserve">s </w:t>
-        </w:r>
-      </w:ins>
-      <w:ins w:id="117" w:author="Microsoft Office User" w:date="2017-01-31T11:20:00Z">
-        <w:r>
-          <w:rPr>
-            <w:rFonts w:cs="Times New Roman"/>
-          </w:rPr>
-          <w:t>guidelines and quantitative real-time PCR</w:t>
-        </w:r>
-      </w:ins>
-      <w:ins w:id="118" w:author="Microsoft Office User" w:date="2017-01-31T11:21:00Z">
-        <w:r>
-          <w:rPr>
-            <w:rFonts w:cs="Times New Roman"/>
-          </w:rPr>
-          <w:t xml:space="preserve"> was performed as previously described</w:t>
-        </w:r>
-      </w:ins>
-      <w:ins w:id="119" w:author="Microsoft Office User" w:date="2017-01-31T11:26:00Z">
-        <w:r>
-          <w:rPr>
-            <w:rFonts w:cs="Times New Roman"/>
-          </w:rPr>
-          <w:t xml:space="preserve"> </w:t>
-        </w:r>
-      </w:ins>
-      <w:ins w:id="120" w:author="Microsoft Office User" w:date="2017-01-31T11:27:00Z">
+      </w:ins>
+      <w:ins w:id="139" w:author="Microsoft Office User" w:date="2017-01-31T11:27:00Z">
         <w:r>
           <w:rPr>
             <w:rFonts w:cs="Times New Roman"/>
@@ -1137,7 +1301,7 @@
         </w:rPr>
         <w:t>(1)</w:t>
       </w:r>
-      <w:ins w:id="121" w:author="Microsoft Office User" w:date="2017-01-31T11:27:00Z">
+      <w:ins w:id="140" w:author="Microsoft Office User" w:date="2017-01-31T11:27:00Z">
         <w:r>
           <w:rPr>
             <w:rFonts w:cs="Times New Roman"/>
@@ -1145,7 +1309,7 @@
           <w:fldChar w:fldCharType="end"/>
         </w:r>
       </w:ins>
-      <w:ins w:id="122" w:author="Microsoft Office User" w:date="2017-01-31T11:21:00Z">
+      <w:ins w:id="141" w:author="Microsoft Office User" w:date="2017-01-31T11:21:00Z">
         <w:r>
           <w:rPr>
             <w:rFonts w:cs="Times New Roman"/>
@@ -1153,20 +1317,19 @@
           <w:t xml:space="preserve">. </w:t>
         </w:r>
       </w:ins>
-      <w:ins w:id="123" w:author="Microsoft Office User" w:date="2017-01-31T11:28:00Z">
+      <w:ins w:id="142" w:author="Microsoft Office User" w:date="2017-01-31T11:28:00Z">
         <w:r>
           <w:rPr>
             <w:rFonts w:cs="Times New Roman"/>
           </w:rPr>
           <w:t xml:space="preserve">mRNA expression level was normalized to </w:t>
         </w:r>
-        <w:commentRangeStart w:id="124"/>
-        <w:proofErr w:type="spellStart"/>
+        <w:commentRangeStart w:id="143"/>
         <w:r>
           <w:rPr>
             <w:rFonts w:cs="Times New Roman"/>
             <w:i/>
-            <w:rPrChange w:id="125" w:author="Microsoft Office User" w:date="2017-01-31T11:30:00Z">
+            <w:rPrChange w:id="144" w:author="Microsoft Office User" w:date="2017-01-31T11:30:00Z">
               <w:rPr>
                 <w:rFonts w:cs="Times New Roman"/>
               </w:rPr>
@@ -1175,36 +1338,35 @@
           <w:t>Actb</w:t>
         </w:r>
       </w:ins>
-      <w:commentRangeEnd w:id="124"/>
-      <w:proofErr w:type="spellEnd"/>
-      <w:ins w:id="126" w:author="Microsoft Office User" w:date="2017-01-31T11:30:00Z">
+      <w:commentRangeEnd w:id="143"/>
+      <w:ins w:id="145" w:author="Microsoft Office User" w:date="2017-01-31T11:30:00Z">
         <w:r>
           <w:rPr>
             <w:rStyle w:val="CommentReference"/>
           </w:rPr>
-          <w:commentReference w:id="124"/>
-        </w:r>
-      </w:ins>
-      <w:ins w:id="127" w:author="Microsoft Office User" w:date="2017-01-31T11:29:00Z">
+          <w:commentReference w:id="143"/>
+        </w:r>
+      </w:ins>
+      <w:ins w:id="146" w:author="Microsoft Office User" w:date="2017-01-31T11:29:00Z">
         <w:r>
           <w:rPr>
             <w:rFonts w:cs="Times New Roman"/>
           </w:rPr>
           <w:t xml:space="preserve"> (</w:t>
         </w:r>
-        <w:commentRangeStart w:id="128"/>
+        <w:commentRangeStart w:id="147"/>
         <w:r>
           <w:rPr>
             <w:rFonts w:cs="Times New Roman"/>
           </w:rPr>
           <w:t>Table</w:t>
         </w:r>
-        <w:commentRangeEnd w:id="128"/>
+        <w:commentRangeEnd w:id="147"/>
         <w:r>
           <w:rPr>
             <w:rStyle w:val="CommentReference"/>
           </w:rPr>
-          <w:commentReference w:id="128"/>
+          <w:commentReference w:id="147"/>
         </w:r>
         <w:r>
           <w:rPr>
@@ -1213,7 +1375,7 @@
           <w:t xml:space="preserve"> 1)</w:t>
         </w:r>
       </w:ins>
-      <w:ins w:id="129" w:author="Microsoft Office User" w:date="2017-01-31T11:30:00Z">
+      <w:ins w:id="148" w:author="Microsoft Office User" w:date="2017-01-31T11:30:00Z">
         <w:r>
           <w:rPr>
             <w:rFonts w:cs="Times New Roman"/>
@@ -1221,8 +1383,6 @@
           <w:t>.</w:t>
         </w:r>
       </w:ins>
-      <w:bookmarkStart w:id="130" w:name="_GoBack"/>
-      <w:bookmarkEnd w:id="130"/>
     </w:p>
     <w:p>
       <w:pPr>
@@ -1232,13 +1392,13 @@
           <w:numId w:val="2"/>
         </w:numPr>
         <w:rPr>
-          <w:ins w:id="131" w:author="Microsoft Office User" w:date="2017-01-28T14:17:00Z"/>
-        </w:rPr>
-        <w:pPrChange w:id="132" w:author="Microsoft Office User" w:date="2017-01-28T14:13:00Z">
+          <w:ins w:id="149" w:author="Microsoft Office User" w:date="2017-01-28T14:17:00Z"/>
+        </w:rPr>
+        <w:pPrChange w:id="150" w:author="Microsoft Office User" w:date="2017-01-28T14:13:00Z">
           <w:pPr/>
         </w:pPrChange>
       </w:pPr>
-      <w:ins w:id="133" w:author="Microsoft Office User" w:date="2017-01-28T14:17:00Z">
+      <w:ins w:id="151" w:author="Microsoft Office User" w:date="2017-01-28T14:17:00Z">
         <w:r>
           <w:t>Western blotting</w:t>
         </w:r>
@@ -1252,15 +1412,14 @@
           <w:numId w:val="2"/>
         </w:numPr>
         <w:rPr>
-          <w:ins w:id="134" w:author="Microsoft Office User" w:date="2017-01-28T14:17:00Z"/>
-        </w:rPr>
-        <w:pPrChange w:id="135" w:author="Microsoft Office User" w:date="2017-01-28T14:13:00Z">
+          <w:ins w:id="152" w:author="Microsoft Office User" w:date="2017-01-28T14:17:00Z"/>
+        </w:rPr>
+        <w:pPrChange w:id="153" w:author="Microsoft Office User" w:date="2017-01-28T14:13:00Z">
           <w:pPr/>
         </w:pPrChange>
       </w:pPr>
-      <w:ins w:id="136" w:author="Microsoft Office User" w:date="2017-01-28T14:17:00Z">
-        <w:r>
-          <w:lastRenderedPageBreak/>
+      <w:ins w:id="154" w:author="Microsoft Office User" w:date="2017-01-28T14:17:00Z">
+        <w:r>
           <w:t>Isoproterenol test</w:t>
         </w:r>
       </w:ins>
@@ -1273,13 +1432,13 @@
           <w:numId w:val="2"/>
         </w:numPr>
         <w:rPr>
-          <w:ins w:id="137" w:author="Microsoft Office User" w:date="2017-01-28T14:12:00Z"/>
-        </w:rPr>
-        <w:pPrChange w:id="138" w:author="Microsoft Office User" w:date="2017-01-28T14:13:00Z">
+          <w:ins w:id="155" w:author="Microsoft Office User" w:date="2017-01-28T14:12:00Z"/>
+        </w:rPr>
+        <w:pPrChange w:id="156" w:author="Microsoft Office User" w:date="2017-01-28T14:13:00Z">
           <w:pPr/>
         </w:pPrChange>
       </w:pPr>
-      <w:ins w:id="139" w:author="Microsoft Office User" w:date="2017-01-28T14:23:00Z">
+      <w:ins w:id="157" w:author="Microsoft Office User" w:date="2017-01-28T14:23:00Z">
         <w:r>
           <w:t>Stats</w:t>
         </w:r>
@@ -1323,12 +1482,12 @@
       <w:r>
         <w:t xml:space="preserve">published data </w:t>
       </w:r>
-      <w:del w:id="140" w:author="Microsoft Office User" w:date="2017-01-28T14:02:00Z">
+      <w:del w:id="158" w:author="Microsoft Office User" w:date="2017-01-28T14:02:00Z">
         <w:r>
           <w:delText>(</w:delText>
         </w:r>
       </w:del>
-      <w:ins w:id="141" w:author="Microsoft Office User" w:date="2017-01-28T14:02:00Z">
+      <w:ins w:id="159" w:author="Microsoft Office User" w:date="2017-01-28T14:02:00Z">
         <w:r>
           <w:fldChar w:fldCharType="begin" w:fldLock="1"/>
         </w:r>
@@ -1345,12 +1504,12 @@
         </w:rPr>
         <w:t>(2)</w:t>
       </w:r>
-      <w:ins w:id="142" w:author="Microsoft Office User" w:date="2017-01-28T14:02:00Z">
+      <w:ins w:id="160" w:author="Microsoft Office User" w:date="2017-01-28T14:02:00Z">
         <w:r>
           <w:fldChar w:fldCharType="end"/>
         </w:r>
       </w:ins>
-      <w:del w:id="143" w:author="Microsoft Office User" w:date="2017-01-28T14:02:00Z">
+      <w:del w:id="161" w:author="Microsoft Office User" w:date="2017-01-28T14:02:00Z">
         <w:r>
           <w:delText>)</w:delText>
         </w:r>
@@ -1377,15 +1536,7 @@
         <w:t xml:space="preserve"> may vary according to obesity</w:t>
       </w:r>
       <w:r>
-        <w:t xml:space="preserve"> status. Here we have re-analyzed the data stratifying the </w:t>
-      </w:r>
-      <w:proofErr w:type="spellStart"/>
-      <w:r>
-        <w:t>Cushingoid</w:t>
-      </w:r>
-      <w:proofErr w:type="spellEnd"/>
-      <w:r>
-        <w:t xml:space="preserve"> and control groups by BMI, classi</w:t>
+        <w:t xml:space="preserve"> status. Here we have re-analyzed the data stratifying the Cushingoid and control groups by BMI, classi</w:t>
       </w:r>
       <w:r>
         <w:t xml:space="preserve">fying these individuals as “Not </w:t>
@@ -1426,16 +1577,16 @@
       <w:r>
         <w:t xml:space="preserve"> </w:t>
       </w:r>
-      <w:commentRangeStart w:id="144"/>
+      <w:commentRangeStart w:id="162"/>
       <w:r>
         <w:t>The</w:t>
       </w:r>
-      <w:commentRangeEnd w:id="144"/>
+      <w:commentRangeEnd w:id="162"/>
       <w:r>
         <w:rPr>
           <w:rStyle w:val="CommentReference"/>
         </w:rPr>
-        <w:commentReference w:id="144"/>
+        <w:commentReference w:id="162"/>
       </w:r>
       <w:r>
         <w:t xml:space="preserve"> presence of Cushing’s in individuals with a high BMI leads to increased insulin resistance (measured by HOMA-IR score), above that of Cushing’s or obesity alone.</w:t>
@@ -1443,19 +1594,19 @@
       <w:r>
         <w:t xml:space="preserve"> </w:t>
       </w:r>
-      <w:commentRangeStart w:id="145"/>
+      <w:commentRangeStart w:id="163"/>
       <w:r>
         <w:t>However,</w:t>
       </w:r>
       <w:r>
         <w:t xml:space="preserve"> it is not possible to determine when these individuals developed this disease and what their weight status was prior to their diagnosis.</w:t>
       </w:r>
-      <w:commentRangeEnd w:id="145"/>
+      <w:commentRangeEnd w:id="163"/>
       <w:r>
         <w:rPr>
           <w:rStyle w:val="CommentReference"/>
         </w:rPr>
-        <w:commentReference w:id="145"/>
+        <w:commentReference w:id="163"/>
       </w:r>
     </w:p>
     <w:p/>
@@ -1490,16 +1641,16 @@
       <w:r>
         <w:t xml:space="preserve"> (</w:t>
       </w:r>
-      <w:commentRangeStart w:id="146"/>
+      <w:commentRangeStart w:id="164"/>
       <w:r>
         <w:t>cite</w:t>
       </w:r>
-      <w:commentRangeEnd w:id="146"/>
+      <w:commentRangeEnd w:id="164"/>
       <w:r>
         <w:rPr>
           <w:rStyle w:val="CommentReference"/>
         </w:rPr>
-        <w:commentReference w:id="146"/>
+        <w:commentReference w:id="164"/>
       </w:r>
       <w:r>
         <w:t>). HFD-fed, dexamethasone-</w:t>
@@ -1513,16 +1664,16 @@
       <w:r>
         <w:t>stimulated glucose uptake when compared to all other groups. Though, it is important to note that the NCD-fed, dexamethasone treated animals still experienced some insulin resistance at this high dose.  Additionally</w:t>
       </w:r>
-      <w:commentRangeStart w:id="147"/>
+      <w:commentRangeStart w:id="165"/>
       <w:r>
         <w:t xml:space="preserve">, </w:t>
       </w:r>
-      <w:del w:id="148" w:author="Dave Bridges" w:date="2017-01-24T16:51:00Z">
+      <w:del w:id="166" w:author="Dave Bridges" w:date="2017-01-24T16:51:00Z">
         <w:r>
           <w:delText>these mice</w:delText>
         </w:r>
       </w:del>
-      <w:ins w:id="149" w:author="Dave Bridges" w:date="2017-01-24T16:51:00Z">
+      <w:ins w:id="167" w:author="Dave Bridges" w:date="2017-01-24T16:51:00Z">
         <w:r>
           <w:t>HFD/dexamethasone</w:t>
         </w:r>
@@ -1530,12 +1681,12 @@
       <w:r>
         <w:t xml:space="preserve"> </w:t>
       </w:r>
-      <w:del w:id="150" w:author="Dave Bridges" w:date="2017-01-24T16:51:00Z">
+      <w:del w:id="168" w:author="Dave Bridges" w:date="2017-01-24T16:51:00Z">
         <w:r>
           <w:delText>were hyperglycemic</w:delText>
         </w:r>
       </w:del>
-      <w:ins w:id="151" w:author="Dave Bridges" w:date="2017-01-24T16:51:00Z">
+      <w:ins w:id="169" w:author="Dave Bridges" w:date="2017-01-24T16:51:00Z">
         <w:r>
           <w:t>exhibited fasting hyperglycemia</w:t>
         </w:r>
@@ -1543,12 +1694,12 @@
       <w:r>
         <w:t xml:space="preserve">, </w:t>
       </w:r>
-      <w:del w:id="152" w:author="Dave Bridges" w:date="2017-01-24T16:52:00Z">
+      <w:del w:id="170" w:author="Dave Bridges" w:date="2017-01-24T16:52:00Z">
         <w:r>
           <w:delText>a condition not seen when mice are treated with dexamethasone or HFD alone</w:delText>
         </w:r>
       </w:del>
-      <w:ins w:id="153" w:author="Dave Bridges" w:date="2017-01-24T16:52:00Z">
+      <w:ins w:id="171" w:author="Dave Bridges" w:date="2017-01-24T16:52:00Z">
         <w:r>
           <w:t>with a significant interaction between diet and drug (p=</w:t>
         </w:r>
@@ -1559,21 +1710,21 @@
           <w:t>)</w:t>
         </w:r>
       </w:ins>
-      <w:ins w:id="154" w:author="Dave Bridges" w:date="2017-01-24T16:53:00Z">
+      <w:ins w:id="172" w:author="Dave Bridges" w:date="2017-01-24T16:53:00Z">
         <w:r>
           <w:t>.</w:t>
         </w:r>
       </w:ins>
-      <w:commentRangeEnd w:id="147"/>
-      <w:ins w:id="155" w:author="Dave Bridges" w:date="2017-01-24T16:57:00Z">
+      <w:commentRangeEnd w:id="165"/>
+      <w:ins w:id="173" w:author="Dave Bridges" w:date="2017-01-24T16:57:00Z">
         <w:r>
           <w:rPr>
             <w:rStyle w:val="CommentReference"/>
           </w:rPr>
-          <w:commentReference w:id="147"/>
-        </w:r>
-      </w:ins>
-      <w:del w:id="156" w:author="Dave Bridges" w:date="2017-01-24T16:52:00Z">
+          <w:commentReference w:id="165"/>
+        </w:r>
+      </w:ins>
+      <w:del w:id="174" w:author="Dave Bridges" w:date="2017-01-24T16:52:00Z">
         <w:r>
           <w:delText>.</w:delText>
         </w:r>
@@ -1581,16 +1732,16 @@
     </w:p>
     <w:p/>
     <w:p>
-      <w:commentRangeStart w:id="157"/>
+      <w:commentRangeStart w:id="175"/>
       <w:r>
         <w:t>Clamp data</w:t>
       </w:r>
-      <w:commentRangeEnd w:id="157"/>
+      <w:commentRangeEnd w:id="175"/>
       <w:r>
         <w:rPr>
           <w:rStyle w:val="CommentReference"/>
         </w:rPr>
-        <w:commentReference w:id="157"/>
+        <w:commentReference w:id="175"/>
       </w:r>
     </w:p>
     <w:p>
@@ -1608,7 +1759,7 @@
       </w:r>
     </w:p>
     <w:p>
-      <w:commentRangeStart w:id="158"/>
+      <w:commentRangeStart w:id="176"/>
       <w:r>
         <w:t>Obesity and chronic elevations in glucocorticoids have been associated with increased liver fat</w:t>
       </w:r>
@@ -1642,25 +1793,25 @@
       <w:r>
         <w:t xml:space="preserve">stingly, levels were further </w:t>
       </w:r>
-      <w:commentRangeStart w:id="159"/>
+      <w:commentRangeStart w:id="177"/>
       <w:r>
         <w:t>elevated</w:t>
       </w:r>
-      <w:commentRangeEnd w:id="159"/>
+      <w:commentRangeEnd w:id="177"/>
       <w:r>
         <w:rPr>
           <w:rStyle w:val="CommentReference"/>
         </w:rPr>
-        <w:commentReference w:id="159"/>
+        <w:commentReference w:id="177"/>
       </w:r>
       <w:r>
         <w:t xml:space="preserve"> in obese Cushing’s patients, </w:t>
       </w:r>
-      <w:commentRangeStart w:id="160"/>
+      <w:commentRangeStart w:id="178"/>
       <w:r>
         <w:t>synergistically so in the case of ALT</w:t>
       </w:r>
-      <w:ins w:id="161" w:author="Microsoft Office User" w:date="2017-01-28T14:04:00Z">
+      <w:ins w:id="179" w:author="Microsoft Office User" w:date="2017-01-28T14:04:00Z">
         <w:r>
           <w:t xml:space="preserve"> (Figure 2)</w:t>
         </w:r>
@@ -1671,19 +1822,19 @@
       <w:r>
         <w:t xml:space="preserve"> </w:t>
       </w:r>
-      <w:commentRangeEnd w:id="158"/>
+      <w:commentRangeEnd w:id="176"/>
       <w:r>
         <w:rPr>
           <w:rStyle w:val="CommentReference"/>
         </w:rPr>
-        <w:commentReference w:id="158"/>
-      </w:r>
-      <w:commentRangeEnd w:id="160"/>
+        <w:commentReference w:id="176"/>
+      </w:r>
+      <w:commentRangeEnd w:id="178"/>
       <w:r>
         <w:rPr>
           <w:rStyle w:val="CommentReference"/>
         </w:rPr>
-        <w:commentReference w:id="160"/>
+        <w:commentReference w:id="178"/>
       </w:r>
     </w:p>
     <w:p/>
@@ -1721,7 +1872,7 @@
       <w:r>
         <w:t xml:space="preserve"> (Figure</w:t>
       </w:r>
-      <w:ins w:id="162" w:author="Microsoft Office User" w:date="2017-01-28T14:04:00Z">
+      <w:ins w:id="180" w:author="Microsoft Office User" w:date="2017-01-28T14:04:00Z">
         <w:r>
           <w:t xml:space="preserve"> 2</w:t>
         </w:r>
@@ -1738,7 +1889,7 @@
       <w:r>
         <w:t>In support of this, H&amp;E staining of hepatic tissue clearly depicts higher lipid levels in this group (Figure</w:t>
       </w:r>
-      <w:ins w:id="163" w:author="Microsoft Office User" w:date="2017-01-28T14:04:00Z">
+      <w:ins w:id="181" w:author="Microsoft Office User" w:date="2017-01-28T14:04:00Z">
         <w:r>
           <w:t xml:space="preserve"> 2</w:t>
         </w:r>
@@ -1752,16 +1903,16 @@
       <w:r>
         <w:t xml:space="preserve">Collagen/trichrome </w:t>
       </w:r>
-      <w:commentRangeStart w:id="164"/>
+      <w:commentRangeStart w:id="182"/>
       <w:r>
         <w:t>data</w:t>
       </w:r>
-      <w:commentRangeEnd w:id="164"/>
+      <w:commentRangeEnd w:id="182"/>
       <w:r>
         <w:rPr>
           <w:rStyle w:val="CommentReference"/>
         </w:rPr>
-        <w:commentReference w:id="164"/>
+        <w:commentReference w:id="182"/>
       </w:r>
       <w:r>
         <w:t>…</w:t>
@@ -1781,35 +1932,33 @@
       <w:r>
         <w:t xml:space="preserve"> lipogenesis (</w:t>
       </w:r>
-      <w:commentRangeStart w:id="165"/>
+      <w:commentRangeStart w:id="183"/>
       <w:r>
         <w:rPr>
           <w:i/>
         </w:rPr>
         <w:t>Srebf1</w:t>
       </w:r>
-      <w:commentRangeEnd w:id="165"/>
+      <w:commentRangeEnd w:id="183"/>
       <w:r>
         <w:rPr>
           <w:rStyle w:val="CommentReference"/>
         </w:rPr>
-        <w:commentReference w:id="165"/>
+        <w:commentReference w:id="183"/>
       </w:r>
       <w:r>
         <w:t xml:space="preserve"> and </w:t>
       </w:r>
-      <w:proofErr w:type="spellStart"/>
       <w:r>
         <w:rPr>
           <w:i/>
         </w:rPr>
         <w:t>Fasn</w:t>
       </w:r>
-      <w:proofErr w:type="spellEnd"/>
       <w:r>
         <w:t>) was assessed via qPCR (Figure</w:t>
       </w:r>
-      <w:ins w:id="166" w:author="Microsoft Office User" w:date="2017-01-28T14:04:00Z">
+      <w:ins w:id="184" w:author="Microsoft Office User" w:date="2017-01-28T14:04:00Z">
         <w:r>
           <w:t xml:space="preserve"> 2</w:t>
         </w:r>
@@ -1832,7 +1981,7 @@
       <w:r>
         <w:t>however, levels</w:t>
       </w:r>
-      <w:ins w:id="167" w:author="Dave Bridges" w:date="2017-01-24T17:24:00Z">
+      <w:ins w:id="185" w:author="Dave Bridges" w:date="2017-01-24T17:24:00Z">
         <w:r>
           <w:t xml:space="preserve"> of both these enzymes</w:t>
         </w:r>
@@ -1840,7 +1989,7 @@
       <w:r>
         <w:t xml:space="preserve"> were </w:t>
       </w:r>
-      <w:del w:id="168" w:author="Dave Bridges" w:date="2017-01-24T16:49:00Z">
+      <w:del w:id="186" w:author="Dave Bridges" w:date="2017-01-24T16:49:00Z">
         <w:r>
           <w:delText xml:space="preserve">found to be comparable among </w:delText>
         </w:r>
@@ -1857,7 +2006,7 @@
           <w:delText>oups</w:delText>
         </w:r>
       </w:del>
-      <w:ins w:id="169" w:author="Dave Bridges" w:date="2017-01-24T16:49:00Z">
+      <w:ins w:id="187" w:author="Dave Bridges" w:date="2017-01-24T16:49:00Z">
         <w:r>
           <w:t>reduced in HFD/dexamethasone livers</w:t>
         </w:r>
@@ -1871,7 +2020,7 @@
       <w:r>
         <w:t xml:space="preserve">dexamethasone treatment is </w:t>
       </w:r>
-      <w:ins w:id="170" w:author="Dave Bridges" w:date="2017-01-24T17:24:00Z">
+      <w:ins w:id="188" w:author="Dave Bridges" w:date="2017-01-24T17:24:00Z">
         <w:r>
           <w:t xml:space="preserve">likely </w:t>
         </w:r>
@@ -1888,7 +2037,7 @@
       <w:r>
         <w:t xml:space="preserve"> a different mechanism than </w:t>
       </w:r>
-      <w:del w:id="171" w:author="Dave Bridges" w:date="2017-01-24T17:24:00Z">
+      <w:del w:id="189" w:author="Dave Bridges" w:date="2017-01-24T17:24:00Z">
         <w:r>
           <w:delText xml:space="preserve">that which occurs </w:delText>
         </w:r>
@@ -1899,12 +2048,12 @@
           <w:delText xml:space="preserve">. </w:delText>
         </w:r>
       </w:del>
-      <w:ins w:id="172" w:author="Dave Bridges" w:date="2017-01-24T17:24:00Z">
+      <w:ins w:id="190" w:author="Dave Bridges" w:date="2017-01-24T17:24:00Z">
         <w:r>
           <w:t xml:space="preserve">transcriptional activation of </w:t>
         </w:r>
       </w:ins>
-      <w:ins w:id="173" w:author="Dave Bridges" w:date="2017-01-24T17:25:00Z">
+      <w:ins w:id="191" w:author="Dave Bridges" w:date="2017-01-24T17:25:00Z">
         <w:r>
           <w:rPr>
             <w:i/>
@@ -1944,7 +2093,7 @@
       <w:r>
         <w:t xml:space="preserve"> (FIG</w:t>
       </w:r>
-      <w:ins w:id="174" w:author="Microsoft Office User" w:date="2017-01-28T14:04:00Z">
+      <w:ins w:id="192" w:author="Microsoft Office User" w:date="2017-01-28T14:04:00Z">
         <w:r>
           <w:t xml:space="preserve"> 3</w:t>
         </w:r>
@@ -1973,16 +2122,16 @@
       <w:r>
         <w:t xml:space="preserve">There were no significant differences in food </w:t>
       </w:r>
-      <w:commentRangeStart w:id="175"/>
+      <w:commentRangeStart w:id="193"/>
       <w:r>
         <w:t>consumption</w:t>
       </w:r>
-      <w:commentRangeEnd w:id="175"/>
+      <w:commentRangeEnd w:id="193"/>
       <w:r>
         <w:rPr>
           <w:rStyle w:val="CommentReference"/>
         </w:rPr>
-        <w:commentReference w:id="175"/>
+        <w:commentReference w:id="193"/>
       </w:r>
       <w:r>
         <w:t>.</w:t>
@@ -1990,7 +2139,7 @@
     </w:p>
     <w:p/>
     <w:p>
-      <w:commentRangeStart w:id="176"/>
+      <w:commentRangeStart w:id="194"/>
       <w:r>
         <w:t>Fat cell size</w:t>
       </w:r>
@@ -2000,12 +2149,12 @@
       <w:r>
         <w:t>…</w:t>
       </w:r>
-      <w:commentRangeEnd w:id="176"/>
+      <w:commentRangeEnd w:id="194"/>
       <w:r>
         <w:rPr>
           <w:rStyle w:val="CommentReference"/>
         </w:rPr>
-        <w:commentReference w:id="176"/>
+        <w:commentReference w:id="194"/>
       </w:r>
     </w:p>
     <w:p/>
@@ -2086,7 +2235,7 @@
         </w:rPr>
         <w:t xml:space="preserve"> (</w:t>
       </w:r>
-      <w:ins w:id="177" w:author="Microsoft Office User" w:date="2017-01-28T14:05:00Z">
+      <w:ins w:id="195" w:author="Microsoft Office User" w:date="2017-01-28T14:05:00Z">
         <w:r>
           <w:rPr>
             <w:color w:val="000000" w:themeColor="text1"/>
@@ -2094,7 +2243,7 @@
           <w:t xml:space="preserve">figure </w:t>
         </w:r>
       </w:ins>
-      <w:del w:id="178" w:author="Microsoft Office User" w:date="2017-01-28T14:05:00Z">
+      <w:del w:id="196" w:author="Microsoft Office User" w:date="2017-01-28T14:05:00Z">
         <w:r>
           <w:rPr>
             <w:color w:val="000000" w:themeColor="text1"/>
@@ -2102,7 +2251,7 @@
           <w:delText>figures</w:delText>
         </w:r>
       </w:del>
-      <w:ins w:id="179" w:author="Microsoft Office User" w:date="2017-01-28T14:05:00Z">
+      <w:ins w:id="197" w:author="Microsoft Office User" w:date="2017-01-28T14:05:00Z">
         <w:r>
           <w:rPr>
             <w:color w:val="000000" w:themeColor="text1"/>
@@ -2168,21 +2317,7 @@
         <w:rPr>
           <w:color w:val="000000" w:themeColor="text1"/>
         </w:rPr>
-        <w:t xml:space="preserve"> decreased lipid content and increased glycerol release into the media, indicating increased lipolysis. To assess this further, we measured </w:t>
-      </w:r>
-      <w:proofErr w:type="spellStart"/>
-      <w:r>
-        <w:rPr>
-          <w:color w:val="000000" w:themeColor="text1"/>
-        </w:rPr>
-        <w:t>lipolytic</w:t>
-      </w:r>
-      <w:proofErr w:type="spellEnd"/>
-      <w:r>
-        <w:rPr>
-          <w:color w:val="000000" w:themeColor="text1"/>
-        </w:rPr>
-        <w:t xml:space="preserve"> enzyme mRNA and protein expression levels in these cells</w:t>
+        <w:t xml:space="preserve"> decreased lipid content and increased glycerol release into the media, indicating increased lipolysis. To assess this further, we measured lipolytic enzyme mRNA and protein expression levels in these cells</w:t>
       </w:r>
       <w:r>
         <w:rPr>
@@ -2190,7 +2325,7 @@
         </w:rPr>
         <w:t xml:space="preserve"> (figure</w:t>
       </w:r>
-      <w:ins w:id="180" w:author="Microsoft Office User" w:date="2017-01-28T14:26:00Z">
+      <w:ins w:id="198" w:author="Microsoft Office User" w:date="2017-01-28T14:26:00Z">
         <w:r>
           <w:rPr>
             <w:color w:val="000000" w:themeColor="text1"/>
@@ -2229,7 +2364,6 @@
         </w:rPr>
         <w:t xml:space="preserve">) and HSL (encoded by </w:t>
       </w:r>
-      <w:proofErr w:type="spellStart"/>
       <w:r>
         <w:rPr>
           <w:i/>
@@ -2237,7 +2371,6 @@
         </w:rPr>
         <w:t>Lipe</w:t>
       </w:r>
-      <w:proofErr w:type="spellEnd"/>
       <w:r>
         <w:rPr>
           <w:color w:val="000000" w:themeColor="text1"/>
@@ -2250,19 +2383,19 @@
         </w:rPr>
         <w:t xml:space="preserve"> following dexamethasone </w:t>
       </w:r>
-      <w:commentRangeStart w:id="181"/>
+      <w:commentRangeStart w:id="199"/>
       <w:r>
         <w:rPr>
           <w:color w:val="000000" w:themeColor="text1"/>
         </w:rPr>
         <w:t>treatment</w:t>
       </w:r>
-      <w:commentRangeEnd w:id="181"/>
+      <w:commentRangeEnd w:id="199"/>
       <w:r>
         <w:rPr>
           <w:rStyle w:val="CommentReference"/>
         </w:rPr>
-        <w:commentReference w:id="181"/>
+        <w:commentReference w:id="199"/>
       </w:r>
       <w:r>
         <w:rPr>
@@ -2347,7 +2480,7 @@
         </w:rPr>
         <w:t>stimulated conditions (figure</w:t>
       </w:r>
-      <w:ins w:id="182" w:author="Microsoft Office User" w:date="2017-01-28T14:05:00Z">
+      <w:ins w:id="200" w:author="Microsoft Office User" w:date="2017-01-28T14:05:00Z">
         <w:r>
           <w:rPr>
             <w:color w:val="000000" w:themeColor="text1"/>
@@ -2444,21 +2577,7 @@
         <w:rPr>
           <w:color w:val="000000" w:themeColor="text1"/>
         </w:rPr>
-        <w:t xml:space="preserve">mice were </w:t>
-      </w:r>
-      <w:proofErr w:type="spellStart"/>
-      <w:r>
-        <w:rPr>
-          <w:color w:val="000000" w:themeColor="text1"/>
-        </w:rPr>
-        <w:t>i.p</w:t>
-      </w:r>
-      <w:proofErr w:type="spellEnd"/>
-      <w:r>
-        <w:rPr>
-          <w:color w:val="000000" w:themeColor="text1"/>
-        </w:rPr>
-        <w:t xml:space="preserve">. injected with </w:t>
+        <w:t xml:space="preserve">mice were i.p. injected with </w:t>
       </w:r>
       <w:r>
         <w:rPr>
@@ -2544,21 +2663,7 @@
         <w:rPr>
           <w:color w:val="000000" w:themeColor="text1"/>
         </w:rPr>
-        <w:t xml:space="preserve">qPCR </w:t>
-      </w:r>
-      <w:proofErr w:type="spellStart"/>
-      <w:r>
-        <w:rPr>
-          <w:color w:val="000000" w:themeColor="text1"/>
-        </w:rPr>
-        <w:t>lipolytic</w:t>
-      </w:r>
-      <w:proofErr w:type="spellEnd"/>
-      <w:r>
-        <w:rPr>
-          <w:color w:val="000000" w:themeColor="text1"/>
-        </w:rPr>
-        <w:t xml:space="preserve"> genes in these mice </w:t>
+        <w:t xml:space="preserve">qPCR lipolytic genes in these mice </w:t>
       </w:r>
     </w:p>
     <w:p>
@@ -2613,7 +2718,7 @@
         </w:rPr>
         <w:t xml:space="preserve"> (figure</w:t>
       </w:r>
-      <w:ins w:id="183" w:author="Microsoft Office User" w:date="2017-01-28T14:07:00Z">
+      <w:ins w:id="201" w:author="Microsoft Office User" w:date="2017-01-28T14:07:00Z">
         <w:r>
           <w:rPr>
             <w:color w:val="000000" w:themeColor="text1"/>
@@ -2651,19 +2756,19 @@
         </w:rPr>
         <w:t xml:space="preserve">p </w:t>
       </w:r>
-      <w:commentRangeStart w:id="184"/>
+      <w:commentRangeStart w:id="202"/>
       <w:r>
         <w:rPr>
           <w:color w:val="000000" w:themeColor="text1"/>
         </w:rPr>
         <w:t>value</w:t>
       </w:r>
-      <w:commentRangeEnd w:id="184"/>
+      <w:commentRangeEnd w:id="202"/>
       <w:r>
         <w:rPr>
           <w:rStyle w:val="CommentReference"/>
         </w:rPr>
-        <w:commentReference w:id="184"/>
+        <w:commentReference w:id="202"/>
       </w:r>
       <w:r>
         <w:rPr>
@@ -2695,21 +2800,7 @@
         <w:rPr>
           <w:color w:val="000000" w:themeColor="text1"/>
         </w:rPr>
-        <w:t xml:space="preserve">We also quantified mRNA and protein expression of </w:t>
-      </w:r>
-      <w:proofErr w:type="spellStart"/>
-      <w:r>
-        <w:rPr>
-          <w:color w:val="000000" w:themeColor="text1"/>
-        </w:rPr>
-        <w:t>lipolytic</w:t>
-      </w:r>
-      <w:proofErr w:type="spellEnd"/>
-      <w:r>
-        <w:rPr>
-          <w:color w:val="000000" w:themeColor="text1"/>
-        </w:rPr>
-        <w:t xml:space="preserve"> enzymes</w:t>
+        <w:t>We also quantified mRNA and protein expression of lipolytic enzymes</w:t>
       </w:r>
       <w:r>
         <w:rPr>
@@ -2717,19 +2808,19 @@
         </w:rPr>
         <w:t xml:space="preserve">, ATGL </w:t>
       </w:r>
-      <w:commentRangeStart w:id="185"/>
+      <w:commentRangeStart w:id="203"/>
       <w:r>
         <w:rPr>
           <w:color w:val="000000" w:themeColor="text1"/>
         </w:rPr>
         <w:t>and</w:t>
       </w:r>
-      <w:commentRangeEnd w:id="185"/>
+      <w:commentRangeEnd w:id="203"/>
       <w:r>
         <w:rPr>
           <w:rStyle w:val="CommentReference"/>
         </w:rPr>
-        <w:commentReference w:id="185"/>
+        <w:commentReference w:id="203"/>
       </w:r>
       <w:r>
         <w:rPr>
@@ -2741,37 +2832,23 @@
         <w:rPr>
           <w:color w:val="000000" w:themeColor="text1"/>
         </w:rPr>
-        <w:t xml:space="preserve"> in the </w:t>
-      </w:r>
-      <w:proofErr w:type="spellStart"/>
-      <w:r>
-        <w:rPr>
-          <w:color w:val="000000" w:themeColor="text1"/>
-        </w:rPr>
-        <w:t>iWAT</w:t>
-      </w:r>
-      <w:proofErr w:type="spellEnd"/>
-      <w:r>
-        <w:rPr>
-          <w:color w:val="000000" w:themeColor="text1"/>
-        </w:rPr>
-        <w:t xml:space="preserve"> of these mice. Consistent with the above findings, expression was elevated in the dexamethasone-treated groups and there was a significant interaction of drug and </w:t>
-      </w:r>
-      <w:commentRangeStart w:id="186"/>
+        <w:t xml:space="preserve"> in the iWAT of these mice. Consistent with the above findings, expression was elevated in the dexamethasone-treated groups and there was a significant interaction of drug and </w:t>
+      </w:r>
+      <w:commentRangeStart w:id="204"/>
       <w:r>
         <w:rPr>
           <w:color w:val="000000" w:themeColor="text1"/>
         </w:rPr>
         <w:t>diet</w:t>
       </w:r>
-      <w:commentRangeEnd w:id="186"/>
+      <w:commentRangeEnd w:id="204"/>
       <w:r>
         <w:rPr>
           <w:rStyle w:val="CommentReference"/>
         </w:rPr>
-        <w:commentReference w:id="186"/>
-      </w:r>
-      <w:ins w:id="187" w:author="Microsoft Office User" w:date="2017-01-28T14:22:00Z">
+        <w:commentReference w:id="204"/>
+      </w:r>
+      <w:ins w:id="205" w:author="Microsoft Office User" w:date="2017-01-28T14:22:00Z">
         <w:r>
           <w:rPr>
             <w:color w:val="000000" w:themeColor="text1"/>
@@ -2821,13 +2898,13 @@
     <w:p>
       <w:pPr>
         <w:rPr>
-          <w:ins w:id="188" w:author="Microsoft Office User" w:date="2017-01-28T14:12:00Z"/>
+          <w:ins w:id="206" w:author="Microsoft Office User" w:date="2017-01-28T14:12:00Z"/>
           <w:b/>
           <w:sz w:val="36"/>
           <w:u w:val="single"/>
         </w:rPr>
       </w:pPr>
-      <w:ins w:id="189" w:author="Microsoft Office User" w:date="2017-01-28T14:13:00Z">
+      <w:ins w:id="207" w:author="Microsoft Office User" w:date="2017-01-28T14:13:00Z">
         <w:r>
           <w:rPr>
             <w:b/>
@@ -2841,11 +2918,11 @@
     <w:p>
       <w:pPr>
         <w:rPr>
-          <w:del w:id="190" w:author="Microsoft Office User" w:date="2017-01-28T14:12:00Z"/>
-          <w:color w:val="000000" w:themeColor="text1"/>
-        </w:rPr>
-      </w:pPr>
-      <w:del w:id="191" w:author="Microsoft Office User" w:date="2017-01-28T14:12:00Z">
+          <w:del w:id="208" w:author="Microsoft Office User" w:date="2017-01-28T14:12:00Z"/>
+          <w:color w:val="000000" w:themeColor="text1"/>
+        </w:rPr>
+      </w:pPr>
+      <w:del w:id="209" w:author="Microsoft Office User" w:date="2017-01-28T14:12:00Z">
         <w:r>
           <w:rPr>
             <w:color w:val="000000" w:themeColor="text1"/>
@@ -2903,7 +2980,7 @@
       </w:r>
     </w:p>
   </w:comment>
-  <w:comment w:id="26" w:author="Microsoft Office User" w:date="2017-01-31T11:09:00Z" w:initials="Office">
+  <w:comment w:id="54" w:author="Microsoft Office User" w:date="2017-01-31T11:09:00Z" w:initials="Office">
     <w:p>
       <w:pPr>
         <w:pStyle w:val="CommentText"/>
@@ -2919,7 +2996,7 @@
       </w:r>
     </w:p>
   </w:comment>
-  <w:comment w:id="72" w:author="Microsoft Office User" w:date="2017-01-31T10:57:00Z" w:initials="Office">
+  <w:comment w:id="92" w:author="Microsoft Office User" w:date="2017-01-31T10:57:00Z" w:initials="Office">
     <w:p>
       <w:pPr>
         <w:pStyle w:val="CommentText"/>
@@ -2935,7 +3012,7 @@
       </w:r>
     </w:p>
   </w:comment>
-  <w:comment w:id="124" w:author="Microsoft Office User" w:date="2017-01-31T11:30:00Z" w:initials="Office">
+  <w:comment w:id="143" w:author="Microsoft Office User" w:date="2017-01-31T11:30:00Z" w:initials="Office">
     <w:p>
       <w:pPr>
         <w:pStyle w:val="CommentText"/>
@@ -2951,7 +3028,7 @@
       </w:r>
     </w:p>
   </w:comment>
-  <w:comment w:id="128" w:author="Microsoft Office User" w:date="2017-01-31T11:29:00Z" w:initials="Office">
+  <w:comment w:id="147" w:author="Microsoft Office User" w:date="2017-01-31T11:29:00Z" w:initials="Office">
     <w:p>
       <w:pPr>
         <w:pStyle w:val="CommentText"/>
@@ -2967,7 +3044,7 @@
       </w:r>
     </w:p>
   </w:comment>
-  <w:comment w:id="144" w:author="Dave Bridges" w:date="2017-01-24T17:08:00Z" w:initials="DB">
+  <w:comment w:id="162" w:author="Dave Bridges" w:date="2017-01-24T17:08:00Z" w:initials="DB">
     <w:p>
       <w:pPr>
         <w:rPr>
@@ -2981,15 +3058,7 @@
         <w:annotationRef/>
       </w:r>
       <w:r>
-        <w:t xml:space="preserve">Should say something about how there was no significant differences in BMI in the control vs </w:t>
-      </w:r>
-      <w:proofErr w:type="spellStart"/>
-      <w:r>
-        <w:t>cushings</w:t>
-      </w:r>
-      <w:proofErr w:type="spellEnd"/>
-      <w:r>
-        <w:t xml:space="preserve"> group (p=</w:t>
+        <w:t>Should say something about how there was no significant differences in BMI in the control vs cushings group (p=</w:t>
       </w:r>
       <w:r>
         <w:rPr>
@@ -3029,7 +3098,7 @@
       </w:r>
     </w:p>
   </w:comment>
-  <w:comment w:id="145" w:author="Microsoft Office User" w:date="2017-01-20T01:37:00Z" w:initials="Office">
+  <w:comment w:id="163" w:author="Microsoft Office User" w:date="2017-01-20T01:37:00Z" w:initials="Office">
     <w:p>
       <w:pPr>
         <w:pStyle w:val="CommentText"/>
@@ -3045,7 +3114,7 @@
       </w:r>
     </w:p>
   </w:comment>
-  <w:comment w:id="146" w:author="Microsoft Office User" w:date="2017-01-28T14:03:00Z" w:initials="Office">
+  <w:comment w:id="164" w:author="Microsoft Office User" w:date="2017-01-28T14:03:00Z" w:initials="Office">
     <w:p>
       <w:pPr>
         <w:pStyle w:val="CommentText"/>
@@ -3061,7 +3130,7 @@
       </w:r>
     </w:p>
   </w:comment>
-  <w:comment w:id="147" w:author="Dave Bridges" w:date="2017-01-24T16:57:00Z" w:initials="DB">
+  <w:comment w:id="165" w:author="Dave Bridges" w:date="2017-01-24T16:57:00Z" w:initials="DB">
     <w:p>
       <w:pPr>
         <w:rPr>
@@ -3171,7 +3240,7 @@
       </w:pPr>
     </w:p>
   </w:comment>
-  <w:comment w:id="157" w:author="Dave Bridges" w:date="2017-01-20T15:16:00Z" w:initials="DB">
+  <w:comment w:id="175" w:author="Dave Bridges" w:date="2017-01-20T15:16:00Z" w:initials="DB">
     <w:p>
       <w:pPr>
         <w:pStyle w:val="CommentText"/>
@@ -3187,7 +3256,7 @@
       </w:r>
     </w:p>
   </w:comment>
-  <w:comment w:id="159" w:author="Microsoft Office User" w:date="2017-01-28T14:25:00Z" w:initials="Office">
+  <w:comment w:id="177" w:author="Microsoft Office User" w:date="2017-01-28T14:25:00Z" w:initials="Office">
     <w:p>
       <w:pPr>
         <w:pStyle w:val="CommentText"/>
@@ -3203,7 +3272,7 @@
       </w:r>
     </w:p>
   </w:comment>
-  <w:comment w:id="158" w:author="Dave Bridges" w:date="2017-01-24T16:50:00Z" w:initials="DB">
+  <w:comment w:id="176" w:author="Dave Bridges" w:date="2017-01-24T16:50:00Z" w:initials="DB">
     <w:p>
       <w:pPr>
         <w:pStyle w:val="CommentText"/>
@@ -3214,17 +3283,12 @@
         </w:rPr>
         <w:annotationRef/>
       </w:r>
-      <w:proofErr w:type="spellStart"/>
-      <w:r>
-        <w:t>Lets</w:t>
-      </w:r>
-      <w:proofErr w:type="spellEnd"/>
-      <w:r>
-        <w:t xml:space="preserve"> just use ALT, I don’t know that we can make room for AST</w:t>
+      <w:r>
+        <w:t>Lets just use ALT, I don’t know that we can make room for AST</w:t>
       </w:r>
     </w:p>
   </w:comment>
-  <w:comment w:id="160" w:author="Dave Bridges" w:date="2017-01-24T16:51:00Z" w:initials="DB">
+  <w:comment w:id="178" w:author="Dave Bridges" w:date="2017-01-24T16:51:00Z" w:initials="DB">
     <w:p>
       <w:pPr>
         <w:pStyle w:val="CommentText"/>
@@ -3240,7 +3304,7 @@
       </w:r>
     </w:p>
   </w:comment>
-  <w:comment w:id="164" w:author="Microsoft Office User" w:date="2017-01-28T14:25:00Z" w:initials="Office">
+  <w:comment w:id="182" w:author="Microsoft Office User" w:date="2017-01-28T14:25:00Z" w:initials="Office">
     <w:p>
       <w:pPr>
         <w:pStyle w:val="CommentText"/>
@@ -3251,17 +3315,12 @@
         </w:rPr>
         <w:annotationRef/>
       </w:r>
-      <w:proofErr w:type="spellStart"/>
-      <w:r>
-        <w:t>Disucss</w:t>
-      </w:r>
-      <w:proofErr w:type="spellEnd"/>
-      <w:r>
-        <w:t xml:space="preserve"> trichrome findings here.</w:t>
+      <w:r>
+        <w:t>Disucss trichrome findings here.</w:t>
       </w:r>
     </w:p>
   </w:comment>
-  <w:comment w:id="165" w:author="Microsoft Office User" w:date="2017-01-20T01:48:00Z" w:initials="Office">
+  <w:comment w:id="183" w:author="Microsoft Office User" w:date="2017-01-20T01:48:00Z" w:initials="Office">
     <w:p>
       <w:pPr>
         <w:pStyle w:val="CommentText"/>
@@ -3277,7 +3336,7 @@
       </w:r>
     </w:p>
   </w:comment>
-  <w:comment w:id="175" w:author="Microsoft Office User" w:date="2017-01-20T02:11:00Z" w:initials="Office">
+  <w:comment w:id="193" w:author="Microsoft Office User" w:date="2017-01-20T02:11:00Z" w:initials="Office">
     <w:p>
       <w:pPr>
         <w:pStyle w:val="CommentText"/>
@@ -3293,7 +3352,7 @@
       </w:r>
     </w:p>
   </w:comment>
-  <w:comment w:id="176" w:author="Dave Bridges" w:date="2017-01-20T15:16:00Z" w:initials="DB">
+  <w:comment w:id="194" w:author="Dave Bridges" w:date="2017-01-20T15:16:00Z" w:initials="DB">
     <w:p>
       <w:pPr>
         <w:pStyle w:val="CommentText"/>
@@ -3305,19 +3364,11 @@
         <w:annotationRef/>
       </w:r>
       <w:r>
-        <w:t xml:space="preserve">Talk about fat cell size </w:t>
-      </w:r>
-      <w:proofErr w:type="spellStart"/>
-      <w:r>
-        <w:t>imflammation</w:t>
-      </w:r>
-      <w:proofErr w:type="spellEnd"/>
-      <w:r>
-        <w:t xml:space="preserve"> stuff</w:t>
+        <w:t>Talk about fat cell size imflammation stuff</w:t>
       </w:r>
     </w:p>
   </w:comment>
-  <w:comment w:id="181" w:author="Microsoft Office User" w:date="2017-01-28T14:23:00Z" w:initials="Office">
+  <w:comment w:id="199" w:author="Microsoft Office User" w:date="2017-01-28T14:23:00Z" w:initials="Office">
     <w:p>
       <w:pPr>
         <w:pStyle w:val="CommentText"/>
@@ -3333,7 +3384,7 @@
       </w:r>
     </w:p>
   </w:comment>
-  <w:comment w:id="184" w:author="Microsoft Office User" w:date="2017-01-28T14:23:00Z" w:initials="Office">
+  <w:comment w:id="202" w:author="Microsoft Office User" w:date="2017-01-28T14:23:00Z" w:initials="Office">
     <w:p>
       <w:pPr>
         <w:pStyle w:val="CommentText"/>
@@ -3349,7 +3400,7 @@
       </w:r>
     </w:p>
   </w:comment>
-  <w:comment w:id="185" w:author="Microsoft Office User" w:date="2017-01-20T14:44:00Z" w:initials="Office">
+  <w:comment w:id="203" w:author="Microsoft Office User" w:date="2017-01-20T14:44:00Z" w:initials="Office">
     <w:p>
       <w:pPr>
         <w:pStyle w:val="CommentText"/>
@@ -3365,7 +3416,7 @@
       </w:r>
     </w:p>
   </w:comment>
-  <w:comment w:id="186" w:author="Microsoft Office User" w:date="2017-01-28T14:23:00Z" w:initials="Office">
+  <w:comment w:id="204" w:author="Microsoft Office User" w:date="2017-01-28T14:23:00Z" w:initials="Office">
     <w:p>
       <w:pPr>
         <w:pStyle w:val="CommentText"/>
@@ -3528,7 +3579,7 @@
   <w:abstractNum w:abstractNumId="1">
     <w:nsid w:val="64DD33AC"/>
     <w:multiLevelType w:val="hybridMultilevel"/>
-    <w:tmpl w:val="F73C4BD2"/>
+    <w:tmpl w:val="07CEEE72"/>
     <w:lvl w:ilvl="0" w:tplc="04090001">
       <w:start w:val="1"/>
       <w:numFmt w:val="bullet"/>
@@ -4221,6 +4272,22 @@
       <w:contextualSpacing/>
     </w:pPr>
   </w:style>
+  <w:style w:type="character" w:styleId="Emphasis">
+    <w:name w:val="Emphasis"/>
+    <w:basedOn w:val="DefaultParagraphFont"/>
+    <w:uiPriority w:val="20"/>
+    <w:qFormat/>
+    <w:rsid w:val="00EB0A54"/>
+    <w:rPr>
+      <w:i/>
+      <w:iCs/>
+    </w:rPr>
+  </w:style>
+  <w:style w:type="character" w:customStyle="1" w:styleId="apple-converted-space">
+    <w:name w:val="apple-converted-space"/>
+    <w:basedOn w:val="DefaultParagraphFont"/>
+    <w:rsid w:val="00EB0A54"/>
+  </w:style>
 </w:styles>
 </file>
 

</xml_diff>

<commit_message>
added to histology methods section
</commit_message>
<xml_diff>
--- a/manuscript/Obesity-Glucocorticoids/Manuscript.docx
+++ b/manuscript/Obesity-Glucocorticoids/Manuscript.docx
@@ -133,20 +133,19 @@
       <w:pPr>
         <w:pStyle w:val="ListParagraph"/>
         <w:rPr>
-          <w:ins w:id="17" w:author="Microsoft Office User" w:date="2017-02-02T13:01:00Z"/>
+          <w:ins w:id="17" w:author="Microsoft Office User" w:date="2017-01-28T14:14:00Z"/>
           <w:rFonts w:ascii="Times New Roman" w:eastAsia="Times New Roman" w:hAnsi="Times New Roman" w:cs="Times New Roman"/>
-        </w:rPr>
-        <w:pPrChange w:id="18" w:author="Microsoft Office User" w:date="2017-02-02T13:01:00Z">
-          <w:pPr>
-            <w:pStyle w:val="ListParagraph"/>
-            <w:numPr>
-              <w:numId w:val="2"/>
-            </w:numPr>
-            <w:ind w:hanging="360"/>
-          </w:pPr>
+          <w:rPrChange w:id="18" w:author="Microsoft Office User" w:date="2017-02-02T13:12:00Z">
+            <w:rPr>
+              <w:ins w:id="19" w:author="Microsoft Office User" w:date="2017-01-28T14:14:00Z"/>
+            </w:rPr>
+          </w:rPrChange>
+        </w:rPr>
+        <w:pPrChange w:id="20" w:author="Microsoft Office User" w:date="2017-02-02T13:12:00Z">
+          <w:pPr/>
         </w:pPrChange>
       </w:pPr>
-      <w:ins w:id="19" w:author="Microsoft Office User" w:date="2017-02-02T13:01:00Z">
+      <w:ins w:id="21" w:author="Microsoft Office User" w:date="2017-02-02T13:01:00Z">
         <w:r>
           <w:rPr>
             <w:rFonts w:ascii="Times New Roman" w:eastAsia="Times New Roman" w:hAnsi="Times New Roman" w:cs="Times New Roman"/>
@@ -188,7 +187,7 @@
           <w:t xml:space="preserve">-week acclimation period, mice were either </w:t>
         </w:r>
       </w:ins>
-      <w:ins w:id="20" w:author="Microsoft Office User" w:date="2017-02-02T13:02:00Z">
+      <w:ins w:id="22" w:author="Microsoft Office User" w:date="2017-02-02T13:02:00Z">
         <w:r>
           <w:rPr>
             <w:rFonts w:ascii="Times New Roman" w:eastAsia="Times New Roman" w:hAnsi="Times New Roman" w:cs="Times New Roman"/>
@@ -198,7 +197,7 @@
           <w:t>kept on normal chow (NCD) or given high fat diet (45% fat; x carbs; x protein) for 12 weeks</w:t>
         </w:r>
       </w:ins>
-      <w:ins w:id="21" w:author="Microsoft Office User" w:date="2017-02-02T13:03:00Z">
+      <w:ins w:id="23" w:author="Microsoft Office User" w:date="2017-02-02T13:03:00Z">
         <w:r>
           <w:rPr>
             <w:rFonts w:ascii="Times New Roman" w:eastAsia="Times New Roman" w:hAnsi="Times New Roman" w:cs="Times New Roman"/>
@@ -208,7 +207,7 @@
           <w:t>. Mice stayed on their respective diets and were</w:t>
         </w:r>
       </w:ins>
-      <w:ins w:id="22" w:author="Microsoft Office User" w:date="2017-02-02T13:02:00Z">
+      <w:ins w:id="24" w:author="Microsoft Office User" w:date="2017-02-02T13:02:00Z">
         <w:r>
           <w:rPr>
             <w:rFonts w:ascii="Times New Roman" w:eastAsia="Times New Roman" w:hAnsi="Times New Roman" w:cs="Times New Roman"/>
@@ -218,7 +217,7 @@
           <w:t xml:space="preserve"> </w:t>
         </w:r>
       </w:ins>
-      <w:ins w:id="23" w:author="Microsoft Office User" w:date="2017-02-02T13:01:00Z">
+      <w:ins w:id="25" w:author="Microsoft Office User" w:date="2017-02-02T13:01:00Z">
         <w:r>
           <w:rPr>
             <w:rFonts w:ascii="Times New Roman" w:eastAsia="Times New Roman" w:hAnsi="Times New Roman" w:cs="Times New Roman"/>
@@ -245,7 +244,7 @@
           <w:t>=</w:t>
         </w:r>
       </w:ins>
-      <w:ins w:id="24" w:author="Microsoft Office User" w:date="2017-02-02T13:04:00Z">
+      <w:ins w:id="26" w:author="Microsoft Office User" w:date="2017-02-02T13:04:00Z">
         <w:r>
           <w:rPr>
             <w:rFonts w:ascii="Times New Roman" w:eastAsia="Times New Roman" w:hAnsi="Times New Roman" w:cs="Times New Roman"/>
@@ -255,7 +254,7 @@
           <w:t>x</w:t>
         </w:r>
       </w:ins>
-      <w:ins w:id="25" w:author="Microsoft Office User" w:date="2017-02-02T13:01:00Z">
+      <w:ins w:id="27" w:author="Microsoft Office User" w:date="2017-02-02T13:01:00Z">
         <w:r>
           <w:rPr>
             <w:rFonts w:ascii="Times New Roman" w:eastAsia="Times New Roman" w:hAnsi="Times New Roman" w:cs="Times New Roman"/>
@@ -282,7 +281,7 @@
           <w:t>=</w:t>
         </w:r>
       </w:ins>
-      <w:ins w:id="26" w:author="Microsoft Office User" w:date="2017-02-02T13:04:00Z">
+      <w:ins w:id="28" w:author="Microsoft Office User" w:date="2017-02-02T13:04:00Z">
         <w:r>
           <w:rPr>
             <w:rFonts w:ascii="Times New Roman" w:eastAsia="Times New Roman" w:hAnsi="Times New Roman" w:cs="Times New Roman"/>
@@ -292,7 +291,7 @@
           <w:t>x</w:t>
         </w:r>
       </w:ins>
-      <w:ins w:id="27" w:author="Microsoft Office User" w:date="2017-02-02T13:01:00Z">
+      <w:ins w:id="29" w:author="Microsoft Office User" w:date="2017-02-02T13:01:00Z">
         <w:r>
           <w:rPr>
             <w:rFonts w:ascii="Times New Roman" w:eastAsia="Times New Roman" w:hAnsi="Times New Roman" w:cs="Times New Roman"/>
@@ -302,7 +301,7 @@
           <w:t>)</w:t>
         </w:r>
       </w:ins>
-      <w:ins w:id="28" w:author="Microsoft Office User" w:date="2017-02-02T13:04:00Z">
+      <w:ins w:id="30" w:author="Microsoft Office User" w:date="2017-02-02T13:04:00Z">
         <w:r>
           <w:rPr>
             <w:rFonts w:ascii="Times New Roman" w:eastAsia="Times New Roman" w:hAnsi="Times New Roman" w:cs="Times New Roman"/>
@@ -312,7 +311,7 @@
           <w:t xml:space="preserve"> for six weeks</w:t>
         </w:r>
       </w:ins>
-      <w:ins w:id="29" w:author="Microsoft Office User" w:date="2017-02-02T13:01:00Z">
+      <w:ins w:id="31" w:author="Microsoft Office User" w:date="2017-02-02T13:01:00Z">
         <w:r>
           <w:rPr>
             <w:rFonts w:ascii="Times New Roman" w:eastAsia="Times New Roman" w:hAnsi="Times New Roman" w:cs="Times New Roman"/>
@@ -322,7 +321,7 @@
           <w:t xml:space="preserve">. All animal procedures were approved by the University of Tennessee Health Science Center Institutional Animal Care and Use Committee. Animal body weight and composition was determined weekly using an echoMRI 2100. Food was weighed weekly, with food intake determined as the decrease in food weight per mouse per week per cage. All mice were provided with access to </w:t>
         </w:r>
       </w:ins>
-      <w:ins w:id="30" w:author="Microsoft Office User" w:date="2017-02-02T13:05:00Z">
+      <w:ins w:id="32" w:author="Microsoft Office User" w:date="2017-02-02T13:05:00Z">
         <w:r>
           <w:rPr>
             <w:rFonts w:ascii="Times New Roman" w:eastAsia="Times New Roman" w:hAnsi="Times New Roman" w:cs="Times New Roman"/>
@@ -332,7 +331,7 @@
           <w:t xml:space="preserve">food and </w:t>
         </w:r>
       </w:ins>
-      <w:ins w:id="31" w:author="Microsoft Office User" w:date="2017-02-02T13:01:00Z">
+      <w:ins w:id="33" w:author="Microsoft Office User" w:date="2017-02-02T13:01:00Z">
         <w:r>
           <w:rPr>
             <w:rFonts w:ascii="Times New Roman" w:eastAsia="Times New Roman" w:hAnsi="Times New Roman" w:cs="Times New Roman"/>
@@ -359,7 +358,7 @@
           <w:t> </w:t>
         </w:r>
       </w:ins>
-      <w:ins w:id="32" w:author="Microsoft Office User" w:date="2017-02-02T13:05:00Z">
+      <w:ins w:id="34" w:author="Microsoft Office User" w:date="2017-02-02T13:05:00Z">
         <w:r>
           <w:rPr>
             <w:rFonts w:ascii="Times New Roman" w:eastAsia="Times New Roman" w:hAnsi="Times New Roman" w:cs="Times New Roman"/>
@@ -369,7 +368,7 @@
           <w:t>throughout the study</w:t>
         </w:r>
       </w:ins>
-      <w:ins w:id="33" w:author="Microsoft Office User" w:date="2017-02-02T13:01:00Z">
+      <w:ins w:id="35" w:author="Microsoft Office User" w:date="2017-02-02T13:01:00Z">
         <w:r>
           <w:rPr>
             <w:rFonts w:ascii="Times New Roman" w:eastAsia="Times New Roman" w:hAnsi="Times New Roman" w:cs="Times New Roman"/>
@@ -379,7 +378,7 @@
           <w:t xml:space="preserve">. </w:t>
         </w:r>
       </w:ins>
-      <w:ins w:id="34" w:author="Microsoft Office User" w:date="2017-02-02T13:05:00Z">
+      <w:ins w:id="36" w:author="Microsoft Office User" w:date="2017-02-02T13:05:00Z">
         <w:r>
           <w:rPr>
             <w:rFonts w:ascii="Times New Roman" w:eastAsia="Times New Roman" w:hAnsi="Times New Roman" w:cs="Times New Roman"/>
@@ -389,7 +388,7 @@
           <w:t>At the end of</w:t>
         </w:r>
       </w:ins>
-      <w:ins w:id="35" w:author="Microsoft Office User" w:date="2017-02-02T13:01:00Z">
+      <w:ins w:id="37" w:author="Microsoft Office User" w:date="2017-02-02T13:01:00Z">
         <w:r>
           <w:rPr>
             <w:rFonts w:ascii="Times New Roman" w:eastAsia="Times New Roman" w:hAnsi="Times New Roman" w:cs="Times New Roman"/>
@@ -399,7 +398,7 @@
           <w:t xml:space="preserve"> treatment, mice were fasted for 16 h and were sacrificed by cervical dislocation at ZT3 after isoflurane anesthesia. Following cervical dislocation, a sagittal incision was made along the medioventral surface of each mouse and the skin was carefully pulled back to expose the subcutaneous fat depots. The incision was extended along the anterior surface of each hind limb to allow careful dissection of the inguinal fat pads. A small incision was then made into the rectus abdominus muscle to expose the abdominal cavity. The epididymal fat pads were identified and carefully dissected out. The right fat pads from each mouse were weighed and snap frozen in liquid nitrogen for later analysis</w:t>
         </w:r>
       </w:ins>
-      <w:ins w:id="36" w:author="Microsoft Office User" w:date="2017-02-02T13:10:00Z">
+      <w:ins w:id="38" w:author="Microsoft Office User" w:date="2017-02-02T13:10:00Z">
         <w:r>
           <w:rPr>
             <w:rFonts w:ascii="Times New Roman" w:eastAsia="Times New Roman" w:hAnsi="Times New Roman" w:cs="Times New Roman"/>
@@ -409,7 +408,7 @@
           <w:t>, along a section of the large lobe of the liver</w:t>
         </w:r>
       </w:ins>
-      <w:ins w:id="37" w:author="Microsoft Office User" w:date="2017-02-02T13:01:00Z">
+      <w:ins w:id="39" w:author="Microsoft Office User" w:date="2017-02-02T13:01:00Z">
         <w:r>
           <w:rPr>
             <w:rFonts w:ascii="Times New Roman" w:eastAsia="Times New Roman" w:hAnsi="Times New Roman" w:cs="Times New Roman"/>
@@ -419,7 +418,7 @@
           <w:t>.</w:t>
         </w:r>
       </w:ins>
-      <w:ins w:id="38" w:author="Microsoft Office User" w:date="2017-02-02T13:06:00Z">
+      <w:ins w:id="40" w:author="Microsoft Office User" w:date="2017-02-02T13:06:00Z">
         <w:r>
           <w:rPr>
             <w:rFonts w:ascii="Times New Roman" w:eastAsia="Times New Roman" w:hAnsi="Times New Roman" w:cs="Times New Roman"/>
@@ -429,7 +428,7 @@
           <w:t xml:space="preserve"> </w:t>
         </w:r>
       </w:ins>
-      <w:ins w:id="39" w:author="Microsoft Office User" w:date="2017-02-02T13:10:00Z">
+      <w:ins w:id="41" w:author="Microsoft Office User" w:date="2017-02-02T13:10:00Z">
         <w:r>
           <w:rPr>
             <w:rFonts w:ascii="Times New Roman" w:eastAsia="Times New Roman" w:hAnsi="Times New Roman" w:cs="Times New Roman"/>
@@ -439,7 +438,7 @@
           <w:t>Small pieces of these tissues</w:t>
         </w:r>
       </w:ins>
-      <w:ins w:id="40" w:author="Microsoft Office User" w:date="2017-02-02T13:11:00Z">
+      <w:ins w:id="42" w:author="Microsoft Office User" w:date="2017-02-02T13:11:00Z">
         <w:r>
           <w:rPr>
             <w:rFonts w:ascii="Times New Roman" w:eastAsia="Times New Roman" w:hAnsi="Times New Roman" w:cs="Times New Roman"/>
@@ -449,7 +448,7 @@
           <w:t>, as well as the pancreas</w:t>
         </w:r>
       </w:ins>
-      <w:ins w:id="41" w:author="Microsoft Office User" w:date="2017-02-02T13:10:00Z">
+      <w:ins w:id="43" w:author="Microsoft Office User" w:date="2017-02-02T13:10:00Z">
         <w:r>
           <w:rPr>
             <w:rFonts w:ascii="Times New Roman" w:eastAsia="Times New Roman" w:hAnsi="Times New Roman" w:cs="Times New Roman"/>
@@ -459,29 +458,24 @@
           <w:t xml:space="preserve"> were</w:t>
         </w:r>
       </w:ins>
-      <w:ins w:id="42" w:author="Microsoft Office User" w:date="2017-02-02T13:11:00Z">
+      <w:ins w:id="44" w:author="Microsoft Office User" w:date="2017-02-02T13:11:00Z">
         <w:r>
           <w:rPr>
             <w:rFonts w:ascii="Times New Roman" w:eastAsia="Times New Roman" w:hAnsi="Times New Roman" w:cs="Times New Roman"/>
             <w:color w:val="000000"/>
             <w:shd w:val="clear" w:color="auto" w:fill="FFFFFF"/>
           </w:rPr>
-          <w:t xml:space="preserve"> processed for histology.</w:t>
-        </w:r>
-      </w:ins>
-      <w:bookmarkStart w:id="43" w:name="_GoBack"/>
-      <w:bookmarkEnd w:id="43"/>
-    </w:p>
-    <w:p>
-      <w:pPr>
-        <w:pStyle w:val="ListParagraph"/>
-        <w:rPr>
-          <w:ins w:id="44" w:author="Microsoft Office User" w:date="2017-01-28T14:14:00Z"/>
-        </w:rPr>
-        <w:pPrChange w:id="45" w:author="Microsoft Office User" w:date="2017-02-02T13:01:00Z">
-          <w:pPr/>
-        </w:pPrChange>
-      </w:pPr>
+          <w:t xml:space="preserve"> placed in 10% formalin</w:t>
+        </w:r>
+        <w:r>
+          <w:rPr>
+            <w:rFonts w:ascii="Times New Roman" w:eastAsia="Times New Roman" w:hAnsi="Times New Roman" w:cs="Times New Roman"/>
+            <w:color w:val="000000"/>
+            <w:shd w:val="clear" w:color="auto" w:fill="FFFFFF"/>
+          </w:rPr>
+          <w:t xml:space="preserve"> for histology.</w:t>
+        </w:r>
+      </w:ins>
     </w:p>
     <w:p>
       <w:pPr>
@@ -491,13 +485,13 @@
           <w:numId w:val="2"/>
         </w:numPr>
         <w:rPr>
-          <w:ins w:id="46" w:author="Microsoft Office User" w:date="2017-01-31T11:09:00Z"/>
-        </w:rPr>
-        <w:pPrChange w:id="47" w:author="Microsoft Office User" w:date="2017-01-28T14:13:00Z">
+          <w:ins w:id="45" w:author="Microsoft Office User" w:date="2017-01-31T11:09:00Z"/>
+        </w:rPr>
+        <w:pPrChange w:id="46" w:author="Microsoft Office User" w:date="2017-01-28T14:13:00Z">
           <w:pPr/>
         </w:pPrChange>
       </w:pPr>
-      <w:ins w:id="48" w:author="Microsoft Office User" w:date="2017-01-28T14:13:00Z">
+      <w:ins w:id="47" w:author="Microsoft Office User" w:date="2017-01-28T14:13:00Z">
         <w:r>
           <w:t>ITT</w:t>
         </w:r>
@@ -507,13 +501,13 @@
       <w:pPr>
         <w:pStyle w:val="ListParagraph"/>
         <w:rPr>
-          <w:ins w:id="49" w:author="Microsoft Office User" w:date="2017-01-28T14:14:00Z"/>
-        </w:rPr>
-        <w:pPrChange w:id="50" w:author="Microsoft Office User" w:date="2017-01-31T11:09:00Z">
+          <w:ins w:id="48" w:author="Microsoft Office User" w:date="2017-01-28T14:14:00Z"/>
+        </w:rPr>
+        <w:pPrChange w:id="49" w:author="Microsoft Office User" w:date="2017-01-31T11:09:00Z">
           <w:pPr/>
         </w:pPrChange>
       </w:pPr>
-      <w:ins w:id="51" w:author="Microsoft Office User" w:date="2017-01-31T11:10:00Z">
+      <w:ins w:id="50" w:author="Microsoft Office User" w:date="2017-01-31T11:10:00Z">
         <w:r>
           <w:rPr>
             <w:rFonts w:cs="Times New Roman"/>
@@ -527,7 +521,7 @@
           <w:t xml:space="preserve">owing </w:t>
         </w:r>
       </w:ins>
-      <w:ins w:id="52" w:author="Microsoft Office User" w:date="2017-02-02T13:09:00Z">
+      <w:ins w:id="51" w:author="Microsoft Office User" w:date="2017-02-02T13:09:00Z">
         <w:r>
           <w:rPr>
             <w:rFonts w:cs="Times New Roman"/>
@@ -535,7 +529,7 @@
           <w:t>five</w:t>
         </w:r>
       </w:ins>
-      <w:ins w:id="53" w:author="Microsoft Office User" w:date="2017-01-31T11:10:00Z">
+      <w:ins w:id="52" w:author="Microsoft Office User" w:date="2017-01-31T11:10:00Z">
         <w:r>
           <w:rPr>
             <w:rFonts w:cs="Times New Roman"/>
@@ -549,8 +543,27 @@
           <w:t xml:space="preserve"> weeks of age). </w:t>
         </w:r>
       </w:ins>
-      <w:commentRangeStart w:id="54"/>
-      <w:ins w:id="55" w:author="Microsoft Office User" w:date="2017-01-31T11:09:00Z">
+      <w:commentRangeStart w:id="53"/>
+      <w:ins w:id="54" w:author="Microsoft Office User" w:date="2017-01-31T11:09:00Z">
+        <w:r>
+          <w:rPr>
+            <w:rFonts w:cs="Times New Roman"/>
+            <w:rPrChange w:id="55" w:author="Microsoft Office User" w:date="2017-01-31T11:09:00Z">
+              <w:rPr>
+                <w:rFonts w:ascii="Times New Roman" w:hAnsi="Times New Roman" w:cs="Times New Roman"/>
+                <w:sz w:val="32"/>
+                <w:szCs w:val="32"/>
+              </w:rPr>
+            </w:rPrChange>
+          </w:rPr>
+          <w:t xml:space="preserve">Following a 6-h fast, mice were given i.p. injections of insulin (Humulin R, Lilly, Indianapolis, </w:t>
+        </w:r>
+        <w:r>
+          <w:rPr>
+            <w:rFonts w:cs="Times New Roman"/>
+          </w:rPr>
+          <w:t>IN, USA) at a concentration of 2.5</w:t>
+        </w:r>
         <w:r>
           <w:rPr>
             <w:rFonts w:cs="Times New Roman"/>
@@ -562,33 +575,14 @@
               </w:rPr>
             </w:rPrChange>
           </w:rPr>
-          <w:t xml:space="preserve">Following a 6-h fast, mice were given i.p. injections of insulin (Humulin R, Lilly, Indianapolis, </w:t>
-        </w:r>
-        <w:r>
-          <w:rPr>
-            <w:rFonts w:cs="Times New Roman"/>
-          </w:rPr>
-          <w:t>IN, USA) at a concentration of 2.5</w:t>
-        </w:r>
-        <w:r>
-          <w:rPr>
-            <w:rFonts w:cs="Times New Roman"/>
-            <w:rPrChange w:id="57" w:author="Microsoft Office User" w:date="2017-01-31T11:09:00Z">
-              <w:rPr>
-                <w:rFonts w:ascii="Times New Roman" w:hAnsi="Times New Roman" w:cs="Times New Roman"/>
-                <w:sz w:val="32"/>
-                <w:szCs w:val="32"/>
-              </w:rPr>
-            </w:rPrChange>
-          </w:rPr>
           <w:t> mU/g. Blood glucose was determined at 15-min intervals post-injection using a One Touch Ultra Glucometer (Lifescan).</w:t>
         </w:r>
-        <w:commentRangeEnd w:id="54"/>
+        <w:commentRangeEnd w:id="53"/>
         <w:r>
           <w:rPr>
             <w:rStyle w:val="CommentReference"/>
           </w:rPr>
-          <w:commentReference w:id="54"/>
+          <w:commentReference w:id="53"/>
         </w:r>
       </w:ins>
     </w:p>
@@ -600,15 +594,14 @@
           <w:numId w:val="2"/>
         </w:numPr>
         <w:rPr>
-          <w:ins w:id="58" w:author="Microsoft Office User" w:date="2017-01-28T14:14:00Z"/>
-        </w:rPr>
-        <w:pPrChange w:id="59" w:author="Microsoft Office User" w:date="2017-01-28T14:13:00Z">
+          <w:ins w:id="57" w:author="Microsoft Office User" w:date="2017-01-28T14:14:00Z"/>
+        </w:rPr>
+        <w:pPrChange w:id="58" w:author="Microsoft Office User" w:date="2017-01-28T14:13:00Z">
           <w:pPr/>
         </w:pPrChange>
       </w:pPr>
-      <w:ins w:id="60" w:author="Microsoft Office User" w:date="2017-01-28T14:14:00Z">
-        <w:r>
-          <w:lastRenderedPageBreak/>
+      <w:ins w:id="59" w:author="Microsoft Office User" w:date="2017-01-28T14:14:00Z">
+        <w:r>
           <w:t>Clamp (get from metabolic phenotyping core?)</w:t>
         </w:r>
       </w:ins>
@@ -621,14 +614,15 @@
           <w:numId w:val="2"/>
         </w:numPr>
         <w:rPr>
-          <w:ins w:id="61" w:author="Microsoft Office User" w:date="2017-01-28T14:18:00Z"/>
-        </w:rPr>
-        <w:pPrChange w:id="62" w:author="Microsoft Office User" w:date="2017-01-28T14:13:00Z">
+          <w:ins w:id="60" w:author="Microsoft Office User" w:date="2017-01-28T14:18:00Z"/>
+        </w:rPr>
+        <w:pPrChange w:id="61" w:author="Microsoft Office User" w:date="2017-01-28T14:13:00Z">
           <w:pPr/>
         </w:pPrChange>
       </w:pPr>
-      <w:ins w:id="63" w:author="Microsoft Office User" w:date="2017-01-28T14:15:00Z">
-        <w:r>
+      <w:ins w:id="62" w:author="Microsoft Office User" w:date="2017-01-28T14:15:00Z">
+        <w:r>
+          <w:lastRenderedPageBreak/>
           <w:t>Serum ALT-get from Hochberg paper</w:t>
         </w:r>
       </w:ins>
@@ -641,13 +635,13 @@
           <w:numId w:val="2"/>
         </w:numPr>
         <w:rPr>
-          <w:ins w:id="64" w:author="Microsoft Office User" w:date="2017-01-31T10:43:00Z"/>
-        </w:rPr>
-        <w:pPrChange w:id="65" w:author="Microsoft Office User" w:date="2017-01-28T14:13:00Z">
+          <w:ins w:id="63" w:author="Microsoft Office User" w:date="2017-01-31T10:43:00Z"/>
+        </w:rPr>
+        <w:pPrChange w:id="64" w:author="Microsoft Office User" w:date="2017-01-28T14:13:00Z">
           <w:pPr/>
         </w:pPrChange>
       </w:pPr>
-      <w:ins w:id="66" w:author="Microsoft Office User" w:date="2017-01-28T14:18:00Z">
+      <w:ins w:id="65" w:author="Microsoft Office User" w:date="2017-01-28T14:18:00Z">
         <w:r>
           <w:t xml:space="preserve">Cell culture </w:t>
         </w:r>
@@ -657,19 +651,19 @@
       <w:pPr>
         <w:pStyle w:val="ListParagraph"/>
         <w:rPr>
-          <w:ins w:id="67" w:author="Microsoft Office User" w:date="2017-01-28T14:15:00Z"/>
-          <w:color w:val="000000" w:themeColor="text1"/>
-          <w:rPrChange w:id="68" w:author="Microsoft Office User" w:date="2017-01-31T10:43:00Z">
+          <w:ins w:id="66" w:author="Microsoft Office User" w:date="2017-01-28T14:15:00Z"/>
+          <w:color w:val="000000" w:themeColor="text1"/>
+          <w:rPrChange w:id="67" w:author="Microsoft Office User" w:date="2017-01-31T10:43:00Z">
             <w:rPr>
-              <w:ins w:id="69" w:author="Microsoft Office User" w:date="2017-01-28T14:15:00Z"/>
+              <w:ins w:id="68" w:author="Microsoft Office User" w:date="2017-01-28T14:15:00Z"/>
             </w:rPr>
           </w:rPrChange>
         </w:rPr>
-        <w:pPrChange w:id="70" w:author="Microsoft Office User" w:date="2017-01-31T10:43:00Z">
+        <w:pPrChange w:id="69" w:author="Microsoft Office User" w:date="2017-01-31T10:43:00Z">
           <w:pPr/>
         </w:pPrChange>
       </w:pPr>
-      <w:ins w:id="71" w:author="Microsoft Office User" w:date="2017-01-31T10:43:00Z">
+      <w:ins w:id="70" w:author="Microsoft Office User" w:date="2017-01-31T10:43:00Z">
         <w:r>
           <w:rPr>
             <w:color w:val="000000" w:themeColor="text1"/>
@@ -683,7 +677,7 @@
           <w:t xml:space="preserve">T3-L1 </w:t>
         </w:r>
       </w:ins>
-      <w:ins w:id="72" w:author="Microsoft Office User" w:date="2017-01-31T10:54:00Z">
+      <w:ins w:id="71" w:author="Microsoft Office User" w:date="2017-01-31T10:54:00Z">
         <w:r>
           <w:rPr>
             <w:color w:val="000000" w:themeColor="text1"/>
@@ -691,7 +685,7 @@
           <w:t>fibroblasts (</w:t>
         </w:r>
       </w:ins>
-      <w:ins w:id="73" w:author="Microsoft Office User" w:date="2017-01-31T10:43:00Z">
+      <w:ins w:id="72" w:author="Microsoft Office User" w:date="2017-01-31T10:43:00Z">
         <w:r>
           <w:rPr>
             <w:color w:val="000000" w:themeColor="text1"/>
@@ -699,7 +693,7 @@
           <w:t>pre</w:t>
         </w:r>
       </w:ins>
-      <w:ins w:id="74" w:author="Microsoft Office User" w:date="2017-01-31T10:53:00Z">
+      <w:ins w:id="73" w:author="Microsoft Office User" w:date="2017-01-31T10:53:00Z">
         <w:r>
           <w:rPr>
             <w:color w:val="000000" w:themeColor="text1"/>
@@ -707,7 +701,7 @@
           <w:t>-</w:t>
         </w:r>
       </w:ins>
-      <w:ins w:id="75" w:author="Microsoft Office User" w:date="2017-01-31T10:43:00Z">
+      <w:ins w:id="74" w:author="Microsoft Office User" w:date="2017-01-31T10:43:00Z">
         <w:r>
           <w:rPr>
             <w:color w:val="000000" w:themeColor="text1"/>
@@ -721,7 +715,7 @@
           <w:t>dipocytes</w:t>
         </w:r>
       </w:ins>
-      <w:ins w:id="76" w:author="Microsoft Office User" w:date="2017-01-31T10:54:00Z">
+      <w:ins w:id="75" w:author="Microsoft Office User" w:date="2017-01-31T10:54:00Z">
         <w:r>
           <w:rPr>
             <w:color w:val="000000" w:themeColor="text1"/>
@@ -729,7 +723,7 @@
           <w:t>)</w:t>
         </w:r>
       </w:ins>
-      <w:ins w:id="77" w:author="Microsoft Office User" w:date="2017-01-31T10:43:00Z">
+      <w:ins w:id="76" w:author="Microsoft Office User" w:date="2017-01-31T10:43:00Z">
         <w:r>
           <w:rPr>
             <w:color w:val="000000" w:themeColor="text1"/>
@@ -743,13 +737,13 @@
           <w:t xml:space="preserve"> high glucose </w:t>
         </w:r>
       </w:ins>
-      <w:ins w:id="78" w:author="Microsoft Office User" w:date="2017-01-31T10:47:00Z">
+      <w:ins w:id="77" w:author="Microsoft Office User" w:date="2017-01-31T10:47:00Z">
         <w:r>
           <w:rPr>
             <w:rFonts w:cs="Arial"/>
             <w:bCs/>
             <w:color w:val="0B1C2E"/>
-            <w:rPrChange w:id="79" w:author="Microsoft Office User" w:date="2017-01-31T10:47:00Z">
+            <w:rPrChange w:id="78" w:author="Microsoft Office User" w:date="2017-01-31T10:47:00Z">
               <w:rPr>
                 <w:rFonts w:ascii="Arial" w:hAnsi="Arial" w:cs="Arial"/>
                 <w:b/>
@@ -771,7 +765,7 @@
           <w:t xml:space="preserve"> (</w:t>
         </w:r>
       </w:ins>
-      <w:ins w:id="80" w:author="Microsoft Office User" w:date="2017-01-31T10:43:00Z">
+      <w:ins w:id="79" w:author="Microsoft Office User" w:date="2017-01-31T10:43:00Z">
         <w:r>
           <w:rPr>
             <w:color w:val="000000" w:themeColor="text1"/>
@@ -779,7 +773,7 @@
           <w:t>DMEM</w:t>
         </w:r>
       </w:ins>
-      <w:ins w:id="81" w:author="Microsoft Office User" w:date="2017-01-31T10:47:00Z">
+      <w:ins w:id="80" w:author="Microsoft Office User" w:date="2017-01-31T10:47:00Z">
         <w:r>
           <w:rPr>
             <w:color w:val="000000" w:themeColor="text1"/>
@@ -787,7 +781,7 @@
           <w:t>)</w:t>
         </w:r>
       </w:ins>
-      <w:ins w:id="82" w:author="Microsoft Office User" w:date="2017-01-31T10:44:00Z">
+      <w:ins w:id="81" w:author="Microsoft Office User" w:date="2017-01-31T10:44:00Z">
         <w:r>
           <w:rPr>
             <w:color w:val="000000" w:themeColor="text1"/>
@@ -795,7 +789,7 @@
           <w:t xml:space="preserve"> with </w:t>
         </w:r>
       </w:ins>
-      <w:ins w:id="83" w:author="Microsoft Office User" w:date="2017-01-31T10:45:00Z">
+      <w:ins w:id="82" w:author="Microsoft Office User" w:date="2017-01-31T10:45:00Z">
         <w:r>
           <w:rPr>
             <w:color w:val="000000" w:themeColor="text1"/>
@@ -803,7 +797,7 @@
           <w:t xml:space="preserve">1% </w:t>
         </w:r>
       </w:ins>
-      <w:ins w:id="84" w:author="Microsoft Office User" w:date="2017-01-31T10:44:00Z">
+      <w:ins w:id="83" w:author="Microsoft Office User" w:date="2017-01-31T10:44:00Z">
         <w:r>
           <w:rPr>
             <w:color w:val="000000" w:themeColor="text1"/>
@@ -811,7 +805,7 @@
           <w:t xml:space="preserve">pencilin, </w:t>
         </w:r>
       </w:ins>
-      <w:ins w:id="85" w:author="Microsoft Office User" w:date="2017-01-31T10:55:00Z">
+      <w:ins w:id="84" w:author="Microsoft Office User" w:date="2017-01-31T10:55:00Z">
         <w:r>
           <w:rPr>
             <w:color w:val="000000" w:themeColor="text1"/>
@@ -819,7 +813,7 @@
           <w:t>streptomycin</w:t>
         </w:r>
       </w:ins>
-      <w:ins w:id="86" w:author="Microsoft Office User" w:date="2017-01-31T10:44:00Z">
+      <w:ins w:id="85" w:author="Microsoft Office User" w:date="2017-01-31T10:44:00Z">
         <w:r>
           <w:rPr>
             <w:color w:val="000000" w:themeColor="text1"/>
@@ -827,7 +821,7 @@
           <w:t xml:space="preserve"> and </w:t>
         </w:r>
       </w:ins>
-      <w:ins w:id="87" w:author="Microsoft Office User" w:date="2017-01-31T10:55:00Z">
+      <w:ins w:id="86" w:author="Microsoft Office User" w:date="2017-01-31T10:55:00Z">
         <w:r>
           <w:rPr>
             <w:color w:val="000000" w:themeColor="text1"/>
@@ -835,7 +829,7 @@
           <w:t>glutamine</w:t>
         </w:r>
       </w:ins>
-      <w:ins w:id="88" w:author="Microsoft Office User" w:date="2017-01-31T10:45:00Z">
+      <w:ins w:id="87" w:author="Microsoft Office User" w:date="2017-01-31T10:45:00Z">
         <w:r>
           <w:rPr>
             <w:color w:val="000000" w:themeColor="text1"/>
@@ -843,7 +837,7 @@
           <w:t xml:space="preserve"> until </w:t>
         </w:r>
       </w:ins>
-      <w:ins w:id="89" w:author="Microsoft Office User" w:date="2017-01-31T10:51:00Z">
+      <w:ins w:id="88" w:author="Microsoft Office User" w:date="2017-01-31T10:51:00Z">
         <w:r>
           <w:rPr>
             <w:color w:val="000000" w:themeColor="text1"/>
@@ -851,7 +845,7 @@
           <w:t xml:space="preserve">confluence. </w:t>
         </w:r>
       </w:ins>
-      <w:ins w:id="90" w:author="Microsoft Office User" w:date="2017-01-31T10:52:00Z">
+      <w:ins w:id="89" w:author="Microsoft Office User" w:date="2017-01-31T10:52:00Z">
         <w:r>
           <w:rPr>
             <w:color w:val="000000" w:themeColor="text1"/>
@@ -859,7 +853,7 @@
           <w:t xml:space="preserve">A differentiation cocktail including </w:t>
         </w:r>
       </w:ins>
-      <w:ins w:id="91" w:author="Microsoft Office User" w:date="2017-01-31T11:00:00Z">
+      <w:ins w:id="90" w:author="Microsoft Office User" w:date="2017-01-31T11:00:00Z">
         <w:r>
           <w:rPr>
             <w:color w:val="000000" w:themeColor="text1"/>
@@ -867,8 +861,8 @@
           <w:t xml:space="preserve">250nM </w:t>
         </w:r>
       </w:ins>
-      <w:commentRangeStart w:id="92"/>
-      <w:ins w:id="93" w:author="Microsoft Office User" w:date="2017-01-31T10:52:00Z">
+      <w:commentRangeStart w:id="91"/>
+      <w:ins w:id="92" w:author="Microsoft Office User" w:date="2017-01-31T10:52:00Z">
         <w:r>
           <w:rPr>
             <w:color w:val="000000" w:themeColor="text1"/>
@@ -876,16 +870,16 @@
           <w:t>dexamethasone</w:t>
         </w:r>
       </w:ins>
-      <w:commentRangeEnd w:id="92"/>
-      <w:ins w:id="94" w:author="Microsoft Office User" w:date="2017-01-31T10:57:00Z">
+      <w:commentRangeEnd w:id="91"/>
+      <w:ins w:id="93" w:author="Microsoft Office User" w:date="2017-01-31T10:57:00Z">
         <w:r>
           <w:rPr>
             <w:rStyle w:val="CommentReference"/>
           </w:rPr>
-          <w:commentReference w:id="92"/>
-        </w:r>
-      </w:ins>
-      <w:ins w:id="95" w:author="Microsoft Office User" w:date="2017-01-31T10:52:00Z">
+          <w:commentReference w:id="91"/>
+        </w:r>
+      </w:ins>
+      <w:ins w:id="94" w:author="Microsoft Office User" w:date="2017-01-31T10:52:00Z">
         <w:r>
           <w:rPr>
             <w:color w:val="000000" w:themeColor="text1"/>
@@ -893,12 +887,12 @@
           <w:t xml:space="preserve">, </w:t>
         </w:r>
       </w:ins>
-      <w:ins w:id="96" w:author="Microsoft Office User" w:date="2017-01-31T10:53:00Z">
+      <w:ins w:id="95" w:author="Microsoft Office User" w:date="2017-01-31T10:53:00Z">
         <w:r>
           <w:rPr>
             <w:rFonts w:cs="Helvetica"/>
             <w:color w:val="1C1C1C"/>
-            <w:rPrChange w:id="97" w:author="Microsoft Office User" w:date="2017-01-31T10:53:00Z">
+            <w:rPrChange w:id="96" w:author="Microsoft Office User" w:date="2017-01-31T10:53:00Z">
               <w:rPr>
                 <w:rFonts w:ascii="Helvetica" w:hAnsi="Helvetica" w:cs="Helvetica"/>
                 <w:color w:val="1C1C1C"/>
@@ -917,7 +911,7 @@
           <w:t xml:space="preserve"> and insulin </w:t>
         </w:r>
       </w:ins>
-      <w:ins w:id="98" w:author="Microsoft Office User" w:date="2017-01-31T10:54:00Z">
+      <w:ins w:id="97" w:author="Microsoft Office User" w:date="2017-01-31T10:54:00Z">
         <w:r>
           <w:rPr>
             <w:rFonts w:cs="Helvetica"/>
@@ -926,7 +920,7 @@
           <w:t>in 10% fetal bovine serum, high glucose DMEM with 1% PSG</w:t>
         </w:r>
       </w:ins>
-      <w:ins w:id="99" w:author="Microsoft Office User" w:date="2017-01-31T10:56:00Z">
+      <w:ins w:id="98" w:author="Microsoft Office User" w:date="2017-01-31T10:56:00Z">
         <w:r>
           <w:rPr>
             <w:rFonts w:cs="Helvetica"/>
@@ -935,7 +929,7 @@
           <w:t xml:space="preserve"> at two days post confluence</w:t>
         </w:r>
       </w:ins>
-      <w:ins w:id="100" w:author="Microsoft Office User" w:date="2017-01-31T10:58:00Z">
+      <w:ins w:id="99" w:author="Microsoft Office User" w:date="2017-01-31T10:58:00Z">
         <w:r>
           <w:rPr>
             <w:rFonts w:cs="Helvetica"/>
@@ -944,7 +938,7 @@
           <w:t xml:space="preserve"> for four days</w:t>
         </w:r>
       </w:ins>
-      <w:ins w:id="101" w:author="Microsoft Office User" w:date="2017-01-31T10:54:00Z">
+      <w:ins w:id="100" w:author="Microsoft Office User" w:date="2017-01-31T10:54:00Z">
         <w:r>
           <w:rPr>
             <w:rFonts w:cs="Helvetica"/>
@@ -953,7 +947,7 @@
           <w:t>.</w:t>
         </w:r>
       </w:ins>
-      <w:ins w:id="102" w:author="Microsoft Office User" w:date="2017-01-31T10:58:00Z">
+      <w:ins w:id="101" w:author="Microsoft Office User" w:date="2017-01-31T10:58:00Z">
         <w:r>
           <w:rPr>
             <w:rFonts w:cs="Helvetica"/>
@@ -962,7 +956,7 @@
           <w:t xml:space="preserve"> Media was then replaced including only insulin in the cocktail for an additional three days. The following three days cells remained in </w:t>
         </w:r>
       </w:ins>
-      <w:ins w:id="103" w:author="Microsoft Office User" w:date="2017-01-31T11:00:00Z">
+      <w:ins w:id="102" w:author="Microsoft Office User" w:date="2017-01-31T11:00:00Z">
         <w:r>
           <w:rPr>
             <w:rFonts w:cs="Helvetica"/>
@@ -987,23 +981,23 @@
           <w:numId w:val="2"/>
         </w:numPr>
         <w:rPr>
-          <w:ins w:id="104" w:author="Microsoft Office User" w:date="2017-01-28T14:16:00Z"/>
-        </w:rPr>
-        <w:pPrChange w:id="105" w:author="Microsoft Office User" w:date="2017-01-28T14:13:00Z">
+          <w:ins w:id="103" w:author="Microsoft Office User" w:date="2017-01-28T14:16:00Z"/>
+        </w:rPr>
+        <w:pPrChange w:id="104" w:author="Microsoft Office User" w:date="2017-01-28T14:13:00Z">
           <w:pPr/>
         </w:pPrChange>
       </w:pPr>
-      <w:ins w:id="106" w:author="Microsoft Office User" w:date="2017-01-28T14:15:00Z">
+      <w:ins w:id="105" w:author="Microsoft Office User" w:date="2017-01-28T14:15:00Z">
         <w:r>
           <w:t>Liver</w:t>
         </w:r>
       </w:ins>
-      <w:ins w:id="107" w:author="Microsoft Office User" w:date="2017-01-28T14:16:00Z">
+      <w:ins w:id="106" w:author="Microsoft Office User" w:date="2017-01-28T14:16:00Z">
         <w:r>
           <w:t xml:space="preserve"> and cells</w:t>
         </w:r>
       </w:ins>
-      <w:ins w:id="108" w:author="Microsoft Office User" w:date="2017-01-28T14:15:00Z">
+      <w:ins w:id="107" w:author="Microsoft Office User" w:date="2017-01-28T14:15:00Z">
         <w:r>
           <w:t xml:space="preserve"> TG/TG assay</w:t>
         </w:r>
@@ -1017,15 +1011,108 @@
           <w:numId w:val="2"/>
         </w:numPr>
         <w:rPr>
-          <w:ins w:id="109" w:author="Microsoft Office User" w:date="2017-01-28T14:17:00Z"/>
-        </w:rPr>
-        <w:pPrChange w:id="110" w:author="Microsoft Office User" w:date="2017-01-28T14:13:00Z">
+          <w:ins w:id="108" w:author="Microsoft Office User" w:date="2017-02-02T13:13:00Z"/>
+        </w:rPr>
+        <w:pPrChange w:id="109" w:author="Microsoft Office User" w:date="2017-01-28T14:13:00Z">
           <w:pPr/>
         </w:pPrChange>
       </w:pPr>
-      <w:ins w:id="111" w:author="Microsoft Office User" w:date="2017-01-28T14:17:00Z">
-        <w:r>
-          <w:t>Liver stains</w:t>
+      <w:ins w:id="110" w:author="Microsoft Office User" w:date="2017-02-02T13:12:00Z">
+        <w:r>
+          <w:t>Histology</w:t>
+        </w:r>
+      </w:ins>
+    </w:p>
+    <w:p>
+      <w:pPr>
+        <w:pStyle w:val="ListParagraph"/>
+        <w:rPr>
+          <w:ins w:id="111" w:author="Microsoft Office User" w:date="2017-01-28T14:17:00Z"/>
+        </w:rPr>
+        <w:pPrChange w:id="112" w:author="Microsoft Office User" w:date="2017-02-02T13:13:00Z">
+          <w:pPr/>
+        </w:pPrChange>
+      </w:pPr>
+      <w:ins w:id="113" w:author="Microsoft Office User" w:date="2017-02-02T13:13:00Z">
+        <w:r>
+          <w:t xml:space="preserve">The liver, IWAT, EWAT, BAT and pancreas were </w:t>
+        </w:r>
+      </w:ins>
+      <w:ins w:id="114" w:author="Microsoft Office User" w:date="2017-02-02T13:14:00Z">
+        <w:r>
+          <w:t xml:space="preserve">kept in 10% formalin for 24 hours and then </w:t>
+        </w:r>
+      </w:ins>
+      <w:ins w:id="115" w:author="Microsoft Office User" w:date="2017-02-02T13:15:00Z">
+        <w:r>
+          <w:t>stored</w:t>
+        </w:r>
+      </w:ins>
+      <w:ins w:id="116" w:author="Microsoft Office User" w:date="2017-02-02T13:14:00Z">
+        <w:r>
+          <w:t xml:space="preserve"> in 70% EtOH </w:t>
+        </w:r>
+      </w:ins>
+      <w:ins w:id="117" w:author="Microsoft Office User" w:date="2017-02-02T13:15:00Z">
+        <w:r>
+          <w:t xml:space="preserve">until further processing. Following a series of wash steps, tissues were embedded in </w:t>
+        </w:r>
+      </w:ins>
+      <w:ins w:id="118" w:author="Microsoft Office User" w:date="2017-02-02T13:16:00Z">
+        <w:r>
+          <w:t>paraffin</w:t>
+        </w:r>
+      </w:ins>
+      <w:ins w:id="119" w:author="Microsoft Office User" w:date="2017-02-02T13:15:00Z">
+        <w:r>
+          <w:t xml:space="preserve"> </w:t>
+        </w:r>
+      </w:ins>
+      <w:ins w:id="120" w:author="Microsoft Office User" w:date="2017-02-02T13:16:00Z">
+        <w:r>
+          <w:t xml:space="preserve">wax and sent to the University of Michigan Histology Core </w:t>
+        </w:r>
+      </w:ins>
+      <w:ins w:id="121" w:author="Microsoft Office User" w:date="2017-02-02T13:18:00Z">
+        <w:r>
+          <w:t xml:space="preserve">where they were </w:t>
+        </w:r>
+      </w:ins>
+      <w:ins w:id="122" w:author="Microsoft Office User" w:date="2017-02-02T13:17:00Z">
+        <w:r>
+          <w:t>processed</w:t>
+        </w:r>
+      </w:ins>
+      <w:ins w:id="123" w:author="Microsoft Office User" w:date="2017-02-02T13:18:00Z">
+        <w:r>
+          <w:t xml:space="preserve"> and stained</w:t>
+        </w:r>
+      </w:ins>
+      <w:ins w:id="124" w:author="Microsoft Office User" w:date="2017-02-02T13:17:00Z">
+        <w:r>
+          <w:t xml:space="preserve"> </w:t>
+        </w:r>
+      </w:ins>
+      <w:ins w:id="125" w:author="Microsoft Office User" w:date="2017-02-02T13:24:00Z">
+        <w:r>
+          <w:t>with</w:t>
+        </w:r>
+      </w:ins>
+      <w:ins w:id="126" w:author="Microsoft Office User" w:date="2017-02-02T13:17:00Z">
+        <w:r>
+          <w:t xml:space="preserve"> H&amp;E or trichrome</w:t>
+        </w:r>
+      </w:ins>
+      <w:ins w:id="127" w:author="Microsoft Office User" w:date="2017-02-02T13:24:00Z">
+        <w:r>
+          <w:t xml:space="preserve"> to assess cell morphology/inflammation and collagen formation respectively</w:t>
+        </w:r>
+      </w:ins>
+      <w:bookmarkStart w:id="128" w:name="_GoBack"/>
+      <w:bookmarkEnd w:id="128"/>
+      <w:ins w:id="129" w:author="Microsoft Office User" w:date="2017-02-02T13:16:00Z">
+        <w:r>
+          <w:t>.</w:t>
         </w:r>
       </w:ins>
     </w:p>
@@ -1037,13 +1124,13 @@
           <w:numId w:val="2"/>
         </w:numPr>
         <w:rPr>
-          <w:ins w:id="112" w:author="Microsoft Office User" w:date="2017-01-31T11:02:00Z"/>
-        </w:rPr>
-        <w:pPrChange w:id="113" w:author="Microsoft Office User" w:date="2017-01-28T14:13:00Z">
+          <w:ins w:id="130" w:author="Microsoft Office User" w:date="2017-01-31T11:02:00Z"/>
+        </w:rPr>
+        <w:pPrChange w:id="131" w:author="Microsoft Office User" w:date="2017-01-28T14:13:00Z">
           <w:pPr/>
         </w:pPrChange>
       </w:pPr>
-      <w:ins w:id="114" w:author="Microsoft Office User" w:date="2017-01-28T14:17:00Z">
+      <w:ins w:id="132" w:author="Microsoft Office User" w:date="2017-01-28T14:17:00Z">
         <w:r>
           <w:t>qPCR</w:t>
         </w:r>
@@ -1053,23 +1140,23 @@
       <w:pPr>
         <w:pStyle w:val="ListParagraph"/>
         <w:rPr>
-          <w:ins w:id="115" w:author="Microsoft Office User" w:date="2017-01-28T14:17:00Z"/>
-        </w:rPr>
-        <w:pPrChange w:id="116" w:author="Microsoft Office User" w:date="2017-01-31T11:02:00Z">
+          <w:ins w:id="133" w:author="Microsoft Office User" w:date="2017-01-28T14:17:00Z"/>
+        </w:rPr>
+        <w:pPrChange w:id="134" w:author="Microsoft Office User" w:date="2017-01-31T11:02:00Z">
           <w:pPr/>
         </w:pPrChange>
       </w:pPr>
-      <w:ins w:id="117" w:author="Microsoft Office User" w:date="2017-01-31T11:03:00Z">
+      <w:ins w:id="135" w:author="Microsoft Office User" w:date="2017-01-31T11:03:00Z">
         <w:r>
           <w:t>Cells</w:t>
         </w:r>
       </w:ins>
-      <w:ins w:id="118" w:author="Microsoft Office User" w:date="2017-01-31T11:22:00Z">
+      <w:ins w:id="136" w:author="Microsoft Office User" w:date="2017-01-31T11:22:00Z">
         <w:r>
           <w:t xml:space="preserve"> and tissues</w:t>
         </w:r>
       </w:ins>
-      <w:ins w:id="119" w:author="Microsoft Office User" w:date="2017-01-31T11:03:00Z">
+      <w:ins w:id="137" w:author="Microsoft Office User" w:date="2017-01-31T11:03:00Z">
         <w:r>
           <w:t xml:space="preserve"> were lysed in TRIzol</w:t>
         </w:r>
@@ -1077,19 +1164,19 @@
           <w:t xml:space="preserve"> </w:t>
         </w:r>
       </w:ins>
-      <w:ins w:id="120" w:author="Microsoft Office User" w:date="2017-01-31T11:07:00Z">
+      <w:ins w:id="138" w:author="Microsoft Office User" w:date="2017-01-31T11:07:00Z">
         <w:r>
           <w:t xml:space="preserve">RNA was extracted using </w:t>
         </w:r>
       </w:ins>
-      <w:ins w:id="121" w:author="Microsoft Office User" w:date="2017-01-31T11:13:00Z">
+      <w:ins w:id="139" w:author="Microsoft Office User" w:date="2017-01-31T11:13:00Z">
         <w:r>
           <w:t xml:space="preserve">the </w:t>
         </w:r>
         <w:r>
           <w:rPr>
             <w:rFonts w:cs="Times New Roman"/>
-            <w:rPrChange w:id="122" w:author="Microsoft Office User" w:date="2017-01-31T11:13:00Z">
+            <w:rPrChange w:id="140" w:author="Microsoft Office User" w:date="2017-01-31T11:13:00Z">
               <w:rPr>
                 <w:rFonts w:ascii="Times New Roman" w:hAnsi="Times New Roman" w:cs="Times New Roman"/>
                 <w:sz w:val="32"/>
@@ -1112,7 +1199,7 @@
           <w:t xml:space="preserve"> cDNA was synthesized from 0.5-1</w:t>
         </w:r>
       </w:ins>
-      <w:ins w:id="123" w:author="Microsoft Office User" w:date="2017-01-31T11:14:00Z">
+      <w:ins w:id="141" w:author="Microsoft Office User" w:date="2017-01-31T11:14:00Z">
         <w:r>
           <w:rPr>
             <w:rFonts w:ascii="Symbol" w:hAnsi="Symbol" w:cs="Times New Roman"/>
@@ -1120,7 +1207,7 @@
           <w:t></w:t>
         </w:r>
       </w:ins>
-      <w:ins w:id="124" w:author="Microsoft Office User" w:date="2017-01-31T11:13:00Z">
+      <w:ins w:id="142" w:author="Microsoft Office User" w:date="2017-01-31T11:13:00Z">
         <w:r>
           <w:rPr>
             <w:rFonts w:cs="Times New Roman"/>
@@ -1128,7 +1215,7 @@
           <w:t>g</w:t>
         </w:r>
       </w:ins>
-      <w:ins w:id="125" w:author="Microsoft Office User" w:date="2017-01-31T11:14:00Z">
+      <w:ins w:id="143" w:author="Microsoft Office User" w:date="2017-01-31T11:14:00Z">
         <w:r>
           <w:rPr>
             <w:rFonts w:cs="Times New Roman"/>
@@ -1136,7 +1223,7 @@
           <w:t xml:space="preserve"> of RNA</w:t>
         </w:r>
       </w:ins>
-      <w:ins w:id="126" w:author="Microsoft Office User" w:date="2017-01-31T11:13:00Z">
+      <w:ins w:id="144" w:author="Microsoft Office User" w:date="2017-01-31T11:13:00Z">
         <w:r>
           <w:rPr>
             <w:rFonts w:cs="Times New Roman"/>
@@ -1144,7 +1231,7 @@
           <w:t xml:space="preserve"> </w:t>
         </w:r>
       </w:ins>
-      <w:ins w:id="127" w:author="Microsoft Office User" w:date="2017-01-31T11:17:00Z">
+      <w:ins w:id="145" w:author="Microsoft Office User" w:date="2017-01-31T11:17:00Z">
         <w:r>
           <w:rPr>
             <w:rFonts w:cs="Times New Roman"/>
@@ -1154,7 +1241,7 @@
         <w:r>
           <w:rPr>
             <w:rFonts w:cs="Times New Roman"/>
-            <w:rPrChange w:id="128" w:author="Microsoft Office User" w:date="2017-01-31T11:17:00Z">
+            <w:rPrChange w:id="146" w:author="Microsoft Office User" w:date="2017-01-31T11:17:00Z">
               <w:rPr>
                 <w:rFonts w:ascii="Times New Roman" w:hAnsi="Times New Roman" w:cs="Times New Roman"/>
                 <w:sz w:val="32"/>
@@ -1171,7 +1258,7 @@
           <w:t>.</w:t>
         </w:r>
       </w:ins>
-      <w:ins w:id="129" w:author="Microsoft Office User" w:date="2017-01-31T11:18:00Z">
+      <w:ins w:id="147" w:author="Microsoft Office User" w:date="2017-01-31T11:18:00Z">
         <w:r>
           <w:rPr>
             <w:rFonts w:cs="Times New Roman"/>
@@ -1199,7 +1286,7 @@
         <w:r>
           <w:rPr>
             <w:rFonts w:cs="Times New Roman"/>
-            <w:rPrChange w:id="130" w:author="Microsoft Office User" w:date="2017-01-31T11:18:00Z">
+            <w:rPrChange w:id="148" w:author="Microsoft Office User" w:date="2017-01-31T11:18:00Z">
               <w:rPr>
                 <w:rFonts w:ascii="Times New Roman" w:hAnsi="Times New Roman" w:cs="Times New Roman"/>
                 <w:sz w:val="32"/>
@@ -1210,7 +1297,7 @@
           <w:t>Power SYBR Green PCR Master Mix (Life Technologies)</w:t>
         </w:r>
       </w:ins>
-      <w:ins w:id="131" w:author="Microsoft Office User" w:date="2017-01-31T11:19:00Z">
+      <w:ins w:id="149" w:author="Microsoft Office User" w:date="2017-01-31T11:19:00Z">
         <w:r>
           <w:rPr>
             <w:rFonts w:cs="Times New Roman"/>
@@ -1218,7 +1305,7 @@
           <w:t xml:space="preserve"> were combined </w:t>
         </w:r>
       </w:ins>
-      <w:ins w:id="132" w:author="Microsoft Office User" w:date="2017-01-31T11:20:00Z">
+      <w:ins w:id="150" w:author="Microsoft Office User" w:date="2017-01-31T11:20:00Z">
         <w:r>
           <w:rPr>
             <w:rFonts w:cs="Times New Roman"/>
@@ -1226,7 +1313,7 @@
           <w:t xml:space="preserve">in </w:t>
         </w:r>
       </w:ins>
-      <w:ins w:id="133" w:author="Microsoft Office User" w:date="2017-01-31T11:19:00Z">
+      <w:ins w:id="151" w:author="Microsoft Office User" w:date="2017-01-31T11:19:00Z">
         <w:r>
           <w:rPr>
             <w:rFonts w:cs="Times New Roman"/>
@@ -1234,7 +1321,7 @@
           <w:t>accordance with the manufacturer</w:t>
         </w:r>
       </w:ins>
-      <w:ins w:id="134" w:author="Microsoft Office User" w:date="2017-01-31T11:20:00Z">
+      <w:ins w:id="152" w:author="Microsoft Office User" w:date="2017-01-31T11:20:00Z">
         <w:r>
           <w:rPr>
             <w:rFonts w:cs="Times New Roman"/>
@@ -1242,7 +1329,7 @@
           <w:t>’</w:t>
         </w:r>
       </w:ins>
-      <w:ins w:id="135" w:author="Microsoft Office User" w:date="2017-01-31T11:19:00Z">
+      <w:ins w:id="153" w:author="Microsoft Office User" w:date="2017-01-31T11:19:00Z">
         <w:r>
           <w:rPr>
             <w:rFonts w:cs="Times New Roman"/>
@@ -1250,7 +1337,7 @@
           <w:t xml:space="preserve">s </w:t>
         </w:r>
       </w:ins>
-      <w:ins w:id="136" w:author="Microsoft Office User" w:date="2017-01-31T11:20:00Z">
+      <w:ins w:id="154" w:author="Microsoft Office User" w:date="2017-01-31T11:20:00Z">
         <w:r>
           <w:rPr>
             <w:rFonts w:cs="Times New Roman"/>
@@ -1258,7 +1345,7 @@
           <w:t>guidelines and quantitative real-time PCR</w:t>
         </w:r>
       </w:ins>
-      <w:ins w:id="137" w:author="Microsoft Office User" w:date="2017-01-31T11:21:00Z">
+      <w:ins w:id="155" w:author="Microsoft Office User" w:date="2017-01-31T11:21:00Z">
         <w:r>
           <w:rPr>
             <w:rFonts w:cs="Times New Roman"/>
@@ -1266,7 +1353,7 @@
           <w:t xml:space="preserve"> was performed as previously described</w:t>
         </w:r>
       </w:ins>
-      <w:ins w:id="138" w:author="Microsoft Office User" w:date="2017-01-31T11:26:00Z">
+      <w:ins w:id="156" w:author="Microsoft Office User" w:date="2017-01-31T11:26:00Z">
         <w:r>
           <w:rPr>
             <w:rFonts w:cs="Times New Roman"/>
@@ -1274,7 +1361,7 @@
           <w:t xml:space="preserve"> </w:t>
         </w:r>
       </w:ins>
-      <w:ins w:id="139" w:author="Microsoft Office User" w:date="2017-01-31T11:27:00Z">
+      <w:ins w:id="157" w:author="Microsoft Office User" w:date="2017-01-31T11:27:00Z">
         <w:r>
           <w:rPr>
             <w:rFonts w:cs="Times New Roman"/>
@@ -1301,7 +1388,7 @@
         </w:rPr>
         <w:t>(1)</w:t>
       </w:r>
-      <w:ins w:id="140" w:author="Microsoft Office User" w:date="2017-01-31T11:27:00Z">
+      <w:ins w:id="158" w:author="Microsoft Office User" w:date="2017-01-31T11:27:00Z">
         <w:r>
           <w:rPr>
             <w:rFonts w:cs="Times New Roman"/>
@@ -1309,7 +1396,7 @@
           <w:fldChar w:fldCharType="end"/>
         </w:r>
       </w:ins>
-      <w:ins w:id="141" w:author="Microsoft Office User" w:date="2017-01-31T11:21:00Z">
+      <w:ins w:id="159" w:author="Microsoft Office User" w:date="2017-01-31T11:21:00Z">
         <w:r>
           <w:rPr>
             <w:rFonts w:cs="Times New Roman"/>
@@ -1317,19 +1404,19 @@
           <w:t xml:space="preserve">. </w:t>
         </w:r>
       </w:ins>
-      <w:ins w:id="142" w:author="Microsoft Office User" w:date="2017-01-31T11:28:00Z">
+      <w:ins w:id="160" w:author="Microsoft Office User" w:date="2017-01-31T11:28:00Z">
         <w:r>
           <w:rPr>
             <w:rFonts w:cs="Times New Roman"/>
           </w:rPr>
           <w:t xml:space="preserve">mRNA expression level was normalized to </w:t>
         </w:r>
-        <w:commentRangeStart w:id="143"/>
+        <w:commentRangeStart w:id="161"/>
         <w:r>
           <w:rPr>
             <w:rFonts w:cs="Times New Roman"/>
             <w:i/>
-            <w:rPrChange w:id="144" w:author="Microsoft Office User" w:date="2017-01-31T11:30:00Z">
+            <w:rPrChange w:id="162" w:author="Microsoft Office User" w:date="2017-01-31T11:30:00Z">
               <w:rPr>
                 <w:rFonts w:cs="Times New Roman"/>
               </w:rPr>
@@ -1338,35 +1425,35 @@
           <w:t>Actb</w:t>
         </w:r>
       </w:ins>
-      <w:commentRangeEnd w:id="143"/>
-      <w:ins w:id="145" w:author="Microsoft Office User" w:date="2017-01-31T11:30:00Z">
+      <w:commentRangeEnd w:id="161"/>
+      <w:ins w:id="163" w:author="Microsoft Office User" w:date="2017-01-31T11:30:00Z">
         <w:r>
           <w:rPr>
             <w:rStyle w:val="CommentReference"/>
           </w:rPr>
-          <w:commentReference w:id="143"/>
-        </w:r>
-      </w:ins>
-      <w:ins w:id="146" w:author="Microsoft Office User" w:date="2017-01-31T11:29:00Z">
+          <w:commentReference w:id="161"/>
+        </w:r>
+      </w:ins>
+      <w:ins w:id="164" w:author="Microsoft Office User" w:date="2017-01-31T11:29:00Z">
         <w:r>
           <w:rPr>
             <w:rFonts w:cs="Times New Roman"/>
           </w:rPr>
           <w:t xml:space="preserve"> (</w:t>
         </w:r>
-        <w:commentRangeStart w:id="147"/>
+        <w:commentRangeStart w:id="165"/>
         <w:r>
           <w:rPr>
             <w:rFonts w:cs="Times New Roman"/>
           </w:rPr>
           <w:t>Table</w:t>
         </w:r>
-        <w:commentRangeEnd w:id="147"/>
+        <w:commentRangeEnd w:id="165"/>
         <w:r>
           <w:rPr>
             <w:rStyle w:val="CommentReference"/>
           </w:rPr>
-          <w:commentReference w:id="147"/>
+          <w:commentReference w:id="165"/>
         </w:r>
         <w:r>
           <w:rPr>
@@ -1375,7 +1462,7 @@
           <w:t xml:space="preserve"> 1)</w:t>
         </w:r>
       </w:ins>
-      <w:ins w:id="148" w:author="Microsoft Office User" w:date="2017-01-31T11:30:00Z">
+      <w:ins w:id="166" w:author="Microsoft Office User" w:date="2017-01-31T11:30:00Z">
         <w:r>
           <w:rPr>
             <w:rFonts w:cs="Times New Roman"/>
@@ -1392,13 +1479,13 @@
           <w:numId w:val="2"/>
         </w:numPr>
         <w:rPr>
-          <w:ins w:id="149" w:author="Microsoft Office User" w:date="2017-01-28T14:17:00Z"/>
-        </w:rPr>
-        <w:pPrChange w:id="150" w:author="Microsoft Office User" w:date="2017-01-28T14:13:00Z">
+          <w:ins w:id="167" w:author="Microsoft Office User" w:date="2017-01-28T14:17:00Z"/>
+        </w:rPr>
+        <w:pPrChange w:id="168" w:author="Microsoft Office User" w:date="2017-01-28T14:13:00Z">
           <w:pPr/>
         </w:pPrChange>
       </w:pPr>
-      <w:ins w:id="151" w:author="Microsoft Office User" w:date="2017-01-28T14:17:00Z">
+      <w:ins w:id="169" w:author="Microsoft Office User" w:date="2017-01-28T14:17:00Z">
         <w:r>
           <w:t>Western blotting</w:t>
         </w:r>
@@ -1412,13 +1499,13 @@
           <w:numId w:val="2"/>
         </w:numPr>
         <w:rPr>
-          <w:ins w:id="152" w:author="Microsoft Office User" w:date="2017-01-28T14:17:00Z"/>
-        </w:rPr>
-        <w:pPrChange w:id="153" w:author="Microsoft Office User" w:date="2017-01-28T14:13:00Z">
+          <w:ins w:id="170" w:author="Microsoft Office User" w:date="2017-01-28T14:17:00Z"/>
+        </w:rPr>
+        <w:pPrChange w:id="171" w:author="Microsoft Office User" w:date="2017-01-28T14:13:00Z">
           <w:pPr/>
         </w:pPrChange>
       </w:pPr>
-      <w:ins w:id="154" w:author="Microsoft Office User" w:date="2017-01-28T14:17:00Z">
+      <w:ins w:id="172" w:author="Microsoft Office User" w:date="2017-01-28T14:17:00Z">
         <w:r>
           <w:t>Isoproterenol test</w:t>
         </w:r>
@@ -1432,13 +1519,13 @@
           <w:numId w:val="2"/>
         </w:numPr>
         <w:rPr>
-          <w:ins w:id="155" w:author="Microsoft Office User" w:date="2017-01-28T14:12:00Z"/>
-        </w:rPr>
-        <w:pPrChange w:id="156" w:author="Microsoft Office User" w:date="2017-01-28T14:13:00Z">
+          <w:ins w:id="173" w:author="Microsoft Office User" w:date="2017-01-28T14:12:00Z"/>
+        </w:rPr>
+        <w:pPrChange w:id="174" w:author="Microsoft Office User" w:date="2017-01-28T14:13:00Z">
           <w:pPr/>
         </w:pPrChange>
       </w:pPr>
-      <w:ins w:id="157" w:author="Microsoft Office User" w:date="2017-01-28T14:23:00Z">
+      <w:ins w:id="175" w:author="Microsoft Office User" w:date="2017-01-28T14:23:00Z">
         <w:r>
           <w:t>Stats</w:t>
         </w:r>
@@ -1482,12 +1569,12 @@
       <w:r>
         <w:t xml:space="preserve">published data </w:t>
       </w:r>
-      <w:del w:id="158" w:author="Microsoft Office User" w:date="2017-01-28T14:02:00Z">
+      <w:del w:id="176" w:author="Microsoft Office User" w:date="2017-01-28T14:02:00Z">
         <w:r>
           <w:delText>(</w:delText>
         </w:r>
       </w:del>
-      <w:ins w:id="159" w:author="Microsoft Office User" w:date="2017-01-28T14:02:00Z">
+      <w:ins w:id="177" w:author="Microsoft Office User" w:date="2017-01-28T14:02:00Z">
         <w:r>
           <w:fldChar w:fldCharType="begin" w:fldLock="1"/>
         </w:r>
@@ -1504,12 +1591,12 @@
         </w:rPr>
         <w:t>(2)</w:t>
       </w:r>
-      <w:ins w:id="160" w:author="Microsoft Office User" w:date="2017-01-28T14:02:00Z">
+      <w:ins w:id="178" w:author="Microsoft Office User" w:date="2017-01-28T14:02:00Z">
         <w:r>
           <w:fldChar w:fldCharType="end"/>
         </w:r>
       </w:ins>
-      <w:del w:id="161" w:author="Microsoft Office User" w:date="2017-01-28T14:02:00Z">
+      <w:del w:id="179" w:author="Microsoft Office User" w:date="2017-01-28T14:02:00Z">
         <w:r>
           <w:delText>)</w:delText>
         </w:r>
@@ -1577,16 +1664,16 @@
       <w:r>
         <w:t xml:space="preserve"> </w:t>
       </w:r>
-      <w:commentRangeStart w:id="162"/>
+      <w:commentRangeStart w:id="180"/>
       <w:r>
         <w:t>The</w:t>
       </w:r>
-      <w:commentRangeEnd w:id="162"/>
+      <w:commentRangeEnd w:id="180"/>
       <w:r>
         <w:rPr>
           <w:rStyle w:val="CommentReference"/>
         </w:rPr>
-        <w:commentReference w:id="162"/>
+        <w:commentReference w:id="180"/>
       </w:r>
       <w:r>
         <w:t xml:space="preserve"> presence of Cushing’s in individuals with a high BMI leads to increased insulin resistance (measured by HOMA-IR score), above that of Cushing’s or obesity alone.</w:t>
@@ -1594,19 +1681,19 @@
       <w:r>
         <w:t xml:space="preserve"> </w:t>
       </w:r>
-      <w:commentRangeStart w:id="163"/>
+      <w:commentRangeStart w:id="181"/>
       <w:r>
         <w:t>However,</w:t>
       </w:r>
       <w:r>
         <w:t xml:space="preserve"> it is not possible to determine when these individuals developed this disease and what their weight status was prior to their diagnosis.</w:t>
       </w:r>
-      <w:commentRangeEnd w:id="163"/>
+      <w:commentRangeEnd w:id="181"/>
       <w:r>
         <w:rPr>
           <w:rStyle w:val="CommentReference"/>
         </w:rPr>
-        <w:commentReference w:id="163"/>
+        <w:commentReference w:id="181"/>
       </w:r>
     </w:p>
     <w:p/>
@@ -1641,16 +1728,16 @@
       <w:r>
         <w:t xml:space="preserve"> (</w:t>
       </w:r>
-      <w:commentRangeStart w:id="164"/>
+      <w:commentRangeStart w:id="182"/>
       <w:r>
         <w:t>cite</w:t>
       </w:r>
-      <w:commentRangeEnd w:id="164"/>
+      <w:commentRangeEnd w:id="182"/>
       <w:r>
         <w:rPr>
           <w:rStyle w:val="CommentReference"/>
         </w:rPr>
-        <w:commentReference w:id="164"/>
+        <w:commentReference w:id="182"/>
       </w:r>
       <w:r>
         <w:t>). HFD-fed, dexamethasone-</w:t>
@@ -1664,16 +1751,16 @@
       <w:r>
         <w:t>stimulated glucose uptake when compared to all other groups. Though, it is important to note that the NCD-fed, dexamethasone treated animals still experienced some insulin resistance at this high dose.  Additionally</w:t>
       </w:r>
-      <w:commentRangeStart w:id="165"/>
+      <w:commentRangeStart w:id="183"/>
       <w:r>
         <w:t xml:space="preserve">, </w:t>
       </w:r>
-      <w:del w:id="166" w:author="Dave Bridges" w:date="2017-01-24T16:51:00Z">
+      <w:del w:id="184" w:author="Dave Bridges" w:date="2017-01-24T16:51:00Z">
         <w:r>
           <w:delText>these mice</w:delText>
         </w:r>
       </w:del>
-      <w:ins w:id="167" w:author="Dave Bridges" w:date="2017-01-24T16:51:00Z">
+      <w:ins w:id="185" w:author="Dave Bridges" w:date="2017-01-24T16:51:00Z">
         <w:r>
           <w:t>HFD/dexamethasone</w:t>
         </w:r>
@@ -1681,12 +1768,12 @@
       <w:r>
         <w:t xml:space="preserve"> </w:t>
       </w:r>
-      <w:del w:id="168" w:author="Dave Bridges" w:date="2017-01-24T16:51:00Z">
+      <w:del w:id="186" w:author="Dave Bridges" w:date="2017-01-24T16:51:00Z">
         <w:r>
           <w:delText>were hyperglycemic</w:delText>
         </w:r>
       </w:del>
-      <w:ins w:id="169" w:author="Dave Bridges" w:date="2017-01-24T16:51:00Z">
+      <w:ins w:id="187" w:author="Dave Bridges" w:date="2017-01-24T16:51:00Z">
         <w:r>
           <w:t>exhibited fasting hyperglycemia</w:t>
         </w:r>
@@ -1694,12 +1781,12 @@
       <w:r>
         <w:t xml:space="preserve">, </w:t>
       </w:r>
-      <w:del w:id="170" w:author="Dave Bridges" w:date="2017-01-24T16:52:00Z">
+      <w:del w:id="188" w:author="Dave Bridges" w:date="2017-01-24T16:52:00Z">
         <w:r>
           <w:delText>a condition not seen when mice are treated with dexamethasone or HFD alone</w:delText>
         </w:r>
       </w:del>
-      <w:ins w:id="171" w:author="Dave Bridges" w:date="2017-01-24T16:52:00Z">
+      <w:ins w:id="189" w:author="Dave Bridges" w:date="2017-01-24T16:52:00Z">
         <w:r>
           <w:t>with a significant interaction between diet and drug (p=</w:t>
         </w:r>
@@ -1710,21 +1797,21 @@
           <w:t>)</w:t>
         </w:r>
       </w:ins>
-      <w:ins w:id="172" w:author="Dave Bridges" w:date="2017-01-24T16:53:00Z">
+      <w:ins w:id="190" w:author="Dave Bridges" w:date="2017-01-24T16:53:00Z">
         <w:r>
           <w:t>.</w:t>
         </w:r>
       </w:ins>
-      <w:commentRangeEnd w:id="165"/>
-      <w:ins w:id="173" w:author="Dave Bridges" w:date="2017-01-24T16:57:00Z">
+      <w:commentRangeEnd w:id="183"/>
+      <w:ins w:id="191" w:author="Dave Bridges" w:date="2017-01-24T16:57:00Z">
         <w:r>
           <w:rPr>
             <w:rStyle w:val="CommentReference"/>
           </w:rPr>
-          <w:commentReference w:id="165"/>
-        </w:r>
-      </w:ins>
-      <w:del w:id="174" w:author="Dave Bridges" w:date="2017-01-24T16:52:00Z">
+          <w:commentReference w:id="183"/>
+        </w:r>
+      </w:ins>
+      <w:del w:id="192" w:author="Dave Bridges" w:date="2017-01-24T16:52:00Z">
         <w:r>
           <w:delText>.</w:delText>
         </w:r>
@@ -1732,16 +1819,16 @@
     </w:p>
     <w:p/>
     <w:p>
-      <w:commentRangeStart w:id="175"/>
+      <w:commentRangeStart w:id="193"/>
       <w:r>
         <w:t>Clamp data</w:t>
       </w:r>
-      <w:commentRangeEnd w:id="175"/>
+      <w:commentRangeEnd w:id="193"/>
       <w:r>
         <w:rPr>
           <w:rStyle w:val="CommentReference"/>
         </w:rPr>
-        <w:commentReference w:id="175"/>
+        <w:commentReference w:id="193"/>
       </w:r>
     </w:p>
     <w:p>
@@ -1759,7 +1846,7 @@
       </w:r>
     </w:p>
     <w:p>
-      <w:commentRangeStart w:id="176"/>
+      <w:commentRangeStart w:id="194"/>
       <w:r>
         <w:t>Obesity and chronic elevations in glucocorticoids have been associated with increased liver fat</w:t>
       </w:r>
@@ -1793,25 +1880,25 @@
       <w:r>
         <w:t xml:space="preserve">stingly, levels were further </w:t>
       </w:r>
-      <w:commentRangeStart w:id="177"/>
+      <w:commentRangeStart w:id="195"/>
       <w:r>
         <w:t>elevated</w:t>
       </w:r>
-      <w:commentRangeEnd w:id="177"/>
+      <w:commentRangeEnd w:id="195"/>
       <w:r>
         <w:rPr>
           <w:rStyle w:val="CommentReference"/>
         </w:rPr>
-        <w:commentReference w:id="177"/>
+        <w:commentReference w:id="195"/>
       </w:r>
       <w:r>
         <w:t xml:space="preserve"> in obese Cushing’s patients, </w:t>
       </w:r>
-      <w:commentRangeStart w:id="178"/>
+      <w:commentRangeStart w:id="196"/>
       <w:r>
         <w:t>synergistically so in the case of ALT</w:t>
       </w:r>
-      <w:ins w:id="179" w:author="Microsoft Office User" w:date="2017-01-28T14:04:00Z">
+      <w:ins w:id="197" w:author="Microsoft Office User" w:date="2017-01-28T14:04:00Z">
         <w:r>
           <w:t xml:space="preserve"> (Figure 2)</w:t>
         </w:r>
@@ -1822,19 +1909,19 @@
       <w:r>
         <w:t xml:space="preserve"> </w:t>
       </w:r>
-      <w:commentRangeEnd w:id="176"/>
+      <w:commentRangeEnd w:id="194"/>
       <w:r>
         <w:rPr>
           <w:rStyle w:val="CommentReference"/>
         </w:rPr>
-        <w:commentReference w:id="176"/>
-      </w:r>
-      <w:commentRangeEnd w:id="178"/>
+        <w:commentReference w:id="194"/>
+      </w:r>
+      <w:commentRangeEnd w:id="196"/>
       <w:r>
         <w:rPr>
           <w:rStyle w:val="CommentReference"/>
         </w:rPr>
-        <w:commentReference w:id="178"/>
+        <w:commentReference w:id="196"/>
       </w:r>
     </w:p>
     <w:p/>
@@ -1872,7 +1959,7 @@
       <w:r>
         <w:t xml:space="preserve"> (Figure</w:t>
       </w:r>
-      <w:ins w:id="180" w:author="Microsoft Office User" w:date="2017-01-28T14:04:00Z">
+      <w:ins w:id="198" w:author="Microsoft Office User" w:date="2017-01-28T14:04:00Z">
         <w:r>
           <w:t xml:space="preserve"> 2</w:t>
         </w:r>
@@ -1889,7 +1976,7 @@
       <w:r>
         <w:t>In support of this, H&amp;E staining of hepatic tissue clearly depicts higher lipid levels in this group (Figure</w:t>
       </w:r>
-      <w:ins w:id="181" w:author="Microsoft Office User" w:date="2017-01-28T14:04:00Z">
+      <w:ins w:id="199" w:author="Microsoft Office User" w:date="2017-01-28T14:04:00Z">
         <w:r>
           <w:t xml:space="preserve"> 2</w:t>
         </w:r>
@@ -1903,16 +1990,16 @@
       <w:r>
         <w:t xml:space="preserve">Collagen/trichrome </w:t>
       </w:r>
-      <w:commentRangeStart w:id="182"/>
+      <w:commentRangeStart w:id="200"/>
       <w:r>
         <w:t>data</w:t>
       </w:r>
-      <w:commentRangeEnd w:id="182"/>
+      <w:commentRangeEnd w:id="200"/>
       <w:r>
         <w:rPr>
           <w:rStyle w:val="CommentReference"/>
         </w:rPr>
-        <w:commentReference w:id="182"/>
+        <w:commentReference w:id="200"/>
       </w:r>
       <w:r>
         <w:t>…</w:t>
@@ -1932,19 +2019,19 @@
       <w:r>
         <w:t xml:space="preserve"> lipogenesis (</w:t>
       </w:r>
-      <w:commentRangeStart w:id="183"/>
+      <w:commentRangeStart w:id="201"/>
       <w:r>
         <w:rPr>
           <w:i/>
         </w:rPr>
         <w:t>Srebf1</w:t>
       </w:r>
-      <w:commentRangeEnd w:id="183"/>
+      <w:commentRangeEnd w:id="201"/>
       <w:r>
         <w:rPr>
           <w:rStyle w:val="CommentReference"/>
         </w:rPr>
-        <w:commentReference w:id="183"/>
+        <w:commentReference w:id="201"/>
       </w:r>
       <w:r>
         <w:t xml:space="preserve"> and </w:t>
@@ -1958,7 +2045,7 @@
       <w:r>
         <w:t>) was assessed via qPCR (Figure</w:t>
       </w:r>
-      <w:ins w:id="184" w:author="Microsoft Office User" w:date="2017-01-28T14:04:00Z">
+      <w:ins w:id="202" w:author="Microsoft Office User" w:date="2017-01-28T14:04:00Z">
         <w:r>
           <w:t xml:space="preserve"> 2</w:t>
         </w:r>
@@ -1981,7 +2068,7 @@
       <w:r>
         <w:t>however, levels</w:t>
       </w:r>
-      <w:ins w:id="185" w:author="Dave Bridges" w:date="2017-01-24T17:24:00Z">
+      <w:ins w:id="203" w:author="Dave Bridges" w:date="2017-01-24T17:24:00Z">
         <w:r>
           <w:t xml:space="preserve"> of both these enzymes</w:t>
         </w:r>
@@ -1989,7 +2076,7 @@
       <w:r>
         <w:t xml:space="preserve"> were </w:t>
       </w:r>
-      <w:del w:id="186" w:author="Dave Bridges" w:date="2017-01-24T16:49:00Z">
+      <w:del w:id="204" w:author="Dave Bridges" w:date="2017-01-24T16:49:00Z">
         <w:r>
           <w:delText xml:space="preserve">found to be comparable among </w:delText>
         </w:r>
@@ -2006,7 +2093,7 @@
           <w:delText>oups</w:delText>
         </w:r>
       </w:del>
-      <w:ins w:id="187" w:author="Dave Bridges" w:date="2017-01-24T16:49:00Z">
+      <w:ins w:id="205" w:author="Dave Bridges" w:date="2017-01-24T16:49:00Z">
         <w:r>
           <w:t>reduced in HFD/dexamethasone livers</w:t>
         </w:r>
@@ -2020,7 +2107,7 @@
       <w:r>
         <w:t xml:space="preserve">dexamethasone treatment is </w:t>
       </w:r>
-      <w:ins w:id="188" w:author="Dave Bridges" w:date="2017-01-24T17:24:00Z">
+      <w:ins w:id="206" w:author="Dave Bridges" w:date="2017-01-24T17:24:00Z">
         <w:r>
           <w:t xml:space="preserve">likely </w:t>
         </w:r>
@@ -2037,7 +2124,7 @@
       <w:r>
         <w:t xml:space="preserve"> a different mechanism than </w:t>
       </w:r>
-      <w:del w:id="189" w:author="Dave Bridges" w:date="2017-01-24T17:24:00Z">
+      <w:del w:id="207" w:author="Dave Bridges" w:date="2017-01-24T17:24:00Z">
         <w:r>
           <w:delText xml:space="preserve">that which occurs </w:delText>
         </w:r>
@@ -2048,12 +2135,12 @@
           <w:delText xml:space="preserve">. </w:delText>
         </w:r>
       </w:del>
-      <w:ins w:id="190" w:author="Dave Bridges" w:date="2017-01-24T17:24:00Z">
+      <w:ins w:id="208" w:author="Dave Bridges" w:date="2017-01-24T17:24:00Z">
         <w:r>
           <w:t xml:space="preserve">transcriptional activation of </w:t>
         </w:r>
       </w:ins>
-      <w:ins w:id="191" w:author="Dave Bridges" w:date="2017-01-24T17:25:00Z">
+      <w:ins w:id="209" w:author="Dave Bridges" w:date="2017-01-24T17:25:00Z">
         <w:r>
           <w:rPr>
             <w:i/>
@@ -2093,7 +2180,7 @@
       <w:r>
         <w:t xml:space="preserve"> (FIG</w:t>
       </w:r>
-      <w:ins w:id="192" w:author="Microsoft Office User" w:date="2017-01-28T14:04:00Z">
+      <w:ins w:id="210" w:author="Microsoft Office User" w:date="2017-01-28T14:04:00Z">
         <w:r>
           <w:t xml:space="preserve"> 3</w:t>
         </w:r>
@@ -2122,16 +2209,16 @@
       <w:r>
         <w:t xml:space="preserve">There were no significant differences in food </w:t>
       </w:r>
-      <w:commentRangeStart w:id="193"/>
+      <w:commentRangeStart w:id="211"/>
       <w:r>
         <w:t>consumption</w:t>
       </w:r>
-      <w:commentRangeEnd w:id="193"/>
+      <w:commentRangeEnd w:id="211"/>
       <w:r>
         <w:rPr>
           <w:rStyle w:val="CommentReference"/>
         </w:rPr>
-        <w:commentReference w:id="193"/>
+        <w:commentReference w:id="211"/>
       </w:r>
       <w:r>
         <w:t>.</w:t>
@@ -2139,7 +2226,7 @@
     </w:p>
     <w:p/>
     <w:p>
-      <w:commentRangeStart w:id="194"/>
+      <w:commentRangeStart w:id="212"/>
       <w:r>
         <w:t>Fat cell size</w:t>
       </w:r>
@@ -2149,12 +2236,12 @@
       <w:r>
         <w:t>…</w:t>
       </w:r>
-      <w:commentRangeEnd w:id="194"/>
+      <w:commentRangeEnd w:id="212"/>
       <w:r>
         <w:rPr>
           <w:rStyle w:val="CommentReference"/>
         </w:rPr>
-        <w:commentReference w:id="194"/>
+        <w:commentReference w:id="212"/>
       </w:r>
     </w:p>
     <w:p/>
@@ -2235,7 +2322,7 @@
         </w:rPr>
         <w:t xml:space="preserve"> (</w:t>
       </w:r>
-      <w:ins w:id="195" w:author="Microsoft Office User" w:date="2017-01-28T14:05:00Z">
+      <w:ins w:id="213" w:author="Microsoft Office User" w:date="2017-01-28T14:05:00Z">
         <w:r>
           <w:rPr>
             <w:color w:val="000000" w:themeColor="text1"/>
@@ -2243,7 +2330,7 @@
           <w:t xml:space="preserve">figure </w:t>
         </w:r>
       </w:ins>
-      <w:del w:id="196" w:author="Microsoft Office User" w:date="2017-01-28T14:05:00Z">
+      <w:del w:id="214" w:author="Microsoft Office User" w:date="2017-01-28T14:05:00Z">
         <w:r>
           <w:rPr>
             <w:color w:val="000000" w:themeColor="text1"/>
@@ -2251,7 +2338,7 @@
           <w:delText>figures</w:delText>
         </w:r>
       </w:del>
-      <w:ins w:id="197" w:author="Microsoft Office User" w:date="2017-01-28T14:05:00Z">
+      <w:ins w:id="215" w:author="Microsoft Office User" w:date="2017-01-28T14:05:00Z">
         <w:r>
           <w:rPr>
             <w:color w:val="000000" w:themeColor="text1"/>
@@ -2325,7 +2412,7 @@
         </w:rPr>
         <w:t xml:space="preserve"> (figure</w:t>
       </w:r>
-      <w:ins w:id="198" w:author="Microsoft Office User" w:date="2017-01-28T14:26:00Z">
+      <w:ins w:id="216" w:author="Microsoft Office User" w:date="2017-01-28T14:26:00Z">
         <w:r>
           <w:rPr>
             <w:color w:val="000000" w:themeColor="text1"/>
@@ -2383,19 +2470,19 @@
         </w:rPr>
         <w:t xml:space="preserve"> following dexamethasone </w:t>
       </w:r>
-      <w:commentRangeStart w:id="199"/>
+      <w:commentRangeStart w:id="217"/>
       <w:r>
         <w:rPr>
           <w:color w:val="000000" w:themeColor="text1"/>
         </w:rPr>
         <w:t>treatment</w:t>
       </w:r>
-      <w:commentRangeEnd w:id="199"/>
+      <w:commentRangeEnd w:id="217"/>
       <w:r>
         <w:rPr>
           <w:rStyle w:val="CommentReference"/>
         </w:rPr>
-        <w:commentReference w:id="199"/>
+        <w:commentReference w:id="217"/>
       </w:r>
       <w:r>
         <w:rPr>
@@ -2480,7 +2567,7 @@
         </w:rPr>
         <w:t>stimulated conditions (figure</w:t>
       </w:r>
-      <w:ins w:id="200" w:author="Microsoft Office User" w:date="2017-01-28T14:05:00Z">
+      <w:ins w:id="218" w:author="Microsoft Office User" w:date="2017-01-28T14:05:00Z">
         <w:r>
           <w:rPr>
             <w:color w:val="000000" w:themeColor="text1"/>
@@ -2718,7 +2805,7 @@
         </w:rPr>
         <w:t xml:space="preserve"> (figure</w:t>
       </w:r>
-      <w:ins w:id="201" w:author="Microsoft Office User" w:date="2017-01-28T14:07:00Z">
+      <w:ins w:id="219" w:author="Microsoft Office User" w:date="2017-01-28T14:07:00Z">
         <w:r>
           <w:rPr>
             <w:color w:val="000000" w:themeColor="text1"/>
@@ -2756,19 +2843,19 @@
         </w:rPr>
         <w:t xml:space="preserve">p </w:t>
       </w:r>
-      <w:commentRangeStart w:id="202"/>
+      <w:commentRangeStart w:id="220"/>
       <w:r>
         <w:rPr>
           <w:color w:val="000000" w:themeColor="text1"/>
         </w:rPr>
         <w:t>value</w:t>
       </w:r>
-      <w:commentRangeEnd w:id="202"/>
+      <w:commentRangeEnd w:id="220"/>
       <w:r>
         <w:rPr>
           <w:rStyle w:val="CommentReference"/>
         </w:rPr>
-        <w:commentReference w:id="202"/>
+        <w:commentReference w:id="220"/>
       </w:r>
       <w:r>
         <w:rPr>
@@ -2808,19 +2895,19 @@
         </w:rPr>
         <w:t xml:space="preserve">, ATGL </w:t>
       </w:r>
-      <w:commentRangeStart w:id="203"/>
+      <w:commentRangeStart w:id="221"/>
       <w:r>
         <w:rPr>
           <w:color w:val="000000" w:themeColor="text1"/>
         </w:rPr>
         <w:t>and</w:t>
       </w:r>
-      <w:commentRangeEnd w:id="203"/>
+      <w:commentRangeEnd w:id="221"/>
       <w:r>
         <w:rPr>
           <w:rStyle w:val="CommentReference"/>
         </w:rPr>
-        <w:commentReference w:id="203"/>
+        <w:commentReference w:id="221"/>
       </w:r>
       <w:r>
         <w:rPr>
@@ -2834,21 +2921,21 @@
         </w:rPr>
         <w:t xml:space="preserve"> in the iWAT of these mice. Consistent with the above findings, expression was elevated in the dexamethasone-treated groups and there was a significant interaction of drug and </w:t>
       </w:r>
-      <w:commentRangeStart w:id="204"/>
+      <w:commentRangeStart w:id="222"/>
       <w:r>
         <w:rPr>
           <w:color w:val="000000" w:themeColor="text1"/>
         </w:rPr>
         <w:t>diet</w:t>
       </w:r>
-      <w:commentRangeEnd w:id="204"/>
+      <w:commentRangeEnd w:id="222"/>
       <w:r>
         <w:rPr>
           <w:rStyle w:val="CommentReference"/>
         </w:rPr>
-        <w:commentReference w:id="204"/>
-      </w:r>
-      <w:ins w:id="205" w:author="Microsoft Office User" w:date="2017-01-28T14:22:00Z">
+        <w:commentReference w:id="222"/>
+      </w:r>
+      <w:ins w:id="223" w:author="Microsoft Office User" w:date="2017-01-28T14:22:00Z">
         <w:r>
           <w:rPr>
             <w:color w:val="000000" w:themeColor="text1"/>
@@ -2898,13 +2985,13 @@
     <w:p>
       <w:pPr>
         <w:rPr>
-          <w:ins w:id="206" w:author="Microsoft Office User" w:date="2017-01-28T14:12:00Z"/>
+          <w:ins w:id="224" w:author="Microsoft Office User" w:date="2017-01-28T14:12:00Z"/>
           <w:b/>
           <w:sz w:val="36"/>
           <w:u w:val="single"/>
         </w:rPr>
       </w:pPr>
-      <w:ins w:id="207" w:author="Microsoft Office User" w:date="2017-01-28T14:13:00Z">
+      <w:ins w:id="225" w:author="Microsoft Office User" w:date="2017-01-28T14:13:00Z">
         <w:r>
           <w:rPr>
             <w:b/>
@@ -2918,11 +3005,11 @@
     <w:p>
       <w:pPr>
         <w:rPr>
-          <w:del w:id="208" w:author="Microsoft Office User" w:date="2017-01-28T14:12:00Z"/>
-          <w:color w:val="000000" w:themeColor="text1"/>
-        </w:rPr>
-      </w:pPr>
-      <w:del w:id="209" w:author="Microsoft Office User" w:date="2017-01-28T14:12:00Z">
+          <w:del w:id="226" w:author="Microsoft Office User" w:date="2017-01-28T14:12:00Z"/>
+          <w:color w:val="000000" w:themeColor="text1"/>
+        </w:rPr>
+      </w:pPr>
+      <w:del w:id="227" w:author="Microsoft Office User" w:date="2017-01-28T14:12:00Z">
         <w:r>
           <w:rPr>
             <w:color w:val="000000" w:themeColor="text1"/>
@@ -2980,7 +3067,7 @@
       </w:r>
     </w:p>
   </w:comment>
-  <w:comment w:id="54" w:author="Microsoft Office User" w:date="2017-01-31T11:09:00Z" w:initials="Office">
+  <w:comment w:id="53" w:author="Microsoft Office User" w:date="2017-01-31T11:09:00Z" w:initials="Office">
     <w:p>
       <w:pPr>
         <w:pStyle w:val="CommentText"/>
@@ -2996,7 +3083,7 @@
       </w:r>
     </w:p>
   </w:comment>
-  <w:comment w:id="92" w:author="Microsoft Office User" w:date="2017-01-31T10:57:00Z" w:initials="Office">
+  <w:comment w:id="91" w:author="Microsoft Office User" w:date="2017-01-31T10:57:00Z" w:initials="Office">
     <w:p>
       <w:pPr>
         <w:pStyle w:val="CommentText"/>
@@ -3012,7 +3099,7 @@
       </w:r>
     </w:p>
   </w:comment>
-  <w:comment w:id="143" w:author="Microsoft Office User" w:date="2017-01-31T11:30:00Z" w:initials="Office">
+  <w:comment w:id="161" w:author="Microsoft Office User" w:date="2017-01-31T11:30:00Z" w:initials="Office">
     <w:p>
       <w:pPr>
         <w:pStyle w:val="CommentText"/>
@@ -3028,7 +3115,7 @@
       </w:r>
     </w:p>
   </w:comment>
-  <w:comment w:id="147" w:author="Microsoft Office User" w:date="2017-01-31T11:29:00Z" w:initials="Office">
+  <w:comment w:id="165" w:author="Microsoft Office User" w:date="2017-01-31T11:29:00Z" w:initials="Office">
     <w:p>
       <w:pPr>
         <w:pStyle w:val="CommentText"/>
@@ -3044,7 +3131,7 @@
       </w:r>
     </w:p>
   </w:comment>
-  <w:comment w:id="162" w:author="Dave Bridges" w:date="2017-01-24T17:08:00Z" w:initials="DB">
+  <w:comment w:id="180" w:author="Dave Bridges" w:date="2017-01-24T17:08:00Z" w:initials="DB">
     <w:p>
       <w:pPr>
         <w:rPr>
@@ -3098,7 +3185,7 @@
       </w:r>
     </w:p>
   </w:comment>
-  <w:comment w:id="163" w:author="Microsoft Office User" w:date="2017-01-20T01:37:00Z" w:initials="Office">
+  <w:comment w:id="181" w:author="Microsoft Office User" w:date="2017-01-20T01:37:00Z" w:initials="Office">
     <w:p>
       <w:pPr>
         <w:pStyle w:val="CommentText"/>
@@ -3114,7 +3201,7 @@
       </w:r>
     </w:p>
   </w:comment>
-  <w:comment w:id="164" w:author="Microsoft Office User" w:date="2017-01-28T14:03:00Z" w:initials="Office">
+  <w:comment w:id="182" w:author="Microsoft Office User" w:date="2017-01-28T14:03:00Z" w:initials="Office">
     <w:p>
       <w:pPr>
         <w:pStyle w:val="CommentText"/>
@@ -3130,7 +3217,7 @@
       </w:r>
     </w:p>
   </w:comment>
-  <w:comment w:id="165" w:author="Dave Bridges" w:date="2017-01-24T16:57:00Z" w:initials="DB">
+  <w:comment w:id="183" w:author="Dave Bridges" w:date="2017-01-24T16:57:00Z" w:initials="DB">
     <w:p>
       <w:pPr>
         <w:rPr>
@@ -3240,7 +3327,7 @@
       </w:pPr>
     </w:p>
   </w:comment>
-  <w:comment w:id="175" w:author="Dave Bridges" w:date="2017-01-20T15:16:00Z" w:initials="DB">
+  <w:comment w:id="193" w:author="Dave Bridges" w:date="2017-01-20T15:16:00Z" w:initials="DB">
     <w:p>
       <w:pPr>
         <w:pStyle w:val="CommentText"/>
@@ -3256,7 +3343,7 @@
       </w:r>
     </w:p>
   </w:comment>
-  <w:comment w:id="177" w:author="Microsoft Office User" w:date="2017-01-28T14:25:00Z" w:initials="Office">
+  <w:comment w:id="195" w:author="Microsoft Office User" w:date="2017-01-28T14:25:00Z" w:initials="Office">
     <w:p>
       <w:pPr>
         <w:pStyle w:val="CommentText"/>
@@ -3272,7 +3359,7 @@
       </w:r>
     </w:p>
   </w:comment>
-  <w:comment w:id="176" w:author="Dave Bridges" w:date="2017-01-24T16:50:00Z" w:initials="DB">
+  <w:comment w:id="194" w:author="Dave Bridges" w:date="2017-01-24T16:50:00Z" w:initials="DB">
     <w:p>
       <w:pPr>
         <w:pStyle w:val="CommentText"/>
@@ -3288,7 +3375,7 @@
       </w:r>
     </w:p>
   </w:comment>
-  <w:comment w:id="178" w:author="Dave Bridges" w:date="2017-01-24T16:51:00Z" w:initials="DB">
+  <w:comment w:id="196" w:author="Dave Bridges" w:date="2017-01-24T16:51:00Z" w:initials="DB">
     <w:p>
       <w:pPr>
         <w:pStyle w:val="CommentText"/>
@@ -3304,7 +3391,7 @@
       </w:r>
     </w:p>
   </w:comment>
-  <w:comment w:id="182" w:author="Microsoft Office User" w:date="2017-01-28T14:25:00Z" w:initials="Office">
+  <w:comment w:id="200" w:author="Microsoft Office User" w:date="2017-01-28T14:25:00Z" w:initials="Office">
     <w:p>
       <w:pPr>
         <w:pStyle w:val="CommentText"/>
@@ -3320,7 +3407,7 @@
       </w:r>
     </w:p>
   </w:comment>
-  <w:comment w:id="183" w:author="Microsoft Office User" w:date="2017-01-20T01:48:00Z" w:initials="Office">
+  <w:comment w:id="201" w:author="Microsoft Office User" w:date="2017-01-20T01:48:00Z" w:initials="Office">
     <w:p>
       <w:pPr>
         <w:pStyle w:val="CommentText"/>
@@ -3336,7 +3423,7 @@
       </w:r>
     </w:p>
   </w:comment>
-  <w:comment w:id="193" w:author="Microsoft Office User" w:date="2017-01-20T02:11:00Z" w:initials="Office">
+  <w:comment w:id="211" w:author="Microsoft Office User" w:date="2017-01-20T02:11:00Z" w:initials="Office">
     <w:p>
       <w:pPr>
         <w:pStyle w:val="CommentText"/>
@@ -3352,7 +3439,7 @@
       </w:r>
     </w:p>
   </w:comment>
-  <w:comment w:id="194" w:author="Dave Bridges" w:date="2017-01-20T15:16:00Z" w:initials="DB">
+  <w:comment w:id="212" w:author="Dave Bridges" w:date="2017-01-20T15:16:00Z" w:initials="DB">
     <w:p>
       <w:pPr>
         <w:pStyle w:val="CommentText"/>
@@ -3368,7 +3455,7 @@
       </w:r>
     </w:p>
   </w:comment>
-  <w:comment w:id="199" w:author="Microsoft Office User" w:date="2017-01-28T14:23:00Z" w:initials="Office">
+  <w:comment w:id="217" w:author="Microsoft Office User" w:date="2017-01-28T14:23:00Z" w:initials="Office">
     <w:p>
       <w:pPr>
         <w:pStyle w:val="CommentText"/>
@@ -3384,7 +3471,7 @@
       </w:r>
     </w:p>
   </w:comment>
-  <w:comment w:id="202" w:author="Microsoft Office User" w:date="2017-01-28T14:23:00Z" w:initials="Office">
+  <w:comment w:id="220" w:author="Microsoft Office User" w:date="2017-01-28T14:23:00Z" w:initials="Office">
     <w:p>
       <w:pPr>
         <w:pStyle w:val="CommentText"/>
@@ -3400,7 +3487,7 @@
       </w:r>
     </w:p>
   </w:comment>
-  <w:comment w:id="203" w:author="Microsoft Office User" w:date="2017-01-20T14:44:00Z" w:initials="Office">
+  <w:comment w:id="221" w:author="Microsoft Office User" w:date="2017-01-20T14:44:00Z" w:initials="Office">
     <w:p>
       <w:pPr>
         <w:pStyle w:val="CommentText"/>
@@ -3416,7 +3503,7 @@
       </w:r>
     </w:p>
   </w:comment>
-  <w:comment w:id="204" w:author="Microsoft Office User" w:date="2017-01-28T14:23:00Z" w:initials="Office">
+  <w:comment w:id="222" w:author="Microsoft Office User" w:date="2017-01-28T14:23:00Z" w:initials="Office">
     <w:p>
       <w:pPr>
         <w:pStyle w:val="CommentText"/>

</xml_diff>

<commit_message>
edited histology info in methods
</commit_message>
<xml_diff>
--- a/manuscript/Obesity-Glucocorticoids/Manuscript.docx
+++ b/manuscript/Obesity-Glucocorticoids/Manuscript.docx
@@ -83,49 +83,7 @@
           <w:rPr>
             <w:rFonts w:cs="Times New Roman"/>
           </w:rPr>
-          <w:t xml:space="preserve">The study was approved by the institutional review board of the University of Michigan Medical System. Written informed consent was obtained from all of the patients. Patients were recruited consecutively from those undergoing a </w:t>
-        </w:r>
-        <w:proofErr w:type="spellStart"/>
-        <w:r>
-          <w:rPr>
-            <w:rFonts w:cs="Times New Roman"/>
-          </w:rPr>
-          <w:t>transsphenoidal</w:t>
-        </w:r>
-        <w:proofErr w:type="spellEnd"/>
-        <w:r>
-          <w:rPr>
-            <w:rFonts w:cs="Times New Roman"/>
-          </w:rPr>
-          <w:t xml:space="preserve"> </w:t>
-        </w:r>
-        <w:proofErr w:type="spellStart"/>
-        <w:r>
-          <w:rPr>
-            <w:rFonts w:cs="Times New Roman"/>
-          </w:rPr>
-          <w:t>adenomectomy</w:t>
-        </w:r>
-        <w:proofErr w:type="spellEnd"/>
-        <w:r>
-          <w:rPr>
-            <w:rFonts w:cs="Times New Roman"/>
-          </w:rPr>
-          <w:t xml:space="preserve"> at the University of Michigan for Cushing's disease or nonfunctioning pituitary adenoma over a 12-month period. Exclusion criteria were age &lt;18, current hormone treatment including glucocorticoids, malignancy, inflammatory disease, diabetes type 1 and established pituitary hormone deficiencies. For each patient, a data sheet was completed including, age, sex, anthropometric measurements, diagnosis of hypertension, diabetes, results of blood tests and medications. Fasting blood samples were assayed for glucose (Siemens </w:t>
-        </w:r>
-        <w:proofErr w:type="spellStart"/>
-        <w:r>
-          <w:rPr>
-            <w:rFonts w:cs="Times New Roman"/>
-          </w:rPr>
-          <w:t>Advia</w:t>
-        </w:r>
-        <w:proofErr w:type="spellEnd"/>
-        <w:r>
-          <w:rPr>
-            <w:rFonts w:cs="Times New Roman"/>
-          </w:rPr>
-          <w:t xml:space="preserve"> 1800, Deerfield, IL, USA) and insulin (Life Technologies) as instructed by the manufacturers.</w:t>
+          <w:t>The study was approved by the institutional review board of the University of Michigan Medical System. Written informed consent was obtained from all of the patients. Patients were recruited consecutively from those undergoing a transsphenoidal adenomectomy at the University of Michigan for Cushing's disease or nonfunctioning pituitary adenoma over a 12-month period. Exclusion criteria were age &lt;18, current hormone treatment including glucocorticoids, malignancy, inflammatory disease, diabetes type 1 and established pituitary hormone deficiencies. For each patient, a data sheet was completed including, age, sex, anthropometric measurements, diagnosis of hypertension, diabetes, results of blood tests and medications. Fasting blood samples were assayed for glucose (Siemens Advia 1800, Deerfield, IL, USA) and insulin (Life Technologies) as instructed by the manufacturers.</w:t>
         </w:r>
       </w:ins>
       <w:commentRangeEnd w:id="8"/>
@@ -149,31 +107,29 @@
           <w:ins w:id="11" w:author="Microsoft Office User" w:date="2017-02-02T13:00:00Z"/>
         </w:rPr>
       </w:pPr>
-      <w:bookmarkStart w:id="12" w:name="_GoBack"/>
-      <w:ins w:id="13" w:author="Microsoft Office User" w:date="2017-02-02T13:00:00Z">
+      <w:ins w:id="12" w:author="Microsoft Office User" w:date="2017-02-02T13:00:00Z">
         <w:r>
           <w:t>Treatment of Animals with Dexamethasone</w:t>
         </w:r>
       </w:ins>
     </w:p>
-    <w:bookmarkEnd w:id="12"/>
     <w:p>
       <w:pPr>
         <w:pStyle w:val="ListParagraph"/>
         <w:rPr>
-          <w:ins w:id="14" w:author="Microsoft Office User" w:date="2017-01-28T14:14:00Z"/>
+          <w:ins w:id="13" w:author="Microsoft Office User" w:date="2017-01-28T14:14:00Z"/>
           <w:rFonts w:ascii="Times New Roman" w:eastAsia="Times New Roman" w:hAnsi="Times New Roman" w:cs="Times New Roman"/>
-          <w:rPrChange w:id="15" w:author="Microsoft Office User" w:date="2017-02-02T13:12:00Z">
+          <w:rPrChange w:id="14" w:author="Microsoft Office User" w:date="2017-02-02T13:12:00Z">
             <w:rPr>
-              <w:ins w:id="16" w:author="Microsoft Office User" w:date="2017-01-28T14:14:00Z"/>
+              <w:ins w:id="15" w:author="Microsoft Office User" w:date="2017-01-28T14:14:00Z"/>
             </w:rPr>
           </w:rPrChange>
         </w:rPr>
-        <w:pPrChange w:id="17" w:author="Microsoft Office User" w:date="2017-02-02T13:12:00Z">
+        <w:pPrChange w:id="16" w:author="Microsoft Office User" w:date="2017-02-02T13:12:00Z">
           <w:pPr/>
         </w:pPrChange>
       </w:pPr>
-      <w:ins w:id="18" w:author="Microsoft Office User" w:date="2017-02-02T13:01:00Z">
+      <w:ins w:id="17" w:author="Microsoft Office User" w:date="2017-02-02T13:01:00Z">
         <w:r>
           <w:rPr>
             <w:rFonts w:ascii="Times New Roman" w:eastAsia="Times New Roman" w:hAnsi="Times New Roman" w:cs="Times New Roman"/>
@@ -215,7 +171,7 @@
           <w:t xml:space="preserve">-week acclimation period, mice were either </w:t>
         </w:r>
       </w:ins>
-      <w:ins w:id="19" w:author="Microsoft Office User" w:date="2017-02-02T13:02:00Z">
+      <w:ins w:id="18" w:author="Microsoft Office User" w:date="2017-02-02T13:02:00Z">
         <w:r>
           <w:rPr>
             <w:rFonts w:ascii="Times New Roman" w:eastAsia="Times New Roman" w:hAnsi="Times New Roman" w:cs="Times New Roman"/>
@@ -224,7 +180,7 @@
           </w:rPr>
           <w:t xml:space="preserve">kept on normal chow (NCD) or given high fat diet (45% </w:t>
         </w:r>
-        <w:commentRangeStart w:id="20"/>
+        <w:commentRangeStart w:id="19"/>
         <w:r>
           <w:rPr>
             <w:rFonts w:ascii="Times New Roman" w:eastAsia="Times New Roman" w:hAnsi="Times New Roman" w:cs="Times New Roman"/>
@@ -234,16 +190,16 @@
           <w:t>fat</w:t>
         </w:r>
       </w:ins>
-      <w:commentRangeEnd w:id="20"/>
-      <w:ins w:id="21" w:author="Microsoft Office User" w:date="2017-02-02T16:01:00Z">
+      <w:commentRangeEnd w:id="19"/>
+      <w:ins w:id="20" w:author="Microsoft Office User" w:date="2017-02-02T16:01:00Z">
         <w:r>
           <w:rPr>
             <w:rStyle w:val="CommentReference"/>
           </w:rPr>
-          <w:commentReference w:id="20"/>
-        </w:r>
-      </w:ins>
-      <w:ins w:id="22" w:author="Microsoft Office User" w:date="2017-02-02T13:02:00Z">
+          <w:commentReference w:id="19"/>
+        </w:r>
+      </w:ins>
+      <w:ins w:id="21" w:author="Microsoft Office User" w:date="2017-02-02T13:02:00Z">
         <w:r>
           <w:rPr>
             <w:rFonts w:ascii="Times New Roman" w:eastAsia="Times New Roman" w:hAnsi="Times New Roman" w:cs="Times New Roman"/>
@@ -253,7 +209,7 @@
           <w:t>; x carbs; x protein) for 12 weeks</w:t>
         </w:r>
       </w:ins>
-      <w:ins w:id="23" w:author="Microsoft Office User" w:date="2017-02-02T13:03:00Z">
+      <w:ins w:id="22" w:author="Microsoft Office User" w:date="2017-02-02T13:03:00Z">
         <w:r>
           <w:rPr>
             <w:rFonts w:ascii="Times New Roman" w:eastAsia="Times New Roman" w:hAnsi="Times New Roman" w:cs="Times New Roman"/>
@@ -263,7 +219,7 @@
           <w:t>. Mice stayed on their respective diets and were</w:t>
         </w:r>
       </w:ins>
-      <w:ins w:id="24" w:author="Microsoft Office User" w:date="2017-02-02T13:02:00Z">
+      <w:ins w:id="23" w:author="Microsoft Office User" w:date="2017-02-02T13:02:00Z">
         <w:r>
           <w:rPr>
             <w:rFonts w:ascii="Times New Roman" w:eastAsia="Times New Roman" w:hAnsi="Times New Roman" w:cs="Times New Roman"/>
@@ -273,7 +229,7 @@
           <w:t xml:space="preserve"> </w:t>
         </w:r>
       </w:ins>
-      <w:ins w:id="25" w:author="Microsoft Office User" w:date="2017-02-02T13:01:00Z">
+      <w:ins w:id="24" w:author="Microsoft Office User" w:date="2017-02-02T13:01:00Z">
         <w:r>
           <w:rPr>
             <w:rFonts w:ascii="Times New Roman" w:eastAsia="Times New Roman" w:hAnsi="Times New Roman" w:cs="Times New Roman"/>
@@ -282,7 +238,7 @@
           </w:rPr>
           <w:t xml:space="preserve">treated with 1 mg/kg per day of dexamethasone (Sigma–Aldrich) in their drinking water </w:t>
         </w:r>
-        <w:commentRangeStart w:id="26"/>
+        <w:commentRangeStart w:id="25"/>
         <w:r>
           <w:rPr>
             <w:rFonts w:ascii="Times New Roman" w:eastAsia="Times New Roman" w:hAnsi="Times New Roman" w:cs="Times New Roman"/>
@@ -309,7 +265,7 @@
           <w:t>=</w:t>
         </w:r>
       </w:ins>
-      <w:ins w:id="27" w:author="Microsoft Office User" w:date="2017-02-02T13:04:00Z">
+      <w:ins w:id="26" w:author="Microsoft Office User" w:date="2017-02-02T13:04:00Z">
         <w:r>
           <w:rPr>
             <w:rFonts w:ascii="Times New Roman" w:eastAsia="Times New Roman" w:hAnsi="Times New Roman" w:cs="Times New Roman"/>
@@ -319,7 +275,7 @@
           <w:t>x</w:t>
         </w:r>
       </w:ins>
-      <w:ins w:id="28" w:author="Microsoft Office User" w:date="2017-02-02T13:01:00Z">
+      <w:ins w:id="27" w:author="Microsoft Office User" w:date="2017-02-02T13:01:00Z">
         <w:r>
           <w:rPr>
             <w:rFonts w:ascii="Times New Roman" w:eastAsia="Times New Roman" w:hAnsi="Times New Roman" w:cs="Times New Roman"/>
@@ -346,7 +302,7 @@
           <w:t>=</w:t>
         </w:r>
       </w:ins>
-      <w:ins w:id="29" w:author="Microsoft Office User" w:date="2017-02-02T13:04:00Z">
+      <w:ins w:id="28" w:author="Microsoft Office User" w:date="2017-02-02T13:04:00Z">
         <w:r>
           <w:rPr>
             <w:rFonts w:ascii="Times New Roman" w:eastAsia="Times New Roman" w:hAnsi="Times New Roman" w:cs="Times New Roman"/>
@@ -356,7 +312,7 @@
           <w:t>x</w:t>
         </w:r>
       </w:ins>
-      <w:ins w:id="30" w:author="Microsoft Office User" w:date="2017-02-02T13:01:00Z">
+      <w:ins w:id="29" w:author="Microsoft Office User" w:date="2017-02-02T13:01:00Z">
         <w:r>
           <w:rPr>
             <w:rFonts w:ascii="Times New Roman" w:eastAsia="Times New Roman" w:hAnsi="Times New Roman" w:cs="Times New Roman"/>
@@ -366,7 +322,7 @@
           <w:t>)</w:t>
         </w:r>
       </w:ins>
-      <w:ins w:id="31" w:author="Microsoft Office User" w:date="2017-02-02T13:04:00Z">
+      <w:ins w:id="30" w:author="Microsoft Office User" w:date="2017-02-02T13:04:00Z">
         <w:r>
           <w:rPr>
             <w:rFonts w:ascii="Times New Roman" w:eastAsia="Times New Roman" w:hAnsi="Times New Roman" w:cs="Times New Roman"/>
@@ -376,16 +332,16 @@
           <w:t xml:space="preserve"> </w:t>
         </w:r>
       </w:ins>
-      <w:commentRangeEnd w:id="26"/>
-      <w:ins w:id="32" w:author="Microsoft Office User" w:date="2017-02-02T16:01:00Z">
+      <w:commentRangeEnd w:id="25"/>
+      <w:ins w:id="31" w:author="Microsoft Office User" w:date="2017-02-02T16:01:00Z">
         <w:r>
           <w:rPr>
             <w:rStyle w:val="CommentReference"/>
           </w:rPr>
-          <w:commentReference w:id="26"/>
-        </w:r>
-      </w:ins>
-      <w:ins w:id="33" w:author="Microsoft Office User" w:date="2017-02-02T13:04:00Z">
+          <w:commentReference w:id="25"/>
+        </w:r>
+      </w:ins>
+      <w:ins w:id="32" w:author="Microsoft Office User" w:date="2017-02-02T13:04:00Z">
         <w:r>
           <w:rPr>
             <w:rFonts w:ascii="Times New Roman" w:eastAsia="Times New Roman" w:hAnsi="Times New Roman" w:cs="Times New Roman"/>
@@ -395,45 +351,27 @@
           <w:t>for six weeks</w:t>
         </w:r>
       </w:ins>
-      <w:ins w:id="34" w:author="Microsoft Office User" w:date="2017-02-02T13:01:00Z">
+      <w:ins w:id="33" w:author="Microsoft Office User" w:date="2017-02-02T13:01:00Z">
         <w:r>
           <w:rPr>
             <w:rFonts w:ascii="Times New Roman" w:eastAsia="Times New Roman" w:hAnsi="Times New Roman" w:cs="Times New Roman"/>
             <w:color w:val="000000"/>
             <w:shd w:val="clear" w:color="auto" w:fill="FFFFFF"/>
           </w:rPr>
-          <w:t xml:space="preserve">. All animal procedures were approved by the University of Tennessee Health Science Center Institutional Animal Care and Use Committee. Animal body weight and composition was determined weekly using an </w:t>
-        </w:r>
-        <w:proofErr w:type="spellStart"/>
+          <w:t xml:space="preserve">. All animal procedures were approved by the University of Tennessee Health Science Center Institutional Animal Care and Use Committee. Animal body weight and composition was determined weekly using an echoMRI 2100. Food was weighed weekly, with food intake determined as the decrease in food weight per mouse per week per cage. All mice were provided with access to </w:t>
+        </w:r>
+      </w:ins>
+      <w:ins w:id="34" w:author="Microsoft Office User" w:date="2017-02-02T13:05:00Z">
         <w:r>
           <w:rPr>
             <w:rFonts w:ascii="Times New Roman" w:eastAsia="Times New Roman" w:hAnsi="Times New Roman" w:cs="Times New Roman"/>
             <w:color w:val="000000"/>
             <w:shd w:val="clear" w:color="auto" w:fill="FFFFFF"/>
           </w:rPr>
-          <w:t>echoMRI</w:t>
-        </w:r>
-        <w:proofErr w:type="spellEnd"/>
-        <w:r>
-          <w:rPr>
-            <w:rFonts w:ascii="Times New Roman" w:eastAsia="Times New Roman" w:hAnsi="Times New Roman" w:cs="Times New Roman"/>
-            <w:color w:val="000000"/>
-            <w:shd w:val="clear" w:color="auto" w:fill="FFFFFF"/>
-          </w:rPr>
-          <w:t xml:space="preserve"> 2100. Food was weighed weekly, with food intake determined as the decrease in food weight per mouse per week per cage. All mice were provided with access to </w:t>
-        </w:r>
-      </w:ins>
-      <w:ins w:id="35" w:author="Microsoft Office User" w:date="2017-02-02T13:05:00Z">
-        <w:r>
-          <w:rPr>
-            <w:rFonts w:ascii="Times New Roman" w:eastAsia="Times New Roman" w:hAnsi="Times New Roman" w:cs="Times New Roman"/>
-            <w:color w:val="000000"/>
-            <w:shd w:val="clear" w:color="auto" w:fill="FFFFFF"/>
-          </w:rPr>
           <w:t xml:space="preserve">food and </w:t>
         </w:r>
       </w:ins>
-      <w:ins w:id="36" w:author="Microsoft Office User" w:date="2017-02-02T13:01:00Z">
+      <w:ins w:id="35" w:author="Microsoft Office User" w:date="2017-02-02T13:01:00Z">
         <w:r>
           <w:rPr>
             <w:rFonts w:ascii="Times New Roman" w:eastAsia="Times New Roman" w:hAnsi="Times New Roman" w:cs="Times New Roman"/>
@@ -460,7 +398,7 @@
           <w:t> </w:t>
         </w:r>
       </w:ins>
-      <w:ins w:id="37" w:author="Microsoft Office User" w:date="2017-02-02T13:05:00Z">
+      <w:ins w:id="36" w:author="Microsoft Office User" w:date="2017-02-02T13:05:00Z">
         <w:r>
           <w:rPr>
             <w:rFonts w:ascii="Times New Roman" w:eastAsia="Times New Roman" w:hAnsi="Times New Roman" w:cs="Times New Roman"/>
@@ -470,7 +408,7 @@
           <w:t>throughout the study</w:t>
         </w:r>
       </w:ins>
-      <w:ins w:id="38" w:author="Microsoft Office User" w:date="2017-02-02T13:01:00Z">
+      <w:ins w:id="37" w:author="Microsoft Office User" w:date="2017-02-02T13:01:00Z">
         <w:r>
           <w:rPr>
             <w:rFonts w:ascii="Times New Roman" w:eastAsia="Times New Roman" w:hAnsi="Times New Roman" w:cs="Times New Roman"/>
@@ -480,7 +418,7 @@
           <w:t xml:space="preserve">. </w:t>
         </w:r>
       </w:ins>
-      <w:ins w:id="39" w:author="Microsoft Office User" w:date="2017-02-02T13:05:00Z">
+      <w:ins w:id="38" w:author="Microsoft Office User" w:date="2017-02-02T13:05:00Z">
         <w:r>
           <w:rPr>
             <w:rFonts w:ascii="Times New Roman" w:eastAsia="Times New Roman" w:hAnsi="Times New Roman" w:cs="Times New Roman"/>
@@ -490,113 +428,77 @@
           <w:t>At the end of</w:t>
         </w:r>
       </w:ins>
-      <w:ins w:id="40" w:author="Microsoft Office User" w:date="2017-02-02T13:01:00Z">
+      <w:ins w:id="39" w:author="Microsoft Office User" w:date="2017-02-02T13:01:00Z">
         <w:r>
           <w:rPr>
             <w:rFonts w:ascii="Times New Roman" w:eastAsia="Times New Roman" w:hAnsi="Times New Roman" w:cs="Times New Roman"/>
             <w:color w:val="000000"/>
             <w:shd w:val="clear" w:color="auto" w:fill="FFFFFF"/>
           </w:rPr>
-          <w:t xml:space="preserve"> treatment, mice were fasted for 16 h and were sacrificed by cervical dislocation at ZT3 after isoflurane anesthesia. Following cervical dislocation, a sagittal incision was made along the medioventral surface of each mouse and the skin was carefully pulled back to expose the subcutaneous fat depots. The incision was extended along the anterior surface of each hind limb to allow careful dissection of the inguinal fat pads. A small incision was then made into the rectus </w:t>
-        </w:r>
-        <w:proofErr w:type="spellStart"/>
+          <w:t xml:space="preserve"> treatment, mice were fasted for 16 h and were sacrificed by cervical dislocation at ZT3 after isoflurane anesthesia. Following cervical dislocation, a sagittal incision was made along the medioventral surface of each mouse and the skin was carefully pulled back to expose the subcutaneous fat depots. The incision was extended along the anterior surface of each hind limb to allow careful dissection of the inguinal fat pads. A small incision was then made into the rectus abdominus muscle to expose the abdominal cavity. The epididymal fat pads were identified and carefully dissected out. The right fat pads from each mouse were weighed and snap frozen in liquid nitrogen for later analysis</w:t>
+        </w:r>
+      </w:ins>
+      <w:ins w:id="40" w:author="Microsoft Office User" w:date="2017-02-02T13:10:00Z">
         <w:r>
           <w:rPr>
             <w:rFonts w:ascii="Times New Roman" w:eastAsia="Times New Roman" w:hAnsi="Times New Roman" w:cs="Times New Roman"/>
             <w:color w:val="000000"/>
             <w:shd w:val="clear" w:color="auto" w:fill="FFFFFF"/>
           </w:rPr>
-          <w:t>abdominus</w:t>
-        </w:r>
-        <w:proofErr w:type="spellEnd"/>
+          <w:t>, along a section of the large lobe of the liver</w:t>
+        </w:r>
+      </w:ins>
+      <w:ins w:id="41" w:author="Microsoft Office User" w:date="2017-02-02T13:01:00Z">
         <w:r>
           <w:rPr>
             <w:rFonts w:ascii="Times New Roman" w:eastAsia="Times New Roman" w:hAnsi="Times New Roman" w:cs="Times New Roman"/>
             <w:color w:val="000000"/>
             <w:shd w:val="clear" w:color="auto" w:fill="FFFFFF"/>
           </w:rPr>
-          <w:t xml:space="preserve"> muscle to expose the abdominal cavity. The </w:t>
-        </w:r>
-        <w:proofErr w:type="spellStart"/>
+          <w:t>.</w:t>
+        </w:r>
+      </w:ins>
+      <w:ins w:id="42" w:author="Microsoft Office User" w:date="2017-02-02T13:06:00Z">
         <w:r>
           <w:rPr>
             <w:rFonts w:ascii="Times New Roman" w:eastAsia="Times New Roman" w:hAnsi="Times New Roman" w:cs="Times New Roman"/>
             <w:color w:val="000000"/>
             <w:shd w:val="clear" w:color="auto" w:fill="FFFFFF"/>
           </w:rPr>
-          <w:t>epididymal</w:t>
-        </w:r>
-        <w:proofErr w:type="spellEnd"/>
+          <w:t xml:space="preserve"> </w:t>
+        </w:r>
+      </w:ins>
+      <w:ins w:id="43" w:author="Microsoft Office User" w:date="2017-02-02T13:10:00Z">
         <w:r>
           <w:rPr>
             <w:rFonts w:ascii="Times New Roman" w:eastAsia="Times New Roman" w:hAnsi="Times New Roman" w:cs="Times New Roman"/>
             <w:color w:val="000000"/>
             <w:shd w:val="clear" w:color="auto" w:fill="FFFFFF"/>
           </w:rPr>
-          <w:t xml:space="preserve"> fat pads were identified and carefully dissected out. The right fat pads from each mouse were weighed and snap frozen in liquid nitrogen for later analysis</w:t>
-        </w:r>
-      </w:ins>
-      <w:ins w:id="41" w:author="Microsoft Office User" w:date="2017-02-02T13:10:00Z">
+          <w:t>Small pieces of these tissues</w:t>
+        </w:r>
+      </w:ins>
+      <w:ins w:id="44" w:author="Microsoft Office User" w:date="2017-02-02T13:11:00Z">
         <w:r>
           <w:rPr>
             <w:rFonts w:ascii="Times New Roman" w:eastAsia="Times New Roman" w:hAnsi="Times New Roman" w:cs="Times New Roman"/>
             <w:color w:val="000000"/>
             <w:shd w:val="clear" w:color="auto" w:fill="FFFFFF"/>
           </w:rPr>
-          <w:t>, along a section of the large lobe of the liver</w:t>
-        </w:r>
-      </w:ins>
-      <w:ins w:id="42" w:author="Microsoft Office User" w:date="2017-02-02T13:01:00Z">
+          <w:t>, as well as the pancreas</w:t>
+        </w:r>
+      </w:ins>
+      <w:ins w:id="45" w:author="Microsoft Office User" w:date="2017-02-02T13:10:00Z">
         <w:r>
           <w:rPr>
             <w:rFonts w:ascii="Times New Roman" w:eastAsia="Times New Roman" w:hAnsi="Times New Roman" w:cs="Times New Roman"/>
             <w:color w:val="000000"/>
             <w:shd w:val="clear" w:color="auto" w:fill="FFFFFF"/>
           </w:rPr>
-          <w:t>.</w:t>
-        </w:r>
-      </w:ins>
-      <w:ins w:id="43" w:author="Microsoft Office User" w:date="2017-02-02T13:06:00Z">
-        <w:r>
-          <w:rPr>
-            <w:rFonts w:ascii="Times New Roman" w:eastAsia="Times New Roman" w:hAnsi="Times New Roman" w:cs="Times New Roman"/>
-            <w:color w:val="000000"/>
-            <w:shd w:val="clear" w:color="auto" w:fill="FFFFFF"/>
-          </w:rPr>
-          <w:t xml:space="preserve"> </w:t>
-        </w:r>
-      </w:ins>
-      <w:ins w:id="44" w:author="Microsoft Office User" w:date="2017-02-02T13:10:00Z">
-        <w:r>
-          <w:rPr>
-            <w:rFonts w:ascii="Times New Roman" w:eastAsia="Times New Roman" w:hAnsi="Times New Roman" w:cs="Times New Roman"/>
-            <w:color w:val="000000"/>
-            <w:shd w:val="clear" w:color="auto" w:fill="FFFFFF"/>
-          </w:rPr>
-          <w:t>Small pieces of these tissues</w:t>
-        </w:r>
-      </w:ins>
-      <w:ins w:id="45" w:author="Microsoft Office User" w:date="2017-02-02T13:11:00Z">
-        <w:r>
-          <w:rPr>
-            <w:rFonts w:ascii="Times New Roman" w:eastAsia="Times New Roman" w:hAnsi="Times New Roman" w:cs="Times New Roman"/>
-            <w:color w:val="000000"/>
-            <w:shd w:val="clear" w:color="auto" w:fill="FFFFFF"/>
-          </w:rPr>
-          <w:t>, as well as the pancreas</w:t>
-        </w:r>
-      </w:ins>
-      <w:ins w:id="46" w:author="Microsoft Office User" w:date="2017-02-02T13:10:00Z">
-        <w:r>
-          <w:rPr>
-            <w:rFonts w:ascii="Times New Roman" w:eastAsia="Times New Roman" w:hAnsi="Times New Roman" w:cs="Times New Roman"/>
-            <w:color w:val="000000"/>
-            <w:shd w:val="clear" w:color="auto" w:fill="FFFFFF"/>
-          </w:rPr>
           <w:t xml:space="preserve"> were</w:t>
         </w:r>
       </w:ins>
-      <w:ins w:id="47" w:author="Microsoft Office User" w:date="2017-02-02T13:11:00Z">
+      <w:ins w:id="46" w:author="Microsoft Office User" w:date="2017-02-02T13:11:00Z">
         <w:r>
           <w:rPr>
             <w:rFonts w:ascii="Times New Roman" w:eastAsia="Times New Roman" w:hAnsi="Times New Roman" w:cs="Times New Roman"/>
@@ -623,13 +525,13 @@
           <w:numId w:val="2"/>
         </w:numPr>
         <w:rPr>
-          <w:ins w:id="48" w:author="Microsoft Office User" w:date="2017-01-31T11:09:00Z"/>
-        </w:rPr>
-        <w:pPrChange w:id="49" w:author="Microsoft Office User" w:date="2017-01-28T14:13:00Z">
+          <w:ins w:id="47" w:author="Microsoft Office User" w:date="2017-01-31T11:09:00Z"/>
+        </w:rPr>
+        <w:pPrChange w:id="48" w:author="Microsoft Office User" w:date="2017-01-28T14:13:00Z">
           <w:pPr/>
         </w:pPrChange>
       </w:pPr>
-      <w:ins w:id="50" w:author="Microsoft Office User" w:date="2017-01-28T14:13:00Z">
+      <w:ins w:id="49" w:author="Microsoft Office User" w:date="2017-01-28T14:13:00Z">
         <w:r>
           <w:t>ITT</w:t>
         </w:r>
@@ -639,13 +541,13 @@
       <w:pPr>
         <w:pStyle w:val="ListParagraph"/>
         <w:rPr>
-          <w:ins w:id="51" w:author="Microsoft Office User" w:date="2017-01-28T14:14:00Z"/>
-        </w:rPr>
-        <w:pPrChange w:id="52" w:author="Microsoft Office User" w:date="2017-01-31T11:09:00Z">
+          <w:ins w:id="50" w:author="Microsoft Office User" w:date="2017-01-28T14:14:00Z"/>
+        </w:rPr>
+        <w:pPrChange w:id="51" w:author="Microsoft Office User" w:date="2017-01-31T11:09:00Z">
           <w:pPr/>
         </w:pPrChange>
       </w:pPr>
-      <w:ins w:id="53" w:author="Microsoft Office User" w:date="2017-01-31T11:10:00Z">
+      <w:ins w:id="52" w:author="Microsoft Office User" w:date="2017-01-31T11:10:00Z">
         <w:r>
           <w:rPr>
             <w:rFonts w:cs="Times New Roman"/>
@@ -659,7 +561,7 @@
           <w:t xml:space="preserve">owing </w:t>
         </w:r>
       </w:ins>
-      <w:ins w:id="54" w:author="Microsoft Office User" w:date="2017-02-02T13:09:00Z">
+      <w:ins w:id="53" w:author="Microsoft Office User" w:date="2017-02-02T13:09:00Z">
         <w:r>
           <w:rPr>
             <w:rFonts w:cs="Times New Roman"/>
@@ -667,7 +569,7 @@
           <w:t>five</w:t>
         </w:r>
       </w:ins>
-      <w:ins w:id="55" w:author="Microsoft Office User" w:date="2017-01-31T11:10:00Z">
+      <w:ins w:id="54" w:author="Microsoft Office User" w:date="2017-01-31T11:10:00Z">
         <w:r>
           <w:rPr>
             <w:rFonts w:cs="Times New Roman"/>
@@ -681,8 +583,27 @@
           <w:t xml:space="preserve"> weeks of age). </w:t>
         </w:r>
       </w:ins>
-      <w:commentRangeStart w:id="56"/>
-      <w:ins w:id="57" w:author="Microsoft Office User" w:date="2017-01-31T11:09:00Z">
+      <w:commentRangeStart w:id="55"/>
+      <w:ins w:id="56" w:author="Microsoft Office User" w:date="2017-01-31T11:09:00Z">
+        <w:r>
+          <w:rPr>
+            <w:rFonts w:cs="Times New Roman"/>
+            <w:rPrChange w:id="57" w:author="Microsoft Office User" w:date="2017-01-31T11:09:00Z">
+              <w:rPr>
+                <w:rFonts w:ascii="Times New Roman" w:hAnsi="Times New Roman" w:cs="Times New Roman"/>
+                <w:sz w:val="32"/>
+                <w:szCs w:val="32"/>
+              </w:rPr>
+            </w:rPrChange>
+          </w:rPr>
+          <w:t xml:space="preserve">Following a 6-h fast, mice were given i.p. injections of insulin (Humulin R, Lilly, Indianapolis, </w:t>
+        </w:r>
+        <w:r>
+          <w:rPr>
+            <w:rFonts w:cs="Times New Roman"/>
+          </w:rPr>
+          <w:t>IN, USA) at a concentration of 2.5</w:t>
+        </w:r>
         <w:r>
           <w:rPr>
             <w:rFonts w:cs="Times New Roman"/>
@@ -694,145 +615,14 @@
               </w:rPr>
             </w:rPrChange>
           </w:rPr>
-          <w:t xml:space="preserve">Following a 6-h fast, mice were given </w:t>
-        </w:r>
-        <w:proofErr w:type="spellStart"/>
-        <w:r>
-          <w:rPr>
-            <w:rFonts w:cs="Times New Roman"/>
-            <w:rPrChange w:id="59" w:author="Microsoft Office User" w:date="2017-01-31T11:09:00Z">
-              <w:rPr>
-                <w:rFonts w:ascii="Times New Roman" w:hAnsi="Times New Roman" w:cs="Times New Roman"/>
-                <w:sz w:val="32"/>
-                <w:szCs w:val="32"/>
-              </w:rPr>
-            </w:rPrChange>
-          </w:rPr>
-          <w:t>i.p</w:t>
-        </w:r>
-        <w:proofErr w:type="spellEnd"/>
-        <w:r>
-          <w:rPr>
-            <w:rFonts w:cs="Times New Roman"/>
-            <w:rPrChange w:id="60" w:author="Microsoft Office User" w:date="2017-01-31T11:09:00Z">
-              <w:rPr>
-                <w:rFonts w:ascii="Times New Roman" w:hAnsi="Times New Roman" w:cs="Times New Roman"/>
-                <w:sz w:val="32"/>
-                <w:szCs w:val="32"/>
-              </w:rPr>
-            </w:rPrChange>
-          </w:rPr>
-          <w:t>. injections of insulin (</w:t>
-        </w:r>
-        <w:proofErr w:type="spellStart"/>
-        <w:r>
-          <w:rPr>
-            <w:rFonts w:cs="Times New Roman"/>
-            <w:rPrChange w:id="61" w:author="Microsoft Office User" w:date="2017-01-31T11:09:00Z">
-              <w:rPr>
-                <w:rFonts w:ascii="Times New Roman" w:hAnsi="Times New Roman" w:cs="Times New Roman"/>
-                <w:sz w:val="32"/>
-                <w:szCs w:val="32"/>
-              </w:rPr>
-            </w:rPrChange>
-          </w:rPr>
-          <w:t>Humulin</w:t>
-        </w:r>
-        <w:proofErr w:type="spellEnd"/>
-        <w:r>
-          <w:rPr>
-            <w:rFonts w:cs="Times New Roman"/>
-            <w:rPrChange w:id="62" w:author="Microsoft Office User" w:date="2017-01-31T11:09:00Z">
-              <w:rPr>
-                <w:rFonts w:ascii="Times New Roman" w:hAnsi="Times New Roman" w:cs="Times New Roman"/>
-                <w:sz w:val="32"/>
-                <w:szCs w:val="32"/>
-              </w:rPr>
-            </w:rPrChange>
-          </w:rPr>
-          <w:t xml:space="preserve"> R, Lilly, Indianapolis, </w:t>
-        </w:r>
-        <w:r>
-          <w:rPr>
-            <w:rFonts w:cs="Times New Roman"/>
-          </w:rPr>
-          <w:t>IN, USA) at a concentration of 2.5</w:t>
-        </w:r>
-        <w:r>
-          <w:rPr>
-            <w:rFonts w:cs="Times New Roman"/>
-            <w:rPrChange w:id="63" w:author="Microsoft Office User" w:date="2017-01-31T11:09:00Z">
-              <w:rPr>
-                <w:rFonts w:ascii="Times New Roman" w:hAnsi="Times New Roman" w:cs="Times New Roman"/>
-                <w:sz w:val="32"/>
-                <w:szCs w:val="32"/>
-              </w:rPr>
-            </w:rPrChange>
-          </w:rPr>
-          <w:t> </w:t>
-        </w:r>
-        <w:proofErr w:type="spellStart"/>
-        <w:r>
-          <w:rPr>
-            <w:rFonts w:cs="Times New Roman"/>
-            <w:rPrChange w:id="64" w:author="Microsoft Office User" w:date="2017-01-31T11:09:00Z">
-              <w:rPr>
-                <w:rFonts w:ascii="Times New Roman" w:hAnsi="Times New Roman" w:cs="Times New Roman"/>
-                <w:sz w:val="32"/>
-                <w:szCs w:val="32"/>
-              </w:rPr>
-            </w:rPrChange>
-          </w:rPr>
-          <w:t>mU</w:t>
-        </w:r>
-        <w:proofErr w:type="spellEnd"/>
-        <w:r>
-          <w:rPr>
-            <w:rFonts w:cs="Times New Roman"/>
-            <w:rPrChange w:id="65" w:author="Microsoft Office User" w:date="2017-01-31T11:09:00Z">
-              <w:rPr>
-                <w:rFonts w:ascii="Times New Roman" w:hAnsi="Times New Roman" w:cs="Times New Roman"/>
-                <w:sz w:val="32"/>
-                <w:szCs w:val="32"/>
-              </w:rPr>
-            </w:rPrChange>
-          </w:rPr>
-          <w:t>/g. Blood glucose was determined at 15-min intervals post-injection using a One Touch Ultra Glucometer (</w:t>
-        </w:r>
-        <w:proofErr w:type="spellStart"/>
-        <w:r>
-          <w:rPr>
-            <w:rFonts w:cs="Times New Roman"/>
-            <w:rPrChange w:id="66" w:author="Microsoft Office User" w:date="2017-01-31T11:09:00Z">
-              <w:rPr>
-                <w:rFonts w:ascii="Times New Roman" w:hAnsi="Times New Roman" w:cs="Times New Roman"/>
-                <w:sz w:val="32"/>
-                <w:szCs w:val="32"/>
-              </w:rPr>
-            </w:rPrChange>
-          </w:rPr>
-          <w:t>Lifescan</w:t>
-        </w:r>
-        <w:proofErr w:type="spellEnd"/>
-        <w:r>
-          <w:rPr>
-            <w:rFonts w:cs="Times New Roman"/>
-            <w:rPrChange w:id="67" w:author="Microsoft Office User" w:date="2017-01-31T11:09:00Z">
-              <w:rPr>
-                <w:rFonts w:ascii="Times New Roman" w:hAnsi="Times New Roman" w:cs="Times New Roman"/>
-                <w:sz w:val="32"/>
-                <w:szCs w:val="32"/>
-              </w:rPr>
-            </w:rPrChange>
-          </w:rPr>
-          <w:t>).</w:t>
-        </w:r>
-        <w:commentRangeEnd w:id="56"/>
+          <w:t> mU/g. Blood glucose was determined at 15-min intervals post-injection using a One Touch Ultra Glucometer (Lifescan).</w:t>
+        </w:r>
+        <w:commentRangeEnd w:id="55"/>
         <w:r>
           <w:rPr>
             <w:rStyle w:val="CommentReference"/>
           </w:rPr>
-          <w:commentReference w:id="56"/>
+          <w:commentReference w:id="55"/>
         </w:r>
       </w:ins>
     </w:p>
@@ -844,13 +634,13 @@
           <w:numId w:val="2"/>
         </w:numPr>
         <w:rPr>
-          <w:ins w:id="68" w:author="Microsoft Office User" w:date="2017-01-28T14:14:00Z"/>
-        </w:rPr>
-        <w:pPrChange w:id="69" w:author="Microsoft Office User" w:date="2017-01-28T14:13:00Z">
+          <w:ins w:id="59" w:author="Microsoft Office User" w:date="2017-01-28T14:14:00Z"/>
+        </w:rPr>
+        <w:pPrChange w:id="60" w:author="Microsoft Office User" w:date="2017-01-28T14:13:00Z">
           <w:pPr/>
         </w:pPrChange>
       </w:pPr>
-      <w:ins w:id="70" w:author="Microsoft Office User" w:date="2017-01-28T14:14:00Z">
+      <w:ins w:id="61" w:author="Microsoft Office User" w:date="2017-01-28T14:14:00Z">
         <w:r>
           <w:t>Clamp (get from metabolic phenotyping core?)</w:t>
         </w:r>
@@ -864,13 +654,13 @@
           <w:numId w:val="2"/>
         </w:numPr>
         <w:rPr>
-          <w:ins w:id="71" w:author="Microsoft Office User" w:date="2017-01-28T14:18:00Z"/>
-        </w:rPr>
-        <w:pPrChange w:id="72" w:author="Microsoft Office User" w:date="2017-01-28T14:13:00Z">
+          <w:ins w:id="62" w:author="Microsoft Office User" w:date="2017-01-28T14:18:00Z"/>
+        </w:rPr>
+        <w:pPrChange w:id="63" w:author="Microsoft Office User" w:date="2017-01-28T14:13:00Z">
           <w:pPr/>
         </w:pPrChange>
       </w:pPr>
-      <w:ins w:id="73" w:author="Microsoft Office User" w:date="2017-01-28T14:15:00Z">
+      <w:ins w:id="64" w:author="Microsoft Office User" w:date="2017-01-28T14:15:00Z">
         <w:r>
           <w:lastRenderedPageBreak/>
           <w:t>Serum ALT-get from Hochberg paper</w:t>
@@ -885,13 +675,13 @@
           <w:numId w:val="2"/>
         </w:numPr>
         <w:rPr>
-          <w:ins w:id="74" w:author="Microsoft Office User" w:date="2017-01-31T10:43:00Z"/>
-        </w:rPr>
-        <w:pPrChange w:id="75" w:author="Microsoft Office User" w:date="2017-01-28T14:13:00Z">
+          <w:ins w:id="65" w:author="Microsoft Office User" w:date="2017-01-31T10:43:00Z"/>
+        </w:rPr>
+        <w:pPrChange w:id="66" w:author="Microsoft Office User" w:date="2017-01-28T14:13:00Z">
           <w:pPr/>
         </w:pPrChange>
       </w:pPr>
-      <w:ins w:id="76" w:author="Microsoft Office User" w:date="2017-01-28T14:18:00Z">
+      <w:ins w:id="67" w:author="Microsoft Office User" w:date="2017-01-28T14:18:00Z">
         <w:r>
           <w:t xml:space="preserve">Cell culture </w:t>
         </w:r>
@@ -901,11 +691,11 @@
       <w:pPr>
         <w:pStyle w:val="ListParagraph"/>
         <w:rPr>
-          <w:ins w:id="77" w:author="Microsoft Office User" w:date="2017-01-28T14:15:00Z"/>
-          <w:color w:val="000000" w:themeColor="text1"/>
-        </w:rPr>
-      </w:pPr>
-      <w:ins w:id="78" w:author="Microsoft Office User" w:date="2017-01-31T10:43:00Z">
+          <w:ins w:id="68" w:author="Microsoft Office User" w:date="2017-01-28T14:15:00Z"/>
+          <w:color w:val="000000" w:themeColor="text1"/>
+        </w:rPr>
+      </w:pPr>
+      <w:ins w:id="69" w:author="Microsoft Office User" w:date="2017-01-31T10:43:00Z">
         <w:r>
           <w:rPr>
             <w:color w:val="000000" w:themeColor="text1"/>
@@ -919,7 +709,7 @@
           <w:t xml:space="preserve">T3-L1 </w:t>
         </w:r>
       </w:ins>
-      <w:ins w:id="79" w:author="Microsoft Office User" w:date="2017-01-31T10:54:00Z">
+      <w:ins w:id="70" w:author="Microsoft Office User" w:date="2017-01-31T10:54:00Z">
         <w:r>
           <w:rPr>
             <w:color w:val="000000" w:themeColor="text1"/>
@@ -927,7 +717,7 @@
           <w:t>fibroblasts (</w:t>
         </w:r>
       </w:ins>
-      <w:ins w:id="80" w:author="Microsoft Office User" w:date="2017-01-31T10:43:00Z">
+      <w:ins w:id="71" w:author="Microsoft Office User" w:date="2017-01-31T10:43:00Z">
         <w:r>
           <w:rPr>
             <w:color w:val="000000" w:themeColor="text1"/>
@@ -935,7 +725,7 @@
           <w:t>pre</w:t>
         </w:r>
       </w:ins>
-      <w:ins w:id="81" w:author="Microsoft Office User" w:date="2017-01-31T10:53:00Z">
+      <w:ins w:id="72" w:author="Microsoft Office User" w:date="2017-01-31T10:53:00Z">
         <w:r>
           <w:rPr>
             <w:color w:val="000000" w:themeColor="text1"/>
@@ -943,7 +733,7 @@
           <w:t>-</w:t>
         </w:r>
       </w:ins>
-      <w:ins w:id="82" w:author="Microsoft Office User" w:date="2017-01-31T10:43:00Z">
+      <w:ins w:id="73" w:author="Microsoft Office User" w:date="2017-01-31T10:43:00Z">
         <w:r>
           <w:rPr>
             <w:color w:val="000000" w:themeColor="text1"/>
@@ -957,7 +747,7 @@
           <w:t>dipocytes</w:t>
         </w:r>
       </w:ins>
-      <w:ins w:id="83" w:author="Microsoft Office User" w:date="2017-01-31T10:54:00Z">
+      <w:ins w:id="74" w:author="Microsoft Office User" w:date="2017-01-31T10:54:00Z">
         <w:r>
           <w:rPr>
             <w:color w:val="000000" w:themeColor="text1"/>
@@ -965,7 +755,7 @@
           <w:t>)</w:t>
         </w:r>
       </w:ins>
-      <w:ins w:id="84" w:author="Microsoft Office User" w:date="2017-01-31T10:43:00Z">
+      <w:ins w:id="75" w:author="Microsoft Office User" w:date="2017-01-31T10:43:00Z">
         <w:r>
           <w:rPr>
             <w:color w:val="000000" w:themeColor="text1"/>
@@ -979,7 +769,7 @@
           <w:t xml:space="preserve"> high glucose </w:t>
         </w:r>
       </w:ins>
-      <w:ins w:id="85" w:author="Microsoft Office User" w:date="2017-01-31T10:47:00Z">
+      <w:ins w:id="76" w:author="Microsoft Office User" w:date="2017-01-31T10:47:00Z">
         <w:r>
           <w:rPr>
             <w:rFonts w:cs="Arial"/>
@@ -997,7 +787,7 @@
           <w:t xml:space="preserve"> (</w:t>
         </w:r>
       </w:ins>
-      <w:ins w:id="86" w:author="Microsoft Office User" w:date="2017-01-31T10:43:00Z">
+      <w:ins w:id="77" w:author="Microsoft Office User" w:date="2017-01-31T10:43:00Z">
         <w:r>
           <w:rPr>
             <w:color w:val="000000" w:themeColor="text1"/>
@@ -1005,7 +795,7 @@
           <w:t>DMEM</w:t>
         </w:r>
       </w:ins>
-      <w:ins w:id="87" w:author="Microsoft Office User" w:date="2017-01-31T10:47:00Z">
+      <w:ins w:id="78" w:author="Microsoft Office User" w:date="2017-01-31T10:47:00Z">
         <w:r>
           <w:rPr>
             <w:color w:val="000000" w:themeColor="text1"/>
@@ -1013,7 +803,7 @@
           <w:t>)</w:t>
         </w:r>
       </w:ins>
-      <w:ins w:id="88" w:author="Microsoft Office User" w:date="2017-01-31T10:44:00Z">
+      <w:ins w:id="79" w:author="Microsoft Office User" w:date="2017-01-31T10:44:00Z">
         <w:r>
           <w:rPr>
             <w:color w:val="000000" w:themeColor="text1"/>
@@ -1021,7 +811,7 @@
           <w:t xml:space="preserve"> with </w:t>
         </w:r>
       </w:ins>
-      <w:ins w:id="89" w:author="Microsoft Office User" w:date="2017-01-31T10:45:00Z">
+      <w:ins w:id="80" w:author="Microsoft Office User" w:date="2017-01-31T10:45:00Z">
         <w:r>
           <w:rPr>
             <w:color w:val="000000" w:themeColor="text1"/>
@@ -1029,105 +819,97 @@
           <w:t xml:space="preserve">1% </w:t>
         </w:r>
       </w:ins>
-      <w:proofErr w:type="spellStart"/>
-      <w:ins w:id="90" w:author="Microsoft Office User" w:date="2017-01-31T10:44:00Z">
+      <w:ins w:id="81" w:author="Microsoft Office User" w:date="2017-01-31T10:44:00Z">
         <w:r>
           <w:rPr>
             <w:color w:val="000000" w:themeColor="text1"/>
           </w:rPr>
-          <w:t>pencilin</w:t>
-        </w:r>
-        <w:proofErr w:type="spellEnd"/>
+          <w:t xml:space="preserve">pencilin, </w:t>
+        </w:r>
+      </w:ins>
+      <w:ins w:id="82" w:author="Microsoft Office User" w:date="2017-01-31T10:55:00Z">
         <w:r>
           <w:rPr>
             <w:color w:val="000000" w:themeColor="text1"/>
           </w:rPr>
+          <w:t>streptomycin</w:t>
+        </w:r>
+      </w:ins>
+      <w:ins w:id="83" w:author="Microsoft Office User" w:date="2017-01-31T10:44:00Z">
+        <w:r>
+          <w:rPr>
+            <w:color w:val="000000" w:themeColor="text1"/>
+          </w:rPr>
+          <w:t xml:space="preserve"> and </w:t>
+        </w:r>
+      </w:ins>
+      <w:ins w:id="84" w:author="Microsoft Office User" w:date="2017-01-31T10:55:00Z">
+        <w:r>
+          <w:rPr>
+            <w:color w:val="000000" w:themeColor="text1"/>
+          </w:rPr>
+          <w:t>glutamine</w:t>
+        </w:r>
+      </w:ins>
+      <w:ins w:id="85" w:author="Microsoft Office User" w:date="2017-01-31T10:45:00Z">
+        <w:r>
+          <w:rPr>
+            <w:color w:val="000000" w:themeColor="text1"/>
+          </w:rPr>
+          <w:t xml:space="preserve"> until </w:t>
+        </w:r>
+      </w:ins>
+      <w:ins w:id="86" w:author="Microsoft Office User" w:date="2017-01-31T10:51:00Z">
+        <w:r>
+          <w:rPr>
+            <w:color w:val="000000" w:themeColor="text1"/>
+          </w:rPr>
+          <w:t xml:space="preserve">confluence. </w:t>
+        </w:r>
+      </w:ins>
+      <w:ins w:id="87" w:author="Microsoft Office User" w:date="2017-01-31T10:52:00Z">
+        <w:r>
+          <w:rPr>
+            <w:color w:val="000000" w:themeColor="text1"/>
+          </w:rPr>
+          <w:t xml:space="preserve">A differentiation cocktail including </w:t>
+        </w:r>
+      </w:ins>
+      <w:ins w:id="88" w:author="Microsoft Office User" w:date="2017-01-31T11:00:00Z">
+        <w:r>
+          <w:rPr>
+            <w:color w:val="000000" w:themeColor="text1"/>
+          </w:rPr>
+          <w:t xml:space="preserve">250nM </w:t>
+        </w:r>
+      </w:ins>
+      <w:commentRangeStart w:id="89"/>
+      <w:ins w:id="90" w:author="Microsoft Office User" w:date="2017-01-31T10:52:00Z">
+        <w:r>
+          <w:rPr>
+            <w:color w:val="000000" w:themeColor="text1"/>
+          </w:rPr>
+          <w:t>dexamethasone</w:t>
+        </w:r>
+      </w:ins>
+      <w:commentRangeEnd w:id="89"/>
+      <w:ins w:id="91" w:author="Microsoft Office User" w:date="2017-01-31T10:57:00Z">
+        <w:r>
+          <w:rPr>
+            <w:rStyle w:val="CommentReference"/>
+          </w:rPr>
+          <w:commentReference w:id="89"/>
+        </w:r>
+      </w:ins>
+      <w:ins w:id="92" w:author="Microsoft Office User" w:date="2017-01-31T10:52:00Z">
+        <w:r>
+          <w:rPr>
+            <w:color w:val="000000" w:themeColor="text1"/>
+          </w:rPr>
           <w:t xml:space="preserve">, </w:t>
         </w:r>
       </w:ins>
-      <w:ins w:id="91" w:author="Microsoft Office User" w:date="2017-01-31T10:55:00Z">
-        <w:r>
-          <w:rPr>
-            <w:color w:val="000000" w:themeColor="text1"/>
-          </w:rPr>
-          <w:t>streptomycin</w:t>
-        </w:r>
-      </w:ins>
-      <w:ins w:id="92" w:author="Microsoft Office User" w:date="2017-01-31T10:44:00Z">
-        <w:r>
-          <w:rPr>
-            <w:color w:val="000000" w:themeColor="text1"/>
-          </w:rPr>
-          <w:t xml:space="preserve"> and </w:t>
-        </w:r>
-      </w:ins>
-      <w:ins w:id="93" w:author="Microsoft Office User" w:date="2017-01-31T10:55:00Z">
-        <w:r>
-          <w:rPr>
-            <w:color w:val="000000" w:themeColor="text1"/>
-          </w:rPr>
-          <w:t>glutamine</w:t>
-        </w:r>
-      </w:ins>
-      <w:ins w:id="94" w:author="Microsoft Office User" w:date="2017-01-31T10:45:00Z">
-        <w:r>
-          <w:rPr>
-            <w:color w:val="000000" w:themeColor="text1"/>
-          </w:rPr>
-          <w:t xml:space="preserve"> until </w:t>
-        </w:r>
-      </w:ins>
-      <w:ins w:id="95" w:author="Microsoft Office User" w:date="2017-01-31T10:51:00Z">
-        <w:r>
-          <w:rPr>
-            <w:color w:val="000000" w:themeColor="text1"/>
-          </w:rPr>
-          <w:t xml:space="preserve">confluence. </w:t>
-        </w:r>
-      </w:ins>
-      <w:ins w:id="96" w:author="Microsoft Office User" w:date="2017-01-31T10:52:00Z">
-        <w:r>
-          <w:rPr>
-            <w:color w:val="000000" w:themeColor="text1"/>
-          </w:rPr>
-          <w:t xml:space="preserve">A differentiation cocktail including </w:t>
-        </w:r>
-      </w:ins>
-      <w:ins w:id="97" w:author="Microsoft Office User" w:date="2017-01-31T11:00:00Z">
-        <w:r>
-          <w:rPr>
-            <w:color w:val="000000" w:themeColor="text1"/>
-          </w:rPr>
-          <w:t xml:space="preserve">250nM </w:t>
-        </w:r>
-      </w:ins>
-      <w:commentRangeStart w:id="98"/>
-      <w:ins w:id="99" w:author="Microsoft Office User" w:date="2017-01-31T10:52:00Z">
-        <w:r>
-          <w:rPr>
-            <w:color w:val="000000" w:themeColor="text1"/>
-          </w:rPr>
-          <w:t>dexamethasone</w:t>
-        </w:r>
-      </w:ins>
-      <w:commentRangeEnd w:id="98"/>
-      <w:ins w:id="100" w:author="Microsoft Office User" w:date="2017-01-31T10:57:00Z">
-        <w:r>
-          <w:rPr>
-            <w:rStyle w:val="CommentReference"/>
-          </w:rPr>
-          <w:commentReference w:id="98"/>
-        </w:r>
-      </w:ins>
-      <w:ins w:id="101" w:author="Microsoft Office User" w:date="2017-01-31T10:52:00Z">
-        <w:r>
-          <w:rPr>
-            <w:color w:val="000000" w:themeColor="text1"/>
-          </w:rPr>
-          <w:t xml:space="preserve">, </w:t>
-        </w:r>
-      </w:ins>
-      <w:ins w:id="102" w:author="Microsoft Office User" w:date="2017-01-31T10:53:00Z">
+      <w:ins w:id="93" w:author="Microsoft Office User" w:date="2017-01-31T10:53:00Z">
         <w:r>
           <w:rPr>
             <w:rFonts w:cs="Helvetica"/>
@@ -1143,7 +925,7 @@
           <w:t xml:space="preserve"> and insulin </w:t>
         </w:r>
       </w:ins>
-      <w:ins w:id="103" w:author="Microsoft Office User" w:date="2017-01-31T10:54:00Z">
+      <w:ins w:id="94" w:author="Microsoft Office User" w:date="2017-01-31T10:54:00Z">
         <w:r>
           <w:rPr>
             <w:rFonts w:cs="Helvetica"/>
@@ -1152,75 +934,43 @@
           <w:t>in 10% fetal bovine serum, high glucose DMEM with 1% PSG</w:t>
         </w:r>
       </w:ins>
-      <w:ins w:id="104" w:author="Microsoft Office User" w:date="2017-01-31T10:56:00Z">
+      <w:ins w:id="95" w:author="Microsoft Office User" w:date="2017-01-31T10:56:00Z">
         <w:r>
           <w:rPr>
             <w:rFonts w:cs="Helvetica"/>
             <w:color w:val="1C1C1C"/>
           </w:rPr>
-          <w:t xml:space="preserve"> at two </w:t>
-        </w:r>
-        <w:proofErr w:type="gramStart"/>
+          <w:t xml:space="preserve"> at two days post confluence</w:t>
+        </w:r>
+      </w:ins>
+      <w:ins w:id="96" w:author="Microsoft Office User" w:date="2017-01-31T10:58:00Z">
         <w:r>
           <w:rPr>
             <w:rFonts w:cs="Helvetica"/>
             <w:color w:val="1C1C1C"/>
           </w:rPr>
-          <w:t>days</w:t>
-        </w:r>
-        <w:proofErr w:type="gramEnd"/>
+          <w:t xml:space="preserve"> for four days</w:t>
+        </w:r>
+      </w:ins>
+      <w:ins w:id="97" w:author="Microsoft Office User" w:date="2017-01-31T10:54:00Z">
         <w:r>
           <w:rPr>
             <w:rFonts w:cs="Helvetica"/>
             <w:color w:val="1C1C1C"/>
           </w:rPr>
-          <w:t xml:space="preserve"> post confluence</w:t>
-        </w:r>
-      </w:ins>
-      <w:ins w:id="105" w:author="Microsoft Office User" w:date="2017-01-31T10:58:00Z">
+          <w:t>.</w:t>
+        </w:r>
+      </w:ins>
+      <w:ins w:id="98" w:author="Microsoft Office User" w:date="2017-01-31T10:58:00Z">
         <w:r>
           <w:rPr>
             <w:rFonts w:cs="Helvetica"/>
             <w:color w:val="1C1C1C"/>
           </w:rPr>
-          <w:t xml:space="preserve"> for four days</w:t>
-        </w:r>
-      </w:ins>
-      <w:ins w:id="106" w:author="Microsoft Office User" w:date="2017-01-31T10:54:00Z">
-        <w:r>
-          <w:rPr>
-            <w:rFonts w:cs="Helvetica"/>
-            <w:color w:val="1C1C1C"/>
-          </w:rPr>
-          <w:t>.</w:t>
-        </w:r>
-      </w:ins>
-      <w:ins w:id="107" w:author="Microsoft Office User" w:date="2017-01-31T10:58:00Z">
-        <w:r>
-          <w:rPr>
-            <w:rFonts w:cs="Helvetica"/>
-            <w:color w:val="1C1C1C"/>
-          </w:rPr>
-          <w:t xml:space="preserve"> Media was then replaced including only insulin in the cocktail for an additional three days. The following three </w:t>
-        </w:r>
-        <w:proofErr w:type="gramStart"/>
-        <w:r>
-          <w:rPr>
-            <w:rFonts w:cs="Helvetica"/>
-            <w:color w:val="1C1C1C"/>
-          </w:rPr>
-          <w:t>days</w:t>
-        </w:r>
-        <w:proofErr w:type="gramEnd"/>
-        <w:r>
-          <w:rPr>
-            <w:rFonts w:cs="Helvetica"/>
-            <w:color w:val="1C1C1C"/>
-          </w:rPr>
-          <w:t xml:space="preserve"> cells remained in </w:t>
-        </w:r>
-      </w:ins>
-      <w:ins w:id="108" w:author="Microsoft Office User" w:date="2017-01-31T11:00:00Z">
+          <w:t xml:space="preserve"> Media was then replaced including only insulin in the cocktail for an additional three days. The following three days cells remained in </w:t>
+        </w:r>
+      </w:ins>
+      <w:ins w:id="99" w:author="Microsoft Office User" w:date="2017-01-31T11:00:00Z">
         <w:r>
           <w:rPr>
             <w:rFonts w:cs="Helvetica"/>
@@ -1245,20 +995,20 @@
           <w:numId w:val="2"/>
         </w:numPr>
         <w:rPr>
-          <w:ins w:id="109" w:author="Microsoft Office User" w:date="2017-01-28T14:16:00Z"/>
-        </w:rPr>
-      </w:pPr>
-      <w:ins w:id="110" w:author="Microsoft Office User" w:date="2017-01-28T14:15:00Z">
+          <w:ins w:id="100" w:author="Microsoft Office User" w:date="2017-01-28T14:16:00Z"/>
+        </w:rPr>
+      </w:pPr>
+      <w:ins w:id="101" w:author="Microsoft Office User" w:date="2017-01-28T14:15:00Z">
         <w:r>
           <w:t>Liver</w:t>
         </w:r>
       </w:ins>
-      <w:ins w:id="111" w:author="Microsoft Office User" w:date="2017-01-28T14:16:00Z">
+      <w:ins w:id="102" w:author="Microsoft Office User" w:date="2017-01-28T14:16:00Z">
         <w:r>
           <w:t xml:space="preserve"> and cells</w:t>
         </w:r>
       </w:ins>
-      <w:ins w:id="112" w:author="Microsoft Office User" w:date="2017-01-28T14:15:00Z">
+      <w:ins w:id="103" w:author="Microsoft Office User" w:date="2017-01-28T14:15:00Z">
         <w:r>
           <w:t xml:space="preserve"> TG/TG assay</w:t>
         </w:r>
@@ -1272,10 +1022,10 @@
           <w:numId w:val="2"/>
         </w:numPr>
         <w:rPr>
-          <w:ins w:id="113" w:author="Microsoft Office User" w:date="2017-02-02T13:13:00Z"/>
-        </w:rPr>
-      </w:pPr>
-      <w:ins w:id="114" w:author="Microsoft Office User" w:date="2017-02-02T13:12:00Z">
+          <w:ins w:id="104" w:author="Microsoft Office User" w:date="2017-02-02T13:13:00Z"/>
+        </w:rPr>
+      </w:pPr>
+      <w:ins w:id="105" w:author="Microsoft Office User" w:date="2017-02-02T13:12:00Z">
         <w:r>
           <w:t>Histology</w:t>
         </w:r>
@@ -1285,124 +1035,249 @@
       <w:pPr>
         <w:pStyle w:val="ListParagraph"/>
         <w:rPr>
-          <w:ins w:id="115" w:author="Microsoft Office User" w:date="2017-01-28T14:17:00Z"/>
-        </w:rPr>
-        <w:pPrChange w:id="116" w:author="Microsoft Office User" w:date="2017-02-02T13:13:00Z">
+          <w:ins w:id="106" w:author="Microsoft Office User" w:date="2017-01-28T14:17:00Z"/>
+        </w:rPr>
+        <w:pPrChange w:id="107" w:author="Microsoft Office User" w:date="2017-02-02T13:13:00Z">
           <w:pPr/>
         </w:pPrChange>
       </w:pPr>
-      <w:ins w:id="117" w:author="Microsoft Office User" w:date="2017-02-02T13:13:00Z">
+      <w:ins w:id="108" w:author="Microsoft Office User" w:date="2017-02-02T13:13:00Z">
         <w:r>
           <w:t xml:space="preserve">The liver, IWAT, EWAT, BAT and </w:t>
         </w:r>
-        <w:commentRangeStart w:id="118"/>
+        <w:commentRangeStart w:id="109"/>
         <w:r>
           <w:t>pancreas</w:t>
         </w:r>
       </w:ins>
-      <w:commentRangeEnd w:id="118"/>
-      <w:ins w:id="119" w:author="Microsoft Office User" w:date="2017-02-02T16:00:00Z">
+      <w:commentRangeEnd w:id="109"/>
+      <w:ins w:id="110" w:author="Microsoft Office User" w:date="2017-02-02T16:00:00Z">
         <w:r>
           <w:rPr>
             <w:rStyle w:val="CommentReference"/>
           </w:rPr>
-          <w:commentReference w:id="118"/>
-        </w:r>
-      </w:ins>
-      <w:ins w:id="120" w:author="Microsoft Office User" w:date="2017-02-02T13:13:00Z">
+          <w:commentReference w:id="109"/>
+        </w:r>
+      </w:ins>
+      <w:ins w:id="111" w:author="Microsoft Office User" w:date="2017-02-02T13:13:00Z">
         <w:r>
           <w:t xml:space="preserve"> were </w:t>
         </w:r>
       </w:ins>
-      <w:ins w:id="121" w:author="Microsoft Office User" w:date="2017-02-02T13:14:00Z">
+      <w:ins w:id="112" w:author="Microsoft Office User" w:date="2017-02-02T13:14:00Z">
         <w:r>
           <w:t xml:space="preserve">kept in 10% formalin for 24 hours and then </w:t>
         </w:r>
       </w:ins>
-      <w:ins w:id="122" w:author="Microsoft Office User" w:date="2017-02-02T13:15:00Z">
+      <w:ins w:id="113" w:author="Microsoft Office User" w:date="2017-02-02T13:15:00Z">
         <w:r>
           <w:t>stored</w:t>
         </w:r>
       </w:ins>
-      <w:ins w:id="123" w:author="Microsoft Office User" w:date="2017-02-02T13:14:00Z">
-        <w:r>
-          <w:t xml:space="preserve"> in 70% </w:t>
-        </w:r>
-        <w:proofErr w:type="spellStart"/>
-        <w:r>
-          <w:t>EtOH</w:t>
-        </w:r>
-        <w:proofErr w:type="spellEnd"/>
+      <w:ins w:id="114" w:author="Microsoft Office User" w:date="2017-02-02T13:14:00Z">
+        <w:r>
+          <w:t xml:space="preserve"> in 70% e</w:t>
+        </w:r>
+        <w:r>
+          <w:t>t</w:t>
+        </w:r>
+      </w:ins>
+      <w:ins w:id="115" w:author="Microsoft Office User" w:date="2017-02-02T16:08:00Z">
+        <w:r>
+          <w:t>hanol</w:t>
+        </w:r>
+      </w:ins>
+      <w:ins w:id="116" w:author="Microsoft Office User" w:date="2017-02-02T13:14:00Z">
         <w:r>
           <w:t xml:space="preserve"> </w:t>
         </w:r>
       </w:ins>
-      <w:ins w:id="124" w:author="Microsoft Office User" w:date="2017-02-02T13:15:00Z">
+      <w:ins w:id="117" w:author="Microsoft Office User" w:date="2017-02-02T13:15:00Z">
         <w:r>
           <w:t xml:space="preserve">until further processing. Following a series of wash steps, tissues were embedded in </w:t>
         </w:r>
       </w:ins>
-      <w:ins w:id="125" w:author="Microsoft Office User" w:date="2017-02-02T13:16:00Z">
+      <w:ins w:id="118" w:author="Microsoft Office User" w:date="2017-02-02T13:16:00Z">
         <w:r>
           <w:t>paraffin</w:t>
         </w:r>
       </w:ins>
-      <w:ins w:id="126" w:author="Microsoft Office User" w:date="2017-02-02T13:15:00Z">
+      <w:ins w:id="119" w:author="Microsoft Office User" w:date="2017-02-02T13:15:00Z">
         <w:r>
           <w:t xml:space="preserve"> </w:t>
         </w:r>
       </w:ins>
-      <w:ins w:id="127" w:author="Microsoft Office User" w:date="2017-02-02T13:16:00Z">
-        <w:r>
-          <w:t xml:space="preserve">wax and sent to the University of Michigan Histology Core </w:t>
-        </w:r>
-      </w:ins>
-      <w:ins w:id="128" w:author="Microsoft Office User" w:date="2017-02-02T13:18:00Z">
+      <w:ins w:id="120" w:author="Microsoft Office User" w:date="2017-02-02T13:16:00Z">
+        <w:r>
+          <w:t xml:space="preserve">wax and sent to </w:t>
+        </w:r>
+      </w:ins>
+      <w:ins w:id="121" w:author="Microsoft Office User" w:date="2017-02-02T16:05:00Z">
+        <w:r>
+          <w:t xml:space="preserve">either </w:t>
+        </w:r>
+      </w:ins>
+      <w:ins w:id="122" w:author="Microsoft Office User" w:date="2017-02-02T13:16:00Z">
+        <w:r>
+          <w:t xml:space="preserve">the University of Michigan </w:t>
+        </w:r>
+      </w:ins>
+      <w:ins w:id="123" w:author="Microsoft Office User" w:date="2017-02-02T16:06:00Z">
+        <w:r>
+          <w:t>U</w:t>
+        </w:r>
+      </w:ins>
+      <w:ins w:id="124" w:author="Microsoft Office User" w:date="2017-02-02T16:07:00Z">
+        <w:r>
+          <w:t xml:space="preserve">niversity of </w:t>
+        </w:r>
+      </w:ins>
+      <w:ins w:id="125" w:author="Microsoft Office User" w:date="2017-02-02T16:06:00Z">
+        <w:r>
+          <w:t>M</w:t>
+        </w:r>
+      </w:ins>
+      <w:ins w:id="126" w:author="Microsoft Office User" w:date="2017-02-02T16:07:00Z">
+        <w:r>
+          <w:t xml:space="preserve">ichigan </w:t>
+        </w:r>
+      </w:ins>
+      <w:ins w:id="127" w:author="Microsoft Office User" w:date="2017-02-02T16:06:00Z">
+        <w:r>
+          <w:t>Comprehensive Cancer C</w:t>
+        </w:r>
+      </w:ins>
+      <w:ins w:id="128" w:author="Microsoft Office User" w:date="2017-02-02T16:07:00Z">
+        <w:r>
+          <w:t>enter</w:t>
+        </w:r>
+      </w:ins>
+      <w:ins w:id="129" w:author="Microsoft Office User" w:date="2017-02-02T16:06:00Z">
+        <w:r>
+          <w:t xml:space="preserve"> </w:t>
+        </w:r>
+      </w:ins>
+      <w:ins w:id="130" w:author="Microsoft Office User" w:date="2017-02-02T13:16:00Z">
+        <w:r>
+          <w:t>Tissue</w:t>
+        </w:r>
+        <w:r>
+          <w:t xml:space="preserve"> Core</w:t>
+        </w:r>
+      </w:ins>
+      <w:ins w:id="131" w:author="Microsoft Office User" w:date="2017-02-02T16:05:00Z">
+        <w:r>
+          <w:t xml:space="preserve"> or the U</w:t>
+        </w:r>
+      </w:ins>
+      <w:ins w:id="132" w:author="Microsoft Office User" w:date="2017-02-02T16:07:00Z">
+        <w:r>
+          <w:t xml:space="preserve">nit for </w:t>
+        </w:r>
+      </w:ins>
+      <w:ins w:id="133" w:author="Microsoft Office User" w:date="2017-02-02T16:05:00Z">
+        <w:r>
+          <w:t>L</w:t>
+        </w:r>
+      </w:ins>
+      <w:ins w:id="134" w:author="Microsoft Office User" w:date="2017-02-02T16:08:00Z">
+        <w:r>
+          <w:t xml:space="preserve">aboratory </w:t>
+        </w:r>
+      </w:ins>
+      <w:ins w:id="135" w:author="Microsoft Office User" w:date="2017-02-02T16:05:00Z">
+        <w:r>
+          <w:t>A</w:t>
+        </w:r>
+      </w:ins>
+      <w:ins w:id="136" w:author="Microsoft Office User" w:date="2017-02-02T16:07:00Z">
+        <w:r>
+          <w:t xml:space="preserve">nimal </w:t>
+        </w:r>
+      </w:ins>
+      <w:ins w:id="137" w:author="Microsoft Office User" w:date="2017-02-02T16:05:00Z">
+        <w:r>
+          <w:t>M</w:t>
+        </w:r>
+      </w:ins>
+      <w:ins w:id="138" w:author="Microsoft Office User" w:date="2017-02-02T16:07:00Z">
+        <w:r>
+          <w:t>edicine</w:t>
+        </w:r>
+      </w:ins>
+      <w:ins w:id="139" w:author="Microsoft Office User" w:date="2017-02-02T16:05:00Z">
+        <w:r>
+          <w:t xml:space="preserve"> </w:t>
+        </w:r>
+      </w:ins>
+      <w:ins w:id="140" w:author="Microsoft Office User" w:date="2017-02-02T16:09:00Z">
+        <w:r>
+          <w:t>In-vivo Animal</w:t>
+        </w:r>
+      </w:ins>
+      <w:bookmarkStart w:id="141" w:name="_GoBack"/>
+      <w:bookmarkEnd w:id="141"/>
+      <w:ins w:id="142" w:author="Microsoft Office User" w:date="2017-02-02T16:05:00Z">
+        <w:r>
+          <w:t xml:space="preserve"> Core</w:t>
+        </w:r>
+      </w:ins>
+      <w:ins w:id="143" w:author="Microsoft Office User" w:date="2017-02-02T16:08:00Z">
+        <w:r>
+          <w:t xml:space="preserve"> (University of Michigan, Ann Arbor)</w:t>
+        </w:r>
+      </w:ins>
+      <w:ins w:id="144" w:author="Microsoft Office User" w:date="2017-02-02T13:16:00Z">
+        <w:r>
+          <w:t xml:space="preserve"> </w:t>
+        </w:r>
+      </w:ins>
+      <w:ins w:id="145" w:author="Microsoft Office User" w:date="2017-02-02T13:18:00Z">
         <w:r>
           <w:t xml:space="preserve">where they were </w:t>
         </w:r>
       </w:ins>
-      <w:ins w:id="129" w:author="Microsoft Office User" w:date="2017-02-02T13:17:00Z">
+      <w:ins w:id="146" w:author="Microsoft Office User" w:date="2017-02-02T13:17:00Z">
         <w:r>
           <w:t>processed</w:t>
         </w:r>
       </w:ins>
-      <w:ins w:id="130" w:author="Microsoft Office User" w:date="2017-02-02T13:18:00Z">
+      <w:ins w:id="147" w:author="Microsoft Office User" w:date="2017-02-02T13:18:00Z">
         <w:r>
           <w:t xml:space="preserve"> and stained</w:t>
         </w:r>
       </w:ins>
-      <w:ins w:id="131" w:author="Microsoft Office User" w:date="2017-02-02T13:17:00Z">
+      <w:ins w:id="148" w:author="Microsoft Office User" w:date="2017-02-02T13:17:00Z">
         <w:r>
           <w:t xml:space="preserve"> </w:t>
         </w:r>
       </w:ins>
-      <w:ins w:id="132" w:author="Microsoft Office User" w:date="2017-02-02T13:24:00Z">
+      <w:ins w:id="149" w:author="Microsoft Office User" w:date="2017-02-02T13:24:00Z">
         <w:r>
           <w:t>with</w:t>
         </w:r>
       </w:ins>
-      <w:ins w:id="133" w:author="Microsoft Office User" w:date="2017-02-02T13:17:00Z">
+      <w:ins w:id="150" w:author="Microsoft Office User" w:date="2017-02-02T13:17:00Z">
         <w:r>
           <w:t xml:space="preserve"> H&amp;E or trichrome</w:t>
         </w:r>
       </w:ins>
-      <w:ins w:id="134" w:author="Microsoft Office User" w:date="2017-02-02T13:24:00Z">
+      <w:ins w:id="151" w:author="Microsoft Office User" w:date="2017-02-02T13:24:00Z">
         <w:r>
           <w:t xml:space="preserve"> to assess cell morphology/inflammation and collagen formation</w:t>
         </w:r>
       </w:ins>
-      <w:ins w:id="135" w:author="Microsoft Office User" w:date="2017-02-02T16:00:00Z">
+      <w:ins w:id="152" w:author="Microsoft Office User" w:date="2017-02-02T16:00:00Z">
         <w:r>
           <w:t>,</w:t>
         </w:r>
       </w:ins>
-      <w:ins w:id="136" w:author="Microsoft Office User" w:date="2017-02-02T13:24:00Z">
+      <w:ins w:id="153" w:author="Microsoft Office User" w:date="2017-02-02T13:24:00Z">
         <w:r>
           <w:t xml:space="preserve"> respectively</w:t>
         </w:r>
       </w:ins>
-      <w:ins w:id="137" w:author="Microsoft Office User" w:date="2017-02-02T13:16:00Z">
+      <w:ins w:id="154" w:author="Microsoft Office User" w:date="2017-02-02T13:16:00Z">
         <w:r>
           <w:t>.</w:t>
         </w:r>
@@ -1416,10 +1291,10 @@
           <w:numId w:val="2"/>
         </w:numPr>
         <w:rPr>
-          <w:ins w:id="138" w:author="Microsoft Office User" w:date="2017-01-31T11:02:00Z"/>
-        </w:rPr>
-      </w:pPr>
-      <w:ins w:id="139" w:author="Microsoft Office User" w:date="2017-01-28T14:17:00Z">
+          <w:ins w:id="155" w:author="Microsoft Office User" w:date="2017-01-31T11:02:00Z"/>
+        </w:rPr>
+      </w:pPr>
+      <w:ins w:id="156" w:author="Microsoft Office User" w:date="2017-01-28T14:17:00Z">
         <w:r>
           <w:t>qPCR</w:t>
         </w:r>
@@ -1429,217 +1304,204 @@
       <w:pPr>
         <w:pStyle w:val="ListParagraph"/>
         <w:rPr>
-          <w:ins w:id="140" w:author="Microsoft Office User" w:date="2017-01-28T14:17:00Z"/>
-        </w:rPr>
-      </w:pPr>
-      <w:ins w:id="141" w:author="Microsoft Office User" w:date="2017-01-31T11:03:00Z">
+          <w:ins w:id="157" w:author="Microsoft Office User" w:date="2017-01-28T14:17:00Z"/>
+        </w:rPr>
+      </w:pPr>
+      <w:ins w:id="158" w:author="Microsoft Office User" w:date="2017-01-31T11:03:00Z">
         <w:r>
           <w:t>Cells</w:t>
         </w:r>
       </w:ins>
-      <w:ins w:id="142" w:author="Microsoft Office User" w:date="2017-01-31T11:22:00Z">
+      <w:ins w:id="159" w:author="Microsoft Office User" w:date="2017-01-31T11:22:00Z">
         <w:r>
           <w:t xml:space="preserve"> and tissues</w:t>
         </w:r>
       </w:ins>
-      <w:ins w:id="143" w:author="Microsoft Office User" w:date="2017-01-31T11:03:00Z">
-        <w:r>
-          <w:t xml:space="preserve"> were lysed in </w:t>
-        </w:r>
-        <w:proofErr w:type="spellStart"/>
-        <w:r>
-          <w:t>TRIzol</w:t>
-        </w:r>
-        <w:proofErr w:type="spellEnd"/>
+      <w:ins w:id="160" w:author="Microsoft Office User" w:date="2017-01-31T11:03:00Z">
+        <w:r>
+          <w:t xml:space="preserve"> were lysed in TRIzol</w:t>
+        </w:r>
         <w:r>
           <w:t xml:space="preserve"> </w:t>
         </w:r>
       </w:ins>
-      <w:ins w:id="144" w:author="Microsoft Office User" w:date="2017-01-31T11:07:00Z">
+      <w:ins w:id="161" w:author="Microsoft Office User" w:date="2017-01-31T11:07:00Z">
         <w:r>
           <w:t xml:space="preserve">RNA was extracted using </w:t>
         </w:r>
       </w:ins>
-      <w:ins w:id="145" w:author="Microsoft Office User" w:date="2017-01-31T11:13:00Z">
+      <w:ins w:id="162" w:author="Microsoft Office User" w:date="2017-01-31T11:13:00Z">
         <w:r>
           <w:t xml:space="preserve">the </w:t>
         </w:r>
-        <w:proofErr w:type="spellStart"/>
         <w:r>
           <w:rPr>
             <w:rFonts w:cs="Times New Roman"/>
           </w:rPr>
-          <w:t>PureLink</w:t>
-        </w:r>
-        <w:proofErr w:type="spellEnd"/>
+          <w:t>PureLink RNA mini kit (Life Technologies)</w:t>
+        </w:r>
         <w:r>
           <w:rPr>
             <w:rFonts w:cs="Times New Roman"/>
           </w:rPr>
-          <w:t xml:space="preserve"> RNA mini kit (Life Technologies)</w:t>
+          <w:t>.</w:t>
         </w:r>
         <w:r>
           <w:rPr>
             <w:rFonts w:cs="Times New Roman"/>
           </w:rPr>
+          <w:t xml:space="preserve"> cDNA was synthesized from 0.5-1</w:t>
+        </w:r>
+      </w:ins>
+      <w:ins w:id="163" w:author="Microsoft Office User" w:date="2017-01-31T11:14:00Z">
+        <w:r>
+          <w:rPr>
+            <w:rFonts w:ascii="Symbol" w:hAnsi="Symbol" w:cs="Times New Roman"/>
+          </w:rPr>
+          <w:t></w:t>
+        </w:r>
+      </w:ins>
+      <w:ins w:id="164" w:author="Microsoft Office User" w:date="2017-01-31T11:13:00Z">
+        <w:r>
+          <w:rPr>
+            <w:rFonts w:cs="Times New Roman"/>
+          </w:rPr>
+          <w:t>g</w:t>
+        </w:r>
+      </w:ins>
+      <w:ins w:id="165" w:author="Microsoft Office User" w:date="2017-01-31T11:14:00Z">
+        <w:r>
+          <w:rPr>
+            <w:rFonts w:cs="Times New Roman"/>
+          </w:rPr>
+          <w:t xml:space="preserve"> of RNA</w:t>
+        </w:r>
+      </w:ins>
+      <w:ins w:id="166" w:author="Microsoft Office User" w:date="2017-01-31T11:13:00Z">
+        <w:r>
+          <w:rPr>
+            <w:rFonts w:cs="Times New Roman"/>
+          </w:rPr>
+          <w:t xml:space="preserve"> </w:t>
+        </w:r>
+      </w:ins>
+      <w:ins w:id="167" w:author="Microsoft Office User" w:date="2017-01-31T11:17:00Z">
+        <w:r>
+          <w:rPr>
+            <w:rFonts w:cs="Times New Roman"/>
+          </w:rPr>
+          <w:t xml:space="preserve">using the </w:t>
+        </w:r>
+        <w:r>
+          <w:rPr>
+            <w:rFonts w:cs="Times New Roman"/>
+          </w:rPr>
+          <w:t>High Capacity Reverse Transcription Kit (Life Technologies)</w:t>
+        </w:r>
+        <w:r>
+          <w:rPr>
+            <w:rFonts w:cs="Times New Roman"/>
+          </w:rPr>
           <w:t>.</w:t>
         </w:r>
+      </w:ins>
+      <w:ins w:id="168" w:author="Microsoft Office User" w:date="2017-01-31T11:18:00Z">
         <w:r>
           <w:rPr>
             <w:rFonts w:cs="Times New Roman"/>
           </w:rPr>
-          <w:t xml:space="preserve"> cDNA was synthesized from 0.5-1</w:t>
-        </w:r>
-      </w:ins>
-      <w:ins w:id="146" w:author="Microsoft Office User" w:date="2017-01-31T11:14:00Z">
-        <w:r>
-          <w:rPr>
-            <w:rFonts w:ascii="Symbol" w:hAnsi="Symbol" w:cs="Times New Roman"/>
-          </w:rPr>
-          <w:t></w:t>
-        </w:r>
-      </w:ins>
-      <w:ins w:id="147" w:author="Microsoft Office User" w:date="2017-01-31T11:13:00Z">
+          <w:t xml:space="preserve"> Primers,</w:t>
+        </w:r>
         <w:r>
           <w:rPr>
             <w:rFonts w:cs="Times New Roman"/>
           </w:rPr>
-          <w:t>g</w:t>
-        </w:r>
-      </w:ins>
-      <w:ins w:id="148" w:author="Microsoft Office User" w:date="2017-01-31T11:14:00Z">
+          <w:t xml:space="preserve"> cDNA</w:t>
+        </w:r>
         <w:r>
           <w:rPr>
             <w:rFonts w:cs="Times New Roman"/>
           </w:rPr>
-          <w:t xml:space="preserve"> of RNA</w:t>
-        </w:r>
-      </w:ins>
-      <w:ins w:id="149" w:author="Microsoft Office User" w:date="2017-01-31T11:13:00Z">
+          <w:t xml:space="preserve"> and</w:t>
+        </w:r>
         <w:r>
           <w:rPr>
             <w:rFonts w:cs="Times New Roman"/>
           </w:rPr>
           <w:t xml:space="preserve"> </w:t>
         </w:r>
-      </w:ins>
-      <w:ins w:id="150" w:author="Microsoft Office User" w:date="2017-01-31T11:17:00Z">
         <w:r>
           <w:rPr>
             <w:rFonts w:cs="Times New Roman"/>
           </w:rPr>
-          <w:t xml:space="preserve">using the </w:t>
-        </w:r>
+          <w:t>Power SYBR Green PCR Master Mix (Life Technologies)</w:t>
+        </w:r>
+      </w:ins>
+      <w:ins w:id="169" w:author="Microsoft Office User" w:date="2017-01-31T11:19:00Z">
         <w:r>
           <w:rPr>
             <w:rFonts w:cs="Times New Roman"/>
           </w:rPr>
-          <w:t>High Capacity Reverse Transcription Kit (Life Technologies)</w:t>
-        </w:r>
+          <w:t xml:space="preserve"> were combined </w:t>
+        </w:r>
+      </w:ins>
+      <w:ins w:id="170" w:author="Microsoft Office User" w:date="2017-01-31T11:20:00Z">
         <w:r>
           <w:rPr>
             <w:rFonts w:cs="Times New Roman"/>
           </w:rPr>
-          <w:t>.</w:t>
-        </w:r>
-      </w:ins>
-      <w:ins w:id="151" w:author="Microsoft Office User" w:date="2017-01-31T11:18:00Z">
+          <w:t xml:space="preserve">in </w:t>
+        </w:r>
+      </w:ins>
+      <w:ins w:id="171" w:author="Microsoft Office User" w:date="2017-01-31T11:19:00Z">
         <w:r>
           <w:rPr>
             <w:rFonts w:cs="Times New Roman"/>
           </w:rPr>
-          <w:t xml:space="preserve"> Primers,</w:t>
-        </w:r>
+          <w:t>accordance with the manufacturer</w:t>
+        </w:r>
+      </w:ins>
+      <w:ins w:id="172" w:author="Microsoft Office User" w:date="2017-01-31T11:20:00Z">
         <w:r>
           <w:rPr>
             <w:rFonts w:cs="Times New Roman"/>
           </w:rPr>
-          <w:t xml:space="preserve"> cDNA</w:t>
-        </w:r>
+          <w:t>’</w:t>
+        </w:r>
+      </w:ins>
+      <w:ins w:id="173" w:author="Microsoft Office User" w:date="2017-01-31T11:19:00Z">
         <w:r>
           <w:rPr>
             <w:rFonts w:cs="Times New Roman"/>
           </w:rPr>
-          <w:t xml:space="preserve"> and</w:t>
-        </w:r>
+          <w:t xml:space="preserve">s </w:t>
+        </w:r>
+      </w:ins>
+      <w:ins w:id="174" w:author="Microsoft Office User" w:date="2017-01-31T11:20:00Z">
         <w:r>
           <w:rPr>
             <w:rFonts w:cs="Times New Roman"/>
           </w:rPr>
+          <w:t>guidelines and quantitative real-time PCR</w:t>
+        </w:r>
+      </w:ins>
+      <w:ins w:id="175" w:author="Microsoft Office User" w:date="2017-01-31T11:21:00Z">
+        <w:r>
+          <w:rPr>
+            <w:rFonts w:cs="Times New Roman"/>
+          </w:rPr>
+          <w:t xml:space="preserve"> was performed as previously described</w:t>
+        </w:r>
+      </w:ins>
+      <w:ins w:id="176" w:author="Microsoft Office User" w:date="2017-01-31T11:26:00Z">
+        <w:r>
+          <w:rPr>
+            <w:rFonts w:cs="Times New Roman"/>
+          </w:rPr>
           <w:t xml:space="preserve"> </w:t>
         </w:r>
-        <w:r>
-          <w:rPr>
-            <w:rFonts w:cs="Times New Roman"/>
-          </w:rPr>
-          <w:t>Power SYBR Green PCR Master Mix (Life Technologies)</w:t>
-        </w:r>
-      </w:ins>
-      <w:ins w:id="152" w:author="Microsoft Office User" w:date="2017-01-31T11:19:00Z">
-        <w:r>
-          <w:rPr>
-            <w:rFonts w:cs="Times New Roman"/>
-          </w:rPr>
-          <w:t xml:space="preserve"> were combined </w:t>
-        </w:r>
-      </w:ins>
-      <w:ins w:id="153" w:author="Microsoft Office User" w:date="2017-01-31T11:20:00Z">
-        <w:r>
-          <w:rPr>
-            <w:rFonts w:cs="Times New Roman"/>
-          </w:rPr>
-          <w:t xml:space="preserve">in </w:t>
-        </w:r>
-      </w:ins>
-      <w:ins w:id="154" w:author="Microsoft Office User" w:date="2017-01-31T11:19:00Z">
-        <w:r>
-          <w:rPr>
-            <w:rFonts w:cs="Times New Roman"/>
-          </w:rPr>
-          <w:t>accordance with the manufacturer</w:t>
-        </w:r>
-      </w:ins>
-      <w:ins w:id="155" w:author="Microsoft Office User" w:date="2017-01-31T11:20:00Z">
-        <w:r>
-          <w:rPr>
-            <w:rFonts w:cs="Times New Roman"/>
-          </w:rPr>
-          <w:t>’</w:t>
-        </w:r>
-      </w:ins>
-      <w:ins w:id="156" w:author="Microsoft Office User" w:date="2017-01-31T11:19:00Z">
-        <w:r>
-          <w:rPr>
-            <w:rFonts w:cs="Times New Roman"/>
-          </w:rPr>
-          <w:t xml:space="preserve">s </w:t>
-        </w:r>
-      </w:ins>
-      <w:ins w:id="157" w:author="Microsoft Office User" w:date="2017-01-31T11:20:00Z">
-        <w:r>
-          <w:rPr>
-            <w:rFonts w:cs="Times New Roman"/>
-          </w:rPr>
-          <w:t>guidelines and quantitative real-time PCR</w:t>
-        </w:r>
-      </w:ins>
-      <w:ins w:id="158" w:author="Microsoft Office User" w:date="2017-01-31T11:21:00Z">
-        <w:r>
-          <w:rPr>
-            <w:rFonts w:cs="Times New Roman"/>
-          </w:rPr>
-          <w:t xml:space="preserve"> was performed as previously described</w:t>
-        </w:r>
-      </w:ins>
-      <w:ins w:id="159" w:author="Microsoft Office User" w:date="2017-01-31T11:26:00Z">
-        <w:r>
-          <w:rPr>
-            <w:rFonts w:cs="Times New Roman"/>
-          </w:rPr>
-          <w:t xml:space="preserve"> </w:t>
-        </w:r>
-      </w:ins>
-      <w:ins w:id="160" w:author="Microsoft Office User" w:date="2017-01-31T11:27:00Z">
+      </w:ins>
+      <w:ins w:id="177" w:author="Microsoft Office User" w:date="2017-01-31T11:27:00Z">
         <w:r>
           <w:rPr>
             <w:rFonts w:cs="Times New Roman"/>
@@ -1666,7 +1528,7 @@
         </w:rPr>
         <w:t>(1)</w:t>
       </w:r>
-      <w:ins w:id="161" w:author="Microsoft Office User" w:date="2017-01-31T11:27:00Z">
+      <w:ins w:id="178" w:author="Microsoft Office User" w:date="2017-01-31T11:27:00Z">
         <w:r>
           <w:rPr>
             <w:rFonts w:cs="Times New Roman"/>
@@ -1674,7 +1536,7 @@
           <w:fldChar w:fldCharType="end"/>
         </w:r>
       </w:ins>
-      <w:ins w:id="162" w:author="Microsoft Office User" w:date="2017-01-31T11:21:00Z">
+      <w:ins w:id="179" w:author="Microsoft Office User" w:date="2017-01-31T11:21:00Z">
         <w:r>
           <w:rPr>
             <w:rFonts w:cs="Times New Roman"/>
@@ -1682,15 +1544,14 @@
           <w:t xml:space="preserve">. </w:t>
         </w:r>
       </w:ins>
-      <w:ins w:id="163" w:author="Microsoft Office User" w:date="2017-01-31T11:28:00Z">
+      <w:ins w:id="180" w:author="Microsoft Office User" w:date="2017-01-31T11:28:00Z">
         <w:r>
           <w:rPr>
             <w:rFonts w:cs="Times New Roman"/>
           </w:rPr>
           <w:t xml:space="preserve">mRNA expression level was normalized to </w:t>
         </w:r>
-        <w:commentRangeStart w:id="164"/>
-        <w:proofErr w:type="spellStart"/>
+        <w:commentRangeStart w:id="181"/>
         <w:r>
           <w:rPr>
             <w:rFonts w:cs="Times New Roman"/>
@@ -1699,36 +1560,35 @@
           <w:t>Actb</w:t>
         </w:r>
       </w:ins>
-      <w:commentRangeEnd w:id="164"/>
-      <w:proofErr w:type="spellEnd"/>
-      <w:ins w:id="165" w:author="Microsoft Office User" w:date="2017-01-31T11:30:00Z">
+      <w:commentRangeEnd w:id="181"/>
+      <w:ins w:id="182" w:author="Microsoft Office User" w:date="2017-01-31T11:30:00Z">
         <w:r>
           <w:rPr>
             <w:rStyle w:val="CommentReference"/>
           </w:rPr>
-          <w:commentReference w:id="164"/>
-        </w:r>
-      </w:ins>
-      <w:ins w:id="166" w:author="Microsoft Office User" w:date="2017-01-31T11:29:00Z">
+          <w:commentReference w:id="181"/>
+        </w:r>
+      </w:ins>
+      <w:ins w:id="183" w:author="Microsoft Office User" w:date="2017-01-31T11:29:00Z">
         <w:r>
           <w:rPr>
             <w:rFonts w:cs="Times New Roman"/>
           </w:rPr>
           <w:t xml:space="preserve"> (</w:t>
         </w:r>
-        <w:commentRangeStart w:id="167"/>
+        <w:commentRangeStart w:id="184"/>
         <w:r>
           <w:rPr>
             <w:rFonts w:cs="Times New Roman"/>
           </w:rPr>
           <w:t>Table</w:t>
         </w:r>
-        <w:commentRangeEnd w:id="167"/>
+        <w:commentRangeEnd w:id="184"/>
         <w:r>
           <w:rPr>
             <w:rStyle w:val="CommentReference"/>
           </w:rPr>
-          <w:commentReference w:id="167"/>
+          <w:commentReference w:id="184"/>
         </w:r>
         <w:r>
           <w:rPr>
@@ -1737,7 +1597,7 @@
           <w:t xml:space="preserve"> 1)</w:t>
         </w:r>
       </w:ins>
-      <w:ins w:id="168" w:author="Microsoft Office User" w:date="2017-01-31T11:30:00Z">
+      <w:ins w:id="185" w:author="Microsoft Office User" w:date="2017-01-31T11:30:00Z">
         <w:r>
           <w:rPr>
             <w:rFonts w:cs="Times New Roman"/>
@@ -1754,10 +1614,10 @@
           <w:numId w:val="2"/>
         </w:numPr>
         <w:rPr>
-          <w:ins w:id="169" w:author="Microsoft Office User" w:date="2017-01-28T14:17:00Z"/>
-        </w:rPr>
-      </w:pPr>
-      <w:ins w:id="170" w:author="Microsoft Office User" w:date="2017-01-28T14:17:00Z">
+          <w:ins w:id="186" w:author="Microsoft Office User" w:date="2017-01-28T14:17:00Z"/>
+        </w:rPr>
+      </w:pPr>
+      <w:ins w:id="187" w:author="Microsoft Office User" w:date="2017-01-28T14:17:00Z">
         <w:r>
           <w:t>Western blotting</w:t>
         </w:r>
@@ -1771,10 +1631,10 @@
           <w:numId w:val="2"/>
         </w:numPr>
         <w:rPr>
-          <w:ins w:id="171" w:author="Microsoft Office User" w:date="2017-01-28T14:17:00Z"/>
-        </w:rPr>
-      </w:pPr>
-      <w:ins w:id="172" w:author="Microsoft Office User" w:date="2017-01-28T14:17:00Z">
+          <w:ins w:id="188" w:author="Microsoft Office User" w:date="2017-01-28T14:17:00Z"/>
+        </w:rPr>
+      </w:pPr>
+      <w:ins w:id="189" w:author="Microsoft Office User" w:date="2017-01-28T14:17:00Z">
         <w:r>
           <w:t>Isoproterenol test</w:t>
         </w:r>
@@ -1788,10 +1648,10 @@
           <w:numId w:val="2"/>
         </w:numPr>
         <w:rPr>
-          <w:ins w:id="173" w:author="Microsoft Office User" w:date="2017-01-28T14:12:00Z"/>
-        </w:rPr>
-      </w:pPr>
-      <w:ins w:id="174" w:author="Microsoft Office User" w:date="2017-01-28T14:23:00Z">
+          <w:ins w:id="190" w:author="Microsoft Office User" w:date="2017-01-28T14:12:00Z"/>
+        </w:rPr>
+      </w:pPr>
+      <w:ins w:id="191" w:author="Microsoft Office User" w:date="2017-01-28T14:23:00Z">
         <w:r>
           <w:t>Stats</w:t>
         </w:r>
@@ -1835,7 +1695,7 @@
       <w:r>
         <w:t xml:space="preserve">published data </w:t>
       </w:r>
-      <w:ins w:id="175" w:author="Microsoft Office User" w:date="2017-01-28T14:02:00Z">
+      <w:ins w:id="192" w:author="Microsoft Office User" w:date="2017-01-28T14:02:00Z">
         <w:r>
           <w:fldChar w:fldCharType="begin" w:fldLock="1"/>
         </w:r>
@@ -1852,7 +1712,7 @@
         </w:rPr>
         <w:t>(2)</w:t>
       </w:r>
-      <w:ins w:id="176" w:author="Microsoft Office User" w:date="2017-01-28T14:02:00Z">
+      <w:ins w:id="193" w:author="Microsoft Office User" w:date="2017-01-28T14:02:00Z">
         <w:r>
           <w:fldChar w:fldCharType="end"/>
         </w:r>
@@ -1879,15 +1739,7 @@
         <w:t xml:space="preserve"> may vary according to obesity</w:t>
       </w:r>
       <w:r>
-        <w:t xml:space="preserve"> status. Here we have re-analyzed the data stratifying the </w:t>
-      </w:r>
-      <w:proofErr w:type="spellStart"/>
-      <w:r>
-        <w:t>Cushingoid</w:t>
-      </w:r>
-      <w:proofErr w:type="spellEnd"/>
-      <w:r>
-        <w:t xml:space="preserve"> and control groups by BMI, classi</w:t>
+        <w:t xml:space="preserve"> status. Here we have re-analyzed the data stratifying the Cushingoid and control groups by BMI, classi</w:t>
       </w:r>
       <w:r>
         <w:t xml:space="preserve">fying these individuals as “Not </w:t>
@@ -1928,16 +1780,16 @@
       <w:r>
         <w:t xml:space="preserve"> </w:t>
       </w:r>
-      <w:commentRangeStart w:id="177"/>
+      <w:commentRangeStart w:id="194"/>
       <w:r>
         <w:t>The</w:t>
       </w:r>
-      <w:commentRangeEnd w:id="177"/>
+      <w:commentRangeEnd w:id="194"/>
       <w:r>
         <w:rPr>
           <w:rStyle w:val="CommentReference"/>
         </w:rPr>
-        <w:commentReference w:id="177"/>
+        <w:commentReference w:id="194"/>
       </w:r>
       <w:r>
         <w:t xml:space="preserve"> presence of Cushing’s in individuals with a high BMI leads to increased insulin resistance (measured by HOMA-IR score), above that of Cushing’s or obesity alone.</w:t>
@@ -1945,19 +1797,19 @@
       <w:r>
         <w:t xml:space="preserve"> </w:t>
       </w:r>
-      <w:commentRangeStart w:id="178"/>
+      <w:commentRangeStart w:id="195"/>
       <w:r>
         <w:t>However,</w:t>
       </w:r>
       <w:r>
         <w:t xml:space="preserve"> it is not possible to determine when these individuals developed this disease and what their weight status was prior to their diagnosis.</w:t>
       </w:r>
-      <w:commentRangeEnd w:id="178"/>
+      <w:commentRangeEnd w:id="195"/>
       <w:r>
         <w:rPr>
           <w:rStyle w:val="CommentReference"/>
         </w:rPr>
-        <w:commentReference w:id="178"/>
+        <w:commentReference w:id="195"/>
       </w:r>
     </w:p>
     <w:p/>
@@ -1992,16 +1844,16 @@
       <w:r>
         <w:t xml:space="preserve"> (</w:t>
       </w:r>
-      <w:commentRangeStart w:id="179"/>
+      <w:commentRangeStart w:id="196"/>
       <w:r>
         <w:t>cite</w:t>
       </w:r>
-      <w:commentRangeEnd w:id="179"/>
+      <w:commentRangeEnd w:id="196"/>
       <w:r>
         <w:rPr>
           <w:rStyle w:val="CommentReference"/>
         </w:rPr>
-        <w:commentReference w:id="179"/>
+        <w:commentReference w:id="196"/>
       </w:r>
       <w:r>
         <w:t>). HFD-fed, dexamethasone-</w:t>
@@ -2015,16 +1867,16 @@
       <w:r>
         <w:t>stimulated glucose uptake when compared to all other groups. Though, it is important to note that the NCD-fed, dexamethasone treated animals still experienced some insulin resistance at this high dose.  Additionally</w:t>
       </w:r>
-      <w:commentRangeStart w:id="180"/>
+      <w:commentRangeStart w:id="197"/>
       <w:r>
         <w:t xml:space="preserve">, </w:t>
       </w:r>
-      <w:del w:id="181" w:author="Dave Bridges" w:date="2017-01-24T16:51:00Z">
+      <w:del w:id="198" w:author="Dave Bridges" w:date="2017-01-24T16:51:00Z">
         <w:r>
           <w:delText>these mice</w:delText>
         </w:r>
       </w:del>
-      <w:ins w:id="182" w:author="Dave Bridges" w:date="2017-01-24T16:51:00Z">
+      <w:ins w:id="199" w:author="Dave Bridges" w:date="2017-01-24T16:51:00Z">
         <w:r>
           <w:t>HFD/dexamethasone</w:t>
         </w:r>
@@ -2032,12 +1884,12 @@
       <w:r>
         <w:t xml:space="preserve"> </w:t>
       </w:r>
-      <w:del w:id="183" w:author="Dave Bridges" w:date="2017-01-24T16:51:00Z">
+      <w:del w:id="200" w:author="Dave Bridges" w:date="2017-01-24T16:51:00Z">
         <w:r>
           <w:delText>were hyperglycemic</w:delText>
         </w:r>
       </w:del>
-      <w:ins w:id="184" w:author="Dave Bridges" w:date="2017-01-24T16:51:00Z">
+      <w:ins w:id="201" w:author="Dave Bridges" w:date="2017-01-24T16:51:00Z">
         <w:r>
           <w:t>exhibited fasting hyperglycemia</w:t>
         </w:r>
@@ -2045,12 +1897,12 @@
       <w:r>
         <w:t xml:space="preserve">, </w:t>
       </w:r>
-      <w:del w:id="185" w:author="Dave Bridges" w:date="2017-01-24T16:52:00Z">
+      <w:del w:id="202" w:author="Dave Bridges" w:date="2017-01-24T16:52:00Z">
         <w:r>
           <w:delText>a condition not seen when mice are treated with dexamethasone or HFD alone</w:delText>
         </w:r>
       </w:del>
-      <w:ins w:id="186" w:author="Dave Bridges" w:date="2017-01-24T16:52:00Z">
+      <w:ins w:id="203" w:author="Dave Bridges" w:date="2017-01-24T16:52:00Z">
         <w:r>
           <w:t>with a significant interaction between diet and drug (p=</w:t>
         </w:r>
@@ -2061,21 +1913,21 @@
           <w:t>)</w:t>
         </w:r>
       </w:ins>
-      <w:ins w:id="187" w:author="Dave Bridges" w:date="2017-01-24T16:53:00Z">
+      <w:ins w:id="204" w:author="Dave Bridges" w:date="2017-01-24T16:53:00Z">
         <w:r>
           <w:t>.</w:t>
         </w:r>
       </w:ins>
-      <w:commentRangeEnd w:id="180"/>
-      <w:ins w:id="188" w:author="Dave Bridges" w:date="2017-01-24T16:57:00Z">
+      <w:commentRangeEnd w:id="197"/>
+      <w:ins w:id="205" w:author="Dave Bridges" w:date="2017-01-24T16:57:00Z">
         <w:r>
           <w:rPr>
             <w:rStyle w:val="CommentReference"/>
           </w:rPr>
-          <w:commentReference w:id="180"/>
-        </w:r>
-      </w:ins>
-      <w:del w:id="189" w:author="Dave Bridges" w:date="2017-01-24T16:52:00Z">
+          <w:commentReference w:id="197"/>
+        </w:r>
+      </w:ins>
+      <w:del w:id="206" w:author="Dave Bridges" w:date="2017-01-24T16:52:00Z">
         <w:r>
           <w:delText>.</w:delText>
         </w:r>
@@ -2083,16 +1935,16 @@
     </w:p>
     <w:p/>
     <w:p>
-      <w:commentRangeStart w:id="190"/>
+      <w:commentRangeStart w:id="207"/>
       <w:r>
         <w:t>Clamp data</w:t>
       </w:r>
-      <w:commentRangeEnd w:id="190"/>
+      <w:commentRangeEnd w:id="207"/>
       <w:r>
         <w:rPr>
           <w:rStyle w:val="CommentReference"/>
         </w:rPr>
-        <w:commentReference w:id="190"/>
+        <w:commentReference w:id="207"/>
       </w:r>
     </w:p>
     <w:p>
@@ -2110,7 +1962,7 @@
       </w:r>
     </w:p>
     <w:p>
-      <w:commentRangeStart w:id="191"/>
+      <w:commentRangeStart w:id="208"/>
       <w:r>
         <w:t>Obesity and chronic elevations in glucocorticoids have been associated with increased liver fat</w:t>
       </w:r>
@@ -2144,25 +1996,25 @@
       <w:r>
         <w:t xml:space="preserve">stingly, levels were further </w:t>
       </w:r>
-      <w:commentRangeStart w:id="192"/>
+      <w:commentRangeStart w:id="209"/>
       <w:r>
         <w:t>elevated</w:t>
       </w:r>
-      <w:commentRangeEnd w:id="192"/>
+      <w:commentRangeEnd w:id="209"/>
       <w:r>
         <w:rPr>
           <w:rStyle w:val="CommentReference"/>
         </w:rPr>
-        <w:commentReference w:id="192"/>
+        <w:commentReference w:id="209"/>
       </w:r>
       <w:r>
         <w:t xml:space="preserve"> in obese Cushing’s patients, </w:t>
       </w:r>
-      <w:commentRangeStart w:id="193"/>
+      <w:commentRangeStart w:id="210"/>
       <w:r>
         <w:t>synergistically so in the case of ALT</w:t>
       </w:r>
-      <w:ins w:id="194" w:author="Microsoft Office User" w:date="2017-01-28T14:04:00Z">
+      <w:ins w:id="211" w:author="Microsoft Office User" w:date="2017-01-28T14:04:00Z">
         <w:r>
           <w:t xml:space="preserve"> (Figure 2)</w:t>
         </w:r>
@@ -2173,19 +2025,19 @@
       <w:r>
         <w:t xml:space="preserve"> </w:t>
       </w:r>
-      <w:commentRangeEnd w:id="191"/>
+      <w:commentRangeEnd w:id="208"/>
       <w:r>
         <w:rPr>
           <w:rStyle w:val="CommentReference"/>
         </w:rPr>
-        <w:commentReference w:id="191"/>
-      </w:r>
-      <w:commentRangeEnd w:id="193"/>
+        <w:commentReference w:id="208"/>
+      </w:r>
+      <w:commentRangeEnd w:id="210"/>
       <w:r>
         <w:rPr>
           <w:rStyle w:val="CommentReference"/>
         </w:rPr>
-        <w:commentReference w:id="193"/>
+        <w:commentReference w:id="210"/>
       </w:r>
     </w:p>
     <w:p/>
@@ -2223,7 +2075,7 @@
       <w:r>
         <w:t xml:space="preserve"> (Figure</w:t>
       </w:r>
-      <w:ins w:id="195" w:author="Microsoft Office User" w:date="2017-01-28T14:04:00Z">
+      <w:ins w:id="212" w:author="Microsoft Office User" w:date="2017-01-28T14:04:00Z">
         <w:r>
           <w:t xml:space="preserve"> 2</w:t>
         </w:r>
@@ -2240,7 +2092,7 @@
       <w:r>
         <w:t>In support of this, H&amp;E staining of hepatic tissue clearly depicts higher lipid levels in this group (Figure</w:t>
       </w:r>
-      <w:ins w:id="196" w:author="Microsoft Office User" w:date="2017-01-28T14:04:00Z">
+      <w:ins w:id="213" w:author="Microsoft Office User" w:date="2017-01-28T14:04:00Z">
         <w:r>
           <w:t xml:space="preserve"> 2</w:t>
         </w:r>
@@ -2254,16 +2106,16 @@
       <w:r>
         <w:t xml:space="preserve">Collagen/trichrome </w:t>
       </w:r>
-      <w:commentRangeStart w:id="197"/>
+      <w:commentRangeStart w:id="214"/>
       <w:r>
         <w:t>data</w:t>
       </w:r>
-      <w:commentRangeEnd w:id="197"/>
+      <w:commentRangeEnd w:id="214"/>
       <w:r>
         <w:rPr>
           <w:rStyle w:val="CommentReference"/>
         </w:rPr>
-        <w:commentReference w:id="197"/>
+        <w:commentReference w:id="214"/>
       </w:r>
       <w:r>
         <w:t>…</w:t>
@@ -2283,35 +2135,33 @@
       <w:r>
         <w:t xml:space="preserve"> lipogenesis (</w:t>
       </w:r>
-      <w:commentRangeStart w:id="198"/>
+      <w:commentRangeStart w:id="215"/>
       <w:r>
         <w:rPr>
           <w:i/>
         </w:rPr>
         <w:t>Srebf1</w:t>
       </w:r>
-      <w:commentRangeEnd w:id="198"/>
+      <w:commentRangeEnd w:id="215"/>
       <w:r>
         <w:rPr>
           <w:rStyle w:val="CommentReference"/>
         </w:rPr>
-        <w:commentReference w:id="198"/>
+        <w:commentReference w:id="215"/>
       </w:r>
       <w:r>
         <w:t xml:space="preserve"> and </w:t>
       </w:r>
-      <w:proofErr w:type="spellStart"/>
       <w:r>
         <w:rPr>
           <w:i/>
         </w:rPr>
         <w:t>Fasn</w:t>
       </w:r>
-      <w:proofErr w:type="spellEnd"/>
       <w:r>
         <w:t>) was assessed via qPCR (Figure</w:t>
       </w:r>
-      <w:ins w:id="199" w:author="Microsoft Office User" w:date="2017-01-28T14:04:00Z">
+      <w:ins w:id="216" w:author="Microsoft Office User" w:date="2017-01-28T14:04:00Z">
         <w:r>
           <w:t xml:space="preserve"> 2</w:t>
         </w:r>
@@ -2334,7 +2184,7 @@
       <w:r>
         <w:t>however, levels</w:t>
       </w:r>
-      <w:ins w:id="200" w:author="Dave Bridges" w:date="2017-01-24T17:24:00Z">
+      <w:ins w:id="217" w:author="Dave Bridges" w:date="2017-01-24T17:24:00Z">
         <w:r>
           <w:t xml:space="preserve"> of both these enzymes</w:t>
         </w:r>
@@ -2342,7 +2192,7 @@
       <w:r>
         <w:t xml:space="preserve"> were </w:t>
       </w:r>
-      <w:del w:id="201" w:author="Dave Bridges" w:date="2017-01-24T16:49:00Z">
+      <w:del w:id="218" w:author="Dave Bridges" w:date="2017-01-24T16:49:00Z">
         <w:r>
           <w:delText xml:space="preserve">found to be comparable among </w:delText>
         </w:r>
@@ -2359,7 +2209,7 @@
           <w:delText>oups</w:delText>
         </w:r>
       </w:del>
-      <w:ins w:id="202" w:author="Dave Bridges" w:date="2017-01-24T16:49:00Z">
+      <w:ins w:id="219" w:author="Dave Bridges" w:date="2017-01-24T16:49:00Z">
         <w:r>
           <w:t>reduced in HFD/dexamethasone livers</w:t>
         </w:r>
@@ -2373,7 +2223,7 @@
       <w:r>
         <w:t xml:space="preserve">dexamethasone treatment is </w:t>
       </w:r>
-      <w:ins w:id="203" w:author="Dave Bridges" w:date="2017-01-24T17:24:00Z">
+      <w:ins w:id="220" w:author="Dave Bridges" w:date="2017-01-24T17:24:00Z">
         <w:r>
           <w:t xml:space="preserve">likely </w:t>
         </w:r>
@@ -2390,7 +2240,7 @@
       <w:r>
         <w:t xml:space="preserve"> a different mechanism than </w:t>
       </w:r>
-      <w:del w:id="204" w:author="Dave Bridges" w:date="2017-01-24T17:24:00Z">
+      <w:del w:id="221" w:author="Dave Bridges" w:date="2017-01-24T17:24:00Z">
         <w:r>
           <w:delText xml:space="preserve">that which occurs </w:delText>
         </w:r>
@@ -2401,12 +2251,12 @@
           <w:delText xml:space="preserve">. </w:delText>
         </w:r>
       </w:del>
-      <w:ins w:id="205" w:author="Dave Bridges" w:date="2017-01-24T17:24:00Z">
+      <w:ins w:id="222" w:author="Dave Bridges" w:date="2017-01-24T17:24:00Z">
         <w:r>
           <w:t xml:space="preserve">transcriptional activation of </w:t>
         </w:r>
       </w:ins>
-      <w:ins w:id="206" w:author="Dave Bridges" w:date="2017-01-24T17:25:00Z">
+      <w:ins w:id="223" w:author="Dave Bridges" w:date="2017-01-24T17:25:00Z">
         <w:r>
           <w:rPr>
             <w:i/>
@@ -2446,7 +2296,7 @@
       <w:r>
         <w:t xml:space="preserve"> (FIG</w:t>
       </w:r>
-      <w:ins w:id="207" w:author="Microsoft Office User" w:date="2017-01-28T14:04:00Z">
+      <w:ins w:id="224" w:author="Microsoft Office User" w:date="2017-01-28T14:04:00Z">
         <w:r>
           <w:t xml:space="preserve"> 3</w:t>
         </w:r>
@@ -2475,16 +2325,16 @@
       <w:r>
         <w:t xml:space="preserve">There were no significant differences in food </w:t>
       </w:r>
-      <w:commentRangeStart w:id="208"/>
+      <w:commentRangeStart w:id="225"/>
       <w:r>
         <w:t>consumption</w:t>
       </w:r>
-      <w:commentRangeEnd w:id="208"/>
+      <w:commentRangeEnd w:id="225"/>
       <w:r>
         <w:rPr>
           <w:rStyle w:val="CommentReference"/>
         </w:rPr>
-        <w:commentReference w:id="208"/>
+        <w:commentReference w:id="225"/>
       </w:r>
       <w:r>
         <w:t>.</w:t>
@@ -2492,7 +2342,7 @@
     </w:p>
     <w:p/>
     <w:p>
-      <w:commentRangeStart w:id="209"/>
+      <w:commentRangeStart w:id="226"/>
       <w:r>
         <w:t>Fat cell size</w:t>
       </w:r>
@@ -2502,12 +2352,12 @@
       <w:r>
         <w:t>…</w:t>
       </w:r>
-      <w:commentRangeEnd w:id="209"/>
+      <w:commentRangeEnd w:id="226"/>
       <w:r>
         <w:rPr>
           <w:rStyle w:val="CommentReference"/>
         </w:rPr>
-        <w:commentReference w:id="209"/>
+        <w:commentReference w:id="226"/>
       </w:r>
     </w:p>
     <w:p/>
@@ -2588,7 +2438,7 @@
         </w:rPr>
         <w:t xml:space="preserve"> (</w:t>
       </w:r>
-      <w:ins w:id="210" w:author="Microsoft Office User" w:date="2017-01-28T14:05:00Z">
+      <w:ins w:id="227" w:author="Microsoft Office User" w:date="2017-01-28T14:05:00Z">
         <w:r>
           <w:rPr>
             <w:color w:val="000000" w:themeColor="text1"/>
@@ -2596,7 +2446,7 @@
           <w:t xml:space="preserve">figure </w:t>
         </w:r>
       </w:ins>
-      <w:del w:id="211" w:author="Microsoft Office User" w:date="2017-01-28T14:05:00Z">
+      <w:del w:id="228" w:author="Microsoft Office User" w:date="2017-01-28T14:05:00Z">
         <w:r>
           <w:rPr>
             <w:color w:val="000000" w:themeColor="text1"/>
@@ -2604,7 +2454,7 @@
           <w:delText>figures</w:delText>
         </w:r>
       </w:del>
-      <w:ins w:id="212" w:author="Microsoft Office User" w:date="2017-01-28T14:05:00Z">
+      <w:ins w:id="229" w:author="Microsoft Office User" w:date="2017-01-28T14:05:00Z">
         <w:r>
           <w:rPr>
             <w:color w:val="000000" w:themeColor="text1"/>
@@ -2670,21 +2520,7 @@
         <w:rPr>
           <w:color w:val="000000" w:themeColor="text1"/>
         </w:rPr>
-        <w:t xml:space="preserve"> decreased lipid content and increased glycerol release into the media, indicating increased lipolysis. To assess this further, we measured </w:t>
-      </w:r>
-      <w:proofErr w:type="spellStart"/>
-      <w:r>
-        <w:rPr>
-          <w:color w:val="000000" w:themeColor="text1"/>
-        </w:rPr>
-        <w:t>lipolytic</w:t>
-      </w:r>
-      <w:proofErr w:type="spellEnd"/>
-      <w:r>
-        <w:rPr>
-          <w:color w:val="000000" w:themeColor="text1"/>
-        </w:rPr>
-        <w:t xml:space="preserve"> enzyme mRNA and protein expression levels in these cells</w:t>
+        <w:t xml:space="preserve"> decreased lipid content and increased glycerol release into the media, indicating increased lipolysis. To assess this further, we measured lipolytic enzyme mRNA and protein expression levels in these cells</w:t>
       </w:r>
       <w:r>
         <w:rPr>
@@ -2692,7 +2528,7 @@
         </w:rPr>
         <w:t xml:space="preserve"> (figure</w:t>
       </w:r>
-      <w:ins w:id="213" w:author="Microsoft Office User" w:date="2017-01-28T14:26:00Z">
+      <w:ins w:id="230" w:author="Microsoft Office User" w:date="2017-01-28T14:26:00Z">
         <w:r>
           <w:rPr>
             <w:color w:val="000000" w:themeColor="text1"/>
@@ -2731,7 +2567,6 @@
         </w:rPr>
         <w:t xml:space="preserve">) and HSL (encoded by </w:t>
       </w:r>
-      <w:proofErr w:type="spellStart"/>
       <w:r>
         <w:rPr>
           <w:i/>
@@ -2739,7 +2574,6 @@
         </w:rPr>
         <w:t>Lipe</w:t>
       </w:r>
-      <w:proofErr w:type="spellEnd"/>
       <w:r>
         <w:rPr>
           <w:color w:val="000000" w:themeColor="text1"/>
@@ -2752,19 +2586,19 @@
         </w:rPr>
         <w:t xml:space="preserve"> following dexamethasone </w:t>
       </w:r>
-      <w:commentRangeStart w:id="214"/>
+      <w:commentRangeStart w:id="231"/>
       <w:r>
         <w:rPr>
           <w:color w:val="000000" w:themeColor="text1"/>
         </w:rPr>
         <w:t>treatment</w:t>
       </w:r>
-      <w:commentRangeEnd w:id="214"/>
+      <w:commentRangeEnd w:id="231"/>
       <w:r>
         <w:rPr>
           <w:rStyle w:val="CommentReference"/>
         </w:rPr>
-        <w:commentReference w:id="214"/>
+        <w:commentReference w:id="231"/>
       </w:r>
       <w:r>
         <w:rPr>
@@ -2849,7 +2683,7 @@
         </w:rPr>
         <w:t>stimulated conditions (figure</w:t>
       </w:r>
-      <w:ins w:id="215" w:author="Microsoft Office User" w:date="2017-01-28T14:05:00Z">
+      <w:ins w:id="232" w:author="Microsoft Office User" w:date="2017-01-28T14:05:00Z">
         <w:r>
           <w:rPr>
             <w:color w:val="000000" w:themeColor="text1"/>
@@ -2946,21 +2780,7 @@
         <w:rPr>
           <w:color w:val="000000" w:themeColor="text1"/>
         </w:rPr>
-        <w:t xml:space="preserve">mice were </w:t>
-      </w:r>
-      <w:proofErr w:type="spellStart"/>
-      <w:r>
-        <w:rPr>
-          <w:color w:val="000000" w:themeColor="text1"/>
-        </w:rPr>
-        <w:t>i.p</w:t>
-      </w:r>
-      <w:proofErr w:type="spellEnd"/>
-      <w:r>
-        <w:rPr>
-          <w:color w:val="000000" w:themeColor="text1"/>
-        </w:rPr>
-        <w:t xml:space="preserve">. injected with </w:t>
+        <w:t xml:space="preserve">mice were i.p. injected with </w:t>
       </w:r>
       <w:r>
         <w:rPr>
@@ -3046,21 +2866,7 @@
         <w:rPr>
           <w:color w:val="000000" w:themeColor="text1"/>
         </w:rPr>
-        <w:t xml:space="preserve">qPCR </w:t>
-      </w:r>
-      <w:proofErr w:type="spellStart"/>
-      <w:r>
-        <w:rPr>
-          <w:color w:val="000000" w:themeColor="text1"/>
-        </w:rPr>
-        <w:t>lipolytic</w:t>
-      </w:r>
-      <w:proofErr w:type="spellEnd"/>
-      <w:r>
-        <w:rPr>
-          <w:color w:val="000000" w:themeColor="text1"/>
-        </w:rPr>
-        <w:t xml:space="preserve"> genes in these mice </w:t>
+        <w:t xml:space="preserve">qPCR lipolytic genes in these mice </w:t>
       </w:r>
     </w:p>
     <w:p>
@@ -3115,7 +2921,7 @@
         </w:rPr>
         <w:t xml:space="preserve"> (figure</w:t>
       </w:r>
-      <w:ins w:id="216" w:author="Microsoft Office User" w:date="2017-01-28T14:07:00Z">
+      <w:ins w:id="233" w:author="Microsoft Office User" w:date="2017-01-28T14:07:00Z">
         <w:r>
           <w:rPr>
             <w:color w:val="000000" w:themeColor="text1"/>
@@ -3153,19 +2959,19 @@
         </w:rPr>
         <w:t xml:space="preserve">p </w:t>
       </w:r>
-      <w:commentRangeStart w:id="217"/>
+      <w:commentRangeStart w:id="234"/>
       <w:r>
         <w:rPr>
           <w:color w:val="000000" w:themeColor="text1"/>
         </w:rPr>
         <w:t>value</w:t>
       </w:r>
-      <w:commentRangeEnd w:id="217"/>
+      <w:commentRangeEnd w:id="234"/>
       <w:r>
         <w:rPr>
           <w:rStyle w:val="CommentReference"/>
         </w:rPr>
-        <w:commentReference w:id="217"/>
+        <w:commentReference w:id="234"/>
       </w:r>
       <w:r>
         <w:rPr>
@@ -3197,21 +3003,7 @@
         <w:rPr>
           <w:color w:val="000000" w:themeColor="text1"/>
         </w:rPr>
-        <w:t xml:space="preserve">We also quantified mRNA and protein expression of </w:t>
-      </w:r>
-      <w:proofErr w:type="spellStart"/>
-      <w:r>
-        <w:rPr>
-          <w:color w:val="000000" w:themeColor="text1"/>
-        </w:rPr>
-        <w:t>lipolytic</w:t>
-      </w:r>
-      <w:proofErr w:type="spellEnd"/>
-      <w:r>
-        <w:rPr>
-          <w:color w:val="000000" w:themeColor="text1"/>
-        </w:rPr>
-        <w:t xml:space="preserve"> enzymes</w:t>
+        <w:t>We also quantified mRNA and protein expression of lipolytic enzymes</w:t>
       </w:r>
       <w:r>
         <w:rPr>
@@ -3219,19 +3011,19 @@
         </w:rPr>
         <w:t xml:space="preserve">, ATGL </w:t>
       </w:r>
-      <w:commentRangeStart w:id="218"/>
+      <w:commentRangeStart w:id="235"/>
       <w:r>
         <w:rPr>
           <w:color w:val="000000" w:themeColor="text1"/>
         </w:rPr>
         <w:t>and</w:t>
       </w:r>
-      <w:commentRangeEnd w:id="218"/>
+      <w:commentRangeEnd w:id="235"/>
       <w:r>
         <w:rPr>
           <w:rStyle w:val="CommentReference"/>
         </w:rPr>
-        <w:commentReference w:id="218"/>
+        <w:commentReference w:id="235"/>
       </w:r>
       <w:r>
         <w:rPr>
@@ -3243,37 +3035,23 @@
         <w:rPr>
           <w:color w:val="000000" w:themeColor="text1"/>
         </w:rPr>
-        <w:t xml:space="preserve"> in the </w:t>
-      </w:r>
-      <w:proofErr w:type="spellStart"/>
-      <w:r>
-        <w:rPr>
-          <w:color w:val="000000" w:themeColor="text1"/>
-        </w:rPr>
-        <w:t>iWAT</w:t>
-      </w:r>
-      <w:proofErr w:type="spellEnd"/>
-      <w:r>
-        <w:rPr>
-          <w:color w:val="000000" w:themeColor="text1"/>
-        </w:rPr>
-        <w:t xml:space="preserve"> of these mice. Consistent with the above findings, expression was elevated in the dexamethasone-treated groups and there was a significant interaction of drug and </w:t>
-      </w:r>
-      <w:commentRangeStart w:id="219"/>
+        <w:t xml:space="preserve"> in the iWAT of these mice. Consistent with the above findings, expression was elevated in the dexamethasone-treated groups and there was a significant interaction of drug and </w:t>
+      </w:r>
+      <w:commentRangeStart w:id="236"/>
       <w:r>
         <w:rPr>
           <w:color w:val="000000" w:themeColor="text1"/>
         </w:rPr>
         <w:t>diet</w:t>
       </w:r>
-      <w:commentRangeEnd w:id="219"/>
+      <w:commentRangeEnd w:id="236"/>
       <w:r>
         <w:rPr>
           <w:rStyle w:val="CommentReference"/>
         </w:rPr>
-        <w:commentReference w:id="219"/>
-      </w:r>
-      <w:ins w:id="220" w:author="Microsoft Office User" w:date="2017-01-28T14:22:00Z">
+        <w:commentReference w:id="236"/>
+      </w:r>
+      <w:ins w:id="237" w:author="Microsoft Office User" w:date="2017-01-28T14:22:00Z">
         <w:r>
           <w:rPr>
             <w:color w:val="000000" w:themeColor="text1"/>
@@ -3323,13 +3101,13 @@
     <w:p>
       <w:pPr>
         <w:rPr>
-          <w:ins w:id="221" w:author="Microsoft Office User" w:date="2017-01-28T14:12:00Z"/>
+          <w:ins w:id="238" w:author="Microsoft Office User" w:date="2017-01-28T14:12:00Z"/>
           <w:b/>
           <w:sz w:val="36"/>
           <w:u w:val="single"/>
         </w:rPr>
       </w:pPr>
-      <w:ins w:id="222" w:author="Microsoft Office User" w:date="2017-01-28T14:13:00Z">
+      <w:ins w:id="239" w:author="Microsoft Office User" w:date="2017-01-28T14:13:00Z">
         <w:r>
           <w:rPr>
             <w:b/>
@@ -3343,11 +3121,11 @@
     <w:p>
       <w:pPr>
         <w:rPr>
-          <w:del w:id="223" w:author="Microsoft Office User" w:date="2017-01-28T14:12:00Z"/>
-          <w:color w:val="000000" w:themeColor="text1"/>
-        </w:rPr>
-      </w:pPr>
-      <w:del w:id="224" w:author="Microsoft Office User" w:date="2017-01-28T14:12:00Z">
+          <w:del w:id="240" w:author="Microsoft Office User" w:date="2017-01-28T14:12:00Z"/>
+          <w:color w:val="000000" w:themeColor="text1"/>
+        </w:rPr>
+      </w:pPr>
+      <w:del w:id="241" w:author="Microsoft Office User" w:date="2017-01-28T14:12:00Z">
         <w:r>
           <w:rPr>
             <w:color w:val="000000" w:themeColor="text1"/>
@@ -3405,7 +3183,7 @@
       </w:r>
     </w:p>
   </w:comment>
-  <w:comment w:id="20" w:author="Microsoft Office User" w:date="2017-02-02T16:01:00Z" w:initials="Office">
+  <w:comment w:id="19" w:author="Microsoft Office User" w:date="2017-02-02T16:01:00Z" w:initials="Office">
     <w:p>
       <w:pPr>
         <w:pStyle w:val="CommentText"/>
@@ -3421,7 +3199,7 @@
       </w:r>
     </w:p>
   </w:comment>
-  <w:comment w:id="26" w:author="Microsoft Office User" w:date="2017-02-02T16:01:00Z" w:initials="Office">
+  <w:comment w:id="25" w:author="Microsoft Office User" w:date="2017-02-02T16:01:00Z" w:initials="Office">
     <w:p>
       <w:pPr>
         <w:pStyle w:val="CommentText"/>
@@ -3437,7 +3215,7 @@
       </w:r>
     </w:p>
   </w:comment>
-  <w:comment w:id="56" w:author="Microsoft Office User" w:date="2017-01-31T11:09:00Z" w:initials="Office">
+  <w:comment w:id="55" w:author="Microsoft Office User" w:date="2017-01-31T11:09:00Z" w:initials="Office">
     <w:p>
       <w:pPr>
         <w:pStyle w:val="CommentText"/>
@@ -3453,7 +3231,7 @@
       </w:r>
     </w:p>
   </w:comment>
-  <w:comment w:id="98" w:author="Microsoft Office User" w:date="2017-01-31T10:57:00Z" w:initials="Office">
+  <w:comment w:id="89" w:author="Microsoft Office User" w:date="2017-01-31T10:57:00Z" w:initials="Office">
     <w:p>
       <w:pPr>
         <w:pStyle w:val="CommentText"/>
@@ -3469,7 +3247,7 @@
       </w:r>
     </w:p>
   </w:comment>
-  <w:comment w:id="118" w:author="Microsoft Office User" w:date="2017-02-02T16:00:00Z" w:initials="Office">
+  <w:comment w:id="109" w:author="Microsoft Office User" w:date="2017-02-02T16:00:00Z" w:initials="Office">
     <w:p>
       <w:pPr>
         <w:pStyle w:val="CommentText"/>
@@ -3485,7 +3263,7 @@
       </w:r>
     </w:p>
   </w:comment>
-  <w:comment w:id="164" w:author="Microsoft Office User" w:date="2017-01-31T11:30:00Z" w:initials="Office">
+  <w:comment w:id="181" w:author="Microsoft Office User" w:date="2017-01-31T11:30:00Z" w:initials="Office">
     <w:p>
       <w:pPr>
         <w:pStyle w:val="CommentText"/>
@@ -3501,7 +3279,7 @@
       </w:r>
     </w:p>
   </w:comment>
-  <w:comment w:id="167" w:author="Microsoft Office User" w:date="2017-01-31T11:29:00Z" w:initials="Office">
+  <w:comment w:id="184" w:author="Microsoft Office User" w:date="2017-01-31T11:29:00Z" w:initials="Office">
     <w:p>
       <w:pPr>
         <w:pStyle w:val="CommentText"/>
@@ -3517,7 +3295,7 @@
       </w:r>
     </w:p>
   </w:comment>
-  <w:comment w:id="177" w:author="Dave Bridges" w:date="2017-01-24T17:08:00Z" w:initials="DB">
+  <w:comment w:id="194" w:author="Dave Bridges" w:date="2017-01-24T17:08:00Z" w:initials="DB">
     <w:p>
       <w:pPr>
         <w:rPr>
@@ -3531,15 +3309,7 @@
         <w:annotationRef/>
       </w:r>
       <w:r>
-        <w:t xml:space="preserve">Should say something about how there was no significant differences in BMI in the control vs </w:t>
-      </w:r>
-      <w:proofErr w:type="spellStart"/>
-      <w:r>
-        <w:t>cushings</w:t>
-      </w:r>
-      <w:proofErr w:type="spellEnd"/>
-      <w:r>
-        <w:t xml:space="preserve"> group (p=</w:t>
+        <w:t>Should say something about how there was no significant differences in BMI in the control vs cushings group (p=</w:t>
       </w:r>
       <w:r>
         <w:rPr>
@@ -3579,7 +3349,7 @@
       </w:r>
     </w:p>
   </w:comment>
-  <w:comment w:id="178" w:author="Microsoft Office User" w:date="2017-01-20T01:37:00Z" w:initials="Office">
+  <w:comment w:id="195" w:author="Microsoft Office User" w:date="2017-01-20T01:37:00Z" w:initials="Office">
     <w:p>
       <w:pPr>
         <w:pStyle w:val="CommentText"/>
@@ -3595,7 +3365,7 @@
       </w:r>
     </w:p>
   </w:comment>
-  <w:comment w:id="179" w:author="Microsoft Office User" w:date="2017-01-28T14:03:00Z" w:initials="Office">
+  <w:comment w:id="196" w:author="Microsoft Office User" w:date="2017-01-28T14:03:00Z" w:initials="Office">
     <w:p>
       <w:pPr>
         <w:pStyle w:val="CommentText"/>
@@ -3611,7 +3381,7 @@
       </w:r>
     </w:p>
   </w:comment>
-  <w:comment w:id="180" w:author="Dave Bridges" w:date="2017-01-24T16:57:00Z" w:initials="DB">
+  <w:comment w:id="197" w:author="Dave Bridges" w:date="2017-01-24T16:57:00Z" w:initials="DB">
     <w:p>
       <w:pPr>
         <w:rPr>
@@ -3721,7 +3491,7 @@
       </w:pPr>
     </w:p>
   </w:comment>
-  <w:comment w:id="190" w:author="Dave Bridges" w:date="2017-01-20T15:16:00Z" w:initials="DB">
+  <w:comment w:id="207" w:author="Dave Bridges" w:date="2017-01-20T15:16:00Z" w:initials="DB">
     <w:p>
       <w:pPr>
         <w:pStyle w:val="CommentText"/>
@@ -3737,7 +3507,7 @@
       </w:r>
     </w:p>
   </w:comment>
-  <w:comment w:id="192" w:author="Microsoft Office User" w:date="2017-01-28T14:25:00Z" w:initials="Office">
+  <w:comment w:id="209" w:author="Microsoft Office User" w:date="2017-01-28T14:25:00Z" w:initials="Office">
     <w:p>
       <w:pPr>
         <w:pStyle w:val="CommentText"/>
@@ -3753,7 +3523,7 @@
       </w:r>
     </w:p>
   </w:comment>
-  <w:comment w:id="191" w:author="Dave Bridges" w:date="2017-01-24T16:50:00Z" w:initials="DB">
+  <w:comment w:id="208" w:author="Dave Bridges" w:date="2017-01-24T16:50:00Z" w:initials="DB">
     <w:p>
       <w:pPr>
         <w:pStyle w:val="CommentText"/>
@@ -3764,17 +3534,12 @@
         </w:rPr>
         <w:annotationRef/>
       </w:r>
-      <w:proofErr w:type="spellStart"/>
-      <w:r>
-        <w:t>Lets</w:t>
-      </w:r>
-      <w:proofErr w:type="spellEnd"/>
-      <w:r>
-        <w:t xml:space="preserve"> just use ALT, I don’t know that we can make room for AST</w:t>
+      <w:r>
+        <w:t>Lets just use ALT, I don’t know that we can make room for AST</w:t>
       </w:r>
     </w:p>
   </w:comment>
-  <w:comment w:id="193" w:author="Dave Bridges" w:date="2017-01-24T16:51:00Z" w:initials="DB">
+  <w:comment w:id="210" w:author="Dave Bridges" w:date="2017-01-24T16:51:00Z" w:initials="DB">
     <w:p>
       <w:pPr>
         <w:pStyle w:val="CommentText"/>
@@ -3790,7 +3555,7 @@
       </w:r>
     </w:p>
   </w:comment>
-  <w:comment w:id="197" w:author="Microsoft Office User" w:date="2017-01-28T14:25:00Z" w:initials="Office">
+  <w:comment w:id="214" w:author="Microsoft Office User" w:date="2017-01-28T14:25:00Z" w:initials="Office">
     <w:p>
       <w:pPr>
         <w:pStyle w:val="CommentText"/>
@@ -3801,17 +3566,12 @@
         </w:rPr>
         <w:annotationRef/>
       </w:r>
-      <w:proofErr w:type="spellStart"/>
-      <w:r>
-        <w:t>Disucss</w:t>
-      </w:r>
-      <w:proofErr w:type="spellEnd"/>
-      <w:r>
-        <w:t xml:space="preserve"> trichrome findings here.</w:t>
+      <w:r>
+        <w:t>Disucss trichrome findings here.</w:t>
       </w:r>
     </w:p>
   </w:comment>
-  <w:comment w:id="198" w:author="Microsoft Office User" w:date="2017-01-20T01:48:00Z" w:initials="Office">
+  <w:comment w:id="215" w:author="Microsoft Office User" w:date="2017-01-20T01:48:00Z" w:initials="Office">
     <w:p>
       <w:pPr>
         <w:pStyle w:val="CommentText"/>
@@ -3827,7 +3587,7 @@
       </w:r>
     </w:p>
   </w:comment>
-  <w:comment w:id="208" w:author="Microsoft Office User" w:date="2017-01-20T02:11:00Z" w:initials="Office">
+  <w:comment w:id="225" w:author="Microsoft Office User" w:date="2017-01-20T02:11:00Z" w:initials="Office">
     <w:p>
       <w:pPr>
         <w:pStyle w:val="CommentText"/>
@@ -3843,7 +3603,7 @@
       </w:r>
     </w:p>
   </w:comment>
-  <w:comment w:id="209" w:author="Dave Bridges" w:date="2017-01-20T15:16:00Z" w:initials="DB">
+  <w:comment w:id="226" w:author="Dave Bridges" w:date="2017-01-20T15:16:00Z" w:initials="DB">
     <w:p>
       <w:pPr>
         <w:pStyle w:val="CommentText"/>
@@ -3855,19 +3615,11 @@
         <w:annotationRef/>
       </w:r>
       <w:r>
-        <w:t xml:space="preserve">Talk about fat cell size </w:t>
-      </w:r>
-      <w:proofErr w:type="spellStart"/>
-      <w:r>
-        <w:t>imflammation</w:t>
-      </w:r>
-      <w:proofErr w:type="spellEnd"/>
-      <w:r>
-        <w:t xml:space="preserve"> stuff</w:t>
+        <w:t>Talk about fat cell size imflammation stuff</w:t>
       </w:r>
     </w:p>
   </w:comment>
-  <w:comment w:id="214" w:author="Microsoft Office User" w:date="2017-01-28T14:23:00Z" w:initials="Office">
+  <w:comment w:id="231" w:author="Microsoft Office User" w:date="2017-01-28T14:23:00Z" w:initials="Office">
     <w:p>
       <w:pPr>
         <w:pStyle w:val="CommentText"/>
@@ -3883,7 +3635,7 @@
       </w:r>
     </w:p>
   </w:comment>
-  <w:comment w:id="217" w:author="Microsoft Office User" w:date="2017-01-28T14:23:00Z" w:initials="Office">
+  <w:comment w:id="234" w:author="Microsoft Office User" w:date="2017-01-28T14:23:00Z" w:initials="Office">
     <w:p>
       <w:pPr>
         <w:pStyle w:val="CommentText"/>
@@ -3899,7 +3651,7 @@
       </w:r>
     </w:p>
   </w:comment>
-  <w:comment w:id="218" w:author="Microsoft Office User" w:date="2017-01-20T14:44:00Z" w:initials="Office">
+  <w:comment w:id="235" w:author="Microsoft Office User" w:date="2017-01-20T14:44:00Z" w:initials="Office">
     <w:p>
       <w:pPr>
         <w:pStyle w:val="CommentText"/>
@@ -3915,7 +3667,7 @@
       </w:r>
     </w:p>
   </w:comment>
-  <w:comment w:id="219" w:author="Microsoft Office User" w:date="2017-01-28T14:23:00Z" w:initials="Office">
+  <w:comment w:id="236" w:author="Microsoft Office User" w:date="2017-01-28T14:23:00Z" w:initials="Office">
     <w:p>
       <w:pPr>
         <w:pStyle w:val="CommentText"/>

</xml_diff>

<commit_message>
added western blot info to methods
</commit_message>
<xml_diff>
--- a/manuscript/Obesity-Glucocorticoids/Manuscript.docx
+++ b/manuscript/Obesity-Glucocorticoids/Manuscript.docx
@@ -1037,44 +1037,41 @@
         <w:rPr>
           <w:ins w:id="106" w:author="Microsoft Office User" w:date="2017-01-28T14:17:00Z"/>
         </w:rPr>
-        <w:pPrChange w:id="107" w:author="Microsoft Office User" w:date="2017-02-02T13:13:00Z">
-          <w:pPr/>
-        </w:pPrChange>
-      </w:pPr>
-      <w:ins w:id="108" w:author="Microsoft Office User" w:date="2017-02-02T13:13:00Z">
+      </w:pPr>
+      <w:ins w:id="107" w:author="Microsoft Office User" w:date="2017-02-02T13:13:00Z">
         <w:r>
           <w:t xml:space="preserve">The liver, IWAT, EWAT, BAT and </w:t>
         </w:r>
-        <w:commentRangeStart w:id="109"/>
+        <w:commentRangeStart w:id="108"/>
         <w:r>
           <w:t>pancreas</w:t>
         </w:r>
       </w:ins>
-      <w:commentRangeEnd w:id="109"/>
-      <w:ins w:id="110" w:author="Microsoft Office User" w:date="2017-02-02T16:00:00Z">
+      <w:commentRangeEnd w:id="108"/>
+      <w:ins w:id="109" w:author="Microsoft Office User" w:date="2017-02-02T16:00:00Z">
         <w:r>
           <w:rPr>
             <w:rStyle w:val="CommentReference"/>
           </w:rPr>
-          <w:commentReference w:id="109"/>
-        </w:r>
-      </w:ins>
-      <w:ins w:id="111" w:author="Microsoft Office User" w:date="2017-02-02T13:13:00Z">
+          <w:commentReference w:id="108"/>
+        </w:r>
+      </w:ins>
+      <w:ins w:id="110" w:author="Microsoft Office User" w:date="2017-02-02T13:13:00Z">
         <w:r>
           <w:t xml:space="preserve"> were </w:t>
         </w:r>
       </w:ins>
-      <w:ins w:id="112" w:author="Microsoft Office User" w:date="2017-02-02T13:14:00Z">
+      <w:ins w:id="111" w:author="Microsoft Office User" w:date="2017-02-02T13:14:00Z">
         <w:r>
           <w:t xml:space="preserve">kept in 10% formalin for 24 hours and then </w:t>
         </w:r>
       </w:ins>
-      <w:ins w:id="113" w:author="Microsoft Office User" w:date="2017-02-02T13:15:00Z">
+      <w:ins w:id="112" w:author="Microsoft Office User" w:date="2017-02-02T13:15:00Z">
         <w:r>
           <w:t>stored</w:t>
         </w:r>
       </w:ins>
-      <w:ins w:id="114" w:author="Microsoft Office User" w:date="2017-02-02T13:14:00Z">
+      <w:ins w:id="113" w:author="Microsoft Office User" w:date="2017-02-02T13:14:00Z">
         <w:r>
           <w:t xml:space="preserve"> in 70% e</w:t>
         </w:r>
@@ -1082,82 +1079,82 @@
           <w:t>t</w:t>
         </w:r>
       </w:ins>
-      <w:ins w:id="115" w:author="Microsoft Office User" w:date="2017-02-02T16:08:00Z">
+      <w:ins w:id="114" w:author="Microsoft Office User" w:date="2017-02-02T16:08:00Z">
         <w:r>
           <w:t>hanol</w:t>
         </w:r>
       </w:ins>
-      <w:ins w:id="116" w:author="Microsoft Office User" w:date="2017-02-02T13:14:00Z">
+      <w:ins w:id="115" w:author="Microsoft Office User" w:date="2017-02-02T13:14:00Z">
         <w:r>
           <w:t xml:space="preserve"> </w:t>
         </w:r>
       </w:ins>
-      <w:ins w:id="117" w:author="Microsoft Office User" w:date="2017-02-02T13:15:00Z">
+      <w:ins w:id="116" w:author="Microsoft Office User" w:date="2017-02-02T13:15:00Z">
         <w:r>
           <w:t xml:space="preserve">until further processing. Following a series of wash steps, tissues were embedded in </w:t>
         </w:r>
       </w:ins>
-      <w:ins w:id="118" w:author="Microsoft Office User" w:date="2017-02-02T13:16:00Z">
+      <w:ins w:id="117" w:author="Microsoft Office User" w:date="2017-02-02T13:16:00Z">
         <w:r>
           <w:t>paraffin</w:t>
         </w:r>
       </w:ins>
-      <w:ins w:id="119" w:author="Microsoft Office User" w:date="2017-02-02T13:15:00Z">
+      <w:ins w:id="118" w:author="Microsoft Office User" w:date="2017-02-02T13:15:00Z">
         <w:r>
           <w:t xml:space="preserve"> </w:t>
         </w:r>
       </w:ins>
-      <w:ins w:id="120" w:author="Microsoft Office User" w:date="2017-02-02T13:16:00Z">
+      <w:ins w:id="119" w:author="Microsoft Office User" w:date="2017-02-02T13:16:00Z">
         <w:r>
           <w:t xml:space="preserve">wax and sent to </w:t>
         </w:r>
       </w:ins>
-      <w:ins w:id="121" w:author="Microsoft Office User" w:date="2017-02-02T16:05:00Z">
+      <w:ins w:id="120" w:author="Microsoft Office User" w:date="2017-02-02T16:05:00Z">
         <w:r>
           <w:t xml:space="preserve">either </w:t>
         </w:r>
       </w:ins>
-      <w:ins w:id="122" w:author="Microsoft Office User" w:date="2017-02-02T13:16:00Z">
+      <w:ins w:id="121" w:author="Microsoft Office User" w:date="2017-02-02T13:16:00Z">
         <w:r>
           <w:t xml:space="preserve">the University of Michigan </w:t>
         </w:r>
       </w:ins>
-      <w:ins w:id="123" w:author="Microsoft Office User" w:date="2017-02-02T16:06:00Z">
+      <w:ins w:id="122" w:author="Microsoft Office User" w:date="2017-02-02T16:06:00Z">
         <w:r>
           <w:t>U</w:t>
         </w:r>
       </w:ins>
-      <w:ins w:id="124" w:author="Microsoft Office User" w:date="2017-02-02T16:07:00Z">
+      <w:ins w:id="123" w:author="Microsoft Office User" w:date="2017-02-02T16:07:00Z">
         <w:r>
           <w:t xml:space="preserve">niversity of </w:t>
         </w:r>
       </w:ins>
-      <w:ins w:id="125" w:author="Microsoft Office User" w:date="2017-02-02T16:06:00Z">
+      <w:ins w:id="124" w:author="Microsoft Office User" w:date="2017-02-02T16:06:00Z">
         <w:r>
           <w:t>M</w:t>
         </w:r>
       </w:ins>
-      <w:ins w:id="126" w:author="Microsoft Office User" w:date="2017-02-02T16:07:00Z">
+      <w:ins w:id="125" w:author="Microsoft Office User" w:date="2017-02-02T16:07:00Z">
         <w:r>
           <w:t xml:space="preserve">ichigan </w:t>
         </w:r>
       </w:ins>
-      <w:ins w:id="127" w:author="Microsoft Office User" w:date="2017-02-02T16:06:00Z">
+      <w:ins w:id="126" w:author="Microsoft Office User" w:date="2017-02-02T16:06:00Z">
         <w:r>
           <w:t>Comprehensive Cancer C</w:t>
         </w:r>
       </w:ins>
-      <w:ins w:id="128" w:author="Microsoft Office User" w:date="2017-02-02T16:07:00Z">
+      <w:ins w:id="127" w:author="Microsoft Office User" w:date="2017-02-02T16:07:00Z">
         <w:r>
           <w:t>enter</w:t>
         </w:r>
       </w:ins>
-      <w:ins w:id="129" w:author="Microsoft Office User" w:date="2017-02-02T16:06:00Z">
+      <w:ins w:id="128" w:author="Microsoft Office User" w:date="2017-02-02T16:06:00Z">
         <w:r>
           <w:t xml:space="preserve"> </w:t>
         </w:r>
       </w:ins>
-      <w:ins w:id="130" w:author="Microsoft Office User" w:date="2017-02-02T13:16:00Z">
+      <w:ins w:id="129" w:author="Microsoft Office User" w:date="2017-02-02T13:16:00Z">
         <w:r>
           <w:t>Tissue</w:t>
         </w:r>
@@ -1165,119 +1162,117 @@
           <w:t xml:space="preserve"> Core</w:t>
         </w:r>
       </w:ins>
-      <w:ins w:id="131" w:author="Microsoft Office User" w:date="2017-02-02T16:05:00Z">
+      <w:ins w:id="130" w:author="Microsoft Office User" w:date="2017-02-02T16:05:00Z">
         <w:r>
           <w:t xml:space="preserve"> or the U</w:t>
         </w:r>
       </w:ins>
-      <w:ins w:id="132" w:author="Microsoft Office User" w:date="2017-02-02T16:07:00Z">
+      <w:ins w:id="131" w:author="Microsoft Office User" w:date="2017-02-02T16:07:00Z">
         <w:r>
           <w:t xml:space="preserve">nit for </w:t>
         </w:r>
       </w:ins>
-      <w:ins w:id="133" w:author="Microsoft Office User" w:date="2017-02-02T16:05:00Z">
+      <w:ins w:id="132" w:author="Microsoft Office User" w:date="2017-02-02T16:05:00Z">
         <w:r>
           <w:t>L</w:t>
         </w:r>
       </w:ins>
-      <w:ins w:id="134" w:author="Microsoft Office User" w:date="2017-02-02T16:08:00Z">
+      <w:ins w:id="133" w:author="Microsoft Office User" w:date="2017-02-02T16:08:00Z">
         <w:r>
           <w:t xml:space="preserve">aboratory </w:t>
         </w:r>
       </w:ins>
-      <w:ins w:id="135" w:author="Microsoft Office User" w:date="2017-02-02T16:05:00Z">
+      <w:ins w:id="134" w:author="Microsoft Office User" w:date="2017-02-02T16:05:00Z">
         <w:r>
           <w:t>A</w:t>
         </w:r>
       </w:ins>
-      <w:ins w:id="136" w:author="Microsoft Office User" w:date="2017-02-02T16:07:00Z">
+      <w:ins w:id="135" w:author="Microsoft Office User" w:date="2017-02-02T16:07:00Z">
         <w:r>
           <w:t xml:space="preserve">nimal </w:t>
         </w:r>
       </w:ins>
-      <w:ins w:id="137" w:author="Microsoft Office User" w:date="2017-02-02T16:05:00Z">
+      <w:ins w:id="136" w:author="Microsoft Office User" w:date="2017-02-02T16:05:00Z">
         <w:r>
           <w:t>M</w:t>
         </w:r>
       </w:ins>
-      <w:ins w:id="138" w:author="Microsoft Office User" w:date="2017-02-02T16:07:00Z">
+      <w:ins w:id="137" w:author="Microsoft Office User" w:date="2017-02-02T16:07:00Z">
         <w:r>
           <w:t>edicine</w:t>
         </w:r>
       </w:ins>
-      <w:ins w:id="139" w:author="Microsoft Office User" w:date="2017-02-02T16:05:00Z">
+      <w:ins w:id="138" w:author="Microsoft Office User" w:date="2017-02-02T16:05:00Z">
         <w:r>
           <w:t xml:space="preserve"> </w:t>
         </w:r>
       </w:ins>
-      <w:ins w:id="140" w:author="Microsoft Office User" w:date="2017-02-02T16:09:00Z">
+      <w:ins w:id="139" w:author="Microsoft Office User" w:date="2017-02-02T16:09:00Z">
         <w:r>
           <w:t>In-vivo Animal</w:t>
         </w:r>
       </w:ins>
-      <w:bookmarkStart w:id="141" w:name="_GoBack"/>
-      <w:bookmarkEnd w:id="141"/>
-      <w:ins w:id="142" w:author="Microsoft Office User" w:date="2017-02-02T16:05:00Z">
+      <w:ins w:id="140" w:author="Microsoft Office User" w:date="2017-02-02T16:05:00Z">
         <w:r>
           <w:t xml:space="preserve"> Core</w:t>
         </w:r>
       </w:ins>
-      <w:ins w:id="143" w:author="Microsoft Office User" w:date="2017-02-02T16:08:00Z">
+      <w:ins w:id="141" w:author="Microsoft Office User" w:date="2017-02-02T16:08:00Z">
         <w:r>
           <w:t xml:space="preserve"> (University of Michigan, Ann Arbor)</w:t>
         </w:r>
       </w:ins>
-      <w:ins w:id="144" w:author="Microsoft Office User" w:date="2017-02-02T13:16:00Z">
+      <w:ins w:id="142" w:author="Microsoft Office User" w:date="2017-02-02T13:16:00Z">
         <w:r>
           <w:t xml:space="preserve"> </w:t>
         </w:r>
       </w:ins>
+      <w:ins w:id="143" w:author="Microsoft Office User" w:date="2017-02-02T13:18:00Z">
+        <w:r>
+          <w:t xml:space="preserve">where they were </w:t>
+        </w:r>
+      </w:ins>
+      <w:ins w:id="144" w:author="Microsoft Office User" w:date="2017-02-02T13:17:00Z">
+        <w:r>
+          <w:t>processed</w:t>
+        </w:r>
+      </w:ins>
       <w:ins w:id="145" w:author="Microsoft Office User" w:date="2017-02-02T13:18:00Z">
         <w:r>
-          <w:t xml:space="preserve">where they were </w:t>
+          <w:t xml:space="preserve"> and stained</w:t>
         </w:r>
       </w:ins>
       <w:ins w:id="146" w:author="Microsoft Office User" w:date="2017-02-02T13:17:00Z">
         <w:r>
-          <w:t>processed</w:t>
-        </w:r>
-      </w:ins>
-      <w:ins w:id="147" w:author="Microsoft Office User" w:date="2017-02-02T13:18:00Z">
-        <w:r>
-          <w:t xml:space="preserve"> and stained</w:t>
+          <w:t xml:space="preserve"> </w:t>
+        </w:r>
+      </w:ins>
+      <w:ins w:id="147" w:author="Microsoft Office User" w:date="2017-02-02T13:24:00Z">
+        <w:r>
+          <w:t>with</w:t>
         </w:r>
       </w:ins>
       <w:ins w:id="148" w:author="Microsoft Office User" w:date="2017-02-02T13:17:00Z">
         <w:r>
-          <w:t xml:space="preserve"> </w:t>
+          <w:t xml:space="preserve"> H&amp;E or trichrome</w:t>
         </w:r>
       </w:ins>
       <w:ins w:id="149" w:author="Microsoft Office User" w:date="2017-02-02T13:24:00Z">
         <w:r>
-          <w:t>with</w:t>
-        </w:r>
-      </w:ins>
-      <w:ins w:id="150" w:author="Microsoft Office User" w:date="2017-02-02T13:17:00Z">
-        <w:r>
-          <w:t xml:space="preserve"> H&amp;E or trichrome</w:t>
+          <w:t xml:space="preserve"> to assess cell morphology/inflammation and collagen formation</w:t>
+        </w:r>
+      </w:ins>
+      <w:ins w:id="150" w:author="Microsoft Office User" w:date="2017-02-02T16:00:00Z">
+        <w:r>
+          <w:t>,</w:t>
         </w:r>
       </w:ins>
       <w:ins w:id="151" w:author="Microsoft Office User" w:date="2017-02-02T13:24:00Z">
         <w:r>
-          <w:t xml:space="preserve"> to assess cell morphology/inflammation and collagen formation</w:t>
-        </w:r>
-      </w:ins>
-      <w:ins w:id="152" w:author="Microsoft Office User" w:date="2017-02-02T16:00:00Z">
-        <w:r>
-          <w:t>,</w:t>
-        </w:r>
-      </w:ins>
-      <w:ins w:id="153" w:author="Microsoft Office User" w:date="2017-02-02T13:24:00Z">
-        <w:r>
           <w:t xml:space="preserve"> respectively</w:t>
         </w:r>
       </w:ins>
-      <w:ins w:id="154" w:author="Microsoft Office User" w:date="2017-02-02T13:16:00Z">
+      <w:ins w:id="152" w:author="Microsoft Office User" w:date="2017-02-02T13:16:00Z">
         <w:r>
           <w:t>.</w:t>
         </w:r>
@@ -1291,10 +1286,10 @@
           <w:numId w:val="2"/>
         </w:numPr>
         <w:rPr>
-          <w:ins w:id="155" w:author="Microsoft Office User" w:date="2017-01-31T11:02:00Z"/>
-        </w:rPr>
-      </w:pPr>
-      <w:ins w:id="156" w:author="Microsoft Office User" w:date="2017-01-28T14:17:00Z">
+          <w:ins w:id="153" w:author="Microsoft Office User" w:date="2017-01-31T11:02:00Z"/>
+        </w:rPr>
+      </w:pPr>
+      <w:ins w:id="154" w:author="Microsoft Office User" w:date="2017-01-28T14:17:00Z">
         <w:r>
           <w:t>qPCR</w:t>
         </w:r>
@@ -1304,33 +1299,51 @@
       <w:pPr>
         <w:pStyle w:val="ListParagraph"/>
         <w:rPr>
-          <w:ins w:id="157" w:author="Microsoft Office User" w:date="2017-01-28T14:17:00Z"/>
-        </w:rPr>
-      </w:pPr>
+          <w:ins w:id="155" w:author="Microsoft Office User" w:date="2017-01-28T14:17:00Z"/>
+        </w:rPr>
+      </w:pPr>
+      <w:ins w:id="156" w:author="Microsoft Office User" w:date="2017-01-31T11:03:00Z">
+        <w:r>
+          <w:t>Cells</w:t>
+        </w:r>
+      </w:ins>
+      <w:ins w:id="157" w:author="Microsoft Office User" w:date="2017-01-31T11:22:00Z">
+        <w:r>
+          <w:t xml:space="preserve"> and tissues</w:t>
+        </w:r>
+      </w:ins>
       <w:ins w:id="158" w:author="Microsoft Office User" w:date="2017-01-31T11:03:00Z">
         <w:r>
-          <w:t>Cells</w:t>
-        </w:r>
-      </w:ins>
-      <w:ins w:id="159" w:author="Microsoft Office User" w:date="2017-01-31T11:22:00Z">
-        <w:r>
-          <w:t xml:space="preserve"> and tissues</w:t>
-        </w:r>
-      </w:ins>
-      <w:ins w:id="160" w:author="Microsoft Office User" w:date="2017-01-31T11:03:00Z">
-        <w:r>
-          <w:t xml:space="preserve"> were lysed in TRIzol</w:t>
+          <w:t xml:space="preserve"> were </w:t>
+        </w:r>
+        <w:commentRangeStart w:id="159"/>
+        <w:r>
+          <w:t>lysed</w:t>
+        </w:r>
+      </w:ins>
+      <w:commentRangeEnd w:id="159"/>
+      <w:ins w:id="160" w:author="Microsoft Office User" w:date="2017-02-02T16:12:00Z">
+        <w:r>
+          <w:rPr>
+            <w:rStyle w:val="CommentReference"/>
+          </w:rPr>
+          <w:commentReference w:id="159"/>
+        </w:r>
+      </w:ins>
+      <w:ins w:id="161" w:author="Microsoft Office User" w:date="2017-01-31T11:03:00Z">
+        <w:r>
+          <w:t xml:space="preserve"> in TRIzol</w:t>
         </w:r>
         <w:r>
           <w:t xml:space="preserve"> </w:t>
         </w:r>
       </w:ins>
-      <w:ins w:id="161" w:author="Microsoft Office User" w:date="2017-01-31T11:07:00Z">
+      <w:ins w:id="162" w:author="Microsoft Office User" w:date="2017-01-31T11:07:00Z">
         <w:r>
           <w:t xml:space="preserve">RNA was extracted using </w:t>
         </w:r>
       </w:ins>
-      <w:ins w:id="162" w:author="Microsoft Office User" w:date="2017-01-31T11:13:00Z">
+      <w:ins w:id="163" w:author="Microsoft Office User" w:date="2017-01-31T11:13:00Z">
         <w:r>
           <w:t xml:space="preserve">the </w:t>
         </w:r>
@@ -1353,7 +1366,7 @@
           <w:t xml:space="preserve"> cDNA was synthesized from 0.5-1</w:t>
         </w:r>
       </w:ins>
-      <w:ins w:id="163" w:author="Microsoft Office User" w:date="2017-01-31T11:14:00Z">
+      <w:ins w:id="164" w:author="Microsoft Office User" w:date="2017-01-31T11:14:00Z">
         <w:r>
           <w:rPr>
             <w:rFonts w:ascii="Symbol" w:hAnsi="Symbol" w:cs="Times New Roman"/>
@@ -1361,7 +1374,7 @@
           <w:t></w:t>
         </w:r>
       </w:ins>
-      <w:ins w:id="164" w:author="Microsoft Office User" w:date="2017-01-31T11:13:00Z">
+      <w:ins w:id="165" w:author="Microsoft Office User" w:date="2017-01-31T11:13:00Z">
         <w:r>
           <w:rPr>
             <w:rFonts w:cs="Times New Roman"/>
@@ -1369,7 +1382,7 @@
           <w:t>g</w:t>
         </w:r>
       </w:ins>
-      <w:ins w:id="165" w:author="Microsoft Office User" w:date="2017-01-31T11:14:00Z">
+      <w:ins w:id="166" w:author="Microsoft Office User" w:date="2017-01-31T11:14:00Z">
         <w:r>
           <w:rPr>
             <w:rFonts w:cs="Times New Roman"/>
@@ -1377,7 +1390,7 @@
           <w:t xml:space="preserve"> of RNA</w:t>
         </w:r>
       </w:ins>
-      <w:ins w:id="166" w:author="Microsoft Office User" w:date="2017-01-31T11:13:00Z">
+      <w:ins w:id="167" w:author="Microsoft Office User" w:date="2017-01-31T11:13:00Z">
         <w:r>
           <w:rPr>
             <w:rFonts w:cs="Times New Roman"/>
@@ -1385,7 +1398,7 @@
           <w:t xml:space="preserve"> </w:t>
         </w:r>
       </w:ins>
-      <w:ins w:id="167" w:author="Microsoft Office User" w:date="2017-01-31T11:17:00Z">
+      <w:ins w:id="168" w:author="Microsoft Office User" w:date="2017-01-31T11:17:00Z">
         <w:r>
           <w:rPr>
             <w:rFonts w:cs="Times New Roman"/>
@@ -1405,7 +1418,7 @@
           <w:t>.</w:t>
         </w:r>
       </w:ins>
-      <w:ins w:id="168" w:author="Microsoft Office User" w:date="2017-01-31T11:18:00Z">
+      <w:ins w:id="169" w:author="Microsoft Office User" w:date="2017-01-31T11:18:00Z">
         <w:r>
           <w:rPr>
             <w:rFonts w:cs="Times New Roman"/>
@@ -1437,7 +1450,7 @@
           <w:t>Power SYBR Green PCR Master Mix (Life Technologies)</w:t>
         </w:r>
       </w:ins>
-      <w:ins w:id="169" w:author="Microsoft Office User" w:date="2017-01-31T11:19:00Z">
+      <w:ins w:id="170" w:author="Microsoft Office User" w:date="2017-01-31T11:19:00Z">
         <w:r>
           <w:rPr>
             <w:rFonts w:cs="Times New Roman"/>
@@ -1445,7 +1458,7 @@
           <w:t xml:space="preserve"> were combined </w:t>
         </w:r>
       </w:ins>
-      <w:ins w:id="170" w:author="Microsoft Office User" w:date="2017-01-31T11:20:00Z">
+      <w:ins w:id="171" w:author="Microsoft Office User" w:date="2017-01-31T11:20:00Z">
         <w:r>
           <w:rPr>
             <w:rFonts w:cs="Times New Roman"/>
@@ -1453,7 +1466,7 @@
           <w:t xml:space="preserve">in </w:t>
         </w:r>
       </w:ins>
-      <w:ins w:id="171" w:author="Microsoft Office User" w:date="2017-01-31T11:19:00Z">
+      <w:ins w:id="172" w:author="Microsoft Office User" w:date="2017-01-31T11:19:00Z">
         <w:r>
           <w:rPr>
             <w:rFonts w:cs="Times New Roman"/>
@@ -1461,7 +1474,7 @@
           <w:t>accordance with the manufacturer</w:t>
         </w:r>
       </w:ins>
-      <w:ins w:id="172" w:author="Microsoft Office User" w:date="2017-01-31T11:20:00Z">
+      <w:ins w:id="173" w:author="Microsoft Office User" w:date="2017-01-31T11:20:00Z">
         <w:r>
           <w:rPr>
             <w:rFonts w:cs="Times New Roman"/>
@@ -1469,7 +1482,7 @@
           <w:t>’</w:t>
         </w:r>
       </w:ins>
-      <w:ins w:id="173" w:author="Microsoft Office User" w:date="2017-01-31T11:19:00Z">
+      <w:ins w:id="174" w:author="Microsoft Office User" w:date="2017-01-31T11:19:00Z">
         <w:r>
           <w:rPr>
             <w:rFonts w:cs="Times New Roman"/>
@@ -1477,7 +1490,7 @@
           <w:t xml:space="preserve">s </w:t>
         </w:r>
       </w:ins>
-      <w:ins w:id="174" w:author="Microsoft Office User" w:date="2017-01-31T11:20:00Z">
+      <w:ins w:id="175" w:author="Microsoft Office User" w:date="2017-01-31T11:20:00Z">
         <w:r>
           <w:rPr>
             <w:rFonts w:cs="Times New Roman"/>
@@ -1485,7 +1498,7 @@
           <w:t>guidelines and quantitative real-time PCR</w:t>
         </w:r>
       </w:ins>
-      <w:ins w:id="175" w:author="Microsoft Office User" w:date="2017-01-31T11:21:00Z">
+      <w:ins w:id="176" w:author="Microsoft Office User" w:date="2017-01-31T11:21:00Z">
         <w:r>
           <w:rPr>
             <w:rFonts w:cs="Times New Roman"/>
@@ -1493,7 +1506,7 @@
           <w:t xml:space="preserve"> was performed as previously described</w:t>
         </w:r>
       </w:ins>
-      <w:ins w:id="176" w:author="Microsoft Office User" w:date="2017-01-31T11:26:00Z">
+      <w:ins w:id="177" w:author="Microsoft Office User" w:date="2017-01-31T11:26:00Z">
         <w:r>
           <w:rPr>
             <w:rFonts w:cs="Times New Roman"/>
@@ -1501,7 +1514,7 @@
           <w:t xml:space="preserve"> </w:t>
         </w:r>
       </w:ins>
-      <w:ins w:id="177" w:author="Microsoft Office User" w:date="2017-01-31T11:27:00Z">
+      <w:ins w:id="178" w:author="Microsoft Office User" w:date="2017-01-31T11:27:00Z">
         <w:r>
           <w:rPr>
             <w:rFonts w:cs="Times New Roman"/>
@@ -1528,7 +1541,7 @@
         </w:rPr>
         <w:t>(1)</w:t>
       </w:r>
-      <w:ins w:id="178" w:author="Microsoft Office User" w:date="2017-01-31T11:27:00Z">
+      <w:ins w:id="179" w:author="Microsoft Office User" w:date="2017-01-31T11:27:00Z">
         <w:r>
           <w:rPr>
             <w:rFonts w:cs="Times New Roman"/>
@@ -1536,7 +1549,7 @@
           <w:fldChar w:fldCharType="end"/>
         </w:r>
       </w:ins>
-      <w:ins w:id="179" w:author="Microsoft Office User" w:date="2017-01-31T11:21:00Z">
+      <w:ins w:id="180" w:author="Microsoft Office User" w:date="2017-01-31T11:21:00Z">
         <w:r>
           <w:rPr>
             <w:rFonts w:cs="Times New Roman"/>
@@ -1544,14 +1557,14 @@
           <w:t xml:space="preserve">. </w:t>
         </w:r>
       </w:ins>
-      <w:ins w:id="180" w:author="Microsoft Office User" w:date="2017-01-31T11:28:00Z">
+      <w:ins w:id="181" w:author="Microsoft Office User" w:date="2017-01-31T11:28:00Z">
         <w:r>
           <w:rPr>
             <w:rFonts w:cs="Times New Roman"/>
           </w:rPr>
           <w:t xml:space="preserve">mRNA expression level was normalized to </w:t>
         </w:r>
-        <w:commentRangeStart w:id="181"/>
+        <w:commentRangeStart w:id="182"/>
         <w:r>
           <w:rPr>
             <w:rFonts w:cs="Times New Roman"/>
@@ -1560,35 +1573,35 @@
           <w:t>Actb</w:t>
         </w:r>
       </w:ins>
-      <w:commentRangeEnd w:id="181"/>
-      <w:ins w:id="182" w:author="Microsoft Office User" w:date="2017-01-31T11:30:00Z">
+      <w:commentRangeEnd w:id="182"/>
+      <w:ins w:id="183" w:author="Microsoft Office User" w:date="2017-01-31T11:30:00Z">
         <w:r>
           <w:rPr>
             <w:rStyle w:val="CommentReference"/>
           </w:rPr>
-          <w:commentReference w:id="181"/>
-        </w:r>
-      </w:ins>
-      <w:ins w:id="183" w:author="Microsoft Office User" w:date="2017-01-31T11:29:00Z">
+          <w:commentReference w:id="182"/>
+        </w:r>
+      </w:ins>
+      <w:ins w:id="184" w:author="Microsoft Office User" w:date="2017-01-31T11:29:00Z">
         <w:r>
           <w:rPr>
             <w:rFonts w:cs="Times New Roman"/>
           </w:rPr>
           <w:t xml:space="preserve"> (</w:t>
         </w:r>
-        <w:commentRangeStart w:id="184"/>
+        <w:commentRangeStart w:id="185"/>
         <w:r>
           <w:rPr>
             <w:rFonts w:cs="Times New Roman"/>
           </w:rPr>
           <w:t>Table</w:t>
         </w:r>
-        <w:commentRangeEnd w:id="184"/>
+        <w:commentRangeEnd w:id="185"/>
         <w:r>
           <w:rPr>
             <w:rStyle w:val="CommentReference"/>
           </w:rPr>
-          <w:commentReference w:id="184"/>
+          <w:commentReference w:id="185"/>
         </w:r>
         <w:r>
           <w:rPr>
@@ -1597,7 +1610,7 @@
           <w:t xml:space="preserve"> 1)</w:t>
         </w:r>
       </w:ins>
-      <w:ins w:id="185" w:author="Microsoft Office User" w:date="2017-01-31T11:30:00Z">
+      <w:ins w:id="186" w:author="Microsoft Office User" w:date="2017-01-31T11:30:00Z">
         <w:r>
           <w:rPr>
             <w:rFonts w:cs="Times New Roman"/>
@@ -1614,14 +1627,130 @@
           <w:numId w:val="2"/>
         </w:numPr>
         <w:rPr>
-          <w:ins w:id="186" w:author="Microsoft Office User" w:date="2017-01-28T14:17:00Z"/>
-        </w:rPr>
-      </w:pPr>
-      <w:ins w:id="187" w:author="Microsoft Office User" w:date="2017-01-28T14:17:00Z">
+          <w:ins w:id="187" w:author="Microsoft Office User" w:date="2017-02-02T16:10:00Z"/>
+        </w:rPr>
+      </w:pPr>
+      <w:ins w:id="188" w:author="Microsoft Office User" w:date="2017-01-28T14:17:00Z">
         <w:r>
           <w:t>Western blotting</w:t>
         </w:r>
       </w:ins>
+    </w:p>
+    <w:p>
+      <w:pPr>
+        <w:ind w:left="720"/>
+        <w:rPr>
+          <w:ins w:id="189" w:author="Microsoft Office User" w:date="2017-02-02T16:14:00Z"/>
+          <w:rFonts w:eastAsia="Times New Roman" w:cs="Times New Roman"/>
+          <w:rPrChange w:id="190" w:author="Microsoft Office User" w:date="2017-02-02T16:15:00Z">
+            <w:rPr>
+              <w:ins w:id="191" w:author="Microsoft Office User" w:date="2017-02-02T16:14:00Z"/>
+              <w:rFonts w:ascii="Times New Roman" w:eastAsia="Times New Roman" w:hAnsi="Times New Roman" w:cs="Times New Roman"/>
+            </w:rPr>
+          </w:rPrChange>
+        </w:rPr>
+        <w:pPrChange w:id="192" w:author="Microsoft Office User" w:date="2017-02-02T16:15:00Z">
+          <w:pPr/>
+        </w:pPrChange>
+      </w:pPr>
+      <w:ins w:id="193" w:author="Microsoft Office User" w:date="2017-02-02T16:10:00Z">
+        <w:r>
+          <w:t>Cells and tissues were lysed in RIPA buffer</w:t>
+        </w:r>
+      </w:ins>
+      <w:ins w:id="194" w:author="Microsoft Office User" w:date="2017-02-02T16:14:00Z">
+        <w:r>
+          <w:t xml:space="preserve"> </w:t>
+        </w:r>
+        <w:r>
+          <w:rPr>
+            <w:rFonts w:eastAsia="Times New Roman" w:cs="Times New Roman"/>
+            <w:color w:val="000000"/>
+            <w:shd w:val="clear" w:color="auto" w:fill="FFFFFF"/>
+            <w:rPrChange w:id="195" w:author="Microsoft Office User" w:date="2017-02-02T16:15:00Z">
+              <w:rPr>
+                <w:rFonts w:ascii="Times New Roman" w:eastAsia="Times New Roman" w:hAnsi="Times New Roman" w:cs="Times New Roman"/>
+                <w:color w:val="000000"/>
+                <w:shd w:val="clear" w:color="auto" w:fill="FFFFFF"/>
+              </w:rPr>
+            </w:rPrChange>
+          </w:rPr>
+          <w:t xml:space="preserve">(50 mM Tris, pH 7.4, 0.25% sodium deoxycholate, 1% NP40, 150 mM sodium chloride, 1 mM EDTA, 100 uM sodium orthovanadate, 5 mM sodium fluoride and 10 mM sodium pyrophosphate) </w:t>
+        </w:r>
+      </w:ins>
+      <w:ins w:id="196" w:author="Microsoft Office User" w:date="2017-02-02T16:15:00Z">
+        <w:r>
+          <w:rPr>
+            <w:rFonts w:eastAsia="Times New Roman" w:cs="Times New Roman"/>
+            <w:color w:val="000000"/>
+            <w:shd w:val="clear" w:color="auto" w:fill="FFFFFF"/>
+          </w:rPr>
+          <w:t xml:space="preserve">on ice </w:t>
+        </w:r>
+      </w:ins>
+      <w:bookmarkStart w:id="197" w:name="_GoBack"/>
+      <w:bookmarkEnd w:id="197"/>
+      <w:ins w:id="198" w:author="Microsoft Office User" w:date="2017-02-02T16:14:00Z">
+        <w:r>
+          <w:rPr>
+            <w:rFonts w:eastAsia="Times New Roman" w:cs="Times New Roman"/>
+            <w:color w:val="000000"/>
+            <w:shd w:val="clear" w:color="auto" w:fill="FFFFFF"/>
+            <w:rPrChange w:id="199" w:author="Microsoft Office User" w:date="2017-02-02T16:15:00Z">
+              <w:rPr>
+                <w:rFonts w:ascii="Times New Roman" w:eastAsia="Times New Roman" w:hAnsi="Times New Roman" w:cs="Times New Roman"/>
+                <w:color w:val="000000"/>
+                <w:shd w:val="clear" w:color="auto" w:fill="FFFFFF"/>
+              </w:rPr>
+            </w:rPrChange>
+          </w:rPr>
+          <w:t>then centrifuged for 15 minutes at 13 000 RPM at 4°C. Clarified lysates were loaded on SDS-PAGE gels, transferred and blotted using antibodies raised against</w:t>
+        </w:r>
+      </w:ins>
+      <w:ins w:id="200" w:author="Microsoft Office User" w:date="2017-02-02T16:15:00Z">
+        <w:r>
+          <w:rPr>
+            <w:rFonts w:eastAsia="Times New Roman" w:cs="Times New Roman"/>
+            <w:color w:val="000000"/>
+            <w:shd w:val="clear" w:color="auto" w:fill="FFFFFF"/>
+          </w:rPr>
+          <w:t>…</w:t>
+        </w:r>
+      </w:ins>
+      <w:ins w:id="201" w:author="Microsoft Office User" w:date="2017-02-02T16:14:00Z">
+        <w:r>
+          <w:rPr>
+            <w:rFonts w:eastAsia="Times New Roman" w:cs="Times New Roman"/>
+            <w:color w:val="000000"/>
+            <w:shd w:val="clear" w:color="auto" w:fill="FFFFFF"/>
+            <w:rPrChange w:id="202" w:author="Microsoft Office User" w:date="2017-02-02T16:15:00Z">
+              <w:rPr>
+                <w:rFonts w:ascii="Times New Roman" w:eastAsia="Times New Roman" w:hAnsi="Times New Roman" w:cs="Times New Roman"/>
+                <w:color w:val="000000"/>
+                <w:shd w:val="clear" w:color="auto" w:fill="FFFFFF"/>
+              </w:rPr>
+            </w:rPrChange>
+          </w:rPr>
+          <w:t> </w:t>
+        </w:r>
+      </w:ins>
+    </w:p>
+    <w:p>
+      <w:pPr>
+        <w:pStyle w:val="ListParagraph"/>
+        <w:rPr>
+          <w:ins w:id="203" w:author="Microsoft Office User" w:date="2017-01-28T14:17:00Z"/>
+        </w:rPr>
+        <w:pPrChange w:id="204" w:author="Microsoft Office User" w:date="2017-02-02T16:10:00Z">
+          <w:pPr>
+            <w:pStyle w:val="ListParagraph"/>
+            <w:numPr>
+              <w:numId w:val="2"/>
+            </w:numPr>
+            <w:ind w:hanging="360"/>
+          </w:pPr>
+        </w:pPrChange>
+      </w:pPr>
     </w:p>
     <w:p>
       <w:pPr>
@@ -1631,10 +1760,10 @@
           <w:numId w:val="2"/>
         </w:numPr>
         <w:rPr>
-          <w:ins w:id="188" w:author="Microsoft Office User" w:date="2017-01-28T14:17:00Z"/>
-        </w:rPr>
-      </w:pPr>
-      <w:ins w:id="189" w:author="Microsoft Office User" w:date="2017-01-28T14:17:00Z">
+          <w:ins w:id="205" w:author="Microsoft Office User" w:date="2017-01-28T14:17:00Z"/>
+        </w:rPr>
+      </w:pPr>
+      <w:ins w:id="206" w:author="Microsoft Office User" w:date="2017-01-28T14:17:00Z">
         <w:r>
           <w:t>Isoproterenol test</w:t>
         </w:r>
@@ -1648,10 +1777,10 @@
           <w:numId w:val="2"/>
         </w:numPr>
         <w:rPr>
-          <w:ins w:id="190" w:author="Microsoft Office User" w:date="2017-01-28T14:12:00Z"/>
-        </w:rPr>
-      </w:pPr>
-      <w:ins w:id="191" w:author="Microsoft Office User" w:date="2017-01-28T14:23:00Z">
+          <w:ins w:id="207" w:author="Microsoft Office User" w:date="2017-01-28T14:12:00Z"/>
+        </w:rPr>
+      </w:pPr>
+      <w:ins w:id="208" w:author="Microsoft Office User" w:date="2017-01-28T14:23:00Z">
         <w:r>
           <w:t>Stats</w:t>
         </w:r>
@@ -1695,7 +1824,7 @@
       <w:r>
         <w:t xml:space="preserve">published data </w:t>
       </w:r>
-      <w:ins w:id="192" w:author="Microsoft Office User" w:date="2017-01-28T14:02:00Z">
+      <w:ins w:id="209" w:author="Microsoft Office User" w:date="2017-01-28T14:02:00Z">
         <w:r>
           <w:fldChar w:fldCharType="begin" w:fldLock="1"/>
         </w:r>
@@ -1712,7 +1841,7 @@
         </w:rPr>
         <w:t>(2)</w:t>
       </w:r>
-      <w:ins w:id="193" w:author="Microsoft Office User" w:date="2017-01-28T14:02:00Z">
+      <w:ins w:id="210" w:author="Microsoft Office User" w:date="2017-01-28T14:02:00Z">
         <w:r>
           <w:fldChar w:fldCharType="end"/>
         </w:r>
@@ -1780,16 +1909,16 @@
       <w:r>
         <w:t xml:space="preserve"> </w:t>
       </w:r>
-      <w:commentRangeStart w:id="194"/>
+      <w:commentRangeStart w:id="211"/>
       <w:r>
         <w:t>The</w:t>
       </w:r>
-      <w:commentRangeEnd w:id="194"/>
+      <w:commentRangeEnd w:id="211"/>
       <w:r>
         <w:rPr>
           <w:rStyle w:val="CommentReference"/>
         </w:rPr>
-        <w:commentReference w:id="194"/>
+        <w:commentReference w:id="211"/>
       </w:r>
       <w:r>
         <w:t xml:space="preserve"> presence of Cushing’s in individuals with a high BMI leads to increased insulin resistance (measured by HOMA-IR score), above that of Cushing’s or obesity alone.</w:t>
@@ -1797,19 +1926,19 @@
       <w:r>
         <w:t xml:space="preserve"> </w:t>
       </w:r>
-      <w:commentRangeStart w:id="195"/>
+      <w:commentRangeStart w:id="212"/>
       <w:r>
         <w:t>However,</w:t>
       </w:r>
       <w:r>
         <w:t xml:space="preserve"> it is not possible to determine when these individuals developed this disease and what their weight status was prior to their diagnosis.</w:t>
       </w:r>
-      <w:commentRangeEnd w:id="195"/>
+      <w:commentRangeEnd w:id="212"/>
       <w:r>
         <w:rPr>
           <w:rStyle w:val="CommentReference"/>
         </w:rPr>
-        <w:commentReference w:id="195"/>
+        <w:commentReference w:id="212"/>
       </w:r>
     </w:p>
     <w:p/>
@@ -1844,16 +1973,16 @@
       <w:r>
         <w:t xml:space="preserve"> (</w:t>
       </w:r>
-      <w:commentRangeStart w:id="196"/>
+      <w:commentRangeStart w:id="213"/>
       <w:r>
         <w:t>cite</w:t>
       </w:r>
-      <w:commentRangeEnd w:id="196"/>
+      <w:commentRangeEnd w:id="213"/>
       <w:r>
         <w:rPr>
           <w:rStyle w:val="CommentReference"/>
         </w:rPr>
-        <w:commentReference w:id="196"/>
+        <w:commentReference w:id="213"/>
       </w:r>
       <w:r>
         <w:t>). HFD-fed, dexamethasone-</w:t>
@@ -1867,16 +1996,16 @@
       <w:r>
         <w:t>stimulated glucose uptake when compared to all other groups. Though, it is important to note that the NCD-fed, dexamethasone treated animals still experienced some insulin resistance at this high dose.  Additionally</w:t>
       </w:r>
-      <w:commentRangeStart w:id="197"/>
+      <w:commentRangeStart w:id="214"/>
       <w:r>
         <w:t xml:space="preserve">, </w:t>
       </w:r>
-      <w:del w:id="198" w:author="Dave Bridges" w:date="2017-01-24T16:51:00Z">
+      <w:del w:id="215" w:author="Dave Bridges" w:date="2017-01-24T16:51:00Z">
         <w:r>
           <w:delText>these mice</w:delText>
         </w:r>
       </w:del>
-      <w:ins w:id="199" w:author="Dave Bridges" w:date="2017-01-24T16:51:00Z">
+      <w:ins w:id="216" w:author="Dave Bridges" w:date="2017-01-24T16:51:00Z">
         <w:r>
           <w:t>HFD/dexamethasone</w:t>
         </w:r>
@@ -1884,12 +2013,12 @@
       <w:r>
         <w:t xml:space="preserve"> </w:t>
       </w:r>
-      <w:del w:id="200" w:author="Dave Bridges" w:date="2017-01-24T16:51:00Z">
+      <w:del w:id="217" w:author="Dave Bridges" w:date="2017-01-24T16:51:00Z">
         <w:r>
           <w:delText>were hyperglycemic</w:delText>
         </w:r>
       </w:del>
-      <w:ins w:id="201" w:author="Dave Bridges" w:date="2017-01-24T16:51:00Z">
+      <w:ins w:id="218" w:author="Dave Bridges" w:date="2017-01-24T16:51:00Z">
         <w:r>
           <w:t>exhibited fasting hyperglycemia</w:t>
         </w:r>
@@ -1897,12 +2026,12 @@
       <w:r>
         <w:t xml:space="preserve">, </w:t>
       </w:r>
-      <w:del w:id="202" w:author="Dave Bridges" w:date="2017-01-24T16:52:00Z">
+      <w:del w:id="219" w:author="Dave Bridges" w:date="2017-01-24T16:52:00Z">
         <w:r>
           <w:delText>a condition not seen when mice are treated with dexamethasone or HFD alone</w:delText>
         </w:r>
       </w:del>
-      <w:ins w:id="203" w:author="Dave Bridges" w:date="2017-01-24T16:52:00Z">
+      <w:ins w:id="220" w:author="Dave Bridges" w:date="2017-01-24T16:52:00Z">
         <w:r>
           <w:t>with a significant interaction between diet and drug (p=</w:t>
         </w:r>
@@ -1913,21 +2042,21 @@
           <w:t>)</w:t>
         </w:r>
       </w:ins>
-      <w:ins w:id="204" w:author="Dave Bridges" w:date="2017-01-24T16:53:00Z">
+      <w:ins w:id="221" w:author="Dave Bridges" w:date="2017-01-24T16:53:00Z">
         <w:r>
           <w:t>.</w:t>
         </w:r>
       </w:ins>
-      <w:commentRangeEnd w:id="197"/>
-      <w:ins w:id="205" w:author="Dave Bridges" w:date="2017-01-24T16:57:00Z">
+      <w:commentRangeEnd w:id="214"/>
+      <w:ins w:id="222" w:author="Dave Bridges" w:date="2017-01-24T16:57:00Z">
         <w:r>
           <w:rPr>
             <w:rStyle w:val="CommentReference"/>
           </w:rPr>
-          <w:commentReference w:id="197"/>
-        </w:r>
-      </w:ins>
-      <w:del w:id="206" w:author="Dave Bridges" w:date="2017-01-24T16:52:00Z">
+          <w:commentReference w:id="214"/>
+        </w:r>
+      </w:ins>
+      <w:del w:id="223" w:author="Dave Bridges" w:date="2017-01-24T16:52:00Z">
         <w:r>
           <w:delText>.</w:delText>
         </w:r>
@@ -1935,16 +2064,16 @@
     </w:p>
     <w:p/>
     <w:p>
-      <w:commentRangeStart w:id="207"/>
+      <w:commentRangeStart w:id="224"/>
       <w:r>
         <w:t>Clamp data</w:t>
       </w:r>
-      <w:commentRangeEnd w:id="207"/>
+      <w:commentRangeEnd w:id="224"/>
       <w:r>
         <w:rPr>
           <w:rStyle w:val="CommentReference"/>
         </w:rPr>
-        <w:commentReference w:id="207"/>
+        <w:commentReference w:id="224"/>
       </w:r>
     </w:p>
     <w:p>
@@ -1962,7 +2091,7 @@
       </w:r>
     </w:p>
     <w:p>
-      <w:commentRangeStart w:id="208"/>
+      <w:commentRangeStart w:id="225"/>
       <w:r>
         <w:t>Obesity and chronic elevations in glucocorticoids have been associated with increased liver fat</w:t>
       </w:r>
@@ -1996,25 +2125,25 @@
       <w:r>
         <w:t xml:space="preserve">stingly, levels were further </w:t>
       </w:r>
-      <w:commentRangeStart w:id="209"/>
+      <w:commentRangeStart w:id="226"/>
       <w:r>
         <w:t>elevated</w:t>
       </w:r>
-      <w:commentRangeEnd w:id="209"/>
+      <w:commentRangeEnd w:id="226"/>
       <w:r>
         <w:rPr>
           <w:rStyle w:val="CommentReference"/>
         </w:rPr>
-        <w:commentReference w:id="209"/>
+        <w:commentReference w:id="226"/>
       </w:r>
       <w:r>
         <w:t xml:space="preserve"> in obese Cushing’s patients, </w:t>
       </w:r>
-      <w:commentRangeStart w:id="210"/>
+      <w:commentRangeStart w:id="227"/>
       <w:r>
         <w:t>synergistically so in the case of ALT</w:t>
       </w:r>
-      <w:ins w:id="211" w:author="Microsoft Office User" w:date="2017-01-28T14:04:00Z">
+      <w:ins w:id="228" w:author="Microsoft Office User" w:date="2017-01-28T14:04:00Z">
         <w:r>
           <w:t xml:space="preserve"> (Figure 2)</w:t>
         </w:r>
@@ -2025,19 +2154,19 @@
       <w:r>
         <w:t xml:space="preserve"> </w:t>
       </w:r>
-      <w:commentRangeEnd w:id="208"/>
+      <w:commentRangeEnd w:id="225"/>
       <w:r>
         <w:rPr>
           <w:rStyle w:val="CommentReference"/>
         </w:rPr>
-        <w:commentReference w:id="208"/>
-      </w:r>
-      <w:commentRangeEnd w:id="210"/>
+        <w:commentReference w:id="225"/>
+      </w:r>
+      <w:commentRangeEnd w:id="227"/>
       <w:r>
         <w:rPr>
           <w:rStyle w:val="CommentReference"/>
         </w:rPr>
-        <w:commentReference w:id="210"/>
+        <w:commentReference w:id="227"/>
       </w:r>
     </w:p>
     <w:p/>
@@ -2075,7 +2204,7 @@
       <w:r>
         <w:t xml:space="preserve"> (Figure</w:t>
       </w:r>
-      <w:ins w:id="212" w:author="Microsoft Office User" w:date="2017-01-28T14:04:00Z">
+      <w:ins w:id="229" w:author="Microsoft Office User" w:date="2017-01-28T14:04:00Z">
         <w:r>
           <w:t xml:space="preserve"> 2</w:t>
         </w:r>
@@ -2092,7 +2221,7 @@
       <w:r>
         <w:t>In support of this, H&amp;E staining of hepatic tissue clearly depicts higher lipid levels in this group (Figure</w:t>
       </w:r>
-      <w:ins w:id="213" w:author="Microsoft Office User" w:date="2017-01-28T14:04:00Z">
+      <w:ins w:id="230" w:author="Microsoft Office User" w:date="2017-01-28T14:04:00Z">
         <w:r>
           <w:t xml:space="preserve"> 2</w:t>
         </w:r>
@@ -2106,16 +2235,16 @@
       <w:r>
         <w:t xml:space="preserve">Collagen/trichrome </w:t>
       </w:r>
-      <w:commentRangeStart w:id="214"/>
+      <w:commentRangeStart w:id="231"/>
       <w:r>
         <w:t>data</w:t>
       </w:r>
-      <w:commentRangeEnd w:id="214"/>
+      <w:commentRangeEnd w:id="231"/>
       <w:r>
         <w:rPr>
           <w:rStyle w:val="CommentReference"/>
         </w:rPr>
-        <w:commentReference w:id="214"/>
+        <w:commentReference w:id="231"/>
       </w:r>
       <w:r>
         <w:t>…</w:t>
@@ -2135,19 +2264,19 @@
       <w:r>
         <w:t xml:space="preserve"> lipogenesis (</w:t>
       </w:r>
-      <w:commentRangeStart w:id="215"/>
+      <w:commentRangeStart w:id="232"/>
       <w:r>
         <w:rPr>
           <w:i/>
         </w:rPr>
         <w:t>Srebf1</w:t>
       </w:r>
-      <w:commentRangeEnd w:id="215"/>
+      <w:commentRangeEnd w:id="232"/>
       <w:r>
         <w:rPr>
           <w:rStyle w:val="CommentReference"/>
         </w:rPr>
-        <w:commentReference w:id="215"/>
+        <w:commentReference w:id="232"/>
       </w:r>
       <w:r>
         <w:t xml:space="preserve"> and </w:t>
@@ -2161,7 +2290,7 @@
       <w:r>
         <w:t>) was assessed via qPCR (Figure</w:t>
       </w:r>
-      <w:ins w:id="216" w:author="Microsoft Office User" w:date="2017-01-28T14:04:00Z">
+      <w:ins w:id="233" w:author="Microsoft Office User" w:date="2017-01-28T14:04:00Z">
         <w:r>
           <w:t xml:space="preserve"> 2</w:t>
         </w:r>
@@ -2184,7 +2313,7 @@
       <w:r>
         <w:t>however, levels</w:t>
       </w:r>
-      <w:ins w:id="217" w:author="Dave Bridges" w:date="2017-01-24T17:24:00Z">
+      <w:ins w:id="234" w:author="Dave Bridges" w:date="2017-01-24T17:24:00Z">
         <w:r>
           <w:t xml:space="preserve"> of both these enzymes</w:t>
         </w:r>
@@ -2192,7 +2321,7 @@
       <w:r>
         <w:t xml:space="preserve"> were </w:t>
       </w:r>
-      <w:del w:id="218" w:author="Dave Bridges" w:date="2017-01-24T16:49:00Z">
+      <w:del w:id="235" w:author="Dave Bridges" w:date="2017-01-24T16:49:00Z">
         <w:r>
           <w:delText xml:space="preserve">found to be comparable among </w:delText>
         </w:r>
@@ -2209,7 +2338,7 @@
           <w:delText>oups</w:delText>
         </w:r>
       </w:del>
-      <w:ins w:id="219" w:author="Dave Bridges" w:date="2017-01-24T16:49:00Z">
+      <w:ins w:id="236" w:author="Dave Bridges" w:date="2017-01-24T16:49:00Z">
         <w:r>
           <w:t>reduced in HFD/dexamethasone livers</w:t>
         </w:r>
@@ -2223,7 +2352,7 @@
       <w:r>
         <w:t xml:space="preserve">dexamethasone treatment is </w:t>
       </w:r>
-      <w:ins w:id="220" w:author="Dave Bridges" w:date="2017-01-24T17:24:00Z">
+      <w:ins w:id="237" w:author="Dave Bridges" w:date="2017-01-24T17:24:00Z">
         <w:r>
           <w:t xml:space="preserve">likely </w:t>
         </w:r>
@@ -2240,7 +2369,7 @@
       <w:r>
         <w:t xml:space="preserve"> a different mechanism than </w:t>
       </w:r>
-      <w:del w:id="221" w:author="Dave Bridges" w:date="2017-01-24T17:24:00Z">
+      <w:del w:id="238" w:author="Dave Bridges" w:date="2017-01-24T17:24:00Z">
         <w:r>
           <w:delText xml:space="preserve">that which occurs </w:delText>
         </w:r>
@@ -2251,12 +2380,12 @@
           <w:delText xml:space="preserve">. </w:delText>
         </w:r>
       </w:del>
-      <w:ins w:id="222" w:author="Dave Bridges" w:date="2017-01-24T17:24:00Z">
+      <w:ins w:id="239" w:author="Dave Bridges" w:date="2017-01-24T17:24:00Z">
         <w:r>
           <w:t xml:space="preserve">transcriptional activation of </w:t>
         </w:r>
       </w:ins>
-      <w:ins w:id="223" w:author="Dave Bridges" w:date="2017-01-24T17:25:00Z">
+      <w:ins w:id="240" w:author="Dave Bridges" w:date="2017-01-24T17:25:00Z">
         <w:r>
           <w:rPr>
             <w:i/>
@@ -2296,7 +2425,7 @@
       <w:r>
         <w:t xml:space="preserve"> (FIG</w:t>
       </w:r>
-      <w:ins w:id="224" w:author="Microsoft Office User" w:date="2017-01-28T14:04:00Z">
+      <w:ins w:id="241" w:author="Microsoft Office User" w:date="2017-01-28T14:04:00Z">
         <w:r>
           <w:t xml:space="preserve"> 3</w:t>
         </w:r>
@@ -2325,16 +2454,16 @@
       <w:r>
         <w:t xml:space="preserve">There were no significant differences in food </w:t>
       </w:r>
-      <w:commentRangeStart w:id="225"/>
+      <w:commentRangeStart w:id="242"/>
       <w:r>
         <w:t>consumption</w:t>
       </w:r>
-      <w:commentRangeEnd w:id="225"/>
+      <w:commentRangeEnd w:id="242"/>
       <w:r>
         <w:rPr>
           <w:rStyle w:val="CommentReference"/>
         </w:rPr>
-        <w:commentReference w:id="225"/>
+        <w:commentReference w:id="242"/>
       </w:r>
       <w:r>
         <w:t>.</w:t>
@@ -2342,7 +2471,7 @@
     </w:p>
     <w:p/>
     <w:p>
-      <w:commentRangeStart w:id="226"/>
+      <w:commentRangeStart w:id="243"/>
       <w:r>
         <w:t>Fat cell size</w:t>
       </w:r>
@@ -2352,12 +2481,12 @@
       <w:r>
         <w:t>…</w:t>
       </w:r>
-      <w:commentRangeEnd w:id="226"/>
+      <w:commentRangeEnd w:id="243"/>
       <w:r>
         <w:rPr>
           <w:rStyle w:val="CommentReference"/>
         </w:rPr>
-        <w:commentReference w:id="226"/>
+        <w:commentReference w:id="243"/>
       </w:r>
     </w:p>
     <w:p/>
@@ -2438,7 +2567,7 @@
         </w:rPr>
         <w:t xml:space="preserve"> (</w:t>
       </w:r>
-      <w:ins w:id="227" w:author="Microsoft Office User" w:date="2017-01-28T14:05:00Z">
+      <w:ins w:id="244" w:author="Microsoft Office User" w:date="2017-01-28T14:05:00Z">
         <w:r>
           <w:rPr>
             <w:color w:val="000000" w:themeColor="text1"/>
@@ -2446,7 +2575,7 @@
           <w:t xml:space="preserve">figure </w:t>
         </w:r>
       </w:ins>
-      <w:del w:id="228" w:author="Microsoft Office User" w:date="2017-01-28T14:05:00Z">
+      <w:del w:id="245" w:author="Microsoft Office User" w:date="2017-01-28T14:05:00Z">
         <w:r>
           <w:rPr>
             <w:color w:val="000000" w:themeColor="text1"/>
@@ -2454,7 +2583,7 @@
           <w:delText>figures</w:delText>
         </w:r>
       </w:del>
-      <w:ins w:id="229" w:author="Microsoft Office User" w:date="2017-01-28T14:05:00Z">
+      <w:ins w:id="246" w:author="Microsoft Office User" w:date="2017-01-28T14:05:00Z">
         <w:r>
           <w:rPr>
             <w:color w:val="000000" w:themeColor="text1"/>
@@ -2528,7 +2657,7 @@
         </w:rPr>
         <w:t xml:space="preserve"> (figure</w:t>
       </w:r>
-      <w:ins w:id="230" w:author="Microsoft Office User" w:date="2017-01-28T14:26:00Z">
+      <w:ins w:id="247" w:author="Microsoft Office User" w:date="2017-01-28T14:26:00Z">
         <w:r>
           <w:rPr>
             <w:color w:val="000000" w:themeColor="text1"/>
@@ -2586,19 +2715,19 @@
         </w:rPr>
         <w:t xml:space="preserve"> following dexamethasone </w:t>
       </w:r>
-      <w:commentRangeStart w:id="231"/>
+      <w:commentRangeStart w:id="248"/>
       <w:r>
         <w:rPr>
           <w:color w:val="000000" w:themeColor="text1"/>
         </w:rPr>
         <w:t>treatment</w:t>
       </w:r>
-      <w:commentRangeEnd w:id="231"/>
+      <w:commentRangeEnd w:id="248"/>
       <w:r>
         <w:rPr>
           <w:rStyle w:val="CommentReference"/>
         </w:rPr>
-        <w:commentReference w:id="231"/>
+        <w:commentReference w:id="248"/>
       </w:r>
       <w:r>
         <w:rPr>
@@ -2683,7 +2812,7 @@
         </w:rPr>
         <w:t>stimulated conditions (figure</w:t>
       </w:r>
-      <w:ins w:id="232" w:author="Microsoft Office User" w:date="2017-01-28T14:05:00Z">
+      <w:ins w:id="249" w:author="Microsoft Office User" w:date="2017-01-28T14:05:00Z">
         <w:r>
           <w:rPr>
             <w:color w:val="000000" w:themeColor="text1"/>
@@ -2921,7 +3050,7 @@
         </w:rPr>
         <w:t xml:space="preserve"> (figure</w:t>
       </w:r>
-      <w:ins w:id="233" w:author="Microsoft Office User" w:date="2017-01-28T14:07:00Z">
+      <w:ins w:id="250" w:author="Microsoft Office User" w:date="2017-01-28T14:07:00Z">
         <w:r>
           <w:rPr>
             <w:color w:val="000000" w:themeColor="text1"/>
@@ -2959,19 +3088,19 @@
         </w:rPr>
         <w:t xml:space="preserve">p </w:t>
       </w:r>
-      <w:commentRangeStart w:id="234"/>
+      <w:commentRangeStart w:id="251"/>
       <w:r>
         <w:rPr>
           <w:color w:val="000000" w:themeColor="text1"/>
         </w:rPr>
         <w:t>value</w:t>
       </w:r>
-      <w:commentRangeEnd w:id="234"/>
+      <w:commentRangeEnd w:id="251"/>
       <w:r>
         <w:rPr>
           <w:rStyle w:val="CommentReference"/>
         </w:rPr>
-        <w:commentReference w:id="234"/>
+        <w:commentReference w:id="251"/>
       </w:r>
       <w:r>
         <w:rPr>
@@ -3011,19 +3140,19 @@
         </w:rPr>
         <w:t xml:space="preserve">, ATGL </w:t>
       </w:r>
-      <w:commentRangeStart w:id="235"/>
+      <w:commentRangeStart w:id="252"/>
       <w:r>
         <w:rPr>
           <w:color w:val="000000" w:themeColor="text1"/>
         </w:rPr>
         <w:t>and</w:t>
       </w:r>
-      <w:commentRangeEnd w:id="235"/>
+      <w:commentRangeEnd w:id="252"/>
       <w:r>
         <w:rPr>
           <w:rStyle w:val="CommentReference"/>
         </w:rPr>
-        <w:commentReference w:id="235"/>
+        <w:commentReference w:id="252"/>
       </w:r>
       <w:r>
         <w:rPr>
@@ -3037,21 +3166,21 @@
         </w:rPr>
         <w:t xml:space="preserve"> in the iWAT of these mice. Consistent with the above findings, expression was elevated in the dexamethasone-treated groups and there was a significant interaction of drug and </w:t>
       </w:r>
-      <w:commentRangeStart w:id="236"/>
+      <w:commentRangeStart w:id="253"/>
       <w:r>
         <w:rPr>
           <w:color w:val="000000" w:themeColor="text1"/>
         </w:rPr>
         <w:t>diet</w:t>
       </w:r>
-      <w:commentRangeEnd w:id="236"/>
+      <w:commentRangeEnd w:id="253"/>
       <w:r>
         <w:rPr>
           <w:rStyle w:val="CommentReference"/>
         </w:rPr>
-        <w:commentReference w:id="236"/>
-      </w:r>
-      <w:ins w:id="237" w:author="Microsoft Office User" w:date="2017-01-28T14:22:00Z">
+        <w:commentReference w:id="253"/>
+      </w:r>
+      <w:ins w:id="254" w:author="Microsoft Office User" w:date="2017-01-28T14:22:00Z">
         <w:r>
           <w:rPr>
             <w:color w:val="000000" w:themeColor="text1"/>
@@ -3101,13 +3230,13 @@
     <w:p>
       <w:pPr>
         <w:rPr>
-          <w:ins w:id="238" w:author="Microsoft Office User" w:date="2017-01-28T14:12:00Z"/>
+          <w:ins w:id="255" w:author="Microsoft Office User" w:date="2017-01-28T14:12:00Z"/>
           <w:b/>
           <w:sz w:val="36"/>
           <w:u w:val="single"/>
         </w:rPr>
       </w:pPr>
-      <w:ins w:id="239" w:author="Microsoft Office User" w:date="2017-01-28T14:13:00Z">
+      <w:ins w:id="256" w:author="Microsoft Office User" w:date="2017-01-28T14:13:00Z">
         <w:r>
           <w:rPr>
             <w:b/>
@@ -3121,11 +3250,11 @@
     <w:p>
       <w:pPr>
         <w:rPr>
-          <w:del w:id="240" w:author="Microsoft Office User" w:date="2017-01-28T14:12:00Z"/>
-          <w:color w:val="000000" w:themeColor="text1"/>
-        </w:rPr>
-      </w:pPr>
-      <w:del w:id="241" w:author="Microsoft Office User" w:date="2017-01-28T14:12:00Z">
+          <w:del w:id="257" w:author="Microsoft Office User" w:date="2017-01-28T14:12:00Z"/>
+          <w:color w:val="000000" w:themeColor="text1"/>
+        </w:rPr>
+      </w:pPr>
+      <w:del w:id="258" w:author="Microsoft Office User" w:date="2017-01-28T14:12:00Z">
         <w:r>
           <w:rPr>
             <w:color w:val="000000" w:themeColor="text1"/>
@@ -3247,7 +3376,7 @@
       </w:r>
     </w:p>
   </w:comment>
-  <w:comment w:id="109" w:author="Microsoft Office User" w:date="2017-02-02T16:00:00Z" w:initials="Office">
+  <w:comment w:id="108" w:author="Microsoft Office User" w:date="2017-02-02T16:00:00Z" w:initials="Office">
     <w:p>
       <w:pPr>
         <w:pStyle w:val="CommentText"/>
@@ -3263,7 +3392,7 @@
       </w:r>
     </w:p>
   </w:comment>
-  <w:comment w:id="181" w:author="Microsoft Office User" w:date="2017-01-31T11:30:00Z" w:initials="Office">
+  <w:comment w:id="159" w:author="Microsoft Office User" w:date="2017-02-02T16:12:00Z" w:initials="Office">
     <w:p>
       <w:pPr>
         <w:pStyle w:val="CommentText"/>
@@ -3275,11 +3404,27 @@
         <w:annotationRef/>
       </w:r>
       <w:r>
+        <w:t>Do I need to add homogenization machine here and in western info?</w:t>
+      </w:r>
+    </w:p>
+  </w:comment>
+  <w:comment w:id="182" w:author="Microsoft Office User" w:date="2017-01-31T11:30:00Z" w:initials="Office">
+    <w:p>
+      <w:pPr>
+        <w:pStyle w:val="CommentText"/>
+      </w:pPr>
+      <w:r>
+        <w:rPr>
+          <w:rStyle w:val="CommentReference"/>
+        </w:rPr>
+        <w:annotationRef/>
+      </w:r>
+      <w:r>
         <w:t>Check to be sure used for cells and tissues</w:t>
       </w:r>
     </w:p>
   </w:comment>
-  <w:comment w:id="184" w:author="Microsoft Office User" w:date="2017-01-31T11:29:00Z" w:initials="Office">
+  <w:comment w:id="185" w:author="Microsoft Office User" w:date="2017-01-31T11:29:00Z" w:initials="Office">
     <w:p>
       <w:pPr>
         <w:pStyle w:val="CommentText"/>
@@ -3295,7 +3440,7 @@
       </w:r>
     </w:p>
   </w:comment>
-  <w:comment w:id="194" w:author="Dave Bridges" w:date="2017-01-24T17:08:00Z" w:initials="DB">
+  <w:comment w:id="211" w:author="Dave Bridges" w:date="2017-01-24T17:08:00Z" w:initials="DB">
     <w:p>
       <w:pPr>
         <w:rPr>
@@ -3349,7 +3494,7 @@
       </w:r>
     </w:p>
   </w:comment>
-  <w:comment w:id="195" w:author="Microsoft Office User" w:date="2017-01-20T01:37:00Z" w:initials="Office">
+  <w:comment w:id="212" w:author="Microsoft Office User" w:date="2017-01-20T01:37:00Z" w:initials="Office">
     <w:p>
       <w:pPr>
         <w:pStyle w:val="CommentText"/>
@@ -3365,7 +3510,7 @@
       </w:r>
     </w:p>
   </w:comment>
-  <w:comment w:id="196" w:author="Microsoft Office User" w:date="2017-01-28T14:03:00Z" w:initials="Office">
+  <w:comment w:id="213" w:author="Microsoft Office User" w:date="2017-01-28T14:03:00Z" w:initials="Office">
     <w:p>
       <w:pPr>
         <w:pStyle w:val="CommentText"/>
@@ -3381,7 +3526,7 @@
       </w:r>
     </w:p>
   </w:comment>
-  <w:comment w:id="197" w:author="Dave Bridges" w:date="2017-01-24T16:57:00Z" w:initials="DB">
+  <w:comment w:id="214" w:author="Dave Bridges" w:date="2017-01-24T16:57:00Z" w:initials="DB">
     <w:p>
       <w:pPr>
         <w:rPr>
@@ -3491,7 +3636,7 @@
       </w:pPr>
     </w:p>
   </w:comment>
-  <w:comment w:id="207" w:author="Dave Bridges" w:date="2017-01-20T15:16:00Z" w:initials="DB">
+  <w:comment w:id="224" w:author="Dave Bridges" w:date="2017-01-20T15:16:00Z" w:initials="DB">
     <w:p>
       <w:pPr>
         <w:pStyle w:val="CommentText"/>
@@ -3507,7 +3652,7 @@
       </w:r>
     </w:p>
   </w:comment>
-  <w:comment w:id="209" w:author="Microsoft Office User" w:date="2017-01-28T14:25:00Z" w:initials="Office">
+  <w:comment w:id="226" w:author="Microsoft Office User" w:date="2017-01-28T14:25:00Z" w:initials="Office">
     <w:p>
       <w:pPr>
         <w:pStyle w:val="CommentText"/>
@@ -3523,7 +3668,7 @@
       </w:r>
     </w:p>
   </w:comment>
-  <w:comment w:id="208" w:author="Dave Bridges" w:date="2017-01-24T16:50:00Z" w:initials="DB">
+  <w:comment w:id="225" w:author="Dave Bridges" w:date="2017-01-24T16:50:00Z" w:initials="DB">
     <w:p>
       <w:pPr>
         <w:pStyle w:val="CommentText"/>
@@ -3539,7 +3684,7 @@
       </w:r>
     </w:p>
   </w:comment>
-  <w:comment w:id="210" w:author="Dave Bridges" w:date="2017-01-24T16:51:00Z" w:initials="DB">
+  <w:comment w:id="227" w:author="Dave Bridges" w:date="2017-01-24T16:51:00Z" w:initials="DB">
     <w:p>
       <w:pPr>
         <w:pStyle w:val="CommentText"/>
@@ -3555,7 +3700,7 @@
       </w:r>
     </w:p>
   </w:comment>
-  <w:comment w:id="214" w:author="Microsoft Office User" w:date="2017-01-28T14:25:00Z" w:initials="Office">
+  <w:comment w:id="231" w:author="Microsoft Office User" w:date="2017-01-28T14:25:00Z" w:initials="Office">
     <w:p>
       <w:pPr>
         <w:pStyle w:val="CommentText"/>
@@ -3571,7 +3716,7 @@
       </w:r>
     </w:p>
   </w:comment>
-  <w:comment w:id="215" w:author="Microsoft Office User" w:date="2017-01-20T01:48:00Z" w:initials="Office">
+  <w:comment w:id="232" w:author="Microsoft Office User" w:date="2017-01-20T01:48:00Z" w:initials="Office">
     <w:p>
       <w:pPr>
         <w:pStyle w:val="CommentText"/>
@@ -3587,7 +3732,7 @@
       </w:r>
     </w:p>
   </w:comment>
-  <w:comment w:id="225" w:author="Microsoft Office User" w:date="2017-01-20T02:11:00Z" w:initials="Office">
+  <w:comment w:id="242" w:author="Microsoft Office User" w:date="2017-01-20T02:11:00Z" w:initials="Office">
     <w:p>
       <w:pPr>
         <w:pStyle w:val="CommentText"/>
@@ -3603,7 +3748,7 @@
       </w:r>
     </w:p>
   </w:comment>
-  <w:comment w:id="226" w:author="Dave Bridges" w:date="2017-01-20T15:16:00Z" w:initials="DB">
+  <w:comment w:id="243" w:author="Dave Bridges" w:date="2017-01-20T15:16:00Z" w:initials="DB">
     <w:p>
       <w:pPr>
         <w:pStyle w:val="CommentText"/>
@@ -3619,7 +3764,7 @@
       </w:r>
     </w:p>
   </w:comment>
-  <w:comment w:id="231" w:author="Microsoft Office User" w:date="2017-01-28T14:23:00Z" w:initials="Office">
+  <w:comment w:id="248" w:author="Microsoft Office User" w:date="2017-01-28T14:23:00Z" w:initials="Office">
     <w:p>
       <w:pPr>
         <w:pStyle w:val="CommentText"/>
@@ -3635,7 +3780,7 @@
       </w:r>
     </w:p>
   </w:comment>
-  <w:comment w:id="234" w:author="Microsoft Office User" w:date="2017-01-28T14:23:00Z" w:initials="Office">
+  <w:comment w:id="251" w:author="Microsoft Office User" w:date="2017-01-28T14:23:00Z" w:initials="Office">
     <w:p>
       <w:pPr>
         <w:pStyle w:val="CommentText"/>
@@ -3651,7 +3796,7 @@
       </w:r>
     </w:p>
   </w:comment>
-  <w:comment w:id="235" w:author="Microsoft Office User" w:date="2017-01-20T14:44:00Z" w:initials="Office">
+  <w:comment w:id="252" w:author="Microsoft Office User" w:date="2017-01-20T14:44:00Z" w:initials="Office">
     <w:p>
       <w:pPr>
         <w:pStyle w:val="CommentText"/>
@@ -3667,7 +3812,7 @@
       </w:r>
     </w:p>
   </w:comment>
-  <w:comment w:id="236" w:author="Microsoft Office User" w:date="2017-01-28T14:23:00Z" w:initials="Office">
+  <w:comment w:id="253" w:author="Microsoft Office User" w:date="2017-01-28T14:23:00Z" w:initials="Office">
     <w:p>
       <w:pPr>
         <w:pStyle w:val="CommentText"/>
@@ -3694,6 +3839,7 @@
   <w15:commentEx w15:paraId="257E4312" w15:done="0"/>
   <w15:commentEx w15:paraId="1148F3BD" w15:done="0"/>
   <w15:commentEx w15:paraId="2687B60E" w15:done="0"/>
+  <w15:commentEx w15:paraId="758B5E09" w15:done="0"/>
   <w15:commentEx w15:paraId="774C3A90" w15:done="0"/>
   <w15:commentEx w15:paraId="3DDE4C61" w15:done="0"/>
   <w15:commentEx w15:paraId="66EA82FA" w15:done="0"/>

</xml_diff>

<commit_message>
added western info to methods
</commit_message>
<xml_diff>
--- a/manuscript/Obesity-Glucocorticoids/Manuscript.docx
+++ b/manuscript/Obesity-Glucocorticoids/Manuscript.docx
@@ -1289,9 +1289,9 @@
           <w:ins w:id="153" w:author="Microsoft Office User" w:date="2017-01-31T11:02:00Z"/>
         </w:rPr>
       </w:pPr>
-      <w:ins w:id="154" w:author="Microsoft Office User" w:date="2017-01-28T14:17:00Z">
-        <w:r>
-          <w:t>qPCR</w:t>
+      <w:ins w:id="154" w:author="Microsoft Office User" w:date="2017-02-02T16:20:00Z">
+        <w:r>
+          <w:t xml:space="preserve">Analysis of mRNA </w:t>
         </w:r>
       </w:ins>
     </w:p>
@@ -1338,12 +1338,17 @@
           <w:t xml:space="preserve"> </w:t>
         </w:r>
       </w:ins>
-      <w:ins w:id="162" w:author="Microsoft Office User" w:date="2017-01-31T11:07:00Z">
+      <w:ins w:id="162" w:author="Microsoft Office User" w:date="2017-02-02T16:17:00Z">
+        <w:r>
+          <w:t xml:space="preserve">and </w:t>
+        </w:r>
+      </w:ins>
+      <w:ins w:id="163" w:author="Microsoft Office User" w:date="2017-01-31T11:07:00Z">
         <w:r>
           <w:t xml:space="preserve">RNA was extracted using </w:t>
         </w:r>
       </w:ins>
-      <w:ins w:id="163" w:author="Microsoft Office User" w:date="2017-01-31T11:13:00Z">
+      <w:ins w:id="164" w:author="Microsoft Office User" w:date="2017-01-31T11:13:00Z">
         <w:r>
           <w:t xml:space="preserve">the </w:t>
         </w:r>
@@ -1366,7 +1371,7 @@
           <w:t xml:space="preserve"> cDNA was synthesized from 0.5-1</w:t>
         </w:r>
       </w:ins>
-      <w:ins w:id="164" w:author="Microsoft Office User" w:date="2017-01-31T11:14:00Z">
+      <w:ins w:id="165" w:author="Microsoft Office User" w:date="2017-01-31T11:14:00Z">
         <w:r>
           <w:rPr>
             <w:rFonts w:ascii="Symbol" w:hAnsi="Symbol" w:cs="Times New Roman"/>
@@ -1374,7 +1379,7 @@
           <w:t></w:t>
         </w:r>
       </w:ins>
-      <w:ins w:id="165" w:author="Microsoft Office User" w:date="2017-01-31T11:13:00Z">
+      <w:ins w:id="166" w:author="Microsoft Office User" w:date="2017-01-31T11:13:00Z">
         <w:r>
           <w:rPr>
             <w:rFonts w:cs="Times New Roman"/>
@@ -1382,7 +1387,7 @@
           <w:t>g</w:t>
         </w:r>
       </w:ins>
-      <w:ins w:id="166" w:author="Microsoft Office User" w:date="2017-01-31T11:14:00Z">
+      <w:ins w:id="167" w:author="Microsoft Office User" w:date="2017-01-31T11:14:00Z">
         <w:r>
           <w:rPr>
             <w:rFonts w:cs="Times New Roman"/>
@@ -1390,7 +1395,7 @@
           <w:t xml:space="preserve"> of RNA</w:t>
         </w:r>
       </w:ins>
-      <w:ins w:id="167" w:author="Microsoft Office User" w:date="2017-01-31T11:13:00Z">
+      <w:ins w:id="168" w:author="Microsoft Office User" w:date="2017-01-31T11:13:00Z">
         <w:r>
           <w:rPr>
             <w:rFonts w:cs="Times New Roman"/>
@@ -1398,7 +1403,7 @@
           <w:t xml:space="preserve"> </w:t>
         </w:r>
       </w:ins>
-      <w:ins w:id="168" w:author="Microsoft Office User" w:date="2017-01-31T11:17:00Z">
+      <w:ins w:id="169" w:author="Microsoft Office User" w:date="2017-01-31T11:17:00Z">
         <w:r>
           <w:rPr>
             <w:rFonts w:cs="Times New Roman"/>
@@ -1418,7 +1423,7 @@
           <w:t>.</w:t>
         </w:r>
       </w:ins>
-      <w:ins w:id="169" w:author="Microsoft Office User" w:date="2017-01-31T11:18:00Z">
+      <w:ins w:id="170" w:author="Microsoft Office User" w:date="2017-01-31T11:18:00Z">
         <w:r>
           <w:rPr>
             <w:rFonts w:cs="Times New Roman"/>
@@ -1450,7 +1455,7 @@
           <w:t>Power SYBR Green PCR Master Mix (Life Technologies)</w:t>
         </w:r>
       </w:ins>
-      <w:ins w:id="170" w:author="Microsoft Office User" w:date="2017-01-31T11:19:00Z">
+      <w:ins w:id="171" w:author="Microsoft Office User" w:date="2017-01-31T11:19:00Z">
         <w:r>
           <w:rPr>
             <w:rFonts w:cs="Times New Roman"/>
@@ -1458,7 +1463,7 @@
           <w:t xml:space="preserve"> were combined </w:t>
         </w:r>
       </w:ins>
-      <w:ins w:id="171" w:author="Microsoft Office User" w:date="2017-01-31T11:20:00Z">
+      <w:ins w:id="172" w:author="Microsoft Office User" w:date="2017-01-31T11:20:00Z">
         <w:r>
           <w:rPr>
             <w:rFonts w:cs="Times New Roman"/>
@@ -1466,7 +1471,7 @@
           <w:t xml:space="preserve">in </w:t>
         </w:r>
       </w:ins>
-      <w:ins w:id="172" w:author="Microsoft Office User" w:date="2017-01-31T11:19:00Z">
+      <w:ins w:id="173" w:author="Microsoft Office User" w:date="2017-01-31T11:19:00Z">
         <w:r>
           <w:rPr>
             <w:rFonts w:cs="Times New Roman"/>
@@ -1474,7 +1479,7 @@
           <w:t>accordance with the manufacturer</w:t>
         </w:r>
       </w:ins>
-      <w:ins w:id="173" w:author="Microsoft Office User" w:date="2017-01-31T11:20:00Z">
+      <w:ins w:id="174" w:author="Microsoft Office User" w:date="2017-01-31T11:20:00Z">
         <w:r>
           <w:rPr>
             <w:rFonts w:cs="Times New Roman"/>
@@ -1482,7 +1487,7 @@
           <w:t>’</w:t>
         </w:r>
       </w:ins>
-      <w:ins w:id="174" w:author="Microsoft Office User" w:date="2017-01-31T11:19:00Z">
+      <w:ins w:id="175" w:author="Microsoft Office User" w:date="2017-01-31T11:19:00Z">
         <w:r>
           <w:rPr>
             <w:rFonts w:cs="Times New Roman"/>
@@ -1490,7 +1495,7 @@
           <w:t xml:space="preserve">s </w:t>
         </w:r>
       </w:ins>
-      <w:ins w:id="175" w:author="Microsoft Office User" w:date="2017-01-31T11:20:00Z">
+      <w:ins w:id="176" w:author="Microsoft Office User" w:date="2017-01-31T11:20:00Z">
         <w:r>
           <w:rPr>
             <w:rFonts w:cs="Times New Roman"/>
@@ -1498,7 +1503,7 @@
           <w:t>guidelines and quantitative real-time PCR</w:t>
         </w:r>
       </w:ins>
-      <w:ins w:id="176" w:author="Microsoft Office User" w:date="2017-01-31T11:21:00Z">
+      <w:ins w:id="177" w:author="Microsoft Office User" w:date="2017-01-31T11:21:00Z">
         <w:r>
           <w:rPr>
             <w:rFonts w:cs="Times New Roman"/>
@@ -1506,7 +1511,7 @@
           <w:t xml:space="preserve"> was performed as previously described</w:t>
         </w:r>
       </w:ins>
-      <w:ins w:id="177" w:author="Microsoft Office User" w:date="2017-01-31T11:26:00Z">
+      <w:ins w:id="178" w:author="Microsoft Office User" w:date="2017-01-31T11:26:00Z">
         <w:r>
           <w:rPr>
             <w:rFonts w:cs="Times New Roman"/>
@@ -1514,7 +1519,7 @@
           <w:t xml:space="preserve"> </w:t>
         </w:r>
       </w:ins>
-      <w:ins w:id="178" w:author="Microsoft Office User" w:date="2017-01-31T11:27:00Z">
+      <w:ins w:id="179" w:author="Microsoft Office User" w:date="2017-01-31T11:27:00Z">
         <w:r>
           <w:rPr>
             <w:rFonts w:cs="Times New Roman"/>
@@ -1541,7 +1546,7 @@
         </w:rPr>
         <w:t>(1)</w:t>
       </w:r>
-      <w:ins w:id="179" w:author="Microsoft Office User" w:date="2017-01-31T11:27:00Z">
+      <w:ins w:id="180" w:author="Microsoft Office User" w:date="2017-01-31T11:27:00Z">
         <w:r>
           <w:rPr>
             <w:rFonts w:cs="Times New Roman"/>
@@ -1549,7 +1554,7 @@
           <w:fldChar w:fldCharType="end"/>
         </w:r>
       </w:ins>
-      <w:ins w:id="180" w:author="Microsoft Office User" w:date="2017-01-31T11:21:00Z">
+      <w:ins w:id="181" w:author="Microsoft Office User" w:date="2017-01-31T11:21:00Z">
         <w:r>
           <w:rPr>
             <w:rFonts w:cs="Times New Roman"/>
@@ -1557,14 +1562,14 @@
           <w:t xml:space="preserve">. </w:t>
         </w:r>
       </w:ins>
-      <w:ins w:id="181" w:author="Microsoft Office User" w:date="2017-01-31T11:28:00Z">
+      <w:ins w:id="182" w:author="Microsoft Office User" w:date="2017-01-31T11:28:00Z">
         <w:r>
           <w:rPr>
             <w:rFonts w:cs="Times New Roman"/>
           </w:rPr>
           <w:t xml:space="preserve">mRNA expression level was normalized to </w:t>
         </w:r>
-        <w:commentRangeStart w:id="182"/>
+        <w:commentRangeStart w:id="183"/>
         <w:r>
           <w:rPr>
             <w:rFonts w:cs="Times New Roman"/>
@@ -1573,35 +1578,35 @@
           <w:t>Actb</w:t>
         </w:r>
       </w:ins>
-      <w:commentRangeEnd w:id="182"/>
-      <w:ins w:id="183" w:author="Microsoft Office User" w:date="2017-01-31T11:30:00Z">
+      <w:commentRangeEnd w:id="183"/>
+      <w:ins w:id="184" w:author="Microsoft Office User" w:date="2017-01-31T11:30:00Z">
         <w:r>
           <w:rPr>
             <w:rStyle w:val="CommentReference"/>
           </w:rPr>
-          <w:commentReference w:id="182"/>
-        </w:r>
-      </w:ins>
-      <w:ins w:id="184" w:author="Microsoft Office User" w:date="2017-01-31T11:29:00Z">
+          <w:commentReference w:id="183"/>
+        </w:r>
+      </w:ins>
+      <w:ins w:id="185" w:author="Microsoft Office User" w:date="2017-01-31T11:29:00Z">
         <w:r>
           <w:rPr>
             <w:rFonts w:cs="Times New Roman"/>
           </w:rPr>
           <w:t xml:space="preserve"> (</w:t>
         </w:r>
-        <w:commentRangeStart w:id="185"/>
+        <w:commentRangeStart w:id="186"/>
         <w:r>
           <w:rPr>
             <w:rFonts w:cs="Times New Roman"/>
           </w:rPr>
           <w:t>Table</w:t>
         </w:r>
-        <w:commentRangeEnd w:id="185"/>
+        <w:commentRangeEnd w:id="186"/>
         <w:r>
           <w:rPr>
             <w:rStyle w:val="CommentReference"/>
           </w:rPr>
-          <w:commentReference w:id="185"/>
+          <w:commentReference w:id="186"/>
         </w:r>
         <w:r>
           <w:rPr>
@@ -1610,7 +1615,7 @@
           <w:t xml:space="preserve"> 1)</w:t>
         </w:r>
       </w:ins>
-      <w:ins w:id="186" w:author="Microsoft Office User" w:date="2017-01-31T11:30:00Z">
+      <w:ins w:id="187" w:author="Microsoft Office User" w:date="2017-01-31T11:30:00Z">
         <w:r>
           <w:rPr>
             <w:rFonts w:cs="Times New Roman"/>
@@ -1627,12 +1632,12 @@
           <w:numId w:val="2"/>
         </w:numPr>
         <w:rPr>
-          <w:ins w:id="187" w:author="Microsoft Office User" w:date="2017-02-02T16:10:00Z"/>
-        </w:rPr>
-      </w:pPr>
-      <w:ins w:id="188" w:author="Microsoft Office User" w:date="2017-01-28T14:17:00Z">
-        <w:r>
-          <w:t>Western blotting</w:t>
+          <w:ins w:id="188" w:author="Microsoft Office User" w:date="2017-02-02T16:10:00Z"/>
+        </w:rPr>
+      </w:pPr>
+      <w:ins w:id="189" w:author="Microsoft Office User" w:date="2017-02-02T16:20:00Z">
+        <w:r>
+          <w:t>Protein Analysis</w:t>
         </w:r>
       </w:ins>
     </w:p>
@@ -1640,25 +1645,25 @@
       <w:pPr>
         <w:ind w:left="720"/>
         <w:rPr>
-          <w:ins w:id="189" w:author="Microsoft Office User" w:date="2017-02-02T16:14:00Z"/>
+          <w:ins w:id="190" w:author="Microsoft Office User" w:date="2017-02-02T16:21:00Z"/>
           <w:rFonts w:eastAsia="Times New Roman" w:cs="Times New Roman"/>
-          <w:rPrChange w:id="190" w:author="Microsoft Office User" w:date="2017-02-02T16:15:00Z">
+          <w:rPrChange w:id="191" w:author="Microsoft Office User" w:date="2017-02-02T16:21:00Z">
             <w:rPr>
-              <w:ins w:id="191" w:author="Microsoft Office User" w:date="2017-02-02T16:14:00Z"/>
+              <w:ins w:id="192" w:author="Microsoft Office User" w:date="2017-02-02T16:21:00Z"/>
               <w:rFonts w:ascii="Times New Roman" w:eastAsia="Times New Roman" w:hAnsi="Times New Roman" w:cs="Times New Roman"/>
             </w:rPr>
           </w:rPrChange>
         </w:rPr>
-        <w:pPrChange w:id="192" w:author="Microsoft Office User" w:date="2017-02-02T16:15:00Z">
+        <w:pPrChange w:id="193" w:author="Microsoft Office User" w:date="2017-02-02T16:21:00Z">
           <w:pPr/>
         </w:pPrChange>
       </w:pPr>
-      <w:ins w:id="193" w:author="Microsoft Office User" w:date="2017-02-02T16:10:00Z">
+      <w:ins w:id="194" w:author="Microsoft Office User" w:date="2017-02-02T16:10:00Z">
         <w:r>
           <w:t>Cells and tissues were lysed in RIPA buffer</w:t>
         </w:r>
       </w:ins>
-      <w:ins w:id="194" w:author="Microsoft Office User" w:date="2017-02-02T16:14:00Z">
+      <w:ins w:id="195" w:author="Microsoft Office User" w:date="2017-02-02T16:14:00Z">
         <w:r>
           <w:t xml:space="preserve"> </w:t>
         </w:r>
@@ -1667,7 +1672,7 @@
             <w:rFonts w:eastAsia="Times New Roman" w:cs="Times New Roman"/>
             <w:color w:val="000000"/>
             <w:shd w:val="clear" w:color="auto" w:fill="FFFFFF"/>
-            <w:rPrChange w:id="195" w:author="Microsoft Office User" w:date="2017-02-02T16:15:00Z">
+            <w:rPrChange w:id="196" w:author="Microsoft Office User" w:date="2017-02-02T16:15:00Z">
               <w:rPr>
                 <w:rFonts w:ascii="Times New Roman" w:eastAsia="Times New Roman" w:hAnsi="Times New Roman" w:cs="Times New Roman"/>
                 <w:color w:val="000000"/>
@@ -1678,7 +1683,7 @@
           <w:t xml:space="preserve">(50 mM Tris, pH 7.4, 0.25% sodium deoxycholate, 1% NP40, 150 mM sodium chloride, 1 mM EDTA, 100 uM sodium orthovanadate, 5 mM sodium fluoride and 10 mM sodium pyrophosphate) </w:t>
         </w:r>
       </w:ins>
-      <w:ins w:id="196" w:author="Microsoft Office User" w:date="2017-02-02T16:15:00Z">
+      <w:ins w:id="197" w:author="Microsoft Office User" w:date="2017-02-02T16:15:00Z">
         <w:r>
           <w:rPr>
             <w:rFonts w:eastAsia="Times New Roman" w:cs="Times New Roman"/>
@@ -1688,8 +1693,6 @@
           <w:t xml:space="preserve">on ice </w:t>
         </w:r>
       </w:ins>
-      <w:bookmarkStart w:id="197" w:name="_GoBack"/>
-      <w:bookmarkEnd w:id="197"/>
       <w:ins w:id="198" w:author="Microsoft Office User" w:date="2017-02-02T16:14:00Z">
         <w:r>
           <w:rPr>
@@ -1707,23 +1710,93 @@
           <w:t>then centrifuged for 15 minutes at 13 000 RPM at 4°C. Clarified lysates were loaded on SDS-PAGE gels, transferred and blotted using antibodies raised against</w:t>
         </w:r>
       </w:ins>
-      <w:ins w:id="200" w:author="Microsoft Office User" w:date="2017-02-02T16:15:00Z">
+      <w:ins w:id="200" w:author="Microsoft Office User" w:date="2017-02-02T16:18:00Z">
         <w:r>
           <w:rPr>
             <w:rFonts w:eastAsia="Times New Roman" w:cs="Times New Roman"/>
             <w:color w:val="000000"/>
             <w:shd w:val="clear" w:color="auto" w:fill="FFFFFF"/>
           </w:rPr>
-          <w:t>…</w:t>
-        </w:r>
-      </w:ins>
-      <w:ins w:id="201" w:author="Microsoft Office User" w:date="2017-02-02T16:14:00Z">
+          <w:t xml:space="preserve"> </w:t>
+        </w:r>
+        <w:commentRangeStart w:id="201"/>
         <w:r>
           <w:rPr>
             <w:rFonts w:eastAsia="Times New Roman" w:cs="Times New Roman"/>
             <w:color w:val="000000"/>
             <w:shd w:val="clear" w:color="auto" w:fill="FFFFFF"/>
-            <w:rPrChange w:id="202" w:author="Microsoft Office User" w:date="2017-02-02T16:15:00Z">
+          </w:rPr>
+          <w:t xml:space="preserve">ATGL, HSL, pHSL, CGI-58, GAPDH, </w:t>
+        </w:r>
+      </w:ins>
+      <w:ins w:id="202" w:author="Microsoft Office User" w:date="2017-02-02T16:19:00Z">
+        <w:r>
+          <w:rPr>
+            <w:rFonts w:eastAsia="Times New Roman" w:cs="Times New Roman"/>
+            <w:color w:val="000000"/>
+            <w:shd w:val="clear" w:color="auto" w:fill="FFFFFF"/>
+          </w:rPr>
+          <w:t xml:space="preserve">and </w:t>
+        </w:r>
+        <w:r>
+          <w:rPr>
+            <w:rFonts w:ascii="Symbol" w:eastAsia="Times New Roman" w:hAnsi="Symbol" w:cs="Times New Roman"/>
+            <w:color w:val="000000"/>
+            <w:shd w:val="clear" w:color="auto" w:fill="FFFFFF"/>
+          </w:rPr>
+          <w:t></w:t>
+        </w:r>
+        <w:r>
+          <w:rPr>
+            <w:rFonts w:ascii="Symbol" w:eastAsia="Times New Roman" w:hAnsi="Symbol" w:cs="Times New Roman"/>
+            <w:color w:val="000000"/>
+            <w:shd w:val="clear" w:color="auto" w:fill="FFFFFF"/>
+          </w:rPr>
+          <w:t></w:t>
+        </w:r>
+      </w:ins>
+      <w:ins w:id="203" w:author="Microsoft Office User" w:date="2017-02-02T16:18:00Z">
+        <w:r>
+          <w:rPr>
+            <w:rFonts w:eastAsia="Times New Roman" w:cs="Times New Roman"/>
+            <w:color w:val="000000"/>
+            <w:shd w:val="clear" w:color="auto" w:fill="FFFFFF"/>
+          </w:rPr>
+          <w:t>ACTIN</w:t>
+        </w:r>
+      </w:ins>
+      <w:ins w:id="204" w:author="Microsoft Office User" w:date="2017-02-02T16:19:00Z">
+        <w:r>
+          <w:rPr>
+            <w:rFonts w:eastAsia="Times New Roman" w:cs="Times New Roman"/>
+            <w:color w:val="000000"/>
+            <w:shd w:val="clear" w:color="auto" w:fill="FFFFFF"/>
+          </w:rPr>
+          <w:t>.</w:t>
+        </w:r>
+        <w:commentRangeEnd w:id="201"/>
+        <w:r>
+          <w:rPr>
+            <w:rStyle w:val="CommentReference"/>
+          </w:rPr>
+          <w:commentReference w:id="201"/>
+        </w:r>
+      </w:ins>
+      <w:ins w:id="205" w:author="Microsoft Office User" w:date="2017-02-02T16:21:00Z">
+        <w:r>
+          <w:rPr>
+            <w:rFonts w:eastAsia="Times New Roman" w:cs="Times New Roman"/>
+            <w:color w:val="000000"/>
+            <w:shd w:val="clear" w:color="auto" w:fill="FFFFFF"/>
+          </w:rPr>
+          <w:t xml:space="preserve"> </w:t>
+        </w:r>
+        <w:r>
+          <w:rPr>
+            <w:rFonts w:eastAsia="Times New Roman" w:cs="Times New Roman"/>
+            <w:color w:val="000000"/>
+            <w:shd w:val="clear" w:color="auto" w:fill="FFFFFF"/>
+            <w:rPrChange w:id="206" w:author="Microsoft Office User" w:date="2017-02-02T16:21:00Z">
               <w:rPr>
                 <w:rFonts w:ascii="Times New Roman" w:eastAsia="Times New Roman" w:hAnsi="Times New Roman" w:cs="Times New Roman"/>
                 <w:color w:val="000000"/>
@@ -1731,17 +1804,48 @@
               </w:rPr>
             </w:rPrChange>
           </w:rPr>
-          <w:t> </w:t>
-        </w:r>
-      </w:ins>
-    </w:p>
-    <w:p>
-      <w:pPr>
-        <w:pStyle w:val="ListParagraph"/>
-        <w:rPr>
-          <w:ins w:id="203" w:author="Microsoft Office User" w:date="2017-01-28T14:17:00Z"/>
-        </w:rPr>
-        <w:pPrChange w:id="204" w:author="Microsoft Office User" w:date="2017-02-02T16:10:00Z">
+          <w:t xml:space="preserve">Antibody complexes were detected by anti-mouse and anti-rabbit fluorescent conjugated antibodies and visualized using an Odyssey image scanner and blots were quantified using the Odyssey software version 2.1 </w:t>
+        </w:r>
+        <w:commentRangeStart w:id="207"/>
+        <w:r>
+          <w:rPr>
+            <w:rFonts w:eastAsia="Times New Roman" w:cs="Times New Roman"/>
+            <w:color w:val="000000"/>
+            <w:shd w:val="clear" w:color="auto" w:fill="FFFFFF"/>
+            <w:rPrChange w:id="208" w:author="Microsoft Office User" w:date="2017-02-02T16:21:00Z">
+              <w:rPr>
+                <w:rFonts w:ascii="Times New Roman" w:eastAsia="Times New Roman" w:hAnsi="Times New Roman" w:cs="Times New Roman"/>
+                <w:color w:val="000000"/>
+                <w:shd w:val="clear" w:color="auto" w:fill="FFFFFF"/>
+              </w:rPr>
+            </w:rPrChange>
+          </w:rPr>
+          <w:t>(LiCOR).</w:t>
+        </w:r>
+      </w:ins>
+      <w:commentRangeEnd w:id="207"/>
+      <w:ins w:id="209" w:author="Microsoft Office User" w:date="2017-02-02T16:22:00Z">
+        <w:r>
+          <w:rPr>
+            <w:rStyle w:val="CommentReference"/>
+          </w:rPr>
+          <w:commentReference w:id="207"/>
+        </w:r>
+      </w:ins>
+    </w:p>
+    <w:p>
+      <w:pPr>
+        <w:ind w:left="720"/>
+        <w:rPr>
+          <w:ins w:id="211" w:author="Microsoft Office User" w:date="2017-01-28T14:17:00Z"/>
+          <w:rFonts w:eastAsia="Times New Roman" w:cs="Times New Roman"/>
+          <w:rPrChange w:id="212" w:author="Microsoft Office User" w:date="2017-02-02T16:21:00Z">
+            <w:rPr>
+              <w:ins w:id="213" w:author="Microsoft Office User" w:date="2017-01-28T14:17:00Z"/>
+            </w:rPr>
+          </w:rPrChange>
+        </w:rPr>
+        <w:pPrChange w:id="214" w:author="Microsoft Office User" w:date="2017-02-02T16:21:00Z">
           <w:pPr>
             <w:pStyle w:val="ListParagraph"/>
             <w:numPr>
@@ -1760,10 +1864,10 @@
           <w:numId w:val="2"/>
         </w:numPr>
         <w:rPr>
-          <w:ins w:id="205" w:author="Microsoft Office User" w:date="2017-01-28T14:17:00Z"/>
-        </w:rPr>
-      </w:pPr>
-      <w:ins w:id="206" w:author="Microsoft Office User" w:date="2017-01-28T14:17:00Z">
+          <w:ins w:id="215" w:author="Microsoft Office User" w:date="2017-01-28T14:17:00Z"/>
+        </w:rPr>
+      </w:pPr>
+      <w:ins w:id="216" w:author="Microsoft Office User" w:date="2017-01-28T14:17:00Z">
         <w:r>
           <w:t>Isoproterenol test</w:t>
         </w:r>
@@ -1777,10 +1881,10 @@
           <w:numId w:val="2"/>
         </w:numPr>
         <w:rPr>
-          <w:ins w:id="207" w:author="Microsoft Office User" w:date="2017-01-28T14:12:00Z"/>
-        </w:rPr>
-      </w:pPr>
-      <w:ins w:id="208" w:author="Microsoft Office User" w:date="2017-01-28T14:23:00Z">
+          <w:ins w:id="217" w:author="Microsoft Office User" w:date="2017-01-28T14:12:00Z"/>
+        </w:rPr>
+      </w:pPr>
+      <w:ins w:id="218" w:author="Microsoft Office User" w:date="2017-01-28T14:23:00Z">
         <w:r>
           <w:t>Stats</w:t>
         </w:r>
@@ -1824,7 +1928,7 @@
       <w:r>
         <w:t xml:space="preserve">published data </w:t>
       </w:r>
-      <w:ins w:id="209" w:author="Microsoft Office User" w:date="2017-01-28T14:02:00Z">
+      <w:ins w:id="219" w:author="Microsoft Office User" w:date="2017-01-28T14:02:00Z">
         <w:r>
           <w:fldChar w:fldCharType="begin" w:fldLock="1"/>
         </w:r>
@@ -1841,7 +1945,7 @@
         </w:rPr>
         <w:t>(2)</w:t>
       </w:r>
-      <w:ins w:id="210" w:author="Microsoft Office User" w:date="2017-01-28T14:02:00Z">
+      <w:ins w:id="220" w:author="Microsoft Office User" w:date="2017-01-28T14:02:00Z">
         <w:r>
           <w:fldChar w:fldCharType="end"/>
         </w:r>
@@ -1909,16 +2013,16 @@
       <w:r>
         <w:t xml:space="preserve"> </w:t>
       </w:r>
-      <w:commentRangeStart w:id="211"/>
+      <w:commentRangeStart w:id="221"/>
       <w:r>
         <w:t>The</w:t>
       </w:r>
-      <w:commentRangeEnd w:id="211"/>
+      <w:commentRangeEnd w:id="221"/>
       <w:r>
         <w:rPr>
           <w:rStyle w:val="CommentReference"/>
         </w:rPr>
-        <w:commentReference w:id="211"/>
+        <w:commentReference w:id="221"/>
       </w:r>
       <w:r>
         <w:t xml:space="preserve"> presence of Cushing’s in individuals with a high BMI leads to increased insulin resistance (measured by HOMA-IR score), above that of Cushing’s or obesity alone.</w:t>
@@ -1926,19 +2030,19 @@
       <w:r>
         <w:t xml:space="preserve"> </w:t>
       </w:r>
-      <w:commentRangeStart w:id="212"/>
+      <w:commentRangeStart w:id="222"/>
       <w:r>
         <w:t>However,</w:t>
       </w:r>
       <w:r>
         <w:t xml:space="preserve"> it is not possible to determine when these individuals developed this disease and what their weight status was prior to their diagnosis.</w:t>
       </w:r>
-      <w:commentRangeEnd w:id="212"/>
+      <w:commentRangeEnd w:id="222"/>
       <w:r>
         <w:rPr>
           <w:rStyle w:val="CommentReference"/>
         </w:rPr>
-        <w:commentReference w:id="212"/>
+        <w:commentReference w:id="222"/>
       </w:r>
     </w:p>
     <w:p/>
@@ -1973,16 +2077,16 @@
       <w:r>
         <w:t xml:space="preserve"> (</w:t>
       </w:r>
-      <w:commentRangeStart w:id="213"/>
+      <w:commentRangeStart w:id="223"/>
       <w:r>
         <w:t>cite</w:t>
       </w:r>
-      <w:commentRangeEnd w:id="213"/>
+      <w:commentRangeEnd w:id="223"/>
       <w:r>
         <w:rPr>
           <w:rStyle w:val="CommentReference"/>
         </w:rPr>
-        <w:commentReference w:id="213"/>
+        <w:commentReference w:id="223"/>
       </w:r>
       <w:r>
         <w:t>). HFD-fed, dexamethasone-</w:t>
@@ -1996,16 +2100,16 @@
       <w:r>
         <w:t>stimulated glucose uptake when compared to all other groups. Though, it is important to note that the NCD-fed, dexamethasone treated animals still experienced some insulin resistance at this high dose.  Additionally</w:t>
       </w:r>
-      <w:commentRangeStart w:id="214"/>
+      <w:commentRangeStart w:id="224"/>
       <w:r>
         <w:t xml:space="preserve">, </w:t>
       </w:r>
-      <w:del w:id="215" w:author="Dave Bridges" w:date="2017-01-24T16:51:00Z">
+      <w:del w:id="225" w:author="Dave Bridges" w:date="2017-01-24T16:51:00Z">
         <w:r>
           <w:delText>these mice</w:delText>
         </w:r>
       </w:del>
-      <w:ins w:id="216" w:author="Dave Bridges" w:date="2017-01-24T16:51:00Z">
+      <w:ins w:id="226" w:author="Dave Bridges" w:date="2017-01-24T16:51:00Z">
         <w:r>
           <w:t>HFD/dexamethasone</w:t>
         </w:r>
@@ -2013,12 +2117,12 @@
       <w:r>
         <w:t xml:space="preserve"> </w:t>
       </w:r>
-      <w:del w:id="217" w:author="Dave Bridges" w:date="2017-01-24T16:51:00Z">
+      <w:del w:id="227" w:author="Dave Bridges" w:date="2017-01-24T16:51:00Z">
         <w:r>
           <w:delText>were hyperglycemic</w:delText>
         </w:r>
       </w:del>
-      <w:ins w:id="218" w:author="Dave Bridges" w:date="2017-01-24T16:51:00Z">
+      <w:ins w:id="228" w:author="Dave Bridges" w:date="2017-01-24T16:51:00Z">
         <w:r>
           <w:t>exhibited fasting hyperglycemia</w:t>
         </w:r>
@@ -2026,12 +2130,12 @@
       <w:r>
         <w:t xml:space="preserve">, </w:t>
       </w:r>
-      <w:del w:id="219" w:author="Dave Bridges" w:date="2017-01-24T16:52:00Z">
+      <w:del w:id="229" w:author="Dave Bridges" w:date="2017-01-24T16:52:00Z">
         <w:r>
           <w:delText>a condition not seen when mice are treated with dexamethasone or HFD alone</w:delText>
         </w:r>
       </w:del>
-      <w:ins w:id="220" w:author="Dave Bridges" w:date="2017-01-24T16:52:00Z">
+      <w:ins w:id="230" w:author="Dave Bridges" w:date="2017-01-24T16:52:00Z">
         <w:r>
           <w:t>with a significant interaction between diet and drug (p=</w:t>
         </w:r>
@@ -2042,21 +2146,21 @@
           <w:t>)</w:t>
         </w:r>
       </w:ins>
-      <w:ins w:id="221" w:author="Dave Bridges" w:date="2017-01-24T16:53:00Z">
+      <w:ins w:id="231" w:author="Dave Bridges" w:date="2017-01-24T16:53:00Z">
         <w:r>
           <w:t>.</w:t>
         </w:r>
       </w:ins>
-      <w:commentRangeEnd w:id="214"/>
-      <w:ins w:id="222" w:author="Dave Bridges" w:date="2017-01-24T16:57:00Z">
+      <w:commentRangeEnd w:id="224"/>
+      <w:ins w:id="232" w:author="Dave Bridges" w:date="2017-01-24T16:57:00Z">
         <w:r>
           <w:rPr>
             <w:rStyle w:val="CommentReference"/>
           </w:rPr>
-          <w:commentReference w:id="214"/>
-        </w:r>
-      </w:ins>
-      <w:del w:id="223" w:author="Dave Bridges" w:date="2017-01-24T16:52:00Z">
+          <w:commentReference w:id="224"/>
+        </w:r>
+      </w:ins>
+      <w:del w:id="233" w:author="Dave Bridges" w:date="2017-01-24T16:52:00Z">
         <w:r>
           <w:delText>.</w:delText>
         </w:r>
@@ -2064,16 +2168,16 @@
     </w:p>
     <w:p/>
     <w:p>
-      <w:commentRangeStart w:id="224"/>
+      <w:commentRangeStart w:id="234"/>
       <w:r>
         <w:t>Clamp data</w:t>
       </w:r>
-      <w:commentRangeEnd w:id="224"/>
+      <w:commentRangeEnd w:id="234"/>
       <w:r>
         <w:rPr>
           <w:rStyle w:val="CommentReference"/>
         </w:rPr>
-        <w:commentReference w:id="224"/>
+        <w:commentReference w:id="234"/>
       </w:r>
     </w:p>
     <w:p>
@@ -2091,7 +2195,7 @@
       </w:r>
     </w:p>
     <w:p>
-      <w:commentRangeStart w:id="225"/>
+      <w:commentRangeStart w:id="235"/>
       <w:r>
         <w:t>Obesity and chronic elevations in glucocorticoids have been associated with increased liver fat</w:t>
       </w:r>
@@ -2125,25 +2229,25 @@
       <w:r>
         <w:t xml:space="preserve">stingly, levels were further </w:t>
       </w:r>
-      <w:commentRangeStart w:id="226"/>
+      <w:commentRangeStart w:id="236"/>
       <w:r>
         <w:t>elevated</w:t>
       </w:r>
-      <w:commentRangeEnd w:id="226"/>
+      <w:commentRangeEnd w:id="236"/>
       <w:r>
         <w:rPr>
           <w:rStyle w:val="CommentReference"/>
         </w:rPr>
-        <w:commentReference w:id="226"/>
+        <w:commentReference w:id="236"/>
       </w:r>
       <w:r>
         <w:t xml:space="preserve"> in obese Cushing’s patients, </w:t>
       </w:r>
-      <w:commentRangeStart w:id="227"/>
+      <w:commentRangeStart w:id="237"/>
       <w:r>
         <w:t>synergistically so in the case of ALT</w:t>
       </w:r>
-      <w:ins w:id="228" w:author="Microsoft Office User" w:date="2017-01-28T14:04:00Z">
+      <w:ins w:id="238" w:author="Microsoft Office User" w:date="2017-01-28T14:04:00Z">
         <w:r>
           <w:t xml:space="preserve"> (Figure 2)</w:t>
         </w:r>
@@ -2154,19 +2258,19 @@
       <w:r>
         <w:t xml:space="preserve"> </w:t>
       </w:r>
-      <w:commentRangeEnd w:id="225"/>
+      <w:commentRangeEnd w:id="235"/>
       <w:r>
         <w:rPr>
           <w:rStyle w:val="CommentReference"/>
         </w:rPr>
-        <w:commentReference w:id="225"/>
-      </w:r>
-      <w:commentRangeEnd w:id="227"/>
+        <w:commentReference w:id="235"/>
+      </w:r>
+      <w:commentRangeEnd w:id="237"/>
       <w:r>
         <w:rPr>
           <w:rStyle w:val="CommentReference"/>
         </w:rPr>
-        <w:commentReference w:id="227"/>
+        <w:commentReference w:id="237"/>
       </w:r>
     </w:p>
     <w:p/>
@@ -2204,7 +2308,7 @@
       <w:r>
         <w:t xml:space="preserve"> (Figure</w:t>
       </w:r>
-      <w:ins w:id="229" w:author="Microsoft Office User" w:date="2017-01-28T14:04:00Z">
+      <w:ins w:id="239" w:author="Microsoft Office User" w:date="2017-01-28T14:04:00Z">
         <w:r>
           <w:t xml:space="preserve"> 2</w:t>
         </w:r>
@@ -2221,7 +2325,7 @@
       <w:r>
         <w:t>In support of this, H&amp;E staining of hepatic tissue clearly depicts higher lipid levels in this group (Figure</w:t>
       </w:r>
-      <w:ins w:id="230" w:author="Microsoft Office User" w:date="2017-01-28T14:04:00Z">
+      <w:ins w:id="240" w:author="Microsoft Office User" w:date="2017-01-28T14:04:00Z">
         <w:r>
           <w:t xml:space="preserve"> 2</w:t>
         </w:r>
@@ -2235,16 +2339,16 @@
       <w:r>
         <w:t xml:space="preserve">Collagen/trichrome </w:t>
       </w:r>
-      <w:commentRangeStart w:id="231"/>
+      <w:commentRangeStart w:id="241"/>
       <w:r>
         <w:t>data</w:t>
       </w:r>
-      <w:commentRangeEnd w:id="231"/>
+      <w:commentRangeEnd w:id="241"/>
       <w:r>
         <w:rPr>
           <w:rStyle w:val="CommentReference"/>
         </w:rPr>
-        <w:commentReference w:id="231"/>
+        <w:commentReference w:id="241"/>
       </w:r>
       <w:r>
         <w:t>…</w:t>
@@ -2264,19 +2368,19 @@
       <w:r>
         <w:t xml:space="preserve"> lipogenesis (</w:t>
       </w:r>
-      <w:commentRangeStart w:id="232"/>
+      <w:commentRangeStart w:id="242"/>
       <w:r>
         <w:rPr>
           <w:i/>
         </w:rPr>
         <w:t>Srebf1</w:t>
       </w:r>
-      <w:commentRangeEnd w:id="232"/>
+      <w:commentRangeEnd w:id="242"/>
       <w:r>
         <w:rPr>
           <w:rStyle w:val="CommentReference"/>
         </w:rPr>
-        <w:commentReference w:id="232"/>
+        <w:commentReference w:id="242"/>
       </w:r>
       <w:r>
         <w:t xml:space="preserve"> and </w:t>
@@ -2290,7 +2394,7 @@
       <w:r>
         <w:t>) was assessed via qPCR (Figure</w:t>
       </w:r>
-      <w:ins w:id="233" w:author="Microsoft Office User" w:date="2017-01-28T14:04:00Z">
+      <w:ins w:id="243" w:author="Microsoft Office User" w:date="2017-01-28T14:04:00Z">
         <w:r>
           <w:t xml:space="preserve"> 2</w:t>
         </w:r>
@@ -2313,7 +2417,7 @@
       <w:r>
         <w:t>however, levels</w:t>
       </w:r>
-      <w:ins w:id="234" w:author="Dave Bridges" w:date="2017-01-24T17:24:00Z">
+      <w:ins w:id="244" w:author="Dave Bridges" w:date="2017-01-24T17:24:00Z">
         <w:r>
           <w:t xml:space="preserve"> of both these enzymes</w:t>
         </w:r>
@@ -2321,7 +2425,7 @@
       <w:r>
         <w:t xml:space="preserve"> were </w:t>
       </w:r>
-      <w:del w:id="235" w:author="Dave Bridges" w:date="2017-01-24T16:49:00Z">
+      <w:del w:id="245" w:author="Dave Bridges" w:date="2017-01-24T16:49:00Z">
         <w:r>
           <w:delText xml:space="preserve">found to be comparable among </w:delText>
         </w:r>
@@ -2338,7 +2442,7 @@
           <w:delText>oups</w:delText>
         </w:r>
       </w:del>
-      <w:ins w:id="236" w:author="Dave Bridges" w:date="2017-01-24T16:49:00Z">
+      <w:ins w:id="246" w:author="Dave Bridges" w:date="2017-01-24T16:49:00Z">
         <w:r>
           <w:t>reduced in HFD/dexamethasone livers</w:t>
         </w:r>
@@ -2352,7 +2456,7 @@
       <w:r>
         <w:t xml:space="preserve">dexamethasone treatment is </w:t>
       </w:r>
-      <w:ins w:id="237" w:author="Dave Bridges" w:date="2017-01-24T17:24:00Z">
+      <w:ins w:id="247" w:author="Dave Bridges" w:date="2017-01-24T17:24:00Z">
         <w:r>
           <w:t xml:space="preserve">likely </w:t>
         </w:r>
@@ -2369,7 +2473,7 @@
       <w:r>
         <w:t xml:space="preserve"> a different mechanism than </w:t>
       </w:r>
-      <w:del w:id="238" w:author="Dave Bridges" w:date="2017-01-24T17:24:00Z">
+      <w:del w:id="248" w:author="Dave Bridges" w:date="2017-01-24T17:24:00Z">
         <w:r>
           <w:delText xml:space="preserve">that which occurs </w:delText>
         </w:r>
@@ -2380,12 +2484,12 @@
           <w:delText xml:space="preserve">. </w:delText>
         </w:r>
       </w:del>
-      <w:ins w:id="239" w:author="Dave Bridges" w:date="2017-01-24T17:24:00Z">
+      <w:ins w:id="249" w:author="Dave Bridges" w:date="2017-01-24T17:24:00Z">
         <w:r>
           <w:t xml:space="preserve">transcriptional activation of </w:t>
         </w:r>
       </w:ins>
-      <w:ins w:id="240" w:author="Dave Bridges" w:date="2017-01-24T17:25:00Z">
+      <w:ins w:id="250" w:author="Dave Bridges" w:date="2017-01-24T17:25:00Z">
         <w:r>
           <w:rPr>
             <w:i/>
@@ -2425,7 +2529,7 @@
       <w:r>
         <w:t xml:space="preserve"> (FIG</w:t>
       </w:r>
-      <w:ins w:id="241" w:author="Microsoft Office User" w:date="2017-01-28T14:04:00Z">
+      <w:ins w:id="251" w:author="Microsoft Office User" w:date="2017-01-28T14:04:00Z">
         <w:r>
           <w:t xml:space="preserve"> 3</w:t>
         </w:r>
@@ -2454,16 +2558,16 @@
       <w:r>
         <w:t xml:space="preserve">There were no significant differences in food </w:t>
       </w:r>
-      <w:commentRangeStart w:id="242"/>
+      <w:commentRangeStart w:id="252"/>
       <w:r>
         <w:t>consumption</w:t>
       </w:r>
-      <w:commentRangeEnd w:id="242"/>
+      <w:commentRangeEnd w:id="252"/>
       <w:r>
         <w:rPr>
           <w:rStyle w:val="CommentReference"/>
         </w:rPr>
-        <w:commentReference w:id="242"/>
+        <w:commentReference w:id="252"/>
       </w:r>
       <w:r>
         <w:t>.</w:t>
@@ -2471,7 +2575,7 @@
     </w:p>
     <w:p/>
     <w:p>
-      <w:commentRangeStart w:id="243"/>
+      <w:commentRangeStart w:id="253"/>
       <w:r>
         <w:t>Fat cell size</w:t>
       </w:r>
@@ -2481,12 +2585,12 @@
       <w:r>
         <w:t>…</w:t>
       </w:r>
-      <w:commentRangeEnd w:id="243"/>
+      <w:commentRangeEnd w:id="253"/>
       <w:r>
         <w:rPr>
           <w:rStyle w:val="CommentReference"/>
         </w:rPr>
-        <w:commentReference w:id="243"/>
+        <w:commentReference w:id="253"/>
       </w:r>
     </w:p>
     <w:p/>
@@ -2567,7 +2671,7 @@
         </w:rPr>
         <w:t xml:space="preserve"> (</w:t>
       </w:r>
-      <w:ins w:id="244" w:author="Microsoft Office User" w:date="2017-01-28T14:05:00Z">
+      <w:ins w:id="254" w:author="Microsoft Office User" w:date="2017-01-28T14:05:00Z">
         <w:r>
           <w:rPr>
             <w:color w:val="000000" w:themeColor="text1"/>
@@ -2575,7 +2679,7 @@
           <w:t xml:space="preserve">figure </w:t>
         </w:r>
       </w:ins>
-      <w:del w:id="245" w:author="Microsoft Office User" w:date="2017-01-28T14:05:00Z">
+      <w:del w:id="255" w:author="Microsoft Office User" w:date="2017-01-28T14:05:00Z">
         <w:r>
           <w:rPr>
             <w:color w:val="000000" w:themeColor="text1"/>
@@ -2583,7 +2687,7 @@
           <w:delText>figures</w:delText>
         </w:r>
       </w:del>
-      <w:ins w:id="246" w:author="Microsoft Office User" w:date="2017-01-28T14:05:00Z">
+      <w:ins w:id="256" w:author="Microsoft Office User" w:date="2017-01-28T14:05:00Z">
         <w:r>
           <w:rPr>
             <w:color w:val="000000" w:themeColor="text1"/>
@@ -2657,7 +2761,7 @@
         </w:rPr>
         <w:t xml:space="preserve"> (figure</w:t>
       </w:r>
-      <w:ins w:id="247" w:author="Microsoft Office User" w:date="2017-01-28T14:26:00Z">
+      <w:ins w:id="257" w:author="Microsoft Office User" w:date="2017-01-28T14:26:00Z">
         <w:r>
           <w:rPr>
             <w:color w:val="000000" w:themeColor="text1"/>
@@ -2715,19 +2819,19 @@
         </w:rPr>
         <w:t xml:space="preserve"> following dexamethasone </w:t>
       </w:r>
-      <w:commentRangeStart w:id="248"/>
+      <w:commentRangeStart w:id="258"/>
       <w:r>
         <w:rPr>
           <w:color w:val="000000" w:themeColor="text1"/>
         </w:rPr>
         <w:t>treatment</w:t>
       </w:r>
-      <w:commentRangeEnd w:id="248"/>
+      <w:commentRangeEnd w:id="258"/>
       <w:r>
         <w:rPr>
           <w:rStyle w:val="CommentReference"/>
         </w:rPr>
-        <w:commentReference w:id="248"/>
+        <w:commentReference w:id="258"/>
       </w:r>
       <w:r>
         <w:rPr>
@@ -2812,7 +2916,7 @@
         </w:rPr>
         <w:t>stimulated conditions (figure</w:t>
       </w:r>
-      <w:ins w:id="249" w:author="Microsoft Office User" w:date="2017-01-28T14:05:00Z">
+      <w:ins w:id="259" w:author="Microsoft Office User" w:date="2017-01-28T14:05:00Z">
         <w:r>
           <w:rPr>
             <w:color w:val="000000" w:themeColor="text1"/>
@@ -3050,7 +3154,7 @@
         </w:rPr>
         <w:t xml:space="preserve"> (figure</w:t>
       </w:r>
-      <w:ins w:id="250" w:author="Microsoft Office User" w:date="2017-01-28T14:07:00Z">
+      <w:ins w:id="260" w:author="Microsoft Office User" w:date="2017-01-28T14:07:00Z">
         <w:r>
           <w:rPr>
             <w:color w:val="000000" w:themeColor="text1"/>
@@ -3088,19 +3192,19 @@
         </w:rPr>
         <w:t xml:space="preserve">p </w:t>
       </w:r>
-      <w:commentRangeStart w:id="251"/>
+      <w:commentRangeStart w:id="261"/>
       <w:r>
         <w:rPr>
           <w:color w:val="000000" w:themeColor="text1"/>
         </w:rPr>
         <w:t>value</w:t>
       </w:r>
-      <w:commentRangeEnd w:id="251"/>
+      <w:commentRangeEnd w:id="261"/>
       <w:r>
         <w:rPr>
           <w:rStyle w:val="CommentReference"/>
         </w:rPr>
-        <w:commentReference w:id="251"/>
+        <w:commentReference w:id="261"/>
       </w:r>
       <w:r>
         <w:rPr>
@@ -3140,19 +3244,19 @@
         </w:rPr>
         <w:t xml:space="preserve">, ATGL </w:t>
       </w:r>
-      <w:commentRangeStart w:id="252"/>
+      <w:commentRangeStart w:id="262"/>
       <w:r>
         <w:rPr>
           <w:color w:val="000000" w:themeColor="text1"/>
         </w:rPr>
         <w:t>and</w:t>
       </w:r>
-      <w:commentRangeEnd w:id="252"/>
+      <w:commentRangeEnd w:id="262"/>
       <w:r>
         <w:rPr>
           <w:rStyle w:val="CommentReference"/>
         </w:rPr>
-        <w:commentReference w:id="252"/>
+        <w:commentReference w:id="262"/>
       </w:r>
       <w:r>
         <w:rPr>
@@ -3166,21 +3270,21 @@
         </w:rPr>
         <w:t xml:space="preserve"> in the iWAT of these mice. Consistent with the above findings, expression was elevated in the dexamethasone-treated groups and there was a significant interaction of drug and </w:t>
       </w:r>
-      <w:commentRangeStart w:id="253"/>
+      <w:commentRangeStart w:id="263"/>
       <w:r>
         <w:rPr>
           <w:color w:val="000000" w:themeColor="text1"/>
         </w:rPr>
         <w:t>diet</w:t>
       </w:r>
-      <w:commentRangeEnd w:id="253"/>
+      <w:commentRangeEnd w:id="263"/>
       <w:r>
         <w:rPr>
           <w:rStyle w:val="CommentReference"/>
         </w:rPr>
-        <w:commentReference w:id="253"/>
-      </w:r>
-      <w:ins w:id="254" w:author="Microsoft Office User" w:date="2017-01-28T14:22:00Z">
+        <w:commentReference w:id="263"/>
+      </w:r>
+      <w:ins w:id="264" w:author="Microsoft Office User" w:date="2017-01-28T14:22:00Z">
         <w:r>
           <w:rPr>
             <w:color w:val="000000" w:themeColor="text1"/>
@@ -3230,13 +3334,13 @@
     <w:p>
       <w:pPr>
         <w:rPr>
-          <w:ins w:id="255" w:author="Microsoft Office User" w:date="2017-01-28T14:12:00Z"/>
+          <w:ins w:id="265" w:author="Microsoft Office User" w:date="2017-01-28T14:12:00Z"/>
           <w:b/>
           <w:sz w:val="36"/>
           <w:u w:val="single"/>
         </w:rPr>
       </w:pPr>
-      <w:ins w:id="256" w:author="Microsoft Office User" w:date="2017-01-28T14:13:00Z">
+      <w:ins w:id="266" w:author="Microsoft Office User" w:date="2017-01-28T14:13:00Z">
         <w:r>
           <w:rPr>
             <w:b/>
@@ -3250,11 +3354,11 @@
     <w:p>
       <w:pPr>
         <w:rPr>
-          <w:del w:id="257" w:author="Microsoft Office User" w:date="2017-01-28T14:12:00Z"/>
-          <w:color w:val="000000" w:themeColor="text1"/>
-        </w:rPr>
-      </w:pPr>
-      <w:del w:id="258" w:author="Microsoft Office User" w:date="2017-01-28T14:12:00Z">
+          <w:del w:id="267" w:author="Microsoft Office User" w:date="2017-01-28T14:12:00Z"/>
+          <w:color w:val="000000" w:themeColor="text1"/>
+        </w:rPr>
+      </w:pPr>
+      <w:del w:id="268" w:author="Microsoft Office User" w:date="2017-01-28T14:12:00Z">
         <w:r>
           <w:rPr>
             <w:color w:val="000000" w:themeColor="text1"/>
@@ -3408,7 +3512,7 @@
       </w:r>
     </w:p>
   </w:comment>
-  <w:comment w:id="182" w:author="Microsoft Office User" w:date="2017-01-31T11:30:00Z" w:initials="Office">
+  <w:comment w:id="183" w:author="Microsoft Office User" w:date="2017-01-31T11:30:00Z" w:initials="Office">
     <w:p>
       <w:pPr>
         <w:pStyle w:val="CommentText"/>
@@ -3424,7 +3528,7 @@
       </w:r>
     </w:p>
   </w:comment>
-  <w:comment w:id="185" w:author="Microsoft Office User" w:date="2017-01-31T11:29:00Z" w:initials="Office">
+  <w:comment w:id="186" w:author="Microsoft Office User" w:date="2017-01-31T11:29:00Z" w:initials="Office">
     <w:p>
       <w:pPr>
         <w:pStyle w:val="CommentText"/>
@@ -3440,7 +3544,41 @@
       </w:r>
     </w:p>
   </w:comment>
-  <w:comment w:id="211" w:author="Dave Bridges" w:date="2017-01-24T17:08:00Z" w:initials="DB">
+  <w:comment w:id="201" w:author="Microsoft Office User" w:date="2017-02-02T16:19:00Z" w:initials="Office">
+    <w:p>
+      <w:pPr>
+        <w:pStyle w:val="CommentText"/>
+      </w:pPr>
+      <w:r>
+        <w:rPr>
+          <w:rStyle w:val="CommentReference"/>
+        </w:rPr>
+        <w:annotationRef/>
+      </w:r>
+      <w:r>
+        <w:t>Add vendors</w:t>
+      </w:r>
+    </w:p>
+  </w:comment>
+  <w:comment w:id="207" w:author="Microsoft Office User" w:date="2017-02-02T16:22:00Z" w:initials="Office">
+    <w:p>
+      <w:pPr>
+        <w:pStyle w:val="CommentText"/>
+      </w:pPr>
+      <w:r>
+        <w:rPr>
+          <w:rStyle w:val="CommentReference"/>
+        </w:rPr>
+        <w:annotationRef/>
+      </w:r>
+      <w:r>
+        <w:t>Taken partially from hatfield paper</w:t>
+      </w:r>
+      <w:bookmarkStart w:id="210" w:name="_GoBack"/>
+      <w:bookmarkEnd w:id="210"/>
+    </w:p>
+  </w:comment>
+  <w:comment w:id="221" w:author="Dave Bridges" w:date="2017-01-24T17:08:00Z" w:initials="DB">
     <w:p>
       <w:pPr>
         <w:rPr>
@@ -3494,7 +3632,7 @@
       </w:r>
     </w:p>
   </w:comment>
-  <w:comment w:id="212" w:author="Microsoft Office User" w:date="2017-01-20T01:37:00Z" w:initials="Office">
+  <w:comment w:id="222" w:author="Microsoft Office User" w:date="2017-01-20T01:37:00Z" w:initials="Office">
     <w:p>
       <w:pPr>
         <w:pStyle w:val="CommentText"/>
@@ -3510,7 +3648,7 @@
       </w:r>
     </w:p>
   </w:comment>
-  <w:comment w:id="213" w:author="Microsoft Office User" w:date="2017-01-28T14:03:00Z" w:initials="Office">
+  <w:comment w:id="223" w:author="Microsoft Office User" w:date="2017-01-28T14:03:00Z" w:initials="Office">
     <w:p>
       <w:pPr>
         <w:pStyle w:val="CommentText"/>
@@ -3526,7 +3664,7 @@
       </w:r>
     </w:p>
   </w:comment>
-  <w:comment w:id="214" w:author="Dave Bridges" w:date="2017-01-24T16:57:00Z" w:initials="DB">
+  <w:comment w:id="224" w:author="Dave Bridges" w:date="2017-01-24T16:57:00Z" w:initials="DB">
     <w:p>
       <w:pPr>
         <w:rPr>
@@ -3636,7 +3774,7 @@
       </w:pPr>
     </w:p>
   </w:comment>
-  <w:comment w:id="224" w:author="Dave Bridges" w:date="2017-01-20T15:16:00Z" w:initials="DB">
+  <w:comment w:id="234" w:author="Dave Bridges" w:date="2017-01-20T15:16:00Z" w:initials="DB">
     <w:p>
       <w:pPr>
         <w:pStyle w:val="CommentText"/>
@@ -3652,7 +3790,7 @@
       </w:r>
     </w:p>
   </w:comment>
-  <w:comment w:id="226" w:author="Microsoft Office User" w:date="2017-01-28T14:25:00Z" w:initials="Office">
+  <w:comment w:id="236" w:author="Microsoft Office User" w:date="2017-01-28T14:25:00Z" w:initials="Office">
     <w:p>
       <w:pPr>
         <w:pStyle w:val="CommentText"/>
@@ -3668,7 +3806,7 @@
       </w:r>
     </w:p>
   </w:comment>
-  <w:comment w:id="225" w:author="Dave Bridges" w:date="2017-01-24T16:50:00Z" w:initials="DB">
+  <w:comment w:id="235" w:author="Dave Bridges" w:date="2017-01-24T16:50:00Z" w:initials="DB">
     <w:p>
       <w:pPr>
         <w:pStyle w:val="CommentText"/>
@@ -3684,7 +3822,7 @@
       </w:r>
     </w:p>
   </w:comment>
-  <w:comment w:id="227" w:author="Dave Bridges" w:date="2017-01-24T16:51:00Z" w:initials="DB">
+  <w:comment w:id="237" w:author="Dave Bridges" w:date="2017-01-24T16:51:00Z" w:initials="DB">
     <w:p>
       <w:pPr>
         <w:pStyle w:val="CommentText"/>
@@ -3700,7 +3838,7 @@
       </w:r>
     </w:p>
   </w:comment>
-  <w:comment w:id="231" w:author="Microsoft Office User" w:date="2017-01-28T14:25:00Z" w:initials="Office">
+  <w:comment w:id="241" w:author="Microsoft Office User" w:date="2017-01-28T14:25:00Z" w:initials="Office">
     <w:p>
       <w:pPr>
         <w:pStyle w:val="CommentText"/>
@@ -3716,7 +3854,7 @@
       </w:r>
     </w:p>
   </w:comment>
-  <w:comment w:id="232" w:author="Microsoft Office User" w:date="2017-01-20T01:48:00Z" w:initials="Office">
+  <w:comment w:id="242" w:author="Microsoft Office User" w:date="2017-01-20T01:48:00Z" w:initials="Office">
     <w:p>
       <w:pPr>
         <w:pStyle w:val="CommentText"/>
@@ -3732,7 +3870,7 @@
       </w:r>
     </w:p>
   </w:comment>
-  <w:comment w:id="242" w:author="Microsoft Office User" w:date="2017-01-20T02:11:00Z" w:initials="Office">
+  <w:comment w:id="252" w:author="Microsoft Office User" w:date="2017-01-20T02:11:00Z" w:initials="Office">
     <w:p>
       <w:pPr>
         <w:pStyle w:val="CommentText"/>
@@ -3748,7 +3886,7 @@
       </w:r>
     </w:p>
   </w:comment>
-  <w:comment w:id="243" w:author="Dave Bridges" w:date="2017-01-20T15:16:00Z" w:initials="DB">
+  <w:comment w:id="253" w:author="Dave Bridges" w:date="2017-01-20T15:16:00Z" w:initials="DB">
     <w:p>
       <w:pPr>
         <w:pStyle w:val="CommentText"/>
@@ -3764,7 +3902,7 @@
       </w:r>
     </w:p>
   </w:comment>
-  <w:comment w:id="248" w:author="Microsoft Office User" w:date="2017-01-28T14:23:00Z" w:initials="Office">
+  <w:comment w:id="258" w:author="Microsoft Office User" w:date="2017-01-28T14:23:00Z" w:initials="Office">
     <w:p>
       <w:pPr>
         <w:pStyle w:val="CommentText"/>
@@ -3780,7 +3918,7 @@
       </w:r>
     </w:p>
   </w:comment>
-  <w:comment w:id="251" w:author="Microsoft Office User" w:date="2017-01-28T14:23:00Z" w:initials="Office">
+  <w:comment w:id="261" w:author="Microsoft Office User" w:date="2017-01-28T14:23:00Z" w:initials="Office">
     <w:p>
       <w:pPr>
         <w:pStyle w:val="CommentText"/>
@@ -3796,7 +3934,7 @@
       </w:r>
     </w:p>
   </w:comment>
-  <w:comment w:id="252" w:author="Microsoft Office User" w:date="2017-01-20T14:44:00Z" w:initials="Office">
+  <w:comment w:id="262" w:author="Microsoft Office User" w:date="2017-01-20T14:44:00Z" w:initials="Office">
     <w:p>
       <w:pPr>
         <w:pStyle w:val="CommentText"/>
@@ -3812,7 +3950,7 @@
       </w:r>
     </w:p>
   </w:comment>
-  <w:comment w:id="253" w:author="Microsoft Office User" w:date="2017-01-28T14:23:00Z" w:initials="Office">
+  <w:comment w:id="263" w:author="Microsoft Office User" w:date="2017-01-28T14:23:00Z" w:initials="Office">
     <w:p>
       <w:pPr>
         <w:pStyle w:val="CommentText"/>
@@ -3842,6 +3980,8 @@
   <w15:commentEx w15:paraId="758B5E09" w15:done="0"/>
   <w15:commentEx w15:paraId="774C3A90" w15:done="0"/>
   <w15:commentEx w15:paraId="3DDE4C61" w15:done="0"/>
+  <w15:commentEx w15:paraId="2ED4C5D1" w15:done="0"/>
+  <w15:commentEx w15:paraId="5A197858" w15:done="0"/>
   <w15:commentEx w15:paraId="66EA82FA" w15:done="0"/>
   <w15:commentEx w15:paraId="507137C1" w15:done="0"/>
   <w15:commentEx w15:paraId="4E55D6FC" w15:done="0"/>

</xml_diff>

<commit_message>
added in vivo lipolysis methods info
</commit_message>
<xml_diff>
--- a/manuscript/Obesity-Glucocorticoids/Manuscript.docx
+++ b/manuscript/Obesity-Glucocorticoids/Manuscript.docx
@@ -83,7 +83,49 @@
           <w:rPr>
             <w:rFonts w:cs="Times New Roman"/>
           </w:rPr>
-          <w:t>The study was approved by the institutional review board of the University of Michigan Medical System. Written informed consent was obtained from all of the patients. Patients were recruited consecutively from those undergoing a transsphenoidal adenomectomy at the University of Michigan for Cushing's disease or nonfunctioning pituitary adenoma over a 12-month period. Exclusion criteria were age &lt;18, current hormone treatment including glucocorticoids, malignancy, inflammatory disease, diabetes type 1 and established pituitary hormone deficiencies. For each patient, a data sheet was completed including, age, sex, anthropometric measurements, diagnosis of hypertension, diabetes, results of blood tests and medications. Fasting blood samples were assayed for glucose (Siemens Advia 1800, Deerfield, IL, USA) and insulin (Life Technologies) as instructed by the manufacturers.</w:t>
+          <w:t xml:space="preserve">The study was approved by the institutional review board of the University of Michigan Medical System. Written informed consent was obtained from all of the patients. Patients were recruited consecutively from those undergoing a </w:t>
+        </w:r>
+        <w:proofErr w:type="spellStart"/>
+        <w:r>
+          <w:rPr>
+            <w:rFonts w:cs="Times New Roman"/>
+          </w:rPr>
+          <w:t>transsphenoidal</w:t>
+        </w:r>
+        <w:proofErr w:type="spellEnd"/>
+        <w:r>
+          <w:rPr>
+            <w:rFonts w:cs="Times New Roman"/>
+          </w:rPr>
+          <w:t xml:space="preserve"> </w:t>
+        </w:r>
+        <w:proofErr w:type="spellStart"/>
+        <w:r>
+          <w:rPr>
+            <w:rFonts w:cs="Times New Roman"/>
+          </w:rPr>
+          <w:t>adenomectomy</w:t>
+        </w:r>
+        <w:proofErr w:type="spellEnd"/>
+        <w:r>
+          <w:rPr>
+            <w:rFonts w:cs="Times New Roman"/>
+          </w:rPr>
+          <w:t xml:space="preserve"> at the University of Michigan for Cushing's disease or nonfunctioning pituitary adenoma over a 12-month period. Exclusion criteria were age &lt;18, current hormone treatment including glucocorticoids, malignancy, inflammatory disease, diabetes type 1 and established pituitary hormone deficiencies. For each patient, a data sheet was completed including, age, sex, anthropometric measurements, diagnosis of hypertension, diabetes, results of blood tests and medications. Fasting blood samples were assayed for glucose (Siemens </w:t>
+        </w:r>
+        <w:proofErr w:type="spellStart"/>
+        <w:r>
+          <w:rPr>
+            <w:rFonts w:cs="Times New Roman"/>
+          </w:rPr>
+          <w:t>Advia</w:t>
+        </w:r>
+        <w:proofErr w:type="spellEnd"/>
+        <w:r>
+          <w:rPr>
+            <w:rFonts w:cs="Times New Roman"/>
+          </w:rPr>
+          <w:t xml:space="preserve"> 1800, Deerfield, IL, USA) and insulin (Life Technologies) as instructed by the manufacturers.</w:t>
         </w:r>
       </w:ins>
       <w:commentRangeEnd w:id="8"/>
@@ -119,17 +161,9 @@
         <w:rPr>
           <w:ins w:id="13" w:author="Microsoft Office User" w:date="2017-01-28T14:14:00Z"/>
           <w:rFonts w:ascii="Times New Roman" w:eastAsia="Times New Roman" w:hAnsi="Times New Roman" w:cs="Times New Roman"/>
-          <w:rPrChange w:id="14" w:author="Microsoft Office User" w:date="2017-02-02T13:12:00Z">
-            <w:rPr>
-              <w:ins w:id="15" w:author="Microsoft Office User" w:date="2017-01-28T14:14:00Z"/>
-            </w:rPr>
-          </w:rPrChange>
-        </w:rPr>
-        <w:pPrChange w:id="16" w:author="Microsoft Office User" w:date="2017-02-02T13:12:00Z">
-          <w:pPr/>
-        </w:pPrChange>
-      </w:pPr>
-      <w:ins w:id="17" w:author="Microsoft Office User" w:date="2017-02-02T13:01:00Z">
+        </w:rPr>
+      </w:pPr>
+      <w:ins w:id="14" w:author="Microsoft Office User" w:date="2017-02-02T13:01:00Z">
         <w:r>
           <w:rPr>
             <w:rFonts w:ascii="Times New Roman" w:eastAsia="Times New Roman" w:hAnsi="Times New Roman" w:cs="Times New Roman"/>
@@ -168,19 +202,92 @@
             <w:color w:val="000000"/>
             <w:shd w:val="clear" w:color="auto" w:fill="FFFFFF"/>
           </w:rPr>
-          <w:t xml:space="preserve">-week acclimation period, mice were either </w:t>
-        </w:r>
-      </w:ins>
-      <w:ins w:id="18" w:author="Microsoft Office User" w:date="2017-02-02T13:02:00Z">
+          <w:t xml:space="preserve">-week acclimation period, mice </w:t>
+        </w:r>
+      </w:ins>
+      <w:ins w:id="15" w:author="Microsoft Office User" w:date="2017-02-02T16:26:00Z">
         <w:r>
           <w:rPr>
             <w:rFonts w:ascii="Times New Roman" w:eastAsia="Times New Roman" w:hAnsi="Times New Roman" w:cs="Times New Roman"/>
             <w:color w:val="000000"/>
             <w:shd w:val="clear" w:color="auto" w:fill="FFFFFF"/>
           </w:rPr>
+          <w:t xml:space="preserve">were treated as described previously </w:t>
+        </w:r>
+      </w:ins>
+      <w:ins w:id="16" w:author="Microsoft Office User" w:date="2017-02-02T16:27:00Z">
+        <w:r>
+          <w:rPr>
+            <w:rFonts w:ascii="Times New Roman" w:eastAsia="Times New Roman" w:hAnsi="Times New Roman" w:cs="Times New Roman"/>
+            <w:color w:val="000000"/>
+            <w:shd w:val="clear" w:color="auto" w:fill="FFFFFF"/>
+          </w:rPr>
+          <w:fldChar w:fldCharType="begin" w:fldLock="1"/>
+        </w:r>
+      </w:ins>
+      <w:r>
+        <w:rPr>
+          <w:rFonts w:ascii="Times New Roman" w:eastAsia="Times New Roman" w:hAnsi="Times New Roman" w:cs="Times New Roman"/>
+          <w:color w:val="000000"/>
+          <w:shd w:val="clear" w:color="auto" w:fill="FFFFFF"/>
+        </w:rPr>
+        <w:instrText>ADDIN CSL_CITATION { "citationItems" : [ { "id" : "ITEM-1", "itemData" : { "DOI" : "10.1530/JME-15-0119", "ISSN" : "0952-5041", "PMID" : "26150553", "abstract" : "Glucocorticoids have major effects on adipose tissue metabolism. To study tissue mRNA expression changes induced by chronic elevated endogenous glucocorticoids, we performed RNA sequencing on subcutaneous adipose tissue from patients with Cushing's disease (n=5) compared to patients with non-functioning pituitary adenomas (n=11). We found higher expression of transcripts involved in several metabolic pathways, including lipogenesis, proteolysis and glucose oxidation as well as decreased expression of transcripts involved in inflammation and protein synthesis. To further study this in a model system, we subjected mice to dexamethasone treatment for 12 weeks and analyzed their inguinal (subcutaneous) fat pads, which led to similar findings. Additionally, mice treated with dexamethasone showed drastic decreases in lean body mass as well as increased fat mass, further supporting the human transcriptomic data. These data provide insight to transcriptional changes that may be responsible for the co-morbidities associated with chronic elevations of glucocorticoids.", "author" : [ { "dropping-particle" : "", "family" : "Hochberg", "given" : "Irit", "non-dropping-particle" : "", "parse-names" : false, "suffix" : "" }, { "dropping-particle" : "", "family" : "Harvey", "given" : "Innocence", "non-dropping-particle" : "", "parse-names" : false, "suffix" : "" }, { "dropping-particle" : "", "family" : "Tran", "given" : "Quynh T.", "non-dropping-particle" : "", "parse-names" : false, "suffix" : "" }, { "dropping-particle" : "", "family" : "Stephenson", "given" : "Erin J.", "non-dropping-particle" : "", "parse-names" : false, "suffix" : "" }, { "dropping-particle" : "", "family" : "Barkan", "given" : "Ariel L", "non-dropping-particle" : "", "parse-names" : false, "suffix" : "" }, { "dropping-particle" : "", "family" : "Saltiel", "given" : "Alan R", "non-dropping-particle" : "", "parse-names" : false, "suffix" : "" }, { "dropping-particle" : "", "family" : "Chandler", "given" : "William F.", "non-dropping-particle" : "", "parse-names" : false, "suffix" : "" }, { "dropping-particle" : "", "family" : "Bridges", "given" : "Dave", "non-dropping-particle" : "", "parse-names" : false, "suffix" : "" } ], "container-title" : "Journal of Molecular Endocrinology", "id" : "ITEM-1", "issue" : "2", "issued" : { "date-parts" : [ [ "2015", "10" ] ] }, "page" : "81-94", "title" : "Gene expression changes in subcutaneous adipose tissue due to Cushing's disease", "type" : "article-journal", "volume" : "55" }, "uris" : [ "http://www.mendeley.com/documents/?uuid=c9451b66-5bf3-4028-81a5-5d6a8a2137cb" ] } ], "mendeley" : { "formattedCitation" : "(1)", "plainTextFormattedCitation" : "(1)" }, "properties" : { "noteIndex" : 0 }, "schema" : "https://github.com/citation-style-language/schema/raw/master/csl-citation.json" }</w:instrText>
+      </w:r>
+      <w:r>
+        <w:rPr>
+          <w:rFonts w:ascii="Times New Roman" w:eastAsia="Times New Roman" w:hAnsi="Times New Roman" w:cs="Times New Roman"/>
+          <w:color w:val="000000"/>
+          <w:shd w:val="clear" w:color="auto" w:fill="FFFFFF"/>
+        </w:rPr>
+        <w:fldChar w:fldCharType="separate"/>
+      </w:r>
+      <w:r>
+        <w:rPr>
+          <w:rFonts w:ascii="Times New Roman" w:eastAsia="Times New Roman" w:hAnsi="Times New Roman" w:cs="Times New Roman"/>
+          <w:noProof/>
+          <w:color w:val="000000"/>
+          <w:shd w:val="clear" w:color="auto" w:fill="FFFFFF"/>
+        </w:rPr>
+        <w:t>(1)</w:t>
+      </w:r>
+      <w:ins w:id="17" w:author="Microsoft Office User" w:date="2017-02-02T16:27:00Z">
+        <w:r>
+          <w:rPr>
+            <w:rFonts w:ascii="Times New Roman" w:eastAsia="Times New Roman" w:hAnsi="Times New Roman" w:cs="Times New Roman"/>
+            <w:color w:val="000000"/>
+            <w:shd w:val="clear" w:color="auto" w:fill="FFFFFF"/>
+          </w:rPr>
+          <w:fldChar w:fldCharType="end"/>
+        </w:r>
+        <w:r>
+          <w:rPr>
+            <w:rFonts w:ascii="Times New Roman" w:eastAsia="Times New Roman" w:hAnsi="Times New Roman" w:cs="Times New Roman"/>
+            <w:color w:val="000000"/>
+            <w:shd w:val="clear" w:color="auto" w:fill="FFFFFF"/>
+          </w:rPr>
+          <w:t xml:space="preserve"> or </w:t>
+        </w:r>
+      </w:ins>
+      <w:ins w:id="18" w:author="Microsoft Office User" w:date="2017-02-02T13:01:00Z">
+        <w:r>
+          <w:rPr>
+            <w:rFonts w:ascii="Times New Roman" w:eastAsia="Times New Roman" w:hAnsi="Times New Roman" w:cs="Times New Roman"/>
+            <w:color w:val="000000"/>
+            <w:shd w:val="clear" w:color="auto" w:fill="FFFFFF"/>
+          </w:rPr>
+          <w:t xml:space="preserve">were either </w:t>
+        </w:r>
+      </w:ins>
+      <w:ins w:id="19" w:author="Microsoft Office User" w:date="2017-02-02T13:02:00Z">
+        <w:r>
+          <w:rPr>
+            <w:rFonts w:ascii="Times New Roman" w:eastAsia="Times New Roman" w:hAnsi="Times New Roman" w:cs="Times New Roman"/>
+            <w:color w:val="000000"/>
+            <w:shd w:val="clear" w:color="auto" w:fill="FFFFFF"/>
+          </w:rPr>
           <w:t xml:space="preserve">kept on normal chow (NCD) or given high fat diet (45% </w:t>
         </w:r>
-        <w:commentRangeStart w:id="19"/>
+        <w:commentRangeStart w:id="20"/>
         <w:r>
           <w:rPr>
             <w:rFonts w:ascii="Times New Roman" w:eastAsia="Times New Roman" w:hAnsi="Times New Roman" w:cs="Times New Roman"/>
@@ -190,16 +297,16 @@
           <w:t>fat</w:t>
         </w:r>
       </w:ins>
-      <w:commentRangeEnd w:id="19"/>
-      <w:ins w:id="20" w:author="Microsoft Office User" w:date="2017-02-02T16:01:00Z">
+      <w:commentRangeEnd w:id="20"/>
+      <w:ins w:id="21" w:author="Microsoft Office User" w:date="2017-02-02T16:01:00Z">
         <w:r>
           <w:rPr>
             <w:rStyle w:val="CommentReference"/>
           </w:rPr>
-          <w:commentReference w:id="19"/>
-        </w:r>
-      </w:ins>
-      <w:ins w:id="21" w:author="Microsoft Office User" w:date="2017-02-02T13:02:00Z">
+          <w:commentReference w:id="20"/>
+        </w:r>
+      </w:ins>
+      <w:ins w:id="22" w:author="Microsoft Office User" w:date="2017-02-02T13:02:00Z">
         <w:r>
           <w:rPr>
             <w:rFonts w:ascii="Times New Roman" w:eastAsia="Times New Roman" w:hAnsi="Times New Roman" w:cs="Times New Roman"/>
@@ -209,7 +316,7 @@
           <w:t>; x carbs; x protein) for 12 weeks</w:t>
         </w:r>
       </w:ins>
-      <w:ins w:id="22" w:author="Microsoft Office User" w:date="2017-02-02T13:03:00Z">
+      <w:ins w:id="23" w:author="Microsoft Office User" w:date="2017-02-02T13:03:00Z">
         <w:r>
           <w:rPr>
             <w:rFonts w:ascii="Times New Roman" w:eastAsia="Times New Roman" w:hAnsi="Times New Roman" w:cs="Times New Roman"/>
@@ -219,7 +326,7 @@
           <w:t>. Mice stayed on their respective diets and were</w:t>
         </w:r>
       </w:ins>
-      <w:ins w:id="23" w:author="Microsoft Office User" w:date="2017-02-02T13:02:00Z">
+      <w:ins w:id="24" w:author="Microsoft Office User" w:date="2017-02-02T13:02:00Z">
         <w:r>
           <w:rPr>
             <w:rFonts w:ascii="Times New Roman" w:eastAsia="Times New Roman" w:hAnsi="Times New Roman" w:cs="Times New Roman"/>
@@ -229,7 +336,7 @@
           <w:t xml:space="preserve"> </w:t>
         </w:r>
       </w:ins>
-      <w:ins w:id="24" w:author="Microsoft Office User" w:date="2017-02-02T13:01:00Z">
+      <w:ins w:id="25" w:author="Microsoft Office User" w:date="2017-02-02T13:01:00Z">
         <w:r>
           <w:rPr>
             <w:rFonts w:ascii="Times New Roman" w:eastAsia="Times New Roman" w:hAnsi="Times New Roman" w:cs="Times New Roman"/>
@@ -238,7 +345,7 @@
           </w:rPr>
           <w:t xml:space="preserve">treated with 1 mg/kg per day of dexamethasone (Sigma–Aldrich) in their drinking water </w:t>
         </w:r>
-        <w:commentRangeStart w:id="25"/>
+        <w:commentRangeStart w:id="26"/>
         <w:r>
           <w:rPr>
             <w:rFonts w:ascii="Times New Roman" w:eastAsia="Times New Roman" w:hAnsi="Times New Roman" w:cs="Times New Roman"/>
@@ -265,7 +372,7 @@
           <w:t>=</w:t>
         </w:r>
       </w:ins>
-      <w:ins w:id="26" w:author="Microsoft Office User" w:date="2017-02-02T13:04:00Z">
+      <w:ins w:id="27" w:author="Microsoft Office User" w:date="2017-02-02T13:04:00Z">
         <w:r>
           <w:rPr>
             <w:rFonts w:ascii="Times New Roman" w:eastAsia="Times New Roman" w:hAnsi="Times New Roman" w:cs="Times New Roman"/>
@@ -275,7 +382,7 @@
           <w:t>x</w:t>
         </w:r>
       </w:ins>
-      <w:ins w:id="27" w:author="Microsoft Office User" w:date="2017-02-02T13:01:00Z">
+      <w:ins w:id="28" w:author="Microsoft Office User" w:date="2017-02-02T13:01:00Z">
         <w:r>
           <w:rPr>
             <w:rFonts w:ascii="Times New Roman" w:eastAsia="Times New Roman" w:hAnsi="Times New Roman" w:cs="Times New Roman"/>
@@ -302,7 +409,7 @@
           <w:t>=</w:t>
         </w:r>
       </w:ins>
-      <w:ins w:id="28" w:author="Microsoft Office User" w:date="2017-02-02T13:04:00Z">
+      <w:ins w:id="29" w:author="Microsoft Office User" w:date="2017-02-02T13:04:00Z">
         <w:r>
           <w:rPr>
             <w:rFonts w:ascii="Times New Roman" w:eastAsia="Times New Roman" w:hAnsi="Times New Roman" w:cs="Times New Roman"/>
@@ -312,7 +419,7 @@
           <w:t>x</w:t>
         </w:r>
       </w:ins>
-      <w:ins w:id="29" w:author="Microsoft Office User" w:date="2017-02-02T13:01:00Z">
+      <w:ins w:id="30" w:author="Microsoft Office User" w:date="2017-02-02T13:01:00Z">
         <w:r>
           <w:rPr>
             <w:rFonts w:ascii="Times New Roman" w:eastAsia="Times New Roman" w:hAnsi="Times New Roman" w:cs="Times New Roman"/>
@@ -322,7 +429,7 @@
           <w:t>)</w:t>
         </w:r>
       </w:ins>
-      <w:ins w:id="30" w:author="Microsoft Office User" w:date="2017-02-02T13:04:00Z">
+      <w:ins w:id="31" w:author="Microsoft Office User" w:date="2017-02-02T13:04:00Z">
         <w:r>
           <w:rPr>
             <w:rFonts w:ascii="Times New Roman" w:eastAsia="Times New Roman" w:hAnsi="Times New Roman" w:cs="Times New Roman"/>
@@ -332,16 +439,16 @@
           <w:t xml:space="preserve"> </w:t>
         </w:r>
       </w:ins>
-      <w:commentRangeEnd w:id="25"/>
-      <w:ins w:id="31" w:author="Microsoft Office User" w:date="2017-02-02T16:01:00Z">
+      <w:commentRangeEnd w:id="26"/>
+      <w:ins w:id="32" w:author="Microsoft Office User" w:date="2017-02-02T16:01:00Z">
         <w:r>
           <w:rPr>
             <w:rStyle w:val="CommentReference"/>
           </w:rPr>
-          <w:commentReference w:id="25"/>
-        </w:r>
-      </w:ins>
-      <w:ins w:id="32" w:author="Microsoft Office User" w:date="2017-02-02T13:04:00Z">
+          <w:commentReference w:id="26"/>
+        </w:r>
+      </w:ins>
+      <w:ins w:id="33" w:author="Microsoft Office User" w:date="2017-02-02T13:04:00Z">
         <w:r>
           <w:rPr>
             <w:rFonts w:ascii="Times New Roman" w:eastAsia="Times New Roman" w:hAnsi="Times New Roman" w:cs="Times New Roman"/>
@@ -351,27 +458,45 @@
           <w:t>for six weeks</w:t>
         </w:r>
       </w:ins>
-      <w:ins w:id="33" w:author="Microsoft Office User" w:date="2017-02-02T13:01:00Z">
+      <w:ins w:id="34" w:author="Microsoft Office User" w:date="2017-02-02T13:01:00Z">
         <w:r>
           <w:rPr>
             <w:rFonts w:ascii="Times New Roman" w:eastAsia="Times New Roman" w:hAnsi="Times New Roman" w:cs="Times New Roman"/>
             <w:color w:val="000000"/>
             <w:shd w:val="clear" w:color="auto" w:fill="FFFFFF"/>
           </w:rPr>
-          <w:t xml:space="preserve">. All animal procedures were approved by the University of Tennessee Health Science Center Institutional Animal Care and Use Committee. Animal body weight and composition was determined weekly using an echoMRI 2100. Food was weighed weekly, with food intake determined as the decrease in food weight per mouse per week per cage. All mice were provided with access to </w:t>
-        </w:r>
-      </w:ins>
-      <w:ins w:id="34" w:author="Microsoft Office User" w:date="2017-02-02T13:05:00Z">
+          <w:t xml:space="preserve">. All animal procedures were approved by the University of Tennessee Health Science Center Institutional Animal Care and Use Committee. Animal body weight and composition was determined weekly using an </w:t>
+        </w:r>
+        <w:proofErr w:type="spellStart"/>
         <w:r>
           <w:rPr>
             <w:rFonts w:ascii="Times New Roman" w:eastAsia="Times New Roman" w:hAnsi="Times New Roman" w:cs="Times New Roman"/>
             <w:color w:val="000000"/>
             <w:shd w:val="clear" w:color="auto" w:fill="FFFFFF"/>
           </w:rPr>
+          <w:t>echoMRI</w:t>
+        </w:r>
+        <w:proofErr w:type="spellEnd"/>
+        <w:r>
+          <w:rPr>
+            <w:rFonts w:ascii="Times New Roman" w:eastAsia="Times New Roman" w:hAnsi="Times New Roman" w:cs="Times New Roman"/>
+            <w:color w:val="000000"/>
+            <w:shd w:val="clear" w:color="auto" w:fill="FFFFFF"/>
+          </w:rPr>
+          <w:t xml:space="preserve"> 2100. Food was weighed weekly, with food intake determined as the decrease in food weight per mouse per week per cage. All mice were provided with access to </w:t>
+        </w:r>
+      </w:ins>
+      <w:ins w:id="35" w:author="Microsoft Office User" w:date="2017-02-02T13:05:00Z">
+        <w:r>
+          <w:rPr>
+            <w:rFonts w:ascii="Times New Roman" w:eastAsia="Times New Roman" w:hAnsi="Times New Roman" w:cs="Times New Roman"/>
+            <w:color w:val="000000"/>
+            <w:shd w:val="clear" w:color="auto" w:fill="FFFFFF"/>
+          </w:rPr>
           <w:t xml:space="preserve">food and </w:t>
         </w:r>
       </w:ins>
-      <w:ins w:id="35" w:author="Microsoft Office User" w:date="2017-02-02T13:01:00Z">
+      <w:ins w:id="36" w:author="Microsoft Office User" w:date="2017-02-02T13:01:00Z">
         <w:r>
           <w:rPr>
             <w:rFonts w:ascii="Times New Roman" w:eastAsia="Times New Roman" w:hAnsi="Times New Roman" w:cs="Times New Roman"/>
@@ -398,7 +523,7 @@
           <w:t> </w:t>
         </w:r>
       </w:ins>
-      <w:ins w:id="36" w:author="Microsoft Office User" w:date="2017-02-02T13:05:00Z">
+      <w:ins w:id="37" w:author="Microsoft Office User" w:date="2017-02-02T13:05:00Z">
         <w:r>
           <w:rPr>
             <w:rFonts w:ascii="Times New Roman" w:eastAsia="Times New Roman" w:hAnsi="Times New Roman" w:cs="Times New Roman"/>
@@ -408,7 +533,7 @@
           <w:t>throughout the study</w:t>
         </w:r>
       </w:ins>
-      <w:ins w:id="37" w:author="Microsoft Office User" w:date="2017-02-02T13:01:00Z">
+      <w:ins w:id="38" w:author="Microsoft Office User" w:date="2017-02-02T13:01:00Z">
         <w:r>
           <w:rPr>
             <w:rFonts w:ascii="Times New Roman" w:eastAsia="Times New Roman" w:hAnsi="Times New Roman" w:cs="Times New Roman"/>
@@ -418,7 +543,7 @@
           <w:t xml:space="preserve">. </w:t>
         </w:r>
       </w:ins>
-      <w:ins w:id="38" w:author="Microsoft Office User" w:date="2017-02-02T13:05:00Z">
+      <w:ins w:id="39" w:author="Microsoft Office User" w:date="2017-02-02T13:05:00Z">
         <w:r>
           <w:rPr>
             <w:rFonts w:ascii="Times New Roman" w:eastAsia="Times New Roman" w:hAnsi="Times New Roman" w:cs="Times New Roman"/>
@@ -428,27 +553,63 @@
           <w:t>At the end of</w:t>
         </w:r>
       </w:ins>
-      <w:ins w:id="39" w:author="Microsoft Office User" w:date="2017-02-02T13:01:00Z">
+      <w:ins w:id="40" w:author="Microsoft Office User" w:date="2017-02-02T13:01:00Z">
         <w:r>
           <w:rPr>
             <w:rFonts w:ascii="Times New Roman" w:eastAsia="Times New Roman" w:hAnsi="Times New Roman" w:cs="Times New Roman"/>
             <w:color w:val="000000"/>
             <w:shd w:val="clear" w:color="auto" w:fill="FFFFFF"/>
           </w:rPr>
-          <w:t xml:space="preserve"> treatment, mice were fasted for 16 h and were sacrificed by cervical dislocation at ZT3 after isoflurane anesthesia. Following cervical dislocation, a sagittal incision was made along the medioventral surface of each mouse and the skin was carefully pulled back to expose the subcutaneous fat depots. The incision was extended along the anterior surface of each hind limb to allow careful dissection of the inguinal fat pads. A small incision was then made into the rectus abdominus muscle to expose the abdominal cavity. The epididymal fat pads were identified and carefully dissected out. The right fat pads from each mouse were weighed and snap frozen in liquid nitrogen for later analysis</w:t>
-        </w:r>
-      </w:ins>
-      <w:ins w:id="40" w:author="Microsoft Office User" w:date="2017-02-02T13:10:00Z">
+          <w:t xml:space="preserve"> treatment, mice were fasted for 16 h and were sacrificed by cervical dislocation at ZT3 after isoflurane anesthesia. Following cervical dislocation, a sagittal incision was made along the medioventral surface of each mouse and the skin was carefully pulled back to expose the subcutaneous fat depots. The incision was extended along the anterior surface of each hind limb to allow careful dissection of the inguinal fat pads. A small incision was then made into the rectus </w:t>
+        </w:r>
+        <w:proofErr w:type="spellStart"/>
         <w:r>
           <w:rPr>
             <w:rFonts w:ascii="Times New Roman" w:eastAsia="Times New Roman" w:hAnsi="Times New Roman" w:cs="Times New Roman"/>
             <w:color w:val="000000"/>
             <w:shd w:val="clear" w:color="auto" w:fill="FFFFFF"/>
           </w:rPr>
+          <w:t>abdominus</w:t>
+        </w:r>
+        <w:proofErr w:type="spellEnd"/>
+        <w:r>
+          <w:rPr>
+            <w:rFonts w:ascii="Times New Roman" w:eastAsia="Times New Roman" w:hAnsi="Times New Roman" w:cs="Times New Roman"/>
+            <w:color w:val="000000"/>
+            <w:shd w:val="clear" w:color="auto" w:fill="FFFFFF"/>
+          </w:rPr>
+          <w:t xml:space="preserve"> muscle to expose the abdominal cavity. The </w:t>
+        </w:r>
+        <w:proofErr w:type="spellStart"/>
+        <w:r>
+          <w:rPr>
+            <w:rFonts w:ascii="Times New Roman" w:eastAsia="Times New Roman" w:hAnsi="Times New Roman" w:cs="Times New Roman"/>
+            <w:color w:val="000000"/>
+            <w:shd w:val="clear" w:color="auto" w:fill="FFFFFF"/>
+          </w:rPr>
+          <w:t>epididymal</w:t>
+        </w:r>
+        <w:proofErr w:type="spellEnd"/>
+        <w:r>
+          <w:rPr>
+            <w:rFonts w:ascii="Times New Roman" w:eastAsia="Times New Roman" w:hAnsi="Times New Roman" w:cs="Times New Roman"/>
+            <w:color w:val="000000"/>
+            <w:shd w:val="clear" w:color="auto" w:fill="FFFFFF"/>
+          </w:rPr>
+          <w:t xml:space="preserve"> fat pads were identified and carefully dissected out. The right fat pads from each mouse were weighed and snap frozen in liquid nitrogen for later analysis</w:t>
+        </w:r>
+      </w:ins>
+      <w:ins w:id="41" w:author="Microsoft Office User" w:date="2017-02-02T13:10:00Z">
+        <w:r>
+          <w:rPr>
+            <w:rFonts w:ascii="Times New Roman" w:eastAsia="Times New Roman" w:hAnsi="Times New Roman" w:cs="Times New Roman"/>
+            <w:color w:val="000000"/>
+            <w:shd w:val="clear" w:color="auto" w:fill="FFFFFF"/>
+          </w:rPr>
           <w:t>, along a section of the large lobe of the liver</w:t>
         </w:r>
       </w:ins>
-      <w:ins w:id="41" w:author="Microsoft Office User" w:date="2017-02-02T13:01:00Z">
+      <w:ins w:id="42" w:author="Microsoft Office User" w:date="2017-02-02T13:01:00Z">
         <w:r>
           <w:rPr>
             <w:rFonts w:ascii="Times New Roman" w:eastAsia="Times New Roman" w:hAnsi="Times New Roman" w:cs="Times New Roman"/>
@@ -458,7 +619,7 @@
           <w:t>.</w:t>
         </w:r>
       </w:ins>
-      <w:ins w:id="42" w:author="Microsoft Office User" w:date="2017-02-02T13:06:00Z">
+      <w:ins w:id="43" w:author="Microsoft Office User" w:date="2017-02-02T13:06:00Z">
         <w:r>
           <w:rPr>
             <w:rFonts w:ascii="Times New Roman" w:eastAsia="Times New Roman" w:hAnsi="Times New Roman" w:cs="Times New Roman"/>
@@ -468,7 +629,7 @@
           <w:t xml:space="preserve"> </w:t>
         </w:r>
       </w:ins>
-      <w:ins w:id="43" w:author="Microsoft Office User" w:date="2017-02-02T13:10:00Z">
+      <w:ins w:id="44" w:author="Microsoft Office User" w:date="2017-02-02T13:10:00Z">
         <w:r>
           <w:rPr>
             <w:rFonts w:ascii="Times New Roman" w:eastAsia="Times New Roman" w:hAnsi="Times New Roman" w:cs="Times New Roman"/>
@@ -478,7 +639,7 @@
           <w:t>Small pieces of these tissues</w:t>
         </w:r>
       </w:ins>
-      <w:ins w:id="44" w:author="Microsoft Office User" w:date="2017-02-02T13:11:00Z">
+      <w:ins w:id="45" w:author="Microsoft Office User" w:date="2017-02-02T13:11:00Z">
         <w:r>
           <w:rPr>
             <w:rFonts w:ascii="Times New Roman" w:eastAsia="Times New Roman" w:hAnsi="Times New Roman" w:cs="Times New Roman"/>
@@ -488,7 +649,7 @@
           <w:t>, as well as the pancreas</w:t>
         </w:r>
       </w:ins>
-      <w:ins w:id="45" w:author="Microsoft Office User" w:date="2017-02-02T13:10:00Z">
+      <w:ins w:id="46" w:author="Microsoft Office User" w:date="2017-02-02T13:10:00Z">
         <w:r>
           <w:rPr>
             <w:rFonts w:ascii="Times New Roman" w:eastAsia="Times New Roman" w:hAnsi="Times New Roman" w:cs="Times New Roman"/>
@@ -498,7 +659,7 @@
           <w:t xml:space="preserve"> were</w:t>
         </w:r>
       </w:ins>
-      <w:ins w:id="46" w:author="Microsoft Office User" w:date="2017-02-02T13:11:00Z">
+      <w:ins w:id="47" w:author="Microsoft Office User" w:date="2017-02-02T13:11:00Z">
         <w:r>
           <w:rPr>
             <w:rFonts w:ascii="Times New Roman" w:eastAsia="Times New Roman" w:hAnsi="Times New Roman" w:cs="Times New Roman"/>
@@ -525,11 +686,8 @@
           <w:numId w:val="2"/>
         </w:numPr>
         <w:rPr>
-          <w:ins w:id="47" w:author="Microsoft Office User" w:date="2017-01-31T11:09:00Z"/>
-        </w:rPr>
-        <w:pPrChange w:id="48" w:author="Microsoft Office User" w:date="2017-01-28T14:13:00Z">
-          <w:pPr/>
-        </w:pPrChange>
+          <w:ins w:id="48" w:author="Microsoft Office User" w:date="2017-01-31T11:09:00Z"/>
+        </w:rPr>
       </w:pPr>
       <w:ins w:id="49" w:author="Microsoft Office User" w:date="2017-01-28T14:13:00Z">
         <w:r>
@@ -543,11 +701,8 @@
         <w:rPr>
           <w:ins w:id="50" w:author="Microsoft Office User" w:date="2017-01-28T14:14:00Z"/>
         </w:rPr>
-        <w:pPrChange w:id="51" w:author="Microsoft Office User" w:date="2017-01-31T11:09:00Z">
-          <w:pPr/>
-        </w:pPrChange>
-      </w:pPr>
-      <w:ins w:id="52" w:author="Microsoft Office User" w:date="2017-01-31T11:10:00Z">
+      </w:pPr>
+      <w:ins w:id="51" w:author="Microsoft Office User" w:date="2017-01-31T11:10:00Z">
         <w:r>
           <w:rPr>
             <w:rFonts w:cs="Times New Roman"/>
@@ -561,7 +716,7 @@
           <w:t xml:space="preserve">owing </w:t>
         </w:r>
       </w:ins>
-      <w:ins w:id="53" w:author="Microsoft Office User" w:date="2017-02-02T13:09:00Z">
+      <w:ins w:id="52" w:author="Microsoft Office User" w:date="2017-02-02T13:09:00Z">
         <w:r>
           <w:rPr>
             <w:rFonts w:cs="Times New Roman"/>
@@ -569,7 +724,7 @@
           <w:t>five</w:t>
         </w:r>
       </w:ins>
-      <w:ins w:id="54" w:author="Microsoft Office User" w:date="2017-01-31T11:10:00Z">
+      <w:ins w:id="53" w:author="Microsoft Office User" w:date="2017-01-31T11:10:00Z">
         <w:r>
           <w:rPr>
             <w:rFonts w:cs="Times New Roman"/>
@@ -583,46 +738,88 @@
           <w:t xml:space="preserve"> weeks of age). </w:t>
         </w:r>
       </w:ins>
-      <w:commentRangeStart w:id="55"/>
-      <w:ins w:id="56" w:author="Microsoft Office User" w:date="2017-01-31T11:09:00Z">
+      <w:commentRangeStart w:id="54"/>
+      <w:ins w:id="55" w:author="Microsoft Office User" w:date="2017-01-31T11:09:00Z">
         <w:r>
           <w:rPr>
             <w:rFonts w:cs="Times New Roman"/>
-            <w:rPrChange w:id="57" w:author="Microsoft Office User" w:date="2017-01-31T11:09:00Z">
-              <w:rPr>
-                <w:rFonts w:ascii="Times New Roman" w:hAnsi="Times New Roman" w:cs="Times New Roman"/>
-                <w:sz w:val="32"/>
-                <w:szCs w:val="32"/>
-              </w:rPr>
-            </w:rPrChange>
-          </w:rPr>
-          <w:t xml:space="preserve">Following a 6-h fast, mice were given i.p. injections of insulin (Humulin R, Lilly, Indianapolis, </w:t>
-        </w:r>
+          </w:rPr>
+          <w:t xml:space="preserve">Following a 6-h fast, mice were given </w:t>
+        </w:r>
+        <w:proofErr w:type="spellStart"/>
         <w:r>
           <w:rPr>
             <w:rFonts w:cs="Times New Roman"/>
           </w:rPr>
+          <w:t>i.p</w:t>
+        </w:r>
+        <w:proofErr w:type="spellEnd"/>
+        <w:r>
+          <w:rPr>
+            <w:rFonts w:cs="Times New Roman"/>
+          </w:rPr>
+          <w:t>. injections of insulin (</w:t>
+        </w:r>
+        <w:proofErr w:type="spellStart"/>
+        <w:r>
+          <w:rPr>
+            <w:rFonts w:cs="Times New Roman"/>
+          </w:rPr>
+          <w:t>Humulin</w:t>
+        </w:r>
+        <w:proofErr w:type="spellEnd"/>
+        <w:r>
+          <w:rPr>
+            <w:rFonts w:cs="Times New Roman"/>
+          </w:rPr>
+          <w:t xml:space="preserve"> R, Lilly, Indianapolis, </w:t>
+        </w:r>
+        <w:r>
+          <w:rPr>
+            <w:rFonts w:cs="Times New Roman"/>
+          </w:rPr>
           <w:t>IN, USA) at a concentration of 2.5</w:t>
         </w:r>
         <w:r>
           <w:rPr>
             <w:rFonts w:cs="Times New Roman"/>
-            <w:rPrChange w:id="58" w:author="Microsoft Office User" w:date="2017-01-31T11:09:00Z">
-              <w:rPr>
-                <w:rFonts w:ascii="Times New Roman" w:hAnsi="Times New Roman" w:cs="Times New Roman"/>
-                <w:sz w:val="32"/>
-                <w:szCs w:val="32"/>
-              </w:rPr>
-            </w:rPrChange>
-          </w:rPr>
-          <w:t> mU/g. Blood glucose was determined at 15-min intervals post-injection using a One Touch Ultra Glucometer (Lifescan).</w:t>
-        </w:r>
-        <w:commentRangeEnd w:id="55"/>
+          </w:rPr>
+          <w:t> </w:t>
+        </w:r>
+        <w:proofErr w:type="spellStart"/>
+        <w:r>
+          <w:rPr>
+            <w:rFonts w:cs="Times New Roman"/>
+          </w:rPr>
+          <w:t>mU</w:t>
+        </w:r>
+        <w:proofErr w:type="spellEnd"/>
+        <w:r>
+          <w:rPr>
+            <w:rFonts w:cs="Times New Roman"/>
+          </w:rPr>
+          <w:t>/g. Blood glucose was determined at 15-min intervals post-injection using a One Touch Ultra Glucometer (</w:t>
+        </w:r>
+        <w:proofErr w:type="spellStart"/>
+        <w:r>
+          <w:rPr>
+            <w:rFonts w:cs="Times New Roman"/>
+          </w:rPr>
+          <w:t>Lifescan</w:t>
+        </w:r>
+        <w:proofErr w:type="spellEnd"/>
+        <w:r>
+          <w:rPr>
+            <w:rFonts w:cs="Times New Roman"/>
+          </w:rPr>
+          <w:t>).</w:t>
+        </w:r>
+        <w:commentRangeEnd w:id="54"/>
         <w:r>
           <w:rPr>
             <w:rStyle w:val="CommentReference"/>
           </w:rPr>
-          <w:commentReference w:id="55"/>
+          <w:commentReference w:id="54"/>
         </w:r>
       </w:ins>
     </w:p>
@@ -634,13 +831,10 @@
           <w:numId w:val="2"/>
         </w:numPr>
         <w:rPr>
-          <w:ins w:id="59" w:author="Microsoft Office User" w:date="2017-01-28T14:14:00Z"/>
-        </w:rPr>
-        <w:pPrChange w:id="60" w:author="Microsoft Office User" w:date="2017-01-28T14:13:00Z">
-          <w:pPr/>
-        </w:pPrChange>
-      </w:pPr>
-      <w:ins w:id="61" w:author="Microsoft Office User" w:date="2017-01-28T14:14:00Z">
+          <w:ins w:id="56" w:author="Microsoft Office User" w:date="2017-01-28T14:14:00Z"/>
+        </w:rPr>
+      </w:pPr>
+      <w:ins w:id="57" w:author="Microsoft Office User" w:date="2017-01-28T14:14:00Z">
         <w:r>
           <w:t>Clamp (get from metabolic phenotyping core?)</w:t>
         </w:r>
@@ -654,13 +848,10 @@
           <w:numId w:val="2"/>
         </w:numPr>
         <w:rPr>
-          <w:ins w:id="62" w:author="Microsoft Office User" w:date="2017-01-28T14:18:00Z"/>
-        </w:rPr>
-        <w:pPrChange w:id="63" w:author="Microsoft Office User" w:date="2017-01-28T14:13:00Z">
-          <w:pPr/>
-        </w:pPrChange>
-      </w:pPr>
-      <w:ins w:id="64" w:author="Microsoft Office User" w:date="2017-01-28T14:15:00Z">
+          <w:ins w:id="58" w:author="Microsoft Office User" w:date="2017-01-28T14:18:00Z"/>
+        </w:rPr>
+      </w:pPr>
+      <w:ins w:id="59" w:author="Microsoft Office User" w:date="2017-01-28T14:15:00Z">
         <w:r>
           <w:lastRenderedPageBreak/>
           <w:t>Serum ALT-get from Hochberg paper</w:t>
@@ -675,13 +866,10 @@
           <w:numId w:val="2"/>
         </w:numPr>
         <w:rPr>
-          <w:ins w:id="65" w:author="Microsoft Office User" w:date="2017-01-31T10:43:00Z"/>
-        </w:rPr>
-        <w:pPrChange w:id="66" w:author="Microsoft Office User" w:date="2017-01-28T14:13:00Z">
-          <w:pPr/>
-        </w:pPrChange>
-      </w:pPr>
-      <w:ins w:id="67" w:author="Microsoft Office User" w:date="2017-01-28T14:18:00Z">
+          <w:ins w:id="60" w:author="Microsoft Office User" w:date="2017-01-31T10:43:00Z"/>
+        </w:rPr>
+      </w:pPr>
+      <w:ins w:id="61" w:author="Microsoft Office User" w:date="2017-01-28T14:18:00Z">
         <w:r>
           <w:t xml:space="preserve">Cell culture </w:t>
         </w:r>
@@ -691,85 +879,85 @@
       <w:pPr>
         <w:pStyle w:val="ListParagraph"/>
         <w:rPr>
-          <w:ins w:id="68" w:author="Microsoft Office User" w:date="2017-01-28T14:15:00Z"/>
-          <w:color w:val="000000" w:themeColor="text1"/>
-        </w:rPr>
-      </w:pPr>
+          <w:ins w:id="62" w:author="Microsoft Office User" w:date="2017-01-28T14:15:00Z"/>
+          <w:color w:val="000000" w:themeColor="text1"/>
+        </w:rPr>
+      </w:pPr>
+      <w:ins w:id="63" w:author="Microsoft Office User" w:date="2017-01-31T10:43:00Z">
+        <w:r>
+          <w:rPr>
+            <w:color w:val="000000" w:themeColor="text1"/>
+          </w:rPr>
+          <w:t>3</w:t>
+        </w:r>
+        <w:r>
+          <w:rPr>
+            <w:color w:val="000000" w:themeColor="text1"/>
+          </w:rPr>
+          <w:t xml:space="preserve">T3-L1 </w:t>
+        </w:r>
+      </w:ins>
+      <w:ins w:id="64" w:author="Microsoft Office User" w:date="2017-01-31T10:54:00Z">
+        <w:r>
+          <w:rPr>
+            <w:color w:val="000000" w:themeColor="text1"/>
+          </w:rPr>
+          <w:t>fibroblasts (</w:t>
+        </w:r>
+      </w:ins>
+      <w:ins w:id="65" w:author="Microsoft Office User" w:date="2017-01-31T10:43:00Z">
+        <w:r>
+          <w:rPr>
+            <w:color w:val="000000" w:themeColor="text1"/>
+          </w:rPr>
+          <w:t>pre</w:t>
+        </w:r>
+      </w:ins>
+      <w:ins w:id="66" w:author="Microsoft Office User" w:date="2017-01-31T10:53:00Z">
+        <w:r>
+          <w:rPr>
+            <w:color w:val="000000" w:themeColor="text1"/>
+          </w:rPr>
+          <w:t>-</w:t>
+        </w:r>
+      </w:ins>
+      <w:ins w:id="67" w:author="Microsoft Office User" w:date="2017-01-31T10:43:00Z">
+        <w:r>
+          <w:rPr>
+            <w:color w:val="000000" w:themeColor="text1"/>
+          </w:rPr>
+          <w:t>a</w:t>
+        </w:r>
+        <w:r>
+          <w:rPr>
+            <w:color w:val="000000" w:themeColor="text1"/>
+          </w:rPr>
+          <w:t>dipocytes</w:t>
+        </w:r>
+      </w:ins>
+      <w:ins w:id="68" w:author="Microsoft Office User" w:date="2017-01-31T10:54:00Z">
+        <w:r>
+          <w:rPr>
+            <w:color w:val="000000" w:themeColor="text1"/>
+          </w:rPr>
+          <w:t>)</w:t>
+        </w:r>
+      </w:ins>
       <w:ins w:id="69" w:author="Microsoft Office User" w:date="2017-01-31T10:43:00Z">
         <w:r>
           <w:rPr>
             <w:color w:val="000000" w:themeColor="text1"/>
           </w:rPr>
-          <w:t>3</w:t>
+          <w:t xml:space="preserve"> were cultured in 10% newborn calf serum,</w:t>
         </w:r>
         <w:r>
           <w:rPr>
             <w:color w:val="000000" w:themeColor="text1"/>
           </w:rPr>
-          <w:t xml:space="preserve">T3-L1 </w:t>
-        </w:r>
-      </w:ins>
-      <w:ins w:id="70" w:author="Microsoft Office User" w:date="2017-01-31T10:54:00Z">
-        <w:r>
-          <w:rPr>
-            <w:color w:val="000000" w:themeColor="text1"/>
-          </w:rPr>
-          <w:t>fibroblasts (</w:t>
-        </w:r>
-      </w:ins>
-      <w:ins w:id="71" w:author="Microsoft Office User" w:date="2017-01-31T10:43:00Z">
-        <w:r>
-          <w:rPr>
-            <w:color w:val="000000" w:themeColor="text1"/>
-          </w:rPr>
-          <w:t>pre</w:t>
-        </w:r>
-      </w:ins>
-      <w:ins w:id="72" w:author="Microsoft Office User" w:date="2017-01-31T10:53:00Z">
-        <w:r>
-          <w:rPr>
-            <w:color w:val="000000" w:themeColor="text1"/>
-          </w:rPr>
-          <w:t>-</w:t>
-        </w:r>
-      </w:ins>
-      <w:ins w:id="73" w:author="Microsoft Office User" w:date="2017-01-31T10:43:00Z">
-        <w:r>
-          <w:rPr>
-            <w:color w:val="000000" w:themeColor="text1"/>
-          </w:rPr>
-          <w:t>a</w:t>
-        </w:r>
-        <w:r>
-          <w:rPr>
-            <w:color w:val="000000" w:themeColor="text1"/>
-          </w:rPr>
-          <w:t>dipocytes</w:t>
-        </w:r>
-      </w:ins>
-      <w:ins w:id="74" w:author="Microsoft Office User" w:date="2017-01-31T10:54:00Z">
-        <w:r>
-          <w:rPr>
-            <w:color w:val="000000" w:themeColor="text1"/>
-          </w:rPr>
-          <w:t>)</w:t>
-        </w:r>
-      </w:ins>
-      <w:ins w:id="75" w:author="Microsoft Office User" w:date="2017-01-31T10:43:00Z">
-        <w:r>
-          <w:rPr>
-            <w:color w:val="000000" w:themeColor="text1"/>
-          </w:rPr>
-          <w:t xml:space="preserve"> were cultured in 10% newborn calf serum,</w:t>
-        </w:r>
-        <w:r>
-          <w:rPr>
-            <w:color w:val="000000" w:themeColor="text1"/>
-          </w:rPr>
           <w:t xml:space="preserve"> high glucose </w:t>
         </w:r>
       </w:ins>
-      <w:ins w:id="76" w:author="Microsoft Office User" w:date="2017-01-31T10:47:00Z">
+      <w:ins w:id="70" w:author="Microsoft Office User" w:date="2017-01-31T10:47:00Z">
         <w:r>
           <w:rPr>
             <w:rFonts w:cs="Arial"/>
@@ -787,7 +975,7 @@
           <w:t xml:space="preserve"> (</w:t>
         </w:r>
       </w:ins>
-      <w:ins w:id="77" w:author="Microsoft Office User" w:date="2017-01-31T10:43:00Z">
+      <w:ins w:id="71" w:author="Microsoft Office User" w:date="2017-01-31T10:43:00Z">
         <w:r>
           <w:rPr>
             <w:color w:val="000000" w:themeColor="text1"/>
@@ -795,7 +983,7 @@
           <w:t>DMEM</w:t>
         </w:r>
       </w:ins>
-      <w:ins w:id="78" w:author="Microsoft Office User" w:date="2017-01-31T10:47:00Z">
+      <w:ins w:id="72" w:author="Microsoft Office User" w:date="2017-01-31T10:47:00Z">
         <w:r>
           <w:rPr>
             <w:color w:val="000000" w:themeColor="text1"/>
@@ -803,7 +991,7 @@
           <w:t>)</w:t>
         </w:r>
       </w:ins>
-      <w:ins w:id="79" w:author="Microsoft Office User" w:date="2017-01-31T10:44:00Z">
+      <w:ins w:id="73" w:author="Microsoft Office User" w:date="2017-01-31T10:44:00Z">
         <w:r>
           <w:rPr>
             <w:color w:val="000000" w:themeColor="text1"/>
@@ -811,7 +999,7 @@
           <w:t xml:space="preserve"> with </w:t>
         </w:r>
       </w:ins>
-      <w:ins w:id="80" w:author="Microsoft Office User" w:date="2017-01-31T10:45:00Z">
+      <w:ins w:id="74" w:author="Microsoft Office User" w:date="2017-01-31T10:45:00Z">
         <w:r>
           <w:rPr>
             <w:color w:val="000000" w:themeColor="text1"/>
@@ -819,23 +1007,31 @@
           <w:t xml:space="preserve">1% </w:t>
         </w:r>
       </w:ins>
-      <w:ins w:id="81" w:author="Microsoft Office User" w:date="2017-01-31T10:44:00Z">
+      <w:proofErr w:type="spellStart"/>
+      <w:ins w:id="75" w:author="Microsoft Office User" w:date="2017-01-31T10:44:00Z">
         <w:r>
           <w:rPr>
             <w:color w:val="000000" w:themeColor="text1"/>
           </w:rPr>
-          <w:t xml:space="preserve">pencilin, </w:t>
-        </w:r>
-      </w:ins>
-      <w:ins w:id="82" w:author="Microsoft Office User" w:date="2017-01-31T10:55:00Z">
+          <w:t>pencilin</w:t>
+        </w:r>
+        <w:proofErr w:type="spellEnd"/>
         <w:r>
           <w:rPr>
             <w:color w:val="000000" w:themeColor="text1"/>
           </w:rPr>
+          <w:t xml:space="preserve">, </w:t>
+        </w:r>
+      </w:ins>
+      <w:ins w:id="76" w:author="Microsoft Office User" w:date="2017-01-31T10:55:00Z">
+        <w:r>
+          <w:rPr>
+            <w:color w:val="000000" w:themeColor="text1"/>
+          </w:rPr>
           <w:t>streptomycin</w:t>
         </w:r>
       </w:ins>
-      <w:ins w:id="83" w:author="Microsoft Office User" w:date="2017-01-31T10:44:00Z">
+      <w:ins w:id="77" w:author="Microsoft Office User" w:date="2017-01-31T10:44:00Z">
         <w:r>
           <w:rPr>
             <w:color w:val="000000" w:themeColor="text1"/>
@@ -843,7 +1039,7 @@
           <w:t xml:space="preserve"> and </w:t>
         </w:r>
       </w:ins>
-      <w:ins w:id="84" w:author="Microsoft Office User" w:date="2017-01-31T10:55:00Z">
+      <w:ins w:id="78" w:author="Microsoft Office User" w:date="2017-01-31T10:55:00Z">
         <w:r>
           <w:rPr>
             <w:color w:val="000000" w:themeColor="text1"/>
@@ -851,7 +1047,7 @@
           <w:t>glutamine</w:t>
         </w:r>
       </w:ins>
-      <w:ins w:id="85" w:author="Microsoft Office User" w:date="2017-01-31T10:45:00Z">
+      <w:ins w:id="79" w:author="Microsoft Office User" w:date="2017-01-31T10:45:00Z">
         <w:r>
           <w:rPr>
             <w:color w:val="000000" w:themeColor="text1"/>
@@ -859,7 +1055,7 @@
           <w:t xml:space="preserve"> until </w:t>
         </w:r>
       </w:ins>
-      <w:ins w:id="86" w:author="Microsoft Office User" w:date="2017-01-31T10:51:00Z">
+      <w:ins w:id="80" w:author="Microsoft Office User" w:date="2017-01-31T10:51:00Z">
         <w:r>
           <w:rPr>
             <w:color w:val="000000" w:themeColor="text1"/>
@@ -867,7 +1063,7 @@
           <w:t xml:space="preserve">confluence. </w:t>
         </w:r>
       </w:ins>
-      <w:ins w:id="87" w:author="Microsoft Office User" w:date="2017-01-31T10:52:00Z">
+      <w:ins w:id="81" w:author="Microsoft Office User" w:date="2017-01-31T10:52:00Z">
         <w:r>
           <w:rPr>
             <w:color w:val="000000" w:themeColor="text1"/>
@@ -875,7 +1071,7 @@
           <w:t xml:space="preserve">A differentiation cocktail including </w:t>
         </w:r>
       </w:ins>
-      <w:ins w:id="88" w:author="Microsoft Office User" w:date="2017-01-31T11:00:00Z">
+      <w:ins w:id="82" w:author="Microsoft Office User" w:date="2017-01-31T11:00:00Z">
         <w:r>
           <w:rPr>
             <w:color w:val="000000" w:themeColor="text1"/>
@@ -883,8 +1079,8 @@
           <w:t xml:space="preserve">250nM </w:t>
         </w:r>
       </w:ins>
-      <w:commentRangeStart w:id="89"/>
-      <w:ins w:id="90" w:author="Microsoft Office User" w:date="2017-01-31T10:52:00Z">
+      <w:commentRangeStart w:id="83"/>
+      <w:ins w:id="84" w:author="Microsoft Office User" w:date="2017-01-31T10:52:00Z">
         <w:r>
           <w:rPr>
             <w:color w:val="000000" w:themeColor="text1"/>
@@ -892,16 +1088,16 @@
           <w:t>dexamethasone</w:t>
         </w:r>
       </w:ins>
-      <w:commentRangeEnd w:id="89"/>
-      <w:ins w:id="91" w:author="Microsoft Office User" w:date="2017-01-31T10:57:00Z">
+      <w:commentRangeEnd w:id="83"/>
+      <w:ins w:id="85" w:author="Microsoft Office User" w:date="2017-01-31T10:57:00Z">
         <w:r>
           <w:rPr>
             <w:rStyle w:val="CommentReference"/>
           </w:rPr>
-          <w:commentReference w:id="89"/>
-        </w:r>
-      </w:ins>
-      <w:ins w:id="92" w:author="Microsoft Office User" w:date="2017-01-31T10:52:00Z">
+          <w:commentReference w:id="83"/>
+        </w:r>
+      </w:ins>
+      <w:ins w:id="86" w:author="Microsoft Office User" w:date="2017-01-31T10:52:00Z">
         <w:r>
           <w:rPr>
             <w:color w:val="000000" w:themeColor="text1"/>
@@ -909,7 +1105,7 @@
           <w:t xml:space="preserve">, </w:t>
         </w:r>
       </w:ins>
-      <w:ins w:id="93" w:author="Microsoft Office User" w:date="2017-01-31T10:53:00Z">
+      <w:ins w:id="87" w:author="Microsoft Office User" w:date="2017-01-31T10:53:00Z">
         <w:r>
           <w:rPr>
             <w:rFonts w:cs="Helvetica"/>
@@ -925,7 +1121,7 @@
           <w:t xml:space="preserve"> and insulin </w:t>
         </w:r>
       </w:ins>
-      <w:ins w:id="94" w:author="Microsoft Office User" w:date="2017-01-31T10:54:00Z">
+      <w:ins w:id="88" w:author="Microsoft Office User" w:date="2017-01-31T10:54:00Z">
         <w:r>
           <w:rPr>
             <w:rFonts w:cs="Helvetica"/>
@@ -934,43 +1130,75 @@
           <w:t>in 10% fetal bovine serum, high glucose DMEM with 1% PSG</w:t>
         </w:r>
       </w:ins>
-      <w:ins w:id="95" w:author="Microsoft Office User" w:date="2017-01-31T10:56:00Z">
+      <w:ins w:id="89" w:author="Microsoft Office User" w:date="2017-01-31T10:56:00Z">
         <w:r>
           <w:rPr>
             <w:rFonts w:cs="Helvetica"/>
             <w:color w:val="1C1C1C"/>
           </w:rPr>
-          <w:t xml:space="preserve"> at two days post confluence</w:t>
-        </w:r>
-      </w:ins>
-      <w:ins w:id="96" w:author="Microsoft Office User" w:date="2017-01-31T10:58:00Z">
+          <w:t xml:space="preserve"> at two </w:t>
+        </w:r>
+        <w:proofErr w:type="gramStart"/>
         <w:r>
           <w:rPr>
             <w:rFonts w:cs="Helvetica"/>
             <w:color w:val="1C1C1C"/>
           </w:rPr>
-          <w:t xml:space="preserve"> for four days</w:t>
-        </w:r>
-      </w:ins>
-      <w:ins w:id="97" w:author="Microsoft Office User" w:date="2017-01-31T10:54:00Z">
+          <w:t>days</w:t>
+        </w:r>
+        <w:proofErr w:type="gramEnd"/>
         <w:r>
           <w:rPr>
             <w:rFonts w:cs="Helvetica"/>
             <w:color w:val="1C1C1C"/>
           </w:rPr>
-          <w:t>.</w:t>
-        </w:r>
-      </w:ins>
-      <w:ins w:id="98" w:author="Microsoft Office User" w:date="2017-01-31T10:58:00Z">
+          <w:t xml:space="preserve"> post confluence</w:t>
+        </w:r>
+      </w:ins>
+      <w:ins w:id="90" w:author="Microsoft Office User" w:date="2017-01-31T10:58:00Z">
         <w:r>
           <w:rPr>
             <w:rFonts w:cs="Helvetica"/>
             <w:color w:val="1C1C1C"/>
           </w:rPr>
-          <w:t xml:space="preserve"> Media was then replaced including only insulin in the cocktail for an additional three days. The following three days cells remained in </w:t>
-        </w:r>
-      </w:ins>
-      <w:ins w:id="99" w:author="Microsoft Office User" w:date="2017-01-31T11:00:00Z">
+          <w:t xml:space="preserve"> for four days</w:t>
+        </w:r>
+      </w:ins>
+      <w:ins w:id="91" w:author="Microsoft Office User" w:date="2017-01-31T10:54:00Z">
+        <w:r>
+          <w:rPr>
+            <w:rFonts w:cs="Helvetica"/>
+            <w:color w:val="1C1C1C"/>
+          </w:rPr>
+          <w:t>.</w:t>
+        </w:r>
+      </w:ins>
+      <w:ins w:id="92" w:author="Microsoft Office User" w:date="2017-01-31T10:58:00Z">
+        <w:r>
+          <w:rPr>
+            <w:rFonts w:cs="Helvetica"/>
+            <w:color w:val="1C1C1C"/>
+          </w:rPr>
+          <w:t xml:space="preserve"> Media was then replaced including only insulin in the cocktail for an additional three days. The following three </w:t>
+        </w:r>
+        <w:proofErr w:type="gramStart"/>
+        <w:r>
+          <w:rPr>
+            <w:rFonts w:cs="Helvetica"/>
+            <w:color w:val="1C1C1C"/>
+          </w:rPr>
+          <w:t>days</w:t>
+        </w:r>
+        <w:proofErr w:type="gramEnd"/>
+        <w:r>
+          <w:rPr>
+            <w:rFonts w:cs="Helvetica"/>
+            <w:color w:val="1C1C1C"/>
+          </w:rPr>
+          <w:t xml:space="preserve"> cells remained in </w:t>
+        </w:r>
+      </w:ins>
+      <w:ins w:id="93" w:author="Microsoft Office User" w:date="2017-01-31T11:00:00Z">
         <w:r>
           <w:rPr>
             <w:rFonts w:cs="Helvetica"/>
@@ -995,20 +1223,20 @@
           <w:numId w:val="2"/>
         </w:numPr>
         <w:rPr>
-          <w:ins w:id="100" w:author="Microsoft Office User" w:date="2017-01-28T14:16:00Z"/>
-        </w:rPr>
-      </w:pPr>
-      <w:ins w:id="101" w:author="Microsoft Office User" w:date="2017-01-28T14:15:00Z">
+          <w:ins w:id="94" w:author="Microsoft Office User" w:date="2017-01-28T14:16:00Z"/>
+        </w:rPr>
+      </w:pPr>
+      <w:ins w:id="95" w:author="Microsoft Office User" w:date="2017-01-28T14:15:00Z">
         <w:r>
           <w:t>Liver</w:t>
         </w:r>
       </w:ins>
-      <w:ins w:id="102" w:author="Microsoft Office User" w:date="2017-01-28T14:16:00Z">
+      <w:ins w:id="96" w:author="Microsoft Office User" w:date="2017-01-28T14:16:00Z">
         <w:r>
           <w:t xml:space="preserve"> and cells</w:t>
         </w:r>
       </w:ins>
-      <w:ins w:id="103" w:author="Microsoft Office User" w:date="2017-01-28T14:15:00Z">
+      <w:ins w:id="97" w:author="Microsoft Office User" w:date="2017-01-28T14:15:00Z">
         <w:r>
           <w:t xml:space="preserve"> TG/TG assay</w:t>
         </w:r>
@@ -1022,10 +1250,10 @@
           <w:numId w:val="2"/>
         </w:numPr>
         <w:rPr>
-          <w:ins w:id="104" w:author="Microsoft Office User" w:date="2017-02-02T13:13:00Z"/>
-        </w:rPr>
-      </w:pPr>
-      <w:ins w:id="105" w:author="Microsoft Office User" w:date="2017-02-02T13:12:00Z">
+          <w:ins w:id="98" w:author="Microsoft Office User" w:date="2017-02-02T13:13:00Z"/>
+        </w:rPr>
+      </w:pPr>
+      <w:ins w:id="99" w:author="Microsoft Office User" w:date="2017-02-02T13:12:00Z">
         <w:r>
           <w:t>Histology</w:t>
         </w:r>
@@ -1035,244 +1263,244 @@
       <w:pPr>
         <w:pStyle w:val="ListParagraph"/>
         <w:rPr>
-          <w:ins w:id="106" w:author="Microsoft Office User" w:date="2017-01-28T14:17:00Z"/>
-        </w:rPr>
-      </w:pPr>
-      <w:ins w:id="107" w:author="Microsoft Office User" w:date="2017-02-02T13:13:00Z">
+          <w:ins w:id="100" w:author="Microsoft Office User" w:date="2017-01-28T14:17:00Z"/>
+        </w:rPr>
+      </w:pPr>
+      <w:ins w:id="101" w:author="Microsoft Office User" w:date="2017-02-02T13:13:00Z">
         <w:r>
           <w:t xml:space="preserve">The liver, IWAT, EWAT, BAT and </w:t>
         </w:r>
-        <w:commentRangeStart w:id="108"/>
+        <w:commentRangeStart w:id="102"/>
         <w:r>
           <w:t>pancreas</w:t>
         </w:r>
       </w:ins>
-      <w:commentRangeEnd w:id="108"/>
-      <w:ins w:id="109" w:author="Microsoft Office User" w:date="2017-02-02T16:00:00Z">
+      <w:commentRangeEnd w:id="102"/>
+      <w:ins w:id="103" w:author="Microsoft Office User" w:date="2017-02-02T16:00:00Z">
         <w:r>
           <w:rPr>
             <w:rStyle w:val="CommentReference"/>
           </w:rPr>
-          <w:commentReference w:id="108"/>
-        </w:r>
-      </w:ins>
-      <w:ins w:id="110" w:author="Microsoft Office User" w:date="2017-02-02T13:13:00Z">
+          <w:commentReference w:id="102"/>
+        </w:r>
+      </w:ins>
+      <w:ins w:id="104" w:author="Microsoft Office User" w:date="2017-02-02T13:13:00Z">
         <w:r>
           <w:t xml:space="preserve"> were </w:t>
         </w:r>
       </w:ins>
-      <w:ins w:id="111" w:author="Microsoft Office User" w:date="2017-02-02T13:14:00Z">
+      <w:ins w:id="105" w:author="Microsoft Office User" w:date="2017-02-02T13:14:00Z">
         <w:r>
           <w:t xml:space="preserve">kept in 10% formalin for 24 hours and then </w:t>
         </w:r>
       </w:ins>
+      <w:ins w:id="106" w:author="Microsoft Office User" w:date="2017-02-02T13:15:00Z">
+        <w:r>
+          <w:t>stored</w:t>
+        </w:r>
+      </w:ins>
+      <w:ins w:id="107" w:author="Microsoft Office User" w:date="2017-02-02T13:14:00Z">
+        <w:r>
+          <w:t xml:space="preserve"> in 70% e</w:t>
+        </w:r>
+        <w:r>
+          <w:t>t</w:t>
+        </w:r>
+      </w:ins>
+      <w:ins w:id="108" w:author="Microsoft Office User" w:date="2017-02-02T16:08:00Z">
+        <w:r>
+          <w:t>hanol</w:t>
+        </w:r>
+      </w:ins>
+      <w:ins w:id="109" w:author="Microsoft Office User" w:date="2017-02-02T13:14:00Z">
+        <w:r>
+          <w:t xml:space="preserve"> </w:t>
+        </w:r>
+      </w:ins>
+      <w:ins w:id="110" w:author="Microsoft Office User" w:date="2017-02-02T13:15:00Z">
+        <w:r>
+          <w:t xml:space="preserve">until further processing. Following a series of wash steps, tissues were embedded in </w:t>
+        </w:r>
+      </w:ins>
+      <w:ins w:id="111" w:author="Microsoft Office User" w:date="2017-02-02T13:16:00Z">
+        <w:r>
+          <w:t>paraffin</w:t>
+        </w:r>
+      </w:ins>
       <w:ins w:id="112" w:author="Microsoft Office User" w:date="2017-02-02T13:15:00Z">
         <w:r>
-          <w:t>stored</w:t>
-        </w:r>
-      </w:ins>
-      <w:ins w:id="113" w:author="Microsoft Office User" w:date="2017-02-02T13:14:00Z">
-        <w:r>
-          <w:t xml:space="preserve"> in 70% e</w:t>
-        </w:r>
-        <w:r>
-          <w:t>t</w:t>
-        </w:r>
-      </w:ins>
-      <w:ins w:id="114" w:author="Microsoft Office User" w:date="2017-02-02T16:08:00Z">
-        <w:r>
-          <w:t>hanol</w:t>
-        </w:r>
-      </w:ins>
-      <w:ins w:id="115" w:author="Microsoft Office User" w:date="2017-02-02T13:14:00Z">
-        <w:r>
           <w:t xml:space="preserve"> </w:t>
         </w:r>
       </w:ins>
-      <w:ins w:id="116" w:author="Microsoft Office User" w:date="2017-02-02T13:15:00Z">
-        <w:r>
-          <w:t xml:space="preserve">until further processing. Following a series of wash steps, tissues were embedded in </w:t>
-        </w:r>
-      </w:ins>
-      <w:ins w:id="117" w:author="Microsoft Office User" w:date="2017-02-02T13:16:00Z">
-        <w:r>
-          <w:t>paraffin</w:t>
-        </w:r>
-      </w:ins>
-      <w:ins w:id="118" w:author="Microsoft Office User" w:date="2017-02-02T13:15:00Z">
+      <w:ins w:id="113" w:author="Microsoft Office User" w:date="2017-02-02T13:16:00Z">
+        <w:r>
+          <w:t xml:space="preserve">wax and sent to </w:t>
+        </w:r>
+      </w:ins>
+      <w:ins w:id="114" w:author="Microsoft Office User" w:date="2017-02-02T16:05:00Z">
+        <w:r>
+          <w:t xml:space="preserve">either </w:t>
+        </w:r>
+      </w:ins>
+      <w:ins w:id="115" w:author="Microsoft Office User" w:date="2017-02-02T13:16:00Z">
+        <w:r>
+          <w:t xml:space="preserve">the University of Michigan </w:t>
+        </w:r>
+      </w:ins>
+      <w:ins w:id="116" w:author="Microsoft Office User" w:date="2017-02-02T16:06:00Z">
+        <w:r>
+          <w:t>U</w:t>
+        </w:r>
+      </w:ins>
+      <w:ins w:id="117" w:author="Microsoft Office User" w:date="2017-02-02T16:07:00Z">
+        <w:r>
+          <w:t xml:space="preserve">niversity of </w:t>
+        </w:r>
+      </w:ins>
+      <w:ins w:id="118" w:author="Microsoft Office User" w:date="2017-02-02T16:06:00Z">
+        <w:r>
+          <w:t>M</w:t>
+        </w:r>
+      </w:ins>
+      <w:ins w:id="119" w:author="Microsoft Office User" w:date="2017-02-02T16:07:00Z">
+        <w:r>
+          <w:t xml:space="preserve">ichigan </w:t>
+        </w:r>
+      </w:ins>
+      <w:ins w:id="120" w:author="Microsoft Office User" w:date="2017-02-02T16:06:00Z">
+        <w:r>
+          <w:t>Comprehensive Cancer C</w:t>
+        </w:r>
+      </w:ins>
+      <w:ins w:id="121" w:author="Microsoft Office User" w:date="2017-02-02T16:07:00Z">
+        <w:r>
+          <w:t>enter</w:t>
+        </w:r>
+      </w:ins>
+      <w:ins w:id="122" w:author="Microsoft Office User" w:date="2017-02-02T16:06:00Z">
         <w:r>
           <w:t xml:space="preserve"> </w:t>
         </w:r>
       </w:ins>
-      <w:ins w:id="119" w:author="Microsoft Office User" w:date="2017-02-02T13:16:00Z">
-        <w:r>
-          <w:t xml:space="preserve">wax and sent to </w:t>
-        </w:r>
-      </w:ins>
-      <w:ins w:id="120" w:author="Microsoft Office User" w:date="2017-02-02T16:05:00Z">
-        <w:r>
-          <w:t xml:space="preserve">either </w:t>
-        </w:r>
-      </w:ins>
-      <w:ins w:id="121" w:author="Microsoft Office User" w:date="2017-02-02T13:16:00Z">
-        <w:r>
-          <w:t xml:space="preserve">the University of Michigan </w:t>
-        </w:r>
-      </w:ins>
-      <w:ins w:id="122" w:author="Microsoft Office User" w:date="2017-02-02T16:06:00Z">
-        <w:r>
-          <w:t>U</w:t>
-        </w:r>
-      </w:ins>
-      <w:ins w:id="123" w:author="Microsoft Office User" w:date="2017-02-02T16:07:00Z">
-        <w:r>
-          <w:t xml:space="preserve">niversity of </w:t>
-        </w:r>
-      </w:ins>
-      <w:ins w:id="124" w:author="Microsoft Office User" w:date="2017-02-02T16:06:00Z">
+      <w:ins w:id="123" w:author="Microsoft Office User" w:date="2017-02-02T13:16:00Z">
+        <w:r>
+          <w:t>Tissue</w:t>
+        </w:r>
+        <w:r>
+          <w:t xml:space="preserve"> Core</w:t>
+        </w:r>
+      </w:ins>
+      <w:ins w:id="124" w:author="Microsoft Office User" w:date="2017-02-02T16:05:00Z">
+        <w:r>
+          <w:t xml:space="preserve"> or the U</w:t>
+        </w:r>
+      </w:ins>
+      <w:ins w:id="125" w:author="Microsoft Office User" w:date="2017-02-02T16:07:00Z">
+        <w:r>
+          <w:t xml:space="preserve">nit for </w:t>
+        </w:r>
+      </w:ins>
+      <w:ins w:id="126" w:author="Microsoft Office User" w:date="2017-02-02T16:05:00Z">
+        <w:r>
+          <w:t>L</w:t>
+        </w:r>
+      </w:ins>
+      <w:ins w:id="127" w:author="Microsoft Office User" w:date="2017-02-02T16:08:00Z">
+        <w:r>
+          <w:t xml:space="preserve">aboratory </w:t>
+        </w:r>
+      </w:ins>
+      <w:ins w:id="128" w:author="Microsoft Office User" w:date="2017-02-02T16:05:00Z">
+        <w:r>
+          <w:t>A</w:t>
+        </w:r>
+      </w:ins>
+      <w:ins w:id="129" w:author="Microsoft Office User" w:date="2017-02-02T16:07:00Z">
+        <w:r>
+          <w:t xml:space="preserve">nimal </w:t>
+        </w:r>
+      </w:ins>
+      <w:ins w:id="130" w:author="Microsoft Office User" w:date="2017-02-02T16:05:00Z">
         <w:r>
           <w:t>M</w:t>
         </w:r>
       </w:ins>
-      <w:ins w:id="125" w:author="Microsoft Office User" w:date="2017-02-02T16:07:00Z">
-        <w:r>
-          <w:t xml:space="preserve">ichigan </w:t>
-        </w:r>
-      </w:ins>
-      <w:ins w:id="126" w:author="Microsoft Office User" w:date="2017-02-02T16:06:00Z">
-        <w:r>
-          <w:t>Comprehensive Cancer C</w:t>
-        </w:r>
-      </w:ins>
-      <w:ins w:id="127" w:author="Microsoft Office User" w:date="2017-02-02T16:07:00Z">
-        <w:r>
-          <w:t>enter</w:t>
-        </w:r>
-      </w:ins>
-      <w:ins w:id="128" w:author="Microsoft Office User" w:date="2017-02-02T16:06:00Z">
+      <w:ins w:id="131" w:author="Microsoft Office User" w:date="2017-02-02T16:07:00Z">
+        <w:r>
+          <w:t>edicine</w:t>
+        </w:r>
+      </w:ins>
+      <w:ins w:id="132" w:author="Microsoft Office User" w:date="2017-02-02T16:05:00Z">
         <w:r>
           <w:t xml:space="preserve"> </w:t>
         </w:r>
       </w:ins>
-      <w:ins w:id="129" w:author="Microsoft Office User" w:date="2017-02-02T13:16:00Z">
-        <w:r>
-          <w:t>Tissue</w:t>
-        </w:r>
+      <w:ins w:id="133" w:author="Microsoft Office User" w:date="2017-02-02T16:09:00Z">
+        <w:r>
+          <w:t>In-vivo Animal</w:t>
+        </w:r>
+      </w:ins>
+      <w:ins w:id="134" w:author="Microsoft Office User" w:date="2017-02-02T16:05:00Z">
         <w:r>
           <w:t xml:space="preserve"> Core</w:t>
         </w:r>
       </w:ins>
-      <w:ins w:id="130" w:author="Microsoft Office User" w:date="2017-02-02T16:05:00Z">
-        <w:r>
-          <w:t xml:space="preserve"> or the U</w:t>
-        </w:r>
-      </w:ins>
-      <w:ins w:id="131" w:author="Microsoft Office User" w:date="2017-02-02T16:07:00Z">
-        <w:r>
-          <w:t xml:space="preserve">nit for </w:t>
-        </w:r>
-      </w:ins>
-      <w:ins w:id="132" w:author="Microsoft Office User" w:date="2017-02-02T16:05:00Z">
-        <w:r>
-          <w:t>L</w:t>
-        </w:r>
-      </w:ins>
-      <w:ins w:id="133" w:author="Microsoft Office User" w:date="2017-02-02T16:08:00Z">
-        <w:r>
-          <w:t xml:space="preserve">aboratory </w:t>
-        </w:r>
-      </w:ins>
-      <w:ins w:id="134" w:author="Microsoft Office User" w:date="2017-02-02T16:05:00Z">
-        <w:r>
-          <w:t>A</w:t>
-        </w:r>
-      </w:ins>
-      <w:ins w:id="135" w:author="Microsoft Office User" w:date="2017-02-02T16:07:00Z">
-        <w:r>
-          <w:t xml:space="preserve">nimal </w:t>
-        </w:r>
-      </w:ins>
-      <w:ins w:id="136" w:author="Microsoft Office User" w:date="2017-02-02T16:05:00Z">
-        <w:r>
-          <w:t>M</w:t>
-        </w:r>
-      </w:ins>
-      <w:ins w:id="137" w:author="Microsoft Office User" w:date="2017-02-02T16:07:00Z">
-        <w:r>
-          <w:t>edicine</w:t>
-        </w:r>
-      </w:ins>
-      <w:ins w:id="138" w:author="Microsoft Office User" w:date="2017-02-02T16:05:00Z">
+      <w:ins w:id="135" w:author="Microsoft Office User" w:date="2017-02-02T16:08:00Z">
+        <w:r>
+          <w:t xml:space="preserve"> (University of Michigan, Ann Arbor)</w:t>
+        </w:r>
+      </w:ins>
+      <w:ins w:id="136" w:author="Microsoft Office User" w:date="2017-02-02T13:16:00Z">
         <w:r>
           <w:t xml:space="preserve"> </w:t>
         </w:r>
       </w:ins>
-      <w:ins w:id="139" w:author="Microsoft Office User" w:date="2017-02-02T16:09:00Z">
-        <w:r>
-          <w:t>In-vivo Animal</w:t>
-        </w:r>
-      </w:ins>
-      <w:ins w:id="140" w:author="Microsoft Office User" w:date="2017-02-02T16:05:00Z">
-        <w:r>
-          <w:t xml:space="preserve"> Core</w:t>
-        </w:r>
-      </w:ins>
-      <w:ins w:id="141" w:author="Microsoft Office User" w:date="2017-02-02T16:08:00Z">
-        <w:r>
-          <w:t xml:space="preserve"> (University of Michigan, Ann Arbor)</w:t>
-        </w:r>
-      </w:ins>
-      <w:ins w:id="142" w:author="Microsoft Office User" w:date="2017-02-02T13:16:00Z">
+      <w:ins w:id="137" w:author="Microsoft Office User" w:date="2017-02-02T13:18:00Z">
+        <w:r>
+          <w:t xml:space="preserve">where they were </w:t>
+        </w:r>
+      </w:ins>
+      <w:ins w:id="138" w:author="Microsoft Office User" w:date="2017-02-02T13:17:00Z">
+        <w:r>
+          <w:t>processed</w:t>
+        </w:r>
+      </w:ins>
+      <w:ins w:id="139" w:author="Microsoft Office User" w:date="2017-02-02T13:18:00Z">
+        <w:r>
+          <w:t xml:space="preserve"> and stained</w:t>
+        </w:r>
+      </w:ins>
+      <w:ins w:id="140" w:author="Microsoft Office User" w:date="2017-02-02T13:17:00Z">
         <w:r>
           <w:t xml:space="preserve"> </w:t>
         </w:r>
       </w:ins>
-      <w:ins w:id="143" w:author="Microsoft Office User" w:date="2017-02-02T13:18:00Z">
-        <w:r>
-          <w:t xml:space="preserve">where they were </w:t>
-        </w:r>
-      </w:ins>
-      <w:ins w:id="144" w:author="Microsoft Office User" w:date="2017-02-02T13:17:00Z">
-        <w:r>
-          <w:t>processed</w:t>
-        </w:r>
-      </w:ins>
-      <w:ins w:id="145" w:author="Microsoft Office User" w:date="2017-02-02T13:18:00Z">
-        <w:r>
-          <w:t xml:space="preserve"> and stained</w:t>
-        </w:r>
-      </w:ins>
-      <w:ins w:id="146" w:author="Microsoft Office User" w:date="2017-02-02T13:17:00Z">
-        <w:r>
-          <w:t xml:space="preserve"> </w:t>
-        </w:r>
-      </w:ins>
-      <w:ins w:id="147" w:author="Microsoft Office User" w:date="2017-02-02T13:24:00Z">
+      <w:ins w:id="141" w:author="Microsoft Office User" w:date="2017-02-02T13:24:00Z">
         <w:r>
           <w:t>with</w:t>
         </w:r>
       </w:ins>
-      <w:ins w:id="148" w:author="Microsoft Office User" w:date="2017-02-02T13:17:00Z">
+      <w:ins w:id="142" w:author="Microsoft Office User" w:date="2017-02-02T13:17:00Z">
         <w:r>
           <w:t xml:space="preserve"> H&amp;E or trichrome</w:t>
         </w:r>
       </w:ins>
-      <w:ins w:id="149" w:author="Microsoft Office User" w:date="2017-02-02T13:24:00Z">
+      <w:ins w:id="143" w:author="Microsoft Office User" w:date="2017-02-02T13:24:00Z">
         <w:r>
           <w:t xml:space="preserve"> to assess cell morphology/inflammation and collagen formation</w:t>
         </w:r>
       </w:ins>
-      <w:ins w:id="150" w:author="Microsoft Office User" w:date="2017-02-02T16:00:00Z">
+      <w:ins w:id="144" w:author="Microsoft Office User" w:date="2017-02-02T16:00:00Z">
         <w:r>
           <w:t>,</w:t>
         </w:r>
       </w:ins>
-      <w:ins w:id="151" w:author="Microsoft Office User" w:date="2017-02-02T13:24:00Z">
+      <w:ins w:id="145" w:author="Microsoft Office User" w:date="2017-02-02T13:24:00Z">
         <w:r>
           <w:t xml:space="preserve"> respectively</w:t>
         </w:r>
       </w:ins>
-      <w:ins w:id="152" w:author="Microsoft Office User" w:date="2017-02-02T13:16:00Z">
+      <w:ins w:id="146" w:author="Microsoft Office User" w:date="2017-02-02T13:16:00Z">
         <w:r>
           <w:t>.</w:t>
         </w:r>
@@ -1286,10 +1514,10 @@
           <w:numId w:val="2"/>
         </w:numPr>
         <w:rPr>
-          <w:ins w:id="153" w:author="Microsoft Office User" w:date="2017-01-31T11:02:00Z"/>
-        </w:rPr>
-      </w:pPr>
-      <w:ins w:id="154" w:author="Microsoft Office User" w:date="2017-02-02T16:20:00Z">
+          <w:ins w:id="147" w:author="Microsoft Office User" w:date="2017-01-31T11:02:00Z"/>
+        </w:rPr>
+      </w:pPr>
+      <w:ins w:id="148" w:author="Microsoft Office User" w:date="2017-02-02T16:20:00Z">
         <w:r>
           <w:t xml:space="preserve">Analysis of mRNA </w:t>
         </w:r>
@@ -1299,69 +1527,82 @@
       <w:pPr>
         <w:pStyle w:val="ListParagraph"/>
         <w:rPr>
-          <w:ins w:id="155" w:author="Microsoft Office User" w:date="2017-01-28T14:17:00Z"/>
-        </w:rPr>
-      </w:pPr>
-      <w:ins w:id="156" w:author="Microsoft Office User" w:date="2017-01-31T11:03:00Z">
+          <w:ins w:id="149" w:author="Microsoft Office User" w:date="2017-01-28T14:17:00Z"/>
+        </w:rPr>
+      </w:pPr>
+      <w:ins w:id="150" w:author="Microsoft Office User" w:date="2017-01-31T11:03:00Z">
         <w:r>
           <w:t>Cells</w:t>
         </w:r>
       </w:ins>
-      <w:ins w:id="157" w:author="Microsoft Office User" w:date="2017-01-31T11:22:00Z">
+      <w:ins w:id="151" w:author="Microsoft Office User" w:date="2017-01-31T11:22:00Z">
         <w:r>
           <w:t xml:space="preserve"> and tissues</w:t>
         </w:r>
       </w:ins>
-      <w:ins w:id="158" w:author="Microsoft Office User" w:date="2017-01-31T11:03:00Z">
+      <w:ins w:id="152" w:author="Microsoft Office User" w:date="2017-01-31T11:03:00Z">
         <w:r>
           <w:t xml:space="preserve"> were </w:t>
         </w:r>
-        <w:commentRangeStart w:id="159"/>
+        <w:commentRangeStart w:id="153"/>
         <w:r>
           <w:t>lysed</w:t>
         </w:r>
       </w:ins>
-      <w:commentRangeEnd w:id="159"/>
-      <w:ins w:id="160" w:author="Microsoft Office User" w:date="2017-02-02T16:12:00Z">
+      <w:commentRangeEnd w:id="153"/>
+      <w:ins w:id="154" w:author="Microsoft Office User" w:date="2017-02-02T16:12:00Z">
         <w:r>
           <w:rPr>
             <w:rStyle w:val="CommentReference"/>
           </w:rPr>
-          <w:commentReference w:id="159"/>
-        </w:r>
-      </w:ins>
-      <w:ins w:id="161" w:author="Microsoft Office User" w:date="2017-01-31T11:03:00Z">
-        <w:r>
-          <w:t xml:space="preserve"> in TRIzol</w:t>
-        </w:r>
+          <w:commentReference w:id="153"/>
+        </w:r>
+      </w:ins>
+      <w:ins w:id="155" w:author="Microsoft Office User" w:date="2017-01-31T11:03:00Z">
+        <w:r>
+          <w:t xml:space="preserve"> in </w:t>
+        </w:r>
+        <w:proofErr w:type="spellStart"/>
+        <w:r>
+          <w:t>TRIzol</w:t>
+        </w:r>
+        <w:proofErr w:type="spellEnd"/>
         <w:r>
           <w:t xml:space="preserve"> </w:t>
         </w:r>
       </w:ins>
-      <w:ins w:id="162" w:author="Microsoft Office User" w:date="2017-02-02T16:17:00Z">
+      <w:ins w:id="156" w:author="Microsoft Office User" w:date="2017-02-02T16:17:00Z">
         <w:r>
           <w:t xml:space="preserve">and </w:t>
         </w:r>
       </w:ins>
-      <w:ins w:id="163" w:author="Microsoft Office User" w:date="2017-01-31T11:07:00Z">
+      <w:ins w:id="157" w:author="Microsoft Office User" w:date="2017-01-31T11:07:00Z">
         <w:r>
           <w:t xml:space="preserve">RNA was extracted using </w:t>
         </w:r>
       </w:ins>
-      <w:ins w:id="164" w:author="Microsoft Office User" w:date="2017-01-31T11:13:00Z">
+      <w:ins w:id="158" w:author="Microsoft Office User" w:date="2017-01-31T11:13:00Z">
         <w:r>
           <w:t xml:space="preserve">the </w:t>
         </w:r>
+        <w:proofErr w:type="spellStart"/>
         <w:r>
           <w:rPr>
             <w:rFonts w:cs="Times New Roman"/>
           </w:rPr>
-          <w:t>PureLink RNA mini kit (Life Technologies)</w:t>
-        </w:r>
+          <w:t>PureLink</w:t>
+        </w:r>
+        <w:proofErr w:type="spellEnd"/>
         <w:r>
           <w:rPr>
             <w:rFonts w:cs="Times New Roman"/>
           </w:rPr>
+          <w:t xml:space="preserve"> RNA mini kit (Life Technologies)</w:t>
+        </w:r>
+        <w:r>
+          <w:rPr>
+            <w:rFonts w:cs="Times New Roman"/>
+          </w:rPr>
           <w:t>.</w:t>
         </w:r>
         <w:r>
@@ -1371,7 +1612,7 @@
           <w:t xml:space="preserve"> cDNA was synthesized from 0.5-1</w:t>
         </w:r>
       </w:ins>
-      <w:ins w:id="165" w:author="Microsoft Office User" w:date="2017-01-31T11:14:00Z">
+      <w:ins w:id="159" w:author="Microsoft Office User" w:date="2017-01-31T11:14:00Z">
         <w:r>
           <w:rPr>
             <w:rFonts w:ascii="Symbol" w:hAnsi="Symbol" w:cs="Times New Roman"/>
@@ -1379,7 +1620,7 @@
           <w:t></w:t>
         </w:r>
       </w:ins>
-      <w:ins w:id="166" w:author="Microsoft Office User" w:date="2017-01-31T11:13:00Z">
+      <w:ins w:id="160" w:author="Microsoft Office User" w:date="2017-01-31T11:13:00Z">
         <w:r>
           <w:rPr>
             <w:rFonts w:cs="Times New Roman"/>
@@ -1387,7 +1628,7 @@
           <w:t>g</w:t>
         </w:r>
       </w:ins>
-      <w:ins w:id="167" w:author="Microsoft Office User" w:date="2017-01-31T11:14:00Z">
+      <w:ins w:id="161" w:author="Microsoft Office User" w:date="2017-01-31T11:14:00Z">
         <w:r>
           <w:rPr>
             <w:rFonts w:cs="Times New Roman"/>
@@ -1395,7 +1636,7 @@
           <w:t xml:space="preserve"> of RNA</w:t>
         </w:r>
       </w:ins>
-      <w:ins w:id="168" w:author="Microsoft Office User" w:date="2017-01-31T11:13:00Z">
+      <w:ins w:id="162" w:author="Microsoft Office User" w:date="2017-01-31T11:13:00Z">
         <w:r>
           <w:rPr>
             <w:rFonts w:cs="Times New Roman"/>
@@ -1403,7 +1644,7 @@
           <w:t xml:space="preserve"> </w:t>
         </w:r>
       </w:ins>
-      <w:ins w:id="169" w:author="Microsoft Office User" w:date="2017-01-31T11:17:00Z">
+      <w:ins w:id="163" w:author="Microsoft Office User" w:date="2017-01-31T11:17:00Z">
         <w:r>
           <w:rPr>
             <w:rFonts w:cs="Times New Roman"/>
@@ -1423,7 +1664,7 @@
           <w:t>.</w:t>
         </w:r>
       </w:ins>
-      <w:ins w:id="170" w:author="Microsoft Office User" w:date="2017-01-31T11:18:00Z">
+      <w:ins w:id="164" w:author="Microsoft Office User" w:date="2017-01-31T11:18:00Z">
         <w:r>
           <w:rPr>
             <w:rFonts w:cs="Times New Roman"/>
@@ -1455,7 +1696,7 @@
           <w:t>Power SYBR Green PCR Master Mix (Life Technologies)</w:t>
         </w:r>
       </w:ins>
-      <w:ins w:id="171" w:author="Microsoft Office User" w:date="2017-01-31T11:19:00Z">
+      <w:ins w:id="165" w:author="Microsoft Office User" w:date="2017-01-31T11:19:00Z">
         <w:r>
           <w:rPr>
             <w:rFonts w:cs="Times New Roman"/>
@@ -1463,7 +1704,7 @@
           <w:t xml:space="preserve"> were combined </w:t>
         </w:r>
       </w:ins>
-      <w:ins w:id="172" w:author="Microsoft Office User" w:date="2017-01-31T11:20:00Z">
+      <w:ins w:id="166" w:author="Microsoft Office User" w:date="2017-01-31T11:20:00Z">
         <w:r>
           <w:rPr>
             <w:rFonts w:cs="Times New Roman"/>
@@ -1471,7 +1712,7 @@
           <w:t xml:space="preserve">in </w:t>
         </w:r>
       </w:ins>
-      <w:ins w:id="173" w:author="Microsoft Office User" w:date="2017-01-31T11:19:00Z">
+      <w:ins w:id="167" w:author="Microsoft Office User" w:date="2017-01-31T11:19:00Z">
         <w:r>
           <w:rPr>
             <w:rFonts w:cs="Times New Roman"/>
@@ -1479,7 +1720,7 @@
           <w:t>accordance with the manufacturer</w:t>
         </w:r>
       </w:ins>
-      <w:ins w:id="174" w:author="Microsoft Office User" w:date="2017-01-31T11:20:00Z">
+      <w:ins w:id="168" w:author="Microsoft Office User" w:date="2017-01-31T11:20:00Z">
         <w:r>
           <w:rPr>
             <w:rFonts w:cs="Times New Roman"/>
@@ -1487,7 +1728,7 @@
           <w:t>’</w:t>
         </w:r>
       </w:ins>
-      <w:ins w:id="175" w:author="Microsoft Office User" w:date="2017-01-31T11:19:00Z">
+      <w:ins w:id="169" w:author="Microsoft Office User" w:date="2017-01-31T11:19:00Z">
         <w:r>
           <w:rPr>
             <w:rFonts w:cs="Times New Roman"/>
@@ -1495,7 +1736,7 @@
           <w:t xml:space="preserve">s </w:t>
         </w:r>
       </w:ins>
-      <w:ins w:id="176" w:author="Microsoft Office User" w:date="2017-01-31T11:20:00Z">
+      <w:ins w:id="170" w:author="Microsoft Office User" w:date="2017-01-31T11:20:00Z">
         <w:r>
           <w:rPr>
             <w:rFonts w:cs="Times New Roman"/>
@@ -1503,7 +1744,7 @@
           <w:t>guidelines and quantitative real-time PCR</w:t>
         </w:r>
       </w:ins>
-      <w:ins w:id="177" w:author="Microsoft Office User" w:date="2017-01-31T11:21:00Z">
+      <w:ins w:id="171" w:author="Microsoft Office User" w:date="2017-01-31T11:21:00Z">
         <w:r>
           <w:rPr>
             <w:rFonts w:cs="Times New Roman"/>
@@ -1511,7 +1752,7 @@
           <w:t xml:space="preserve"> was performed as previously described</w:t>
         </w:r>
       </w:ins>
-      <w:ins w:id="178" w:author="Microsoft Office User" w:date="2017-01-31T11:26:00Z">
+      <w:ins w:id="172" w:author="Microsoft Office User" w:date="2017-01-31T11:26:00Z">
         <w:r>
           <w:rPr>
             <w:rFonts w:cs="Times New Roman"/>
@@ -1519,7 +1760,7 @@
           <w:t xml:space="preserve"> </w:t>
         </w:r>
       </w:ins>
-      <w:ins w:id="179" w:author="Microsoft Office User" w:date="2017-01-31T11:27:00Z">
+      <w:ins w:id="173" w:author="Microsoft Office User" w:date="2017-01-31T11:27:00Z">
         <w:r>
           <w:rPr>
             <w:rFonts w:cs="Times New Roman"/>
@@ -1531,7 +1772,7 @@
         <w:rPr>
           <w:rFonts w:cs="Times New Roman"/>
         </w:rPr>
-        <w:instrText>ADDIN CSL_CITATION { "citationItems" : [ { "id" : "ITEM-1", "itemData" : { "DOI" : "10.2337/db13-1531", "ISBN" : "1939-327X (Electronic)\\r0012-1797 (Linking)", "ISSN" : "1939327X", "PMID" : "24722244", "abstract" : "Glycogen and lipid are major storage forms of energy that are tightly regulated by hormones and metabolic signals. Here, we demonstrate that feeding mice a high fat diet (HFD) increased hepatic glycogen, due to increased expression of the glycogenic scaffolding protein PTG/R5. PTG promoter activity was increased and glycogen levels were augmented in mice and cells after activation of mechanistic target of rapamycin complex 1 (mTORC1) and its downstream target sterol regulatory element binding protein 1 (SREBP1). Deletion of the PTG gene in mice prevented HFD-induced hepatic glycogen accumulation. Surprisingly, PTG deletion also blocked hepatic steatosis in HFD-fed mice, and reduced the expression of numerous lipogenic genes. Additionally, PTG deletion reduced fasting glucose and insulin levels in obese mice, while improving insulin sensitivity, a result of reduced hepatic glucose output. This metabolic crosstalk was due to decreased mTORC1 and SREBP activity in PTG knockout mice or knockdown cells, suggesting a positive feedback loop in which once accumulated, glycogen stimulates the mTORC1/SREBP1 pathway to shift energy storage to lipogenesis. Together, these data reveal a previously unappreciated broad role for glycogen in the control of energy homeostasis.", "author" : [ { "dropping-particle" : "", "family" : "Lu", "given" : "Binbin", "non-dropping-particle" : "", "parse-names" : false, "suffix" : "" }, { "dropping-particle" : "", "family" : "Bridges", "given" : "Dave", "non-dropping-particle" : "", "parse-names" : false, "suffix" : "" }, { "dropping-particle" : "", "family" : "Yang", "given" : "Yemen", "non-dropping-particle" : "", "parse-names" : false, "suffix" : "" }, { "dropping-particle" : "", "family" : "Fisher", "given" : "Kaleigh", "non-dropping-particle" : "", "parse-names" : false, "suffix" : "" }, { "dropping-particle" : "", "family" : "Cheng", "given" : "Alan", "non-dropping-particle" : "", "parse-names" : false, "suffix" : "" }, { "dropping-particle" : "", "family" : "Chang", "given" : "Louise", "non-dropping-particle" : "", "parse-names" : false, "suffix" : "" }, { "dropping-particle" : "", "family" : "Meng", "given" : "Zhuo Xian", "non-dropping-particle" : "", "parse-names" : false, "suffix" : "" }, { "dropping-particle" : "", "family" : "Lin", "given" : "Jiandie D.", "non-dropping-particle" : "", "parse-names" : false, "suffix" : "" }, { "dropping-particle" : "", "family" : "Downes", "given" : "Michael", "non-dropping-particle" : "", "parse-names" : false, "suffix" : "" }, { "dropping-particle" : "", "family" : "Yu", "given" : "Ruth T.", "non-dropping-particle" : "", "parse-names" : false, "suffix" : "" }, { "dropping-particle" : "", "family" : "Liddle", "given" : "Christopher", "non-dropping-particle" : "", "parse-names" : false, "suffix" : "" }, { "dropping-particle" : "", "family" : "Evans", "given" : "Ronald M.", "non-dropping-particle" : "", "parse-names" : false, "suffix" : "" }, { "dropping-particle" : "", "family" : "Saltiel", "given" : "Alan R.", "non-dropping-particle" : "", "parse-names" : false, "suffix" : "" } ], "container-title" : "Diabetes", "id" : "ITEM-1", "issue" : "9", "issued" : { "date-parts" : [ [ "2014" ] ] }, "page" : "2935-2948", "title" : "Metabolic crosstalk: Molecular links between glycogen and lipid metabolism in obesity", "type" : "article-journal", "volume" : "63" }, "uris" : [ "http://www.mendeley.com/documents/?uuid=ee5db16a-2757-4bdf-9cdf-83c1f7d31039" ] } ], "mendeley" : { "formattedCitation" : "(1)", "plainTextFormattedCitation" : "(1)" }, "properties" : { "noteIndex" : 0 }, "schema" : "https://github.com/citation-style-language/schema/raw/master/csl-citation.json" }</w:instrText>
+        <w:instrText>ADDIN CSL_CITATION { "citationItems" : [ { "id" : "ITEM-1", "itemData" : { "DOI" : "10.2337/db13-1531", "ISBN" : "1939-327X (Electronic)\\r0012-1797 (Linking)", "ISSN" : "1939327X", "PMID" : "24722244", "abstract" : "Glycogen and lipid are major storage forms of energy that are tightly regulated by hormones and metabolic signals. Here, we demonstrate that feeding mice a high fat diet (HFD) increased hepatic glycogen, due to increased expression of the glycogenic scaffolding protein PTG/R5. PTG promoter activity was increased and glycogen levels were augmented in mice and cells after activation of mechanistic target of rapamycin complex 1 (mTORC1) and its downstream target sterol regulatory element binding protein 1 (SREBP1). Deletion of the PTG gene in mice prevented HFD-induced hepatic glycogen accumulation. Surprisingly, PTG deletion also blocked hepatic steatosis in HFD-fed mice, and reduced the expression of numerous lipogenic genes. Additionally, PTG deletion reduced fasting glucose and insulin levels in obese mice, while improving insulin sensitivity, a result of reduced hepatic glucose output. This metabolic crosstalk was due to decreased mTORC1 and SREBP activity in PTG knockout mice or knockdown cells, suggesting a positive feedback loop in which once accumulated, glycogen stimulates the mTORC1/SREBP1 pathway to shift energy storage to lipogenesis. Together, these data reveal a previously unappreciated broad role for glycogen in the control of energy homeostasis.", "author" : [ { "dropping-particle" : "", "family" : "Lu", "given" : "Binbin", "non-dropping-particle" : "", "parse-names" : false, "suffix" : "" }, { "dropping-particle" : "", "family" : "Bridges", "given" : "Dave", "non-dropping-particle" : "", "parse-names" : false, "suffix" : "" }, { "dropping-particle" : "", "family" : "Yang", "given" : "Yemen", "non-dropping-particle" : "", "parse-names" : false, "suffix" : "" }, { "dropping-particle" : "", "family" : "Fisher", "given" : "Kaleigh", "non-dropping-particle" : "", "parse-names" : false, "suffix" : "" }, { "dropping-particle" : "", "family" : "Cheng", "given" : "Alan", "non-dropping-particle" : "", "parse-names" : false, "suffix" : "" }, { "dropping-particle" : "", "family" : "Chang", "given" : "Louise", "non-dropping-particle" : "", "parse-names" : false, "suffix" : "" }, { "dropping-particle" : "", "family" : "Meng", "given" : "Zhuo Xian", "non-dropping-particle" : "", "parse-names" : false, "suffix" : "" }, { "dropping-particle" : "", "family" : "Lin", "given" : "Jiandie D.", "non-dropping-particle" : "", "parse-names" : false, "suffix" : "" }, { "dropping-particle" : "", "family" : "Downes", "given" : "Michael", "non-dropping-particle" : "", "parse-names" : false, "suffix" : "" }, { "dropping-particle" : "", "family" : "Yu", "given" : "Ruth T.", "non-dropping-particle" : "", "parse-names" : false, "suffix" : "" }, { "dropping-particle" : "", "family" : "Liddle", "given" : "Christopher", "non-dropping-particle" : "", "parse-names" : false, "suffix" : "" }, { "dropping-particle" : "", "family" : "Evans", "given" : "Ronald M.", "non-dropping-particle" : "", "parse-names" : false, "suffix" : "" }, { "dropping-particle" : "", "family" : "Saltiel", "given" : "Alan R.", "non-dropping-particle" : "", "parse-names" : false, "suffix" : "" } ], "container-title" : "Diabetes", "id" : "ITEM-1", "issue" : "9", "issued" : { "date-parts" : [ [ "2014" ] ] }, "page" : "2935-2948", "title" : "Metabolic crosstalk: Molecular links between glycogen and lipid metabolism in obesity", "type" : "article-journal", "volume" : "63" }, "uris" : [ "http://www.mendeley.com/documents/?uuid=ee5db16a-2757-4bdf-9cdf-83c1f7d31039" ] } ], "mendeley" : { "formattedCitation" : "(2)", "plainTextFormattedCitation" : "(2)", "previouslyFormattedCitation" : "(1)" }, "properties" : { "noteIndex" : 0 }, "schema" : "https://github.com/citation-style-language/schema/raw/master/csl-citation.json" }</w:instrText>
       </w:r>
       <w:r>
         <w:rPr>
@@ -1544,9 +1785,9 @@
           <w:rFonts w:cs="Times New Roman"/>
           <w:noProof/>
         </w:rPr>
-        <w:t>(1)</w:t>
-      </w:r>
-      <w:ins w:id="180" w:author="Microsoft Office User" w:date="2017-01-31T11:27:00Z">
+        <w:t>(2)</w:t>
+      </w:r>
+      <w:ins w:id="174" w:author="Microsoft Office User" w:date="2017-01-31T11:27:00Z">
         <w:r>
           <w:rPr>
             <w:rFonts w:cs="Times New Roman"/>
@@ -1554,7 +1795,7 @@
           <w:fldChar w:fldCharType="end"/>
         </w:r>
       </w:ins>
-      <w:ins w:id="181" w:author="Microsoft Office User" w:date="2017-01-31T11:21:00Z">
+      <w:ins w:id="175" w:author="Microsoft Office User" w:date="2017-01-31T11:21:00Z">
         <w:r>
           <w:rPr>
             <w:rFonts w:cs="Times New Roman"/>
@@ -1562,14 +1803,15 @@
           <w:t xml:space="preserve">. </w:t>
         </w:r>
       </w:ins>
-      <w:ins w:id="182" w:author="Microsoft Office User" w:date="2017-01-31T11:28:00Z">
+      <w:ins w:id="176" w:author="Microsoft Office User" w:date="2017-01-31T11:28:00Z">
         <w:r>
           <w:rPr>
             <w:rFonts w:cs="Times New Roman"/>
           </w:rPr>
           <w:t xml:space="preserve">mRNA expression level was normalized to </w:t>
         </w:r>
-        <w:commentRangeStart w:id="183"/>
+        <w:commentRangeStart w:id="177"/>
+        <w:proofErr w:type="spellStart"/>
         <w:r>
           <w:rPr>
             <w:rFonts w:cs="Times New Roman"/>
@@ -1578,35 +1820,36 @@
           <w:t>Actb</w:t>
         </w:r>
       </w:ins>
-      <w:commentRangeEnd w:id="183"/>
-      <w:ins w:id="184" w:author="Microsoft Office User" w:date="2017-01-31T11:30:00Z">
+      <w:commentRangeEnd w:id="177"/>
+      <w:proofErr w:type="spellEnd"/>
+      <w:ins w:id="178" w:author="Microsoft Office User" w:date="2017-01-31T11:30:00Z">
         <w:r>
           <w:rPr>
             <w:rStyle w:val="CommentReference"/>
           </w:rPr>
-          <w:commentReference w:id="183"/>
-        </w:r>
-      </w:ins>
-      <w:ins w:id="185" w:author="Microsoft Office User" w:date="2017-01-31T11:29:00Z">
+          <w:commentReference w:id="177"/>
+        </w:r>
+      </w:ins>
+      <w:ins w:id="179" w:author="Microsoft Office User" w:date="2017-01-31T11:29:00Z">
         <w:r>
           <w:rPr>
             <w:rFonts w:cs="Times New Roman"/>
           </w:rPr>
           <w:t xml:space="preserve"> (</w:t>
         </w:r>
-        <w:commentRangeStart w:id="186"/>
+        <w:commentRangeStart w:id="180"/>
         <w:r>
           <w:rPr>
             <w:rFonts w:cs="Times New Roman"/>
           </w:rPr>
           <w:t>Table</w:t>
         </w:r>
-        <w:commentRangeEnd w:id="186"/>
+        <w:commentRangeEnd w:id="180"/>
         <w:r>
           <w:rPr>
             <w:rStyle w:val="CommentReference"/>
           </w:rPr>
-          <w:commentReference w:id="186"/>
+          <w:commentReference w:id="180"/>
         </w:r>
         <w:r>
           <w:rPr>
@@ -1615,7 +1858,7 @@
           <w:t xml:space="preserve"> 1)</w:t>
         </w:r>
       </w:ins>
-      <w:ins w:id="187" w:author="Microsoft Office User" w:date="2017-01-31T11:30:00Z">
+      <w:ins w:id="181" w:author="Microsoft Office User" w:date="2017-01-31T11:30:00Z">
         <w:r>
           <w:rPr>
             <w:rFonts w:cs="Times New Roman"/>
@@ -1632,10 +1875,10 @@
           <w:numId w:val="2"/>
         </w:numPr>
         <w:rPr>
-          <w:ins w:id="188" w:author="Microsoft Office User" w:date="2017-02-02T16:10:00Z"/>
-        </w:rPr>
-      </w:pPr>
-      <w:ins w:id="189" w:author="Microsoft Office User" w:date="2017-02-02T16:20:00Z">
+          <w:ins w:id="182" w:author="Microsoft Office User" w:date="2017-02-02T16:10:00Z"/>
+        </w:rPr>
+      </w:pPr>
+      <w:ins w:id="183" w:author="Microsoft Office User" w:date="2017-02-02T16:20:00Z">
         <w:r>
           <w:t>Protein Analysis</w:t>
         </w:r>
@@ -1645,25 +1888,16 @@
       <w:pPr>
         <w:ind w:left="720"/>
         <w:rPr>
-          <w:ins w:id="190" w:author="Microsoft Office User" w:date="2017-02-02T16:21:00Z"/>
+          <w:ins w:id="184" w:author="Microsoft Office User" w:date="2017-02-02T16:21:00Z"/>
           <w:rFonts w:eastAsia="Times New Roman" w:cs="Times New Roman"/>
-          <w:rPrChange w:id="191" w:author="Microsoft Office User" w:date="2017-02-02T16:21:00Z">
-            <w:rPr>
-              <w:ins w:id="192" w:author="Microsoft Office User" w:date="2017-02-02T16:21:00Z"/>
-              <w:rFonts w:ascii="Times New Roman" w:eastAsia="Times New Roman" w:hAnsi="Times New Roman" w:cs="Times New Roman"/>
-            </w:rPr>
-          </w:rPrChange>
-        </w:rPr>
-        <w:pPrChange w:id="193" w:author="Microsoft Office User" w:date="2017-02-02T16:21:00Z">
-          <w:pPr/>
-        </w:pPrChange>
-      </w:pPr>
-      <w:ins w:id="194" w:author="Microsoft Office User" w:date="2017-02-02T16:10:00Z">
+        </w:rPr>
+      </w:pPr>
+      <w:ins w:id="185" w:author="Microsoft Office User" w:date="2017-02-02T16:10:00Z">
         <w:r>
           <w:t>Cells and tissues were lysed in RIPA buffer</w:t>
         </w:r>
       </w:ins>
-      <w:ins w:id="195" w:author="Microsoft Office User" w:date="2017-02-02T16:14:00Z">
+      <w:ins w:id="186" w:author="Microsoft Office User" w:date="2017-02-02T16:14:00Z">
         <w:r>
           <w:t xml:space="preserve"> </w:t>
         </w:r>
@@ -1672,45 +1906,193 @@
             <w:rFonts w:eastAsia="Times New Roman" w:cs="Times New Roman"/>
             <w:color w:val="000000"/>
             <w:shd w:val="clear" w:color="auto" w:fill="FFFFFF"/>
-            <w:rPrChange w:id="196" w:author="Microsoft Office User" w:date="2017-02-02T16:15:00Z">
-              <w:rPr>
-                <w:rFonts w:ascii="Times New Roman" w:eastAsia="Times New Roman" w:hAnsi="Times New Roman" w:cs="Times New Roman"/>
-                <w:color w:val="000000"/>
-                <w:shd w:val="clear" w:color="auto" w:fill="FFFFFF"/>
-              </w:rPr>
-            </w:rPrChange>
-          </w:rPr>
-          <w:t xml:space="preserve">(50 mM Tris, pH 7.4, 0.25% sodium deoxycholate, 1% NP40, 150 mM sodium chloride, 1 mM EDTA, 100 uM sodium orthovanadate, 5 mM sodium fluoride and 10 mM sodium pyrophosphate) </w:t>
-        </w:r>
-      </w:ins>
-      <w:ins w:id="197" w:author="Microsoft Office User" w:date="2017-02-02T16:15:00Z">
+          </w:rPr>
+          <w:t xml:space="preserve">(50 </w:t>
+        </w:r>
+        <w:proofErr w:type="spellStart"/>
         <w:r>
           <w:rPr>
             <w:rFonts w:eastAsia="Times New Roman" w:cs="Times New Roman"/>
             <w:color w:val="000000"/>
             <w:shd w:val="clear" w:color="auto" w:fill="FFFFFF"/>
           </w:rPr>
+          <w:t>mM</w:t>
+        </w:r>
+        <w:proofErr w:type="spellEnd"/>
+        <w:r>
+          <w:rPr>
+            <w:rFonts w:eastAsia="Times New Roman" w:cs="Times New Roman"/>
+            <w:color w:val="000000"/>
+            <w:shd w:val="clear" w:color="auto" w:fill="FFFFFF"/>
+          </w:rPr>
+          <w:t xml:space="preserve"> </w:t>
+        </w:r>
+        <w:proofErr w:type="spellStart"/>
+        <w:r>
+          <w:rPr>
+            <w:rFonts w:eastAsia="Times New Roman" w:cs="Times New Roman"/>
+            <w:color w:val="000000"/>
+            <w:shd w:val="clear" w:color="auto" w:fill="FFFFFF"/>
+          </w:rPr>
+          <w:t>Tris</w:t>
+        </w:r>
+        <w:proofErr w:type="spellEnd"/>
+        <w:r>
+          <w:rPr>
+            <w:rFonts w:eastAsia="Times New Roman" w:cs="Times New Roman"/>
+            <w:color w:val="000000"/>
+            <w:shd w:val="clear" w:color="auto" w:fill="FFFFFF"/>
+          </w:rPr>
+          <w:t xml:space="preserve">, pH 7.4, 0.25% sodium </w:t>
+        </w:r>
+        <w:proofErr w:type="spellStart"/>
+        <w:r>
+          <w:rPr>
+            <w:rFonts w:eastAsia="Times New Roman" w:cs="Times New Roman"/>
+            <w:color w:val="000000"/>
+            <w:shd w:val="clear" w:color="auto" w:fill="FFFFFF"/>
+          </w:rPr>
+          <w:t>deoxycholate</w:t>
+        </w:r>
+        <w:proofErr w:type="spellEnd"/>
+        <w:r>
+          <w:rPr>
+            <w:rFonts w:eastAsia="Times New Roman" w:cs="Times New Roman"/>
+            <w:color w:val="000000"/>
+            <w:shd w:val="clear" w:color="auto" w:fill="FFFFFF"/>
+          </w:rPr>
+          <w:t xml:space="preserve">, 1% NP40, 150 </w:t>
+        </w:r>
+        <w:proofErr w:type="spellStart"/>
+        <w:r>
+          <w:rPr>
+            <w:rFonts w:eastAsia="Times New Roman" w:cs="Times New Roman"/>
+            <w:color w:val="000000"/>
+            <w:shd w:val="clear" w:color="auto" w:fill="FFFFFF"/>
+          </w:rPr>
+          <w:t>mM</w:t>
+        </w:r>
+        <w:proofErr w:type="spellEnd"/>
+        <w:r>
+          <w:rPr>
+            <w:rFonts w:eastAsia="Times New Roman" w:cs="Times New Roman"/>
+            <w:color w:val="000000"/>
+            <w:shd w:val="clear" w:color="auto" w:fill="FFFFFF"/>
+          </w:rPr>
+          <w:t xml:space="preserve"> sodium chloride, 1 </w:t>
+        </w:r>
+        <w:proofErr w:type="spellStart"/>
+        <w:r>
+          <w:rPr>
+            <w:rFonts w:eastAsia="Times New Roman" w:cs="Times New Roman"/>
+            <w:color w:val="000000"/>
+            <w:shd w:val="clear" w:color="auto" w:fill="FFFFFF"/>
+          </w:rPr>
+          <w:t>mM</w:t>
+        </w:r>
+        <w:proofErr w:type="spellEnd"/>
+        <w:r>
+          <w:rPr>
+            <w:rFonts w:eastAsia="Times New Roman" w:cs="Times New Roman"/>
+            <w:color w:val="000000"/>
+            <w:shd w:val="clear" w:color="auto" w:fill="FFFFFF"/>
+          </w:rPr>
+          <w:t xml:space="preserve"> EDTA, 100 </w:t>
+        </w:r>
+        <w:proofErr w:type="spellStart"/>
+        <w:r>
+          <w:rPr>
+            <w:rFonts w:eastAsia="Times New Roman" w:cs="Times New Roman"/>
+            <w:color w:val="000000"/>
+            <w:shd w:val="clear" w:color="auto" w:fill="FFFFFF"/>
+          </w:rPr>
+          <w:t>uM</w:t>
+        </w:r>
+        <w:proofErr w:type="spellEnd"/>
+        <w:r>
+          <w:rPr>
+            <w:rFonts w:eastAsia="Times New Roman" w:cs="Times New Roman"/>
+            <w:color w:val="000000"/>
+            <w:shd w:val="clear" w:color="auto" w:fill="FFFFFF"/>
+          </w:rPr>
+          <w:t xml:space="preserve"> sodium </w:t>
+        </w:r>
+        <w:proofErr w:type="spellStart"/>
+        <w:r>
+          <w:rPr>
+            <w:rFonts w:eastAsia="Times New Roman" w:cs="Times New Roman"/>
+            <w:color w:val="000000"/>
+            <w:shd w:val="clear" w:color="auto" w:fill="FFFFFF"/>
+          </w:rPr>
+          <w:t>orthovanadate</w:t>
+        </w:r>
+        <w:proofErr w:type="spellEnd"/>
+        <w:r>
+          <w:rPr>
+            <w:rFonts w:eastAsia="Times New Roman" w:cs="Times New Roman"/>
+            <w:color w:val="000000"/>
+            <w:shd w:val="clear" w:color="auto" w:fill="FFFFFF"/>
+          </w:rPr>
+          <w:t xml:space="preserve">, 5 </w:t>
+        </w:r>
+        <w:proofErr w:type="spellStart"/>
+        <w:r>
+          <w:rPr>
+            <w:rFonts w:eastAsia="Times New Roman" w:cs="Times New Roman"/>
+            <w:color w:val="000000"/>
+            <w:shd w:val="clear" w:color="auto" w:fill="FFFFFF"/>
+          </w:rPr>
+          <w:t>mM</w:t>
+        </w:r>
+        <w:proofErr w:type="spellEnd"/>
+        <w:r>
+          <w:rPr>
+            <w:rFonts w:eastAsia="Times New Roman" w:cs="Times New Roman"/>
+            <w:color w:val="000000"/>
+            <w:shd w:val="clear" w:color="auto" w:fill="FFFFFF"/>
+          </w:rPr>
+          <w:t xml:space="preserve"> sodium fluoride and 10 </w:t>
+        </w:r>
+        <w:proofErr w:type="spellStart"/>
+        <w:r>
+          <w:rPr>
+            <w:rFonts w:eastAsia="Times New Roman" w:cs="Times New Roman"/>
+            <w:color w:val="000000"/>
+            <w:shd w:val="clear" w:color="auto" w:fill="FFFFFF"/>
+          </w:rPr>
+          <w:t>mM</w:t>
+        </w:r>
+        <w:proofErr w:type="spellEnd"/>
+        <w:r>
+          <w:rPr>
+            <w:rFonts w:eastAsia="Times New Roman" w:cs="Times New Roman"/>
+            <w:color w:val="000000"/>
+            <w:shd w:val="clear" w:color="auto" w:fill="FFFFFF"/>
+          </w:rPr>
+          <w:t xml:space="preserve"> sodium pyrophosphate) </w:t>
+        </w:r>
+      </w:ins>
+      <w:ins w:id="187" w:author="Microsoft Office User" w:date="2017-02-02T16:15:00Z">
+        <w:r>
+          <w:rPr>
+            <w:rFonts w:eastAsia="Times New Roman" w:cs="Times New Roman"/>
+            <w:color w:val="000000"/>
+            <w:shd w:val="clear" w:color="auto" w:fill="FFFFFF"/>
+          </w:rPr>
           <w:t xml:space="preserve">on ice </w:t>
         </w:r>
       </w:ins>
-      <w:ins w:id="198" w:author="Microsoft Office User" w:date="2017-02-02T16:14:00Z">
+      <w:ins w:id="188" w:author="Microsoft Office User" w:date="2017-02-02T16:14:00Z">
         <w:r>
           <w:rPr>
             <w:rFonts w:eastAsia="Times New Roman" w:cs="Times New Roman"/>
             <w:color w:val="000000"/>
             <w:shd w:val="clear" w:color="auto" w:fill="FFFFFF"/>
-            <w:rPrChange w:id="199" w:author="Microsoft Office User" w:date="2017-02-02T16:15:00Z">
-              <w:rPr>
-                <w:rFonts w:ascii="Times New Roman" w:eastAsia="Times New Roman" w:hAnsi="Times New Roman" w:cs="Times New Roman"/>
-                <w:color w:val="000000"/>
-                <w:shd w:val="clear" w:color="auto" w:fill="FFFFFF"/>
-              </w:rPr>
-            </w:rPrChange>
           </w:rPr>
           <w:t>then centrifuged for 15 minutes at 13 000 RPM at 4°C. Clarified lysates were loaded on SDS-PAGE gels, transferred and blotted using antibodies raised against</w:t>
         </w:r>
       </w:ins>
-      <w:ins w:id="200" w:author="Microsoft Office User" w:date="2017-02-02T16:18:00Z">
+      <w:ins w:id="189" w:author="Microsoft Office User" w:date="2017-02-02T16:18:00Z">
         <w:r>
           <w:rPr>
             <w:rFonts w:eastAsia="Times New Roman" w:cs="Times New Roman"/>
@@ -1719,23 +2101,41 @@
           </w:rPr>
           <w:t xml:space="preserve"> </w:t>
         </w:r>
-        <w:commentRangeStart w:id="201"/>
+        <w:commentRangeStart w:id="190"/>
         <w:r>
           <w:rPr>
             <w:rFonts w:eastAsia="Times New Roman" w:cs="Times New Roman"/>
             <w:color w:val="000000"/>
             <w:shd w:val="clear" w:color="auto" w:fill="FFFFFF"/>
           </w:rPr>
-          <w:t xml:space="preserve">ATGL, HSL, pHSL, CGI-58, GAPDH, </w:t>
-        </w:r>
-      </w:ins>
-      <w:ins w:id="202" w:author="Microsoft Office User" w:date="2017-02-02T16:19:00Z">
+          <w:t xml:space="preserve">ATGL, HSL, </w:t>
+        </w:r>
+        <w:proofErr w:type="spellStart"/>
         <w:r>
           <w:rPr>
             <w:rFonts w:eastAsia="Times New Roman" w:cs="Times New Roman"/>
             <w:color w:val="000000"/>
             <w:shd w:val="clear" w:color="auto" w:fill="FFFFFF"/>
           </w:rPr>
+          <w:t>pHSL</w:t>
+        </w:r>
+        <w:proofErr w:type="spellEnd"/>
+        <w:r>
+          <w:rPr>
+            <w:rFonts w:eastAsia="Times New Roman" w:cs="Times New Roman"/>
+            <w:color w:val="000000"/>
+            <w:shd w:val="clear" w:color="auto" w:fill="FFFFFF"/>
+          </w:rPr>
+          <w:t xml:space="preserve">, CGI-58, GAPDH, </w:t>
+        </w:r>
+      </w:ins>
+      <w:ins w:id="191" w:author="Microsoft Office User" w:date="2017-02-02T16:19:00Z">
+        <w:r>
+          <w:rPr>
+            <w:rFonts w:eastAsia="Times New Roman" w:cs="Times New Roman"/>
+            <w:color w:val="000000"/>
+            <w:shd w:val="clear" w:color="auto" w:fill="FFFFFF"/>
+          </w:rPr>
           <w:t xml:space="preserve">and </w:t>
         </w:r>
         <w:r>
@@ -1755,7 +2155,7 @@
           <w:t></w:t>
         </w:r>
       </w:ins>
-      <w:ins w:id="203" w:author="Microsoft Office User" w:date="2017-02-02T16:18:00Z">
+      <w:ins w:id="192" w:author="Microsoft Office User" w:date="2017-02-02T16:18:00Z">
         <w:r>
           <w:rPr>
             <w:rFonts w:eastAsia="Times New Roman" w:cs="Times New Roman"/>
@@ -1765,7 +2165,7 @@
           <w:t>ACTIN</w:t>
         </w:r>
       </w:ins>
-      <w:ins w:id="204" w:author="Microsoft Office User" w:date="2017-02-02T16:19:00Z">
+      <w:ins w:id="193" w:author="Microsoft Office User" w:date="2017-02-02T16:19:00Z">
         <w:r>
           <w:rPr>
             <w:rFonts w:eastAsia="Times New Roman" w:cs="Times New Roman"/>
@@ -1774,15 +2174,15 @@
           </w:rPr>
           <w:t>.</w:t>
         </w:r>
-        <w:commentRangeEnd w:id="201"/>
+        <w:commentRangeEnd w:id="190"/>
         <w:r>
           <w:rPr>
             <w:rStyle w:val="CommentReference"/>
           </w:rPr>
-          <w:commentReference w:id="201"/>
-        </w:r>
-      </w:ins>
-      <w:ins w:id="205" w:author="Microsoft Office User" w:date="2017-02-02T16:21:00Z">
+          <w:commentReference w:id="190"/>
+        </w:r>
+      </w:ins>
+      <w:ins w:id="194" w:author="Microsoft Office User" w:date="2017-02-02T16:21:00Z">
         <w:r>
           <w:rPr>
             <w:rFonts w:eastAsia="Times New Roman" w:cs="Times New Roman"/>
@@ -1796,40 +2196,44 @@
             <w:rFonts w:eastAsia="Times New Roman" w:cs="Times New Roman"/>
             <w:color w:val="000000"/>
             <w:shd w:val="clear" w:color="auto" w:fill="FFFFFF"/>
-            <w:rPrChange w:id="206" w:author="Microsoft Office User" w:date="2017-02-02T16:21:00Z">
-              <w:rPr>
-                <w:rFonts w:ascii="Times New Roman" w:eastAsia="Times New Roman" w:hAnsi="Times New Roman" w:cs="Times New Roman"/>
-                <w:color w:val="000000"/>
-                <w:shd w:val="clear" w:color="auto" w:fill="FFFFFF"/>
-              </w:rPr>
-            </w:rPrChange>
           </w:rPr>
           <w:t xml:space="preserve">Antibody complexes were detected by anti-mouse and anti-rabbit fluorescent conjugated antibodies and visualized using an Odyssey image scanner and blots were quantified using the Odyssey software version 2.1 </w:t>
         </w:r>
-        <w:commentRangeStart w:id="207"/>
+        <w:commentRangeStart w:id="195"/>
         <w:r>
           <w:rPr>
             <w:rFonts w:eastAsia="Times New Roman" w:cs="Times New Roman"/>
             <w:color w:val="000000"/>
             <w:shd w:val="clear" w:color="auto" w:fill="FFFFFF"/>
-            <w:rPrChange w:id="208" w:author="Microsoft Office User" w:date="2017-02-02T16:21:00Z">
-              <w:rPr>
-                <w:rFonts w:ascii="Times New Roman" w:eastAsia="Times New Roman" w:hAnsi="Times New Roman" w:cs="Times New Roman"/>
-                <w:color w:val="000000"/>
-                <w:shd w:val="clear" w:color="auto" w:fill="FFFFFF"/>
-              </w:rPr>
-            </w:rPrChange>
-          </w:rPr>
-          <w:t>(LiCOR).</w:t>
-        </w:r>
-      </w:ins>
-      <w:commentRangeEnd w:id="207"/>
-      <w:ins w:id="209" w:author="Microsoft Office User" w:date="2017-02-02T16:22:00Z">
+          </w:rPr>
+          <w:t>(</w:t>
+        </w:r>
+        <w:proofErr w:type="spellStart"/>
+        <w:r>
+          <w:rPr>
+            <w:rFonts w:eastAsia="Times New Roman" w:cs="Times New Roman"/>
+            <w:color w:val="000000"/>
+            <w:shd w:val="clear" w:color="auto" w:fill="FFFFFF"/>
+          </w:rPr>
+          <w:t>LiCOR</w:t>
+        </w:r>
+        <w:proofErr w:type="spellEnd"/>
+        <w:r>
+          <w:rPr>
+            <w:rFonts w:eastAsia="Times New Roman" w:cs="Times New Roman"/>
+            <w:color w:val="000000"/>
+            <w:shd w:val="clear" w:color="auto" w:fill="FFFFFF"/>
+          </w:rPr>
+          <w:t>).</w:t>
+        </w:r>
+      </w:ins>
+      <w:commentRangeEnd w:id="195"/>
+      <w:ins w:id="196" w:author="Microsoft Office User" w:date="2017-02-02T16:22:00Z">
         <w:r>
           <w:rPr>
             <w:rStyle w:val="CommentReference"/>
           </w:rPr>
-          <w:commentReference w:id="207"/>
+          <w:commentReference w:id="195"/>
         </w:r>
       </w:ins>
     </w:p>
@@ -1837,23 +2241,9 @@
       <w:pPr>
         <w:ind w:left="720"/>
         <w:rPr>
-          <w:ins w:id="211" w:author="Microsoft Office User" w:date="2017-01-28T14:17:00Z"/>
+          <w:ins w:id="197" w:author="Microsoft Office User" w:date="2017-01-28T14:17:00Z"/>
           <w:rFonts w:eastAsia="Times New Roman" w:cs="Times New Roman"/>
-          <w:rPrChange w:id="212" w:author="Microsoft Office User" w:date="2017-02-02T16:21:00Z">
-            <w:rPr>
-              <w:ins w:id="213" w:author="Microsoft Office User" w:date="2017-01-28T14:17:00Z"/>
-            </w:rPr>
-          </w:rPrChange>
-        </w:rPr>
-        <w:pPrChange w:id="214" w:author="Microsoft Office User" w:date="2017-02-02T16:21:00Z">
-          <w:pPr>
-            <w:pStyle w:val="ListParagraph"/>
-            <w:numPr>
-              <w:numId w:val="2"/>
-            </w:numPr>
-            <w:ind w:hanging="360"/>
-          </w:pPr>
-        </w:pPrChange>
+        </w:rPr>
       </w:pPr>
     </w:p>
     <w:p>
@@ -1864,14 +2254,194 @@
           <w:numId w:val="2"/>
         </w:numPr>
         <w:rPr>
-          <w:ins w:id="215" w:author="Microsoft Office User" w:date="2017-01-28T14:17:00Z"/>
-        </w:rPr>
-      </w:pPr>
-      <w:ins w:id="216" w:author="Microsoft Office User" w:date="2017-01-28T14:17:00Z">
-        <w:r>
-          <w:t>Isoproterenol test</w:t>
-        </w:r>
-      </w:ins>
+          <w:ins w:id="198" w:author="Microsoft Office User" w:date="2017-02-02T16:28:00Z"/>
+          <w:i/>
+        </w:rPr>
+      </w:pPr>
+      <w:ins w:id="199" w:author="Microsoft Office User" w:date="2017-02-02T16:29:00Z">
+        <w:r>
+          <w:rPr>
+            <w:i/>
+          </w:rPr>
+          <w:t xml:space="preserve">In vivo </w:t>
+        </w:r>
+        <w:r>
+          <w:t>Lipolysis</w:t>
+        </w:r>
+      </w:ins>
+    </w:p>
+    <w:p>
+      <w:pPr>
+        <w:ind w:left="720"/>
+        <w:rPr>
+          <w:ins w:id="200" w:author="Microsoft Office User" w:date="2017-02-02T16:33:00Z"/>
+          <w:rFonts w:eastAsia="Times New Roman" w:cs="Times New Roman"/>
+        </w:rPr>
+      </w:pPr>
+      <w:ins w:id="201" w:author="Microsoft Office User" w:date="2017-02-02T16:31:00Z">
+        <w:r>
+          <w:t xml:space="preserve">Mice were briefly anesthetized with </w:t>
+        </w:r>
+      </w:ins>
+      <w:ins w:id="202" w:author="Microsoft Office User" w:date="2017-02-02T16:36:00Z">
+        <w:r>
+          <w:t>isoflurane</w:t>
+        </w:r>
+      </w:ins>
+      <w:ins w:id="203" w:author="Microsoft Office User" w:date="2017-02-02T16:31:00Z">
+        <w:r>
+          <w:t xml:space="preserve"> and blood</w:t>
+        </w:r>
+      </w:ins>
+      <w:ins w:id="204" w:author="Microsoft Office User" w:date="2017-02-02T16:28:00Z">
+        <w:r>
+          <w:t xml:space="preserve"> was taken via retro orbital bleed from X-</w:t>
+        </w:r>
+        <w:commentRangeStart w:id="205"/>
+        <w:r>
+          <w:t>week</w:t>
+        </w:r>
+      </w:ins>
+      <w:commentRangeEnd w:id="205"/>
+      <w:ins w:id="206" w:author="Microsoft Office User" w:date="2017-02-02T16:36:00Z">
+        <w:r>
+          <w:rPr>
+            <w:rStyle w:val="CommentReference"/>
+          </w:rPr>
+          <w:commentReference w:id="205"/>
+        </w:r>
+      </w:ins>
+      <w:ins w:id="207" w:author="Microsoft Office User" w:date="2017-02-02T16:28:00Z">
+        <w:r>
+          <w:t xml:space="preserve"> old fed mice at baseline and 15 minutes following</w:t>
+        </w:r>
+      </w:ins>
+      <w:ins w:id="208" w:author="Microsoft Office User" w:date="2017-02-02T16:29:00Z">
+        <w:r>
+          <w:t xml:space="preserve"> an</w:t>
+        </w:r>
+      </w:ins>
+      <w:ins w:id="209" w:author="Microsoft Office User" w:date="2017-02-02T16:28:00Z">
+        <w:r>
+          <w:t xml:space="preserve"> </w:t>
+        </w:r>
+      </w:ins>
+      <w:proofErr w:type="spellStart"/>
+      <w:ins w:id="210" w:author="Microsoft Office User" w:date="2017-02-02T16:29:00Z">
+        <w:r>
+          <w:t>i.p</w:t>
+        </w:r>
+        <w:proofErr w:type="spellEnd"/>
+        <w:r>
+          <w:t xml:space="preserve">. injection of </w:t>
+        </w:r>
+      </w:ins>
+      <w:ins w:id="211" w:author="Microsoft Office User" w:date="2017-02-02T16:30:00Z">
+        <w:r>
+          <w:t xml:space="preserve">10mg/kg isoproterenol </w:t>
+        </w:r>
+      </w:ins>
+      <w:ins w:id="212" w:author="Microsoft Office User" w:date="2017-02-02T16:31:00Z">
+        <w:r>
+          <w:t xml:space="preserve">(Sigma-Aldrich) </w:t>
+        </w:r>
+      </w:ins>
+      <w:ins w:id="213" w:author="Microsoft Office User" w:date="2017-02-02T16:30:00Z">
+        <w:r>
+          <w:t>in PBS</w:t>
+        </w:r>
+      </w:ins>
+      <w:ins w:id="214" w:author="Microsoft Office User" w:date="2017-02-02T16:32:00Z">
+        <w:r>
+          <w:t>. Glycerol and free fatty acids were assessed via</w:t>
+        </w:r>
+      </w:ins>
+      <w:ins w:id="215" w:author="Microsoft Office User" w:date="2017-02-02T16:34:00Z">
+        <w:r>
+          <w:t xml:space="preserve"> </w:t>
+        </w:r>
+      </w:ins>
+      <w:ins w:id="216" w:author="Microsoft Office User" w:date="2017-02-02T16:35:00Z">
+        <w:r>
+          <w:t xml:space="preserve">Serum Triglyceride Determination Kit (Sigma-Aldrich) </w:t>
+        </w:r>
+      </w:ins>
+      <w:ins w:id="217" w:author="Microsoft Office User" w:date="2017-02-02T16:34:00Z">
+        <w:r>
+          <w:t>and</w:t>
+        </w:r>
+      </w:ins>
+      <w:ins w:id="218" w:author="Microsoft Office User" w:date="2017-02-02T16:32:00Z">
+        <w:r>
+          <w:t xml:space="preserve"> </w:t>
+        </w:r>
+      </w:ins>
+      <w:ins w:id="219" w:author="Microsoft Office User" w:date="2017-02-02T16:33:00Z">
+        <w:r>
+          <w:rPr>
+            <w:rFonts w:eastAsia="Times New Roman" w:cs="Arial"/>
+            <w:color w:val="ED145A"/>
+            <w:shd w:val="clear" w:color="auto" w:fill="FFFFFF"/>
+          </w:rPr>
+          <w:t>HR Series NEFA-</w:t>
+        </w:r>
+        <w:proofErr w:type="gramStart"/>
+        <w:r>
+          <w:rPr>
+            <w:rFonts w:eastAsia="Times New Roman" w:cs="Arial"/>
+            <w:color w:val="ED145A"/>
+            <w:shd w:val="clear" w:color="auto" w:fill="FFFFFF"/>
+          </w:rPr>
+          <w:t>HR(</w:t>
+        </w:r>
+        <w:proofErr w:type="gramEnd"/>
+        <w:r>
+          <w:rPr>
+            <w:rFonts w:eastAsia="Times New Roman" w:cs="Arial"/>
+            <w:color w:val="ED145A"/>
+            <w:shd w:val="clear" w:color="auto" w:fill="FFFFFF"/>
+          </w:rPr>
+          <w:t>2)</w:t>
+        </w:r>
+      </w:ins>
+      <w:ins w:id="220" w:author="Microsoft Office User" w:date="2017-02-02T16:35:00Z">
+        <w:r>
+          <w:rPr>
+            <w:rFonts w:eastAsia="Times New Roman" w:cs="Arial"/>
+            <w:color w:val="ED145A"/>
+            <w:shd w:val="clear" w:color="auto" w:fill="FFFFFF"/>
+          </w:rPr>
+          <w:t xml:space="preserve"> (Wako Diagnostics)</w:t>
+        </w:r>
+      </w:ins>
+      <w:ins w:id="221" w:author="Microsoft Office User" w:date="2017-02-02T16:34:00Z">
+        <w:r>
+          <w:rPr>
+            <w:rFonts w:eastAsia="Times New Roman" w:cs="Arial"/>
+            <w:color w:val="ED145A"/>
+            <w:shd w:val="clear" w:color="auto" w:fill="FFFFFF"/>
+          </w:rPr>
+          <w:t>, respectively, in ac</w:t>
+        </w:r>
+        <w:bookmarkStart w:id="222" w:name="_GoBack"/>
+        <w:bookmarkEnd w:id="222"/>
+        <w:r>
+          <w:rPr>
+            <w:rFonts w:eastAsia="Times New Roman" w:cs="Arial"/>
+            <w:color w:val="ED145A"/>
+            <w:shd w:val="clear" w:color="auto" w:fill="FFFFFF"/>
+          </w:rPr>
+          <w:t>cordance with manufacturer’s guidelines.</w:t>
+        </w:r>
+      </w:ins>
+    </w:p>
+    <w:p>
+      <w:pPr>
+        <w:pStyle w:val="ListParagraph"/>
+        <w:rPr>
+          <w:ins w:id="223" w:author="Microsoft Office User" w:date="2017-01-28T14:17:00Z"/>
+        </w:rPr>
+      </w:pPr>
     </w:p>
     <w:p>
       <w:pPr>
@@ -1881,10 +2451,10 @@
           <w:numId w:val="2"/>
         </w:numPr>
         <w:rPr>
-          <w:ins w:id="217" w:author="Microsoft Office User" w:date="2017-01-28T14:12:00Z"/>
-        </w:rPr>
-      </w:pPr>
-      <w:ins w:id="218" w:author="Microsoft Office User" w:date="2017-01-28T14:23:00Z">
+          <w:ins w:id="224" w:author="Microsoft Office User" w:date="2017-01-28T14:12:00Z"/>
+        </w:rPr>
+      </w:pPr>
+      <w:ins w:id="225" w:author="Microsoft Office User" w:date="2017-01-28T14:23:00Z">
         <w:r>
           <w:t>Stats</w:t>
         </w:r>
@@ -1928,13 +2498,13 @@
       <w:r>
         <w:t xml:space="preserve">published data </w:t>
       </w:r>
-      <w:ins w:id="219" w:author="Microsoft Office User" w:date="2017-01-28T14:02:00Z">
+      <w:ins w:id="226" w:author="Microsoft Office User" w:date="2017-01-28T14:02:00Z">
         <w:r>
           <w:fldChar w:fldCharType="begin" w:fldLock="1"/>
         </w:r>
       </w:ins>
       <w:r>
-        <w:instrText>ADDIN CSL_CITATION { "citationItems" : [ { "id" : "ITEM-1", "itemData" : { "DOI" : "10.1530/JME-15-0119", "ISSN" : "0952-5041", "PMID" : "26150553", "abstract" : "Glucocorticoids have major effects on adipose tissue metabolism. To study tissue mRNA expression changes induced by chronic elevated endogenous glucocorticoids, we performed RNA sequencing on subcutaneous adipose tissue from patients with Cushing's disease (n=5) compared to patients with non-functioning pituitary adenomas (n=11). We found higher expression of transcripts involved in several metabolic pathways, including lipogenesis, proteolysis and glucose oxidation as well as decreased expression of transcripts involved in inflammation and protein synthesis. To further study this in a model system, we subjected mice to dexamethasone treatment for 12 weeks and analyzed their inguinal (subcutaneous) fat pads, which led to similar findings. Additionally, mice treated with dexamethasone showed drastic decreases in lean body mass as well as increased fat mass, further supporting the human transcriptomic data. These data provide insight to transcriptional changes that may be responsible for the co-morbidities associated with chronic elevations of glucocorticoids.", "author" : [ { "dropping-particle" : "", "family" : "Hochberg", "given" : "Irit", "non-dropping-particle" : "", "parse-names" : false, "suffix" : "" }, { "dropping-particle" : "", "family" : "Harvey", "given" : "Innocence", "non-dropping-particle" : "", "parse-names" : false, "suffix" : "" }, { "dropping-particle" : "", "family" : "Tran", "given" : "Quynh T.", "non-dropping-particle" : "", "parse-names" : false, "suffix" : "" }, { "dropping-particle" : "", "family" : "Stephenson", "given" : "Erin J.", "non-dropping-particle" : "", "parse-names" : false, "suffix" : "" }, { "dropping-particle" : "", "family" : "Barkan", "given" : "Ariel L", "non-dropping-particle" : "", "parse-names" : false, "suffix" : "" }, { "dropping-particle" : "", "family" : "Saltiel", "given" : "Alan R", "non-dropping-particle" : "", "parse-names" : false, "suffix" : "" }, { "dropping-particle" : "", "family" : "Chandler", "given" : "William F.", "non-dropping-particle" : "", "parse-names" : false, "suffix" : "" }, { "dropping-particle" : "", "family" : "Bridges", "given" : "Dave", "non-dropping-particle" : "", "parse-names" : false, "suffix" : "" } ], "container-title" : "Journal of Molecular Endocrinology", "id" : "ITEM-1", "issue" : "2", "issued" : { "date-parts" : [ [ "2015", "10" ] ] }, "page" : "81-94", "title" : "Gene expression changes in subcutaneous adipose tissue due to Cushing's disease", "type" : "article-journal", "volume" : "55" }, "uris" : [ "http://www.mendeley.com/documents/?uuid=c9451b66-5bf3-4028-81a5-5d6a8a2137cb" ] } ], "mendeley" : { "formattedCitation" : "(2)", "plainTextFormattedCitation" : "(2)", "previouslyFormattedCitation" : "(1)" }, "properties" : { "noteIndex" : 0 }, "schema" : "https://github.com/citation-style-language/schema/raw/master/csl-citation.json" }</w:instrText>
+        <w:instrText>ADDIN CSL_CITATION { "citationItems" : [ { "id" : "ITEM-1", "itemData" : { "DOI" : "10.1530/JME-15-0119", "ISSN" : "0952-5041", "PMID" : "26150553", "abstract" : "Glucocorticoids have major effects on adipose tissue metabolism. To study tissue mRNA expression changes induced by chronic elevated endogenous glucocorticoids, we performed RNA sequencing on subcutaneous adipose tissue from patients with Cushing's disease (n=5) compared to patients with non-functioning pituitary adenomas (n=11). We found higher expression of transcripts involved in several metabolic pathways, including lipogenesis, proteolysis and glucose oxidation as well as decreased expression of transcripts involved in inflammation and protein synthesis. To further study this in a model system, we subjected mice to dexamethasone treatment for 12 weeks and analyzed their inguinal (subcutaneous) fat pads, which led to similar findings. Additionally, mice treated with dexamethasone showed drastic decreases in lean body mass as well as increased fat mass, further supporting the human transcriptomic data. These data provide insight to transcriptional changes that may be responsible for the co-morbidities associated with chronic elevations of glucocorticoids.", "author" : [ { "dropping-particle" : "", "family" : "Hochberg", "given" : "Irit", "non-dropping-particle" : "", "parse-names" : false, "suffix" : "" }, { "dropping-particle" : "", "family" : "Harvey", "given" : "Innocence", "non-dropping-particle" : "", "parse-names" : false, "suffix" : "" }, { "dropping-particle" : "", "family" : "Tran", "given" : "Quynh T.", "non-dropping-particle" : "", "parse-names" : false, "suffix" : "" }, { "dropping-particle" : "", "family" : "Stephenson", "given" : "Erin J.", "non-dropping-particle" : "", "parse-names" : false, "suffix" : "" }, { "dropping-particle" : "", "family" : "Barkan", "given" : "Ariel L", "non-dropping-particle" : "", "parse-names" : false, "suffix" : "" }, { "dropping-particle" : "", "family" : "Saltiel", "given" : "Alan R", "non-dropping-particle" : "", "parse-names" : false, "suffix" : "" }, { "dropping-particle" : "", "family" : "Chandler", "given" : "William F.", "non-dropping-particle" : "", "parse-names" : false, "suffix" : "" }, { "dropping-particle" : "", "family" : "Bridges", "given" : "Dave", "non-dropping-particle" : "", "parse-names" : false, "suffix" : "" } ], "container-title" : "Journal of Molecular Endocrinology", "id" : "ITEM-1", "issue" : "2", "issued" : { "date-parts" : [ [ "2015", "10" ] ] }, "page" : "81-94", "title" : "Gene expression changes in subcutaneous adipose tissue due to Cushing's disease", "type" : "article-journal", "volume" : "55" }, "uris" : [ "http://www.mendeley.com/documents/?uuid=c9451b66-5bf3-4028-81a5-5d6a8a2137cb" ] } ], "mendeley" : { "formattedCitation" : "(1)", "plainTextFormattedCitation" : "(1)", "previouslyFormattedCitation" : "(2)" }, "properties" : { "noteIndex" : 0 }, "schema" : "https://github.com/citation-style-language/schema/raw/master/csl-citation.json" }</w:instrText>
       </w:r>
       <w:r>
         <w:fldChar w:fldCharType="separate"/>
@@ -1943,9 +2513,9 @@
         <w:rPr>
           <w:noProof/>
         </w:rPr>
-        <w:t>(2)</w:t>
-      </w:r>
-      <w:ins w:id="220" w:author="Microsoft Office User" w:date="2017-01-28T14:02:00Z">
+        <w:t>(1)</w:t>
+      </w:r>
+      <w:ins w:id="227" w:author="Microsoft Office User" w:date="2017-01-28T14:02:00Z">
         <w:r>
           <w:fldChar w:fldCharType="end"/>
         </w:r>
@@ -1972,7 +2542,15 @@
         <w:t xml:space="preserve"> may vary according to obesity</w:t>
       </w:r>
       <w:r>
-        <w:t xml:space="preserve"> status. Here we have re-analyzed the data stratifying the Cushingoid and control groups by BMI, classi</w:t>
+        <w:t xml:space="preserve"> status. Here we have re-analyzed the data stratifying the </w:t>
+      </w:r>
+      <w:proofErr w:type="spellStart"/>
+      <w:r>
+        <w:t>Cushingoid</w:t>
+      </w:r>
+      <w:proofErr w:type="spellEnd"/>
+      <w:r>
+        <w:t xml:space="preserve"> and control groups by BMI, classi</w:t>
       </w:r>
       <w:r>
         <w:t xml:space="preserve">fying these individuals as “Not </w:t>
@@ -2013,16 +2591,16 @@
       <w:r>
         <w:t xml:space="preserve"> </w:t>
       </w:r>
-      <w:commentRangeStart w:id="221"/>
+      <w:commentRangeStart w:id="228"/>
       <w:r>
         <w:t>The</w:t>
       </w:r>
-      <w:commentRangeEnd w:id="221"/>
+      <w:commentRangeEnd w:id="228"/>
       <w:r>
         <w:rPr>
           <w:rStyle w:val="CommentReference"/>
         </w:rPr>
-        <w:commentReference w:id="221"/>
+        <w:commentReference w:id="228"/>
       </w:r>
       <w:r>
         <w:t xml:space="preserve"> presence of Cushing’s in individuals with a high BMI leads to increased insulin resistance (measured by HOMA-IR score), above that of Cushing’s or obesity alone.</w:t>
@@ -2030,19 +2608,19 @@
       <w:r>
         <w:t xml:space="preserve"> </w:t>
       </w:r>
-      <w:commentRangeStart w:id="222"/>
+      <w:commentRangeStart w:id="229"/>
       <w:r>
         <w:t>However,</w:t>
       </w:r>
       <w:r>
         <w:t xml:space="preserve"> it is not possible to determine when these individuals developed this disease and what their weight status was prior to their diagnosis.</w:t>
       </w:r>
-      <w:commentRangeEnd w:id="222"/>
+      <w:commentRangeEnd w:id="229"/>
       <w:r>
         <w:rPr>
           <w:rStyle w:val="CommentReference"/>
         </w:rPr>
-        <w:commentReference w:id="222"/>
+        <w:commentReference w:id="229"/>
       </w:r>
     </w:p>
     <w:p/>
@@ -2077,16 +2655,16 @@
       <w:r>
         <w:t xml:space="preserve"> (</w:t>
       </w:r>
-      <w:commentRangeStart w:id="223"/>
+      <w:commentRangeStart w:id="230"/>
       <w:r>
         <w:t>cite</w:t>
       </w:r>
-      <w:commentRangeEnd w:id="223"/>
+      <w:commentRangeEnd w:id="230"/>
       <w:r>
         <w:rPr>
           <w:rStyle w:val="CommentReference"/>
         </w:rPr>
-        <w:commentReference w:id="223"/>
+        <w:commentReference w:id="230"/>
       </w:r>
       <w:r>
         <w:t>). HFD-fed, dexamethasone-</w:t>
@@ -2100,16 +2678,16 @@
       <w:r>
         <w:t>stimulated glucose uptake when compared to all other groups. Though, it is important to note that the NCD-fed, dexamethasone treated animals still experienced some insulin resistance at this high dose.  Additionally</w:t>
       </w:r>
-      <w:commentRangeStart w:id="224"/>
+      <w:commentRangeStart w:id="231"/>
       <w:r>
         <w:t xml:space="preserve">, </w:t>
       </w:r>
-      <w:del w:id="225" w:author="Dave Bridges" w:date="2017-01-24T16:51:00Z">
+      <w:del w:id="232" w:author="Dave Bridges" w:date="2017-01-24T16:51:00Z">
         <w:r>
           <w:delText>these mice</w:delText>
         </w:r>
       </w:del>
-      <w:ins w:id="226" w:author="Dave Bridges" w:date="2017-01-24T16:51:00Z">
+      <w:ins w:id="233" w:author="Dave Bridges" w:date="2017-01-24T16:51:00Z">
         <w:r>
           <w:t>HFD/dexamethasone</w:t>
         </w:r>
@@ -2117,12 +2695,12 @@
       <w:r>
         <w:t xml:space="preserve"> </w:t>
       </w:r>
-      <w:del w:id="227" w:author="Dave Bridges" w:date="2017-01-24T16:51:00Z">
+      <w:del w:id="234" w:author="Dave Bridges" w:date="2017-01-24T16:51:00Z">
         <w:r>
           <w:delText>were hyperglycemic</w:delText>
         </w:r>
       </w:del>
-      <w:ins w:id="228" w:author="Dave Bridges" w:date="2017-01-24T16:51:00Z">
+      <w:ins w:id="235" w:author="Dave Bridges" w:date="2017-01-24T16:51:00Z">
         <w:r>
           <w:t>exhibited fasting hyperglycemia</w:t>
         </w:r>
@@ -2130,12 +2708,12 @@
       <w:r>
         <w:t xml:space="preserve">, </w:t>
       </w:r>
-      <w:del w:id="229" w:author="Dave Bridges" w:date="2017-01-24T16:52:00Z">
+      <w:del w:id="236" w:author="Dave Bridges" w:date="2017-01-24T16:52:00Z">
         <w:r>
           <w:delText>a condition not seen when mice are treated with dexamethasone or HFD alone</w:delText>
         </w:r>
       </w:del>
-      <w:ins w:id="230" w:author="Dave Bridges" w:date="2017-01-24T16:52:00Z">
+      <w:ins w:id="237" w:author="Dave Bridges" w:date="2017-01-24T16:52:00Z">
         <w:r>
           <w:t>with a significant interaction between diet and drug (p=</w:t>
         </w:r>
@@ -2146,21 +2724,21 @@
           <w:t>)</w:t>
         </w:r>
       </w:ins>
-      <w:ins w:id="231" w:author="Dave Bridges" w:date="2017-01-24T16:53:00Z">
+      <w:ins w:id="238" w:author="Dave Bridges" w:date="2017-01-24T16:53:00Z">
         <w:r>
           <w:t>.</w:t>
         </w:r>
       </w:ins>
-      <w:commentRangeEnd w:id="224"/>
-      <w:ins w:id="232" w:author="Dave Bridges" w:date="2017-01-24T16:57:00Z">
+      <w:commentRangeEnd w:id="231"/>
+      <w:ins w:id="239" w:author="Dave Bridges" w:date="2017-01-24T16:57:00Z">
         <w:r>
           <w:rPr>
             <w:rStyle w:val="CommentReference"/>
           </w:rPr>
-          <w:commentReference w:id="224"/>
-        </w:r>
-      </w:ins>
-      <w:del w:id="233" w:author="Dave Bridges" w:date="2017-01-24T16:52:00Z">
+          <w:commentReference w:id="231"/>
+        </w:r>
+      </w:ins>
+      <w:del w:id="240" w:author="Dave Bridges" w:date="2017-01-24T16:52:00Z">
         <w:r>
           <w:delText>.</w:delText>
         </w:r>
@@ -2168,16 +2746,16 @@
     </w:p>
     <w:p/>
     <w:p>
-      <w:commentRangeStart w:id="234"/>
+      <w:commentRangeStart w:id="241"/>
       <w:r>
         <w:t>Clamp data</w:t>
       </w:r>
-      <w:commentRangeEnd w:id="234"/>
+      <w:commentRangeEnd w:id="241"/>
       <w:r>
         <w:rPr>
           <w:rStyle w:val="CommentReference"/>
         </w:rPr>
-        <w:commentReference w:id="234"/>
+        <w:commentReference w:id="241"/>
       </w:r>
     </w:p>
     <w:p>
@@ -2195,7 +2773,7 @@
       </w:r>
     </w:p>
     <w:p>
-      <w:commentRangeStart w:id="235"/>
+      <w:commentRangeStart w:id="242"/>
       <w:r>
         <w:t>Obesity and chronic elevations in glucocorticoids have been associated with increased liver fat</w:t>
       </w:r>
@@ -2229,25 +2807,25 @@
       <w:r>
         <w:t xml:space="preserve">stingly, levels were further </w:t>
       </w:r>
-      <w:commentRangeStart w:id="236"/>
+      <w:commentRangeStart w:id="243"/>
       <w:r>
         <w:t>elevated</w:t>
       </w:r>
-      <w:commentRangeEnd w:id="236"/>
+      <w:commentRangeEnd w:id="243"/>
       <w:r>
         <w:rPr>
           <w:rStyle w:val="CommentReference"/>
         </w:rPr>
-        <w:commentReference w:id="236"/>
+        <w:commentReference w:id="243"/>
       </w:r>
       <w:r>
         <w:t xml:space="preserve"> in obese Cushing’s patients, </w:t>
       </w:r>
-      <w:commentRangeStart w:id="237"/>
+      <w:commentRangeStart w:id="244"/>
       <w:r>
         <w:t>synergistically so in the case of ALT</w:t>
       </w:r>
-      <w:ins w:id="238" w:author="Microsoft Office User" w:date="2017-01-28T14:04:00Z">
+      <w:ins w:id="245" w:author="Microsoft Office User" w:date="2017-01-28T14:04:00Z">
         <w:r>
           <w:t xml:space="preserve"> (Figure 2)</w:t>
         </w:r>
@@ -2258,19 +2836,19 @@
       <w:r>
         <w:t xml:space="preserve"> </w:t>
       </w:r>
-      <w:commentRangeEnd w:id="235"/>
+      <w:commentRangeEnd w:id="242"/>
       <w:r>
         <w:rPr>
           <w:rStyle w:val="CommentReference"/>
         </w:rPr>
-        <w:commentReference w:id="235"/>
-      </w:r>
-      <w:commentRangeEnd w:id="237"/>
+        <w:commentReference w:id="242"/>
+      </w:r>
+      <w:commentRangeEnd w:id="244"/>
       <w:r>
         <w:rPr>
           <w:rStyle w:val="CommentReference"/>
         </w:rPr>
-        <w:commentReference w:id="237"/>
+        <w:commentReference w:id="244"/>
       </w:r>
     </w:p>
     <w:p/>
@@ -2308,7 +2886,7 @@
       <w:r>
         <w:t xml:space="preserve"> (Figure</w:t>
       </w:r>
-      <w:ins w:id="239" w:author="Microsoft Office User" w:date="2017-01-28T14:04:00Z">
+      <w:ins w:id="246" w:author="Microsoft Office User" w:date="2017-01-28T14:04:00Z">
         <w:r>
           <w:t xml:space="preserve"> 2</w:t>
         </w:r>
@@ -2325,7 +2903,7 @@
       <w:r>
         <w:t>In support of this, H&amp;E staining of hepatic tissue clearly depicts higher lipid levels in this group (Figure</w:t>
       </w:r>
-      <w:ins w:id="240" w:author="Microsoft Office User" w:date="2017-01-28T14:04:00Z">
+      <w:ins w:id="247" w:author="Microsoft Office User" w:date="2017-01-28T14:04:00Z">
         <w:r>
           <w:t xml:space="preserve"> 2</w:t>
         </w:r>
@@ -2339,16 +2917,16 @@
       <w:r>
         <w:t xml:space="preserve">Collagen/trichrome </w:t>
       </w:r>
-      <w:commentRangeStart w:id="241"/>
+      <w:commentRangeStart w:id="248"/>
       <w:r>
         <w:t>data</w:t>
       </w:r>
-      <w:commentRangeEnd w:id="241"/>
+      <w:commentRangeEnd w:id="248"/>
       <w:r>
         <w:rPr>
           <w:rStyle w:val="CommentReference"/>
         </w:rPr>
-        <w:commentReference w:id="241"/>
+        <w:commentReference w:id="248"/>
       </w:r>
       <w:r>
         <w:t>…</w:t>
@@ -2368,33 +2946,35 @@
       <w:r>
         <w:t xml:space="preserve"> lipogenesis (</w:t>
       </w:r>
-      <w:commentRangeStart w:id="242"/>
+      <w:commentRangeStart w:id="249"/>
       <w:r>
         <w:rPr>
           <w:i/>
         </w:rPr>
         <w:t>Srebf1</w:t>
       </w:r>
-      <w:commentRangeEnd w:id="242"/>
+      <w:commentRangeEnd w:id="249"/>
       <w:r>
         <w:rPr>
           <w:rStyle w:val="CommentReference"/>
         </w:rPr>
-        <w:commentReference w:id="242"/>
+        <w:commentReference w:id="249"/>
       </w:r>
       <w:r>
         <w:t xml:space="preserve"> and </w:t>
       </w:r>
+      <w:proofErr w:type="spellStart"/>
       <w:r>
         <w:rPr>
           <w:i/>
         </w:rPr>
         <w:t>Fasn</w:t>
       </w:r>
+      <w:proofErr w:type="spellEnd"/>
       <w:r>
         <w:t>) was assessed via qPCR (Figure</w:t>
       </w:r>
-      <w:ins w:id="243" w:author="Microsoft Office User" w:date="2017-01-28T14:04:00Z">
+      <w:ins w:id="250" w:author="Microsoft Office User" w:date="2017-01-28T14:04:00Z">
         <w:r>
           <w:t xml:space="preserve"> 2</w:t>
         </w:r>
@@ -2417,7 +2997,7 @@
       <w:r>
         <w:t>however, levels</w:t>
       </w:r>
-      <w:ins w:id="244" w:author="Dave Bridges" w:date="2017-01-24T17:24:00Z">
+      <w:ins w:id="251" w:author="Dave Bridges" w:date="2017-01-24T17:24:00Z">
         <w:r>
           <w:t xml:space="preserve"> of both these enzymes</w:t>
         </w:r>
@@ -2425,7 +3005,7 @@
       <w:r>
         <w:t xml:space="preserve"> were </w:t>
       </w:r>
-      <w:del w:id="245" w:author="Dave Bridges" w:date="2017-01-24T16:49:00Z">
+      <w:del w:id="252" w:author="Dave Bridges" w:date="2017-01-24T16:49:00Z">
         <w:r>
           <w:delText xml:space="preserve">found to be comparable among </w:delText>
         </w:r>
@@ -2442,7 +3022,7 @@
           <w:delText>oups</w:delText>
         </w:r>
       </w:del>
-      <w:ins w:id="246" w:author="Dave Bridges" w:date="2017-01-24T16:49:00Z">
+      <w:ins w:id="253" w:author="Dave Bridges" w:date="2017-01-24T16:49:00Z">
         <w:r>
           <w:t>reduced in HFD/dexamethasone livers</w:t>
         </w:r>
@@ -2456,7 +3036,7 @@
       <w:r>
         <w:t xml:space="preserve">dexamethasone treatment is </w:t>
       </w:r>
-      <w:ins w:id="247" w:author="Dave Bridges" w:date="2017-01-24T17:24:00Z">
+      <w:ins w:id="254" w:author="Dave Bridges" w:date="2017-01-24T17:24:00Z">
         <w:r>
           <w:t xml:space="preserve">likely </w:t>
         </w:r>
@@ -2473,7 +3053,7 @@
       <w:r>
         <w:t xml:space="preserve"> a different mechanism than </w:t>
       </w:r>
-      <w:del w:id="248" w:author="Dave Bridges" w:date="2017-01-24T17:24:00Z">
+      <w:del w:id="255" w:author="Dave Bridges" w:date="2017-01-24T17:24:00Z">
         <w:r>
           <w:delText xml:space="preserve">that which occurs </w:delText>
         </w:r>
@@ -2484,12 +3064,12 @@
           <w:delText xml:space="preserve">. </w:delText>
         </w:r>
       </w:del>
-      <w:ins w:id="249" w:author="Dave Bridges" w:date="2017-01-24T17:24:00Z">
+      <w:ins w:id="256" w:author="Dave Bridges" w:date="2017-01-24T17:24:00Z">
         <w:r>
           <w:t xml:space="preserve">transcriptional activation of </w:t>
         </w:r>
       </w:ins>
-      <w:ins w:id="250" w:author="Dave Bridges" w:date="2017-01-24T17:25:00Z">
+      <w:ins w:id="257" w:author="Dave Bridges" w:date="2017-01-24T17:25:00Z">
         <w:r>
           <w:rPr>
             <w:i/>
@@ -2529,7 +3109,7 @@
       <w:r>
         <w:t xml:space="preserve"> (FIG</w:t>
       </w:r>
-      <w:ins w:id="251" w:author="Microsoft Office User" w:date="2017-01-28T14:04:00Z">
+      <w:ins w:id="258" w:author="Microsoft Office User" w:date="2017-01-28T14:04:00Z">
         <w:r>
           <w:t xml:space="preserve"> 3</w:t>
         </w:r>
@@ -2558,16 +3138,16 @@
       <w:r>
         <w:t xml:space="preserve">There were no significant differences in food </w:t>
       </w:r>
-      <w:commentRangeStart w:id="252"/>
+      <w:commentRangeStart w:id="259"/>
       <w:r>
         <w:t>consumption</w:t>
       </w:r>
-      <w:commentRangeEnd w:id="252"/>
+      <w:commentRangeEnd w:id="259"/>
       <w:r>
         <w:rPr>
           <w:rStyle w:val="CommentReference"/>
         </w:rPr>
-        <w:commentReference w:id="252"/>
+        <w:commentReference w:id="259"/>
       </w:r>
       <w:r>
         <w:t>.</w:t>
@@ -2575,7 +3155,7 @@
     </w:p>
     <w:p/>
     <w:p>
-      <w:commentRangeStart w:id="253"/>
+      <w:commentRangeStart w:id="260"/>
       <w:r>
         <w:t>Fat cell size</w:t>
       </w:r>
@@ -2585,12 +3165,12 @@
       <w:r>
         <w:t>…</w:t>
       </w:r>
-      <w:commentRangeEnd w:id="253"/>
+      <w:commentRangeEnd w:id="260"/>
       <w:r>
         <w:rPr>
           <w:rStyle w:val="CommentReference"/>
         </w:rPr>
-        <w:commentReference w:id="253"/>
+        <w:commentReference w:id="260"/>
       </w:r>
     </w:p>
     <w:p/>
@@ -2671,7 +3251,7 @@
         </w:rPr>
         <w:t xml:space="preserve"> (</w:t>
       </w:r>
-      <w:ins w:id="254" w:author="Microsoft Office User" w:date="2017-01-28T14:05:00Z">
+      <w:ins w:id="261" w:author="Microsoft Office User" w:date="2017-01-28T14:05:00Z">
         <w:r>
           <w:rPr>
             <w:color w:val="000000" w:themeColor="text1"/>
@@ -2679,7 +3259,7 @@
           <w:t xml:space="preserve">figure </w:t>
         </w:r>
       </w:ins>
-      <w:del w:id="255" w:author="Microsoft Office User" w:date="2017-01-28T14:05:00Z">
+      <w:del w:id="262" w:author="Microsoft Office User" w:date="2017-01-28T14:05:00Z">
         <w:r>
           <w:rPr>
             <w:color w:val="000000" w:themeColor="text1"/>
@@ -2687,7 +3267,7 @@
           <w:delText>figures</w:delText>
         </w:r>
       </w:del>
-      <w:ins w:id="256" w:author="Microsoft Office User" w:date="2017-01-28T14:05:00Z">
+      <w:ins w:id="263" w:author="Microsoft Office User" w:date="2017-01-28T14:05:00Z">
         <w:r>
           <w:rPr>
             <w:color w:val="000000" w:themeColor="text1"/>
@@ -2753,7 +3333,21 @@
         <w:rPr>
           <w:color w:val="000000" w:themeColor="text1"/>
         </w:rPr>
-        <w:t xml:space="preserve"> decreased lipid content and increased glycerol release into the media, indicating increased lipolysis. To assess this further, we measured lipolytic enzyme mRNA and protein expression levels in these cells</w:t>
+        <w:t xml:space="preserve"> decreased lipid content and increased glycerol release into the media, indicating increased lipolysis. To assess this further, we measured </w:t>
+      </w:r>
+      <w:proofErr w:type="spellStart"/>
+      <w:r>
+        <w:rPr>
+          <w:color w:val="000000" w:themeColor="text1"/>
+        </w:rPr>
+        <w:t>lipolytic</w:t>
+      </w:r>
+      <w:proofErr w:type="spellEnd"/>
+      <w:r>
+        <w:rPr>
+          <w:color w:val="000000" w:themeColor="text1"/>
+        </w:rPr>
+        <w:t xml:space="preserve"> enzyme mRNA and protein expression levels in these cells</w:t>
       </w:r>
       <w:r>
         <w:rPr>
@@ -2761,7 +3355,7 @@
         </w:rPr>
         <w:t xml:space="preserve"> (figure</w:t>
       </w:r>
-      <w:ins w:id="257" w:author="Microsoft Office User" w:date="2017-01-28T14:26:00Z">
+      <w:ins w:id="264" w:author="Microsoft Office User" w:date="2017-01-28T14:26:00Z">
         <w:r>
           <w:rPr>
             <w:color w:val="000000" w:themeColor="text1"/>
@@ -2800,6 +3394,7 @@
         </w:rPr>
         <w:t xml:space="preserve">) and HSL (encoded by </w:t>
       </w:r>
+      <w:proofErr w:type="spellStart"/>
       <w:r>
         <w:rPr>
           <w:i/>
@@ -2807,6 +3402,7 @@
         </w:rPr>
         <w:t>Lipe</w:t>
       </w:r>
+      <w:proofErr w:type="spellEnd"/>
       <w:r>
         <w:rPr>
           <w:color w:val="000000" w:themeColor="text1"/>
@@ -2819,19 +3415,19 @@
         </w:rPr>
         <w:t xml:space="preserve"> following dexamethasone </w:t>
       </w:r>
-      <w:commentRangeStart w:id="258"/>
+      <w:commentRangeStart w:id="265"/>
       <w:r>
         <w:rPr>
           <w:color w:val="000000" w:themeColor="text1"/>
         </w:rPr>
         <w:t>treatment</w:t>
       </w:r>
-      <w:commentRangeEnd w:id="258"/>
+      <w:commentRangeEnd w:id="265"/>
       <w:r>
         <w:rPr>
           <w:rStyle w:val="CommentReference"/>
         </w:rPr>
-        <w:commentReference w:id="258"/>
+        <w:commentReference w:id="265"/>
       </w:r>
       <w:r>
         <w:rPr>
@@ -2916,7 +3512,7 @@
         </w:rPr>
         <w:t>stimulated conditions (figure</w:t>
       </w:r>
-      <w:ins w:id="259" w:author="Microsoft Office User" w:date="2017-01-28T14:05:00Z">
+      <w:ins w:id="266" w:author="Microsoft Office User" w:date="2017-01-28T14:05:00Z">
         <w:r>
           <w:rPr>
             <w:color w:val="000000" w:themeColor="text1"/>
@@ -3013,7 +3609,21 @@
         <w:rPr>
           <w:color w:val="000000" w:themeColor="text1"/>
         </w:rPr>
-        <w:t xml:space="preserve">mice were i.p. injected with </w:t>
+        <w:t xml:space="preserve">mice were </w:t>
+      </w:r>
+      <w:proofErr w:type="spellStart"/>
+      <w:r>
+        <w:rPr>
+          <w:color w:val="000000" w:themeColor="text1"/>
+        </w:rPr>
+        <w:t>i.p</w:t>
+      </w:r>
+      <w:proofErr w:type="spellEnd"/>
+      <w:r>
+        <w:rPr>
+          <w:color w:val="000000" w:themeColor="text1"/>
+        </w:rPr>
+        <w:t xml:space="preserve">. injected with </w:t>
       </w:r>
       <w:r>
         <w:rPr>
@@ -3099,7 +3709,21 @@
         <w:rPr>
           <w:color w:val="000000" w:themeColor="text1"/>
         </w:rPr>
-        <w:t xml:space="preserve">qPCR lipolytic genes in these mice </w:t>
+        <w:t xml:space="preserve">qPCR </w:t>
+      </w:r>
+      <w:proofErr w:type="spellStart"/>
+      <w:r>
+        <w:rPr>
+          <w:color w:val="000000" w:themeColor="text1"/>
+        </w:rPr>
+        <w:t>lipolytic</w:t>
+      </w:r>
+      <w:proofErr w:type="spellEnd"/>
+      <w:r>
+        <w:rPr>
+          <w:color w:val="000000" w:themeColor="text1"/>
+        </w:rPr>
+        <w:t xml:space="preserve"> genes in these mice </w:t>
       </w:r>
     </w:p>
     <w:p>
@@ -3154,7 +3778,7 @@
         </w:rPr>
         <w:t xml:space="preserve"> (figure</w:t>
       </w:r>
-      <w:ins w:id="260" w:author="Microsoft Office User" w:date="2017-01-28T14:07:00Z">
+      <w:ins w:id="267" w:author="Microsoft Office User" w:date="2017-01-28T14:07:00Z">
         <w:r>
           <w:rPr>
             <w:color w:val="000000" w:themeColor="text1"/>
@@ -3192,19 +3816,19 @@
         </w:rPr>
         <w:t xml:space="preserve">p </w:t>
       </w:r>
-      <w:commentRangeStart w:id="261"/>
+      <w:commentRangeStart w:id="268"/>
       <w:r>
         <w:rPr>
           <w:color w:val="000000" w:themeColor="text1"/>
         </w:rPr>
         <w:t>value</w:t>
       </w:r>
-      <w:commentRangeEnd w:id="261"/>
+      <w:commentRangeEnd w:id="268"/>
       <w:r>
         <w:rPr>
           <w:rStyle w:val="CommentReference"/>
         </w:rPr>
-        <w:commentReference w:id="261"/>
+        <w:commentReference w:id="268"/>
       </w:r>
       <w:r>
         <w:rPr>
@@ -3236,7 +3860,21 @@
         <w:rPr>
           <w:color w:val="000000" w:themeColor="text1"/>
         </w:rPr>
-        <w:t>We also quantified mRNA and protein expression of lipolytic enzymes</w:t>
+        <w:t xml:space="preserve">We also quantified mRNA and protein expression of </w:t>
+      </w:r>
+      <w:proofErr w:type="spellStart"/>
+      <w:r>
+        <w:rPr>
+          <w:color w:val="000000" w:themeColor="text1"/>
+        </w:rPr>
+        <w:t>lipolytic</w:t>
+      </w:r>
+      <w:proofErr w:type="spellEnd"/>
+      <w:r>
+        <w:rPr>
+          <w:color w:val="000000" w:themeColor="text1"/>
+        </w:rPr>
+        <w:t xml:space="preserve"> enzymes</w:t>
       </w:r>
       <w:r>
         <w:rPr>
@@ -3244,19 +3882,19 @@
         </w:rPr>
         <w:t xml:space="preserve">, ATGL </w:t>
       </w:r>
-      <w:commentRangeStart w:id="262"/>
+      <w:commentRangeStart w:id="269"/>
       <w:r>
         <w:rPr>
           <w:color w:val="000000" w:themeColor="text1"/>
         </w:rPr>
         <w:t>and</w:t>
       </w:r>
-      <w:commentRangeEnd w:id="262"/>
+      <w:commentRangeEnd w:id="269"/>
       <w:r>
         <w:rPr>
           <w:rStyle w:val="CommentReference"/>
         </w:rPr>
-        <w:commentReference w:id="262"/>
+        <w:commentReference w:id="269"/>
       </w:r>
       <w:r>
         <w:rPr>
@@ -3268,23 +3906,37 @@
         <w:rPr>
           <w:color w:val="000000" w:themeColor="text1"/>
         </w:rPr>
-        <w:t xml:space="preserve"> in the iWAT of these mice. Consistent with the above findings, expression was elevated in the dexamethasone-treated groups and there was a significant interaction of drug and </w:t>
-      </w:r>
-      <w:commentRangeStart w:id="263"/>
+        <w:t xml:space="preserve"> in the </w:t>
+      </w:r>
+      <w:proofErr w:type="spellStart"/>
+      <w:r>
+        <w:rPr>
+          <w:color w:val="000000" w:themeColor="text1"/>
+        </w:rPr>
+        <w:t>iWAT</w:t>
+      </w:r>
+      <w:proofErr w:type="spellEnd"/>
+      <w:r>
+        <w:rPr>
+          <w:color w:val="000000" w:themeColor="text1"/>
+        </w:rPr>
+        <w:t xml:space="preserve"> of these mice. Consistent with the above findings, expression was elevated in the dexamethasone-treated groups and there was a significant interaction of drug and </w:t>
+      </w:r>
+      <w:commentRangeStart w:id="270"/>
       <w:r>
         <w:rPr>
           <w:color w:val="000000" w:themeColor="text1"/>
         </w:rPr>
         <w:t>diet</w:t>
       </w:r>
-      <w:commentRangeEnd w:id="263"/>
+      <w:commentRangeEnd w:id="270"/>
       <w:r>
         <w:rPr>
           <w:rStyle w:val="CommentReference"/>
         </w:rPr>
-        <w:commentReference w:id="263"/>
-      </w:r>
-      <w:ins w:id="264" w:author="Microsoft Office User" w:date="2017-01-28T14:22:00Z">
+        <w:commentReference w:id="270"/>
+      </w:r>
+      <w:ins w:id="271" w:author="Microsoft Office User" w:date="2017-01-28T14:22:00Z">
         <w:r>
           <w:rPr>
             <w:color w:val="000000" w:themeColor="text1"/>
@@ -3334,13 +3986,13 @@
     <w:p>
       <w:pPr>
         <w:rPr>
-          <w:ins w:id="265" w:author="Microsoft Office User" w:date="2017-01-28T14:12:00Z"/>
+          <w:ins w:id="272" w:author="Microsoft Office User" w:date="2017-01-28T14:12:00Z"/>
           <w:b/>
           <w:sz w:val="36"/>
           <w:u w:val="single"/>
         </w:rPr>
       </w:pPr>
-      <w:ins w:id="266" w:author="Microsoft Office User" w:date="2017-01-28T14:13:00Z">
+      <w:ins w:id="273" w:author="Microsoft Office User" w:date="2017-01-28T14:13:00Z">
         <w:r>
           <w:rPr>
             <w:b/>
@@ -3350,22 +4002,6 @@
           <w:t>Discussion</w:t>
         </w:r>
       </w:ins>
-    </w:p>
-    <w:p>
-      <w:pPr>
-        <w:rPr>
-          <w:del w:id="267" w:author="Microsoft Office User" w:date="2017-01-28T14:12:00Z"/>
-          <w:color w:val="000000" w:themeColor="text1"/>
-        </w:rPr>
-      </w:pPr>
-      <w:del w:id="268" w:author="Microsoft Office User" w:date="2017-01-28T14:12:00Z">
-        <w:r>
-          <w:rPr>
-            <w:color w:val="000000" w:themeColor="text1"/>
-          </w:rPr>
-          <w:delText>Discussion</w:delText>
-        </w:r>
-      </w:del>
     </w:p>
     <w:p>
       <w:pPr>
@@ -3416,7 +4052,7 @@
       </w:r>
     </w:p>
   </w:comment>
-  <w:comment w:id="19" w:author="Microsoft Office User" w:date="2017-02-02T16:01:00Z" w:initials="Office">
+  <w:comment w:id="20" w:author="Microsoft Office User" w:date="2017-02-02T16:01:00Z" w:initials="Office">
     <w:p>
       <w:pPr>
         <w:pStyle w:val="CommentText"/>
@@ -3432,7 +4068,7 @@
       </w:r>
     </w:p>
   </w:comment>
-  <w:comment w:id="25" w:author="Microsoft Office User" w:date="2017-02-02T16:01:00Z" w:initials="Office">
+  <w:comment w:id="26" w:author="Microsoft Office User" w:date="2017-02-02T16:01:00Z" w:initials="Office">
     <w:p>
       <w:pPr>
         <w:pStyle w:val="CommentText"/>
@@ -3448,7 +4084,7 @@
       </w:r>
     </w:p>
   </w:comment>
-  <w:comment w:id="55" w:author="Microsoft Office User" w:date="2017-01-31T11:09:00Z" w:initials="Office">
+  <w:comment w:id="54" w:author="Microsoft Office User" w:date="2017-01-31T11:09:00Z" w:initials="Office">
     <w:p>
       <w:pPr>
         <w:pStyle w:val="CommentText"/>
@@ -3464,7 +4100,7 @@
       </w:r>
     </w:p>
   </w:comment>
-  <w:comment w:id="89" w:author="Microsoft Office User" w:date="2017-01-31T10:57:00Z" w:initials="Office">
+  <w:comment w:id="83" w:author="Microsoft Office User" w:date="2017-01-31T10:57:00Z" w:initials="Office">
     <w:p>
       <w:pPr>
         <w:pStyle w:val="CommentText"/>
@@ -3480,7 +4116,7 @@
       </w:r>
     </w:p>
   </w:comment>
-  <w:comment w:id="108" w:author="Microsoft Office User" w:date="2017-02-02T16:00:00Z" w:initials="Office">
+  <w:comment w:id="102" w:author="Microsoft Office User" w:date="2017-02-02T16:00:00Z" w:initials="Office">
     <w:p>
       <w:pPr>
         <w:pStyle w:val="CommentText"/>
@@ -3496,7 +4132,7 @@
       </w:r>
     </w:p>
   </w:comment>
-  <w:comment w:id="159" w:author="Microsoft Office User" w:date="2017-02-02T16:12:00Z" w:initials="Office">
+  <w:comment w:id="153" w:author="Microsoft Office User" w:date="2017-02-02T16:12:00Z" w:initials="Office">
     <w:p>
       <w:pPr>
         <w:pStyle w:val="CommentText"/>
@@ -3512,7 +4148,7 @@
       </w:r>
     </w:p>
   </w:comment>
-  <w:comment w:id="183" w:author="Microsoft Office User" w:date="2017-01-31T11:30:00Z" w:initials="Office">
+  <w:comment w:id="177" w:author="Microsoft Office User" w:date="2017-01-31T11:30:00Z" w:initials="Office">
     <w:p>
       <w:pPr>
         <w:pStyle w:val="CommentText"/>
@@ -3528,7 +4164,7 @@
       </w:r>
     </w:p>
   </w:comment>
-  <w:comment w:id="186" w:author="Microsoft Office User" w:date="2017-01-31T11:29:00Z" w:initials="Office">
+  <w:comment w:id="180" w:author="Microsoft Office User" w:date="2017-01-31T11:29:00Z" w:initials="Office">
     <w:p>
       <w:pPr>
         <w:pStyle w:val="CommentText"/>
@@ -3544,7 +4180,7 @@
       </w:r>
     </w:p>
   </w:comment>
-  <w:comment w:id="201" w:author="Microsoft Office User" w:date="2017-02-02T16:19:00Z" w:initials="Office">
+  <w:comment w:id="190" w:author="Microsoft Office User" w:date="2017-02-02T16:19:00Z" w:initials="Office">
     <w:p>
       <w:pPr>
         <w:pStyle w:val="CommentText"/>
@@ -3560,7 +4196,7 @@
       </w:r>
     </w:p>
   </w:comment>
-  <w:comment w:id="207" w:author="Microsoft Office User" w:date="2017-02-02T16:22:00Z" w:initials="Office">
+  <w:comment w:id="195" w:author="Microsoft Office User" w:date="2017-02-02T16:22:00Z" w:initials="Office">
     <w:p>
       <w:pPr>
         <w:pStyle w:val="CommentText"/>
@@ -3572,13 +4208,35 @@
         <w:annotationRef/>
       </w:r>
       <w:r>
-        <w:t>Taken partially from hatfield paper</w:t>
-      </w:r>
-      <w:bookmarkStart w:id="210" w:name="_GoBack"/>
-      <w:bookmarkEnd w:id="210"/>
+        <w:t xml:space="preserve">Taken partially from </w:t>
+      </w:r>
+      <w:proofErr w:type="spellStart"/>
+      <w:r>
+        <w:t>hatfield</w:t>
+      </w:r>
+      <w:proofErr w:type="spellEnd"/>
+      <w:r>
+        <w:t xml:space="preserve"> paper</w:t>
+      </w:r>
     </w:p>
   </w:comment>
-  <w:comment w:id="221" w:author="Dave Bridges" w:date="2017-01-24T17:08:00Z" w:initials="DB">
+  <w:comment w:id="205" w:author="Microsoft Office User" w:date="2017-02-02T16:36:00Z" w:initials="Office">
+    <w:p>
+      <w:pPr>
+        <w:pStyle w:val="CommentText"/>
+      </w:pPr>
+      <w:r>
+        <w:rPr>
+          <w:rStyle w:val="CommentReference"/>
+        </w:rPr>
+        <w:annotationRef/>
+      </w:r>
+      <w:r>
+        <w:t>Check what week</w:t>
+      </w:r>
+    </w:p>
+  </w:comment>
+  <w:comment w:id="228" w:author="Dave Bridges" w:date="2017-01-24T17:08:00Z" w:initials="DB">
     <w:p>
       <w:pPr>
         <w:rPr>
@@ -3592,7 +4250,15 @@
         <w:annotationRef/>
       </w:r>
       <w:r>
-        <w:t>Should say something about how there was no significant differences in BMI in the control vs cushings group (p=</w:t>
+        <w:t xml:space="preserve">Should say something about how there was no significant differences in BMI in the control vs </w:t>
+      </w:r>
+      <w:proofErr w:type="spellStart"/>
+      <w:r>
+        <w:t>cushings</w:t>
+      </w:r>
+      <w:proofErr w:type="spellEnd"/>
+      <w:r>
+        <w:t xml:space="preserve"> group (p=</w:t>
       </w:r>
       <w:r>
         <w:rPr>
@@ -3632,7 +4298,7 @@
       </w:r>
     </w:p>
   </w:comment>
-  <w:comment w:id="222" w:author="Microsoft Office User" w:date="2017-01-20T01:37:00Z" w:initials="Office">
+  <w:comment w:id="229" w:author="Microsoft Office User" w:date="2017-01-20T01:37:00Z" w:initials="Office">
     <w:p>
       <w:pPr>
         <w:pStyle w:val="CommentText"/>
@@ -3648,7 +4314,7 @@
       </w:r>
     </w:p>
   </w:comment>
-  <w:comment w:id="223" w:author="Microsoft Office User" w:date="2017-01-28T14:03:00Z" w:initials="Office">
+  <w:comment w:id="230" w:author="Microsoft Office User" w:date="2017-01-28T14:03:00Z" w:initials="Office">
     <w:p>
       <w:pPr>
         <w:pStyle w:val="CommentText"/>
@@ -3664,7 +4330,7 @@
       </w:r>
     </w:p>
   </w:comment>
-  <w:comment w:id="224" w:author="Dave Bridges" w:date="2017-01-24T16:57:00Z" w:initials="DB">
+  <w:comment w:id="231" w:author="Dave Bridges" w:date="2017-01-24T16:57:00Z" w:initials="DB">
     <w:p>
       <w:pPr>
         <w:rPr>
@@ -3774,7 +4440,7 @@
       </w:pPr>
     </w:p>
   </w:comment>
-  <w:comment w:id="234" w:author="Dave Bridges" w:date="2017-01-20T15:16:00Z" w:initials="DB">
+  <w:comment w:id="241" w:author="Dave Bridges" w:date="2017-01-20T15:16:00Z" w:initials="DB">
     <w:p>
       <w:pPr>
         <w:pStyle w:val="CommentText"/>
@@ -3790,7 +4456,7 @@
       </w:r>
     </w:p>
   </w:comment>
-  <w:comment w:id="236" w:author="Microsoft Office User" w:date="2017-01-28T14:25:00Z" w:initials="Office">
+  <w:comment w:id="243" w:author="Microsoft Office User" w:date="2017-01-28T14:25:00Z" w:initials="Office">
     <w:p>
       <w:pPr>
         <w:pStyle w:val="CommentText"/>
@@ -3806,7 +4472,7 @@
       </w:r>
     </w:p>
   </w:comment>
-  <w:comment w:id="235" w:author="Dave Bridges" w:date="2017-01-24T16:50:00Z" w:initials="DB">
+  <w:comment w:id="242" w:author="Dave Bridges" w:date="2017-01-24T16:50:00Z" w:initials="DB">
     <w:p>
       <w:pPr>
         <w:pStyle w:val="CommentText"/>
@@ -3817,12 +4483,17 @@
         </w:rPr>
         <w:annotationRef/>
       </w:r>
-      <w:r>
-        <w:t>Lets just use ALT, I don’t know that we can make room for AST</w:t>
+      <w:proofErr w:type="spellStart"/>
+      <w:r>
+        <w:t>Lets</w:t>
+      </w:r>
+      <w:proofErr w:type="spellEnd"/>
+      <w:r>
+        <w:t xml:space="preserve"> just use ALT, I don’t know that we can make room for AST</w:t>
       </w:r>
     </w:p>
   </w:comment>
-  <w:comment w:id="237" w:author="Dave Bridges" w:date="2017-01-24T16:51:00Z" w:initials="DB">
+  <w:comment w:id="244" w:author="Dave Bridges" w:date="2017-01-24T16:51:00Z" w:initials="DB">
     <w:p>
       <w:pPr>
         <w:pStyle w:val="CommentText"/>
@@ -3838,7 +4509,7 @@
       </w:r>
     </w:p>
   </w:comment>
-  <w:comment w:id="241" w:author="Microsoft Office User" w:date="2017-01-28T14:25:00Z" w:initials="Office">
+  <w:comment w:id="248" w:author="Microsoft Office User" w:date="2017-01-28T14:25:00Z" w:initials="Office">
     <w:p>
       <w:pPr>
         <w:pStyle w:val="CommentText"/>
@@ -3849,12 +4520,17 @@
         </w:rPr>
         <w:annotationRef/>
       </w:r>
-      <w:r>
-        <w:t>Disucss trichrome findings here.</w:t>
+      <w:proofErr w:type="spellStart"/>
+      <w:r>
+        <w:t>Disucss</w:t>
+      </w:r>
+      <w:proofErr w:type="spellEnd"/>
+      <w:r>
+        <w:t xml:space="preserve"> trichrome findings here.</w:t>
       </w:r>
     </w:p>
   </w:comment>
-  <w:comment w:id="242" w:author="Microsoft Office User" w:date="2017-01-20T01:48:00Z" w:initials="Office">
+  <w:comment w:id="249" w:author="Microsoft Office User" w:date="2017-01-20T01:48:00Z" w:initials="Office">
     <w:p>
       <w:pPr>
         <w:pStyle w:val="CommentText"/>
@@ -3870,7 +4546,7 @@
       </w:r>
     </w:p>
   </w:comment>
-  <w:comment w:id="252" w:author="Microsoft Office User" w:date="2017-01-20T02:11:00Z" w:initials="Office">
+  <w:comment w:id="259" w:author="Microsoft Office User" w:date="2017-01-20T02:11:00Z" w:initials="Office">
     <w:p>
       <w:pPr>
         <w:pStyle w:val="CommentText"/>
@@ -3886,7 +4562,7 @@
       </w:r>
     </w:p>
   </w:comment>
-  <w:comment w:id="253" w:author="Dave Bridges" w:date="2017-01-20T15:16:00Z" w:initials="DB">
+  <w:comment w:id="260" w:author="Dave Bridges" w:date="2017-01-20T15:16:00Z" w:initials="DB">
     <w:p>
       <w:pPr>
         <w:pStyle w:val="CommentText"/>
@@ -3898,11 +4574,19 @@
         <w:annotationRef/>
       </w:r>
       <w:r>
-        <w:t>Talk about fat cell size imflammation stuff</w:t>
+        <w:t xml:space="preserve">Talk about fat cell size </w:t>
+      </w:r>
+      <w:proofErr w:type="spellStart"/>
+      <w:r>
+        <w:t>imflammation</w:t>
+      </w:r>
+      <w:proofErr w:type="spellEnd"/>
+      <w:r>
+        <w:t xml:space="preserve"> stuff</w:t>
       </w:r>
     </w:p>
   </w:comment>
-  <w:comment w:id="258" w:author="Microsoft Office User" w:date="2017-01-28T14:23:00Z" w:initials="Office">
+  <w:comment w:id="265" w:author="Microsoft Office User" w:date="2017-01-28T14:23:00Z" w:initials="Office">
     <w:p>
       <w:pPr>
         <w:pStyle w:val="CommentText"/>
@@ -3918,7 +4602,7 @@
       </w:r>
     </w:p>
   </w:comment>
-  <w:comment w:id="261" w:author="Microsoft Office User" w:date="2017-01-28T14:23:00Z" w:initials="Office">
+  <w:comment w:id="268" w:author="Microsoft Office User" w:date="2017-01-28T14:23:00Z" w:initials="Office">
     <w:p>
       <w:pPr>
         <w:pStyle w:val="CommentText"/>
@@ -3934,7 +4618,7 @@
       </w:r>
     </w:p>
   </w:comment>
-  <w:comment w:id="262" w:author="Microsoft Office User" w:date="2017-01-20T14:44:00Z" w:initials="Office">
+  <w:comment w:id="269" w:author="Microsoft Office User" w:date="2017-01-20T14:44:00Z" w:initials="Office">
     <w:p>
       <w:pPr>
         <w:pStyle w:val="CommentText"/>
@@ -3950,7 +4634,7 @@
       </w:r>
     </w:p>
   </w:comment>
-  <w:comment w:id="263" w:author="Microsoft Office User" w:date="2017-01-28T14:23:00Z" w:initials="Office">
+  <w:comment w:id="270" w:author="Microsoft Office User" w:date="2017-01-28T14:23:00Z" w:initials="Office">
     <w:p>
       <w:pPr>
         <w:pStyle w:val="CommentText"/>
@@ -3982,6 +4666,7 @@
   <w15:commentEx w15:paraId="3DDE4C61" w15:done="0"/>
   <w15:commentEx w15:paraId="2ED4C5D1" w15:done="0"/>
   <w15:commentEx w15:paraId="5A197858" w15:done="0"/>
+  <w15:commentEx w15:paraId="78BD2B82" w15:done="0"/>
   <w15:commentEx w15:paraId="66EA82FA" w15:done="0"/>
   <w15:commentEx w15:paraId="507137C1" w15:done="0"/>
   <w15:commentEx w15:paraId="4E55D6FC" w15:done="0"/>

</xml_diff>

<commit_message>
added ending to discussion section
</commit_message>
<xml_diff>
--- a/manuscript/Obesity-Glucocorticoids/Manuscript.docx
+++ b/manuscript/Obesity-Glucocorticoids/Manuscript.docx
@@ -231,7 +231,7 @@
           <w:color w:val="000000"/>
           <w:shd w:val="clear" w:color="auto" w:fill="FFFFFF"/>
         </w:rPr>
-        <w:instrText>ADDIN CSL_CITATION { "citationItems" : [ { "id" : "ITEM-1", "itemData" : { "DOI" : "10.1530/JME-15-0119", "ISSN" : "0952-5041", "PMID" : "26150553", "abstract" : "Glucocorticoids have major effects on adipose tissue metabolism. To study tissue mRNA expression changes induced by chronic elevated endogenous glucocorticoids, we performed RNA sequencing on subcutaneous adipose tissue from patients with Cushing's disease (n=5) compared to patients with non-functioning pituitary adenomas (n=11). We found higher expression of transcripts involved in several metabolic pathways, including lipogenesis, proteolysis and glucose oxidation as well as decreased expression of transcripts involved in inflammation and protein synthesis. To further study this in a model system, we subjected mice to dexamethasone treatment for 12 weeks and analyzed their inguinal (subcutaneous) fat pads, which led to similar findings. Additionally, mice treated with dexamethasone showed drastic decreases in lean body mass as well as increased fat mass, further supporting the human transcriptomic data. These data provide insight to transcriptional changes that may be responsible for the co-morbidities associated with chronic elevations of glucocorticoids.", "author" : [ { "dropping-particle" : "", "family" : "Hochberg", "given" : "Irit", "non-dropping-particle" : "", "parse-names" : false, "suffix" : "" }, { "dropping-particle" : "", "family" : "Harvey", "given" : "Innocence", "non-dropping-particle" : "", "parse-names" : false, "suffix" : "" }, { "dropping-particle" : "", "family" : "Tran", "given" : "Quynh T.", "non-dropping-particle" : "", "parse-names" : false, "suffix" : "" }, { "dropping-particle" : "", "family" : "Stephenson", "given" : "Erin J.", "non-dropping-particle" : "", "parse-names" : false, "suffix" : "" }, { "dropping-particle" : "", "family" : "Barkan", "given" : "Ariel L", "non-dropping-particle" : "", "parse-names" : false, "suffix" : "" }, { "dropping-particle" : "", "family" : "Saltiel", "given" : "Alan R", "non-dropping-particle" : "", "parse-names" : false, "suffix" : "" }, { "dropping-particle" : "", "family" : "Chandler", "given" : "William F.", "non-dropping-particle" : "", "parse-names" : false, "suffix" : "" }, { "dropping-particle" : "", "family" : "Bridges", "given" : "Dave", "non-dropping-particle" : "", "parse-names" : false, "suffix" : "" } ], "container-title" : "Journal of Molecular Endocrinology", "id" : "ITEM-1", "issue" : "2", "issued" : { "date-parts" : [ [ "2015", "10" ] ] }, "page" : "81-94", "title" : "Gene expression changes in subcutaneous adipose tissue due to Cushing's disease", "type" : "article-journal", "volume" : "55" }, "uris" : [ "http://www.mendeley.com/documents/?uuid=c9451b66-5bf3-4028-81a5-5d6a8a2137cb" ] } ], "mendeley" : { "formattedCitation" : "(1)", "plainTextFormattedCitation" : "(1)" }, "properties" : { "noteIndex" : 0 }, "schema" : "https://github.com/citation-style-language/schema/raw/master/csl-citation.json" }</w:instrText>
+        <w:instrText>ADDIN CSL_CITATION { "citationItems" : [ { "id" : "ITEM-1", "itemData" : { "DOI" : "10.1530/JME-15-0119", "ISSN" : "0952-5041", "PMID" : "26150553", "abstract" : "Glucocorticoids have major effects on adipose tissue metabolism. To study tissue mRNA expression changes induced by chronic elevated endogenous glucocorticoids, we performed RNA sequencing on subcutaneous adipose tissue from patients with Cushing's disease (n=5) compared to patients with non-functioning pituitary adenomas (n=11). We found higher expression of transcripts involved in several metabolic pathways, including lipogenesis, proteolysis and glucose oxidation as well as decreased expression of transcripts involved in inflammation and protein synthesis. To further study this in a model system, we subjected mice to dexamethasone treatment for 12 weeks and analyzed their inguinal (subcutaneous) fat pads, which led to similar findings. Additionally, mice treated with dexamethasone showed drastic decreases in lean body mass as well as increased fat mass, further supporting the human transcriptomic data. These data provide insight to transcriptional changes that may be responsible for the co-morbidities associated with chronic elevations of glucocorticoids.", "author" : [ { "dropping-particle" : "", "family" : "Hochberg", "given" : "Irit", "non-dropping-particle" : "", "parse-names" : false, "suffix" : "" }, { "dropping-particle" : "", "family" : "Harvey", "given" : "Innocence", "non-dropping-particle" : "", "parse-names" : false, "suffix" : "" }, { "dropping-particle" : "", "family" : "Tran", "given" : "Quynh T.", "non-dropping-particle" : "", "parse-names" : false, "suffix" : "" }, { "dropping-particle" : "", "family" : "Stephenson", "given" : "Erin J.", "non-dropping-particle" : "", "parse-names" : false, "suffix" : "" }, { "dropping-particle" : "", "family" : "Barkan", "given" : "Ariel L", "non-dropping-particle" : "", "parse-names" : false, "suffix" : "" }, { "dropping-particle" : "", "family" : "Saltiel", "given" : "Alan R", "non-dropping-particle" : "", "parse-names" : false, "suffix" : "" }, { "dropping-particle" : "", "family" : "Chandler", "given" : "William F.", "non-dropping-particle" : "", "parse-names" : false, "suffix" : "" }, { "dropping-particle" : "", "family" : "Bridges", "given" : "Dave", "non-dropping-particle" : "", "parse-names" : false, "suffix" : "" } ], "container-title" : "Journal of Molecular Endocrinology", "id" : "ITEM-1", "issue" : "2", "issued" : { "date-parts" : [ [ "2015", "10" ] ] }, "page" : "81-94", "title" : "Gene expression changes in subcutaneous adipose tissue due to Cushing's disease", "type" : "article-journal", "volume" : "55" }, "uris" : [ "http://www.mendeley.com/documents/?uuid=c9451b66-5bf3-4028-81a5-5d6a8a2137cb" ] } ], "mendeley" : { "formattedCitation" : "(1)", "plainTextFormattedCitation" : "(1)", "previouslyFormattedCitation" : "(1)" }, "properties" : { "noteIndex" : 0 }, "schema" : "https://github.com/citation-style-language/schema/raw/master/csl-citation.json" }</w:instrText>
       </w:r>
       <w:r>
         <w:rPr>
@@ -1772,7 +1772,7 @@
         <w:rPr>
           <w:rFonts w:cs="Times New Roman"/>
         </w:rPr>
-        <w:instrText>ADDIN CSL_CITATION { "citationItems" : [ { "id" : "ITEM-1", "itemData" : { "DOI" : "10.2337/db13-1531", "ISBN" : "1939-327X (Electronic)\\r0012-1797 (Linking)", "ISSN" : "1939327X", "PMID" : "24722244", "abstract" : "Glycogen and lipid are major storage forms of energy that are tightly regulated by hormones and metabolic signals. Here, we demonstrate that feeding mice a high fat diet (HFD) increased hepatic glycogen, due to increased expression of the glycogenic scaffolding protein PTG/R5. PTG promoter activity was increased and glycogen levels were augmented in mice and cells after activation of mechanistic target of rapamycin complex 1 (mTORC1) and its downstream target sterol regulatory element binding protein 1 (SREBP1). Deletion of the PTG gene in mice prevented HFD-induced hepatic glycogen accumulation. Surprisingly, PTG deletion also blocked hepatic steatosis in HFD-fed mice, and reduced the expression of numerous lipogenic genes. Additionally, PTG deletion reduced fasting glucose and insulin levels in obese mice, while improving insulin sensitivity, a result of reduced hepatic glucose output. This metabolic crosstalk was due to decreased mTORC1 and SREBP activity in PTG knockout mice or knockdown cells, suggesting a positive feedback loop in which once accumulated, glycogen stimulates the mTORC1/SREBP1 pathway to shift energy storage to lipogenesis. Together, these data reveal a previously unappreciated broad role for glycogen in the control of energy homeostasis.", "author" : [ { "dropping-particle" : "", "family" : "Lu", "given" : "Binbin", "non-dropping-particle" : "", "parse-names" : false, "suffix" : "" }, { "dropping-particle" : "", "family" : "Bridges", "given" : "Dave", "non-dropping-particle" : "", "parse-names" : false, "suffix" : "" }, { "dropping-particle" : "", "family" : "Yang", "given" : "Yemen", "non-dropping-particle" : "", "parse-names" : false, "suffix" : "" }, { "dropping-particle" : "", "family" : "Fisher", "given" : "Kaleigh", "non-dropping-particle" : "", "parse-names" : false, "suffix" : "" }, { "dropping-particle" : "", "family" : "Cheng", "given" : "Alan", "non-dropping-particle" : "", "parse-names" : false, "suffix" : "" }, { "dropping-particle" : "", "family" : "Chang", "given" : "Louise", "non-dropping-particle" : "", "parse-names" : false, "suffix" : "" }, { "dropping-particle" : "", "family" : "Meng", "given" : "Zhuo Xian", "non-dropping-particle" : "", "parse-names" : false, "suffix" : "" }, { "dropping-particle" : "", "family" : "Lin", "given" : "Jiandie D.", "non-dropping-particle" : "", "parse-names" : false, "suffix" : "" }, { "dropping-particle" : "", "family" : "Downes", "given" : "Michael", "non-dropping-particle" : "", "parse-names" : false, "suffix" : "" }, { "dropping-particle" : "", "family" : "Yu", "given" : "Ruth T.", "non-dropping-particle" : "", "parse-names" : false, "suffix" : "" }, { "dropping-particle" : "", "family" : "Liddle", "given" : "Christopher", "non-dropping-particle" : "", "parse-names" : false, "suffix" : "" }, { "dropping-particle" : "", "family" : "Evans", "given" : "Ronald M.", "non-dropping-particle" : "", "parse-names" : false, "suffix" : "" }, { "dropping-particle" : "", "family" : "Saltiel", "given" : "Alan R.", "non-dropping-particle" : "", "parse-names" : false, "suffix" : "" } ], "container-title" : "Diabetes", "id" : "ITEM-1", "issue" : "9", "issued" : { "date-parts" : [ [ "2014" ] ] }, "page" : "2935-2948", "title" : "Metabolic crosstalk: Molecular links between glycogen and lipid metabolism in obesity", "type" : "article-journal", "volume" : "63" }, "uris" : [ "http://www.mendeley.com/documents/?uuid=ee5db16a-2757-4bdf-9cdf-83c1f7d31039" ] } ], "mendeley" : { "formattedCitation" : "(2)", "plainTextFormattedCitation" : "(2)", "previouslyFormattedCitation" : "(1)" }, "properties" : { "noteIndex" : 0 }, "schema" : "https://github.com/citation-style-language/schema/raw/master/csl-citation.json" }</w:instrText>
+        <w:instrText>ADDIN CSL_CITATION { "citationItems" : [ { "id" : "ITEM-1", "itemData" : { "DOI" : "10.2337/db13-1531", "ISBN" : "1939-327X (Electronic)\\r0012-1797 (Linking)", "ISSN" : "1939327X", "PMID" : "24722244", "abstract" : "Glycogen and lipid are major storage forms of energy that are tightly regulated by hormones and metabolic signals. Here, we demonstrate that feeding mice a high fat diet (HFD) increased hepatic glycogen, due to increased expression of the glycogenic scaffolding protein PTG/R5. PTG promoter activity was increased and glycogen levels were augmented in mice and cells after activation of mechanistic target of rapamycin complex 1 (mTORC1) and its downstream target sterol regulatory element binding protein 1 (SREBP1). Deletion of the PTG gene in mice prevented HFD-induced hepatic glycogen accumulation. Surprisingly, PTG deletion also blocked hepatic steatosis in HFD-fed mice, and reduced the expression of numerous lipogenic genes. Additionally, PTG deletion reduced fasting glucose and insulin levels in obese mice, while improving insulin sensitivity, a result of reduced hepatic glucose output. This metabolic crosstalk was due to decreased mTORC1 and SREBP activity in PTG knockout mice or knockdown cells, suggesting a positive feedback loop in which once accumulated, glycogen stimulates the mTORC1/SREBP1 pathway to shift energy storage to lipogenesis. Together, these data reveal a previously unappreciated broad role for glycogen in the control of energy homeostasis.", "author" : [ { "dropping-particle" : "", "family" : "Lu", "given" : "Binbin", "non-dropping-particle" : "", "parse-names" : false, "suffix" : "" }, { "dropping-particle" : "", "family" : "Bridges", "given" : "Dave", "non-dropping-particle" : "", "parse-names" : false, "suffix" : "" }, { "dropping-particle" : "", "family" : "Yang", "given" : "Yemen", "non-dropping-particle" : "", "parse-names" : false, "suffix" : "" }, { "dropping-particle" : "", "family" : "Fisher", "given" : "Kaleigh", "non-dropping-particle" : "", "parse-names" : false, "suffix" : "" }, { "dropping-particle" : "", "family" : "Cheng", "given" : "Alan", "non-dropping-particle" : "", "parse-names" : false, "suffix" : "" }, { "dropping-particle" : "", "family" : "Chang", "given" : "Louise", "non-dropping-particle" : "", "parse-names" : false, "suffix" : "" }, { "dropping-particle" : "", "family" : "Meng", "given" : "Zhuo Xian", "non-dropping-particle" : "", "parse-names" : false, "suffix" : "" }, { "dropping-particle" : "", "family" : "Lin", "given" : "Jiandie D.", "non-dropping-particle" : "", "parse-names" : false, "suffix" : "" }, { "dropping-particle" : "", "family" : "Downes", "given" : "Michael", "non-dropping-particle" : "", "parse-names" : false, "suffix" : "" }, { "dropping-particle" : "", "family" : "Yu", "given" : "Ruth T.", "non-dropping-particle" : "", "parse-names" : false, "suffix" : "" }, { "dropping-particle" : "", "family" : "Liddle", "given" : "Christopher", "non-dropping-particle" : "", "parse-names" : false, "suffix" : "" }, { "dropping-particle" : "", "family" : "Evans", "given" : "Ronald M.", "non-dropping-particle" : "", "parse-names" : false, "suffix" : "" }, { "dropping-particle" : "", "family" : "Saltiel", "given" : "Alan R.", "non-dropping-particle" : "", "parse-names" : false, "suffix" : "" } ], "container-title" : "Diabetes", "id" : "ITEM-1", "issue" : "9", "issued" : { "date-parts" : [ [ "2014" ] ] }, "page" : "2935-2948", "title" : "Metabolic crosstalk: Molecular links between glycogen and lipid metabolism in obesity", "type" : "article-journal", "volume" : "63" }, "uris" : [ "http://www.mendeley.com/documents/?uuid=ee5db16a-2757-4bdf-9cdf-83c1f7d31039" ] } ], "mendeley" : { "formattedCitation" : "(2)", "plainTextFormattedCitation" : "(2)", "previouslyFormattedCitation" : "(2)" }, "properties" : { "noteIndex" : 0 }, "schema" : "https://github.com/citation-style-language/schema/raw/master/csl-citation.json" }</w:instrText>
       </w:r>
       <w:r>
         <w:rPr>
@@ -2421,17 +2421,7 @@
             <w:color w:val="ED145A"/>
             <w:shd w:val="clear" w:color="auto" w:fill="FFFFFF"/>
           </w:rPr>
-          <w:t>, respectively, in ac</w:t>
-        </w:r>
-        <w:bookmarkStart w:id="222" w:name="_GoBack"/>
-        <w:bookmarkEnd w:id="222"/>
-        <w:r>
-          <w:rPr>
-            <w:rFonts w:eastAsia="Times New Roman" w:cs="Arial"/>
-            <w:color w:val="ED145A"/>
-            <w:shd w:val="clear" w:color="auto" w:fill="FFFFFF"/>
-          </w:rPr>
-          <w:t>cordance with manufacturer’s guidelines.</w:t>
+          <w:t>, respectively, in accordance with manufacturer’s guidelines.</w:t>
         </w:r>
       </w:ins>
     </w:p>
@@ -2439,7 +2429,7 @@
       <w:pPr>
         <w:pStyle w:val="ListParagraph"/>
         <w:rPr>
-          <w:ins w:id="223" w:author="Microsoft Office User" w:date="2017-01-28T14:17:00Z"/>
+          <w:ins w:id="222" w:author="Microsoft Office User" w:date="2017-01-28T14:17:00Z"/>
         </w:rPr>
       </w:pPr>
     </w:p>
@@ -2451,10 +2441,10 @@
           <w:numId w:val="2"/>
         </w:numPr>
         <w:rPr>
-          <w:ins w:id="224" w:author="Microsoft Office User" w:date="2017-01-28T14:12:00Z"/>
-        </w:rPr>
-      </w:pPr>
-      <w:ins w:id="225" w:author="Microsoft Office User" w:date="2017-01-28T14:23:00Z">
+          <w:ins w:id="223" w:author="Microsoft Office User" w:date="2017-01-28T14:12:00Z"/>
+        </w:rPr>
+      </w:pPr>
+      <w:ins w:id="224" w:author="Microsoft Office User" w:date="2017-01-28T14:23:00Z">
         <w:r>
           <w:t>Stats</w:t>
         </w:r>
@@ -2498,25 +2488,25 @@
       <w:r>
         <w:t xml:space="preserve">published data </w:t>
       </w:r>
+      <w:ins w:id="225" w:author="Microsoft Office User" w:date="2017-01-28T14:02:00Z">
+        <w:r>
+          <w:fldChar w:fldCharType="begin" w:fldLock="1"/>
+        </w:r>
+      </w:ins>
+      <w:r>
+        <w:instrText>ADDIN CSL_CITATION { "citationItems" : [ { "id" : "ITEM-1", "itemData" : { "DOI" : "10.1530/JME-15-0119", "ISSN" : "0952-5041", "PMID" : "26150553", "abstract" : "Glucocorticoids have major effects on adipose tissue metabolism. To study tissue mRNA expression changes induced by chronic elevated endogenous glucocorticoids, we performed RNA sequencing on subcutaneous adipose tissue from patients with Cushing's disease (n=5) compared to patients with non-functioning pituitary adenomas (n=11). We found higher expression of transcripts involved in several metabolic pathways, including lipogenesis, proteolysis and glucose oxidation as well as decreased expression of transcripts involved in inflammation and protein synthesis. To further study this in a model system, we subjected mice to dexamethasone treatment for 12 weeks and analyzed their inguinal (subcutaneous) fat pads, which led to similar findings. Additionally, mice treated with dexamethasone showed drastic decreases in lean body mass as well as increased fat mass, further supporting the human transcriptomic data. These data provide insight to transcriptional changes that may be responsible for the co-morbidities associated with chronic elevations of glucocorticoids.", "author" : [ { "dropping-particle" : "", "family" : "Hochberg", "given" : "Irit", "non-dropping-particle" : "", "parse-names" : false, "suffix" : "" }, { "dropping-particle" : "", "family" : "Harvey", "given" : "Innocence", "non-dropping-particle" : "", "parse-names" : false, "suffix" : "" }, { "dropping-particle" : "", "family" : "Tran", "given" : "Quynh T.", "non-dropping-particle" : "", "parse-names" : false, "suffix" : "" }, { "dropping-particle" : "", "family" : "Stephenson", "given" : "Erin J.", "non-dropping-particle" : "", "parse-names" : false, "suffix" : "" }, { "dropping-particle" : "", "family" : "Barkan", "given" : "Ariel L", "non-dropping-particle" : "", "parse-names" : false, "suffix" : "" }, { "dropping-particle" : "", "family" : "Saltiel", "given" : "Alan R", "non-dropping-particle" : "", "parse-names" : false, "suffix" : "" }, { "dropping-particle" : "", "family" : "Chandler", "given" : "William F.", "non-dropping-particle" : "", "parse-names" : false, "suffix" : "" }, { "dropping-particle" : "", "family" : "Bridges", "given" : "Dave", "non-dropping-particle" : "", "parse-names" : false, "suffix" : "" } ], "container-title" : "Journal of Molecular Endocrinology", "id" : "ITEM-1", "issue" : "2", "issued" : { "date-parts" : [ [ "2015", "10" ] ] }, "page" : "81-94", "title" : "Gene expression changes in subcutaneous adipose tissue due to Cushing's disease", "type" : "article-journal", "volume" : "55" }, "uris" : [ "http://www.mendeley.com/documents/?uuid=c9451b66-5bf3-4028-81a5-5d6a8a2137cb" ] } ], "mendeley" : { "formattedCitation" : "(1)", "plainTextFormattedCitation" : "(1)", "previouslyFormattedCitation" : "(1)" }, "properties" : { "noteIndex" : 0 }, "schema" : "https://github.com/citation-style-language/schema/raw/master/csl-citation.json" }</w:instrText>
+      </w:r>
+      <w:r>
+        <w:fldChar w:fldCharType="separate"/>
+      </w:r>
+      <w:r>
+        <w:rPr>
+          <w:noProof/>
+        </w:rPr>
+        <w:t>(1)</w:t>
+      </w:r>
       <w:ins w:id="226" w:author="Microsoft Office User" w:date="2017-01-28T14:02:00Z">
         <w:r>
-          <w:fldChar w:fldCharType="begin" w:fldLock="1"/>
-        </w:r>
-      </w:ins>
-      <w:r>
-        <w:instrText>ADDIN CSL_CITATION { "citationItems" : [ { "id" : "ITEM-1", "itemData" : { "DOI" : "10.1530/JME-15-0119", "ISSN" : "0952-5041", "PMID" : "26150553", "abstract" : "Glucocorticoids have major effects on adipose tissue metabolism. To study tissue mRNA expression changes induced by chronic elevated endogenous glucocorticoids, we performed RNA sequencing on subcutaneous adipose tissue from patients with Cushing's disease (n=5) compared to patients with non-functioning pituitary adenomas (n=11). We found higher expression of transcripts involved in several metabolic pathways, including lipogenesis, proteolysis and glucose oxidation as well as decreased expression of transcripts involved in inflammation and protein synthesis. To further study this in a model system, we subjected mice to dexamethasone treatment for 12 weeks and analyzed their inguinal (subcutaneous) fat pads, which led to similar findings. Additionally, mice treated with dexamethasone showed drastic decreases in lean body mass as well as increased fat mass, further supporting the human transcriptomic data. These data provide insight to transcriptional changes that may be responsible for the co-morbidities associated with chronic elevations of glucocorticoids.", "author" : [ { "dropping-particle" : "", "family" : "Hochberg", "given" : "Irit", "non-dropping-particle" : "", "parse-names" : false, "suffix" : "" }, { "dropping-particle" : "", "family" : "Harvey", "given" : "Innocence", "non-dropping-particle" : "", "parse-names" : false, "suffix" : "" }, { "dropping-particle" : "", "family" : "Tran", "given" : "Quynh T.", "non-dropping-particle" : "", "parse-names" : false, "suffix" : "" }, { "dropping-particle" : "", "family" : "Stephenson", "given" : "Erin J.", "non-dropping-particle" : "", "parse-names" : false, "suffix" : "" }, { "dropping-particle" : "", "family" : "Barkan", "given" : "Ariel L", "non-dropping-particle" : "", "parse-names" : false, "suffix" : "" }, { "dropping-particle" : "", "family" : "Saltiel", "given" : "Alan R", "non-dropping-particle" : "", "parse-names" : false, "suffix" : "" }, { "dropping-particle" : "", "family" : "Chandler", "given" : "William F.", "non-dropping-particle" : "", "parse-names" : false, "suffix" : "" }, { "dropping-particle" : "", "family" : "Bridges", "given" : "Dave", "non-dropping-particle" : "", "parse-names" : false, "suffix" : "" } ], "container-title" : "Journal of Molecular Endocrinology", "id" : "ITEM-1", "issue" : "2", "issued" : { "date-parts" : [ [ "2015", "10" ] ] }, "page" : "81-94", "title" : "Gene expression changes in subcutaneous adipose tissue due to Cushing's disease", "type" : "article-journal", "volume" : "55" }, "uris" : [ "http://www.mendeley.com/documents/?uuid=c9451b66-5bf3-4028-81a5-5d6a8a2137cb" ] } ], "mendeley" : { "formattedCitation" : "(1)", "plainTextFormattedCitation" : "(1)", "previouslyFormattedCitation" : "(2)" }, "properties" : { "noteIndex" : 0 }, "schema" : "https://github.com/citation-style-language/schema/raw/master/csl-citation.json" }</w:instrText>
-      </w:r>
-      <w:r>
-        <w:fldChar w:fldCharType="separate"/>
-      </w:r>
-      <w:r>
-        <w:rPr>
-          <w:noProof/>
-        </w:rPr>
-        <w:t>(1)</w:t>
-      </w:r>
-      <w:ins w:id="227" w:author="Microsoft Office User" w:date="2017-01-28T14:02:00Z">
-        <w:r>
           <w:fldChar w:fldCharType="end"/>
         </w:r>
       </w:ins>
@@ -2591,9 +2581,29 @@
       <w:r>
         <w:t xml:space="preserve"> </w:t>
       </w:r>
+      <w:commentRangeStart w:id="227"/>
+      <w:r>
+        <w:t>The</w:t>
+      </w:r>
+      <w:commentRangeEnd w:id="227"/>
+      <w:r>
+        <w:rPr>
+          <w:rStyle w:val="CommentReference"/>
+        </w:rPr>
+        <w:commentReference w:id="227"/>
+      </w:r>
+      <w:r>
+        <w:t xml:space="preserve"> presence of Cushing’s in individuals with a high BMI leads to increased insulin resistance (measured by HOMA-IR score), above that of Cushing’s or obesity alone.</w:t>
+      </w:r>
+      <w:r>
+        <w:t xml:space="preserve"> </w:t>
+      </w:r>
       <w:commentRangeStart w:id="228"/>
       <w:r>
-        <w:t>The</w:t>
+        <w:t>However,</w:t>
+      </w:r>
+      <w:r>
+        <w:t xml:space="preserve"> it is not possible to determine when these individuals developed this disease and what their weight status was prior to their diagnosis.</w:t>
       </w:r>
       <w:commentRangeEnd w:id="228"/>
       <w:r>
@@ -2602,575 +2612,555 @@
         </w:rPr>
         <w:commentReference w:id="228"/>
       </w:r>
-      <w:r>
-        <w:t xml:space="preserve"> presence of Cushing’s in individuals with a high BMI leads to increased insulin resistance (measured by HOMA-IR score), above that of Cushing’s or obesity alone.</w:t>
-      </w:r>
+    </w:p>
+    <w:p/>
+    <w:p>
+      <w:r>
+        <w:t xml:space="preserve">To further investigate if obesity status influences </w:t>
+      </w:r>
+      <w:r>
+        <w:t xml:space="preserve">insulin sensitivity </w:t>
+      </w:r>
+      <w:r>
+        <w:t>in the presence of</w:t>
+      </w:r>
+      <w:r>
+        <w:t xml:space="preserve"> high glucocorticoids we performed an insulin tolerance test (ITT) on lean (NCD) and diet-induced obese (HFD) mice that were untreated (Control) or treated with glucocorticoids (Dexamethasone; Figure 1A-B--schematic). All groups were given a relatively large dose of insulin</w:t>
+      </w:r>
+      <w:r>
+        <w:t xml:space="preserve"> (2.5 U/kg)</w:t>
+      </w:r>
+      <w:r>
+        <w:t xml:space="preserve"> to account for the known insulin resistance</w:t>
+      </w:r>
+      <w:r>
+        <w:t xml:space="preserve"> typically seen</w:t>
+      </w:r>
+      <w:r>
+        <w:t xml:space="preserve"> in </w:t>
+      </w:r>
+      <w:r>
+        <w:t>diet-induced obese</w:t>
+      </w:r>
+      <w:r>
+        <w:t xml:space="preserve"> (</w:t>
+      </w:r>
+      <w:commentRangeStart w:id="229"/>
+      <w:r>
+        <w:t>cite</w:t>
+      </w:r>
+      <w:commentRangeEnd w:id="229"/>
+      <w:r>
+        <w:rPr>
+          <w:rStyle w:val="CommentReference"/>
+        </w:rPr>
+        <w:commentReference w:id="229"/>
+      </w:r>
+      <w:r>
+        <w:t>). HFD-fed, dexamethasone-</w:t>
+      </w:r>
+      <w:r>
+        <w:t>treated mice were signific</w:t>
+      </w:r>
+      <w:r>
+        <w:t>antly more resistant to insulin-</w:t>
+      </w:r>
+      <w:r>
+        <w:t>stimulated glucose uptake when compared to all other groups. Though, it is important to note that the NCD-fed, dexamethasone treated animals still experienced some insulin resistance at this high dose.  Additionally</w:t>
+      </w:r>
+      <w:commentRangeStart w:id="230"/>
+      <w:r>
+        <w:t xml:space="preserve">, </w:t>
+      </w:r>
+      <w:del w:id="231" w:author="Dave Bridges" w:date="2017-01-24T16:51:00Z">
+        <w:r>
+          <w:delText>these mice</w:delText>
+        </w:r>
+      </w:del>
+      <w:ins w:id="232" w:author="Dave Bridges" w:date="2017-01-24T16:51:00Z">
+        <w:r>
+          <w:t>HFD/dexamethasone</w:t>
+        </w:r>
+      </w:ins>
       <w:r>
         <w:t xml:space="preserve"> </w:t>
       </w:r>
-      <w:commentRangeStart w:id="229"/>
-      <w:r>
-        <w:t>However,</w:t>
-      </w:r>
-      <w:r>
-        <w:t xml:space="preserve"> it is not possible to determine when these individuals developed this disease and what their weight status was prior to their diagnosis.</w:t>
-      </w:r>
-      <w:commentRangeEnd w:id="229"/>
+      <w:del w:id="233" w:author="Dave Bridges" w:date="2017-01-24T16:51:00Z">
+        <w:r>
+          <w:delText>were hyperglycemic</w:delText>
+        </w:r>
+      </w:del>
+      <w:ins w:id="234" w:author="Dave Bridges" w:date="2017-01-24T16:51:00Z">
+        <w:r>
+          <w:t>exhibited fasting hyperglycemia</w:t>
+        </w:r>
+      </w:ins>
+      <w:r>
+        <w:t xml:space="preserve">, </w:t>
+      </w:r>
+      <w:del w:id="235" w:author="Dave Bridges" w:date="2017-01-24T16:52:00Z">
+        <w:r>
+          <w:delText>a condition not seen when mice are treated with dexamethasone or HFD alone</w:delText>
+        </w:r>
+      </w:del>
+      <w:ins w:id="236" w:author="Dave Bridges" w:date="2017-01-24T16:52:00Z">
+        <w:r>
+          <w:t>with a significant interaction between diet and drug (p=</w:t>
+        </w:r>
+        <w:r>
+          <w:t>0.00009</w:t>
+        </w:r>
+        <w:r>
+          <w:t>)</w:t>
+        </w:r>
+      </w:ins>
+      <w:ins w:id="237" w:author="Dave Bridges" w:date="2017-01-24T16:53:00Z">
+        <w:r>
+          <w:t>.</w:t>
+        </w:r>
+      </w:ins>
+      <w:commentRangeEnd w:id="230"/>
+      <w:ins w:id="238" w:author="Dave Bridges" w:date="2017-01-24T16:57:00Z">
+        <w:r>
+          <w:rPr>
+            <w:rStyle w:val="CommentReference"/>
+          </w:rPr>
+          <w:commentReference w:id="230"/>
+        </w:r>
+      </w:ins>
+      <w:del w:id="239" w:author="Dave Bridges" w:date="2017-01-24T16:52:00Z">
+        <w:r>
+          <w:delText>.</w:delText>
+        </w:r>
+      </w:del>
+    </w:p>
+    <w:p/>
+    <w:p>
+      <w:commentRangeStart w:id="240"/>
+      <w:r>
+        <w:t>Clamp data</w:t>
+      </w:r>
+      <w:commentRangeEnd w:id="240"/>
       <w:r>
         <w:rPr>
           <w:rStyle w:val="CommentReference"/>
         </w:rPr>
-        <w:commentReference w:id="229"/>
+        <w:commentReference w:id="240"/>
+      </w:r>
+    </w:p>
+    <w:p>
+      <w:pPr>
+        <w:pStyle w:val="Heading1"/>
+      </w:pPr>
+      <w:r>
+        <w:t xml:space="preserve">HFD-Induced </w:t>
+      </w:r>
+      <w:r>
+        <w:t>Liver Steatosis</w:t>
+      </w:r>
+      <w:r>
+        <w:t xml:space="preserve"> is Worsened in Dexamethasone Treated mice</w:t>
+      </w:r>
+    </w:p>
+    <w:p>
+      <w:commentRangeStart w:id="241"/>
+      <w:r>
+        <w:t>Obesity and chronic elevations in glucocorticoids have been associated with increased liver fat</w:t>
+      </w:r>
+      <w:r>
+        <w:t xml:space="preserve"> and even non-alcoholic fatty liver disease (NAFLD). We observed </w:t>
+      </w:r>
+      <w:r>
+        <w:t>slight increases in plasma AST and ALT</w:t>
+      </w:r>
+      <w:r>
+        <w:t xml:space="preserve">, which are </w:t>
+      </w:r>
+      <w:r>
+        <w:t>liver enzymes associated with liver disease</w:t>
+      </w:r>
+      <w:r>
+        <w:t xml:space="preserve"> (cite?)</w:t>
+      </w:r>
+      <w:r>
+        <w:t>,</w:t>
+      </w:r>
+      <w:r>
+        <w:t xml:space="preserve"> in Cushing’s patients and obese</w:t>
+      </w:r>
+      <w:r>
+        <w:t xml:space="preserve"> controls</w:t>
+      </w:r>
+      <w:r>
+        <w:t>; intere</w:t>
+      </w:r>
+      <w:r>
+        <w:t xml:space="preserve">stingly, levels were further </w:t>
+      </w:r>
+      <w:commentRangeStart w:id="242"/>
+      <w:r>
+        <w:t>elevated</w:t>
+      </w:r>
+      <w:commentRangeEnd w:id="242"/>
+      <w:r>
+        <w:rPr>
+          <w:rStyle w:val="CommentReference"/>
+        </w:rPr>
+        <w:commentReference w:id="242"/>
+      </w:r>
+      <w:r>
+        <w:t xml:space="preserve"> in obese Cushing’s patients, </w:t>
+      </w:r>
+      <w:commentRangeStart w:id="243"/>
+      <w:r>
+        <w:t>synergistically so in the case of ALT</w:t>
+      </w:r>
+      <w:ins w:id="244" w:author="Microsoft Office User" w:date="2017-01-28T14:04:00Z">
+        <w:r>
+          <w:t xml:space="preserve"> (Figure 2)</w:t>
+        </w:r>
+      </w:ins>
+      <w:r>
+        <w:t>.</w:t>
+      </w:r>
+      <w:r>
+        <w:t xml:space="preserve"> </w:t>
+      </w:r>
+      <w:commentRangeEnd w:id="241"/>
+      <w:r>
+        <w:rPr>
+          <w:rStyle w:val="CommentReference"/>
+        </w:rPr>
+        <w:commentReference w:id="241"/>
+      </w:r>
+      <w:commentRangeEnd w:id="243"/>
+      <w:r>
+        <w:rPr>
+          <w:rStyle w:val="CommentReference"/>
+        </w:rPr>
+        <w:commentReference w:id="243"/>
       </w:r>
     </w:p>
     <w:p/>
     <w:p>
       <w:r>
-        <w:t xml:space="preserve">To further investigate if obesity status influences </w:t>
-      </w:r>
-      <w:r>
-        <w:t xml:space="preserve">insulin sensitivity </w:t>
-      </w:r>
-      <w:r>
-        <w:t>in the presence of</w:t>
-      </w:r>
-      <w:r>
-        <w:t xml:space="preserve"> high glucocorticoids we performed an insulin tolerance test (ITT) on lean (NCD) and diet-induced obese (HFD) mice that were untreated (Control) or treated with glucocorticoids (Dexamethasone; Figure 1A-B--schematic). All groups were given a relatively large dose of insulin</w:t>
-      </w:r>
-      <w:r>
-        <w:t xml:space="preserve"> (2.5 U/kg)</w:t>
-      </w:r>
-      <w:r>
-        <w:t xml:space="preserve"> to account for the known insulin resistance</w:t>
-      </w:r>
-      <w:r>
-        <w:t xml:space="preserve"> typically seen</w:t>
-      </w:r>
-      <w:r>
-        <w:t xml:space="preserve"> in </w:t>
-      </w:r>
-      <w:r>
-        <w:t>diet-induced obese</w:t>
-      </w:r>
-      <w:r>
-        <w:t xml:space="preserve"> (</w:t>
-      </w:r>
-      <w:commentRangeStart w:id="230"/>
-      <w:r>
-        <w:t>cite</w:t>
-      </w:r>
-      <w:commentRangeEnd w:id="230"/>
+        <w:t xml:space="preserve">Since </w:t>
+      </w:r>
+      <w:r>
+        <w:t>elevated liver enzymes are just on</w:t>
+      </w:r>
+      <w:r>
+        <w:t>e indicator of liver disease, they</w:t>
+      </w:r>
+      <w:r>
+        <w:t xml:space="preserve"> are not sufficient to lend a diagnosis</w:t>
+      </w:r>
+      <w:r>
+        <w:t>,</w:t>
+      </w:r>
+      <w:r>
+        <w:t xml:space="preserve"> we studied this in our mouse model. HFD-fed, Dexamethasone treated mice had </w:t>
+      </w:r>
+      <w:r>
+        <w:t>significantly elevated</w:t>
+      </w:r>
+      <w:r>
+        <w:t xml:space="preserve"> liver triglycerides when compared </w:t>
+      </w:r>
+      <w:r>
+        <w:t>to all</w:t>
+      </w:r>
+      <w:r>
+        <w:t xml:space="preserve"> other groups</w:t>
+      </w:r>
+      <w:r>
+        <w:t xml:space="preserve"> (Figure</w:t>
+      </w:r>
+      <w:ins w:id="245" w:author="Microsoft Office User" w:date="2017-01-28T14:04:00Z">
+        <w:r>
+          <w:t xml:space="preserve"> 2</w:t>
+        </w:r>
+      </w:ins>
+      <w:r>
+        <w:t>)</w:t>
+      </w:r>
+      <w:r>
+        <w:t>.</w:t>
+      </w:r>
+      <w:r>
+        <w:t xml:space="preserve"> </w:t>
+      </w:r>
+      <w:r>
+        <w:t>In support of this, H&amp;E staining of hepatic tissue clearly depicts higher lipid levels in this group (Figure</w:t>
+      </w:r>
+      <w:ins w:id="246" w:author="Microsoft Office User" w:date="2017-01-28T14:04:00Z">
+        <w:r>
+          <w:t xml:space="preserve"> 2</w:t>
+        </w:r>
+      </w:ins>
+      <w:r>
+        <w:t>).</w:t>
+      </w:r>
+      <w:r>
+        <w:t xml:space="preserve"> </w:t>
+      </w:r>
+      <w:r>
+        <w:t xml:space="preserve">Collagen/trichrome </w:t>
+      </w:r>
+      <w:commentRangeStart w:id="247"/>
+      <w:r>
+        <w:t>data</w:t>
+      </w:r>
+      <w:commentRangeEnd w:id="247"/>
       <w:r>
         <w:rPr>
           <w:rStyle w:val="CommentReference"/>
         </w:rPr>
-        <w:commentReference w:id="230"/>
-      </w:r>
-      <w:r>
-        <w:t>). HFD-fed, dexamethasone-</w:t>
-      </w:r>
-      <w:r>
-        <w:t>treated mice were signific</w:t>
-      </w:r>
-      <w:r>
-        <w:t>antly more resistant to insulin-</w:t>
-      </w:r>
-      <w:r>
-        <w:t>stimulated glucose uptake when compared to all other groups. Though, it is important to note that the NCD-fed, dexamethasone treated animals still experienced some insulin resistance at this high dose.  Additionally</w:t>
-      </w:r>
-      <w:commentRangeStart w:id="231"/>
-      <w:r>
-        <w:t xml:space="preserve">, </w:t>
-      </w:r>
-      <w:del w:id="232" w:author="Dave Bridges" w:date="2017-01-24T16:51:00Z">
-        <w:r>
-          <w:delText>these mice</w:delText>
+        <w:commentReference w:id="247"/>
+      </w:r>
+      <w:r>
+        <w:t>…</w:t>
+      </w:r>
+    </w:p>
+    <w:p/>
+    <w:p>
+      <w:r>
+        <w:t xml:space="preserve">Expression of genes involved hepatic </w:t>
+      </w:r>
+      <w:r>
+        <w:rPr>
+          <w:i/>
+        </w:rPr>
+        <w:t>de novo</w:t>
+      </w:r>
+      <w:r>
+        <w:t xml:space="preserve"> lipogenesis (</w:t>
+      </w:r>
+      <w:commentRangeStart w:id="248"/>
+      <w:r>
+        <w:rPr>
+          <w:i/>
+        </w:rPr>
+        <w:t>Srebf1</w:t>
+      </w:r>
+      <w:commentRangeEnd w:id="248"/>
+      <w:r>
+        <w:rPr>
+          <w:rStyle w:val="CommentReference"/>
+        </w:rPr>
+        <w:commentReference w:id="248"/>
+      </w:r>
+      <w:r>
+        <w:t xml:space="preserve"> and </w:t>
+      </w:r>
+      <w:proofErr w:type="spellStart"/>
+      <w:r>
+        <w:rPr>
+          <w:i/>
+        </w:rPr>
+        <w:t>Fasn</w:t>
+      </w:r>
+      <w:proofErr w:type="spellEnd"/>
+      <w:r>
+        <w:t>) was assessed via qPCR (Figure</w:t>
+      </w:r>
+      <w:ins w:id="249" w:author="Microsoft Office User" w:date="2017-01-28T14:04:00Z">
+        <w:r>
+          <w:t xml:space="preserve"> 2</w:t>
+        </w:r>
+      </w:ins>
+      <w:r>
+        <w:t xml:space="preserve">).  </w:t>
+      </w:r>
+      <w:r>
+        <w:t>Both transcripts were</w:t>
+      </w:r>
+      <w:r>
+        <w:t xml:space="preserve"> hig</w:t>
+      </w:r>
+      <w:r>
+        <w:t>hly elevated in response to HFD alone;</w:t>
+      </w:r>
+      <w:r>
+        <w:t xml:space="preserve"> </w:t>
+      </w:r>
+      <w:r>
+        <w:t>however, levels</w:t>
+      </w:r>
+      <w:ins w:id="250" w:author="Dave Bridges" w:date="2017-01-24T17:24:00Z">
+        <w:r>
+          <w:t xml:space="preserve"> of both these enzymes</w:t>
+        </w:r>
+      </w:ins>
+      <w:r>
+        <w:t xml:space="preserve"> were </w:t>
+      </w:r>
+      <w:del w:id="251" w:author="Dave Bridges" w:date="2017-01-24T16:49:00Z">
+        <w:r>
+          <w:delText xml:space="preserve">found to be comparable among </w:delText>
+        </w:r>
+        <w:r>
+          <w:delText>all</w:delText>
+        </w:r>
+        <w:r>
+          <w:delText xml:space="preserve"> other g</w:delText>
+        </w:r>
+        <w:r>
+          <w:delText>r</w:delText>
+        </w:r>
+        <w:r>
+          <w:delText>oups</w:delText>
         </w:r>
       </w:del>
-      <w:ins w:id="233" w:author="Dave Bridges" w:date="2017-01-24T16:51:00Z">
-        <w:r>
-          <w:t>HFD/dexamethasone</w:t>
-        </w:r>
-      </w:ins>
+      <w:ins w:id="252" w:author="Dave Bridges" w:date="2017-01-24T16:49:00Z">
+        <w:r>
+          <w:t>reduced in HFD/dexamethasone livers</w:t>
+        </w:r>
+      </w:ins>
+      <w:r>
+        <w:t>. This finding indicates that lipid accumulation result</w:t>
+      </w:r>
+      <w:r>
+        <w:t xml:space="preserve">ing from </w:t>
+      </w:r>
+      <w:r>
+        <w:t xml:space="preserve">dexamethasone treatment is </w:t>
+      </w:r>
+      <w:ins w:id="253" w:author="Dave Bridges" w:date="2017-01-24T17:24:00Z">
+        <w:r>
+          <w:t xml:space="preserve">likely </w:t>
+        </w:r>
+      </w:ins>
+      <w:r>
+        <w:t>occurring</w:t>
+      </w:r>
       <w:r>
         <w:t xml:space="preserve"> </w:t>
       </w:r>
-      <w:del w:id="234" w:author="Dave Bridges" w:date="2017-01-24T16:51:00Z">
-        <w:r>
-          <w:delText>were hyperglycemic</w:delText>
+      <w:r>
+        <w:t>via</w:t>
+      </w:r>
+      <w:r>
+        <w:t xml:space="preserve"> a different mechanism than </w:t>
+      </w:r>
+      <w:del w:id="254" w:author="Dave Bridges" w:date="2017-01-24T17:24:00Z">
+        <w:r>
+          <w:delText xml:space="preserve">that which occurs </w:delText>
+        </w:r>
+        <w:r>
+          <w:delText>as a result of diet-induced obesity</w:delText>
+        </w:r>
+        <w:r>
+          <w:delText xml:space="preserve">. </w:delText>
         </w:r>
       </w:del>
-      <w:ins w:id="235" w:author="Dave Bridges" w:date="2017-01-24T16:51:00Z">
-        <w:r>
-          <w:t>exhibited fasting hyperglycemia</w:t>
-        </w:r>
-      </w:ins>
-      <w:r>
-        <w:t xml:space="preserve">, </w:t>
-      </w:r>
-      <w:del w:id="236" w:author="Dave Bridges" w:date="2017-01-24T16:52:00Z">
-        <w:r>
-          <w:delText>a condition not seen when mice are treated with dexamethasone or HFD alone</w:delText>
-        </w:r>
-      </w:del>
-      <w:ins w:id="237" w:author="Dave Bridges" w:date="2017-01-24T16:52:00Z">
-        <w:r>
-          <w:t>with a significant interaction between diet and drug (p=</w:t>
-        </w:r>
-        <w:r>
-          <w:t>0.00009</w:t>
-        </w:r>
-        <w:r>
-          <w:t>)</w:t>
-        </w:r>
-      </w:ins>
-      <w:ins w:id="238" w:author="Dave Bridges" w:date="2017-01-24T16:53:00Z">
-        <w:r>
-          <w:t>.</w:t>
-        </w:r>
-      </w:ins>
-      <w:commentRangeEnd w:id="231"/>
-      <w:ins w:id="239" w:author="Dave Bridges" w:date="2017-01-24T16:57:00Z">
-        <w:r>
-          <w:rPr>
-            <w:rStyle w:val="CommentReference"/>
-          </w:rPr>
-          <w:commentReference w:id="231"/>
-        </w:r>
-      </w:ins>
-      <w:del w:id="240" w:author="Dave Bridges" w:date="2017-01-24T16:52:00Z">
-        <w:r>
-          <w:delText>.</w:delText>
-        </w:r>
-      </w:del>
+      <w:ins w:id="255" w:author="Dave Bridges" w:date="2017-01-24T17:24:00Z">
+        <w:r>
+          <w:t xml:space="preserve">transcriptional activation of </w:t>
+        </w:r>
+      </w:ins>
+      <w:ins w:id="256" w:author="Dave Bridges" w:date="2017-01-24T17:25:00Z">
+        <w:r>
+          <w:rPr>
+            <w:i/>
+          </w:rPr>
+          <w:t>de novo</w:t>
+        </w:r>
+        <w:r>
+          <w:t xml:space="preserve"> lipogenesis.</w:t>
+        </w:r>
+      </w:ins>
     </w:p>
     <w:p/>
     <w:p>
-      <w:commentRangeStart w:id="241"/>
-      <w:r>
-        <w:t>Clamp data</w:t>
-      </w:r>
-      <w:commentRangeEnd w:id="241"/>
+      <w:pPr>
+        <w:pStyle w:val="Heading1"/>
+      </w:pPr>
+      <w:r>
+        <w:t xml:space="preserve">Dexamethasone </w:t>
+      </w:r>
+      <w:r>
+        <w:t>Causes Decreased</w:t>
+      </w:r>
+      <w:r>
+        <w:t xml:space="preserve"> Fat Mass </w:t>
+      </w:r>
+      <w:r>
+        <w:t>in</w:t>
+      </w:r>
+      <w:r>
+        <w:t xml:space="preserve"> HFD-Fed Mice</w:t>
+      </w:r>
+    </w:p>
+    <w:p>
+      <w:r>
+        <w:t>Dexamethasone treatment lead to decreased body mass in both NCD and HFD groups</w:t>
+      </w:r>
+      <w:r>
+        <w:t xml:space="preserve"> (FIG</w:t>
+      </w:r>
+      <w:ins w:id="257" w:author="Microsoft Office User" w:date="2017-01-28T14:04:00Z">
+        <w:r>
+          <w:t xml:space="preserve"> 3</w:t>
+        </w:r>
+      </w:ins>
+      <w:r>
+        <w:t>)</w:t>
+      </w:r>
+      <w:r>
+        <w:t>.</w:t>
+      </w:r>
+      <w:r>
+        <w:t xml:space="preserve"> The reduced body mass was primarily due to lean mass loss</w:t>
+      </w:r>
+      <w:r>
+        <w:t>. Surprisingly</w:t>
+      </w:r>
+      <w:r>
+        <w:t>, there was also a loss in fat mass in the HFD-fed, dexamethasone treated group (Fig</w:t>
+      </w:r>
+      <w:r>
+        <w:t>s--</w:t>
+      </w:r>
+      <w:r>
+        <w:t xml:space="preserve"> MRI and fat pad weights). </w:t>
+      </w:r>
+      <w:r>
+        <w:t xml:space="preserve">There were no significant differences in food </w:t>
+      </w:r>
+      <w:commentRangeStart w:id="258"/>
+      <w:r>
+        <w:t>consumption</w:t>
+      </w:r>
+      <w:commentRangeEnd w:id="258"/>
       <w:r>
         <w:rPr>
           <w:rStyle w:val="CommentReference"/>
         </w:rPr>
-        <w:commentReference w:id="241"/>
-      </w:r>
-    </w:p>
-    <w:p>
-      <w:pPr>
-        <w:pStyle w:val="Heading1"/>
-      </w:pPr>
-      <w:r>
-        <w:t xml:space="preserve">HFD-Induced </w:t>
-      </w:r>
-      <w:r>
-        <w:t>Liver Steatosis</w:t>
-      </w:r>
-      <w:r>
-        <w:t xml:space="preserve"> is Worsened in Dexamethasone Treated mice</w:t>
-      </w:r>
-    </w:p>
-    <w:p>
-      <w:commentRangeStart w:id="242"/>
-      <w:r>
-        <w:t>Obesity and chronic elevations in glucocorticoids have been associated with increased liver fat</w:t>
-      </w:r>
-      <w:r>
-        <w:t xml:space="preserve"> and even non-alcoholic fatty liver disease (NAFLD). We observed </w:t>
-      </w:r>
-      <w:r>
-        <w:t>slight increases in plasma AST and ALT</w:t>
-      </w:r>
-      <w:r>
-        <w:t xml:space="preserve">, which are </w:t>
-      </w:r>
-      <w:r>
-        <w:t>liver enzymes associated with liver disease</w:t>
-      </w:r>
-      <w:r>
-        <w:t xml:space="preserve"> (cite?)</w:t>
-      </w:r>
-      <w:r>
-        <w:t>,</w:t>
-      </w:r>
-      <w:r>
-        <w:t xml:space="preserve"> in Cushing’s patients and obese</w:t>
-      </w:r>
-      <w:r>
-        <w:t xml:space="preserve"> controls</w:t>
-      </w:r>
-      <w:r>
-        <w:t>; intere</w:t>
-      </w:r>
-      <w:r>
-        <w:t xml:space="preserve">stingly, levels were further </w:t>
-      </w:r>
-      <w:commentRangeStart w:id="243"/>
-      <w:r>
-        <w:t>elevated</w:t>
-      </w:r>
-      <w:commentRangeEnd w:id="243"/>
+        <w:commentReference w:id="258"/>
+      </w:r>
+      <w:r>
+        <w:t>.</w:t>
+      </w:r>
+    </w:p>
+    <w:p/>
+    <w:p>
+      <w:commentRangeStart w:id="259"/>
+      <w:r>
+        <w:t>Fat cell size</w:t>
+      </w:r>
+      <w:r>
+        <w:t>/inflammation</w:t>
+      </w:r>
+      <w:r>
+        <w:t>…</w:t>
+      </w:r>
+      <w:commentRangeEnd w:id="259"/>
       <w:r>
         <w:rPr>
           <w:rStyle w:val="CommentReference"/>
         </w:rPr>
-        <w:commentReference w:id="243"/>
-      </w:r>
-      <w:r>
-        <w:t xml:space="preserve"> in obese Cushing’s patients, </w:t>
-      </w:r>
-      <w:commentRangeStart w:id="244"/>
-      <w:r>
-        <w:t>synergistically so in the case of ALT</w:t>
-      </w:r>
-      <w:ins w:id="245" w:author="Microsoft Office User" w:date="2017-01-28T14:04:00Z">
-        <w:r>
-          <w:t xml:space="preserve"> (Figure 2)</w:t>
-        </w:r>
-      </w:ins>
-      <w:r>
-        <w:t>.</w:t>
-      </w:r>
-      <w:r>
-        <w:t xml:space="preserve"> </w:t>
-      </w:r>
-      <w:commentRangeEnd w:id="242"/>
-      <w:r>
-        <w:rPr>
-          <w:rStyle w:val="CommentReference"/>
-        </w:rPr>
-        <w:commentReference w:id="242"/>
-      </w:r>
-      <w:commentRangeEnd w:id="244"/>
-      <w:r>
-        <w:rPr>
-          <w:rStyle w:val="CommentReference"/>
-        </w:rPr>
-        <w:commentReference w:id="244"/>
-      </w:r>
-    </w:p>
-    <w:p/>
-    <w:p>
-      <w:r>
-        <w:t xml:space="preserve">Since </w:t>
-      </w:r>
-      <w:r>
-        <w:t>elevated liver enzymes are just on</w:t>
-      </w:r>
-      <w:r>
-        <w:t>e indicator of liver disease, they</w:t>
-      </w:r>
-      <w:r>
-        <w:t xml:space="preserve"> are not sufficient to lend a diagnosis</w:t>
-      </w:r>
-      <w:r>
-        <w:t>,</w:t>
-      </w:r>
-      <w:r>
-        <w:t xml:space="preserve"> we studied this in our mouse model. HFD-fed, Dexamethasone treated mice had </w:t>
-      </w:r>
-      <w:r>
-        <w:t>significantly elevated</w:t>
-      </w:r>
-      <w:r>
-        <w:t xml:space="preserve"> liver triglycerides when compared </w:t>
-      </w:r>
-      <w:r>
-        <w:t>to all</w:t>
-      </w:r>
-      <w:r>
-        <w:t xml:space="preserve"> other groups</w:t>
-      </w:r>
-      <w:r>
-        <w:t xml:space="preserve"> (Figure</w:t>
-      </w:r>
-      <w:ins w:id="246" w:author="Microsoft Office User" w:date="2017-01-28T14:04:00Z">
-        <w:r>
-          <w:t xml:space="preserve"> 2</w:t>
-        </w:r>
-      </w:ins>
-      <w:r>
-        <w:t>)</w:t>
-      </w:r>
-      <w:r>
-        <w:t>.</w:t>
-      </w:r>
-      <w:r>
-        <w:t xml:space="preserve"> </w:t>
-      </w:r>
-      <w:r>
-        <w:t>In support of this, H&amp;E staining of hepatic tissue clearly depicts higher lipid levels in this group (Figure</w:t>
-      </w:r>
-      <w:ins w:id="247" w:author="Microsoft Office User" w:date="2017-01-28T14:04:00Z">
-        <w:r>
-          <w:t xml:space="preserve"> 2</w:t>
-        </w:r>
-      </w:ins>
-      <w:r>
-        <w:t>).</w:t>
-      </w:r>
-      <w:r>
-        <w:t xml:space="preserve"> </w:t>
-      </w:r>
-      <w:r>
-        <w:t xml:space="preserve">Collagen/trichrome </w:t>
-      </w:r>
-      <w:commentRangeStart w:id="248"/>
-      <w:r>
-        <w:t>data</w:t>
-      </w:r>
-      <w:commentRangeEnd w:id="248"/>
-      <w:r>
-        <w:rPr>
-          <w:rStyle w:val="CommentReference"/>
-        </w:rPr>
-        <w:commentReference w:id="248"/>
-      </w:r>
-      <w:r>
-        <w:t>…</w:t>
-      </w:r>
-    </w:p>
-    <w:p/>
-    <w:p>
-      <w:r>
-        <w:t xml:space="preserve">Expression of genes involved hepatic </w:t>
-      </w:r>
-      <w:r>
-        <w:rPr>
-          <w:i/>
-        </w:rPr>
-        <w:t>de novo</w:t>
-      </w:r>
-      <w:r>
-        <w:t xml:space="preserve"> lipogenesis (</w:t>
-      </w:r>
-      <w:commentRangeStart w:id="249"/>
-      <w:r>
-        <w:rPr>
-          <w:i/>
-        </w:rPr>
-        <w:t>Srebf1</w:t>
-      </w:r>
-      <w:commentRangeEnd w:id="249"/>
-      <w:r>
-        <w:rPr>
-          <w:rStyle w:val="CommentReference"/>
-        </w:rPr>
-        <w:commentReference w:id="249"/>
-      </w:r>
-      <w:r>
-        <w:t xml:space="preserve"> and </w:t>
-      </w:r>
-      <w:proofErr w:type="spellStart"/>
-      <w:r>
-        <w:rPr>
-          <w:i/>
-        </w:rPr>
-        <w:t>Fasn</w:t>
-      </w:r>
-      <w:proofErr w:type="spellEnd"/>
-      <w:r>
-        <w:t>) was assessed via qPCR (Figure</w:t>
-      </w:r>
-      <w:ins w:id="250" w:author="Microsoft Office User" w:date="2017-01-28T14:04:00Z">
-        <w:r>
-          <w:t xml:space="preserve"> 2</w:t>
-        </w:r>
-      </w:ins>
-      <w:r>
-        <w:t xml:space="preserve">).  </w:t>
-      </w:r>
-      <w:r>
-        <w:t>Both transcripts were</w:t>
-      </w:r>
-      <w:r>
-        <w:t xml:space="preserve"> hig</w:t>
-      </w:r>
-      <w:r>
-        <w:t>hly elevated in response to HFD alone;</w:t>
-      </w:r>
-      <w:r>
-        <w:t xml:space="preserve"> </w:t>
-      </w:r>
-      <w:r>
-        <w:t>however, levels</w:t>
-      </w:r>
-      <w:ins w:id="251" w:author="Dave Bridges" w:date="2017-01-24T17:24:00Z">
-        <w:r>
-          <w:t xml:space="preserve"> of both these enzymes</w:t>
-        </w:r>
-      </w:ins>
-      <w:r>
-        <w:t xml:space="preserve"> were </w:t>
-      </w:r>
-      <w:del w:id="252" w:author="Dave Bridges" w:date="2017-01-24T16:49:00Z">
-        <w:r>
-          <w:delText xml:space="preserve">found to be comparable among </w:delText>
-        </w:r>
-        <w:r>
-          <w:delText>all</w:delText>
-        </w:r>
-        <w:r>
-          <w:delText xml:space="preserve"> other g</w:delText>
-        </w:r>
-        <w:r>
-          <w:delText>r</w:delText>
-        </w:r>
-        <w:r>
-          <w:delText>oups</w:delText>
-        </w:r>
-      </w:del>
-      <w:ins w:id="253" w:author="Dave Bridges" w:date="2017-01-24T16:49:00Z">
-        <w:r>
-          <w:t>reduced in HFD/dexamethasone livers</w:t>
-        </w:r>
-      </w:ins>
-      <w:r>
-        <w:t>. This finding indicates that lipid accumulation result</w:t>
-      </w:r>
-      <w:r>
-        <w:t xml:space="preserve">ing from </w:t>
-      </w:r>
-      <w:r>
-        <w:t xml:space="preserve">dexamethasone treatment is </w:t>
-      </w:r>
-      <w:ins w:id="254" w:author="Dave Bridges" w:date="2017-01-24T17:24:00Z">
-        <w:r>
-          <w:t xml:space="preserve">likely </w:t>
-        </w:r>
-      </w:ins>
-      <w:r>
-        <w:t>occurring</w:t>
-      </w:r>
-      <w:r>
-        <w:t xml:space="preserve"> </w:t>
-      </w:r>
-      <w:r>
-        <w:t>via</w:t>
-      </w:r>
-      <w:r>
-        <w:t xml:space="preserve"> a different mechanism than </w:t>
-      </w:r>
-      <w:del w:id="255" w:author="Dave Bridges" w:date="2017-01-24T17:24:00Z">
-        <w:r>
-          <w:delText xml:space="preserve">that which occurs </w:delText>
-        </w:r>
-        <w:r>
-          <w:delText>as a result of diet-induced obesity</w:delText>
-        </w:r>
-        <w:r>
-          <w:delText xml:space="preserve">. </w:delText>
-        </w:r>
-      </w:del>
-      <w:ins w:id="256" w:author="Dave Bridges" w:date="2017-01-24T17:24:00Z">
-        <w:r>
-          <w:t xml:space="preserve">transcriptional activation of </w:t>
-        </w:r>
-      </w:ins>
-      <w:ins w:id="257" w:author="Dave Bridges" w:date="2017-01-24T17:25:00Z">
-        <w:r>
-          <w:rPr>
-            <w:i/>
-          </w:rPr>
-          <w:t>de novo</w:t>
-        </w:r>
-        <w:r>
-          <w:t xml:space="preserve"> lipogenesis.</w:t>
-        </w:r>
-      </w:ins>
-    </w:p>
-    <w:p/>
-    <w:p>
-      <w:pPr>
-        <w:pStyle w:val="Heading1"/>
-      </w:pPr>
-      <w:r>
-        <w:t xml:space="preserve">Dexamethasone </w:t>
-      </w:r>
-      <w:r>
-        <w:t>Causes Decreased</w:t>
-      </w:r>
-      <w:r>
-        <w:t xml:space="preserve"> Fat Mass </w:t>
-      </w:r>
-      <w:r>
-        <w:t>in</w:t>
-      </w:r>
-      <w:r>
-        <w:t xml:space="preserve"> HFD-Fed Mice</w:t>
-      </w:r>
-    </w:p>
-    <w:p>
-      <w:r>
-        <w:t>Dexamethasone treatment lead to decreased body mass in both NCD and HFD groups</w:t>
-      </w:r>
-      <w:r>
-        <w:t xml:space="preserve"> (FIG</w:t>
-      </w:r>
-      <w:ins w:id="258" w:author="Microsoft Office User" w:date="2017-01-28T14:04:00Z">
-        <w:r>
-          <w:t xml:space="preserve"> 3</w:t>
-        </w:r>
-      </w:ins>
-      <w:r>
-        <w:t>)</w:t>
-      </w:r>
-      <w:r>
-        <w:t>.</w:t>
-      </w:r>
-      <w:r>
-        <w:t xml:space="preserve"> The reduced body mass was primarily due to lean mass loss</w:t>
-      </w:r>
-      <w:r>
-        <w:t>. Surprisingly</w:t>
-      </w:r>
-      <w:r>
-        <w:t>, there was also a loss in fat mass in the HFD-fed, dexamethasone treated group (Fig</w:t>
-      </w:r>
-      <w:r>
-        <w:t>s--</w:t>
-      </w:r>
-      <w:r>
-        <w:t xml:space="preserve"> MRI and fat pad weights). </w:t>
-      </w:r>
-      <w:r>
-        <w:t xml:space="preserve">There were no significant differences in food </w:t>
-      </w:r>
-      <w:commentRangeStart w:id="259"/>
-      <w:r>
-        <w:t>consumption</w:t>
-      </w:r>
-      <w:commentRangeEnd w:id="259"/>
-      <w:r>
-        <w:rPr>
-          <w:rStyle w:val="CommentReference"/>
-        </w:rPr>
         <w:commentReference w:id="259"/>
-      </w:r>
-      <w:r>
-        <w:t>.</w:t>
-      </w:r>
-    </w:p>
-    <w:p/>
-    <w:p>
-      <w:commentRangeStart w:id="260"/>
-      <w:r>
-        <w:t>Fat cell size</w:t>
-      </w:r>
-      <w:r>
-        <w:t>/inflammation</w:t>
-      </w:r>
-      <w:r>
-        <w:t>…</w:t>
-      </w:r>
-      <w:commentRangeEnd w:id="260"/>
-      <w:r>
-        <w:rPr>
-          <w:rStyle w:val="CommentReference"/>
-        </w:rPr>
-        <w:commentReference w:id="260"/>
       </w:r>
     </w:p>
     <w:p/>
@@ -3251,7 +3241,7 @@
         </w:rPr>
         <w:t xml:space="preserve"> (</w:t>
       </w:r>
-      <w:ins w:id="261" w:author="Microsoft Office User" w:date="2017-01-28T14:05:00Z">
+      <w:ins w:id="260" w:author="Microsoft Office User" w:date="2017-01-28T14:05:00Z">
         <w:r>
           <w:rPr>
             <w:color w:val="000000" w:themeColor="text1"/>
@@ -3259,7 +3249,7 @@
           <w:t xml:space="preserve">figure </w:t>
         </w:r>
       </w:ins>
-      <w:del w:id="262" w:author="Microsoft Office User" w:date="2017-01-28T14:05:00Z">
+      <w:del w:id="261" w:author="Microsoft Office User" w:date="2017-01-28T14:05:00Z">
         <w:r>
           <w:rPr>
             <w:color w:val="000000" w:themeColor="text1"/>
@@ -3267,7 +3257,7 @@
           <w:delText>figures</w:delText>
         </w:r>
       </w:del>
-      <w:ins w:id="263" w:author="Microsoft Office User" w:date="2017-01-28T14:05:00Z">
+      <w:ins w:id="262" w:author="Microsoft Office User" w:date="2017-01-28T14:05:00Z">
         <w:r>
           <w:rPr>
             <w:color w:val="000000" w:themeColor="text1"/>
@@ -3355,7 +3345,7 @@
         </w:rPr>
         <w:t xml:space="preserve"> (figure</w:t>
       </w:r>
-      <w:ins w:id="264" w:author="Microsoft Office User" w:date="2017-01-28T14:26:00Z">
+      <w:ins w:id="263" w:author="Microsoft Office User" w:date="2017-01-28T14:26:00Z">
         <w:r>
           <w:rPr>
             <w:color w:val="000000" w:themeColor="text1"/>
@@ -3415,19 +3405,19 @@
         </w:rPr>
         <w:t xml:space="preserve"> following dexamethasone </w:t>
       </w:r>
-      <w:commentRangeStart w:id="265"/>
+      <w:commentRangeStart w:id="264"/>
       <w:r>
         <w:rPr>
           <w:color w:val="000000" w:themeColor="text1"/>
         </w:rPr>
         <w:t>treatment</w:t>
       </w:r>
-      <w:commentRangeEnd w:id="265"/>
+      <w:commentRangeEnd w:id="264"/>
       <w:r>
         <w:rPr>
           <w:rStyle w:val="CommentReference"/>
         </w:rPr>
-        <w:commentReference w:id="265"/>
+        <w:commentReference w:id="264"/>
       </w:r>
       <w:r>
         <w:rPr>
@@ -3512,7 +3502,7 @@
         </w:rPr>
         <w:t>stimulated conditions (figure</w:t>
       </w:r>
-      <w:ins w:id="266" w:author="Microsoft Office User" w:date="2017-01-28T14:05:00Z">
+      <w:ins w:id="265" w:author="Microsoft Office User" w:date="2017-01-28T14:05:00Z">
         <w:r>
           <w:rPr>
             <w:color w:val="000000" w:themeColor="text1"/>
@@ -3778,7 +3768,7 @@
         </w:rPr>
         <w:t xml:space="preserve"> (figure</w:t>
       </w:r>
-      <w:ins w:id="267" w:author="Microsoft Office User" w:date="2017-01-28T14:07:00Z">
+      <w:ins w:id="266" w:author="Microsoft Office User" w:date="2017-01-28T14:07:00Z">
         <w:r>
           <w:rPr>
             <w:color w:val="000000" w:themeColor="text1"/>
@@ -3816,12 +3806,78 @@
         </w:rPr>
         <w:t xml:space="preserve">p </w:t>
       </w:r>
+      <w:commentRangeStart w:id="267"/>
+      <w:r>
+        <w:rPr>
+          <w:color w:val="000000" w:themeColor="text1"/>
+        </w:rPr>
+        <w:t>value</w:t>
+      </w:r>
+      <w:commentRangeEnd w:id="267"/>
+      <w:r>
+        <w:rPr>
+          <w:rStyle w:val="CommentReference"/>
+        </w:rPr>
+        <w:commentReference w:id="267"/>
+      </w:r>
+      <w:r>
+        <w:rPr>
+          <w:color w:val="000000" w:themeColor="text1"/>
+        </w:rPr>
+        <w:t>).</w:t>
+      </w:r>
+      <w:r>
+        <w:rPr>
+          <w:color w:val="000000" w:themeColor="text1"/>
+        </w:rPr>
+        <w:t xml:space="preserve"> </w:t>
+      </w:r>
+    </w:p>
+    <w:p>
+      <w:pPr>
+        <w:rPr>
+          <w:color w:val="000000" w:themeColor="text1"/>
+        </w:rPr>
+      </w:pPr>
+    </w:p>
+    <w:p>
+      <w:pPr>
+        <w:rPr>
+          <w:color w:val="000000" w:themeColor="text1"/>
+        </w:rPr>
+      </w:pPr>
+      <w:r>
+        <w:rPr>
+          <w:color w:val="000000" w:themeColor="text1"/>
+        </w:rPr>
+        <w:t xml:space="preserve">We also quantified mRNA and protein expression of </w:t>
+      </w:r>
+      <w:proofErr w:type="spellStart"/>
+      <w:r>
+        <w:rPr>
+          <w:color w:val="000000" w:themeColor="text1"/>
+        </w:rPr>
+        <w:t>lipolytic</w:t>
+      </w:r>
+      <w:proofErr w:type="spellEnd"/>
+      <w:r>
+        <w:rPr>
+          <w:color w:val="000000" w:themeColor="text1"/>
+        </w:rPr>
+        <w:t xml:space="preserve"> enzymes</w:t>
+      </w:r>
+      <w:r>
+        <w:rPr>
+          <w:color w:val="000000" w:themeColor="text1"/>
+        </w:rPr>
+        <w:t xml:space="preserve">, ATGL </w:t>
+      </w:r>
       <w:commentRangeStart w:id="268"/>
       <w:r>
         <w:rPr>
           <w:color w:val="000000" w:themeColor="text1"/>
         </w:rPr>
-        <w:t>value</w:t>
+        <w:t>and</w:t>
       </w:r>
       <w:commentRangeEnd w:id="268"/>
       <w:r>
@@ -3834,60 +3890,34 @@
         <w:rPr>
           <w:color w:val="000000" w:themeColor="text1"/>
         </w:rPr>
-        <w:t>).</w:t>
-      </w:r>
-      <w:r>
-        <w:rPr>
-          <w:color w:val="000000" w:themeColor="text1"/>
-        </w:rPr>
-        <w:t xml:space="preserve"> </w:t>
-      </w:r>
-    </w:p>
-    <w:p>
-      <w:pPr>
-        <w:rPr>
-          <w:color w:val="000000" w:themeColor="text1"/>
-        </w:rPr>
-      </w:pPr>
-    </w:p>
-    <w:p>
-      <w:pPr>
-        <w:rPr>
-          <w:color w:val="000000" w:themeColor="text1"/>
-        </w:rPr>
-      </w:pPr>
-      <w:r>
-        <w:rPr>
-          <w:color w:val="000000" w:themeColor="text1"/>
-        </w:rPr>
-        <w:t xml:space="preserve">We also quantified mRNA and protein expression of </w:t>
+        <w:t xml:space="preserve"> HSL,</w:t>
+      </w:r>
+      <w:r>
+        <w:rPr>
+          <w:color w:val="000000" w:themeColor="text1"/>
+        </w:rPr>
+        <w:t xml:space="preserve"> in the </w:t>
       </w:r>
       <w:proofErr w:type="spellStart"/>
       <w:r>
         <w:rPr>
           <w:color w:val="000000" w:themeColor="text1"/>
         </w:rPr>
-        <w:t>lipolytic</w:t>
+        <w:t>iWAT</w:t>
       </w:r>
       <w:proofErr w:type="spellEnd"/>
       <w:r>
         <w:rPr>
           <w:color w:val="000000" w:themeColor="text1"/>
         </w:rPr>
-        <w:t xml:space="preserve"> enzymes</w:t>
-      </w:r>
-      <w:r>
-        <w:rPr>
-          <w:color w:val="000000" w:themeColor="text1"/>
-        </w:rPr>
-        <w:t xml:space="preserve">, ATGL </w:t>
+        <w:t xml:space="preserve"> of these mice. Consistent with the above findings, expression was elevated in the dexamethasone-treated groups and there was a significant interaction of drug and </w:t>
       </w:r>
       <w:commentRangeStart w:id="269"/>
       <w:r>
         <w:rPr>
           <w:color w:val="000000" w:themeColor="text1"/>
         </w:rPr>
-        <w:t>and</w:t>
+        <w:t>diet</w:t>
       </w:r>
       <w:commentRangeEnd w:id="269"/>
       <w:r>
@@ -3896,47 +3926,7 @@
         </w:rPr>
         <w:commentReference w:id="269"/>
       </w:r>
-      <w:r>
-        <w:rPr>
-          <w:color w:val="000000" w:themeColor="text1"/>
-        </w:rPr>
-        <w:t xml:space="preserve"> HSL,</w:t>
-      </w:r>
-      <w:r>
-        <w:rPr>
-          <w:color w:val="000000" w:themeColor="text1"/>
-        </w:rPr>
-        <w:t xml:space="preserve"> in the </w:t>
-      </w:r>
-      <w:proofErr w:type="spellStart"/>
-      <w:r>
-        <w:rPr>
-          <w:color w:val="000000" w:themeColor="text1"/>
-        </w:rPr>
-        <w:t>iWAT</w:t>
-      </w:r>
-      <w:proofErr w:type="spellEnd"/>
-      <w:r>
-        <w:rPr>
-          <w:color w:val="000000" w:themeColor="text1"/>
-        </w:rPr>
-        <w:t xml:space="preserve"> of these mice. Consistent with the above findings, expression was elevated in the dexamethasone-treated groups and there was a significant interaction of drug and </w:t>
-      </w:r>
-      <w:commentRangeStart w:id="270"/>
-      <w:r>
-        <w:rPr>
-          <w:color w:val="000000" w:themeColor="text1"/>
-        </w:rPr>
-        <w:t>diet</w:t>
-      </w:r>
-      <w:commentRangeEnd w:id="270"/>
-      <w:r>
-        <w:rPr>
-          <w:rStyle w:val="CommentReference"/>
-        </w:rPr>
-        <w:commentReference w:id="270"/>
-      </w:r>
-      <w:ins w:id="271" w:author="Microsoft Office User" w:date="2017-01-28T14:22:00Z">
+      <w:ins w:id="270" w:author="Microsoft Office User" w:date="2017-01-28T14:22:00Z">
         <w:r>
           <w:rPr>
             <w:color w:val="000000" w:themeColor="text1"/>
@@ -3986,13 +3976,13 @@
     <w:p>
       <w:pPr>
         <w:rPr>
-          <w:ins w:id="272" w:author="Microsoft Office User" w:date="2017-01-28T14:12:00Z"/>
+          <w:ins w:id="271" w:author="Microsoft Office User" w:date="2017-01-28T14:12:00Z"/>
           <w:b/>
           <w:sz w:val="36"/>
           <w:u w:val="single"/>
         </w:rPr>
       </w:pPr>
-      <w:ins w:id="273" w:author="Microsoft Office User" w:date="2017-01-28T14:13:00Z">
+      <w:ins w:id="272" w:author="Microsoft Office User" w:date="2017-01-28T14:13:00Z">
         <w:r>
           <w:rPr>
             <w:b/>
@@ -4006,16 +3996,196 @@
     <w:p>
       <w:pPr>
         <w:rPr>
-          <w:color w:val="000000" w:themeColor="text1"/>
-        </w:rPr>
-      </w:pPr>
-    </w:p>
-    <w:p>
-      <w:pPr>
-        <w:rPr>
-          <w:color w:val="000000" w:themeColor="text1"/>
-        </w:rPr>
-      </w:pPr>
+          <w:del w:id="273" w:author="Microsoft Office User" w:date="2017-02-13T10:51:00Z"/>
+          <w:color w:val="000000" w:themeColor="text1"/>
+        </w:rPr>
+      </w:pPr>
+    </w:p>
+    <w:p>
+      <w:pPr>
+        <w:rPr>
+          <w:color w:val="000000" w:themeColor="text1"/>
+        </w:rPr>
+      </w:pPr>
+    </w:p>
+    <w:p>
+      <w:pPr>
+        <w:rPr>
+          <w:ins w:id="274" w:author="Microsoft Office User" w:date="2017-02-13T10:51:00Z"/>
+          <w:color w:val="000000" w:themeColor="text1"/>
+        </w:rPr>
+      </w:pPr>
+      <w:ins w:id="275" w:author="Microsoft Office User" w:date="2017-02-13T10:26:00Z">
+        <w:r>
+          <w:rPr>
+            <w:color w:val="000000" w:themeColor="text1"/>
+          </w:rPr>
+          <w:t xml:space="preserve">Downregulation of </w:t>
+        </w:r>
+      </w:ins>
+      <w:ins w:id="276" w:author="Microsoft Office User" w:date="2017-02-13T10:24:00Z">
+        <w:r>
+          <w:rPr>
+            <w:color w:val="000000" w:themeColor="text1"/>
+          </w:rPr>
+          <w:t xml:space="preserve">Pde3b </w:t>
+        </w:r>
+      </w:ins>
+      <w:ins w:id="277" w:author="Microsoft Office User" w:date="2017-02-13T10:26:00Z">
+        <w:r>
+          <w:rPr>
+            <w:color w:val="000000" w:themeColor="text1"/>
+          </w:rPr>
+          <w:fldChar w:fldCharType="begin" w:fldLock="1"/>
+        </w:r>
+      </w:ins>
+      <w:r>
+        <w:rPr>
+          <w:color w:val="000000" w:themeColor="text1"/>
+        </w:rPr>
+        <w:instrText>ADDIN CSL_CITATION { "citationItems" : [ { "id" : "ITEM-1", "itemData" : { "DOI" : "10.1210/me.2008-0464", "ISBN" : "1944-9917; 0888-8809", "ISSN" : "1944-9917", "PMID" : "19443609", "abstract" : "Hypercortisolemia and glucocorticoid treatment cause elevated level of circulating free fatty acids (FFAs). The basis of this phenomenon has long been linked to the effect of glucocorticoids permitting and enhancing the adipose lipolysis response to various hormones. In this study, we demonstrate that glucocorticoids directly stimulate lipolysis in rat primary adipocytes in a dose- and time-responsive manner; this lipolytic action was attenuated by treatment with the glucocorticoid antagonist RU486. Dexamethasone down-regulates mRNA and protein levels of cyclic-nucleotide phosphodiesterase 3B, thereby elevating cellular cAMP production and activating protein kinase A (PKA). On inhibition of PKA but not other kinases, the lipolysis response ceases. Furthermore, dexamethasone induces phosphorylation and down-regulation of perilipin, a lipid droplet-associating protein that modulates lipolysis; this effect is restored by RU486 or PKA inhibitor H89. Dexamethasone up-regulates mRNA and protein levels of hormone-sensitive lipase (HSL) and adipose triglyceride lipase; these effects, parallel to increased lipolysis, are attenuated by RU486 or actinomycin D. Phosphorylation at Ser-563 and Ser-660 residues of HSL and activity of cellular lipases are elevated on dexamethasone stimulation but abrogated by the coaddition of H89. However, dexamethasone does not induce HSL translocation to the lipid droplet surface in differentiated adipocytes. We show that elevated FFA concentration in plasma is associated with increased lipase activity and lipolysis in vivo in adipose tissues of dexamethasone-treated rats. Therefore, the lipolytic action of glucocorticoids liberates FFA efflux from adipocytes to the bloodstream, which could be a cellular basis of systemic FFA elevation in response to glucocorticoid challenge.", "author" : [ { "dropping-particle" : "", "family" : "Xu", "given" : "Chong", "non-dropping-particle" : "", "parse-names" : false, "suffix" : "" }, { "dropping-particle" : "", "family" : "He", "given" : "Jinhan", "non-dropping-particle" : "", "parse-names" : false, "suffix" : "" }, { "dropping-particle" : "", "family" : "Jiang", "given" : "Hongfeng", "non-dropping-particle" : "", "parse-names" : false, "suffix" : "" }, { "dropping-particle" : "", "family" : "Zu", "given" : "Luxia", "non-dropping-particle" : "", "parse-names" : false, "suffix" : "" }, { "dropping-particle" : "", "family" : "Zhai", "given" : "Wenjie", "non-dropping-particle" : "", "parse-names" : false, "suffix" : "" }, { "dropping-particle" : "", "family" : "Pu", "given" : "Shenshen", "non-dropping-particle" : "", "parse-names" : false, "suffix" : "" }, { "dropping-particle" : "", "family" : "Xu", "given" : "Guoheng", "non-dropping-particle" : "", "parse-names" : false, "suffix" : "" } ], "container-title" : "Molecular endocrinology (Baltimore, Md.)", "id" : "ITEM-1", "issue" : "8", "issued" : { "date-parts" : [ [ "2009" ] ] }, "page" : "1161-70", "title" : "Direct effect of glucocorticoids on lipolysis in adipocytes.", "type" : "article-journal", "volume" : "23" }, "uris" : [ "http://www.mendeley.com/documents/?uuid=c859e94a-60ea-461a-a406-f2c4e96692a0" ] } ], "mendeley" : { "formattedCitation" : "(3)", "plainTextFormattedCitation" : "(3)" }, "properties" : { "noteIndex" : 0 }, "schema" : "https://github.com/citation-style-language/schema/raw/master/csl-citation.json" }</w:instrText>
+      </w:r>
+      <w:r>
+        <w:rPr>
+          <w:color w:val="000000" w:themeColor="text1"/>
+        </w:rPr>
+        <w:fldChar w:fldCharType="separate"/>
+      </w:r>
+      <w:r>
+        <w:rPr>
+          <w:noProof/>
+          <w:color w:val="000000" w:themeColor="text1"/>
+        </w:rPr>
+        <w:t>(3)</w:t>
+      </w:r>
+      <w:ins w:id="278" w:author="Microsoft Office User" w:date="2017-02-13T10:26:00Z">
+        <w:r>
+          <w:rPr>
+            <w:color w:val="000000" w:themeColor="text1"/>
+          </w:rPr>
+          <w:fldChar w:fldCharType="end"/>
+        </w:r>
+      </w:ins>
+    </w:p>
+    <w:p>
+      <w:pPr>
+        <w:rPr>
+          <w:ins w:id="279" w:author="Microsoft Office User" w:date="2017-02-13T10:51:00Z"/>
+          <w:color w:val="000000" w:themeColor="text1"/>
+        </w:rPr>
+      </w:pPr>
+    </w:p>
+    <w:p>
+      <w:pPr>
+        <w:rPr>
+          <w:ins w:id="280" w:author="Microsoft Office User" w:date="2017-02-13T10:51:00Z"/>
+          <w:color w:val="000000" w:themeColor="text1"/>
+        </w:rPr>
+      </w:pPr>
+      <w:ins w:id="281" w:author="Microsoft Office User" w:date="2017-02-13T10:51:00Z">
+        <w:r>
+          <w:rPr>
+            <w:color w:val="000000" w:themeColor="text1"/>
+          </w:rPr>
+          <w:t xml:space="preserve">End: </w:t>
+        </w:r>
+        <w:r>
+          <w:rPr>
+            <w:color w:val="000000" w:themeColor="text1"/>
+          </w:rPr>
+          <w:t>Glucocorticoids are a commonly prescribed drug used to treat a multitude of health issues; however, their actions in persons with obesity has not been studied. The data presented here shows that obesity does in fact pose a greater risk for the harmful co-</w:t>
+        </w:r>
+      </w:ins>
+      <w:ins w:id="282" w:author="Microsoft Office User" w:date="2017-02-13T10:56:00Z">
+        <w:r>
+          <w:rPr>
+            <w:color w:val="000000" w:themeColor="text1"/>
+          </w:rPr>
+          <w:t>morbidities</w:t>
+        </w:r>
+      </w:ins>
+      <w:bookmarkStart w:id="283" w:name="_GoBack"/>
+      <w:bookmarkEnd w:id="283"/>
+      <w:ins w:id="284" w:author="Microsoft Office User" w:date="2017-02-13T10:51:00Z">
+        <w:r>
+          <w:rPr>
+            <w:color w:val="000000" w:themeColor="text1"/>
+          </w:rPr>
+          <w:t xml:space="preserve"> associated with chronically elevated glucocorticoids</w:t>
+        </w:r>
+      </w:ins>
+      <w:ins w:id="285" w:author="Microsoft Office User" w:date="2017-02-13T10:52:00Z">
+        <w:r>
+          <w:rPr>
+            <w:color w:val="000000" w:themeColor="text1"/>
+          </w:rPr>
+          <w:t xml:space="preserve"> and this should be considered when determining treatment options</w:t>
+        </w:r>
+      </w:ins>
+      <w:ins w:id="286" w:author="Microsoft Office User" w:date="2017-02-13T10:51:00Z">
+        <w:r>
+          <w:rPr>
+            <w:color w:val="000000" w:themeColor="text1"/>
+          </w:rPr>
+          <w:t>.</w:t>
+        </w:r>
+      </w:ins>
+      <w:ins w:id="287" w:author="Microsoft Office User" w:date="2017-02-13T10:52:00Z">
+        <w:r>
+          <w:rPr>
+            <w:color w:val="000000" w:themeColor="text1"/>
+          </w:rPr>
+          <w:t xml:space="preserve"> More work is required in the area to assess whether blocking glucocorticoid</w:t>
+        </w:r>
+      </w:ins>
+      <w:ins w:id="288" w:author="Microsoft Office User" w:date="2017-02-13T10:54:00Z">
+        <w:r>
+          <w:rPr>
+            <w:color w:val="000000" w:themeColor="text1"/>
+          </w:rPr>
+          <w:t>/</w:t>
+        </w:r>
+        <w:proofErr w:type="spellStart"/>
+        <w:r>
+          <w:rPr>
+            <w:color w:val="000000" w:themeColor="text1"/>
+          </w:rPr>
+          <w:t>lipolytic</w:t>
+        </w:r>
+      </w:ins>
+      <w:proofErr w:type="spellEnd"/>
+      <w:ins w:id="289" w:author="Microsoft Office User" w:date="2017-02-13T10:52:00Z">
+        <w:r>
+          <w:rPr>
+            <w:color w:val="000000" w:themeColor="text1"/>
+          </w:rPr>
+          <w:t xml:space="preserve"> action in the fat tissue</w:t>
+        </w:r>
+      </w:ins>
+      <w:ins w:id="290" w:author="Microsoft Office User" w:date="2017-02-13T10:54:00Z">
+        <w:r>
+          <w:rPr>
+            <w:color w:val="000000" w:themeColor="text1"/>
+          </w:rPr>
+          <w:t xml:space="preserve"> would be beneficial to prevent or enhance recovery of</w:t>
+        </w:r>
+      </w:ins>
+      <w:ins w:id="291" w:author="Microsoft Office User" w:date="2017-02-13T10:55:00Z">
+        <w:r>
+          <w:rPr>
+            <w:color w:val="000000" w:themeColor="text1"/>
+          </w:rPr>
+          <w:t xml:space="preserve"> the afore-mentioned</w:t>
+        </w:r>
+      </w:ins>
+      <w:ins w:id="292" w:author="Microsoft Office User" w:date="2017-02-13T10:54:00Z">
+        <w:r>
+          <w:rPr>
+            <w:color w:val="000000" w:themeColor="text1"/>
+          </w:rPr>
+          <w:t xml:space="preserve"> glucocorticoid-induced comorbidities.</w:t>
+        </w:r>
+      </w:ins>
     </w:p>
     <w:p>
       <w:pPr>
@@ -4236,7 +4406,7 @@
       </w:r>
     </w:p>
   </w:comment>
-  <w:comment w:id="228" w:author="Dave Bridges" w:date="2017-01-24T17:08:00Z" w:initials="DB">
+  <w:comment w:id="227" w:author="Dave Bridges" w:date="2017-01-24T17:08:00Z" w:initials="DB">
     <w:p>
       <w:pPr>
         <w:rPr>
@@ -4298,7 +4468,7 @@
       </w:r>
     </w:p>
   </w:comment>
-  <w:comment w:id="229" w:author="Microsoft Office User" w:date="2017-01-20T01:37:00Z" w:initials="Office">
+  <w:comment w:id="228" w:author="Microsoft Office User" w:date="2017-01-20T01:37:00Z" w:initials="Office">
     <w:p>
       <w:pPr>
         <w:pStyle w:val="CommentText"/>
@@ -4314,7 +4484,7 @@
       </w:r>
     </w:p>
   </w:comment>
-  <w:comment w:id="230" w:author="Microsoft Office User" w:date="2017-01-28T14:03:00Z" w:initials="Office">
+  <w:comment w:id="229" w:author="Microsoft Office User" w:date="2017-01-28T14:03:00Z" w:initials="Office">
     <w:p>
       <w:pPr>
         <w:pStyle w:val="CommentText"/>
@@ -4330,7 +4500,7 @@
       </w:r>
     </w:p>
   </w:comment>
-  <w:comment w:id="231" w:author="Dave Bridges" w:date="2017-01-24T16:57:00Z" w:initials="DB">
+  <w:comment w:id="230" w:author="Dave Bridges" w:date="2017-01-24T16:57:00Z" w:initials="DB">
     <w:p>
       <w:pPr>
         <w:rPr>
@@ -4440,7 +4610,7 @@
       </w:pPr>
     </w:p>
   </w:comment>
-  <w:comment w:id="241" w:author="Dave Bridges" w:date="2017-01-20T15:16:00Z" w:initials="DB">
+  <w:comment w:id="240" w:author="Dave Bridges" w:date="2017-01-20T15:16:00Z" w:initials="DB">
     <w:p>
       <w:pPr>
         <w:pStyle w:val="CommentText"/>
@@ -4456,7 +4626,7 @@
       </w:r>
     </w:p>
   </w:comment>
-  <w:comment w:id="243" w:author="Microsoft Office User" w:date="2017-01-28T14:25:00Z" w:initials="Office">
+  <w:comment w:id="242" w:author="Microsoft Office User" w:date="2017-01-28T14:25:00Z" w:initials="Office">
     <w:p>
       <w:pPr>
         <w:pStyle w:val="CommentText"/>
@@ -4472,7 +4642,7 @@
       </w:r>
     </w:p>
   </w:comment>
-  <w:comment w:id="242" w:author="Dave Bridges" w:date="2017-01-24T16:50:00Z" w:initials="DB">
+  <w:comment w:id="241" w:author="Dave Bridges" w:date="2017-01-24T16:50:00Z" w:initials="DB">
     <w:p>
       <w:pPr>
         <w:pStyle w:val="CommentText"/>
@@ -4493,7 +4663,7 @@
       </w:r>
     </w:p>
   </w:comment>
-  <w:comment w:id="244" w:author="Dave Bridges" w:date="2017-01-24T16:51:00Z" w:initials="DB">
+  <w:comment w:id="243" w:author="Dave Bridges" w:date="2017-01-24T16:51:00Z" w:initials="DB">
     <w:p>
       <w:pPr>
         <w:pStyle w:val="CommentText"/>
@@ -4509,7 +4679,7 @@
       </w:r>
     </w:p>
   </w:comment>
-  <w:comment w:id="248" w:author="Microsoft Office User" w:date="2017-01-28T14:25:00Z" w:initials="Office">
+  <w:comment w:id="247" w:author="Microsoft Office User" w:date="2017-01-28T14:25:00Z" w:initials="Office">
     <w:p>
       <w:pPr>
         <w:pStyle w:val="CommentText"/>
@@ -4530,7 +4700,7 @@
       </w:r>
     </w:p>
   </w:comment>
-  <w:comment w:id="249" w:author="Microsoft Office User" w:date="2017-01-20T01:48:00Z" w:initials="Office">
+  <w:comment w:id="248" w:author="Microsoft Office User" w:date="2017-01-20T01:48:00Z" w:initials="Office">
     <w:p>
       <w:pPr>
         <w:pStyle w:val="CommentText"/>
@@ -4546,7 +4716,7 @@
       </w:r>
     </w:p>
   </w:comment>
-  <w:comment w:id="259" w:author="Microsoft Office User" w:date="2017-01-20T02:11:00Z" w:initials="Office">
+  <w:comment w:id="258" w:author="Microsoft Office User" w:date="2017-01-20T02:11:00Z" w:initials="Office">
     <w:p>
       <w:pPr>
         <w:pStyle w:val="CommentText"/>
@@ -4562,7 +4732,7 @@
       </w:r>
     </w:p>
   </w:comment>
-  <w:comment w:id="260" w:author="Dave Bridges" w:date="2017-01-20T15:16:00Z" w:initials="DB">
+  <w:comment w:id="259" w:author="Dave Bridges" w:date="2017-01-20T15:16:00Z" w:initials="DB">
     <w:p>
       <w:pPr>
         <w:pStyle w:val="CommentText"/>
@@ -4586,7 +4756,7 @@
       </w:r>
     </w:p>
   </w:comment>
-  <w:comment w:id="265" w:author="Microsoft Office User" w:date="2017-01-28T14:23:00Z" w:initials="Office">
+  <w:comment w:id="264" w:author="Microsoft Office User" w:date="2017-01-28T14:23:00Z" w:initials="Office">
     <w:p>
       <w:pPr>
         <w:pStyle w:val="CommentText"/>
@@ -4602,7 +4772,7 @@
       </w:r>
     </w:p>
   </w:comment>
-  <w:comment w:id="268" w:author="Microsoft Office User" w:date="2017-01-28T14:23:00Z" w:initials="Office">
+  <w:comment w:id="267" w:author="Microsoft Office User" w:date="2017-01-28T14:23:00Z" w:initials="Office">
     <w:p>
       <w:pPr>
         <w:pStyle w:val="CommentText"/>
@@ -4618,7 +4788,7 @@
       </w:r>
     </w:p>
   </w:comment>
-  <w:comment w:id="269" w:author="Microsoft Office User" w:date="2017-01-20T14:44:00Z" w:initials="Office">
+  <w:comment w:id="268" w:author="Microsoft Office User" w:date="2017-01-20T14:44:00Z" w:initials="Office">
     <w:p>
       <w:pPr>
         <w:pStyle w:val="CommentText"/>
@@ -4634,7 +4804,7 @@
       </w:r>
     </w:p>
   </w:comment>
-  <w:comment w:id="270" w:author="Microsoft Office User" w:date="2017-01-28T14:23:00Z" w:initials="Office">
+  <w:comment w:id="269" w:author="Microsoft Office User" w:date="2017-01-28T14:23:00Z" w:initials="Office">
     <w:p>
       <w:pPr>
         <w:pStyle w:val="CommentText"/>

</xml_diff>

<commit_message>
added to discussion section
</commit_message>
<xml_diff>
--- a/manuscript/Obesity-Glucocorticoids/Manuscript.docx
+++ b/manuscript/Obesity-Glucocorticoids/Manuscript.docx
@@ -83,49 +83,7 @@
           <w:rPr>
             <w:rFonts w:cs="Times New Roman"/>
           </w:rPr>
-          <w:t xml:space="preserve">The study was approved by the institutional review board of the University of Michigan Medical System. Written informed consent was obtained from all of the patients. Patients were recruited consecutively from those undergoing a </w:t>
-        </w:r>
-        <w:proofErr w:type="spellStart"/>
-        <w:r>
-          <w:rPr>
-            <w:rFonts w:cs="Times New Roman"/>
-          </w:rPr>
-          <w:t>transsphenoidal</w:t>
-        </w:r>
-        <w:proofErr w:type="spellEnd"/>
-        <w:r>
-          <w:rPr>
-            <w:rFonts w:cs="Times New Roman"/>
-          </w:rPr>
-          <w:t xml:space="preserve"> </w:t>
-        </w:r>
-        <w:proofErr w:type="spellStart"/>
-        <w:r>
-          <w:rPr>
-            <w:rFonts w:cs="Times New Roman"/>
-          </w:rPr>
-          <w:t>adenomectomy</w:t>
-        </w:r>
-        <w:proofErr w:type="spellEnd"/>
-        <w:r>
-          <w:rPr>
-            <w:rFonts w:cs="Times New Roman"/>
-          </w:rPr>
-          <w:t xml:space="preserve"> at the University of Michigan for Cushing's disease or nonfunctioning pituitary adenoma over a 12-month period. Exclusion criteria were age &lt;18, current hormone treatment including glucocorticoids, malignancy, inflammatory disease, diabetes type 1 and established pituitary hormone deficiencies. For each patient, a data sheet was completed including, age, sex, anthropometric measurements, diagnosis of hypertension, diabetes, results of blood tests and medications. Fasting blood samples were assayed for glucose (Siemens </w:t>
-        </w:r>
-        <w:proofErr w:type="spellStart"/>
-        <w:r>
-          <w:rPr>
-            <w:rFonts w:cs="Times New Roman"/>
-          </w:rPr>
-          <w:t>Advia</w:t>
-        </w:r>
-        <w:proofErr w:type="spellEnd"/>
-        <w:r>
-          <w:rPr>
-            <w:rFonts w:cs="Times New Roman"/>
-          </w:rPr>
-          <w:t xml:space="preserve"> 1800, Deerfield, IL, USA) and insulin (Life Technologies) as instructed by the manufacturers.</w:t>
+          <w:t>The study was approved by the institutional review board of the University of Michigan Medical System. Written informed consent was obtained from all of the patients. Patients were recruited consecutively from those undergoing a transsphenoidal adenomectomy at the University of Michigan for Cushing's disease or nonfunctioning pituitary adenoma over a 12-month period. Exclusion criteria were age &lt;18, current hormone treatment including glucocorticoids, malignancy, inflammatory disease, diabetes type 1 and established pituitary hormone deficiencies. For each patient, a data sheet was completed including, age, sex, anthropometric measurements, diagnosis of hypertension, diabetes, results of blood tests and medications. Fasting blood samples were assayed for glucose (Siemens Advia 1800, Deerfield, IL, USA) and insulin (Life Technologies) as instructed by the manufacturers.</w:t>
         </w:r>
       </w:ins>
       <w:commentRangeEnd w:id="8"/>
@@ -465,25 +423,7 @@
             <w:color w:val="000000"/>
             <w:shd w:val="clear" w:color="auto" w:fill="FFFFFF"/>
           </w:rPr>
-          <w:t xml:space="preserve">. All animal procedures were approved by the University of Tennessee Health Science Center Institutional Animal Care and Use Committee. Animal body weight and composition was determined weekly using an </w:t>
-        </w:r>
-        <w:proofErr w:type="spellStart"/>
-        <w:r>
-          <w:rPr>
-            <w:rFonts w:ascii="Times New Roman" w:eastAsia="Times New Roman" w:hAnsi="Times New Roman" w:cs="Times New Roman"/>
-            <w:color w:val="000000"/>
-            <w:shd w:val="clear" w:color="auto" w:fill="FFFFFF"/>
-          </w:rPr>
-          <w:t>echoMRI</w:t>
-        </w:r>
-        <w:proofErr w:type="spellEnd"/>
-        <w:r>
-          <w:rPr>
-            <w:rFonts w:ascii="Times New Roman" w:eastAsia="Times New Roman" w:hAnsi="Times New Roman" w:cs="Times New Roman"/>
-            <w:color w:val="000000"/>
-            <w:shd w:val="clear" w:color="auto" w:fill="FFFFFF"/>
-          </w:rPr>
-          <w:t xml:space="preserve"> 2100. Food was weighed weekly, with food intake determined as the decrease in food weight per mouse per week per cage. All mice were provided with access to </w:t>
+          <w:t xml:space="preserve">. All animal procedures were approved by the University of Tennessee Health Science Center Institutional Animal Care and Use Committee. Animal body weight and composition was determined weekly using an echoMRI 2100. Food was weighed weekly, with food intake determined as the decrease in food weight per mouse per week per cage. All mice were provided with access to </w:t>
         </w:r>
       </w:ins>
       <w:ins w:id="35" w:author="Microsoft Office User" w:date="2017-02-02T13:05:00Z">
@@ -560,43 +500,7 @@
             <w:color w:val="000000"/>
             <w:shd w:val="clear" w:color="auto" w:fill="FFFFFF"/>
           </w:rPr>
-          <w:t xml:space="preserve"> treatment, mice were fasted for 16 h and were sacrificed by cervical dislocation at ZT3 after isoflurane anesthesia. Following cervical dislocation, a sagittal incision was made along the medioventral surface of each mouse and the skin was carefully pulled back to expose the subcutaneous fat depots. The incision was extended along the anterior surface of each hind limb to allow careful dissection of the inguinal fat pads. A small incision was then made into the rectus </w:t>
-        </w:r>
-        <w:proofErr w:type="spellStart"/>
-        <w:r>
-          <w:rPr>
-            <w:rFonts w:ascii="Times New Roman" w:eastAsia="Times New Roman" w:hAnsi="Times New Roman" w:cs="Times New Roman"/>
-            <w:color w:val="000000"/>
-            <w:shd w:val="clear" w:color="auto" w:fill="FFFFFF"/>
-          </w:rPr>
-          <w:t>abdominus</w:t>
-        </w:r>
-        <w:proofErr w:type="spellEnd"/>
-        <w:r>
-          <w:rPr>
-            <w:rFonts w:ascii="Times New Roman" w:eastAsia="Times New Roman" w:hAnsi="Times New Roman" w:cs="Times New Roman"/>
-            <w:color w:val="000000"/>
-            <w:shd w:val="clear" w:color="auto" w:fill="FFFFFF"/>
-          </w:rPr>
-          <w:t xml:space="preserve"> muscle to expose the abdominal cavity. The </w:t>
-        </w:r>
-        <w:proofErr w:type="spellStart"/>
-        <w:r>
-          <w:rPr>
-            <w:rFonts w:ascii="Times New Roman" w:eastAsia="Times New Roman" w:hAnsi="Times New Roman" w:cs="Times New Roman"/>
-            <w:color w:val="000000"/>
-            <w:shd w:val="clear" w:color="auto" w:fill="FFFFFF"/>
-          </w:rPr>
-          <w:t>epididymal</w:t>
-        </w:r>
-        <w:proofErr w:type="spellEnd"/>
-        <w:r>
-          <w:rPr>
-            <w:rFonts w:ascii="Times New Roman" w:eastAsia="Times New Roman" w:hAnsi="Times New Roman" w:cs="Times New Roman"/>
-            <w:color w:val="000000"/>
-            <w:shd w:val="clear" w:color="auto" w:fill="FFFFFF"/>
-          </w:rPr>
-          <w:t xml:space="preserve"> fat pads were identified and carefully dissected out. The right fat pads from each mouse were weighed and snap frozen in liquid nitrogen for later analysis</w:t>
+          <w:t xml:space="preserve"> treatment, mice were fasted for 16 h and were sacrificed by cervical dislocation at ZT3 after isoflurane anesthesia. Following cervical dislocation, a sagittal incision was made along the medioventral surface of each mouse and the skin was carefully pulled back to expose the subcutaneous fat depots. The incision was extended along the anterior surface of each hind limb to allow careful dissection of the inguinal fat pads. A small incision was then made into the rectus abdominus muscle to expose the abdominal cavity. The epididymal fat pads were identified and carefully dissected out. The right fat pads from each mouse were weighed and snap frozen in liquid nitrogen for later analysis</w:t>
         </w:r>
       </w:ins>
       <w:ins w:id="41" w:author="Microsoft Office User" w:date="2017-02-02T13:10:00Z">
@@ -744,75 +648,19 @@
           <w:rPr>
             <w:rFonts w:cs="Times New Roman"/>
           </w:rPr>
-          <w:t xml:space="preserve">Following a 6-h fast, mice were given </w:t>
-        </w:r>
-        <w:proofErr w:type="spellStart"/>
+          <w:t xml:space="preserve">Following a 6-h fast, mice were given i.p. injections of insulin (Humulin R, Lilly, Indianapolis, </w:t>
+        </w:r>
         <w:r>
           <w:rPr>
             <w:rFonts w:cs="Times New Roman"/>
           </w:rPr>
-          <w:t>i.p</w:t>
-        </w:r>
-        <w:proofErr w:type="spellEnd"/>
+          <w:t>IN, USA) at a concentration of 2.5</w:t>
+        </w:r>
         <w:r>
           <w:rPr>
             <w:rFonts w:cs="Times New Roman"/>
           </w:rPr>
-          <w:t>. injections of insulin (</w:t>
-        </w:r>
-        <w:proofErr w:type="spellStart"/>
-        <w:r>
-          <w:rPr>
-            <w:rFonts w:cs="Times New Roman"/>
-          </w:rPr>
-          <w:t>Humulin</w:t>
-        </w:r>
-        <w:proofErr w:type="spellEnd"/>
-        <w:r>
-          <w:rPr>
-            <w:rFonts w:cs="Times New Roman"/>
-          </w:rPr>
-          <w:t xml:space="preserve"> R, Lilly, Indianapolis, </w:t>
-        </w:r>
-        <w:r>
-          <w:rPr>
-            <w:rFonts w:cs="Times New Roman"/>
-          </w:rPr>
-          <w:t>IN, USA) at a concentration of 2.5</w:t>
-        </w:r>
-        <w:r>
-          <w:rPr>
-            <w:rFonts w:cs="Times New Roman"/>
-          </w:rPr>
-          <w:t> </w:t>
-        </w:r>
-        <w:proofErr w:type="spellStart"/>
-        <w:r>
-          <w:rPr>
-            <w:rFonts w:cs="Times New Roman"/>
-          </w:rPr>
-          <w:t>mU</w:t>
-        </w:r>
-        <w:proofErr w:type="spellEnd"/>
-        <w:r>
-          <w:rPr>
-            <w:rFonts w:cs="Times New Roman"/>
-          </w:rPr>
-          <w:t>/g. Blood glucose was determined at 15-min intervals post-injection using a One Touch Ultra Glucometer (</w:t>
-        </w:r>
-        <w:proofErr w:type="spellStart"/>
-        <w:r>
-          <w:rPr>
-            <w:rFonts w:cs="Times New Roman"/>
-          </w:rPr>
-          <w:t>Lifescan</w:t>
-        </w:r>
-        <w:proofErr w:type="spellEnd"/>
-        <w:r>
-          <w:rPr>
-            <w:rFonts w:cs="Times New Roman"/>
-          </w:rPr>
-          <w:t>).</w:t>
+          <w:t> mU/g. Blood glucose was determined at 15-min intervals post-injection using a One Touch Ultra Glucometer (Lifescan).</w:t>
         </w:r>
         <w:commentRangeEnd w:id="54"/>
         <w:r>
@@ -1007,20 +855,12 @@
           <w:t xml:space="preserve">1% </w:t>
         </w:r>
       </w:ins>
-      <w:proofErr w:type="spellStart"/>
       <w:ins w:id="75" w:author="Microsoft Office User" w:date="2017-01-31T10:44:00Z">
         <w:r>
           <w:rPr>
             <w:color w:val="000000" w:themeColor="text1"/>
           </w:rPr>
-          <w:t>pencilin</w:t>
-        </w:r>
-        <w:proofErr w:type="spellEnd"/>
-        <w:r>
-          <w:rPr>
-            <w:color w:val="000000" w:themeColor="text1"/>
-          </w:rPr>
-          <w:t xml:space="preserve">, </w:t>
+          <w:t xml:space="preserve">pencilin, </w:t>
         </w:r>
       </w:ins>
       <w:ins w:id="76" w:author="Microsoft Office User" w:date="2017-01-31T10:55:00Z">
@@ -1136,66 +976,34 @@
             <w:rFonts w:cs="Helvetica"/>
             <w:color w:val="1C1C1C"/>
           </w:rPr>
-          <w:t xml:space="preserve"> at two </w:t>
-        </w:r>
-        <w:proofErr w:type="gramStart"/>
+          <w:t xml:space="preserve"> at two days post confluence</w:t>
+        </w:r>
+      </w:ins>
+      <w:ins w:id="90" w:author="Microsoft Office User" w:date="2017-01-31T10:58:00Z">
         <w:r>
           <w:rPr>
             <w:rFonts w:cs="Helvetica"/>
             <w:color w:val="1C1C1C"/>
           </w:rPr>
-          <w:t>days</w:t>
-        </w:r>
-        <w:proofErr w:type="gramEnd"/>
+          <w:t xml:space="preserve"> for four days</w:t>
+        </w:r>
+      </w:ins>
+      <w:ins w:id="91" w:author="Microsoft Office User" w:date="2017-01-31T10:54:00Z">
         <w:r>
           <w:rPr>
             <w:rFonts w:cs="Helvetica"/>
             <w:color w:val="1C1C1C"/>
           </w:rPr>
-          <w:t xml:space="preserve"> post confluence</w:t>
-        </w:r>
-      </w:ins>
-      <w:ins w:id="90" w:author="Microsoft Office User" w:date="2017-01-31T10:58:00Z">
+          <w:t>.</w:t>
+        </w:r>
+      </w:ins>
+      <w:ins w:id="92" w:author="Microsoft Office User" w:date="2017-01-31T10:58:00Z">
         <w:r>
           <w:rPr>
             <w:rFonts w:cs="Helvetica"/>
             <w:color w:val="1C1C1C"/>
           </w:rPr>
-          <w:t xml:space="preserve"> for four days</w:t>
-        </w:r>
-      </w:ins>
-      <w:ins w:id="91" w:author="Microsoft Office User" w:date="2017-01-31T10:54:00Z">
-        <w:r>
-          <w:rPr>
-            <w:rFonts w:cs="Helvetica"/>
-            <w:color w:val="1C1C1C"/>
-          </w:rPr>
-          <w:t>.</w:t>
-        </w:r>
-      </w:ins>
-      <w:ins w:id="92" w:author="Microsoft Office User" w:date="2017-01-31T10:58:00Z">
-        <w:r>
-          <w:rPr>
-            <w:rFonts w:cs="Helvetica"/>
-            <w:color w:val="1C1C1C"/>
-          </w:rPr>
-          <w:t xml:space="preserve"> Media was then replaced including only insulin in the cocktail for an additional three days. The following three </w:t>
-        </w:r>
-        <w:proofErr w:type="gramStart"/>
-        <w:r>
-          <w:rPr>
-            <w:rFonts w:cs="Helvetica"/>
-            <w:color w:val="1C1C1C"/>
-          </w:rPr>
-          <w:t>days</w:t>
-        </w:r>
-        <w:proofErr w:type="gramEnd"/>
-        <w:r>
-          <w:rPr>
-            <w:rFonts w:cs="Helvetica"/>
-            <w:color w:val="1C1C1C"/>
-          </w:rPr>
-          <w:t xml:space="preserve"> cells remained in </w:t>
+          <w:t xml:space="preserve"> Media was then replaced including only insulin in the cocktail for an additional three days. The following three days cells remained in </w:t>
         </w:r>
       </w:ins>
       <w:ins w:id="93" w:author="Microsoft Office User" w:date="2017-01-31T11:00:00Z">
@@ -1560,13 +1368,8 @@
       </w:ins>
       <w:ins w:id="155" w:author="Microsoft Office User" w:date="2017-01-31T11:03:00Z">
         <w:r>
-          <w:t xml:space="preserve"> in </w:t>
-        </w:r>
-        <w:proofErr w:type="spellStart"/>
-        <w:r>
-          <w:t>TRIzol</w:t>
-        </w:r>
-        <w:proofErr w:type="spellEnd"/>
+          <w:t xml:space="preserve"> in TRIzol</w:t>
+        </w:r>
         <w:r>
           <w:t xml:space="preserve"> </w:t>
         </w:r>
@@ -1585,19 +1388,11 @@
         <w:r>
           <w:t xml:space="preserve">the </w:t>
         </w:r>
-        <w:proofErr w:type="spellStart"/>
         <w:r>
           <w:rPr>
             <w:rFonts w:cs="Times New Roman"/>
           </w:rPr>
-          <w:t>PureLink</w:t>
-        </w:r>
-        <w:proofErr w:type="spellEnd"/>
-        <w:r>
-          <w:rPr>
-            <w:rFonts w:cs="Times New Roman"/>
-          </w:rPr>
-          <w:t xml:space="preserve"> RNA mini kit (Life Technologies)</w:t>
+          <w:t>PureLink RNA mini kit (Life Technologies)</w:t>
         </w:r>
         <w:r>
           <w:rPr>
@@ -1811,7 +1606,6 @@
           <w:t xml:space="preserve">mRNA expression level was normalized to </w:t>
         </w:r>
         <w:commentRangeStart w:id="177"/>
-        <w:proofErr w:type="spellStart"/>
         <w:r>
           <w:rPr>
             <w:rFonts w:cs="Times New Roman"/>
@@ -1821,7 +1615,6 @@
         </w:r>
       </w:ins>
       <w:commentRangeEnd w:id="177"/>
-      <w:proofErr w:type="spellEnd"/>
       <w:ins w:id="178" w:author="Microsoft Office User" w:date="2017-01-31T11:30:00Z">
         <w:r>
           <w:rPr>
@@ -1907,324 +1700,126 @@
             <w:color w:val="000000"/>
             <w:shd w:val="clear" w:color="auto" w:fill="FFFFFF"/>
           </w:rPr>
-          <w:t xml:space="preserve">(50 </w:t>
-        </w:r>
-        <w:proofErr w:type="spellStart"/>
+          <w:t xml:space="preserve">(50 mM Tris, pH 7.4, 0.25% sodium deoxycholate, 1% NP40, 150 mM sodium chloride, 1 mM EDTA, 100 uM sodium orthovanadate, 5 mM sodium fluoride and 10 mM sodium pyrophosphate) </w:t>
+        </w:r>
+      </w:ins>
+      <w:ins w:id="187" w:author="Microsoft Office User" w:date="2017-02-02T16:15:00Z">
         <w:r>
           <w:rPr>
             <w:rFonts w:eastAsia="Times New Roman" w:cs="Times New Roman"/>
             <w:color w:val="000000"/>
             <w:shd w:val="clear" w:color="auto" w:fill="FFFFFF"/>
           </w:rPr>
-          <w:t>mM</w:t>
-        </w:r>
-        <w:proofErr w:type="spellEnd"/>
+          <w:t xml:space="preserve">on ice </w:t>
+        </w:r>
+      </w:ins>
+      <w:ins w:id="188" w:author="Microsoft Office User" w:date="2017-02-02T16:14:00Z">
         <w:r>
           <w:rPr>
             <w:rFonts w:eastAsia="Times New Roman" w:cs="Times New Roman"/>
             <w:color w:val="000000"/>
             <w:shd w:val="clear" w:color="auto" w:fill="FFFFFF"/>
           </w:rPr>
-          <w:t xml:space="preserve"> </w:t>
-        </w:r>
-        <w:proofErr w:type="spellStart"/>
+          <w:t>then centrifuged for 15 minutes at 13 000 RPM at 4°C. Clarified lysates were loaded on SDS-PAGE gels, transferred and blotted using antibodies raised against</w:t>
+        </w:r>
+      </w:ins>
+      <w:ins w:id="189" w:author="Microsoft Office User" w:date="2017-02-02T16:18:00Z">
         <w:r>
           <w:rPr>
             <w:rFonts w:eastAsia="Times New Roman" w:cs="Times New Roman"/>
             <w:color w:val="000000"/>
             <w:shd w:val="clear" w:color="auto" w:fill="FFFFFF"/>
           </w:rPr>
-          <w:t>Tris</w:t>
-        </w:r>
-        <w:proofErr w:type="spellEnd"/>
+          <w:t xml:space="preserve"> </w:t>
+        </w:r>
+        <w:commentRangeStart w:id="190"/>
         <w:r>
           <w:rPr>
             <w:rFonts w:eastAsia="Times New Roman" w:cs="Times New Roman"/>
             <w:color w:val="000000"/>
             <w:shd w:val="clear" w:color="auto" w:fill="FFFFFF"/>
           </w:rPr>
-          <w:t xml:space="preserve">, pH 7.4, 0.25% sodium </w:t>
-        </w:r>
-        <w:proofErr w:type="spellStart"/>
+          <w:t xml:space="preserve">ATGL, HSL, pHSL, CGI-58, GAPDH, </w:t>
+        </w:r>
+      </w:ins>
+      <w:ins w:id="191" w:author="Microsoft Office User" w:date="2017-02-02T16:19:00Z">
         <w:r>
           <w:rPr>
             <w:rFonts w:eastAsia="Times New Roman" w:cs="Times New Roman"/>
             <w:color w:val="000000"/>
             <w:shd w:val="clear" w:color="auto" w:fill="FFFFFF"/>
           </w:rPr>
-          <w:t>deoxycholate</w:t>
-        </w:r>
-        <w:proofErr w:type="spellEnd"/>
+          <w:t xml:space="preserve">and </w:t>
+        </w:r>
+        <w:r>
+          <w:rPr>
+            <w:rFonts w:ascii="Symbol" w:eastAsia="Times New Roman" w:hAnsi="Symbol" w:cs="Times New Roman"/>
+            <w:color w:val="000000"/>
+            <w:shd w:val="clear" w:color="auto" w:fill="FFFFFF"/>
+          </w:rPr>
+          <w:t></w:t>
+        </w:r>
+        <w:r>
+          <w:rPr>
+            <w:rFonts w:ascii="Symbol" w:eastAsia="Times New Roman" w:hAnsi="Symbol" w:cs="Times New Roman"/>
+            <w:color w:val="000000"/>
+            <w:shd w:val="clear" w:color="auto" w:fill="FFFFFF"/>
+          </w:rPr>
+          <w:t></w:t>
+        </w:r>
+      </w:ins>
+      <w:ins w:id="192" w:author="Microsoft Office User" w:date="2017-02-02T16:18:00Z">
         <w:r>
           <w:rPr>
             <w:rFonts w:eastAsia="Times New Roman" w:cs="Times New Roman"/>
             <w:color w:val="000000"/>
             <w:shd w:val="clear" w:color="auto" w:fill="FFFFFF"/>
           </w:rPr>
-          <w:t xml:space="preserve">, 1% NP40, 150 </w:t>
-        </w:r>
-        <w:proofErr w:type="spellStart"/>
+          <w:t>ACTIN</w:t>
+        </w:r>
+      </w:ins>
+      <w:ins w:id="193" w:author="Microsoft Office User" w:date="2017-02-02T16:19:00Z">
         <w:r>
           <w:rPr>
             <w:rFonts w:eastAsia="Times New Roman" w:cs="Times New Roman"/>
             <w:color w:val="000000"/>
             <w:shd w:val="clear" w:color="auto" w:fill="FFFFFF"/>
           </w:rPr>
-          <w:t>mM</w:t>
-        </w:r>
-        <w:proofErr w:type="spellEnd"/>
+          <w:t>.</w:t>
+        </w:r>
+        <w:commentRangeEnd w:id="190"/>
+        <w:r>
+          <w:rPr>
+            <w:rStyle w:val="CommentReference"/>
+          </w:rPr>
+          <w:commentReference w:id="190"/>
+        </w:r>
+      </w:ins>
+      <w:ins w:id="194" w:author="Microsoft Office User" w:date="2017-02-02T16:21:00Z">
         <w:r>
           <w:rPr>
             <w:rFonts w:eastAsia="Times New Roman" w:cs="Times New Roman"/>
             <w:color w:val="000000"/>
             <w:shd w:val="clear" w:color="auto" w:fill="FFFFFF"/>
           </w:rPr>
-          <w:t xml:space="preserve"> sodium chloride, 1 </w:t>
-        </w:r>
-        <w:proofErr w:type="spellStart"/>
+          <w:t xml:space="preserve"> </w:t>
+        </w:r>
         <w:r>
           <w:rPr>
             <w:rFonts w:eastAsia="Times New Roman" w:cs="Times New Roman"/>
             <w:color w:val="000000"/>
             <w:shd w:val="clear" w:color="auto" w:fill="FFFFFF"/>
           </w:rPr>
-          <w:t>mM</w:t>
-        </w:r>
-        <w:proofErr w:type="spellEnd"/>
+          <w:t xml:space="preserve">Antibody complexes were detected by anti-mouse and anti-rabbit fluorescent conjugated antibodies and visualized using an Odyssey image scanner and blots were quantified using the Odyssey software version 2.1 </w:t>
+        </w:r>
+        <w:commentRangeStart w:id="195"/>
         <w:r>
           <w:rPr>
             <w:rFonts w:eastAsia="Times New Roman" w:cs="Times New Roman"/>
             <w:color w:val="000000"/>
             <w:shd w:val="clear" w:color="auto" w:fill="FFFFFF"/>
           </w:rPr>
-          <w:t xml:space="preserve"> EDTA, 100 </w:t>
-        </w:r>
-        <w:proofErr w:type="spellStart"/>
-        <w:r>
-          <w:rPr>
-            <w:rFonts w:eastAsia="Times New Roman" w:cs="Times New Roman"/>
-            <w:color w:val="000000"/>
-            <w:shd w:val="clear" w:color="auto" w:fill="FFFFFF"/>
-          </w:rPr>
-          <w:t>uM</w:t>
-        </w:r>
-        <w:proofErr w:type="spellEnd"/>
-        <w:r>
-          <w:rPr>
-            <w:rFonts w:eastAsia="Times New Roman" w:cs="Times New Roman"/>
-            <w:color w:val="000000"/>
-            <w:shd w:val="clear" w:color="auto" w:fill="FFFFFF"/>
-          </w:rPr>
-          <w:t xml:space="preserve"> sodium </w:t>
-        </w:r>
-        <w:proofErr w:type="spellStart"/>
-        <w:r>
-          <w:rPr>
-            <w:rFonts w:eastAsia="Times New Roman" w:cs="Times New Roman"/>
-            <w:color w:val="000000"/>
-            <w:shd w:val="clear" w:color="auto" w:fill="FFFFFF"/>
-          </w:rPr>
-          <w:t>orthovanadate</w:t>
-        </w:r>
-        <w:proofErr w:type="spellEnd"/>
-        <w:r>
-          <w:rPr>
-            <w:rFonts w:eastAsia="Times New Roman" w:cs="Times New Roman"/>
-            <w:color w:val="000000"/>
-            <w:shd w:val="clear" w:color="auto" w:fill="FFFFFF"/>
-          </w:rPr>
-          <w:t xml:space="preserve">, 5 </w:t>
-        </w:r>
-        <w:proofErr w:type="spellStart"/>
-        <w:r>
-          <w:rPr>
-            <w:rFonts w:eastAsia="Times New Roman" w:cs="Times New Roman"/>
-            <w:color w:val="000000"/>
-            <w:shd w:val="clear" w:color="auto" w:fill="FFFFFF"/>
-          </w:rPr>
-          <w:t>mM</w:t>
-        </w:r>
-        <w:proofErr w:type="spellEnd"/>
-        <w:r>
-          <w:rPr>
-            <w:rFonts w:eastAsia="Times New Roman" w:cs="Times New Roman"/>
-            <w:color w:val="000000"/>
-            <w:shd w:val="clear" w:color="auto" w:fill="FFFFFF"/>
-          </w:rPr>
-          <w:t xml:space="preserve"> sodium fluoride and 10 </w:t>
-        </w:r>
-        <w:proofErr w:type="spellStart"/>
-        <w:r>
-          <w:rPr>
-            <w:rFonts w:eastAsia="Times New Roman" w:cs="Times New Roman"/>
-            <w:color w:val="000000"/>
-            <w:shd w:val="clear" w:color="auto" w:fill="FFFFFF"/>
-          </w:rPr>
-          <w:t>mM</w:t>
-        </w:r>
-        <w:proofErr w:type="spellEnd"/>
-        <w:r>
-          <w:rPr>
-            <w:rFonts w:eastAsia="Times New Roman" w:cs="Times New Roman"/>
-            <w:color w:val="000000"/>
-            <w:shd w:val="clear" w:color="auto" w:fill="FFFFFF"/>
-          </w:rPr>
-          <w:t xml:space="preserve"> sodium pyrophosphate) </w:t>
-        </w:r>
-      </w:ins>
-      <w:ins w:id="187" w:author="Microsoft Office User" w:date="2017-02-02T16:15:00Z">
-        <w:r>
-          <w:rPr>
-            <w:rFonts w:eastAsia="Times New Roman" w:cs="Times New Roman"/>
-            <w:color w:val="000000"/>
-            <w:shd w:val="clear" w:color="auto" w:fill="FFFFFF"/>
-          </w:rPr>
-          <w:t xml:space="preserve">on ice </w:t>
-        </w:r>
-      </w:ins>
-      <w:ins w:id="188" w:author="Microsoft Office User" w:date="2017-02-02T16:14:00Z">
-        <w:r>
-          <w:rPr>
-            <w:rFonts w:eastAsia="Times New Roman" w:cs="Times New Roman"/>
-            <w:color w:val="000000"/>
-            <w:shd w:val="clear" w:color="auto" w:fill="FFFFFF"/>
-          </w:rPr>
-          <w:t>then centrifuged for 15 minutes at 13 000 RPM at 4°C. Clarified lysates were loaded on SDS-PAGE gels, transferred and blotted using antibodies raised against</w:t>
-        </w:r>
-      </w:ins>
-      <w:ins w:id="189" w:author="Microsoft Office User" w:date="2017-02-02T16:18:00Z">
-        <w:r>
-          <w:rPr>
-            <w:rFonts w:eastAsia="Times New Roman" w:cs="Times New Roman"/>
-            <w:color w:val="000000"/>
-            <w:shd w:val="clear" w:color="auto" w:fill="FFFFFF"/>
-          </w:rPr>
-          <w:t xml:space="preserve"> </w:t>
-        </w:r>
-        <w:commentRangeStart w:id="190"/>
-        <w:r>
-          <w:rPr>
-            <w:rFonts w:eastAsia="Times New Roman" w:cs="Times New Roman"/>
-            <w:color w:val="000000"/>
-            <w:shd w:val="clear" w:color="auto" w:fill="FFFFFF"/>
-          </w:rPr>
-          <w:t xml:space="preserve">ATGL, HSL, </w:t>
-        </w:r>
-        <w:proofErr w:type="spellStart"/>
-        <w:r>
-          <w:rPr>
-            <w:rFonts w:eastAsia="Times New Roman" w:cs="Times New Roman"/>
-            <w:color w:val="000000"/>
-            <w:shd w:val="clear" w:color="auto" w:fill="FFFFFF"/>
-          </w:rPr>
-          <w:t>pHSL</w:t>
-        </w:r>
-        <w:proofErr w:type="spellEnd"/>
-        <w:r>
-          <w:rPr>
-            <w:rFonts w:eastAsia="Times New Roman" w:cs="Times New Roman"/>
-            <w:color w:val="000000"/>
-            <w:shd w:val="clear" w:color="auto" w:fill="FFFFFF"/>
-          </w:rPr>
-          <w:t xml:space="preserve">, CGI-58, GAPDH, </w:t>
-        </w:r>
-      </w:ins>
-      <w:ins w:id="191" w:author="Microsoft Office User" w:date="2017-02-02T16:19:00Z">
-        <w:r>
-          <w:rPr>
-            <w:rFonts w:eastAsia="Times New Roman" w:cs="Times New Roman"/>
-            <w:color w:val="000000"/>
-            <w:shd w:val="clear" w:color="auto" w:fill="FFFFFF"/>
-          </w:rPr>
-          <w:t xml:space="preserve">and </w:t>
-        </w:r>
-        <w:r>
-          <w:rPr>
-            <w:rFonts w:ascii="Symbol" w:eastAsia="Times New Roman" w:hAnsi="Symbol" w:cs="Times New Roman"/>
-            <w:color w:val="000000"/>
-            <w:shd w:val="clear" w:color="auto" w:fill="FFFFFF"/>
-          </w:rPr>
-          <w:t></w:t>
-        </w:r>
-        <w:r>
-          <w:rPr>
-            <w:rFonts w:ascii="Symbol" w:eastAsia="Times New Roman" w:hAnsi="Symbol" w:cs="Times New Roman"/>
-            <w:color w:val="000000"/>
-            <w:shd w:val="clear" w:color="auto" w:fill="FFFFFF"/>
-          </w:rPr>
-          <w:t></w:t>
-        </w:r>
-      </w:ins>
-      <w:ins w:id="192" w:author="Microsoft Office User" w:date="2017-02-02T16:18:00Z">
-        <w:r>
-          <w:rPr>
-            <w:rFonts w:eastAsia="Times New Roman" w:cs="Times New Roman"/>
-            <w:color w:val="000000"/>
-            <w:shd w:val="clear" w:color="auto" w:fill="FFFFFF"/>
-          </w:rPr>
-          <w:t>ACTIN</w:t>
-        </w:r>
-      </w:ins>
-      <w:ins w:id="193" w:author="Microsoft Office User" w:date="2017-02-02T16:19:00Z">
-        <w:r>
-          <w:rPr>
-            <w:rFonts w:eastAsia="Times New Roman" w:cs="Times New Roman"/>
-            <w:color w:val="000000"/>
-            <w:shd w:val="clear" w:color="auto" w:fill="FFFFFF"/>
-          </w:rPr>
-          <w:t>.</w:t>
-        </w:r>
-        <w:commentRangeEnd w:id="190"/>
-        <w:r>
-          <w:rPr>
-            <w:rStyle w:val="CommentReference"/>
-          </w:rPr>
-          <w:commentReference w:id="190"/>
-        </w:r>
-      </w:ins>
-      <w:ins w:id="194" w:author="Microsoft Office User" w:date="2017-02-02T16:21:00Z">
-        <w:r>
-          <w:rPr>
-            <w:rFonts w:eastAsia="Times New Roman" w:cs="Times New Roman"/>
-            <w:color w:val="000000"/>
-            <w:shd w:val="clear" w:color="auto" w:fill="FFFFFF"/>
-          </w:rPr>
-          <w:t xml:space="preserve"> </w:t>
-        </w:r>
-        <w:r>
-          <w:rPr>
-            <w:rFonts w:eastAsia="Times New Roman" w:cs="Times New Roman"/>
-            <w:color w:val="000000"/>
-            <w:shd w:val="clear" w:color="auto" w:fill="FFFFFF"/>
-          </w:rPr>
-          <w:t xml:space="preserve">Antibody complexes were detected by anti-mouse and anti-rabbit fluorescent conjugated antibodies and visualized using an Odyssey image scanner and blots were quantified using the Odyssey software version 2.1 </w:t>
-        </w:r>
-        <w:commentRangeStart w:id="195"/>
-        <w:r>
-          <w:rPr>
-            <w:rFonts w:eastAsia="Times New Roman" w:cs="Times New Roman"/>
-            <w:color w:val="000000"/>
-            <w:shd w:val="clear" w:color="auto" w:fill="FFFFFF"/>
-          </w:rPr>
-          <w:t>(</w:t>
-        </w:r>
-        <w:proofErr w:type="spellStart"/>
-        <w:r>
-          <w:rPr>
-            <w:rFonts w:eastAsia="Times New Roman" w:cs="Times New Roman"/>
-            <w:color w:val="000000"/>
-            <w:shd w:val="clear" w:color="auto" w:fill="FFFFFF"/>
-          </w:rPr>
-          <w:t>LiCOR</w:t>
-        </w:r>
-        <w:proofErr w:type="spellEnd"/>
-        <w:r>
-          <w:rPr>
-            <w:rFonts w:eastAsia="Times New Roman" w:cs="Times New Roman"/>
-            <w:color w:val="000000"/>
-            <w:shd w:val="clear" w:color="auto" w:fill="FFFFFF"/>
-          </w:rPr>
-          <w:t>).</w:t>
+          <w:t>(LiCOR).</w:t>
         </w:r>
       </w:ins>
       <w:commentRangeEnd w:id="195"/>
@@ -2326,14 +1921,9 @@
           <w:t xml:space="preserve"> </w:t>
         </w:r>
       </w:ins>
-      <w:proofErr w:type="spellStart"/>
       <w:ins w:id="210" w:author="Microsoft Office User" w:date="2017-02-02T16:29:00Z">
         <w:r>
-          <w:t>i.p</w:t>
-        </w:r>
-        <w:proofErr w:type="spellEnd"/>
-        <w:r>
-          <w:t xml:space="preserve">. injection of </w:t>
+          <w:t xml:space="preserve">i.p. injection of </w:t>
         </w:r>
       </w:ins>
       <w:ins w:id="211" w:author="Microsoft Office User" w:date="2017-02-02T16:30:00Z">
@@ -2383,25 +1973,7 @@
             <w:color w:val="ED145A"/>
             <w:shd w:val="clear" w:color="auto" w:fill="FFFFFF"/>
           </w:rPr>
-          <w:t>HR Series NEFA-</w:t>
-        </w:r>
-        <w:proofErr w:type="gramStart"/>
-        <w:r>
-          <w:rPr>
-            <w:rFonts w:eastAsia="Times New Roman" w:cs="Arial"/>
-            <w:color w:val="ED145A"/>
-            <w:shd w:val="clear" w:color="auto" w:fill="FFFFFF"/>
-          </w:rPr>
-          <w:t>HR(</w:t>
-        </w:r>
-        <w:proofErr w:type="gramEnd"/>
-        <w:r>
-          <w:rPr>
-            <w:rFonts w:eastAsia="Times New Roman" w:cs="Arial"/>
-            <w:color w:val="ED145A"/>
-            <w:shd w:val="clear" w:color="auto" w:fill="FFFFFF"/>
-          </w:rPr>
-          <w:t>2)</w:t>
+          <w:t>HR Series NEFA-HR(2)</w:t>
         </w:r>
       </w:ins>
       <w:ins w:id="220" w:author="Microsoft Office User" w:date="2017-02-02T16:35:00Z">
@@ -2532,15 +2104,7 @@
         <w:t xml:space="preserve"> may vary according to obesity</w:t>
       </w:r>
       <w:r>
-        <w:t xml:space="preserve"> status. Here we have re-analyzed the data stratifying the </w:t>
-      </w:r>
-      <w:proofErr w:type="spellStart"/>
-      <w:r>
-        <w:t>Cushingoid</w:t>
-      </w:r>
-      <w:proofErr w:type="spellEnd"/>
-      <w:r>
-        <w:t xml:space="preserve"> and control groups by BMI, classi</w:t>
+        <w:t xml:space="preserve"> status. Here we have re-analyzed the data stratifying the Cushingoid and control groups by BMI, classi</w:t>
       </w:r>
       <w:r>
         <w:t xml:space="preserve">fying these individuals as “Not </w:t>
@@ -2953,14 +2517,12 @@
       <w:r>
         <w:t xml:space="preserve"> and </w:t>
       </w:r>
-      <w:proofErr w:type="spellStart"/>
       <w:r>
         <w:rPr>
           <w:i/>
         </w:rPr>
         <w:t>Fasn</w:t>
       </w:r>
-      <w:proofErr w:type="spellEnd"/>
       <w:r>
         <w:t>) was assessed via qPCR (Figure</w:t>
       </w:r>
@@ -3323,21 +2885,7 @@
         <w:rPr>
           <w:color w:val="000000" w:themeColor="text1"/>
         </w:rPr>
-        <w:t xml:space="preserve"> decreased lipid content and increased glycerol release into the media, indicating increased lipolysis. To assess this further, we measured </w:t>
-      </w:r>
-      <w:proofErr w:type="spellStart"/>
-      <w:r>
-        <w:rPr>
-          <w:color w:val="000000" w:themeColor="text1"/>
-        </w:rPr>
-        <w:t>lipolytic</w:t>
-      </w:r>
-      <w:proofErr w:type="spellEnd"/>
-      <w:r>
-        <w:rPr>
-          <w:color w:val="000000" w:themeColor="text1"/>
-        </w:rPr>
-        <w:t xml:space="preserve"> enzyme mRNA and protein expression levels in these cells</w:t>
+        <w:t xml:space="preserve"> decreased lipid content and increased glycerol release into the media, indicating increased lipolysis. To assess this further, we measured lipolytic enzyme mRNA and protein expression levels in these cells</w:t>
       </w:r>
       <w:r>
         <w:rPr>
@@ -3384,7 +2932,6 @@
         </w:rPr>
         <w:t xml:space="preserve">) and HSL (encoded by </w:t>
       </w:r>
-      <w:proofErr w:type="spellStart"/>
       <w:r>
         <w:rPr>
           <w:i/>
@@ -3392,7 +2939,6 @@
         </w:rPr>
         <w:t>Lipe</w:t>
       </w:r>
-      <w:proofErr w:type="spellEnd"/>
       <w:r>
         <w:rPr>
           <w:color w:val="000000" w:themeColor="text1"/>
@@ -3599,21 +3145,7 @@
         <w:rPr>
           <w:color w:val="000000" w:themeColor="text1"/>
         </w:rPr>
-        <w:t xml:space="preserve">mice were </w:t>
-      </w:r>
-      <w:proofErr w:type="spellStart"/>
-      <w:r>
-        <w:rPr>
-          <w:color w:val="000000" w:themeColor="text1"/>
-        </w:rPr>
-        <w:t>i.p</w:t>
-      </w:r>
-      <w:proofErr w:type="spellEnd"/>
-      <w:r>
-        <w:rPr>
-          <w:color w:val="000000" w:themeColor="text1"/>
-        </w:rPr>
-        <w:t xml:space="preserve">. injected with </w:t>
+        <w:t xml:space="preserve">mice were i.p. injected with </w:t>
       </w:r>
       <w:r>
         <w:rPr>
@@ -3699,21 +3231,7 @@
         <w:rPr>
           <w:color w:val="000000" w:themeColor="text1"/>
         </w:rPr>
-        <w:t xml:space="preserve">qPCR </w:t>
-      </w:r>
-      <w:proofErr w:type="spellStart"/>
-      <w:r>
-        <w:rPr>
-          <w:color w:val="000000" w:themeColor="text1"/>
-        </w:rPr>
-        <w:t>lipolytic</w:t>
-      </w:r>
-      <w:proofErr w:type="spellEnd"/>
-      <w:r>
-        <w:rPr>
-          <w:color w:val="000000" w:themeColor="text1"/>
-        </w:rPr>
-        <w:t xml:space="preserve"> genes in these mice </w:t>
+        <w:t xml:space="preserve">qPCR lipolytic genes in these mice </w:t>
       </w:r>
     </w:p>
     <w:p>
@@ -3850,21 +3368,7 @@
         <w:rPr>
           <w:color w:val="000000" w:themeColor="text1"/>
         </w:rPr>
-        <w:t xml:space="preserve">We also quantified mRNA and protein expression of </w:t>
-      </w:r>
-      <w:proofErr w:type="spellStart"/>
-      <w:r>
-        <w:rPr>
-          <w:color w:val="000000" w:themeColor="text1"/>
-        </w:rPr>
-        <w:t>lipolytic</w:t>
-      </w:r>
-      <w:proofErr w:type="spellEnd"/>
-      <w:r>
-        <w:rPr>
-          <w:color w:val="000000" w:themeColor="text1"/>
-        </w:rPr>
-        <w:t xml:space="preserve"> enzymes</w:t>
+        <w:t>We also quantified mRNA and protein expression of lipolytic enzymes</w:t>
       </w:r>
       <w:r>
         <w:rPr>
@@ -3896,21 +3400,7 @@
         <w:rPr>
           <w:color w:val="000000" w:themeColor="text1"/>
         </w:rPr>
-        <w:t xml:space="preserve"> in the </w:t>
-      </w:r>
-      <w:proofErr w:type="spellStart"/>
-      <w:r>
-        <w:rPr>
-          <w:color w:val="000000" w:themeColor="text1"/>
-        </w:rPr>
-        <w:t>iWAT</w:t>
-      </w:r>
-      <w:proofErr w:type="spellEnd"/>
-      <w:r>
-        <w:rPr>
-          <w:color w:val="000000" w:themeColor="text1"/>
-        </w:rPr>
-        <w:t xml:space="preserve"> of these mice. Consistent with the above findings, expression was elevated in the dexamethasone-treated groups and there was a significant interaction of drug and </w:t>
+        <w:t xml:space="preserve"> in the iWAT of these mice. Consistent with the above findings, expression was elevated in the dexamethasone-treated groups and there was a significant interaction of drug and </w:t>
       </w:r>
       <w:commentRangeStart w:id="269"/>
       <w:r>
@@ -4000,22 +3490,468 @@
           <w:color w:val="000000" w:themeColor="text1"/>
         </w:rPr>
       </w:pPr>
-    </w:p>
-    <w:p>
-      <w:pPr>
-        <w:rPr>
-          <w:color w:val="000000" w:themeColor="text1"/>
-        </w:rPr>
-      </w:pPr>
-    </w:p>
-    <w:p>
-      <w:pPr>
-        <w:rPr>
-          <w:ins w:id="274" w:author="Microsoft Office User" w:date="2017-02-13T10:51:00Z"/>
-          <w:color w:val="000000" w:themeColor="text1"/>
-        </w:rPr>
-      </w:pPr>
-      <w:ins w:id="275" w:author="Microsoft Office User" w:date="2017-02-13T10:26:00Z">
+      <w:ins w:id="274" w:author="Microsoft Office User" w:date="2017-02-13T11:10:00Z">
+        <w:r>
+          <w:rPr>
+            <w:color w:val="000000" w:themeColor="text1"/>
+          </w:rPr>
+          <w:t xml:space="preserve">Chronic glucocorticoid treatment is known to </w:t>
+        </w:r>
+      </w:ins>
+      <w:ins w:id="275" w:author="Microsoft Office User" w:date="2017-02-13T11:12:00Z">
+        <w:r>
+          <w:rPr>
+            <w:color w:val="000000" w:themeColor="text1"/>
+          </w:rPr>
+          <w:t xml:space="preserve">cause or at least </w:t>
+        </w:r>
+      </w:ins>
+      <w:ins w:id="276" w:author="Microsoft Office User" w:date="2017-02-13T11:10:00Z">
+        <w:r>
+          <w:rPr>
+            <w:color w:val="000000" w:themeColor="text1"/>
+          </w:rPr>
+          <w:t xml:space="preserve">be </w:t>
+        </w:r>
+      </w:ins>
+      <w:ins w:id="277" w:author="Microsoft Office User" w:date="2017-02-13T11:11:00Z">
+        <w:r>
+          <w:rPr>
+            <w:color w:val="000000" w:themeColor="text1"/>
+          </w:rPr>
+          <w:t>associate</w:t>
+        </w:r>
+      </w:ins>
+      <w:ins w:id="278" w:author="Microsoft Office User" w:date="2017-02-13T11:10:00Z">
+        <w:r>
+          <w:rPr>
+            <w:color w:val="000000" w:themeColor="text1"/>
+          </w:rPr>
+          <w:t>d with</w:t>
+        </w:r>
+      </w:ins>
+      <w:ins w:id="279" w:author="Microsoft Office User" w:date="2017-02-13T11:11:00Z">
+        <w:r>
+          <w:rPr>
+            <w:color w:val="000000" w:themeColor="text1"/>
+          </w:rPr>
+          <w:t xml:space="preserve"> many</w:t>
+        </w:r>
+      </w:ins>
+      <w:ins w:id="280" w:author="Microsoft Office User" w:date="2017-02-13T11:10:00Z">
+        <w:r>
+          <w:rPr>
+            <w:color w:val="000000" w:themeColor="text1"/>
+          </w:rPr>
+          <w:t xml:space="preserve"> </w:t>
+        </w:r>
+      </w:ins>
+      <w:ins w:id="281" w:author="Microsoft Office User" w:date="2017-02-13T11:11:00Z">
+        <w:r>
+          <w:rPr>
+            <w:color w:val="000000" w:themeColor="text1"/>
+          </w:rPr>
+          <w:t>co-morbidities such as</w:t>
+        </w:r>
+      </w:ins>
+      <w:ins w:id="282" w:author="Microsoft Office User" w:date="2017-02-13T11:13:00Z">
+        <w:r>
+          <w:rPr>
+            <w:color w:val="000000" w:themeColor="text1"/>
+          </w:rPr>
+          <w:t xml:space="preserve"> increased fat </w:t>
+        </w:r>
+        <w:commentRangeStart w:id="283"/>
+        <w:r>
+          <w:rPr>
+            <w:color w:val="000000" w:themeColor="text1"/>
+          </w:rPr>
+          <w:t>mass</w:t>
+        </w:r>
+      </w:ins>
+      <w:commentRangeEnd w:id="283"/>
+      <w:ins w:id="284" w:author="Microsoft Office User" w:date="2017-02-13T11:30:00Z">
+        <w:r>
+          <w:rPr>
+            <w:rStyle w:val="CommentReference"/>
+          </w:rPr>
+          <w:commentReference w:id="283"/>
+        </w:r>
+      </w:ins>
+      <w:ins w:id="285" w:author="Microsoft Office User" w:date="2017-02-13T11:13:00Z">
+        <w:r>
+          <w:rPr>
+            <w:color w:val="000000" w:themeColor="text1"/>
+          </w:rPr>
+          <w:t xml:space="preserve">, decreased </w:t>
+        </w:r>
+        <w:commentRangeStart w:id="286"/>
+        <w:r>
+          <w:rPr>
+            <w:color w:val="000000" w:themeColor="text1"/>
+          </w:rPr>
+          <w:t>muscle</w:t>
+        </w:r>
+      </w:ins>
+      <w:commentRangeEnd w:id="286"/>
+      <w:ins w:id="287" w:author="Microsoft Office User" w:date="2017-02-13T11:30:00Z">
+        <w:r>
+          <w:rPr>
+            <w:rStyle w:val="CommentReference"/>
+          </w:rPr>
+          <w:commentReference w:id="286"/>
+        </w:r>
+      </w:ins>
+      <w:ins w:id="288" w:author="Microsoft Office User" w:date="2017-02-13T11:13:00Z">
+        <w:r>
+          <w:rPr>
+            <w:color w:val="000000" w:themeColor="text1"/>
+          </w:rPr>
+          <w:t xml:space="preserve"> mass,</w:t>
+        </w:r>
+      </w:ins>
+      <w:ins w:id="289" w:author="Microsoft Office User" w:date="2017-02-13T11:11:00Z">
+        <w:r>
+          <w:rPr>
+            <w:color w:val="000000" w:themeColor="text1"/>
+          </w:rPr>
+          <w:t xml:space="preserve"> insulin </w:t>
+        </w:r>
+        <w:commentRangeStart w:id="290"/>
+        <w:r>
+          <w:rPr>
+            <w:color w:val="000000" w:themeColor="text1"/>
+          </w:rPr>
+          <w:t>resistance</w:t>
+        </w:r>
+      </w:ins>
+      <w:commentRangeEnd w:id="290"/>
+      <w:ins w:id="291" w:author="Microsoft Office User" w:date="2017-02-13T11:30:00Z">
+        <w:r>
+          <w:rPr>
+            <w:rStyle w:val="CommentReference"/>
+          </w:rPr>
+          <w:commentReference w:id="290"/>
+        </w:r>
+      </w:ins>
+      <w:ins w:id="292" w:author="Microsoft Office User" w:date="2017-02-13T11:11:00Z">
+        <w:r>
+          <w:rPr>
+            <w:color w:val="000000" w:themeColor="text1"/>
+          </w:rPr>
+          <w:t xml:space="preserve"> and</w:t>
+        </w:r>
+      </w:ins>
+      <w:ins w:id="293" w:author="Microsoft Office User" w:date="2017-02-13T11:12:00Z">
+        <w:r>
+          <w:rPr>
+            <w:color w:val="000000" w:themeColor="text1"/>
+          </w:rPr>
+          <w:t xml:space="preserve"> non-alcoholic</w:t>
+        </w:r>
+      </w:ins>
+      <w:ins w:id="294" w:author="Microsoft Office User" w:date="2017-02-13T11:11:00Z">
+        <w:r>
+          <w:rPr>
+            <w:color w:val="000000" w:themeColor="text1"/>
+          </w:rPr>
+          <w:t xml:space="preserve"> </w:t>
+        </w:r>
+        <w:commentRangeStart w:id="295"/>
+        <w:r>
+          <w:rPr>
+            <w:color w:val="000000" w:themeColor="text1"/>
+          </w:rPr>
+          <w:t>fatty</w:t>
+        </w:r>
+      </w:ins>
+      <w:commentRangeEnd w:id="295"/>
+      <w:ins w:id="296" w:author="Microsoft Office User" w:date="2017-02-13T11:30:00Z">
+        <w:r>
+          <w:rPr>
+            <w:rStyle w:val="CommentReference"/>
+          </w:rPr>
+          <w:commentReference w:id="295"/>
+        </w:r>
+      </w:ins>
+      <w:ins w:id="297" w:author="Microsoft Office User" w:date="2017-02-13T11:11:00Z">
+        <w:r>
+          <w:rPr>
+            <w:color w:val="000000" w:themeColor="text1"/>
+          </w:rPr>
+          <w:t xml:space="preserve"> liver </w:t>
+        </w:r>
+      </w:ins>
+      <w:ins w:id="298" w:author="Microsoft Office User" w:date="2017-02-13T11:12:00Z">
+        <w:r>
+          <w:rPr>
+            <w:color w:val="000000" w:themeColor="text1"/>
+          </w:rPr>
+          <w:t>disease (NAFLD)</w:t>
+        </w:r>
+      </w:ins>
+      <w:ins w:id="299" w:author="Microsoft Office User" w:date="2017-02-13T11:14:00Z">
+        <w:r>
+          <w:rPr>
+            <w:color w:val="000000" w:themeColor="text1"/>
+          </w:rPr>
+          <w:t xml:space="preserve"> in the lean setting, al</w:t>
+        </w:r>
+        <w:r>
+          <w:rPr>
+            <w:color w:val="000000" w:themeColor="text1"/>
+          </w:rPr>
+          <w:t>l of which can have a negative e</w:t>
+        </w:r>
+        <w:bookmarkStart w:id="300" w:name="_GoBack"/>
+        <w:bookmarkEnd w:id="300"/>
+        <w:r>
+          <w:rPr>
+            <w:color w:val="000000" w:themeColor="text1"/>
+          </w:rPr>
+          <w:t xml:space="preserve">ffect on metabolism. These side effects are similar those seen in obesity; however, the combination of chronically elevated glucocorticoids in the context of obesity has not assessed. Here we show that </w:t>
+        </w:r>
+      </w:ins>
+      <w:ins w:id="301" w:author="Microsoft Office User" w:date="2017-02-13T11:18:00Z">
+        <w:r>
+          <w:rPr>
+            <w:color w:val="000000" w:themeColor="text1"/>
+          </w:rPr>
+          <w:t xml:space="preserve">glucocorticoid-induced </w:t>
+        </w:r>
+      </w:ins>
+      <w:ins w:id="302" w:author="Microsoft Office User" w:date="2017-02-13T11:14:00Z">
+        <w:r>
+          <w:rPr>
+            <w:color w:val="000000" w:themeColor="text1"/>
+          </w:rPr>
+          <w:t>symptoms</w:t>
+        </w:r>
+      </w:ins>
+      <w:ins w:id="303" w:author="Microsoft Office User" w:date="2017-02-13T11:17:00Z">
+        <w:r>
+          <w:rPr>
+            <w:color w:val="000000" w:themeColor="text1"/>
+          </w:rPr>
+          <w:t xml:space="preserve"> </w:t>
+        </w:r>
+      </w:ins>
+      <w:ins w:id="304" w:author="Microsoft Office User" w:date="2017-02-13T11:18:00Z">
+        <w:r>
+          <w:rPr>
+            <w:color w:val="000000" w:themeColor="text1"/>
+          </w:rPr>
+          <w:t xml:space="preserve">are </w:t>
+        </w:r>
+      </w:ins>
+      <w:ins w:id="305" w:author="Microsoft Office User" w:date="2017-02-13T11:17:00Z">
+        <w:r>
+          <w:rPr>
+            <w:color w:val="000000" w:themeColor="text1"/>
+          </w:rPr>
+          <w:t xml:space="preserve">exacerbated when </w:t>
+        </w:r>
+      </w:ins>
+      <w:ins w:id="306" w:author="Microsoft Office User" w:date="2017-02-13T11:18:00Z">
+        <w:r>
+          <w:rPr>
+            <w:color w:val="000000" w:themeColor="text1"/>
+          </w:rPr>
+          <w:t>paired with obesity.</w:t>
+        </w:r>
+      </w:ins>
+    </w:p>
+    <w:p>
+      <w:pPr>
+        <w:rPr>
+          <w:ins w:id="307" w:author="Microsoft Office User" w:date="2017-02-13T11:19:00Z"/>
+          <w:color w:val="000000" w:themeColor="text1"/>
+        </w:rPr>
+      </w:pPr>
+    </w:p>
+    <w:p>
+      <w:pPr>
+        <w:rPr>
+          <w:ins w:id="308" w:author="Microsoft Office User" w:date="2017-02-13T11:22:00Z"/>
+          <w:color w:val="000000" w:themeColor="text1"/>
+        </w:rPr>
+      </w:pPr>
+    </w:p>
+    <w:p>
+      <w:pPr>
+        <w:rPr>
+          <w:ins w:id="309" w:author="Microsoft Office User" w:date="2017-02-13T11:22:00Z"/>
+          <w:color w:val="000000" w:themeColor="text1"/>
+        </w:rPr>
+      </w:pPr>
+      <w:ins w:id="310" w:author="Microsoft Office User" w:date="2017-02-13T11:22:00Z">
+        <w:r>
+          <w:rPr>
+            <w:color w:val="000000" w:themeColor="text1"/>
+          </w:rPr>
+          <w:t xml:space="preserve">Obese patients with Cushing’s disease were found to have a higher BMI </w:t>
+        </w:r>
+      </w:ins>
+      <w:ins w:id="311" w:author="Microsoft Office User" w:date="2017-02-13T11:23:00Z">
+        <w:r>
+          <w:rPr>
+            <w:color w:val="000000" w:themeColor="text1"/>
+          </w:rPr>
+          <w:t xml:space="preserve">than </w:t>
+        </w:r>
+        <w:commentRangeStart w:id="312"/>
+        <w:r>
+          <w:rPr>
+            <w:color w:val="000000" w:themeColor="text1"/>
+          </w:rPr>
+          <w:t>obese</w:t>
+        </w:r>
+        <w:commentRangeEnd w:id="312"/>
+        <w:r>
+          <w:rPr>
+            <w:rStyle w:val="CommentReference"/>
+          </w:rPr>
+          <w:commentReference w:id="312"/>
+        </w:r>
+        <w:r>
+          <w:rPr>
+            <w:color w:val="000000" w:themeColor="text1"/>
+          </w:rPr>
+          <w:t xml:space="preserve"> control patients and this was paired with increases in HOMA-IR</w:t>
+        </w:r>
+      </w:ins>
+      <w:ins w:id="313" w:author="Microsoft Office User" w:date="2017-02-13T11:24:00Z">
+        <w:r>
+          <w:rPr>
+            <w:color w:val="000000" w:themeColor="text1"/>
+          </w:rPr>
+          <w:t xml:space="preserve"> score, indicating increased insulin resistance</w:t>
+        </w:r>
+        <w:r>
+          <w:rPr>
+            <w:color w:val="000000" w:themeColor="text1"/>
+          </w:rPr>
+          <w:t xml:space="preserve"> as well as</w:t>
+        </w:r>
+        <w:r>
+          <w:rPr>
+            <w:color w:val="000000" w:themeColor="text1"/>
+          </w:rPr>
+          <w:t xml:space="preserve"> increases in the liver enzyme ALT, a marker of liver disease.</w:t>
+        </w:r>
+      </w:ins>
+      <w:ins w:id="314" w:author="Microsoft Office User" w:date="2017-02-13T11:25:00Z">
+        <w:r>
+          <w:rPr>
+            <w:color w:val="000000" w:themeColor="text1"/>
+          </w:rPr>
+          <w:t xml:space="preserve"> However, it is impossible to determine the physiological status of the patients before they got a tumor; therefore, we cannot discern whether obesity was present prior to tumor development or </w:t>
+        </w:r>
+      </w:ins>
+      <w:ins w:id="315" w:author="Microsoft Office User" w:date="2017-02-13T11:28:00Z">
+        <w:r>
+          <w:rPr>
+            <w:color w:val="000000" w:themeColor="text1"/>
+          </w:rPr>
+          <w:t>after</w:t>
+        </w:r>
+      </w:ins>
+      <w:ins w:id="316" w:author="Microsoft Office User" w:date="2017-02-13T11:29:00Z">
+        <w:r>
+          <w:rPr>
+            <w:color w:val="000000" w:themeColor="text1"/>
+          </w:rPr>
+          <w:t xml:space="preserve"> tumor development</w:t>
+        </w:r>
+      </w:ins>
+      <w:ins w:id="317" w:author="Microsoft Office User" w:date="2017-02-13T11:28:00Z">
+        <w:r>
+          <w:rPr>
+            <w:color w:val="000000" w:themeColor="text1"/>
+          </w:rPr>
+          <w:t xml:space="preserve">, </w:t>
+        </w:r>
+      </w:ins>
+      <w:ins w:id="318" w:author="Microsoft Office User" w:date="2017-02-13T11:29:00Z">
+        <w:r>
+          <w:rPr>
+            <w:color w:val="000000" w:themeColor="text1"/>
+          </w:rPr>
+          <w:t xml:space="preserve">possibly as a result of the disease and </w:t>
+        </w:r>
+      </w:ins>
+      <w:ins w:id="319" w:author="Microsoft Office User" w:date="2017-02-13T11:28:00Z">
+        <w:r>
+          <w:rPr>
+            <w:color w:val="000000" w:themeColor="text1"/>
+          </w:rPr>
+          <w:t>contributing to the worsening</w:t>
+        </w:r>
+      </w:ins>
+      <w:ins w:id="320" w:author="Microsoft Office User" w:date="2017-02-13T11:29:00Z">
+        <w:r>
+          <w:rPr>
+            <w:color w:val="000000" w:themeColor="text1"/>
+          </w:rPr>
+          <w:t xml:space="preserve"> of </w:t>
+        </w:r>
+      </w:ins>
+      <w:ins w:id="321" w:author="Microsoft Office User" w:date="2017-02-13T11:30:00Z">
+        <w:r>
+          <w:rPr>
+            <w:color w:val="000000" w:themeColor="text1"/>
+          </w:rPr>
+          <w:t>comorbidities</w:t>
+        </w:r>
+      </w:ins>
+      <w:ins w:id="322" w:author="Microsoft Office User" w:date="2017-02-13T11:29:00Z">
+        <w:r>
+          <w:rPr>
+            <w:color w:val="000000" w:themeColor="text1"/>
+          </w:rPr>
+          <w:t>.</w:t>
+        </w:r>
+      </w:ins>
+    </w:p>
+    <w:p>
+      <w:pPr>
+        <w:rPr>
+          <w:ins w:id="323" w:author="Microsoft Office User" w:date="2017-02-13T11:19:00Z"/>
+          <w:color w:val="000000" w:themeColor="text1"/>
+        </w:rPr>
+      </w:pPr>
+    </w:p>
+    <w:p>
+      <w:pPr>
+        <w:rPr>
+          <w:color w:val="000000" w:themeColor="text1"/>
+        </w:rPr>
+      </w:pPr>
+      <w:ins w:id="324" w:author="Microsoft Office User" w:date="2017-02-13T11:20:00Z">
+        <w:r>
+          <w:rPr>
+            <w:color w:val="000000" w:themeColor="text1"/>
+          </w:rPr>
+          <w:t>HFD, dexamethasone-treated mice had hyperglycemia</w:t>
+        </w:r>
+      </w:ins>
+      <w:ins w:id="325" w:author="Microsoft Office User" w:date="2017-02-13T11:21:00Z">
+        <w:r>
+          <w:rPr>
+            <w:color w:val="000000" w:themeColor="text1"/>
+          </w:rPr>
+          <w:t xml:space="preserve">, which was not present in any of the other groups, as well as severe insulin resistance. </w:t>
+        </w:r>
+      </w:ins>
+    </w:p>
+    <w:p>
+      <w:pPr>
+        <w:rPr>
+          <w:ins w:id="326" w:author="Microsoft Office User" w:date="2017-02-13T10:51:00Z"/>
+          <w:color w:val="000000" w:themeColor="text1"/>
+        </w:rPr>
+      </w:pPr>
+      <w:ins w:id="327" w:author="Microsoft Office User" w:date="2017-02-13T10:26:00Z">
         <w:r>
           <w:rPr>
             <w:color w:val="000000" w:themeColor="text1"/>
@@ -4023,7 +3959,7 @@
           <w:t xml:space="preserve">Downregulation of </w:t>
         </w:r>
       </w:ins>
-      <w:ins w:id="276" w:author="Microsoft Office User" w:date="2017-02-13T10:24:00Z">
+      <w:ins w:id="328" w:author="Microsoft Office User" w:date="2017-02-13T10:24:00Z">
         <w:r>
           <w:rPr>
             <w:color w:val="000000" w:themeColor="text1"/>
@@ -4031,7 +3967,7 @@
           <w:t xml:space="preserve">Pde3b </w:t>
         </w:r>
       </w:ins>
-      <w:ins w:id="277" w:author="Microsoft Office User" w:date="2017-02-13T10:26:00Z">
+      <w:ins w:id="329" w:author="Microsoft Office User" w:date="2017-02-13T10:26:00Z">
         <w:r>
           <w:rPr>
             <w:color w:val="000000" w:themeColor="text1"/>
@@ -4058,7 +3994,7 @@
         </w:rPr>
         <w:t>(3)</w:t>
       </w:r>
-      <w:ins w:id="278" w:author="Microsoft Office User" w:date="2017-02-13T10:26:00Z">
+      <w:ins w:id="330" w:author="Microsoft Office User" w:date="2017-02-13T10:26:00Z">
         <w:r>
           <w:rPr>
             <w:color w:val="000000" w:themeColor="text1"/>
@@ -4070,19 +4006,19 @@
     <w:p>
       <w:pPr>
         <w:rPr>
-          <w:ins w:id="279" w:author="Microsoft Office User" w:date="2017-02-13T10:51:00Z"/>
-          <w:color w:val="000000" w:themeColor="text1"/>
-        </w:rPr>
-      </w:pPr>
-    </w:p>
-    <w:p>
-      <w:pPr>
-        <w:rPr>
-          <w:ins w:id="280" w:author="Microsoft Office User" w:date="2017-02-13T10:51:00Z"/>
-          <w:color w:val="000000" w:themeColor="text1"/>
-        </w:rPr>
-      </w:pPr>
-      <w:ins w:id="281" w:author="Microsoft Office User" w:date="2017-02-13T10:51:00Z">
+          <w:ins w:id="331" w:author="Microsoft Office User" w:date="2017-02-13T10:51:00Z"/>
+          <w:color w:val="000000" w:themeColor="text1"/>
+        </w:rPr>
+      </w:pPr>
+    </w:p>
+    <w:p>
+      <w:pPr>
+        <w:rPr>
+          <w:ins w:id="332" w:author="Microsoft Office User" w:date="2017-02-13T10:51:00Z"/>
+          <w:color w:val="000000" w:themeColor="text1"/>
+        </w:rPr>
+      </w:pPr>
+      <w:ins w:id="333" w:author="Microsoft Office User" w:date="2017-02-13T10:51:00Z">
         <w:r>
           <w:rPr>
             <w:color w:val="000000" w:themeColor="text1"/>
@@ -4093,10 +4029,48 @@
           <w:rPr>
             <w:color w:val="000000" w:themeColor="text1"/>
           </w:rPr>
-          <w:t>Glucocorticoids are a commonly prescribed drug used to treat a multitude of health issues; however, their actions in persons with obesity has not been studied. The data presented here shows that obesity does in fact pose a greater risk for the harmful co-</w:t>
-        </w:r>
-      </w:ins>
-      <w:ins w:id="282" w:author="Microsoft Office User" w:date="2017-02-13T10:56:00Z">
+          <w:t>Glucocorticoids are a commonly prescribed drug used to treat a multitude of health issues</w:t>
+        </w:r>
+      </w:ins>
+      <w:ins w:id="334" w:author="Microsoft Office User" w:date="2017-02-13T11:07:00Z">
+        <w:r>
+          <w:rPr>
+            <w:color w:val="000000" w:themeColor="text1"/>
+          </w:rPr>
+          <w:t xml:space="preserve"> and are known to </w:t>
+        </w:r>
+        <w:r>
+          <w:rPr>
+            <w:color w:val="000000" w:themeColor="text1"/>
+          </w:rPr>
+          <w:t>induce a variety of metabolic side effects</w:t>
+        </w:r>
+      </w:ins>
+      <w:ins w:id="335" w:author="Microsoft Office User" w:date="2017-02-13T10:51:00Z">
+        <w:r>
+          <w:rPr>
+            <w:color w:val="000000" w:themeColor="text1"/>
+          </w:rPr>
+          <w:t>; however, their actions in persons with obesity has not been studied</w:t>
+        </w:r>
+      </w:ins>
+      <w:ins w:id="336" w:author="Microsoft Office User" w:date="2017-02-13T11:08:00Z">
+        <w:r>
+          <w:rPr>
+            <w:color w:val="000000" w:themeColor="text1"/>
+          </w:rPr>
+          <w:t xml:space="preserve"> to date</w:t>
+        </w:r>
+      </w:ins>
+      <w:ins w:id="337" w:author="Microsoft Office User" w:date="2017-02-13T10:51:00Z">
+        <w:r>
+          <w:rPr>
+            <w:color w:val="000000" w:themeColor="text1"/>
+          </w:rPr>
+          <w:t>. The data presented here shows that obesity does in fact pose a greater risk for the harmful co-</w:t>
+        </w:r>
+      </w:ins>
+      <w:ins w:id="338" w:author="Microsoft Office User" w:date="2017-02-13T10:56:00Z">
         <w:r>
           <w:rPr>
             <w:color w:val="000000" w:themeColor="text1"/>
@@ -4104,9 +4078,7 @@
           <w:t>morbidities</w:t>
         </w:r>
       </w:ins>
-      <w:bookmarkStart w:id="283" w:name="_GoBack"/>
-      <w:bookmarkEnd w:id="283"/>
-      <w:ins w:id="284" w:author="Microsoft Office User" w:date="2017-02-13T10:51:00Z">
+      <w:ins w:id="339" w:author="Microsoft Office User" w:date="2017-02-13T10:51:00Z">
         <w:r>
           <w:rPr>
             <w:color w:val="000000" w:themeColor="text1"/>
@@ -4114,7 +4086,7 @@
           <w:t xml:space="preserve"> associated with chronically elevated glucocorticoids</w:t>
         </w:r>
       </w:ins>
-      <w:ins w:id="285" w:author="Microsoft Office User" w:date="2017-02-13T10:52:00Z">
+      <w:ins w:id="340" w:author="Microsoft Office User" w:date="2017-02-13T10:52:00Z">
         <w:r>
           <w:rPr>
             <w:color w:val="000000" w:themeColor="text1"/>
@@ -4122,7 +4094,7 @@
           <w:t xml:space="preserve"> and this should be considered when determining treatment options</w:t>
         </w:r>
       </w:ins>
-      <w:ins w:id="286" w:author="Microsoft Office User" w:date="2017-02-13T10:51:00Z">
+      <w:ins w:id="341" w:author="Microsoft Office User" w:date="2017-02-13T10:51:00Z">
         <w:r>
           <w:rPr>
             <w:color w:val="000000" w:themeColor="text1"/>
@@ -4130,7 +4102,7 @@
           <w:t>.</w:t>
         </w:r>
       </w:ins>
-      <w:ins w:id="287" w:author="Microsoft Office User" w:date="2017-02-13T10:52:00Z">
+      <w:ins w:id="342" w:author="Microsoft Office User" w:date="2017-02-13T10:52:00Z">
         <w:r>
           <w:rPr>
             <w:color w:val="000000" w:themeColor="text1"/>
@@ -4138,23 +4110,15 @@
           <w:t xml:space="preserve"> More work is required in the area to assess whether blocking glucocorticoid</w:t>
         </w:r>
       </w:ins>
-      <w:ins w:id="288" w:author="Microsoft Office User" w:date="2017-02-13T10:54:00Z">
-        <w:r>
-          <w:rPr>
-            <w:color w:val="000000" w:themeColor="text1"/>
-          </w:rPr>
-          <w:t>/</w:t>
-        </w:r>
-        <w:proofErr w:type="spellStart"/>
-        <w:r>
-          <w:rPr>
-            <w:color w:val="000000" w:themeColor="text1"/>
-          </w:rPr>
-          <w:t>lipolytic</w:t>
-        </w:r>
-      </w:ins>
-      <w:proofErr w:type="spellEnd"/>
-      <w:ins w:id="289" w:author="Microsoft Office User" w:date="2017-02-13T10:52:00Z">
+      <w:ins w:id="343" w:author="Microsoft Office User" w:date="2017-02-13T10:54:00Z">
+        <w:r>
+          <w:rPr>
+            <w:color w:val="000000" w:themeColor="text1"/>
+          </w:rPr>
+          <w:t>/lipolytic</w:t>
+        </w:r>
+      </w:ins>
+      <w:ins w:id="344" w:author="Microsoft Office User" w:date="2017-02-13T10:52:00Z">
         <w:r>
           <w:rPr>
             <w:color w:val="000000" w:themeColor="text1"/>
@@ -4162,7 +4126,7 @@
           <w:t xml:space="preserve"> action in the fat tissue</w:t>
         </w:r>
       </w:ins>
-      <w:ins w:id="290" w:author="Microsoft Office User" w:date="2017-02-13T10:54:00Z">
+      <w:ins w:id="345" w:author="Microsoft Office User" w:date="2017-02-13T10:54:00Z">
         <w:r>
           <w:rPr>
             <w:color w:val="000000" w:themeColor="text1"/>
@@ -4170,7 +4134,7 @@
           <w:t xml:space="preserve"> would be beneficial to prevent or enhance recovery of</w:t>
         </w:r>
       </w:ins>
-      <w:ins w:id="291" w:author="Microsoft Office User" w:date="2017-02-13T10:55:00Z">
+      <w:ins w:id="346" w:author="Microsoft Office User" w:date="2017-02-13T10:55:00Z">
         <w:r>
           <w:rPr>
             <w:color w:val="000000" w:themeColor="text1"/>
@@ -4178,7 +4142,7 @@
           <w:t xml:space="preserve"> the afore-mentioned</w:t>
         </w:r>
       </w:ins>
-      <w:ins w:id="292" w:author="Microsoft Office User" w:date="2017-02-13T10:54:00Z">
+      <w:ins w:id="347" w:author="Microsoft Office User" w:date="2017-02-13T10:54:00Z">
         <w:r>
           <w:rPr>
             <w:color w:val="000000" w:themeColor="text1"/>
@@ -4378,15 +4342,7 @@
         <w:annotationRef/>
       </w:r>
       <w:r>
-        <w:t xml:space="preserve">Taken partially from </w:t>
-      </w:r>
-      <w:proofErr w:type="spellStart"/>
-      <w:r>
-        <w:t>hatfield</w:t>
-      </w:r>
-      <w:proofErr w:type="spellEnd"/>
-      <w:r>
-        <w:t xml:space="preserve"> paper</w:t>
+        <w:t>Taken partially from hatfield paper</w:t>
       </w:r>
     </w:p>
   </w:comment>
@@ -4420,15 +4376,7 @@
         <w:annotationRef/>
       </w:r>
       <w:r>
-        <w:t xml:space="preserve">Should say something about how there was no significant differences in BMI in the control vs </w:t>
-      </w:r>
-      <w:proofErr w:type="spellStart"/>
-      <w:r>
-        <w:t>cushings</w:t>
-      </w:r>
-      <w:proofErr w:type="spellEnd"/>
-      <w:r>
-        <w:t xml:space="preserve"> group (p=</w:t>
+        <w:t>Should say something about how there was no significant differences in BMI in the control vs cushings group (p=</w:t>
       </w:r>
       <w:r>
         <w:rPr>
@@ -4653,13 +4601,8 @@
         </w:rPr>
         <w:annotationRef/>
       </w:r>
-      <w:proofErr w:type="spellStart"/>
-      <w:r>
-        <w:t>Lets</w:t>
-      </w:r>
-      <w:proofErr w:type="spellEnd"/>
-      <w:r>
-        <w:t xml:space="preserve"> just use ALT, I don’t know that we can make room for AST</w:t>
+      <w:r>
+        <w:t>Lets just use ALT, I don’t know that we can make room for AST</w:t>
       </w:r>
     </w:p>
   </w:comment>
@@ -4690,13 +4633,8 @@
         </w:rPr>
         <w:annotationRef/>
       </w:r>
-      <w:proofErr w:type="spellStart"/>
-      <w:r>
-        <w:t>Disucss</w:t>
-      </w:r>
-      <w:proofErr w:type="spellEnd"/>
-      <w:r>
-        <w:t xml:space="preserve"> trichrome findings here.</w:t>
+      <w:r>
+        <w:t>Disucss trichrome findings here.</w:t>
       </w:r>
     </w:p>
   </w:comment>
@@ -4744,15 +4682,7 @@
         <w:annotationRef/>
       </w:r>
       <w:r>
-        <w:t xml:space="preserve">Talk about fat cell size </w:t>
-      </w:r>
-      <w:proofErr w:type="spellStart"/>
-      <w:r>
-        <w:t>imflammation</w:t>
-      </w:r>
-      <w:proofErr w:type="spellEnd"/>
-      <w:r>
-        <w:t xml:space="preserve"> stuff</w:t>
+        <w:t>Talk about fat cell size imflammation stuff</w:t>
       </w:r>
     </w:p>
   </w:comment>
@@ -4817,6 +4747,86 @@
       </w:r>
       <w:r>
         <w:t>Insert p-value</w:t>
+      </w:r>
+    </w:p>
+  </w:comment>
+  <w:comment w:id="283" w:author="Microsoft Office User" w:date="2017-02-13T11:30:00Z" w:initials="Office">
+    <w:p>
+      <w:pPr>
+        <w:pStyle w:val="CommentText"/>
+      </w:pPr>
+      <w:r>
+        <w:rPr>
+          <w:rStyle w:val="CommentReference"/>
+        </w:rPr>
+        <w:annotationRef/>
+      </w:r>
+      <w:r>
+        <w:t>cite</w:t>
+      </w:r>
+    </w:p>
+  </w:comment>
+  <w:comment w:id="286" w:author="Microsoft Office User" w:date="2017-02-13T11:30:00Z" w:initials="Office">
+    <w:p>
+      <w:pPr>
+        <w:pStyle w:val="CommentText"/>
+      </w:pPr>
+      <w:r>
+        <w:rPr>
+          <w:rStyle w:val="CommentReference"/>
+        </w:rPr>
+        <w:annotationRef/>
+      </w:r>
+      <w:r>
+        <w:t>cite</w:t>
+      </w:r>
+    </w:p>
+  </w:comment>
+  <w:comment w:id="290" w:author="Microsoft Office User" w:date="2017-02-13T11:30:00Z" w:initials="Office">
+    <w:p>
+      <w:pPr>
+        <w:pStyle w:val="CommentText"/>
+      </w:pPr>
+      <w:r>
+        <w:rPr>
+          <w:rStyle w:val="CommentReference"/>
+        </w:rPr>
+        <w:annotationRef/>
+      </w:r>
+      <w:r>
+        <w:t>cite</w:t>
+      </w:r>
+    </w:p>
+  </w:comment>
+  <w:comment w:id="295" w:author="Microsoft Office User" w:date="2017-02-13T11:30:00Z" w:initials="Office">
+    <w:p>
+      <w:pPr>
+        <w:pStyle w:val="CommentText"/>
+      </w:pPr>
+      <w:r>
+        <w:rPr>
+          <w:rStyle w:val="CommentReference"/>
+        </w:rPr>
+        <w:annotationRef/>
+      </w:r>
+      <w:r>
+        <w:t>cite</w:t>
+      </w:r>
+    </w:p>
+  </w:comment>
+  <w:comment w:id="312" w:author="Microsoft Office User" w:date="2017-02-13T11:23:00Z" w:initials="Office">
+    <w:p>
+      <w:pPr>
+        <w:pStyle w:val="CommentText"/>
+      </w:pPr>
+      <w:r>
+        <w:rPr>
+          <w:rStyle w:val="CommentReference"/>
+        </w:rPr>
+        <w:annotationRef/>
+      </w:r>
+      <w:r>
+        <w:t>Waist circ</w:t>
       </w:r>
     </w:p>
   </w:comment>
@@ -4853,6 +4863,11 @@
   <w15:commentEx w15:paraId="6B0AC216" w15:done="0"/>
   <w15:commentEx w15:paraId="4A4BAC83" w15:done="0"/>
   <w15:commentEx w15:paraId="74BB3B6B" w15:done="0"/>
+  <w15:commentEx w15:paraId="755FC8B7" w15:done="0"/>
+  <w15:commentEx w15:paraId="2F100FB1" w15:done="0"/>
+  <w15:commentEx w15:paraId="142B478D" w15:done="0"/>
+  <w15:commentEx w15:paraId="386AD767" w15:done="0"/>
+  <w15:commentEx w15:paraId="17FF0754" w15:done="0"/>
 </w15:commentsEx>
 </file>
 

</xml_diff>

<commit_message>
made changes to results and discussion sections
</commit_message>
<xml_diff>
--- a/manuscript/Obesity-Glucocorticoids/Manuscript.docx
+++ b/manuscript/Obesity-Glucocorticoids/Manuscript.docx
@@ -83,7 +83,49 @@
           <w:rPr>
             <w:rFonts w:cs="Times New Roman"/>
           </w:rPr>
-          <w:t>The study was approved by the institutional review board of the University of Michigan Medical System. Written informed consent was obtained from all of the patients. Patients were recruited consecutively from those undergoing a transsphenoidal adenomectomy at the University of Michigan for Cushing's disease or nonfunctioning pituitary adenoma over a 12-month period. Exclusion criteria were age &lt;18, current hormone treatment including glucocorticoids, malignancy, inflammatory disease, diabetes type 1 and established pituitary hormone deficiencies. For each patient, a data sheet was completed including, age, sex, anthropometric measurements, diagnosis of hypertension, diabetes, results of blood tests and medications. Fasting blood samples were assayed for glucose (Siemens Advia 1800, Deerfield, IL, USA) and insulin (Life Technologies) as instructed by the manufacturers.</w:t>
+          <w:t xml:space="preserve">The study was approved by the institutional review board of the University of Michigan Medical System. Written informed consent was obtained from all of the patients. Patients were recruited consecutively from those undergoing a </w:t>
+        </w:r>
+        <w:proofErr w:type="spellStart"/>
+        <w:r>
+          <w:rPr>
+            <w:rFonts w:cs="Times New Roman"/>
+          </w:rPr>
+          <w:t>transsphenoidal</w:t>
+        </w:r>
+        <w:proofErr w:type="spellEnd"/>
+        <w:r>
+          <w:rPr>
+            <w:rFonts w:cs="Times New Roman"/>
+          </w:rPr>
+          <w:t xml:space="preserve"> </w:t>
+        </w:r>
+        <w:proofErr w:type="spellStart"/>
+        <w:r>
+          <w:rPr>
+            <w:rFonts w:cs="Times New Roman"/>
+          </w:rPr>
+          <w:t>adenomectomy</w:t>
+        </w:r>
+        <w:proofErr w:type="spellEnd"/>
+        <w:r>
+          <w:rPr>
+            <w:rFonts w:cs="Times New Roman"/>
+          </w:rPr>
+          <w:t xml:space="preserve"> at the University of Michigan for Cushing's disease or nonfunctioning pituitary adenoma over a 12-month period. Exclusion criteria were age &lt;18, current hormone treatment including glucocorticoids, malignancy, inflammatory disease, diabetes type 1 and established pituitary hormone deficiencies. For each patient, a data sheet was completed including, age, sex, anthropometric measurements, diagnosis of hypertension, diabetes, results of blood tests and medications. Fasting blood samples were assayed for glucose (Siemens </w:t>
+        </w:r>
+        <w:proofErr w:type="spellStart"/>
+        <w:r>
+          <w:rPr>
+            <w:rFonts w:cs="Times New Roman"/>
+          </w:rPr>
+          <w:t>Advia</w:t>
+        </w:r>
+        <w:proofErr w:type="spellEnd"/>
+        <w:r>
+          <w:rPr>
+            <w:rFonts w:cs="Times New Roman"/>
+          </w:rPr>
+          <w:t xml:space="preserve"> 1800, Deerfield, IL, USA) and insulin (Life Technologies) as instructed by the manufacturers.</w:t>
         </w:r>
       </w:ins>
       <w:commentRangeEnd w:id="8"/>
@@ -423,7 +465,25 @@
             <w:color w:val="000000"/>
             <w:shd w:val="clear" w:color="auto" w:fill="FFFFFF"/>
           </w:rPr>
-          <w:t xml:space="preserve">. All animal procedures were approved by the University of Tennessee Health Science Center Institutional Animal Care and Use Committee. Animal body weight and composition was determined weekly using an echoMRI 2100. Food was weighed weekly, with food intake determined as the decrease in food weight per mouse per week per cage. All mice were provided with access to </w:t>
+          <w:t xml:space="preserve">. All animal procedures were approved by the University of Tennessee Health Science Center Institutional Animal Care and Use Committee. Animal body weight and composition was determined weekly using an </w:t>
+        </w:r>
+        <w:proofErr w:type="spellStart"/>
+        <w:r>
+          <w:rPr>
+            <w:rFonts w:ascii="Times New Roman" w:eastAsia="Times New Roman" w:hAnsi="Times New Roman" w:cs="Times New Roman"/>
+            <w:color w:val="000000"/>
+            <w:shd w:val="clear" w:color="auto" w:fill="FFFFFF"/>
+          </w:rPr>
+          <w:t>echoMRI</w:t>
+        </w:r>
+        <w:proofErr w:type="spellEnd"/>
+        <w:r>
+          <w:rPr>
+            <w:rFonts w:ascii="Times New Roman" w:eastAsia="Times New Roman" w:hAnsi="Times New Roman" w:cs="Times New Roman"/>
+            <w:color w:val="000000"/>
+            <w:shd w:val="clear" w:color="auto" w:fill="FFFFFF"/>
+          </w:rPr>
+          <w:t xml:space="preserve"> 2100. Food was weighed weekly, with food intake determined as the decrease in food weight per mouse per week per cage. All mice were provided with access to </w:t>
         </w:r>
       </w:ins>
       <w:ins w:id="35" w:author="Microsoft Office User" w:date="2017-02-02T13:05:00Z">
@@ -500,7 +560,43 @@
             <w:color w:val="000000"/>
             <w:shd w:val="clear" w:color="auto" w:fill="FFFFFF"/>
           </w:rPr>
-          <w:t xml:space="preserve"> treatment, mice were fasted for 16 h and were sacrificed by cervical dislocation at ZT3 after isoflurane anesthesia. Following cervical dislocation, a sagittal incision was made along the medioventral surface of each mouse and the skin was carefully pulled back to expose the subcutaneous fat depots. The incision was extended along the anterior surface of each hind limb to allow careful dissection of the inguinal fat pads. A small incision was then made into the rectus abdominus muscle to expose the abdominal cavity. The epididymal fat pads were identified and carefully dissected out. The right fat pads from each mouse were weighed and snap frozen in liquid nitrogen for later analysis</w:t>
+          <w:t xml:space="preserve"> treatment, mice were fasted for 16 h and were sacrificed by cervical dislocation at ZT3 after isoflurane anesthesia. Following cervical dislocation, a sagittal incision was made along the medioventral surface of each mouse and the skin was carefully pulled back to expose the subcutaneous fat depots. The incision was extended along the anterior surface of each hind limb to allow careful dissection of the inguinal fat pads. A small incision was then made into the rectus </w:t>
+        </w:r>
+        <w:proofErr w:type="spellStart"/>
+        <w:r>
+          <w:rPr>
+            <w:rFonts w:ascii="Times New Roman" w:eastAsia="Times New Roman" w:hAnsi="Times New Roman" w:cs="Times New Roman"/>
+            <w:color w:val="000000"/>
+            <w:shd w:val="clear" w:color="auto" w:fill="FFFFFF"/>
+          </w:rPr>
+          <w:t>abdominus</w:t>
+        </w:r>
+        <w:proofErr w:type="spellEnd"/>
+        <w:r>
+          <w:rPr>
+            <w:rFonts w:ascii="Times New Roman" w:eastAsia="Times New Roman" w:hAnsi="Times New Roman" w:cs="Times New Roman"/>
+            <w:color w:val="000000"/>
+            <w:shd w:val="clear" w:color="auto" w:fill="FFFFFF"/>
+          </w:rPr>
+          <w:t xml:space="preserve"> muscle to expose the abdominal cavity. The </w:t>
+        </w:r>
+        <w:proofErr w:type="spellStart"/>
+        <w:r>
+          <w:rPr>
+            <w:rFonts w:ascii="Times New Roman" w:eastAsia="Times New Roman" w:hAnsi="Times New Roman" w:cs="Times New Roman"/>
+            <w:color w:val="000000"/>
+            <w:shd w:val="clear" w:color="auto" w:fill="FFFFFF"/>
+          </w:rPr>
+          <w:t>epididymal</w:t>
+        </w:r>
+        <w:proofErr w:type="spellEnd"/>
+        <w:r>
+          <w:rPr>
+            <w:rFonts w:ascii="Times New Roman" w:eastAsia="Times New Roman" w:hAnsi="Times New Roman" w:cs="Times New Roman"/>
+            <w:color w:val="000000"/>
+            <w:shd w:val="clear" w:color="auto" w:fill="FFFFFF"/>
+          </w:rPr>
+          <w:t xml:space="preserve"> fat pads were identified and carefully dissected out. The right fat pads from each mouse were weighed and snap frozen in liquid nitrogen for later analysis</w:t>
         </w:r>
       </w:ins>
       <w:ins w:id="41" w:author="Microsoft Office User" w:date="2017-02-02T13:10:00Z">
@@ -648,19 +744,75 @@
           <w:rPr>
             <w:rFonts w:cs="Times New Roman"/>
           </w:rPr>
-          <w:t xml:space="preserve">Following a 6-h fast, mice were given i.p. injections of insulin (Humulin R, Lilly, Indianapolis, </w:t>
-        </w:r>
+          <w:t xml:space="preserve">Following a 6-h fast, mice were given </w:t>
+        </w:r>
+        <w:proofErr w:type="spellStart"/>
         <w:r>
           <w:rPr>
             <w:rFonts w:cs="Times New Roman"/>
           </w:rPr>
+          <w:t>i.p</w:t>
+        </w:r>
+        <w:proofErr w:type="spellEnd"/>
+        <w:r>
+          <w:rPr>
+            <w:rFonts w:cs="Times New Roman"/>
+          </w:rPr>
+          <w:t>. injections of insulin (</w:t>
+        </w:r>
+        <w:proofErr w:type="spellStart"/>
+        <w:r>
+          <w:rPr>
+            <w:rFonts w:cs="Times New Roman"/>
+          </w:rPr>
+          <w:t>Humulin</w:t>
+        </w:r>
+        <w:proofErr w:type="spellEnd"/>
+        <w:r>
+          <w:rPr>
+            <w:rFonts w:cs="Times New Roman"/>
+          </w:rPr>
+          <w:t xml:space="preserve"> R, Lilly, Indianapolis, </w:t>
+        </w:r>
+        <w:r>
+          <w:rPr>
+            <w:rFonts w:cs="Times New Roman"/>
+          </w:rPr>
           <w:t>IN, USA) at a concentration of 2.5</w:t>
         </w:r>
         <w:r>
           <w:rPr>
             <w:rFonts w:cs="Times New Roman"/>
           </w:rPr>
-          <w:t> mU/g. Blood glucose was determined at 15-min intervals post-injection using a One Touch Ultra Glucometer (Lifescan).</w:t>
+          <w:t> </w:t>
+        </w:r>
+        <w:proofErr w:type="spellStart"/>
+        <w:r>
+          <w:rPr>
+            <w:rFonts w:cs="Times New Roman"/>
+          </w:rPr>
+          <w:t>mU</w:t>
+        </w:r>
+        <w:proofErr w:type="spellEnd"/>
+        <w:r>
+          <w:rPr>
+            <w:rFonts w:cs="Times New Roman"/>
+          </w:rPr>
+          <w:t>/g. Blood glucose was determined at 15-min intervals post-injection using a One Touch Ultra Glucometer (</w:t>
+        </w:r>
+        <w:proofErr w:type="spellStart"/>
+        <w:r>
+          <w:rPr>
+            <w:rFonts w:cs="Times New Roman"/>
+          </w:rPr>
+          <w:t>Lifescan</w:t>
+        </w:r>
+        <w:proofErr w:type="spellEnd"/>
+        <w:r>
+          <w:rPr>
+            <w:rFonts w:cs="Times New Roman"/>
+          </w:rPr>
+          <w:t>).</w:t>
         </w:r>
         <w:commentRangeEnd w:id="54"/>
         <w:r>
@@ -855,12 +1007,20 @@
           <w:t xml:space="preserve">1% </w:t>
         </w:r>
       </w:ins>
+      <w:proofErr w:type="spellStart"/>
       <w:ins w:id="75" w:author="Microsoft Office User" w:date="2017-01-31T10:44:00Z">
         <w:r>
           <w:rPr>
             <w:color w:val="000000" w:themeColor="text1"/>
           </w:rPr>
-          <w:t xml:space="preserve">pencilin, </w:t>
+          <w:t>pencilin</w:t>
+        </w:r>
+        <w:proofErr w:type="spellEnd"/>
+        <w:r>
+          <w:rPr>
+            <w:color w:val="000000" w:themeColor="text1"/>
+          </w:rPr>
+          <w:t xml:space="preserve">, </w:t>
         </w:r>
       </w:ins>
       <w:ins w:id="76" w:author="Microsoft Office User" w:date="2017-01-31T10:55:00Z">
@@ -976,34 +1136,66 @@
             <w:rFonts w:cs="Helvetica"/>
             <w:color w:val="1C1C1C"/>
           </w:rPr>
-          <w:t xml:space="preserve"> at two days post confluence</w:t>
-        </w:r>
-      </w:ins>
-      <w:ins w:id="90" w:author="Microsoft Office User" w:date="2017-01-31T10:58:00Z">
+          <w:t xml:space="preserve"> at two </w:t>
+        </w:r>
+        <w:proofErr w:type="gramStart"/>
         <w:r>
           <w:rPr>
             <w:rFonts w:cs="Helvetica"/>
             <w:color w:val="1C1C1C"/>
           </w:rPr>
-          <w:t xml:space="preserve"> for four days</w:t>
-        </w:r>
-      </w:ins>
-      <w:ins w:id="91" w:author="Microsoft Office User" w:date="2017-01-31T10:54:00Z">
+          <w:t>days</w:t>
+        </w:r>
+        <w:proofErr w:type="gramEnd"/>
         <w:r>
           <w:rPr>
             <w:rFonts w:cs="Helvetica"/>
             <w:color w:val="1C1C1C"/>
           </w:rPr>
-          <w:t>.</w:t>
-        </w:r>
-      </w:ins>
-      <w:ins w:id="92" w:author="Microsoft Office User" w:date="2017-01-31T10:58:00Z">
+          <w:t xml:space="preserve"> post confluence</w:t>
+        </w:r>
+      </w:ins>
+      <w:ins w:id="90" w:author="Microsoft Office User" w:date="2017-01-31T10:58:00Z">
         <w:r>
           <w:rPr>
             <w:rFonts w:cs="Helvetica"/>
             <w:color w:val="1C1C1C"/>
           </w:rPr>
-          <w:t xml:space="preserve"> Media was then replaced including only insulin in the cocktail for an additional three days. The following three days cells remained in </w:t>
+          <w:t xml:space="preserve"> for four days</w:t>
+        </w:r>
+      </w:ins>
+      <w:ins w:id="91" w:author="Microsoft Office User" w:date="2017-01-31T10:54:00Z">
+        <w:r>
+          <w:rPr>
+            <w:rFonts w:cs="Helvetica"/>
+            <w:color w:val="1C1C1C"/>
+          </w:rPr>
+          <w:t>.</w:t>
+        </w:r>
+      </w:ins>
+      <w:ins w:id="92" w:author="Microsoft Office User" w:date="2017-01-31T10:58:00Z">
+        <w:r>
+          <w:rPr>
+            <w:rFonts w:cs="Helvetica"/>
+            <w:color w:val="1C1C1C"/>
+          </w:rPr>
+          <w:t xml:space="preserve"> Media was then replaced including only insulin in the cocktail for an additional three days. The following three </w:t>
+        </w:r>
+        <w:proofErr w:type="gramStart"/>
+        <w:r>
+          <w:rPr>
+            <w:rFonts w:cs="Helvetica"/>
+            <w:color w:val="1C1C1C"/>
+          </w:rPr>
+          <w:t>days</w:t>
+        </w:r>
+        <w:proofErr w:type="gramEnd"/>
+        <w:r>
+          <w:rPr>
+            <w:rFonts w:cs="Helvetica"/>
+            <w:color w:val="1C1C1C"/>
+          </w:rPr>
+          <w:t xml:space="preserve"> cells remained in </w:t>
         </w:r>
       </w:ins>
       <w:ins w:id="93" w:author="Microsoft Office User" w:date="2017-01-31T11:00:00Z">
@@ -1368,8 +1560,13 @@
       </w:ins>
       <w:ins w:id="155" w:author="Microsoft Office User" w:date="2017-01-31T11:03:00Z">
         <w:r>
-          <w:t xml:space="preserve"> in TRIzol</w:t>
-        </w:r>
+          <w:t xml:space="preserve"> in </w:t>
+        </w:r>
+        <w:proofErr w:type="spellStart"/>
+        <w:r>
+          <w:t>TRIzol</w:t>
+        </w:r>
+        <w:proofErr w:type="spellEnd"/>
         <w:r>
           <w:t xml:space="preserve"> </w:t>
         </w:r>
@@ -1388,11 +1585,19 @@
         <w:r>
           <w:t xml:space="preserve">the </w:t>
         </w:r>
+        <w:proofErr w:type="spellStart"/>
         <w:r>
           <w:rPr>
             <w:rFonts w:cs="Times New Roman"/>
           </w:rPr>
-          <w:t>PureLink RNA mini kit (Life Technologies)</w:t>
+          <w:t>PureLink</w:t>
+        </w:r>
+        <w:proofErr w:type="spellEnd"/>
+        <w:r>
+          <w:rPr>
+            <w:rFonts w:cs="Times New Roman"/>
+          </w:rPr>
+          <w:t xml:space="preserve"> RNA mini kit (Life Technologies)</w:t>
         </w:r>
         <w:r>
           <w:rPr>
@@ -1606,6 +1811,7 @@
           <w:t xml:space="preserve">mRNA expression level was normalized to </w:t>
         </w:r>
         <w:commentRangeStart w:id="177"/>
+        <w:proofErr w:type="spellStart"/>
         <w:r>
           <w:rPr>
             <w:rFonts w:cs="Times New Roman"/>
@@ -1615,6 +1821,7 @@
         </w:r>
       </w:ins>
       <w:commentRangeEnd w:id="177"/>
+      <w:proofErr w:type="spellEnd"/>
       <w:ins w:id="178" w:author="Microsoft Office User" w:date="2017-01-31T11:30:00Z">
         <w:r>
           <w:rPr>
@@ -1700,7 +1907,169 @@
             <w:color w:val="000000"/>
             <w:shd w:val="clear" w:color="auto" w:fill="FFFFFF"/>
           </w:rPr>
-          <w:t xml:space="preserve">(50 mM Tris, pH 7.4, 0.25% sodium deoxycholate, 1% NP40, 150 mM sodium chloride, 1 mM EDTA, 100 uM sodium orthovanadate, 5 mM sodium fluoride and 10 mM sodium pyrophosphate) </w:t>
+          <w:t xml:space="preserve">(50 </w:t>
+        </w:r>
+        <w:proofErr w:type="spellStart"/>
+        <w:r>
+          <w:rPr>
+            <w:rFonts w:eastAsia="Times New Roman" w:cs="Times New Roman"/>
+            <w:color w:val="000000"/>
+            <w:shd w:val="clear" w:color="auto" w:fill="FFFFFF"/>
+          </w:rPr>
+          <w:t>mM</w:t>
+        </w:r>
+        <w:proofErr w:type="spellEnd"/>
+        <w:r>
+          <w:rPr>
+            <w:rFonts w:eastAsia="Times New Roman" w:cs="Times New Roman"/>
+            <w:color w:val="000000"/>
+            <w:shd w:val="clear" w:color="auto" w:fill="FFFFFF"/>
+          </w:rPr>
+          <w:t xml:space="preserve"> </w:t>
+        </w:r>
+        <w:proofErr w:type="spellStart"/>
+        <w:r>
+          <w:rPr>
+            <w:rFonts w:eastAsia="Times New Roman" w:cs="Times New Roman"/>
+            <w:color w:val="000000"/>
+            <w:shd w:val="clear" w:color="auto" w:fill="FFFFFF"/>
+          </w:rPr>
+          <w:t>Tris</w:t>
+        </w:r>
+        <w:proofErr w:type="spellEnd"/>
+        <w:r>
+          <w:rPr>
+            <w:rFonts w:eastAsia="Times New Roman" w:cs="Times New Roman"/>
+            <w:color w:val="000000"/>
+            <w:shd w:val="clear" w:color="auto" w:fill="FFFFFF"/>
+          </w:rPr>
+          <w:t xml:space="preserve">, pH 7.4, 0.25% sodium </w:t>
+        </w:r>
+        <w:proofErr w:type="spellStart"/>
+        <w:r>
+          <w:rPr>
+            <w:rFonts w:eastAsia="Times New Roman" w:cs="Times New Roman"/>
+            <w:color w:val="000000"/>
+            <w:shd w:val="clear" w:color="auto" w:fill="FFFFFF"/>
+          </w:rPr>
+          <w:t>deoxycholate</w:t>
+        </w:r>
+        <w:proofErr w:type="spellEnd"/>
+        <w:r>
+          <w:rPr>
+            <w:rFonts w:eastAsia="Times New Roman" w:cs="Times New Roman"/>
+            <w:color w:val="000000"/>
+            <w:shd w:val="clear" w:color="auto" w:fill="FFFFFF"/>
+          </w:rPr>
+          <w:t xml:space="preserve">, 1% NP40, 150 </w:t>
+        </w:r>
+        <w:proofErr w:type="spellStart"/>
+        <w:r>
+          <w:rPr>
+            <w:rFonts w:eastAsia="Times New Roman" w:cs="Times New Roman"/>
+            <w:color w:val="000000"/>
+            <w:shd w:val="clear" w:color="auto" w:fill="FFFFFF"/>
+          </w:rPr>
+          <w:t>mM</w:t>
+        </w:r>
+        <w:proofErr w:type="spellEnd"/>
+        <w:r>
+          <w:rPr>
+            <w:rFonts w:eastAsia="Times New Roman" w:cs="Times New Roman"/>
+            <w:color w:val="000000"/>
+            <w:shd w:val="clear" w:color="auto" w:fill="FFFFFF"/>
+          </w:rPr>
+          <w:t xml:space="preserve"> sodium chloride, 1 </w:t>
+        </w:r>
+        <w:proofErr w:type="spellStart"/>
+        <w:r>
+          <w:rPr>
+            <w:rFonts w:eastAsia="Times New Roman" w:cs="Times New Roman"/>
+            <w:color w:val="000000"/>
+            <w:shd w:val="clear" w:color="auto" w:fill="FFFFFF"/>
+          </w:rPr>
+          <w:t>mM</w:t>
+        </w:r>
+        <w:proofErr w:type="spellEnd"/>
+        <w:r>
+          <w:rPr>
+            <w:rFonts w:eastAsia="Times New Roman" w:cs="Times New Roman"/>
+            <w:color w:val="000000"/>
+            <w:shd w:val="clear" w:color="auto" w:fill="FFFFFF"/>
+          </w:rPr>
+          <w:t xml:space="preserve"> EDTA, 100 </w:t>
+        </w:r>
+        <w:proofErr w:type="spellStart"/>
+        <w:r>
+          <w:rPr>
+            <w:rFonts w:eastAsia="Times New Roman" w:cs="Times New Roman"/>
+            <w:color w:val="000000"/>
+            <w:shd w:val="clear" w:color="auto" w:fill="FFFFFF"/>
+          </w:rPr>
+          <w:t>uM</w:t>
+        </w:r>
+        <w:proofErr w:type="spellEnd"/>
+        <w:r>
+          <w:rPr>
+            <w:rFonts w:eastAsia="Times New Roman" w:cs="Times New Roman"/>
+            <w:color w:val="000000"/>
+            <w:shd w:val="clear" w:color="auto" w:fill="FFFFFF"/>
+          </w:rPr>
+          <w:t xml:space="preserve"> sodium </w:t>
+        </w:r>
+        <w:proofErr w:type="spellStart"/>
+        <w:r>
+          <w:rPr>
+            <w:rFonts w:eastAsia="Times New Roman" w:cs="Times New Roman"/>
+            <w:color w:val="000000"/>
+            <w:shd w:val="clear" w:color="auto" w:fill="FFFFFF"/>
+          </w:rPr>
+          <w:t>orthovanadate</w:t>
+        </w:r>
+        <w:proofErr w:type="spellEnd"/>
+        <w:r>
+          <w:rPr>
+            <w:rFonts w:eastAsia="Times New Roman" w:cs="Times New Roman"/>
+            <w:color w:val="000000"/>
+            <w:shd w:val="clear" w:color="auto" w:fill="FFFFFF"/>
+          </w:rPr>
+          <w:t xml:space="preserve">, 5 </w:t>
+        </w:r>
+        <w:proofErr w:type="spellStart"/>
+        <w:r>
+          <w:rPr>
+            <w:rFonts w:eastAsia="Times New Roman" w:cs="Times New Roman"/>
+            <w:color w:val="000000"/>
+            <w:shd w:val="clear" w:color="auto" w:fill="FFFFFF"/>
+          </w:rPr>
+          <w:t>mM</w:t>
+        </w:r>
+        <w:proofErr w:type="spellEnd"/>
+        <w:r>
+          <w:rPr>
+            <w:rFonts w:eastAsia="Times New Roman" w:cs="Times New Roman"/>
+            <w:color w:val="000000"/>
+            <w:shd w:val="clear" w:color="auto" w:fill="FFFFFF"/>
+          </w:rPr>
+          <w:t xml:space="preserve"> sodium fluoride and 10 </w:t>
+        </w:r>
+        <w:proofErr w:type="spellStart"/>
+        <w:r>
+          <w:rPr>
+            <w:rFonts w:eastAsia="Times New Roman" w:cs="Times New Roman"/>
+            <w:color w:val="000000"/>
+            <w:shd w:val="clear" w:color="auto" w:fill="FFFFFF"/>
+          </w:rPr>
+          <w:t>mM</w:t>
+        </w:r>
+        <w:proofErr w:type="spellEnd"/>
+        <w:r>
+          <w:rPr>
+            <w:rFonts w:eastAsia="Times New Roman" w:cs="Times New Roman"/>
+            <w:color w:val="000000"/>
+            <w:shd w:val="clear" w:color="auto" w:fill="FFFFFF"/>
+          </w:rPr>
+          <w:t xml:space="preserve"> sodium pyrophosphate) </w:t>
         </w:r>
       </w:ins>
       <w:ins w:id="187" w:author="Microsoft Office User" w:date="2017-02-02T16:15:00Z">
@@ -1739,7 +2108,25 @@
             <w:color w:val="000000"/>
             <w:shd w:val="clear" w:color="auto" w:fill="FFFFFF"/>
           </w:rPr>
-          <w:t xml:space="preserve">ATGL, HSL, pHSL, CGI-58, GAPDH, </w:t>
+          <w:t xml:space="preserve">ATGL, HSL, </w:t>
+        </w:r>
+        <w:proofErr w:type="spellStart"/>
+        <w:r>
+          <w:rPr>
+            <w:rFonts w:eastAsia="Times New Roman" w:cs="Times New Roman"/>
+            <w:color w:val="000000"/>
+            <w:shd w:val="clear" w:color="auto" w:fill="FFFFFF"/>
+          </w:rPr>
+          <w:t>pHSL</w:t>
+        </w:r>
+        <w:proofErr w:type="spellEnd"/>
+        <w:r>
+          <w:rPr>
+            <w:rFonts w:eastAsia="Times New Roman" w:cs="Times New Roman"/>
+            <w:color w:val="000000"/>
+            <w:shd w:val="clear" w:color="auto" w:fill="FFFFFF"/>
+          </w:rPr>
+          <w:t xml:space="preserve">, CGI-58, GAPDH, </w:t>
         </w:r>
       </w:ins>
       <w:ins w:id="191" w:author="Microsoft Office User" w:date="2017-02-02T16:19:00Z">
@@ -1819,7 +2206,25 @@
             <w:color w:val="000000"/>
             <w:shd w:val="clear" w:color="auto" w:fill="FFFFFF"/>
           </w:rPr>
-          <w:t>(LiCOR).</w:t>
+          <w:t>(</w:t>
+        </w:r>
+        <w:proofErr w:type="spellStart"/>
+        <w:r>
+          <w:rPr>
+            <w:rFonts w:eastAsia="Times New Roman" w:cs="Times New Roman"/>
+            <w:color w:val="000000"/>
+            <w:shd w:val="clear" w:color="auto" w:fill="FFFFFF"/>
+          </w:rPr>
+          <w:t>LiCOR</w:t>
+        </w:r>
+        <w:proofErr w:type="spellEnd"/>
+        <w:r>
+          <w:rPr>
+            <w:rFonts w:eastAsia="Times New Roman" w:cs="Times New Roman"/>
+            <w:color w:val="000000"/>
+            <w:shd w:val="clear" w:color="auto" w:fill="FFFFFF"/>
+          </w:rPr>
+          <w:t>).</w:t>
         </w:r>
       </w:ins>
       <w:commentRangeEnd w:id="195"/>
@@ -1921,9 +2326,14 @@
           <w:t xml:space="preserve"> </w:t>
         </w:r>
       </w:ins>
+      <w:proofErr w:type="spellStart"/>
       <w:ins w:id="210" w:author="Microsoft Office User" w:date="2017-02-02T16:29:00Z">
         <w:r>
-          <w:t xml:space="preserve">i.p. injection of </w:t>
+          <w:t>i.p</w:t>
+        </w:r>
+        <w:proofErr w:type="spellEnd"/>
+        <w:r>
+          <w:t xml:space="preserve">. injection of </w:t>
         </w:r>
       </w:ins>
       <w:ins w:id="211" w:author="Microsoft Office User" w:date="2017-02-02T16:30:00Z">
@@ -1973,7 +2383,25 @@
             <w:color w:val="ED145A"/>
             <w:shd w:val="clear" w:color="auto" w:fill="FFFFFF"/>
           </w:rPr>
-          <w:t>HR Series NEFA-HR(2)</w:t>
+          <w:t>HR Series NEFA-</w:t>
+        </w:r>
+        <w:proofErr w:type="gramStart"/>
+        <w:r>
+          <w:rPr>
+            <w:rFonts w:eastAsia="Times New Roman" w:cs="Arial"/>
+            <w:color w:val="ED145A"/>
+            <w:shd w:val="clear" w:color="auto" w:fill="FFFFFF"/>
+          </w:rPr>
+          <w:t>HR(</w:t>
+        </w:r>
+        <w:proofErr w:type="gramEnd"/>
+        <w:r>
+          <w:rPr>
+            <w:rFonts w:eastAsia="Times New Roman" w:cs="Arial"/>
+            <w:color w:val="ED145A"/>
+            <w:shd w:val="clear" w:color="auto" w:fill="FFFFFF"/>
+          </w:rPr>
+          <w:t>2)</w:t>
         </w:r>
       </w:ins>
       <w:ins w:id="220" w:author="Microsoft Office User" w:date="2017-02-02T16:35:00Z">
@@ -2104,7 +2532,15 @@
         <w:t xml:space="preserve"> may vary according to obesity</w:t>
       </w:r>
       <w:r>
-        <w:t xml:space="preserve"> status. Here we have re-analyzed the data stratifying the Cushingoid and control groups by BMI, classi</w:t>
+        <w:t xml:space="preserve"> status. Here we have re-analyzed the data stratifying the </w:t>
+      </w:r>
+      <w:proofErr w:type="spellStart"/>
+      <w:r>
+        <w:t>Cushingoid</w:t>
+      </w:r>
+      <w:proofErr w:type="spellEnd"/>
+      <w:r>
+        <w:t xml:space="preserve"> and control groups by BMI, classi</w:t>
       </w:r>
       <w:r>
         <w:t xml:space="preserve">fying these individuals as “Not </w:t>
@@ -2162,63 +2598,67 @@
       <w:r>
         <w:t xml:space="preserve"> </w:t>
       </w:r>
-      <w:commentRangeStart w:id="228"/>
-      <w:r>
-        <w:t>However,</w:t>
-      </w:r>
-      <w:r>
-        <w:t xml:space="preserve"> it is not possible to determine when these individuals developed this disease and what their weight status was prior to their diagnosis.</w:t>
-      </w:r>
-      <w:commentRangeEnd w:id="228"/>
+      <w:del w:id="228" w:author="Microsoft Office User" w:date="2017-02-13T11:38:00Z">
+        <w:r>
+          <w:delText>However,</w:delText>
+        </w:r>
+        <w:r>
+          <w:delText xml:space="preserve"> it is not possible to determine when these individuals developed this disease and wha</w:delText>
+        </w:r>
+      </w:del>
+      <w:del w:id="229" w:author="Microsoft Office User" w:date="2017-02-13T11:37:00Z">
+        <w:r>
+          <w:delText>t</w:delText>
+        </w:r>
+      </w:del>
+      <w:del w:id="230" w:author="Microsoft Office User" w:date="2017-02-13T11:38:00Z">
+        <w:r>
+          <w:delText xml:space="preserve"> their weight status was prior to their diagnosis.</w:delText>
+        </w:r>
+      </w:del>
+    </w:p>
+    <w:p/>
+    <w:p>
+      <w:r>
+        <w:t xml:space="preserve">To further investigate if obesity status influences </w:t>
+      </w:r>
+      <w:r>
+        <w:t xml:space="preserve">insulin sensitivity </w:t>
+      </w:r>
+      <w:r>
+        <w:t>in the presence of</w:t>
+      </w:r>
+      <w:r>
+        <w:t xml:space="preserve"> high glucocorticoids we performed an insulin tolerance test (ITT) on lean (NCD) and diet-induced obese (HFD) mice that were untreated (Control) or treated with glucocorticoids (Dexamethasone; Figure 1A-B--schematic). All groups were given a relatively large dose of insulin</w:t>
+      </w:r>
+      <w:r>
+        <w:t xml:space="preserve"> (2.5 U/kg)</w:t>
+      </w:r>
+      <w:r>
+        <w:t xml:space="preserve"> to account for the known insulin resistance</w:t>
+      </w:r>
+      <w:r>
+        <w:t xml:space="preserve"> typically seen</w:t>
+      </w:r>
+      <w:r>
+        <w:t xml:space="preserve"> in </w:t>
+      </w:r>
+      <w:r>
+        <w:t>diet-induced obese</w:t>
+      </w:r>
+      <w:r>
+        <w:t xml:space="preserve"> (</w:t>
+      </w:r>
+      <w:commentRangeStart w:id="231"/>
+      <w:r>
+        <w:t>cite</w:t>
+      </w:r>
+      <w:commentRangeEnd w:id="231"/>
       <w:r>
         <w:rPr>
           <w:rStyle w:val="CommentReference"/>
         </w:rPr>
-        <w:commentReference w:id="228"/>
-      </w:r>
-    </w:p>
-    <w:p/>
-    <w:p>
-      <w:r>
-        <w:t xml:space="preserve">To further investigate if obesity status influences </w:t>
-      </w:r>
-      <w:r>
-        <w:t xml:space="preserve">insulin sensitivity </w:t>
-      </w:r>
-      <w:r>
-        <w:t>in the presence of</w:t>
-      </w:r>
-      <w:r>
-        <w:t xml:space="preserve"> high glucocorticoids we performed an insulin tolerance test (ITT) on lean (NCD) and diet-induced obese (HFD) mice that were untreated (Control) or treated with glucocorticoids (Dexamethasone; Figure 1A-B--schematic). All groups were given a relatively large dose of insulin</w:t>
-      </w:r>
-      <w:r>
-        <w:t xml:space="preserve"> (2.5 U/kg)</w:t>
-      </w:r>
-      <w:r>
-        <w:t xml:space="preserve"> to account for the known insulin resistance</w:t>
-      </w:r>
-      <w:r>
-        <w:t xml:space="preserve"> typically seen</w:t>
-      </w:r>
-      <w:r>
-        <w:t xml:space="preserve"> in </w:t>
-      </w:r>
-      <w:r>
-        <w:t>diet-induced obese</w:t>
-      </w:r>
-      <w:r>
-        <w:t xml:space="preserve"> (</w:t>
-      </w:r>
-      <w:commentRangeStart w:id="229"/>
-      <w:r>
-        <w:t>cite</w:t>
-      </w:r>
-      <w:commentRangeEnd w:id="229"/>
-      <w:r>
-        <w:rPr>
-          <w:rStyle w:val="CommentReference"/>
-        </w:rPr>
-        <w:commentReference w:id="229"/>
+        <w:commentReference w:id="231"/>
       </w:r>
       <w:r>
         <w:t>). HFD-fed, dexamethasone-</w:t>
@@ -2232,42 +2672,42 @@
       <w:r>
         <w:t>stimulated glucose uptake when compared to all other groups. Though, it is important to note that the NCD-fed, dexamethasone treated animals still experienced some insulin resistance at this high dose.  Additionally</w:t>
       </w:r>
-      <w:commentRangeStart w:id="230"/>
+      <w:commentRangeStart w:id="232"/>
       <w:r>
         <w:t xml:space="preserve">, </w:t>
       </w:r>
-      <w:del w:id="231" w:author="Dave Bridges" w:date="2017-01-24T16:51:00Z">
+      <w:del w:id="233" w:author="Dave Bridges" w:date="2017-01-24T16:51:00Z">
         <w:r>
           <w:delText>these mice</w:delText>
-        </w:r>
-      </w:del>
-      <w:ins w:id="232" w:author="Dave Bridges" w:date="2017-01-24T16:51:00Z">
-        <w:r>
-          <w:t>HFD/dexamethasone</w:t>
-        </w:r>
-      </w:ins>
-      <w:r>
-        <w:t xml:space="preserve"> </w:t>
-      </w:r>
-      <w:del w:id="233" w:author="Dave Bridges" w:date="2017-01-24T16:51:00Z">
-        <w:r>
-          <w:delText>were hyperglycemic</w:delText>
         </w:r>
       </w:del>
       <w:ins w:id="234" w:author="Dave Bridges" w:date="2017-01-24T16:51:00Z">
         <w:r>
+          <w:t>HFD/dexamethasone</w:t>
+        </w:r>
+      </w:ins>
+      <w:r>
+        <w:t xml:space="preserve"> </w:t>
+      </w:r>
+      <w:del w:id="235" w:author="Dave Bridges" w:date="2017-01-24T16:51:00Z">
+        <w:r>
+          <w:delText>were hyperglycemic</w:delText>
+        </w:r>
+      </w:del>
+      <w:ins w:id="236" w:author="Dave Bridges" w:date="2017-01-24T16:51:00Z">
+        <w:r>
           <w:t>exhibited fasting hyperglycemia</w:t>
         </w:r>
       </w:ins>
       <w:r>
         <w:t xml:space="preserve">, </w:t>
       </w:r>
-      <w:del w:id="235" w:author="Dave Bridges" w:date="2017-01-24T16:52:00Z">
+      <w:del w:id="237" w:author="Dave Bridges" w:date="2017-01-24T16:52:00Z">
         <w:r>
           <w:delText>a condition not seen when mice are treated with dexamethasone or HFD alone</w:delText>
         </w:r>
       </w:del>
-      <w:ins w:id="236" w:author="Dave Bridges" w:date="2017-01-24T16:52:00Z">
+      <w:ins w:id="238" w:author="Dave Bridges" w:date="2017-01-24T16:52:00Z">
         <w:r>
           <w:t>with a significant interaction between diet and drug (p=</w:t>
         </w:r>
@@ -2278,21 +2718,21 @@
           <w:t>)</w:t>
         </w:r>
       </w:ins>
-      <w:ins w:id="237" w:author="Dave Bridges" w:date="2017-01-24T16:53:00Z">
+      <w:ins w:id="239" w:author="Dave Bridges" w:date="2017-01-24T16:53:00Z">
         <w:r>
           <w:t>.</w:t>
         </w:r>
       </w:ins>
-      <w:commentRangeEnd w:id="230"/>
-      <w:ins w:id="238" w:author="Dave Bridges" w:date="2017-01-24T16:57:00Z">
+      <w:commentRangeEnd w:id="232"/>
+      <w:ins w:id="240" w:author="Dave Bridges" w:date="2017-01-24T16:57:00Z">
         <w:r>
           <w:rPr>
             <w:rStyle w:val="CommentReference"/>
           </w:rPr>
-          <w:commentReference w:id="230"/>
-        </w:r>
-      </w:ins>
-      <w:del w:id="239" w:author="Dave Bridges" w:date="2017-01-24T16:52:00Z">
+          <w:commentReference w:id="232"/>
+        </w:r>
+      </w:ins>
+      <w:del w:id="241" w:author="Dave Bridges" w:date="2017-01-24T16:52:00Z">
         <w:r>
           <w:delText>.</w:delText>
         </w:r>
@@ -2300,16 +2740,16 @@
     </w:p>
     <w:p/>
     <w:p>
-      <w:commentRangeStart w:id="240"/>
+      <w:commentRangeStart w:id="242"/>
       <w:r>
         <w:t>Clamp data</w:t>
       </w:r>
-      <w:commentRangeEnd w:id="240"/>
+      <w:commentRangeEnd w:id="242"/>
       <w:r>
         <w:rPr>
           <w:rStyle w:val="CommentReference"/>
         </w:rPr>
-        <w:commentReference w:id="240"/>
+        <w:commentReference w:id="242"/>
       </w:r>
     </w:p>
     <w:p>
@@ -2327,7 +2767,7 @@
       </w:r>
     </w:p>
     <w:p>
-      <w:commentRangeStart w:id="241"/>
+      <w:commentRangeStart w:id="243"/>
       <w:r>
         <w:t>Obesity and chronic elevations in glucocorticoids have been associated with increased liver fat</w:t>
       </w:r>
@@ -2361,25 +2801,25 @@
       <w:r>
         <w:t xml:space="preserve">stingly, levels were further </w:t>
       </w:r>
-      <w:commentRangeStart w:id="242"/>
+      <w:commentRangeStart w:id="244"/>
       <w:r>
         <w:t>elevated</w:t>
       </w:r>
-      <w:commentRangeEnd w:id="242"/>
+      <w:commentRangeEnd w:id="244"/>
       <w:r>
         <w:rPr>
           <w:rStyle w:val="CommentReference"/>
         </w:rPr>
-        <w:commentReference w:id="242"/>
+        <w:commentReference w:id="244"/>
       </w:r>
       <w:r>
         <w:t xml:space="preserve"> in obese Cushing’s patients, </w:t>
       </w:r>
-      <w:commentRangeStart w:id="243"/>
+      <w:commentRangeStart w:id="245"/>
       <w:r>
         <w:t>synergistically so in the case of ALT</w:t>
       </w:r>
-      <w:ins w:id="244" w:author="Microsoft Office User" w:date="2017-01-28T14:04:00Z">
+      <w:ins w:id="246" w:author="Microsoft Office User" w:date="2017-01-28T14:04:00Z">
         <w:r>
           <w:t xml:space="preserve"> (Figure 2)</w:t>
         </w:r>
@@ -2390,19 +2830,19 @@
       <w:r>
         <w:t xml:space="preserve"> </w:t>
       </w:r>
-      <w:commentRangeEnd w:id="241"/>
+      <w:commentRangeEnd w:id="243"/>
       <w:r>
         <w:rPr>
           <w:rStyle w:val="CommentReference"/>
         </w:rPr>
-        <w:commentReference w:id="241"/>
-      </w:r>
-      <w:commentRangeEnd w:id="243"/>
+        <w:commentReference w:id="243"/>
+      </w:r>
+      <w:commentRangeEnd w:id="245"/>
       <w:r>
         <w:rPr>
           <w:rStyle w:val="CommentReference"/>
         </w:rPr>
-        <w:commentReference w:id="243"/>
+        <w:commentReference w:id="245"/>
       </w:r>
     </w:p>
     <w:p/>
@@ -2440,7 +2880,7 @@
       <w:r>
         <w:t xml:space="preserve"> (Figure</w:t>
       </w:r>
-      <w:ins w:id="245" w:author="Microsoft Office User" w:date="2017-01-28T14:04:00Z">
+      <w:ins w:id="247" w:author="Microsoft Office User" w:date="2017-01-28T14:04:00Z">
         <w:r>
           <w:t xml:space="preserve"> 2</w:t>
         </w:r>
@@ -2457,7 +2897,7 @@
       <w:r>
         <w:t>In support of this, H&amp;E staining of hepatic tissue clearly depicts higher lipid levels in this group (Figure</w:t>
       </w:r>
-      <w:ins w:id="246" w:author="Microsoft Office User" w:date="2017-01-28T14:04:00Z">
+      <w:ins w:id="248" w:author="Microsoft Office User" w:date="2017-01-28T14:04:00Z">
         <w:r>
           <w:t xml:space="preserve"> 2</w:t>
         </w:r>
@@ -2471,16 +2911,16 @@
       <w:r>
         <w:t xml:space="preserve">Collagen/trichrome </w:t>
       </w:r>
-      <w:commentRangeStart w:id="247"/>
+      <w:commentRangeStart w:id="249"/>
       <w:r>
         <w:t>data</w:t>
       </w:r>
-      <w:commentRangeEnd w:id="247"/>
+      <w:commentRangeEnd w:id="249"/>
       <w:r>
         <w:rPr>
           <w:rStyle w:val="CommentReference"/>
         </w:rPr>
-        <w:commentReference w:id="247"/>
+        <w:commentReference w:id="249"/>
       </w:r>
       <w:r>
         <w:t>…</w:t>
@@ -2500,33 +2940,35 @@
       <w:r>
         <w:t xml:space="preserve"> lipogenesis (</w:t>
       </w:r>
-      <w:commentRangeStart w:id="248"/>
+      <w:commentRangeStart w:id="250"/>
       <w:r>
         <w:rPr>
           <w:i/>
         </w:rPr>
         <w:t>Srebf1</w:t>
       </w:r>
-      <w:commentRangeEnd w:id="248"/>
+      <w:commentRangeEnd w:id="250"/>
       <w:r>
         <w:rPr>
           <w:rStyle w:val="CommentReference"/>
         </w:rPr>
-        <w:commentReference w:id="248"/>
+        <w:commentReference w:id="250"/>
       </w:r>
       <w:r>
         <w:t xml:space="preserve"> and </w:t>
       </w:r>
+      <w:proofErr w:type="spellStart"/>
       <w:r>
         <w:rPr>
           <w:i/>
         </w:rPr>
         <w:t>Fasn</w:t>
       </w:r>
+      <w:proofErr w:type="spellEnd"/>
       <w:r>
         <w:t>) was assessed via qPCR (Figure</w:t>
       </w:r>
-      <w:ins w:id="249" w:author="Microsoft Office User" w:date="2017-01-28T14:04:00Z">
+      <w:ins w:id="251" w:author="Microsoft Office User" w:date="2017-01-28T14:04:00Z">
         <w:r>
           <w:t xml:space="preserve"> 2</w:t>
         </w:r>
@@ -2549,7 +2991,7 @@
       <w:r>
         <w:t>however, levels</w:t>
       </w:r>
-      <w:ins w:id="250" w:author="Dave Bridges" w:date="2017-01-24T17:24:00Z">
+      <w:ins w:id="252" w:author="Dave Bridges" w:date="2017-01-24T17:24:00Z">
         <w:r>
           <w:t xml:space="preserve"> of both these enzymes</w:t>
         </w:r>
@@ -2557,7 +2999,7 @@
       <w:r>
         <w:t xml:space="preserve"> were </w:t>
       </w:r>
-      <w:del w:id="251" w:author="Dave Bridges" w:date="2017-01-24T16:49:00Z">
+      <w:del w:id="253" w:author="Dave Bridges" w:date="2017-01-24T16:49:00Z">
         <w:r>
           <w:delText xml:space="preserve">found to be comparable among </w:delText>
         </w:r>
@@ -2574,7 +3016,7 @@
           <w:delText>oups</w:delText>
         </w:r>
       </w:del>
-      <w:ins w:id="252" w:author="Dave Bridges" w:date="2017-01-24T16:49:00Z">
+      <w:ins w:id="254" w:author="Dave Bridges" w:date="2017-01-24T16:49:00Z">
         <w:r>
           <w:t>reduced in HFD/dexamethasone livers</w:t>
         </w:r>
@@ -2588,7 +3030,7 @@
       <w:r>
         <w:t xml:space="preserve">dexamethasone treatment is </w:t>
       </w:r>
-      <w:ins w:id="253" w:author="Dave Bridges" w:date="2017-01-24T17:24:00Z">
+      <w:ins w:id="255" w:author="Dave Bridges" w:date="2017-01-24T17:24:00Z">
         <w:r>
           <w:t xml:space="preserve">likely </w:t>
         </w:r>
@@ -2605,7 +3047,7 @@
       <w:r>
         <w:t xml:space="preserve"> a different mechanism than </w:t>
       </w:r>
-      <w:del w:id="254" w:author="Dave Bridges" w:date="2017-01-24T17:24:00Z">
+      <w:del w:id="256" w:author="Dave Bridges" w:date="2017-01-24T17:24:00Z">
         <w:r>
           <w:delText xml:space="preserve">that which occurs </w:delText>
         </w:r>
@@ -2616,12 +3058,12 @@
           <w:delText xml:space="preserve">. </w:delText>
         </w:r>
       </w:del>
-      <w:ins w:id="255" w:author="Dave Bridges" w:date="2017-01-24T17:24:00Z">
+      <w:ins w:id="257" w:author="Dave Bridges" w:date="2017-01-24T17:24:00Z">
         <w:r>
           <w:t xml:space="preserve">transcriptional activation of </w:t>
         </w:r>
       </w:ins>
-      <w:ins w:id="256" w:author="Dave Bridges" w:date="2017-01-24T17:25:00Z">
+      <w:ins w:id="258" w:author="Dave Bridges" w:date="2017-01-24T17:25:00Z">
         <w:r>
           <w:rPr>
             <w:i/>
@@ -2661,7 +3103,7 @@
       <w:r>
         <w:t xml:space="preserve"> (FIG</w:t>
       </w:r>
-      <w:ins w:id="257" w:author="Microsoft Office User" w:date="2017-01-28T14:04:00Z">
+      <w:ins w:id="259" w:author="Microsoft Office User" w:date="2017-01-28T14:04:00Z">
         <w:r>
           <w:t xml:space="preserve"> 3</w:t>
         </w:r>
@@ -2690,16 +3132,16 @@
       <w:r>
         <w:t xml:space="preserve">There were no significant differences in food </w:t>
       </w:r>
-      <w:commentRangeStart w:id="258"/>
+      <w:commentRangeStart w:id="260"/>
       <w:r>
         <w:t>consumption</w:t>
       </w:r>
-      <w:commentRangeEnd w:id="258"/>
+      <w:commentRangeEnd w:id="260"/>
       <w:r>
         <w:rPr>
           <w:rStyle w:val="CommentReference"/>
         </w:rPr>
-        <w:commentReference w:id="258"/>
+        <w:commentReference w:id="260"/>
       </w:r>
       <w:r>
         <w:t>.</w:t>
@@ -2707,7 +3149,7 @@
     </w:p>
     <w:p/>
     <w:p>
-      <w:commentRangeStart w:id="259"/>
+      <w:commentRangeStart w:id="261"/>
       <w:r>
         <w:t>Fat cell size</w:t>
       </w:r>
@@ -2717,12 +3159,12 @@
       <w:r>
         <w:t>…</w:t>
       </w:r>
-      <w:commentRangeEnd w:id="259"/>
+      <w:commentRangeEnd w:id="261"/>
       <w:r>
         <w:rPr>
           <w:rStyle w:val="CommentReference"/>
         </w:rPr>
-        <w:commentReference w:id="259"/>
+        <w:commentReference w:id="261"/>
       </w:r>
     </w:p>
     <w:p/>
@@ -2803,7 +3245,7 @@
         </w:rPr>
         <w:t xml:space="preserve"> (</w:t>
       </w:r>
-      <w:ins w:id="260" w:author="Microsoft Office User" w:date="2017-01-28T14:05:00Z">
+      <w:ins w:id="262" w:author="Microsoft Office User" w:date="2017-01-28T14:05:00Z">
         <w:r>
           <w:rPr>
             <w:color w:val="000000" w:themeColor="text1"/>
@@ -2811,7 +3253,7 @@
           <w:t xml:space="preserve">figure </w:t>
         </w:r>
       </w:ins>
-      <w:del w:id="261" w:author="Microsoft Office User" w:date="2017-01-28T14:05:00Z">
+      <w:del w:id="263" w:author="Microsoft Office User" w:date="2017-01-28T14:05:00Z">
         <w:r>
           <w:rPr>
             <w:color w:val="000000" w:themeColor="text1"/>
@@ -2819,7 +3261,7 @@
           <w:delText>figures</w:delText>
         </w:r>
       </w:del>
-      <w:ins w:id="262" w:author="Microsoft Office User" w:date="2017-01-28T14:05:00Z">
+      <w:ins w:id="264" w:author="Microsoft Office User" w:date="2017-01-28T14:05:00Z">
         <w:r>
           <w:rPr>
             <w:color w:val="000000" w:themeColor="text1"/>
@@ -2885,7 +3327,21 @@
         <w:rPr>
           <w:color w:val="000000" w:themeColor="text1"/>
         </w:rPr>
-        <w:t xml:space="preserve"> decreased lipid content and increased glycerol release into the media, indicating increased lipolysis. To assess this further, we measured lipolytic enzyme mRNA and protein expression levels in these cells</w:t>
+        <w:t xml:space="preserve"> decreased lipid content and increased glycerol release into the media, indicating increased lipolysis. To assess this further, we measured </w:t>
+      </w:r>
+      <w:proofErr w:type="spellStart"/>
+      <w:r>
+        <w:rPr>
+          <w:color w:val="000000" w:themeColor="text1"/>
+        </w:rPr>
+        <w:t>lipolytic</w:t>
+      </w:r>
+      <w:proofErr w:type="spellEnd"/>
+      <w:r>
+        <w:rPr>
+          <w:color w:val="000000" w:themeColor="text1"/>
+        </w:rPr>
+        <w:t xml:space="preserve"> enzyme mRNA and protein expression levels in these cells</w:t>
       </w:r>
       <w:r>
         <w:rPr>
@@ -2893,7 +3349,7 @@
         </w:rPr>
         <w:t xml:space="preserve"> (figure</w:t>
       </w:r>
-      <w:ins w:id="263" w:author="Microsoft Office User" w:date="2017-01-28T14:26:00Z">
+      <w:ins w:id="265" w:author="Microsoft Office User" w:date="2017-01-28T14:26:00Z">
         <w:r>
           <w:rPr>
             <w:color w:val="000000" w:themeColor="text1"/>
@@ -2932,6 +3388,7 @@
         </w:rPr>
         <w:t xml:space="preserve">) and HSL (encoded by </w:t>
       </w:r>
+      <w:proofErr w:type="spellStart"/>
       <w:r>
         <w:rPr>
           <w:i/>
@@ -2939,6 +3396,7 @@
         </w:rPr>
         <w:t>Lipe</w:t>
       </w:r>
+      <w:proofErr w:type="spellEnd"/>
       <w:r>
         <w:rPr>
           <w:color w:val="000000" w:themeColor="text1"/>
@@ -2951,19 +3409,19 @@
         </w:rPr>
         <w:t xml:space="preserve"> following dexamethasone </w:t>
       </w:r>
-      <w:commentRangeStart w:id="264"/>
+      <w:commentRangeStart w:id="266"/>
       <w:r>
         <w:rPr>
           <w:color w:val="000000" w:themeColor="text1"/>
         </w:rPr>
         <w:t>treatment</w:t>
       </w:r>
-      <w:commentRangeEnd w:id="264"/>
+      <w:commentRangeEnd w:id="266"/>
       <w:r>
         <w:rPr>
           <w:rStyle w:val="CommentReference"/>
         </w:rPr>
-        <w:commentReference w:id="264"/>
+        <w:commentReference w:id="266"/>
       </w:r>
       <w:r>
         <w:rPr>
@@ -3048,7 +3506,7 @@
         </w:rPr>
         <w:t>stimulated conditions (figure</w:t>
       </w:r>
-      <w:ins w:id="265" w:author="Microsoft Office User" w:date="2017-01-28T14:05:00Z">
+      <w:ins w:id="267" w:author="Microsoft Office User" w:date="2017-01-28T14:05:00Z">
         <w:r>
           <w:rPr>
             <w:color w:val="000000" w:themeColor="text1"/>
@@ -3145,7 +3603,21 @@
         <w:rPr>
           <w:color w:val="000000" w:themeColor="text1"/>
         </w:rPr>
-        <w:t xml:space="preserve">mice were i.p. injected with </w:t>
+        <w:t xml:space="preserve">mice were </w:t>
+      </w:r>
+      <w:proofErr w:type="spellStart"/>
+      <w:r>
+        <w:rPr>
+          <w:color w:val="000000" w:themeColor="text1"/>
+        </w:rPr>
+        <w:t>i.p</w:t>
+      </w:r>
+      <w:proofErr w:type="spellEnd"/>
+      <w:r>
+        <w:rPr>
+          <w:color w:val="000000" w:themeColor="text1"/>
+        </w:rPr>
+        <w:t xml:space="preserve">. injected with </w:t>
       </w:r>
       <w:r>
         <w:rPr>
@@ -3231,7 +3703,21 @@
         <w:rPr>
           <w:color w:val="000000" w:themeColor="text1"/>
         </w:rPr>
-        <w:t xml:space="preserve">qPCR lipolytic genes in these mice </w:t>
+        <w:t xml:space="preserve">qPCR </w:t>
+      </w:r>
+      <w:proofErr w:type="spellStart"/>
+      <w:r>
+        <w:rPr>
+          <w:color w:val="000000" w:themeColor="text1"/>
+        </w:rPr>
+        <w:t>lipolytic</w:t>
+      </w:r>
+      <w:proofErr w:type="spellEnd"/>
+      <w:r>
+        <w:rPr>
+          <w:color w:val="000000" w:themeColor="text1"/>
+        </w:rPr>
+        <w:t xml:space="preserve"> genes in these mice </w:t>
       </w:r>
     </w:p>
     <w:p>
@@ -3286,7 +3772,7 @@
         </w:rPr>
         <w:t xml:space="preserve"> (figure</w:t>
       </w:r>
-      <w:ins w:id="266" w:author="Microsoft Office User" w:date="2017-01-28T14:07:00Z">
+      <w:ins w:id="268" w:author="Microsoft Office User" w:date="2017-01-28T14:07:00Z">
         <w:r>
           <w:rPr>
             <w:color w:val="000000" w:themeColor="text1"/>
@@ -3324,19 +3810,19 @@
         </w:rPr>
         <w:t xml:space="preserve">p </w:t>
       </w:r>
-      <w:commentRangeStart w:id="267"/>
+      <w:commentRangeStart w:id="269"/>
       <w:r>
         <w:rPr>
           <w:color w:val="000000" w:themeColor="text1"/>
         </w:rPr>
         <w:t>value</w:t>
       </w:r>
-      <w:commentRangeEnd w:id="267"/>
+      <w:commentRangeEnd w:id="269"/>
       <w:r>
         <w:rPr>
           <w:rStyle w:val="CommentReference"/>
         </w:rPr>
-        <w:commentReference w:id="267"/>
+        <w:commentReference w:id="269"/>
       </w:r>
       <w:r>
         <w:rPr>
@@ -3368,7 +3854,21 @@
         <w:rPr>
           <w:color w:val="000000" w:themeColor="text1"/>
         </w:rPr>
-        <w:t>We also quantified mRNA and protein expression of lipolytic enzymes</w:t>
+        <w:t xml:space="preserve">We also quantified mRNA and protein expression of </w:t>
+      </w:r>
+      <w:proofErr w:type="spellStart"/>
+      <w:r>
+        <w:rPr>
+          <w:color w:val="000000" w:themeColor="text1"/>
+        </w:rPr>
+        <w:t>lipolytic</w:t>
+      </w:r>
+      <w:proofErr w:type="spellEnd"/>
+      <w:r>
+        <w:rPr>
+          <w:color w:val="000000" w:themeColor="text1"/>
+        </w:rPr>
+        <w:t xml:space="preserve"> enzymes</w:t>
       </w:r>
       <w:r>
         <w:rPr>
@@ -3376,19 +3876,19 @@
         </w:rPr>
         <w:t xml:space="preserve">, ATGL </w:t>
       </w:r>
-      <w:commentRangeStart w:id="268"/>
+      <w:commentRangeStart w:id="270"/>
       <w:r>
         <w:rPr>
           <w:color w:val="000000" w:themeColor="text1"/>
         </w:rPr>
         <w:t>and</w:t>
       </w:r>
-      <w:commentRangeEnd w:id="268"/>
+      <w:commentRangeEnd w:id="270"/>
       <w:r>
         <w:rPr>
           <w:rStyle w:val="CommentReference"/>
         </w:rPr>
-        <w:commentReference w:id="268"/>
+        <w:commentReference w:id="270"/>
       </w:r>
       <w:r>
         <w:rPr>
@@ -3400,23 +3900,37 @@
         <w:rPr>
           <w:color w:val="000000" w:themeColor="text1"/>
         </w:rPr>
-        <w:t xml:space="preserve"> in the iWAT of these mice. Consistent with the above findings, expression was elevated in the dexamethasone-treated groups and there was a significant interaction of drug and </w:t>
-      </w:r>
-      <w:commentRangeStart w:id="269"/>
+        <w:t xml:space="preserve"> in the </w:t>
+      </w:r>
+      <w:proofErr w:type="spellStart"/>
+      <w:r>
+        <w:rPr>
+          <w:color w:val="000000" w:themeColor="text1"/>
+        </w:rPr>
+        <w:t>iWAT</w:t>
+      </w:r>
+      <w:proofErr w:type="spellEnd"/>
+      <w:r>
+        <w:rPr>
+          <w:color w:val="000000" w:themeColor="text1"/>
+        </w:rPr>
+        <w:t xml:space="preserve"> of these mice. Consistent with the above findings, expression was elevated in the dexamethasone-treated groups and there was a significant interaction of drug and </w:t>
+      </w:r>
+      <w:commentRangeStart w:id="271"/>
       <w:r>
         <w:rPr>
           <w:color w:val="000000" w:themeColor="text1"/>
         </w:rPr>
         <w:t>diet</w:t>
       </w:r>
-      <w:commentRangeEnd w:id="269"/>
+      <w:commentRangeEnd w:id="271"/>
       <w:r>
         <w:rPr>
           <w:rStyle w:val="CommentReference"/>
         </w:rPr>
-        <w:commentReference w:id="269"/>
-      </w:r>
-      <w:ins w:id="270" w:author="Microsoft Office User" w:date="2017-01-28T14:22:00Z">
+        <w:commentReference w:id="271"/>
+      </w:r>
+      <w:ins w:id="272" w:author="Microsoft Office User" w:date="2017-01-28T14:22:00Z">
         <w:r>
           <w:rPr>
             <w:color w:val="000000" w:themeColor="text1"/>
@@ -3466,13 +3980,13 @@
     <w:p>
       <w:pPr>
         <w:rPr>
-          <w:ins w:id="271" w:author="Microsoft Office User" w:date="2017-01-28T14:12:00Z"/>
+          <w:ins w:id="273" w:author="Microsoft Office User" w:date="2017-01-28T14:12:00Z"/>
           <w:b/>
           <w:sz w:val="36"/>
           <w:u w:val="single"/>
         </w:rPr>
       </w:pPr>
-      <w:ins w:id="272" w:author="Microsoft Office User" w:date="2017-01-28T14:13:00Z">
+      <w:ins w:id="274" w:author="Microsoft Office User" w:date="2017-01-28T14:13:00Z">
         <w:r>
           <w:rPr>
             <w:b/>
@@ -3486,11 +4000,11 @@
     <w:p>
       <w:pPr>
         <w:rPr>
-          <w:del w:id="273" w:author="Microsoft Office User" w:date="2017-02-13T10:51:00Z"/>
-          <w:color w:val="000000" w:themeColor="text1"/>
-        </w:rPr>
-      </w:pPr>
-      <w:ins w:id="274" w:author="Microsoft Office User" w:date="2017-02-13T11:10:00Z">
+          <w:del w:id="275" w:author="Microsoft Office User" w:date="2017-02-13T10:51:00Z"/>
+          <w:color w:val="000000" w:themeColor="text1"/>
+        </w:rPr>
+      </w:pPr>
+      <w:ins w:id="276" w:author="Microsoft Office User" w:date="2017-02-13T11:10:00Z">
         <w:r>
           <w:rPr>
             <w:color w:val="000000" w:themeColor="text1"/>
@@ -3498,7 +4012,7 @@
           <w:t xml:space="preserve">Chronic glucocorticoid treatment is known to </w:t>
         </w:r>
       </w:ins>
-      <w:ins w:id="275" w:author="Microsoft Office User" w:date="2017-02-13T11:12:00Z">
+      <w:ins w:id="277" w:author="Microsoft Office User" w:date="2017-02-13T11:12:00Z">
         <w:r>
           <w:rPr>
             <w:color w:val="000000" w:themeColor="text1"/>
@@ -3506,7 +4020,7 @@
           <w:t xml:space="preserve">cause or at least </w:t>
         </w:r>
       </w:ins>
-      <w:ins w:id="276" w:author="Microsoft Office User" w:date="2017-02-13T11:10:00Z">
+      <w:ins w:id="278" w:author="Microsoft Office User" w:date="2017-02-13T11:10:00Z">
         <w:r>
           <w:rPr>
             <w:color w:val="000000" w:themeColor="text1"/>
@@ -3514,7 +4028,7 @@
           <w:t xml:space="preserve">be </w:t>
         </w:r>
       </w:ins>
-      <w:ins w:id="277" w:author="Microsoft Office User" w:date="2017-02-13T11:11:00Z">
+      <w:ins w:id="279" w:author="Microsoft Office User" w:date="2017-02-13T11:11:00Z">
         <w:r>
           <w:rPr>
             <w:color w:val="000000" w:themeColor="text1"/>
@@ -3522,7 +4036,7 @@
           <w:t>associate</w:t>
         </w:r>
       </w:ins>
-      <w:ins w:id="278" w:author="Microsoft Office User" w:date="2017-02-13T11:10:00Z">
+      <w:ins w:id="280" w:author="Microsoft Office User" w:date="2017-02-13T11:10:00Z">
         <w:r>
           <w:rPr>
             <w:color w:val="000000" w:themeColor="text1"/>
@@ -3530,7 +4044,7 @@
           <w:t>d with</w:t>
         </w:r>
       </w:ins>
-      <w:ins w:id="279" w:author="Microsoft Office User" w:date="2017-02-13T11:11:00Z">
+      <w:ins w:id="281" w:author="Microsoft Office User" w:date="2017-02-13T11:11:00Z">
         <w:r>
           <w:rPr>
             <w:color w:val="000000" w:themeColor="text1"/>
@@ -3538,7 +4052,7 @@
           <w:t xml:space="preserve"> many</w:t>
         </w:r>
       </w:ins>
-      <w:ins w:id="280" w:author="Microsoft Office User" w:date="2017-02-13T11:10:00Z">
+      <w:ins w:id="282" w:author="Microsoft Office User" w:date="2017-02-13T11:10:00Z">
         <w:r>
           <w:rPr>
             <w:color w:val="000000" w:themeColor="text1"/>
@@ -3546,7 +4060,7 @@
           <w:t xml:space="preserve"> </w:t>
         </w:r>
       </w:ins>
-      <w:ins w:id="281" w:author="Microsoft Office User" w:date="2017-02-13T11:11:00Z">
+      <w:ins w:id="283" w:author="Microsoft Office User" w:date="2017-02-13T11:11:00Z">
         <w:r>
           <w:rPr>
             <w:color w:val="000000" w:themeColor="text1"/>
@@ -3554,14 +4068,14 @@
           <w:t>co-morbidities such as</w:t>
         </w:r>
       </w:ins>
-      <w:ins w:id="282" w:author="Microsoft Office User" w:date="2017-02-13T11:13:00Z">
+      <w:ins w:id="284" w:author="Microsoft Office User" w:date="2017-02-13T11:13:00Z">
         <w:r>
           <w:rPr>
             <w:color w:val="000000" w:themeColor="text1"/>
           </w:rPr>
           <w:t xml:space="preserve"> increased fat </w:t>
         </w:r>
-        <w:commentRangeStart w:id="283"/>
+        <w:commentRangeStart w:id="285"/>
         <w:r>
           <w:rPr>
             <w:color w:val="000000" w:themeColor="text1"/>
@@ -3569,23 +4083,23 @@
           <w:t>mass</w:t>
         </w:r>
       </w:ins>
-      <w:commentRangeEnd w:id="283"/>
-      <w:ins w:id="284" w:author="Microsoft Office User" w:date="2017-02-13T11:30:00Z">
+      <w:commentRangeEnd w:id="285"/>
+      <w:ins w:id="286" w:author="Microsoft Office User" w:date="2017-02-13T11:30:00Z">
         <w:r>
           <w:rPr>
             <w:rStyle w:val="CommentReference"/>
           </w:rPr>
-          <w:commentReference w:id="283"/>
-        </w:r>
-      </w:ins>
-      <w:ins w:id="285" w:author="Microsoft Office User" w:date="2017-02-13T11:13:00Z">
+          <w:commentReference w:id="285"/>
+        </w:r>
+      </w:ins>
+      <w:ins w:id="287" w:author="Microsoft Office User" w:date="2017-02-13T11:13:00Z">
         <w:r>
           <w:rPr>
             <w:color w:val="000000" w:themeColor="text1"/>
           </w:rPr>
           <w:t xml:space="preserve">, decreased </w:t>
         </w:r>
-        <w:commentRangeStart w:id="286"/>
+        <w:commentRangeStart w:id="288"/>
         <w:r>
           <w:rPr>
             <w:color w:val="000000" w:themeColor="text1"/>
@@ -3593,16 +4107,16 @@
           <w:t>muscle</w:t>
         </w:r>
       </w:ins>
-      <w:commentRangeEnd w:id="286"/>
-      <w:ins w:id="287" w:author="Microsoft Office User" w:date="2017-02-13T11:30:00Z">
+      <w:commentRangeEnd w:id="288"/>
+      <w:ins w:id="289" w:author="Microsoft Office User" w:date="2017-02-13T11:30:00Z">
         <w:r>
           <w:rPr>
             <w:rStyle w:val="CommentReference"/>
           </w:rPr>
-          <w:commentReference w:id="286"/>
-        </w:r>
-      </w:ins>
-      <w:ins w:id="288" w:author="Microsoft Office User" w:date="2017-02-13T11:13:00Z">
+          <w:commentReference w:id="288"/>
+        </w:r>
+      </w:ins>
+      <w:ins w:id="290" w:author="Microsoft Office User" w:date="2017-02-13T11:13:00Z">
         <w:r>
           <w:rPr>
             <w:color w:val="000000" w:themeColor="text1"/>
@@ -3610,14 +4124,14 @@
           <w:t xml:space="preserve"> mass,</w:t>
         </w:r>
       </w:ins>
-      <w:ins w:id="289" w:author="Microsoft Office User" w:date="2017-02-13T11:11:00Z">
+      <w:ins w:id="291" w:author="Microsoft Office User" w:date="2017-02-13T11:11:00Z">
         <w:r>
           <w:rPr>
             <w:color w:val="000000" w:themeColor="text1"/>
           </w:rPr>
           <w:t xml:space="preserve"> insulin </w:t>
         </w:r>
-        <w:commentRangeStart w:id="290"/>
+        <w:commentRangeStart w:id="292"/>
         <w:r>
           <w:rPr>
             <w:color w:val="000000" w:themeColor="text1"/>
@@ -3625,16 +4139,16 @@
           <w:t>resistance</w:t>
         </w:r>
       </w:ins>
-      <w:commentRangeEnd w:id="290"/>
-      <w:ins w:id="291" w:author="Microsoft Office User" w:date="2017-02-13T11:30:00Z">
+      <w:commentRangeEnd w:id="292"/>
+      <w:ins w:id="293" w:author="Microsoft Office User" w:date="2017-02-13T11:30:00Z">
         <w:r>
           <w:rPr>
             <w:rStyle w:val="CommentReference"/>
           </w:rPr>
-          <w:commentReference w:id="290"/>
-        </w:r>
-      </w:ins>
-      <w:ins w:id="292" w:author="Microsoft Office User" w:date="2017-02-13T11:11:00Z">
+          <w:commentReference w:id="292"/>
+        </w:r>
+      </w:ins>
+      <w:ins w:id="294" w:author="Microsoft Office User" w:date="2017-02-13T11:11:00Z">
         <w:r>
           <w:rPr>
             <w:color w:val="000000" w:themeColor="text1"/>
@@ -3642,7 +4156,7 @@
           <w:t xml:space="preserve"> and</w:t>
         </w:r>
       </w:ins>
-      <w:ins w:id="293" w:author="Microsoft Office User" w:date="2017-02-13T11:12:00Z">
+      <w:ins w:id="295" w:author="Microsoft Office User" w:date="2017-02-13T11:12:00Z">
         <w:r>
           <w:rPr>
             <w:color w:val="000000" w:themeColor="text1"/>
@@ -3650,14 +4164,14 @@
           <w:t xml:space="preserve"> non-alcoholic</w:t>
         </w:r>
       </w:ins>
-      <w:ins w:id="294" w:author="Microsoft Office User" w:date="2017-02-13T11:11:00Z">
+      <w:ins w:id="296" w:author="Microsoft Office User" w:date="2017-02-13T11:11:00Z">
         <w:r>
           <w:rPr>
             <w:color w:val="000000" w:themeColor="text1"/>
           </w:rPr>
           <w:t xml:space="preserve"> </w:t>
         </w:r>
-        <w:commentRangeStart w:id="295"/>
+        <w:commentRangeStart w:id="297"/>
         <w:r>
           <w:rPr>
             <w:color w:val="000000" w:themeColor="text1"/>
@@ -3665,16 +4179,16 @@
           <w:t>fatty</w:t>
         </w:r>
       </w:ins>
-      <w:commentRangeEnd w:id="295"/>
-      <w:ins w:id="296" w:author="Microsoft Office User" w:date="2017-02-13T11:30:00Z">
+      <w:commentRangeEnd w:id="297"/>
+      <w:ins w:id="298" w:author="Microsoft Office User" w:date="2017-02-13T11:30:00Z">
         <w:r>
           <w:rPr>
             <w:rStyle w:val="CommentReference"/>
           </w:rPr>
-          <w:commentReference w:id="295"/>
-        </w:r>
-      </w:ins>
-      <w:ins w:id="297" w:author="Microsoft Office User" w:date="2017-02-13T11:11:00Z">
+          <w:commentReference w:id="297"/>
+        </w:r>
+      </w:ins>
+      <w:ins w:id="299" w:author="Microsoft Office User" w:date="2017-02-13T11:11:00Z">
         <w:r>
           <w:rPr>
             <w:color w:val="000000" w:themeColor="text1"/>
@@ -3682,7 +4196,7 @@
           <w:t xml:space="preserve"> liver </w:t>
         </w:r>
       </w:ins>
-      <w:ins w:id="298" w:author="Microsoft Office User" w:date="2017-02-13T11:12:00Z">
+      <w:ins w:id="300" w:author="Microsoft Office User" w:date="2017-02-13T11:12:00Z">
         <w:r>
           <w:rPr>
             <w:color w:val="000000" w:themeColor="text1"/>
@@ -3690,7 +4204,7 @@
           <w:t>disease (NAFLD)</w:t>
         </w:r>
       </w:ins>
-      <w:ins w:id="299" w:author="Microsoft Office User" w:date="2017-02-13T11:14:00Z">
+      <w:ins w:id="301" w:author="Microsoft Office User" w:date="2017-02-13T11:14:00Z">
         <w:r>
           <w:rPr>
             <w:color w:val="000000" w:themeColor="text1"/>
@@ -3703,8 +4217,6 @@
           </w:rPr>
           <w:t>l of which can have a negative e</w:t>
         </w:r>
-        <w:bookmarkStart w:id="300" w:name="_GoBack"/>
-        <w:bookmarkEnd w:id="300"/>
         <w:r>
           <w:rPr>
             <w:color w:val="000000" w:themeColor="text1"/>
@@ -3712,7 +4224,7 @@
           <w:t xml:space="preserve">ffect on metabolism. These side effects are similar those seen in obesity; however, the combination of chronically elevated glucocorticoids in the context of obesity has not assessed. Here we show that </w:t>
         </w:r>
       </w:ins>
-      <w:ins w:id="301" w:author="Microsoft Office User" w:date="2017-02-13T11:18:00Z">
+      <w:ins w:id="302" w:author="Microsoft Office User" w:date="2017-02-13T11:18:00Z">
         <w:r>
           <w:rPr>
             <w:color w:val="000000" w:themeColor="text1"/>
@@ -3720,7 +4232,7 @@
           <w:t xml:space="preserve">glucocorticoid-induced </w:t>
         </w:r>
       </w:ins>
-      <w:ins w:id="302" w:author="Microsoft Office User" w:date="2017-02-13T11:14:00Z">
+      <w:ins w:id="303" w:author="Microsoft Office User" w:date="2017-02-13T11:14:00Z">
         <w:r>
           <w:rPr>
             <w:color w:val="000000" w:themeColor="text1"/>
@@ -3728,7 +4240,7 @@
           <w:t>symptoms</w:t>
         </w:r>
       </w:ins>
-      <w:ins w:id="303" w:author="Microsoft Office User" w:date="2017-02-13T11:17:00Z">
+      <w:ins w:id="304" w:author="Microsoft Office User" w:date="2017-02-13T11:17:00Z">
         <w:r>
           <w:rPr>
             <w:color w:val="000000" w:themeColor="text1"/>
@@ -3736,7 +4248,7 @@
           <w:t xml:space="preserve"> </w:t>
         </w:r>
       </w:ins>
-      <w:ins w:id="304" w:author="Microsoft Office User" w:date="2017-02-13T11:18:00Z">
+      <w:ins w:id="305" w:author="Microsoft Office User" w:date="2017-02-13T11:18:00Z">
         <w:r>
           <w:rPr>
             <w:color w:val="000000" w:themeColor="text1"/>
@@ -3744,7 +4256,7 @@
           <w:t xml:space="preserve">are </w:t>
         </w:r>
       </w:ins>
-      <w:ins w:id="305" w:author="Microsoft Office User" w:date="2017-02-13T11:17:00Z">
+      <w:ins w:id="306" w:author="Microsoft Office User" w:date="2017-02-13T11:17:00Z">
         <w:r>
           <w:rPr>
             <w:color w:val="000000" w:themeColor="text1"/>
@@ -3752,7 +4264,7 @@
           <w:t xml:space="preserve">exacerbated when </w:t>
         </w:r>
       </w:ins>
-      <w:ins w:id="306" w:author="Microsoft Office User" w:date="2017-02-13T11:18:00Z">
+      <w:ins w:id="307" w:author="Microsoft Office User" w:date="2017-02-13T11:18:00Z">
         <w:r>
           <w:rPr>
             <w:color w:val="000000" w:themeColor="text1"/>
@@ -3764,15 +4276,7 @@
     <w:p>
       <w:pPr>
         <w:rPr>
-          <w:ins w:id="307" w:author="Microsoft Office User" w:date="2017-02-13T11:19:00Z"/>
-          <w:color w:val="000000" w:themeColor="text1"/>
-        </w:rPr>
-      </w:pPr>
-    </w:p>
-    <w:p>
-      <w:pPr>
-        <w:rPr>
-          <w:ins w:id="308" w:author="Microsoft Office User" w:date="2017-02-13T11:22:00Z"/>
+          <w:ins w:id="308" w:author="Microsoft Office User" w:date="2017-02-13T11:19:00Z"/>
           <w:color w:val="000000" w:themeColor="text1"/>
         </w:rPr>
       </w:pPr>
@@ -3784,7 +4288,15 @@
           <w:color w:val="000000" w:themeColor="text1"/>
         </w:rPr>
       </w:pPr>
-      <w:ins w:id="310" w:author="Microsoft Office User" w:date="2017-02-13T11:22:00Z">
+    </w:p>
+    <w:p>
+      <w:pPr>
+        <w:rPr>
+          <w:ins w:id="310" w:author="Microsoft Office User" w:date="2017-02-13T11:22:00Z"/>
+          <w:color w:val="000000" w:themeColor="text1"/>
+        </w:rPr>
+      </w:pPr>
+      <w:ins w:id="311" w:author="Microsoft Office User" w:date="2017-02-13T11:22:00Z">
         <w:r>
           <w:rPr>
             <w:color w:val="000000" w:themeColor="text1"/>
@@ -3792,26 +4304,26 @@
           <w:t xml:space="preserve">Obese patients with Cushing’s disease were found to have a higher BMI </w:t>
         </w:r>
       </w:ins>
-      <w:ins w:id="311" w:author="Microsoft Office User" w:date="2017-02-13T11:23:00Z">
+      <w:ins w:id="312" w:author="Microsoft Office User" w:date="2017-02-13T11:23:00Z">
         <w:r>
           <w:rPr>
             <w:color w:val="000000" w:themeColor="text1"/>
           </w:rPr>
           <w:t xml:space="preserve">than </w:t>
         </w:r>
-        <w:commentRangeStart w:id="312"/>
+        <w:commentRangeStart w:id="313"/>
         <w:r>
           <w:rPr>
             <w:color w:val="000000" w:themeColor="text1"/>
           </w:rPr>
           <w:t>obese</w:t>
         </w:r>
-        <w:commentRangeEnd w:id="312"/>
+        <w:commentRangeEnd w:id="313"/>
         <w:r>
           <w:rPr>
             <w:rStyle w:val="CommentReference"/>
           </w:rPr>
-          <w:commentReference w:id="312"/>
+          <w:commentReference w:id="313"/>
         </w:r>
         <w:r>
           <w:rPr>
@@ -3820,7 +4332,7 @@
           <w:t xml:space="preserve"> control patients and this was paired with increases in HOMA-IR</w:t>
         </w:r>
       </w:ins>
-      <w:ins w:id="313" w:author="Microsoft Office User" w:date="2017-02-13T11:24:00Z">
+      <w:ins w:id="314" w:author="Microsoft Office User" w:date="2017-02-13T11:24:00Z">
         <w:r>
           <w:rPr>
             <w:color w:val="000000" w:themeColor="text1"/>
@@ -3840,7 +4352,7 @@
           <w:t xml:space="preserve"> increases in the liver enzyme ALT, a marker of liver disease.</w:t>
         </w:r>
       </w:ins>
-      <w:ins w:id="314" w:author="Microsoft Office User" w:date="2017-02-13T11:25:00Z">
+      <w:ins w:id="315" w:author="Microsoft Office User" w:date="2017-02-13T11:25:00Z">
         <w:r>
           <w:rPr>
             <w:color w:val="000000" w:themeColor="text1"/>
@@ -3848,7 +4360,7 @@
           <w:t xml:space="preserve"> However, it is impossible to determine the physiological status of the patients before they got a tumor; therefore, we cannot discern whether obesity was present prior to tumor development or </w:t>
         </w:r>
       </w:ins>
-      <w:ins w:id="315" w:author="Microsoft Office User" w:date="2017-02-13T11:28:00Z">
+      <w:ins w:id="316" w:author="Microsoft Office User" w:date="2017-02-13T11:28:00Z">
         <w:r>
           <w:rPr>
             <w:color w:val="000000" w:themeColor="text1"/>
@@ -3856,7 +4368,7 @@
           <w:t>after</w:t>
         </w:r>
       </w:ins>
-      <w:ins w:id="316" w:author="Microsoft Office User" w:date="2017-02-13T11:29:00Z">
+      <w:ins w:id="317" w:author="Microsoft Office User" w:date="2017-02-13T11:29:00Z">
         <w:r>
           <w:rPr>
             <w:color w:val="000000" w:themeColor="text1"/>
@@ -3864,7 +4376,7 @@
           <w:t xml:space="preserve"> tumor development</w:t>
         </w:r>
       </w:ins>
-      <w:ins w:id="317" w:author="Microsoft Office User" w:date="2017-02-13T11:28:00Z">
+      <w:ins w:id="318" w:author="Microsoft Office User" w:date="2017-02-13T11:28:00Z">
         <w:r>
           <w:rPr>
             <w:color w:val="000000" w:themeColor="text1"/>
@@ -3872,7 +4384,7 @@
           <w:t xml:space="preserve">, </w:t>
         </w:r>
       </w:ins>
-      <w:ins w:id="318" w:author="Microsoft Office User" w:date="2017-02-13T11:29:00Z">
+      <w:ins w:id="319" w:author="Microsoft Office User" w:date="2017-02-13T11:29:00Z">
         <w:r>
           <w:rPr>
             <w:color w:val="000000" w:themeColor="text1"/>
@@ -3880,7 +4392,7 @@
           <w:t xml:space="preserve">possibly as a result of the disease and </w:t>
         </w:r>
       </w:ins>
-      <w:ins w:id="319" w:author="Microsoft Office User" w:date="2017-02-13T11:28:00Z">
+      <w:ins w:id="320" w:author="Microsoft Office User" w:date="2017-02-13T11:28:00Z">
         <w:r>
           <w:rPr>
             <w:color w:val="000000" w:themeColor="text1"/>
@@ -3888,7 +4400,7 @@
           <w:t>contributing to the worsening</w:t>
         </w:r>
       </w:ins>
-      <w:ins w:id="320" w:author="Microsoft Office User" w:date="2017-02-13T11:29:00Z">
+      <w:ins w:id="321" w:author="Microsoft Office User" w:date="2017-02-13T11:29:00Z">
         <w:r>
           <w:rPr>
             <w:color w:val="000000" w:themeColor="text1"/>
@@ -3896,7 +4408,7 @@
           <w:t xml:space="preserve"> of </w:t>
         </w:r>
       </w:ins>
-      <w:ins w:id="321" w:author="Microsoft Office User" w:date="2017-02-13T11:30:00Z">
+      <w:ins w:id="322" w:author="Microsoft Office User" w:date="2017-02-13T11:30:00Z">
         <w:r>
           <w:rPr>
             <w:color w:val="000000" w:themeColor="text1"/>
@@ -3904,7 +4416,7 @@
           <w:t>comorbidities</w:t>
         </w:r>
       </w:ins>
-      <w:ins w:id="322" w:author="Microsoft Office User" w:date="2017-02-13T11:29:00Z">
+      <w:ins w:id="323" w:author="Microsoft Office User" w:date="2017-02-13T11:29:00Z">
         <w:r>
           <w:rPr>
             <w:color w:val="000000" w:themeColor="text1"/>
@@ -3912,22 +4424,81 @@
           <w:t>.</w:t>
         </w:r>
       </w:ins>
-    </w:p>
-    <w:p>
-      <w:pPr>
-        <w:rPr>
-          <w:ins w:id="323" w:author="Microsoft Office User" w:date="2017-02-13T11:19:00Z"/>
-          <w:color w:val="000000" w:themeColor="text1"/>
-        </w:rPr>
-      </w:pPr>
-    </w:p>
-    <w:p>
-      <w:pPr>
-        <w:rPr>
-          <w:color w:val="000000" w:themeColor="text1"/>
-        </w:rPr>
-      </w:pPr>
-      <w:ins w:id="324" w:author="Microsoft Office User" w:date="2017-02-13T11:20:00Z">
+      <w:ins w:id="324" w:author="Microsoft Office User" w:date="2017-02-13T11:34:00Z">
+        <w:r>
+          <w:rPr>
+            <w:color w:val="000000" w:themeColor="text1"/>
+          </w:rPr>
+          <w:t xml:space="preserve"> </w:t>
+        </w:r>
+      </w:ins>
+      <w:ins w:id="325" w:author="Microsoft Office User" w:date="2017-02-13T11:35:00Z">
+        <w:r>
+          <w:rPr>
+            <w:color w:val="000000" w:themeColor="text1"/>
+          </w:rPr>
+          <w:t xml:space="preserve">For this reason, </w:t>
+        </w:r>
+      </w:ins>
+      <w:ins w:id="326" w:author="Microsoft Office User" w:date="2017-02-13T11:34:00Z">
+        <w:r>
+          <w:rPr>
+            <w:color w:val="000000" w:themeColor="text1"/>
+          </w:rPr>
+          <w:t>we designed a mouse study</w:t>
+        </w:r>
+      </w:ins>
+      <w:ins w:id="327" w:author="Microsoft Office User" w:date="2017-02-13T11:35:00Z">
+        <w:r>
+          <w:rPr>
+            <w:color w:val="000000" w:themeColor="text1"/>
+          </w:rPr>
+          <w:t xml:space="preserve"> t</w:t>
+        </w:r>
+        <w:r>
+          <w:rPr>
+            <w:color w:val="000000" w:themeColor="text1"/>
+          </w:rPr>
+          <w:t xml:space="preserve">o investigate whether being obese prior to </w:t>
+        </w:r>
+        <w:r>
+          <w:rPr>
+            <w:color w:val="000000" w:themeColor="text1"/>
+          </w:rPr>
+          <w:t xml:space="preserve">glucocorticoid </w:t>
+        </w:r>
+        <w:r>
+          <w:rPr>
+            <w:color w:val="000000" w:themeColor="text1"/>
+          </w:rPr>
+          <w:t>treatment leads to worsened outcomes</w:t>
+        </w:r>
+        <w:bookmarkStart w:id="328" w:name="_GoBack"/>
+        <w:bookmarkEnd w:id="328"/>
+        <w:r>
+          <w:rPr>
+            <w:color w:val="000000" w:themeColor="text1"/>
+          </w:rPr>
+          <w:t>.</w:t>
+        </w:r>
+      </w:ins>
+    </w:p>
+    <w:p>
+      <w:pPr>
+        <w:rPr>
+          <w:ins w:id="329" w:author="Microsoft Office User" w:date="2017-02-13T11:19:00Z"/>
+          <w:color w:val="000000" w:themeColor="text1"/>
+        </w:rPr>
+      </w:pPr>
+    </w:p>
+    <w:p>
+      <w:pPr>
+        <w:rPr>
+          <w:ins w:id="330" w:author="Microsoft Office User" w:date="2017-02-13T11:32:00Z"/>
+          <w:color w:val="000000" w:themeColor="text1"/>
+        </w:rPr>
+      </w:pPr>
+      <w:ins w:id="331" w:author="Microsoft Office User" w:date="2017-02-13T11:20:00Z">
         <w:r>
           <w:rPr>
             <w:color w:val="000000" w:themeColor="text1"/>
@@ -3935,7 +4506,7 @@
           <w:t>HFD, dexamethasone-treated mice had hyperglycemia</w:t>
         </w:r>
       </w:ins>
-      <w:ins w:id="325" w:author="Microsoft Office User" w:date="2017-02-13T11:21:00Z">
+      <w:ins w:id="332" w:author="Microsoft Office User" w:date="2017-02-13T11:21:00Z">
         <w:r>
           <w:rPr>
             <w:color w:val="000000" w:themeColor="text1"/>
@@ -3943,15 +4514,52 @@
           <w:t xml:space="preserve">, which was not present in any of the other groups, as well as severe insulin resistance. </w:t>
         </w:r>
       </w:ins>
-    </w:p>
-    <w:p>
-      <w:pPr>
-        <w:rPr>
-          <w:ins w:id="326" w:author="Microsoft Office User" w:date="2017-02-13T10:51:00Z"/>
-          <w:color w:val="000000" w:themeColor="text1"/>
-        </w:rPr>
-      </w:pPr>
-      <w:ins w:id="327" w:author="Microsoft Office User" w:date="2017-02-13T10:26:00Z">
+      <w:commentRangeStart w:id="333"/>
+      <w:ins w:id="334" w:author="Microsoft Office User" w:date="2017-02-13T11:38:00Z">
+        <w:r>
+          <w:rPr>
+            <w:color w:val="000000" w:themeColor="text1"/>
+          </w:rPr>
+          <w:t>Clamp</w:t>
+        </w:r>
+        <w:commentRangeEnd w:id="333"/>
+        <w:r>
+          <w:rPr>
+            <w:rStyle w:val="CommentReference"/>
+          </w:rPr>
+          <w:commentReference w:id="333"/>
+        </w:r>
+        <w:r>
+          <w:rPr>
+            <w:color w:val="000000" w:themeColor="text1"/>
+          </w:rPr>
+          <w:t xml:space="preserve"> </w:t>
+        </w:r>
+        <w:proofErr w:type="gramStart"/>
+        <w:r>
+          <w:rPr>
+            <w:color w:val="000000" w:themeColor="text1"/>
+          </w:rPr>
+          <w:t>data..</w:t>
+        </w:r>
+      </w:ins>
+      <w:proofErr w:type="gramEnd"/>
+    </w:p>
+    <w:p>
+      <w:pPr>
+        <w:rPr>
+          <w:color w:val="000000" w:themeColor="text1"/>
+        </w:rPr>
+      </w:pPr>
+    </w:p>
+    <w:p>
+      <w:pPr>
+        <w:rPr>
+          <w:ins w:id="335" w:author="Microsoft Office User" w:date="2017-02-13T10:51:00Z"/>
+          <w:color w:val="000000" w:themeColor="text1"/>
+        </w:rPr>
+      </w:pPr>
+      <w:ins w:id="336" w:author="Microsoft Office User" w:date="2017-02-13T10:26:00Z">
         <w:r>
           <w:rPr>
             <w:color w:val="000000" w:themeColor="text1"/>
@@ -3959,7 +4567,7 @@
           <w:t xml:space="preserve">Downregulation of </w:t>
         </w:r>
       </w:ins>
-      <w:ins w:id="328" w:author="Microsoft Office User" w:date="2017-02-13T10:24:00Z">
+      <w:ins w:id="337" w:author="Microsoft Office User" w:date="2017-02-13T10:24:00Z">
         <w:r>
           <w:rPr>
             <w:color w:val="000000" w:themeColor="text1"/>
@@ -3967,7 +4575,7 @@
           <w:t xml:space="preserve">Pde3b </w:t>
         </w:r>
       </w:ins>
-      <w:ins w:id="329" w:author="Microsoft Office User" w:date="2017-02-13T10:26:00Z">
+      <w:ins w:id="338" w:author="Microsoft Office User" w:date="2017-02-13T10:26:00Z">
         <w:r>
           <w:rPr>
             <w:color w:val="000000" w:themeColor="text1"/>
@@ -3994,7 +4602,7 @@
         </w:rPr>
         <w:t>(3)</w:t>
       </w:r>
-      <w:ins w:id="330" w:author="Microsoft Office User" w:date="2017-02-13T10:26:00Z">
+      <w:ins w:id="339" w:author="Microsoft Office User" w:date="2017-02-13T10:26:00Z">
         <w:r>
           <w:rPr>
             <w:color w:val="000000" w:themeColor="text1"/>
@@ -4006,19 +4614,19 @@
     <w:p>
       <w:pPr>
         <w:rPr>
-          <w:ins w:id="331" w:author="Microsoft Office User" w:date="2017-02-13T10:51:00Z"/>
-          <w:color w:val="000000" w:themeColor="text1"/>
-        </w:rPr>
-      </w:pPr>
-    </w:p>
-    <w:p>
-      <w:pPr>
-        <w:rPr>
-          <w:ins w:id="332" w:author="Microsoft Office User" w:date="2017-02-13T10:51:00Z"/>
-          <w:color w:val="000000" w:themeColor="text1"/>
-        </w:rPr>
-      </w:pPr>
-      <w:ins w:id="333" w:author="Microsoft Office User" w:date="2017-02-13T10:51:00Z">
+          <w:ins w:id="340" w:author="Microsoft Office User" w:date="2017-02-13T10:51:00Z"/>
+          <w:color w:val="000000" w:themeColor="text1"/>
+        </w:rPr>
+      </w:pPr>
+    </w:p>
+    <w:p>
+      <w:pPr>
+        <w:rPr>
+          <w:ins w:id="341" w:author="Microsoft Office User" w:date="2017-02-13T10:51:00Z"/>
+          <w:color w:val="000000" w:themeColor="text1"/>
+        </w:rPr>
+      </w:pPr>
+      <w:ins w:id="342" w:author="Microsoft Office User" w:date="2017-02-13T10:51:00Z">
         <w:r>
           <w:rPr>
             <w:color w:val="000000" w:themeColor="text1"/>
@@ -4032,7 +4640,7 @@
           <w:t>Glucocorticoids are a commonly prescribed drug used to treat a multitude of health issues</w:t>
         </w:r>
       </w:ins>
-      <w:ins w:id="334" w:author="Microsoft Office User" w:date="2017-02-13T11:07:00Z">
+      <w:ins w:id="343" w:author="Microsoft Office User" w:date="2017-02-13T11:07:00Z">
         <w:r>
           <w:rPr>
             <w:color w:val="000000" w:themeColor="text1"/>
@@ -4046,7 +4654,7 @@
           <w:t>induce a variety of metabolic side effects</w:t>
         </w:r>
       </w:ins>
-      <w:ins w:id="335" w:author="Microsoft Office User" w:date="2017-02-13T10:51:00Z">
+      <w:ins w:id="344" w:author="Microsoft Office User" w:date="2017-02-13T10:51:00Z">
         <w:r>
           <w:rPr>
             <w:color w:val="000000" w:themeColor="text1"/>
@@ -4054,7 +4662,7 @@
           <w:t>; however, their actions in persons with obesity has not been studied</w:t>
         </w:r>
       </w:ins>
-      <w:ins w:id="336" w:author="Microsoft Office User" w:date="2017-02-13T11:08:00Z">
+      <w:ins w:id="345" w:author="Microsoft Office User" w:date="2017-02-13T11:08:00Z">
         <w:r>
           <w:rPr>
             <w:color w:val="000000" w:themeColor="text1"/>
@@ -4062,7 +4670,7 @@
           <w:t xml:space="preserve"> to date</w:t>
         </w:r>
       </w:ins>
-      <w:ins w:id="337" w:author="Microsoft Office User" w:date="2017-02-13T10:51:00Z">
+      <w:ins w:id="346" w:author="Microsoft Office User" w:date="2017-02-13T10:51:00Z">
         <w:r>
           <w:rPr>
             <w:color w:val="000000" w:themeColor="text1"/>
@@ -4070,7 +4678,7 @@
           <w:t>. The data presented here shows that obesity does in fact pose a greater risk for the harmful co-</w:t>
         </w:r>
       </w:ins>
-      <w:ins w:id="338" w:author="Microsoft Office User" w:date="2017-02-13T10:56:00Z">
+      <w:ins w:id="347" w:author="Microsoft Office User" w:date="2017-02-13T10:56:00Z">
         <w:r>
           <w:rPr>
             <w:color w:val="000000" w:themeColor="text1"/>
@@ -4078,7 +4686,7 @@
           <w:t>morbidities</w:t>
         </w:r>
       </w:ins>
-      <w:ins w:id="339" w:author="Microsoft Office User" w:date="2017-02-13T10:51:00Z">
+      <w:ins w:id="348" w:author="Microsoft Office User" w:date="2017-02-13T10:51:00Z">
         <w:r>
           <w:rPr>
             <w:color w:val="000000" w:themeColor="text1"/>
@@ -4086,7 +4694,7 @@
           <w:t xml:space="preserve"> associated with chronically elevated glucocorticoids</w:t>
         </w:r>
       </w:ins>
-      <w:ins w:id="340" w:author="Microsoft Office User" w:date="2017-02-13T10:52:00Z">
+      <w:ins w:id="349" w:author="Microsoft Office User" w:date="2017-02-13T10:52:00Z">
         <w:r>
           <w:rPr>
             <w:color w:val="000000" w:themeColor="text1"/>
@@ -4094,7 +4702,7 @@
           <w:t xml:space="preserve"> and this should be considered when determining treatment options</w:t>
         </w:r>
       </w:ins>
-      <w:ins w:id="341" w:author="Microsoft Office User" w:date="2017-02-13T10:51:00Z">
+      <w:ins w:id="350" w:author="Microsoft Office User" w:date="2017-02-13T10:51:00Z">
         <w:r>
           <w:rPr>
             <w:color w:val="000000" w:themeColor="text1"/>
@@ -4102,7 +4710,7 @@
           <w:t>.</w:t>
         </w:r>
       </w:ins>
-      <w:ins w:id="342" w:author="Microsoft Office User" w:date="2017-02-13T10:52:00Z">
+      <w:ins w:id="351" w:author="Microsoft Office User" w:date="2017-02-13T10:52:00Z">
         <w:r>
           <w:rPr>
             <w:color w:val="000000" w:themeColor="text1"/>
@@ -4110,15 +4718,23 @@
           <w:t xml:space="preserve"> More work is required in the area to assess whether blocking glucocorticoid</w:t>
         </w:r>
       </w:ins>
-      <w:ins w:id="343" w:author="Microsoft Office User" w:date="2017-02-13T10:54:00Z">
-        <w:r>
-          <w:rPr>
-            <w:color w:val="000000" w:themeColor="text1"/>
-          </w:rPr>
-          <w:t>/lipolytic</w:t>
-        </w:r>
-      </w:ins>
-      <w:ins w:id="344" w:author="Microsoft Office User" w:date="2017-02-13T10:52:00Z">
+      <w:ins w:id="352" w:author="Microsoft Office User" w:date="2017-02-13T10:54:00Z">
+        <w:r>
+          <w:rPr>
+            <w:color w:val="000000" w:themeColor="text1"/>
+          </w:rPr>
+          <w:t>/</w:t>
+        </w:r>
+        <w:proofErr w:type="spellStart"/>
+        <w:r>
+          <w:rPr>
+            <w:color w:val="000000" w:themeColor="text1"/>
+          </w:rPr>
+          <w:t>lipolytic</w:t>
+        </w:r>
+      </w:ins>
+      <w:proofErr w:type="spellEnd"/>
+      <w:ins w:id="353" w:author="Microsoft Office User" w:date="2017-02-13T10:52:00Z">
         <w:r>
           <w:rPr>
             <w:color w:val="000000" w:themeColor="text1"/>
@@ -4126,7 +4742,7 @@
           <w:t xml:space="preserve"> action in the fat tissue</w:t>
         </w:r>
       </w:ins>
-      <w:ins w:id="345" w:author="Microsoft Office User" w:date="2017-02-13T10:54:00Z">
+      <w:ins w:id="354" w:author="Microsoft Office User" w:date="2017-02-13T10:54:00Z">
         <w:r>
           <w:rPr>
             <w:color w:val="000000" w:themeColor="text1"/>
@@ -4134,7 +4750,7 @@
           <w:t xml:space="preserve"> would be beneficial to prevent or enhance recovery of</w:t>
         </w:r>
       </w:ins>
-      <w:ins w:id="346" w:author="Microsoft Office User" w:date="2017-02-13T10:55:00Z">
+      <w:ins w:id="355" w:author="Microsoft Office User" w:date="2017-02-13T10:55:00Z">
         <w:r>
           <w:rPr>
             <w:color w:val="000000" w:themeColor="text1"/>
@@ -4142,7 +4758,7 @@
           <w:t xml:space="preserve"> the afore-mentioned</w:t>
         </w:r>
       </w:ins>
-      <w:ins w:id="347" w:author="Microsoft Office User" w:date="2017-02-13T10:54:00Z">
+      <w:ins w:id="356" w:author="Microsoft Office User" w:date="2017-02-13T10:54:00Z">
         <w:r>
           <w:rPr>
             <w:color w:val="000000" w:themeColor="text1"/>
@@ -4342,7 +4958,15 @@
         <w:annotationRef/>
       </w:r>
       <w:r>
-        <w:t>Taken partially from hatfield paper</w:t>
+        <w:t xml:space="preserve">Taken partially from </w:t>
+      </w:r>
+      <w:proofErr w:type="spellStart"/>
+      <w:r>
+        <w:t>hatfield</w:t>
+      </w:r>
+      <w:proofErr w:type="spellEnd"/>
+      <w:r>
+        <w:t xml:space="preserve"> paper</w:t>
       </w:r>
     </w:p>
   </w:comment>
@@ -4376,7 +5000,15 @@
         <w:annotationRef/>
       </w:r>
       <w:r>
-        <w:t>Should say something about how there was no significant differences in BMI in the control vs cushings group (p=</w:t>
+        <w:t xml:space="preserve">Should say something about how there was no significant differences in BMI in the control vs </w:t>
+      </w:r>
+      <w:proofErr w:type="spellStart"/>
+      <w:r>
+        <w:t>cushings</w:t>
+      </w:r>
+      <w:proofErr w:type="spellEnd"/>
+      <w:r>
+        <w:t xml:space="preserve"> group (p=</w:t>
       </w:r>
       <w:r>
         <w:rPr>
@@ -4416,7 +5048,7 @@
       </w:r>
     </w:p>
   </w:comment>
-  <w:comment w:id="228" w:author="Microsoft Office User" w:date="2017-01-20T01:37:00Z" w:initials="Office">
+  <w:comment w:id="231" w:author="Microsoft Office User" w:date="2017-01-28T14:03:00Z" w:initials="Office">
     <w:p>
       <w:pPr>
         <w:pStyle w:val="CommentText"/>
@@ -4428,27 +5060,11 @@
         <w:annotationRef/>
       </w:r>
       <w:r>
-        <w:t>May need to move this to discussion section</w:t>
+        <w:t>Insert citation</w:t>
       </w:r>
     </w:p>
   </w:comment>
-  <w:comment w:id="229" w:author="Microsoft Office User" w:date="2017-01-28T14:03:00Z" w:initials="Office">
-    <w:p>
-      <w:pPr>
-        <w:pStyle w:val="CommentText"/>
-      </w:pPr>
-      <w:r>
-        <w:rPr>
-          <w:rStyle w:val="CommentReference"/>
-        </w:rPr>
-        <w:annotationRef/>
-      </w:r>
-      <w:r>
-        <w:t>Insert citation</w:t>
-      </w:r>
-    </w:p>
-  </w:comment>
-  <w:comment w:id="230" w:author="Dave Bridges" w:date="2017-01-24T16:57:00Z" w:initials="DB">
+  <w:comment w:id="232" w:author="Dave Bridges" w:date="2017-01-24T16:57:00Z" w:initials="DB">
     <w:p>
       <w:pPr>
         <w:rPr>
@@ -4558,7 +5174,7 @@
       </w:pPr>
     </w:p>
   </w:comment>
-  <w:comment w:id="240" w:author="Dave Bridges" w:date="2017-01-20T15:16:00Z" w:initials="DB">
+  <w:comment w:id="242" w:author="Dave Bridges" w:date="2017-01-20T15:16:00Z" w:initials="DB">
     <w:p>
       <w:pPr>
         <w:pStyle w:val="CommentText"/>
@@ -4574,7 +5190,7 @@
       </w:r>
     </w:p>
   </w:comment>
-  <w:comment w:id="242" w:author="Microsoft Office User" w:date="2017-01-28T14:25:00Z" w:initials="Office">
+  <w:comment w:id="244" w:author="Microsoft Office User" w:date="2017-01-28T14:25:00Z" w:initials="Office">
     <w:p>
       <w:pPr>
         <w:pStyle w:val="CommentText"/>
@@ -4590,7 +5206,7 @@
       </w:r>
     </w:p>
   </w:comment>
-  <w:comment w:id="241" w:author="Dave Bridges" w:date="2017-01-24T16:50:00Z" w:initials="DB">
+  <w:comment w:id="243" w:author="Dave Bridges" w:date="2017-01-24T16:50:00Z" w:initials="DB">
     <w:p>
       <w:pPr>
         <w:pStyle w:val="CommentText"/>
@@ -4601,12 +5217,17 @@
         </w:rPr>
         <w:annotationRef/>
       </w:r>
-      <w:r>
-        <w:t>Lets just use ALT, I don’t know that we can make room for AST</w:t>
+      <w:proofErr w:type="spellStart"/>
+      <w:r>
+        <w:t>Lets</w:t>
+      </w:r>
+      <w:proofErr w:type="spellEnd"/>
+      <w:r>
+        <w:t xml:space="preserve"> just use ALT, I don’t know that we can make room for AST</w:t>
       </w:r>
     </w:p>
   </w:comment>
-  <w:comment w:id="243" w:author="Dave Bridges" w:date="2017-01-24T16:51:00Z" w:initials="DB">
+  <w:comment w:id="245" w:author="Dave Bridges" w:date="2017-01-24T16:51:00Z" w:initials="DB">
     <w:p>
       <w:pPr>
         <w:pStyle w:val="CommentText"/>
@@ -4622,7 +5243,7 @@
       </w:r>
     </w:p>
   </w:comment>
-  <w:comment w:id="247" w:author="Microsoft Office User" w:date="2017-01-28T14:25:00Z" w:initials="Office">
+  <w:comment w:id="249" w:author="Microsoft Office User" w:date="2017-01-28T14:25:00Z" w:initials="Office">
     <w:p>
       <w:pPr>
         <w:pStyle w:val="CommentText"/>
@@ -4633,12 +5254,17 @@
         </w:rPr>
         <w:annotationRef/>
       </w:r>
-      <w:r>
-        <w:t>Disucss trichrome findings here.</w:t>
+      <w:proofErr w:type="spellStart"/>
+      <w:r>
+        <w:t>Disucss</w:t>
+      </w:r>
+      <w:proofErr w:type="spellEnd"/>
+      <w:r>
+        <w:t xml:space="preserve"> trichrome findings here.</w:t>
       </w:r>
     </w:p>
   </w:comment>
-  <w:comment w:id="248" w:author="Microsoft Office User" w:date="2017-01-20T01:48:00Z" w:initials="Office">
+  <w:comment w:id="250" w:author="Microsoft Office User" w:date="2017-01-20T01:48:00Z" w:initials="Office">
     <w:p>
       <w:pPr>
         <w:pStyle w:val="CommentText"/>
@@ -4654,7 +5280,7 @@
       </w:r>
     </w:p>
   </w:comment>
-  <w:comment w:id="258" w:author="Microsoft Office User" w:date="2017-01-20T02:11:00Z" w:initials="Office">
+  <w:comment w:id="260" w:author="Microsoft Office User" w:date="2017-01-20T02:11:00Z" w:initials="Office">
     <w:p>
       <w:pPr>
         <w:pStyle w:val="CommentText"/>
@@ -4670,7 +5296,7 @@
       </w:r>
     </w:p>
   </w:comment>
-  <w:comment w:id="259" w:author="Dave Bridges" w:date="2017-01-20T15:16:00Z" w:initials="DB">
+  <w:comment w:id="261" w:author="Dave Bridges" w:date="2017-01-20T15:16:00Z" w:initials="DB">
     <w:p>
       <w:pPr>
         <w:pStyle w:val="CommentText"/>
@@ -4682,11 +5308,19 @@
         <w:annotationRef/>
       </w:r>
       <w:r>
-        <w:t>Talk about fat cell size imflammation stuff</w:t>
+        <w:t xml:space="preserve">Talk about fat cell size </w:t>
+      </w:r>
+      <w:proofErr w:type="spellStart"/>
+      <w:r>
+        <w:t>imflammation</w:t>
+      </w:r>
+      <w:proofErr w:type="spellEnd"/>
+      <w:r>
+        <w:t xml:space="preserve"> stuff</w:t>
       </w:r>
     </w:p>
   </w:comment>
-  <w:comment w:id="264" w:author="Microsoft Office User" w:date="2017-01-28T14:23:00Z" w:initials="Office">
+  <w:comment w:id="266" w:author="Microsoft Office User" w:date="2017-01-28T14:23:00Z" w:initials="Office">
     <w:p>
       <w:pPr>
         <w:pStyle w:val="CommentText"/>
@@ -4699,38 +5333,6 @@
       </w:r>
       <w:r>
         <w:t>Insert p-value</w:t>
-      </w:r>
-    </w:p>
-  </w:comment>
-  <w:comment w:id="267" w:author="Microsoft Office User" w:date="2017-01-28T14:23:00Z" w:initials="Office">
-    <w:p>
-      <w:pPr>
-        <w:pStyle w:val="CommentText"/>
-      </w:pPr>
-      <w:r>
-        <w:rPr>
-          <w:rStyle w:val="CommentReference"/>
-        </w:rPr>
-        <w:annotationRef/>
-      </w:r>
-      <w:r>
-        <w:t>Insert p-value</w:t>
-      </w:r>
-    </w:p>
-  </w:comment>
-  <w:comment w:id="268" w:author="Microsoft Office User" w:date="2017-01-20T14:44:00Z" w:initials="Office">
-    <w:p>
-      <w:pPr>
-        <w:pStyle w:val="CommentText"/>
-      </w:pPr>
-      <w:r>
-        <w:rPr>
-          <w:rStyle w:val="CommentReference"/>
-        </w:rPr>
-        <w:annotationRef/>
-      </w:r>
-      <w:r>
-        <w:t>Will add more here when I get western info for HSL and phosphor proteins</w:t>
       </w:r>
     </w:p>
   </w:comment>
@@ -4750,7 +5352,7 @@
       </w:r>
     </w:p>
   </w:comment>
-  <w:comment w:id="283" w:author="Microsoft Office User" w:date="2017-02-13T11:30:00Z" w:initials="Office">
+  <w:comment w:id="270" w:author="Microsoft Office User" w:date="2017-01-20T14:44:00Z" w:initials="Office">
     <w:p>
       <w:pPr>
         <w:pStyle w:val="CommentText"/>
@@ -4762,11 +5364,43 @@
         <w:annotationRef/>
       </w:r>
       <w:r>
+        <w:t>Will add more here when I get western info for HSL and phosphor proteins</w:t>
+      </w:r>
+    </w:p>
+  </w:comment>
+  <w:comment w:id="271" w:author="Microsoft Office User" w:date="2017-01-28T14:23:00Z" w:initials="Office">
+    <w:p>
+      <w:pPr>
+        <w:pStyle w:val="CommentText"/>
+      </w:pPr>
+      <w:r>
+        <w:rPr>
+          <w:rStyle w:val="CommentReference"/>
+        </w:rPr>
+        <w:annotationRef/>
+      </w:r>
+      <w:r>
+        <w:t>Insert p-value</w:t>
+      </w:r>
+    </w:p>
+  </w:comment>
+  <w:comment w:id="285" w:author="Microsoft Office User" w:date="2017-02-13T11:30:00Z" w:initials="Office">
+    <w:p>
+      <w:pPr>
+        <w:pStyle w:val="CommentText"/>
+      </w:pPr>
+      <w:r>
+        <w:rPr>
+          <w:rStyle w:val="CommentReference"/>
+        </w:rPr>
+        <w:annotationRef/>
+      </w:r>
+      <w:r>
         <w:t>cite</w:t>
       </w:r>
     </w:p>
   </w:comment>
-  <w:comment w:id="286" w:author="Microsoft Office User" w:date="2017-02-13T11:30:00Z" w:initials="Office">
+  <w:comment w:id="288" w:author="Microsoft Office User" w:date="2017-02-13T11:30:00Z" w:initials="Office">
     <w:p>
       <w:pPr>
         <w:pStyle w:val="CommentText"/>
@@ -4782,7 +5416,7 @@
       </w:r>
     </w:p>
   </w:comment>
-  <w:comment w:id="290" w:author="Microsoft Office User" w:date="2017-02-13T11:30:00Z" w:initials="Office">
+  <w:comment w:id="292" w:author="Microsoft Office User" w:date="2017-02-13T11:30:00Z" w:initials="Office">
     <w:p>
       <w:pPr>
         <w:pStyle w:val="CommentText"/>
@@ -4798,7 +5432,7 @@
       </w:r>
     </w:p>
   </w:comment>
-  <w:comment w:id="295" w:author="Microsoft Office User" w:date="2017-02-13T11:30:00Z" w:initials="Office">
+  <w:comment w:id="297" w:author="Microsoft Office User" w:date="2017-02-13T11:30:00Z" w:initials="Office">
     <w:p>
       <w:pPr>
         <w:pStyle w:val="CommentText"/>
@@ -4814,7 +5448,7 @@
       </w:r>
     </w:p>
   </w:comment>
-  <w:comment w:id="312" w:author="Microsoft Office User" w:date="2017-02-13T11:23:00Z" w:initials="Office">
+  <w:comment w:id="313" w:author="Microsoft Office User" w:date="2017-02-13T11:23:00Z" w:initials="Office">
     <w:p>
       <w:pPr>
         <w:pStyle w:val="CommentText"/>
@@ -4826,7 +5460,28 @@
         <w:annotationRef/>
       </w:r>
       <w:r>
-        <w:t>Waist circ</w:t>
+        <w:t xml:space="preserve">Waist </w:t>
+      </w:r>
+      <w:proofErr w:type="spellStart"/>
+      <w:r>
+        <w:t>circ</w:t>
+      </w:r>
+      <w:proofErr w:type="spellEnd"/>
+    </w:p>
+  </w:comment>
+  <w:comment w:id="333" w:author="Microsoft Office User" w:date="2017-02-13T11:38:00Z" w:initials="Office">
+    <w:p>
+      <w:pPr>
+        <w:pStyle w:val="CommentText"/>
+      </w:pPr>
+      <w:r>
+        <w:rPr>
+          <w:rStyle w:val="CommentReference"/>
+        </w:rPr>
+        <w:annotationRef/>
+      </w:r>
+      <w:r>
+        <w:t>Add clamp discussion</w:t>
       </w:r>
     </w:p>
   </w:comment>
@@ -4848,7 +5503,6 @@
   <w15:commentEx w15:paraId="5A197858" w15:done="0"/>
   <w15:commentEx w15:paraId="78BD2B82" w15:done="0"/>
   <w15:commentEx w15:paraId="66EA82FA" w15:done="0"/>
-  <w15:commentEx w15:paraId="507137C1" w15:done="0"/>
   <w15:commentEx w15:paraId="4E55D6FC" w15:done="0"/>
   <w15:commentEx w15:paraId="5E65B0C5" w15:done="0"/>
   <w15:commentEx w15:paraId="74735825" w15:done="0"/>
@@ -4868,6 +5522,7 @@
   <w15:commentEx w15:paraId="142B478D" w15:done="0"/>
   <w15:commentEx w15:paraId="386AD767" w15:done="0"/>
   <w15:commentEx w15:paraId="17FF0754" w15:done="0"/>
+  <w15:commentEx w15:paraId="74E40297" w15:done="0"/>
 </w15:commentsEx>
 </file>
 

</xml_diff>

<commit_message>
Added note about MMPC and MNORC funding
</commit_message>
<xml_diff>
--- a/manuscript/Obesity-Glucocorticoids/Manuscript.docx
+++ b/manuscript/Obesity-Glucocorticoids/Manuscript.docx
@@ -145,49 +145,7 @@
           <w:rPr>
             <w:rFonts w:cs="Times New Roman"/>
           </w:rPr>
-          <w:t xml:space="preserve">The study was approved by the institutional review board of the University of Michigan Medical System. Written informed consent was obtained from all of the patients. Patients were recruited consecutively from those undergoing a </w:t>
-        </w:r>
-        <w:proofErr w:type="spellStart"/>
-        <w:r>
-          <w:rPr>
-            <w:rFonts w:cs="Times New Roman"/>
-          </w:rPr>
-          <w:t>transsphenoidal</w:t>
-        </w:r>
-        <w:proofErr w:type="spellEnd"/>
-        <w:r>
-          <w:rPr>
-            <w:rFonts w:cs="Times New Roman"/>
-          </w:rPr>
-          <w:t xml:space="preserve"> </w:t>
-        </w:r>
-        <w:proofErr w:type="spellStart"/>
-        <w:r>
-          <w:rPr>
-            <w:rFonts w:cs="Times New Roman"/>
-          </w:rPr>
-          <w:t>adenomectomy</w:t>
-        </w:r>
-        <w:proofErr w:type="spellEnd"/>
-        <w:r>
-          <w:rPr>
-            <w:rFonts w:cs="Times New Roman"/>
-          </w:rPr>
-          <w:t xml:space="preserve"> at the University of Michigan for Cushing's disease or nonfunctioning pituitary adenoma over a 12-month period. Exclusion criteria were age &lt;18, current hormone treatment including glucocorticoids, malignancy, inflammatory disease, diabetes type 1 and established pituitary hormone deficiencies. For each patient, a data sheet was completed including, age, sex, anthropometric measurements, diagnosis of hypertension, diabetes, results of blood tests and medications. Fasting blood samples were assayed for glucose (Siemens </w:t>
-        </w:r>
-        <w:proofErr w:type="spellStart"/>
-        <w:r>
-          <w:rPr>
-            <w:rFonts w:cs="Times New Roman"/>
-          </w:rPr>
-          <w:t>Advia</w:t>
-        </w:r>
-        <w:proofErr w:type="spellEnd"/>
-        <w:r>
-          <w:rPr>
-            <w:rFonts w:cs="Times New Roman"/>
-          </w:rPr>
-          <w:t xml:space="preserve"> 1800, Deerfield, IL, USA) and insulin (Life Technologies) as instructed by the manufacturers.</w:t>
+          <w:t>The study was approved by the institutional review board of the University of Michigan Medical System. Written informed consent was obtained from all of the patients. Patients were recruited consecutively from those undergoing a transsphenoidal adenomectomy at the University of Michigan for Cushing's disease or nonfunctioning pituitary adenoma over a 12-month period. Exclusion criteria were age &lt;18, current hormone treatment including glucocorticoids, malignancy, inflammatory disease, diabetes type 1 and established pituitary hormone deficiencies. For each patient, a data sheet was completed including, age, sex, anthropometric measurements, diagnosis of hypertension, diabetes, results of blood tests and medications. Fasting blood samples were assayed for glucose (Siemens Advia 1800, Deerfield, IL, USA) and insulin (Life Technologies) as instructed by the manufacturers.</w:t>
         </w:r>
       </w:ins>
       <w:commentRangeEnd w:id="17"/>
@@ -534,25 +492,7 @@
             <w:color w:val="000000"/>
             <w:shd w:val="clear" w:color="auto" w:fill="FFFFFF"/>
           </w:rPr>
-          <w:t xml:space="preserve">. All animal procedures were approved by the University of Tennessee Health Science Center Institutional Animal Care and Use Committee. Animal body weight and composition was determined weekly using an </w:t>
-        </w:r>
-        <w:proofErr w:type="spellStart"/>
-        <w:r>
-          <w:rPr>
-            <w:rFonts w:ascii="Times New Roman" w:eastAsia="Times New Roman" w:hAnsi="Times New Roman" w:cs="Times New Roman"/>
-            <w:color w:val="000000"/>
-            <w:shd w:val="clear" w:color="auto" w:fill="FFFFFF"/>
-          </w:rPr>
-          <w:t>echoMRI</w:t>
-        </w:r>
-        <w:proofErr w:type="spellEnd"/>
-        <w:r>
-          <w:rPr>
-            <w:rFonts w:ascii="Times New Roman" w:eastAsia="Times New Roman" w:hAnsi="Times New Roman" w:cs="Times New Roman"/>
-            <w:color w:val="000000"/>
-            <w:shd w:val="clear" w:color="auto" w:fill="FFFFFF"/>
-          </w:rPr>
-          <w:t xml:space="preserve"> 2100. Food was weighed weekly, with food intake determined as the decrease in food weight per mouse per week per cage. All mice were provided with access to </w:t>
+          <w:t xml:space="preserve">. All animal procedures were approved by the University of Tennessee Health Science Center Institutional Animal Care and Use Committee. Animal body weight and composition was determined weekly using an echoMRI 2100. Food was weighed weekly, with food intake determined as the decrease in food weight per mouse per week per cage. All mice were provided with access to </w:t>
         </w:r>
       </w:ins>
       <w:ins w:id="45" w:author="Microsoft Office User" w:date="2017-02-02T13:05:00Z">
@@ -629,43 +569,7 @@
             <w:color w:val="000000"/>
             <w:shd w:val="clear" w:color="auto" w:fill="FFFFFF"/>
           </w:rPr>
-          <w:t xml:space="preserve"> treatment, mice were fasted for 16 h and were sacrificed by cervical dislocation at ZT3 after isoflurane anesthesia. Following cervical dislocation, a sagittal incision was made along the medioventral surface of each mouse and the skin was carefully pulled back to expose the subcutaneous fat depots. The incision was extended along the anterior surface of each hind limb to allow careful dissection of the inguinal fat pads. A small incision was then made into the rectus </w:t>
-        </w:r>
-        <w:proofErr w:type="spellStart"/>
-        <w:r>
-          <w:rPr>
-            <w:rFonts w:ascii="Times New Roman" w:eastAsia="Times New Roman" w:hAnsi="Times New Roman" w:cs="Times New Roman"/>
-            <w:color w:val="000000"/>
-            <w:shd w:val="clear" w:color="auto" w:fill="FFFFFF"/>
-          </w:rPr>
-          <w:t>abdominus</w:t>
-        </w:r>
-        <w:proofErr w:type="spellEnd"/>
-        <w:r>
-          <w:rPr>
-            <w:rFonts w:ascii="Times New Roman" w:eastAsia="Times New Roman" w:hAnsi="Times New Roman" w:cs="Times New Roman"/>
-            <w:color w:val="000000"/>
-            <w:shd w:val="clear" w:color="auto" w:fill="FFFFFF"/>
-          </w:rPr>
-          <w:t xml:space="preserve"> muscle to expose the abdominal cavity. The </w:t>
-        </w:r>
-        <w:proofErr w:type="spellStart"/>
-        <w:r>
-          <w:rPr>
-            <w:rFonts w:ascii="Times New Roman" w:eastAsia="Times New Roman" w:hAnsi="Times New Roman" w:cs="Times New Roman"/>
-            <w:color w:val="000000"/>
-            <w:shd w:val="clear" w:color="auto" w:fill="FFFFFF"/>
-          </w:rPr>
-          <w:t>epididymal</w:t>
-        </w:r>
-        <w:proofErr w:type="spellEnd"/>
-        <w:r>
-          <w:rPr>
-            <w:rFonts w:ascii="Times New Roman" w:eastAsia="Times New Roman" w:hAnsi="Times New Roman" w:cs="Times New Roman"/>
-            <w:color w:val="000000"/>
-            <w:shd w:val="clear" w:color="auto" w:fill="FFFFFF"/>
-          </w:rPr>
-          <w:t xml:space="preserve"> fat pads were identified and carefully dissected out. The right fat pads from each mouse were weighed and snap frozen in liquid nitrogen for later analysis</w:t>
+          <w:t xml:space="preserve"> treatment, mice were fasted for 16 h and were sacrificed by cervical dislocation at ZT3 after isoflurane anesthesia. Following cervical dislocation, a sagittal incision was made along the medioventral surface of each mouse and the skin was carefully pulled back to expose the subcutaneous fat depots. The incision was extended along the anterior surface of each hind limb to allow careful dissection of the inguinal fat pads. A small incision was then made into the rectus abdominus muscle to expose the abdominal cavity. The epididymal fat pads were identified and carefully dissected out. The right fat pads from each mouse were weighed and snap frozen in liquid nitrogen for later analysis</w:t>
         </w:r>
       </w:ins>
       <w:ins w:id="51" w:author="Microsoft Office User" w:date="2017-02-02T13:10:00Z">
@@ -814,75 +718,19 @@
           <w:rPr>
             <w:rFonts w:cs="Times New Roman"/>
           </w:rPr>
-          <w:t xml:space="preserve">Following a 6-h fast, mice were given </w:t>
-        </w:r>
-        <w:proofErr w:type="spellStart"/>
+          <w:t xml:space="preserve">Following a 6-h fast, mice were given i.p. injections of insulin (Humulin R, Lilly, Indianapolis, </w:t>
+        </w:r>
         <w:r>
           <w:rPr>
             <w:rFonts w:cs="Times New Roman"/>
           </w:rPr>
-          <w:t>i.p</w:t>
-        </w:r>
-        <w:proofErr w:type="spellEnd"/>
+          <w:t>IN, USA) at a concentration of 2.5</w:t>
+        </w:r>
         <w:r>
           <w:rPr>
             <w:rFonts w:cs="Times New Roman"/>
           </w:rPr>
-          <w:t>. injections of insulin (</w:t>
-        </w:r>
-        <w:proofErr w:type="spellStart"/>
-        <w:r>
-          <w:rPr>
-            <w:rFonts w:cs="Times New Roman"/>
-          </w:rPr>
-          <w:t>Humulin</w:t>
-        </w:r>
-        <w:proofErr w:type="spellEnd"/>
-        <w:r>
-          <w:rPr>
-            <w:rFonts w:cs="Times New Roman"/>
-          </w:rPr>
-          <w:t xml:space="preserve"> R, Lilly, Indianapolis, </w:t>
-        </w:r>
-        <w:r>
-          <w:rPr>
-            <w:rFonts w:cs="Times New Roman"/>
-          </w:rPr>
-          <w:t>IN, USA) at a concentration of 2.5</w:t>
-        </w:r>
-        <w:r>
-          <w:rPr>
-            <w:rFonts w:cs="Times New Roman"/>
-          </w:rPr>
-          <w:t> </w:t>
-        </w:r>
-        <w:proofErr w:type="spellStart"/>
-        <w:r>
-          <w:rPr>
-            <w:rFonts w:cs="Times New Roman"/>
-          </w:rPr>
-          <w:t>mU</w:t>
-        </w:r>
-        <w:proofErr w:type="spellEnd"/>
-        <w:r>
-          <w:rPr>
-            <w:rFonts w:cs="Times New Roman"/>
-          </w:rPr>
-          <w:t>/g. Blood glucose was determined at 15-min intervals post-injection using a One Touch Ultra Glucometer (</w:t>
-        </w:r>
-        <w:proofErr w:type="spellStart"/>
-        <w:r>
-          <w:rPr>
-            <w:rFonts w:cs="Times New Roman"/>
-          </w:rPr>
-          <w:t>Lifescan</w:t>
-        </w:r>
-        <w:proofErr w:type="spellEnd"/>
-        <w:r>
-          <w:rPr>
-            <w:rFonts w:cs="Times New Roman"/>
-          </w:rPr>
-          <w:t>).</w:t>
+          <w:t> mU/g. Blood glucose was determined at 15-min intervals post-injection using a One Touch Ultra Glucometer (Lifescan).</w:t>
         </w:r>
         <w:commentRangeEnd w:id="64"/>
         <w:r>
@@ -1084,20 +932,12 @@
           <w:t xml:space="preserve">1% </w:t>
         </w:r>
       </w:ins>
-      <w:proofErr w:type="spellStart"/>
       <w:ins w:id="86" w:author="Microsoft Office User" w:date="2017-01-31T10:44:00Z">
         <w:r>
           <w:rPr>
             <w:color w:val="000000" w:themeColor="text1"/>
           </w:rPr>
-          <w:t>pencilin</w:t>
-        </w:r>
-        <w:proofErr w:type="spellEnd"/>
-        <w:r>
-          <w:rPr>
-            <w:color w:val="000000" w:themeColor="text1"/>
-          </w:rPr>
-          <w:t xml:space="preserve">, </w:t>
+          <w:t xml:space="preserve">pencilin, </w:t>
         </w:r>
       </w:ins>
       <w:ins w:id="87" w:author="Microsoft Office User" w:date="2017-01-31T10:55:00Z">
@@ -1213,81 +1053,49 @@
             <w:rFonts w:cs="Helvetica"/>
             <w:color w:val="1C1C1C"/>
           </w:rPr>
-          <w:t xml:space="preserve"> at two </w:t>
-        </w:r>
-        <w:proofErr w:type="gramStart"/>
+          <w:t xml:space="preserve"> at two days post confluence</w:t>
+        </w:r>
+      </w:ins>
+      <w:ins w:id="101" w:author="Microsoft Office User" w:date="2017-01-31T10:58:00Z">
         <w:r>
           <w:rPr>
             <w:rFonts w:cs="Helvetica"/>
             <w:color w:val="1C1C1C"/>
           </w:rPr>
-          <w:t>days</w:t>
-        </w:r>
-        <w:proofErr w:type="gramEnd"/>
+          <w:t xml:space="preserve"> for four </w:t>
+        </w:r>
+        <w:commentRangeStart w:id="102"/>
         <w:r>
           <w:rPr>
             <w:rFonts w:cs="Helvetica"/>
             <w:color w:val="1C1C1C"/>
           </w:rPr>
-          <w:t xml:space="preserve"> post confluence</w:t>
-        </w:r>
-      </w:ins>
-      <w:ins w:id="101" w:author="Microsoft Office User" w:date="2017-01-31T10:58:00Z">
+          <w:t>days</w:t>
+        </w:r>
+      </w:ins>
+      <w:commentRangeEnd w:id="102"/>
+      <w:r>
+        <w:rPr>
+          <w:rStyle w:val="CommentReference"/>
+        </w:rPr>
+        <w:commentReference w:id="102"/>
+      </w:r>
+      <w:ins w:id="103" w:author="Microsoft Office User" w:date="2017-01-31T10:54:00Z">
         <w:r>
           <w:rPr>
             <w:rFonts w:cs="Helvetica"/>
             <w:color w:val="1C1C1C"/>
           </w:rPr>
-          <w:t xml:space="preserve"> for four </w:t>
-        </w:r>
-        <w:commentRangeStart w:id="102"/>
+          <w:t>.</w:t>
+        </w:r>
+      </w:ins>
+      <w:ins w:id="104" w:author="Microsoft Office User" w:date="2017-01-31T10:58:00Z">
         <w:r>
           <w:rPr>
             <w:rFonts w:cs="Helvetica"/>
             <w:color w:val="1C1C1C"/>
           </w:rPr>
-          <w:t>days</w:t>
-        </w:r>
-      </w:ins>
-      <w:commentRangeEnd w:id="102"/>
-      <w:r>
-        <w:rPr>
-          <w:rStyle w:val="CommentReference"/>
-        </w:rPr>
-        <w:commentReference w:id="102"/>
-      </w:r>
-      <w:ins w:id="103" w:author="Microsoft Office User" w:date="2017-01-31T10:54:00Z">
-        <w:r>
-          <w:rPr>
-            <w:rFonts w:cs="Helvetica"/>
-            <w:color w:val="1C1C1C"/>
-          </w:rPr>
-          <w:t>.</w:t>
-        </w:r>
-      </w:ins>
-      <w:ins w:id="104" w:author="Microsoft Office User" w:date="2017-01-31T10:58:00Z">
-        <w:r>
-          <w:rPr>
-            <w:rFonts w:cs="Helvetica"/>
-            <w:color w:val="1C1C1C"/>
-          </w:rPr>
-          <w:t xml:space="preserve"> Media was then replaced including only insulin in the cocktail for an additional three days. The following three </w:t>
-        </w:r>
-        <w:proofErr w:type="gramStart"/>
-        <w:r>
-          <w:rPr>
-            <w:rFonts w:cs="Helvetica"/>
-            <w:color w:val="1C1C1C"/>
-          </w:rPr>
-          <w:t>days</w:t>
-        </w:r>
-        <w:proofErr w:type="gramEnd"/>
-        <w:r>
-          <w:rPr>
-            <w:rFonts w:cs="Helvetica"/>
-            <w:color w:val="1C1C1C"/>
-          </w:rPr>
-          <w:t xml:space="preserve"> cells remained in </w:t>
+          <w:t xml:space="preserve"> Media was then replaced including only insulin in the cocktail for an additional three days. The following three days cells remained in </w:t>
         </w:r>
       </w:ins>
       <w:ins w:id="105" w:author="Microsoft Office User" w:date="2017-01-31T11:00:00Z">
@@ -1660,13 +1468,8 @@
       </w:r>
       <w:ins w:id="168" w:author="Microsoft Office User" w:date="2017-01-31T11:03:00Z">
         <w:r>
-          <w:t xml:space="preserve"> in </w:t>
-        </w:r>
-        <w:proofErr w:type="spellStart"/>
-        <w:r>
-          <w:t>TRIzol</w:t>
-        </w:r>
-        <w:proofErr w:type="spellEnd"/>
+          <w:t xml:space="preserve"> in TRIzol</w:t>
+        </w:r>
         <w:r>
           <w:t xml:space="preserve"> </w:t>
         </w:r>
@@ -1685,19 +1488,11 @@
         <w:r>
           <w:t xml:space="preserve">the </w:t>
         </w:r>
-        <w:proofErr w:type="spellStart"/>
         <w:r>
           <w:rPr>
             <w:rFonts w:cs="Times New Roman"/>
           </w:rPr>
-          <w:t>PureLink</w:t>
-        </w:r>
-        <w:proofErr w:type="spellEnd"/>
-        <w:r>
-          <w:rPr>
-            <w:rFonts w:cs="Times New Roman"/>
-          </w:rPr>
-          <w:t xml:space="preserve"> RNA mini kit (Life Technologies)</w:t>
+          <w:t>PureLink RNA mini kit (Life Technologies)</w:t>
         </w:r>
         <w:r>
           <w:rPr>
@@ -1911,7 +1706,6 @@
           <w:t xml:space="preserve">mRNA expression level was normalized to </w:t>
         </w:r>
         <w:commentRangeStart w:id="190"/>
-        <w:proofErr w:type="spellStart"/>
         <w:r>
           <w:rPr>
             <w:rFonts w:cs="Times New Roman"/>
@@ -1921,7 +1715,6 @@
         </w:r>
       </w:ins>
       <w:commentRangeEnd w:id="190"/>
-      <w:proofErr w:type="spellEnd"/>
       <w:ins w:id="191" w:author="Microsoft Office User" w:date="2017-01-31T11:30:00Z">
         <w:r>
           <w:rPr>
@@ -2007,324 +1800,126 @@
             <w:color w:val="000000"/>
             <w:shd w:val="clear" w:color="auto" w:fill="FFFFFF"/>
           </w:rPr>
-          <w:t xml:space="preserve">(50 </w:t>
-        </w:r>
-        <w:proofErr w:type="spellStart"/>
+          <w:t xml:space="preserve">(50 mM Tris, pH 7.4, 0.25% sodium deoxycholate, 1% NP40, 150 mM sodium chloride, 1 mM EDTA, 100 uM sodium orthovanadate, 5 mM sodium fluoride and 10 mM sodium pyrophosphate) </w:t>
+        </w:r>
+      </w:ins>
+      <w:ins w:id="200" w:author="Microsoft Office User" w:date="2017-02-02T16:15:00Z">
         <w:r>
           <w:rPr>
             <w:rFonts w:eastAsia="Times New Roman" w:cs="Times New Roman"/>
             <w:color w:val="000000"/>
             <w:shd w:val="clear" w:color="auto" w:fill="FFFFFF"/>
           </w:rPr>
-          <w:t>mM</w:t>
-        </w:r>
-        <w:proofErr w:type="spellEnd"/>
+          <w:t xml:space="preserve">on ice </w:t>
+        </w:r>
+      </w:ins>
+      <w:ins w:id="201" w:author="Microsoft Office User" w:date="2017-02-02T16:14:00Z">
         <w:r>
           <w:rPr>
             <w:rFonts w:eastAsia="Times New Roman" w:cs="Times New Roman"/>
             <w:color w:val="000000"/>
             <w:shd w:val="clear" w:color="auto" w:fill="FFFFFF"/>
           </w:rPr>
-          <w:t xml:space="preserve"> </w:t>
-        </w:r>
-        <w:proofErr w:type="spellStart"/>
+          <w:t>then centrifuged for 15 minutes at 13 000 RPM at 4°C. Clarified lysates were loaded on SDS-PAGE gels, transferred and blotted using antibodies raised against</w:t>
+        </w:r>
+      </w:ins>
+      <w:ins w:id="202" w:author="Microsoft Office User" w:date="2017-02-02T16:18:00Z">
         <w:r>
           <w:rPr>
             <w:rFonts w:eastAsia="Times New Roman" w:cs="Times New Roman"/>
             <w:color w:val="000000"/>
             <w:shd w:val="clear" w:color="auto" w:fill="FFFFFF"/>
           </w:rPr>
-          <w:t>Tris</w:t>
-        </w:r>
-        <w:proofErr w:type="spellEnd"/>
+          <w:t xml:space="preserve"> </w:t>
+        </w:r>
+        <w:commentRangeStart w:id="203"/>
         <w:r>
           <w:rPr>
             <w:rFonts w:eastAsia="Times New Roman" w:cs="Times New Roman"/>
             <w:color w:val="000000"/>
             <w:shd w:val="clear" w:color="auto" w:fill="FFFFFF"/>
           </w:rPr>
-          <w:t xml:space="preserve">, pH 7.4, 0.25% sodium </w:t>
-        </w:r>
-        <w:proofErr w:type="spellStart"/>
+          <w:t xml:space="preserve">ATGL, HSL, pHSL, CGI-58, GAPDH, </w:t>
+        </w:r>
+      </w:ins>
+      <w:ins w:id="204" w:author="Microsoft Office User" w:date="2017-02-02T16:19:00Z">
         <w:r>
           <w:rPr>
             <w:rFonts w:eastAsia="Times New Roman" w:cs="Times New Roman"/>
             <w:color w:val="000000"/>
             <w:shd w:val="clear" w:color="auto" w:fill="FFFFFF"/>
           </w:rPr>
-          <w:t>deoxycholate</w:t>
-        </w:r>
-        <w:proofErr w:type="spellEnd"/>
+          <w:t xml:space="preserve">and </w:t>
+        </w:r>
+        <w:r>
+          <w:rPr>
+            <w:rFonts w:ascii="Symbol" w:eastAsia="Times New Roman" w:hAnsi="Symbol" w:cs="Times New Roman"/>
+            <w:color w:val="000000"/>
+            <w:shd w:val="clear" w:color="auto" w:fill="FFFFFF"/>
+          </w:rPr>
+          <w:t></w:t>
+        </w:r>
+        <w:r>
+          <w:rPr>
+            <w:rFonts w:ascii="Symbol" w:eastAsia="Times New Roman" w:hAnsi="Symbol" w:cs="Times New Roman"/>
+            <w:color w:val="000000"/>
+            <w:shd w:val="clear" w:color="auto" w:fill="FFFFFF"/>
+          </w:rPr>
+          <w:t></w:t>
+        </w:r>
+      </w:ins>
+      <w:ins w:id="205" w:author="Microsoft Office User" w:date="2017-02-02T16:18:00Z">
         <w:r>
           <w:rPr>
             <w:rFonts w:eastAsia="Times New Roman" w:cs="Times New Roman"/>
             <w:color w:val="000000"/>
             <w:shd w:val="clear" w:color="auto" w:fill="FFFFFF"/>
           </w:rPr>
-          <w:t xml:space="preserve">, 1% NP40, 150 </w:t>
-        </w:r>
-        <w:proofErr w:type="spellStart"/>
+          <w:t>ACTIN</w:t>
+        </w:r>
+      </w:ins>
+      <w:ins w:id="206" w:author="Microsoft Office User" w:date="2017-02-02T16:19:00Z">
         <w:r>
           <w:rPr>
             <w:rFonts w:eastAsia="Times New Roman" w:cs="Times New Roman"/>
             <w:color w:val="000000"/>
             <w:shd w:val="clear" w:color="auto" w:fill="FFFFFF"/>
           </w:rPr>
-          <w:t>mM</w:t>
-        </w:r>
-        <w:proofErr w:type="spellEnd"/>
+          <w:t>.</w:t>
+        </w:r>
+        <w:commentRangeEnd w:id="203"/>
+        <w:r>
+          <w:rPr>
+            <w:rStyle w:val="CommentReference"/>
+          </w:rPr>
+          <w:commentReference w:id="203"/>
+        </w:r>
+      </w:ins>
+      <w:ins w:id="207" w:author="Microsoft Office User" w:date="2017-02-02T16:21:00Z">
         <w:r>
           <w:rPr>
             <w:rFonts w:eastAsia="Times New Roman" w:cs="Times New Roman"/>
             <w:color w:val="000000"/>
             <w:shd w:val="clear" w:color="auto" w:fill="FFFFFF"/>
           </w:rPr>
-          <w:t xml:space="preserve"> sodium chloride, 1 </w:t>
-        </w:r>
-        <w:proofErr w:type="spellStart"/>
+          <w:t xml:space="preserve"> </w:t>
+        </w:r>
         <w:r>
           <w:rPr>
             <w:rFonts w:eastAsia="Times New Roman" w:cs="Times New Roman"/>
             <w:color w:val="000000"/>
             <w:shd w:val="clear" w:color="auto" w:fill="FFFFFF"/>
           </w:rPr>
-          <w:t>mM</w:t>
-        </w:r>
-        <w:proofErr w:type="spellEnd"/>
+          <w:t xml:space="preserve">Antibody complexes were detected by anti-mouse and anti-rabbit fluorescent conjugated antibodies and visualized using an Odyssey image scanner and blots were quantified using the Odyssey software version 2.1 </w:t>
+        </w:r>
+        <w:commentRangeStart w:id="208"/>
         <w:r>
           <w:rPr>
             <w:rFonts w:eastAsia="Times New Roman" w:cs="Times New Roman"/>
             <w:color w:val="000000"/>
             <w:shd w:val="clear" w:color="auto" w:fill="FFFFFF"/>
           </w:rPr>
-          <w:t xml:space="preserve"> EDTA, 100 </w:t>
-        </w:r>
-        <w:proofErr w:type="spellStart"/>
-        <w:r>
-          <w:rPr>
-            <w:rFonts w:eastAsia="Times New Roman" w:cs="Times New Roman"/>
-            <w:color w:val="000000"/>
-            <w:shd w:val="clear" w:color="auto" w:fill="FFFFFF"/>
-          </w:rPr>
-          <w:t>uM</w:t>
-        </w:r>
-        <w:proofErr w:type="spellEnd"/>
-        <w:r>
-          <w:rPr>
-            <w:rFonts w:eastAsia="Times New Roman" w:cs="Times New Roman"/>
-            <w:color w:val="000000"/>
-            <w:shd w:val="clear" w:color="auto" w:fill="FFFFFF"/>
-          </w:rPr>
-          <w:t xml:space="preserve"> sodium </w:t>
-        </w:r>
-        <w:proofErr w:type="spellStart"/>
-        <w:r>
-          <w:rPr>
-            <w:rFonts w:eastAsia="Times New Roman" w:cs="Times New Roman"/>
-            <w:color w:val="000000"/>
-            <w:shd w:val="clear" w:color="auto" w:fill="FFFFFF"/>
-          </w:rPr>
-          <w:t>orthovanadate</w:t>
-        </w:r>
-        <w:proofErr w:type="spellEnd"/>
-        <w:r>
-          <w:rPr>
-            <w:rFonts w:eastAsia="Times New Roman" w:cs="Times New Roman"/>
-            <w:color w:val="000000"/>
-            <w:shd w:val="clear" w:color="auto" w:fill="FFFFFF"/>
-          </w:rPr>
-          <w:t xml:space="preserve">, 5 </w:t>
-        </w:r>
-        <w:proofErr w:type="spellStart"/>
-        <w:r>
-          <w:rPr>
-            <w:rFonts w:eastAsia="Times New Roman" w:cs="Times New Roman"/>
-            <w:color w:val="000000"/>
-            <w:shd w:val="clear" w:color="auto" w:fill="FFFFFF"/>
-          </w:rPr>
-          <w:t>mM</w:t>
-        </w:r>
-        <w:proofErr w:type="spellEnd"/>
-        <w:r>
-          <w:rPr>
-            <w:rFonts w:eastAsia="Times New Roman" w:cs="Times New Roman"/>
-            <w:color w:val="000000"/>
-            <w:shd w:val="clear" w:color="auto" w:fill="FFFFFF"/>
-          </w:rPr>
-          <w:t xml:space="preserve"> sodium fluoride and 10 </w:t>
-        </w:r>
-        <w:proofErr w:type="spellStart"/>
-        <w:r>
-          <w:rPr>
-            <w:rFonts w:eastAsia="Times New Roman" w:cs="Times New Roman"/>
-            <w:color w:val="000000"/>
-            <w:shd w:val="clear" w:color="auto" w:fill="FFFFFF"/>
-          </w:rPr>
-          <w:t>mM</w:t>
-        </w:r>
-        <w:proofErr w:type="spellEnd"/>
-        <w:r>
-          <w:rPr>
-            <w:rFonts w:eastAsia="Times New Roman" w:cs="Times New Roman"/>
-            <w:color w:val="000000"/>
-            <w:shd w:val="clear" w:color="auto" w:fill="FFFFFF"/>
-          </w:rPr>
-          <w:t xml:space="preserve"> sodium pyrophosphate) </w:t>
-        </w:r>
-      </w:ins>
-      <w:ins w:id="200" w:author="Microsoft Office User" w:date="2017-02-02T16:15:00Z">
-        <w:r>
-          <w:rPr>
-            <w:rFonts w:eastAsia="Times New Roman" w:cs="Times New Roman"/>
-            <w:color w:val="000000"/>
-            <w:shd w:val="clear" w:color="auto" w:fill="FFFFFF"/>
-          </w:rPr>
-          <w:t xml:space="preserve">on ice </w:t>
-        </w:r>
-      </w:ins>
-      <w:ins w:id="201" w:author="Microsoft Office User" w:date="2017-02-02T16:14:00Z">
-        <w:r>
-          <w:rPr>
-            <w:rFonts w:eastAsia="Times New Roman" w:cs="Times New Roman"/>
-            <w:color w:val="000000"/>
-            <w:shd w:val="clear" w:color="auto" w:fill="FFFFFF"/>
-          </w:rPr>
-          <w:t>then centrifuged for 15 minutes at 13 000 RPM at 4°C. Clarified lysates were loaded on SDS-PAGE gels, transferred and blotted using antibodies raised against</w:t>
-        </w:r>
-      </w:ins>
-      <w:ins w:id="202" w:author="Microsoft Office User" w:date="2017-02-02T16:18:00Z">
-        <w:r>
-          <w:rPr>
-            <w:rFonts w:eastAsia="Times New Roman" w:cs="Times New Roman"/>
-            <w:color w:val="000000"/>
-            <w:shd w:val="clear" w:color="auto" w:fill="FFFFFF"/>
-          </w:rPr>
-          <w:t xml:space="preserve"> </w:t>
-        </w:r>
-        <w:commentRangeStart w:id="203"/>
-        <w:r>
-          <w:rPr>
-            <w:rFonts w:eastAsia="Times New Roman" w:cs="Times New Roman"/>
-            <w:color w:val="000000"/>
-            <w:shd w:val="clear" w:color="auto" w:fill="FFFFFF"/>
-          </w:rPr>
-          <w:t xml:space="preserve">ATGL, HSL, </w:t>
-        </w:r>
-        <w:proofErr w:type="spellStart"/>
-        <w:r>
-          <w:rPr>
-            <w:rFonts w:eastAsia="Times New Roman" w:cs="Times New Roman"/>
-            <w:color w:val="000000"/>
-            <w:shd w:val="clear" w:color="auto" w:fill="FFFFFF"/>
-          </w:rPr>
-          <w:t>pHSL</w:t>
-        </w:r>
-        <w:proofErr w:type="spellEnd"/>
-        <w:r>
-          <w:rPr>
-            <w:rFonts w:eastAsia="Times New Roman" w:cs="Times New Roman"/>
-            <w:color w:val="000000"/>
-            <w:shd w:val="clear" w:color="auto" w:fill="FFFFFF"/>
-          </w:rPr>
-          <w:t xml:space="preserve">, CGI-58, GAPDH, </w:t>
-        </w:r>
-      </w:ins>
-      <w:ins w:id="204" w:author="Microsoft Office User" w:date="2017-02-02T16:19:00Z">
-        <w:r>
-          <w:rPr>
-            <w:rFonts w:eastAsia="Times New Roman" w:cs="Times New Roman"/>
-            <w:color w:val="000000"/>
-            <w:shd w:val="clear" w:color="auto" w:fill="FFFFFF"/>
-          </w:rPr>
-          <w:t xml:space="preserve">and </w:t>
-        </w:r>
-        <w:r>
-          <w:rPr>
-            <w:rFonts w:ascii="Symbol" w:eastAsia="Times New Roman" w:hAnsi="Symbol" w:cs="Times New Roman"/>
-            <w:color w:val="000000"/>
-            <w:shd w:val="clear" w:color="auto" w:fill="FFFFFF"/>
-          </w:rPr>
-          <w:t></w:t>
-        </w:r>
-        <w:r>
-          <w:rPr>
-            <w:rFonts w:ascii="Symbol" w:eastAsia="Times New Roman" w:hAnsi="Symbol" w:cs="Times New Roman"/>
-            <w:color w:val="000000"/>
-            <w:shd w:val="clear" w:color="auto" w:fill="FFFFFF"/>
-          </w:rPr>
-          <w:t></w:t>
-        </w:r>
-      </w:ins>
-      <w:ins w:id="205" w:author="Microsoft Office User" w:date="2017-02-02T16:18:00Z">
-        <w:r>
-          <w:rPr>
-            <w:rFonts w:eastAsia="Times New Roman" w:cs="Times New Roman"/>
-            <w:color w:val="000000"/>
-            <w:shd w:val="clear" w:color="auto" w:fill="FFFFFF"/>
-          </w:rPr>
-          <w:t>ACTIN</w:t>
-        </w:r>
-      </w:ins>
-      <w:ins w:id="206" w:author="Microsoft Office User" w:date="2017-02-02T16:19:00Z">
-        <w:r>
-          <w:rPr>
-            <w:rFonts w:eastAsia="Times New Roman" w:cs="Times New Roman"/>
-            <w:color w:val="000000"/>
-            <w:shd w:val="clear" w:color="auto" w:fill="FFFFFF"/>
-          </w:rPr>
-          <w:t>.</w:t>
-        </w:r>
-        <w:commentRangeEnd w:id="203"/>
-        <w:r>
-          <w:rPr>
-            <w:rStyle w:val="CommentReference"/>
-          </w:rPr>
-          <w:commentReference w:id="203"/>
-        </w:r>
-      </w:ins>
-      <w:ins w:id="207" w:author="Microsoft Office User" w:date="2017-02-02T16:21:00Z">
-        <w:r>
-          <w:rPr>
-            <w:rFonts w:eastAsia="Times New Roman" w:cs="Times New Roman"/>
-            <w:color w:val="000000"/>
-            <w:shd w:val="clear" w:color="auto" w:fill="FFFFFF"/>
-          </w:rPr>
-          <w:t xml:space="preserve"> </w:t>
-        </w:r>
-        <w:r>
-          <w:rPr>
-            <w:rFonts w:eastAsia="Times New Roman" w:cs="Times New Roman"/>
-            <w:color w:val="000000"/>
-            <w:shd w:val="clear" w:color="auto" w:fill="FFFFFF"/>
-          </w:rPr>
-          <w:t xml:space="preserve">Antibody complexes were detected by anti-mouse and anti-rabbit fluorescent conjugated antibodies and visualized using an Odyssey image scanner and blots were quantified using the Odyssey software version 2.1 </w:t>
-        </w:r>
-        <w:commentRangeStart w:id="208"/>
-        <w:r>
-          <w:rPr>
-            <w:rFonts w:eastAsia="Times New Roman" w:cs="Times New Roman"/>
-            <w:color w:val="000000"/>
-            <w:shd w:val="clear" w:color="auto" w:fill="FFFFFF"/>
-          </w:rPr>
-          <w:t>(</w:t>
-        </w:r>
-        <w:proofErr w:type="spellStart"/>
-        <w:r>
-          <w:rPr>
-            <w:rFonts w:eastAsia="Times New Roman" w:cs="Times New Roman"/>
-            <w:color w:val="000000"/>
-            <w:shd w:val="clear" w:color="auto" w:fill="FFFFFF"/>
-          </w:rPr>
-          <w:t>LiCOR</w:t>
-        </w:r>
-        <w:proofErr w:type="spellEnd"/>
-        <w:r>
-          <w:rPr>
-            <w:rFonts w:eastAsia="Times New Roman" w:cs="Times New Roman"/>
-            <w:color w:val="000000"/>
-            <w:shd w:val="clear" w:color="auto" w:fill="FFFFFF"/>
-          </w:rPr>
-          <w:t>).</w:t>
+          <w:t>(LiCOR).</w:t>
         </w:r>
       </w:ins>
       <w:commentRangeEnd w:id="208"/>
@@ -2426,14 +2021,9 @@
           <w:t xml:space="preserve"> </w:t>
         </w:r>
       </w:ins>
-      <w:proofErr w:type="spellStart"/>
       <w:ins w:id="223" w:author="Microsoft Office User" w:date="2017-02-02T16:29:00Z">
         <w:r>
-          <w:t>i.p</w:t>
-        </w:r>
-        <w:proofErr w:type="spellEnd"/>
-        <w:r>
-          <w:t xml:space="preserve">. injection of </w:t>
+          <w:t xml:space="preserve">i.p. injection of </w:t>
         </w:r>
       </w:ins>
       <w:ins w:id="224" w:author="Microsoft Office User" w:date="2017-02-02T16:30:00Z">
@@ -2483,25 +2073,7 @@
             <w:color w:val="ED145A"/>
             <w:shd w:val="clear" w:color="auto" w:fill="FFFFFF"/>
           </w:rPr>
-          <w:t>HR Series NEFA-</w:t>
-        </w:r>
-        <w:proofErr w:type="gramStart"/>
-        <w:r>
-          <w:rPr>
-            <w:rFonts w:eastAsia="Times New Roman" w:cs="Arial"/>
-            <w:color w:val="ED145A"/>
-            <w:shd w:val="clear" w:color="auto" w:fill="FFFFFF"/>
-          </w:rPr>
-          <w:t>HR(</w:t>
-        </w:r>
-        <w:proofErr w:type="gramEnd"/>
-        <w:r>
-          <w:rPr>
-            <w:rFonts w:eastAsia="Times New Roman" w:cs="Arial"/>
-            <w:color w:val="ED145A"/>
-            <w:shd w:val="clear" w:color="auto" w:fill="FFFFFF"/>
-          </w:rPr>
-          <w:t>2)</w:t>
+          <w:t>HR Series NEFA-HR(2)</w:t>
         </w:r>
       </w:ins>
       <w:ins w:id="233" w:author="Microsoft Office User" w:date="2017-02-02T16:35:00Z">
@@ -2632,15 +2204,7 @@
         <w:t xml:space="preserve"> may vary according to obesity</w:t>
       </w:r>
       <w:r>
-        <w:t xml:space="preserve"> status. Here we have re-analyzed the data stratifying the </w:t>
-      </w:r>
-      <w:proofErr w:type="spellStart"/>
-      <w:r>
-        <w:t>Cushingoid</w:t>
-      </w:r>
-      <w:proofErr w:type="spellEnd"/>
-      <w:r>
-        <w:t xml:space="preserve"> and control groups by BMI, classi</w:t>
+        <w:t xml:space="preserve"> status. Here we have re-analyzed the data stratifying the Cushingoid and control groups by BMI, classi</w:t>
       </w:r>
       <w:r>
         <w:t xml:space="preserve">fying these individuals as “Not </w:t>
@@ -3057,14 +2621,12 @@
       <w:r>
         <w:t xml:space="preserve"> and </w:t>
       </w:r>
-      <w:proofErr w:type="spellStart"/>
       <w:r>
         <w:rPr>
           <w:i/>
         </w:rPr>
         <w:t>Fasn</w:t>
       </w:r>
-      <w:proofErr w:type="spellEnd"/>
       <w:r>
         <w:t>) was assessed via qPCR (Figure</w:t>
       </w:r>
@@ -3453,21 +3015,7 @@
         <w:rPr>
           <w:color w:val="000000" w:themeColor="text1"/>
         </w:rPr>
-        <w:t xml:space="preserve"> decreased lipid content and increased glycerol release into the media, indicating increased lipolysis. To assess this further, we measured </w:t>
-      </w:r>
-      <w:proofErr w:type="spellStart"/>
-      <w:r>
-        <w:rPr>
-          <w:color w:val="000000" w:themeColor="text1"/>
-        </w:rPr>
-        <w:t>lipolytic</w:t>
-      </w:r>
-      <w:proofErr w:type="spellEnd"/>
-      <w:r>
-        <w:rPr>
-          <w:color w:val="000000" w:themeColor="text1"/>
-        </w:rPr>
-        <w:t xml:space="preserve"> enzyme mRNA and protein expression levels in these cells</w:t>
+        <w:t xml:space="preserve"> decreased lipid content and increased glycerol release into the media, indicating increased lipolysis. To assess this further, we measured lipolytic enzyme mRNA and protein expression levels in these cells</w:t>
       </w:r>
       <w:r>
         <w:rPr>
@@ -3514,7 +3062,6 @@
         </w:rPr>
         <w:t xml:space="preserve">) and HSL (encoded by </w:t>
       </w:r>
-      <w:proofErr w:type="spellStart"/>
       <w:r>
         <w:rPr>
           <w:i/>
@@ -3522,7 +3069,6 @@
         </w:rPr>
         <w:t>Lipe</w:t>
       </w:r>
-      <w:proofErr w:type="spellEnd"/>
       <w:r>
         <w:rPr>
           <w:color w:val="000000" w:themeColor="text1"/>
@@ -3729,21 +3275,7 @@
         <w:rPr>
           <w:color w:val="000000" w:themeColor="text1"/>
         </w:rPr>
-        <w:t xml:space="preserve">mice were </w:t>
-      </w:r>
-      <w:proofErr w:type="spellStart"/>
-      <w:r>
-        <w:rPr>
-          <w:color w:val="000000" w:themeColor="text1"/>
-        </w:rPr>
-        <w:t>i.p</w:t>
-      </w:r>
-      <w:proofErr w:type="spellEnd"/>
-      <w:r>
-        <w:rPr>
-          <w:color w:val="000000" w:themeColor="text1"/>
-        </w:rPr>
-        <w:t xml:space="preserve">. injected with </w:t>
+        <w:t xml:space="preserve">mice were i.p. injected with </w:t>
       </w:r>
       <w:r>
         <w:rPr>
@@ -3829,21 +3361,7 @@
         <w:rPr>
           <w:color w:val="000000" w:themeColor="text1"/>
         </w:rPr>
-        <w:t xml:space="preserve">qPCR </w:t>
-      </w:r>
-      <w:proofErr w:type="spellStart"/>
-      <w:r>
-        <w:rPr>
-          <w:color w:val="000000" w:themeColor="text1"/>
-        </w:rPr>
-        <w:t>lipolytic</w:t>
-      </w:r>
-      <w:proofErr w:type="spellEnd"/>
-      <w:r>
-        <w:rPr>
-          <w:color w:val="000000" w:themeColor="text1"/>
-        </w:rPr>
-        <w:t xml:space="preserve"> genes in these mice </w:t>
+        <w:t xml:space="preserve">qPCR lipolytic genes in these mice </w:t>
       </w:r>
     </w:p>
     <w:p>
@@ -3878,13 +3396,7 @@
           <w:rPr>
             <w:color w:val="000000" w:themeColor="text1"/>
           </w:rPr>
-          <w:t>support the hypothesis that</w:t>
-        </w:r>
-        <w:r>
-          <w:rPr>
-            <w:color w:val="000000" w:themeColor="text1"/>
-          </w:rPr>
-          <w:t xml:space="preserve"> </w:t>
+          <w:t xml:space="preserve">support the hypothesis that </w:t>
         </w:r>
       </w:ins>
       <w:r>
@@ -4008,21 +3520,7 @@
         <w:rPr>
           <w:color w:val="000000" w:themeColor="text1"/>
         </w:rPr>
-        <w:t xml:space="preserve">We also quantified mRNA and protein expression of </w:t>
-      </w:r>
-      <w:proofErr w:type="spellStart"/>
-      <w:r>
-        <w:rPr>
-          <w:color w:val="000000" w:themeColor="text1"/>
-        </w:rPr>
-        <w:t>lipolytic</w:t>
-      </w:r>
-      <w:proofErr w:type="spellEnd"/>
-      <w:r>
-        <w:rPr>
-          <w:color w:val="000000" w:themeColor="text1"/>
-        </w:rPr>
-        <w:t xml:space="preserve"> enzymes</w:t>
+        <w:t>We also quantified mRNA and protein expression of lipolytic enzymes</w:t>
       </w:r>
       <w:r>
         <w:rPr>
@@ -4054,21 +3552,7 @@
         <w:rPr>
           <w:color w:val="000000" w:themeColor="text1"/>
         </w:rPr>
-        <w:t xml:space="preserve"> in the </w:t>
-      </w:r>
-      <w:proofErr w:type="spellStart"/>
-      <w:r>
-        <w:rPr>
-          <w:color w:val="000000" w:themeColor="text1"/>
-        </w:rPr>
-        <w:t>iWAT</w:t>
-      </w:r>
-      <w:proofErr w:type="spellEnd"/>
-      <w:r>
-        <w:rPr>
-          <w:color w:val="000000" w:themeColor="text1"/>
-        </w:rPr>
-        <w:t xml:space="preserve"> of these mice. Consistent with the above findings, expression was elevated in the dexamethasone-treated groups and there was a significant interaction of drug and </w:t>
+        <w:t xml:space="preserve"> in the iWAT of these mice. Consistent with the above findings, expression was elevated in the dexamethasone-treated groups and there was a significant interaction of drug and </w:t>
       </w:r>
       <w:commentRangeStart w:id="288"/>
       <w:r>
@@ -4805,17 +4289,9 @@
           <w:rPr>
             <w:color w:val="000000" w:themeColor="text1"/>
           </w:rPr>
-          <w:t xml:space="preserve"> </w:t>
-        </w:r>
-        <w:proofErr w:type="gramStart"/>
-        <w:r>
-          <w:rPr>
-            <w:color w:val="000000" w:themeColor="text1"/>
-          </w:rPr>
-          <w:t>data..</w:t>
-        </w:r>
-      </w:ins>
-      <w:proofErr w:type="gramEnd"/>
+          <w:t xml:space="preserve"> data..</w:t>
+        </w:r>
+      </w:ins>
     </w:p>
     <w:p>
       <w:pPr>
@@ -5441,21 +4917,7 @@
           <w:rPr>
             <w:color w:val="000000" w:themeColor="text1"/>
           </w:rPr>
-          <w:t xml:space="preserve">Stimulation of lipolysis was achieved by a 16 hour fast or by </w:t>
-        </w:r>
-        <w:proofErr w:type="spellStart"/>
-        <w:r>
-          <w:rPr>
-            <w:color w:val="000000" w:themeColor="text1"/>
-          </w:rPr>
-          <w:t>i.p</w:t>
-        </w:r>
-        <w:proofErr w:type="spellEnd"/>
-        <w:r>
-          <w:rPr>
-            <w:color w:val="000000" w:themeColor="text1"/>
-          </w:rPr>
-          <w:t xml:space="preserve">. injections of isoproterenol, a known </w:t>
+          <w:t xml:space="preserve">Stimulation of lipolysis was achieved by a 16 hour fast or by i.p. injections of isoproterenol, a known </w:t>
         </w:r>
       </w:ins>
       <w:ins w:id="437" w:author="Microsoft Office User" w:date="2017-02-13T12:42:00Z">
@@ -5578,14 +5040,7 @@
           <w:rPr>
             <w:color w:val="000000" w:themeColor="text1"/>
           </w:rPr>
-          <w:t xml:space="preserve">obese, dexamethasone-treated </w:t>
-        </w:r>
-        <w:proofErr w:type="gramStart"/>
-        <w:r>
-          <w:rPr>
-            <w:color w:val="000000" w:themeColor="text1"/>
-          </w:rPr>
-          <w:t>mice</w:t>
+          <w:t>obese, dexamethasone-treated mice</w:t>
         </w:r>
       </w:ins>
       <w:ins w:id="450" w:author="Microsoft Office User" w:date="2017-02-13T12:51:00Z">
@@ -5593,14 +5048,7 @@
           <w:rPr>
             <w:color w:val="000000" w:themeColor="text1"/>
           </w:rPr>
-          <w:t xml:space="preserve">  in</w:t>
-        </w:r>
-        <w:proofErr w:type="gramEnd"/>
-        <w:r>
-          <w:rPr>
-            <w:color w:val="000000" w:themeColor="text1"/>
-          </w:rPr>
-          <w:t xml:space="preserve"> the fasted state</w:t>
+          <w:t xml:space="preserve">  in the fasted state</w:t>
         </w:r>
       </w:ins>
       <w:ins w:id="451" w:author="Microsoft Office User" w:date="2017-02-13T12:47:00Z">
@@ -5827,17 +5275,9 @@
           <w:rPr>
             <w:color w:val="000000" w:themeColor="text1"/>
           </w:rPr>
-          <w:t>-adrenerg</w:t>
-        </w:r>
-        <w:bookmarkStart w:id="474" w:name="_GoBack"/>
-        <w:bookmarkEnd w:id="474"/>
-        <w:r>
-          <w:rPr>
-            <w:color w:val="000000" w:themeColor="text1"/>
-          </w:rPr>
-          <w:t xml:space="preserve">ic </w:t>
-        </w:r>
-        <w:commentRangeStart w:id="475"/>
+          <w:t xml:space="preserve">-adrenergic </w:t>
+        </w:r>
+        <w:commentRangeStart w:id="474"/>
         <w:r>
           <w:rPr>
             <w:color w:val="000000" w:themeColor="text1"/>
@@ -5845,16 +5285,16 @@
           <w:t>receptors</w:t>
         </w:r>
       </w:ins>
-      <w:commentRangeEnd w:id="475"/>
-      <w:ins w:id="476" w:author="Microsoft Office User" w:date="2017-02-13T12:57:00Z">
+      <w:commentRangeEnd w:id="474"/>
+      <w:ins w:id="475" w:author="Microsoft Office User" w:date="2017-02-13T12:57:00Z">
         <w:r>
           <w:rPr>
             <w:rStyle w:val="CommentReference"/>
           </w:rPr>
-          <w:commentReference w:id="475"/>
-        </w:r>
-      </w:ins>
-      <w:ins w:id="477" w:author="Microsoft Office User" w:date="2017-02-13T12:55:00Z">
+          <w:commentReference w:id="474"/>
+        </w:r>
+      </w:ins>
+      <w:ins w:id="476" w:author="Microsoft Office User" w:date="2017-02-13T12:55:00Z">
         <w:r>
           <w:rPr>
             <w:color w:val="000000" w:themeColor="text1"/>
@@ -5862,7 +5302,7 @@
           <w:t xml:space="preserve"> and</w:t>
         </w:r>
       </w:ins>
-      <w:ins w:id="478" w:author="Microsoft Office User" w:date="2017-02-13T12:58:00Z">
+      <w:ins w:id="477" w:author="Microsoft Office User" w:date="2017-02-13T12:58:00Z">
         <w:r>
           <w:rPr>
             <w:color w:val="000000" w:themeColor="text1"/>
@@ -5870,14 +5310,14 @@
           <w:t>/or</w:t>
         </w:r>
       </w:ins>
-      <w:ins w:id="479" w:author="Microsoft Office User" w:date="2017-02-13T12:55:00Z">
+      <w:ins w:id="478" w:author="Microsoft Office User" w:date="2017-02-13T12:55:00Z">
         <w:r>
           <w:rPr>
             <w:color w:val="000000" w:themeColor="text1"/>
           </w:rPr>
           <w:t xml:space="preserve"> </w:t>
         </w:r>
-        <w:commentRangeStart w:id="480"/>
+        <w:commentRangeStart w:id="479"/>
         <w:r>
           <w:rPr>
             <w:color w:val="000000" w:themeColor="text1"/>
@@ -5885,16 +5325,16 @@
           <w:t>lipase</w:t>
         </w:r>
       </w:ins>
-      <w:commentRangeEnd w:id="480"/>
-      <w:ins w:id="481" w:author="Microsoft Office User" w:date="2017-02-13T12:57:00Z">
+      <w:commentRangeEnd w:id="479"/>
+      <w:ins w:id="480" w:author="Microsoft Office User" w:date="2017-02-13T12:57:00Z">
         <w:r>
           <w:rPr>
             <w:rStyle w:val="CommentReference"/>
           </w:rPr>
-          <w:commentReference w:id="480"/>
-        </w:r>
-      </w:ins>
-      <w:ins w:id="482" w:author="Microsoft Office User" w:date="2017-02-13T12:55:00Z">
+          <w:commentReference w:id="479"/>
+        </w:r>
+      </w:ins>
+      <w:ins w:id="481" w:author="Microsoft Office User" w:date="2017-02-13T12:55:00Z">
         <w:r>
           <w:rPr>
             <w:color w:val="000000" w:themeColor="text1"/>
@@ -5906,19 +5346,19 @@
     <w:p>
       <w:pPr>
         <w:rPr>
+          <w:ins w:id="482" w:author="Microsoft Office User" w:date="2017-02-13T10:51:00Z"/>
+          <w:color w:val="000000" w:themeColor="text1"/>
+        </w:rPr>
+      </w:pPr>
+    </w:p>
+    <w:p>
+      <w:pPr>
+        <w:rPr>
           <w:ins w:id="483" w:author="Microsoft Office User" w:date="2017-02-13T10:51:00Z"/>
           <w:color w:val="000000" w:themeColor="text1"/>
         </w:rPr>
       </w:pPr>
-    </w:p>
-    <w:p>
-      <w:pPr>
-        <w:rPr>
-          <w:ins w:id="484" w:author="Microsoft Office User" w:date="2017-02-13T10:51:00Z"/>
-          <w:color w:val="000000" w:themeColor="text1"/>
-        </w:rPr>
-      </w:pPr>
-      <w:ins w:id="485" w:author="Microsoft Office User" w:date="2017-02-13T10:51:00Z">
+      <w:ins w:id="484" w:author="Microsoft Office User" w:date="2017-02-13T10:51:00Z">
         <w:r>
           <w:rPr>
             <w:color w:val="000000" w:themeColor="text1"/>
@@ -5926,7 +5366,7 @@
           <w:t>End: Glucocorticoids are a commonly prescribed drug used to treat a multitude of health issues</w:t>
         </w:r>
       </w:ins>
-      <w:ins w:id="486" w:author="Microsoft Office User" w:date="2017-02-13T11:07:00Z">
+      <w:ins w:id="485" w:author="Microsoft Office User" w:date="2017-02-13T11:07:00Z">
         <w:r>
           <w:rPr>
             <w:color w:val="000000" w:themeColor="text1"/>
@@ -5940,7 +5380,7 @@
           <w:t>induce a variety of metabolic side effects</w:t>
         </w:r>
       </w:ins>
-      <w:ins w:id="487" w:author="Microsoft Office User" w:date="2017-02-13T10:51:00Z">
+      <w:ins w:id="486" w:author="Microsoft Office User" w:date="2017-02-13T10:51:00Z">
         <w:r>
           <w:rPr>
             <w:color w:val="000000" w:themeColor="text1"/>
@@ -5948,7 +5388,7 @@
           <w:t>; however, their actions in persons with obesity has not been studied</w:t>
         </w:r>
       </w:ins>
-      <w:ins w:id="488" w:author="Microsoft Office User" w:date="2017-02-13T11:08:00Z">
+      <w:ins w:id="487" w:author="Microsoft Office User" w:date="2017-02-13T11:08:00Z">
         <w:r>
           <w:rPr>
             <w:color w:val="000000" w:themeColor="text1"/>
@@ -5956,7 +5396,7 @@
           <w:t xml:space="preserve"> to date</w:t>
         </w:r>
       </w:ins>
-      <w:ins w:id="489" w:author="Microsoft Office User" w:date="2017-02-13T10:51:00Z">
+      <w:ins w:id="488" w:author="Microsoft Office User" w:date="2017-02-13T10:51:00Z">
         <w:r>
           <w:rPr>
             <w:color w:val="000000" w:themeColor="text1"/>
@@ -5964,7 +5404,7 @@
           <w:t>. The data presented here shows that obesity does in fact pose a greater risk for the harmful co-</w:t>
         </w:r>
       </w:ins>
-      <w:ins w:id="490" w:author="Microsoft Office User" w:date="2017-02-13T10:56:00Z">
+      <w:ins w:id="489" w:author="Microsoft Office User" w:date="2017-02-13T10:56:00Z">
         <w:r>
           <w:rPr>
             <w:color w:val="000000" w:themeColor="text1"/>
@@ -5972,7 +5412,7 @@
           <w:t>morbidities</w:t>
         </w:r>
       </w:ins>
-      <w:ins w:id="491" w:author="Microsoft Office User" w:date="2017-02-13T10:51:00Z">
+      <w:ins w:id="490" w:author="Microsoft Office User" w:date="2017-02-13T10:51:00Z">
         <w:r>
           <w:rPr>
             <w:color w:val="000000" w:themeColor="text1"/>
@@ -5980,7 +5420,7 @@
           <w:t xml:space="preserve"> associated with chronically elevated glucocorticoids</w:t>
         </w:r>
       </w:ins>
-      <w:ins w:id="492" w:author="Microsoft Office User" w:date="2017-02-13T10:52:00Z">
+      <w:ins w:id="491" w:author="Microsoft Office User" w:date="2017-02-13T10:52:00Z">
         <w:r>
           <w:rPr>
             <w:color w:val="000000" w:themeColor="text1"/>
@@ -5988,7 +5428,7 @@
           <w:t xml:space="preserve"> and this should be considered when determining treatment options</w:t>
         </w:r>
       </w:ins>
-      <w:ins w:id="493" w:author="Microsoft Office User" w:date="2017-02-13T10:51:00Z">
+      <w:ins w:id="492" w:author="Microsoft Office User" w:date="2017-02-13T10:51:00Z">
         <w:r>
           <w:rPr>
             <w:color w:val="000000" w:themeColor="text1"/>
@@ -5996,7 +5436,7 @@
           <w:t>.</w:t>
         </w:r>
       </w:ins>
-      <w:ins w:id="494" w:author="Microsoft Office User" w:date="2017-02-13T10:52:00Z">
+      <w:ins w:id="493" w:author="Microsoft Office User" w:date="2017-02-13T10:52:00Z">
         <w:r>
           <w:rPr>
             <w:color w:val="000000" w:themeColor="text1"/>
@@ -6004,23 +5444,15 @@
           <w:t xml:space="preserve"> More work is required in the area to assess whether blocking glucocorticoid</w:t>
         </w:r>
       </w:ins>
-      <w:ins w:id="495" w:author="Microsoft Office User" w:date="2017-02-13T10:54:00Z">
-        <w:r>
-          <w:rPr>
-            <w:color w:val="000000" w:themeColor="text1"/>
-          </w:rPr>
-          <w:t>/</w:t>
-        </w:r>
-        <w:proofErr w:type="spellStart"/>
-        <w:r>
-          <w:rPr>
-            <w:color w:val="000000" w:themeColor="text1"/>
-          </w:rPr>
-          <w:t>lipolytic</w:t>
-        </w:r>
-      </w:ins>
-      <w:proofErr w:type="spellEnd"/>
-      <w:ins w:id="496" w:author="Microsoft Office User" w:date="2017-02-13T10:52:00Z">
+      <w:ins w:id="494" w:author="Microsoft Office User" w:date="2017-02-13T10:54:00Z">
+        <w:r>
+          <w:rPr>
+            <w:color w:val="000000" w:themeColor="text1"/>
+          </w:rPr>
+          <w:t>/lipolytic</w:t>
+        </w:r>
+      </w:ins>
+      <w:ins w:id="495" w:author="Microsoft Office User" w:date="2017-02-13T10:52:00Z">
         <w:r>
           <w:rPr>
             <w:color w:val="000000" w:themeColor="text1"/>
@@ -6028,7 +5460,7 @@
           <w:t xml:space="preserve"> action in the fat tissue</w:t>
         </w:r>
       </w:ins>
-      <w:ins w:id="497" w:author="Microsoft Office User" w:date="2017-02-13T10:54:00Z">
+      <w:ins w:id="496" w:author="Microsoft Office User" w:date="2017-02-13T10:54:00Z">
         <w:r>
           <w:rPr>
             <w:color w:val="000000" w:themeColor="text1"/>
@@ -6036,7 +5468,7 @@
           <w:t xml:space="preserve"> would be beneficial to prevent or enhance recovery of</w:t>
         </w:r>
       </w:ins>
-      <w:ins w:id="498" w:author="Microsoft Office User" w:date="2017-02-13T10:55:00Z">
+      <w:ins w:id="497" w:author="Microsoft Office User" w:date="2017-02-13T10:55:00Z">
         <w:r>
           <w:rPr>
             <w:color w:val="000000" w:themeColor="text1"/>
@@ -6044,7 +5476,7 @@
           <w:t xml:space="preserve"> the afore-mentioned</w:t>
         </w:r>
       </w:ins>
-      <w:ins w:id="499" w:author="Microsoft Office User" w:date="2017-02-13T10:54:00Z">
+      <w:ins w:id="498" w:author="Microsoft Office User" w:date="2017-02-13T10:54:00Z">
         <w:r>
           <w:rPr>
             <w:color w:val="000000" w:themeColor="text1"/>
@@ -6056,10 +5488,145 @@
     <w:p>
       <w:pPr>
         <w:rPr>
-          <w:color w:val="000000" w:themeColor="text1"/>
-        </w:rPr>
-      </w:pPr>
-    </w:p>
+          <w:ins w:id="499" w:author="Dave Bridges" w:date="2017-03-12T09:39:00Z"/>
+          <w:color w:val="000000" w:themeColor="text1"/>
+        </w:rPr>
+      </w:pPr>
+    </w:p>
+    <w:p>
+      <w:pPr>
+        <w:pStyle w:val="Heading1"/>
+        <w:rPr>
+          <w:ins w:id="500" w:author="Dave Bridges" w:date="2017-03-12T09:39:00Z"/>
+        </w:rPr>
+        <w:pPrChange w:id="501" w:author="Dave Bridges" w:date="2017-03-12T09:39:00Z">
+          <w:pPr/>
+        </w:pPrChange>
+      </w:pPr>
+      <w:ins w:id="502" w:author="Dave Bridges" w:date="2017-03-12T09:39:00Z">
+        <w:r>
+          <w:t>Acknowledgements</w:t>
+        </w:r>
+      </w:ins>
+    </w:p>
+    <w:p>
+      <w:pPr>
+        <w:rPr>
+          <w:ins w:id="503" w:author="Dave Bridges" w:date="2017-03-12T09:41:00Z"/>
+          <w:bCs/>
+        </w:rPr>
+      </w:pPr>
+      <w:ins w:id="504" w:author="Dave Bridges" w:date="2017-03-12T09:39:00Z">
+        <w:r>
+          <w:t xml:space="preserve">This </w:t>
+        </w:r>
+      </w:ins>
+      <w:ins w:id="505" w:author="Dave Bridges" w:date="2017-03-12T09:40:00Z">
+        <w:r>
+          <w:t>study</w:t>
+        </w:r>
+      </w:ins>
+      <w:ins w:id="506" w:author="Dave Bridges" w:date="2017-03-12T09:39:00Z">
+        <w:r>
+          <w:t xml:space="preserve"> was supported by funds from </w:t>
+        </w:r>
+      </w:ins>
+      <w:ins w:id="507" w:author="Dave Bridges" w:date="2017-03-12T09:41:00Z">
+        <w:r>
+          <w:t xml:space="preserve">NIH Grant </w:t>
+        </w:r>
+      </w:ins>
+      <w:ins w:id="508" w:author="Dave Bridges" w:date="2017-03-12T09:39:00Z">
+        <w:r>
+          <w:t>R01-DK107535</w:t>
+        </w:r>
+      </w:ins>
+      <w:ins w:id="509" w:author="Dave Bridges" w:date="2017-03-12T09:40:00Z">
+        <w:r>
+          <w:t xml:space="preserve"> (DB).  This study also utilized the University of Michigan </w:t>
+        </w:r>
+        <w:r>
+          <w:rPr>
+            <w:bCs/>
+            <w:rPrChange w:id="510" w:author="Dave Bridges" w:date="2017-03-12T09:40:00Z">
+              <w:rPr>
+                <w:b/>
+                <w:bCs/>
+              </w:rPr>
+            </w:rPrChange>
+          </w:rPr>
+          <w:t>Metabolism, Bariatric Surgery and Behavior Core</w:t>
+        </w:r>
+        <w:r>
+          <w:rPr>
+            <w:bCs/>
+          </w:rPr>
+          <w:t xml:space="preserve"> funded by </w:t>
+        </w:r>
+      </w:ins>
+      <w:ins w:id="511" w:author="Dave Bridges" w:date="2017-03-12T09:41:00Z">
+        <w:r>
+          <w:rPr>
+            <w:bCs/>
+          </w:rPr>
+          <w:t xml:space="preserve">NIH Grant </w:t>
+        </w:r>
+        <w:r>
+          <w:rPr>
+            <w:bCs/>
+          </w:rPr>
+          <w:t>U2C-DK110768</w:t>
+        </w:r>
+      </w:ins>
+      <w:ins w:id="512" w:author="Dave Bridges" w:date="2017-03-12T09:42:00Z">
+        <w:r>
+          <w:rPr>
+            <w:bCs/>
+          </w:rPr>
+          <w:t xml:space="preserve"> and the Michigan Nutrition Obesity Research Center funded by NIH Grant </w:t>
+        </w:r>
+      </w:ins>
+      <w:ins w:id="513" w:author="Dave Bridges" w:date="2017-03-12T09:43:00Z">
+        <w:r>
+          <w:rPr>
+            <w:bCs/>
+          </w:rPr>
+          <w:t>P30-</w:t>
+        </w:r>
+        <w:bookmarkStart w:id="514" w:name="_GoBack"/>
+        <w:bookmarkEnd w:id="514"/>
+        <w:r>
+          <w:rPr>
+            <w:bCs/>
+            <w:iCs/>
+            <w:rPrChange w:id="515" w:author="Dave Bridges" w:date="2017-03-12T09:43:00Z">
+              <w:rPr>
+                <w:bCs/>
+                <w:i/>
+                <w:iCs/>
+              </w:rPr>
+            </w:rPrChange>
+          </w:rPr>
+          <w:t>DK089503</w:t>
+        </w:r>
+      </w:ins>
+      <w:ins w:id="516" w:author="Dave Bridges" w:date="2017-03-12T09:41:00Z">
+        <w:r>
+          <w:rPr>
+            <w:bCs/>
+          </w:rPr>
+          <w:t>.</w:t>
+        </w:r>
+      </w:ins>
+    </w:p>
+    <w:p>
+      <w:pPr>
+        <w:rPr>
+          <w:ins w:id="517" w:author="Dave Bridges" w:date="2017-03-12T09:40:00Z"/>
+        </w:rPr>
+      </w:pPr>
+    </w:p>
+    <w:p/>
     <w:sectPr>
       <w:pgSz w:w="12240" w:h="15840"/>
       <w:pgMar w:top="1440" w:right="1440" w:bottom="1440" w:left="1440" w:header="720" w:footer="720" w:gutter="0"/>
@@ -6099,29 +5666,8 @@
         </w:rPr>
         <w:annotationRef/>
       </w:r>
-      <w:proofErr w:type="gramStart"/>
-      <w:r>
-        <w:t>Yes</w:t>
-      </w:r>
-      <w:proofErr w:type="gramEnd"/>
-      <w:r>
-        <w:t xml:space="preserve"> </w:t>
-      </w:r>
-      <w:proofErr w:type="spellStart"/>
-      <w:r>
-        <w:t>youll</w:t>
-      </w:r>
-      <w:proofErr w:type="spellEnd"/>
-      <w:r>
-        <w:t xml:space="preserve"> need to reword it, or you </w:t>
-      </w:r>
-      <w:proofErr w:type="spellStart"/>
-      <w:r>
-        <w:t>coud</w:t>
-      </w:r>
-      <w:proofErr w:type="spellEnd"/>
-      <w:r>
-        <w:t xml:space="preserve"> just say as described in Hochberg et al</w:t>
+      <w:r>
+        <w:t>Yes youll need to reword it, or you coud just say as described in Hochberg et al</w:t>
       </w:r>
     </w:p>
   </w:comment>
@@ -6227,39 +5773,7 @@
         <w:br/>
       </w:r>
       <w:r>
-        <w:t xml:space="preserve">Chiang S-H, Chang L, </w:t>
-      </w:r>
-      <w:proofErr w:type="spellStart"/>
-      <w:r>
-        <w:t>Saltiel</w:t>
-      </w:r>
-      <w:proofErr w:type="spellEnd"/>
-      <w:r>
-        <w:t xml:space="preserve"> AR. TC10 and insulin-stimulated glucose transport. Methods </w:t>
-      </w:r>
-      <w:proofErr w:type="spellStart"/>
-      <w:r>
-        <w:t>Enzymol</w:t>
-      </w:r>
-      <w:proofErr w:type="spellEnd"/>
-      <w:r>
-        <w:t xml:space="preserve">. 2006/02/14. 2006; 406: 701–14. </w:t>
-      </w:r>
-      <w:proofErr w:type="spellStart"/>
-      <w:r>
-        <w:t>doi</w:t>
-      </w:r>
-      <w:proofErr w:type="spellEnd"/>
-      <w:r>
-        <w:t>: S0076-6879(06)06055-1 [</w:t>
-      </w:r>
-      <w:proofErr w:type="spellStart"/>
-      <w:r>
-        <w:t>pii</w:t>
-      </w:r>
-      <w:proofErr w:type="spellEnd"/>
-      <w:r>
-        <w:t>] 10.1016/S0076-6879(06)06055-1.</w:t>
+        <w:t>Chiang S-H, Chang L, Saltiel AR. TC10 and insulin-stimulated glucose transport. Methods Enzymol. 2006/02/14. 2006; 406: 701–14. doi: S0076-6879(06)06055-1 [pii] 10.1016/S0076-6879(06)06055-1.</w:t>
       </w:r>
     </w:p>
     <w:p>
@@ -6376,15 +5890,7 @@
         <w:annotationRef/>
       </w:r>
       <w:r>
-        <w:t xml:space="preserve">Taken partially from </w:t>
-      </w:r>
-      <w:proofErr w:type="spellStart"/>
-      <w:r>
-        <w:t>hatfield</w:t>
-      </w:r>
-      <w:proofErr w:type="spellEnd"/>
-      <w:r>
-        <w:t xml:space="preserve"> paper</w:t>
+        <w:t>Taken partially from hatfield paper</w:t>
       </w:r>
     </w:p>
   </w:comment>
@@ -6418,15 +5924,7 @@
         <w:annotationRef/>
       </w:r>
       <w:r>
-        <w:t xml:space="preserve">Should say something about how there was no significant differences in BMI in the control vs </w:t>
-      </w:r>
-      <w:proofErr w:type="spellStart"/>
-      <w:r>
-        <w:t>cushings</w:t>
-      </w:r>
-      <w:proofErr w:type="spellEnd"/>
-      <w:r>
-        <w:t xml:space="preserve"> group (p=</w:t>
+        <w:t>Should say something about how there was no significant differences in BMI in the control vs cushings group (p=</w:t>
       </w:r>
       <w:r>
         <w:rPr>
@@ -6635,13 +6133,8 @@
         </w:rPr>
         <w:annotationRef/>
       </w:r>
-      <w:proofErr w:type="spellStart"/>
-      <w:r>
-        <w:t>Lets</w:t>
-      </w:r>
-      <w:proofErr w:type="spellEnd"/>
-      <w:r>
-        <w:t xml:space="preserve"> just use ALT, I don’t know that we can make room for AST</w:t>
+      <w:r>
+        <w:t>Lets just use ALT, I don’t know that we can make room for AST</w:t>
       </w:r>
     </w:p>
   </w:comment>
@@ -6672,13 +6165,8 @@
         </w:rPr>
         <w:annotationRef/>
       </w:r>
-      <w:proofErr w:type="spellStart"/>
-      <w:r>
-        <w:t>Disucss</w:t>
-      </w:r>
-      <w:proofErr w:type="spellEnd"/>
-      <w:r>
-        <w:t xml:space="preserve"> trichrome findings here.</w:t>
+      <w:r>
+        <w:t>Disucss trichrome findings here.</w:t>
       </w:r>
     </w:p>
   </w:comment>
@@ -6758,15 +6246,7 @@
         <w:annotationRef/>
       </w:r>
       <w:r>
-        <w:t xml:space="preserve">Talk about fat cell size </w:t>
-      </w:r>
-      <w:proofErr w:type="spellStart"/>
-      <w:r>
-        <w:t>imflammation</w:t>
-      </w:r>
-      <w:proofErr w:type="spellEnd"/>
-      <w:r>
-        <w:t xml:space="preserve"> stuff</w:t>
+        <w:t>Talk about fat cell size imflammation stuff</w:t>
       </w:r>
     </w:p>
   </w:comment>
@@ -6926,13 +6406,8 @@
         <w:annotationRef/>
       </w:r>
       <w:r>
-        <w:t xml:space="preserve">Waist </w:t>
-      </w:r>
-      <w:proofErr w:type="spellStart"/>
-      <w:r>
-        <w:t>circ</w:t>
-      </w:r>
-      <w:proofErr w:type="spellEnd"/>
+        <w:t>Waist circ</w:t>
+      </w:r>
     </w:p>
   </w:comment>
   <w:comment w:id="365" w:author="Microsoft Office User" w:date="2017-02-13T11:44:00Z" w:initials="Office">
@@ -7075,15 +6550,7 @@
         <w:annotationRef/>
       </w:r>
       <w:r>
-        <w:t xml:space="preserve">check when </w:t>
-      </w:r>
-      <w:proofErr w:type="spellStart"/>
-      <w:r>
-        <w:t>iso</w:t>
-      </w:r>
-      <w:proofErr w:type="spellEnd"/>
-      <w:r>
-        <w:t xml:space="preserve"> test was done</w:t>
+        <w:t>check when iso test was done</w:t>
       </w:r>
     </w:p>
   </w:comment>
@@ -7103,7 +6570,7 @@
       </w:r>
     </w:p>
   </w:comment>
-  <w:comment w:id="475" w:author="Microsoft Office User" w:date="2017-02-13T12:57:00Z" w:initials="Office">
+  <w:comment w:id="474" w:author="Microsoft Office User" w:date="2017-02-13T12:57:00Z" w:initials="Office">
     <w:p>
       <w:pPr>
         <w:pStyle w:val="CommentText"/>
@@ -7119,7 +6586,7 @@
       </w:r>
     </w:p>
   </w:comment>
-  <w:comment w:id="480" w:author="Microsoft Office User" w:date="2017-02-13T12:57:00Z" w:initials="Office">
+  <w:comment w:id="479" w:author="Microsoft Office User" w:date="2017-02-13T12:57:00Z" w:initials="Office">
     <w:p>
       <w:pPr>
         <w:pStyle w:val="CommentText"/>
@@ -7985,7 +7452,6 @@
   <w:style w:type="character" w:default="1" w:styleId="DefaultParagraphFont">
     <w:name w:val="Default Paragraph Font"/>
     <w:uiPriority w:val="1"/>
-    <w:semiHidden/>
     <w:unhideWhenUsed/>
   </w:style>
   <w:style w:type="table" w:default="1" w:styleId="TableNormal">

</xml_diff>

<commit_message>
Updated after discussion with IH, need to write section on glucose clamps.
</commit_message>
<xml_diff>
--- a/manuscript/Obesity-Glucocorticoids/Manuscript.docx
+++ b/manuscript/Obesity-Glucocorticoids/Manuscript.docx
@@ -145,7 +145,49 @@
           <w:rPr>
             <w:rFonts w:cs="Times New Roman"/>
           </w:rPr>
-          <w:t>The study was approved by the institutional review board of the University of Michigan Medical System. Written informed consent was obtained from all of the patients. Patients were recruited consecutively from those undergoing a transsphenoidal adenomectomy at the University of Michigan for Cushing's disease or nonfunctioning pituitary adenoma over a 12-month period. Exclusion criteria were age &lt;18, current hormone treatment including glucocorticoids, malignancy, inflammatory disease, diabetes type 1 and established pituitary hormone deficiencies. For each patient, a data sheet was completed including, age, sex, anthropometric measurements, diagnosis of hypertension, diabetes, results of blood tests and medications. Fasting blood samples were assayed for glucose (Siemens Advia 1800, Deerfield, IL, USA) and insulin (Life Technologies) as instructed by the manufacturers.</w:t>
+          <w:t xml:space="preserve">The study was approved by the institutional review board of the University of Michigan Medical System. Written informed consent was obtained from all of the patients. Patients were recruited consecutively from those undergoing a </w:t>
+        </w:r>
+        <w:proofErr w:type="spellStart"/>
+        <w:r>
+          <w:rPr>
+            <w:rFonts w:cs="Times New Roman"/>
+          </w:rPr>
+          <w:t>transsphenoidal</w:t>
+        </w:r>
+        <w:proofErr w:type="spellEnd"/>
+        <w:r>
+          <w:rPr>
+            <w:rFonts w:cs="Times New Roman"/>
+          </w:rPr>
+          <w:t xml:space="preserve"> </w:t>
+        </w:r>
+        <w:proofErr w:type="spellStart"/>
+        <w:r>
+          <w:rPr>
+            <w:rFonts w:cs="Times New Roman"/>
+          </w:rPr>
+          <w:t>adenomectomy</w:t>
+        </w:r>
+        <w:proofErr w:type="spellEnd"/>
+        <w:r>
+          <w:rPr>
+            <w:rFonts w:cs="Times New Roman"/>
+          </w:rPr>
+          <w:t xml:space="preserve"> at the University of Michigan for Cushing's disease or nonfunctioning pituitary adenoma over a 12-month period. Exclusion criteria were age &lt;18, current hormone treatment including glucocorticoids, malignancy, inflammatory disease, diabetes type 1 and established pituitary hormone deficiencies. For each patient, a data sheet was completed including, age, sex, anthropometric measurements, diagnosis of hypertension, diabetes, results of blood tests and medications. Fasting blood samples were assayed for glucose (Siemens </w:t>
+        </w:r>
+        <w:proofErr w:type="spellStart"/>
+        <w:r>
+          <w:rPr>
+            <w:rFonts w:cs="Times New Roman"/>
+          </w:rPr>
+          <w:t>Advia</w:t>
+        </w:r>
+        <w:proofErr w:type="spellEnd"/>
+        <w:r>
+          <w:rPr>
+            <w:rFonts w:cs="Times New Roman"/>
+          </w:rPr>
+          <w:t xml:space="preserve"> 1800, Deerfield, IL, USA) and insulin (Life Technologies) as instructed by the manufacturers.</w:t>
         </w:r>
       </w:ins>
       <w:commentRangeEnd w:id="17"/>
@@ -492,7 +534,25 @@
             <w:color w:val="000000"/>
             <w:shd w:val="clear" w:color="auto" w:fill="FFFFFF"/>
           </w:rPr>
-          <w:t xml:space="preserve">. All animal procedures were approved by the University of Tennessee Health Science Center Institutional Animal Care and Use Committee. Animal body weight and composition was determined weekly using an echoMRI 2100. Food was weighed weekly, with food intake determined as the decrease in food weight per mouse per week per cage. All mice were provided with access to </w:t>
+          <w:t xml:space="preserve">. All animal procedures were approved by the University of Tennessee Health Science Center Institutional Animal Care and Use Committee. Animal body weight and composition was determined weekly using an </w:t>
+        </w:r>
+        <w:proofErr w:type="spellStart"/>
+        <w:r>
+          <w:rPr>
+            <w:rFonts w:ascii="Times New Roman" w:eastAsia="Times New Roman" w:hAnsi="Times New Roman" w:cs="Times New Roman"/>
+            <w:color w:val="000000"/>
+            <w:shd w:val="clear" w:color="auto" w:fill="FFFFFF"/>
+          </w:rPr>
+          <w:t>echoMRI</w:t>
+        </w:r>
+        <w:proofErr w:type="spellEnd"/>
+        <w:r>
+          <w:rPr>
+            <w:rFonts w:ascii="Times New Roman" w:eastAsia="Times New Roman" w:hAnsi="Times New Roman" w:cs="Times New Roman"/>
+            <w:color w:val="000000"/>
+            <w:shd w:val="clear" w:color="auto" w:fill="FFFFFF"/>
+          </w:rPr>
+          <w:t xml:space="preserve"> 2100. Food was weighed weekly, with food intake determined as the decrease in food weight per mouse per week per cage. All mice were provided with access to </w:t>
         </w:r>
       </w:ins>
       <w:ins w:id="45" w:author="Microsoft Office User" w:date="2017-02-02T13:05:00Z">
@@ -569,7 +629,43 @@
             <w:color w:val="000000"/>
             <w:shd w:val="clear" w:color="auto" w:fill="FFFFFF"/>
           </w:rPr>
-          <w:t xml:space="preserve"> treatment, mice were fasted for 16 h and were sacrificed by cervical dislocation at ZT3 after isoflurane anesthesia. Following cervical dislocation, a sagittal incision was made along the medioventral surface of each mouse and the skin was carefully pulled back to expose the subcutaneous fat depots. The incision was extended along the anterior surface of each hind limb to allow careful dissection of the inguinal fat pads. A small incision was then made into the rectus abdominus muscle to expose the abdominal cavity. The epididymal fat pads were identified and carefully dissected out. The right fat pads from each mouse were weighed and snap frozen in liquid nitrogen for later analysis</w:t>
+          <w:t xml:space="preserve"> treatment, mice were fasted for 16 h and were sacrificed by cervical dislocation at ZT3 after isoflurane anesthesia. Following cervical dislocation, a sagittal incision was made along the medioventral surface of each mouse and the skin was carefully pulled back to expose the subcutaneous fat depots. The incision was extended along the anterior surface of each hind limb to allow careful dissection of the inguinal fat pads. A small incision was then made into the rectus </w:t>
+        </w:r>
+        <w:proofErr w:type="spellStart"/>
+        <w:r>
+          <w:rPr>
+            <w:rFonts w:ascii="Times New Roman" w:eastAsia="Times New Roman" w:hAnsi="Times New Roman" w:cs="Times New Roman"/>
+            <w:color w:val="000000"/>
+            <w:shd w:val="clear" w:color="auto" w:fill="FFFFFF"/>
+          </w:rPr>
+          <w:t>abdominus</w:t>
+        </w:r>
+        <w:proofErr w:type="spellEnd"/>
+        <w:r>
+          <w:rPr>
+            <w:rFonts w:ascii="Times New Roman" w:eastAsia="Times New Roman" w:hAnsi="Times New Roman" w:cs="Times New Roman"/>
+            <w:color w:val="000000"/>
+            <w:shd w:val="clear" w:color="auto" w:fill="FFFFFF"/>
+          </w:rPr>
+          <w:t xml:space="preserve"> muscle to expose the abdominal cavity. The </w:t>
+        </w:r>
+        <w:proofErr w:type="spellStart"/>
+        <w:r>
+          <w:rPr>
+            <w:rFonts w:ascii="Times New Roman" w:eastAsia="Times New Roman" w:hAnsi="Times New Roman" w:cs="Times New Roman"/>
+            <w:color w:val="000000"/>
+            <w:shd w:val="clear" w:color="auto" w:fill="FFFFFF"/>
+          </w:rPr>
+          <w:t>epididymal</w:t>
+        </w:r>
+        <w:proofErr w:type="spellEnd"/>
+        <w:r>
+          <w:rPr>
+            <w:rFonts w:ascii="Times New Roman" w:eastAsia="Times New Roman" w:hAnsi="Times New Roman" w:cs="Times New Roman"/>
+            <w:color w:val="000000"/>
+            <w:shd w:val="clear" w:color="auto" w:fill="FFFFFF"/>
+          </w:rPr>
+          <w:t xml:space="preserve"> fat pads were identified and carefully dissected out. The right fat pads from each mouse were weighed and snap frozen in liquid nitrogen for later analysis</w:t>
         </w:r>
       </w:ins>
       <w:ins w:id="51" w:author="Microsoft Office User" w:date="2017-02-02T13:10:00Z">
@@ -718,19 +814,75 @@
           <w:rPr>
             <w:rFonts w:cs="Times New Roman"/>
           </w:rPr>
-          <w:t xml:space="preserve">Following a 6-h fast, mice were given i.p. injections of insulin (Humulin R, Lilly, Indianapolis, </w:t>
-        </w:r>
+          <w:t xml:space="preserve">Following a 6-h fast, mice were given </w:t>
+        </w:r>
+        <w:proofErr w:type="spellStart"/>
         <w:r>
           <w:rPr>
             <w:rFonts w:cs="Times New Roman"/>
           </w:rPr>
+          <w:t>i.p</w:t>
+        </w:r>
+        <w:proofErr w:type="spellEnd"/>
+        <w:r>
+          <w:rPr>
+            <w:rFonts w:cs="Times New Roman"/>
+          </w:rPr>
+          <w:t>. injections of insulin (</w:t>
+        </w:r>
+        <w:proofErr w:type="spellStart"/>
+        <w:r>
+          <w:rPr>
+            <w:rFonts w:cs="Times New Roman"/>
+          </w:rPr>
+          <w:t>Humulin</w:t>
+        </w:r>
+        <w:proofErr w:type="spellEnd"/>
+        <w:r>
+          <w:rPr>
+            <w:rFonts w:cs="Times New Roman"/>
+          </w:rPr>
+          <w:t xml:space="preserve"> R, Lilly, Indianapolis, </w:t>
+        </w:r>
+        <w:r>
+          <w:rPr>
+            <w:rFonts w:cs="Times New Roman"/>
+          </w:rPr>
           <w:t>IN, USA) at a concentration of 2.5</w:t>
         </w:r>
         <w:r>
           <w:rPr>
             <w:rFonts w:cs="Times New Roman"/>
           </w:rPr>
-          <w:t> mU/g. Blood glucose was determined at 15-min intervals post-injection using a One Touch Ultra Glucometer (Lifescan).</w:t>
+          <w:t> </w:t>
+        </w:r>
+        <w:proofErr w:type="spellStart"/>
+        <w:r>
+          <w:rPr>
+            <w:rFonts w:cs="Times New Roman"/>
+          </w:rPr>
+          <w:t>mU</w:t>
+        </w:r>
+        <w:proofErr w:type="spellEnd"/>
+        <w:r>
+          <w:rPr>
+            <w:rFonts w:cs="Times New Roman"/>
+          </w:rPr>
+          <w:t>/g. Blood glucose was determined at 15-min intervals post-injection using a One Touch Ultra Glucometer (</w:t>
+        </w:r>
+        <w:proofErr w:type="spellStart"/>
+        <w:r>
+          <w:rPr>
+            <w:rFonts w:cs="Times New Roman"/>
+          </w:rPr>
+          <w:t>Lifescan</w:t>
+        </w:r>
+        <w:proofErr w:type="spellEnd"/>
+        <w:r>
+          <w:rPr>
+            <w:rFonts w:cs="Times New Roman"/>
+          </w:rPr>
+          <w:t>).</w:t>
         </w:r>
         <w:commentRangeEnd w:id="64"/>
         <w:r>
@@ -932,12 +1084,20 @@
           <w:t xml:space="preserve">1% </w:t>
         </w:r>
       </w:ins>
+      <w:proofErr w:type="spellStart"/>
       <w:ins w:id="86" w:author="Microsoft Office User" w:date="2017-01-31T10:44:00Z">
         <w:r>
           <w:rPr>
             <w:color w:val="000000" w:themeColor="text1"/>
           </w:rPr>
-          <w:t xml:space="preserve">pencilin, </w:t>
+          <w:t>pencilin</w:t>
+        </w:r>
+        <w:proofErr w:type="spellEnd"/>
+        <w:r>
+          <w:rPr>
+            <w:color w:val="000000" w:themeColor="text1"/>
+          </w:rPr>
+          <w:t xml:space="preserve">, </w:t>
         </w:r>
       </w:ins>
       <w:ins w:id="87" w:author="Microsoft Office User" w:date="2017-01-31T10:55:00Z">
@@ -1053,49 +1213,81 @@
             <w:rFonts w:cs="Helvetica"/>
             <w:color w:val="1C1C1C"/>
           </w:rPr>
-          <w:t xml:space="preserve"> at two days post confluence</w:t>
-        </w:r>
-      </w:ins>
-      <w:ins w:id="101" w:author="Microsoft Office User" w:date="2017-01-31T10:58:00Z">
+          <w:t xml:space="preserve"> at two </w:t>
+        </w:r>
+        <w:proofErr w:type="gramStart"/>
         <w:r>
           <w:rPr>
             <w:rFonts w:cs="Helvetica"/>
             <w:color w:val="1C1C1C"/>
           </w:rPr>
-          <w:t xml:space="preserve"> for four </w:t>
-        </w:r>
-        <w:commentRangeStart w:id="102"/>
+          <w:t>days</w:t>
+        </w:r>
+        <w:proofErr w:type="gramEnd"/>
         <w:r>
           <w:rPr>
             <w:rFonts w:cs="Helvetica"/>
             <w:color w:val="1C1C1C"/>
           </w:rPr>
-          <w:t>days</w:t>
-        </w:r>
-      </w:ins>
-      <w:commentRangeEnd w:id="102"/>
-      <w:r>
-        <w:rPr>
-          <w:rStyle w:val="CommentReference"/>
-        </w:rPr>
-        <w:commentReference w:id="102"/>
-      </w:r>
-      <w:ins w:id="103" w:author="Microsoft Office User" w:date="2017-01-31T10:54:00Z">
+          <w:t xml:space="preserve"> post confluence</w:t>
+        </w:r>
+      </w:ins>
+      <w:ins w:id="101" w:author="Microsoft Office User" w:date="2017-01-31T10:58:00Z">
         <w:r>
           <w:rPr>
             <w:rFonts w:cs="Helvetica"/>
             <w:color w:val="1C1C1C"/>
           </w:rPr>
-          <w:t>.</w:t>
-        </w:r>
-      </w:ins>
-      <w:ins w:id="104" w:author="Microsoft Office User" w:date="2017-01-31T10:58:00Z">
+          <w:t xml:space="preserve"> for four </w:t>
+        </w:r>
+        <w:commentRangeStart w:id="102"/>
         <w:r>
           <w:rPr>
             <w:rFonts w:cs="Helvetica"/>
             <w:color w:val="1C1C1C"/>
           </w:rPr>
-          <w:t xml:space="preserve"> Media was then replaced including only insulin in the cocktail for an additional three days. The following three days cells remained in </w:t>
+          <w:t>days</w:t>
+        </w:r>
+      </w:ins>
+      <w:commentRangeEnd w:id="102"/>
+      <w:r>
+        <w:rPr>
+          <w:rStyle w:val="CommentReference"/>
+        </w:rPr>
+        <w:commentReference w:id="102"/>
+      </w:r>
+      <w:ins w:id="103" w:author="Microsoft Office User" w:date="2017-01-31T10:54:00Z">
+        <w:r>
+          <w:rPr>
+            <w:rFonts w:cs="Helvetica"/>
+            <w:color w:val="1C1C1C"/>
+          </w:rPr>
+          <w:t>.</w:t>
+        </w:r>
+      </w:ins>
+      <w:ins w:id="104" w:author="Microsoft Office User" w:date="2017-01-31T10:58:00Z">
+        <w:r>
+          <w:rPr>
+            <w:rFonts w:cs="Helvetica"/>
+            <w:color w:val="1C1C1C"/>
+          </w:rPr>
+          <w:t xml:space="preserve"> Media was then replaced including only insulin in the cocktail for an additional three days. The following three </w:t>
+        </w:r>
+        <w:proofErr w:type="gramStart"/>
+        <w:r>
+          <w:rPr>
+            <w:rFonts w:cs="Helvetica"/>
+            <w:color w:val="1C1C1C"/>
+          </w:rPr>
+          <w:t>days</w:t>
+        </w:r>
+        <w:proofErr w:type="gramEnd"/>
+        <w:r>
+          <w:rPr>
+            <w:rFonts w:cs="Helvetica"/>
+            <w:color w:val="1C1C1C"/>
+          </w:rPr>
+          <w:t xml:space="preserve"> cells remained in </w:t>
         </w:r>
       </w:ins>
       <w:ins w:id="105" w:author="Microsoft Office User" w:date="2017-01-31T11:00:00Z">
@@ -1468,8 +1660,13 @@
       </w:r>
       <w:ins w:id="168" w:author="Microsoft Office User" w:date="2017-01-31T11:03:00Z">
         <w:r>
-          <w:t xml:space="preserve"> in TRIzol</w:t>
-        </w:r>
+          <w:t xml:space="preserve"> in </w:t>
+        </w:r>
+        <w:proofErr w:type="spellStart"/>
+        <w:r>
+          <w:t>TRIzol</w:t>
+        </w:r>
+        <w:proofErr w:type="spellEnd"/>
         <w:r>
           <w:t xml:space="preserve"> </w:t>
         </w:r>
@@ -1488,11 +1685,19 @@
         <w:r>
           <w:t xml:space="preserve">the </w:t>
         </w:r>
+        <w:proofErr w:type="spellStart"/>
         <w:r>
           <w:rPr>
             <w:rFonts w:cs="Times New Roman"/>
           </w:rPr>
-          <w:t>PureLink RNA mini kit (Life Technologies)</w:t>
+          <w:t>PureLink</w:t>
+        </w:r>
+        <w:proofErr w:type="spellEnd"/>
+        <w:r>
+          <w:rPr>
+            <w:rFonts w:cs="Times New Roman"/>
+          </w:rPr>
+          <w:t xml:space="preserve"> RNA mini kit (Life Technologies)</w:t>
         </w:r>
         <w:r>
           <w:rPr>
@@ -1706,6 +1911,7 @@
           <w:t xml:space="preserve">mRNA expression level was normalized to </w:t>
         </w:r>
         <w:commentRangeStart w:id="190"/>
+        <w:proofErr w:type="spellStart"/>
         <w:r>
           <w:rPr>
             <w:rFonts w:cs="Times New Roman"/>
@@ -1715,6 +1921,7 @@
         </w:r>
       </w:ins>
       <w:commentRangeEnd w:id="190"/>
+      <w:proofErr w:type="spellEnd"/>
       <w:ins w:id="191" w:author="Microsoft Office User" w:date="2017-01-31T11:30:00Z">
         <w:r>
           <w:rPr>
@@ -1800,55 +2007,235 @@
             <w:color w:val="000000"/>
             <w:shd w:val="clear" w:color="auto" w:fill="FFFFFF"/>
           </w:rPr>
-          <w:t xml:space="preserve">(50 mM Tris, pH 7.4, 0.25% sodium deoxycholate, 1% NP40, 150 mM sodium chloride, 1 mM EDTA, 100 uM sodium orthovanadate, 5 mM sodium fluoride and 10 mM sodium pyrophosphate) </w:t>
-        </w:r>
-      </w:ins>
-      <w:ins w:id="200" w:author="Microsoft Office User" w:date="2017-02-02T16:15:00Z">
+          <w:t xml:space="preserve">(50 </w:t>
+        </w:r>
+        <w:proofErr w:type="spellStart"/>
         <w:r>
           <w:rPr>
             <w:rFonts w:eastAsia="Times New Roman" w:cs="Times New Roman"/>
             <w:color w:val="000000"/>
             <w:shd w:val="clear" w:color="auto" w:fill="FFFFFF"/>
           </w:rPr>
-          <w:t xml:space="preserve">on ice </w:t>
-        </w:r>
-      </w:ins>
-      <w:ins w:id="201" w:author="Microsoft Office User" w:date="2017-02-02T16:14:00Z">
+          <w:t>mM</w:t>
+        </w:r>
+        <w:proofErr w:type="spellEnd"/>
         <w:r>
           <w:rPr>
             <w:rFonts w:eastAsia="Times New Roman" w:cs="Times New Roman"/>
             <w:color w:val="000000"/>
             <w:shd w:val="clear" w:color="auto" w:fill="FFFFFF"/>
           </w:rPr>
-          <w:t>then centrifuged for 15 minutes at 13 000 RPM at 4°C. Clarified lysates were loaded on SDS-PAGE gels, transferred and blotted using antibodies raised against</w:t>
-        </w:r>
-      </w:ins>
-      <w:ins w:id="202" w:author="Microsoft Office User" w:date="2017-02-02T16:18:00Z">
+          <w:t xml:space="preserve"> </w:t>
+        </w:r>
+        <w:proofErr w:type="spellStart"/>
         <w:r>
           <w:rPr>
             <w:rFonts w:eastAsia="Times New Roman" w:cs="Times New Roman"/>
             <w:color w:val="000000"/>
             <w:shd w:val="clear" w:color="auto" w:fill="FFFFFF"/>
           </w:rPr>
-          <w:t xml:space="preserve"> </w:t>
-        </w:r>
-        <w:commentRangeStart w:id="203"/>
+          <w:t>Tris</w:t>
+        </w:r>
+        <w:proofErr w:type="spellEnd"/>
         <w:r>
           <w:rPr>
             <w:rFonts w:eastAsia="Times New Roman" w:cs="Times New Roman"/>
             <w:color w:val="000000"/>
             <w:shd w:val="clear" w:color="auto" w:fill="FFFFFF"/>
           </w:rPr>
-          <w:t xml:space="preserve">ATGL, HSL, pHSL, CGI-58, GAPDH, </w:t>
-        </w:r>
-      </w:ins>
-      <w:ins w:id="204" w:author="Microsoft Office User" w:date="2017-02-02T16:19:00Z">
+          <w:t xml:space="preserve">, pH 7.4, 0.25% sodium </w:t>
+        </w:r>
+        <w:proofErr w:type="spellStart"/>
         <w:r>
           <w:rPr>
             <w:rFonts w:eastAsia="Times New Roman" w:cs="Times New Roman"/>
             <w:color w:val="000000"/>
             <w:shd w:val="clear" w:color="auto" w:fill="FFFFFF"/>
           </w:rPr>
+          <w:t>deoxycholate</w:t>
+        </w:r>
+        <w:proofErr w:type="spellEnd"/>
+        <w:r>
+          <w:rPr>
+            <w:rFonts w:eastAsia="Times New Roman" w:cs="Times New Roman"/>
+            <w:color w:val="000000"/>
+            <w:shd w:val="clear" w:color="auto" w:fill="FFFFFF"/>
+          </w:rPr>
+          <w:t xml:space="preserve">, 1% NP40, 150 </w:t>
+        </w:r>
+        <w:proofErr w:type="spellStart"/>
+        <w:r>
+          <w:rPr>
+            <w:rFonts w:eastAsia="Times New Roman" w:cs="Times New Roman"/>
+            <w:color w:val="000000"/>
+            <w:shd w:val="clear" w:color="auto" w:fill="FFFFFF"/>
+          </w:rPr>
+          <w:t>mM</w:t>
+        </w:r>
+        <w:proofErr w:type="spellEnd"/>
+        <w:r>
+          <w:rPr>
+            <w:rFonts w:eastAsia="Times New Roman" w:cs="Times New Roman"/>
+            <w:color w:val="000000"/>
+            <w:shd w:val="clear" w:color="auto" w:fill="FFFFFF"/>
+          </w:rPr>
+          <w:t xml:space="preserve"> sodium chloride, 1 </w:t>
+        </w:r>
+        <w:proofErr w:type="spellStart"/>
+        <w:r>
+          <w:rPr>
+            <w:rFonts w:eastAsia="Times New Roman" w:cs="Times New Roman"/>
+            <w:color w:val="000000"/>
+            <w:shd w:val="clear" w:color="auto" w:fill="FFFFFF"/>
+          </w:rPr>
+          <w:t>mM</w:t>
+        </w:r>
+        <w:proofErr w:type="spellEnd"/>
+        <w:r>
+          <w:rPr>
+            <w:rFonts w:eastAsia="Times New Roman" w:cs="Times New Roman"/>
+            <w:color w:val="000000"/>
+            <w:shd w:val="clear" w:color="auto" w:fill="FFFFFF"/>
+          </w:rPr>
+          <w:t xml:space="preserve"> EDTA, 100 </w:t>
+        </w:r>
+        <w:proofErr w:type="spellStart"/>
+        <w:r>
+          <w:rPr>
+            <w:rFonts w:eastAsia="Times New Roman" w:cs="Times New Roman"/>
+            <w:color w:val="000000"/>
+            <w:shd w:val="clear" w:color="auto" w:fill="FFFFFF"/>
+          </w:rPr>
+          <w:t>uM</w:t>
+        </w:r>
+        <w:proofErr w:type="spellEnd"/>
+        <w:r>
+          <w:rPr>
+            <w:rFonts w:eastAsia="Times New Roman" w:cs="Times New Roman"/>
+            <w:color w:val="000000"/>
+            <w:shd w:val="clear" w:color="auto" w:fill="FFFFFF"/>
+          </w:rPr>
+          <w:t xml:space="preserve"> sodium </w:t>
+        </w:r>
+        <w:proofErr w:type="spellStart"/>
+        <w:r>
+          <w:rPr>
+            <w:rFonts w:eastAsia="Times New Roman" w:cs="Times New Roman"/>
+            <w:color w:val="000000"/>
+            <w:shd w:val="clear" w:color="auto" w:fill="FFFFFF"/>
+          </w:rPr>
+          <w:t>orthovanadate</w:t>
+        </w:r>
+        <w:proofErr w:type="spellEnd"/>
+        <w:r>
+          <w:rPr>
+            <w:rFonts w:eastAsia="Times New Roman" w:cs="Times New Roman"/>
+            <w:color w:val="000000"/>
+            <w:shd w:val="clear" w:color="auto" w:fill="FFFFFF"/>
+          </w:rPr>
+          <w:t xml:space="preserve">, 5 </w:t>
+        </w:r>
+        <w:proofErr w:type="spellStart"/>
+        <w:r>
+          <w:rPr>
+            <w:rFonts w:eastAsia="Times New Roman" w:cs="Times New Roman"/>
+            <w:color w:val="000000"/>
+            <w:shd w:val="clear" w:color="auto" w:fill="FFFFFF"/>
+          </w:rPr>
+          <w:t>mM</w:t>
+        </w:r>
+        <w:proofErr w:type="spellEnd"/>
+        <w:r>
+          <w:rPr>
+            <w:rFonts w:eastAsia="Times New Roman" w:cs="Times New Roman"/>
+            <w:color w:val="000000"/>
+            <w:shd w:val="clear" w:color="auto" w:fill="FFFFFF"/>
+          </w:rPr>
+          <w:t xml:space="preserve"> sodium fluoride and 10 </w:t>
+        </w:r>
+        <w:proofErr w:type="spellStart"/>
+        <w:r>
+          <w:rPr>
+            <w:rFonts w:eastAsia="Times New Roman" w:cs="Times New Roman"/>
+            <w:color w:val="000000"/>
+            <w:shd w:val="clear" w:color="auto" w:fill="FFFFFF"/>
+          </w:rPr>
+          <w:t>mM</w:t>
+        </w:r>
+        <w:proofErr w:type="spellEnd"/>
+        <w:r>
+          <w:rPr>
+            <w:rFonts w:eastAsia="Times New Roman" w:cs="Times New Roman"/>
+            <w:color w:val="000000"/>
+            <w:shd w:val="clear" w:color="auto" w:fill="FFFFFF"/>
+          </w:rPr>
+          <w:t xml:space="preserve"> sodium pyrophosphate) </w:t>
+        </w:r>
+      </w:ins>
+      <w:ins w:id="200" w:author="Microsoft Office User" w:date="2017-02-02T16:15:00Z">
+        <w:r>
+          <w:rPr>
+            <w:rFonts w:eastAsia="Times New Roman" w:cs="Times New Roman"/>
+            <w:color w:val="000000"/>
+            <w:shd w:val="clear" w:color="auto" w:fill="FFFFFF"/>
+          </w:rPr>
+          <w:t xml:space="preserve">on ice </w:t>
+        </w:r>
+      </w:ins>
+      <w:ins w:id="201" w:author="Microsoft Office User" w:date="2017-02-02T16:14:00Z">
+        <w:r>
+          <w:rPr>
+            <w:rFonts w:eastAsia="Times New Roman" w:cs="Times New Roman"/>
+            <w:color w:val="000000"/>
+            <w:shd w:val="clear" w:color="auto" w:fill="FFFFFF"/>
+          </w:rPr>
+          <w:t>then centrifuged for 15 minutes at 13 000 RPM at 4°C. Clarified lysates were loaded on SDS-PAGE gels, transferred and blotted using antibodies raised against</w:t>
+        </w:r>
+      </w:ins>
+      <w:ins w:id="202" w:author="Microsoft Office User" w:date="2017-02-02T16:18:00Z">
+        <w:r>
+          <w:rPr>
+            <w:rFonts w:eastAsia="Times New Roman" w:cs="Times New Roman"/>
+            <w:color w:val="000000"/>
+            <w:shd w:val="clear" w:color="auto" w:fill="FFFFFF"/>
+          </w:rPr>
+          <w:t xml:space="preserve"> </w:t>
+        </w:r>
+        <w:commentRangeStart w:id="203"/>
+        <w:r>
+          <w:rPr>
+            <w:rFonts w:eastAsia="Times New Roman" w:cs="Times New Roman"/>
+            <w:color w:val="000000"/>
+            <w:shd w:val="clear" w:color="auto" w:fill="FFFFFF"/>
+          </w:rPr>
+          <w:t xml:space="preserve">ATGL, HSL, </w:t>
+        </w:r>
+        <w:proofErr w:type="spellStart"/>
+        <w:r>
+          <w:rPr>
+            <w:rFonts w:eastAsia="Times New Roman" w:cs="Times New Roman"/>
+            <w:color w:val="000000"/>
+            <w:shd w:val="clear" w:color="auto" w:fill="FFFFFF"/>
+          </w:rPr>
+          <w:t>pHSL</w:t>
+        </w:r>
+        <w:proofErr w:type="spellEnd"/>
+        <w:r>
+          <w:rPr>
+            <w:rFonts w:eastAsia="Times New Roman" w:cs="Times New Roman"/>
+            <w:color w:val="000000"/>
+            <w:shd w:val="clear" w:color="auto" w:fill="FFFFFF"/>
+          </w:rPr>
+          <w:t xml:space="preserve">, CGI-58, GAPDH, </w:t>
+        </w:r>
+      </w:ins>
+      <w:ins w:id="204" w:author="Microsoft Office User" w:date="2017-02-02T16:19:00Z">
+        <w:r>
+          <w:rPr>
+            <w:rFonts w:eastAsia="Times New Roman" w:cs="Times New Roman"/>
+            <w:color w:val="000000"/>
+            <w:shd w:val="clear" w:color="auto" w:fill="FFFFFF"/>
+          </w:rPr>
           <w:t xml:space="preserve">and </w:t>
         </w:r>
         <w:r>
@@ -1919,7 +2306,25 @@
             <w:color w:val="000000"/>
             <w:shd w:val="clear" w:color="auto" w:fill="FFFFFF"/>
           </w:rPr>
-          <w:t>(LiCOR).</w:t>
+          <w:t>(</w:t>
+        </w:r>
+        <w:proofErr w:type="spellStart"/>
+        <w:r>
+          <w:rPr>
+            <w:rFonts w:eastAsia="Times New Roman" w:cs="Times New Roman"/>
+            <w:color w:val="000000"/>
+            <w:shd w:val="clear" w:color="auto" w:fill="FFFFFF"/>
+          </w:rPr>
+          <w:t>LiCOR</w:t>
+        </w:r>
+        <w:proofErr w:type="spellEnd"/>
+        <w:r>
+          <w:rPr>
+            <w:rFonts w:eastAsia="Times New Roman" w:cs="Times New Roman"/>
+            <w:color w:val="000000"/>
+            <w:shd w:val="clear" w:color="auto" w:fill="FFFFFF"/>
+          </w:rPr>
+          <w:t>).</w:t>
         </w:r>
       </w:ins>
       <w:commentRangeEnd w:id="208"/>
@@ -2021,9 +2426,14 @@
           <w:t xml:space="preserve"> </w:t>
         </w:r>
       </w:ins>
+      <w:proofErr w:type="spellStart"/>
       <w:ins w:id="223" w:author="Microsoft Office User" w:date="2017-02-02T16:29:00Z">
         <w:r>
-          <w:t xml:space="preserve">i.p. injection of </w:t>
+          <w:t>i.p</w:t>
+        </w:r>
+        <w:proofErr w:type="spellEnd"/>
+        <w:r>
+          <w:t xml:space="preserve">. injection of </w:t>
         </w:r>
       </w:ins>
       <w:ins w:id="224" w:author="Microsoft Office User" w:date="2017-02-02T16:30:00Z">
@@ -2073,7 +2483,25 @@
             <w:color w:val="ED145A"/>
             <w:shd w:val="clear" w:color="auto" w:fill="FFFFFF"/>
           </w:rPr>
-          <w:t>HR Series NEFA-HR(2)</w:t>
+          <w:t>HR Series NEFA-</w:t>
+        </w:r>
+        <w:proofErr w:type="gramStart"/>
+        <w:r>
+          <w:rPr>
+            <w:rFonts w:eastAsia="Times New Roman" w:cs="Arial"/>
+            <w:color w:val="ED145A"/>
+            <w:shd w:val="clear" w:color="auto" w:fill="FFFFFF"/>
+          </w:rPr>
+          <w:t>HR(</w:t>
+        </w:r>
+        <w:proofErr w:type="gramEnd"/>
+        <w:r>
+          <w:rPr>
+            <w:rFonts w:eastAsia="Times New Roman" w:cs="Arial"/>
+            <w:color w:val="ED145A"/>
+            <w:shd w:val="clear" w:color="auto" w:fill="FFFFFF"/>
+          </w:rPr>
+          <w:t>2)</w:t>
         </w:r>
       </w:ins>
       <w:ins w:id="233" w:author="Microsoft Office User" w:date="2017-02-02T16:35:00Z">
@@ -2204,7 +2632,15 @@
         <w:t xml:space="preserve"> may vary according to obesity</w:t>
       </w:r>
       <w:r>
-        <w:t xml:space="preserve"> status. Here we have re-analyzed the data stratifying the Cushingoid and control groups by BMI, classi</w:t>
+        <w:t xml:space="preserve"> status. Here we have re-analyzed the data stratifying the </w:t>
+      </w:r>
+      <w:proofErr w:type="spellStart"/>
+      <w:r>
+        <w:t>Cushingoid</w:t>
+      </w:r>
+      <w:proofErr w:type="spellEnd"/>
+      <w:r>
+        <w:t xml:space="preserve"> and control groups by BMI, classi</w:t>
       </w:r>
       <w:r>
         <w:t xml:space="preserve">fying these individuals as “Not </w:t>
@@ -2621,12 +3057,14 @@
       <w:r>
         <w:t xml:space="preserve"> and </w:t>
       </w:r>
+      <w:proofErr w:type="spellStart"/>
       <w:r>
         <w:rPr>
           <w:i/>
         </w:rPr>
         <w:t>Fasn</w:t>
       </w:r>
+      <w:proofErr w:type="spellEnd"/>
       <w:r>
         <w:t>) was assessed via qPCR (Figure</w:t>
       </w:r>
@@ -2925,7 +3363,29 @@
         <w:rPr>
           <w:color w:val="000000" w:themeColor="text1"/>
         </w:rPr>
-        <w:t xml:space="preserve"> We first assessed whether there was a direct effect of dexamethasone on adipocytes in culture</w:t>
+        <w:t xml:space="preserve"> We first assessed whether there was a direct effect of dexamethasone on adipocyte</w:t>
+      </w:r>
+      <w:ins w:id="277" w:author="Dave Bridges" w:date="2017-05-05T10:35:00Z">
+        <w:r>
+          <w:rPr>
+            <w:color w:val="000000" w:themeColor="text1"/>
+          </w:rPr>
+          <w:t xml:space="preserve"> lipolysis</w:t>
+        </w:r>
+      </w:ins>
+      <w:del w:id="278" w:author="Dave Bridges" w:date="2017-05-05T10:35:00Z">
+        <w:r>
+          <w:rPr>
+            <w:color w:val="000000" w:themeColor="text1"/>
+          </w:rPr>
+          <w:delText>s</w:delText>
+        </w:r>
+      </w:del>
+      <w:r>
+        <w:rPr>
+          <w:color w:val="000000" w:themeColor="text1"/>
+        </w:rPr>
+        <w:t xml:space="preserve"> in culture</w:t>
       </w:r>
       <w:r>
         <w:rPr>
@@ -2933,7 +3393,7 @@
         </w:rPr>
         <w:t xml:space="preserve"> (</w:t>
       </w:r>
-      <w:ins w:id="277" w:author="Microsoft Office User" w:date="2017-01-28T14:05:00Z">
+      <w:ins w:id="279" w:author="Microsoft Office User" w:date="2017-01-28T14:05:00Z">
         <w:r>
           <w:rPr>
             <w:color w:val="000000" w:themeColor="text1"/>
@@ -2941,7 +3401,7 @@
           <w:t xml:space="preserve">figure </w:t>
         </w:r>
       </w:ins>
-      <w:del w:id="278" w:author="Microsoft Office User" w:date="2017-01-28T14:05:00Z">
+      <w:del w:id="280" w:author="Microsoft Office User" w:date="2017-01-28T14:05:00Z">
         <w:r>
           <w:rPr>
             <w:color w:val="000000" w:themeColor="text1"/>
@@ -2949,7 +3409,7 @@
           <w:delText>figures</w:delText>
         </w:r>
       </w:del>
-      <w:ins w:id="279" w:author="Microsoft Office User" w:date="2017-01-28T14:05:00Z">
+      <w:ins w:id="281" w:author="Microsoft Office User" w:date="2017-01-28T14:05:00Z">
         <w:r>
           <w:rPr>
             <w:color w:val="000000" w:themeColor="text1"/>
@@ -3015,7 +3475,49 @@
         <w:rPr>
           <w:color w:val="000000" w:themeColor="text1"/>
         </w:rPr>
-        <w:t xml:space="preserve"> decreased lipid content and increased glycerol release into the media, indicating increased lipolysis. To assess this further, we measured lipolytic enzyme mRNA and protein expression levels in these cells</w:t>
+        <w:t xml:space="preserve"> decreased lipid content and increased glycerol release into the media, indicating increased lipolysis</w:t>
+      </w:r>
+      <w:ins w:id="282" w:author="Dave Bridges" w:date="2017-05-05T10:36:00Z">
+        <w:r>
+          <w:rPr>
+            <w:color w:val="000000" w:themeColor="text1"/>
+          </w:rPr>
+          <w:t xml:space="preserve"> (Figure 4XX?)</w:t>
+        </w:r>
+      </w:ins>
+      <w:r>
+        <w:rPr>
+          <w:color w:val="000000" w:themeColor="text1"/>
+        </w:rPr>
+        <w:t xml:space="preserve">. To assess </w:t>
+      </w:r>
+      <w:proofErr w:type="gramStart"/>
+      <w:r>
+        <w:rPr>
+          <w:color w:val="000000" w:themeColor="text1"/>
+        </w:rPr>
+        <w:t>this</w:t>
+      </w:r>
+      <w:proofErr w:type="gramEnd"/>
+      <w:r>
+        <w:rPr>
+          <w:color w:val="000000" w:themeColor="text1"/>
+        </w:rPr>
+        <w:t xml:space="preserve"> further, we measured </w:t>
+      </w:r>
+      <w:proofErr w:type="spellStart"/>
+      <w:r>
+        <w:rPr>
+          <w:color w:val="000000" w:themeColor="text1"/>
+        </w:rPr>
+        <w:t>lipolytic</w:t>
+      </w:r>
+      <w:proofErr w:type="spellEnd"/>
+      <w:r>
+        <w:rPr>
+          <w:color w:val="000000" w:themeColor="text1"/>
+        </w:rPr>
+        <w:t xml:space="preserve"> enzyme mRNA and protein expression levels in these cells</w:t>
       </w:r>
       <w:r>
         <w:rPr>
@@ -3023,7 +3525,7 @@
         </w:rPr>
         <w:t xml:space="preserve"> (figure</w:t>
       </w:r>
-      <w:ins w:id="280" w:author="Microsoft Office User" w:date="2017-01-28T14:26:00Z">
+      <w:ins w:id="283" w:author="Microsoft Office User" w:date="2017-01-28T14:26:00Z">
         <w:r>
           <w:rPr>
             <w:color w:val="000000" w:themeColor="text1"/>
@@ -3031,6 +3533,14 @@
           <w:t xml:space="preserve"> 4</w:t>
         </w:r>
       </w:ins>
+      <w:ins w:id="284" w:author="Dave Bridges" w:date="2017-05-05T10:36:00Z">
+        <w:r>
+          <w:rPr>
+            <w:color w:val="000000" w:themeColor="text1"/>
+          </w:rPr>
+          <w:t>XXX</w:t>
+        </w:r>
+      </w:ins>
       <w:r>
         <w:rPr>
           <w:color w:val="000000" w:themeColor="text1"/>
@@ -3062,6 +3572,7 @@
         </w:rPr>
         <w:t xml:space="preserve">) and HSL (encoded by </w:t>
       </w:r>
+      <w:proofErr w:type="spellStart"/>
       <w:r>
         <w:rPr>
           <w:i/>
@@ -3069,6 +3580,7 @@
         </w:rPr>
         <w:t>Lipe</w:t>
       </w:r>
+      <w:proofErr w:type="spellEnd"/>
       <w:r>
         <w:rPr>
           <w:color w:val="000000" w:themeColor="text1"/>
@@ -3081,20 +3593,28 @@
         </w:rPr>
         <w:t xml:space="preserve"> following dexamethasone </w:t>
       </w:r>
-      <w:commentRangeStart w:id="281"/>
+      <w:commentRangeStart w:id="285"/>
       <w:r>
         <w:rPr>
           <w:color w:val="000000" w:themeColor="text1"/>
         </w:rPr>
         <w:t>treatment</w:t>
       </w:r>
-      <w:commentRangeEnd w:id="281"/>
+      <w:commentRangeEnd w:id="285"/>
       <w:r>
         <w:rPr>
           <w:rStyle w:val="CommentReference"/>
         </w:rPr>
-        <w:commentReference w:id="281"/>
-      </w:r>
+        <w:commentReference w:id="285"/>
+      </w:r>
+      <w:ins w:id="286" w:author="Dave Bridges" w:date="2017-05-05T10:37:00Z">
+        <w:r>
+          <w:rPr>
+            <w:color w:val="000000" w:themeColor="text1"/>
+          </w:rPr>
+          <w:t xml:space="preserve"> in 3T3-L1 cells (Figure 4 XXXX)</w:t>
+        </w:r>
+      </w:ins>
       <w:r>
         <w:rPr>
           <w:color w:val="000000" w:themeColor="text1"/>
@@ -3178,7 +3698,7 @@
         </w:rPr>
         <w:t>stimulated conditions (figure</w:t>
       </w:r>
-      <w:ins w:id="282" w:author="Microsoft Office User" w:date="2017-01-28T14:05:00Z">
+      <w:ins w:id="287" w:author="Microsoft Office User" w:date="2017-01-28T14:05:00Z">
         <w:r>
           <w:rPr>
             <w:color w:val="000000" w:themeColor="text1"/>
@@ -3186,6 +3706,14 @@
           <w:t xml:space="preserve"> 4</w:t>
         </w:r>
       </w:ins>
+      <w:ins w:id="288" w:author="Dave Bridges" w:date="2017-05-05T10:37:00Z">
+        <w:r>
+          <w:rPr>
+            <w:color w:val="000000" w:themeColor="text1"/>
+          </w:rPr>
+          <w:t>XXX</w:t>
+        </w:r>
+      </w:ins>
       <w:r>
         <w:rPr>
           <w:color w:val="000000" w:themeColor="text1"/>
@@ -3275,7 +3803,21 @@
         <w:rPr>
           <w:color w:val="000000" w:themeColor="text1"/>
         </w:rPr>
-        <w:t xml:space="preserve">mice were i.p. injected with </w:t>
+        <w:t xml:space="preserve">mice were </w:t>
+      </w:r>
+      <w:proofErr w:type="spellStart"/>
+      <w:r>
+        <w:rPr>
+          <w:color w:val="000000" w:themeColor="text1"/>
+        </w:rPr>
+        <w:t>i.p</w:t>
+      </w:r>
+      <w:proofErr w:type="spellEnd"/>
+      <w:r>
+        <w:rPr>
+          <w:color w:val="000000" w:themeColor="text1"/>
+        </w:rPr>
+        <w:t xml:space="preserve">. injected with </w:t>
       </w:r>
       <w:r>
         <w:rPr>
@@ -3361,7 +3903,21 @@
         <w:rPr>
           <w:color w:val="000000" w:themeColor="text1"/>
         </w:rPr>
-        <w:t xml:space="preserve">qPCR lipolytic genes in these mice </w:t>
+        <w:t xml:space="preserve">qPCR </w:t>
+      </w:r>
+      <w:proofErr w:type="spellStart"/>
+      <w:r>
+        <w:rPr>
+          <w:color w:val="000000" w:themeColor="text1"/>
+        </w:rPr>
+        <w:t>lipolytic</w:t>
+      </w:r>
+      <w:proofErr w:type="spellEnd"/>
+      <w:r>
+        <w:rPr>
+          <w:color w:val="000000" w:themeColor="text1"/>
+        </w:rPr>
+        <w:t xml:space="preserve"> genes in these mice </w:t>
       </w:r>
     </w:p>
     <w:p>
@@ -3383,7 +3939,7 @@
         </w:rPr>
         <w:t xml:space="preserve">These data </w:t>
       </w:r>
-      <w:del w:id="283" w:author="Dave Bridges" w:date="2017-02-15T14:22:00Z">
+      <w:del w:id="289" w:author="Dave Bridges" w:date="2017-02-15T14:22:00Z">
         <w:r>
           <w:rPr>
             <w:color w:val="000000" w:themeColor="text1"/>
@@ -3391,7 +3947,7 @@
           <w:delText xml:space="preserve">show </w:delText>
         </w:r>
       </w:del>
-      <w:ins w:id="284" w:author="Dave Bridges" w:date="2017-02-15T14:22:00Z">
+      <w:ins w:id="290" w:author="Dave Bridges" w:date="2017-02-15T14:22:00Z">
         <w:r>
           <w:rPr>
             <w:color w:val="000000" w:themeColor="text1"/>
@@ -3408,11 +3964,23 @@
     </w:p>
     <w:p>
       <w:pPr>
+        <w:rPr>
+          <w:ins w:id="291" w:author="Dave Bridges" w:date="2017-05-05T10:38:00Z"/>
+        </w:rPr>
+      </w:pPr>
+    </w:p>
+    <w:p>
+      <w:pPr>
         <w:pStyle w:val="Heading1"/>
-      </w:pPr>
-      <w:r>
-        <w:t>Dexamethasone-Induced Lipolysis is increased in HFD-Fed Mice</w:t>
-      </w:r>
+        <w:rPr>
+          <w:del w:id="292" w:author="Dave Bridges" w:date="2017-05-05T10:38:00Z"/>
+        </w:rPr>
+      </w:pPr>
+      <w:del w:id="293" w:author="Dave Bridges" w:date="2017-05-05T10:38:00Z">
+        <w:r>
+          <w:delText>Dexamethasone-Induced Lipolysis is increased in HFD-Fed Mice</w:delText>
+        </w:r>
+      </w:del>
     </w:p>
     <w:p>
       <w:pPr>
@@ -3438,7 +4006,7 @@
         </w:rPr>
         <w:t xml:space="preserve"> (figure</w:t>
       </w:r>
-      <w:ins w:id="285" w:author="Microsoft Office User" w:date="2017-01-28T14:07:00Z">
+      <w:ins w:id="294" w:author="Microsoft Office User" w:date="2017-01-28T14:07:00Z">
         <w:r>
           <w:rPr>
             <w:color w:val="000000" w:themeColor="text1"/>
@@ -3446,6 +4014,14 @@
           <w:t xml:space="preserve"> 5</w:t>
         </w:r>
       </w:ins>
+      <w:ins w:id="295" w:author="Dave Bridges" w:date="2017-05-05T10:38:00Z">
+        <w:r>
+          <w:rPr>
+            <w:color w:val="000000" w:themeColor="text1"/>
+          </w:rPr>
+          <w:t>XXX</w:t>
+        </w:r>
+      </w:ins>
       <w:r>
         <w:rPr>
           <w:color w:val="000000" w:themeColor="text1"/>
@@ -3468,7 +4044,73 @@
         <w:rPr>
           <w:color w:val="000000" w:themeColor="text1"/>
         </w:rPr>
-        <w:t>Similarly, was elevated in dexamethasone treated animals and there was a significant interaction between drug and diet (</w:t>
+        <w:t xml:space="preserve">Similarly, </w:t>
+      </w:r>
+      <w:ins w:id="296" w:author="Dave Bridges" w:date="2017-05-05T10:48:00Z">
+        <w:r>
+          <w:rPr>
+            <w:color w:val="000000" w:themeColor="text1"/>
+          </w:rPr>
+          <w:t xml:space="preserve">lipolysis </w:t>
+        </w:r>
+      </w:ins>
+      <w:r>
+        <w:rPr>
+          <w:color w:val="000000" w:themeColor="text1"/>
+        </w:rPr>
+        <w:t>was elevated in dexamethasone treated animals</w:t>
+      </w:r>
+      <w:ins w:id="297" w:author="Dave Bridges" w:date="2017-05-05T10:49:00Z">
+        <w:r>
+          <w:rPr>
+            <w:color w:val="000000" w:themeColor="text1"/>
+          </w:rPr>
+          <w:t xml:space="preserve">, </w:t>
+        </w:r>
+        <w:proofErr w:type="spellStart"/>
+        <w:r>
+          <w:rPr>
+            <w:color w:val="000000" w:themeColor="text1"/>
+          </w:rPr>
+          <w:t>moreso</w:t>
+        </w:r>
+        <w:proofErr w:type="spellEnd"/>
+        <w:r>
+          <w:rPr>
+            <w:color w:val="000000" w:themeColor="text1"/>
+          </w:rPr>
+          <w:t xml:space="preserve"> in the obese animals.  </w:t>
+        </w:r>
+      </w:ins>
+      <w:del w:id="298" w:author="Dave Bridges" w:date="2017-05-05T10:49:00Z">
+        <w:r>
+          <w:rPr>
+            <w:color w:val="000000" w:themeColor="text1"/>
+          </w:rPr>
+          <w:delText xml:space="preserve"> and </w:delText>
+        </w:r>
+      </w:del>
+      <w:ins w:id="299" w:author="Dave Bridges" w:date="2017-05-05T10:49:00Z">
+        <w:r>
+          <w:rPr>
+            <w:color w:val="000000" w:themeColor="text1"/>
+          </w:rPr>
+          <w:t>T</w:t>
+        </w:r>
+      </w:ins>
+      <w:del w:id="300" w:author="Dave Bridges" w:date="2017-05-05T10:49:00Z">
+        <w:r>
+          <w:rPr>
+            <w:color w:val="000000" w:themeColor="text1"/>
+          </w:rPr>
+          <w:delText>t</w:delText>
+        </w:r>
+      </w:del>
+      <w:r>
+        <w:rPr>
+          <w:color w:val="000000" w:themeColor="text1"/>
+        </w:rPr>
+        <w:t>here was a significant interaction between drug and diet (</w:t>
       </w:r>
       <w:r>
         <w:rPr>
@@ -3476,19 +4118,19 @@
         </w:rPr>
         <w:t xml:space="preserve">p </w:t>
       </w:r>
-      <w:commentRangeStart w:id="286"/>
+      <w:commentRangeStart w:id="301"/>
       <w:r>
         <w:rPr>
           <w:color w:val="000000" w:themeColor="text1"/>
         </w:rPr>
         <w:t>value</w:t>
       </w:r>
-      <w:commentRangeEnd w:id="286"/>
+      <w:commentRangeEnd w:id="301"/>
       <w:r>
         <w:rPr>
           <w:rStyle w:val="CommentReference"/>
         </w:rPr>
-        <w:commentReference w:id="286"/>
+        <w:commentReference w:id="301"/>
       </w:r>
       <w:r>
         <w:rPr>
@@ -3513,14 +4155,43 @@
     <w:p>
       <w:pPr>
         <w:rPr>
-          <w:color w:val="000000" w:themeColor="text1"/>
-        </w:rPr>
-      </w:pPr>
-      <w:r>
-        <w:rPr>
-          <w:color w:val="000000" w:themeColor="text1"/>
-        </w:rPr>
-        <w:t>We also quantified mRNA and protein expression of lipolytic enzymes</w:t>
+          <w:ins w:id="302" w:author="Dave Bridges" w:date="2017-05-05T10:38:00Z"/>
+          <w:color w:val="000000" w:themeColor="text1"/>
+        </w:rPr>
+      </w:pPr>
+      <w:r>
+        <w:rPr>
+          <w:color w:val="000000" w:themeColor="text1"/>
+        </w:rPr>
+        <w:t xml:space="preserve">We </w:t>
+      </w:r>
+      <w:del w:id="303" w:author="Dave Bridges" w:date="2017-05-05T10:49:00Z">
+        <w:r>
+          <w:rPr>
+            <w:color w:val="000000" w:themeColor="text1"/>
+          </w:rPr>
+          <w:delText xml:space="preserve">also </w:delText>
+        </w:r>
+      </w:del>
+      <w:r>
+        <w:rPr>
+          <w:color w:val="000000" w:themeColor="text1"/>
+        </w:rPr>
+        <w:t xml:space="preserve">quantified mRNA and protein expression of </w:t>
+      </w:r>
+      <w:proofErr w:type="spellStart"/>
+      <w:r>
+        <w:rPr>
+          <w:color w:val="000000" w:themeColor="text1"/>
+        </w:rPr>
+        <w:t>lipolytic</w:t>
+      </w:r>
+      <w:proofErr w:type="spellEnd"/>
+      <w:r>
+        <w:rPr>
+          <w:color w:val="000000" w:themeColor="text1"/>
+        </w:rPr>
+        <w:t xml:space="preserve"> enzymes</w:t>
       </w:r>
       <w:r>
         <w:rPr>
@@ -3528,19 +4199,19 @@
         </w:rPr>
         <w:t xml:space="preserve">, ATGL </w:t>
       </w:r>
-      <w:commentRangeStart w:id="287"/>
+      <w:commentRangeStart w:id="304"/>
       <w:r>
         <w:rPr>
           <w:color w:val="000000" w:themeColor="text1"/>
         </w:rPr>
         <w:t>and</w:t>
       </w:r>
-      <w:commentRangeEnd w:id="287"/>
+      <w:commentRangeEnd w:id="304"/>
       <w:r>
         <w:rPr>
           <w:rStyle w:val="CommentReference"/>
         </w:rPr>
-        <w:commentReference w:id="287"/>
+        <w:commentReference w:id="304"/>
       </w:r>
       <w:r>
         <w:rPr>
@@ -3552,23 +4223,51 @@
         <w:rPr>
           <w:color w:val="000000" w:themeColor="text1"/>
         </w:rPr>
-        <w:t xml:space="preserve"> in the iWAT of these mice. Consistent with the above findings, expression was elevated in the dexamethasone-treated groups and there was a significant interaction of drug and </w:t>
-      </w:r>
-      <w:commentRangeStart w:id="288"/>
+        <w:t xml:space="preserve"> in the </w:t>
+      </w:r>
+      <w:proofErr w:type="spellStart"/>
+      <w:r>
+        <w:rPr>
+          <w:color w:val="000000" w:themeColor="text1"/>
+        </w:rPr>
+        <w:t>iWAT</w:t>
+      </w:r>
+      <w:proofErr w:type="spellEnd"/>
+      <w:r>
+        <w:rPr>
+          <w:color w:val="000000" w:themeColor="text1"/>
+        </w:rPr>
+        <w:t xml:space="preserve"> of these mice. Consistent with the above findings, expression</w:t>
+      </w:r>
+      <w:ins w:id="305" w:author="Dave Bridges" w:date="2017-05-05T10:49:00Z">
+        <w:r>
+          <w:rPr>
+            <w:color w:val="000000" w:themeColor="text1"/>
+          </w:rPr>
+          <w:t xml:space="preserve"> of ATGL</w:t>
+        </w:r>
+      </w:ins>
+      <w:r>
+        <w:rPr>
+          <w:color w:val="000000" w:themeColor="text1"/>
+        </w:rPr>
+        <w:t xml:space="preserve"> was elevated in the dexamethasone-treated groups and there was a significant interaction of drug and </w:t>
+      </w:r>
+      <w:commentRangeStart w:id="306"/>
       <w:r>
         <w:rPr>
           <w:color w:val="000000" w:themeColor="text1"/>
         </w:rPr>
         <w:t>diet</w:t>
       </w:r>
-      <w:commentRangeEnd w:id="288"/>
+      <w:commentRangeEnd w:id="306"/>
       <w:r>
         <w:rPr>
           <w:rStyle w:val="CommentReference"/>
         </w:rPr>
-        <w:commentReference w:id="288"/>
-      </w:r>
-      <w:ins w:id="289" w:author="Microsoft Office User" w:date="2017-01-28T14:22:00Z">
+        <w:commentReference w:id="306"/>
+      </w:r>
+      <w:ins w:id="307" w:author="Microsoft Office User" w:date="2017-01-28T14:22:00Z">
         <w:r>
           <w:rPr>
             <w:color w:val="000000" w:themeColor="text1"/>
@@ -3594,37 +4293,92 @@
         </w:rPr>
         <w:t>ata show that glucocorticoid-stimulated lipolysis</w:t>
       </w:r>
-      <w:r>
-        <w:rPr>
-          <w:color w:val="000000" w:themeColor="text1"/>
-        </w:rPr>
-        <w:t xml:space="preserve"> is augmented in the context of obesity.</w:t>
-      </w:r>
-    </w:p>
-    <w:p>
-      <w:pPr>
-        <w:rPr>
-          <w:color w:val="000000" w:themeColor="text1"/>
-        </w:rPr>
-      </w:pPr>
-    </w:p>
-    <w:p>
-      <w:pPr>
-        <w:rPr>
-          <w:color w:val="000000" w:themeColor="text1"/>
-        </w:rPr>
-      </w:pPr>
-    </w:p>
-    <w:p>
-      <w:pPr>
-        <w:rPr>
-          <w:ins w:id="290" w:author="Microsoft Office User" w:date="2017-01-28T14:12:00Z"/>
+      <w:ins w:id="308" w:author="Dave Bridges" w:date="2017-05-05T10:49:00Z">
+        <w:r>
+          <w:rPr>
+            <w:color w:val="000000" w:themeColor="text1"/>
+          </w:rPr>
+          <w:t xml:space="preserve"> and ATGL levels</w:t>
+        </w:r>
+      </w:ins>
+      <w:r>
+        <w:rPr>
+          <w:color w:val="000000" w:themeColor="text1"/>
+        </w:rPr>
+        <w:t xml:space="preserve"> </w:t>
+      </w:r>
+      <w:ins w:id="309" w:author="Dave Bridges" w:date="2017-05-05T10:49:00Z">
+        <w:r>
+          <w:rPr>
+            <w:color w:val="000000" w:themeColor="text1"/>
+          </w:rPr>
+          <w:t>are</w:t>
+        </w:r>
+      </w:ins>
+      <w:bookmarkStart w:id="310" w:name="_GoBack"/>
+      <w:bookmarkEnd w:id="310"/>
+      <w:del w:id="311" w:author="Dave Bridges" w:date="2017-05-05T10:49:00Z">
+        <w:r>
+          <w:rPr>
+            <w:color w:val="000000" w:themeColor="text1"/>
+          </w:rPr>
+          <w:delText>is</w:delText>
+        </w:r>
+      </w:del>
+      <w:r>
+        <w:rPr>
+          <w:color w:val="000000" w:themeColor="text1"/>
+        </w:rPr>
+        <w:t xml:space="preserve"> augmented in the context of obesity.</w:t>
+      </w:r>
+    </w:p>
+    <w:p>
+      <w:pPr>
+        <w:rPr>
+          <w:ins w:id="312" w:author="Dave Bridges" w:date="2017-05-05T10:38:00Z"/>
+          <w:color w:val="000000" w:themeColor="text1"/>
+        </w:rPr>
+      </w:pPr>
+    </w:p>
+    <w:p>
+      <w:pPr>
+        <w:rPr>
+          <w:color w:val="000000" w:themeColor="text1"/>
+        </w:rPr>
+      </w:pPr>
+      <w:ins w:id="313" w:author="Dave Bridges" w:date="2017-05-05T10:38:00Z">
+        <w:r>
+          <w:rPr>
+            <w:color w:val="000000" w:themeColor="text1"/>
+          </w:rPr>
+          <w:t>Why is ATGL increased?  Is it via promoter occupancy?  Effects on promoter activity in cells.</w:t>
+        </w:r>
+      </w:ins>
+    </w:p>
+    <w:p>
+      <w:pPr>
+        <w:rPr>
+          <w:color w:val="000000" w:themeColor="text1"/>
+        </w:rPr>
+      </w:pPr>
+    </w:p>
+    <w:p>
+      <w:pPr>
+        <w:rPr>
+          <w:color w:val="000000" w:themeColor="text1"/>
+        </w:rPr>
+      </w:pPr>
+    </w:p>
+    <w:p>
+      <w:pPr>
+        <w:rPr>
+          <w:ins w:id="314" w:author="Microsoft Office User" w:date="2017-01-28T14:12:00Z"/>
           <w:b/>
           <w:sz w:val="36"/>
           <w:u w:val="single"/>
         </w:rPr>
       </w:pPr>
-      <w:ins w:id="291" w:author="Microsoft Office User" w:date="2017-01-28T14:13:00Z">
+      <w:ins w:id="315" w:author="Microsoft Office User" w:date="2017-01-28T14:13:00Z">
         <w:r>
           <w:rPr>
             <w:b/>
@@ -3638,18 +4392,18 @@
     <w:p>
       <w:pPr>
         <w:rPr>
-          <w:del w:id="292" w:author="Microsoft Office User" w:date="2017-02-13T10:51:00Z"/>
-          <w:color w:val="000000" w:themeColor="text1"/>
-        </w:rPr>
-      </w:pPr>
-      <w:ins w:id="293" w:author="Microsoft Office User" w:date="2017-02-13T11:10:00Z">
+          <w:del w:id="316" w:author="Microsoft Office User" w:date="2017-02-13T10:51:00Z"/>
+          <w:color w:val="000000" w:themeColor="text1"/>
+        </w:rPr>
+      </w:pPr>
+      <w:ins w:id="317" w:author="Microsoft Office User" w:date="2017-02-13T11:10:00Z">
         <w:r>
           <w:rPr>
             <w:color w:val="000000" w:themeColor="text1"/>
           </w:rPr>
           <w:t xml:space="preserve">Chronic glucocorticoid </w:t>
         </w:r>
-        <w:del w:id="294" w:author="Dave Bridges" w:date="2017-02-15T14:23:00Z">
+        <w:del w:id="318" w:author="Dave Bridges" w:date="2017-02-15T14:23:00Z">
           <w:r>
             <w:rPr>
               <w:color w:val="000000" w:themeColor="text1"/>
@@ -3658,7 +4412,7 @@
           </w:r>
         </w:del>
       </w:ins>
-      <w:ins w:id="295" w:author="Dave Bridges" w:date="2017-02-15T14:23:00Z">
+      <w:ins w:id="319" w:author="Dave Bridges" w:date="2017-02-15T14:23:00Z">
         <w:r>
           <w:rPr>
             <w:color w:val="000000" w:themeColor="text1"/>
@@ -3666,7 +4420,7 @@
           <w:t>elevations</w:t>
         </w:r>
       </w:ins>
-      <w:ins w:id="296" w:author="Microsoft Office User" w:date="2017-02-13T11:10:00Z">
+      <w:ins w:id="320" w:author="Microsoft Office User" w:date="2017-02-13T11:10:00Z">
         <w:r>
           <w:rPr>
             <w:color w:val="000000" w:themeColor="text1"/>
@@ -3674,7 +4428,7 @@
           <w:t xml:space="preserve"> </w:t>
         </w:r>
       </w:ins>
-      <w:ins w:id="297" w:author="Dave Bridges" w:date="2017-02-15T14:23:00Z">
+      <w:ins w:id="321" w:author="Dave Bridges" w:date="2017-02-15T14:23:00Z">
         <w:r>
           <w:rPr>
             <w:color w:val="000000" w:themeColor="text1"/>
@@ -3682,8 +4436,8 @@
           <w:t>are</w:t>
         </w:r>
       </w:ins>
-      <w:ins w:id="298" w:author="Microsoft Office User" w:date="2017-02-13T11:10:00Z">
-        <w:del w:id="299" w:author="Dave Bridges" w:date="2017-02-15T14:23:00Z">
+      <w:ins w:id="322" w:author="Microsoft Office User" w:date="2017-02-13T11:10:00Z">
+        <w:del w:id="323" w:author="Dave Bridges" w:date="2017-02-15T14:23:00Z">
           <w:r>
             <w:rPr>
               <w:color w:val="000000" w:themeColor="text1"/>
@@ -3697,7 +4451,7 @@
           </w:rPr>
           <w:t xml:space="preserve"> </w:t>
         </w:r>
-        <w:del w:id="300" w:author="Dave Bridges" w:date="2017-02-15T14:23:00Z">
+        <w:del w:id="324" w:author="Dave Bridges" w:date="2017-02-15T14:23:00Z">
           <w:r>
             <w:rPr>
               <w:color w:val="000000" w:themeColor="text1"/>
@@ -3706,8 +4460,8 @@
           </w:r>
         </w:del>
       </w:ins>
-      <w:ins w:id="301" w:author="Microsoft Office User" w:date="2017-02-13T11:12:00Z">
-        <w:del w:id="302" w:author="Dave Bridges" w:date="2017-02-15T14:23:00Z">
+      <w:ins w:id="325" w:author="Microsoft Office User" w:date="2017-02-13T11:12:00Z">
+        <w:del w:id="326" w:author="Dave Bridges" w:date="2017-02-15T14:23:00Z">
           <w:r>
             <w:rPr>
               <w:color w:val="000000" w:themeColor="text1"/>
@@ -3716,8 +4470,8 @@
           </w:r>
         </w:del>
       </w:ins>
-      <w:ins w:id="303" w:author="Microsoft Office User" w:date="2017-02-13T12:40:00Z">
-        <w:del w:id="304" w:author="Dave Bridges" w:date="2017-02-15T14:23:00Z">
+      <w:ins w:id="327" w:author="Microsoft Office User" w:date="2017-02-13T12:40:00Z">
+        <w:del w:id="328" w:author="Dave Bridges" w:date="2017-02-15T14:23:00Z">
           <w:r>
             <w:rPr>
               <w:color w:val="000000" w:themeColor="text1"/>
@@ -3726,8 +4480,8 @@
           </w:r>
         </w:del>
       </w:ins>
-      <w:ins w:id="305" w:author="Microsoft Office User" w:date="2017-02-13T11:12:00Z">
-        <w:del w:id="306" w:author="Dave Bridges" w:date="2017-02-15T14:23:00Z">
+      <w:ins w:id="329" w:author="Microsoft Office User" w:date="2017-02-13T11:12:00Z">
+        <w:del w:id="330" w:author="Dave Bridges" w:date="2017-02-15T14:23:00Z">
           <w:r>
             <w:rPr>
               <w:color w:val="000000" w:themeColor="text1"/>
@@ -3736,8 +4490,8 @@
           </w:r>
         </w:del>
       </w:ins>
-      <w:ins w:id="307" w:author="Microsoft Office User" w:date="2017-02-13T11:10:00Z">
-        <w:del w:id="308" w:author="Dave Bridges" w:date="2017-02-15T14:23:00Z">
+      <w:ins w:id="331" w:author="Microsoft Office User" w:date="2017-02-13T11:10:00Z">
+        <w:del w:id="332" w:author="Dave Bridges" w:date="2017-02-15T14:23:00Z">
           <w:r>
             <w:rPr>
               <w:color w:val="000000" w:themeColor="text1"/>
@@ -3746,7 +4500,7 @@
           </w:r>
         </w:del>
       </w:ins>
-      <w:ins w:id="309" w:author="Microsoft Office User" w:date="2017-02-13T11:11:00Z">
+      <w:ins w:id="333" w:author="Microsoft Office User" w:date="2017-02-13T11:11:00Z">
         <w:r>
           <w:rPr>
             <w:color w:val="000000" w:themeColor="text1"/>
@@ -3754,7 +4508,7 @@
           <w:t>associate</w:t>
         </w:r>
       </w:ins>
-      <w:ins w:id="310" w:author="Microsoft Office User" w:date="2017-02-13T11:10:00Z">
+      <w:ins w:id="334" w:author="Microsoft Office User" w:date="2017-02-13T11:10:00Z">
         <w:r>
           <w:rPr>
             <w:color w:val="000000" w:themeColor="text1"/>
@@ -3762,7 +4516,7 @@
           <w:t>d with</w:t>
         </w:r>
       </w:ins>
-      <w:ins w:id="311" w:author="Microsoft Office User" w:date="2017-02-13T12:40:00Z">
+      <w:ins w:id="335" w:author="Microsoft Office User" w:date="2017-02-13T12:40:00Z">
         <w:r>
           <w:rPr>
             <w:color w:val="000000" w:themeColor="text1"/>
@@ -3770,7 +4524,7 @@
           <w:t>,</w:t>
         </w:r>
       </w:ins>
-      <w:ins w:id="312" w:author="Microsoft Office User" w:date="2017-02-13T11:11:00Z">
+      <w:ins w:id="336" w:author="Microsoft Office User" w:date="2017-02-13T11:11:00Z">
         <w:r>
           <w:rPr>
             <w:color w:val="000000" w:themeColor="text1"/>
@@ -3778,7 +4532,7 @@
           <w:t xml:space="preserve"> many</w:t>
         </w:r>
       </w:ins>
-      <w:ins w:id="313" w:author="Microsoft Office User" w:date="2017-02-13T11:10:00Z">
+      <w:ins w:id="337" w:author="Microsoft Office User" w:date="2017-02-13T11:10:00Z">
         <w:r>
           <w:rPr>
             <w:color w:val="000000" w:themeColor="text1"/>
@@ -3786,7 +4540,7 @@
           <w:t xml:space="preserve"> </w:t>
         </w:r>
       </w:ins>
-      <w:ins w:id="314" w:author="Microsoft Office User" w:date="2017-02-13T11:11:00Z">
+      <w:ins w:id="338" w:author="Microsoft Office User" w:date="2017-02-13T11:11:00Z">
         <w:r>
           <w:rPr>
             <w:color w:val="000000" w:themeColor="text1"/>
@@ -3794,14 +4548,14 @@
           <w:t>co-morbidities such as</w:t>
         </w:r>
       </w:ins>
-      <w:ins w:id="315" w:author="Microsoft Office User" w:date="2017-02-13T11:13:00Z">
+      <w:ins w:id="339" w:author="Microsoft Office User" w:date="2017-02-13T11:13:00Z">
         <w:r>
           <w:rPr>
             <w:color w:val="000000" w:themeColor="text1"/>
           </w:rPr>
           <w:t xml:space="preserve"> increased fat </w:t>
         </w:r>
-        <w:commentRangeStart w:id="316"/>
+        <w:commentRangeStart w:id="340"/>
         <w:r>
           <w:rPr>
             <w:color w:val="000000" w:themeColor="text1"/>
@@ -3809,23 +4563,23 @@
           <w:t>mass</w:t>
         </w:r>
       </w:ins>
-      <w:commentRangeEnd w:id="316"/>
-      <w:ins w:id="317" w:author="Microsoft Office User" w:date="2017-02-13T11:30:00Z">
+      <w:commentRangeEnd w:id="340"/>
+      <w:ins w:id="341" w:author="Microsoft Office User" w:date="2017-02-13T11:30:00Z">
         <w:r>
           <w:rPr>
             <w:rStyle w:val="CommentReference"/>
           </w:rPr>
-          <w:commentReference w:id="316"/>
-        </w:r>
-      </w:ins>
-      <w:ins w:id="318" w:author="Microsoft Office User" w:date="2017-02-13T11:13:00Z">
+          <w:commentReference w:id="340"/>
+        </w:r>
+      </w:ins>
+      <w:ins w:id="342" w:author="Microsoft Office User" w:date="2017-02-13T11:13:00Z">
         <w:r>
           <w:rPr>
             <w:color w:val="000000" w:themeColor="text1"/>
           </w:rPr>
           <w:t xml:space="preserve">, decreased </w:t>
         </w:r>
-        <w:commentRangeStart w:id="319"/>
+        <w:commentRangeStart w:id="343"/>
         <w:r>
           <w:rPr>
             <w:color w:val="000000" w:themeColor="text1"/>
@@ -3833,16 +4587,16 @@
           <w:t>muscle</w:t>
         </w:r>
       </w:ins>
-      <w:commentRangeEnd w:id="319"/>
-      <w:ins w:id="320" w:author="Microsoft Office User" w:date="2017-02-13T11:30:00Z">
+      <w:commentRangeEnd w:id="343"/>
+      <w:ins w:id="344" w:author="Microsoft Office User" w:date="2017-02-13T11:30:00Z">
         <w:r>
           <w:rPr>
             <w:rStyle w:val="CommentReference"/>
           </w:rPr>
-          <w:commentReference w:id="319"/>
-        </w:r>
-      </w:ins>
-      <w:ins w:id="321" w:author="Microsoft Office User" w:date="2017-02-13T11:13:00Z">
+          <w:commentReference w:id="343"/>
+        </w:r>
+      </w:ins>
+      <w:ins w:id="345" w:author="Microsoft Office User" w:date="2017-02-13T11:13:00Z">
         <w:r>
           <w:rPr>
             <w:color w:val="000000" w:themeColor="text1"/>
@@ -3850,14 +4604,14 @@
           <w:t xml:space="preserve"> mass,</w:t>
         </w:r>
       </w:ins>
-      <w:ins w:id="322" w:author="Microsoft Office User" w:date="2017-02-13T11:11:00Z">
+      <w:ins w:id="346" w:author="Microsoft Office User" w:date="2017-02-13T11:11:00Z">
         <w:r>
           <w:rPr>
             <w:color w:val="000000" w:themeColor="text1"/>
           </w:rPr>
           <w:t xml:space="preserve"> insulin </w:t>
         </w:r>
-        <w:commentRangeStart w:id="323"/>
+        <w:commentRangeStart w:id="347"/>
         <w:r>
           <w:rPr>
             <w:color w:val="000000" w:themeColor="text1"/>
@@ -3865,16 +4619,16 @@
           <w:t>resistance</w:t>
         </w:r>
       </w:ins>
-      <w:commentRangeEnd w:id="323"/>
-      <w:ins w:id="324" w:author="Microsoft Office User" w:date="2017-02-13T11:30:00Z">
+      <w:commentRangeEnd w:id="347"/>
+      <w:ins w:id="348" w:author="Microsoft Office User" w:date="2017-02-13T11:30:00Z">
         <w:r>
           <w:rPr>
             <w:rStyle w:val="CommentReference"/>
           </w:rPr>
-          <w:commentReference w:id="323"/>
-        </w:r>
-      </w:ins>
-      <w:ins w:id="325" w:author="Microsoft Office User" w:date="2017-02-13T11:11:00Z">
+          <w:commentReference w:id="347"/>
+        </w:r>
+      </w:ins>
+      <w:ins w:id="349" w:author="Microsoft Office User" w:date="2017-02-13T11:11:00Z">
         <w:r>
           <w:rPr>
             <w:color w:val="000000" w:themeColor="text1"/>
@@ -3882,7 +4636,7 @@
           <w:t xml:space="preserve"> and</w:t>
         </w:r>
       </w:ins>
-      <w:ins w:id="326" w:author="Microsoft Office User" w:date="2017-02-13T11:12:00Z">
+      <w:ins w:id="350" w:author="Microsoft Office User" w:date="2017-02-13T11:12:00Z">
         <w:r>
           <w:rPr>
             <w:color w:val="000000" w:themeColor="text1"/>
@@ -3890,14 +4644,14 @@
           <w:t xml:space="preserve"> non-alcoholic</w:t>
         </w:r>
       </w:ins>
-      <w:ins w:id="327" w:author="Microsoft Office User" w:date="2017-02-13T11:11:00Z">
+      <w:ins w:id="351" w:author="Microsoft Office User" w:date="2017-02-13T11:11:00Z">
         <w:r>
           <w:rPr>
             <w:color w:val="000000" w:themeColor="text1"/>
           </w:rPr>
           <w:t xml:space="preserve"> </w:t>
         </w:r>
-        <w:commentRangeStart w:id="328"/>
+        <w:commentRangeStart w:id="352"/>
         <w:r>
           <w:rPr>
             <w:color w:val="000000" w:themeColor="text1"/>
@@ -3905,16 +4659,16 @@
           <w:t>fatty</w:t>
         </w:r>
       </w:ins>
-      <w:commentRangeEnd w:id="328"/>
-      <w:ins w:id="329" w:author="Microsoft Office User" w:date="2017-02-13T11:30:00Z">
+      <w:commentRangeEnd w:id="352"/>
+      <w:ins w:id="353" w:author="Microsoft Office User" w:date="2017-02-13T11:30:00Z">
         <w:r>
           <w:rPr>
             <w:rStyle w:val="CommentReference"/>
           </w:rPr>
-          <w:commentReference w:id="328"/>
-        </w:r>
-      </w:ins>
-      <w:ins w:id="330" w:author="Microsoft Office User" w:date="2017-02-13T11:11:00Z">
+          <w:commentReference w:id="352"/>
+        </w:r>
+      </w:ins>
+      <w:ins w:id="354" w:author="Microsoft Office User" w:date="2017-02-13T11:11:00Z">
         <w:r>
           <w:rPr>
             <w:color w:val="000000" w:themeColor="text1"/>
@@ -3922,7 +4676,7 @@
           <w:t xml:space="preserve"> liver </w:t>
         </w:r>
       </w:ins>
-      <w:ins w:id="331" w:author="Microsoft Office User" w:date="2017-02-13T11:12:00Z">
+      <w:ins w:id="355" w:author="Microsoft Office User" w:date="2017-02-13T11:12:00Z">
         <w:r>
           <w:rPr>
             <w:color w:val="000000" w:themeColor="text1"/>
@@ -3930,7 +4684,7 @@
           <w:t>disease (NAFLD)</w:t>
         </w:r>
       </w:ins>
-      <w:ins w:id="332" w:author="Microsoft Office User" w:date="2017-02-13T11:14:00Z">
+      <w:ins w:id="356" w:author="Microsoft Office User" w:date="2017-02-13T11:14:00Z">
         <w:r>
           <w:rPr>
             <w:color w:val="000000" w:themeColor="text1"/>
@@ -3949,7 +4703,7 @@
           </w:rPr>
           <w:t xml:space="preserve">ffect on </w:t>
         </w:r>
-        <w:commentRangeStart w:id="333"/>
+        <w:commentRangeStart w:id="357"/>
         <w:r>
           <w:rPr>
             <w:color w:val="000000" w:themeColor="text1"/>
@@ -3957,14 +4711,14 @@
           <w:t>metabolism</w:t>
         </w:r>
       </w:ins>
-      <w:commentRangeEnd w:id="333"/>
+      <w:commentRangeEnd w:id="357"/>
       <w:r>
         <w:rPr>
           <w:rStyle w:val="CommentReference"/>
         </w:rPr>
-        <w:commentReference w:id="333"/>
-      </w:r>
-      <w:ins w:id="334" w:author="Microsoft Office User" w:date="2017-02-13T11:14:00Z">
+        <w:commentReference w:id="357"/>
+      </w:r>
+      <w:ins w:id="358" w:author="Microsoft Office User" w:date="2017-02-13T11:14:00Z">
         <w:r>
           <w:rPr>
             <w:color w:val="000000" w:themeColor="text1"/>
@@ -3972,7 +4726,7 @@
           <w:t xml:space="preserve">. These side effects are similar those seen in obesity; however, the combination of chronically elevated glucocorticoids in the context of obesity has not assessed. Here we show that </w:t>
         </w:r>
       </w:ins>
-      <w:ins w:id="335" w:author="Microsoft Office User" w:date="2017-02-13T11:18:00Z">
+      <w:ins w:id="359" w:author="Microsoft Office User" w:date="2017-02-13T11:18:00Z">
         <w:r>
           <w:rPr>
             <w:color w:val="000000" w:themeColor="text1"/>
@@ -3980,7 +4734,7 @@
           <w:t xml:space="preserve">glucocorticoid-induced </w:t>
         </w:r>
       </w:ins>
-      <w:ins w:id="336" w:author="Microsoft Office User" w:date="2017-02-13T11:14:00Z">
+      <w:ins w:id="360" w:author="Microsoft Office User" w:date="2017-02-13T11:14:00Z">
         <w:r>
           <w:rPr>
             <w:color w:val="000000" w:themeColor="text1"/>
@@ -3988,7 +4742,7 @@
           <w:t>symptoms</w:t>
         </w:r>
       </w:ins>
-      <w:ins w:id="337" w:author="Microsoft Office User" w:date="2017-02-13T11:17:00Z">
+      <w:ins w:id="361" w:author="Microsoft Office User" w:date="2017-02-13T11:17:00Z">
         <w:r>
           <w:rPr>
             <w:color w:val="000000" w:themeColor="text1"/>
@@ -3996,7 +4750,7 @@
           <w:t xml:space="preserve"> </w:t>
         </w:r>
       </w:ins>
-      <w:ins w:id="338" w:author="Microsoft Office User" w:date="2017-02-13T11:18:00Z">
+      <w:ins w:id="362" w:author="Microsoft Office User" w:date="2017-02-13T11:18:00Z">
         <w:r>
           <w:rPr>
             <w:color w:val="000000" w:themeColor="text1"/>
@@ -4004,7 +4758,7 @@
           <w:t xml:space="preserve">are </w:t>
         </w:r>
       </w:ins>
-      <w:ins w:id="339" w:author="Microsoft Office User" w:date="2017-02-13T11:17:00Z">
+      <w:ins w:id="363" w:author="Microsoft Office User" w:date="2017-02-13T11:17:00Z">
         <w:r>
           <w:rPr>
             <w:color w:val="000000" w:themeColor="text1"/>
@@ -4012,7 +4766,7 @@
           <w:t xml:space="preserve">exacerbated when </w:t>
         </w:r>
       </w:ins>
-      <w:ins w:id="340" w:author="Microsoft Office User" w:date="2017-02-13T11:18:00Z">
+      <w:ins w:id="364" w:author="Microsoft Office User" w:date="2017-02-13T11:18:00Z">
         <w:r>
           <w:rPr>
             <w:color w:val="000000" w:themeColor="text1"/>
@@ -4020,7 +4774,7 @@
           <w:t>paired with obesity</w:t>
         </w:r>
       </w:ins>
-      <w:ins w:id="341" w:author="Dave Bridges" w:date="2017-02-15T14:23:00Z">
+      <w:ins w:id="365" w:author="Dave Bridges" w:date="2017-02-15T14:23:00Z">
         <w:r>
           <w:rPr>
             <w:color w:val="000000" w:themeColor="text1"/>
@@ -4028,7 +4782,7 @@
           <w:t>, more than the sum of either effect alone</w:t>
         </w:r>
       </w:ins>
-      <w:ins w:id="342" w:author="Microsoft Office User" w:date="2017-02-13T11:18:00Z">
+      <w:ins w:id="366" w:author="Microsoft Office User" w:date="2017-02-13T11:18:00Z">
         <w:r>
           <w:rPr>
             <w:color w:val="000000" w:themeColor="text1"/>
@@ -4040,27 +4794,27 @@
     <w:p>
       <w:pPr>
         <w:rPr>
-          <w:ins w:id="343" w:author="Microsoft Office User" w:date="2017-02-13T11:19:00Z"/>
-          <w:color w:val="000000" w:themeColor="text1"/>
-        </w:rPr>
-      </w:pPr>
-    </w:p>
-    <w:p>
-      <w:pPr>
-        <w:rPr>
-          <w:ins w:id="344" w:author="Microsoft Office User" w:date="2017-02-13T11:22:00Z"/>
-          <w:color w:val="000000" w:themeColor="text1"/>
-        </w:rPr>
-      </w:pPr>
-    </w:p>
-    <w:p>
-      <w:pPr>
-        <w:rPr>
-          <w:ins w:id="345" w:author="Microsoft Office User" w:date="2017-02-13T11:22:00Z"/>
-          <w:color w:val="000000" w:themeColor="text1"/>
-        </w:rPr>
-      </w:pPr>
-      <w:ins w:id="346" w:author="Microsoft Office User" w:date="2017-02-13T11:22:00Z">
+          <w:ins w:id="367" w:author="Microsoft Office User" w:date="2017-02-13T11:19:00Z"/>
+          <w:color w:val="000000" w:themeColor="text1"/>
+        </w:rPr>
+      </w:pPr>
+    </w:p>
+    <w:p>
+      <w:pPr>
+        <w:rPr>
+          <w:ins w:id="368" w:author="Microsoft Office User" w:date="2017-02-13T11:22:00Z"/>
+          <w:color w:val="000000" w:themeColor="text1"/>
+        </w:rPr>
+      </w:pPr>
+    </w:p>
+    <w:p>
+      <w:pPr>
+        <w:rPr>
+          <w:ins w:id="369" w:author="Microsoft Office User" w:date="2017-02-13T11:22:00Z"/>
+          <w:color w:val="000000" w:themeColor="text1"/>
+        </w:rPr>
+      </w:pPr>
+      <w:ins w:id="370" w:author="Microsoft Office User" w:date="2017-02-13T11:22:00Z">
         <w:r>
           <w:rPr>
             <w:color w:val="000000" w:themeColor="text1"/>
@@ -4068,26 +4822,26 @@
           <w:t xml:space="preserve">Obese patients with Cushing’s disease were found to have a higher BMI </w:t>
         </w:r>
       </w:ins>
-      <w:ins w:id="347" w:author="Microsoft Office User" w:date="2017-02-13T11:23:00Z">
+      <w:ins w:id="371" w:author="Microsoft Office User" w:date="2017-02-13T11:23:00Z">
         <w:r>
           <w:rPr>
             <w:color w:val="000000" w:themeColor="text1"/>
           </w:rPr>
           <w:t xml:space="preserve">than </w:t>
         </w:r>
-        <w:commentRangeStart w:id="348"/>
+        <w:commentRangeStart w:id="372"/>
         <w:r>
           <w:rPr>
             <w:color w:val="000000" w:themeColor="text1"/>
           </w:rPr>
           <w:t>obese</w:t>
         </w:r>
-        <w:commentRangeEnd w:id="348"/>
+        <w:commentRangeEnd w:id="372"/>
         <w:r>
           <w:rPr>
             <w:rStyle w:val="CommentReference"/>
           </w:rPr>
-          <w:commentReference w:id="348"/>
+          <w:commentReference w:id="372"/>
         </w:r>
         <w:r>
           <w:rPr>
@@ -4096,7 +4850,7 @@
           <w:t xml:space="preserve"> control patients and this was paired with increases in HOMA-IR</w:t>
         </w:r>
       </w:ins>
-      <w:ins w:id="349" w:author="Microsoft Office User" w:date="2017-02-13T11:24:00Z">
+      <w:ins w:id="373" w:author="Microsoft Office User" w:date="2017-02-13T11:24:00Z">
         <w:r>
           <w:rPr>
             <w:color w:val="000000" w:themeColor="text1"/>
@@ -4116,7 +4870,7 @@
           <w:t xml:space="preserve"> increases in the liver enzyme ALT, a marker of liver disease.</w:t>
         </w:r>
       </w:ins>
-      <w:ins w:id="350" w:author="Microsoft Office User" w:date="2017-02-13T11:25:00Z">
+      <w:ins w:id="374" w:author="Microsoft Office User" w:date="2017-02-13T11:25:00Z">
         <w:r>
           <w:rPr>
             <w:color w:val="000000" w:themeColor="text1"/>
@@ -4124,7 +4878,7 @@
           <w:t xml:space="preserve"> However, it is impossible to determine the physiological status of the patients before they got a tumor; therefore, we cannot discern whether obesity was present prior to tumor development or </w:t>
         </w:r>
       </w:ins>
-      <w:ins w:id="351" w:author="Microsoft Office User" w:date="2017-02-13T11:28:00Z">
+      <w:ins w:id="375" w:author="Microsoft Office User" w:date="2017-02-13T11:28:00Z">
         <w:r>
           <w:rPr>
             <w:color w:val="000000" w:themeColor="text1"/>
@@ -4132,7 +4886,7 @@
           <w:t>after</w:t>
         </w:r>
       </w:ins>
-      <w:ins w:id="352" w:author="Microsoft Office User" w:date="2017-02-13T11:29:00Z">
+      <w:ins w:id="376" w:author="Microsoft Office User" w:date="2017-02-13T11:29:00Z">
         <w:r>
           <w:rPr>
             <w:color w:val="000000" w:themeColor="text1"/>
@@ -4140,7 +4894,7 @@
           <w:t xml:space="preserve"> tumor development</w:t>
         </w:r>
       </w:ins>
-      <w:ins w:id="353" w:author="Microsoft Office User" w:date="2017-02-13T11:28:00Z">
+      <w:ins w:id="377" w:author="Microsoft Office User" w:date="2017-02-13T11:28:00Z">
         <w:r>
           <w:rPr>
             <w:color w:val="000000" w:themeColor="text1"/>
@@ -4148,7 +4902,7 @@
           <w:t xml:space="preserve">, </w:t>
         </w:r>
       </w:ins>
-      <w:ins w:id="354" w:author="Microsoft Office User" w:date="2017-02-13T11:29:00Z">
+      <w:ins w:id="378" w:author="Microsoft Office User" w:date="2017-02-13T11:29:00Z">
         <w:r>
           <w:rPr>
             <w:color w:val="000000" w:themeColor="text1"/>
@@ -4156,7 +4910,7 @@
           <w:t xml:space="preserve">possibly as a result of the disease and </w:t>
         </w:r>
       </w:ins>
-      <w:ins w:id="355" w:author="Microsoft Office User" w:date="2017-02-13T11:28:00Z">
+      <w:ins w:id="379" w:author="Microsoft Office User" w:date="2017-02-13T11:28:00Z">
         <w:r>
           <w:rPr>
             <w:color w:val="000000" w:themeColor="text1"/>
@@ -4164,7 +4918,7 @@
           <w:t>contributing to the worsening</w:t>
         </w:r>
       </w:ins>
-      <w:ins w:id="356" w:author="Microsoft Office User" w:date="2017-02-13T11:29:00Z">
+      <w:ins w:id="380" w:author="Microsoft Office User" w:date="2017-02-13T11:29:00Z">
         <w:r>
           <w:rPr>
             <w:color w:val="000000" w:themeColor="text1"/>
@@ -4172,7 +4926,7 @@
           <w:t xml:space="preserve"> of </w:t>
         </w:r>
       </w:ins>
-      <w:ins w:id="357" w:author="Microsoft Office User" w:date="2017-02-13T11:30:00Z">
+      <w:ins w:id="381" w:author="Microsoft Office User" w:date="2017-02-13T11:30:00Z">
         <w:r>
           <w:rPr>
             <w:color w:val="000000" w:themeColor="text1"/>
@@ -4180,7 +4934,7 @@
           <w:t>comorbidities</w:t>
         </w:r>
       </w:ins>
-      <w:ins w:id="358" w:author="Microsoft Office User" w:date="2017-02-13T11:29:00Z">
+      <w:ins w:id="382" w:author="Microsoft Office User" w:date="2017-02-13T11:29:00Z">
         <w:r>
           <w:rPr>
             <w:color w:val="000000" w:themeColor="text1"/>
@@ -4188,7 +4942,7 @@
           <w:t>.</w:t>
         </w:r>
       </w:ins>
-      <w:ins w:id="359" w:author="Microsoft Office User" w:date="2017-02-13T11:34:00Z">
+      <w:ins w:id="383" w:author="Microsoft Office User" w:date="2017-02-13T11:34:00Z">
         <w:r>
           <w:rPr>
             <w:color w:val="000000" w:themeColor="text1"/>
@@ -4196,7 +4950,7 @@
           <w:t xml:space="preserve"> </w:t>
         </w:r>
       </w:ins>
-      <w:ins w:id="360" w:author="Microsoft Office User" w:date="2017-02-13T11:35:00Z">
+      <w:ins w:id="384" w:author="Microsoft Office User" w:date="2017-02-13T11:35:00Z">
         <w:r>
           <w:rPr>
             <w:color w:val="000000" w:themeColor="text1"/>
@@ -4204,7 +4958,7 @@
           <w:t xml:space="preserve">For this reason, </w:t>
         </w:r>
       </w:ins>
-      <w:ins w:id="361" w:author="Microsoft Office User" w:date="2017-02-13T11:34:00Z">
+      <w:ins w:id="385" w:author="Microsoft Office User" w:date="2017-02-13T11:34:00Z">
         <w:r>
           <w:rPr>
             <w:color w:val="000000" w:themeColor="text1"/>
@@ -4212,7 +4966,7 @@
           <w:t>we designed a mouse study</w:t>
         </w:r>
       </w:ins>
-      <w:ins w:id="362" w:author="Microsoft Office User" w:date="2017-02-13T11:35:00Z">
+      <w:ins w:id="386" w:author="Microsoft Office User" w:date="2017-02-13T11:35:00Z">
         <w:r>
           <w:rPr>
             <w:color w:val="000000" w:themeColor="text1"/>
@@ -4224,20 +4978,20 @@
     <w:p>
       <w:pPr>
         <w:rPr>
-          <w:ins w:id="363" w:author="Microsoft Office User" w:date="2017-02-13T11:19:00Z"/>
-          <w:color w:val="000000" w:themeColor="text1"/>
-        </w:rPr>
-      </w:pPr>
-    </w:p>
-    <w:p>
-      <w:pPr>
-        <w:rPr>
-          <w:ins w:id="364" w:author="Microsoft Office User" w:date="2017-02-13T11:32:00Z"/>
-          <w:color w:val="000000" w:themeColor="text1"/>
-        </w:rPr>
-      </w:pPr>
-      <w:commentRangeStart w:id="365"/>
-      <w:ins w:id="366" w:author="Microsoft Office User" w:date="2017-02-13T11:20:00Z">
+          <w:ins w:id="387" w:author="Microsoft Office User" w:date="2017-02-13T11:19:00Z"/>
+          <w:color w:val="000000" w:themeColor="text1"/>
+        </w:rPr>
+      </w:pPr>
+    </w:p>
+    <w:p>
+      <w:pPr>
+        <w:rPr>
+          <w:ins w:id="388" w:author="Microsoft Office User" w:date="2017-02-13T11:32:00Z"/>
+          <w:color w:val="000000" w:themeColor="text1"/>
+        </w:rPr>
+      </w:pPr>
+      <w:commentRangeStart w:id="389"/>
+      <w:ins w:id="390" w:author="Microsoft Office User" w:date="2017-02-13T11:20:00Z">
         <w:r>
           <w:rPr>
             <w:color w:val="000000" w:themeColor="text1"/>
@@ -4245,16 +4999,16 @@
           <w:t>HFD</w:t>
         </w:r>
       </w:ins>
-      <w:commentRangeEnd w:id="365"/>
-      <w:ins w:id="367" w:author="Microsoft Office User" w:date="2017-02-13T11:44:00Z">
+      <w:commentRangeEnd w:id="389"/>
+      <w:ins w:id="391" w:author="Microsoft Office User" w:date="2017-02-13T11:44:00Z">
         <w:r>
           <w:rPr>
             <w:rStyle w:val="CommentReference"/>
           </w:rPr>
-          <w:commentReference w:id="365"/>
-        </w:r>
-      </w:ins>
-      <w:ins w:id="368" w:author="Microsoft Office User" w:date="2017-02-13T11:20:00Z">
+          <w:commentReference w:id="389"/>
+        </w:r>
+      </w:ins>
+      <w:ins w:id="392" w:author="Microsoft Office User" w:date="2017-02-13T11:20:00Z">
         <w:r>
           <w:rPr>
             <w:color w:val="000000" w:themeColor="text1"/>
@@ -4262,7 +5016,7 @@
           <w:t>, dexamethasone-treated mice had hyperglycemia</w:t>
         </w:r>
       </w:ins>
-      <w:ins w:id="369" w:author="Microsoft Office User" w:date="2017-02-13T11:21:00Z">
+      <w:ins w:id="393" w:author="Microsoft Office User" w:date="2017-02-13T11:21:00Z">
         <w:r>
           <w:rPr>
             <w:color w:val="000000" w:themeColor="text1"/>
@@ -4270,45 +5024,53 @@
           <w:t xml:space="preserve">, which was not present in any of the other groups, as well as severe insulin resistance. </w:t>
         </w:r>
       </w:ins>
-      <w:commentRangeStart w:id="370"/>
-      <w:ins w:id="371" w:author="Microsoft Office User" w:date="2017-02-13T11:38:00Z">
+      <w:commentRangeStart w:id="394"/>
+      <w:ins w:id="395" w:author="Microsoft Office User" w:date="2017-02-13T11:38:00Z">
         <w:r>
           <w:rPr>
             <w:color w:val="000000" w:themeColor="text1"/>
           </w:rPr>
           <w:t>Clamp</w:t>
         </w:r>
-        <w:commentRangeEnd w:id="370"/>
+        <w:commentRangeEnd w:id="394"/>
         <w:r>
           <w:rPr>
             <w:rStyle w:val="CommentReference"/>
           </w:rPr>
-          <w:commentReference w:id="370"/>
-        </w:r>
-        <w:r>
-          <w:rPr>
-            <w:color w:val="000000" w:themeColor="text1"/>
-          </w:rPr>
-          <w:t xml:space="preserve"> data..</w:t>
-        </w:r>
-      </w:ins>
-    </w:p>
-    <w:p>
-      <w:pPr>
-        <w:rPr>
-          <w:ins w:id="372" w:author="Microsoft Office User" w:date="2017-02-13T11:57:00Z"/>
-          <w:color w:val="000000" w:themeColor="text1"/>
-        </w:rPr>
-      </w:pPr>
-    </w:p>
-    <w:p>
-      <w:pPr>
-        <w:rPr>
-          <w:ins w:id="373" w:author="Microsoft Office User" w:date="2017-02-13T11:57:00Z"/>
-          <w:color w:val="000000" w:themeColor="text1"/>
-        </w:rPr>
-      </w:pPr>
-      <w:ins w:id="374" w:author="Microsoft Office User" w:date="2017-02-13T11:57:00Z">
+          <w:commentReference w:id="394"/>
+        </w:r>
+        <w:r>
+          <w:rPr>
+            <w:color w:val="000000" w:themeColor="text1"/>
+          </w:rPr>
+          <w:t xml:space="preserve"> </w:t>
+        </w:r>
+        <w:proofErr w:type="gramStart"/>
+        <w:r>
+          <w:rPr>
+            <w:color w:val="000000" w:themeColor="text1"/>
+          </w:rPr>
+          <w:t>data..</w:t>
+        </w:r>
+      </w:ins>
+      <w:proofErr w:type="gramEnd"/>
+    </w:p>
+    <w:p>
+      <w:pPr>
+        <w:rPr>
+          <w:ins w:id="396" w:author="Microsoft Office User" w:date="2017-02-13T11:57:00Z"/>
+          <w:color w:val="000000" w:themeColor="text1"/>
+        </w:rPr>
+      </w:pPr>
+    </w:p>
+    <w:p>
+      <w:pPr>
+        <w:rPr>
+          <w:ins w:id="397" w:author="Microsoft Office User" w:date="2017-02-13T11:57:00Z"/>
+          <w:color w:val="000000" w:themeColor="text1"/>
+        </w:rPr>
+      </w:pPr>
+      <w:ins w:id="398" w:author="Microsoft Office User" w:date="2017-02-13T11:57:00Z">
         <w:r>
           <w:rPr>
             <w:color w:val="000000" w:themeColor="text1"/>
@@ -4322,7 +5084,7 @@
           <w:t>cumulation was also seen in HFD</w:t>
         </w:r>
       </w:ins>
-      <w:ins w:id="375" w:author="Microsoft Office User" w:date="2017-02-13T12:03:00Z">
+      <w:ins w:id="399" w:author="Microsoft Office User" w:date="2017-02-13T12:03:00Z">
         <w:r>
           <w:rPr>
             <w:color w:val="000000" w:themeColor="text1"/>
@@ -4330,7 +5092,7 @@
           <w:t>-fed mice</w:t>
         </w:r>
       </w:ins>
-      <w:ins w:id="376" w:author="Microsoft Office User" w:date="2017-02-13T11:57:00Z">
+      <w:ins w:id="400" w:author="Microsoft Office User" w:date="2017-02-13T11:57:00Z">
         <w:r>
           <w:rPr>
             <w:color w:val="000000" w:themeColor="text1"/>
@@ -4338,7 +5100,7 @@
           <w:t xml:space="preserve"> with even further increases in</w:t>
         </w:r>
       </w:ins>
-      <w:ins w:id="377" w:author="Microsoft Office User" w:date="2017-02-13T12:24:00Z">
+      <w:ins w:id="401" w:author="Microsoft Office User" w:date="2017-02-13T12:24:00Z">
         <w:r>
           <w:rPr>
             <w:color w:val="000000" w:themeColor="text1"/>
@@ -4346,7 +5108,7 @@
           <w:t xml:space="preserve"> the</w:t>
         </w:r>
       </w:ins>
-      <w:ins w:id="378" w:author="Microsoft Office User" w:date="2017-02-13T11:57:00Z">
+      <w:ins w:id="402" w:author="Microsoft Office User" w:date="2017-02-13T11:57:00Z">
         <w:r>
           <w:rPr>
             <w:color w:val="000000" w:themeColor="text1"/>
@@ -4354,7 +5116,7 @@
           <w:t xml:space="preserve"> HFD</w:t>
         </w:r>
       </w:ins>
-      <w:ins w:id="379" w:author="Microsoft Office User" w:date="2017-02-13T12:03:00Z">
+      <w:ins w:id="403" w:author="Microsoft Office User" w:date="2017-02-13T12:03:00Z">
         <w:r>
           <w:rPr>
             <w:color w:val="000000" w:themeColor="text1"/>
@@ -4362,7 +5124,7 @@
           <w:t>-fed</w:t>
         </w:r>
       </w:ins>
-      <w:ins w:id="380" w:author="Microsoft Office User" w:date="2017-02-13T11:57:00Z">
+      <w:ins w:id="404" w:author="Microsoft Office User" w:date="2017-02-13T11:57:00Z">
         <w:r>
           <w:rPr>
             <w:color w:val="000000" w:themeColor="text1"/>
@@ -4382,7 +5144,7 @@
           <w:t>treated group</w:t>
         </w:r>
       </w:ins>
-      <w:ins w:id="381" w:author="Microsoft Office User" w:date="2017-02-13T12:00:00Z">
+      <w:ins w:id="405" w:author="Microsoft Office User" w:date="2017-02-13T12:00:00Z">
         <w:r>
           <w:rPr>
             <w:color w:val="000000" w:themeColor="text1"/>
@@ -4390,7 +5152,7 @@
           <w:t>,</w:t>
         </w:r>
       </w:ins>
-      <w:ins w:id="382" w:author="Microsoft Office User" w:date="2017-02-13T11:59:00Z">
+      <w:ins w:id="406" w:author="Microsoft Office User" w:date="2017-02-13T11:59:00Z">
         <w:r>
           <w:rPr>
             <w:color w:val="000000" w:themeColor="text1"/>
@@ -4403,7 +5165,7 @@
           </w:rPr>
           <w:t xml:space="preserve"> the elevated ALT levels seen in the obese Cushing’s </w:t>
         </w:r>
-        <w:commentRangeStart w:id="383"/>
+        <w:commentRangeStart w:id="407"/>
         <w:r>
           <w:rPr>
             <w:color w:val="000000" w:themeColor="text1"/>
@@ -4411,7 +5173,7 @@
           <w:t>patient</w:t>
         </w:r>
       </w:ins>
-      <w:ins w:id="384" w:author="Microsoft Office User" w:date="2017-02-13T12:00:00Z">
+      <w:ins w:id="408" w:author="Microsoft Office User" w:date="2017-02-13T12:00:00Z">
         <w:r>
           <w:rPr>
             <w:color w:val="000000" w:themeColor="text1"/>
@@ -4419,16 +5181,16 @@
           <w:t>s</w:t>
         </w:r>
       </w:ins>
-      <w:commentRangeEnd w:id="383"/>
-      <w:ins w:id="385" w:author="Microsoft Office User" w:date="2017-02-13T12:24:00Z">
+      <w:commentRangeEnd w:id="407"/>
+      <w:ins w:id="409" w:author="Microsoft Office User" w:date="2017-02-13T12:24:00Z">
         <w:r>
           <w:rPr>
             <w:rStyle w:val="CommentReference"/>
           </w:rPr>
-          <w:commentReference w:id="383"/>
-        </w:r>
-      </w:ins>
-      <w:ins w:id="386" w:author="Microsoft Office User" w:date="2017-02-13T12:00:00Z">
+          <w:commentReference w:id="407"/>
+        </w:r>
+      </w:ins>
+      <w:ins w:id="410" w:author="Microsoft Office User" w:date="2017-02-13T12:00:00Z">
         <w:r>
           <w:rPr>
             <w:color w:val="000000" w:themeColor="text1"/>
@@ -4436,7 +5198,7 @@
           <w:t>.</w:t>
         </w:r>
       </w:ins>
-      <w:ins w:id="387" w:author="Microsoft Office User" w:date="2017-02-13T11:57:00Z">
+      <w:ins w:id="411" w:author="Microsoft Office User" w:date="2017-02-13T11:57:00Z">
         <w:r>
           <w:rPr>
             <w:color w:val="000000" w:themeColor="text1"/>
@@ -4448,19 +5210,19 @@
     <w:p>
       <w:pPr>
         <w:rPr>
-          <w:ins w:id="388" w:author="Microsoft Office User" w:date="2017-02-13T11:47:00Z"/>
-          <w:color w:val="000000" w:themeColor="text1"/>
-        </w:rPr>
-      </w:pPr>
-    </w:p>
-    <w:p>
-      <w:pPr>
-        <w:rPr>
-          <w:ins w:id="389" w:author="Microsoft Office User" w:date="2017-02-13T11:46:00Z"/>
-          <w:color w:val="000000" w:themeColor="text1"/>
-        </w:rPr>
-      </w:pPr>
-      <w:ins w:id="390" w:author="Microsoft Office User" w:date="2017-02-13T11:47:00Z">
+          <w:ins w:id="412" w:author="Microsoft Office User" w:date="2017-02-13T11:47:00Z"/>
+          <w:color w:val="000000" w:themeColor="text1"/>
+        </w:rPr>
+      </w:pPr>
+    </w:p>
+    <w:p>
+      <w:pPr>
+        <w:rPr>
+          <w:ins w:id="413" w:author="Microsoft Office User" w:date="2017-02-13T11:46:00Z"/>
+          <w:color w:val="000000" w:themeColor="text1"/>
+        </w:rPr>
+      </w:pPr>
+      <w:ins w:id="414" w:author="Microsoft Office User" w:date="2017-02-13T11:47:00Z">
         <w:r>
           <w:rPr>
             <w:color w:val="000000" w:themeColor="text1"/>
@@ -4468,7 +5230,7 @@
           <w:t xml:space="preserve">To our surprise, the </w:t>
         </w:r>
       </w:ins>
-      <w:ins w:id="391" w:author="Microsoft Office User" w:date="2017-02-13T11:48:00Z">
+      <w:ins w:id="415" w:author="Microsoft Office User" w:date="2017-02-13T11:48:00Z">
         <w:r>
           <w:rPr>
             <w:color w:val="000000" w:themeColor="text1"/>
@@ -4476,7 +5238,7 @@
           <w:t xml:space="preserve">glucocorticoid treatment in obese mice </w:t>
         </w:r>
       </w:ins>
-      <w:ins w:id="392" w:author="Microsoft Office User" w:date="2017-02-13T11:49:00Z">
+      <w:ins w:id="416" w:author="Microsoft Office User" w:date="2017-02-13T11:49:00Z">
         <w:r>
           <w:rPr>
             <w:color w:val="000000" w:themeColor="text1"/>
@@ -4484,7 +5246,7 @@
           <w:t xml:space="preserve">led to </w:t>
         </w:r>
       </w:ins>
-      <w:ins w:id="393" w:author="Microsoft Office User" w:date="2017-02-13T11:50:00Z">
+      <w:ins w:id="417" w:author="Microsoft Office User" w:date="2017-02-13T11:50:00Z">
         <w:r>
           <w:rPr>
             <w:color w:val="000000" w:themeColor="text1"/>
@@ -4492,7 +5254,7 @@
           <w:t xml:space="preserve">an overall </w:t>
         </w:r>
       </w:ins>
-      <w:ins w:id="394" w:author="Microsoft Office User" w:date="2017-02-13T11:49:00Z">
+      <w:ins w:id="418" w:author="Microsoft Office User" w:date="2017-02-13T11:49:00Z">
         <w:r>
           <w:rPr>
             <w:color w:val="000000" w:themeColor="text1"/>
@@ -4500,7 +5262,7 @@
           <w:t>reduction in adipos</w:t>
         </w:r>
       </w:ins>
-      <w:ins w:id="395" w:author="Dave Bridges" w:date="2017-02-15T14:24:00Z">
+      <w:ins w:id="419" w:author="Dave Bridges" w:date="2017-02-15T14:24:00Z">
         <w:r>
           <w:rPr>
             <w:color w:val="000000" w:themeColor="text1"/>
@@ -4508,8 +5270,8 @@
           <w:t>ity</w:t>
         </w:r>
       </w:ins>
-      <w:ins w:id="396" w:author="Microsoft Office User" w:date="2017-02-13T11:49:00Z">
-        <w:del w:id="397" w:author="Dave Bridges" w:date="2017-02-15T14:24:00Z">
+      <w:ins w:id="420" w:author="Microsoft Office User" w:date="2017-02-13T11:49:00Z">
+        <w:del w:id="421" w:author="Dave Bridges" w:date="2017-02-15T14:24:00Z">
           <w:r>
             <w:rPr>
               <w:color w:val="000000" w:themeColor="text1"/>
@@ -4524,7 +5286,7 @@
           <w:t xml:space="preserve">, which was not depot-specific. Previous work from our lab shows increased fat mass following chronic dexamethasone treatment </w:t>
         </w:r>
       </w:ins>
-      <w:ins w:id="398" w:author="Microsoft Office User" w:date="2017-02-13T11:51:00Z">
+      <w:ins w:id="422" w:author="Microsoft Office User" w:date="2017-02-13T11:51:00Z">
         <w:r>
           <w:rPr>
             <w:color w:val="000000" w:themeColor="text1"/>
@@ -4551,7 +5313,7 @@
         </w:rPr>
         <w:t>(1)</w:t>
       </w:r>
-      <w:ins w:id="399" w:author="Microsoft Office User" w:date="2017-02-13T11:51:00Z">
+      <w:ins w:id="423" w:author="Microsoft Office User" w:date="2017-02-13T11:51:00Z">
         <w:r>
           <w:rPr>
             <w:color w:val="000000" w:themeColor="text1"/>
@@ -4565,29 +5327,29 @@
           <w:t>, which has also been reported by others</w:t>
         </w:r>
       </w:ins>
-      <w:ins w:id="400" w:author="Microsoft Office User" w:date="2017-02-13T11:52:00Z">
+      <w:ins w:id="424" w:author="Microsoft Office User" w:date="2017-02-13T11:52:00Z">
         <w:r>
           <w:rPr>
             <w:color w:val="000000" w:themeColor="text1"/>
           </w:rPr>
           <w:t xml:space="preserve"> using various </w:t>
         </w:r>
-        <w:commentRangeStart w:id="401"/>
+        <w:commentRangeStart w:id="425"/>
         <w:r>
           <w:rPr>
             <w:color w:val="000000" w:themeColor="text1"/>
           </w:rPr>
           <w:t>glucocorticoids</w:t>
         </w:r>
-        <w:commentRangeEnd w:id="401"/>
+        <w:commentRangeEnd w:id="425"/>
         <w:r>
           <w:rPr>
             <w:rStyle w:val="CommentReference"/>
           </w:rPr>
-          <w:commentReference w:id="401"/>
-        </w:r>
-      </w:ins>
-      <w:ins w:id="402" w:author="Microsoft Office User" w:date="2017-02-13T11:51:00Z">
+          <w:commentReference w:id="425"/>
+        </w:r>
+      </w:ins>
+      <w:ins w:id="426" w:author="Microsoft Office User" w:date="2017-02-13T11:51:00Z">
         <w:r>
           <w:rPr>
             <w:color w:val="000000" w:themeColor="text1"/>
@@ -4595,7 +5357,7 @@
           <w:t>.</w:t>
         </w:r>
       </w:ins>
-      <w:ins w:id="403" w:author="Microsoft Office User" w:date="2017-02-13T11:53:00Z">
+      <w:ins w:id="427" w:author="Microsoft Office User" w:date="2017-02-13T11:53:00Z">
         <w:r>
           <w:rPr>
             <w:color w:val="000000" w:themeColor="text1"/>
@@ -4603,7 +5365,7 @@
           <w:t xml:space="preserve"> Therefore, increased fat mass </w:t>
         </w:r>
       </w:ins>
-      <w:ins w:id="404" w:author="Microsoft Office User" w:date="2017-02-13T12:20:00Z">
+      <w:ins w:id="428" w:author="Microsoft Office User" w:date="2017-02-13T12:20:00Z">
         <w:r>
           <w:rPr>
             <w:color w:val="000000" w:themeColor="text1"/>
@@ -4611,7 +5373,7 @@
           <w:t>is not</w:t>
         </w:r>
       </w:ins>
-      <w:ins w:id="405" w:author="Microsoft Office User" w:date="2017-02-13T11:53:00Z">
+      <w:ins w:id="429" w:author="Microsoft Office User" w:date="2017-02-13T11:53:00Z">
         <w:r>
           <w:rPr>
             <w:color w:val="000000" w:themeColor="text1"/>
@@ -4619,7 +5381,7 @@
           <w:t xml:space="preserve"> the culprit contributing to worse insulin resistance and</w:t>
         </w:r>
       </w:ins>
-      <w:ins w:id="406" w:author="Microsoft Office User" w:date="2017-02-13T11:54:00Z">
+      <w:ins w:id="430" w:author="Microsoft Office User" w:date="2017-02-13T11:54:00Z">
         <w:r>
           <w:rPr>
             <w:color w:val="000000" w:themeColor="text1"/>
@@ -4627,7 +5389,7 @@
           <w:t xml:space="preserve"> increased</w:t>
         </w:r>
       </w:ins>
-      <w:ins w:id="407" w:author="Microsoft Office User" w:date="2017-02-13T11:53:00Z">
+      <w:ins w:id="431" w:author="Microsoft Office User" w:date="2017-02-13T11:53:00Z">
         <w:r>
           <w:rPr>
             <w:color w:val="000000" w:themeColor="text1"/>
@@ -4635,7 +5397,7 @@
           <w:t xml:space="preserve"> liver fat </w:t>
         </w:r>
       </w:ins>
-      <w:ins w:id="408" w:author="Microsoft Office User" w:date="2017-02-13T11:54:00Z">
+      <w:ins w:id="432" w:author="Microsoft Office User" w:date="2017-02-13T11:54:00Z">
         <w:r>
           <w:rPr>
             <w:color w:val="000000" w:themeColor="text1"/>
@@ -4643,7 +5405,7 @@
           <w:t>when comparing HFD control mice to HFD dexamethasone-treated mice.</w:t>
         </w:r>
       </w:ins>
-      <w:ins w:id="409" w:author="Microsoft Office User" w:date="2017-02-13T11:56:00Z">
+      <w:ins w:id="433" w:author="Microsoft Office User" w:date="2017-02-13T11:56:00Z">
         <w:r>
           <w:rPr>
             <w:color w:val="000000" w:themeColor="text1"/>
@@ -4655,19 +5417,19 @@
     <w:p>
       <w:pPr>
         <w:rPr>
-          <w:ins w:id="410" w:author="Microsoft Office User" w:date="2017-02-13T12:25:00Z"/>
-          <w:color w:val="000000" w:themeColor="text1"/>
-        </w:rPr>
-      </w:pPr>
-    </w:p>
-    <w:p>
-      <w:pPr>
-        <w:rPr>
-          <w:ins w:id="411" w:author="Microsoft Office User" w:date="2017-02-13T12:27:00Z"/>
-          <w:color w:val="000000" w:themeColor="text1"/>
-        </w:rPr>
-      </w:pPr>
-      <w:ins w:id="412" w:author="Microsoft Office User" w:date="2017-02-13T12:25:00Z">
+          <w:ins w:id="434" w:author="Microsoft Office User" w:date="2017-02-13T12:25:00Z"/>
+          <w:color w:val="000000" w:themeColor="text1"/>
+        </w:rPr>
+      </w:pPr>
+    </w:p>
+    <w:p>
+      <w:pPr>
+        <w:rPr>
+          <w:ins w:id="435" w:author="Microsoft Office User" w:date="2017-02-13T12:27:00Z"/>
+          <w:color w:val="000000" w:themeColor="text1"/>
+        </w:rPr>
+      </w:pPr>
+      <w:ins w:id="436" w:author="Microsoft Office User" w:date="2017-02-13T12:25:00Z">
         <w:r>
           <w:rPr>
             <w:color w:val="000000" w:themeColor="text1"/>
@@ -4675,26 +5437,26 @@
           <w:t>Lipolysis has been associated with</w:t>
         </w:r>
       </w:ins>
-      <w:ins w:id="413" w:author="Microsoft Office User" w:date="2017-02-13T12:31:00Z">
+      <w:ins w:id="437" w:author="Microsoft Office User" w:date="2017-02-13T12:31:00Z">
         <w:r>
           <w:rPr>
             <w:color w:val="000000" w:themeColor="text1"/>
           </w:rPr>
           <w:t xml:space="preserve"> decrease fat </w:t>
         </w:r>
-        <w:commentRangeStart w:id="414"/>
+        <w:commentRangeStart w:id="438"/>
         <w:r>
           <w:rPr>
             <w:color w:val="000000" w:themeColor="text1"/>
           </w:rPr>
           <w:t>mass</w:t>
         </w:r>
-        <w:commentRangeEnd w:id="414"/>
+        <w:commentRangeEnd w:id="438"/>
         <w:r>
           <w:rPr>
             <w:rStyle w:val="CommentReference"/>
           </w:rPr>
-          <w:commentReference w:id="414"/>
+          <w:commentReference w:id="438"/>
         </w:r>
         <w:r>
           <w:rPr>
@@ -4703,14 +5465,14 @@
           <w:t>,</w:t>
         </w:r>
       </w:ins>
-      <w:ins w:id="415" w:author="Microsoft Office User" w:date="2017-02-13T12:25:00Z">
+      <w:ins w:id="439" w:author="Microsoft Office User" w:date="2017-02-13T12:25:00Z">
         <w:r>
           <w:rPr>
             <w:color w:val="000000" w:themeColor="text1"/>
           </w:rPr>
           <w:t xml:space="preserve"> fatty </w:t>
         </w:r>
-        <w:commentRangeStart w:id="416"/>
+        <w:commentRangeStart w:id="440"/>
         <w:r>
           <w:rPr>
             <w:color w:val="000000" w:themeColor="text1"/>
@@ -4718,23 +5480,23 @@
           <w:t>liver</w:t>
         </w:r>
       </w:ins>
-      <w:commentRangeEnd w:id="416"/>
-      <w:ins w:id="417" w:author="Microsoft Office User" w:date="2017-02-13T12:27:00Z">
+      <w:commentRangeEnd w:id="440"/>
+      <w:ins w:id="441" w:author="Microsoft Office User" w:date="2017-02-13T12:27:00Z">
         <w:r>
           <w:rPr>
             <w:rStyle w:val="CommentReference"/>
           </w:rPr>
-          <w:commentReference w:id="416"/>
-        </w:r>
-      </w:ins>
-      <w:ins w:id="418" w:author="Microsoft Office User" w:date="2017-02-13T12:25:00Z">
+          <w:commentReference w:id="440"/>
+        </w:r>
+      </w:ins>
+      <w:ins w:id="442" w:author="Microsoft Office User" w:date="2017-02-13T12:25:00Z">
         <w:r>
           <w:rPr>
             <w:color w:val="000000" w:themeColor="text1"/>
           </w:rPr>
           <w:t xml:space="preserve"> disease, insulin </w:t>
         </w:r>
-        <w:commentRangeStart w:id="419"/>
+        <w:commentRangeStart w:id="443"/>
         <w:r>
           <w:rPr>
             <w:color w:val="000000" w:themeColor="text1"/>
@@ -4742,23 +5504,23 @@
           <w:t>resistance</w:t>
         </w:r>
       </w:ins>
-      <w:commentRangeEnd w:id="419"/>
-      <w:ins w:id="420" w:author="Microsoft Office User" w:date="2017-02-13T12:27:00Z">
+      <w:commentRangeEnd w:id="443"/>
+      <w:ins w:id="444" w:author="Microsoft Office User" w:date="2017-02-13T12:27:00Z">
         <w:r>
           <w:rPr>
             <w:rStyle w:val="CommentReference"/>
           </w:rPr>
-          <w:commentReference w:id="419"/>
-        </w:r>
-      </w:ins>
-      <w:ins w:id="421" w:author="Microsoft Office User" w:date="2017-02-13T12:25:00Z">
+          <w:commentReference w:id="443"/>
+        </w:r>
+      </w:ins>
+      <w:ins w:id="445" w:author="Microsoft Office User" w:date="2017-02-13T12:25:00Z">
         <w:r>
           <w:rPr>
             <w:color w:val="000000" w:themeColor="text1"/>
           </w:rPr>
           <w:t xml:space="preserve"> and is known to be induced with </w:t>
         </w:r>
-        <w:commentRangeStart w:id="422"/>
+        <w:commentRangeStart w:id="446"/>
         <w:r>
           <w:rPr>
             <w:color w:val="000000" w:themeColor="text1"/>
@@ -4766,16 +5528,16 @@
           <w:t>glucocorticoids</w:t>
         </w:r>
       </w:ins>
-      <w:commentRangeEnd w:id="422"/>
-      <w:ins w:id="423" w:author="Microsoft Office User" w:date="2017-02-13T12:27:00Z">
+      <w:commentRangeEnd w:id="446"/>
+      <w:ins w:id="447" w:author="Microsoft Office User" w:date="2017-02-13T12:27:00Z">
         <w:r>
           <w:rPr>
             <w:rStyle w:val="CommentReference"/>
           </w:rPr>
-          <w:commentReference w:id="422"/>
-        </w:r>
-      </w:ins>
-      <w:ins w:id="424" w:author="Microsoft Office User" w:date="2017-02-13T12:28:00Z">
+          <w:commentReference w:id="446"/>
+        </w:r>
+      </w:ins>
+      <w:ins w:id="448" w:author="Microsoft Office User" w:date="2017-02-13T12:28:00Z">
         <w:r>
           <w:rPr>
             <w:color w:val="000000" w:themeColor="text1"/>
@@ -4808,7 +5570,7 @@
         </w:rPr>
         <w:t>(1)</w:t>
       </w:r>
-      <w:ins w:id="425" w:author="Microsoft Office User" w:date="2017-02-13T12:28:00Z">
+      <w:ins w:id="449" w:author="Microsoft Office User" w:date="2017-02-13T12:28:00Z">
         <w:r>
           <w:rPr>
             <w:color w:val="000000" w:themeColor="text1"/>
@@ -4822,7 +5584,7 @@
           <w:t xml:space="preserve"> and mice</w:t>
         </w:r>
       </w:ins>
-      <w:ins w:id="426" w:author="Microsoft Office User" w:date="2017-02-13T12:27:00Z">
+      <w:ins w:id="450" w:author="Microsoft Office User" w:date="2017-02-13T12:27:00Z">
         <w:r>
           <w:rPr>
             <w:color w:val="000000" w:themeColor="text1"/>
@@ -4830,7 +5592,7 @@
           <w:t>.</w:t>
         </w:r>
       </w:ins>
-      <w:ins w:id="427" w:author="Microsoft Office User" w:date="2017-02-13T12:35:00Z">
+      <w:ins w:id="451" w:author="Microsoft Office User" w:date="2017-02-13T12:35:00Z">
         <w:r>
           <w:rPr>
             <w:color w:val="000000" w:themeColor="text1"/>
@@ -4841,7 +5603,7 @@
           <w:rPr>
             <w:i/>
             <w:color w:val="000000" w:themeColor="text1"/>
-            <w:rPrChange w:id="428" w:author="Microsoft Office User" w:date="2017-02-13T12:38:00Z">
+            <w:rPrChange w:id="452" w:author="Microsoft Office User" w:date="2017-02-13T12:38:00Z">
               <w:rPr>
                 <w:color w:val="000000" w:themeColor="text1"/>
               </w:rPr>
@@ -4855,7 +5617,7 @@
           </w:rPr>
           <w:t xml:space="preserve"> lipolysis in lean mice given glucocorticoids for </w:t>
         </w:r>
-        <w:commentRangeStart w:id="429"/>
+        <w:commentRangeStart w:id="453"/>
         <w:r>
           <w:rPr>
             <w:color w:val="000000" w:themeColor="text1"/>
@@ -4863,16 +5625,16 @@
           <w:t>x</w:t>
         </w:r>
       </w:ins>
-      <w:commentRangeEnd w:id="429"/>
-      <w:ins w:id="430" w:author="Microsoft Office User" w:date="2017-02-13T12:38:00Z">
+      <w:commentRangeEnd w:id="453"/>
+      <w:ins w:id="454" w:author="Microsoft Office User" w:date="2017-02-13T12:38:00Z">
         <w:r>
           <w:rPr>
             <w:rStyle w:val="CommentReference"/>
           </w:rPr>
-          <w:commentReference w:id="429"/>
-        </w:r>
-      </w:ins>
-      <w:ins w:id="431" w:author="Microsoft Office User" w:date="2017-02-13T12:35:00Z">
+          <w:commentReference w:id="453"/>
+        </w:r>
+      </w:ins>
+      <w:ins w:id="455" w:author="Microsoft Office User" w:date="2017-02-13T12:35:00Z">
         <w:r>
           <w:rPr>
             <w:color w:val="000000" w:themeColor="text1"/>
@@ -4880,7 +5642,7 @@
           <w:t xml:space="preserve"> weeks </w:t>
         </w:r>
       </w:ins>
-      <w:ins w:id="432" w:author="Microsoft Office User" w:date="2017-02-13T12:37:00Z">
+      <w:ins w:id="456" w:author="Microsoft Office User" w:date="2017-02-13T12:37:00Z">
         <w:r>
           <w:rPr>
             <w:color w:val="000000" w:themeColor="text1"/>
@@ -4888,7 +5650,7 @@
           <w:t>measuring serum glycerol and fatty acid levels in the basal</w:t>
         </w:r>
       </w:ins>
-      <w:ins w:id="433" w:author="Microsoft Office User" w:date="2017-02-13T12:43:00Z">
+      <w:ins w:id="457" w:author="Microsoft Office User" w:date="2017-02-13T12:43:00Z">
         <w:r>
           <w:rPr>
             <w:color w:val="000000" w:themeColor="text1"/>
@@ -4896,7 +5658,7 @@
           <w:t xml:space="preserve"> (fed)</w:t>
         </w:r>
       </w:ins>
-      <w:ins w:id="434" w:author="Microsoft Office User" w:date="2017-02-13T12:37:00Z">
+      <w:ins w:id="458" w:author="Microsoft Office User" w:date="2017-02-13T12:37:00Z">
         <w:r>
           <w:rPr>
             <w:color w:val="000000" w:themeColor="text1"/>
@@ -4904,7 +5666,7 @@
           <w:t xml:space="preserve"> and stimulated conditions.</w:t>
         </w:r>
       </w:ins>
-      <w:ins w:id="435" w:author="Microsoft Office User" w:date="2017-02-13T12:38:00Z">
+      <w:ins w:id="459" w:author="Microsoft Office User" w:date="2017-02-13T12:38:00Z">
         <w:r>
           <w:rPr>
             <w:color w:val="000000" w:themeColor="text1"/>
@@ -4912,15 +5674,29 @@
           <w:t xml:space="preserve"> </w:t>
         </w:r>
       </w:ins>
-      <w:ins w:id="436" w:author="Microsoft Office User" w:date="2017-02-13T12:41:00Z">
-        <w:r>
-          <w:rPr>
-            <w:color w:val="000000" w:themeColor="text1"/>
-          </w:rPr>
-          <w:t xml:space="preserve">Stimulation of lipolysis was achieved by a 16 hour fast or by i.p. injections of isoproterenol, a known </w:t>
-        </w:r>
-      </w:ins>
-      <w:ins w:id="437" w:author="Microsoft Office User" w:date="2017-02-13T12:42:00Z">
+      <w:ins w:id="460" w:author="Microsoft Office User" w:date="2017-02-13T12:41:00Z">
+        <w:r>
+          <w:rPr>
+            <w:color w:val="000000" w:themeColor="text1"/>
+          </w:rPr>
+          <w:t xml:space="preserve">Stimulation of lipolysis was achieved by a 16 hour fast or by </w:t>
+        </w:r>
+        <w:proofErr w:type="spellStart"/>
+        <w:r>
+          <w:rPr>
+            <w:color w:val="000000" w:themeColor="text1"/>
+          </w:rPr>
+          <w:t>i.p</w:t>
+        </w:r>
+        <w:proofErr w:type="spellEnd"/>
+        <w:r>
+          <w:rPr>
+            <w:color w:val="000000" w:themeColor="text1"/>
+          </w:rPr>
+          <w:t xml:space="preserve">. injections of isoproterenol, a known </w:t>
+        </w:r>
+      </w:ins>
+      <w:ins w:id="461" w:author="Microsoft Office User" w:date="2017-02-13T12:42:00Z">
         <w:r>
           <w:rPr>
             <w:rFonts w:ascii="Symbol" w:hAnsi="Symbol"/>
@@ -4935,7 +5711,7 @@
           <w:t>-adrenergic agonist</w:t>
         </w:r>
       </w:ins>
-      <w:ins w:id="438" w:author="Microsoft Office User" w:date="2017-02-13T12:43:00Z">
+      <w:ins w:id="462" w:author="Microsoft Office User" w:date="2017-02-13T12:43:00Z">
         <w:r>
           <w:rPr>
             <w:color w:val="000000" w:themeColor="text1"/>
@@ -4943,7 +5719,7 @@
           <w:t>, to fed mice</w:t>
         </w:r>
       </w:ins>
-      <w:ins w:id="439" w:author="Microsoft Office User" w:date="2017-02-13T12:42:00Z">
+      <w:ins w:id="463" w:author="Microsoft Office User" w:date="2017-02-13T12:42:00Z">
         <w:r>
           <w:rPr>
             <w:color w:val="000000" w:themeColor="text1"/>
@@ -4951,7 +5727,7 @@
           <w:t xml:space="preserve">. </w:t>
         </w:r>
       </w:ins>
-      <w:ins w:id="440" w:author="Microsoft Office User" w:date="2017-02-13T12:38:00Z">
+      <w:ins w:id="464" w:author="Microsoft Office User" w:date="2017-02-13T12:38:00Z">
         <w:r>
           <w:rPr>
             <w:color w:val="000000" w:themeColor="text1"/>
@@ -4959,7 +5735,7 @@
           <w:t>Dex</w:t>
         </w:r>
       </w:ins>
-      <w:ins w:id="441" w:author="Microsoft Office User" w:date="2017-02-13T12:39:00Z">
+      <w:ins w:id="465" w:author="Microsoft Office User" w:date="2017-02-13T12:39:00Z">
         <w:r>
           <w:rPr>
             <w:color w:val="000000" w:themeColor="text1"/>
@@ -4967,7 +5743,7 @@
           <w:t>a</w:t>
         </w:r>
       </w:ins>
-      <w:ins w:id="442" w:author="Microsoft Office User" w:date="2017-02-13T12:38:00Z">
+      <w:ins w:id="466" w:author="Microsoft Office User" w:date="2017-02-13T12:38:00Z">
         <w:r>
           <w:rPr>
             <w:color w:val="000000" w:themeColor="text1"/>
@@ -4975,7 +5751,7 @@
           <w:t xml:space="preserve">methasone treatment led to significant increases in both glycerol and fatty acid release </w:t>
         </w:r>
       </w:ins>
-      <w:ins w:id="443" w:author="Microsoft Office User" w:date="2017-02-13T12:39:00Z">
+      <w:ins w:id="467" w:author="Microsoft Office User" w:date="2017-02-13T12:39:00Z">
         <w:r>
           <w:rPr>
             <w:color w:val="000000" w:themeColor="text1"/>
@@ -4983,7 +5759,7 @@
           <w:t>in all conditions when compared to controls.</w:t>
         </w:r>
       </w:ins>
-      <w:ins w:id="444" w:author="Microsoft Office User" w:date="2017-02-13T12:45:00Z">
+      <w:ins w:id="468" w:author="Microsoft Office User" w:date="2017-02-13T12:45:00Z">
         <w:r>
           <w:rPr>
             <w:color w:val="000000" w:themeColor="text1"/>
@@ -4991,7 +5767,7 @@
           <w:t xml:space="preserve"> </w:t>
         </w:r>
       </w:ins>
-      <w:ins w:id="445" w:author="Microsoft Office User" w:date="2017-02-13T12:46:00Z">
+      <w:ins w:id="469" w:author="Microsoft Office User" w:date="2017-02-13T12:46:00Z">
         <w:r>
           <w:rPr>
             <w:color w:val="000000" w:themeColor="text1"/>
@@ -4999,7 +5775,7 @@
           <w:t>Elevations</w:t>
         </w:r>
       </w:ins>
-      <w:ins w:id="446" w:author="Microsoft Office User" w:date="2017-02-13T12:45:00Z">
+      <w:ins w:id="470" w:author="Microsoft Office User" w:date="2017-02-13T12:45:00Z">
         <w:r>
           <w:rPr>
             <w:color w:val="000000" w:themeColor="text1"/>
@@ -5007,7 +5783,7 @@
           <w:t xml:space="preserve"> in </w:t>
         </w:r>
       </w:ins>
-      <w:ins w:id="447" w:author="Microsoft Office User" w:date="2017-02-13T12:46:00Z">
+      <w:ins w:id="471" w:author="Microsoft Office User" w:date="2017-02-13T12:46:00Z">
         <w:r>
           <w:rPr>
             <w:color w:val="000000" w:themeColor="text1"/>
@@ -5015,7 +5791,7 @@
           <w:t>markers of</w:t>
         </w:r>
       </w:ins>
-      <w:ins w:id="448" w:author="Microsoft Office User" w:date="2017-02-13T12:45:00Z">
+      <w:ins w:id="472" w:author="Microsoft Office User" w:date="2017-02-13T12:45:00Z">
         <w:r>
           <w:rPr>
             <w:color w:val="000000" w:themeColor="text1"/>
@@ -5035,23 +5811,37 @@
           <w:t xml:space="preserve"> </w:t>
         </w:r>
       </w:ins>
-      <w:ins w:id="449" w:author="Microsoft Office User" w:date="2017-02-13T12:47:00Z">
-        <w:r>
-          <w:rPr>
-            <w:color w:val="000000" w:themeColor="text1"/>
-          </w:rPr>
-          <w:t>obese, dexamethasone-treated mice</w:t>
-        </w:r>
-      </w:ins>
-      <w:ins w:id="450" w:author="Microsoft Office User" w:date="2017-02-13T12:51:00Z">
-        <w:r>
-          <w:rPr>
-            <w:color w:val="000000" w:themeColor="text1"/>
-          </w:rPr>
-          <w:t xml:space="preserve">  in the fasted state</w:t>
-        </w:r>
-      </w:ins>
-      <w:ins w:id="451" w:author="Microsoft Office User" w:date="2017-02-13T12:47:00Z">
+      <w:ins w:id="473" w:author="Microsoft Office User" w:date="2017-02-13T12:47:00Z">
+        <w:r>
+          <w:rPr>
+            <w:color w:val="000000" w:themeColor="text1"/>
+          </w:rPr>
+          <w:t xml:space="preserve">obese, dexamethasone-treated </w:t>
+        </w:r>
+        <w:proofErr w:type="gramStart"/>
+        <w:r>
+          <w:rPr>
+            <w:color w:val="000000" w:themeColor="text1"/>
+          </w:rPr>
+          <w:t>mice</w:t>
+        </w:r>
+      </w:ins>
+      <w:ins w:id="474" w:author="Microsoft Office User" w:date="2017-02-13T12:51:00Z">
+        <w:r>
+          <w:rPr>
+            <w:color w:val="000000" w:themeColor="text1"/>
+          </w:rPr>
+          <w:t xml:space="preserve">  in</w:t>
+        </w:r>
+        <w:proofErr w:type="gramEnd"/>
+        <w:r>
+          <w:rPr>
+            <w:color w:val="000000" w:themeColor="text1"/>
+          </w:rPr>
+          <w:t xml:space="preserve"> the fasted state</w:t>
+        </w:r>
+      </w:ins>
+      <w:ins w:id="475" w:author="Microsoft Office User" w:date="2017-02-13T12:47:00Z">
         <w:r>
           <w:rPr>
             <w:color w:val="000000" w:themeColor="text1"/>
@@ -5059,7 +5849,7 @@
           <w:t>.</w:t>
         </w:r>
       </w:ins>
-      <w:ins w:id="452" w:author="Dave Bridges" w:date="2017-02-15T14:25:00Z">
+      <w:ins w:id="476" w:author="Dave Bridges" w:date="2017-02-15T14:25:00Z">
         <w:r>
           <w:rPr>
             <w:color w:val="000000" w:themeColor="text1"/>
@@ -5067,7 +5857,7 @@
           <w:t xml:space="preserve">  Lipolysis has been linked to increased gluconeogenesis by several studies.  One potential mechanism is </w:t>
         </w:r>
       </w:ins>
-      <w:ins w:id="453" w:author="Dave Bridges" w:date="2017-02-15T14:27:00Z">
+      <w:ins w:id="477" w:author="Dave Bridges" w:date="2017-02-15T14:27:00Z">
         <w:r>
           <w:rPr>
             <w:color w:val="000000" w:themeColor="text1"/>
@@ -5075,7 +5865,7 @@
           <w:t xml:space="preserve">that the </w:t>
         </w:r>
       </w:ins>
-      <w:ins w:id="454" w:author="Dave Bridges" w:date="2017-02-15T14:25:00Z">
+      <w:ins w:id="478" w:author="Dave Bridges" w:date="2017-02-15T14:25:00Z">
         <w:r>
           <w:rPr>
             <w:color w:val="000000" w:themeColor="text1"/>
@@ -5083,14 +5873,14 @@
           <w:t xml:space="preserve">increased flux of </w:t>
         </w:r>
       </w:ins>
-      <w:ins w:id="455" w:author="Dave Bridges" w:date="2017-02-15T14:26:00Z">
+      <w:ins w:id="479" w:author="Dave Bridges" w:date="2017-02-15T14:26:00Z">
         <w:r>
           <w:rPr>
             <w:color w:val="000000" w:themeColor="text1"/>
           </w:rPr>
           <w:t xml:space="preserve">fatty acids, oxidized in the liver to acetyl-CoA, activate pyruvate carboxylase and redirecting TCA cycle intermediates towards </w:t>
         </w:r>
-        <w:commentRangeStart w:id="456"/>
+        <w:commentRangeStart w:id="480"/>
         <w:r>
           <w:rPr>
             <w:color w:val="000000" w:themeColor="text1"/>
@@ -5098,16 +5888,16 @@
           <w:t>gluconeogenesis</w:t>
         </w:r>
       </w:ins>
-      <w:commentRangeEnd w:id="456"/>
-      <w:ins w:id="457" w:author="Dave Bridges" w:date="2017-02-15T14:27:00Z">
+      <w:commentRangeEnd w:id="480"/>
+      <w:ins w:id="481" w:author="Dave Bridges" w:date="2017-02-15T14:27:00Z">
         <w:r>
           <w:rPr>
             <w:rStyle w:val="CommentReference"/>
           </w:rPr>
-          <w:commentReference w:id="456"/>
-        </w:r>
-      </w:ins>
-      <w:ins w:id="458" w:author="Dave Bridges" w:date="2017-02-15T14:26:00Z">
+          <w:commentReference w:id="480"/>
+        </w:r>
+      </w:ins>
+      <w:ins w:id="482" w:author="Dave Bridges" w:date="2017-02-15T14:26:00Z">
         <w:r>
           <w:rPr>
             <w:color w:val="000000" w:themeColor="text1"/>
@@ -5115,7 +5905,7 @@
           <w:t>.</w:t>
         </w:r>
       </w:ins>
-      <w:ins w:id="459" w:author="Dave Bridges" w:date="2017-02-15T14:27:00Z">
+      <w:ins w:id="483" w:author="Dave Bridges" w:date="2017-02-15T14:27:00Z">
         <w:r>
           <w:rPr>
             <w:color w:val="000000" w:themeColor="text1"/>
@@ -5127,18 +5917,18 @@
     <w:p>
       <w:pPr>
         <w:rPr>
-          <w:ins w:id="460" w:author="Microsoft Office User" w:date="2017-02-13T12:51:00Z"/>
-          <w:color w:val="000000" w:themeColor="text1"/>
-        </w:rPr>
-      </w:pPr>
-    </w:p>
-    <w:p>
-      <w:pPr>
-        <w:rPr>
-          <w:color w:val="000000" w:themeColor="text1"/>
-        </w:rPr>
-      </w:pPr>
-      <w:ins w:id="461" w:author="Microsoft Office User" w:date="2017-02-13T12:52:00Z">
+          <w:ins w:id="484" w:author="Microsoft Office User" w:date="2017-02-13T12:51:00Z"/>
+          <w:color w:val="000000" w:themeColor="text1"/>
+        </w:rPr>
+      </w:pPr>
+    </w:p>
+    <w:p>
+      <w:pPr>
+        <w:rPr>
+          <w:color w:val="000000" w:themeColor="text1"/>
+        </w:rPr>
+      </w:pPr>
+      <w:ins w:id="485" w:author="Microsoft Office User" w:date="2017-02-13T12:52:00Z">
         <w:r>
           <w:rPr>
             <w:color w:val="000000" w:themeColor="text1"/>
@@ -5146,7 +5936,7 @@
           <w:t xml:space="preserve">There is some debate as to </w:t>
         </w:r>
       </w:ins>
-      <w:ins w:id="462" w:author="Microsoft Office User" w:date="2017-02-13T12:53:00Z">
+      <w:ins w:id="486" w:author="Microsoft Office User" w:date="2017-02-13T12:53:00Z">
         <w:r>
           <w:rPr>
             <w:color w:val="000000" w:themeColor="text1"/>
@@ -5154,7 +5944,7 @@
           <w:t>which</w:t>
         </w:r>
       </w:ins>
-      <w:ins w:id="463" w:author="Microsoft Office User" w:date="2017-02-13T12:52:00Z">
+      <w:ins w:id="487" w:author="Microsoft Office User" w:date="2017-02-13T12:52:00Z">
         <w:r>
           <w:rPr>
             <w:color w:val="000000" w:themeColor="text1"/>
@@ -5162,7 +5952,7 @@
           <w:t xml:space="preserve"> </w:t>
         </w:r>
       </w:ins>
-      <w:ins w:id="464" w:author="Microsoft Office User" w:date="2017-02-13T12:53:00Z">
+      <w:ins w:id="488" w:author="Microsoft Office User" w:date="2017-02-13T12:53:00Z">
         <w:r>
           <w:rPr>
             <w:color w:val="000000" w:themeColor="text1"/>
@@ -5170,7 +5960,7 @@
           <w:t>genes glucocorticoids are acting on to promote lipolysis.</w:t>
         </w:r>
       </w:ins>
-      <w:ins w:id="465" w:author="Microsoft Office User" w:date="2017-02-13T12:51:00Z">
+      <w:ins w:id="489" w:author="Microsoft Office User" w:date="2017-02-13T12:51:00Z">
         <w:r>
           <w:rPr>
             <w:color w:val="000000" w:themeColor="text1"/>
@@ -5182,11 +5972,11 @@
     <w:p>
       <w:pPr>
         <w:rPr>
-          <w:ins w:id="466" w:author="Microsoft Office User" w:date="2017-02-13T10:51:00Z"/>
-          <w:color w:val="000000" w:themeColor="text1"/>
-        </w:rPr>
-      </w:pPr>
-      <w:ins w:id="467" w:author="Microsoft Office User" w:date="2017-02-13T10:26:00Z">
+          <w:ins w:id="490" w:author="Microsoft Office User" w:date="2017-02-13T10:51:00Z"/>
+          <w:color w:val="000000" w:themeColor="text1"/>
+        </w:rPr>
+      </w:pPr>
+      <w:ins w:id="491" w:author="Microsoft Office User" w:date="2017-02-13T10:26:00Z">
         <w:r>
           <w:rPr>
             <w:color w:val="000000" w:themeColor="text1"/>
@@ -5194,12 +5984,12 @@
           <w:t xml:space="preserve">Downregulation of </w:t>
         </w:r>
       </w:ins>
-      <w:ins w:id="468" w:author="Microsoft Office User" w:date="2017-02-13T10:24:00Z">
+      <w:ins w:id="492" w:author="Microsoft Office User" w:date="2017-02-13T10:24:00Z">
         <w:r>
           <w:rPr>
             <w:i/>
             <w:color w:val="000000" w:themeColor="text1"/>
-            <w:rPrChange w:id="469" w:author="Dave Bridges" w:date="2017-02-15T14:28:00Z">
+            <w:rPrChange w:id="493" w:author="Dave Bridges" w:date="2017-02-15T14:28:00Z">
               <w:rPr>
                 <w:color w:val="000000" w:themeColor="text1"/>
               </w:rPr>
@@ -5214,7 +6004,7 @@
           <w:t xml:space="preserve"> </w:t>
         </w:r>
       </w:ins>
-      <w:ins w:id="470" w:author="Microsoft Office User" w:date="2017-02-13T10:26:00Z">
+      <w:ins w:id="494" w:author="Microsoft Office User" w:date="2017-02-13T10:26:00Z">
         <w:r>
           <w:rPr>
             <w:color w:val="000000" w:themeColor="text1"/>
@@ -5241,7 +6031,7 @@
         </w:rPr>
         <w:t>(3)</w:t>
       </w:r>
-      <w:ins w:id="471" w:author="Microsoft Office User" w:date="2017-02-13T10:26:00Z">
+      <w:ins w:id="495" w:author="Microsoft Office User" w:date="2017-02-13T10:26:00Z">
         <w:r>
           <w:rPr>
             <w:color w:val="000000" w:themeColor="text1"/>
@@ -5249,7 +6039,7 @@
           <w:fldChar w:fldCharType="end"/>
         </w:r>
       </w:ins>
-      <w:ins w:id="472" w:author="Microsoft Office User" w:date="2017-02-13T12:58:00Z">
+      <w:ins w:id="496" w:author="Microsoft Office User" w:date="2017-02-13T12:58:00Z">
         <w:r>
           <w:rPr>
             <w:color w:val="000000" w:themeColor="text1"/>
@@ -5257,7 +6047,7 @@
           <w:t xml:space="preserve"> and upregulation of</w:t>
         </w:r>
       </w:ins>
-      <w:ins w:id="473" w:author="Microsoft Office User" w:date="2017-02-13T12:55:00Z">
+      <w:ins w:id="497" w:author="Microsoft Office User" w:date="2017-02-13T12:55:00Z">
         <w:r>
           <w:rPr>
             <w:color w:val="000000" w:themeColor="text1"/>
@@ -5277,7 +6067,7 @@
           </w:rPr>
           <w:t xml:space="preserve">-adrenergic </w:t>
         </w:r>
-        <w:commentRangeStart w:id="474"/>
+        <w:commentRangeStart w:id="498"/>
         <w:r>
           <w:rPr>
             <w:color w:val="000000" w:themeColor="text1"/>
@@ -5285,16 +6075,16 @@
           <w:t>receptors</w:t>
         </w:r>
       </w:ins>
-      <w:commentRangeEnd w:id="474"/>
-      <w:ins w:id="475" w:author="Microsoft Office User" w:date="2017-02-13T12:57:00Z">
+      <w:commentRangeEnd w:id="498"/>
+      <w:ins w:id="499" w:author="Microsoft Office User" w:date="2017-02-13T12:57:00Z">
         <w:r>
           <w:rPr>
             <w:rStyle w:val="CommentReference"/>
           </w:rPr>
-          <w:commentReference w:id="474"/>
-        </w:r>
-      </w:ins>
-      <w:ins w:id="476" w:author="Microsoft Office User" w:date="2017-02-13T12:55:00Z">
+          <w:commentReference w:id="498"/>
+        </w:r>
+      </w:ins>
+      <w:ins w:id="500" w:author="Microsoft Office User" w:date="2017-02-13T12:55:00Z">
         <w:r>
           <w:rPr>
             <w:color w:val="000000" w:themeColor="text1"/>
@@ -5302,7 +6092,7 @@
           <w:t xml:space="preserve"> and</w:t>
         </w:r>
       </w:ins>
-      <w:ins w:id="477" w:author="Microsoft Office User" w:date="2017-02-13T12:58:00Z">
+      <w:ins w:id="501" w:author="Microsoft Office User" w:date="2017-02-13T12:58:00Z">
         <w:r>
           <w:rPr>
             <w:color w:val="000000" w:themeColor="text1"/>
@@ -5310,14 +6100,14 @@
           <w:t>/or</w:t>
         </w:r>
       </w:ins>
-      <w:ins w:id="478" w:author="Microsoft Office User" w:date="2017-02-13T12:55:00Z">
+      <w:ins w:id="502" w:author="Microsoft Office User" w:date="2017-02-13T12:55:00Z">
         <w:r>
           <w:rPr>
             <w:color w:val="000000" w:themeColor="text1"/>
           </w:rPr>
           <w:t xml:space="preserve"> </w:t>
         </w:r>
-        <w:commentRangeStart w:id="479"/>
+        <w:commentRangeStart w:id="503"/>
         <w:r>
           <w:rPr>
             <w:color w:val="000000" w:themeColor="text1"/>
@@ -5325,16 +6115,16 @@
           <w:t>lipase</w:t>
         </w:r>
       </w:ins>
-      <w:commentRangeEnd w:id="479"/>
-      <w:ins w:id="480" w:author="Microsoft Office User" w:date="2017-02-13T12:57:00Z">
+      <w:commentRangeEnd w:id="503"/>
+      <w:ins w:id="504" w:author="Microsoft Office User" w:date="2017-02-13T12:57:00Z">
         <w:r>
           <w:rPr>
             <w:rStyle w:val="CommentReference"/>
           </w:rPr>
-          <w:commentReference w:id="479"/>
-        </w:r>
-      </w:ins>
-      <w:ins w:id="481" w:author="Microsoft Office User" w:date="2017-02-13T12:55:00Z">
+          <w:commentReference w:id="503"/>
+        </w:r>
+      </w:ins>
+      <w:ins w:id="505" w:author="Microsoft Office User" w:date="2017-02-13T12:55:00Z">
         <w:r>
           <w:rPr>
             <w:color w:val="000000" w:themeColor="text1"/>
@@ -5346,19 +6136,19 @@
     <w:p>
       <w:pPr>
         <w:rPr>
-          <w:ins w:id="482" w:author="Microsoft Office User" w:date="2017-02-13T10:51:00Z"/>
-          <w:color w:val="000000" w:themeColor="text1"/>
-        </w:rPr>
-      </w:pPr>
-    </w:p>
-    <w:p>
-      <w:pPr>
-        <w:rPr>
-          <w:ins w:id="483" w:author="Microsoft Office User" w:date="2017-02-13T10:51:00Z"/>
-          <w:color w:val="000000" w:themeColor="text1"/>
-        </w:rPr>
-      </w:pPr>
-      <w:ins w:id="484" w:author="Microsoft Office User" w:date="2017-02-13T10:51:00Z">
+          <w:ins w:id="506" w:author="Microsoft Office User" w:date="2017-02-13T10:51:00Z"/>
+          <w:color w:val="000000" w:themeColor="text1"/>
+        </w:rPr>
+      </w:pPr>
+    </w:p>
+    <w:p>
+      <w:pPr>
+        <w:rPr>
+          <w:ins w:id="507" w:author="Microsoft Office User" w:date="2017-02-13T10:51:00Z"/>
+          <w:color w:val="000000" w:themeColor="text1"/>
+        </w:rPr>
+      </w:pPr>
+      <w:ins w:id="508" w:author="Microsoft Office User" w:date="2017-02-13T10:51:00Z">
         <w:r>
           <w:rPr>
             <w:color w:val="000000" w:themeColor="text1"/>
@@ -5366,7 +6156,7 @@
           <w:t>End: Glucocorticoids are a commonly prescribed drug used to treat a multitude of health issues</w:t>
         </w:r>
       </w:ins>
-      <w:ins w:id="485" w:author="Microsoft Office User" w:date="2017-02-13T11:07:00Z">
+      <w:ins w:id="509" w:author="Microsoft Office User" w:date="2017-02-13T11:07:00Z">
         <w:r>
           <w:rPr>
             <w:color w:val="000000" w:themeColor="text1"/>
@@ -5380,7 +6170,7 @@
           <w:t>induce a variety of metabolic side effects</w:t>
         </w:r>
       </w:ins>
-      <w:ins w:id="486" w:author="Microsoft Office User" w:date="2017-02-13T10:51:00Z">
+      <w:ins w:id="510" w:author="Microsoft Office User" w:date="2017-02-13T10:51:00Z">
         <w:r>
           <w:rPr>
             <w:color w:val="000000" w:themeColor="text1"/>
@@ -5388,7 +6178,7 @@
           <w:t>; however, their actions in persons with obesity has not been studied</w:t>
         </w:r>
       </w:ins>
-      <w:ins w:id="487" w:author="Microsoft Office User" w:date="2017-02-13T11:08:00Z">
+      <w:ins w:id="511" w:author="Microsoft Office User" w:date="2017-02-13T11:08:00Z">
         <w:r>
           <w:rPr>
             <w:color w:val="000000" w:themeColor="text1"/>
@@ -5396,7 +6186,7 @@
           <w:t xml:space="preserve"> to date</w:t>
         </w:r>
       </w:ins>
-      <w:ins w:id="488" w:author="Microsoft Office User" w:date="2017-02-13T10:51:00Z">
+      <w:ins w:id="512" w:author="Microsoft Office User" w:date="2017-02-13T10:51:00Z">
         <w:r>
           <w:rPr>
             <w:color w:val="000000" w:themeColor="text1"/>
@@ -5404,7 +6194,7 @@
           <w:t>. The data presented here shows that obesity does in fact pose a greater risk for the harmful co-</w:t>
         </w:r>
       </w:ins>
-      <w:ins w:id="489" w:author="Microsoft Office User" w:date="2017-02-13T10:56:00Z">
+      <w:ins w:id="513" w:author="Microsoft Office User" w:date="2017-02-13T10:56:00Z">
         <w:r>
           <w:rPr>
             <w:color w:val="000000" w:themeColor="text1"/>
@@ -5412,7 +6202,7 @@
           <w:t>morbidities</w:t>
         </w:r>
       </w:ins>
-      <w:ins w:id="490" w:author="Microsoft Office User" w:date="2017-02-13T10:51:00Z">
+      <w:ins w:id="514" w:author="Microsoft Office User" w:date="2017-02-13T10:51:00Z">
         <w:r>
           <w:rPr>
             <w:color w:val="000000" w:themeColor="text1"/>
@@ -5420,7 +6210,7 @@
           <w:t xml:space="preserve"> associated with chronically elevated glucocorticoids</w:t>
         </w:r>
       </w:ins>
-      <w:ins w:id="491" w:author="Microsoft Office User" w:date="2017-02-13T10:52:00Z">
+      <w:ins w:id="515" w:author="Microsoft Office User" w:date="2017-02-13T10:52:00Z">
         <w:r>
           <w:rPr>
             <w:color w:val="000000" w:themeColor="text1"/>
@@ -5428,7 +6218,7 @@
           <w:t xml:space="preserve"> and this should be considered when determining treatment options</w:t>
         </w:r>
       </w:ins>
-      <w:ins w:id="492" w:author="Microsoft Office User" w:date="2017-02-13T10:51:00Z">
+      <w:ins w:id="516" w:author="Microsoft Office User" w:date="2017-02-13T10:51:00Z">
         <w:r>
           <w:rPr>
             <w:color w:val="000000" w:themeColor="text1"/>
@@ -5436,7 +6226,7 @@
           <w:t>.</w:t>
         </w:r>
       </w:ins>
-      <w:ins w:id="493" w:author="Microsoft Office User" w:date="2017-02-13T10:52:00Z">
+      <w:ins w:id="517" w:author="Microsoft Office User" w:date="2017-02-13T10:52:00Z">
         <w:r>
           <w:rPr>
             <w:color w:val="000000" w:themeColor="text1"/>
@@ -5444,15 +6234,23 @@
           <w:t xml:space="preserve"> More work is required in the area to assess whether blocking glucocorticoid</w:t>
         </w:r>
       </w:ins>
-      <w:ins w:id="494" w:author="Microsoft Office User" w:date="2017-02-13T10:54:00Z">
-        <w:r>
-          <w:rPr>
-            <w:color w:val="000000" w:themeColor="text1"/>
-          </w:rPr>
-          <w:t>/lipolytic</w:t>
-        </w:r>
-      </w:ins>
-      <w:ins w:id="495" w:author="Microsoft Office User" w:date="2017-02-13T10:52:00Z">
+      <w:ins w:id="518" w:author="Microsoft Office User" w:date="2017-02-13T10:54:00Z">
+        <w:r>
+          <w:rPr>
+            <w:color w:val="000000" w:themeColor="text1"/>
+          </w:rPr>
+          <w:t>/</w:t>
+        </w:r>
+        <w:proofErr w:type="spellStart"/>
+        <w:r>
+          <w:rPr>
+            <w:color w:val="000000" w:themeColor="text1"/>
+          </w:rPr>
+          <w:t>lipolytic</w:t>
+        </w:r>
+      </w:ins>
+      <w:proofErr w:type="spellEnd"/>
+      <w:ins w:id="519" w:author="Microsoft Office User" w:date="2017-02-13T10:52:00Z">
         <w:r>
           <w:rPr>
             <w:color w:val="000000" w:themeColor="text1"/>
@@ -5460,7 +6258,7 @@
           <w:t xml:space="preserve"> action in the fat tissue</w:t>
         </w:r>
       </w:ins>
-      <w:ins w:id="496" w:author="Microsoft Office User" w:date="2017-02-13T10:54:00Z">
+      <w:ins w:id="520" w:author="Microsoft Office User" w:date="2017-02-13T10:54:00Z">
         <w:r>
           <w:rPr>
             <w:color w:val="000000" w:themeColor="text1"/>
@@ -5468,7 +6266,7 @@
           <w:t xml:space="preserve"> would be beneficial to prevent or enhance recovery of</w:t>
         </w:r>
       </w:ins>
-      <w:ins w:id="497" w:author="Microsoft Office User" w:date="2017-02-13T10:55:00Z">
+      <w:ins w:id="521" w:author="Microsoft Office User" w:date="2017-02-13T10:55:00Z">
         <w:r>
           <w:rPr>
             <w:color w:val="000000" w:themeColor="text1"/>
@@ -5476,7 +6274,7 @@
           <w:t xml:space="preserve"> the afore-mentioned</w:t>
         </w:r>
       </w:ins>
-      <w:ins w:id="498" w:author="Microsoft Office User" w:date="2017-02-13T10:54:00Z">
+      <w:ins w:id="522" w:author="Microsoft Office User" w:date="2017-02-13T10:54:00Z">
         <w:r>
           <w:rPr>
             <w:color w:val="000000" w:themeColor="text1"/>
@@ -5488,7 +6286,7 @@
     <w:p>
       <w:pPr>
         <w:rPr>
-          <w:ins w:id="499" w:author="Dave Bridges" w:date="2017-03-12T09:39:00Z"/>
+          <w:ins w:id="523" w:author="Dave Bridges" w:date="2017-03-12T09:39:00Z"/>
           <w:color w:val="000000" w:themeColor="text1"/>
         </w:rPr>
       </w:pPr>
@@ -5497,13 +6295,13 @@
       <w:pPr>
         <w:pStyle w:val="Heading1"/>
         <w:rPr>
-          <w:ins w:id="500" w:author="Dave Bridges" w:date="2017-03-12T09:39:00Z"/>
-        </w:rPr>
-        <w:pPrChange w:id="501" w:author="Dave Bridges" w:date="2017-03-12T09:39:00Z">
+          <w:ins w:id="524" w:author="Dave Bridges" w:date="2017-03-12T09:39:00Z"/>
+        </w:rPr>
+        <w:pPrChange w:id="525" w:author="Dave Bridges" w:date="2017-03-12T09:39:00Z">
           <w:pPr/>
         </w:pPrChange>
       </w:pPr>
-      <w:ins w:id="502" w:author="Dave Bridges" w:date="2017-03-12T09:39:00Z">
+      <w:ins w:id="526" w:author="Dave Bridges" w:date="2017-03-12T09:39:00Z">
         <w:r>
           <w:t>Acknowledgements</w:t>
         </w:r>
@@ -5512,43 +6310,43 @@
     <w:p>
       <w:pPr>
         <w:rPr>
-          <w:ins w:id="503" w:author="Dave Bridges" w:date="2017-03-12T09:41:00Z"/>
+          <w:ins w:id="527" w:author="Dave Bridges" w:date="2017-03-12T09:41:00Z"/>
           <w:bCs/>
         </w:rPr>
       </w:pPr>
-      <w:ins w:id="504" w:author="Dave Bridges" w:date="2017-03-12T09:39:00Z">
+      <w:ins w:id="528" w:author="Dave Bridges" w:date="2017-03-12T09:39:00Z">
         <w:r>
           <w:t xml:space="preserve">This </w:t>
         </w:r>
       </w:ins>
-      <w:ins w:id="505" w:author="Dave Bridges" w:date="2017-03-12T09:40:00Z">
+      <w:ins w:id="529" w:author="Dave Bridges" w:date="2017-03-12T09:40:00Z">
         <w:r>
           <w:t>study</w:t>
         </w:r>
       </w:ins>
-      <w:ins w:id="506" w:author="Dave Bridges" w:date="2017-03-12T09:39:00Z">
+      <w:ins w:id="530" w:author="Dave Bridges" w:date="2017-03-12T09:39:00Z">
         <w:r>
           <w:t xml:space="preserve"> was supported by funds from </w:t>
         </w:r>
       </w:ins>
-      <w:ins w:id="507" w:author="Dave Bridges" w:date="2017-03-12T09:41:00Z">
+      <w:ins w:id="531" w:author="Dave Bridges" w:date="2017-03-12T09:41:00Z">
         <w:r>
           <w:t xml:space="preserve">NIH Grant </w:t>
         </w:r>
       </w:ins>
-      <w:ins w:id="508" w:author="Dave Bridges" w:date="2017-03-12T09:39:00Z">
+      <w:ins w:id="532" w:author="Dave Bridges" w:date="2017-03-12T09:39:00Z">
         <w:r>
           <w:t>R01-DK107535</w:t>
         </w:r>
       </w:ins>
-      <w:ins w:id="509" w:author="Dave Bridges" w:date="2017-03-12T09:40:00Z">
+      <w:ins w:id="533" w:author="Dave Bridges" w:date="2017-03-12T09:40:00Z">
         <w:r>
           <w:t xml:space="preserve"> (DB).  This study also utilized the University of Michigan </w:t>
         </w:r>
         <w:r>
           <w:rPr>
             <w:bCs/>
-            <w:rPrChange w:id="510" w:author="Dave Bridges" w:date="2017-03-12T09:40:00Z">
+            <w:rPrChange w:id="534" w:author="Dave Bridges" w:date="2017-03-12T09:40:00Z">
               <w:rPr>
                 <w:b/>
                 <w:bCs/>
@@ -5564,7 +6362,7 @@
           <w:t xml:space="preserve"> funded by </w:t>
         </w:r>
       </w:ins>
-      <w:ins w:id="511" w:author="Dave Bridges" w:date="2017-03-12T09:41:00Z">
+      <w:ins w:id="535" w:author="Dave Bridges" w:date="2017-03-12T09:41:00Z">
         <w:r>
           <w:rPr>
             <w:bCs/>
@@ -5578,7 +6376,7 @@
           <w:t>U2C-DK110768</w:t>
         </w:r>
       </w:ins>
-      <w:ins w:id="512" w:author="Dave Bridges" w:date="2017-03-12T09:42:00Z">
+      <w:ins w:id="536" w:author="Dave Bridges" w:date="2017-03-12T09:42:00Z">
         <w:r>
           <w:rPr>
             <w:bCs/>
@@ -5586,20 +6384,18 @@
           <w:t xml:space="preserve"> and the Michigan Nutrition Obesity Research Center funded by NIH Grant </w:t>
         </w:r>
       </w:ins>
-      <w:ins w:id="513" w:author="Dave Bridges" w:date="2017-03-12T09:43:00Z">
+      <w:ins w:id="537" w:author="Dave Bridges" w:date="2017-03-12T09:43:00Z">
         <w:r>
           <w:rPr>
             <w:bCs/>
           </w:rPr>
           <w:t>P30-</w:t>
         </w:r>
-        <w:bookmarkStart w:id="514" w:name="_GoBack"/>
-        <w:bookmarkEnd w:id="514"/>
         <w:r>
           <w:rPr>
             <w:bCs/>
             <w:iCs/>
-            <w:rPrChange w:id="515" w:author="Dave Bridges" w:date="2017-03-12T09:43:00Z">
+            <w:rPrChange w:id="538" w:author="Dave Bridges" w:date="2017-03-12T09:43:00Z">
               <w:rPr>
                 <w:bCs/>
                 <w:i/>
@@ -5610,7 +6406,7 @@
           <w:t>DK089503</w:t>
         </w:r>
       </w:ins>
-      <w:ins w:id="516" w:author="Dave Bridges" w:date="2017-03-12T09:41:00Z">
+      <w:ins w:id="539" w:author="Dave Bridges" w:date="2017-03-12T09:41:00Z">
         <w:r>
           <w:rPr>
             <w:bCs/>
@@ -5622,7 +6418,7 @@
     <w:p>
       <w:pPr>
         <w:rPr>
-          <w:ins w:id="517" w:author="Dave Bridges" w:date="2017-03-12T09:40:00Z"/>
+          <w:ins w:id="540" w:author="Dave Bridges" w:date="2017-03-12T09:40:00Z"/>
         </w:rPr>
       </w:pPr>
     </w:p>
@@ -5666,8 +6462,29 @@
         </w:rPr>
         <w:annotationRef/>
       </w:r>
-      <w:r>
-        <w:t>Yes youll need to reword it, or you coud just say as described in Hochberg et al</w:t>
+      <w:proofErr w:type="gramStart"/>
+      <w:r>
+        <w:t>Yes</w:t>
+      </w:r>
+      <w:proofErr w:type="gramEnd"/>
+      <w:r>
+        <w:t xml:space="preserve"> </w:t>
+      </w:r>
+      <w:proofErr w:type="spellStart"/>
+      <w:r>
+        <w:t>youll</w:t>
+      </w:r>
+      <w:proofErr w:type="spellEnd"/>
+      <w:r>
+        <w:t xml:space="preserve"> need to reword it, or you </w:t>
+      </w:r>
+      <w:proofErr w:type="spellStart"/>
+      <w:r>
+        <w:t>coud</w:t>
+      </w:r>
+      <w:proofErr w:type="spellEnd"/>
+      <w:r>
+        <w:t xml:space="preserve"> just say as described in Hochberg et al</w:t>
       </w:r>
     </w:p>
   </w:comment>
@@ -5773,7 +6590,39 @@
         <w:br/>
       </w:r>
       <w:r>
-        <w:t>Chiang S-H, Chang L, Saltiel AR. TC10 and insulin-stimulated glucose transport. Methods Enzymol. 2006/02/14. 2006; 406: 701–14. doi: S0076-6879(06)06055-1 [pii] 10.1016/S0076-6879(06)06055-1.</w:t>
+        <w:t xml:space="preserve">Chiang S-H, Chang L, </w:t>
+      </w:r>
+      <w:proofErr w:type="spellStart"/>
+      <w:r>
+        <w:t>Saltiel</w:t>
+      </w:r>
+      <w:proofErr w:type="spellEnd"/>
+      <w:r>
+        <w:t xml:space="preserve"> AR. TC10 and insulin-stimulated glucose transport. Methods </w:t>
+      </w:r>
+      <w:proofErr w:type="spellStart"/>
+      <w:r>
+        <w:t>Enzymol</w:t>
+      </w:r>
+      <w:proofErr w:type="spellEnd"/>
+      <w:r>
+        <w:t xml:space="preserve">. 2006/02/14. 2006; 406: 701–14. </w:t>
+      </w:r>
+      <w:proofErr w:type="spellStart"/>
+      <w:r>
+        <w:t>doi</w:t>
+      </w:r>
+      <w:proofErr w:type="spellEnd"/>
+      <w:r>
+        <w:t>: S0076-6879(06)06055-1 [</w:t>
+      </w:r>
+      <w:proofErr w:type="spellStart"/>
+      <w:r>
+        <w:t>pii</w:t>
+      </w:r>
+      <w:proofErr w:type="spellEnd"/>
+      <w:r>
+        <w:t>] 10.1016/S0076-6879(06)06055-1.</w:t>
       </w:r>
     </w:p>
     <w:p>
@@ -5890,7 +6739,15 @@
         <w:annotationRef/>
       </w:r>
       <w:r>
-        <w:t>Taken partially from hatfield paper</w:t>
+        <w:t xml:space="preserve">Taken partially from </w:t>
+      </w:r>
+      <w:proofErr w:type="spellStart"/>
+      <w:r>
+        <w:t>hatfield</w:t>
+      </w:r>
+      <w:proofErr w:type="spellEnd"/>
+      <w:r>
+        <w:t xml:space="preserve"> paper</w:t>
       </w:r>
     </w:p>
   </w:comment>
@@ -5924,7 +6781,15 @@
         <w:annotationRef/>
       </w:r>
       <w:r>
-        <w:t>Should say something about how there was no significant differences in BMI in the control vs cushings group (p=</w:t>
+        <w:t xml:space="preserve">Should say something about how there was no significant differences in BMI in the control vs </w:t>
+      </w:r>
+      <w:proofErr w:type="spellStart"/>
+      <w:r>
+        <w:t>cushings</w:t>
+      </w:r>
+      <w:proofErr w:type="spellEnd"/>
+      <w:r>
+        <w:t xml:space="preserve"> group (p=</w:t>
       </w:r>
       <w:r>
         <w:rPr>
@@ -6133,8 +6998,13 @@
         </w:rPr>
         <w:annotationRef/>
       </w:r>
-      <w:r>
-        <w:t>Lets just use ALT, I don’t know that we can make room for AST</w:t>
+      <w:proofErr w:type="spellStart"/>
+      <w:r>
+        <w:t>Lets</w:t>
+      </w:r>
+      <w:proofErr w:type="spellEnd"/>
+      <w:r>
+        <w:t xml:space="preserve"> just use ALT, I don’t know that we can make room for AST</w:t>
       </w:r>
     </w:p>
   </w:comment>
@@ -6165,8 +7035,13 @@
         </w:rPr>
         <w:annotationRef/>
       </w:r>
-      <w:r>
-        <w:t>Disucss trichrome findings here.</w:t>
+      <w:proofErr w:type="spellStart"/>
+      <w:r>
+        <w:t>Disucss</w:t>
+      </w:r>
+      <w:proofErr w:type="spellEnd"/>
+      <w:r>
+        <w:t xml:space="preserve"> trichrome findings here.</w:t>
       </w:r>
     </w:p>
   </w:comment>
@@ -6246,11 +7121,19 @@
         <w:annotationRef/>
       </w:r>
       <w:r>
-        <w:t>Talk about fat cell size imflammation stuff</w:t>
+        <w:t xml:space="preserve">Talk about fat cell size </w:t>
+      </w:r>
+      <w:proofErr w:type="spellStart"/>
+      <w:r>
+        <w:t>imflammation</w:t>
+      </w:r>
+      <w:proofErr w:type="spellEnd"/>
+      <w:r>
+        <w:t xml:space="preserve"> stuff</w:t>
       </w:r>
     </w:p>
   </w:comment>
-  <w:comment w:id="281" w:author="Microsoft Office User" w:date="2017-01-28T14:23:00Z" w:initials="Office">
+  <w:comment w:id="285" w:author="Microsoft Office User" w:date="2017-01-28T14:23:00Z" w:initials="Office">
     <w:p>
       <w:pPr>
         <w:pStyle w:val="CommentText"/>
@@ -6266,7 +7149,7 @@
       </w:r>
     </w:p>
   </w:comment>
-  <w:comment w:id="286" w:author="Microsoft Office User" w:date="2017-01-28T14:23:00Z" w:initials="Office">
+  <w:comment w:id="301" w:author="Microsoft Office User" w:date="2017-01-28T14:23:00Z" w:initials="Office">
     <w:p>
       <w:pPr>
         <w:pStyle w:val="CommentText"/>
@@ -6282,7 +7165,7 @@
       </w:r>
     </w:p>
   </w:comment>
-  <w:comment w:id="287" w:author="Microsoft Office User" w:date="2017-01-20T14:44:00Z" w:initials="Office">
+  <w:comment w:id="304" w:author="Microsoft Office User" w:date="2017-01-20T14:44:00Z" w:initials="Office">
     <w:p>
       <w:pPr>
         <w:pStyle w:val="CommentText"/>
@@ -6298,7 +7181,7 @@
       </w:r>
     </w:p>
   </w:comment>
-  <w:comment w:id="288" w:author="Microsoft Office User" w:date="2017-01-28T14:23:00Z" w:initials="Office">
+  <w:comment w:id="306" w:author="Microsoft Office User" w:date="2017-01-28T14:23:00Z" w:initials="Office">
     <w:p>
       <w:pPr>
         <w:pStyle w:val="CommentText"/>
@@ -6314,7 +7197,7 @@
       </w:r>
     </w:p>
   </w:comment>
-  <w:comment w:id="316" w:author="Microsoft Office User" w:date="2017-02-13T11:30:00Z" w:initials="Office">
+  <w:comment w:id="340" w:author="Microsoft Office User" w:date="2017-02-13T11:30:00Z" w:initials="Office">
     <w:p>
       <w:pPr>
         <w:pStyle w:val="CommentText"/>
@@ -6330,7 +7213,7 @@
       </w:r>
     </w:p>
   </w:comment>
-  <w:comment w:id="319" w:author="Microsoft Office User" w:date="2017-02-13T11:30:00Z" w:initials="Office">
+  <w:comment w:id="343" w:author="Microsoft Office User" w:date="2017-02-13T11:30:00Z" w:initials="Office">
     <w:p>
       <w:pPr>
         <w:pStyle w:val="CommentText"/>
@@ -6346,7 +7229,7 @@
       </w:r>
     </w:p>
   </w:comment>
-  <w:comment w:id="323" w:author="Microsoft Office User" w:date="2017-02-13T11:30:00Z" w:initials="Office">
+  <w:comment w:id="347" w:author="Microsoft Office User" w:date="2017-02-13T11:30:00Z" w:initials="Office">
     <w:p>
       <w:pPr>
         <w:pStyle w:val="CommentText"/>
@@ -6362,7 +7245,7 @@
       </w:r>
     </w:p>
   </w:comment>
-  <w:comment w:id="328" w:author="Microsoft Office User" w:date="2017-02-13T11:30:00Z" w:initials="Office">
+  <w:comment w:id="352" w:author="Microsoft Office User" w:date="2017-02-13T11:30:00Z" w:initials="Office">
     <w:p>
       <w:pPr>
         <w:pStyle w:val="CommentText"/>
@@ -6378,7 +7261,7 @@
       </w:r>
     </w:p>
   </w:comment>
-  <w:comment w:id="333" w:author="Dave Bridges" w:date="2017-02-15T14:23:00Z" w:initials="DB">
+  <w:comment w:id="357" w:author="Dave Bridges" w:date="2017-02-15T14:23:00Z" w:initials="DB">
     <w:p>
       <w:pPr>
         <w:pStyle w:val="CommentText"/>
@@ -6394,7 +7277,7 @@
       </w:r>
     </w:p>
   </w:comment>
-  <w:comment w:id="348" w:author="Microsoft Office User" w:date="2017-02-13T11:23:00Z" w:initials="Office">
+  <w:comment w:id="372" w:author="Microsoft Office User" w:date="2017-02-13T11:23:00Z" w:initials="Office">
     <w:p>
       <w:pPr>
         <w:pStyle w:val="CommentText"/>
@@ -6406,11 +7289,16 @@
         <w:annotationRef/>
       </w:r>
       <w:r>
-        <w:t>Waist circ</w:t>
-      </w:r>
+        <w:t xml:space="preserve">Waist </w:t>
+      </w:r>
+      <w:proofErr w:type="spellStart"/>
+      <w:r>
+        <w:t>circ</w:t>
+      </w:r>
+      <w:proofErr w:type="spellEnd"/>
     </w:p>
   </w:comment>
-  <w:comment w:id="365" w:author="Microsoft Office User" w:date="2017-02-13T11:44:00Z" w:initials="Office">
+  <w:comment w:id="389" w:author="Microsoft Office User" w:date="2017-02-13T11:44:00Z" w:initials="Office">
     <w:p>
       <w:pPr>
         <w:pStyle w:val="CommentText"/>
@@ -6426,7 +7314,7 @@
       </w:r>
     </w:p>
   </w:comment>
-  <w:comment w:id="370" w:author="Microsoft Office User" w:date="2017-02-13T11:38:00Z" w:initials="Office">
+  <w:comment w:id="394" w:author="Microsoft Office User" w:date="2017-02-13T11:38:00Z" w:initials="Office">
     <w:p>
       <w:pPr>
         <w:pStyle w:val="CommentText"/>
@@ -6442,7 +7330,7 @@
       </w:r>
     </w:p>
   </w:comment>
-  <w:comment w:id="383" w:author="Microsoft Office User" w:date="2017-02-13T12:24:00Z" w:initials="Office">
+  <w:comment w:id="407" w:author="Microsoft Office User" w:date="2017-02-13T12:24:00Z" w:initials="Office">
     <w:p>
       <w:pPr>
         <w:pStyle w:val="CommentText"/>
@@ -6458,7 +7346,7 @@
       </w:r>
     </w:p>
   </w:comment>
-  <w:comment w:id="401" w:author="Microsoft Office User" w:date="2017-02-13T11:52:00Z" w:initials="Office">
+  <w:comment w:id="425" w:author="Microsoft Office User" w:date="2017-02-13T11:52:00Z" w:initials="Office">
     <w:p>
       <w:pPr>
         <w:pStyle w:val="CommentText"/>
@@ -6474,7 +7362,7 @@
       </w:r>
     </w:p>
   </w:comment>
-  <w:comment w:id="414" w:author="Microsoft Office User" w:date="2017-02-13T12:31:00Z" w:initials="Office">
+  <w:comment w:id="438" w:author="Microsoft Office User" w:date="2017-02-13T12:31:00Z" w:initials="Office">
     <w:p>
       <w:pPr>
         <w:pStyle w:val="CommentText"/>
@@ -6490,7 +7378,7 @@
       </w:r>
     </w:p>
   </w:comment>
-  <w:comment w:id="416" w:author="Microsoft Office User" w:date="2017-02-13T12:27:00Z" w:initials="Office">
+  <w:comment w:id="440" w:author="Microsoft Office User" w:date="2017-02-13T12:27:00Z" w:initials="Office">
     <w:p>
       <w:pPr>
         <w:pStyle w:val="CommentText"/>
@@ -6506,7 +7394,7 @@
       </w:r>
     </w:p>
   </w:comment>
-  <w:comment w:id="419" w:author="Microsoft Office User" w:date="2017-02-13T12:27:00Z" w:initials="Office">
+  <w:comment w:id="443" w:author="Microsoft Office User" w:date="2017-02-13T12:27:00Z" w:initials="Office">
     <w:p>
       <w:pPr>
         <w:pStyle w:val="CommentText"/>
@@ -6522,7 +7410,7 @@
       </w:r>
     </w:p>
   </w:comment>
-  <w:comment w:id="422" w:author="Microsoft Office User" w:date="2017-02-13T12:27:00Z" w:initials="Office">
+  <w:comment w:id="446" w:author="Microsoft Office User" w:date="2017-02-13T12:27:00Z" w:initials="Office">
     <w:p>
       <w:pPr>
         <w:pStyle w:val="CommentText"/>
@@ -6538,7 +7426,7 @@
       </w:r>
     </w:p>
   </w:comment>
-  <w:comment w:id="429" w:author="Microsoft Office User" w:date="2017-02-13T12:38:00Z" w:initials="Office">
+  <w:comment w:id="453" w:author="Microsoft Office User" w:date="2017-02-13T12:38:00Z" w:initials="Office">
     <w:p>
       <w:pPr>
         <w:pStyle w:val="CommentText"/>
@@ -6550,11 +7438,19 @@
         <w:annotationRef/>
       </w:r>
       <w:r>
-        <w:t>check when iso test was done</w:t>
+        <w:t xml:space="preserve">check when </w:t>
+      </w:r>
+      <w:proofErr w:type="spellStart"/>
+      <w:r>
+        <w:t>iso</w:t>
+      </w:r>
+      <w:proofErr w:type="spellEnd"/>
+      <w:r>
+        <w:t xml:space="preserve"> test was done</w:t>
       </w:r>
     </w:p>
   </w:comment>
-  <w:comment w:id="456" w:author="Dave Bridges" w:date="2017-02-15T14:27:00Z" w:initials="DB">
+  <w:comment w:id="480" w:author="Dave Bridges" w:date="2017-02-15T14:27:00Z" w:initials="DB">
     <w:p>
       <w:pPr>
         <w:pStyle w:val="CommentText"/>
@@ -6570,7 +7466,7 @@
       </w:r>
     </w:p>
   </w:comment>
-  <w:comment w:id="474" w:author="Microsoft Office User" w:date="2017-02-13T12:57:00Z" w:initials="Office">
+  <w:comment w:id="498" w:author="Microsoft Office User" w:date="2017-02-13T12:57:00Z" w:initials="Office">
     <w:p>
       <w:pPr>
         <w:pStyle w:val="CommentText"/>
@@ -6586,7 +7482,7 @@
       </w:r>
     </w:p>
   </w:comment>
-  <w:comment w:id="479" w:author="Microsoft Office User" w:date="2017-02-13T12:57:00Z" w:initials="Office">
+  <w:comment w:id="503" w:author="Microsoft Office User" w:date="2017-02-13T12:57:00Z" w:initials="Office">
     <w:p>
       <w:pPr>
         <w:pStyle w:val="CommentText"/>
@@ -7452,6 +8348,7 @@
   <w:style w:type="character" w:default="1" w:styleId="DefaultParagraphFont">
     <w:name w:val="Default Paragraph Font"/>
     <w:uiPriority w:val="1"/>
+    <w:semiHidden/>
     <w:unhideWhenUsed/>
   </w:style>
   <w:style w:type="table" w:default="1" w:styleId="TableNormal">

</xml_diff>

<commit_message>
added clamp info to results section
</commit_message>
<xml_diff>
--- a/manuscript/Obesity-Glucocorticoids/Manuscript.docx
+++ b/manuscript/Obesity-Glucocorticoids/Manuscript.docx
@@ -2840,17 +2840,364 @@
     </w:p>
     <w:p/>
     <w:p>
-      <w:commentRangeStart w:id="255"/>
+      <w:pPr>
+        <w:rPr>
+          <w:ins w:id="255" w:author="Microsoft Office User" w:date="2017-05-08T10:11:00Z"/>
+        </w:rPr>
+      </w:pPr>
+      <w:commentRangeStart w:id="256"/>
       <w:r>
         <w:t>Clamp data</w:t>
       </w:r>
-      <w:commentRangeEnd w:id="255"/>
+      <w:commentRangeEnd w:id="256"/>
       <w:r>
         <w:rPr>
           <w:rStyle w:val="CommentReference"/>
         </w:rPr>
-        <w:commentReference w:id="255"/>
-      </w:r>
+        <w:commentReference w:id="256"/>
+      </w:r>
+    </w:p>
+    <w:p>
+      <w:ins w:id="257" w:author="Microsoft Office User" w:date="2017-05-08T10:11:00Z">
+        <w:r>
+          <w:t xml:space="preserve">To determine the </w:t>
+        </w:r>
+      </w:ins>
+      <w:ins w:id="258" w:author="Microsoft Office User" w:date="2017-05-08T10:59:00Z">
+        <w:r>
+          <w:t>reason behind</w:t>
+        </w:r>
+      </w:ins>
+      <w:ins w:id="259" w:author="Microsoft Office User" w:date="2017-05-08T11:02:00Z">
+        <w:r>
+          <w:t xml:space="preserve"> the reduced ability of</w:t>
+        </w:r>
+      </w:ins>
+      <w:ins w:id="260" w:author="Microsoft Office User" w:date="2017-05-08T10:59:00Z">
+        <w:r>
+          <w:t xml:space="preserve"> insulin </w:t>
+        </w:r>
+      </w:ins>
+      <w:ins w:id="261" w:author="Microsoft Office User" w:date="2017-05-08T11:02:00Z">
+        <w:r>
+          <w:t xml:space="preserve">to lower </w:t>
+        </w:r>
+      </w:ins>
+      <w:ins w:id="262" w:author="Microsoft Office User" w:date="2017-05-08T11:12:00Z">
+        <w:r>
+          <w:t xml:space="preserve">blood </w:t>
+        </w:r>
+      </w:ins>
+      <w:ins w:id="263" w:author="Microsoft Office User" w:date="2017-05-08T11:02:00Z">
+        <w:r>
+          <w:t>glucose in the presence of dexamethasone and obesity,</w:t>
+        </w:r>
+      </w:ins>
+      <w:ins w:id="264" w:author="Microsoft Office User" w:date="2017-05-08T10:11:00Z">
+        <w:r>
+          <w:t xml:space="preserve"> we performed a </w:t>
+        </w:r>
+        <w:proofErr w:type="spellStart"/>
+        <w:r>
+          <w:t>hyperinsulinemic</w:t>
+        </w:r>
+        <w:proofErr w:type="spellEnd"/>
+        <w:r>
+          <w:t xml:space="preserve"> </w:t>
+        </w:r>
+        <w:proofErr w:type="spellStart"/>
+        <w:r>
+          <w:t>euglycemic</w:t>
+        </w:r>
+        <w:proofErr w:type="spellEnd"/>
+        <w:r>
+          <w:t xml:space="preserve"> clamp</w:t>
+        </w:r>
+      </w:ins>
+      <w:ins w:id="265" w:author="Microsoft Office User" w:date="2017-05-08T11:03:00Z">
+        <w:r>
+          <w:t xml:space="preserve"> in obese mice</w:t>
+        </w:r>
+      </w:ins>
+      <w:ins w:id="266" w:author="Microsoft Office User" w:date="2017-05-08T11:04:00Z">
+        <w:r>
+          <w:t xml:space="preserve"> (induced via 8 weeks</w:t>
+        </w:r>
+      </w:ins>
+      <w:ins w:id="267" w:author="Microsoft Office User" w:date="2017-05-08T11:05:00Z">
+        <w:r>
+          <w:t xml:space="preserve"> of</w:t>
+        </w:r>
+      </w:ins>
+      <w:ins w:id="268" w:author="Microsoft Office User" w:date="2017-05-08T11:04:00Z">
+        <w:r>
+          <w:t xml:space="preserve"> HFD)</w:t>
+        </w:r>
+      </w:ins>
+      <w:ins w:id="269" w:author="Microsoft Office User" w:date="2017-05-08T11:03:00Z">
+        <w:r>
+          <w:t xml:space="preserve"> treated with dexamethasone for 3 weeks compared to controls (untreated)</w:t>
+        </w:r>
+      </w:ins>
+      <w:ins w:id="270" w:author="Microsoft Office User" w:date="2017-05-08T10:11:00Z">
+        <w:r>
+          <w:t xml:space="preserve">. </w:t>
+        </w:r>
+      </w:ins>
+      <w:ins w:id="271" w:author="Microsoft Office User" w:date="2017-05-08T10:16:00Z">
+        <w:r>
+          <w:t>Glucose infusion rate was reduced</w:t>
+        </w:r>
+      </w:ins>
+      <w:ins w:id="272" w:author="Microsoft Office User" w:date="2017-05-08T10:55:00Z">
+        <w:r>
+          <w:t xml:space="preserve"> by </w:t>
+        </w:r>
+        <w:commentRangeStart w:id="273"/>
+        <w:proofErr w:type="spellStart"/>
+        <w:r>
+          <w:t>x%</w:t>
+        </w:r>
+      </w:ins>
+      <w:ins w:id="274" w:author="Microsoft Office User" w:date="2017-05-08T11:12:00Z">
+        <w:r>
+          <w:t>fold</w:t>
+        </w:r>
+      </w:ins>
+      <w:commentRangeEnd w:id="273"/>
+      <w:proofErr w:type="spellEnd"/>
+      <w:ins w:id="275" w:author="Microsoft Office User" w:date="2017-05-08T11:14:00Z">
+        <w:r>
+          <w:rPr>
+            <w:rStyle w:val="CommentReference"/>
+          </w:rPr>
+          <w:commentReference w:id="273"/>
+        </w:r>
+      </w:ins>
+      <w:ins w:id="276" w:author="Microsoft Office User" w:date="2017-05-08T10:16:00Z">
+        <w:r>
+          <w:t xml:space="preserve"> in obese dexamethasone-treated mice when compared to obese controls</w:t>
+        </w:r>
+      </w:ins>
+      <w:ins w:id="277" w:author="Microsoft Office User" w:date="2017-05-08T10:18:00Z">
+        <w:r>
+          <w:t xml:space="preserve"> (Fi</w:t>
+        </w:r>
+      </w:ins>
+      <w:ins w:id="278" w:author="Microsoft Office User" w:date="2017-05-08T10:53:00Z">
+        <w:r>
+          <w:t>gure</w:t>
+        </w:r>
+        <w:r>
+          <w:t xml:space="preserve"> 1C). </w:t>
+        </w:r>
+      </w:ins>
+      <w:ins w:id="279" w:author="Microsoft Office User" w:date="2017-05-08T10:16:00Z">
+        <w:r>
+          <w:t xml:space="preserve"> </w:t>
+        </w:r>
+      </w:ins>
+      <w:ins w:id="280" w:author="Microsoft Office User" w:date="2017-05-08T10:55:00Z">
+        <w:r>
+          <w:t>Glucose turnover rate was not statistically different between the groups (Figure 1D)</w:t>
+        </w:r>
+      </w:ins>
+      <w:ins w:id="281" w:author="Microsoft Office User" w:date="2017-05-08T10:56:00Z">
+        <w:r>
+          <w:t>; however,</w:t>
+        </w:r>
+        <w:r>
+          <w:t xml:space="preserve"> hepatic glucose production was increased by </w:t>
+        </w:r>
+        <w:commentRangeStart w:id="282"/>
+        <w:proofErr w:type="spellStart"/>
+        <w:r>
+          <w:t>xfold</w:t>
+        </w:r>
+      </w:ins>
+      <w:commentRangeEnd w:id="282"/>
+      <w:proofErr w:type="spellEnd"/>
+      <w:ins w:id="283" w:author="Microsoft Office User" w:date="2017-05-08T11:14:00Z">
+        <w:r>
+          <w:rPr>
+            <w:rStyle w:val="CommentReference"/>
+          </w:rPr>
+          <w:commentReference w:id="282"/>
+        </w:r>
+      </w:ins>
+      <w:ins w:id="284" w:author="Microsoft Office User" w:date="2017-05-08T10:56:00Z">
+        <w:r>
+          <w:t xml:space="preserve"> in the dexamethasone treated group and insulin suppression of HPG was </w:t>
+        </w:r>
+      </w:ins>
+      <w:commentRangeStart w:id="285"/>
+      <w:ins w:id="286" w:author="Microsoft Office User" w:date="2017-05-08T10:58:00Z">
+        <w:r>
+          <w:t xml:space="preserve">x% </w:t>
+        </w:r>
+      </w:ins>
+      <w:ins w:id="287" w:author="Microsoft Office User" w:date="2017-05-08T10:56:00Z">
+        <w:r>
+          <w:t>lower</w:t>
+        </w:r>
+      </w:ins>
+      <w:commentRangeEnd w:id="285"/>
+      <w:ins w:id="288" w:author="Microsoft Office User" w:date="2017-05-08T11:15:00Z">
+        <w:r>
+          <w:rPr>
+            <w:rStyle w:val="CommentReference"/>
+          </w:rPr>
+          <w:commentReference w:id="285"/>
+        </w:r>
+      </w:ins>
+      <w:ins w:id="289" w:author="Microsoft Office User" w:date="2017-05-08T10:58:00Z">
+        <w:r>
+          <w:t>.</w:t>
+        </w:r>
+      </w:ins>
+      <w:ins w:id="290" w:author="Microsoft Office User" w:date="2017-05-08T11:05:00Z">
+        <w:r>
+          <w:t xml:space="preserve"> </w:t>
+        </w:r>
+      </w:ins>
+      <w:ins w:id="291" w:author="Microsoft Office User" w:date="2017-05-08T11:09:00Z">
+        <w:r>
+          <w:t xml:space="preserve">Additionally, there were significant reductions in </w:t>
+        </w:r>
+      </w:ins>
+      <w:ins w:id="292" w:author="Microsoft Office User" w:date="2017-05-08T11:13:00Z">
+        <w:r>
+          <w:t xml:space="preserve">glucose uptake in </w:t>
+        </w:r>
+      </w:ins>
+      <w:ins w:id="293" w:author="Microsoft Office User" w:date="2017-05-08T11:09:00Z">
+        <w:r>
+          <w:t>subcutaneous</w:t>
+        </w:r>
+      </w:ins>
+      <w:ins w:id="294" w:author="Microsoft Office User" w:date="2017-05-08T11:10:00Z">
+        <w:r>
+          <w:t xml:space="preserve"> white</w:t>
+        </w:r>
+      </w:ins>
+      <w:ins w:id="295" w:author="Microsoft Office User" w:date="2017-05-08T11:09:00Z">
+        <w:r>
+          <w:t xml:space="preserve"> adipose</w:t>
+        </w:r>
+      </w:ins>
+      <w:ins w:id="296" w:author="Microsoft Office User" w:date="2017-05-08T11:10:00Z">
+        <w:r>
+          <w:t xml:space="preserve">, heart and </w:t>
+        </w:r>
+        <w:bookmarkStart w:id="297" w:name="_GoBack"/>
+        <w:bookmarkEnd w:id="297"/>
+        <w:r>
+          <w:t>gastrocnemius</w:t>
+        </w:r>
+      </w:ins>
+      <w:ins w:id="298" w:author="Microsoft Office User" w:date="2017-05-08T11:09:00Z">
+        <w:r>
+          <w:t xml:space="preserve"> tissue</w:t>
+        </w:r>
+      </w:ins>
+      <w:ins w:id="299" w:author="Microsoft Office User" w:date="2017-05-08T11:11:00Z">
+        <w:r>
+          <w:t>s (Figure 1E).</w:t>
+        </w:r>
+      </w:ins>
+      <w:ins w:id="300" w:author="Microsoft Office User" w:date="2017-05-08T11:09:00Z">
+        <w:r>
+          <w:t xml:space="preserve"> </w:t>
+        </w:r>
+      </w:ins>
+      <w:ins w:id="301" w:author="Microsoft Office User" w:date="2017-05-08T11:05:00Z">
+        <w:r>
+          <w:t>These data</w:t>
+        </w:r>
+      </w:ins>
+      <w:ins w:id="302" w:author="Microsoft Office User" w:date="2017-05-08T11:09:00Z">
+        <w:r>
+          <w:t xml:space="preserve"> suggest</w:t>
+        </w:r>
+      </w:ins>
+      <w:ins w:id="303" w:author="Microsoft Office User" w:date="2017-05-08T11:08:00Z">
+        <w:r>
+          <w:t xml:space="preserve"> that</w:t>
+        </w:r>
+      </w:ins>
+      <w:ins w:id="304" w:author="Microsoft Office User" w:date="2017-05-08T11:05:00Z">
+        <w:r>
+          <w:t xml:space="preserve"> </w:t>
+        </w:r>
+      </w:ins>
+      <w:ins w:id="305" w:author="Microsoft Office User" w:date="2017-05-08T11:06:00Z">
+        <w:r>
+          <w:t xml:space="preserve">increased </w:t>
+        </w:r>
+      </w:ins>
+      <w:ins w:id="306" w:author="Microsoft Office User" w:date="2017-05-08T11:05:00Z">
+        <w:r>
+          <w:t>HPG,</w:t>
+        </w:r>
+      </w:ins>
+      <w:ins w:id="307" w:author="Microsoft Office User" w:date="2017-05-08T11:06:00Z">
+        <w:r>
+          <w:t xml:space="preserve"> reduced insulin suppression of HPG</w:t>
+        </w:r>
+      </w:ins>
+      <w:ins w:id="308" w:author="Microsoft Office User" w:date="2017-05-08T11:07:00Z">
+        <w:r>
+          <w:t xml:space="preserve"> and decreased</w:t>
+        </w:r>
+      </w:ins>
+      <w:ins w:id="309" w:author="Microsoft Office User" w:date="2017-05-08T11:08:00Z">
+        <w:r>
+          <w:t xml:space="preserve"> insulin-</w:t>
+        </w:r>
+        <w:r>
+          <w:t>stimulated glucose uptake into</w:t>
+        </w:r>
+      </w:ins>
+      <w:ins w:id="310" w:author="Microsoft Office User" w:date="2017-05-08T11:07:00Z">
+        <w:r>
+          <w:t xml:space="preserve"> tissue</w:t>
+        </w:r>
+      </w:ins>
+      <w:ins w:id="311" w:author="Microsoft Office User" w:date="2017-05-08T11:06:00Z">
+        <w:r>
+          <w:t xml:space="preserve"> are the </w:t>
+        </w:r>
+      </w:ins>
+      <w:ins w:id="312" w:author="Microsoft Office User" w:date="2017-05-08T11:11:00Z">
+        <w:r>
+          <w:t>primary</w:t>
+        </w:r>
+      </w:ins>
+      <w:ins w:id="313" w:author="Microsoft Office User" w:date="2017-05-08T11:06:00Z">
+        <w:r>
+          <w:t xml:space="preserve"> cause</w:t>
+        </w:r>
+      </w:ins>
+      <w:ins w:id="314" w:author="Microsoft Office User" w:date="2017-05-08T11:08:00Z">
+        <w:r>
+          <w:t>s</w:t>
+        </w:r>
+      </w:ins>
+      <w:ins w:id="315" w:author="Microsoft Office User" w:date="2017-05-08T11:06:00Z">
+        <w:r>
+          <w:t xml:space="preserve"> of</w:t>
+        </w:r>
+      </w:ins>
+      <w:ins w:id="316" w:author="Microsoft Office User" w:date="2017-05-08T11:08:00Z">
+        <w:r>
+          <w:t xml:space="preserve"> the observed insulin resistance in these animals.</w:t>
+        </w:r>
+      </w:ins>
+      <w:ins w:id="317" w:author="Microsoft Office User" w:date="2017-05-08T11:06:00Z">
+        <w:r>
+          <w:t xml:space="preserve"> </w:t>
+        </w:r>
+      </w:ins>
     </w:p>
     <w:p>
       <w:pPr>
@@ -2867,7 +3214,7 @@
       </w:r>
     </w:p>
     <w:p>
-      <w:commentRangeStart w:id="256"/>
+      <w:commentRangeStart w:id="318"/>
       <w:r>
         <w:t>Obesity and chronic elevations in glucocorticoids have been associated with increased liver fat</w:t>
       </w:r>
@@ -2901,25 +3248,25 @@
       <w:r>
         <w:t xml:space="preserve">stingly, levels were further </w:t>
       </w:r>
-      <w:commentRangeStart w:id="257"/>
+      <w:commentRangeStart w:id="319"/>
       <w:r>
         <w:t>elevated</w:t>
       </w:r>
-      <w:commentRangeEnd w:id="257"/>
+      <w:commentRangeEnd w:id="319"/>
       <w:r>
         <w:rPr>
           <w:rStyle w:val="CommentReference"/>
         </w:rPr>
-        <w:commentReference w:id="257"/>
+        <w:commentReference w:id="319"/>
       </w:r>
       <w:r>
         <w:t xml:space="preserve"> in obese Cushing’s patients, </w:t>
       </w:r>
-      <w:commentRangeStart w:id="258"/>
+      <w:commentRangeStart w:id="320"/>
       <w:r>
         <w:t>synergistically so in the case of ALT</w:t>
       </w:r>
-      <w:ins w:id="259" w:author="Microsoft Office User" w:date="2017-01-28T14:04:00Z">
+      <w:ins w:id="321" w:author="Microsoft Office User" w:date="2017-01-28T14:04:00Z">
         <w:r>
           <w:t xml:space="preserve"> (Figure 2)</w:t>
         </w:r>
@@ -2930,19 +3277,19 @@
       <w:r>
         <w:t xml:space="preserve"> </w:t>
       </w:r>
-      <w:commentRangeEnd w:id="256"/>
+      <w:commentRangeEnd w:id="318"/>
       <w:r>
         <w:rPr>
           <w:rStyle w:val="CommentReference"/>
         </w:rPr>
-        <w:commentReference w:id="256"/>
-      </w:r>
-      <w:commentRangeEnd w:id="258"/>
+        <w:commentReference w:id="318"/>
+      </w:r>
+      <w:commentRangeEnd w:id="320"/>
       <w:r>
         <w:rPr>
           <w:rStyle w:val="CommentReference"/>
         </w:rPr>
-        <w:commentReference w:id="258"/>
+        <w:commentReference w:id="320"/>
       </w:r>
     </w:p>
     <w:p/>
@@ -2980,7 +3327,7 @@
       <w:r>
         <w:t xml:space="preserve"> (Figure</w:t>
       </w:r>
-      <w:ins w:id="260" w:author="Microsoft Office User" w:date="2017-01-28T14:04:00Z">
+      <w:ins w:id="322" w:author="Microsoft Office User" w:date="2017-01-28T14:04:00Z">
         <w:r>
           <w:t xml:space="preserve"> 2</w:t>
         </w:r>
@@ -2997,7 +3344,7 @@
       <w:r>
         <w:t>In support of this, H&amp;E staining of hepatic tissue clearly depicts higher lipid levels in this group (Figure</w:t>
       </w:r>
-      <w:ins w:id="261" w:author="Microsoft Office User" w:date="2017-01-28T14:04:00Z">
+      <w:ins w:id="323" w:author="Microsoft Office User" w:date="2017-01-28T14:04:00Z">
         <w:r>
           <w:t xml:space="preserve"> 2</w:t>
         </w:r>
@@ -3011,16 +3358,16 @@
       <w:r>
         <w:t xml:space="preserve">Collagen/trichrome </w:t>
       </w:r>
-      <w:commentRangeStart w:id="262"/>
+      <w:commentRangeStart w:id="324"/>
       <w:r>
         <w:t>data</w:t>
       </w:r>
-      <w:commentRangeEnd w:id="262"/>
+      <w:commentRangeEnd w:id="324"/>
       <w:r>
         <w:rPr>
           <w:rStyle w:val="CommentReference"/>
         </w:rPr>
-        <w:commentReference w:id="262"/>
+        <w:commentReference w:id="324"/>
       </w:r>
       <w:r>
         <w:t>…</w:t>
@@ -3040,19 +3387,19 @@
       <w:r>
         <w:t xml:space="preserve"> lipogenesis (</w:t>
       </w:r>
-      <w:commentRangeStart w:id="263"/>
+      <w:commentRangeStart w:id="325"/>
       <w:r>
         <w:rPr>
           <w:i/>
         </w:rPr>
         <w:t>Srebf1</w:t>
       </w:r>
-      <w:commentRangeEnd w:id="263"/>
+      <w:commentRangeEnd w:id="325"/>
       <w:r>
         <w:rPr>
           <w:rStyle w:val="CommentReference"/>
         </w:rPr>
-        <w:commentReference w:id="263"/>
+        <w:commentReference w:id="325"/>
       </w:r>
       <w:r>
         <w:t xml:space="preserve"> and </w:t>
@@ -3068,7 +3415,7 @@
       <w:r>
         <w:t>) was assessed via qPCR (Figure</w:t>
       </w:r>
-      <w:ins w:id="264" w:author="Microsoft Office User" w:date="2017-01-28T14:04:00Z">
+      <w:ins w:id="326" w:author="Microsoft Office User" w:date="2017-01-28T14:04:00Z">
         <w:r>
           <w:t xml:space="preserve"> 2</w:t>
         </w:r>
@@ -3091,7 +3438,7 @@
       <w:r>
         <w:t>however, levels</w:t>
       </w:r>
-      <w:ins w:id="265" w:author="Dave Bridges" w:date="2017-01-24T17:24:00Z">
+      <w:ins w:id="327" w:author="Dave Bridges" w:date="2017-01-24T17:24:00Z">
         <w:r>
           <w:t xml:space="preserve"> of both these enzymes</w:t>
         </w:r>
@@ -3099,7 +3446,7 @@
       <w:r>
         <w:t xml:space="preserve"> were </w:t>
       </w:r>
-      <w:del w:id="266" w:author="Dave Bridges" w:date="2017-01-24T16:49:00Z">
+      <w:del w:id="328" w:author="Dave Bridges" w:date="2017-01-24T16:49:00Z">
         <w:r>
           <w:delText xml:space="preserve">found to be comparable among </w:delText>
         </w:r>
@@ -3116,7 +3463,7 @@
           <w:delText>oups</w:delText>
         </w:r>
       </w:del>
-      <w:ins w:id="267" w:author="Dave Bridges" w:date="2017-01-24T16:49:00Z">
+      <w:ins w:id="329" w:author="Dave Bridges" w:date="2017-01-24T16:49:00Z">
         <w:r>
           <w:t>reduced in HFD/dexamethasone livers</w:t>
         </w:r>
@@ -3130,7 +3477,7 @@
       <w:r>
         <w:t xml:space="preserve">dexamethasone treatment is </w:t>
       </w:r>
-      <w:ins w:id="268" w:author="Dave Bridges" w:date="2017-01-24T17:24:00Z">
+      <w:ins w:id="330" w:author="Dave Bridges" w:date="2017-01-24T17:24:00Z">
         <w:r>
           <w:t xml:space="preserve">likely </w:t>
         </w:r>
@@ -3147,7 +3494,7 @@
       <w:r>
         <w:t xml:space="preserve"> a different mechanism than </w:t>
       </w:r>
-      <w:del w:id="269" w:author="Dave Bridges" w:date="2017-01-24T17:24:00Z">
+      <w:del w:id="331" w:author="Dave Bridges" w:date="2017-01-24T17:24:00Z">
         <w:r>
           <w:delText xml:space="preserve">that which occurs </w:delText>
         </w:r>
@@ -3158,12 +3505,12 @@
           <w:delText xml:space="preserve">. </w:delText>
         </w:r>
       </w:del>
-      <w:ins w:id="270" w:author="Dave Bridges" w:date="2017-01-24T17:24:00Z">
+      <w:ins w:id="332" w:author="Dave Bridges" w:date="2017-01-24T17:24:00Z">
         <w:r>
           <w:t xml:space="preserve">transcriptional activation of </w:t>
         </w:r>
       </w:ins>
-      <w:ins w:id="271" w:author="Dave Bridges" w:date="2017-01-24T17:25:00Z">
+      <w:ins w:id="333" w:author="Dave Bridges" w:date="2017-01-24T17:25:00Z">
         <w:r>
           <w:rPr>
             <w:i/>
@@ -3180,7 +3527,7 @@
       <w:pPr>
         <w:pStyle w:val="Heading1"/>
       </w:pPr>
-      <w:commentRangeStart w:id="272"/>
+      <w:commentRangeStart w:id="334"/>
       <w:r>
         <w:t xml:space="preserve">Dexamethasone </w:t>
       </w:r>
@@ -3196,7 +3543,7 @@
       <w:r>
         <w:t xml:space="preserve"> HFD-Fed Mice</w:t>
       </w:r>
-      <w:commentRangeEnd w:id="272"/>
+      <w:commentRangeEnd w:id="334"/>
       <w:r>
         <w:rPr>
           <w:rStyle w:val="CommentReference"/>
@@ -3205,7 +3552,7 @@
           <w:bCs w:val="0"/>
           <w:color w:val="auto"/>
         </w:rPr>
-        <w:commentReference w:id="272"/>
+        <w:commentReference w:id="334"/>
       </w:r>
     </w:p>
     <w:p>
@@ -3215,7 +3562,7 @@
       <w:r>
         <w:t xml:space="preserve"> (FIG</w:t>
       </w:r>
-      <w:ins w:id="273" w:author="Microsoft Office User" w:date="2017-01-28T14:04:00Z">
+      <w:ins w:id="335" w:author="Microsoft Office User" w:date="2017-01-28T14:04:00Z">
         <w:r>
           <w:t xml:space="preserve"> 3</w:t>
         </w:r>
@@ -3229,19 +3576,19 @@
       <w:r>
         <w:t xml:space="preserve"> The reduced body mass was primarily due to </w:t>
       </w:r>
-      <w:commentRangeStart w:id="274"/>
+      <w:commentRangeStart w:id="336"/>
       <w:r>
         <w:t>lean mass loss</w:t>
       </w:r>
       <w:r>
         <w:t xml:space="preserve">. </w:t>
       </w:r>
-      <w:commentRangeEnd w:id="274"/>
+      <w:commentRangeEnd w:id="336"/>
       <w:r>
         <w:rPr>
           <w:rStyle w:val="CommentReference"/>
         </w:rPr>
-        <w:commentReference w:id="274"/>
+        <w:commentReference w:id="336"/>
       </w:r>
       <w:r>
         <w:t>Surprisingly</w:t>
@@ -3258,16 +3605,16 @@
       <w:r>
         <w:t xml:space="preserve">There were no significant differences in food </w:t>
       </w:r>
-      <w:commentRangeStart w:id="275"/>
+      <w:commentRangeStart w:id="337"/>
       <w:r>
         <w:t>consumption</w:t>
       </w:r>
-      <w:commentRangeEnd w:id="275"/>
+      <w:commentRangeEnd w:id="337"/>
       <w:r>
         <w:rPr>
           <w:rStyle w:val="CommentReference"/>
         </w:rPr>
-        <w:commentReference w:id="275"/>
+        <w:commentReference w:id="337"/>
       </w:r>
       <w:r>
         <w:t>.</w:t>
@@ -3275,7 +3622,7 @@
     </w:p>
     <w:p/>
     <w:p>
-      <w:commentRangeStart w:id="276"/>
+      <w:commentRangeStart w:id="338"/>
       <w:r>
         <w:t>Fat cell size</w:t>
       </w:r>
@@ -3285,12 +3632,12 @@
       <w:r>
         <w:t>…</w:t>
       </w:r>
-      <w:commentRangeEnd w:id="276"/>
+      <w:commentRangeEnd w:id="338"/>
       <w:r>
         <w:rPr>
           <w:rStyle w:val="CommentReference"/>
         </w:rPr>
-        <w:commentReference w:id="276"/>
+        <w:commentReference w:id="338"/>
       </w:r>
     </w:p>
     <w:p/>
@@ -3365,7 +3712,7 @@
         </w:rPr>
         <w:t xml:space="preserve"> We first assessed whether there was a direct effect of dexamethasone on adipocyte</w:t>
       </w:r>
-      <w:ins w:id="277" w:author="Dave Bridges" w:date="2017-05-05T10:35:00Z">
+      <w:ins w:id="339" w:author="Dave Bridges" w:date="2017-05-05T10:35:00Z">
         <w:r>
           <w:rPr>
             <w:color w:val="000000" w:themeColor="text1"/>
@@ -3373,7 +3720,7 @@
           <w:t xml:space="preserve"> lipolysis</w:t>
         </w:r>
       </w:ins>
-      <w:del w:id="278" w:author="Dave Bridges" w:date="2017-05-05T10:35:00Z">
+      <w:del w:id="340" w:author="Dave Bridges" w:date="2017-05-05T10:35:00Z">
         <w:r>
           <w:rPr>
             <w:color w:val="000000" w:themeColor="text1"/>
@@ -3393,7 +3740,7 @@
         </w:rPr>
         <w:t xml:space="preserve"> (</w:t>
       </w:r>
-      <w:ins w:id="279" w:author="Microsoft Office User" w:date="2017-01-28T14:05:00Z">
+      <w:ins w:id="341" w:author="Microsoft Office User" w:date="2017-01-28T14:05:00Z">
         <w:r>
           <w:rPr>
             <w:color w:val="000000" w:themeColor="text1"/>
@@ -3401,7 +3748,7 @@
           <w:t xml:space="preserve">figure </w:t>
         </w:r>
       </w:ins>
-      <w:del w:id="280" w:author="Microsoft Office User" w:date="2017-01-28T14:05:00Z">
+      <w:del w:id="342" w:author="Microsoft Office User" w:date="2017-01-28T14:05:00Z">
         <w:r>
           <w:rPr>
             <w:color w:val="000000" w:themeColor="text1"/>
@@ -3409,7 +3756,7 @@
           <w:delText>figures</w:delText>
         </w:r>
       </w:del>
-      <w:ins w:id="281" w:author="Microsoft Office User" w:date="2017-01-28T14:05:00Z">
+      <w:ins w:id="343" w:author="Microsoft Office User" w:date="2017-01-28T14:05:00Z">
         <w:r>
           <w:rPr>
             <w:color w:val="000000" w:themeColor="text1"/>
@@ -3477,7 +3824,7 @@
         </w:rPr>
         <w:t xml:space="preserve"> decreased lipid content and increased glycerol release into the media, indicating increased lipolysis</w:t>
       </w:r>
-      <w:ins w:id="282" w:author="Dave Bridges" w:date="2017-05-05T10:36:00Z">
+      <w:ins w:id="344" w:author="Dave Bridges" w:date="2017-05-05T10:36:00Z">
         <w:r>
           <w:rPr>
             <w:color w:val="000000" w:themeColor="text1"/>
@@ -3489,21 +3836,7 @@
         <w:rPr>
           <w:color w:val="000000" w:themeColor="text1"/>
         </w:rPr>
-        <w:t xml:space="preserve">. To assess </w:t>
-      </w:r>
-      <w:proofErr w:type="gramStart"/>
-      <w:r>
-        <w:rPr>
-          <w:color w:val="000000" w:themeColor="text1"/>
-        </w:rPr>
-        <w:t>this</w:t>
-      </w:r>
-      <w:proofErr w:type="gramEnd"/>
-      <w:r>
-        <w:rPr>
-          <w:color w:val="000000" w:themeColor="text1"/>
-        </w:rPr>
-        <w:t xml:space="preserve"> further, we measured </w:t>
+        <w:t xml:space="preserve">. To assess this further, we measured </w:t>
       </w:r>
       <w:proofErr w:type="spellStart"/>
       <w:r>
@@ -3525,7 +3858,7 @@
         </w:rPr>
         <w:t xml:space="preserve"> (figure</w:t>
       </w:r>
-      <w:ins w:id="283" w:author="Microsoft Office User" w:date="2017-01-28T14:26:00Z">
+      <w:ins w:id="345" w:author="Microsoft Office User" w:date="2017-01-28T14:26:00Z">
         <w:r>
           <w:rPr>
             <w:color w:val="000000" w:themeColor="text1"/>
@@ -3533,7 +3866,7 @@
           <w:t xml:space="preserve"> 4</w:t>
         </w:r>
       </w:ins>
-      <w:ins w:id="284" w:author="Dave Bridges" w:date="2017-05-05T10:36:00Z">
+      <w:ins w:id="346" w:author="Dave Bridges" w:date="2017-05-05T10:36:00Z">
         <w:r>
           <w:rPr>
             <w:color w:val="000000" w:themeColor="text1"/>
@@ -3593,21 +3926,21 @@
         </w:rPr>
         <w:t xml:space="preserve"> following dexamethasone </w:t>
       </w:r>
-      <w:commentRangeStart w:id="285"/>
+      <w:commentRangeStart w:id="347"/>
       <w:r>
         <w:rPr>
           <w:color w:val="000000" w:themeColor="text1"/>
         </w:rPr>
         <w:t>treatment</w:t>
       </w:r>
-      <w:commentRangeEnd w:id="285"/>
+      <w:commentRangeEnd w:id="347"/>
       <w:r>
         <w:rPr>
           <w:rStyle w:val="CommentReference"/>
         </w:rPr>
-        <w:commentReference w:id="285"/>
-      </w:r>
-      <w:ins w:id="286" w:author="Dave Bridges" w:date="2017-05-05T10:37:00Z">
+        <w:commentReference w:id="347"/>
+      </w:r>
+      <w:ins w:id="348" w:author="Dave Bridges" w:date="2017-05-05T10:37:00Z">
         <w:r>
           <w:rPr>
             <w:color w:val="000000" w:themeColor="text1"/>
@@ -3698,7 +4031,7 @@
         </w:rPr>
         <w:t>stimulated conditions (figure</w:t>
       </w:r>
-      <w:ins w:id="287" w:author="Microsoft Office User" w:date="2017-01-28T14:05:00Z">
+      <w:ins w:id="349" w:author="Microsoft Office User" w:date="2017-01-28T14:05:00Z">
         <w:r>
           <w:rPr>
             <w:color w:val="000000" w:themeColor="text1"/>
@@ -3706,7 +4039,7 @@
           <w:t xml:space="preserve"> 4</w:t>
         </w:r>
       </w:ins>
-      <w:ins w:id="288" w:author="Dave Bridges" w:date="2017-05-05T10:37:00Z">
+      <w:ins w:id="350" w:author="Dave Bridges" w:date="2017-05-05T10:37:00Z">
         <w:r>
           <w:rPr>
             <w:color w:val="000000" w:themeColor="text1"/>
@@ -3939,7 +4272,7 @@
         </w:rPr>
         <w:t xml:space="preserve">These data </w:t>
       </w:r>
-      <w:del w:id="289" w:author="Dave Bridges" w:date="2017-02-15T14:22:00Z">
+      <w:del w:id="351" w:author="Dave Bridges" w:date="2017-02-15T14:22:00Z">
         <w:r>
           <w:rPr>
             <w:color w:val="000000" w:themeColor="text1"/>
@@ -3947,7 +4280,7 @@
           <w:delText xml:space="preserve">show </w:delText>
         </w:r>
       </w:del>
-      <w:ins w:id="290" w:author="Dave Bridges" w:date="2017-02-15T14:22:00Z">
+      <w:ins w:id="352" w:author="Dave Bridges" w:date="2017-02-15T14:22:00Z">
         <w:r>
           <w:rPr>
             <w:color w:val="000000" w:themeColor="text1"/>
@@ -3965,7 +4298,7 @@
     <w:p>
       <w:pPr>
         <w:rPr>
-          <w:ins w:id="291" w:author="Dave Bridges" w:date="2017-05-05T10:38:00Z"/>
+          <w:ins w:id="353" w:author="Dave Bridges" w:date="2017-05-05T10:38:00Z"/>
         </w:rPr>
       </w:pPr>
     </w:p>
@@ -3973,10 +4306,10 @@
       <w:pPr>
         <w:pStyle w:val="Heading1"/>
         <w:rPr>
-          <w:del w:id="292" w:author="Dave Bridges" w:date="2017-05-05T10:38:00Z"/>
-        </w:rPr>
-      </w:pPr>
-      <w:del w:id="293" w:author="Dave Bridges" w:date="2017-05-05T10:38:00Z">
+          <w:del w:id="354" w:author="Dave Bridges" w:date="2017-05-05T10:38:00Z"/>
+        </w:rPr>
+      </w:pPr>
+      <w:del w:id="355" w:author="Dave Bridges" w:date="2017-05-05T10:38:00Z">
         <w:r>
           <w:delText>Dexamethasone-Induced Lipolysis is increased in HFD-Fed Mice</w:delText>
         </w:r>
@@ -4006,7 +4339,7 @@
         </w:rPr>
         <w:t xml:space="preserve"> (figure</w:t>
       </w:r>
-      <w:ins w:id="294" w:author="Microsoft Office User" w:date="2017-01-28T14:07:00Z">
+      <w:ins w:id="356" w:author="Microsoft Office User" w:date="2017-01-28T14:07:00Z">
         <w:r>
           <w:rPr>
             <w:color w:val="000000" w:themeColor="text1"/>
@@ -4014,7 +4347,7 @@
           <w:t xml:space="preserve"> 5</w:t>
         </w:r>
       </w:ins>
-      <w:ins w:id="295" w:author="Dave Bridges" w:date="2017-05-05T10:38:00Z">
+      <w:ins w:id="357" w:author="Dave Bridges" w:date="2017-05-05T10:38:00Z">
         <w:r>
           <w:rPr>
             <w:color w:val="000000" w:themeColor="text1"/>
@@ -4046,7 +4379,7 @@
         </w:rPr>
         <w:t xml:space="preserve">Similarly, </w:t>
       </w:r>
-      <w:ins w:id="296" w:author="Dave Bridges" w:date="2017-05-05T10:48:00Z">
+      <w:ins w:id="358" w:author="Dave Bridges" w:date="2017-05-05T10:48:00Z">
         <w:r>
           <w:rPr>
             <w:color w:val="000000" w:themeColor="text1"/>
@@ -4060,7 +4393,7 @@
         </w:rPr>
         <w:t>was elevated in dexamethasone treated animals</w:t>
       </w:r>
-      <w:ins w:id="297" w:author="Dave Bridges" w:date="2017-05-05T10:49:00Z">
+      <w:ins w:id="359" w:author="Dave Bridges" w:date="2017-05-05T10:49:00Z">
         <w:r>
           <w:rPr>
             <w:color w:val="000000" w:themeColor="text1"/>
@@ -4082,7 +4415,7 @@
           <w:t xml:space="preserve"> in the obese animals.  </w:t>
         </w:r>
       </w:ins>
-      <w:del w:id="298" w:author="Dave Bridges" w:date="2017-05-05T10:49:00Z">
+      <w:del w:id="360" w:author="Dave Bridges" w:date="2017-05-05T10:49:00Z">
         <w:r>
           <w:rPr>
             <w:color w:val="000000" w:themeColor="text1"/>
@@ -4090,7 +4423,7 @@
           <w:delText xml:space="preserve"> and </w:delText>
         </w:r>
       </w:del>
-      <w:ins w:id="299" w:author="Dave Bridges" w:date="2017-05-05T10:49:00Z">
+      <w:ins w:id="361" w:author="Dave Bridges" w:date="2017-05-05T10:49:00Z">
         <w:r>
           <w:rPr>
             <w:color w:val="000000" w:themeColor="text1"/>
@@ -4098,7 +4431,7 @@
           <w:t>T</w:t>
         </w:r>
       </w:ins>
-      <w:del w:id="300" w:author="Dave Bridges" w:date="2017-05-05T10:49:00Z">
+      <w:del w:id="362" w:author="Dave Bridges" w:date="2017-05-05T10:49:00Z">
         <w:r>
           <w:rPr>
             <w:color w:val="000000" w:themeColor="text1"/>
@@ -4118,19 +4451,19 @@
         </w:rPr>
         <w:t xml:space="preserve">p </w:t>
       </w:r>
-      <w:commentRangeStart w:id="301"/>
+      <w:commentRangeStart w:id="363"/>
       <w:r>
         <w:rPr>
           <w:color w:val="000000" w:themeColor="text1"/>
         </w:rPr>
         <w:t>value</w:t>
       </w:r>
-      <w:commentRangeEnd w:id="301"/>
+      <w:commentRangeEnd w:id="363"/>
       <w:r>
         <w:rPr>
           <w:rStyle w:val="CommentReference"/>
         </w:rPr>
-        <w:commentReference w:id="301"/>
+        <w:commentReference w:id="363"/>
       </w:r>
       <w:r>
         <w:rPr>
@@ -4155,7 +4488,7 @@
     <w:p>
       <w:pPr>
         <w:rPr>
-          <w:ins w:id="302" w:author="Dave Bridges" w:date="2017-05-05T10:38:00Z"/>
+          <w:ins w:id="364" w:author="Dave Bridges" w:date="2017-05-05T10:38:00Z"/>
           <w:color w:val="000000" w:themeColor="text1"/>
         </w:rPr>
       </w:pPr>
@@ -4165,7 +4498,7 @@
         </w:rPr>
         <w:t xml:space="preserve">We </w:t>
       </w:r>
-      <w:del w:id="303" w:author="Dave Bridges" w:date="2017-05-05T10:49:00Z">
+      <w:del w:id="365" w:author="Dave Bridges" w:date="2017-05-05T10:49:00Z">
         <w:r>
           <w:rPr>
             <w:color w:val="000000" w:themeColor="text1"/>
@@ -4199,19 +4532,19 @@
         </w:rPr>
         <w:t xml:space="preserve">, ATGL </w:t>
       </w:r>
-      <w:commentRangeStart w:id="304"/>
+      <w:commentRangeStart w:id="366"/>
       <w:r>
         <w:rPr>
           <w:color w:val="000000" w:themeColor="text1"/>
         </w:rPr>
         <w:t>and</w:t>
       </w:r>
-      <w:commentRangeEnd w:id="304"/>
+      <w:commentRangeEnd w:id="366"/>
       <w:r>
         <w:rPr>
           <w:rStyle w:val="CommentReference"/>
         </w:rPr>
-        <w:commentReference w:id="304"/>
+        <w:commentReference w:id="366"/>
       </w:r>
       <w:r>
         <w:rPr>
@@ -4239,7 +4572,7 @@
         </w:rPr>
         <w:t xml:space="preserve"> of these mice. Consistent with the above findings, expression</w:t>
       </w:r>
-      <w:ins w:id="305" w:author="Dave Bridges" w:date="2017-05-05T10:49:00Z">
+      <w:ins w:id="367" w:author="Dave Bridges" w:date="2017-05-05T10:49:00Z">
         <w:r>
           <w:rPr>
             <w:color w:val="000000" w:themeColor="text1"/>
@@ -4253,21 +4586,21 @@
         </w:rPr>
         <w:t xml:space="preserve"> was elevated in the dexamethasone-treated groups and there was a significant interaction of drug and </w:t>
       </w:r>
-      <w:commentRangeStart w:id="306"/>
+      <w:commentRangeStart w:id="368"/>
       <w:r>
         <w:rPr>
           <w:color w:val="000000" w:themeColor="text1"/>
         </w:rPr>
         <w:t>diet</w:t>
       </w:r>
-      <w:commentRangeEnd w:id="306"/>
+      <w:commentRangeEnd w:id="368"/>
       <w:r>
         <w:rPr>
           <w:rStyle w:val="CommentReference"/>
         </w:rPr>
-        <w:commentReference w:id="306"/>
-      </w:r>
-      <w:ins w:id="307" w:author="Microsoft Office User" w:date="2017-01-28T14:22:00Z">
+        <w:commentReference w:id="368"/>
+      </w:r>
+      <w:ins w:id="369" w:author="Microsoft Office User" w:date="2017-01-28T14:22:00Z">
         <w:r>
           <w:rPr>
             <w:color w:val="000000" w:themeColor="text1"/>
@@ -4293,7 +4626,7 @@
         </w:rPr>
         <w:t>ata show that glucocorticoid-stimulated lipolysis</w:t>
       </w:r>
-      <w:ins w:id="308" w:author="Dave Bridges" w:date="2017-05-05T10:49:00Z">
+      <w:ins w:id="370" w:author="Dave Bridges" w:date="2017-05-05T10:49:00Z">
         <w:r>
           <w:rPr>
             <w:color w:val="000000" w:themeColor="text1"/>
@@ -4307,7 +4640,7 @@
         </w:rPr>
         <w:t xml:space="preserve"> </w:t>
       </w:r>
-      <w:ins w:id="309" w:author="Dave Bridges" w:date="2017-05-05T10:49:00Z">
+      <w:ins w:id="371" w:author="Dave Bridges" w:date="2017-05-05T10:49:00Z">
         <w:r>
           <w:rPr>
             <w:color w:val="000000" w:themeColor="text1"/>
@@ -4315,9 +4648,7 @@
           <w:t>are</w:t>
         </w:r>
       </w:ins>
-      <w:bookmarkStart w:id="310" w:name="_GoBack"/>
-      <w:bookmarkEnd w:id="310"/>
-      <w:del w:id="311" w:author="Dave Bridges" w:date="2017-05-05T10:49:00Z">
+      <w:del w:id="372" w:author="Dave Bridges" w:date="2017-05-05T10:49:00Z">
         <w:r>
           <w:rPr>
             <w:color w:val="000000" w:themeColor="text1"/>
@@ -4335,18 +4666,18 @@
     <w:p>
       <w:pPr>
         <w:rPr>
-          <w:ins w:id="312" w:author="Dave Bridges" w:date="2017-05-05T10:38:00Z"/>
-          <w:color w:val="000000" w:themeColor="text1"/>
-        </w:rPr>
-      </w:pPr>
-    </w:p>
-    <w:p>
-      <w:pPr>
-        <w:rPr>
-          <w:color w:val="000000" w:themeColor="text1"/>
-        </w:rPr>
-      </w:pPr>
-      <w:ins w:id="313" w:author="Dave Bridges" w:date="2017-05-05T10:38:00Z">
+          <w:ins w:id="373" w:author="Dave Bridges" w:date="2017-05-05T10:38:00Z"/>
+          <w:color w:val="000000" w:themeColor="text1"/>
+        </w:rPr>
+      </w:pPr>
+    </w:p>
+    <w:p>
+      <w:pPr>
+        <w:rPr>
+          <w:color w:val="000000" w:themeColor="text1"/>
+        </w:rPr>
+      </w:pPr>
+      <w:ins w:id="374" w:author="Dave Bridges" w:date="2017-05-05T10:38:00Z">
         <w:r>
           <w:rPr>
             <w:color w:val="000000" w:themeColor="text1"/>
@@ -4372,13 +4703,13 @@
     <w:p>
       <w:pPr>
         <w:rPr>
-          <w:ins w:id="314" w:author="Microsoft Office User" w:date="2017-01-28T14:12:00Z"/>
+          <w:ins w:id="375" w:author="Microsoft Office User" w:date="2017-01-28T14:12:00Z"/>
           <w:b/>
           <w:sz w:val="36"/>
           <w:u w:val="single"/>
         </w:rPr>
       </w:pPr>
-      <w:ins w:id="315" w:author="Microsoft Office User" w:date="2017-01-28T14:13:00Z">
+      <w:ins w:id="376" w:author="Microsoft Office User" w:date="2017-01-28T14:13:00Z">
         <w:r>
           <w:rPr>
             <w:b/>
@@ -4392,18 +4723,18 @@
     <w:p>
       <w:pPr>
         <w:rPr>
-          <w:del w:id="316" w:author="Microsoft Office User" w:date="2017-02-13T10:51:00Z"/>
-          <w:color w:val="000000" w:themeColor="text1"/>
-        </w:rPr>
-      </w:pPr>
-      <w:ins w:id="317" w:author="Microsoft Office User" w:date="2017-02-13T11:10:00Z">
+          <w:del w:id="377" w:author="Microsoft Office User" w:date="2017-02-13T10:51:00Z"/>
+          <w:color w:val="000000" w:themeColor="text1"/>
+        </w:rPr>
+      </w:pPr>
+      <w:ins w:id="378" w:author="Microsoft Office User" w:date="2017-02-13T11:10:00Z">
         <w:r>
           <w:rPr>
             <w:color w:val="000000" w:themeColor="text1"/>
           </w:rPr>
           <w:t xml:space="preserve">Chronic glucocorticoid </w:t>
         </w:r>
-        <w:del w:id="318" w:author="Dave Bridges" w:date="2017-02-15T14:23:00Z">
+        <w:del w:id="379" w:author="Dave Bridges" w:date="2017-02-15T14:23:00Z">
           <w:r>
             <w:rPr>
               <w:color w:val="000000" w:themeColor="text1"/>
@@ -4412,7 +4743,7 @@
           </w:r>
         </w:del>
       </w:ins>
-      <w:ins w:id="319" w:author="Dave Bridges" w:date="2017-02-15T14:23:00Z">
+      <w:ins w:id="380" w:author="Dave Bridges" w:date="2017-02-15T14:23:00Z">
         <w:r>
           <w:rPr>
             <w:color w:val="000000" w:themeColor="text1"/>
@@ -4420,7 +4751,7 @@
           <w:t>elevations</w:t>
         </w:r>
       </w:ins>
-      <w:ins w:id="320" w:author="Microsoft Office User" w:date="2017-02-13T11:10:00Z">
+      <w:ins w:id="381" w:author="Microsoft Office User" w:date="2017-02-13T11:10:00Z">
         <w:r>
           <w:rPr>
             <w:color w:val="000000" w:themeColor="text1"/>
@@ -4428,7 +4759,7 @@
           <w:t xml:space="preserve"> </w:t>
         </w:r>
       </w:ins>
-      <w:ins w:id="321" w:author="Dave Bridges" w:date="2017-02-15T14:23:00Z">
+      <w:ins w:id="382" w:author="Dave Bridges" w:date="2017-02-15T14:23:00Z">
         <w:r>
           <w:rPr>
             <w:color w:val="000000" w:themeColor="text1"/>
@@ -4436,8 +4767,8 @@
           <w:t>are</w:t>
         </w:r>
       </w:ins>
-      <w:ins w:id="322" w:author="Microsoft Office User" w:date="2017-02-13T11:10:00Z">
-        <w:del w:id="323" w:author="Dave Bridges" w:date="2017-02-15T14:23:00Z">
+      <w:ins w:id="383" w:author="Microsoft Office User" w:date="2017-02-13T11:10:00Z">
+        <w:del w:id="384" w:author="Dave Bridges" w:date="2017-02-15T14:23:00Z">
           <w:r>
             <w:rPr>
               <w:color w:val="000000" w:themeColor="text1"/>
@@ -4451,7 +4782,7 @@
           </w:rPr>
           <w:t xml:space="preserve"> </w:t>
         </w:r>
-        <w:del w:id="324" w:author="Dave Bridges" w:date="2017-02-15T14:23:00Z">
+        <w:del w:id="385" w:author="Dave Bridges" w:date="2017-02-15T14:23:00Z">
           <w:r>
             <w:rPr>
               <w:color w:val="000000" w:themeColor="text1"/>
@@ -4460,8 +4791,8 @@
           </w:r>
         </w:del>
       </w:ins>
-      <w:ins w:id="325" w:author="Microsoft Office User" w:date="2017-02-13T11:12:00Z">
-        <w:del w:id="326" w:author="Dave Bridges" w:date="2017-02-15T14:23:00Z">
+      <w:ins w:id="386" w:author="Microsoft Office User" w:date="2017-02-13T11:12:00Z">
+        <w:del w:id="387" w:author="Dave Bridges" w:date="2017-02-15T14:23:00Z">
           <w:r>
             <w:rPr>
               <w:color w:val="000000" w:themeColor="text1"/>
@@ -4470,8 +4801,8 @@
           </w:r>
         </w:del>
       </w:ins>
-      <w:ins w:id="327" w:author="Microsoft Office User" w:date="2017-02-13T12:40:00Z">
-        <w:del w:id="328" w:author="Dave Bridges" w:date="2017-02-15T14:23:00Z">
+      <w:ins w:id="388" w:author="Microsoft Office User" w:date="2017-02-13T12:40:00Z">
+        <w:del w:id="389" w:author="Dave Bridges" w:date="2017-02-15T14:23:00Z">
           <w:r>
             <w:rPr>
               <w:color w:val="000000" w:themeColor="text1"/>
@@ -4480,8 +4811,8 @@
           </w:r>
         </w:del>
       </w:ins>
-      <w:ins w:id="329" w:author="Microsoft Office User" w:date="2017-02-13T11:12:00Z">
-        <w:del w:id="330" w:author="Dave Bridges" w:date="2017-02-15T14:23:00Z">
+      <w:ins w:id="390" w:author="Microsoft Office User" w:date="2017-02-13T11:12:00Z">
+        <w:del w:id="391" w:author="Dave Bridges" w:date="2017-02-15T14:23:00Z">
           <w:r>
             <w:rPr>
               <w:color w:val="000000" w:themeColor="text1"/>
@@ -4490,8 +4821,8 @@
           </w:r>
         </w:del>
       </w:ins>
-      <w:ins w:id="331" w:author="Microsoft Office User" w:date="2017-02-13T11:10:00Z">
-        <w:del w:id="332" w:author="Dave Bridges" w:date="2017-02-15T14:23:00Z">
+      <w:ins w:id="392" w:author="Microsoft Office User" w:date="2017-02-13T11:10:00Z">
+        <w:del w:id="393" w:author="Dave Bridges" w:date="2017-02-15T14:23:00Z">
           <w:r>
             <w:rPr>
               <w:color w:val="000000" w:themeColor="text1"/>
@@ -4500,7 +4831,7 @@
           </w:r>
         </w:del>
       </w:ins>
-      <w:ins w:id="333" w:author="Microsoft Office User" w:date="2017-02-13T11:11:00Z">
+      <w:ins w:id="394" w:author="Microsoft Office User" w:date="2017-02-13T11:11:00Z">
         <w:r>
           <w:rPr>
             <w:color w:val="000000" w:themeColor="text1"/>
@@ -4508,7 +4839,7 @@
           <w:t>associate</w:t>
         </w:r>
       </w:ins>
-      <w:ins w:id="334" w:author="Microsoft Office User" w:date="2017-02-13T11:10:00Z">
+      <w:ins w:id="395" w:author="Microsoft Office User" w:date="2017-02-13T11:10:00Z">
         <w:r>
           <w:rPr>
             <w:color w:val="000000" w:themeColor="text1"/>
@@ -4516,7 +4847,7 @@
           <w:t>d with</w:t>
         </w:r>
       </w:ins>
-      <w:ins w:id="335" w:author="Microsoft Office User" w:date="2017-02-13T12:40:00Z">
+      <w:ins w:id="396" w:author="Microsoft Office User" w:date="2017-02-13T12:40:00Z">
         <w:r>
           <w:rPr>
             <w:color w:val="000000" w:themeColor="text1"/>
@@ -4524,7 +4855,7 @@
           <w:t>,</w:t>
         </w:r>
       </w:ins>
-      <w:ins w:id="336" w:author="Microsoft Office User" w:date="2017-02-13T11:11:00Z">
+      <w:ins w:id="397" w:author="Microsoft Office User" w:date="2017-02-13T11:11:00Z">
         <w:r>
           <w:rPr>
             <w:color w:val="000000" w:themeColor="text1"/>
@@ -4532,7 +4863,7 @@
           <w:t xml:space="preserve"> many</w:t>
         </w:r>
       </w:ins>
-      <w:ins w:id="337" w:author="Microsoft Office User" w:date="2017-02-13T11:10:00Z">
+      <w:ins w:id="398" w:author="Microsoft Office User" w:date="2017-02-13T11:10:00Z">
         <w:r>
           <w:rPr>
             <w:color w:val="000000" w:themeColor="text1"/>
@@ -4540,7 +4871,7 @@
           <w:t xml:space="preserve"> </w:t>
         </w:r>
       </w:ins>
-      <w:ins w:id="338" w:author="Microsoft Office User" w:date="2017-02-13T11:11:00Z">
+      <w:ins w:id="399" w:author="Microsoft Office User" w:date="2017-02-13T11:11:00Z">
         <w:r>
           <w:rPr>
             <w:color w:val="000000" w:themeColor="text1"/>
@@ -4548,14 +4879,14 @@
           <w:t>co-morbidities such as</w:t>
         </w:r>
       </w:ins>
-      <w:ins w:id="339" w:author="Microsoft Office User" w:date="2017-02-13T11:13:00Z">
+      <w:ins w:id="400" w:author="Microsoft Office User" w:date="2017-02-13T11:13:00Z">
         <w:r>
           <w:rPr>
             <w:color w:val="000000" w:themeColor="text1"/>
           </w:rPr>
           <w:t xml:space="preserve"> increased fat </w:t>
         </w:r>
-        <w:commentRangeStart w:id="340"/>
+        <w:commentRangeStart w:id="401"/>
         <w:r>
           <w:rPr>
             <w:color w:val="000000" w:themeColor="text1"/>
@@ -4563,23 +4894,23 @@
           <w:t>mass</w:t>
         </w:r>
       </w:ins>
-      <w:commentRangeEnd w:id="340"/>
-      <w:ins w:id="341" w:author="Microsoft Office User" w:date="2017-02-13T11:30:00Z">
+      <w:commentRangeEnd w:id="401"/>
+      <w:ins w:id="402" w:author="Microsoft Office User" w:date="2017-02-13T11:30:00Z">
         <w:r>
           <w:rPr>
             <w:rStyle w:val="CommentReference"/>
           </w:rPr>
-          <w:commentReference w:id="340"/>
-        </w:r>
-      </w:ins>
-      <w:ins w:id="342" w:author="Microsoft Office User" w:date="2017-02-13T11:13:00Z">
+          <w:commentReference w:id="401"/>
+        </w:r>
+      </w:ins>
+      <w:ins w:id="403" w:author="Microsoft Office User" w:date="2017-02-13T11:13:00Z">
         <w:r>
           <w:rPr>
             <w:color w:val="000000" w:themeColor="text1"/>
           </w:rPr>
           <w:t xml:space="preserve">, decreased </w:t>
         </w:r>
-        <w:commentRangeStart w:id="343"/>
+        <w:commentRangeStart w:id="404"/>
         <w:r>
           <w:rPr>
             <w:color w:val="000000" w:themeColor="text1"/>
@@ -4587,16 +4918,16 @@
           <w:t>muscle</w:t>
         </w:r>
       </w:ins>
-      <w:commentRangeEnd w:id="343"/>
-      <w:ins w:id="344" w:author="Microsoft Office User" w:date="2017-02-13T11:30:00Z">
+      <w:commentRangeEnd w:id="404"/>
+      <w:ins w:id="405" w:author="Microsoft Office User" w:date="2017-02-13T11:30:00Z">
         <w:r>
           <w:rPr>
             <w:rStyle w:val="CommentReference"/>
           </w:rPr>
-          <w:commentReference w:id="343"/>
-        </w:r>
-      </w:ins>
-      <w:ins w:id="345" w:author="Microsoft Office User" w:date="2017-02-13T11:13:00Z">
+          <w:commentReference w:id="404"/>
+        </w:r>
+      </w:ins>
+      <w:ins w:id="406" w:author="Microsoft Office User" w:date="2017-02-13T11:13:00Z">
         <w:r>
           <w:rPr>
             <w:color w:val="000000" w:themeColor="text1"/>
@@ -4604,14 +4935,14 @@
           <w:t xml:space="preserve"> mass,</w:t>
         </w:r>
       </w:ins>
-      <w:ins w:id="346" w:author="Microsoft Office User" w:date="2017-02-13T11:11:00Z">
+      <w:ins w:id="407" w:author="Microsoft Office User" w:date="2017-02-13T11:11:00Z">
         <w:r>
           <w:rPr>
             <w:color w:val="000000" w:themeColor="text1"/>
           </w:rPr>
           <w:t xml:space="preserve"> insulin </w:t>
         </w:r>
-        <w:commentRangeStart w:id="347"/>
+        <w:commentRangeStart w:id="408"/>
         <w:r>
           <w:rPr>
             <w:color w:val="000000" w:themeColor="text1"/>
@@ -4619,16 +4950,16 @@
           <w:t>resistance</w:t>
         </w:r>
       </w:ins>
-      <w:commentRangeEnd w:id="347"/>
-      <w:ins w:id="348" w:author="Microsoft Office User" w:date="2017-02-13T11:30:00Z">
+      <w:commentRangeEnd w:id="408"/>
+      <w:ins w:id="409" w:author="Microsoft Office User" w:date="2017-02-13T11:30:00Z">
         <w:r>
           <w:rPr>
             <w:rStyle w:val="CommentReference"/>
           </w:rPr>
-          <w:commentReference w:id="347"/>
-        </w:r>
-      </w:ins>
-      <w:ins w:id="349" w:author="Microsoft Office User" w:date="2017-02-13T11:11:00Z">
+          <w:commentReference w:id="408"/>
+        </w:r>
+      </w:ins>
+      <w:ins w:id="410" w:author="Microsoft Office User" w:date="2017-02-13T11:11:00Z">
         <w:r>
           <w:rPr>
             <w:color w:val="000000" w:themeColor="text1"/>
@@ -4636,7 +4967,7 @@
           <w:t xml:space="preserve"> and</w:t>
         </w:r>
       </w:ins>
-      <w:ins w:id="350" w:author="Microsoft Office User" w:date="2017-02-13T11:12:00Z">
+      <w:ins w:id="411" w:author="Microsoft Office User" w:date="2017-02-13T11:12:00Z">
         <w:r>
           <w:rPr>
             <w:color w:val="000000" w:themeColor="text1"/>
@@ -4644,14 +4975,14 @@
           <w:t xml:space="preserve"> non-alcoholic</w:t>
         </w:r>
       </w:ins>
-      <w:ins w:id="351" w:author="Microsoft Office User" w:date="2017-02-13T11:11:00Z">
+      <w:ins w:id="412" w:author="Microsoft Office User" w:date="2017-02-13T11:11:00Z">
         <w:r>
           <w:rPr>
             <w:color w:val="000000" w:themeColor="text1"/>
           </w:rPr>
           <w:t xml:space="preserve"> </w:t>
         </w:r>
-        <w:commentRangeStart w:id="352"/>
+        <w:commentRangeStart w:id="413"/>
         <w:r>
           <w:rPr>
             <w:color w:val="000000" w:themeColor="text1"/>
@@ -4659,16 +4990,16 @@
           <w:t>fatty</w:t>
         </w:r>
       </w:ins>
-      <w:commentRangeEnd w:id="352"/>
-      <w:ins w:id="353" w:author="Microsoft Office User" w:date="2017-02-13T11:30:00Z">
+      <w:commentRangeEnd w:id="413"/>
+      <w:ins w:id="414" w:author="Microsoft Office User" w:date="2017-02-13T11:30:00Z">
         <w:r>
           <w:rPr>
             <w:rStyle w:val="CommentReference"/>
           </w:rPr>
-          <w:commentReference w:id="352"/>
-        </w:r>
-      </w:ins>
-      <w:ins w:id="354" w:author="Microsoft Office User" w:date="2017-02-13T11:11:00Z">
+          <w:commentReference w:id="413"/>
+        </w:r>
+      </w:ins>
+      <w:ins w:id="415" w:author="Microsoft Office User" w:date="2017-02-13T11:11:00Z">
         <w:r>
           <w:rPr>
             <w:color w:val="000000" w:themeColor="text1"/>
@@ -4676,7 +5007,7 @@
           <w:t xml:space="preserve"> liver </w:t>
         </w:r>
       </w:ins>
-      <w:ins w:id="355" w:author="Microsoft Office User" w:date="2017-02-13T11:12:00Z">
+      <w:ins w:id="416" w:author="Microsoft Office User" w:date="2017-02-13T11:12:00Z">
         <w:r>
           <w:rPr>
             <w:color w:val="000000" w:themeColor="text1"/>
@@ -4684,7 +5015,7 @@
           <w:t>disease (NAFLD)</w:t>
         </w:r>
       </w:ins>
-      <w:ins w:id="356" w:author="Microsoft Office User" w:date="2017-02-13T11:14:00Z">
+      <w:ins w:id="417" w:author="Microsoft Office User" w:date="2017-02-13T11:14:00Z">
         <w:r>
           <w:rPr>
             <w:color w:val="000000" w:themeColor="text1"/>
@@ -4703,7 +5034,7 @@
           </w:rPr>
           <w:t xml:space="preserve">ffect on </w:t>
         </w:r>
-        <w:commentRangeStart w:id="357"/>
+        <w:commentRangeStart w:id="418"/>
         <w:r>
           <w:rPr>
             <w:color w:val="000000" w:themeColor="text1"/>
@@ -4711,14 +5042,14 @@
           <w:t>metabolism</w:t>
         </w:r>
       </w:ins>
-      <w:commentRangeEnd w:id="357"/>
+      <w:commentRangeEnd w:id="418"/>
       <w:r>
         <w:rPr>
           <w:rStyle w:val="CommentReference"/>
         </w:rPr>
-        <w:commentReference w:id="357"/>
-      </w:r>
-      <w:ins w:id="358" w:author="Microsoft Office User" w:date="2017-02-13T11:14:00Z">
+        <w:commentReference w:id="418"/>
+      </w:r>
+      <w:ins w:id="419" w:author="Microsoft Office User" w:date="2017-02-13T11:14:00Z">
         <w:r>
           <w:rPr>
             <w:color w:val="000000" w:themeColor="text1"/>
@@ -4726,7 +5057,7 @@
           <w:t xml:space="preserve">. These side effects are similar those seen in obesity; however, the combination of chronically elevated glucocorticoids in the context of obesity has not assessed. Here we show that </w:t>
         </w:r>
       </w:ins>
-      <w:ins w:id="359" w:author="Microsoft Office User" w:date="2017-02-13T11:18:00Z">
+      <w:ins w:id="420" w:author="Microsoft Office User" w:date="2017-02-13T11:18:00Z">
         <w:r>
           <w:rPr>
             <w:color w:val="000000" w:themeColor="text1"/>
@@ -4734,7 +5065,7 @@
           <w:t xml:space="preserve">glucocorticoid-induced </w:t>
         </w:r>
       </w:ins>
-      <w:ins w:id="360" w:author="Microsoft Office User" w:date="2017-02-13T11:14:00Z">
+      <w:ins w:id="421" w:author="Microsoft Office User" w:date="2017-02-13T11:14:00Z">
         <w:r>
           <w:rPr>
             <w:color w:val="000000" w:themeColor="text1"/>
@@ -4742,7 +5073,7 @@
           <w:t>symptoms</w:t>
         </w:r>
       </w:ins>
-      <w:ins w:id="361" w:author="Microsoft Office User" w:date="2017-02-13T11:17:00Z">
+      <w:ins w:id="422" w:author="Microsoft Office User" w:date="2017-02-13T11:17:00Z">
         <w:r>
           <w:rPr>
             <w:color w:val="000000" w:themeColor="text1"/>
@@ -4750,7 +5081,7 @@
           <w:t xml:space="preserve"> </w:t>
         </w:r>
       </w:ins>
-      <w:ins w:id="362" w:author="Microsoft Office User" w:date="2017-02-13T11:18:00Z">
+      <w:ins w:id="423" w:author="Microsoft Office User" w:date="2017-02-13T11:18:00Z">
         <w:r>
           <w:rPr>
             <w:color w:val="000000" w:themeColor="text1"/>
@@ -4758,7 +5089,7 @@
           <w:t xml:space="preserve">are </w:t>
         </w:r>
       </w:ins>
-      <w:ins w:id="363" w:author="Microsoft Office User" w:date="2017-02-13T11:17:00Z">
+      <w:ins w:id="424" w:author="Microsoft Office User" w:date="2017-02-13T11:17:00Z">
         <w:r>
           <w:rPr>
             <w:color w:val="000000" w:themeColor="text1"/>
@@ -4766,7 +5097,7 @@
           <w:t xml:space="preserve">exacerbated when </w:t>
         </w:r>
       </w:ins>
-      <w:ins w:id="364" w:author="Microsoft Office User" w:date="2017-02-13T11:18:00Z">
+      <w:ins w:id="425" w:author="Microsoft Office User" w:date="2017-02-13T11:18:00Z">
         <w:r>
           <w:rPr>
             <w:color w:val="000000" w:themeColor="text1"/>
@@ -4774,7 +5105,7 @@
           <w:t>paired with obesity</w:t>
         </w:r>
       </w:ins>
-      <w:ins w:id="365" w:author="Dave Bridges" w:date="2017-02-15T14:23:00Z">
+      <w:ins w:id="426" w:author="Dave Bridges" w:date="2017-02-15T14:23:00Z">
         <w:r>
           <w:rPr>
             <w:color w:val="000000" w:themeColor="text1"/>
@@ -4782,7 +5113,7 @@
           <w:t>, more than the sum of either effect alone</w:t>
         </w:r>
       </w:ins>
-      <w:ins w:id="366" w:author="Microsoft Office User" w:date="2017-02-13T11:18:00Z">
+      <w:ins w:id="427" w:author="Microsoft Office User" w:date="2017-02-13T11:18:00Z">
         <w:r>
           <w:rPr>
             <w:color w:val="000000" w:themeColor="text1"/>
@@ -4794,27 +5125,27 @@
     <w:p>
       <w:pPr>
         <w:rPr>
-          <w:ins w:id="367" w:author="Microsoft Office User" w:date="2017-02-13T11:19:00Z"/>
-          <w:color w:val="000000" w:themeColor="text1"/>
-        </w:rPr>
-      </w:pPr>
-    </w:p>
-    <w:p>
-      <w:pPr>
-        <w:rPr>
-          <w:ins w:id="368" w:author="Microsoft Office User" w:date="2017-02-13T11:22:00Z"/>
-          <w:color w:val="000000" w:themeColor="text1"/>
-        </w:rPr>
-      </w:pPr>
-    </w:p>
-    <w:p>
-      <w:pPr>
-        <w:rPr>
-          <w:ins w:id="369" w:author="Microsoft Office User" w:date="2017-02-13T11:22:00Z"/>
-          <w:color w:val="000000" w:themeColor="text1"/>
-        </w:rPr>
-      </w:pPr>
-      <w:ins w:id="370" w:author="Microsoft Office User" w:date="2017-02-13T11:22:00Z">
+          <w:ins w:id="428" w:author="Microsoft Office User" w:date="2017-02-13T11:19:00Z"/>
+          <w:color w:val="000000" w:themeColor="text1"/>
+        </w:rPr>
+      </w:pPr>
+    </w:p>
+    <w:p>
+      <w:pPr>
+        <w:rPr>
+          <w:ins w:id="429" w:author="Microsoft Office User" w:date="2017-02-13T11:22:00Z"/>
+          <w:color w:val="000000" w:themeColor="text1"/>
+        </w:rPr>
+      </w:pPr>
+    </w:p>
+    <w:p>
+      <w:pPr>
+        <w:rPr>
+          <w:ins w:id="430" w:author="Microsoft Office User" w:date="2017-02-13T11:22:00Z"/>
+          <w:color w:val="000000" w:themeColor="text1"/>
+        </w:rPr>
+      </w:pPr>
+      <w:ins w:id="431" w:author="Microsoft Office User" w:date="2017-02-13T11:22:00Z">
         <w:r>
           <w:rPr>
             <w:color w:val="000000" w:themeColor="text1"/>
@@ -4822,26 +5153,26 @@
           <w:t xml:space="preserve">Obese patients with Cushing’s disease were found to have a higher BMI </w:t>
         </w:r>
       </w:ins>
-      <w:ins w:id="371" w:author="Microsoft Office User" w:date="2017-02-13T11:23:00Z">
+      <w:ins w:id="432" w:author="Microsoft Office User" w:date="2017-02-13T11:23:00Z">
         <w:r>
           <w:rPr>
             <w:color w:val="000000" w:themeColor="text1"/>
           </w:rPr>
           <w:t xml:space="preserve">than </w:t>
         </w:r>
-        <w:commentRangeStart w:id="372"/>
+        <w:commentRangeStart w:id="433"/>
         <w:r>
           <w:rPr>
             <w:color w:val="000000" w:themeColor="text1"/>
           </w:rPr>
           <w:t>obese</w:t>
         </w:r>
-        <w:commentRangeEnd w:id="372"/>
+        <w:commentRangeEnd w:id="433"/>
         <w:r>
           <w:rPr>
             <w:rStyle w:val="CommentReference"/>
           </w:rPr>
-          <w:commentReference w:id="372"/>
+          <w:commentReference w:id="433"/>
         </w:r>
         <w:r>
           <w:rPr>
@@ -4850,7 +5181,7 @@
           <w:t xml:space="preserve"> control patients and this was paired with increases in HOMA-IR</w:t>
         </w:r>
       </w:ins>
-      <w:ins w:id="373" w:author="Microsoft Office User" w:date="2017-02-13T11:24:00Z">
+      <w:ins w:id="434" w:author="Microsoft Office User" w:date="2017-02-13T11:24:00Z">
         <w:r>
           <w:rPr>
             <w:color w:val="000000" w:themeColor="text1"/>
@@ -4870,7 +5201,7 @@
           <w:t xml:space="preserve"> increases in the liver enzyme ALT, a marker of liver disease.</w:t>
         </w:r>
       </w:ins>
-      <w:ins w:id="374" w:author="Microsoft Office User" w:date="2017-02-13T11:25:00Z">
+      <w:ins w:id="435" w:author="Microsoft Office User" w:date="2017-02-13T11:25:00Z">
         <w:r>
           <w:rPr>
             <w:color w:val="000000" w:themeColor="text1"/>
@@ -4878,7 +5209,7 @@
           <w:t xml:space="preserve"> However, it is impossible to determine the physiological status of the patients before they got a tumor; therefore, we cannot discern whether obesity was present prior to tumor development or </w:t>
         </w:r>
       </w:ins>
-      <w:ins w:id="375" w:author="Microsoft Office User" w:date="2017-02-13T11:28:00Z">
+      <w:ins w:id="436" w:author="Microsoft Office User" w:date="2017-02-13T11:28:00Z">
         <w:r>
           <w:rPr>
             <w:color w:val="000000" w:themeColor="text1"/>
@@ -4886,7 +5217,7 @@
           <w:t>after</w:t>
         </w:r>
       </w:ins>
-      <w:ins w:id="376" w:author="Microsoft Office User" w:date="2017-02-13T11:29:00Z">
+      <w:ins w:id="437" w:author="Microsoft Office User" w:date="2017-02-13T11:29:00Z">
         <w:r>
           <w:rPr>
             <w:color w:val="000000" w:themeColor="text1"/>
@@ -4894,7 +5225,7 @@
           <w:t xml:space="preserve"> tumor development</w:t>
         </w:r>
       </w:ins>
-      <w:ins w:id="377" w:author="Microsoft Office User" w:date="2017-02-13T11:28:00Z">
+      <w:ins w:id="438" w:author="Microsoft Office User" w:date="2017-02-13T11:28:00Z">
         <w:r>
           <w:rPr>
             <w:color w:val="000000" w:themeColor="text1"/>
@@ -4902,7 +5233,7 @@
           <w:t xml:space="preserve">, </w:t>
         </w:r>
       </w:ins>
-      <w:ins w:id="378" w:author="Microsoft Office User" w:date="2017-02-13T11:29:00Z">
+      <w:ins w:id="439" w:author="Microsoft Office User" w:date="2017-02-13T11:29:00Z">
         <w:r>
           <w:rPr>
             <w:color w:val="000000" w:themeColor="text1"/>
@@ -4910,7 +5241,7 @@
           <w:t xml:space="preserve">possibly as a result of the disease and </w:t>
         </w:r>
       </w:ins>
-      <w:ins w:id="379" w:author="Microsoft Office User" w:date="2017-02-13T11:28:00Z">
+      <w:ins w:id="440" w:author="Microsoft Office User" w:date="2017-02-13T11:28:00Z">
         <w:r>
           <w:rPr>
             <w:color w:val="000000" w:themeColor="text1"/>
@@ -4918,7 +5249,7 @@
           <w:t>contributing to the worsening</w:t>
         </w:r>
       </w:ins>
-      <w:ins w:id="380" w:author="Microsoft Office User" w:date="2017-02-13T11:29:00Z">
+      <w:ins w:id="441" w:author="Microsoft Office User" w:date="2017-02-13T11:29:00Z">
         <w:r>
           <w:rPr>
             <w:color w:val="000000" w:themeColor="text1"/>
@@ -4926,7 +5257,7 @@
           <w:t xml:space="preserve"> of </w:t>
         </w:r>
       </w:ins>
-      <w:ins w:id="381" w:author="Microsoft Office User" w:date="2017-02-13T11:30:00Z">
+      <w:ins w:id="442" w:author="Microsoft Office User" w:date="2017-02-13T11:30:00Z">
         <w:r>
           <w:rPr>
             <w:color w:val="000000" w:themeColor="text1"/>
@@ -4934,7 +5265,7 @@
           <w:t>comorbidities</w:t>
         </w:r>
       </w:ins>
-      <w:ins w:id="382" w:author="Microsoft Office User" w:date="2017-02-13T11:29:00Z">
+      <w:ins w:id="443" w:author="Microsoft Office User" w:date="2017-02-13T11:29:00Z">
         <w:r>
           <w:rPr>
             <w:color w:val="000000" w:themeColor="text1"/>
@@ -4942,7 +5273,7 @@
           <w:t>.</w:t>
         </w:r>
       </w:ins>
-      <w:ins w:id="383" w:author="Microsoft Office User" w:date="2017-02-13T11:34:00Z">
+      <w:ins w:id="444" w:author="Microsoft Office User" w:date="2017-02-13T11:34:00Z">
         <w:r>
           <w:rPr>
             <w:color w:val="000000" w:themeColor="text1"/>
@@ -4950,7 +5281,7 @@
           <w:t xml:space="preserve"> </w:t>
         </w:r>
       </w:ins>
-      <w:ins w:id="384" w:author="Microsoft Office User" w:date="2017-02-13T11:35:00Z">
+      <w:ins w:id="445" w:author="Microsoft Office User" w:date="2017-02-13T11:35:00Z">
         <w:r>
           <w:rPr>
             <w:color w:val="000000" w:themeColor="text1"/>
@@ -4958,7 +5289,7 @@
           <w:t xml:space="preserve">For this reason, </w:t>
         </w:r>
       </w:ins>
-      <w:ins w:id="385" w:author="Microsoft Office User" w:date="2017-02-13T11:34:00Z">
+      <w:ins w:id="446" w:author="Microsoft Office User" w:date="2017-02-13T11:34:00Z">
         <w:r>
           <w:rPr>
             <w:color w:val="000000" w:themeColor="text1"/>
@@ -4966,7 +5297,7 @@
           <w:t>we designed a mouse study</w:t>
         </w:r>
       </w:ins>
-      <w:ins w:id="386" w:author="Microsoft Office User" w:date="2017-02-13T11:35:00Z">
+      <w:ins w:id="447" w:author="Microsoft Office User" w:date="2017-02-13T11:35:00Z">
         <w:r>
           <w:rPr>
             <w:color w:val="000000" w:themeColor="text1"/>
@@ -4978,20 +5309,20 @@
     <w:p>
       <w:pPr>
         <w:rPr>
-          <w:ins w:id="387" w:author="Microsoft Office User" w:date="2017-02-13T11:19:00Z"/>
-          <w:color w:val="000000" w:themeColor="text1"/>
-        </w:rPr>
-      </w:pPr>
-    </w:p>
-    <w:p>
-      <w:pPr>
-        <w:rPr>
-          <w:ins w:id="388" w:author="Microsoft Office User" w:date="2017-02-13T11:32:00Z"/>
-          <w:color w:val="000000" w:themeColor="text1"/>
-        </w:rPr>
-      </w:pPr>
-      <w:commentRangeStart w:id="389"/>
-      <w:ins w:id="390" w:author="Microsoft Office User" w:date="2017-02-13T11:20:00Z">
+          <w:ins w:id="448" w:author="Microsoft Office User" w:date="2017-02-13T11:19:00Z"/>
+          <w:color w:val="000000" w:themeColor="text1"/>
+        </w:rPr>
+      </w:pPr>
+    </w:p>
+    <w:p>
+      <w:pPr>
+        <w:rPr>
+          <w:ins w:id="449" w:author="Microsoft Office User" w:date="2017-02-13T11:32:00Z"/>
+          <w:color w:val="000000" w:themeColor="text1"/>
+        </w:rPr>
+      </w:pPr>
+      <w:commentRangeStart w:id="450"/>
+      <w:ins w:id="451" w:author="Microsoft Office User" w:date="2017-02-13T11:20:00Z">
         <w:r>
           <w:rPr>
             <w:color w:val="000000" w:themeColor="text1"/>
@@ -4999,16 +5330,16 @@
           <w:t>HFD</w:t>
         </w:r>
       </w:ins>
-      <w:commentRangeEnd w:id="389"/>
-      <w:ins w:id="391" w:author="Microsoft Office User" w:date="2017-02-13T11:44:00Z">
+      <w:commentRangeEnd w:id="450"/>
+      <w:ins w:id="452" w:author="Microsoft Office User" w:date="2017-02-13T11:44:00Z">
         <w:r>
           <w:rPr>
             <w:rStyle w:val="CommentReference"/>
           </w:rPr>
-          <w:commentReference w:id="389"/>
-        </w:r>
-      </w:ins>
-      <w:ins w:id="392" w:author="Microsoft Office User" w:date="2017-02-13T11:20:00Z">
+          <w:commentReference w:id="450"/>
+        </w:r>
+      </w:ins>
+      <w:ins w:id="453" w:author="Microsoft Office User" w:date="2017-02-13T11:20:00Z">
         <w:r>
           <w:rPr>
             <w:color w:val="000000" w:themeColor="text1"/>
@@ -5016,7 +5347,7 @@
           <w:t>, dexamethasone-treated mice had hyperglycemia</w:t>
         </w:r>
       </w:ins>
-      <w:ins w:id="393" w:author="Microsoft Office User" w:date="2017-02-13T11:21:00Z">
+      <w:ins w:id="454" w:author="Microsoft Office User" w:date="2017-02-13T11:21:00Z">
         <w:r>
           <w:rPr>
             <w:color w:val="000000" w:themeColor="text1"/>
@@ -5024,20 +5355,20 @@
           <w:t xml:space="preserve">, which was not present in any of the other groups, as well as severe insulin resistance. </w:t>
         </w:r>
       </w:ins>
-      <w:commentRangeStart w:id="394"/>
-      <w:ins w:id="395" w:author="Microsoft Office User" w:date="2017-02-13T11:38:00Z">
+      <w:commentRangeStart w:id="455"/>
+      <w:ins w:id="456" w:author="Microsoft Office User" w:date="2017-02-13T11:38:00Z">
         <w:r>
           <w:rPr>
             <w:color w:val="000000" w:themeColor="text1"/>
           </w:rPr>
           <w:t>Clamp</w:t>
         </w:r>
-        <w:commentRangeEnd w:id="394"/>
+        <w:commentRangeEnd w:id="455"/>
         <w:r>
           <w:rPr>
             <w:rStyle w:val="CommentReference"/>
           </w:rPr>
-          <w:commentReference w:id="394"/>
+          <w:commentReference w:id="455"/>
         </w:r>
         <w:r>
           <w:rPr>
@@ -5058,19 +5389,19 @@
     <w:p>
       <w:pPr>
         <w:rPr>
-          <w:ins w:id="396" w:author="Microsoft Office User" w:date="2017-02-13T11:57:00Z"/>
-          <w:color w:val="000000" w:themeColor="text1"/>
-        </w:rPr>
-      </w:pPr>
-    </w:p>
-    <w:p>
-      <w:pPr>
-        <w:rPr>
-          <w:ins w:id="397" w:author="Microsoft Office User" w:date="2017-02-13T11:57:00Z"/>
-          <w:color w:val="000000" w:themeColor="text1"/>
-        </w:rPr>
-      </w:pPr>
-      <w:ins w:id="398" w:author="Microsoft Office User" w:date="2017-02-13T11:57:00Z">
+          <w:ins w:id="457" w:author="Microsoft Office User" w:date="2017-02-13T11:57:00Z"/>
+          <w:color w:val="000000" w:themeColor="text1"/>
+        </w:rPr>
+      </w:pPr>
+    </w:p>
+    <w:p>
+      <w:pPr>
+        <w:rPr>
+          <w:ins w:id="458" w:author="Microsoft Office User" w:date="2017-02-13T11:57:00Z"/>
+          <w:color w:val="000000" w:themeColor="text1"/>
+        </w:rPr>
+      </w:pPr>
+      <w:ins w:id="459" w:author="Microsoft Office User" w:date="2017-02-13T11:57:00Z">
         <w:r>
           <w:rPr>
             <w:color w:val="000000" w:themeColor="text1"/>
@@ -5084,7 +5415,7 @@
           <w:t>cumulation was also seen in HFD</w:t>
         </w:r>
       </w:ins>
-      <w:ins w:id="399" w:author="Microsoft Office User" w:date="2017-02-13T12:03:00Z">
+      <w:ins w:id="460" w:author="Microsoft Office User" w:date="2017-02-13T12:03:00Z">
         <w:r>
           <w:rPr>
             <w:color w:val="000000" w:themeColor="text1"/>
@@ -5092,7 +5423,7 @@
           <w:t>-fed mice</w:t>
         </w:r>
       </w:ins>
-      <w:ins w:id="400" w:author="Microsoft Office User" w:date="2017-02-13T11:57:00Z">
+      <w:ins w:id="461" w:author="Microsoft Office User" w:date="2017-02-13T11:57:00Z">
         <w:r>
           <w:rPr>
             <w:color w:val="000000" w:themeColor="text1"/>
@@ -5100,7 +5431,7 @@
           <w:t xml:space="preserve"> with even further increases in</w:t>
         </w:r>
       </w:ins>
-      <w:ins w:id="401" w:author="Microsoft Office User" w:date="2017-02-13T12:24:00Z">
+      <w:ins w:id="462" w:author="Microsoft Office User" w:date="2017-02-13T12:24:00Z">
         <w:r>
           <w:rPr>
             <w:color w:val="000000" w:themeColor="text1"/>
@@ -5108,7 +5439,7 @@
           <w:t xml:space="preserve"> the</w:t>
         </w:r>
       </w:ins>
-      <w:ins w:id="402" w:author="Microsoft Office User" w:date="2017-02-13T11:57:00Z">
+      <w:ins w:id="463" w:author="Microsoft Office User" w:date="2017-02-13T11:57:00Z">
         <w:r>
           <w:rPr>
             <w:color w:val="000000" w:themeColor="text1"/>
@@ -5116,7 +5447,7 @@
           <w:t xml:space="preserve"> HFD</w:t>
         </w:r>
       </w:ins>
-      <w:ins w:id="403" w:author="Microsoft Office User" w:date="2017-02-13T12:03:00Z">
+      <w:ins w:id="464" w:author="Microsoft Office User" w:date="2017-02-13T12:03:00Z">
         <w:r>
           <w:rPr>
             <w:color w:val="000000" w:themeColor="text1"/>
@@ -5124,7 +5455,7 @@
           <w:t>-fed</w:t>
         </w:r>
       </w:ins>
-      <w:ins w:id="404" w:author="Microsoft Office User" w:date="2017-02-13T11:57:00Z">
+      <w:ins w:id="465" w:author="Microsoft Office User" w:date="2017-02-13T11:57:00Z">
         <w:r>
           <w:rPr>
             <w:color w:val="000000" w:themeColor="text1"/>
@@ -5144,7 +5475,7 @@
           <w:t>treated group</w:t>
         </w:r>
       </w:ins>
-      <w:ins w:id="405" w:author="Microsoft Office User" w:date="2017-02-13T12:00:00Z">
+      <w:ins w:id="466" w:author="Microsoft Office User" w:date="2017-02-13T12:00:00Z">
         <w:r>
           <w:rPr>
             <w:color w:val="000000" w:themeColor="text1"/>
@@ -5152,7 +5483,7 @@
           <w:t>,</w:t>
         </w:r>
       </w:ins>
-      <w:ins w:id="406" w:author="Microsoft Office User" w:date="2017-02-13T11:59:00Z">
+      <w:ins w:id="467" w:author="Microsoft Office User" w:date="2017-02-13T11:59:00Z">
         <w:r>
           <w:rPr>
             <w:color w:val="000000" w:themeColor="text1"/>
@@ -5165,7 +5496,7 @@
           </w:rPr>
           <w:t xml:space="preserve"> the elevated ALT levels seen in the obese Cushing’s </w:t>
         </w:r>
-        <w:commentRangeStart w:id="407"/>
+        <w:commentRangeStart w:id="468"/>
         <w:r>
           <w:rPr>
             <w:color w:val="000000" w:themeColor="text1"/>
@@ -5173,7 +5504,7 @@
           <w:t>patient</w:t>
         </w:r>
       </w:ins>
-      <w:ins w:id="408" w:author="Microsoft Office User" w:date="2017-02-13T12:00:00Z">
+      <w:ins w:id="469" w:author="Microsoft Office User" w:date="2017-02-13T12:00:00Z">
         <w:r>
           <w:rPr>
             <w:color w:val="000000" w:themeColor="text1"/>
@@ -5181,16 +5512,16 @@
           <w:t>s</w:t>
         </w:r>
       </w:ins>
-      <w:commentRangeEnd w:id="407"/>
-      <w:ins w:id="409" w:author="Microsoft Office User" w:date="2017-02-13T12:24:00Z">
+      <w:commentRangeEnd w:id="468"/>
+      <w:ins w:id="470" w:author="Microsoft Office User" w:date="2017-02-13T12:24:00Z">
         <w:r>
           <w:rPr>
             <w:rStyle w:val="CommentReference"/>
           </w:rPr>
-          <w:commentReference w:id="407"/>
-        </w:r>
-      </w:ins>
-      <w:ins w:id="410" w:author="Microsoft Office User" w:date="2017-02-13T12:00:00Z">
+          <w:commentReference w:id="468"/>
+        </w:r>
+      </w:ins>
+      <w:ins w:id="471" w:author="Microsoft Office User" w:date="2017-02-13T12:00:00Z">
         <w:r>
           <w:rPr>
             <w:color w:val="000000" w:themeColor="text1"/>
@@ -5198,7 +5529,7 @@
           <w:t>.</w:t>
         </w:r>
       </w:ins>
-      <w:ins w:id="411" w:author="Microsoft Office User" w:date="2017-02-13T11:57:00Z">
+      <w:ins w:id="472" w:author="Microsoft Office User" w:date="2017-02-13T11:57:00Z">
         <w:r>
           <w:rPr>
             <w:color w:val="000000" w:themeColor="text1"/>
@@ -5210,19 +5541,19 @@
     <w:p>
       <w:pPr>
         <w:rPr>
-          <w:ins w:id="412" w:author="Microsoft Office User" w:date="2017-02-13T11:47:00Z"/>
-          <w:color w:val="000000" w:themeColor="text1"/>
-        </w:rPr>
-      </w:pPr>
-    </w:p>
-    <w:p>
-      <w:pPr>
-        <w:rPr>
-          <w:ins w:id="413" w:author="Microsoft Office User" w:date="2017-02-13T11:46:00Z"/>
-          <w:color w:val="000000" w:themeColor="text1"/>
-        </w:rPr>
-      </w:pPr>
-      <w:ins w:id="414" w:author="Microsoft Office User" w:date="2017-02-13T11:47:00Z">
+          <w:ins w:id="473" w:author="Microsoft Office User" w:date="2017-02-13T11:47:00Z"/>
+          <w:color w:val="000000" w:themeColor="text1"/>
+        </w:rPr>
+      </w:pPr>
+    </w:p>
+    <w:p>
+      <w:pPr>
+        <w:rPr>
+          <w:ins w:id="474" w:author="Microsoft Office User" w:date="2017-02-13T11:46:00Z"/>
+          <w:color w:val="000000" w:themeColor="text1"/>
+        </w:rPr>
+      </w:pPr>
+      <w:ins w:id="475" w:author="Microsoft Office User" w:date="2017-02-13T11:47:00Z">
         <w:r>
           <w:rPr>
             <w:color w:val="000000" w:themeColor="text1"/>
@@ -5230,7 +5561,7 @@
           <w:t xml:space="preserve">To our surprise, the </w:t>
         </w:r>
       </w:ins>
-      <w:ins w:id="415" w:author="Microsoft Office User" w:date="2017-02-13T11:48:00Z">
+      <w:ins w:id="476" w:author="Microsoft Office User" w:date="2017-02-13T11:48:00Z">
         <w:r>
           <w:rPr>
             <w:color w:val="000000" w:themeColor="text1"/>
@@ -5238,7 +5569,7 @@
           <w:t xml:space="preserve">glucocorticoid treatment in obese mice </w:t>
         </w:r>
       </w:ins>
-      <w:ins w:id="416" w:author="Microsoft Office User" w:date="2017-02-13T11:49:00Z">
+      <w:ins w:id="477" w:author="Microsoft Office User" w:date="2017-02-13T11:49:00Z">
         <w:r>
           <w:rPr>
             <w:color w:val="000000" w:themeColor="text1"/>
@@ -5246,7 +5577,7 @@
           <w:t xml:space="preserve">led to </w:t>
         </w:r>
       </w:ins>
-      <w:ins w:id="417" w:author="Microsoft Office User" w:date="2017-02-13T11:50:00Z">
+      <w:ins w:id="478" w:author="Microsoft Office User" w:date="2017-02-13T11:50:00Z">
         <w:r>
           <w:rPr>
             <w:color w:val="000000" w:themeColor="text1"/>
@@ -5254,7 +5585,7 @@
           <w:t xml:space="preserve">an overall </w:t>
         </w:r>
       </w:ins>
-      <w:ins w:id="418" w:author="Microsoft Office User" w:date="2017-02-13T11:49:00Z">
+      <w:ins w:id="479" w:author="Microsoft Office User" w:date="2017-02-13T11:49:00Z">
         <w:r>
           <w:rPr>
             <w:color w:val="000000" w:themeColor="text1"/>
@@ -5262,7 +5593,7 @@
           <w:t>reduction in adipos</w:t>
         </w:r>
       </w:ins>
-      <w:ins w:id="419" w:author="Dave Bridges" w:date="2017-02-15T14:24:00Z">
+      <w:ins w:id="480" w:author="Dave Bridges" w:date="2017-02-15T14:24:00Z">
         <w:r>
           <w:rPr>
             <w:color w:val="000000" w:themeColor="text1"/>
@@ -5270,8 +5601,8 @@
           <w:t>ity</w:t>
         </w:r>
       </w:ins>
-      <w:ins w:id="420" w:author="Microsoft Office User" w:date="2017-02-13T11:49:00Z">
-        <w:del w:id="421" w:author="Dave Bridges" w:date="2017-02-15T14:24:00Z">
+      <w:ins w:id="481" w:author="Microsoft Office User" w:date="2017-02-13T11:49:00Z">
+        <w:del w:id="482" w:author="Dave Bridges" w:date="2017-02-15T14:24:00Z">
           <w:r>
             <w:rPr>
               <w:color w:val="000000" w:themeColor="text1"/>
@@ -5286,7 +5617,7 @@
           <w:t xml:space="preserve">, which was not depot-specific. Previous work from our lab shows increased fat mass following chronic dexamethasone treatment </w:t>
         </w:r>
       </w:ins>
-      <w:ins w:id="422" w:author="Microsoft Office User" w:date="2017-02-13T11:51:00Z">
+      <w:ins w:id="483" w:author="Microsoft Office User" w:date="2017-02-13T11:51:00Z">
         <w:r>
           <w:rPr>
             <w:color w:val="000000" w:themeColor="text1"/>
@@ -5313,7 +5644,7 @@
         </w:rPr>
         <w:t>(1)</w:t>
       </w:r>
-      <w:ins w:id="423" w:author="Microsoft Office User" w:date="2017-02-13T11:51:00Z">
+      <w:ins w:id="484" w:author="Microsoft Office User" w:date="2017-02-13T11:51:00Z">
         <w:r>
           <w:rPr>
             <w:color w:val="000000" w:themeColor="text1"/>
@@ -5327,29 +5658,29 @@
           <w:t>, which has also been reported by others</w:t>
         </w:r>
       </w:ins>
-      <w:ins w:id="424" w:author="Microsoft Office User" w:date="2017-02-13T11:52:00Z">
+      <w:ins w:id="485" w:author="Microsoft Office User" w:date="2017-02-13T11:52:00Z">
         <w:r>
           <w:rPr>
             <w:color w:val="000000" w:themeColor="text1"/>
           </w:rPr>
           <w:t xml:space="preserve"> using various </w:t>
         </w:r>
-        <w:commentRangeStart w:id="425"/>
+        <w:commentRangeStart w:id="486"/>
         <w:r>
           <w:rPr>
             <w:color w:val="000000" w:themeColor="text1"/>
           </w:rPr>
           <w:t>glucocorticoids</w:t>
         </w:r>
-        <w:commentRangeEnd w:id="425"/>
+        <w:commentRangeEnd w:id="486"/>
         <w:r>
           <w:rPr>
             <w:rStyle w:val="CommentReference"/>
           </w:rPr>
-          <w:commentReference w:id="425"/>
-        </w:r>
-      </w:ins>
-      <w:ins w:id="426" w:author="Microsoft Office User" w:date="2017-02-13T11:51:00Z">
+          <w:commentReference w:id="486"/>
+        </w:r>
+      </w:ins>
+      <w:ins w:id="487" w:author="Microsoft Office User" w:date="2017-02-13T11:51:00Z">
         <w:r>
           <w:rPr>
             <w:color w:val="000000" w:themeColor="text1"/>
@@ -5357,7 +5688,7 @@
           <w:t>.</w:t>
         </w:r>
       </w:ins>
-      <w:ins w:id="427" w:author="Microsoft Office User" w:date="2017-02-13T11:53:00Z">
+      <w:ins w:id="488" w:author="Microsoft Office User" w:date="2017-02-13T11:53:00Z">
         <w:r>
           <w:rPr>
             <w:color w:val="000000" w:themeColor="text1"/>
@@ -5365,7 +5696,7 @@
           <w:t xml:space="preserve"> Therefore, increased fat mass </w:t>
         </w:r>
       </w:ins>
-      <w:ins w:id="428" w:author="Microsoft Office User" w:date="2017-02-13T12:20:00Z">
+      <w:ins w:id="489" w:author="Microsoft Office User" w:date="2017-02-13T12:20:00Z">
         <w:r>
           <w:rPr>
             <w:color w:val="000000" w:themeColor="text1"/>
@@ -5373,7 +5704,7 @@
           <w:t>is not</w:t>
         </w:r>
       </w:ins>
-      <w:ins w:id="429" w:author="Microsoft Office User" w:date="2017-02-13T11:53:00Z">
+      <w:ins w:id="490" w:author="Microsoft Office User" w:date="2017-02-13T11:53:00Z">
         <w:r>
           <w:rPr>
             <w:color w:val="000000" w:themeColor="text1"/>
@@ -5381,7 +5712,7 @@
           <w:t xml:space="preserve"> the culprit contributing to worse insulin resistance and</w:t>
         </w:r>
       </w:ins>
-      <w:ins w:id="430" w:author="Microsoft Office User" w:date="2017-02-13T11:54:00Z">
+      <w:ins w:id="491" w:author="Microsoft Office User" w:date="2017-02-13T11:54:00Z">
         <w:r>
           <w:rPr>
             <w:color w:val="000000" w:themeColor="text1"/>
@@ -5389,7 +5720,7 @@
           <w:t xml:space="preserve"> increased</w:t>
         </w:r>
       </w:ins>
-      <w:ins w:id="431" w:author="Microsoft Office User" w:date="2017-02-13T11:53:00Z">
+      <w:ins w:id="492" w:author="Microsoft Office User" w:date="2017-02-13T11:53:00Z">
         <w:r>
           <w:rPr>
             <w:color w:val="000000" w:themeColor="text1"/>
@@ -5397,7 +5728,7 @@
           <w:t xml:space="preserve"> liver fat </w:t>
         </w:r>
       </w:ins>
-      <w:ins w:id="432" w:author="Microsoft Office User" w:date="2017-02-13T11:54:00Z">
+      <w:ins w:id="493" w:author="Microsoft Office User" w:date="2017-02-13T11:54:00Z">
         <w:r>
           <w:rPr>
             <w:color w:val="000000" w:themeColor="text1"/>
@@ -5405,7 +5736,7 @@
           <w:t>when comparing HFD control mice to HFD dexamethasone-treated mice.</w:t>
         </w:r>
       </w:ins>
-      <w:ins w:id="433" w:author="Microsoft Office User" w:date="2017-02-13T11:56:00Z">
+      <w:ins w:id="494" w:author="Microsoft Office User" w:date="2017-02-13T11:56:00Z">
         <w:r>
           <w:rPr>
             <w:color w:val="000000" w:themeColor="text1"/>
@@ -5417,19 +5748,19 @@
     <w:p>
       <w:pPr>
         <w:rPr>
-          <w:ins w:id="434" w:author="Microsoft Office User" w:date="2017-02-13T12:25:00Z"/>
-          <w:color w:val="000000" w:themeColor="text1"/>
-        </w:rPr>
-      </w:pPr>
-    </w:p>
-    <w:p>
-      <w:pPr>
-        <w:rPr>
-          <w:ins w:id="435" w:author="Microsoft Office User" w:date="2017-02-13T12:27:00Z"/>
-          <w:color w:val="000000" w:themeColor="text1"/>
-        </w:rPr>
-      </w:pPr>
-      <w:ins w:id="436" w:author="Microsoft Office User" w:date="2017-02-13T12:25:00Z">
+          <w:ins w:id="495" w:author="Microsoft Office User" w:date="2017-02-13T12:25:00Z"/>
+          <w:color w:val="000000" w:themeColor="text1"/>
+        </w:rPr>
+      </w:pPr>
+    </w:p>
+    <w:p>
+      <w:pPr>
+        <w:rPr>
+          <w:ins w:id="496" w:author="Microsoft Office User" w:date="2017-02-13T12:27:00Z"/>
+          <w:color w:val="000000" w:themeColor="text1"/>
+        </w:rPr>
+      </w:pPr>
+      <w:ins w:id="497" w:author="Microsoft Office User" w:date="2017-02-13T12:25:00Z">
         <w:r>
           <w:rPr>
             <w:color w:val="000000" w:themeColor="text1"/>
@@ -5437,26 +5768,26 @@
           <w:t>Lipolysis has been associated with</w:t>
         </w:r>
       </w:ins>
-      <w:ins w:id="437" w:author="Microsoft Office User" w:date="2017-02-13T12:31:00Z">
+      <w:ins w:id="498" w:author="Microsoft Office User" w:date="2017-02-13T12:31:00Z">
         <w:r>
           <w:rPr>
             <w:color w:val="000000" w:themeColor="text1"/>
           </w:rPr>
           <w:t xml:space="preserve"> decrease fat </w:t>
         </w:r>
-        <w:commentRangeStart w:id="438"/>
+        <w:commentRangeStart w:id="499"/>
         <w:r>
           <w:rPr>
             <w:color w:val="000000" w:themeColor="text1"/>
           </w:rPr>
           <w:t>mass</w:t>
         </w:r>
-        <w:commentRangeEnd w:id="438"/>
+        <w:commentRangeEnd w:id="499"/>
         <w:r>
           <w:rPr>
             <w:rStyle w:val="CommentReference"/>
           </w:rPr>
-          <w:commentReference w:id="438"/>
+          <w:commentReference w:id="499"/>
         </w:r>
         <w:r>
           <w:rPr>
@@ -5465,14 +5796,14 @@
           <w:t>,</w:t>
         </w:r>
       </w:ins>
-      <w:ins w:id="439" w:author="Microsoft Office User" w:date="2017-02-13T12:25:00Z">
+      <w:ins w:id="500" w:author="Microsoft Office User" w:date="2017-02-13T12:25:00Z">
         <w:r>
           <w:rPr>
             <w:color w:val="000000" w:themeColor="text1"/>
           </w:rPr>
           <w:t xml:space="preserve"> fatty </w:t>
         </w:r>
-        <w:commentRangeStart w:id="440"/>
+        <w:commentRangeStart w:id="501"/>
         <w:r>
           <w:rPr>
             <w:color w:val="000000" w:themeColor="text1"/>
@@ -5480,23 +5811,23 @@
           <w:t>liver</w:t>
         </w:r>
       </w:ins>
-      <w:commentRangeEnd w:id="440"/>
-      <w:ins w:id="441" w:author="Microsoft Office User" w:date="2017-02-13T12:27:00Z">
+      <w:commentRangeEnd w:id="501"/>
+      <w:ins w:id="502" w:author="Microsoft Office User" w:date="2017-02-13T12:27:00Z">
         <w:r>
           <w:rPr>
             <w:rStyle w:val="CommentReference"/>
           </w:rPr>
-          <w:commentReference w:id="440"/>
-        </w:r>
-      </w:ins>
-      <w:ins w:id="442" w:author="Microsoft Office User" w:date="2017-02-13T12:25:00Z">
+          <w:commentReference w:id="501"/>
+        </w:r>
+      </w:ins>
+      <w:ins w:id="503" w:author="Microsoft Office User" w:date="2017-02-13T12:25:00Z">
         <w:r>
           <w:rPr>
             <w:color w:val="000000" w:themeColor="text1"/>
           </w:rPr>
           <w:t xml:space="preserve"> disease, insulin </w:t>
         </w:r>
-        <w:commentRangeStart w:id="443"/>
+        <w:commentRangeStart w:id="504"/>
         <w:r>
           <w:rPr>
             <w:color w:val="000000" w:themeColor="text1"/>
@@ -5504,23 +5835,23 @@
           <w:t>resistance</w:t>
         </w:r>
       </w:ins>
-      <w:commentRangeEnd w:id="443"/>
-      <w:ins w:id="444" w:author="Microsoft Office User" w:date="2017-02-13T12:27:00Z">
+      <w:commentRangeEnd w:id="504"/>
+      <w:ins w:id="505" w:author="Microsoft Office User" w:date="2017-02-13T12:27:00Z">
         <w:r>
           <w:rPr>
             <w:rStyle w:val="CommentReference"/>
           </w:rPr>
-          <w:commentReference w:id="443"/>
-        </w:r>
-      </w:ins>
-      <w:ins w:id="445" w:author="Microsoft Office User" w:date="2017-02-13T12:25:00Z">
+          <w:commentReference w:id="504"/>
+        </w:r>
+      </w:ins>
+      <w:ins w:id="506" w:author="Microsoft Office User" w:date="2017-02-13T12:25:00Z">
         <w:r>
           <w:rPr>
             <w:color w:val="000000" w:themeColor="text1"/>
           </w:rPr>
           <w:t xml:space="preserve"> and is known to be induced with </w:t>
         </w:r>
-        <w:commentRangeStart w:id="446"/>
+        <w:commentRangeStart w:id="507"/>
         <w:r>
           <w:rPr>
             <w:color w:val="000000" w:themeColor="text1"/>
@@ -5528,16 +5859,16 @@
           <w:t>glucocorticoids</w:t>
         </w:r>
       </w:ins>
-      <w:commentRangeEnd w:id="446"/>
-      <w:ins w:id="447" w:author="Microsoft Office User" w:date="2017-02-13T12:27:00Z">
+      <w:commentRangeEnd w:id="507"/>
+      <w:ins w:id="508" w:author="Microsoft Office User" w:date="2017-02-13T12:27:00Z">
         <w:r>
           <w:rPr>
             <w:rStyle w:val="CommentReference"/>
           </w:rPr>
-          <w:commentReference w:id="446"/>
-        </w:r>
-      </w:ins>
-      <w:ins w:id="448" w:author="Microsoft Office User" w:date="2017-02-13T12:28:00Z">
+          <w:commentReference w:id="507"/>
+        </w:r>
+      </w:ins>
+      <w:ins w:id="509" w:author="Microsoft Office User" w:date="2017-02-13T12:28:00Z">
         <w:r>
           <w:rPr>
             <w:color w:val="000000" w:themeColor="text1"/>
@@ -5570,7 +5901,7 @@
         </w:rPr>
         <w:t>(1)</w:t>
       </w:r>
-      <w:ins w:id="449" w:author="Microsoft Office User" w:date="2017-02-13T12:28:00Z">
+      <w:ins w:id="510" w:author="Microsoft Office User" w:date="2017-02-13T12:28:00Z">
         <w:r>
           <w:rPr>
             <w:color w:val="000000" w:themeColor="text1"/>
@@ -5584,7 +5915,7 @@
           <w:t xml:space="preserve"> and mice</w:t>
         </w:r>
       </w:ins>
-      <w:ins w:id="450" w:author="Microsoft Office User" w:date="2017-02-13T12:27:00Z">
+      <w:ins w:id="511" w:author="Microsoft Office User" w:date="2017-02-13T12:27:00Z">
         <w:r>
           <w:rPr>
             <w:color w:val="000000" w:themeColor="text1"/>
@@ -5592,7 +5923,7 @@
           <w:t>.</w:t>
         </w:r>
       </w:ins>
-      <w:ins w:id="451" w:author="Microsoft Office User" w:date="2017-02-13T12:35:00Z">
+      <w:ins w:id="512" w:author="Microsoft Office User" w:date="2017-02-13T12:35:00Z">
         <w:r>
           <w:rPr>
             <w:color w:val="000000" w:themeColor="text1"/>
@@ -5603,7 +5934,7 @@
           <w:rPr>
             <w:i/>
             <w:color w:val="000000" w:themeColor="text1"/>
-            <w:rPrChange w:id="452" w:author="Microsoft Office User" w:date="2017-02-13T12:38:00Z">
+            <w:rPrChange w:id="513" w:author="Microsoft Office User" w:date="2017-02-13T12:38:00Z">
               <w:rPr>
                 <w:color w:val="000000" w:themeColor="text1"/>
               </w:rPr>
@@ -5617,7 +5948,7 @@
           </w:rPr>
           <w:t xml:space="preserve"> lipolysis in lean mice given glucocorticoids for </w:t>
         </w:r>
-        <w:commentRangeStart w:id="453"/>
+        <w:commentRangeStart w:id="514"/>
         <w:r>
           <w:rPr>
             <w:color w:val="000000" w:themeColor="text1"/>
@@ -5625,16 +5956,16 @@
           <w:t>x</w:t>
         </w:r>
       </w:ins>
-      <w:commentRangeEnd w:id="453"/>
-      <w:ins w:id="454" w:author="Microsoft Office User" w:date="2017-02-13T12:38:00Z">
+      <w:commentRangeEnd w:id="514"/>
+      <w:ins w:id="515" w:author="Microsoft Office User" w:date="2017-02-13T12:38:00Z">
         <w:r>
           <w:rPr>
             <w:rStyle w:val="CommentReference"/>
           </w:rPr>
-          <w:commentReference w:id="453"/>
-        </w:r>
-      </w:ins>
-      <w:ins w:id="455" w:author="Microsoft Office User" w:date="2017-02-13T12:35:00Z">
+          <w:commentReference w:id="514"/>
+        </w:r>
+      </w:ins>
+      <w:ins w:id="516" w:author="Microsoft Office User" w:date="2017-02-13T12:35:00Z">
         <w:r>
           <w:rPr>
             <w:color w:val="000000" w:themeColor="text1"/>
@@ -5642,7 +5973,7 @@
           <w:t xml:space="preserve"> weeks </w:t>
         </w:r>
       </w:ins>
-      <w:ins w:id="456" w:author="Microsoft Office User" w:date="2017-02-13T12:37:00Z">
+      <w:ins w:id="517" w:author="Microsoft Office User" w:date="2017-02-13T12:37:00Z">
         <w:r>
           <w:rPr>
             <w:color w:val="000000" w:themeColor="text1"/>
@@ -5650,7 +5981,7 @@
           <w:t>measuring serum glycerol and fatty acid levels in the basal</w:t>
         </w:r>
       </w:ins>
-      <w:ins w:id="457" w:author="Microsoft Office User" w:date="2017-02-13T12:43:00Z">
+      <w:ins w:id="518" w:author="Microsoft Office User" w:date="2017-02-13T12:43:00Z">
         <w:r>
           <w:rPr>
             <w:color w:val="000000" w:themeColor="text1"/>
@@ -5658,7 +5989,7 @@
           <w:t xml:space="preserve"> (fed)</w:t>
         </w:r>
       </w:ins>
-      <w:ins w:id="458" w:author="Microsoft Office User" w:date="2017-02-13T12:37:00Z">
+      <w:ins w:id="519" w:author="Microsoft Office User" w:date="2017-02-13T12:37:00Z">
         <w:r>
           <w:rPr>
             <w:color w:val="000000" w:themeColor="text1"/>
@@ -5666,7 +5997,7 @@
           <w:t xml:space="preserve"> and stimulated conditions.</w:t>
         </w:r>
       </w:ins>
-      <w:ins w:id="459" w:author="Microsoft Office User" w:date="2017-02-13T12:38:00Z">
+      <w:ins w:id="520" w:author="Microsoft Office User" w:date="2017-02-13T12:38:00Z">
         <w:r>
           <w:rPr>
             <w:color w:val="000000" w:themeColor="text1"/>
@@ -5674,7 +6005,7 @@
           <w:t xml:space="preserve"> </w:t>
         </w:r>
       </w:ins>
-      <w:ins w:id="460" w:author="Microsoft Office User" w:date="2017-02-13T12:41:00Z">
+      <w:ins w:id="521" w:author="Microsoft Office User" w:date="2017-02-13T12:41:00Z">
         <w:r>
           <w:rPr>
             <w:color w:val="000000" w:themeColor="text1"/>
@@ -5696,7 +6027,7 @@
           <w:t xml:space="preserve">. injections of isoproterenol, a known </w:t>
         </w:r>
       </w:ins>
-      <w:ins w:id="461" w:author="Microsoft Office User" w:date="2017-02-13T12:42:00Z">
+      <w:ins w:id="522" w:author="Microsoft Office User" w:date="2017-02-13T12:42:00Z">
         <w:r>
           <w:rPr>
             <w:rFonts w:ascii="Symbol" w:hAnsi="Symbol"/>
@@ -5711,7 +6042,7 @@
           <w:t>-adrenergic agonist</w:t>
         </w:r>
       </w:ins>
-      <w:ins w:id="462" w:author="Microsoft Office User" w:date="2017-02-13T12:43:00Z">
+      <w:ins w:id="523" w:author="Microsoft Office User" w:date="2017-02-13T12:43:00Z">
         <w:r>
           <w:rPr>
             <w:color w:val="000000" w:themeColor="text1"/>
@@ -5719,7 +6050,7 @@
           <w:t>, to fed mice</w:t>
         </w:r>
       </w:ins>
-      <w:ins w:id="463" w:author="Microsoft Office User" w:date="2017-02-13T12:42:00Z">
+      <w:ins w:id="524" w:author="Microsoft Office User" w:date="2017-02-13T12:42:00Z">
         <w:r>
           <w:rPr>
             <w:color w:val="000000" w:themeColor="text1"/>
@@ -5727,7 +6058,7 @@
           <w:t xml:space="preserve">. </w:t>
         </w:r>
       </w:ins>
-      <w:ins w:id="464" w:author="Microsoft Office User" w:date="2017-02-13T12:38:00Z">
+      <w:ins w:id="525" w:author="Microsoft Office User" w:date="2017-02-13T12:38:00Z">
         <w:r>
           <w:rPr>
             <w:color w:val="000000" w:themeColor="text1"/>
@@ -5735,7 +6066,7 @@
           <w:t>Dex</w:t>
         </w:r>
       </w:ins>
-      <w:ins w:id="465" w:author="Microsoft Office User" w:date="2017-02-13T12:39:00Z">
+      <w:ins w:id="526" w:author="Microsoft Office User" w:date="2017-02-13T12:39:00Z">
         <w:r>
           <w:rPr>
             <w:color w:val="000000" w:themeColor="text1"/>
@@ -5743,7 +6074,7 @@
           <w:t>a</w:t>
         </w:r>
       </w:ins>
-      <w:ins w:id="466" w:author="Microsoft Office User" w:date="2017-02-13T12:38:00Z">
+      <w:ins w:id="527" w:author="Microsoft Office User" w:date="2017-02-13T12:38:00Z">
         <w:r>
           <w:rPr>
             <w:color w:val="000000" w:themeColor="text1"/>
@@ -5751,7 +6082,7 @@
           <w:t xml:space="preserve">methasone treatment led to significant increases in both glycerol and fatty acid release </w:t>
         </w:r>
       </w:ins>
-      <w:ins w:id="467" w:author="Microsoft Office User" w:date="2017-02-13T12:39:00Z">
+      <w:ins w:id="528" w:author="Microsoft Office User" w:date="2017-02-13T12:39:00Z">
         <w:r>
           <w:rPr>
             <w:color w:val="000000" w:themeColor="text1"/>
@@ -5759,7 +6090,7 @@
           <w:t>in all conditions when compared to controls.</w:t>
         </w:r>
       </w:ins>
-      <w:ins w:id="468" w:author="Microsoft Office User" w:date="2017-02-13T12:45:00Z">
+      <w:ins w:id="529" w:author="Microsoft Office User" w:date="2017-02-13T12:45:00Z">
         <w:r>
           <w:rPr>
             <w:color w:val="000000" w:themeColor="text1"/>
@@ -5767,7 +6098,7 @@
           <w:t xml:space="preserve"> </w:t>
         </w:r>
       </w:ins>
-      <w:ins w:id="469" w:author="Microsoft Office User" w:date="2017-02-13T12:46:00Z">
+      <w:ins w:id="530" w:author="Microsoft Office User" w:date="2017-02-13T12:46:00Z">
         <w:r>
           <w:rPr>
             <w:color w:val="000000" w:themeColor="text1"/>
@@ -5775,7 +6106,7 @@
           <w:t>Elevations</w:t>
         </w:r>
       </w:ins>
-      <w:ins w:id="470" w:author="Microsoft Office User" w:date="2017-02-13T12:45:00Z">
+      <w:ins w:id="531" w:author="Microsoft Office User" w:date="2017-02-13T12:45:00Z">
         <w:r>
           <w:rPr>
             <w:color w:val="000000" w:themeColor="text1"/>
@@ -5783,7 +6114,7 @@
           <w:t xml:space="preserve"> in </w:t>
         </w:r>
       </w:ins>
-      <w:ins w:id="471" w:author="Microsoft Office User" w:date="2017-02-13T12:46:00Z">
+      <w:ins w:id="532" w:author="Microsoft Office User" w:date="2017-02-13T12:46:00Z">
         <w:r>
           <w:rPr>
             <w:color w:val="000000" w:themeColor="text1"/>
@@ -5791,7 +6122,7 @@
           <w:t>markers of</w:t>
         </w:r>
       </w:ins>
-      <w:ins w:id="472" w:author="Microsoft Office User" w:date="2017-02-13T12:45:00Z">
+      <w:ins w:id="533" w:author="Microsoft Office User" w:date="2017-02-13T12:45:00Z">
         <w:r>
           <w:rPr>
             <w:color w:val="000000" w:themeColor="text1"/>
@@ -5811,7 +6142,7 @@
           <w:t xml:space="preserve"> </w:t>
         </w:r>
       </w:ins>
-      <w:ins w:id="473" w:author="Microsoft Office User" w:date="2017-02-13T12:47:00Z">
+      <w:ins w:id="534" w:author="Microsoft Office User" w:date="2017-02-13T12:47:00Z">
         <w:r>
           <w:rPr>
             <w:color w:val="000000" w:themeColor="text1"/>
@@ -5826,7 +6157,7 @@
           <w:t>mice</w:t>
         </w:r>
       </w:ins>
-      <w:ins w:id="474" w:author="Microsoft Office User" w:date="2017-02-13T12:51:00Z">
+      <w:ins w:id="535" w:author="Microsoft Office User" w:date="2017-02-13T12:51:00Z">
         <w:r>
           <w:rPr>
             <w:color w:val="000000" w:themeColor="text1"/>
@@ -5841,7 +6172,7 @@
           <w:t xml:space="preserve"> the fasted state</w:t>
         </w:r>
       </w:ins>
-      <w:ins w:id="475" w:author="Microsoft Office User" w:date="2017-02-13T12:47:00Z">
+      <w:ins w:id="536" w:author="Microsoft Office User" w:date="2017-02-13T12:47:00Z">
         <w:r>
           <w:rPr>
             <w:color w:val="000000" w:themeColor="text1"/>
@@ -5849,7 +6180,7 @@
           <w:t>.</w:t>
         </w:r>
       </w:ins>
-      <w:ins w:id="476" w:author="Dave Bridges" w:date="2017-02-15T14:25:00Z">
+      <w:ins w:id="537" w:author="Dave Bridges" w:date="2017-02-15T14:25:00Z">
         <w:r>
           <w:rPr>
             <w:color w:val="000000" w:themeColor="text1"/>
@@ -5857,7 +6188,7 @@
           <w:t xml:space="preserve">  Lipolysis has been linked to increased gluconeogenesis by several studies.  One potential mechanism is </w:t>
         </w:r>
       </w:ins>
-      <w:ins w:id="477" w:author="Dave Bridges" w:date="2017-02-15T14:27:00Z">
+      <w:ins w:id="538" w:author="Dave Bridges" w:date="2017-02-15T14:27:00Z">
         <w:r>
           <w:rPr>
             <w:color w:val="000000" w:themeColor="text1"/>
@@ -5865,7 +6196,7 @@
           <w:t xml:space="preserve">that the </w:t>
         </w:r>
       </w:ins>
-      <w:ins w:id="478" w:author="Dave Bridges" w:date="2017-02-15T14:25:00Z">
+      <w:ins w:id="539" w:author="Dave Bridges" w:date="2017-02-15T14:25:00Z">
         <w:r>
           <w:rPr>
             <w:color w:val="000000" w:themeColor="text1"/>
@@ -5873,14 +6204,14 @@
           <w:t xml:space="preserve">increased flux of </w:t>
         </w:r>
       </w:ins>
-      <w:ins w:id="479" w:author="Dave Bridges" w:date="2017-02-15T14:26:00Z">
+      <w:ins w:id="540" w:author="Dave Bridges" w:date="2017-02-15T14:26:00Z">
         <w:r>
           <w:rPr>
             <w:color w:val="000000" w:themeColor="text1"/>
           </w:rPr>
           <w:t xml:space="preserve">fatty acids, oxidized in the liver to acetyl-CoA, activate pyruvate carboxylase and redirecting TCA cycle intermediates towards </w:t>
         </w:r>
-        <w:commentRangeStart w:id="480"/>
+        <w:commentRangeStart w:id="541"/>
         <w:r>
           <w:rPr>
             <w:color w:val="000000" w:themeColor="text1"/>
@@ -5888,16 +6219,16 @@
           <w:t>gluconeogenesis</w:t>
         </w:r>
       </w:ins>
-      <w:commentRangeEnd w:id="480"/>
-      <w:ins w:id="481" w:author="Dave Bridges" w:date="2017-02-15T14:27:00Z">
+      <w:commentRangeEnd w:id="541"/>
+      <w:ins w:id="542" w:author="Dave Bridges" w:date="2017-02-15T14:27:00Z">
         <w:r>
           <w:rPr>
             <w:rStyle w:val="CommentReference"/>
           </w:rPr>
-          <w:commentReference w:id="480"/>
-        </w:r>
-      </w:ins>
-      <w:ins w:id="482" w:author="Dave Bridges" w:date="2017-02-15T14:26:00Z">
+          <w:commentReference w:id="541"/>
+        </w:r>
+      </w:ins>
+      <w:ins w:id="543" w:author="Dave Bridges" w:date="2017-02-15T14:26:00Z">
         <w:r>
           <w:rPr>
             <w:color w:val="000000" w:themeColor="text1"/>
@@ -5905,7 +6236,7 @@
           <w:t>.</w:t>
         </w:r>
       </w:ins>
-      <w:ins w:id="483" w:author="Dave Bridges" w:date="2017-02-15T14:27:00Z">
+      <w:ins w:id="544" w:author="Dave Bridges" w:date="2017-02-15T14:27:00Z">
         <w:r>
           <w:rPr>
             <w:color w:val="000000" w:themeColor="text1"/>
@@ -5917,18 +6248,18 @@
     <w:p>
       <w:pPr>
         <w:rPr>
-          <w:ins w:id="484" w:author="Microsoft Office User" w:date="2017-02-13T12:51:00Z"/>
-          <w:color w:val="000000" w:themeColor="text1"/>
-        </w:rPr>
-      </w:pPr>
-    </w:p>
-    <w:p>
-      <w:pPr>
-        <w:rPr>
-          <w:color w:val="000000" w:themeColor="text1"/>
-        </w:rPr>
-      </w:pPr>
-      <w:ins w:id="485" w:author="Microsoft Office User" w:date="2017-02-13T12:52:00Z">
+          <w:ins w:id="545" w:author="Microsoft Office User" w:date="2017-02-13T12:51:00Z"/>
+          <w:color w:val="000000" w:themeColor="text1"/>
+        </w:rPr>
+      </w:pPr>
+    </w:p>
+    <w:p>
+      <w:pPr>
+        <w:rPr>
+          <w:color w:val="000000" w:themeColor="text1"/>
+        </w:rPr>
+      </w:pPr>
+      <w:ins w:id="546" w:author="Microsoft Office User" w:date="2017-02-13T12:52:00Z">
         <w:r>
           <w:rPr>
             <w:color w:val="000000" w:themeColor="text1"/>
@@ -5936,7 +6267,7 @@
           <w:t xml:space="preserve">There is some debate as to </w:t>
         </w:r>
       </w:ins>
-      <w:ins w:id="486" w:author="Microsoft Office User" w:date="2017-02-13T12:53:00Z">
+      <w:ins w:id="547" w:author="Microsoft Office User" w:date="2017-02-13T12:53:00Z">
         <w:r>
           <w:rPr>
             <w:color w:val="000000" w:themeColor="text1"/>
@@ -5944,7 +6275,7 @@
           <w:t>which</w:t>
         </w:r>
       </w:ins>
-      <w:ins w:id="487" w:author="Microsoft Office User" w:date="2017-02-13T12:52:00Z">
+      <w:ins w:id="548" w:author="Microsoft Office User" w:date="2017-02-13T12:52:00Z">
         <w:r>
           <w:rPr>
             <w:color w:val="000000" w:themeColor="text1"/>
@@ -5952,7 +6283,7 @@
           <w:t xml:space="preserve"> </w:t>
         </w:r>
       </w:ins>
-      <w:ins w:id="488" w:author="Microsoft Office User" w:date="2017-02-13T12:53:00Z">
+      <w:ins w:id="549" w:author="Microsoft Office User" w:date="2017-02-13T12:53:00Z">
         <w:r>
           <w:rPr>
             <w:color w:val="000000" w:themeColor="text1"/>
@@ -5960,7 +6291,7 @@
           <w:t>genes glucocorticoids are acting on to promote lipolysis.</w:t>
         </w:r>
       </w:ins>
-      <w:ins w:id="489" w:author="Microsoft Office User" w:date="2017-02-13T12:51:00Z">
+      <w:ins w:id="550" w:author="Microsoft Office User" w:date="2017-02-13T12:51:00Z">
         <w:r>
           <w:rPr>
             <w:color w:val="000000" w:themeColor="text1"/>
@@ -5972,11 +6303,11 @@
     <w:p>
       <w:pPr>
         <w:rPr>
-          <w:ins w:id="490" w:author="Microsoft Office User" w:date="2017-02-13T10:51:00Z"/>
-          <w:color w:val="000000" w:themeColor="text1"/>
-        </w:rPr>
-      </w:pPr>
-      <w:ins w:id="491" w:author="Microsoft Office User" w:date="2017-02-13T10:26:00Z">
+          <w:ins w:id="551" w:author="Microsoft Office User" w:date="2017-02-13T10:51:00Z"/>
+          <w:color w:val="000000" w:themeColor="text1"/>
+        </w:rPr>
+      </w:pPr>
+      <w:ins w:id="552" w:author="Microsoft Office User" w:date="2017-02-13T10:26:00Z">
         <w:r>
           <w:rPr>
             <w:color w:val="000000" w:themeColor="text1"/>
@@ -5984,12 +6315,12 @@
           <w:t xml:space="preserve">Downregulation of </w:t>
         </w:r>
       </w:ins>
-      <w:ins w:id="492" w:author="Microsoft Office User" w:date="2017-02-13T10:24:00Z">
+      <w:ins w:id="553" w:author="Microsoft Office User" w:date="2017-02-13T10:24:00Z">
         <w:r>
           <w:rPr>
             <w:i/>
             <w:color w:val="000000" w:themeColor="text1"/>
-            <w:rPrChange w:id="493" w:author="Dave Bridges" w:date="2017-02-15T14:28:00Z">
+            <w:rPrChange w:id="554" w:author="Dave Bridges" w:date="2017-02-15T14:28:00Z">
               <w:rPr>
                 <w:color w:val="000000" w:themeColor="text1"/>
               </w:rPr>
@@ -6004,7 +6335,7 @@
           <w:t xml:space="preserve"> </w:t>
         </w:r>
       </w:ins>
-      <w:ins w:id="494" w:author="Microsoft Office User" w:date="2017-02-13T10:26:00Z">
+      <w:ins w:id="555" w:author="Microsoft Office User" w:date="2017-02-13T10:26:00Z">
         <w:r>
           <w:rPr>
             <w:color w:val="000000" w:themeColor="text1"/>
@@ -6031,7 +6362,7 @@
         </w:rPr>
         <w:t>(3)</w:t>
       </w:r>
-      <w:ins w:id="495" w:author="Microsoft Office User" w:date="2017-02-13T10:26:00Z">
+      <w:ins w:id="556" w:author="Microsoft Office User" w:date="2017-02-13T10:26:00Z">
         <w:r>
           <w:rPr>
             <w:color w:val="000000" w:themeColor="text1"/>
@@ -6039,7 +6370,7 @@
           <w:fldChar w:fldCharType="end"/>
         </w:r>
       </w:ins>
-      <w:ins w:id="496" w:author="Microsoft Office User" w:date="2017-02-13T12:58:00Z">
+      <w:ins w:id="557" w:author="Microsoft Office User" w:date="2017-02-13T12:58:00Z">
         <w:r>
           <w:rPr>
             <w:color w:val="000000" w:themeColor="text1"/>
@@ -6047,7 +6378,7 @@
           <w:t xml:space="preserve"> and upregulation of</w:t>
         </w:r>
       </w:ins>
-      <w:ins w:id="497" w:author="Microsoft Office User" w:date="2017-02-13T12:55:00Z">
+      <w:ins w:id="558" w:author="Microsoft Office User" w:date="2017-02-13T12:55:00Z">
         <w:r>
           <w:rPr>
             <w:color w:val="000000" w:themeColor="text1"/>
@@ -6067,7 +6398,7 @@
           </w:rPr>
           <w:t xml:space="preserve">-adrenergic </w:t>
         </w:r>
-        <w:commentRangeStart w:id="498"/>
+        <w:commentRangeStart w:id="559"/>
         <w:r>
           <w:rPr>
             <w:color w:val="000000" w:themeColor="text1"/>
@@ -6075,16 +6406,16 @@
           <w:t>receptors</w:t>
         </w:r>
       </w:ins>
-      <w:commentRangeEnd w:id="498"/>
-      <w:ins w:id="499" w:author="Microsoft Office User" w:date="2017-02-13T12:57:00Z">
+      <w:commentRangeEnd w:id="559"/>
+      <w:ins w:id="560" w:author="Microsoft Office User" w:date="2017-02-13T12:57:00Z">
         <w:r>
           <w:rPr>
             <w:rStyle w:val="CommentReference"/>
           </w:rPr>
-          <w:commentReference w:id="498"/>
-        </w:r>
-      </w:ins>
-      <w:ins w:id="500" w:author="Microsoft Office User" w:date="2017-02-13T12:55:00Z">
+          <w:commentReference w:id="559"/>
+        </w:r>
+      </w:ins>
+      <w:ins w:id="561" w:author="Microsoft Office User" w:date="2017-02-13T12:55:00Z">
         <w:r>
           <w:rPr>
             <w:color w:val="000000" w:themeColor="text1"/>
@@ -6092,7 +6423,7 @@
           <w:t xml:space="preserve"> and</w:t>
         </w:r>
       </w:ins>
-      <w:ins w:id="501" w:author="Microsoft Office User" w:date="2017-02-13T12:58:00Z">
+      <w:ins w:id="562" w:author="Microsoft Office User" w:date="2017-02-13T12:58:00Z">
         <w:r>
           <w:rPr>
             <w:color w:val="000000" w:themeColor="text1"/>
@@ -6100,14 +6431,14 @@
           <w:t>/or</w:t>
         </w:r>
       </w:ins>
-      <w:ins w:id="502" w:author="Microsoft Office User" w:date="2017-02-13T12:55:00Z">
+      <w:ins w:id="563" w:author="Microsoft Office User" w:date="2017-02-13T12:55:00Z">
         <w:r>
           <w:rPr>
             <w:color w:val="000000" w:themeColor="text1"/>
           </w:rPr>
           <w:t xml:space="preserve"> </w:t>
         </w:r>
-        <w:commentRangeStart w:id="503"/>
+        <w:commentRangeStart w:id="564"/>
         <w:r>
           <w:rPr>
             <w:color w:val="000000" w:themeColor="text1"/>
@@ -6115,16 +6446,16 @@
           <w:t>lipase</w:t>
         </w:r>
       </w:ins>
-      <w:commentRangeEnd w:id="503"/>
-      <w:ins w:id="504" w:author="Microsoft Office User" w:date="2017-02-13T12:57:00Z">
+      <w:commentRangeEnd w:id="564"/>
+      <w:ins w:id="565" w:author="Microsoft Office User" w:date="2017-02-13T12:57:00Z">
         <w:r>
           <w:rPr>
             <w:rStyle w:val="CommentReference"/>
           </w:rPr>
-          <w:commentReference w:id="503"/>
-        </w:r>
-      </w:ins>
-      <w:ins w:id="505" w:author="Microsoft Office User" w:date="2017-02-13T12:55:00Z">
+          <w:commentReference w:id="564"/>
+        </w:r>
+      </w:ins>
+      <w:ins w:id="566" w:author="Microsoft Office User" w:date="2017-02-13T12:55:00Z">
         <w:r>
           <w:rPr>
             <w:color w:val="000000" w:themeColor="text1"/>
@@ -6136,19 +6467,19 @@
     <w:p>
       <w:pPr>
         <w:rPr>
-          <w:ins w:id="506" w:author="Microsoft Office User" w:date="2017-02-13T10:51:00Z"/>
-          <w:color w:val="000000" w:themeColor="text1"/>
-        </w:rPr>
-      </w:pPr>
-    </w:p>
-    <w:p>
-      <w:pPr>
-        <w:rPr>
-          <w:ins w:id="507" w:author="Microsoft Office User" w:date="2017-02-13T10:51:00Z"/>
-          <w:color w:val="000000" w:themeColor="text1"/>
-        </w:rPr>
-      </w:pPr>
-      <w:ins w:id="508" w:author="Microsoft Office User" w:date="2017-02-13T10:51:00Z">
+          <w:ins w:id="567" w:author="Microsoft Office User" w:date="2017-02-13T10:51:00Z"/>
+          <w:color w:val="000000" w:themeColor="text1"/>
+        </w:rPr>
+      </w:pPr>
+    </w:p>
+    <w:p>
+      <w:pPr>
+        <w:rPr>
+          <w:ins w:id="568" w:author="Microsoft Office User" w:date="2017-02-13T10:51:00Z"/>
+          <w:color w:val="000000" w:themeColor="text1"/>
+        </w:rPr>
+      </w:pPr>
+      <w:ins w:id="569" w:author="Microsoft Office User" w:date="2017-02-13T10:51:00Z">
         <w:r>
           <w:rPr>
             <w:color w:val="000000" w:themeColor="text1"/>
@@ -6156,7 +6487,7 @@
           <w:t>End: Glucocorticoids are a commonly prescribed drug used to treat a multitude of health issues</w:t>
         </w:r>
       </w:ins>
-      <w:ins w:id="509" w:author="Microsoft Office User" w:date="2017-02-13T11:07:00Z">
+      <w:ins w:id="570" w:author="Microsoft Office User" w:date="2017-02-13T11:07:00Z">
         <w:r>
           <w:rPr>
             <w:color w:val="000000" w:themeColor="text1"/>
@@ -6170,7 +6501,7 @@
           <w:t>induce a variety of metabolic side effects</w:t>
         </w:r>
       </w:ins>
-      <w:ins w:id="510" w:author="Microsoft Office User" w:date="2017-02-13T10:51:00Z">
+      <w:ins w:id="571" w:author="Microsoft Office User" w:date="2017-02-13T10:51:00Z">
         <w:r>
           <w:rPr>
             <w:color w:val="000000" w:themeColor="text1"/>
@@ -6178,7 +6509,7 @@
           <w:t>; however, their actions in persons with obesity has not been studied</w:t>
         </w:r>
       </w:ins>
-      <w:ins w:id="511" w:author="Microsoft Office User" w:date="2017-02-13T11:08:00Z">
+      <w:ins w:id="572" w:author="Microsoft Office User" w:date="2017-02-13T11:08:00Z">
         <w:r>
           <w:rPr>
             <w:color w:val="000000" w:themeColor="text1"/>
@@ -6186,7 +6517,7 @@
           <w:t xml:space="preserve"> to date</w:t>
         </w:r>
       </w:ins>
-      <w:ins w:id="512" w:author="Microsoft Office User" w:date="2017-02-13T10:51:00Z">
+      <w:ins w:id="573" w:author="Microsoft Office User" w:date="2017-02-13T10:51:00Z">
         <w:r>
           <w:rPr>
             <w:color w:val="000000" w:themeColor="text1"/>
@@ -6194,7 +6525,7 @@
           <w:t>. The data presented here shows that obesity does in fact pose a greater risk for the harmful co-</w:t>
         </w:r>
       </w:ins>
-      <w:ins w:id="513" w:author="Microsoft Office User" w:date="2017-02-13T10:56:00Z">
+      <w:ins w:id="574" w:author="Microsoft Office User" w:date="2017-02-13T10:56:00Z">
         <w:r>
           <w:rPr>
             <w:color w:val="000000" w:themeColor="text1"/>
@@ -6202,7 +6533,7 @@
           <w:t>morbidities</w:t>
         </w:r>
       </w:ins>
-      <w:ins w:id="514" w:author="Microsoft Office User" w:date="2017-02-13T10:51:00Z">
+      <w:ins w:id="575" w:author="Microsoft Office User" w:date="2017-02-13T10:51:00Z">
         <w:r>
           <w:rPr>
             <w:color w:val="000000" w:themeColor="text1"/>
@@ -6210,7 +6541,7 @@
           <w:t xml:space="preserve"> associated with chronically elevated glucocorticoids</w:t>
         </w:r>
       </w:ins>
-      <w:ins w:id="515" w:author="Microsoft Office User" w:date="2017-02-13T10:52:00Z">
+      <w:ins w:id="576" w:author="Microsoft Office User" w:date="2017-02-13T10:52:00Z">
         <w:r>
           <w:rPr>
             <w:color w:val="000000" w:themeColor="text1"/>
@@ -6218,7 +6549,7 @@
           <w:t xml:space="preserve"> and this should be considered when determining treatment options</w:t>
         </w:r>
       </w:ins>
-      <w:ins w:id="516" w:author="Microsoft Office User" w:date="2017-02-13T10:51:00Z">
+      <w:ins w:id="577" w:author="Microsoft Office User" w:date="2017-02-13T10:51:00Z">
         <w:r>
           <w:rPr>
             <w:color w:val="000000" w:themeColor="text1"/>
@@ -6226,7 +6557,7 @@
           <w:t>.</w:t>
         </w:r>
       </w:ins>
-      <w:ins w:id="517" w:author="Microsoft Office User" w:date="2017-02-13T10:52:00Z">
+      <w:ins w:id="578" w:author="Microsoft Office User" w:date="2017-02-13T10:52:00Z">
         <w:r>
           <w:rPr>
             <w:color w:val="000000" w:themeColor="text1"/>
@@ -6234,7 +6565,7 @@
           <w:t xml:space="preserve"> More work is required in the area to assess whether blocking glucocorticoid</w:t>
         </w:r>
       </w:ins>
-      <w:ins w:id="518" w:author="Microsoft Office User" w:date="2017-02-13T10:54:00Z">
+      <w:ins w:id="579" w:author="Microsoft Office User" w:date="2017-02-13T10:54:00Z">
         <w:r>
           <w:rPr>
             <w:color w:val="000000" w:themeColor="text1"/>
@@ -6250,7 +6581,7 @@
         </w:r>
       </w:ins>
       <w:proofErr w:type="spellEnd"/>
-      <w:ins w:id="519" w:author="Microsoft Office User" w:date="2017-02-13T10:52:00Z">
+      <w:ins w:id="580" w:author="Microsoft Office User" w:date="2017-02-13T10:52:00Z">
         <w:r>
           <w:rPr>
             <w:color w:val="000000" w:themeColor="text1"/>
@@ -6258,7 +6589,7 @@
           <w:t xml:space="preserve"> action in the fat tissue</w:t>
         </w:r>
       </w:ins>
-      <w:ins w:id="520" w:author="Microsoft Office User" w:date="2017-02-13T10:54:00Z">
+      <w:ins w:id="581" w:author="Microsoft Office User" w:date="2017-02-13T10:54:00Z">
         <w:r>
           <w:rPr>
             <w:color w:val="000000" w:themeColor="text1"/>
@@ -6266,7 +6597,7 @@
           <w:t xml:space="preserve"> would be beneficial to prevent or enhance recovery of</w:t>
         </w:r>
       </w:ins>
-      <w:ins w:id="521" w:author="Microsoft Office User" w:date="2017-02-13T10:55:00Z">
+      <w:ins w:id="582" w:author="Microsoft Office User" w:date="2017-02-13T10:55:00Z">
         <w:r>
           <w:rPr>
             <w:color w:val="000000" w:themeColor="text1"/>
@@ -6274,7 +6605,7 @@
           <w:t xml:space="preserve"> the afore-mentioned</w:t>
         </w:r>
       </w:ins>
-      <w:ins w:id="522" w:author="Microsoft Office User" w:date="2017-02-13T10:54:00Z">
+      <w:ins w:id="583" w:author="Microsoft Office User" w:date="2017-02-13T10:54:00Z">
         <w:r>
           <w:rPr>
             <w:color w:val="000000" w:themeColor="text1"/>
@@ -6286,7 +6617,7 @@
     <w:p>
       <w:pPr>
         <w:rPr>
-          <w:ins w:id="523" w:author="Dave Bridges" w:date="2017-03-12T09:39:00Z"/>
+          <w:ins w:id="584" w:author="Dave Bridges" w:date="2017-03-12T09:39:00Z"/>
           <w:color w:val="000000" w:themeColor="text1"/>
         </w:rPr>
       </w:pPr>
@@ -6295,13 +6626,13 @@
       <w:pPr>
         <w:pStyle w:val="Heading1"/>
         <w:rPr>
-          <w:ins w:id="524" w:author="Dave Bridges" w:date="2017-03-12T09:39:00Z"/>
-        </w:rPr>
-        <w:pPrChange w:id="525" w:author="Dave Bridges" w:date="2017-03-12T09:39:00Z">
+          <w:ins w:id="585" w:author="Dave Bridges" w:date="2017-03-12T09:39:00Z"/>
+        </w:rPr>
+        <w:pPrChange w:id="586" w:author="Dave Bridges" w:date="2017-03-12T09:39:00Z">
           <w:pPr/>
         </w:pPrChange>
       </w:pPr>
-      <w:ins w:id="526" w:author="Dave Bridges" w:date="2017-03-12T09:39:00Z">
+      <w:ins w:id="587" w:author="Dave Bridges" w:date="2017-03-12T09:39:00Z">
         <w:r>
           <w:t>Acknowledgements</w:t>
         </w:r>
@@ -6310,43 +6641,43 @@
     <w:p>
       <w:pPr>
         <w:rPr>
-          <w:ins w:id="527" w:author="Dave Bridges" w:date="2017-03-12T09:41:00Z"/>
+          <w:ins w:id="588" w:author="Dave Bridges" w:date="2017-03-12T09:41:00Z"/>
           <w:bCs/>
         </w:rPr>
       </w:pPr>
-      <w:ins w:id="528" w:author="Dave Bridges" w:date="2017-03-12T09:39:00Z">
+      <w:ins w:id="589" w:author="Dave Bridges" w:date="2017-03-12T09:39:00Z">
         <w:r>
           <w:t xml:space="preserve">This </w:t>
         </w:r>
       </w:ins>
-      <w:ins w:id="529" w:author="Dave Bridges" w:date="2017-03-12T09:40:00Z">
+      <w:ins w:id="590" w:author="Dave Bridges" w:date="2017-03-12T09:40:00Z">
         <w:r>
           <w:t>study</w:t>
         </w:r>
       </w:ins>
-      <w:ins w:id="530" w:author="Dave Bridges" w:date="2017-03-12T09:39:00Z">
+      <w:ins w:id="591" w:author="Dave Bridges" w:date="2017-03-12T09:39:00Z">
         <w:r>
           <w:t xml:space="preserve"> was supported by funds from </w:t>
         </w:r>
       </w:ins>
-      <w:ins w:id="531" w:author="Dave Bridges" w:date="2017-03-12T09:41:00Z">
+      <w:ins w:id="592" w:author="Dave Bridges" w:date="2017-03-12T09:41:00Z">
         <w:r>
           <w:t xml:space="preserve">NIH Grant </w:t>
         </w:r>
       </w:ins>
-      <w:ins w:id="532" w:author="Dave Bridges" w:date="2017-03-12T09:39:00Z">
+      <w:ins w:id="593" w:author="Dave Bridges" w:date="2017-03-12T09:39:00Z">
         <w:r>
           <w:t>R01-DK107535</w:t>
         </w:r>
       </w:ins>
-      <w:ins w:id="533" w:author="Dave Bridges" w:date="2017-03-12T09:40:00Z">
+      <w:ins w:id="594" w:author="Dave Bridges" w:date="2017-03-12T09:40:00Z">
         <w:r>
           <w:t xml:space="preserve"> (DB).  This study also utilized the University of Michigan </w:t>
         </w:r>
         <w:r>
           <w:rPr>
             <w:bCs/>
-            <w:rPrChange w:id="534" w:author="Dave Bridges" w:date="2017-03-12T09:40:00Z">
+            <w:rPrChange w:id="595" w:author="Dave Bridges" w:date="2017-03-12T09:40:00Z">
               <w:rPr>
                 <w:b/>
                 <w:bCs/>
@@ -6362,7 +6693,7 @@
           <w:t xml:space="preserve"> funded by </w:t>
         </w:r>
       </w:ins>
-      <w:ins w:id="535" w:author="Dave Bridges" w:date="2017-03-12T09:41:00Z">
+      <w:ins w:id="596" w:author="Dave Bridges" w:date="2017-03-12T09:41:00Z">
         <w:r>
           <w:rPr>
             <w:bCs/>
@@ -6376,7 +6707,7 @@
           <w:t>U2C-DK110768</w:t>
         </w:r>
       </w:ins>
-      <w:ins w:id="536" w:author="Dave Bridges" w:date="2017-03-12T09:42:00Z">
+      <w:ins w:id="597" w:author="Dave Bridges" w:date="2017-03-12T09:42:00Z">
         <w:r>
           <w:rPr>
             <w:bCs/>
@@ -6384,7 +6715,7 @@
           <w:t xml:space="preserve"> and the Michigan Nutrition Obesity Research Center funded by NIH Grant </w:t>
         </w:r>
       </w:ins>
-      <w:ins w:id="537" w:author="Dave Bridges" w:date="2017-03-12T09:43:00Z">
+      <w:ins w:id="598" w:author="Dave Bridges" w:date="2017-03-12T09:43:00Z">
         <w:r>
           <w:rPr>
             <w:bCs/>
@@ -6395,7 +6726,7 @@
           <w:rPr>
             <w:bCs/>
             <w:iCs/>
-            <w:rPrChange w:id="538" w:author="Dave Bridges" w:date="2017-03-12T09:43:00Z">
+            <w:rPrChange w:id="599" w:author="Dave Bridges" w:date="2017-03-12T09:43:00Z">
               <w:rPr>
                 <w:bCs/>
                 <w:i/>
@@ -6406,7 +6737,7 @@
           <w:t>DK089503</w:t>
         </w:r>
       </w:ins>
-      <w:ins w:id="539" w:author="Dave Bridges" w:date="2017-03-12T09:41:00Z">
+      <w:ins w:id="600" w:author="Dave Bridges" w:date="2017-03-12T09:41:00Z">
         <w:r>
           <w:rPr>
             <w:bCs/>
@@ -6418,7 +6749,7 @@
     <w:p>
       <w:pPr>
         <w:rPr>
-          <w:ins w:id="540" w:author="Dave Bridges" w:date="2017-03-12T09:40:00Z"/>
+          <w:ins w:id="601" w:author="Dave Bridges" w:date="2017-03-12T09:40:00Z"/>
         </w:rPr>
       </w:pPr>
     </w:p>
@@ -6955,7 +7286,7 @@
       </w:pPr>
     </w:p>
   </w:comment>
-  <w:comment w:id="255" w:author="Dave Bridges" w:date="2017-01-20T15:16:00Z" w:initials="DB">
+  <w:comment w:id="256" w:author="Dave Bridges" w:date="2017-01-20T15:16:00Z" w:initials="DB">
     <w:p>
       <w:pPr>
         <w:pStyle w:val="CommentText"/>
@@ -6971,7 +7302,7 @@
       </w:r>
     </w:p>
   </w:comment>
-  <w:comment w:id="257" w:author="Microsoft Office User" w:date="2017-01-28T14:25:00Z" w:initials="Office">
+  <w:comment w:id="273" w:author="Microsoft Office User" w:date="2017-05-08T11:14:00Z" w:initials="Office">
     <w:p>
       <w:pPr>
         <w:pStyle w:val="CommentText"/>
@@ -6983,11 +7314,59 @@
         <w:annotationRef/>
       </w:r>
       <w:r>
+        <w:t>Add in amount</w:t>
+      </w:r>
+    </w:p>
+  </w:comment>
+  <w:comment w:id="282" w:author="Microsoft Office User" w:date="2017-05-08T11:14:00Z" w:initials="Office">
+    <w:p>
+      <w:pPr>
+        <w:pStyle w:val="CommentText"/>
+      </w:pPr>
+      <w:r>
+        <w:rPr>
+          <w:rStyle w:val="CommentReference"/>
+        </w:rPr>
+        <w:annotationRef/>
+      </w:r>
+      <w:r>
+        <w:t>Add in amount</w:t>
+      </w:r>
+    </w:p>
+  </w:comment>
+  <w:comment w:id="285" w:author="Microsoft Office User" w:date="2017-05-08T11:15:00Z" w:initials="Office">
+    <w:p>
+      <w:pPr>
+        <w:pStyle w:val="CommentText"/>
+      </w:pPr>
+      <w:r>
+        <w:rPr>
+          <w:rStyle w:val="CommentReference"/>
+        </w:rPr>
+        <w:annotationRef/>
+      </w:r>
+      <w:r>
+        <w:t>Add in amount</w:t>
+      </w:r>
+    </w:p>
+  </w:comment>
+  <w:comment w:id="319" w:author="Microsoft Office User" w:date="2017-01-28T14:25:00Z" w:initials="Office">
+    <w:p>
+      <w:pPr>
+        <w:pStyle w:val="CommentText"/>
+      </w:pPr>
+      <w:r>
+        <w:rPr>
+          <w:rStyle w:val="CommentReference"/>
+        </w:rPr>
+        <w:annotationRef/>
+      </w:r>
+      <w:r>
         <w:t>Insert p-value</w:t>
       </w:r>
     </w:p>
   </w:comment>
-  <w:comment w:id="256" w:author="Dave Bridges" w:date="2017-01-24T16:50:00Z" w:initials="DB">
+  <w:comment w:id="318" w:author="Dave Bridges" w:date="2017-01-24T16:50:00Z" w:initials="DB">
     <w:p>
       <w:pPr>
         <w:pStyle w:val="CommentText"/>
@@ -7008,7 +7387,7 @@
       </w:r>
     </w:p>
   </w:comment>
-  <w:comment w:id="258" w:author="Dave Bridges" w:date="2017-01-24T16:51:00Z" w:initials="DB">
+  <w:comment w:id="320" w:author="Dave Bridges" w:date="2017-01-24T16:51:00Z" w:initials="DB">
     <w:p>
       <w:pPr>
         <w:pStyle w:val="CommentText"/>
@@ -7024,7 +7403,7 @@
       </w:r>
     </w:p>
   </w:comment>
-  <w:comment w:id="262" w:author="Microsoft Office User" w:date="2017-01-28T14:25:00Z" w:initials="Office">
+  <w:comment w:id="324" w:author="Microsoft Office User" w:date="2017-01-28T14:25:00Z" w:initials="Office">
     <w:p>
       <w:pPr>
         <w:pStyle w:val="CommentText"/>
@@ -7045,7 +7424,7 @@
       </w:r>
     </w:p>
   </w:comment>
-  <w:comment w:id="263" w:author="Microsoft Office User" w:date="2017-01-20T01:48:00Z" w:initials="Office">
+  <w:comment w:id="325" w:author="Microsoft Office User" w:date="2017-01-20T01:48:00Z" w:initials="Office">
     <w:p>
       <w:pPr>
         <w:pStyle w:val="CommentText"/>
@@ -7061,7 +7440,7 @@
       </w:r>
     </w:p>
   </w:comment>
-  <w:comment w:id="272" w:author="Microsoft Office User" w:date="2017-02-13T11:46:00Z" w:initials="Office">
+  <w:comment w:id="334" w:author="Microsoft Office User" w:date="2017-02-13T11:46:00Z" w:initials="Office">
     <w:p>
       <w:pPr>
         <w:pStyle w:val="CommentText"/>
@@ -7077,7 +7456,7 @@
       </w:r>
     </w:p>
   </w:comment>
-  <w:comment w:id="274" w:author="Dave Bridges" w:date="2017-02-15T14:20:00Z" w:initials="DB">
+  <w:comment w:id="336" w:author="Dave Bridges" w:date="2017-02-15T14:20:00Z" w:initials="DB">
     <w:p>
       <w:pPr>
         <w:pStyle w:val="CommentText"/>
@@ -7093,7 +7472,7 @@
       </w:r>
     </w:p>
   </w:comment>
-  <w:comment w:id="275" w:author="Microsoft Office User" w:date="2017-01-20T02:11:00Z" w:initials="Office">
+  <w:comment w:id="337" w:author="Microsoft Office User" w:date="2017-01-20T02:11:00Z" w:initials="Office">
     <w:p>
       <w:pPr>
         <w:pStyle w:val="CommentText"/>
@@ -7109,7 +7488,7 @@
       </w:r>
     </w:p>
   </w:comment>
-  <w:comment w:id="276" w:author="Dave Bridges" w:date="2017-01-20T15:16:00Z" w:initials="DB">
+  <w:comment w:id="338" w:author="Dave Bridges" w:date="2017-01-20T15:16:00Z" w:initials="DB">
     <w:p>
       <w:pPr>
         <w:pStyle w:val="CommentText"/>
@@ -7133,7 +7512,7 @@
       </w:r>
     </w:p>
   </w:comment>
-  <w:comment w:id="285" w:author="Microsoft Office User" w:date="2017-01-28T14:23:00Z" w:initials="Office">
+  <w:comment w:id="347" w:author="Microsoft Office User" w:date="2017-01-28T14:23:00Z" w:initials="Office">
     <w:p>
       <w:pPr>
         <w:pStyle w:val="CommentText"/>
@@ -7149,7 +7528,7 @@
       </w:r>
     </w:p>
   </w:comment>
-  <w:comment w:id="301" w:author="Microsoft Office User" w:date="2017-01-28T14:23:00Z" w:initials="Office">
+  <w:comment w:id="363" w:author="Microsoft Office User" w:date="2017-01-28T14:23:00Z" w:initials="Office">
     <w:p>
       <w:pPr>
         <w:pStyle w:val="CommentText"/>
@@ -7165,7 +7544,7 @@
       </w:r>
     </w:p>
   </w:comment>
-  <w:comment w:id="304" w:author="Microsoft Office User" w:date="2017-01-20T14:44:00Z" w:initials="Office">
+  <w:comment w:id="366" w:author="Microsoft Office User" w:date="2017-01-20T14:44:00Z" w:initials="Office">
     <w:p>
       <w:pPr>
         <w:pStyle w:val="CommentText"/>
@@ -7181,7 +7560,7 @@
       </w:r>
     </w:p>
   </w:comment>
-  <w:comment w:id="306" w:author="Microsoft Office User" w:date="2017-01-28T14:23:00Z" w:initials="Office">
+  <w:comment w:id="368" w:author="Microsoft Office User" w:date="2017-01-28T14:23:00Z" w:initials="Office">
     <w:p>
       <w:pPr>
         <w:pStyle w:val="CommentText"/>
@@ -7197,7 +7576,7 @@
       </w:r>
     </w:p>
   </w:comment>
-  <w:comment w:id="340" w:author="Microsoft Office User" w:date="2017-02-13T11:30:00Z" w:initials="Office">
+  <w:comment w:id="401" w:author="Microsoft Office User" w:date="2017-02-13T11:30:00Z" w:initials="Office">
     <w:p>
       <w:pPr>
         <w:pStyle w:val="CommentText"/>
@@ -7213,7 +7592,7 @@
       </w:r>
     </w:p>
   </w:comment>
-  <w:comment w:id="343" w:author="Microsoft Office User" w:date="2017-02-13T11:30:00Z" w:initials="Office">
+  <w:comment w:id="404" w:author="Microsoft Office User" w:date="2017-02-13T11:30:00Z" w:initials="Office">
     <w:p>
       <w:pPr>
         <w:pStyle w:val="CommentText"/>
@@ -7229,7 +7608,7 @@
       </w:r>
     </w:p>
   </w:comment>
-  <w:comment w:id="347" w:author="Microsoft Office User" w:date="2017-02-13T11:30:00Z" w:initials="Office">
+  <w:comment w:id="408" w:author="Microsoft Office User" w:date="2017-02-13T11:30:00Z" w:initials="Office">
     <w:p>
       <w:pPr>
         <w:pStyle w:val="CommentText"/>
@@ -7245,7 +7624,7 @@
       </w:r>
     </w:p>
   </w:comment>
-  <w:comment w:id="352" w:author="Microsoft Office User" w:date="2017-02-13T11:30:00Z" w:initials="Office">
+  <w:comment w:id="413" w:author="Microsoft Office User" w:date="2017-02-13T11:30:00Z" w:initials="Office">
     <w:p>
       <w:pPr>
         <w:pStyle w:val="CommentText"/>
@@ -7261,7 +7640,7 @@
       </w:r>
     </w:p>
   </w:comment>
-  <w:comment w:id="357" w:author="Dave Bridges" w:date="2017-02-15T14:23:00Z" w:initials="DB">
+  <w:comment w:id="418" w:author="Dave Bridges" w:date="2017-02-15T14:23:00Z" w:initials="DB">
     <w:p>
       <w:pPr>
         <w:pStyle w:val="CommentText"/>
@@ -7277,7 +7656,7 @@
       </w:r>
     </w:p>
   </w:comment>
-  <w:comment w:id="372" w:author="Microsoft Office User" w:date="2017-02-13T11:23:00Z" w:initials="Office">
+  <w:comment w:id="433" w:author="Microsoft Office User" w:date="2017-02-13T11:23:00Z" w:initials="Office">
     <w:p>
       <w:pPr>
         <w:pStyle w:val="CommentText"/>
@@ -7298,7 +7677,7 @@
       <w:proofErr w:type="spellEnd"/>
     </w:p>
   </w:comment>
-  <w:comment w:id="389" w:author="Microsoft Office User" w:date="2017-02-13T11:44:00Z" w:initials="Office">
+  <w:comment w:id="450" w:author="Microsoft Office User" w:date="2017-02-13T11:44:00Z" w:initials="Office">
     <w:p>
       <w:pPr>
         <w:pStyle w:val="CommentText"/>
@@ -7314,7 +7693,7 @@
       </w:r>
     </w:p>
   </w:comment>
-  <w:comment w:id="394" w:author="Microsoft Office User" w:date="2017-02-13T11:38:00Z" w:initials="Office">
+  <w:comment w:id="455" w:author="Microsoft Office User" w:date="2017-02-13T11:38:00Z" w:initials="Office">
     <w:p>
       <w:pPr>
         <w:pStyle w:val="CommentText"/>
@@ -7330,7 +7709,7 @@
       </w:r>
     </w:p>
   </w:comment>
-  <w:comment w:id="407" w:author="Microsoft Office User" w:date="2017-02-13T12:24:00Z" w:initials="Office">
+  <w:comment w:id="468" w:author="Microsoft Office User" w:date="2017-02-13T12:24:00Z" w:initials="Office">
     <w:p>
       <w:pPr>
         <w:pStyle w:val="CommentText"/>
@@ -7346,7 +7725,7 @@
       </w:r>
     </w:p>
   </w:comment>
-  <w:comment w:id="425" w:author="Microsoft Office User" w:date="2017-02-13T11:52:00Z" w:initials="Office">
+  <w:comment w:id="486" w:author="Microsoft Office User" w:date="2017-02-13T11:52:00Z" w:initials="Office">
     <w:p>
       <w:pPr>
         <w:pStyle w:val="CommentText"/>
@@ -7362,7 +7741,7 @@
       </w:r>
     </w:p>
   </w:comment>
-  <w:comment w:id="438" w:author="Microsoft Office User" w:date="2017-02-13T12:31:00Z" w:initials="Office">
+  <w:comment w:id="499" w:author="Microsoft Office User" w:date="2017-02-13T12:31:00Z" w:initials="Office">
     <w:p>
       <w:pPr>
         <w:pStyle w:val="CommentText"/>
@@ -7378,7 +7757,7 @@
       </w:r>
     </w:p>
   </w:comment>
-  <w:comment w:id="440" w:author="Microsoft Office User" w:date="2017-02-13T12:27:00Z" w:initials="Office">
+  <w:comment w:id="501" w:author="Microsoft Office User" w:date="2017-02-13T12:27:00Z" w:initials="Office">
     <w:p>
       <w:pPr>
         <w:pStyle w:val="CommentText"/>
@@ -7394,7 +7773,7 @@
       </w:r>
     </w:p>
   </w:comment>
-  <w:comment w:id="443" w:author="Microsoft Office User" w:date="2017-02-13T12:27:00Z" w:initials="Office">
+  <w:comment w:id="504" w:author="Microsoft Office User" w:date="2017-02-13T12:27:00Z" w:initials="Office">
     <w:p>
       <w:pPr>
         <w:pStyle w:val="CommentText"/>
@@ -7410,7 +7789,7 @@
       </w:r>
     </w:p>
   </w:comment>
-  <w:comment w:id="446" w:author="Microsoft Office User" w:date="2017-02-13T12:27:00Z" w:initials="Office">
+  <w:comment w:id="507" w:author="Microsoft Office User" w:date="2017-02-13T12:27:00Z" w:initials="Office">
     <w:p>
       <w:pPr>
         <w:pStyle w:val="CommentText"/>
@@ -7426,7 +7805,7 @@
       </w:r>
     </w:p>
   </w:comment>
-  <w:comment w:id="453" w:author="Microsoft Office User" w:date="2017-02-13T12:38:00Z" w:initials="Office">
+  <w:comment w:id="514" w:author="Microsoft Office User" w:date="2017-02-13T12:38:00Z" w:initials="Office">
     <w:p>
       <w:pPr>
         <w:pStyle w:val="CommentText"/>
@@ -7450,7 +7829,7 @@
       </w:r>
     </w:p>
   </w:comment>
-  <w:comment w:id="480" w:author="Dave Bridges" w:date="2017-02-15T14:27:00Z" w:initials="DB">
+  <w:comment w:id="541" w:author="Dave Bridges" w:date="2017-02-15T14:27:00Z" w:initials="DB">
     <w:p>
       <w:pPr>
         <w:pStyle w:val="CommentText"/>
@@ -7466,7 +7845,7 @@
       </w:r>
     </w:p>
   </w:comment>
-  <w:comment w:id="498" w:author="Microsoft Office User" w:date="2017-02-13T12:57:00Z" w:initials="Office">
+  <w:comment w:id="559" w:author="Microsoft Office User" w:date="2017-02-13T12:57:00Z" w:initials="Office">
     <w:p>
       <w:pPr>
         <w:pStyle w:val="CommentText"/>
@@ -7482,7 +7861,7 @@
       </w:r>
     </w:p>
   </w:comment>
-  <w:comment w:id="503" w:author="Microsoft Office User" w:date="2017-02-13T12:57:00Z" w:initials="Office">
+  <w:comment w:id="564" w:author="Microsoft Office User" w:date="2017-02-13T12:57:00Z" w:initials="Office">
     <w:p>
       <w:pPr>
         <w:pStyle w:val="CommentText"/>
@@ -7523,6 +7902,9 @@
   <w15:commentEx w15:paraId="4E55D6FC" w15:done="0"/>
   <w15:commentEx w15:paraId="5E65B0C5" w15:done="0"/>
   <w15:commentEx w15:paraId="74735825" w15:done="0"/>
+  <w15:commentEx w15:paraId="23DF0B3E" w15:done="0"/>
+  <w15:commentEx w15:paraId="5C45F003" w15:done="0"/>
+  <w15:commentEx w15:paraId="734D4BC3" w15:done="0"/>
   <w15:commentEx w15:paraId="29A3AA33" w15:done="0"/>
   <w15:commentEx w15:paraId="19F887D9" w15:done="0"/>
   <w15:commentEx w15:paraId="473C907D" w15:done="0"/>

</xml_diff>

<commit_message>
changes to clamp results section
</commit_message>
<xml_diff>
--- a/manuscript/Obesity-Glucocorticoids/Manuscript.docx
+++ b/manuscript/Obesity-Glucocorticoids/Manuscript.docx
@@ -2941,50 +2941,170 @@
       </w:ins>
       <w:ins w:id="270" w:author="Microsoft Office User" w:date="2017-05-08T10:11:00Z">
         <w:r>
-          <w:t xml:space="preserve">. </w:t>
-        </w:r>
-      </w:ins>
-      <w:ins w:id="271" w:author="Microsoft Office User" w:date="2017-05-08T10:16:00Z">
+          <w:t>.</w:t>
+        </w:r>
+      </w:ins>
+      <w:ins w:id="271" w:author="Microsoft Office User" w:date="2017-05-08T11:37:00Z">
+        <w:r>
+          <w:t xml:space="preserve"> As expected, blood glucose levels remained the same </w:t>
+        </w:r>
+      </w:ins>
+      <w:ins w:id="272" w:author="Microsoft Office User" w:date="2017-05-08T10:11:00Z">
+        <w:r>
+          <w:t>through</w:t>
+        </w:r>
+      </w:ins>
+      <w:ins w:id="273" w:author="Microsoft Office User" w:date="2017-05-08T11:37:00Z">
+        <w:r>
+          <w:t>ou</w:t>
+        </w:r>
+      </w:ins>
+      <w:ins w:id="274" w:author="Microsoft Office User" w:date="2017-05-08T10:11:00Z">
+        <w:r>
+          <w:t>t the</w:t>
+        </w:r>
+      </w:ins>
+      <w:ins w:id="275" w:author="Microsoft Office User" w:date="2017-05-08T11:37:00Z">
+        <w:r>
+          <w:t xml:space="preserve"> entire clamp experiment and</w:t>
+        </w:r>
+      </w:ins>
+      <w:ins w:id="276" w:author="Microsoft Office User" w:date="2017-05-08T10:11:00Z">
+        <w:r>
+          <w:t xml:space="preserve"> insulin clearance was </w:t>
+        </w:r>
+      </w:ins>
+      <w:ins w:id="277" w:author="Microsoft Office User" w:date="2017-05-08T11:39:00Z">
+        <w:r>
+          <w:t xml:space="preserve">not different </w:t>
+        </w:r>
+      </w:ins>
+      <w:ins w:id="278" w:author="Microsoft Office User" w:date="2017-05-08T11:38:00Z">
+        <w:r>
+          <w:t xml:space="preserve">between </w:t>
+        </w:r>
+      </w:ins>
+      <w:ins w:id="279" w:author="Microsoft Office User" w:date="2017-05-08T11:39:00Z">
+        <w:r>
+          <w:t xml:space="preserve">the groups </w:t>
+        </w:r>
+        <w:commentRangeStart w:id="280"/>
+        <w:r>
+          <w:t>(either data not shown or sup fig 1</w:t>
+        </w:r>
+        <w:commentRangeEnd w:id="280"/>
+        <w:r>
+          <w:rPr>
+            <w:rStyle w:val="CommentReference"/>
+          </w:rPr>
+          <w:commentReference w:id="280"/>
+        </w:r>
+        <w:r>
+          <w:t xml:space="preserve">). </w:t>
+        </w:r>
+      </w:ins>
+      <w:ins w:id="281" w:author="Microsoft Office User" w:date="2017-05-08T11:50:00Z">
+        <w:r>
+          <w:t xml:space="preserve">Though </w:t>
+        </w:r>
+        <w:r>
+          <w:t xml:space="preserve">dexamethasone-treated mice were </w:t>
+        </w:r>
+        <w:proofErr w:type="spellStart"/>
+        <w:r>
+          <w:t>hyperinsulinemic</w:t>
+        </w:r>
+        <w:proofErr w:type="spellEnd"/>
+        <w:r>
+          <w:t xml:space="preserve"> during the basal period</w:t>
+        </w:r>
+      </w:ins>
+      <w:ins w:id="282" w:author="Microsoft Office User" w:date="2017-05-08T11:51:00Z">
+        <w:r>
+          <w:t xml:space="preserve"> (p=0.0001)</w:t>
+        </w:r>
+      </w:ins>
+      <w:ins w:id="283" w:author="Microsoft Office User" w:date="2017-05-08T11:53:00Z">
+        <w:r>
+          <w:t xml:space="preserve"> when compared to controls</w:t>
+        </w:r>
+      </w:ins>
+      <w:ins w:id="284" w:author="Microsoft Office User" w:date="2017-05-08T11:50:00Z">
+        <w:r>
+          <w:t xml:space="preserve">, there was no significant </w:t>
+        </w:r>
+      </w:ins>
+      <w:ins w:id="285" w:author="Microsoft Office User" w:date="2017-05-08T11:51:00Z">
+        <w:r>
+          <w:t>difference in insulin levels</w:t>
+        </w:r>
+      </w:ins>
+      <w:ins w:id="286" w:author="Microsoft Office User" w:date="2017-05-08T11:53:00Z">
+        <w:r>
+          <w:t xml:space="preserve"> between the groups</w:t>
+        </w:r>
+      </w:ins>
+      <w:ins w:id="287" w:author="Microsoft Office User" w:date="2017-05-08T11:51:00Z">
+        <w:r>
+          <w:t xml:space="preserve"> during the clamp (data not shown or </w:t>
+        </w:r>
+      </w:ins>
+      <w:ins w:id="288" w:author="Microsoft Office User" w:date="2017-05-08T11:52:00Z">
+        <w:r>
+          <w:t>sup</w:t>
+        </w:r>
+      </w:ins>
+      <w:ins w:id="289" w:author="Microsoft Office User" w:date="2017-05-08T11:51:00Z">
+        <w:r>
+          <w:t xml:space="preserve"> </w:t>
+        </w:r>
+      </w:ins>
+      <w:ins w:id="290" w:author="Microsoft Office User" w:date="2017-05-08T11:52:00Z">
+        <w:r>
+          <w:t xml:space="preserve">fig 1). </w:t>
+        </w:r>
+      </w:ins>
+      <w:ins w:id="291" w:author="Microsoft Office User" w:date="2017-05-08T10:16:00Z">
         <w:r>
           <w:t>Glucose infusion rate was reduced</w:t>
         </w:r>
       </w:ins>
-      <w:ins w:id="272" w:author="Microsoft Office User" w:date="2017-05-08T10:55:00Z">
+      <w:ins w:id="292" w:author="Microsoft Office User" w:date="2017-05-08T10:55:00Z">
         <w:r>
           <w:t xml:space="preserve"> by </w:t>
         </w:r>
-        <w:commentRangeStart w:id="273"/>
+        <w:commentRangeStart w:id="293"/>
         <w:proofErr w:type="spellStart"/>
         <w:r>
           <w:t>x%</w:t>
         </w:r>
       </w:ins>
-      <w:ins w:id="274" w:author="Microsoft Office User" w:date="2017-05-08T11:12:00Z">
+      <w:ins w:id="294" w:author="Microsoft Office User" w:date="2017-05-08T11:12:00Z">
         <w:r>
           <w:t>fold</w:t>
         </w:r>
       </w:ins>
-      <w:commentRangeEnd w:id="273"/>
+      <w:commentRangeEnd w:id="293"/>
       <w:proofErr w:type="spellEnd"/>
-      <w:ins w:id="275" w:author="Microsoft Office User" w:date="2017-05-08T11:14:00Z">
+      <w:ins w:id="295" w:author="Microsoft Office User" w:date="2017-05-08T11:14:00Z">
         <w:r>
           <w:rPr>
             <w:rStyle w:val="CommentReference"/>
           </w:rPr>
-          <w:commentReference w:id="273"/>
-        </w:r>
-      </w:ins>
-      <w:ins w:id="276" w:author="Microsoft Office User" w:date="2017-05-08T10:16:00Z">
+          <w:commentReference w:id="293"/>
+        </w:r>
+      </w:ins>
+      <w:ins w:id="296" w:author="Microsoft Office User" w:date="2017-05-08T10:16:00Z">
         <w:r>
           <w:t xml:space="preserve"> in obese dexamethasone-treated mice when compared to obese controls</w:t>
         </w:r>
       </w:ins>
-      <w:ins w:id="277" w:author="Microsoft Office User" w:date="2017-05-08T10:18:00Z">
+      <w:ins w:id="297" w:author="Microsoft Office User" w:date="2017-05-08T10:18:00Z">
         <w:r>
           <w:t xml:space="preserve"> (Fi</w:t>
         </w:r>
       </w:ins>
-      <w:ins w:id="278" w:author="Microsoft Office User" w:date="2017-05-08T10:53:00Z">
+      <w:ins w:id="298" w:author="Microsoft Office User" w:date="2017-05-08T10:53:00Z">
         <w:r>
           <w:t>gure</w:t>
         </w:r>
@@ -2992,542 +3112,617 @@
           <w:t xml:space="preserve"> 1C). </w:t>
         </w:r>
       </w:ins>
-      <w:ins w:id="279" w:author="Microsoft Office User" w:date="2017-05-08T10:16:00Z">
+      <w:ins w:id="299" w:author="Microsoft Office User" w:date="2017-05-08T10:16:00Z">
         <w:r>
           <w:t xml:space="preserve"> </w:t>
         </w:r>
       </w:ins>
-      <w:ins w:id="280" w:author="Microsoft Office User" w:date="2017-05-08T10:55:00Z">
-        <w:r>
-          <w:t>Glucose turnover rate was not statistically different between the groups (Figure 1D)</w:t>
-        </w:r>
-      </w:ins>
-      <w:ins w:id="281" w:author="Microsoft Office User" w:date="2017-05-08T10:56:00Z">
-        <w:r>
-          <w:t>; however,</w:t>
-        </w:r>
-        <w:r>
-          <w:t xml:space="preserve"> hepatic glucose production was increased by </w:t>
-        </w:r>
-        <w:commentRangeStart w:id="282"/>
-        <w:proofErr w:type="spellStart"/>
-        <w:r>
-          <w:t>xfold</w:t>
-        </w:r>
-      </w:ins>
-      <w:commentRangeEnd w:id="282"/>
+      <w:ins w:id="300" w:author="Microsoft Office User" w:date="2017-05-08T10:55:00Z">
+        <w:r>
+          <w:t>Glucose turnover rate was not statistically different between the groups</w:t>
+        </w:r>
+      </w:ins>
+      <w:ins w:id="301" w:author="Microsoft Office User" w:date="2017-05-08T11:45:00Z">
+        <w:r>
+          <w:t xml:space="preserve"> in the presence of insulin</w:t>
+        </w:r>
+      </w:ins>
+      <w:ins w:id="302" w:author="Microsoft Office User" w:date="2017-05-08T10:55:00Z">
+        <w:r>
+          <w:t xml:space="preserve"> (Figure 1D</w:t>
+        </w:r>
+      </w:ins>
+      <w:ins w:id="303" w:author="Microsoft Office User" w:date="2017-05-08T12:09:00Z">
+        <w:r>
+          <w:t>. Basal</w:t>
+        </w:r>
+      </w:ins>
+      <w:ins w:id="304" w:author="Microsoft Office User" w:date="2017-05-08T12:06:00Z">
+        <w:r>
+          <w:t xml:space="preserve"> </w:t>
+        </w:r>
+      </w:ins>
+      <w:ins w:id="305" w:author="Microsoft Office User" w:date="2017-05-08T10:56:00Z">
+        <w:r>
+          <w:t>hepatic glucose production</w:t>
+        </w:r>
+      </w:ins>
+      <w:ins w:id="306" w:author="Microsoft Office User" w:date="2017-05-08T12:06:00Z">
+        <w:r>
+          <w:t xml:space="preserve"> (HGP)</w:t>
+        </w:r>
+      </w:ins>
+      <w:ins w:id="307" w:author="Microsoft Office User" w:date="2017-05-08T10:56:00Z">
+        <w:r>
+          <w:t xml:space="preserve"> was</w:t>
+        </w:r>
+      </w:ins>
+      <w:ins w:id="308" w:author="Microsoft Office User" w:date="2017-05-08T12:06:00Z">
+        <w:r>
+          <w:t xml:space="preserve"> </w:t>
+        </w:r>
+      </w:ins>
+      <w:ins w:id="309" w:author="Microsoft Office User" w:date="2017-05-08T12:09:00Z">
+        <w:r>
+          <w:t xml:space="preserve">10% </w:t>
+        </w:r>
+      </w:ins>
+      <w:ins w:id="310" w:author="Microsoft Office User" w:date="2017-05-08T12:06:00Z">
+        <w:r>
+          <w:t>higher</w:t>
+        </w:r>
+      </w:ins>
+      <w:ins w:id="311" w:author="Microsoft Office User" w:date="2017-05-08T10:56:00Z">
+        <w:r>
+          <w:t xml:space="preserve"> in the</w:t>
+        </w:r>
+        <w:r>
+          <w:t xml:space="preserve"> dexamethasone treated group; </w:t>
+        </w:r>
+      </w:ins>
+      <w:ins w:id="312" w:author="Microsoft Office User" w:date="2017-05-08T12:13:00Z">
+        <w:r>
+          <w:t>moreover,</w:t>
+        </w:r>
+      </w:ins>
+      <w:bookmarkStart w:id="313" w:name="_GoBack"/>
+      <w:bookmarkEnd w:id="313"/>
+      <w:ins w:id="314" w:author="Microsoft Office User" w:date="2017-05-08T10:56:00Z">
+        <w:r>
+          <w:t xml:space="preserve"> </w:t>
+        </w:r>
+      </w:ins>
+      <w:ins w:id="315" w:author="Microsoft Office User" w:date="2017-05-08T12:05:00Z">
+        <w:r>
+          <w:t>there was a 30% reduction in the ability of</w:t>
+        </w:r>
+      </w:ins>
+      <w:ins w:id="316" w:author="Microsoft Office User" w:date="2017-05-08T10:56:00Z">
+        <w:r>
+          <w:t xml:space="preserve"> insulin </w:t>
+        </w:r>
+      </w:ins>
+      <w:ins w:id="317" w:author="Microsoft Office User" w:date="2017-05-08T12:05:00Z">
+        <w:r>
+          <w:t>to suppress HGP</w:t>
+        </w:r>
+      </w:ins>
+      <w:ins w:id="318" w:author="Microsoft Office User" w:date="2017-05-08T12:07:00Z">
+        <w:r>
+          <w:t xml:space="preserve"> </w:t>
+        </w:r>
+      </w:ins>
+      <w:ins w:id="319" w:author="Microsoft Office User" w:date="2017-05-08T12:10:00Z">
+        <w:r>
+          <w:t xml:space="preserve">resulting in </w:t>
+        </w:r>
+      </w:ins>
+      <w:ins w:id="320" w:author="Microsoft Office User" w:date="2017-05-08T12:07:00Z">
+        <w:r>
+          <w:t>HGP</w:t>
+        </w:r>
+      </w:ins>
+      <w:ins w:id="321" w:author="Microsoft Office User" w:date="2017-05-08T12:08:00Z">
+        <w:r>
+          <w:t xml:space="preserve"> </w:t>
+        </w:r>
+      </w:ins>
+      <w:ins w:id="322" w:author="Microsoft Office User" w:date="2017-05-08T12:12:00Z">
+        <w:r>
+          <w:t xml:space="preserve">being </w:t>
+        </w:r>
+        <w:r>
+          <w:t xml:space="preserve">nearly 3-fold higher </w:t>
+        </w:r>
+      </w:ins>
+      <w:ins w:id="323" w:author="Microsoft Office User" w:date="2017-05-08T12:08:00Z">
+        <w:r>
+          <w:t>during the clamp</w:t>
+        </w:r>
+      </w:ins>
+      <w:ins w:id="324" w:author="Microsoft Office User" w:date="2017-05-08T12:13:00Z">
+        <w:r>
+          <w:t xml:space="preserve"> in dexamethasone treated mice</w:t>
+        </w:r>
+      </w:ins>
+      <w:ins w:id="325" w:author="Microsoft Office User" w:date="2017-05-08T12:10:00Z">
+        <w:r>
+          <w:t xml:space="preserve"> when compared to controls</w:t>
+        </w:r>
+      </w:ins>
+      <w:ins w:id="326" w:author="Microsoft Office User" w:date="2017-05-08T10:58:00Z">
+        <w:r>
+          <w:t>.</w:t>
+        </w:r>
+      </w:ins>
+      <w:ins w:id="327" w:author="Microsoft Office User" w:date="2017-05-08T11:05:00Z">
+        <w:r>
+          <w:t xml:space="preserve"> </w:t>
+        </w:r>
+      </w:ins>
+      <w:ins w:id="328" w:author="Microsoft Office User" w:date="2017-05-08T11:09:00Z">
+        <w:r>
+          <w:t xml:space="preserve">Additionally, there were significant reductions in </w:t>
+        </w:r>
+      </w:ins>
+      <w:ins w:id="329" w:author="Microsoft Office User" w:date="2017-05-08T11:13:00Z">
+        <w:r>
+          <w:t xml:space="preserve">glucose uptake in </w:t>
+        </w:r>
+      </w:ins>
+      <w:ins w:id="330" w:author="Microsoft Office User" w:date="2017-05-08T11:09:00Z">
+        <w:r>
+          <w:t>subcutaneous</w:t>
+        </w:r>
+      </w:ins>
+      <w:ins w:id="331" w:author="Microsoft Office User" w:date="2017-05-08T11:10:00Z">
+        <w:r>
+          <w:t xml:space="preserve"> white</w:t>
+        </w:r>
+      </w:ins>
+      <w:ins w:id="332" w:author="Microsoft Office User" w:date="2017-05-08T11:09:00Z">
+        <w:r>
+          <w:t xml:space="preserve"> adipose</w:t>
+        </w:r>
+      </w:ins>
+      <w:ins w:id="333" w:author="Microsoft Office User" w:date="2017-05-08T11:10:00Z">
+        <w:r>
+          <w:t>, heart and gastrocnemius</w:t>
+        </w:r>
+      </w:ins>
+      <w:ins w:id="334" w:author="Microsoft Office User" w:date="2017-05-08T11:09:00Z">
+        <w:r>
+          <w:t xml:space="preserve"> tissue</w:t>
+        </w:r>
+      </w:ins>
+      <w:ins w:id="335" w:author="Microsoft Office User" w:date="2017-05-08T11:11:00Z">
+        <w:r>
+          <w:t>s (Figure 1E).</w:t>
+        </w:r>
+      </w:ins>
+      <w:ins w:id="336" w:author="Microsoft Office User" w:date="2017-05-08T11:09:00Z">
+        <w:r>
+          <w:t xml:space="preserve"> </w:t>
+        </w:r>
+      </w:ins>
+      <w:ins w:id="337" w:author="Microsoft Office User" w:date="2017-05-08T11:05:00Z">
+        <w:r>
+          <w:t>These data</w:t>
+        </w:r>
+      </w:ins>
+      <w:ins w:id="338" w:author="Microsoft Office User" w:date="2017-05-08T11:09:00Z">
+        <w:r>
+          <w:t xml:space="preserve"> suggest</w:t>
+        </w:r>
+      </w:ins>
+      <w:ins w:id="339" w:author="Microsoft Office User" w:date="2017-05-08T11:08:00Z">
+        <w:r>
+          <w:t xml:space="preserve"> that</w:t>
+        </w:r>
+      </w:ins>
+      <w:ins w:id="340" w:author="Microsoft Office User" w:date="2017-05-08T11:05:00Z">
+        <w:r>
+          <w:t xml:space="preserve"> </w:t>
+        </w:r>
+      </w:ins>
+      <w:ins w:id="341" w:author="Microsoft Office User" w:date="2017-05-08T11:06:00Z">
+        <w:r>
+          <w:t xml:space="preserve">increased </w:t>
+        </w:r>
+      </w:ins>
+      <w:ins w:id="342" w:author="Microsoft Office User" w:date="2017-05-08T11:05:00Z">
+        <w:r>
+          <w:t>HPG,</w:t>
+        </w:r>
+      </w:ins>
+      <w:ins w:id="343" w:author="Microsoft Office User" w:date="2017-05-08T11:06:00Z">
+        <w:r>
+          <w:t xml:space="preserve"> reduced insulin suppression of HPG</w:t>
+        </w:r>
+      </w:ins>
+      <w:ins w:id="344" w:author="Microsoft Office User" w:date="2017-05-08T11:07:00Z">
+        <w:r>
+          <w:t xml:space="preserve"> and decreased</w:t>
+        </w:r>
+      </w:ins>
+      <w:ins w:id="345" w:author="Microsoft Office User" w:date="2017-05-08T11:08:00Z">
+        <w:r>
+          <w:t xml:space="preserve"> insulin-</w:t>
+        </w:r>
+        <w:r>
+          <w:t>stimulated glucose uptake into</w:t>
+        </w:r>
+      </w:ins>
+      <w:ins w:id="346" w:author="Microsoft Office User" w:date="2017-05-08T11:07:00Z">
+        <w:r>
+          <w:t xml:space="preserve"> tissue</w:t>
+        </w:r>
+      </w:ins>
+      <w:ins w:id="347" w:author="Microsoft Office User" w:date="2017-05-08T11:06:00Z">
+        <w:r>
+          <w:t xml:space="preserve"> are the </w:t>
+        </w:r>
+      </w:ins>
+      <w:ins w:id="348" w:author="Microsoft Office User" w:date="2017-05-08T11:11:00Z">
+        <w:r>
+          <w:t>primary</w:t>
+        </w:r>
+      </w:ins>
+      <w:ins w:id="349" w:author="Microsoft Office User" w:date="2017-05-08T11:06:00Z">
+        <w:r>
+          <w:t xml:space="preserve"> cause</w:t>
+        </w:r>
+      </w:ins>
+      <w:ins w:id="350" w:author="Microsoft Office User" w:date="2017-05-08T11:08:00Z">
+        <w:r>
+          <w:t>s</w:t>
+        </w:r>
+      </w:ins>
+      <w:ins w:id="351" w:author="Microsoft Office User" w:date="2017-05-08T11:06:00Z">
+        <w:r>
+          <w:t xml:space="preserve"> of</w:t>
+        </w:r>
+      </w:ins>
+      <w:ins w:id="352" w:author="Microsoft Office User" w:date="2017-05-08T11:08:00Z">
+        <w:r>
+          <w:t xml:space="preserve"> the observed insulin resistance in these animals.</w:t>
+        </w:r>
+      </w:ins>
+      <w:ins w:id="353" w:author="Microsoft Office User" w:date="2017-05-08T11:06:00Z">
+        <w:r>
+          <w:t xml:space="preserve"> </w:t>
+        </w:r>
+      </w:ins>
+    </w:p>
+    <w:p>
+      <w:pPr>
+        <w:pStyle w:val="Heading1"/>
+      </w:pPr>
+      <w:r>
+        <w:t xml:space="preserve">HFD-Induced </w:t>
+      </w:r>
+      <w:r>
+        <w:t>Liver Steatosis</w:t>
+      </w:r>
+      <w:r>
+        <w:t xml:space="preserve"> is Worsened in Dexamethasone Treated mice</w:t>
+      </w:r>
+    </w:p>
+    <w:p>
+      <w:commentRangeStart w:id="354"/>
+      <w:r>
+        <w:t>Obesity and chronic elevations in glucocorticoids have been associated with increased liver fat</w:t>
+      </w:r>
+      <w:r>
+        <w:t xml:space="preserve"> and even non-alcoholic fatty liver disease (NAFLD). We observed </w:t>
+      </w:r>
+      <w:r>
+        <w:t>slight increases in plasma AST and ALT</w:t>
+      </w:r>
+      <w:r>
+        <w:t xml:space="preserve">, which are </w:t>
+      </w:r>
+      <w:r>
+        <w:t>liver enzymes associated with liver disease</w:t>
+      </w:r>
+      <w:r>
+        <w:t xml:space="preserve"> (cite?)</w:t>
+      </w:r>
+      <w:r>
+        <w:t>,</w:t>
+      </w:r>
+      <w:r>
+        <w:t xml:space="preserve"> in Cushing’s patients and obese</w:t>
+      </w:r>
+      <w:r>
+        <w:t xml:space="preserve"> controls</w:t>
+      </w:r>
+      <w:r>
+        <w:t>; intere</w:t>
+      </w:r>
+      <w:r>
+        <w:t xml:space="preserve">stingly, levels were further </w:t>
+      </w:r>
+      <w:commentRangeStart w:id="355"/>
+      <w:r>
+        <w:t>elevated</w:t>
+      </w:r>
+      <w:commentRangeEnd w:id="355"/>
+      <w:r>
+        <w:rPr>
+          <w:rStyle w:val="CommentReference"/>
+        </w:rPr>
+        <w:commentReference w:id="355"/>
+      </w:r>
+      <w:r>
+        <w:t xml:space="preserve"> in obese Cushing’s patients, </w:t>
+      </w:r>
+      <w:commentRangeStart w:id="356"/>
+      <w:r>
+        <w:t>synergistically so in the case of ALT</w:t>
+      </w:r>
+      <w:ins w:id="357" w:author="Microsoft Office User" w:date="2017-01-28T14:04:00Z">
+        <w:r>
+          <w:t xml:space="preserve"> (Figure 2)</w:t>
+        </w:r>
+      </w:ins>
+      <w:r>
+        <w:t>.</w:t>
+      </w:r>
+      <w:r>
+        <w:t xml:space="preserve"> </w:t>
+      </w:r>
+      <w:commentRangeEnd w:id="354"/>
+      <w:r>
+        <w:rPr>
+          <w:rStyle w:val="CommentReference"/>
+        </w:rPr>
+        <w:commentReference w:id="354"/>
+      </w:r>
+      <w:commentRangeEnd w:id="356"/>
+      <w:r>
+        <w:rPr>
+          <w:rStyle w:val="CommentReference"/>
+        </w:rPr>
+        <w:commentReference w:id="356"/>
+      </w:r>
+    </w:p>
+    <w:p/>
+    <w:p>
+      <w:r>
+        <w:t xml:space="preserve">Since </w:t>
+      </w:r>
+      <w:r>
+        <w:t>elevated liver enzymes are just on</w:t>
+      </w:r>
+      <w:r>
+        <w:t>e indicator of liver disease, they</w:t>
+      </w:r>
+      <w:r>
+        <w:t xml:space="preserve"> are not sufficient to lend a diagnosis</w:t>
+      </w:r>
+      <w:r>
+        <w:t>,</w:t>
+      </w:r>
+      <w:r>
+        <w:t xml:space="preserve"> we studied this in our mouse model. HFD-fed, Dexamethasone treated mice had </w:t>
+      </w:r>
+      <w:r>
+        <w:t>significantly elevated</w:t>
+      </w:r>
+      <w:r>
+        <w:t xml:space="preserve"> liver triglycerides when compared </w:t>
+      </w:r>
+      <w:r>
+        <w:t>to all</w:t>
+      </w:r>
+      <w:r>
+        <w:t xml:space="preserve"> other groups</w:t>
+      </w:r>
+      <w:r>
+        <w:t xml:space="preserve"> (Figure</w:t>
+      </w:r>
+      <w:ins w:id="358" w:author="Microsoft Office User" w:date="2017-01-28T14:04:00Z">
+        <w:r>
+          <w:t xml:space="preserve"> 2</w:t>
+        </w:r>
+      </w:ins>
+      <w:r>
+        <w:t>)</w:t>
+      </w:r>
+      <w:r>
+        <w:t>.</w:t>
+      </w:r>
+      <w:r>
+        <w:t xml:space="preserve"> </w:t>
+      </w:r>
+      <w:r>
+        <w:t>In support of this, H&amp;E staining of hepatic tissue clearly depicts higher lipid levels in this group (Figure</w:t>
+      </w:r>
+      <w:ins w:id="359" w:author="Microsoft Office User" w:date="2017-01-28T14:04:00Z">
+        <w:r>
+          <w:t xml:space="preserve"> 2</w:t>
+        </w:r>
+      </w:ins>
+      <w:r>
+        <w:t>).</w:t>
+      </w:r>
+      <w:r>
+        <w:t xml:space="preserve"> </w:t>
+      </w:r>
+      <w:r>
+        <w:t xml:space="preserve">Collagen/trichrome </w:t>
+      </w:r>
+      <w:commentRangeStart w:id="360"/>
+      <w:r>
+        <w:t>data</w:t>
+      </w:r>
+      <w:commentRangeEnd w:id="360"/>
+      <w:r>
+        <w:rPr>
+          <w:rStyle w:val="CommentReference"/>
+        </w:rPr>
+        <w:commentReference w:id="360"/>
+      </w:r>
+      <w:r>
+        <w:t>…</w:t>
+      </w:r>
+    </w:p>
+    <w:p/>
+    <w:p>
+      <w:r>
+        <w:t xml:space="preserve">Expression of genes involved hepatic </w:t>
+      </w:r>
+      <w:r>
+        <w:rPr>
+          <w:i/>
+        </w:rPr>
+        <w:t>de novo</w:t>
+      </w:r>
+      <w:r>
+        <w:t xml:space="preserve"> lipogenesis (</w:t>
+      </w:r>
+      <w:commentRangeStart w:id="361"/>
+      <w:r>
+        <w:rPr>
+          <w:i/>
+        </w:rPr>
+        <w:t>Srebf1</w:t>
+      </w:r>
+      <w:commentRangeEnd w:id="361"/>
+      <w:r>
+        <w:rPr>
+          <w:rStyle w:val="CommentReference"/>
+        </w:rPr>
+        <w:commentReference w:id="361"/>
+      </w:r>
+      <w:r>
+        <w:t xml:space="preserve"> and </w:t>
+      </w:r>
+      <w:proofErr w:type="spellStart"/>
+      <w:r>
+        <w:rPr>
+          <w:i/>
+        </w:rPr>
+        <w:t>Fasn</w:t>
+      </w:r>
       <w:proofErr w:type="spellEnd"/>
-      <w:ins w:id="283" w:author="Microsoft Office User" w:date="2017-05-08T11:14:00Z">
-        <w:r>
-          <w:rPr>
-            <w:rStyle w:val="CommentReference"/>
-          </w:rPr>
-          <w:commentReference w:id="282"/>
-        </w:r>
-      </w:ins>
-      <w:ins w:id="284" w:author="Microsoft Office User" w:date="2017-05-08T10:56:00Z">
-        <w:r>
-          <w:t xml:space="preserve"> in the dexamethasone treated group and insulin suppression of HPG was </w:t>
-        </w:r>
-      </w:ins>
-      <w:commentRangeStart w:id="285"/>
-      <w:ins w:id="286" w:author="Microsoft Office User" w:date="2017-05-08T10:58:00Z">
-        <w:r>
-          <w:t xml:space="preserve">x% </w:t>
-        </w:r>
-      </w:ins>
-      <w:ins w:id="287" w:author="Microsoft Office User" w:date="2017-05-08T10:56:00Z">
-        <w:r>
-          <w:t>lower</w:t>
-        </w:r>
-      </w:ins>
-      <w:commentRangeEnd w:id="285"/>
-      <w:ins w:id="288" w:author="Microsoft Office User" w:date="2017-05-08T11:15:00Z">
-        <w:r>
-          <w:rPr>
-            <w:rStyle w:val="CommentReference"/>
-          </w:rPr>
-          <w:commentReference w:id="285"/>
-        </w:r>
-      </w:ins>
-      <w:ins w:id="289" w:author="Microsoft Office User" w:date="2017-05-08T10:58:00Z">
-        <w:r>
-          <w:t>.</w:t>
-        </w:r>
-      </w:ins>
-      <w:ins w:id="290" w:author="Microsoft Office User" w:date="2017-05-08T11:05:00Z">
-        <w:r>
-          <w:t xml:space="preserve"> </w:t>
-        </w:r>
-      </w:ins>
-      <w:ins w:id="291" w:author="Microsoft Office User" w:date="2017-05-08T11:09:00Z">
-        <w:r>
-          <w:t xml:space="preserve">Additionally, there were significant reductions in </w:t>
-        </w:r>
-      </w:ins>
-      <w:ins w:id="292" w:author="Microsoft Office User" w:date="2017-05-08T11:13:00Z">
-        <w:r>
-          <w:t xml:space="preserve">glucose uptake in </w:t>
-        </w:r>
-      </w:ins>
-      <w:ins w:id="293" w:author="Microsoft Office User" w:date="2017-05-08T11:09:00Z">
-        <w:r>
-          <w:t>subcutaneous</w:t>
-        </w:r>
-      </w:ins>
-      <w:ins w:id="294" w:author="Microsoft Office User" w:date="2017-05-08T11:10:00Z">
-        <w:r>
-          <w:t xml:space="preserve"> white</w:t>
-        </w:r>
-      </w:ins>
-      <w:ins w:id="295" w:author="Microsoft Office User" w:date="2017-05-08T11:09:00Z">
-        <w:r>
-          <w:t xml:space="preserve"> adipose</w:t>
-        </w:r>
-      </w:ins>
-      <w:ins w:id="296" w:author="Microsoft Office User" w:date="2017-05-08T11:10:00Z">
-        <w:r>
-          <w:t xml:space="preserve">, heart and </w:t>
-        </w:r>
-        <w:bookmarkStart w:id="297" w:name="_GoBack"/>
-        <w:bookmarkEnd w:id="297"/>
-        <w:r>
-          <w:t>gastrocnemius</w:t>
-        </w:r>
-      </w:ins>
-      <w:ins w:id="298" w:author="Microsoft Office User" w:date="2017-05-08T11:09:00Z">
-        <w:r>
-          <w:t xml:space="preserve"> tissue</w:t>
-        </w:r>
-      </w:ins>
-      <w:ins w:id="299" w:author="Microsoft Office User" w:date="2017-05-08T11:11:00Z">
-        <w:r>
-          <w:t>s (Figure 1E).</w:t>
-        </w:r>
-      </w:ins>
-      <w:ins w:id="300" w:author="Microsoft Office User" w:date="2017-05-08T11:09:00Z">
-        <w:r>
-          <w:t xml:space="preserve"> </w:t>
-        </w:r>
-      </w:ins>
-      <w:ins w:id="301" w:author="Microsoft Office User" w:date="2017-05-08T11:05:00Z">
-        <w:r>
-          <w:t>These data</w:t>
-        </w:r>
-      </w:ins>
-      <w:ins w:id="302" w:author="Microsoft Office User" w:date="2017-05-08T11:09:00Z">
-        <w:r>
-          <w:t xml:space="preserve"> suggest</w:t>
-        </w:r>
-      </w:ins>
-      <w:ins w:id="303" w:author="Microsoft Office User" w:date="2017-05-08T11:08:00Z">
-        <w:r>
-          <w:t xml:space="preserve"> that</w:t>
-        </w:r>
-      </w:ins>
-      <w:ins w:id="304" w:author="Microsoft Office User" w:date="2017-05-08T11:05:00Z">
-        <w:r>
-          <w:t xml:space="preserve"> </w:t>
-        </w:r>
-      </w:ins>
-      <w:ins w:id="305" w:author="Microsoft Office User" w:date="2017-05-08T11:06:00Z">
-        <w:r>
-          <w:t xml:space="preserve">increased </w:t>
-        </w:r>
-      </w:ins>
-      <w:ins w:id="306" w:author="Microsoft Office User" w:date="2017-05-08T11:05:00Z">
-        <w:r>
-          <w:t>HPG,</w:t>
-        </w:r>
-      </w:ins>
-      <w:ins w:id="307" w:author="Microsoft Office User" w:date="2017-05-08T11:06:00Z">
-        <w:r>
-          <w:t xml:space="preserve"> reduced insulin suppression of HPG</w:t>
-        </w:r>
-      </w:ins>
-      <w:ins w:id="308" w:author="Microsoft Office User" w:date="2017-05-08T11:07:00Z">
-        <w:r>
-          <w:t xml:space="preserve"> and decreased</w:t>
-        </w:r>
-      </w:ins>
-      <w:ins w:id="309" w:author="Microsoft Office User" w:date="2017-05-08T11:08:00Z">
-        <w:r>
-          <w:t xml:space="preserve"> insulin-</w:t>
-        </w:r>
-        <w:r>
-          <w:t>stimulated glucose uptake into</w:t>
-        </w:r>
-      </w:ins>
-      <w:ins w:id="310" w:author="Microsoft Office User" w:date="2017-05-08T11:07:00Z">
-        <w:r>
-          <w:t xml:space="preserve"> tissue</w:t>
-        </w:r>
-      </w:ins>
-      <w:ins w:id="311" w:author="Microsoft Office User" w:date="2017-05-08T11:06:00Z">
-        <w:r>
-          <w:t xml:space="preserve"> are the </w:t>
-        </w:r>
-      </w:ins>
-      <w:ins w:id="312" w:author="Microsoft Office User" w:date="2017-05-08T11:11:00Z">
-        <w:r>
-          <w:t>primary</w:t>
-        </w:r>
-      </w:ins>
-      <w:ins w:id="313" w:author="Microsoft Office User" w:date="2017-05-08T11:06:00Z">
-        <w:r>
-          <w:t xml:space="preserve"> cause</w:t>
-        </w:r>
-      </w:ins>
-      <w:ins w:id="314" w:author="Microsoft Office User" w:date="2017-05-08T11:08:00Z">
-        <w:r>
-          <w:t>s</w:t>
-        </w:r>
-      </w:ins>
-      <w:ins w:id="315" w:author="Microsoft Office User" w:date="2017-05-08T11:06:00Z">
-        <w:r>
-          <w:t xml:space="preserve"> of</w:t>
-        </w:r>
-      </w:ins>
-      <w:ins w:id="316" w:author="Microsoft Office User" w:date="2017-05-08T11:08:00Z">
-        <w:r>
-          <w:t xml:space="preserve"> the observed insulin resistance in these animals.</w:t>
-        </w:r>
-      </w:ins>
-      <w:ins w:id="317" w:author="Microsoft Office User" w:date="2017-05-08T11:06:00Z">
-        <w:r>
-          <w:t xml:space="preserve"> </w:t>
-        </w:r>
-      </w:ins>
-    </w:p>
+      <w:r>
+        <w:t>) was assessed via qPCR (Figure</w:t>
+      </w:r>
+      <w:ins w:id="362" w:author="Microsoft Office User" w:date="2017-01-28T14:04:00Z">
+        <w:r>
+          <w:t xml:space="preserve"> 2</w:t>
+        </w:r>
+      </w:ins>
+      <w:r>
+        <w:t xml:space="preserve">).  </w:t>
+      </w:r>
+      <w:r>
+        <w:t>Both transcripts were</w:t>
+      </w:r>
+      <w:r>
+        <w:t xml:space="preserve"> hig</w:t>
+      </w:r>
+      <w:r>
+        <w:t>hly elevated in response to HFD alone;</w:t>
+      </w:r>
+      <w:r>
+        <w:t xml:space="preserve"> </w:t>
+      </w:r>
+      <w:r>
+        <w:t>however, levels</w:t>
+      </w:r>
+      <w:ins w:id="363" w:author="Dave Bridges" w:date="2017-01-24T17:24:00Z">
+        <w:r>
+          <w:t xml:space="preserve"> of both these enzymes</w:t>
+        </w:r>
+      </w:ins>
+      <w:r>
+        <w:t xml:space="preserve"> were </w:t>
+      </w:r>
+      <w:del w:id="364" w:author="Dave Bridges" w:date="2017-01-24T16:49:00Z">
+        <w:r>
+          <w:delText xml:space="preserve">found to be comparable among </w:delText>
+        </w:r>
+        <w:r>
+          <w:delText>all</w:delText>
+        </w:r>
+        <w:r>
+          <w:delText xml:space="preserve"> other g</w:delText>
+        </w:r>
+        <w:r>
+          <w:delText>r</w:delText>
+        </w:r>
+        <w:r>
+          <w:delText>oups</w:delText>
+        </w:r>
+      </w:del>
+      <w:ins w:id="365" w:author="Dave Bridges" w:date="2017-01-24T16:49:00Z">
+        <w:r>
+          <w:t>reduced in HFD/dexamethasone livers</w:t>
+        </w:r>
+      </w:ins>
+      <w:r>
+        <w:t>. This finding indicates that lipid accumulation result</w:t>
+      </w:r>
+      <w:r>
+        <w:t xml:space="preserve">ing from </w:t>
+      </w:r>
+      <w:r>
+        <w:t xml:space="preserve">dexamethasone treatment is </w:t>
+      </w:r>
+      <w:ins w:id="366" w:author="Dave Bridges" w:date="2017-01-24T17:24:00Z">
+        <w:r>
+          <w:t xml:space="preserve">likely </w:t>
+        </w:r>
+      </w:ins>
+      <w:r>
+        <w:t>occurring</w:t>
+      </w:r>
+      <w:r>
+        <w:t xml:space="preserve"> </w:t>
+      </w:r>
+      <w:r>
+        <w:t>via</w:t>
+      </w:r>
+      <w:r>
+        <w:t xml:space="preserve"> a different mechanism than </w:t>
+      </w:r>
+      <w:del w:id="367" w:author="Dave Bridges" w:date="2017-01-24T17:24:00Z">
+        <w:r>
+          <w:delText xml:space="preserve">that which occurs </w:delText>
+        </w:r>
+        <w:r>
+          <w:delText>as a result of diet-induced obesity</w:delText>
+        </w:r>
+        <w:r>
+          <w:delText xml:space="preserve">. </w:delText>
+        </w:r>
+      </w:del>
+      <w:ins w:id="368" w:author="Dave Bridges" w:date="2017-01-24T17:24:00Z">
+        <w:r>
+          <w:t xml:space="preserve">transcriptional activation of </w:t>
+        </w:r>
+      </w:ins>
+      <w:ins w:id="369" w:author="Dave Bridges" w:date="2017-01-24T17:25:00Z">
+        <w:r>
+          <w:rPr>
+            <w:i/>
+          </w:rPr>
+          <w:t>de novo</w:t>
+        </w:r>
+        <w:r>
+          <w:t xml:space="preserve"> lipogenesis.</w:t>
+        </w:r>
+      </w:ins>
+    </w:p>
+    <w:p/>
     <w:p>
       <w:pPr>
         <w:pStyle w:val="Heading1"/>
       </w:pPr>
-      <w:r>
-        <w:t xml:space="preserve">HFD-Induced </w:t>
-      </w:r>
-      <w:r>
-        <w:t>Liver Steatosis</w:t>
-      </w:r>
-      <w:r>
-        <w:t xml:space="preserve"> is Worsened in Dexamethasone Treated mice</w:t>
-      </w:r>
-    </w:p>
-    <w:p>
-      <w:commentRangeStart w:id="318"/>
-      <w:r>
-        <w:t>Obesity and chronic elevations in glucocorticoids have been associated with increased liver fat</w:t>
-      </w:r>
-      <w:r>
-        <w:t xml:space="preserve"> and even non-alcoholic fatty liver disease (NAFLD). We observed </w:t>
-      </w:r>
-      <w:r>
-        <w:t>slight increases in plasma AST and ALT</w:t>
-      </w:r>
-      <w:r>
-        <w:t xml:space="preserve">, which are </w:t>
-      </w:r>
-      <w:r>
-        <w:t>liver enzymes associated with liver disease</w:t>
-      </w:r>
-      <w:r>
-        <w:t xml:space="preserve"> (cite?)</w:t>
-      </w:r>
-      <w:r>
-        <w:t>,</w:t>
-      </w:r>
-      <w:r>
-        <w:t xml:space="preserve"> in Cushing’s patients and obese</w:t>
-      </w:r>
-      <w:r>
-        <w:t xml:space="preserve"> controls</w:t>
-      </w:r>
-      <w:r>
-        <w:t>; intere</w:t>
-      </w:r>
-      <w:r>
-        <w:t xml:space="preserve">stingly, levels were further </w:t>
-      </w:r>
-      <w:commentRangeStart w:id="319"/>
-      <w:r>
-        <w:t>elevated</w:t>
-      </w:r>
-      <w:commentRangeEnd w:id="319"/>
-      <w:r>
-        <w:rPr>
-          <w:rStyle w:val="CommentReference"/>
-        </w:rPr>
-        <w:commentReference w:id="319"/>
-      </w:r>
-      <w:r>
-        <w:t xml:space="preserve"> in obese Cushing’s patients, </w:t>
-      </w:r>
-      <w:commentRangeStart w:id="320"/>
-      <w:r>
-        <w:t>synergistically so in the case of ALT</w:t>
-      </w:r>
-      <w:ins w:id="321" w:author="Microsoft Office User" w:date="2017-01-28T14:04:00Z">
-        <w:r>
-          <w:t xml:space="preserve"> (Figure 2)</w:t>
-        </w:r>
-      </w:ins>
-      <w:r>
-        <w:t>.</w:t>
-      </w:r>
-      <w:r>
-        <w:t xml:space="preserve"> </w:t>
-      </w:r>
-      <w:commentRangeEnd w:id="318"/>
-      <w:r>
-        <w:rPr>
-          <w:rStyle w:val="CommentReference"/>
-        </w:rPr>
-        <w:commentReference w:id="318"/>
-      </w:r>
-      <w:commentRangeEnd w:id="320"/>
-      <w:r>
-        <w:rPr>
-          <w:rStyle w:val="CommentReference"/>
-        </w:rPr>
-        <w:commentReference w:id="320"/>
-      </w:r>
-    </w:p>
-    <w:p/>
-    <w:p>
-      <w:r>
-        <w:t xml:space="preserve">Since </w:t>
-      </w:r>
-      <w:r>
-        <w:t>elevated liver enzymes are just on</w:t>
-      </w:r>
-      <w:r>
-        <w:t>e indicator of liver disease, they</w:t>
-      </w:r>
-      <w:r>
-        <w:t xml:space="preserve"> are not sufficient to lend a diagnosis</w:t>
-      </w:r>
-      <w:r>
-        <w:t>,</w:t>
-      </w:r>
-      <w:r>
-        <w:t xml:space="preserve"> we studied this in our mouse model. HFD-fed, Dexamethasone treated mice had </w:t>
-      </w:r>
-      <w:r>
-        <w:t>significantly elevated</w:t>
-      </w:r>
-      <w:r>
-        <w:t xml:space="preserve"> liver triglycerides when compared </w:t>
-      </w:r>
-      <w:r>
-        <w:t>to all</w:t>
-      </w:r>
-      <w:r>
-        <w:t xml:space="preserve"> other groups</w:t>
-      </w:r>
-      <w:r>
-        <w:t xml:space="preserve"> (Figure</w:t>
-      </w:r>
-      <w:ins w:id="322" w:author="Microsoft Office User" w:date="2017-01-28T14:04:00Z">
-        <w:r>
-          <w:t xml:space="preserve"> 2</w:t>
-        </w:r>
-      </w:ins>
-      <w:r>
-        <w:t>)</w:t>
-      </w:r>
-      <w:r>
-        <w:t>.</w:t>
-      </w:r>
-      <w:r>
-        <w:t xml:space="preserve"> </w:t>
-      </w:r>
-      <w:r>
-        <w:t>In support of this, H&amp;E staining of hepatic tissue clearly depicts higher lipid levels in this group (Figure</w:t>
-      </w:r>
-      <w:ins w:id="323" w:author="Microsoft Office User" w:date="2017-01-28T14:04:00Z">
-        <w:r>
-          <w:t xml:space="preserve"> 2</w:t>
-        </w:r>
-      </w:ins>
-      <w:r>
-        <w:t>).</w:t>
-      </w:r>
-      <w:r>
-        <w:t xml:space="preserve"> </w:t>
-      </w:r>
-      <w:r>
-        <w:t xml:space="preserve">Collagen/trichrome </w:t>
-      </w:r>
-      <w:commentRangeStart w:id="324"/>
-      <w:r>
-        <w:t>data</w:t>
-      </w:r>
-      <w:commentRangeEnd w:id="324"/>
-      <w:r>
-        <w:rPr>
-          <w:rStyle w:val="CommentReference"/>
-        </w:rPr>
-        <w:commentReference w:id="324"/>
-      </w:r>
-      <w:r>
-        <w:t>…</w:t>
-      </w:r>
-    </w:p>
-    <w:p/>
-    <w:p>
-      <w:r>
-        <w:t xml:space="preserve">Expression of genes involved hepatic </w:t>
-      </w:r>
-      <w:r>
-        <w:rPr>
-          <w:i/>
-        </w:rPr>
-        <w:t>de novo</w:t>
-      </w:r>
-      <w:r>
-        <w:t xml:space="preserve"> lipogenesis (</w:t>
-      </w:r>
-      <w:commentRangeStart w:id="325"/>
-      <w:r>
-        <w:rPr>
-          <w:i/>
-        </w:rPr>
-        <w:t>Srebf1</w:t>
-      </w:r>
-      <w:commentRangeEnd w:id="325"/>
-      <w:r>
-        <w:rPr>
-          <w:rStyle w:val="CommentReference"/>
-        </w:rPr>
-        <w:commentReference w:id="325"/>
-      </w:r>
-      <w:r>
-        <w:t xml:space="preserve"> and </w:t>
-      </w:r>
-      <w:proofErr w:type="spellStart"/>
-      <w:r>
-        <w:rPr>
-          <w:i/>
-        </w:rPr>
-        <w:t>Fasn</w:t>
-      </w:r>
-      <w:proofErr w:type="spellEnd"/>
-      <w:r>
-        <w:t>) was assessed via qPCR (Figure</w:t>
-      </w:r>
-      <w:ins w:id="326" w:author="Microsoft Office User" w:date="2017-01-28T14:04:00Z">
-        <w:r>
-          <w:t xml:space="preserve"> 2</w:t>
-        </w:r>
-      </w:ins>
-      <w:r>
-        <w:t xml:space="preserve">).  </w:t>
-      </w:r>
-      <w:r>
-        <w:t>Both transcripts were</w:t>
-      </w:r>
-      <w:r>
-        <w:t xml:space="preserve"> hig</w:t>
-      </w:r>
-      <w:r>
-        <w:t>hly elevated in response to HFD alone;</w:t>
-      </w:r>
-      <w:r>
-        <w:t xml:space="preserve"> </w:t>
-      </w:r>
-      <w:r>
-        <w:t>however, levels</w:t>
-      </w:r>
-      <w:ins w:id="327" w:author="Dave Bridges" w:date="2017-01-24T17:24:00Z">
-        <w:r>
-          <w:t xml:space="preserve"> of both these enzymes</w:t>
-        </w:r>
-      </w:ins>
-      <w:r>
-        <w:t xml:space="preserve"> were </w:t>
-      </w:r>
-      <w:del w:id="328" w:author="Dave Bridges" w:date="2017-01-24T16:49:00Z">
-        <w:r>
-          <w:delText xml:space="preserve">found to be comparable among </w:delText>
-        </w:r>
-        <w:r>
-          <w:delText>all</w:delText>
-        </w:r>
-        <w:r>
-          <w:delText xml:space="preserve"> other g</w:delText>
-        </w:r>
-        <w:r>
-          <w:delText>r</w:delText>
-        </w:r>
-        <w:r>
-          <w:delText>oups</w:delText>
-        </w:r>
-      </w:del>
-      <w:ins w:id="329" w:author="Dave Bridges" w:date="2017-01-24T16:49:00Z">
-        <w:r>
-          <w:t>reduced in HFD/dexamethasone livers</w:t>
-        </w:r>
-      </w:ins>
-      <w:r>
-        <w:t>. This finding indicates that lipid accumulation result</w:t>
-      </w:r>
-      <w:r>
-        <w:t xml:space="preserve">ing from </w:t>
-      </w:r>
-      <w:r>
-        <w:t xml:space="preserve">dexamethasone treatment is </w:t>
-      </w:r>
-      <w:ins w:id="330" w:author="Dave Bridges" w:date="2017-01-24T17:24:00Z">
-        <w:r>
-          <w:t xml:space="preserve">likely </w:t>
-        </w:r>
-      </w:ins>
-      <w:r>
-        <w:t>occurring</w:t>
-      </w:r>
-      <w:r>
-        <w:t xml:space="preserve"> </w:t>
-      </w:r>
-      <w:r>
-        <w:t>via</w:t>
-      </w:r>
-      <w:r>
-        <w:t xml:space="preserve"> a different mechanism than </w:t>
-      </w:r>
-      <w:del w:id="331" w:author="Dave Bridges" w:date="2017-01-24T17:24:00Z">
-        <w:r>
-          <w:delText xml:space="preserve">that which occurs </w:delText>
-        </w:r>
-        <w:r>
-          <w:delText>as a result of diet-induced obesity</w:delText>
-        </w:r>
-        <w:r>
-          <w:delText xml:space="preserve">. </w:delText>
-        </w:r>
-      </w:del>
-      <w:ins w:id="332" w:author="Dave Bridges" w:date="2017-01-24T17:24:00Z">
-        <w:r>
-          <w:t xml:space="preserve">transcriptional activation of </w:t>
-        </w:r>
-      </w:ins>
-      <w:ins w:id="333" w:author="Dave Bridges" w:date="2017-01-24T17:25:00Z">
-        <w:r>
-          <w:rPr>
-            <w:i/>
-          </w:rPr>
-          <w:t>de novo</w:t>
-        </w:r>
-        <w:r>
-          <w:t xml:space="preserve"> lipogenesis.</w:t>
-        </w:r>
-      </w:ins>
-    </w:p>
-    <w:p/>
-    <w:p>
-      <w:pPr>
-        <w:pStyle w:val="Heading1"/>
-      </w:pPr>
-      <w:commentRangeStart w:id="334"/>
+      <w:commentRangeStart w:id="370"/>
       <w:r>
         <w:t xml:space="preserve">Dexamethasone </w:t>
       </w:r>
@@ -3543,7 +3738,7 @@
       <w:r>
         <w:t xml:space="preserve"> HFD-Fed Mice</w:t>
       </w:r>
-      <w:commentRangeEnd w:id="334"/>
+      <w:commentRangeEnd w:id="370"/>
       <w:r>
         <w:rPr>
           <w:rStyle w:val="CommentReference"/>
@@ -3552,7 +3747,7 @@
           <w:bCs w:val="0"/>
           <w:color w:val="auto"/>
         </w:rPr>
-        <w:commentReference w:id="334"/>
+        <w:commentReference w:id="370"/>
       </w:r>
     </w:p>
     <w:p>
@@ -3562,7 +3757,7 @@
       <w:r>
         <w:t xml:space="preserve"> (FIG</w:t>
       </w:r>
-      <w:ins w:id="335" w:author="Microsoft Office User" w:date="2017-01-28T14:04:00Z">
+      <w:ins w:id="371" w:author="Microsoft Office User" w:date="2017-01-28T14:04:00Z">
         <w:r>
           <w:t xml:space="preserve"> 3</w:t>
         </w:r>
@@ -3576,19 +3771,19 @@
       <w:r>
         <w:t xml:space="preserve"> The reduced body mass was primarily due to </w:t>
       </w:r>
-      <w:commentRangeStart w:id="336"/>
+      <w:commentRangeStart w:id="372"/>
       <w:r>
         <w:t>lean mass loss</w:t>
       </w:r>
       <w:r>
         <w:t xml:space="preserve">. </w:t>
       </w:r>
-      <w:commentRangeEnd w:id="336"/>
+      <w:commentRangeEnd w:id="372"/>
       <w:r>
         <w:rPr>
           <w:rStyle w:val="CommentReference"/>
         </w:rPr>
-        <w:commentReference w:id="336"/>
+        <w:commentReference w:id="372"/>
       </w:r>
       <w:r>
         <w:t>Surprisingly</w:t>
@@ -3605,16 +3800,16 @@
       <w:r>
         <w:t xml:space="preserve">There were no significant differences in food </w:t>
       </w:r>
-      <w:commentRangeStart w:id="337"/>
+      <w:commentRangeStart w:id="373"/>
       <w:r>
         <w:t>consumption</w:t>
       </w:r>
-      <w:commentRangeEnd w:id="337"/>
+      <w:commentRangeEnd w:id="373"/>
       <w:r>
         <w:rPr>
           <w:rStyle w:val="CommentReference"/>
         </w:rPr>
-        <w:commentReference w:id="337"/>
+        <w:commentReference w:id="373"/>
       </w:r>
       <w:r>
         <w:t>.</w:t>
@@ -3622,7 +3817,7 @@
     </w:p>
     <w:p/>
     <w:p>
-      <w:commentRangeStart w:id="338"/>
+      <w:commentRangeStart w:id="374"/>
       <w:r>
         <w:t>Fat cell size</w:t>
       </w:r>
@@ -3632,12 +3827,12 @@
       <w:r>
         <w:t>…</w:t>
       </w:r>
-      <w:commentRangeEnd w:id="338"/>
+      <w:commentRangeEnd w:id="374"/>
       <w:r>
         <w:rPr>
           <w:rStyle w:val="CommentReference"/>
         </w:rPr>
-        <w:commentReference w:id="338"/>
+        <w:commentReference w:id="374"/>
       </w:r>
     </w:p>
     <w:p/>
@@ -3712,7 +3907,7 @@
         </w:rPr>
         <w:t xml:space="preserve"> We first assessed whether there was a direct effect of dexamethasone on adipocyte</w:t>
       </w:r>
-      <w:ins w:id="339" w:author="Dave Bridges" w:date="2017-05-05T10:35:00Z">
+      <w:ins w:id="375" w:author="Dave Bridges" w:date="2017-05-05T10:35:00Z">
         <w:r>
           <w:rPr>
             <w:color w:val="000000" w:themeColor="text1"/>
@@ -3720,7 +3915,7 @@
           <w:t xml:space="preserve"> lipolysis</w:t>
         </w:r>
       </w:ins>
-      <w:del w:id="340" w:author="Dave Bridges" w:date="2017-05-05T10:35:00Z">
+      <w:del w:id="376" w:author="Dave Bridges" w:date="2017-05-05T10:35:00Z">
         <w:r>
           <w:rPr>
             <w:color w:val="000000" w:themeColor="text1"/>
@@ -3740,7 +3935,7 @@
         </w:rPr>
         <w:t xml:space="preserve"> (</w:t>
       </w:r>
-      <w:ins w:id="341" w:author="Microsoft Office User" w:date="2017-01-28T14:05:00Z">
+      <w:ins w:id="377" w:author="Microsoft Office User" w:date="2017-01-28T14:05:00Z">
         <w:r>
           <w:rPr>
             <w:color w:val="000000" w:themeColor="text1"/>
@@ -3748,7 +3943,7 @@
           <w:t xml:space="preserve">figure </w:t>
         </w:r>
       </w:ins>
-      <w:del w:id="342" w:author="Microsoft Office User" w:date="2017-01-28T14:05:00Z">
+      <w:del w:id="378" w:author="Microsoft Office User" w:date="2017-01-28T14:05:00Z">
         <w:r>
           <w:rPr>
             <w:color w:val="000000" w:themeColor="text1"/>
@@ -3756,7 +3951,7 @@
           <w:delText>figures</w:delText>
         </w:r>
       </w:del>
-      <w:ins w:id="343" w:author="Microsoft Office User" w:date="2017-01-28T14:05:00Z">
+      <w:ins w:id="379" w:author="Microsoft Office User" w:date="2017-01-28T14:05:00Z">
         <w:r>
           <w:rPr>
             <w:color w:val="000000" w:themeColor="text1"/>
@@ -3824,7 +4019,7 @@
         </w:rPr>
         <w:t xml:space="preserve"> decreased lipid content and increased glycerol release into the media, indicating increased lipolysis</w:t>
       </w:r>
-      <w:ins w:id="344" w:author="Dave Bridges" w:date="2017-05-05T10:36:00Z">
+      <w:ins w:id="380" w:author="Dave Bridges" w:date="2017-05-05T10:36:00Z">
         <w:r>
           <w:rPr>
             <w:color w:val="000000" w:themeColor="text1"/>
@@ -3858,7 +4053,7 @@
         </w:rPr>
         <w:t xml:space="preserve"> (figure</w:t>
       </w:r>
-      <w:ins w:id="345" w:author="Microsoft Office User" w:date="2017-01-28T14:26:00Z">
+      <w:ins w:id="381" w:author="Microsoft Office User" w:date="2017-01-28T14:26:00Z">
         <w:r>
           <w:rPr>
             <w:color w:val="000000" w:themeColor="text1"/>
@@ -3866,7 +4061,7 @@
           <w:t xml:space="preserve"> 4</w:t>
         </w:r>
       </w:ins>
-      <w:ins w:id="346" w:author="Dave Bridges" w:date="2017-05-05T10:36:00Z">
+      <w:ins w:id="382" w:author="Dave Bridges" w:date="2017-05-05T10:36:00Z">
         <w:r>
           <w:rPr>
             <w:color w:val="000000" w:themeColor="text1"/>
@@ -3926,21 +4121,21 @@
         </w:rPr>
         <w:t xml:space="preserve"> following dexamethasone </w:t>
       </w:r>
-      <w:commentRangeStart w:id="347"/>
+      <w:commentRangeStart w:id="383"/>
       <w:r>
         <w:rPr>
           <w:color w:val="000000" w:themeColor="text1"/>
         </w:rPr>
         <w:t>treatment</w:t>
       </w:r>
-      <w:commentRangeEnd w:id="347"/>
+      <w:commentRangeEnd w:id="383"/>
       <w:r>
         <w:rPr>
           <w:rStyle w:val="CommentReference"/>
         </w:rPr>
-        <w:commentReference w:id="347"/>
-      </w:r>
-      <w:ins w:id="348" w:author="Dave Bridges" w:date="2017-05-05T10:37:00Z">
+        <w:commentReference w:id="383"/>
+      </w:r>
+      <w:ins w:id="384" w:author="Dave Bridges" w:date="2017-05-05T10:37:00Z">
         <w:r>
           <w:rPr>
             <w:color w:val="000000" w:themeColor="text1"/>
@@ -4031,7 +4226,7 @@
         </w:rPr>
         <w:t>stimulated conditions (figure</w:t>
       </w:r>
-      <w:ins w:id="349" w:author="Microsoft Office User" w:date="2017-01-28T14:05:00Z">
+      <w:ins w:id="385" w:author="Microsoft Office User" w:date="2017-01-28T14:05:00Z">
         <w:r>
           <w:rPr>
             <w:color w:val="000000" w:themeColor="text1"/>
@@ -4039,7 +4234,7 @@
           <w:t xml:space="preserve"> 4</w:t>
         </w:r>
       </w:ins>
-      <w:ins w:id="350" w:author="Dave Bridges" w:date="2017-05-05T10:37:00Z">
+      <w:ins w:id="386" w:author="Dave Bridges" w:date="2017-05-05T10:37:00Z">
         <w:r>
           <w:rPr>
             <w:color w:val="000000" w:themeColor="text1"/>
@@ -4272,7 +4467,7 @@
         </w:rPr>
         <w:t xml:space="preserve">These data </w:t>
       </w:r>
-      <w:del w:id="351" w:author="Dave Bridges" w:date="2017-02-15T14:22:00Z">
+      <w:del w:id="387" w:author="Dave Bridges" w:date="2017-02-15T14:22:00Z">
         <w:r>
           <w:rPr>
             <w:color w:val="000000" w:themeColor="text1"/>
@@ -4280,7 +4475,7 @@
           <w:delText xml:space="preserve">show </w:delText>
         </w:r>
       </w:del>
-      <w:ins w:id="352" w:author="Dave Bridges" w:date="2017-02-15T14:22:00Z">
+      <w:ins w:id="388" w:author="Dave Bridges" w:date="2017-02-15T14:22:00Z">
         <w:r>
           <w:rPr>
             <w:color w:val="000000" w:themeColor="text1"/>
@@ -4298,7 +4493,7 @@
     <w:p>
       <w:pPr>
         <w:rPr>
-          <w:ins w:id="353" w:author="Dave Bridges" w:date="2017-05-05T10:38:00Z"/>
+          <w:ins w:id="389" w:author="Dave Bridges" w:date="2017-05-05T10:38:00Z"/>
         </w:rPr>
       </w:pPr>
     </w:p>
@@ -4306,10 +4501,10 @@
       <w:pPr>
         <w:pStyle w:val="Heading1"/>
         <w:rPr>
-          <w:del w:id="354" w:author="Dave Bridges" w:date="2017-05-05T10:38:00Z"/>
-        </w:rPr>
-      </w:pPr>
-      <w:del w:id="355" w:author="Dave Bridges" w:date="2017-05-05T10:38:00Z">
+          <w:del w:id="390" w:author="Dave Bridges" w:date="2017-05-05T10:38:00Z"/>
+        </w:rPr>
+      </w:pPr>
+      <w:del w:id="391" w:author="Dave Bridges" w:date="2017-05-05T10:38:00Z">
         <w:r>
           <w:delText>Dexamethasone-Induced Lipolysis is increased in HFD-Fed Mice</w:delText>
         </w:r>
@@ -4339,7 +4534,7 @@
         </w:rPr>
         <w:t xml:space="preserve"> (figure</w:t>
       </w:r>
-      <w:ins w:id="356" w:author="Microsoft Office User" w:date="2017-01-28T14:07:00Z">
+      <w:ins w:id="392" w:author="Microsoft Office User" w:date="2017-01-28T14:07:00Z">
         <w:r>
           <w:rPr>
             <w:color w:val="000000" w:themeColor="text1"/>
@@ -4347,7 +4542,7 @@
           <w:t xml:space="preserve"> 5</w:t>
         </w:r>
       </w:ins>
-      <w:ins w:id="357" w:author="Dave Bridges" w:date="2017-05-05T10:38:00Z">
+      <w:ins w:id="393" w:author="Dave Bridges" w:date="2017-05-05T10:38:00Z">
         <w:r>
           <w:rPr>
             <w:color w:val="000000" w:themeColor="text1"/>
@@ -4379,7 +4574,7 @@
         </w:rPr>
         <w:t xml:space="preserve">Similarly, </w:t>
       </w:r>
-      <w:ins w:id="358" w:author="Dave Bridges" w:date="2017-05-05T10:48:00Z">
+      <w:ins w:id="394" w:author="Dave Bridges" w:date="2017-05-05T10:48:00Z">
         <w:r>
           <w:rPr>
             <w:color w:val="000000" w:themeColor="text1"/>
@@ -4393,7 +4588,7 @@
         </w:rPr>
         <w:t>was elevated in dexamethasone treated animals</w:t>
       </w:r>
-      <w:ins w:id="359" w:author="Dave Bridges" w:date="2017-05-05T10:49:00Z">
+      <w:ins w:id="395" w:author="Dave Bridges" w:date="2017-05-05T10:49:00Z">
         <w:r>
           <w:rPr>
             <w:color w:val="000000" w:themeColor="text1"/>
@@ -4415,7 +4610,7 @@
           <w:t xml:space="preserve"> in the obese animals.  </w:t>
         </w:r>
       </w:ins>
-      <w:del w:id="360" w:author="Dave Bridges" w:date="2017-05-05T10:49:00Z">
+      <w:del w:id="396" w:author="Dave Bridges" w:date="2017-05-05T10:49:00Z">
         <w:r>
           <w:rPr>
             <w:color w:val="000000" w:themeColor="text1"/>
@@ -4423,7 +4618,7 @@
           <w:delText xml:space="preserve"> and </w:delText>
         </w:r>
       </w:del>
-      <w:ins w:id="361" w:author="Dave Bridges" w:date="2017-05-05T10:49:00Z">
+      <w:ins w:id="397" w:author="Dave Bridges" w:date="2017-05-05T10:49:00Z">
         <w:r>
           <w:rPr>
             <w:color w:val="000000" w:themeColor="text1"/>
@@ -4431,7 +4626,7 @@
           <w:t>T</w:t>
         </w:r>
       </w:ins>
-      <w:del w:id="362" w:author="Dave Bridges" w:date="2017-05-05T10:49:00Z">
+      <w:del w:id="398" w:author="Dave Bridges" w:date="2017-05-05T10:49:00Z">
         <w:r>
           <w:rPr>
             <w:color w:val="000000" w:themeColor="text1"/>
@@ -4451,19 +4646,19 @@
         </w:rPr>
         <w:t xml:space="preserve">p </w:t>
       </w:r>
-      <w:commentRangeStart w:id="363"/>
+      <w:commentRangeStart w:id="399"/>
       <w:r>
         <w:rPr>
           <w:color w:val="000000" w:themeColor="text1"/>
         </w:rPr>
         <w:t>value</w:t>
       </w:r>
-      <w:commentRangeEnd w:id="363"/>
+      <w:commentRangeEnd w:id="399"/>
       <w:r>
         <w:rPr>
           <w:rStyle w:val="CommentReference"/>
         </w:rPr>
-        <w:commentReference w:id="363"/>
+        <w:commentReference w:id="399"/>
       </w:r>
       <w:r>
         <w:rPr>
@@ -4488,7 +4683,7 @@
     <w:p>
       <w:pPr>
         <w:rPr>
-          <w:ins w:id="364" w:author="Dave Bridges" w:date="2017-05-05T10:38:00Z"/>
+          <w:ins w:id="400" w:author="Dave Bridges" w:date="2017-05-05T10:38:00Z"/>
           <w:color w:val="000000" w:themeColor="text1"/>
         </w:rPr>
       </w:pPr>
@@ -4498,7 +4693,7 @@
         </w:rPr>
         <w:t xml:space="preserve">We </w:t>
       </w:r>
-      <w:del w:id="365" w:author="Dave Bridges" w:date="2017-05-05T10:49:00Z">
+      <w:del w:id="401" w:author="Dave Bridges" w:date="2017-05-05T10:49:00Z">
         <w:r>
           <w:rPr>
             <w:color w:val="000000" w:themeColor="text1"/>
@@ -4532,19 +4727,19 @@
         </w:rPr>
         <w:t xml:space="preserve">, ATGL </w:t>
       </w:r>
-      <w:commentRangeStart w:id="366"/>
+      <w:commentRangeStart w:id="402"/>
       <w:r>
         <w:rPr>
           <w:color w:val="000000" w:themeColor="text1"/>
         </w:rPr>
         <w:t>and</w:t>
       </w:r>
-      <w:commentRangeEnd w:id="366"/>
+      <w:commentRangeEnd w:id="402"/>
       <w:r>
         <w:rPr>
           <w:rStyle w:val="CommentReference"/>
         </w:rPr>
-        <w:commentReference w:id="366"/>
+        <w:commentReference w:id="402"/>
       </w:r>
       <w:r>
         <w:rPr>
@@ -4572,7 +4767,7 @@
         </w:rPr>
         <w:t xml:space="preserve"> of these mice. Consistent with the above findings, expression</w:t>
       </w:r>
-      <w:ins w:id="367" w:author="Dave Bridges" w:date="2017-05-05T10:49:00Z">
+      <w:ins w:id="403" w:author="Dave Bridges" w:date="2017-05-05T10:49:00Z">
         <w:r>
           <w:rPr>
             <w:color w:val="000000" w:themeColor="text1"/>
@@ -4586,21 +4781,21 @@
         </w:rPr>
         <w:t xml:space="preserve"> was elevated in the dexamethasone-treated groups and there was a significant interaction of drug and </w:t>
       </w:r>
-      <w:commentRangeStart w:id="368"/>
+      <w:commentRangeStart w:id="404"/>
       <w:r>
         <w:rPr>
           <w:color w:val="000000" w:themeColor="text1"/>
         </w:rPr>
         <w:t>diet</w:t>
       </w:r>
-      <w:commentRangeEnd w:id="368"/>
+      <w:commentRangeEnd w:id="404"/>
       <w:r>
         <w:rPr>
           <w:rStyle w:val="CommentReference"/>
         </w:rPr>
-        <w:commentReference w:id="368"/>
-      </w:r>
-      <w:ins w:id="369" w:author="Microsoft Office User" w:date="2017-01-28T14:22:00Z">
+        <w:commentReference w:id="404"/>
+      </w:r>
+      <w:ins w:id="405" w:author="Microsoft Office User" w:date="2017-01-28T14:22:00Z">
         <w:r>
           <w:rPr>
             <w:color w:val="000000" w:themeColor="text1"/>
@@ -4626,7 +4821,7 @@
         </w:rPr>
         <w:t>ata show that glucocorticoid-stimulated lipolysis</w:t>
       </w:r>
-      <w:ins w:id="370" w:author="Dave Bridges" w:date="2017-05-05T10:49:00Z">
+      <w:ins w:id="406" w:author="Dave Bridges" w:date="2017-05-05T10:49:00Z">
         <w:r>
           <w:rPr>
             <w:color w:val="000000" w:themeColor="text1"/>
@@ -4640,7 +4835,7 @@
         </w:rPr>
         <w:t xml:space="preserve"> </w:t>
       </w:r>
-      <w:ins w:id="371" w:author="Dave Bridges" w:date="2017-05-05T10:49:00Z">
+      <w:ins w:id="407" w:author="Dave Bridges" w:date="2017-05-05T10:49:00Z">
         <w:r>
           <w:rPr>
             <w:color w:val="000000" w:themeColor="text1"/>
@@ -4648,7 +4843,7 @@
           <w:t>are</w:t>
         </w:r>
       </w:ins>
-      <w:del w:id="372" w:author="Dave Bridges" w:date="2017-05-05T10:49:00Z">
+      <w:del w:id="408" w:author="Dave Bridges" w:date="2017-05-05T10:49:00Z">
         <w:r>
           <w:rPr>
             <w:color w:val="000000" w:themeColor="text1"/>
@@ -4666,18 +4861,18 @@
     <w:p>
       <w:pPr>
         <w:rPr>
-          <w:ins w:id="373" w:author="Dave Bridges" w:date="2017-05-05T10:38:00Z"/>
-          <w:color w:val="000000" w:themeColor="text1"/>
-        </w:rPr>
-      </w:pPr>
-    </w:p>
-    <w:p>
-      <w:pPr>
-        <w:rPr>
-          <w:color w:val="000000" w:themeColor="text1"/>
-        </w:rPr>
-      </w:pPr>
-      <w:ins w:id="374" w:author="Dave Bridges" w:date="2017-05-05T10:38:00Z">
+          <w:ins w:id="409" w:author="Dave Bridges" w:date="2017-05-05T10:38:00Z"/>
+          <w:color w:val="000000" w:themeColor="text1"/>
+        </w:rPr>
+      </w:pPr>
+    </w:p>
+    <w:p>
+      <w:pPr>
+        <w:rPr>
+          <w:color w:val="000000" w:themeColor="text1"/>
+        </w:rPr>
+      </w:pPr>
+      <w:ins w:id="410" w:author="Dave Bridges" w:date="2017-05-05T10:38:00Z">
         <w:r>
           <w:rPr>
             <w:color w:val="000000" w:themeColor="text1"/>
@@ -4703,13 +4898,13 @@
     <w:p>
       <w:pPr>
         <w:rPr>
-          <w:ins w:id="375" w:author="Microsoft Office User" w:date="2017-01-28T14:12:00Z"/>
+          <w:ins w:id="411" w:author="Microsoft Office User" w:date="2017-01-28T14:12:00Z"/>
           <w:b/>
           <w:sz w:val="36"/>
           <w:u w:val="single"/>
         </w:rPr>
       </w:pPr>
-      <w:ins w:id="376" w:author="Microsoft Office User" w:date="2017-01-28T14:13:00Z">
+      <w:ins w:id="412" w:author="Microsoft Office User" w:date="2017-01-28T14:13:00Z">
         <w:r>
           <w:rPr>
             <w:b/>
@@ -4723,18 +4918,18 @@
     <w:p>
       <w:pPr>
         <w:rPr>
-          <w:del w:id="377" w:author="Microsoft Office User" w:date="2017-02-13T10:51:00Z"/>
-          <w:color w:val="000000" w:themeColor="text1"/>
-        </w:rPr>
-      </w:pPr>
-      <w:ins w:id="378" w:author="Microsoft Office User" w:date="2017-02-13T11:10:00Z">
+          <w:del w:id="413" w:author="Microsoft Office User" w:date="2017-02-13T10:51:00Z"/>
+          <w:color w:val="000000" w:themeColor="text1"/>
+        </w:rPr>
+      </w:pPr>
+      <w:ins w:id="414" w:author="Microsoft Office User" w:date="2017-02-13T11:10:00Z">
         <w:r>
           <w:rPr>
             <w:color w:val="000000" w:themeColor="text1"/>
           </w:rPr>
           <w:t xml:space="preserve">Chronic glucocorticoid </w:t>
         </w:r>
-        <w:del w:id="379" w:author="Dave Bridges" w:date="2017-02-15T14:23:00Z">
+        <w:del w:id="415" w:author="Dave Bridges" w:date="2017-02-15T14:23:00Z">
           <w:r>
             <w:rPr>
               <w:color w:val="000000" w:themeColor="text1"/>
@@ -4743,7 +4938,7 @@
           </w:r>
         </w:del>
       </w:ins>
-      <w:ins w:id="380" w:author="Dave Bridges" w:date="2017-02-15T14:23:00Z">
+      <w:ins w:id="416" w:author="Dave Bridges" w:date="2017-02-15T14:23:00Z">
         <w:r>
           <w:rPr>
             <w:color w:val="000000" w:themeColor="text1"/>
@@ -4751,7 +4946,7 @@
           <w:t>elevations</w:t>
         </w:r>
       </w:ins>
-      <w:ins w:id="381" w:author="Microsoft Office User" w:date="2017-02-13T11:10:00Z">
+      <w:ins w:id="417" w:author="Microsoft Office User" w:date="2017-02-13T11:10:00Z">
         <w:r>
           <w:rPr>
             <w:color w:val="000000" w:themeColor="text1"/>
@@ -4759,7 +4954,7 @@
           <w:t xml:space="preserve"> </w:t>
         </w:r>
       </w:ins>
-      <w:ins w:id="382" w:author="Dave Bridges" w:date="2017-02-15T14:23:00Z">
+      <w:ins w:id="418" w:author="Dave Bridges" w:date="2017-02-15T14:23:00Z">
         <w:r>
           <w:rPr>
             <w:color w:val="000000" w:themeColor="text1"/>
@@ -4767,8 +4962,8 @@
           <w:t>are</w:t>
         </w:r>
       </w:ins>
-      <w:ins w:id="383" w:author="Microsoft Office User" w:date="2017-02-13T11:10:00Z">
-        <w:del w:id="384" w:author="Dave Bridges" w:date="2017-02-15T14:23:00Z">
+      <w:ins w:id="419" w:author="Microsoft Office User" w:date="2017-02-13T11:10:00Z">
+        <w:del w:id="420" w:author="Dave Bridges" w:date="2017-02-15T14:23:00Z">
           <w:r>
             <w:rPr>
               <w:color w:val="000000" w:themeColor="text1"/>
@@ -4782,7 +4977,7 @@
           </w:rPr>
           <w:t xml:space="preserve"> </w:t>
         </w:r>
-        <w:del w:id="385" w:author="Dave Bridges" w:date="2017-02-15T14:23:00Z">
+        <w:del w:id="421" w:author="Dave Bridges" w:date="2017-02-15T14:23:00Z">
           <w:r>
             <w:rPr>
               <w:color w:val="000000" w:themeColor="text1"/>
@@ -4791,8 +4986,8 @@
           </w:r>
         </w:del>
       </w:ins>
-      <w:ins w:id="386" w:author="Microsoft Office User" w:date="2017-02-13T11:12:00Z">
-        <w:del w:id="387" w:author="Dave Bridges" w:date="2017-02-15T14:23:00Z">
+      <w:ins w:id="422" w:author="Microsoft Office User" w:date="2017-02-13T11:12:00Z">
+        <w:del w:id="423" w:author="Dave Bridges" w:date="2017-02-15T14:23:00Z">
           <w:r>
             <w:rPr>
               <w:color w:val="000000" w:themeColor="text1"/>
@@ -4801,8 +4996,8 @@
           </w:r>
         </w:del>
       </w:ins>
-      <w:ins w:id="388" w:author="Microsoft Office User" w:date="2017-02-13T12:40:00Z">
-        <w:del w:id="389" w:author="Dave Bridges" w:date="2017-02-15T14:23:00Z">
+      <w:ins w:id="424" w:author="Microsoft Office User" w:date="2017-02-13T12:40:00Z">
+        <w:del w:id="425" w:author="Dave Bridges" w:date="2017-02-15T14:23:00Z">
           <w:r>
             <w:rPr>
               <w:color w:val="000000" w:themeColor="text1"/>
@@ -4811,8 +5006,8 @@
           </w:r>
         </w:del>
       </w:ins>
-      <w:ins w:id="390" w:author="Microsoft Office User" w:date="2017-02-13T11:12:00Z">
-        <w:del w:id="391" w:author="Dave Bridges" w:date="2017-02-15T14:23:00Z">
+      <w:ins w:id="426" w:author="Microsoft Office User" w:date="2017-02-13T11:12:00Z">
+        <w:del w:id="427" w:author="Dave Bridges" w:date="2017-02-15T14:23:00Z">
           <w:r>
             <w:rPr>
               <w:color w:val="000000" w:themeColor="text1"/>
@@ -4821,8 +5016,8 @@
           </w:r>
         </w:del>
       </w:ins>
-      <w:ins w:id="392" w:author="Microsoft Office User" w:date="2017-02-13T11:10:00Z">
-        <w:del w:id="393" w:author="Dave Bridges" w:date="2017-02-15T14:23:00Z">
+      <w:ins w:id="428" w:author="Microsoft Office User" w:date="2017-02-13T11:10:00Z">
+        <w:del w:id="429" w:author="Dave Bridges" w:date="2017-02-15T14:23:00Z">
           <w:r>
             <w:rPr>
               <w:color w:val="000000" w:themeColor="text1"/>
@@ -4831,7 +5026,7 @@
           </w:r>
         </w:del>
       </w:ins>
-      <w:ins w:id="394" w:author="Microsoft Office User" w:date="2017-02-13T11:11:00Z">
+      <w:ins w:id="430" w:author="Microsoft Office User" w:date="2017-02-13T11:11:00Z">
         <w:r>
           <w:rPr>
             <w:color w:val="000000" w:themeColor="text1"/>
@@ -4839,7 +5034,7 @@
           <w:t>associate</w:t>
         </w:r>
       </w:ins>
-      <w:ins w:id="395" w:author="Microsoft Office User" w:date="2017-02-13T11:10:00Z">
+      <w:ins w:id="431" w:author="Microsoft Office User" w:date="2017-02-13T11:10:00Z">
         <w:r>
           <w:rPr>
             <w:color w:val="000000" w:themeColor="text1"/>
@@ -4847,7 +5042,7 @@
           <w:t>d with</w:t>
         </w:r>
       </w:ins>
-      <w:ins w:id="396" w:author="Microsoft Office User" w:date="2017-02-13T12:40:00Z">
+      <w:ins w:id="432" w:author="Microsoft Office User" w:date="2017-02-13T12:40:00Z">
         <w:r>
           <w:rPr>
             <w:color w:val="000000" w:themeColor="text1"/>
@@ -4855,7 +5050,7 @@
           <w:t>,</w:t>
         </w:r>
       </w:ins>
-      <w:ins w:id="397" w:author="Microsoft Office User" w:date="2017-02-13T11:11:00Z">
+      <w:ins w:id="433" w:author="Microsoft Office User" w:date="2017-02-13T11:11:00Z">
         <w:r>
           <w:rPr>
             <w:color w:val="000000" w:themeColor="text1"/>
@@ -4863,7 +5058,7 @@
           <w:t xml:space="preserve"> many</w:t>
         </w:r>
       </w:ins>
-      <w:ins w:id="398" w:author="Microsoft Office User" w:date="2017-02-13T11:10:00Z">
+      <w:ins w:id="434" w:author="Microsoft Office User" w:date="2017-02-13T11:10:00Z">
         <w:r>
           <w:rPr>
             <w:color w:val="000000" w:themeColor="text1"/>
@@ -4871,7 +5066,7 @@
           <w:t xml:space="preserve"> </w:t>
         </w:r>
       </w:ins>
-      <w:ins w:id="399" w:author="Microsoft Office User" w:date="2017-02-13T11:11:00Z">
+      <w:ins w:id="435" w:author="Microsoft Office User" w:date="2017-02-13T11:11:00Z">
         <w:r>
           <w:rPr>
             <w:color w:val="000000" w:themeColor="text1"/>
@@ -4879,14 +5074,14 @@
           <w:t>co-morbidities such as</w:t>
         </w:r>
       </w:ins>
-      <w:ins w:id="400" w:author="Microsoft Office User" w:date="2017-02-13T11:13:00Z">
+      <w:ins w:id="436" w:author="Microsoft Office User" w:date="2017-02-13T11:13:00Z">
         <w:r>
           <w:rPr>
             <w:color w:val="000000" w:themeColor="text1"/>
           </w:rPr>
           <w:t xml:space="preserve"> increased fat </w:t>
         </w:r>
-        <w:commentRangeStart w:id="401"/>
+        <w:commentRangeStart w:id="437"/>
         <w:r>
           <w:rPr>
             <w:color w:val="000000" w:themeColor="text1"/>
@@ -4894,23 +5089,23 @@
           <w:t>mass</w:t>
         </w:r>
       </w:ins>
-      <w:commentRangeEnd w:id="401"/>
-      <w:ins w:id="402" w:author="Microsoft Office User" w:date="2017-02-13T11:30:00Z">
+      <w:commentRangeEnd w:id="437"/>
+      <w:ins w:id="438" w:author="Microsoft Office User" w:date="2017-02-13T11:30:00Z">
         <w:r>
           <w:rPr>
             <w:rStyle w:val="CommentReference"/>
           </w:rPr>
-          <w:commentReference w:id="401"/>
-        </w:r>
-      </w:ins>
-      <w:ins w:id="403" w:author="Microsoft Office User" w:date="2017-02-13T11:13:00Z">
+          <w:commentReference w:id="437"/>
+        </w:r>
+      </w:ins>
+      <w:ins w:id="439" w:author="Microsoft Office User" w:date="2017-02-13T11:13:00Z">
         <w:r>
           <w:rPr>
             <w:color w:val="000000" w:themeColor="text1"/>
           </w:rPr>
           <w:t xml:space="preserve">, decreased </w:t>
         </w:r>
-        <w:commentRangeStart w:id="404"/>
+        <w:commentRangeStart w:id="440"/>
         <w:r>
           <w:rPr>
             <w:color w:val="000000" w:themeColor="text1"/>
@@ -4918,16 +5113,16 @@
           <w:t>muscle</w:t>
         </w:r>
       </w:ins>
-      <w:commentRangeEnd w:id="404"/>
-      <w:ins w:id="405" w:author="Microsoft Office User" w:date="2017-02-13T11:30:00Z">
+      <w:commentRangeEnd w:id="440"/>
+      <w:ins w:id="441" w:author="Microsoft Office User" w:date="2017-02-13T11:30:00Z">
         <w:r>
           <w:rPr>
             <w:rStyle w:val="CommentReference"/>
           </w:rPr>
-          <w:commentReference w:id="404"/>
-        </w:r>
-      </w:ins>
-      <w:ins w:id="406" w:author="Microsoft Office User" w:date="2017-02-13T11:13:00Z">
+          <w:commentReference w:id="440"/>
+        </w:r>
+      </w:ins>
+      <w:ins w:id="442" w:author="Microsoft Office User" w:date="2017-02-13T11:13:00Z">
         <w:r>
           <w:rPr>
             <w:color w:val="000000" w:themeColor="text1"/>
@@ -4935,14 +5130,14 @@
           <w:t xml:space="preserve"> mass,</w:t>
         </w:r>
       </w:ins>
-      <w:ins w:id="407" w:author="Microsoft Office User" w:date="2017-02-13T11:11:00Z">
+      <w:ins w:id="443" w:author="Microsoft Office User" w:date="2017-02-13T11:11:00Z">
         <w:r>
           <w:rPr>
             <w:color w:val="000000" w:themeColor="text1"/>
           </w:rPr>
           <w:t xml:space="preserve"> insulin </w:t>
         </w:r>
-        <w:commentRangeStart w:id="408"/>
+        <w:commentRangeStart w:id="444"/>
         <w:r>
           <w:rPr>
             <w:color w:val="000000" w:themeColor="text1"/>
@@ -4950,16 +5145,16 @@
           <w:t>resistance</w:t>
         </w:r>
       </w:ins>
-      <w:commentRangeEnd w:id="408"/>
-      <w:ins w:id="409" w:author="Microsoft Office User" w:date="2017-02-13T11:30:00Z">
+      <w:commentRangeEnd w:id="444"/>
+      <w:ins w:id="445" w:author="Microsoft Office User" w:date="2017-02-13T11:30:00Z">
         <w:r>
           <w:rPr>
             <w:rStyle w:val="CommentReference"/>
           </w:rPr>
-          <w:commentReference w:id="408"/>
-        </w:r>
-      </w:ins>
-      <w:ins w:id="410" w:author="Microsoft Office User" w:date="2017-02-13T11:11:00Z">
+          <w:commentReference w:id="444"/>
+        </w:r>
+      </w:ins>
+      <w:ins w:id="446" w:author="Microsoft Office User" w:date="2017-02-13T11:11:00Z">
         <w:r>
           <w:rPr>
             <w:color w:val="000000" w:themeColor="text1"/>
@@ -4967,7 +5162,7 @@
           <w:t xml:space="preserve"> and</w:t>
         </w:r>
       </w:ins>
-      <w:ins w:id="411" w:author="Microsoft Office User" w:date="2017-02-13T11:12:00Z">
+      <w:ins w:id="447" w:author="Microsoft Office User" w:date="2017-02-13T11:12:00Z">
         <w:r>
           <w:rPr>
             <w:color w:val="000000" w:themeColor="text1"/>
@@ -4975,14 +5170,14 @@
           <w:t xml:space="preserve"> non-alcoholic</w:t>
         </w:r>
       </w:ins>
-      <w:ins w:id="412" w:author="Microsoft Office User" w:date="2017-02-13T11:11:00Z">
+      <w:ins w:id="448" w:author="Microsoft Office User" w:date="2017-02-13T11:11:00Z">
         <w:r>
           <w:rPr>
             <w:color w:val="000000" w:themeColor="text1"/>
           </w:rPr>
           <w:t xml:space="preserve"> </w:t>
         </w:r>
-        <w:commentRangeStart w:id="413"/>
+        <w:commentRangeStart w:id="449"/>
         <w:r>
           <w:rPr>
             <w:color w:val="000000" w:themeColor="text1"/>
@@ -4990,16 +5185,16 @@
           <w:t>fatty</w:t>
         </w:r>
       </w:ins>
-      <w:commentRangeEnd w:id="413"/>
-      <w:ins w:id="414" w:author="Microsoft Office User" w:date="2017-02-13T11:30:00Z">
+      <w:commentRangeEnd w:id="449"/>
+      <w:ins w:id="450" w:author="Microsoft Office User" w:date="2017-02-13T11:30:00Z">
         <w:r>
           <w:rPr>
             <w:rStyle w:val="CommentReference"/>
           </w:rPr>
-          <w:commentReference w:id="413"/>
-        </w:r>
-      </w:ins>
-      <w:ins w:id="415" w:author="Microsoft Office User" w:date="2017-02-13T11:11:00Z">
+          <w:commentReference w:id="449"/>
+        </w:r>
+      </w:ins>
+      <w:ins w:id="451" w:author="Microsoft Office User" w:date="2017-02-13T11:11:00Z">
         <w:r>
           <w:rPr>
             <w:color w:val="000000" w:themeColor="text1"/>
@@ -5007,7 +5202,7 @@
           <w:t xml:space="preserve"> liver </w:t>
         </w:r>
       </w:ins>
-      <w:ins w:id="416" w:author="Microsoft Office User" w:date="2017-02-13T11:12:00Z">
+      <w:ins w:id="452" w:author="Microsoft Office User" w:date="2017-02-13T11:12:00Z">
         <w:r>
           <w:rPr>
             <w:color w:val="000000" w:themeColor="text1"/>
@@ -5015,7 +5210,7 @@
           <w:t>disease (NAFLD)</w:t>
         </w:r>
       </w:ins>
-      <w:ins w:id="417" w:author="Microsoft Office User" w:date="2017-02-13T11:14:00Z">
+      <w:ins w:id="453" w:author="Microsoft Office User" w:date="2017-02-13T11:14:00Z">
         <w:r>
           <w:rPr>
             <w:color w:val="000000" w:themeColor="text1"/>
@@ -5034,7 +5229,7 @@
           </w:rPr>
           <w:t xml:space="preserve">ffect on </w:t>
         </w:r>
-        <w:commentRangeStart w:id="418"/>
+        <w:commentRangeStart w:id="454"/>
         <w:r>
           <w:rPr>
             <w:color w:val="000000" w:themeColor="text1"/>
@@ -5042,14 +5237,14 @@
           <w:t>metabolism</w:t>
         </w:r>
       </w:ins>
-      <w:commentRangeEnd w:id="418"/>
+      <w:commentRangeEnd w:id="454"/>
       <w:r>
         <w:rPr>
           <w:rStyle w:val="CommentReference"/>
         </w:rPr>
-        <w:commentReference w:id="418"/>
-      </w:r>
-      <w:ins w:id="419" w:author="Microsoft Office User" w:date="2017-02-13T11:14:00Z">
+        <w:commentReference w:id="454"/>
+      </w:r>
+      <w:ins w:id="455" w:author="Microsoft Office User" w:date="2017-02-13T11:14:00Z">
         <w:r>
           <w:rPr>
             <w:color w:val="000000" w:themeColor="text1"/>
@@ -5057,7 +5252,7 @@
           <w:t xml:space="preserve">. These side effects are similar those seen in obesity; however, the combination of chronically elevated glucocorticoids in the context of obesity has not assessed. Here we show that </w:t>
         </w:r>
       </w:ins>
-      <w:ins w:id="420" w:author="Microsoft Office User" w:date="2017-02-13T11:18:00Z">
+      <w:ins w:id="456" w:author="Microsoft Office User" w:date="2017-02-13T11:18:00Z">
         <w:r>
           <w:rPr>
             <w:color w:val="000000" w:themeColor="text1"/>
@@ -5065,7 +5260,7 @@
           <w:t xml:space="preserve">glucocorticoid-induced </w:t>
         </w:r>
       </w:ins>
-      <w:ins w:id="421" w:author="Microsoft Office User" w:date="2017-02-13T11:14:00Z">
+      <w:ins w:id="457" w:author="Microsoft Office User" w:date="2017-02-13T11:14:00Z">
         <w:r>
           <w:rPr>
             <w:color w:val="000000" w:themeColor="text1"/>
@@ -5073,7 +5268,7 @@
           <w:t>symptoms</w:t>
         </w:r>
       </w:ins>
-      <w:ins w:id="422" w:author="Microsoft Office User" w:date="2017-02-13T11:17:00Z">
+      <w:ins w:id="458" w:author="Microsoft Office User" w:date="2017-02-13T11:17:00Z">
         <w:r>
           <w:rPr>
             <w:color w:val="000000" w:themeColor="text1"/>
@@ -5081,7 +5276,7 @@
           <w:t xml:space="preserve"> </w:t>
         </w:r>
       </w:ins>
-      <w:ins w:id="423" w:author="Microsoft Office User" w:date="2017-02-13T11:18:00Z">
+      <w:ins w:id="459" w:author="Microsoft Office User" w:date="2017-02-13T11:18:00Z">
         <w:r>
           <w:rPr>
             <w:color w:val="000000" w:themeColor="text1"/>
@@ -5089,7 +5284,7 @@
           <w:t xml:space="preserve">are </w:t>
         </w:r>
       </w:ins>
-      <w:ins w:id="424" w:author="Microsoft Office User" w:date="2017-02-13T11:17:00Z">
+      <w:ins w:id="460" w:author="Microsoft Office User" w:date="2017-02-13T11:17:00Z">
         <w:r>
           <w:rPr>
             <w:color w:val="000000" w:themeColor="text1"/>
@@ -5097,7 +5292,7 @@
           <w:t xml:space="preserve">exacerbated when </w:t>
         </w:r>
       </w:ins>
-      <w:ins w:id="425" w:author="Microsoft Office User" w:date="2017-02-13T11:18:00Z">
+      <w:ins w:id="461" w:author="Microsoft Office User" w:date="2017-02-13T11:18:00Z">
         <w:r>
           <w:rPr>
             <w:color w:val="000000" w:themeColor="text1"/>
@@ -5105,7 +5300,7 @@
           <w:t>paired with obesity</w:t>
         </w:r>
       </w:ins>
-      <w:ins w:id="426" w:author="Dave Bridges" w:date="2017-02-15T14:23:00Z">
+      <w:ins w:id="462" w:author="Dave Bridges" w:date="2017-02-15T14:23:00Z">
         <w:r>
           <w:rPr>
             <w:color w:val="000000" w:themeColor="text1"/>
@@ -5113,7 +5308,7 @@
           <w:t>, more than the sum of either effect alone</w:t>
         </w:r>
       </w:ins>
-      <w:ins w:id="427" w:author="Microsoft Office User" w:date="2017-02-13T11:18:00Z">
+      <w:ins w:id="463" w:author="Microsoft Office User" w:date="2017-02-13T11:18:00Z">
         <w:r>
           <w:rPr>
             <w:color w:val="000000" w:themeColor="text1"/>
@@ -5125,27 +5320,27 @@
     <w:p>
       <w:pPr>
         <w:rPr>
-          <w:ins w:id="428" w:author="Microsoft Office User" w:date="2017-02-13T11:19:00Z"/>
-          <w:color w:val="000000" w:themeColor="text1"/>
-        </w:rPr>
-      </w:pPr>
-    </w:p>
-    <w:p>
-      <w:pPr>
-        <w:rPr>
-          <w:ins w:id="429" w:author="Microsoft Office User" w:date="2017-02-13T11:22:00Z"/>
-          <w:color w:val="000000" w:themeColor="text1"/>
-        </w:rPr>
-      </w:pPr>
-    </w:p>
-    <w:p>
-      <w:pPr>
-        <w:rPr>
-          <w:ins w:id="430" w:author="Microsoft Office User" w:date="2017-02-13T11:22:00Z"/>
-          <w:color w:val="000000" w:themeColor="text1"/>
-        </w:rPr>
-      </w:pPr>
-      <w:ins w:id="431" w:author="Microsoft Office User" w:date="2017-02-13T11:22:00Z">
+          <w:ins w:id="464" w:author="Microsoft Office User" w:date="2017-02-13T11:19:00Z"/>
+          <w:color w:val="000000" w:themeColor="text1"/>
+        </w:rPr>
+      </w:pPr>
+    </w:p>
+    <w:p>
+      <w:pPr>
+        <w:rPr>
+          <w:ins w:id="465" w:author="Microsoft Office User" w:date="2017-02-13T11:22:00Z"/>
+          <w:color w:val="000000" w:themeColor="text1"/>
+        </w:rPr>
+      </w:pPr>
+    </w:p>
+    <w:p>
+      <w:pPr>
+        <w:rPr>
+          <w:ins w:id="466" w:author="Microsoft Office User" w:date="2017-02-13T11:22:00Z"/>
+          <w:color w:val="000000" w:themeColor="text1"/>
+        </w:rPr>
+      </w:pPr>
+      <w:ins w:id="467" w:author="Microsoft Office User" w:date="2017-02-13T11:22:00Z">
         <w:r>
           <w:rPr>
             <w:color w:val="000000" w:themeColor="text1"/>
@@ -5153,26 +5348,26 @@
           <w:t xml:space="preserve">Obese patients with Cushing’s disease were found to have a higher BMI </w:t>
         </w:r>
       </w:ins>
-      <w:ins w:id="432" w:author="Microsoft Office User" w:date="2017-02-13T11:23:00Z">
+      <w:ins w:id="468" w:author="Microsoft Office User" w:date="2017-02-13T11:23:00Z">
         <w:r>
           <w:rPr>
             <w:color w:val="000000" w:themeColor="text1"/>
           </w:rPr>
           <w:t xml:space="preserve">than </w:t>
         </w:r>
-        <w:commentRangeStart w:id="433"/>
+        <w:commentRangeStart w:id="469"/>
         <w:r>
           <w:rPr>
             <w:color w:val="000000" w:themeColor="text1"/>
           </w:rPr>
           <w:t>obese</w:t>
         </w:r>
-        <w:commentRangeEnd w:id="433"/>
+        <w:commentRangeEnd w:id="469"/>
         <w:r>
           <w:rPr>
             <w:rStyle w:val="CommentReference"/>
           </w:rPr>
-          <w:commentReference w:id="433"/>
+          <w:commentReference w:id="469"/>
         </w:r>
         <w:r>
           <w:rPr>
@@ -5181,7 +5376,7 @@
           <w:t xml:space="preserve"> control patients and this was paired with increases in HOMA-IR</w:t>
         </w:r>
       </w:ins>
-      <w:ins w:id="434" w:author="Microsoft Office User" w:date="2017-02-13T11:24:00Z">
+      <w:ins w:id="470" w:author="Microsoft Office User" w:date="2017-02-13T11:24:00Z">
         <w:r>
           <w:rPr>
             <w:color w:val="000000" w:themeColor="text1"/>
@@ -5201,7 +5396,7 @@
           <w:t xml:space="preserve"> increases in the liver enzyme ALT, a marker of liver disease.</w:t>
         </w:r>
       </w:ins>
-      <w:ins w:id="435" w:author="Microsoft Office User" w:date="2017-02-13T11:25:00Z">
+      <w:ins w:id="471" w:author="Microsoft Office User" w:date="2017-02-13T11:25:00Z">
         <w:r>
           <w:rPr>
             <w:color w:val="000000" w:themeColor="text1"/>
@@ -5209,7 +5404,7 @@
           <w:t xml:space="preserve"> However, it is impossible to determine the physiological status of the patients before they got a tumor; therefore, we cannot discern whether obesity was present prior to tumor development or </w:t>
         </w:r>
       </w:ins>
-      <w:ins w:id="436" w:author="Microsoft Office User" w:date="2017-02-13T11:28:00Z">
+      <w:ins w:id="472" w:author="Microsoft Office User" w:date="2017-02-13T11:28:00Z">
         <w:r>
           <w:rPr>
             <w:color w:val="000000" w:themeColor="text1"/>
@@ -5217,7 +5412,7 @@
           <w:t>after</w:t>
         </w:r>
       </w:ins>
-      <w:ins w:id="437" w:author="Microsoft Office User" w:date="2017-02-13T11:29:00Z">
+      <w:ins w:id="473" w:author="Microsoft Office User" w:date="2017-02-13T11:29:00Z">
         <w:r>
           <w:rPr>
             <w:color w:val="000000" w:themeColor="text1"/>
@@ -5225,7 +5420,7 @@
           <w:t xml:space="preserve"> tumor development</w:t>
         </w:r>
       </w:ins>
-      <w:ins w:id="438" w:author="Microsoft Office User" w:date="2017-02-13T11:28:00Z">
+      <w:ins w:id="474" w:author="Microsoft Office User" w:date="2017-02-13T11:28:00Z">
         <w:r>
           <w:rPr>
             <w:color w:val="000000" w:themeColor="text1"/>
@@ -5233,7 +5428,7 @@
           <w:t xml:space="preserve">, </w:t>
         </w:r>
       </w:ins>
-      <w:ins w:id="439" w:author="Microsoft Office User" w:date="2017-02-13T11:29:00Z">
+      <w:ins w:id="475" w:author="Microsoft Office User" w:date="2017-02-13T11:29:00Z">
         <w:r>
           <w:rPr>
             <w:color w:val="000000" w:themeColor="text1"/>
@@ -5241,7 +5436,7 @@
           <w:t xml:space="preserve">possibly as a result of the disease and </w:t>
         </w:r>
       </w:ins>
-      <w:ins w:id="440" w:author="Microsoft Office User" w:date="2017-02-13T11:28:00Z">
+      <w:ins w:id="476" w:author="Microsoft Office User" w:date="2017-02-13T11:28:00Z">
         <w:r>
           <w:rPr>
             <w:color w:val="000000" w:themeColor="text1"/>
@@ -5249,7 +5444,7 @@
           <w:t>contributing to the worsening</w:t>
         </w:r>
       </w:ins>
-      <w:ins w:id="441" w:author="Microsoft Office User" w:date="2017-02-13T11:29:00Z">
+      <w:ins w:id="477" w:author="Microsoft Office User" w:date="2017-02-13T11:29:00Z">
         <w:r>
           <w:rPr>
             <w:color w:val="000000" w:themeColor="text1"/>
@@ -5257,7 +5452,7 @@
           <w:t xml:space="preserve"> of </w:t>
         </w:r>
       </w:ins>
-      <w:ins w:id="442" w:author="Microsoft Office User" w:date="2017-02-13T11:30:00Z">
+      <w:ins w:id="478" w:author="Microsoft Office User" w:date="2017-02-13T11:30:00Z">
         <w:r>
           <w:rPr>
             <w:color w:val="000000" w:themeColor="text1"/>
@@ -5265,7 +5460,7 @@
           <w:t>comorbidities</w:t>
         </w:r>
       </w:ins>
-      <w:ins w:id="443" w:author="Microsoft Office User" w:date="2017-02-13T11:29:00Z">
+      <w:ins w:id="479" w:author="Microsoft Office User" w:date="2017-02-13T11:29:00Z">
         <w:r>
           <w:rPr>
             <w:color w:val="000000" w:themeColor="text1"/>
@@ -5273,7 +5468,7 @@
           <w:t>.</w:t>
         </w:r>
       </w:ins>
-      <w:ins w:id="444" w:author="Microsoft Office User" w:date="2017-02-13T11:34:00Z">
+      <w:ins w:id="480" w:author="Microsoft Office User" w:date="2017-02-13T11:34:00Z">
         <w:r>
           <w:rPr>
             <w:color w:val="000000" w:themeColor="text1"/>
@@ -5281,7 +5476,7 @@
           <w:t xml:space="preserve"> </w:t>
         </w:r>
       </w:ins>
-      <w:ins w:id="445" w:author="Microsoft Office User" w:date="2017-02-13T11:35:00Z">
+      <w:ins w:id="481" w:author="Microsoft Office User" w:date="2017-02-13T11:35:00Z">
         <w:r>
           <w:rPr>
             <w:color w:val="000000" w:themeColor="text1"/>
@@ -5289,7 +5484,7 @@
           <w:t xml:space="preserve">For this reason, </w:t>
         </w:r>
       </w:ins>
-      <w:ins w:id="446" w:author="Microsoft Office User" w:date="2017-02-13T11:34:00Z">
+      <w:ins w:id="482" w:author="Microsoft Office User" w:date="2017-02-13T11:34:00Z">
         <w:r>
           <w:rPr>
             <w:color w:val="000000" w:themeColor="text1"/>
@@ -5297,7 +5492,7 @@
           <w:t>we designed a mouse study</w:t>
         </w:r>
       </w:ins>
-      <w:ins w:id="447" w:author="Microsoft Office User" w:date="2017-02-13T11:35:00Z">
+      <w:ins w:id="483" w:author="Microsoft Office User" w:date="2017-02-13T11:35:00Z">
         <w:r>
           <w:rPr>
             <w:color w:val="000000" w:themeColor="text1"/>
@@ -5309,20 +5504,20 @@
     <w:p>
       <w:pPr>
         <w:rPr>
-          <w:ins w:id="448" w:author="Microsoft Office User" w:date="2017-02-13T11:19:00Z"/>
-          <w:color w:val="000000" w:themeColor="text1"/>
-        </w:rPr>
-      </w:pPr>
-    </w:p>
-    <w:p>
-      <w:pPr>
-        <w:rPr>
-          <w:ins w:id="449" w:author="Microsoft Office User" w:date="2017-02-13T11:32:00Z"/>
-          <w:color w:val="000000" w:themeColor="text1"/>
-        </w:rPr>
-      </w:pPr>
-      <w:commentRangeStart w:id="450"/>
-      <w:ins w:id="451" w:author="Microsoft Office User" w:date="2017-02-13T11:20:00Z">
+          <w:ins w:id="484" w:author="Microsoft Office User" w:date="2017-02-13T11:19:00Z"/>
+          <w:color w:val="000000" w:themeColor="text1"/>
+        </w:rPr>
+      </w:pPr>
+    </w:p>
+    <w:p>
+      <w:pPr>
+        <w:rPr>
+          <w:ins w:id="485" w:author="Microsoft Office User" w:date="2017-02-13T11:32:00Z"/>
+          <w:color w:val="000000" w:themeColor="text1"/>
+        </w:rPr>
+      </w:pPr>
+      <w:commentRangeStart w:id="486"/>
+      <w:ins w:id="487" w:author="Microsoft Office User" w:date="2017-02-13T11:20:00Z">
         <w:r>
           <w:rPr>
             <w:color w:val="000000" w:themeColor="text1"/>
@@ -5330,16 +5525,16 @@
           <w:t>HFD</w:t>
         </w:r>
       </w:ins>
-      <w:commentRangeEnd w:id="450"/>
-      <w:ins w:id="452" w:author="Microsoft Office User" w:date="2017-02-13T11:44:00Z">
+      <w:commentRangeEnd w:id="486"/>
+      <w:ins w:id="488" w:author="Microsoft Office User" w:date="2017-02-13T11:44:00Z">
         <w:r>
           <w:rPr>
             <w:rStyle w:val="CommentReference"/>
           </w:rPr>
-          <w:commentReference w:id="450"/>
-        </w:r>
-      </w:ins>
-      <w:ins w:id="453" w:author="Microsoft Office User" w:date="2017-02-13T11:20:00Z">
+          <w:commentReference w:id="486"/>
+        </w:r>
+      </w:ins>
+      <w:ins w:id="489" w:author="Microsoft Office User" w:date="2017-02-13T11:20:00Z">
         <w:r>
           <w:rPr>
             <w:color w:val="000000" w:themeColor="text1"/>
@@ -5347,7 +5542,7 @@
           <w:t>, dexamethasone-treated mice had hyperglycemia</w:t>
         </w:r>
       </w:ins>
-      <w:ins w:id="454" w:author="Microsoft Office User" w:date="2017-02-13T11:21:00Z">
+      <w:ins w:id="490" w:author="Microsoft Office User" w:date="2017-02-13T11:21:00Z">
         <w:r>
           <w:rPr>
             <w:color w:val="000000" w:themeColor="text1"/>
@@ -5355,20 +5550,20 @@
           <w:t xml:space="preserve">, which was not present in any of the other groups, as well as severe insulin resistance. </w:t>
         </w:r>
       </w:ins>
-      <w:commentRangeStart w:id="455"/>
-      <w:ins w:id="456" w:author="Microsoft Office User" w:date="2017-02-13T11:38:00Z">
+      <w:commentRangeStart w:id="491"/>
+      <w:ins w:id="492" w:author="Microsoft Office User" w:date="2017-02-13T11:38:00Z">
         <w:r>
           <w:rPr>
             <w:color w:val="000000" w:themeColor="text1"/>
           </w:rPr>
           <w:t>Clamp</w:t>
         </w:r>
-        <w:commentRangeEnd w:id="455"/>
+        <w:commentRangeEnd w:id="491"/>
         <w:r>
           <w:rPr>
             <w:rStyle w:val="CommentReference"/>
           </w:rPr>
-          <w:commentReference w:id="455"/>
+          <w:commentReference w:id="491"/>
         </w:r>
         <w:r>
           <w:rPr>
@@ -5389,19 +5584,19 @@
     <w:p>
       <w:pPr>
         <w:rPr>
-          <w:ins w:id="457" w:author="Microsoft Office User" w:date="2017-02-13T11:57:00Z"/>
-          <w:color w:val="000000" w:themeColor="text1"/>
-        </w:rPr>
-      </w:pPr>
-    </w:p>
-    <w:p>
-      <w:pPr>
-        <w:rPr>
-          <w:ins w:id="458" w:author="Microsoft Office User" w:date="2017-02-13T11:57:00Z"/>
-          <w:color w:val="000000" w:themeColor="text1"/>
-        </w:rPr>
-      </w:pPr>
-      <w:ins w:id="459" w:author="Microsoft Office User" w:date="2017-02-13T11:57:00Z">
+          <w:ins w:id="493" w:author="Microsoft Office User" w:date="2017-02-13T11:57:00Z"/>
+          <w:color w:val="000000" w:themeColor="text1"/>
+        </w:rPr>
+      </w:pPr>
+    </w:p>
+    <w:p>
+      <w:pPr>
+        <w:rPr>
+          <w:ins w:id="494" w:author="Microsoft Office User" w:date="2017-02-13T11:57:00Z"/>
+          <w:color w:val="000000" w:themeColor="text1"/>
+        </w:rPr>
+      </w:pPr>
+      <w:ins w:id="495" w:author="Microsoft Office User" w:date="2017-02-13T11:57:00Z">
         <w:r>
           <w:rPr>
             <w:color w:val="000000" w:themeColor="text1"/>
@@ -5415,7 +5610,7 @@
           <w:t>cumulation was also seen in HFD</w:t>
         </w:r>
       </w:ins>
-      <w:ins w:id="460" w:author="Microsoft Office User" w:date="2017-02-13T12:03:00Z">
+      <w:ins w:id="496" w:author="Microsoft Office User" w:date="2017-02-13T12:03:00Z">
         <w:r>
           <w:rPr>
             <w:color w:val="000000" w:themeColor="text1"/>
@@ -5423,7 +5618,7 @@
           <w:t>-fed mice</w:t>
         </w:r>
       </w:ins>
-      <w:ins w:id="461" w:author="Microsoft Office User" w:date="2017-02-13T11:57:00Z">
+      <w:ins w:id="497" w:author="Microsoft Office User" w:date="2017-02-13T11:57:00Z">
         <w:r>
           <w:rPr>
             <w:color w:val="000000" w:themeColor="text1"/>
@@ -5431,7 +5626,7 @@
           <w:t xml:space="preserve"> with even further increases in</w:t>
         </w:r>
       </w:ins>
-      <w:ins w:id="462" w:author="Microsoft Office User" w:date="2017-02-13T12:24:00Z">
+      <w:ins w:id="498" w:author="Microsoft Office User" w:date="2017-02-13T12:24:00Z">
         <w:r>
           <w:rPr>
             <w:color w:val="000000" w:themeColor="text1"/>
@@ -5439,7 +5634,7 @@
           <w:t xml:space="preserve"> the</w:t>
         </w:r>
       </w:ins>
-      <w:ins w:id="463" w:author="Microsoft Office User" w:date="2017-02-13T11:57:00Z">
+      <w:ins w:id="499" w:author="Microsoft Office User" w:date="2017-02-13T11:57:00Z">
         <w:r>
           <w:rPr>
             <w:color w:val="000000" w:themeColor="text1"/>
@@ -5447,7 +5642,7 @@
           <w:t xml:space="preserve"> HFD</w:t>
         </w:r>
       </w:ins>
-      <w:ins w:id="464" w:author="Microsoft Office User" w:date="2017-02-13T12:03:00Z">
+      <w:ins w:id="500" w:author="Microsoft Office User" w:date="2017-02-13T12:03:00Z">
         <w:r>
           <w:rPr>
             <w:color w:val="000000" w:themeColor="text1"/>
@@ -5455,7 +5650,7 @@
           <w:t>-fed</w:t>
         </w:r>
       </w:ins>
-      <w:ins w:id="465" w:author="Microsoft Office User" w:date="2017-02-13T11:57:00Z">
+      <w:ins w:id="501" w:author="Microsoft Office User" w:date="2017-02-13T11:57:00Z">
         <w:r>
           <w:rPr>
             <w:color w:val="000000" w:themeColor="text1"/>
@@ -5475,7 +5670,7 @@
           <w:t>treated group</w:t>
         </w:r>
       </w:ins>
-      <w:ins w:id="466" w:author="Microsoft Office User" w:date="2017-02-13T12:00:00Z">
+      <w:ins w:id="502" w:author="Microsoft Office User" w:date="2017-02-13T12:00:00Z">
         <w:r>
           <w:rPr>
             <w:color w:val="000000" w:themeColor="text1"/>
@@ -5483,7 +5678,7 @@
           <w:t>,</w:t>
         </w:r>
       </w:ins>
-      <w:ins w:id="467" w:author="Microsoft Office User" w:date="2017-02-13T11:59:00Z">
+      <w:ins w:id="503" w:author="Microsoft Office User" w:date="2017-02-13T11:59:00Z">
         <w:r>
           <w:rPr>
             <w:color w:val="000000" w:themeColor="text1"/>
@@ -5496,7 +5691,7 @@
           </w:rPr>
           <w:t xml:space="preserve"> the elevated ALT levels seen in the obese Cushing’s </w:t>
         </w:r>
-        <w:commentRangeStart w:id="468"/>
+        <w:commentRangeStart w:id="504"/>
         <w:r>
           <w:rPr>
             <w:color w:val="000000" w:themeColor="text1"/>
@@ -5504,7 +5699,7 @@
           <w:t>patient</w:t>
         </w:r>
       </w:ins>
-      <w:ins w:id="469" w:author="Microsoft Office User" w:date="2017-02-13T12:00:00Z">
+      <w:ins w:id="505" w:author="Microsoft Office User" w:date="2017-02-13T12:00:00Z">
         <w:r>
           <w:rPr>
             <w:color w:val="000000" w:themeColor="text1"/>
@@ -5512,16 +5707,16 @@
           <w:t>s</w:t>
         </w:r>
       </w:ins>
-      <w:commentRangeEnd w:id="468"/>
-      <w:ins w:id="470" w:author="Microsoft Office User" w:date="2017-02-13T12:24:00Z">
+      <w:commentRangeEnd w:id="504"/>
+      <w:ins w:id="506" w:author="Microsoft Office User" w:date="2017-02-13T12:24:00Z">
         <w:r>
           <w:rPr>
             <w:rStyle w:val="CommentReference"/>
           </w:rPr>
-          <w:commentReference w:id="468"/>
-        </w:r>
-      </w:ins>
-      <w:ins w:id="471" w:author="Microsoft Office User" w:date="2017-02-13T12:00:00Z">
+          <w:commentReference w:id="504"/>
+        </w:r>
+      </w:ins>
+      <w:ins w:id="507" w:author="Microsoft Office User" w:date="2017-02-13T12:00:00Z">
         <w:r>
           <w:rPr>
             <w:color w:val="000000" w:themeColor="text1"/>
@@ -5529,7 +5724,7 @@
           <w:t>.</w:t>
         </w:r>
       </w:ins>
-      <w:ins w:id="472" w:author="Microsoft Office User" w:date="2017-02-13T11:57:00Z">
+      <w:ins w:id="508" w:author="Microsoft Office User" w:date="2017-02-13T11:57:00Z">
         <w:r>
           <w:rPr>
             <w:color w:val="000000" w:themeColor="text1"/>
@@ -5541,19 +5736,19 @@
     <w:p>
       <w:pPr>
         <w:rPr>
-          <w:ins w:id="473" w:author="Microsoft Office User" w:date="2017-02-13T11:47:00Z"/>
-          <w:color w:val="000000" w:themeColor="text1"/>
-        </w:rPr>
-      </w:pPr>
-    </w:p>
-    <w:p>
-      <w:pPr>
-        <w:rPr>
-          <w:ins w:id="474" w:author="Microsoft Office User" w:date="2017-02-13T11:46:00Z"/>
-          <w:color w:val="000000" w:themeColor="text1"/>
-        </w:rPr>
-      </w:pPr>
-      <w:ins w:id="475" w:author="Microsoft Office User" w:date="2017-02-13T11:47:00Z">
+          <w:ins w:id="509" w:author="Microsoft Office User" w:date="2017-02-13T11:47:00Z"/>
+          <w:color w:val="000000" w:themeColor="text1"/>
+        </w:rPr>
+      </w:pPr>
+    </w:p>
+    <w:p>
+      <w:pPr>
+        <w:rPr>
+          <w:ins w:id="510" w:author="Microsoft Office User" w:date="2017-02-13T11:46:00Z"/>
+          <w:color w:val="000000" w:themeColor="text1"/>
+        </w:rPr>
+      </w:pPr>
+      <w:ins w:id="511" w:author="Microsoft Office User" w:date="2017-02-13T11:47:00Z">
         <w:r>
           <w:rPr>
             <w:color w:val="000000" w:themeColor="text1"/>
@@ -5561,7 +5756,7 @@
           <w:t xml:space="preserve">To our surprise, the </w:t>
         </w:r>
       </w:ins>
-      <w:ins w:id="476" w:author="Microsoft Office User" w:date="2017-02-13T11:48:00Z">
+      <w:ins w:id="512" w:author="Microsoft Office User" w:date="2017-02-13T11:48:00Z">
         <w:r>
           <w:rPr>
             <w:color w:val="000000" w:themeColor="text1"/>
@@ -5569,7 +5764,7 @@
           <w:t xml:space="preserve">glucocorticoid treatment in obese mice </w:t>
         </w:r>
       </w:ins>
-      <w:ins w:id="477" w:author="Microsoft Office User" w:date="2017-02-13T11:49:00Z">
+      <w:ins w:id="513" w:author="Microsoft Office User" w:date="2017-02-13T11:49:00Z">
         <w:r>
           <w:rPr>
             <w:color w:val="000000" w:themeColor="text1"/>
@@ -5577,7 +5772,7 @@
           <w:t xml:space="preserve">led to </w:t>
         </w:r>
       </w:ins>
-      <w:ins w:id="478" w:author="Microsoft Office User" w:date="2017-02-13T11:50:00Z">
+      <w:ins w:id="514" w:author="Microsoft Office User" w:date="2017-02-13T11:50:00Z">
         <w:r>
           <w:rPr>
             <w:color w:val="000000" w:themeColor="text1"/>
@@ -5585,7 +5780,7 @@
           <w:t xml:space="preserve">an overall </w:t>
         </w:r>
       </w:ins>
-      <w:ins w:id="479" w:author="Microsoft Office User" w:date="2017-02-13T11:49:00Z">
+      <w:ins w:id="515" w:author="Microsoft Office User" w:date="2017-02-13T11:49:00Z">
         <w:r>
           <w:rPr>
             <w:color w:val="000000" w:themeColor="text1"/>
@@ -5593,7 +5788,7 @@
           <w:t>reduction in adipos</w:t>
         </w:r>
       </w:ins>
-      <w:ins w:id="480" w:author="Dave Bridges" w:date="2017-02-15T14:24:00Z">
+      <w:ins w:id="516" w:author="Dave Bridges" w:date="2017-02-15T14:24:00Z">
         <w:r>
           <w:rPr>
             <w:color w:val="000000" w:themeColor="text1"/>
@@ -5601,8 +5796,8 @@
           <w:t>ity</w:t>
         </w:r>
       </w:ins>
-      <w:ins w:id="481" w:author="Microsoft Office User" w:date="2017-02-13T11:49:00Z">
-        <w:del w:id="482" w:author="Dave Bridges" w:date="2017-02-15T14:24:00Z">
+      <w:ins w:id="517" w:author="Microsoft Office User" w:date="2017-02-13T11:49:00Z">
+        <w:del w:id="518" w:author="Dave Bridges" w:date="2017-02-15T14:24:00Z">
           <w:r>
             <w:rPr>
               <w:color w:val="000000" w:themeColor="text1"/>
@@ -5617,7 +5812,7 @@
           <w:t xml:space="preserve">, which was not depot-specific. Previous work from our lab shows increased fat mass following chronic dexamethasone treatment </w:t>
         </w:r>
       </w:ins>
-      <w:ins w:id="483" w:author="Microsoft Office User" w:date="2017-02-13T11:51:00Z">
+      <w:ins w:id="519" w:author="Microsoft Office User" w:date="2017-02-13T11:51:00Z">
         <w:r>
           <w:rPr>
             <w:color w:val="000000" w:themeColor="text1"/>
@@ -5644,7 +5839,7 @@
         </w:rPr>
         <w:t>(1)</w:t>
       </w:r>
-      <w:ins w:id="484" w:author="Microsoft Office User" w:date="2017-02-13T11:51:00Z">
+      <w:ins w:id="520" w:author="Microsoft Office User" w:date="2017-02-13T11:51:00Z">
         <w:r>
           <w:rPr>
             <w:color w:val="000000" w:themeColor="text1"/>
@@ -5658,29 +5853,29 @@
           <w:t>, which has also been reported by others</w:t>
         </w:r>
       </w:ins>
-      <w:ins w:id="485" w:author="Microsoft Office User" w:date="2017-02-13T11:52:00Z">
+      <w:ins w:id="521" w:author="Microsoft Office User" w:date="2017-02-13T11:52:00Z">
         <w:r>
           <w:rPr>
             <w:color w:val="000000" w:themeColor="text1"/>
           </w:rPr>
           <w:t xml:space="preserve"> using various </w:t>
         </w:r>
-        <w:commentRangeStart w:id="486"/>
+        <w:commentRangeStart w:id="522"/>
         <w:r>
           <w:rPr>
             <w:color w:val="000000" w:themeColor="text1"/>
           </w:rPr>
           <w:t>glucocorticoids</w:t>
         </w:r>
-        <w:commentRangeEnd w:id="486"/>
+        <w:commentRangeEnd w:id="522"/>
         <w:r>
           <w:rPr>
             <w:rStyle w:val="CommentReference"/>
           </w:rPr>
-          <w:commentReference w:id="486"/>
-        </w:r>
-      </w:ins>
-      <w:ins w:id="487" w:author="Microsoft Office User" w:date="2017-02-13T11:51:00Z">
+          <w:commentReference w:id="522"/>
+        </w:r>
+      </w:ins>
+      <w:ins w:id="523" w:author="Microsoft Office User" w:date="2017-02-13T11:51:00Z">
         <w:r>
           <w:rPr>
             <w:color w:val="000000" w:themeColor="text1"/>
@@ -5688,7 +5883,7 @@
           <w:t>.</w:t>
         </w:r>
       </w:ins>
-      <w:ins w:id="488" w:author="Microsoft Office User" w:date="2017-02-13T11:53:00Z">
+      <w:ins w:id="524" w:author="Microsoft Office User" w:date="2017-02-13T11:53:00Z">
         <w:r>
           <w:rPr>
             <w:color w:val="000000" w:themeColor="text1"/>
@@ -5696,7 +5891,7 @@
           <w:t xml:space="preserve"> Therefore, increased fat mass </w:t>
         </w:r>
       </w:ins>
-      <w:ins w:id="489" w:author="Microsoft Office User" w:date="2017-02-13T12:20:00Z">
+      <w:ins w:id="525" w:author="Microsoft Office User" w:date="2017-02-13T12:20:00Z">
         <w:r>
           <w:rPr>
             <w:color w:val="000000" w:themeColor="text1"/>
@@ -5704,7 +5899,7 @@
           <w:t>is not</w:t>
         </w:r>
       </w:ins>
-      <w:ins w:id="490" w:author="Microsoft Office User" w:date="2017-02-13T11:53:00Z">
+      <w:ins w:id="526" w:author="Microsoft Office User" w:date="2017-02-13T11:53:00Z">
         <w:r>
           <w:rPr>
             <w:color w:val="000000" w:themeColor="text1"/>
@@ -5712,7 +5907,7 @@
           <w:t xml:space="preserve"> the culprit contributing to worse insulin resistance and</w:t>
         </w:r>
       </w:ins>
-      <w:ins w:id="491" w:author="Microsoft Office User" w:date="2017-02-13T11:54:00Z">
+      <w:ins w:id="527" w:author="Microsoft Office User" w:date="2017-02-13T11:54:00Z">
         <w:r>
           <w:rPr>
             <w:color w:val="000000" w:themeColor="text1"/>
@@ -5720,7 +5915,7 @@
           <w:t xml:space="preserve"> increased</w:t>
         </w:r>
       </w:ins>
-      <w:ins w:id="492" w:author="Microsoft Office User" w:date="2017-02-13T11:53:00Z">
+      <w:ins w:id="528" w:author="Microsoft Office User" w:date="2017-02-13T11:53:00Z">
         <w:r>
           <w:rPr>
             <w:color w:val="000000" w:themeColor="text1"/>
@@ -5728,7 +5923,7 @@
           <w:t xml:space="preserve"> liver fat </w:t>
         </w:r>
       </w:ins>
-      <w:ins w:id="493" w:author="Microsoft Office User" w:date="2017-02-13T11:54:00Z">
+      <w:ins w:id="529" w:author="Microsoft Office User" w:date="2017-02-13T11:54:00Z">
         <w:r>
           <w:rPr>
             <w:color w:val="000000" w:themeColor="text1"/>
@@ -5736,7 +5931,7 @@
           <w:t>when comparing HFD control mice to HFD dexamethasone-treated mice.</w:t>
         </w:r>
       </w:ins>
-      <w:ins w:id="494" w:author="Microsoft Office User" w:date="2017-02-13T11:56:00Z">
+      <w:ins w:id="530" w:author="Microsoft Office User" w:date="2017-02-13T11:56:00Z">
         <w:r>
           <w:rPr>
             <w:color w:val="000000" w:themeColor="text1"/>
@@ -5748,19 +5943,19 @@
     <w:p>
       <w:pPr>
         <w:rPr>
-          <w:ins w:id="495" w:author="Microsoft Office User" w:date="2017-02-13T12:25:00Z"/>
-          <w:color w:val="000000" w:themeColor="text1"/>
-        </w:rPr>
-      </w:pPr>
-    </w:p>
-    <w:p>
-      <w:pPr>
-        <w:rPr>
-          <w:ins w:id="496" w:author="Microsoft Office User" w:date="2017-02-13T12:27:00Z"/>
-          <w:color w:val="000000" w:themeColor="text1"/>
-        </w:rPr>
-      </w:pPr>
-      <w:ins w:id="497" w:author="Microsoft Office User" w:date="2017-02-13T12:25:00Z">
+          <w:ins w:id="531" w:author="Microsoft Office User" w:date="2017-02-13T12:25:00Z"/>
+          <w:color w:val="000000" w:themeColor="text1"/>
+        </w:rPr>
+      </w:pPr>
+    </w:p>
+    <w:p>
+      <w:pPr>
+        <w:rPr>
+          <w:ins w:id="532" w:author="Microsoft Office User" w:date="2017-02-13T12:27:00Z"/>
+          <w:color w:val="000000" w:themeColor="text1"/>
+        </w:rPr>
+      </w:pPr>
+      <w:ins w:id="533" w:author="Microsoft Office User" w:date="2017-02-13T12:25:00Z">
         <w:r>
           <w:rPr>
             <w:color w:val="000000" w:themeColor="text1"/>
@@ -5768,26 +5963,26 @@
           <w:t>Lipolysis has been associated with</w:t>
         </w:r>
       </w:ins>
-      <w:ins w:id="498" w:author="Microsoft Office User" w:date="2017-02-13T12:31:00Z">
+      <w:ins w:id="534" w:author="Microsoft Office User" w:date="2017-02-13T12:31:00Z">
         <w:r>
           <w:rPr>
             <w:color w:val="000000" w:themeColor="text1"/>
           </w:rPr>
           <w:t xml:space="preserve"> decrease fat </w:t>
         </w:r>
-        <w:commentRangeStart w:id="499"/>
+        <w:commentRangeStart w:id="535"/>
         <w:r>
           <w:rPr>
             <w:color w:val="000000" w:themeColor="text1"/>
           </w:rPr>
           <w:t>mass</w:t>
         </w:r>
-        <w:commentRangeEnd w:id="499"/>
+        <w:commentRangeEnd w:id="535"/>
         <w:r>
           <w:rPr>
             <w:rStyle w:val="CommentReference"/>
           </w:rPr>
-          <w:commentReference w:id="499"/>
+          <w:commentReference w:id="535"/>
         </w:r>
         <w:r>
           <w:rPr>
@@ -5796,14 +5991,14 @@
           <w:t>,</w:t>
         </w:r>
       </w:ins>
-      <w:ins w:id="500" w:author="Microsoft Office User" w:date="2017-02-13T12:25:00Z">
+      <w:ins w:id="536" w:author="Microsoft Office User" w:date="2017-02-13T12:25:00Z">
         <w:r>
           <w:rPr>
             <w:color w:val="000000" w:themeColor="text1"/>
           </w:rPr>
           <w:t xml:space="preserve"> fatty </w:t>
         </w:r>
-        <w:commentRangeStart w:id="501"/>
+        <w:commentRangeStart w:id="537"/>
         <w:r>
           <w:rPr>
             <w:color w:val="000000" w:themeColor="text1"/>
@@ -5811,23 +6006,23 @@
           <w:t>liver</w:t>
         </w:r>
       </w:ins>
-      <w:commentRangeEnd w:id="501"/>
-      <w:ins w:id="502" w:author="Microsoft Office User" w:date="2017-02-13T12:27:00Z">
+      <w:commentRangeEnd w:id="537"/>
+      <w:ins w:id="538" w:author="Microsoft Office User" w:date="2017-02-13T12:27:00Z">
         <w:r>
           <w:rPr>
             <w:rStyle w:val="CommentReference"/>
           </w:rPr>
-          <w:commentReference w:id="501"/>
-        </w:r>
-      </w:ins>
-      <w:ins w:id="503" w:author="Microsoft Office User" w:date="2017-02-13T12:25:00Z">
+          <w:commentReference w:id="537"/>
+        </w:r>
+      </w:ins>
+      <w:ins w:id="539" w:author="Microsoft Office User" w:date="2017-02-13T12:25:00Z">
         <w:r>
           <w:rPr>
             <w:color w:val="000000" w:themeColor="text1"/>
           </w:rPr>
           <w:t xml:space="preserve"> disease, insulin </w:t>
         </w:r>
-        <w:commentRangeStart w:id="504"/>
+        <w:commentRangeStart w:id="540"/>
         <w:r>
           <w:rPr>
             <w:color w:val="000000" w:themeColor="text1"/>
@@ -5835,23 +6030,23 @@
           <w:t>resistance</w:t>
         </w:r>
       </w:ins>
-      <w:commentRangeEnd w:id="504"/>
-      <w:ins w:id="505" w:author="Microsoft Office User" w:date="2017-02-13T12:27:00Z">
+      <w:commentRangeEnd w:id="540"/>
+      <w:ins w:id="541" w:author="Microsoft Office User" w:date="2017-02-13T12:27:00Z">
         <w:r>
           <w:rPr>
             <w:rStyle w:val="CommentReference"/>
           </w:rPr>
-          <w:commentReference w:id="504"/>
-        </w:r>
-      </w:ins>
-      <w:ins w:id="506" w:author="Microsoft Office User" w:date="2017-02-13T12:25:00Z">
+          <w:commentReference w:id="540"/>
+        </w:r>
+      </w:ins>
+      <w:ins w:id="542" w:author="Microsoft Office User" w:date="2017-02-13T12:25:00Z">
         <w:r>
           <w:rPr>
             <w:color w:val="000000" w:themeColor="text1"/>
           </w:rPr>
           <w:t xml:space="preserve"> and is known to be induced with </w:t>
         </w:r>
-        <w:commentRangeStart w:id="507"/>
+        <w:commentRangeStart w:id="543"/>
         <w:r>
           <w:rPr>
             <w:color w:val="000000" w:themeColor="text1"/>
@@ -5859,16 +6054,16 @@
           <w:t>glucocorticoids</w:t>
         </w:r>
       </w:ins>
-      <w:commentRangeEnd w:id="507"/>
-      <w:ins w:id="508" w:author="Microsoft Office User" w:date="2017-02-13T12:27:00Z">
+      <w:commentRangeEnd w:id="543"/>
+      <w:ins w:id="544" w:author="Microsoft Office User" w:date="2017-02-13T12:27:00Z">
         <w:r>
           <w:rPr>
             <w:rStyle w:val="CommentReference"/>
           </w:rPr>
-          <w:commentReference w:id="507"/>
-        </w:r>
-      </w:ins>
-      <w:ins w:id="509" w:author="Microsoft Office User" w:date="2017-02-13T12:28:00Z">
+          <w:commentReference w:id="543"/>
+        </w:r>
+      </w:ins>
+      <w:ins w:id="545" w:author="Microsoft Office User" w:date="2017-02-13T12:28:00Z">
         <w:r>
           <w:rPr>
             <w:color w:val="000000" w:themeColor="text1"/>
@@ -5901,7 +6096,7 @@
         </w:rPr>
         <w:t>(1)</w:t>
       </w:r>
-      <w:ins w:id="510" w:author="Microsoft Office User" w:date="2017-02-13T12:28:00Z">
+      <w:ins w:id="546" w:author="Microsoft Office User" w:date="2017-02-13T12:28:00Z">
         <w:r>
           <w:rPr>
             <w:color w:val="000000" w:themeColor="text1"/>
@@ -5915,7 +6110,7 @@
           <w:t xml:space="preserve"> and mice</w:t>
         </w:r>
       </w:ins>
-      <w:ins w:id="511" w:author="Microsoft Office User" w:date="2017-02-13T12:27:00Z">
+      <w:ins w:id="547" w:author="Microsoft Office User" w:date="2017-02-13T12:27:00Z">
         <w:r>
           <w:rPr>
             <w:color w:val="000000" w:themeColor="text1"/>
@@ -5923,7 +6118,7 @@
           <w:t>.</w:t>
         </w:r>
       </w:ins>
-      <w:ins w:id="512" w:author="Microsoft Office User" w:date="2017-02-13T12:35:00Z">
+      <w:ins w:id="548" w:author="Microsoft Office User" w:date="2017-02-13T12:35:00Z">
         <w:r>
           <w:rPr>
             <w:color w:val="000000" w:themeColor="text1"/>
@@ -5934,7 +6129,7 @@
           <w:rPr>
             <w:i/>
             <w:color w:val="000000" w:themeColor="text1"/>
-            <w:rPrChange w:id="513" w:author="Microsoft Office User" w:date="2017-02-13T12:38:00Z">
+            <w:rPrChange w:id="549" w:author="Microsoft Office User" w:date="2017-02-13T12:38:00Z">
               <w:rPr>
                 <w:color w:val="000000" w:themeColor="text1"/>
               </w:rPr>
@@ -5948,7 +6143,7 @@
           </w:rPr>
           <w:t xml:space="preserve"> lipolysis in lean mice given glucocorticoids for </w:t>
         </w:r>
-        <w:commentRangeStart w:id="514"/>
+        <w:commentRangeStart w:id="550"/>
         <w:r>
           <w:rPr>
             <w:color w:val="000000" w:themeColor="text1"/>
@@ -5956,16 +6151,16 @@
           <w:t>x</w:t>
         </w:r>
       </w:ins>
-      <w:commentRangeEnd w:id="514"/>
-      <w:ins w:id="515" w:author="Microsoft Office User" w:date="2017-02-13T12:38:00Z">
+      <w:commentRangeEnd w:id="550"/>
+      <w:ins w:id="551" w:author="Microsoft Office User" w:date="2017-02-13T12:38:00Z">
         <w:r>
           <w:rPr>
             <w:rStyle w:val="CommentReference"/>
           </w:rPr>
-          <w:commentReference w:id="514"/>
-        </w:r>
-      </w:ins>
-      <w:ins w:id="516" w:author="Microsoft Office User" w:date="2017-02-13T12:35:00Z">
+          <w:commentReference w:id="550"/>
+        </w:r>
+      </w:ins>
+      <w:ins w:id="552" w:author="Microsoft Office User" w:date="2017-02-13T12:35:00Z">
         <w:r>
           <w:rPr>
             <w:color w:val="000000" w:themeColor="text1"/>
@@ -5973,7 +6168,7 @@
           <w:t xml:space="preserve"> weeks </w:t>
         </w:r>
       </w:ins>
-      <w:ins w:id="517" w:author="Microsoft Office User" w:date="2017-02-13T12:37:00Z">
+      <w:ins w:id="553" w:author="Microsoft Office User" w:date="2017-02-13T12:37:00Z">
         <w:r>
           <w:rPr>
             <w:color w:val="000000" w:themeColor="text1"/>
@@ -5981,7 +6176,7 @@
           <w:t>measuring serum glycerol and fatty acid levels in the basal</w:t>
         </w:r>
       </w:ins>
-      <w:ins w:id="518" w:author="Microsoft Office User" w:date="2017-02-13T12:43:00Z">
+      <w:ins w:id="554" w:author="Microsoft Office User" w:date="2017-02-13T12:43:00Z">
         <w:r>
           <w:rPr>
             <w:color w:val="000000" w:themeColor="text1"/>
@@ -5989,7 +6184,7 @@
           <w:t xml:space="preserve"> (fed)</w:t>
         </w:r>
       </w:ins>
-      <w:ins w:id="519" w:author="Microsoft Office User" w:date="2017-02-13T12:37:00Z">
+      <w:ins w:id="555" w:author="Microsoft Office User" w:date="2017-02-13T12:37:00Z">
         <w:r>
           <w:rPr>
             <w:color w:val="000000" w:themeColor="text1"/>
@@ -5997,7 +6192,7 @@
           <w:t xml:space="preserve"> and stimulated conditions.</w:t>
         </w:r>
       </w:ins>
-      <w:ins w:id="520" w:author="Microsoft Office User" w:date="2017-02-13T12:38:00Z">
+      <w:ins w:id="556" w:author="Microsoft Office User" w:date="2017-02-13T12:38:00Z">
         <w:r>
           <w:rPr>
             <w:color w:val="000000" w:themeColor="text1"/>
@@ -6005,7 +6200,7 @@
           <w:t xml:space="preserve"> </w:t>
         </w:r>
       </w:ins>
-      <w:ins w:id="521" w:author="Microsoft Office User" w:date="2017-02-13T12:41:00Z">
+      <w:ins w:id="557" w:author="Microsoft Office User" w:date="2017-02-13T12:41:00Z">
         <w:r>
           <w:rPr>
             <w:color w:val="000000" w:themeColor="text1"/>
@@ -6027,7 +6222,7 @@
           <w:t xml:space="preserve">. injections of isoproterenol, a known </w:t>
         </w:r>
       </w:ins>
-      <w:ins w:id="522" w:author="Microsoft Office User" w:date="2017-02-13T12:42:00Z">
+      <w:ins w:id="558" w:author="Microsoft Office User" w:date="2017-02-13T12:42:00Z">
         <w:r>
           <w:rPr>
             <w:rFonts w:ascii="Symbol" w:hAnsi="Symbol"/>
@@ -6042,7 +6237,7 @@
           <w:t>-adrenergic agonist</w:t>
         </w:r>
       </w:ins>
-      <w:ins w:id="523" w:author="Microsoft Office User" w:date="2017-02-13T12:43:00Z">
+      <w:ins w:id="559" w:author="Microsoft Office User" w:date="2017-02-13T12:43:00Z">
         <w:r>
           <w:rPr>
             <w:color w:val="000000" w:themeColor="text1"/>
@@ -6050,7 +6245,7 @@
           <w:t>, to fed mice</w:t>
         </w:r>
       </w:ins>
-      <w:ins w:id="524" w:author="Microsoft Office User" w:date="2017-02-13T12:42:00Z">
+      <w:ins w:id="560" w:author="Microsoft Office User" w:date="2017-02-13T12:42:00Z">
         <w:r>
           <w:rPr>
             <w:color w:val="000000" w:themeColor="text1"/>
@@ -6058,7 +6253,7 @@
           <w:t xml:space="preserve">. </w:t>
         </w:r>
       </w:ins>
-      <w:ins w:id="525" w:author="Microsoft Office User" w:date="2017-02-13T12:38:00Z">
+      <w:ins w:id="561" w:author="Microsoft Office User" w:date="2017-02-13T12:38:00Z">
         <w:r>
           <w:rPr>
             <w:color w:val="000000" w:themeColor="text1"/>
@@ -6066,7 +6261,7 @@
           <w:t>Dex</w:t>
         </w:r>
       </w:ins>
-      <w:ins w:id="526" w:author="Microsoft Office User" w:date="2017-02-13T12:39:00Z">
+      <w:ins w:id="562" w:author="Microsoft Office User" w:date="2017-02-13T12:39:00Z">
         <w:r>
           <w:rPr>
             <w:color w:val="000000" w:themeColor="text1"/>
@@ -6074,7 +6269,7 @@
           <w:t>a</w:t>
         </w:r>
       </w:ins>
-      <w:ins w:id="527" w:author="Microsoft Office User" w:date="2017-02-13T12:38:00Z">
+      <w:ins w:id="563" w:author="Microsoft Office User" w:date="2017-02-13T12:38:00Z">
         <w:r>
           <w:rPr>
             <w:color w:val="000000" w:themeColor="text1"/>
@@ -6082,7 +6277,7 @@
           <w:t xml:space="preserve">methasone treatment led to significant increases in both glycerol and fatty acid release </w:t>
         </w:r>
       </w:ins>
-      <w:ins w:id="528" w:author="Microsoft Office User" w:date="2017-02-13T12:39:00Z">
+      <w:ins w:id="564" w:author="Microsoft Office User" w:date="2017-02-13T12:39:00Z">
         <w:r>
           <w:rPr>
             <w:color w:val="000000" w:themeColor="text1"/>
@@ -6090,7 +6285,7 @@
           <w:t>in all conditions when compared to controls.</w:t>
         </w:r>
       </w:ins>
-      <w:ins w:id="529" w:author="Microsoft Office User" w:date="2017-02-13T12:45:00Z">
+      <w:ins w:id="565" w:author="Microsoft Office User" w:date="2017-02-13T12:45:00Z">
         <w:r>
           <w:rPr>
             <w:color w:val="000000" w:themeColor="text1"/>
@@ -6098,7 +6293,7 @@
           <w:t xml:space="preserve"> </w:t>
         </w:r>
       </w:ins>
-      <w:ins w:id="530" w:author="Microsoft Office User" w:date="2017-02-13T12:46:00Z">
+      <w:ins w:id="566" w:author="Microsoft Office User" w:date="2017-02-13T12:46:00Z">
         <w:r>
           <w:rPr>
             <w:color w:val="000000" w:themeColor="text1"/>
@@ -6106,7 +6301,7 @@
           <w:t>Elevations</w:t>
         </w:r>
       </w:ins>
-      <w:ins w:id="531" w:author="Microsoft Office User" w:date="2017-02-13T12:45:00Z">
+      <w:ins w:id="567" w:author="Microsoft Office User" w:date="2017-02-13T12:45:00Z">
         <w:r>
           <w:rPr>
             <w:color w:val="000000" w:themeColor="text1"/>
@@ -6114,7 +6309,7 @@
           <w:t xml:space="preserve"> in </w:t>
         </w:r>
       </w:ins>
-      <w:ins w:id="532" w:author="Microsoft Office User" w:date="2017-02-13T12:46:00Z">
+      <w:ins w:id="568" w:author="Microsoft Office User" w:date="2017-02-13T12:46:00Z">
         <w:r>
           <w:rPr>
             <w:color w:val="000000" w:themeColor="text1"/>
@@ -6122,7 +6317,7 @@
           <w:t>markers of</w:t>
         </w:r>
       </w:ins>
-      <w:ins w:id="533" w:author="Microsoft Office User" w:date="2017-02-13T12:45:00Z">
+      <w:ins w:id="569" w:author="Microsoft Office User" w:date="2017-02-13T12:45:00Z">
         <w:r>
           <w:rPr>
             <w:color w:val="000000" w:themeColor="text1"/>
@@ -6142,7 +6337,7 @@
           <w:t xml:space="preserve"> </w:t>
         </w:r>
       </w:ins>
-      <w:ins w:id="534" w:author="Microsoft Office User" w:date="2017-02-13T12:47:00Z">
+      <w:ins w:id="570" w:author="Microsoft Office User" w:date="2017-02-13T12:47:00Z">
         <w:r>
           <w:rPr>
             <w:color w:val="000000" w:themeColor="text1"/>
@@ -6157,7 +6352,7 @@
           <w:t>mice</w:t>
         </w:r>
       </w:ins>
-      <w:ins w:id="535" w:author="Microsoft Office User" w:date="2017-02-13T12:51:00Z">
+      <w:ins w:id="571" w:author="Microsoft Office User" w:date="2017-02-13T12:51:00Z">
         <w:r>
           <w:rPr>
             <w:color w:val="000000" w:themeColor="text1"/>
@@ -6172,7 +6367,7 @@
           <w:t xml:space="preserve"> the fasted state</w:t>
         </w:r>
       </w:ins>
-      <w:ins w:id="536" w:author="Microsoft Office User" w:date="2017-02-13T12:47:00Z">
+      <w:ins w:id="572" w:author="Microsoft Office User" w:date="2017-02-13T12:47:00Z">
         <w:r>
           <w:rPr>
             <w:color w:val="000000" w:themeColor="text1"/>
@@ -6180,7 +6375,7 @@
           <w:t>.</w:t>
         </w:r>
       </w:ins>
-      <w:ins w:id="537" w:author="Dave Bridges" w:date="2017-02-15T14:25:00Z">
+      <w:ins w:id="573" w:author="Dave Bridges" w:date="2017-02-15T14:25:00Z">
         <w:r>
           <w:rPr>
             <w:color w:val="000000" w:themeColor="text1"/>
@@ -6188,7 +6383,7 @@
           <w:t xml:space="preserve">  Lipolysis has been linked to increased gluconeogenesis by several studies.  One potential mechanism is </w:t>
         </w:r>
       </w:ins>
-      <w:ins w:id="538" w:author="Dave Bridges" w:date="2017-02-15T14:27:00Z">
+      <w:ins w:id="574" w:author="Dave Bridges" w:date="2017-02-15T14:27:00Z">
         <w:r>
           <w:rPr>
             <w:color w:val="000000" w:themeColor="text1"/>
@@ -6196,7 +6391,7 @@
           <w:t xml:space="preserve">that the </w:t>
         </w:r>
       </w:ins>
-      <w:ins w:id="539" w:author="Dave Bridges" w:date="2017-02-15T14:25:00Z">
+      <w:ins w:id="575" w:author="Dave Bridges" w:date="2017-02-15T14:25:00Z">
         <w:r>
           <w:rPr>
             <w:color w:val="000000" w:themeColor="text1"/>
@@ -6204,14 +6399,14 @@
           <w:t xml:space="preserve">increased flux of </w:t>
         </w:r>
       </w:ins>
-      <w:ins w:id="540" w:author="Dave Bridges" w:date="2017-02-15T14:26:00Z">
+      <w:ins w:id="576" w:author="Dave Bridges" w:date="2017-02-15T14:26:00Z">
         <w:r>
           <w:rPr>
             <w:color w:val="000000" w:themeColor="text1"/>
           </w:rPr>
           <w:t xml:space="preserve">fatty acids, oxidized in the liver to acetyl-CoA, activate pyruvate carboxylase and redirecting TCA cycle intermediates towards </w:t>
         </w:r>
-        <w:commentRangeStart w:id="541"/>
+        <w:commentRangeStart w:id="577"/>
         <w:r>
           <w:rPr>
             <w:color w:val="000000" w:themeColor="text1"/>
@@ -6219,16 +6414,16 @@
           <w:t>gluconeogenesis</w:t>
         </w:r>
       </w:ins>
-      <w:commentRangeEnd w:id="541"/>
-      <w:ins w:id="542" w:author="Dave Bridges" w:date="2017-02-15T14:27:00Z">
+      <w:commentRangeEnd w:id="577"/>
+      <w:ins w:id="578" w:author="Dave Bridges" w:date="2017-02-15T14:27:00Z">
         <w:r>
           <w:rPr>
             <w:rStyle w:val="CommentReference"/>
           </w:rPr>
-          <w:commentReference w:id="541"/>
-        </w:r>
-      </w:ins>
-      <w:ins w:id="543" w:author="Dave Bridges" w:date="2017-02-15T14:26:00Z">
+          <w:commentReference w:id="577"/>
+        </w:r>
+      </w:ins>
+      <w:ins w:id="579" w:author="Dave Bridges" w:date="2017-02-15T14:26:00Z">
         <w:r>
           <w:rPr>
             <w:color w:val="000000" w:themeColor="text1"/>
@@ -6236,7 +6431,7 @@
           <w:t>.</w:t>
         </w:r>
       </w:ins>
-      <w:ins w:id="544" w:author="Dave Bridges" w:date="2017-02-15T14:27:00Z">
+      <w:ins w:id="580" w:author="Dave Bridges" w:date="2017-02-15T14:27:00Z">
         <w:r>
           <w:rPr>
             <w:color w:val="000000" w:themeColor="text1"/>
@@ -6248,18 +6443,18 @@
     <w:p>
       <w:pPr>
         <w:rPr>
-          <w:ins w:id="545" w:author="Microsoft Office User" w:date="2017-02-13T12:51:00Z"/>
-          <w:color w:val="000000" w:themeColor="text1"/>
-        </w:rPr>
-      </w:pPr>
-    </w:p>
-    <w:p>
-      <w:pPr>
-        <w:rPr>
-          <w:color w:val="000000" w:themeColor="text1"/>
-        </w:rPr>
-      </w:pPr>
-      <w:ins w:id="546" w:author="Microsoft Office User" w:date="2017-02-13T12:52:00Z">
+          <w:ins w:id="581" w:author="Microsoft Office User" w:date="2017-02-13T12:51:00Z"/>
+          <w:color w:val="000000" w:themeColor="text1"/>
+        </w:rPr>
+      </w:pPr>
+    </w:p>
+    <w:p>
+      <w:pPr>
+        <w:rPr>
+          <w:color w:val="000000" w:themeColor="text1"/>
+        </w:rPr>
+      </w:pPr>
+      <w:ins w:id="582" w:author="Microsoft Office User" w:date="2017-02-13T12:52:00Z">
         <w:r>
           <w:rPr>
             <w:color w:val="000000" w:themeColor="text1"/>
@@ -6267,7 +6462,7 @@
           <w:t xml:space="preserve">There is some debate as to </w:t>
         </w:r>
       </w:ins>
-      <w:ins w:id="547" w:author="Microsoft Office User" w:date="2017-02-13T12:53:00Z">
+      <w:ins w:id="583" w:author="Microsoft Office User" w:date="2017-02-13T12:53:00Z">
         <w:r>
           <w:rPr>
             <w:color w:val="000000" w:themeColor="text1"/>
@@ -6275,7 +6470,7 @@
           <w:t>which</w:t>
         </w:r>
       </w:ins>
-      <w:ins w:id="548" w:author="Microsoft Office User" w:date="2017-02-13T12:52:00Z">
+      <w:ins w:id="584" w:author="Microsoft Office User" w:date="2017-02-13T12:52:00Z">
         <w:r>
           <w:rPr>
             <w:color w:val="000000" w:themeColor="text1"/>
@@ -6283,7 +6478,7 @@
           <w:t xml:space="preserve"> </w:t>
         </w:r>
       </w:ins>
-      <w:ins w:id="549" w:author="Microsoft Office User" w:date="2017-02-13T12:53:00Z">
+      <w:ins w:id="585" w:author="Microsoft Office User" w:date="2017-02-13T12:53:00Z">
         <w:r>
           <w:rPr>
             <w:color w:val="000000" w:themeColor="text1"/>
@@ -6291,7 +6486,7 @@
           <w:t>genes glucocorticoids are acting on to promote lipolysis.</w:t>
         </w:r>
       </w:ins>
-      <w:ins w:id="550" w:author="Microsoft Office User" w:date="2017-02-13T12:51:00Z">
+      <w:ins w:id="586" w:author="Microsoft Office User" w:date="2017-02-13T12:51:00Z">
         <w:r>
           <w:rPr>
             <w:color w:val="000000" w:themeColor="text1"/>
@@ -6303,11 +6498,11 @@
     <w:p>
       <w:pPr>
         <w:rPr>
-          <w:ins w:id="551" w:author="Microsoft Office User" w:date="2017-02-13T10:51:00Z"/>
-          <w:color w:val="000000" w:themeColor="text1"/>
-        </w:rPr>
-      </w:pPr>
-      <w:ins w:id="552" w:author="Microsoft Office User" w:date="2017-02-13T10:26:00Z">
+          <w:ins w:id="587" w:author="Microsoft Office User" w:date="2017-02-13T10:51:00Z"/>
+          <w:color w:val="000000" w:themeColor="text1"/>
+        </w:rPr>
+      </w:pPr>
+      <w:ins w:id="588" w:author="Microsoft Office User" w:date="2017-02-13T10:26:00Z">
         <w:r>
           <w:rPr>
             <w:color w:val="000000" w:themeColor="text1"/>
@@ -6315,12 +6510,12 @@
           <w:t xml:space="preserve">Downregulation of </w:t>
         </w:r>
       </w:ins>
-      <w:ins w:id="553" w:author="Microsoft Office User" w:date="2017-02-13T10:24:00Z">
+      <w:ins w:id="589" w:author="Microsoft Office User" w:date="2017-02-13T10:24:00Z">
         <w:r>
           <w:rPr>
             <w:i/>
             <w:color w:val="000000" w:themeColor="text1"/>
-            <w:rPrChange w:id="554" w:author="Dave Bridges" w:date="2017-02-15T14:28:00Z">
+            <w:rPrChange w:id="590" w:author="Dave Bridges" w:date="2017-02-15T14:28:00Z">
               <w:rPr>
                 <w:color w:val="000000" w:themeColor="text1"/>
               </w:rPr>
@@ -6335,7 +6530,7 @@
           <w:t xml:space="preserve"> </w:t>
         </w:r>
       </w:ins>
-      <w:ins w:id="555" w:author="Microsoft Office User" w:date="2017-02-13T10:26:00Z">
+      <w:ins w:id="591" w:author="Microsoft Office User" w:date="2017-02-13T10:26:00Z">
         <w:r>
           <w:rPr>
             <w:color w:val="000000" w:themeColor="text1"/>
@@ -6362,7 +6557,7 @@
         </w:rPr>
         <w:t>(3)</w:t>
       </w:r>
-      <w:ins w:id="556" w:author="Microsoft Office User" w:date="2017-02-13T10:26:00Z">
+      <w:ins w:id="592" w:author="Microsoft Office User" w:date="2017-02-13T10:26:00Z">
         <w:r>
           <w:rPr>
             <w:color w:val="000000" w:themeColor="text1"/>
@@ -6370,7 +6565,7 @@
           <w:fldChar w:fldCharType="end"/>
         </w:r>
       </w:ins>
-      <w:ins w:id="557" w:author="Microsoft Office User" w:date="2017-02-13T12:58:00Z">
+      <w:ins w:id="593" w:author="Microsoft Office User" w:date="2017-02-13T12:58:00Z">
         <w:r>
           <w:rPr>
             <w:color w:val="000000" w:themeColor="text1"/>
@@ -6378,7 +6573,7 @@
           <w:t xml:space="preserve"> and upregulation of</w:t>
         </w:r>
       </w:ins>
-      <w:ins w:id="558" w:author="Microsoft Office User" w:date="2017-02-13T12:55:00Z">
+      <w:ins w:id="594" w:author="Microsoft Office User" w:date="2017-02-13T12:55:00Z">
         <w:r>
           <w:rPr>
             <w:color w:val="000000" w:themeColor="text1"/>
@@ -6398,7 +6593,7 @@
           </w:rPr>
           <w:t xml:space="preserve">-adrenergic </w:t>
         </w:r>
-        <w:commentRangeStart w:id="559"/>
+        <w:commentRangeStart w:id="595"/>
         <w:r>
           <w:rPr>
             <w:color w:val="000000" w:themeColor="text1"/>
@@ -6406,16 +6601,16 @@
           <w:t>receptors</w:t>
         </w:r>
       </w:ins>
-      <w:commentRangeEnd w:id="559"/>
-      <w:ins w:id="560" w:author="Microsoft Office User" w:date="2017-02-13T12:57:00Z">
+      <w:commentRangeEnd w:id="595"/>
+      <w:ins w:id="596" w:author="Microsoft Office User" w:date="2017-02-13T12:57:00Z">
         <w:r>
           <w:rPr>
             <w:rStyle w:val="CommentReference"/>
           </w:rPr>
-          <w:commentReference w:id="559"/>
-        </w:r>
-      </w:ins>
-      <w:ins w:id="561" w:author="Microsoft Office User" w:date="2017-02-13T12:55:00Z">
+          <w:commentReference w:id="595"/>
+        </w:r>
+      </w:ins>
+      <w:ins w:id="597" w:author="Microsoft Office User" w:date="2017-02-13T12:55:00Z">
         <w:r>
           <w:rPr>
             <w:color w:val="000000" w:themeColor="text1"/>
@@ -6423,7 +6618,7 @@
           <w:t xml:space="preserve"> and</w:t>
         </w:r>
       </w:ins>
-      <w:ins w:id="562" w:author="Microsoft Office User" w:date="2017-02-13T12:58:00Z">
+      <w:ins w:id="598" w:author="Microsoft Office User" w:date="2017-02-13T12:58:00Z">
         <w:r>
           <w:rPr>
             <w:color w:val="000000" w:themeColor="text1"/>
@@ -6431,14 +6626,14 @@
           <w:t>/or</w:t>
         </w:r>
       </w:ins>
-      <w:ins w:id="563" w:author="Microsoft Office User" w:date="2017-02-13T12:55:00Z">
+      <w:ins w:id="599" w:author="Microsoft Office User" w:date="2017-02-13T12:55:00Z">
         <w:r>
           <w:rPr>
             <w:color w:val="000000" w:themeColor="text1"/>
           </w:rPr>
           <w:t xml:space="preserve"> </w:t>
         </w:r>
-        <w:commentRangeStart w:id="564"/>
+        <w:commentRangeStart w:id="600"/>
         <w:r>
           <w:rPr>
             <w:color w:val="000000" w:themeColor="text1"/>
@@ -6446,16 +6641,16 @@
           <w:t>lipase</w:t>
         </w:r>
       </w:ins>
-      <w:commentRangeEnd w:id="564"/>
-      <w:ins w:id="565" w:author="Microsoft Office User" w:date="2017-02-13T12:57:00Z">
+      <w:commentRangeEnd w:id="600"/>
+      <w:ins w:id="601" w:author="Microsoft Office User" w:date="2017-02-13T12:57:00Z">
         <w:r>
           <w:rPr>
             <w:rStyle w:val="CommentReference"/>
           </w:rPr>
-          <w:commentReference w:id="564"/>
-        </w:r>
-      </w:ins>
-      <w:ins w:id="566" w:author="Microsoft Office User" w:date="2017-02-13T12:55:00Z">
+          <w:commentReference w:id="600"/>
+        </w:r>
+      </w:ins>
+      <w:ins w:id="602" w:author="Microsoft Office User" w:date="2017-02-13T12:55:00Z">
         <w:r>
           <w:rPr>
             <w:color w:val="000000" w:themeColor="text1"/>
@@ -6467,19 +6662,19 @@
     <w:p>
       <w:pPr>
         <w:rPr>
-          <w:ins w:id="567" w:author="Microsoft Office User" w:date="2017-02-13T10:51:00Z"/>
-          <w:color w:val="000000" w:themeColor="text1"/>
-        </w:rPr>
-      </w:pPr>
-    </w:p>
-    <w:p>
-      <w:pPr>
-        <w:rPr>
-          <w:ins w:id="568" w:author="Microsoft Office User" w:date="2017-02-13T10:51:00Z"/>
-          <w:color w:val="000000" w:themeColor="text1"/>
-        </w:rPr>
-      </w:pPr>
-      <w:ins w:id="569" w:author="Microsoft Office User" w:date="2017-02-13T10:51:00Z">
+          <w:ins w:id="603" w:author="Microsoft Office User" w:date="2017-02-13T10:51:00Z"/>
+          <w:color w:val="000000" w:themeColor="text1"/>
+        </w:rPr>
+      </w:pPr>
+    </w:p>
+    <w:p>
+      <w:pPr>
+        <w:rPr>
+          <w:ins w:id="604" w:author="Microsoft Office User" w:date="2017-02-13T10:51:00Z"/>
+          <w:color w:val="000000" w:themeColor="text1"/>
+        </w:rPr>
+      </w:pPr>
+      <w:ins w:id="605" w:author="Microsoft Office User" w:date="2017-02-13T10:51:00Z">
         <w:r>
           <w:rPr>
             <w:color w:val="000000" w:themeColor="text1"/>
@@ -6487,7 +6682,7 @@
           <w:t>End: Glucocorticoids are a commonly prescribed drug used to treat a multitude of health issues</w:t>
         </w:r>
       </w:ins>
-      <w:ins w:id="570" w:author="Microsoft Office User" w:date="2017-02-13T11:07:00Z">
+      <w:ins w:id="606" w:author="Microsoft Office User" w:date="2017-02-13T11:07:00Z">
         <w:r>
           <w:rPr>
             <w:color w:val="000000" w:themeColor="text1"/>
@@ -6501,7 +6696,7 @@
           <w:t>induce a variety of metabolic side effects</w:t>
         </w:r>
       </w:ins>
-      <w:ins w:id="571" w:author="Microsoft Office User" w:date="2017-02-13T10:51:00Z">
+      <w:ins w:id="607" w:author="Microsoft Office User" w:date="2017-02-13T10:51:00Z">
         <w:r>
           <w:rPr>
             <w:color w:val="000000" w:themeColor="text1"/>
@@ -6509,7 +6704,7 @@
           <w:t>; however, their actions in persons with obesity has not been studied</w:t>
         </w:r>
       </w:ins>
-      <w:ins w:id="572" w:author="Microsoft Office User" w:date="2017-02-13T11:08:00Z">
+      <w:ins w:id="608" w:author="Microsoft Office User" w:date="2017-02-13T11:08:00Z">
         <w:r>
           <w:rPr>
             <w:color w:val="000000" w:themeColor="text1"/>
@@ -6517,7 +6712,7 @@
           <w:t xml:space="preserve"> to date</w:t>
         </w:r>
       </w:ins>
-      <w:ins w:id="573" w:author="Microsoft Office User" w:date="2017-02-13T10:51:00Z">
+      <w:ins w:id="609" w:author="Microsoft Office User" w:date="2017-02-13T10:51:00Z">
         <w:r>
           <w:rPr>
             <w:color w:val="000000" w:themeColor="text1"/>
@@ -6525,7 +6720,7 @@
           <w:t>. The data presented here shows that obesity does in fact pose a greater risk for the harmful co-</w:t>
         </w:r>
       </w:ins>
-      <w:ins w:id="574" w:author="Microsoft Office User" w:date="2017-02-13T10:56:00Z">
+      <w:ins w:id="610" w:author="Microsoft Office User" w:date="2017-02-13T10:56:00Z">
         <w:r>
           <w:rPr>
             <w:color w:val="000000" w:themeColor="text1"/>
@@ -6533,7 +6728,7 @@
           <w:t>morbidities</w:t>
         </w:r>
       </w:ins>
-      <w:ins w:id="575" w:author="Microsoft Office User" w:date="2017-02-13T10:51:00Z">
+      <w:ins w:id="611" w:author="Microsoft Office User" w:date="2017-02-13T10:51:00Z">
         <w:r>
           <w:rPr>
             <w:color w:val="000000" w:themeColor="text1"/>
@@ -6541,7 +6736,7 @@
           <w:t xml:space="preserve"> associated with chronically elevated glucocorticoids</w:t>
         </w:r>
       </w:ins>
-      <w:ins w:id="576" w:author="Microsoft Office User" w:date="2017-02-13T10:52:00Z">
+      <w:ins w:id="612" w:author="Microsoft Office User" w:date="2017-02-13T10:52:00Z">
         <w:r>
           <w:rPr>
             <w:color w:val="000000" w:themeColor="text1"/>
@@ -6549,7 +6744,7 @@
           <w:t xml:space="preserve"> and this should be considered when determining treatment options</w:t>
         </w:r>
       </w:ins>
-      <w:ins w:id="577" w:author="Microsoft Office User" w:date="2017-02-13T10:51:00Z">
+      <w:ins w:id="613" w:author="Microsoft Office User" w:date="2017-02-13T10:51:00Z">
         <w:r>
           <w:rPr>
             <w:color w:val="000000" w:themeColor="text1"/>
@@ -6557,7 +6752,7 @@
           <w:t>.</w:t>
         </w:r>
       </w:ins>
-      <w:ins w:id="578" w:author="Microsoft Office User" w:date="2017-02-13T10:52:00Z">
+      <w:ins w:id="614" w:author="Microsoft Office User" w:date="2017-02-13T10:52:00Z">
         <w:r>
           <w:rPr>
             <w:color w:val="000000" w:themeColor="text1"/>
@@ -6565,7 +6760,7 @@
           <w:t xml:space="preserve"> More work is required in the area to assess whether blocking glucocorticoid</w:t>
         </w:r>
       </w:ins>
-      <w:ins w:id="579" w:author="Microsoft Office User" w:date="2017-02-13T10:54:00Z">
+      <w:ins w:id="615" w:author="Microsoft Office User" w:date="2017-02-13T10:54:00Z">
         <w:r>
           <w:rPr>
             <w:color w:val="000000" w:themeColor="text1"/>
@@ -6581,7 +6776,7 @@
         </w:r>
       </w:ins>
       <w:proofErr w:type="spellEnd"/>
-      <w:ins w:id="580" w:author="Microsoft Office User" w:date="2017-02-13T10:52:00Z">
+      <w:ins w:id="616" w:author="Microsoft Office User" w:date="2017-02-13T10:52:00Z">
         <w:r>
           <w:rPr>
             <w:color w:val="000000" w:themeColor="text1"/>
@@ -6589,7 +6784,7 @@
           <w:t xml:space="preserve"> action in the fat tissue</w:t>
         </w:r>
       </w:ins>
-      <w:ins w:id="581" w:author="Microsoft Office User" w:date="2017-02-13T10:54:00Z">
+      <w:ins w:id="617" w:author="Microsoft Office User" w:date="2017-02-13T10:54:00Z">
         <w:r>
           <w:rPr>
             <w:color w:val="000000" w:themeColor="text1"/>
@@ -6597,7 +6792,7 @@
           <w:t xml:space="preserve"> would be beneficial to prevent or enhance recovery of</w:t>
         </w:r>
       </w:ins>
-      <w:ins w:id="582" w:author="Microsoft Office User" w:date="2017-02-13T10:55:00Z">
+      <w:ins w:id="618" w:author="Microsoft Office User" w:date="2017-02-13T10:55:00Z">
         <w:r>
           <w:rPr>
             <w:color w:val="000000" w:themeColor="text1"/>
@@ -6605,7 +6800,7 @@
           <w:t xml:space="preserve"> the afore-mentioned</w:t>
         </w:r>
       </w:ins>
-      <w:ins w:id="583" w:author="Microsoft Office User" w:date="2017-02-13T10:54:00Z">
+      <w:ins w:id="619" w:author="Microsoft Office User" w:date="2017-02-13T10:54:00Z">
         <w:r>
           <w:rPr>
             <w:color w:val="000000" w:themeColor="text1"/>
@@ -6617,7 +6812,7 @@
     <w:p>
       <w:pPr>
         <w:rPr>
-          <w:ins w:id="584" w:author="Dave Bridges" w:date="2017-03-12T09:39:00Z"/>
+          <w:ins w:id="620" w:author="Dave Bridges" w:date="2017-03-12T09:39:00Z"/>
           <w:color w:val="000000" w:themeColor="text1"/>
         </w:rPr>
       </w:pPr>
@@ -6626,13 +6821,13 @@
       <w:pPr>
         <w:pStyle w:val="Heading1"/>
         <w:rPr>
-          <w:ins w:id="585" w:author="Dave Bridges" w:date="2017-03-12T09:39:00Z"/>
-        </w:rPr>
-        <w:pPrChange w:id="586" w:author="Dave Bridges" w:date="2017-03-12T09:39:00Z">
+          <w:ins w:id="621" w:author="Dave Bridges" w:date="2017-03-12T09:39:00Z"/>
+        </w:rPr>
+        <w:pPrChange w:id="622" w:author="Dave Bridges" w:date="2017-03-12T09:39:00Z">
           <w:pPr/>
         </w:pPrChange>
       </w:pPr>
-      <w:ins w:id="587" w:author="Dave Bridges" w:date="2017-03-12T09:39:00Z">
+      <w:ins w:id="623" w:author="Dave Bridges" w:date="2017-03-12T09:39:00Z">
         <w:r>
           <w:t>Acknowledgements</w:t>
         </w:r>
@@ -6641,43 +6836,43 @@
     <w:p>
       <w:pPr>
         <w:rPr>
-          <w:ins w:id="588" w:author="Dave Bridges" w:date="2017-03-12T09:41:00Z"/>
+          <w:ins w:id="624" w:author="Dave Bridges" w:date="2017-03-12T09:41:00Z"/>
           <w:bCs/>
         </w:rPr>
       </w:pPr>
-      <w:ins w:id="589" w:author="Dave Bridges" w:date="2017-03-12T09:39:00Z">
+      <w:ins w:id="625" w:author="Dave Bridges" w:date="2017-03-12T09:39:00Z">
         <w:r>
           <w:t xml:space="preserve">This </w:t>
         </w:r>
       </w:ins>
-      <w:ins w:id="590" w:author="Dave Bridges" w:date="2017-03-12T09:40:00Z">
+      <w:ins w:id="626" w:author="Dave Bridges" w:date="2017-03-12T09:40:00Z">
         <w:r>
           <w:t>study</w:t>
         </w:r>
       </w:ins>
-      <w:ins w:id="591" w:author="Dave Bridges" w:date="2017-03-12T09:39:00Z">
+      <w:ins w:id="627" w:author="Dave Bridges" w:date="2017-03-12T09:39:00Z">
         <w:r>
           <w:t xml:space="preserve"> was supported by funds from </w:t>
         </w:r>
       </w:ins>
-      <w:ins w:id="592" w:author="Dave Bridges" w:date="2017-03-12T09:41:00Z">
+      <w:ins w:id="628" w:author="Dave Bridges" w:date="2017-03-12T09:41:00Z">
         <w:r>
           <w:t xml:space="preserve">NIH Grant </w:t>
         </w:r>
       </w:ins>
-      <w:ins w:id="593" w:author="Dave Bridges" w:date="2017-03-12T09:39:00Z">
+      <w:ins w:id="629" w:author="Dave Bridges" w:date="2017-03-12T09:39:00Z">
         <w:r>
           <w:t>R01-DK107535</w:t>
         </w:r>
       </w:ins>
-      <w:ins w:id="594" w:author="Dave Bridges" w:date="2017-03-12T09:40:00Z">
+      <w:ins w:id="630" w:author="Dave Bridges" w:date="2017-03-12T09:40:00Z">
         <w:r>
           <w:t xml:space="preserve"> (DB).  This study also utilized the University of Michigan </w:t>
         </w:r>
         <w:r>
           <w:rPr>
             <w:bCs/>
-            <w:rPrChange w:id="595" w:author="Dave Bridges" w:date="2017-03-12T09:40:00Z">
+            <w:rPrChange w:id="631" w:author="Dave Bridges" w:date="2017-03-12T09:40:00Z">
               <w:rPr>
                 <w:b/>
                 <w:bCs/>
@@ -6693,7 +6888,7 @@
           <w:t xml:space="preserve"> funded by </w:t>
         </w:r>
       </w:ins>
-      <w:ins w:id="596" w:author="Dave Bridges" w:date="2017-03-12T09:41:00Z">
+      <w:ins w:id="632" w:author="Dave Bridges" w:date="2017-03-12T09:41:00Z">
         <w:r>
           <w:rPr>
             <w:bCs/>
@@ -6707,7 +6902,7 @@
           <w:t>U2C-DK110768</w:t>
         </w:r>
       </w:ins>
-      <w:ins w:id="597" w:author="Dave Bridges" w:date="2017-03-12T09:42:00Z">
+      <w:ins w:id="633" w:author="Dave Bridges" w:date="2017-03-12T09:42:00Z">
         <w:r>
           <w:rPr>
             <w:bCs/>
@@ -6715,7 +6910,7 @@
           <w:t xml:space="preserve"> and the Michigan Nutrition Obesity Research Center funded by NIH Grant </w:t>
         </w:r>
       </w:ins>
-      <w:ins w:id="598" w:author="Dave Bridges" w:date="2017-03-12T09:43:00Z">
+      <w:ins w:id="634" w:author="Dave Bridges" w:date="2017-03-12T09:43:00Z">
         <w:r>
           <w:rPr>
             <w:bCs/>
@@ -6726,7 +6921,7 @@
           <w:rPr>
             <w:bCs/>
             <w:iCs/>
-            <w:rPrChange w:id="599" w:author="Dave Bridges" w:date="2017-03-12T09:43:00Z">
+            <w:rPrChange w:id="635" w:author="Dave Bridges" w:date="2017-03-12T09:43:00Z">
               <w:rPr>
                 <w:bCs/>
                 <w:i/>
@@ -6737,7 +6932,7 @@
           <w:t>DK089503</w:t>
         </w:r>
       </w:ins>
-      <w:ins w:id="600" w:author="Dave Bridges" w:date="2017-03-12T09:41:00Z">
+      <w:ins w:id="636" w:author="Dave Bridges" w:date="2017-03-12T09:41:00Z">
         <w:r>
           <w:rPr>
             <w:bCs/>
@@ -6749,7 +6944,7 @@
     <w:p>
       <w:pPr>
         <w:rPr>
-          <w:ins w:id="601" w:author="Dave Bridges" w:date="2017-03-12T09:40:00Z"/>
+          <w:ins w:id="637" w:author="Dave Bridges" w:date="2017-03-12T09:40:00Z"/>
         </w:rPr>
       </w:pPr>
     </w:p>
@@ -7302,7 +7497,7 @@
       </w:r>
     </w:p>
   </w:comment>
-  <w:comment w:id="273" w:author="Microsoft Office User" w:date="2017-05-08T11:14:00Z" w:initials="Office">
+  <w:comment w:id="280" w:author="Microsoft Office User" w:date="2017-05-08T11:39:00Z" w:initials="Office">
     <w:p>
       <w:pPr>
         <w:pStyle w:val="CommentText"/>
@@ -7314,11 +7509,27 @@
         <w:annotationRef/>
       </w:r>
       <w:r>
+        <w:t>What do you think, should we include this in supplementary data?</w:t>
+      </w:r>
+    </w:p>
+  </w:comment>
+  <w:comment w:id="293" w:author="Microsoft Office User" w:date="2017-05-08T11:14:00Z" w:initials="Office">
+    <w:p>
+      <w:pPr>
+        <w:pStyle w:val="CommentText"/>
+      </w:pPr>
+      <w:r>
+        <w:rPr>
+          <w:rStyle w:val="CommentReference"/>
+        </w:rPr>
+        <w:annotationRef/>
+      </w:r>
+      <w:r>
         <w:t>Add in amount</w:t>
       </w:r>
     </w:p>
   </w:comment>
-  <w:comment w:id="282" w:author="Microsoft Office User" w:date="2017-05-08T11:14:00Z" w:initials="Office">
+  <w:comment w:id="355" w:author="Microsoft Office User" w:date="2017-01-28T14:25:00Z" w:initials="Office">
     <w:p>
       <w:pPr>
         <w:pStyle w:val="CommentText"/>
@@ -7330,11 +7541,11 @@
         <w:annotationRef/>
       </w:r>
       <w:r>
-        <w:t>Add in amount</w:t>
+        <w:t>Insert p-value</w:t>
       </w:r>
     </w:p>
   </w:comment>
-  <w:comment w:id="285" w:author="Microsoft Office User" w:date="2017-05-08T11:15:00Z" w:initials="Office">
+  <w:comment w:id="354" w:author="Dave Bridges" w:date="2017-01-24T16:50:00Z" w:initials="DB">
     <w:p>
       <w:pPr>
         <w:pStyle w:val="CommentText"/>
@@ -7345,12 +7556,17 @@
         </w:rPr>
         <w:annotationRef/>
       </w:r>
-      <w:r>
-        <w:t>Add in amount</w:t>
+      <w:proofErr w:type="spellStart"/>
+      <w:r>
+        <w:t>Lets</w:t>
+      </w:r>
+      <w:proofErr w:type="spellEnd"/>
+      <w:r>
+        <w:t xml:space="preserve"> just use ALT, I don’t know that we can make room for AST</w:t>
       </w:r>
     </w:p>
   </w:comment>
-  <w:comment w:id="319" w:author="Microsoft Office User" w:date="2017-01-28T14:25:00Z" w:initials="Office">
+  <w:comment w:id="356" w:author="Dave Bridges" w:date="2017-01-24T16:51:00Z" w:initials="DB">
     <w:p>
       <w:pPr>
         <w:pStyle w:val="CommentText"/>
@@ -7362,11 +7578,136 @@
         <w:annotationRef/>
       </w:r>
       <w:r>
+        <w:t>Interaction p value for ALT is 0.123</w:t>
+      </w:r>
+    </w:p>
+  </w:comment>
+  <w:comment w:id="360" w:author="Microsoft Office User" w:date="2017-01-28T14:25:00Z" w:initials="Office">
+    <w:p>
+      <w:pPr>
+        <w:pStyle w:val="CommentText"/>
+      </w:pPr>
+      <w:r>
+        <w:rPr>
+          <w:rStyle w:val="CommentReference"/>
+        </w:rPr>
+        <w:annotationRef/>
+      </w:r>
+      <w:proofErr w:type="spellStart"/>
+      <w:r>
+        <w:t>Disucss</w:t>
+      </w:r>
+      <w:proofErr w:type="spellEnd"/>
+      <w:r>
+        <w:t xml:space="preserve"> trichrome findings here.</w:t>
+      </w:r>
+    </w:p>
+  </w:comment>
+  <w:comment w:id="361" w:author="Microsoft Office User" w:date="2017-01-20T01:48:00Z" w:initials="Office">
+    <w:p>
+      <w:pPr>
+        <w:pStyle w:val="CommentText"/>
+      </w:pPr>
+      <w:r>
+        <w:rPr>
+          <w:rStyle w:val="CommentReference"/>
+        </w:rPr>
+        <w:annotationRef/>
+      </w:r>
+      <w:r>
+        <w:t>Is LDLR responsible for uptake into the liver? Maybe we should assess.</w:t>
+      </w:r>
+    </w:p>
+  </w:comment>
+  <w:comment w:id="370" w:author="Microsoft Office User" w:date="2017-02-13T11:46:00Z" w:initials="Office">
+    <w:p>
+      <w:pPr>
+        <w:pStyle w:val="CommentText"/>
+      </w:pPr>
+      <w:r>
+        <w:rPr>
+          <w:rStyle w:val="CommentReference"/>
+        </w:rPr>
+        <w:annotationRef/>
+      </w:r>
+      <w:r>
+        <w:t>May make more sense to go before liver steatosis</w:t>
+      </w:r>
+    </w:p>
+  </w:comment>
+  <w:comment w:id="372" w:author="Dave Bridges" w:date="2017-02-15T14:20:00Z" w:initials="DB">
+    <w:p>
+      <w:pPr>
+        <w:pStyle w:val="CommentText"/>
+      </w:pPr>
+      <w:r>
+        <w:rPr>
+          <w:rStyle w:val="CommentReference"/>
+        </w:rPr>
+        <w:annotationRef/>
+      </w:r>
+      <w:r>
+        <w:t xml:space="preserve">I think if you are going to say this you are going to need to show that data, you could just start by saying we evaluated fat mass, and contrary to expectations … </w:t>
+      </w:r>
+    </w:p>
+  </w:comment>
+  <w:comment w:id="373" w:author="Microsoft Office User" w:date="2017-01-20T02:11:00Z" w:initials="Office">
+    <w:p>
+      <w:pPr>
+        <w:pStyle w:val="CommentText"/>
+      </w:pPr>
+      <w:r>
+        <w:rPr>
+          <w:rStyle w:val="CommentReference"/>
+        </w:rPr>
+        <w:annotationRef/>
+      </w:r>
+      <w:r>
+        <w:t>RER in supplemental data?</w:t>
+      </w:r>
+    </w:p>
+  </w:comment>
+  <w:comment w:id="374" w:author="Dave Bridges" w:date="2017-01-20T15:16:00Z" w:initials="DB">
+    <w:p>
+      <w:pPr>
+        <w:pStyle w:val="CommentText"/>
+      </w:pPr>
+      <w:r>
+        <w:rPr>
+          <w:rStyle w:val="CommentReference"/>
+        </w:rPr>
+        <w:annotationRef/>
+      </w:r>
+      <w:r>
+        <w:t xml:space="preserve">Talk about fat cell size </w:t>
+      </w:r>
+      <w:proofErr w:type="spellStart"/>
+      <w:r>
+        <w:t>imflammation</w:t>
+      </w:r>
+      <w:proofErr w:type="spellEnd"/>
+      <w:r>
+        <w:t xml:space="preserve"> stuff</w:t>
+      </w:r>
+    </w:p>
+  </w:comment>
+  <w:comment w:id="383" w:author="Microsoft Office User" w:date="2017-01-28T14:23:00Z" w:initials="Office">
+    <w:p>
+      <w:pPr>
+        <w:pStyle w:val="CommentText"/>
+      </w:pPr>
+      <w:r>
+        <w:rPr>
+          <w:rStyle w:val="CommentReference"/>
+        </w:rPr>
+        <w:annotationRef/>
+      </w:r>
+      <w:r>
         <w:t>Insert p-value</w:t>
       </w:r>
     </w:p>
   </w:comment>
-  <w:comment w:id="318" w:author="Dave Bridges" w:date="2017-01-24T16:50:00Z" w:initials="DB">
+  <w:comment w:id="399" w:author="Microsoft Office User" w:date="2017-01-28T14:23:00Z" w:initials="Office">
     <w:p>
       <w:pPr>
         <w:pStyle w:val="CommentText"/>
@@ -7377,17 +7718,145 @@
         </w:rPr>
         <w:annotationRef/>
       </w:r>
+      <w:r>
+        <w:t>Insert p-value</w:t>
+      </w:r>
+    </w:p>
+  </w:comment>
+  <w:comment w:id="402" w:author="Microsoft Office User" w:date="2017-01-20T14:44:00Z" w:initials="Office">
+    <w:p>
+      <w:pPr>
+        <w:pStyle w:val="CommentText"/>
+      </w:pPr>
+      <w:r>
+        <w:rPr>
+          <w:rStyle w:val="CommentReference"/>
+        </w:rPr>
+        <w:annotationRef/>
+      </w:r>
+      <w:r>
+        <w:t>Will add more here when I get western info for HSL and phosphor proteins</w:t>
+      </w:r>
+    </w:p>
+  </w:comment>
+  <w:comment w:id="404" w:author="Microsoft Office User" w:date="2017-01-28T14:23:00Z" w:initials="Office">
+    <w:p>
+      <w:pPr>
+        <w:pStyle w:val="CommentText"/>
+      </w:pPr>
+      <w:r>
+        <w:rPr>
+          <w:rStyle w:val="CommentReference"/>
+        </w:rPr>
+        <w:annotationRef/>
+      </w:r>
+      <w:r>
+        <w:t>Insert p-value</w:t>
+      </w:r>
+    </w:p>
+  </w:comment>
+  <w:comment w:id="437" w:author="Microsoft Office User" w:date="2017-02-13T11:30:00Z" w:initials="Office">
+    <w:p>
+      <w:pPr>
+        <w:pStyle w:val="CommentText"/>
+      </w:pPr>
+      <w:r>
+        <w:rPr>
+          <w:rStyle w:val="CommentReference"/>
+        </w:rPr>
+        <w:annotationRef/>
+      </w:r>
+      <w:r>
+        <w:t>cite</w:t>
+      </w:r>
+    </w:p>
+  </w:comment>
+  <w:comment w:id="440" w:author="Microsoft Office User" w:date="2017-02-13T11:30:00Z" w:initials="Office">
+    <w:p>
+      <w:pPr>
+        <w:pStyle w:val="CommentText"/>
+      </w:pPr>
+      <w:r>
+        <w:rPr>
+          <w:rStyle w:val="CommentReference"/>
+        </w:rPr>
+        <w:annotationRef/>
+      </w:r>
+      <w:r>
+        <w:t>cite</w:t>
+      </w:r>
+    </w:p>
+  </w:comment>
+  <w:comment w:id="444" w:author="Microsoft Office User" w:date="2017-02-13T11:30:00Z" w:initials="Office">
+    <w:p>
+      <w:pPr>
+        <w:pStyle w:val="CommentText"/>
+      </w:pPr>
+      <w:r>
+        <w:rPr>
+          <w:rStyle w:val="CommentReference"/>
+        </w:rPr>
+        <w:annotationRef/>
+      </w:r>
+      <w:r>
+        <w:t>cite</w:t>
+      </w:r>
+    </w:p>
+  </w:comment>
+  <w:comment w:id="449" w:author="Microsoft Office User" w:date="2017-02-13T11:30:00Z" w:initials="Office">
+    <w:p>
+      <w:pPr>
+        <w:pStyle w:val="CommentText"/>
+      </w:pPr>
+      <w:r>
+        <w:rPr>
+          <w:rStyle w:val="CommentReference"/>
+        </w:rPr>
+        <w:annotationRef/>
+      </w:r>
+      <w:r>
+        <w:t>cite</w:t>
+      </w:r>
+    </w:p>
+  </w:comment>
+  <w:comment w:id="454" w:author="Dave Bridges" w:date="2017-02-15T14:23:00Z" w:initials="DB">
+    <w:p>
+      <w:pPr>
+        <w:pStyle w:val="CommentText"/>
+      </w:pPr>
+      <w:r>
+        <w:rPr>
+          <w:rStyle w:val="CommentReference"/>
+        </w:rPr>
+        <w:annotationRef/>
+      </w:r>
+      <w:r>
+        <w:t>ref needed</w:t>
+      </w:r>
+    </w:p>
+  </w:comment>
+  <w:comment w:id="469" w:author="Microsoft Office User" w:date="2017-02-13T11:23:00Z" w:initials="Office">
+    <w:p>
+      <w:pPr>
+        <w:pStyle w:val="CommentText"/>
+      </w:pPr>
+      <w:r>
+        <w:rPr>
+          <w:rStyle w:val="CommentReference"/>
+        </w:rPr>
+        <w:annotationRef/>
+      </w:r>
+      <w:r>
+        <w:t xml:space="preserve">Waist </w:t>
+      </w:r>
       <w:proofErr w:type="spellStart"/>
       <w:r>
-        <w:t>Lets</w:t>
+        <w:t>circ</w:t>
       </w:r>
       <w:proofErr w:type="spellEnd"/>
-      <w:r>
-        <w:t xml:space="preserve"> just use ALT, I don’t know that we can make room for AST</w:t>
-      </w:r>
     </w:p>
   </w:comment>
-  <w:comment w:id="320" w:author="Dave Bridges" w:date="2017-01-24T16:51:00Z" w:initials="DB">
+  <w:comment w:id="486" w:author="Microsoft Office User" w:date="2017-02-13T11:44:00Z" w:initials="Office">
     <w:p>
       <w:pPr>
         <w:pStyle w:val="CommentText"/>
@@ -7399,11 +7868,11 @@
         <w:annotationRef/>
       </w:r>
       <w:r>
-        <w:t>Interaction p value for ALT is 0.123</w:t>
+        <w:t>Should I put more info here about study design or is it enough to have in methods and schematic in figures/results</w:t>
       </w:r>
     </w:p>
   </w:comment>
-  <w:comment w:id="324" w:author="Microsoft Office User" w:date="2017-01-28T14:25:00Z" w:initials="Office">
+  <w:comment w:id="491" w:author="Microsoft Office User" w:date="2017-02-13T11:38:00Z" w:initials="Office">
     <w:p>
       <w:pPr>
         <w:pStyle w:val="CommentText"/>
@@ -7414,17 +7883,132 @@
         </w:rPr>
         <w:annotationRef/>
       </w:r>
+      <w:r>
+        <w:t>Add clamp discussion</w:t>
+      </w:r>
+    </w:p>
+  </w:comment>
+  <w:comment w:id="504" w:author="Microsoft Office User" w:date="2017-02-13T12:24:00Z" w:initials="Office">
+    <w:p>
+      <w:pPr>
+        <w:pStyle w:val="CommentText"/>
+      </w:pPr>
+      <w:r>
+        <w:rPr>
+          <w:rStyle w:val="CommentReference"/>
+        </w:rPr>
+        <w:annotationRef/>
+      </w:r>
+      <w:r>
+        <w:t>Add more info to this, supporting information, etc.</w:t>
+      </w:r>
+    </w:p>
+  </w:comment>
+  <w:comment w:id="522" w:author="Microsoft Office User" w:date="2017-02-13T11:52:00Z" w:initials="Office">
+    <w:p>
+      <w:pPr>
+        <w:pStyle w:val="CommentText"/>
+      </w:pPr>
+      <w:r>
+        <w:rPr>
+          <w:rStyle w:val="CommentReference"/>
+        </w:rPr>
+        <w:annotationRef/>
+      </w:r>
+      <w:r>
+        <w:t>Cite a few papers for this</w:t>
+      </w:r>
+    </w:p>
+  </w:comment>
+  <w:comment w:id="535" w:author="Microsoft Office User" w:date="2017-02-13T12:31:00Z" w:initials="Office">
+    <w:p>
+      <w:pPr>
+        <w:pStyle w:val="CommentText"/>
+      </w:pPr>
+      <w:r>
+        <w:rPr>
+          <w:rStyle w:val="CommentReference"/>
+        </w:rPr>
+        <w:annotationRef/>
+      </w:r>
+      <w:r>
+        <w:t>cite</w:t>
+      </w:r>
+    </w:p>
+  </w:comment>
+  <w:comment w:id="537" w:author="Microsoft Office User" w:date="2017-02-13T12:27:00Z" w:initials="Office">
+    <w:p>
+      <w:pPr>
+        <w:pStyle w:val="CommentText"/>
+      </w:pPr>
+      <w:r>
+        <w:rPr>
+          <w:rStyle w:val="CommentReference"/>
+        </w:rPr>
+        <w:annotationRef/>
+      </w:r>
+      <w:r>
+        <w:t>cite</w:t>
+      </w:r>
+    </w:p>
+  </w:comment>
+  <w:comment w:id="540" w:author="Microsoft Office User" w:date="2017-02-13T12:27:00Z" w:initials="Office">
+    <w:p>
+      <w:pPr>
+        <w:pStyle w:val="CommentText"/>
+      </w:pPr>
+      <w:r>
+        <w:rPr>
+          <w:rStyle w:val="CommentReference"/>
+        </w:rPr>
+        <w:annotationRef/>
+      </w:r>
+      <w:r>
+        <w:t>cite</w:t>
+      </w:r>
+    </w:p>
+  </w:comment>
+  <w:comment w:id="543" w:author="Microsoft Office User" w:date="2017-02-13T12:27:00Z" w:initials="Office">
+    <w:p>
+      <w:pPr>
+        <w:pStyle w:val="CommentText"/>
+      </w:pPr>
+      <w:r>
+        <w:rPr>
+          <w:rStyle w:val="CommentReference"/>
+        </w:rPr>
+        <w:annotationRef/>
+      </w:r>
+      <w:r>
+        <w:t>cite for both human and mice</w:t>
+      </w:r>
+    </w:p>
+  </w:comment>
+  <w:comment w:id="550" w:author="Microsoft Office User" w:date="2017-02-13T12:38:00Z" w:initials="Office">
+    <w:p>
+      <w:pPr>
+        <w:pStyle w:val="CommentText"/>
+      </w:pPr>
+      <w:r>
+        <w:rPr>
+          <w:rStyle w:val="CommentReference"/>
+        </w:rPr>
+        <w:annotationRef/>
+      </w:r>
+      <w:r>
+        <w:t xml:space="preserve">check when </w:t>
+      </w:r>
       <w:proofErr w:type="spellStart"/>
       <w:r>
-        <w:t>Disucss</w:t>
+        <w:t>iso</w:t>
       </w:r>
       <w:proofErr w:type="spellEnd"/>
       <w:r>
-        <w:t xml:space="preserve"> trichrome findings here.</w:t>
+        <w:t xml:space="preserve"> test was done</w:t>
       </w:r>
     </w:p>
   </w:comment>
-  <w:comment w:id="325" w:author="Microsoft Office User" w:date="2017-01-20T01:48:00Z" w:initials="Office">
+  <w:comment w:id="577" w:author="Dave Bridges" w:date="2017-02-15T14:27:00Z" w:initials="DB">
     <w:p>
       <w:pPr>
         <w:pStyle w:val="CommentText"/>
@@ -7436,11 +8020,11 @@
         <w:annotationRef/>
       </w:r>
       <w:r>
-        <w:t>Is LDLR responsible for uptake into the liver? Maybe we should assess.</w:t>
+        <w:t>Shulman papers</w:t>
       </w:r>
     </w:p>
   </w:comment>
-  <w:comment w:id="334" w:author="Microsoft Office User" w:date="2017-02-13T11:46:00Z" w:initials="Office">
+  <w:comment w:id="595" w:author="Microsoft Office User" w:date="2017-02-13T12:57:00Z" w:initials="Office">
     <w:p>
       <w:pPr>
         <w:pStyle w:val="CommentText"/>
@@ -7452,416 +8036,11 @@
         <w:annotationRef/>
       </w:r>
       <w:r>
-        <w:t>May make more sense to go before liver steatosis</w:t>
+        <w:t>cite</w:t>
       </w:r>
     </w:p>
   </w:comment>
-  <w:comment w:id="336" w:author="Dave Bridges" w:date="2017-02-15T14:20:00Z" w:initials="DB">
-    <w:p>
-      <w:pPr>
-        <w:pStyle w:val="CommentText"/>
-      </w:pPr>
-      <w:r>
-        <w:rPr>
-          <w:rStyle w:val="CommentReference"/>
-        </w:rPr>
-        <w:annotationRef/>
-      </w:r>
-      <w:r>
-        <w:t xml:space="preserve">I think if you are going to say this you are going to need to show that data, you could just start by saying we evaluated fat mass, and contrary to expectations … </w:t>
-      </w:r>
-    </w:p>
-  </w:comment>
-  <w:comment w:id="337" w:author="Microsoft Office User" w:date="2017-01-20T02:11:00Z" w:initials="Office">
-    <w:p>
-      <w:pPr>
-        <w:pStyle w:val="CommentText"/>
-      </w:pPr>
-      <w:r>
-        <w:rPr>
-          <w:rStyle w:val="CommentReference"/>
-        </w:rPr>
-        <w:annotationRef/>
-      </w:r>
-      <w:r>
-        <w:t>RER in supplemental data?</w:t>
-      </w:r>
-    </w:p>
-  </w:comment>
-  <w:comment w:id="338" w:author="Dave Bridges" w:date="2017-01-20T15:16:00Z" w:initials="DB">
-    <w:p>
-      <w:pPr>
-        <w:pStyle w:val="CommentText"/>
-      </w:pPr>
-      <w:r>
-        <w:rPr>
-          <w:rStyle w:val="CommentReference"/>
-        </w:rPr>
-        <w:annotationRef/>
-      </w:r>
-      <w:r>
-        <w:t xml:space="preserve">Talk about fat cell size </w:t>
-      </w:r>
-      <w:proofErr w:type="spellStart"/>
-      <w:r>
-        <w:t>imflammation</w:t>
-      </w:r>
-      <w:proofErr w:type="spellEnd"/>
-      <w:r>
-        <w:t xml:space="preserve"> stuff</w:t>
-      </w:r>
-    </w:p>
-  </w:comment>
-  <w:comment w:id="347" w:author="Microsoft Office User" w:date="2017-01-28T14:23:00Z" w:initials="Office">
-    <w:p>
-      <w:pPr>
-        <w:pStyle w:val="CommentText"/>
-      </w:pPr>
-      <w:r>
-        <w:rPr>
-          <w:rStyle w:val="CommentReference"/>
-        </w:rPr>
-        <w:annotationRef/>
-      </w:r>
-      <w:r>
-        <w:t>Insert p-value</w:t>
-      </w:r>
-    </w:p>
-  </w:comment>
-  <w:comment w:id="363" w:author="Microsoft Office User" w:date="2017-01-28T14:23:00Z" w:initials="Office">
-    <w:p>
-      <w:pPr>
-        <w:pStyle w:val="CommentText"/>
-      </w:pPr>
-      <w:r>
-        <w:rPr>
-          <w:rStyle w:val="CommentReference"/>
-        </w:rPr>
-        <w:annotationRef/>
-      </w:r>
-      <w:r>
-        <w:t>Insert p-value</w:t>
-      </w:r>
-    </w:p>
-  </w:comment>
-  <w:comment w:id="366" w:author="Microsoft Office User" w:date="2017-01-20T14:44:00Z" w:initials="Office">
-    <w:p>
-      <w:pPr>
-        <w:pStyle w:val="CommentText"/>
-      </w:pPr>
-      <w:r>
-        <w:rPr>
-          <w:rStyle w:val="CommentReference"/>
-        </w:rPr>
-        <w:annotationRef/>
-      </w:r>
-      <w:r>
-        <w:t>Will add more here when I get western info for HSL and phosphor proteins</w:t>
-      </w:r>
-    </w:p>
-  </w:comment>
-  <w:comment w:id="368" w:author="Microsoft Office User" w:date="2017-01-28T14:23:00Z" w:initials="Office">
-    <w:p>
-      <w:pPr>
-        <w:pStyle w:val="CommentText"/>
-      </w:pPr>
-      <w:r>
-        <w:rPr>
-          <w:rStyle w:val="CommentReference"/>
-        </w:rPr>
-        <w:annotationRef/>
-      </w:r>
-      <w:r>
-        <w:t>Insert p-value</w:t>
-      </w:r>
-    </w:p>
-  </w:comment>
-  <w:comment w:id="401" w:author="Microsoft Office User" w:date="2017-02-13T11:30:00Z" w:initials="Office">
-    <w:p>
-      <w:pPr>
-        <w:pStyle w:val="CommentText"/>
-      </w:pPr>
-      <w:r>
-        <w:rPr>
-          <w:rStyle w:val="CommentReference"/>
-        </w:rPr>
-        <w:annotationRef/>
-      </w:r>
-      <w:r>
-        <w:t>cite</w:t>
-      </w:r>
-    </w:p>
-  </w:comment>
-  <w:comment w:id="404" w:author="Microsoft Office User" w:date="2017-02-13T11:30:00Z" w:initials="Office">
-    <w:p>
-      <w:pPr>
-        <w:pStyle w:val="CommentText"/>
-      </w:pPr>
-      <w:r>
-        <w:rPr>
-          <w:rStyle w:val="CommentReference"/>
-        </w:rPr>
-        <w:annotationRef/>
-      </w:r>
-      <w:r>
-        <w:t>cite</w:t>
-      </w:r>
-    </w:p>
-  </w:comment>
-  <w:comment w:id="408" w:author="Microsoft Office User" w:date="2017-02-13T11:30:00Z" w:initials="Office">
-    <w:p>
-      <w:pPr>
-        <w:pStyle w:val="CommentText"/>
-      </w:pPr>
-      <w:r>
-        <w:rPr>
-          <w:rStyle w:val="CommentReference"/>
-        </w:rPr>
-        <w:annotationRef/>
-      </w:r>
-      <w:r>
-        <w:t>cite</w:t>
-      </w:r>
-    </w:p>
-  </w:comment>
-  <w:comment w:id="413" w:author="Microsoft Office User" w:date="2017-02-13T11:30:00Z" w:initials="Office">
-    <w:p>
-      <w:pPr>
-        <w:pStyle w:val="CommentText"/>
-      </w:pPr>
-      <w:r>
-        <w:rPr>
-          <w:rStyle w:val="CommentReference"/>
-        </w:rPr>
-        <w:annotationRef/>
-      </w:r>
-      <w:r>
-        <w:t>cite</w:t>
-      </w:r>
-    </w:p>
-  </w:comment>
-  <w:comment w:id="418" w:author="Dave Bridges" w:date="2017-02-15T14:23:00Z" w:initials="DB">
-    <w:p>
-      <w:pPr>
-        <w:pStyle w:val="CommentText"/>
-      </w:pPr>
-      <w:r>
-        <w:rPr>
-          <w:rStyle w:val="CommentReference"/>
-        </w:rPr>
-        <w:annotationRef/>
-      </w:r>
-      <w:r>
-        <w:t>ref needed</w:t>
-      </w:r>
-    </w:p>
-  </w:comment>
-  <w:comment w:id="433" w:author="Microsoft Office User" w:date="2017-02-13T11:23:00Z" w:initials="Office">
-    <w:p>
-      <w:pPr>
-        <w:pStyle w:val="CommentText"/>
-      </w:pPr>
-      <w:r>
-        <w:rPr>
-          <w:rStyle w:val="CommentReference"/>
-        </w:rPr>
-        <w:annotationRef/>
-      </w:r>
-      <w:r>
-        <w:t xml:space="preserve">Waist </w:t>
-      </w:r>
-      <w:proofErr w:type="spellStart"/>
-      <w:r>
-        <w:t>circ</w:t>
-      </w:r>
-      <w:proofErr w:type="spellEnd"/>
-    </w:p>
-  </w:comment>
-  <w:comment w:id="450" w:author="Microsoft Office User" w:date="2017-02-13T11:44:00Z" w:initials="Office">
-    <w:p>
-      <w:pPr>
-        <w:pStyle w:val="CommentText"/>
-      </w:pPr>
-      <w:r>
-        <w:rPr>
-          <w:rStyle w:val="CommentReference"/>
-        </w:rPr>
-        <w:annotationRef/>
-      </w:r>
-      <w:r>
-        <w:t>Should I put more info here about study design or is it enough to have in methods and schematic in figures/results</w:t>
-      </w:r>
-    </w:p>
-  </w:comment>
-  <w:comment w:id="455" w:author="Microsoft Office User" w:date="2017-02-13T11:38:00Z" w:initials="Office">
-    <w:p>
-      <w:pPr>
-        <w:pStyle w:val="CommentText"/>
-      </w:pPr>
-      <w:r>
-        <w:rPr>
-          <w:rStyle w:val="CommentReference"/>
-        </w:rPr>
-        <w:annotationRef/>
-      </w:r>
-      <w:r>
-        <w:t>Add clamp discussion</w:t>
-      </w:r>
-    </w:p>
-  </w:comment>
-  <w:comment w:id="468" w:author="Microsoft Office User" w:date="2017-02-13T12:24:00Z" w:initials="Office">
-    <w:p>
-      <w:pPr>
-        <w:pStyle w:val="CommentText"/>
-      </w:pPr>
-      <w:r>
-        <w:rPr>
-          <w:rStyle w:val="CommentReference"/>
-        </w:rPr>
-        <w:annotationRef/>
-      </w:r>
-      <w:r>
-        <w:t>Add more info to this, supporting information, etc.</w:t>
-      </w:r>
-    </w:p>
-  </w:comment>
-  <w:comment w:id="486" w:author="Microsoft Office User" w:date="2017-02-13T11:52:00Z" w:initials="Office">
-    <w:p>
-      <w:pPr>
-        <w:pStyle w:val="CommentText"/>
-      </w:pPr>
-      <w:r>
-        <w:rPr>
-          <w:rStyle w:val="CommentReference"/>
-        </w:rPr>
-        <w:annotationRef/>
-      </w:r>
-      <w:r>
-        <w:t>Cite a few papers for this</w:t>
-      </w:r>
-    </w:p>
-  </w:comment>
-  <w:comment w:id="499" w:author="Microsoft Office User" w:date="2017-02-13T12:31:00Z" w:initials="Office">
-    <w:p>
-      <w:pPr>
-        <w:pStyle w:val="CommentText"/>
-      </w:pPr>
-      <w:r>
-        <w:rPr>
-          <w:rStyle w:val="CommentReference"/>
-        </w:rPr>
-        <w:annotationRef/>
-      </w:r>
-      <w:r>
-        <w:t>cite</w:t>
-      </w:r>
-    </w:p>
-  </w:comment>
-  <w:comment w:id="501" w:author="Microsoft Office User" w:date="2017-02-13T12:27:00Z" w:initials="Office">
-    <w:p>
-      <w:pPr>
-        <w:pStyle w:val="CommentText"/>
-      </w:pPr>
-      <w:r>
-        <w:rPr>
-          <w:rStyle w:val="CommentReference"/>
-        </w:rPr>
-        <w:annotationRef/>
-      </w:r>
-      <w:r>
-        <w:t>cite</w:t>
-      </w:r>
-    </w:p>
-  </w:comment>
-  <w:comment w:id="504" w:author="Microsoft Office User" w:date="2017-02-13T12:27:00Z" w:initials="Office">
-    <w:p>
-      <w:pPr>
-        <w:pStyle w:val="CommentText"/>
-      </w:pPr>
-      <w:r>
-        <w:rPr>
-          <w:rStyle w:val="CommentReference"/>
-        </w:rPr>
-        <w:annotationRef/>
-      </w:r>
-      <w:r>
-        <w:t>cite</w:t>
-      </w:r>
-    </w:p>
-  </w:comment>
-  <w:comment w:id="507" w:author="Microsoft Office User" w:date="2017-02-13T12:27:00Z" w:initials="Office">
-    <w:p>
-      <w:pPr>
-        <w:pStyle w:val="CommentText"/>
-      </w:pPr>
-      <w:r>
-        <w:rPr>
-          <w:rStyle w:val="CommentReference"/>
-        </w:rPr>
-        <w:annotationRef/>
-      </w:r>
-      <w:r>
-        <w:t>cite for both human and mice</w:t>
-      </w:r>
-    </w:p>
-  </w:comment>
-  <w:comment w:id="514" w:author="Microsoft Office User" w:date="2017-02-13T12:38:00Z" w:initials="Office">
-    <w:p>
-      <w:pPr>
-        <w:pStyle w:val="CommentText"/>
-      </w:pPr>
-      <w:r>
-        <w:rPr>
-          <w:rStyle w:val="CommentReference"/>
-        </w:rPr>
-        <w:annotationRef/>
-      </w:r>
-      <w:r>
-        <w:t xml:space="preserve">check when </w:t>
-      </w:r>
-      <w:proofErr w:type="spellStart"/>
-      <w:r>
-        <w:t>iso</w:t>
-      </w:r>
-      <w:proofErr w:type="spellEnd"/>
-      <w:r>
-        <w:t xml:space="preserve"> test was done</w:t>
-      </w:r>
-    </w:p>
-  </w:comment>
-  <w:comment w:id="541" w:author="Dave Bridges" w:date="2017-02-15T14:27:00Z" w:initials="DB">
-    <w:p>
-      <w:pPr>
-        <w:pStyle w:val="CommentText"/>
-      </w:pPr>
-      <w:r>
-        <w:rPr>
-          <w:rStyle w:val="CommentReference"/>
-        </w:rPr>
-        <w:annotationRef/>
-      </w:r>
-      <w:r>
-        <w:t>Shulman papers</w:t>
-      </w:r>
-    </w:p>
-  </w:comment>
-  <w:comment w:id="559" w:author="Microsoft Office User" w:date="2017-02-13T12:57:00Z" w:initials="Office">
-    <w:p>
-      <w:pPr>
-        <w:pStyle w:val="CommentText"/>
-      </w:pPr>
-      <w:r>
-        <w:rPr>
-          <w:rStyle w:val="CommentReference"/>
-        </w:rPr>
-        <w:annotationRef/>
-      </w:r>
-      <w:r>
-        <w:t>cite</w:t>
-      </w:r>
-    </w:p>
-  </w:comment>
-  <w:comment w:id="564" w:author="Microsoft Office User" w:date="2017-02-13T12:57:00Z" w:initials="Office">
+  <w:comment w:id="600" w:author="Microsoft Office User" w:date="2017-02-13T12:57:00Z" w:initials="Office">
     <w:p>
       <w:pPr>
         <w:pStyle w:val="CommentText"/>
@@ -7902,9 +8081,8 @@
   <w15:commentEx w15:paraId="4E55D6FC" w15:done="0"/>
   <w15:commentEx w15:paraId="5E65B0C5" w15:done="0"/>
   <w15:commentEx w15:paraId="74735825" w15:done="0"/>
+  <w15:commentEx w15:paraId="49A62BEE" w15:done="0"/>
   <w15:commentEx w15:paraId="23DF0B3E" w15:done="0"/>
-  <w15:commentEx w15:paraId="5C45F003" w15:done="0"/>
-  <w15:commentEx w15:paraId="734D4BC3" w15:done="0"/>
   <w15:commentEx w15:paraId="29A3AA33" w15:done="0"/>
   <w15:commentEx w15:paraId="19F887D9" w15:done="0"/>
   <w15:commentEx w15:paraId="473C907D" w15:done="0"/>

</xml_diff>

<commit_message>
Added revisions to section about glucose clamps
</commit_message>
<xml_diff>
--- a/manuscript/Obesity-Glucocorticoids/Manuscript.docx
+++ b/manuscript/Obesity-Glucocorticoids/Manuscript.docx
@@ -2407,621 +2407,603 @@
       <w:pPr>
         <w:rPr>
           <w:ins w:id="255" w:author="Microsoft Office User" w:date="2017-05-08T10:11:00Z"/>
-        </w:rPr>
-      </w:pPr>
-      <w:commentRangeStart w:id="256"/>
-      <w:r>
-        <w:t>Clamp data</w:t>
-      </w:r>
-      <w:commentRangeEnd w:id="256"/>
+          <w:del w:id="256" w:author="Dave Bridges" w:date="2017-05-08T18:48:00Z"/>
+        </w:rPr>
+      </w:pPr>
+      <w:commentRangeStart w:id="257"/>
+      <w:del w:id="258" w:author="Dave Bridges" w:date="2017-05-08T18:48:00Z">
+        <w:r>
+          <w:delText>Clamp data</w:delText>
+        </w:r>
+        <w:commentRangeEnd w:id="257"/>
+        <w:r>
+          <w:rPr>
+            <w:rStyle w:val="CommentReference"/>
+          </w:rPr>
+          <w:commentReference w:id="257"/>
+        </w:r>
+      </w:del>
+    </w:p>
+    <w:p>
+      <w:r>
+        <w:t xml:space="preserve">To </w:t>
+      </w:r>
+      <w:ins w:id="259" w:author="Dave Bridges" w:date="2017-05-08T18:48:00Z">
+        <w:r>
+          <w:t xml:space="preserve">evaluate glucose homeostasis in more detail </w:t>
+        </w:r>
+      </w:ins>
+      <w:del w:id="260" w:author="Dave Bridges" w:date="2017-05-08T18:48:00Z">
+        <w:r>
+          <w:delText xml:space="preserve">determine the </w:delText>
+        </w:r>
+        <w:r>
+          <w:delText xml:space="preserve">reason behind the reduced ability of insulin to lower </w:delText>
+        </w:r>
+        <w:r>
+          <w:delText xml:space="preserve">blood </w:delText>
+        </w:r>
+        <w:r>
+          <w:delText>glucose in the presence of dexamethasone and obesity,</w:delText>
+        </w:r>
+        <w:r>
+          <w:delText xml:space="preserve"> </w:delText>
+        </w:r>
+      </w:del>
+      <w:r>
+        <w:t>we performed a hyperinsulinemic euglycemic clamp</w:t>
+      </w:r>
+      <w:r>
+        <w:t xml:space="preserve"> in obese mice (</w:t>
+      </w:r>
+      <w:del w:id="261" w:author="Dave Bridges" w:date="2017-05-08T18:49:00Z">
+        <w:r>
+          <w:delText xml:space="preserve">induced via </w:delText>
+        </w:r>
+      </w:del>
+      <w:r>
+        <w:t>8 weeks of HFD) treated with dexamethasone for 3</w:t>
+      </w:r>
+      <w:del w:id="262" w:author="Dave Bridges" w:date="2017-05-08T18:49:00Z">
+        <w:r>
+          <w:delText xml:space="preserve"> weeks compared to controls (untreated)</w:delText>
+        </w:r>
+      </w:del>
+      <w:r>
+        <w:t>.</w:t>
+      </w:r>
+      <w:r>
+        <w:t xml:space="preserve"> </w:t>
+      </w:r>
+      <w:ins w:id="263" w:author="Dave Bridges" w:date="2017-05-08T19:02:00Z">
+        <w:r>
+          <w:t>This s</w:t>
+        </w:r>
+      </w:ins>
+      <w:ins w:id="264" w:author="Dave Bridges" w:date="2017-05-08T19:01:00Z">
+        <w:r>
+          <w:t xml:space="preserve">horter HFD/dexamethasone exposure caused dramatic insulin resistance, </w:t>
+        </w:r>
+      </w:ins>
+      <w:ins w:id="265" w:author="Dave Bridges" w:date="2017-05-08T19:02:00Z">
+        <w:r>
+          <w:t>hyperglycemia and reductions in lean mass, but no differences in fat mass between the groups (Supplementary Figures 1A-</w:t>
+        </w:r>
+      </w:ins>
+      <w:ins w:id="266" w:author="Dave Bridges" w:date="2017-05-08T19:03:00Z">
+        <w:r>
+          <w:t>F</w:t>
+        </w:r>
+      </w:ins>
+      <w:ins w:id="267" w:author="Dave Bridges" w:date="2017-05-08T19:02:00Z">
+        <w:r>
+          <w:t>.</w:t>
+        </w:r>
+      </w:ins>
+      <w:ins w:id="268" w:author="Dave Bridges" w:date="2017-05-08T19:01:00Z">
+        <w:r>
+          <w:t xml:space="preserve"> </w:t>
+        </w:r>
+      </w:ins>
+      <w:r>
+        <w:t xml:space="preserve">As expected, blood glucose levels </w:t>
+      </w:r>
+      <w:del w:id="269" w:author="Dave Bridges" w:date="2017-05-08T18:49:00Z">
+        <w:r>
+          <w:delText>remained the same</w:delText>
+        </w:r>
+      </w:del>
+      <w:ins w:id="270" w:author="Dave Bridges" w:date="2017-05-08T18:49:00Z">
+        <w:r>
+          <w:t>were level</w:t>
+        </w:r>
+      </w:ins>
+      <w:r>
+        <w:t xml:space="preserve"> throughout the entire clamp experiment and insulin clearance was not different between the groups </w:t>
+      </w:r>
+      <w:commentRangeStart w:id="271"/>
+      <w:r>
+        <w:t>(</w:t>
+      </w:r>
+      <w:ins w:id="272" w:author="Dave Bridges" w:date="2017-05-08T18:49:00Z">
+        <w:r>
+          <w:t>p=</w:t>
+        </w:r>
+        <w:commentRangeStart w:id="273"/>
+        <w:r>
+          <w:t>XXX</w:t>
+        </w:r>
+      </w:ins>
+      <w:ins w:id="274" w:author="Dave Bridges" w:date="2017-05-08T18:50:00Z">
+        <w:r>
+          <w:t xml:space="preserve"> </w:t>
+        </w:r>
+        <w:commentRangeEnd w:id="273"/>
+        <w:r>
+          <w:rPr>
+            <w:rStyle w:val="CommentReference"/>
+          </w:rPr>
+          <w:commentReference w:id="273"/>
+        </w:r>
+      </w:ins>
+      <w:del w:id="275" w:author="Dave Bridges" w:date="2017-05-08T18:49:00Z">
+        <w:r>
+          <w:delText xml:space="preserve">either data not shown or </w:delText>
+        </w:r>
+      </w:del>
+      <w:ins w:id="276" w:author="Dave Bridges" w:date="2017-05-08T18:49:00Z">
+        <w:r>
+          <w:t>S</w:t>
+        </w:r>
+      </w:ins>
+      <w:del w:id="277" w:author="Dave Bridges" w:date="2017-05-08T18:49:00Z">
+        <w:r>
+          <w:delText>s</w:delText>
+        </w:r>
+      </w:del>
+      <w:r>
+        <w:t>up</w:t>
+      </w:r>
+      <w:ins w:id="278" w:author="Dave Bridges" w:date="2017-05-08T18:49:00Z">
+        <w:r>
+          <w:t>plementary</w:t>
+        </w:r>
+      </w:ins>
+      <w:r>
+        <w:t xml:space="preserve"> </w:t>
+      </w:r>
+      <w:ins w:id="279" w:author="Dave Bridges" w:date="2017-05-08T18:49:00Z">
+        <w:r>
+          <w:t>FIgure</w:t>
+        </w:r>
+      </w:ins>
+      <w:del w:id="280" w:author="Dave Bridges" w:date="2017-05-08T18:49:00Z">
+        <w:r>
+          <w:delText>fig</w:delText>
+        </w:r>
+      </w:del>
+      <w:r>
+        <w:t xml:space="preserve"> 1</w:t>
+      </w:r>
+      <w:commentRangeEnd w:id="271"/>
+      <w:ins w:id="281" w:author="Dave Bridges" w:date="2017-05-08T18:49:00Z">
+        <w:r>
+          <w:t>G</w:t>
+        </w:r>
+      </w:ins>
+      <w:ins w:id="282" w:author="Dave Bridges" w:date="2017-05-08T19:01:00Z">
+        <w:r>
+          <w:t>-H</w:t>
+        </w:r>
+      </w:ins>
+      <w:bookmarkStart w:id="283" w:name="_GoBack"/>
+      <w:bookmarkEnd w:id="283"/>
       <w:r>
         <w:rPr>
           <w:rStyle w:val="CommentReference"/>
         </w:rPr>
-        <w:commentReference w:id="256"/>
-      </w:r>
-    </w:p>
-    <w:p>
-      <w:ins w:id="257" w:author="Microsoft Office User" w:date="2017-05-08T10:11:00Z">
-        <w:r>
-          <w:t xml:space="preserve">To determine the </w:t>
-        </w:r>
-      </w:ins>
-      <w:ins w:id="258" w:author="Microsoft Office User" w:date="2017-05-08T10:59:00Z">
-        <w:r>
-          <w:t>reason behind</w:t>
-        </w:r>
-      </w:ins>
-      <w:ins w:id="259" w:author="Microsoft Office User" w:date="2017-05-08T11:02:00Z">
-        <w:r>
-          <w:t xml:space="preserve"> the reduced ability of</w:t>
-        </w:r>
-      </w:ins>
-      <w:ins w:id="260" w:author="Microsoft Office User" w:date="2017-05-08T10:59:00Z">
-        <w:r>
-          <w:t xml:space="preserve"> insulin </w:t>
-        </w:r>
-      </w:ins>
-      <w:ins w:id="261" w:author="Microsoft Office User" w:date="2017-05-08T11:02:00Z">
-        <w:r>
-          <w:t xml:space="preserve">to lower </w:t>
-        </w:r>
-      </w:ins>
-      <w:ins w:id="262" w:author="Microsoft Office User" w:date="2017-05-08T11:12:00Z">
-        <w:r>
-          <w:t xml:space="preserve">blood </w:t>
-        </w:r>
-      </w:ins>
-      <w:ins w:id="263" w:author="Microsoft Office User" w:date="2017-05-08T11:02:00Z">
-        <w:r>
-          <w:t>glucose in the presence of dexamethasone and obesity,</w:t>
-        </w:r>
-      </w:ins>
-      <w:ins w:id="264" w:author="Microsoft Office User" w:date="2017-05-08T10:11:00Z">
-        <w:r>
-          <w:t xml:space="preserve"> we performed a hyperinsulinemic euglycemic clamp</w:t>
-        </w:r>
-      </w:ins>
-      <w:ins w:id="265" w:author="Microsoft Office User" w:date="2017-05-08T11:03:00Z">
-        <w:r>
-          <w:t xml:space="preserve"> in obese mice</w:t>
-        </w:r>
-      </w:ins>
-      <w:ins w:id="266" w:author="Microsoft Office User" w:date="2017-05-08T11:04:00Z">
-        <w:r>
-          <w:t xml:space="preserve"> (induced via 8 weeks</w:t>
-        </w:r>
-      </w:ins>
-      <w:ins w:id="267" w:author="Microsoft Office User" w:date="2017-05-08T11:05:00Z">
-        <w:r>
-          <w:t xml:space="preserve"> of</w:t>
-        </w:r>
-      </w:ins>
-      <w:ins w:id="268" w:author="Microsoft Office User" w:date="2017-05-08T11:04:00Z">
-        <w:r>
-          <w:t xml:space="preserve"> HFD)</w:t>
-        </w:r>
-      </w:ins>
-      <w:ins w:id="269" w:author="Microsoft Office User" w:date="2017-05-08T11:03:00Z">
-        <w:r>
-          <w:t xml:space="preserve"> treated with dexamethasone for 3 weeks compared to controls (untreated)</w:t>
-        </w:r>
-      </w:ins>
-      <w:ins w:id="270" w:author="Microsoft Office User" w:date="2017-05-08T10:11:00Z">
-        <w:r>
-          <w:t>.</w:t>
-        </w:r>
-      </w:ins>
-      <w:ins w:id="271" w:author="Microsoft Office User" w:date="2017-05-08T11:37:00Z">
-        <w:r>
-          <w:t xml:space="preserve"> As expected, blood glucose levels remained the same </w:t>
-        </w:r>
-      </w:ins>
-      <w:ins w:id="272" w:author="Microsoft Office User" w:date="2017-05-08T10:11:00Z">
-        <w:r>
-          <w:t>through</w:t>
-        </w:r>
-      </w:ins>
-      <w:ins w:id="273" w:author="Microsoft Office User" w:date="2017-05-08T11:37:00Z">
-        <w:r>
-          <w:t>ou</w:t>
-        </w:r>
-      </w:ins>
-      <w:ins w:id="274" w:author="Microsoft Office User" w:date="2017-05-08T10:11:00Z">
-        <w:r>
-          <w:t>t the</w:t>
-        </w:r>
-      </w:ins>
-      <w:ins w:id="275" w:author="Microsoft Office User" w:date="2017-05-08T11:37:00Z">
-        <w:r>
-          <w:t xml:space="preserve"> entire clamp experiment and</w:t>
-        </w:r>
-      </w:ins>
-      <w:ins w:id="276" w:author="Microsoft Office User" w:date="2017-05-08T10:11:00Z">
-        <w:r>
-          <w:t xml:space="preserve"> insulin clearance was </w:t>
-        </w:r>
-      </w:ins>
-      <w:ins w:id="277" w:author="Microsoft Office User" w:date="2017-05-08T11:39:00Z">
-        <w:r>
-          <w:t xml:space="preserve">not different </w:t>
-        </w:r>
-      </w:ins>
-      <w:ins w:id="278" w:author="Microsoft Office User" w:date="2017-05-08T11:38:00Z">
-        <w:r>
-          <w:t xml:space="preserve">between </w:t>
-        </w:r>
-      </w:ins>
-      <w:ins w:id="279" w:author="Microsoft Office User" w:date="2017-05-08T11:39:00Z">
-        <w:r>
-          <w:t xml:space="preserve">the groups </w:t>
-        </w:r>
-        <w:commentRangeStart w:id="280"/>
-        <w:r>
-          <w:t>(either data not shown or sup fig 1</w:t>
-        </w:r>
-        <w:commentRangeEnd w:id="280"/>
+        <w:commentReference w:id="271"/>
+      </w:r>
+      <w:r>
+        <w:t xml:space="preserve">). </w:t>
+      </w:r>
+      <w:del w:id="284" w:author="Dave Bridges" w:date="2017-05-08T18:49:00Z">
+        <w:r>
+          <w:delText xml:space="preserve">Though </w:delText>
+        </w:r>
+        <w:r>
+          <w:delText xml:space="preserve">dexamethasone-treated mice were hyperinsulinemic during the basal period (p=0.0001) when compared to controls, there was no significant difference in insulin levels between the groups during the clamp </w:delText>
+        </w:r>
+        <w:commentRangeStart w:id="285"/>
+        <w:r>
+          <w:delText>(data not shown or sup fig 1)</w:delText>
+        </w:r>
+        <w:commentRangeEnd w:id="285"/>
         <w:r>
           <w:rPr>
             <w:rStyle w:val="CommentReference"/>
           </w:rPr>
-          <w:commentReference w:id="280"/>
-        </w:r>
-        <w:r>
-          <w:t xml:space="preserve">). </w:t>
-        </w:r>
-      </w:ins>
-      <w:ins w:id="281" w:author="Microsoft Office User" w:date="2017-05-08T11:50:00Z">
-        <w:r>
-          <w:t xml:space="preserve">Though </w:t>
-        </w:r>
-        <w:r>
-          <w:t>dexamethasone-treated mice were hyperinsulinemic during the basal period</w:t>
-        </w:r>
-      </w:ins>
-      <w:ins w:id="282" w:author="Microsoft Office User" w:date="2017-05-08T11:51:00Z">
-        <w:r>
-          <w:t xml:space="preserve"> (p=0.0001)</w:t>
-        </w:r>
-      </w:ins>
-      <w:ins w:id="283" w:author="Microsoft Office User" w:date="2017-05-08T11:53:00Z">
-        <w:r>
-          <w:t xml:space="preserve"> when compared to controls</w:t>
-        </w:r>
-      </w:ins>
-      <w:ins w:id="284" w:author="Microsoft Office User" w:date="2017-05-08T11:50:00Z">
-        <w:r>
-          <w:t xml:space="preserve">, there was no significant </w:t>
-        </w:r>
-      </w:ins>
-      <w:ins w:id="285" w:author="Microsoft Office User" w:date="2017-05-08T11:51:00Z">
-        <w:r>
-          <w:t>difference in insulin levels</w:t>
-        </w:r>
-      </w:ins>
-      <w:ins w:id="286" w:author="Microsoft Office User" w:date="2017-05-08T11:53:00Z">
-        <w:r>
-          <w:t xml:space="preserve"> between the groups</w:t>
-        </w:r>
-      </w:ins>
-      <w:ins w:id="287" w:author="Microsoft Office User" w:date="2017-05-08T11:51:00Z">
-        <w:r>
-          <w:t xml:space="preserve"> during the clamp </w:t>
-        </w:r>
-        <w:commentRangeStart w:id="288"/>
-        <w:r>
-          <w:t xml:space="preserve">(data not shown or </w:t>
-        </w:r>
-      </w:ins>
-      <w:ins w:id="289" w:author="Microsoft Office User" w:date="2017-05-08T11:52:00Z">
-        <w:r>
-          <w:t>sup</w:t>
-        </w:r>
-      </w:ins>
-      <w:ins w:id="290" w:author="Microsoft Office User" w:date="2017-05-08T11:51:00Z">
+          <w:commentReference w:id="285"/>
+        </w:r>
+        <w:r>
+          <w:delText xml:space="preserve">. </w:delText>
+        </w:r>
+      </w:del>
+      <w:del w:id="286" w:author="Dave Bridges" w:date="2017-05-08T18:50:00Z">
+        <w:r>
+          <w:delText>G</w:delText>
+        </w:r>
+        <w:r>
+          <w:delText>lucose</w:delText>
+        </w:r>
+      </w:del>
+      <w:ins w:id="287" w:author="Dave Bridges" w:date="2017-05-08T18:50:00Z">
+        <w:r>
+          <w:t>During the insulin phase, the</w:t>
+        </w:r>
+      </w:ins>
+      <w:r>
+        <w:t xml:space="preserve"> infusion rate was</w:t>
+      </w:r>
+      <w:r>
+        <w:t xml:space="preserve"> </w:t>
+      </w:r>
+      <w:commentRangeStart w:id="288"/>
+      <w:r>
+        <w:t xml:space="preserve">1.5 </w:t>
+      </w:r>
+      <w:commentRangeEnd w:id="288"/>
+      <w:r>
+        <w:rPr>
+          <w:rStyle w:val="CommentReference"/>
+        </w:rPr>
+        <w:commentReference w:id="288"/>
+      </w:r>
+      <w:r>
+        <w:t>times</w:t>
+      </w:r>
+      <w:r>
+        <w:t xml:space="preserve"> </w:t>
+      </w:r>
+      <w:r>
+        <w:t xml:space="preserve">lower </w:t>
+      </w:r>
+      <w:r>
+        <w:t>in obese dexamethasone-treated mice when compared to obese controls (Fi</w:t>
+      </w:r>
+      <w:r>
+        <w:t>gure</w:t>
+      </w:r>
+      <w:r>
+        <w:t xml:space="preserve"> 1C). </w:t>
+      </w:r>
+      <w:r>
+        <w:t xml:space="preserve"> </w:t>
+      </w:r>
+      <w:ins w:id="289" w:author="Dave Bridges" w:date="2017-05-08T18:50:00Z">
+        <w:r>
+          <w:t xml:space="preserve">Surprisingly, </w:t>
+        </w:r>
+        <w:commentRangeStart w:id="290"/>
+        <w:r>
+          <w:t>g</w:t>
+        </w:r>
+      </w:ins>
+      <w:del w:id="291" w:author="Dave Bridges" w:date="2017-05-08T18:50:00Z">
+        <w:r>
+          <w:delText>G</w:delText>
+        </w:r>
+      </w:del>
+      <w:r>
+        <w:t xml:space="preserve">lucose turnover rate </w:t>
+      </w:r>
+      <w:commentRangeEnd w:id="290"/>
+      <w:r>
+        <w:rPr>
+          <w:rStyle w:val="CommentReference"/>
+        </w:rPr>
+        <w:commentReference w:id="290"/>
+      </w:r>
+      <w:r>
+        <w:t>was not statistically different between the groups</w:t>
+      </w:r>
+      <w:r>
+        <w:t xml:space="preserve"> in the presence of insulin</w:t>
+      </w:r>
+      <w:r>
+        <w:t xml:space="preserve"> (</w:t>
+      </w:r>
+      <w:ins w:id="292" w:author="Dave Bridges" w:date="2017-05-08T18:51:00Z">
+        <w:r>
+          <w:t xml:space="preserve">p=; </w:t>
+        </w:r>
+      </w:ins>
+      <w:r>
+        <w:t>Figure 1D</w:t>
+      </w:r>
+      <w:ins w:id="293" w:author="Dave Bridges" w:date="2017-05-08T18:51:00Z">
+        <w:r>
+          <w:t>)</w:t>
+        </w:r>
+      </w:ins>
+      <w:r>
+        <w:t>. Basal</w:t>
+      </w:r>
+      <w:r>
+        <w:t xml:space="preserve"> </w:t>
+      </w:r>
+      <w:r>
+        <w:t>hepatic glucose production</w:t>
+      </w:r>
+      <w:r>
+        <w:t xml:space="preserve"> (HGP)</w:t>
+      </w:r>
+      <w:r>
+        <w:t xml:space="preserve"> was</w:t>
+      </w:r>
+      <w:r>
+        <w:t xml:space="preserve"> </w:t>
+      </w:r>
+      <w:r>
+        <w:t xml:space="preserve">10% </w:t>
+      </w:r>
+      <w:r>
+        <w:t>higher</w:t>
+      </w:r>
+      <w:r>
+        <w:t xml:space="preserve"> in the</w:t>
+      </w:r>
+      <w:r>
+        <w:t xml:space="preserve"> dexamethasone treated group</w:t>
+      </w:r>
+      <w:r>
+        <w:t xml:space="preserve"> (p=0.0</w:t>
+      </w:r>
+      <w:ins w:id="294" w:author="Dave Bridges" w:date="2017-05-08T18:52:00Z">
+        <w:r>
+          <w:t>26</w:t>
+        </w:r>
+      </w:ins>
+      <w:del w:id="295" w:author="Dave Bridges" w:date="2017-05-08T18:51:00Z">
+        <w:r>
+          <w:delText>262</w:delText>
+        </w:r>
+      </w:del>
+      <w:r>
+        <w:t>)</w:t>
+      </w:r>
+      <w:r>
+        <w:t xml:space="preserve">; moreover, </w:t>
+      </w:r>
+      <w:r>
+        <w:t xml:space="preserve">there was a </w:t>
+      </w:r>
+      <w:commentRangeStart w:id="296"/>
+      <w:r>
+        <w:t xml:space="preserve">30% reduction </w:t>
+      </w:r>
+      <w:commentRangeEnd w:id="296"/>
+      <w:r>
+        <w:rPr>
+          <w:rStyle w:val="CommentReference"/>
+        </w:rPr>
+        <w:commentReference w:id="296"/>
+      </w:r>
+      <w:r>
+        <w:t>in the ability of</w:t>
+      </w:r>
+      <w:r>
+        <w:t xml:space="preserve"> insulin </w:t>
+      </w:r>
+      <w:r>
+        <w:t>to suppress HGP</w:t>
+      </w:r>
+      <w:r>
+        <w:t xml:space="preserve"> </w:t>
+      </w:r>
+      <w:r>
+        <w:t xml:space="preserve">(p=0.0091) </w:t>
+      </w:r>
+      <w:r>
+        <w:t xml:space="preserve">resulting in </w:t>
+      </w:r>
+      <w:r>
+        <w:t xml:space="preserve">HGP </w:t>
+      </w:r>
+      <w:r>
+        <w:t xml:space="preserve">being </w:t>
+      </w:r>
+      <w:r>
+        <w:t>5</w:t>
+      </w:r>
+      <w:r>
+        <w:t xml:space="preserve">-fold higher </w:t>
+      </w:r>
+      <w:r>
+        <w:t xml:space="preserve">during the </w:t>
+      </w:r>
+      <w:del w:id="297" w:author="Dave Bridges" w:date="2017-05-08T18:53:00Z">
+        <w:r>
+          <w:delText>clamp</w:delText>
+        </w:r>
+        <w:r>
+          <w:delText xml:space="preserve"> </w:delText>
+        </w:r>
+      </w:del>
+      <w:ins w:id="298" w:author="Dave Bridges" w:date="2017-05-08T18:53:00Z">
+        <w:r>
+          <w:t>insulin phase</w:t>
+        </w:r>
         <w:r>
           <w:t xml:space="preserve"> </w:t>
         </w:r>
       </w:ins>
-      <w:ins w:id="291" w:author="Microsoft Office User" w:date="2017-05-08T11:52:00Z">
-        <w:r>
-          <w:t>fig 1)</w:t>
-        </w:r>
-      </w:ins>
-      <w:commentRangeEnd w:id="288"/>
-      <w:ins w:id="292" w:author="Microsoft Office User" w:date="2017-05-08T12:15:00Z">
-        <w:r>
-          <w:rPr>
-            <w:rStyle w:val="CommentReference"/>
-          </w:rPr>
-          <w:commentReference w:id="288"/>
-        </w:r>
-      </w:ins>
-      <w:ins w:id="293" w:author="Microsoft Office User" w:date="2017-05-08T11:52:00Z">
-        <w:r>
-          <w:t xml:space="preserve">. </w:t>
-        </w:r>
-      </w:ins>
-      <w:ins w:id="294" w:author="Microsoft Office User" w:date="2017-05-08T10:16:00Z">
-        <w:r>
-          <w:t>G</w:t>
-        </w:r>
-        <w:r>
-          <w:t>lucose infusion rate was</w:t>
-        </w:r>
-      </w:ins>
-      <w:ins w:id="295" w:author="Microsoft Office User" w:date="2017-05-08T10:55:00Z">
-        <w:r>
-          <w:t xml:space="preserve"> </w:t>
-        </w:r>
-        <w:r>
-          <w:t xml:space="preserve">1.5 </w:t>
-        </w:r>
-      </w:ins>
-      <w:ins w:id="296" w:author="Microsoft Office User" w:date="2017-05-08T11:12:00Z">
-        <w:r>
-          <w:t>times</w:t>
-        </w:r>
-      </w:ins>
-      <w:ins w:id="297" w:author="Microsoft Office User" w:date="2017-05-08T10:16:00Z">
-        <w:r>
-          <w:t xml:space="preserve"> </w:t>
-        </w:r>
-      </w:ins>
-      <w:ins w:id="298" w:author="Microsoft Office User" w:date="2017-05-08T12:30:00Z">
-        <w:r>
-          <w:t xml:space="preserve">lower </w:t>
-        </w:r>
-      </w:ins>
-      <w:ins w:id="299" w:author="Microsoft Office User" w:date="2017-05-08T10:16:00Z">
-        <w:r>
-          <w:t>in obese dexamethasone-treated mice when compared to obese controls</w:t>
-        </w:r>
-      </w:ins>
-      <w:ins w:id="300" w:author="Microsoft Office User" w:date="2017-05-08T10:18:00Z">
-        <w:r>
-          <w:t xml:space="preserve"> (Fi</w:t>
-        </w:r>
-      </w:ins>
-      <w:ins w:id="301" w:author="Microsoft Office User" w:date="2017-05-08T10:53:00Z">
-        <w:r>
-          <w:t>gure</w:t>
-        </w:r>
-        <w:r>
-          <w:t xml:space="preserve"> 1C). </w:t>
-        </w:r>
-      </w:ins>
-      <w:ins w:id="302" w:author="Microsoft Office User" w:date="2017-05-08T10:16:00Z">
-        <w:r>
-          <w:t xml:space="preserve"> </w:t>
-        </w:r>
-      </w:ins>
-      <w:ins w:id="303" w:author="Microsoft Office User" w:date="2017-05-08T10:55:00Z">
-        <w:r>
-          <w:t>Glucose turnover rate was not statistically different between the groups</w:t>
-        </w:r>
-      </w:ins>
-      <w:ins w:id="304" w:author="Microsoft Office User" w:date="2017-05-08T11:45:00Z">
-        <w:r>
-          <w:t xml:space="preserve"> in the presence of insulin</w:t>
-        </w:r>
-      </w:ins>
-      <w:ins w:id="305" w:author="Microsoft Office User" w:date="2017-05-08T10:55:00Z">
-        <w:r>
-          <w:t xml:space="preserve"> (Figure 1D</w:t>
-        </w:r>
-      </w:ins>
-      <w:ins w:id="306" w:author="Microsoft Office User" w:date="2017-05-08T12:09:00Z">
-        <w:r>
-          <w:t>. Basal</w:t>
-        </w:r>
-      </w:ins>
-      <w:ins w:id="307" w:author="Microsoft Office User" w:date="2017-05-08T12:06:00Z">
-        <w:r>
-          <w:t xml:space="preserve"> </w:t>
-        </w:r>
-      </w:ins>
-      <w:ins w:id="308" w:author="Microsoft Office User" w:date="2017-05-08T10:56:00Z">
-        <w:r>
-          <w:t>hepatic glucose production</w:t>
-        </w:r>
-      </w:ins>
-      <w:ins w:id="309" w:author="Microsoft Office User" w:date="2017-05-08T12:06:00Z">
-        <w:r>
-          <w:t xml:space="preserve"> (HGP)</w:t>
-        </w:r>
-      </w:ins>
-      <w:ins w:id="310" w:author="Microsoft Office User" w:date="2017-05-08T10:56:00Z">
-        <w:r>
-          <w:t xml:space="preserve"> was</w:t>
-        </w:r>
-      </w:ins>
-      <w:ins w:id="311" w:author="Microsoft Office User" w:date="2017-05-08T12:06:00Z">
-        <w:r>
-          <w:t xml:space="preserve"> </w:t>
-        </w:r>
-      </w:ins>
-      <w:ins w:id="312" w:author="Microsoft Office User" w:date="2017-05-08T12:09:00Z">
-        <w:r>
-          <w:t xml:space="preserve">10% </w:t>
-        </w:r>
-      </w:ins>
-      <w:ins w:id="313" w:author="Microsoft Office User" w:date="2017-05-08T12:06:00Z">
-        <w:r>
-          <w:t>higher</w:t>
-        </w:r>
-      </w:ins>
-      <w:ins w:id="314" w:author="Microsoft Office User" w:date="2017-05-08T10:56:00Z">
-        <w:r>
-          <w:t xml:space="preserve"> in the</w:t>
-        </w:r>
-        <w:r>
-          <w:t xml:space="preserve"> dexamethasone treated group</w:t>
-        </w:r>
-      </w:ins>
-      <w:ins w:id="315" w:author="Microsoft Office User" w:date="2017-05-08T12:21:00Z">
-        <w:r>
-          <w:t xml:space="preserve"> (p=0.0262)</w:t>
-        </w:r>
-      </w:ins>
-      <w:ins w:id="316" w:author="Microsoft Office User" w:date="2017-05-08T10:56:00Z">
-        <w:r>
-          <w:t xml:space="preserve">; </w:t>
-        </w:r>
-      </w:ins>
-      <w:ins w:id="317" w:author="Microsoft Office User" w:date="2017-05-08T12:13:00Z">
-        <w:r>
-          <w:t>moreover,</w:t>
-        </w:r>
-      </w:ins>
-      <w:ins w:id="318" w:author="Microsoft Office User" w:date="2017-05-08T10:56:00Z">
-        <w:r>
-          <w:t xml:space="preserve"> </w:t>
-        </w:r>
-      </w:ins>
-      <w:ins w:id="319" w:author="Microsoft Office User" w:date="2017-05-08T12:05:00Z">
-        <w:r>
-          <w:t>there was a 30% reduction in the ability of</w:t>
-        </w:r>
-      </w:ins>
-      <w:ins w:id="320" w:author="Microsoft Office User" w:date="2017-05-08T10:56:00Z">
-        <w:r>
-          <w:t xml:space="preserve"> insulin </w:t>
-        </w:r>
-      </w:ins>
-      <w:ins w:id="321" w:author="Microsoft Office User" w:date="2017-05-08T12:05:00Z">
-        <w:r>
-          <w:t>to suppress HGP</w:t>
-        </w:r>
-      </w:ins>
-      <w:ins w:id="322" w:author="Microsoft Office User" w:date="2017-05-08T12:07:00Z">
-        <w:r>
-          <w:t xml:space="preserve"> </w:t>
-        </w:r>
-      </w:ins>
-      <w:ins w:id="323" w:author="Microsoft Office User" w:date="2017-05-08T12:21:00Z">
-        <w:r>
-          <w:t xml:space="preserve">(p=0.0091) </w:t>
-        </w:r>
-      </w:ins>
-      <w:ins w:id="324" w:author="Microsoft Office User" w:date="2017-05-08T12:10:00Z">
-        <w:r>
-          <w:t xml:space="preserve">resulting in </w:t>
-        </w:r>
-      </w:ins>
-      <w:ins w:id="325" w:author="Microsoft Office User" w:date="2017-05-08T12:07:00Z">
-        <w:r>
-          <w:t>HGP</w:t>
-        </w:r>
-      </w:ins>
-      <w:ins w:id="326" w:author="Microsoft Office User" w:date="2017-05-08T12:08:00Z">
-        <w:r>
-          <w:t xml:space="preserve"> </w:t>
-        </w:r>
-      </w:ins>
-      <w:ins w:id="327" w:author="Microsoft Office User" w:date="2017-05-08T12:12:00Z">
-        <w:r>
-          <w:t xml:space="preserve">being </w:t>
-        </w:r>
-      </w:ins>
-      <w:ins w:id="328" w:author="Microsoft Office User" w:date="2017-05-08T12:26:00Z">
-        <w:r>
-          <w:t>5</w:t>
-        </w:r>
-      </w:ins>
-      <w:bookmarkStart w:id="329" w:name="_GoBack"/>
-      <w:bookmarkEnd w:id="329"/>
-      <w:ins w:id="330" w:author="Microsoft Office User" w:date="2017-05-08T12:12:00Z">
-        <w:r>
-          <w:t xml:space="preserve">-fold higher </w:t>
-        </w:r>
-      </w:ins>
-      <w:ins w:id="331" w:author="Microsoft Office User" w:date="2017-05-08T12:08:00Z">
-        <w:r>
-          <w:t>during the clamp</w:t>
-        </w:r>
-      </w:ins>
-      <w:ins w:id="332" w:author="Microsoft Office User" w:date="2017-05-08T12:13:00Z">
-        <w:r>
-          <w:t xml:space="preserve"> in dexamethasone treated mice</w:t>
-        </w:r>
-      </w:ins>
-      <w:ins w:id="333" w:author="Microsoft Office User" w:date="2017-05-08T12:10:00Z">
-        <w:r>
-          <w:t xml:space="preserve"> </w:t>
-        </w:r>
-      </w:ins>
-      <w:ins w:id="334" w:author="Microsoft Office User" w:date="2017-05-08T12:22:00Z">
-        <w:r>
-          <w:t xml:space="preserve">(p=0.0144) </w:t>
-        </w:r>
-      </w:ins>
-      <w:ins w:id="335" w:author="Microsoft Office User" w:date="2017-05-08T12:10:00Z">
-        <w:r>
-          <w:t>when compared to controls</w:t>
-        </w:r>
-      </w:ins>
-      <w:ins w:id="336" w:author="Microsoft Office User" w:date="2017-05-08T10:58:00Z">
-        <w:r>
-          <w:t>.</w:t>
-        </w:r>
-      </w:ins>
-      <w:ins w:id="337" w:author="Microsoft Office User" w:date="2017-05-08T11:05:00Z">
-        <w:r>
-          <w:t xml:space="preserve"> </w:t>
-        </w:r>
-      </w:ins>
-      <w:ins w:id="338" w:author="Microsoft Office User" w:date="2017-05-08T11:09:00Z">
-        <w:r>
-          <w:t xml:space="preserve">Additionally, there were significant reductions in </w:t>
-        </w:r>
-      </w:ins>
-      <w:ins w:id="339" w:author="Microsoft Office User" w:date="2017-05-08T11:13:00Z">
-        <w:r>
-          <w:t xml:space="preserve">glucose uptake in </w:t>
-        </w:r>
-      </w:ins>
-      <w:ins w:id="340" w:author="Microsoft Office User" w:date="2017-05-08T11:09:00Z">
-        <w:r>
-          <w:t>subcutaneous</w:t>
-        </w:r>
-      </w:ins>
-      <w:ins w:id="341" w:author="Microsoft Office User" w:date="2017-05-08T11:10:00Z">
-        <w:r>
-          <w:t xml:space="preserve"> white</w:t>
-        </w:r>
-      </w:ins>
-      <w:ins w:id="342" w:author="Microsoft Office User" w:date="2017-05-08T11:09:00Z">
-        <w:r>
-          <w:t xml:space="preserve"> adipose</w:t>
-        </w:r>
-      </w:ins>
-      <w:ins w:id="343" w:author="Microsoft Office User" w:date="2017-05-08T12:23:00Z">
-        <w:r>
-          <w:t xml:space="preserve"> (p=0.0191)</w:t>
-        </w:r>
-      </w:ins>
-      <w:ins w:id="344" w:author="Microsoft Office User" w:date="2017-05-08T11:10:00Z">
-        <w:r>
-          <w:t>, heart</w:t>
-        </w:r>
-      </w:ins>
-      <w:ins w:id="345" w:author="Microsoft Office User" w:date="2017-05-08T12:23:00Z">
-        <w:r>
-          <w:t xml:space="preserve"> (p=0.0003)</w:t>
-        </w:r>
-      </w:ins>
-      <w:ins w:id="346" w:author="Microsoft Office User" w:date="2017-05-08T11:10:00Z">
-        <w:r>
-          <w:t xml:space="preserve"> and gastrocnemius</w:t>
-        </w:r>
-      </w:ins>
-      <w:ins w:id="347" w:author="Microsoft Office User" w:date="2017-05-08T11:09:00Z">
-        <w:r>
-          <w:t xml:space="preserve"> tissue</w:t>
-        </w:r>
-      </w:ins>
-      <w:ins w:id="348" w:author="Microsoft Office User" w:date="2017-05-08T11:11:00Z">
-        <w:r>
-          <w:t>s (</w:t>
-        </w:r>
-      </w:ins>
-      <w:ins w:id="349" w:author="Microsoft Office User" w:date="2017-05-08T12:23:00Z">
-        <w:r>
-          <w:t>p=0.0</w:t>
-        </w:r>
-      </w:ins>
-      <w:ins w:id="350" w:author="Microsoft Office User" w:date="2017-05-08T12:24:00Z">
-        <w:r>
-          <w:t xml:space="preserve">0001; </w:t>
-        </w:r>
-      </w:ins>
-      <w:ins w:id="351" w:author="Microsoft Office User" w:date="2017-05-08T11:11:00Z">
-        <w:r>
-          <w:t>Figure 1E).</w:t>
-        </w:r>
-      </w:ins>
-      <w:ins w:id="352" w:author="Microsoft Office User" w:date="2017-05-08T11:09:00Z">
-        <w:r>
-          <w:t xml:space="preserve"> </w:t>
-        </w:r>
-      </w:ins>
-      <w:ins w:id="353" w:author="Microsoft Office User" w:date="2017-05-08T11:05:00Z">
-        <w:r>
-          <w:t>These data</w:t>
-        </w:r>
-      </w:ins>
-      <w:ins w:id="354" w:author="Microsoft Office User" w:date="2017-05-08T11:09:00Z">
-        <w:r>
-          <w:t xml:space="preserve"> suggest</w:t>
-        </w:r>
-      </w:ins>
-      <w:ins w:id="355" w:author="Microsoft Office User" w:date="2017-05-08T11:08:00Z">
-        <w:r>
-          <w:t xml:space="preserve"> that</w:t>
-        </w:r>
-      </w:ins>
-      <w:ins w:id="356" w:author="Microsoft Office User" w:date="2017-05-08T11:05:00Z">
-        <w:r>
-          <w:t xml:space="preserve"> </w:t>
-        </w:r>
-      </w:ins>
-      <w:ins w:id="357" w:author="Microsoft Office User" w:date="2017-05-08T11:06:00Z">
-        <w:r>
-          <w:t xml:space="preserve">increased </w:t>
-        </w:r>
-      </w:ins>
-      <w:ins w:id="358" w:author="Microsoft Office User" w:date="2017-05-08T11:05:00Z">
-        <w:r>
-          <w:t>HGP</w:t>
-        </w:r>
-        <w:r>
-          <w:t>,</w:t>
-        </w:r>
-      </w:ins>
-      <w:ins w:id="359" w:author="Microsoft Office User" w:date="2017-05-08T11:06:00Z">
-        <w:r>
-          <w:t xml:space="preserve"> reduced insulin suppression of HPG</w:t>
-        </w:r>
-      </w:ins>
-      <w:ins w:id="360" w:author="Microsoft Office User" w:date="2017-05-08T11:07:00Z">
-        <w:r>
-          <w:t xml:space="preserve"> and decreased</w:t>
-        </w:r>
-      </w:ins>
-      <w:ins w:id="361" w:author="Microsoft Office User" w:date="2017-05-08T11:08:00Z">
-        <w:r>
-          <w:t xml:space="preserve"> insulin-</w:t>
-        </w:r>
-        <w:r>
-          <w:t>stimulated glucose uptake into</w:t>
-        </w:r>
-      </w:ins>
-      <w:ins w:id="362" w:author="Microsoft Office User" w:date="2017-05-08T12:17:00Z">
-        <w:r>
-          <w:t xml:space="preserve"> multiple</w:t>
-        </w:r>
-      </w:ins>
-      <w:ins w:id="363" w:author="Microsoft Office User" w:date="2017-05-08T11:07:00Z">
-        <w:r>
-          <w:t xml:space="preserve"> tissue</w:t>
-        </w:r>
-      </w:ins>
-      <w:ins w:id="364" w:author="Microsoft Office User" w:date="2017-05-08T11:06:00Z">
-        <w:r>
-          <w:t xml:space="preserve"> are the </w:t>
-        </w:r>
-      </w:ins>
-      <w:ins w:id="365" w:author="Microsoft Office User" w:date="2017-05-08T11:11:00Z">
-        <w:r>
-          <w:t>primary</w:t>
-        </w:r>
-      </w:ins>
-      <w:ins w:id="366" w:author="Microsoft Office User" w:date="2017-05-08T11:06:00Z">
-        <w:r>
-          <w:t xml:space="preserve"> cause</w:t>
-        </w:r>
-      </w:ins>
-      <w:ins w:id="367" w:author="Microsoft Office User" w:date="2017-05-08T11:08:00Z">
-        <w:r>
-          <w:t>s</w:t>
-        </w:r>
-      </w:ins>
-      <w:ins w:id="368" w:author="Microsoft Office User" w:date="2017-05-08T11:06:00Z">
-        <w:r>
-          <w:t xml:space="preserve"> of</w:t>
-        </w:r>
-      </w:ins>
-      <w:ins w:id="369" w:author="Microsoft Office User" w:date="2017-05-08T11:08:00Z">
-        <w:r>
-          <w:t xml:space="preserve"> the observed insulin resistance in these animals.</w:t>
-        </w:r>
-      </w:ins>
-      <w:ins w:id="370" w:author="Microsoft Office User" w:date="2017-05-08T11:06:00Z">
-        <w:r>
-          <w:t xml:space="preserve"> </w:t>
-        </w:r>
-      </w:ins>
+      <w:r>
+        <w:t>in dexamethasone treated mice</w:t>
+      </w:r>
+      <w:r>
+        <w:t xml:space="preserve"> </w:t>
+      </w:r>
+      <w:r>
+        <w:t>(p=0.014</w:t>
+      </w:r>
+      <w:del w:id="299" w:author="Dave Bridges" w:date="2017-05-08T18:53:00Z">
+        <w:r>
+          <w:delText>4</w:delText>
+        </w:r>
+      </w:del>
+      <w:r>
+        <w:t xml:space="preserve">) </w:t>
+      </w:r>
+      <w:r>
+        <w:t>when compared to controls</w:t>
+      </w:r>
+      <w:r>
+        <w:t>.</w:t>
+      </w:r>
+      <w:r>
+        <w:t xml:space="preserve"> </w:t>
+      </w:r>
+      <w:commentRangeStart w:id="300"/>
+      <w:del w:id="301" w:author="Dave Bridges" w:date="2017-05-08T18:53:00Z">
+        <w:r>
+          <w:delText>Additionally</w:delText>
+        </w:r>
+      </w:del>
+      <w:ins w:id="302" w:author="Dave Bridges" w:date="2017-05-08T18:53:00Z">
+        <w:r>
+          <w:t>Notably, while overall glucose turnover was unchanged</w:t>
+        </w:r>
+      </w:ins>
+      <w:r>
+        <w:t xml:space="preserve">, there were significant reductions in </w:t>
+      </w:r>
+      <w:ins w:id="303" w:author="Dave Bridges" w:date="2017-05-08T18:53:00Z">
+        <w:r>
+          <w:t>2-deoxy</w:t>
+        </w:r>
+      </w:ins>
+      <w:r>
+        <w:t xml:space="preserve">glucose uptake in </w:t>
+      </w:r>
+      <w:r>
+        <w:t>subcutaneous white adipose</w:t>
+      </w:r>
+      <w:r>
+        <w:t xml:space="preserve"> (p=0.019</w:t>
+      </w:r>
+      <w:del w:id="304" w:author="Dave Bridges" w:date="2017-05-08T18:53:00Z">
+        <w:r>
+          <w:delText>1</w:delText>
+        </w:r>
+      </w:del>
+      <w:r>
+        <w:t>)</w:t>
+      </w:r>
+      <w:r>
+        <w:t>, heart</w:t>
+      </w:r>
+      <w:r>
+        <w:t xml:space="preserve"> (p=0.0003)</w:t>
+      </w:r>
+      <w:r>
+        <w:t xml:space="preserve"> and gastrocnemius</w:t>
+      </w:r>
+      <w:r>
+        <w:t xml:space="preserve"> tissue</w:t>
+      </w:r>
+      <w:r>
+        <w:t>s (</w:t>
+      </w:r>
+      <w:r>
+        <w:t xml:space="preserve">p=0.00001; </w:t>
+      </w:r>
+      <w:r>
+        <w:t>Figure 1E).</w:t>
+      </w:r>
+      <w:r>
+        <w:t xml:space="preserve"> </w:t>
+      </w:r>
+      <w:commentRangeEnd w:id="300"/>
+      <w:r>
+        <w:rPr>
+          <w:rStyle w:val="CommentReference"/>
+        </w:rPr>
+        <w:commentReference w:id="300"/>
+      </w:r>
+      <w:r>
+        <w:t xml:space="preserve">These data suggest that increased </w:t>
+      </w:r>
+      <w:r>
+        <w:t>HGP</w:t>
+      </w:r>
+      <w:r>
+        <w:t xml:space="preserve">, </w:t>
+      </w:r>
+      <w:ins w:id="305" w:author="Dave Bridges" w:date="2017-05-08T19:00:00Z">
+        <w:r>
+          <w:t xml:space="preserve">and </w:t>
+        </w:r>
+      </w:ins>
+      <w:r>
+        <w:t xml:space="preserve">reduced </w:t>
+      </w:r>
+      <w:del w:id="306" w:author="Dave Bridges" w:date="2017-05-08T19:00:00Z">
+        <w:r>
+          <w:delText xml:space="preserve">insulin </w:delText>
+        </w:r>
+      </w:del>
+      <w:r>
+        <w:t xml:space="preserve">suppression of HPG </w:t>
+      </w:r>
+      <w:ins w:id="307" w:author="Dave Bridges" w:date="2017-05-08T19:00:00Z">
+        <w:r>
+          <w:t xml:space="preserve">by insulin </w:t>
+        </w:r>
+      </w:ins>
+      <w:r>
+        <w:t xml:space="preserve">and </w:t>
+      </w:r>
+      <w:commentRangeStart w:id="308"/>
+      <w:r>
+        <w:t>decreased</w:t>
+      </w:r>
+      <w:r>
+        <w:t xml:space="preserve"> insulin-</w:t>
+      </w:r>
+      <w:r>
+        <w:t>stimulated glucose uptake into</w:t>
+      </w:r>
+      <w:r>
+        <w:t xml:space="preserve"> multiple</w:t>
+      </w:r>
+      <w:r>
+        <w:t xml:space="preserve"> tissue are the </w:t>
+      </w:r>
+      <w:r>
+        <w:t>primary</w:t>
+      </w:r>
+      <w:r>
+        <w:t xml:space="preserve"> causes </w:t>
+      </w:r>
+      <w:commentRangeEnd w:id="308"/>
+      <w:r>
+        <w:rPr>
+          <w:rStyle w:val="CommentReference"/>
+        </w:rPr>
+        <w:commentReference w:id="308"/>
+      </w:r>
+      <w:r>
+        <w:t xml:space="preserve">of the observed insulin resistance </w:t>
+      </w:r>
+      <w:ins w:id="309" w:author="Dave Bridges" w:date="2017-05-08T19:00:00Z">
+        <w:r>
+          <w:t xml:space="preserve">and hyperglycemia </w:t>
+        </w:r>
+      </w:ins>
+      <w:r>
+        <w:t xml:space="preserve">in these animals. </w:t>
+      </w:r>
     </w:p>
     <w:p>
       <w:pPr>
@@ -3038,7 +3020,7 @@
       </w:r>
     </w:p>
     <w:p>
-      <w:commentRangeStart w:id="371"/>
+      <w:commentRangeStart w:id="310"/>
       <w:r>
         <w:t>Obesity and chronic elevations in glucocorticoids have been associated with increased liver fat</w:t>
       </w:r>
@@ -3072,25 +3054,25 @@
       <w:r>
         <w:t xml:space="preserve">stingly, levels were further </w:t>
       </w:r>
-      <w:commentRangeStart w:id="372"/>
+      <w:commentRangeStart w:id="311"/>
       <w:r>
         <w:t>elevated</w:t>
       </w:r>
-      <w:commentRangeEnd w:id="372"/>
+      <w:commentRangeEnd w:id="311"/>
       <w:r>
         <w:rPr>
           <w:rStyle w:val="CommentReference"/>
         </w:rPr>
-        <w:commentReference w:id="372"/>
+        <w:commentReference w:id="311"/>
       </w:r>
       <w:r>
         <w:t xml:space="preserve"> in obese Cushing’s patients, </w:t>
       </w:r>
-      <w:commentRangeStart w:id="373"/>
+      <w:commentRangeStart w:id="312"/>
       <w:r>
         <w:t>synergistically so in the case of ALT</w:t>
       </w:r>
-      <w:ins w:id="374" w:author="Microsoft Office User" w:date="2017-01-28T14:04:00Z">
+      <w:ins w:id="313" w:author="Microsoft Office User" w:date="2017-01-28T14:04:00Z">
         <w:r>
           <w:t xml:space="preserve"> (Figure 2)</w:t>
         </w:r>
@@ -3101,19 +3083,19 @@
       <w:r>
         <w:t xml:space="preserve"> </w:t>
       </w:r>
-      <w:commentRangeEnd w:id="371"/>
+      <w:commentRangeEnd w:id="310"/>
       <w:r>
         <w:rPr>
           <w:rStyle w:val="CommentReference"/>
         </w:rPr>
-        <w:commentReference w:id="371"/>
-      </w:r>
-      <w:commentRangeEnd w:id="373"/>
+        <w:commentReference w:id="310"/>
+      </w:r>
+      <w:commentRangeEnd w:id="312"/>
       <w:r>
         <w:rPr>
           <w:rStyle w:val="CommentReference"/>
         </w:rPr>
-        <w:commentReference w:id="373"/>
+        <w:commentReference w:id="312"/>
       </w:r>
     </w:p>
     <w:p/>
@@ -3151,7 +3133,7 @@
       <w:r>
         <w:t xml:space="preserve"> (Figure</w:t>
       </w:r>
-      <w:ins w:id="375" w:author="Microsoft Office User" w:date="2017-01-28T14:04:00Z">
+      <w:ins w:id="314" w:author="Microsoft Office User" w:date="2017-01-28T14:04:00Z">
         <w:r>
           <w:t xml:space="preserve"> 2</w:t>
         </w:r>
@@ -3168,7 +3150,7 @@
       <w:r>
         <w:t>In support of this, H&amp;E staining of hepatic tissue clearly depicts higher lipid levels in this group (Figure</w:t>
       </w:r>
-      <w:ins w:id="376" w:author="Microsoft Office User" w:date="2017-01-28T14:04:00Z">
+      <w:ins w:id="315" w:author="Microsoft Office User" w:date="2017-01-28T14:04:00Z">
         <w:r>
           <w:t xml:space="preserve"> 2</w:t>
         </w:r>
@@ -3182,16 +3164,16 @@
       <w:r>
         <w:t xml:space="preserve">Collagen/trichrome </w:t>
       </w:r>
-      <w:commentRangeStart w:id="377"/>
+      <w:commentRangeStart w:id="316"/>
       <w:r>
         <w:t>data</w:t>
       </w:r>
-      <w:commentRangeEnd w:id="377"/>
+      <w:commentRangeEnd w:id="316"/>
       <w:r>
         <w:rPr>
           <w:rStyle w:val="CommentReference"/>
         </w:rPr>
-        <w:commentReference w:id="377"/>
+        <w:commentReference w:id="316"/>
       </w:r>
       <w:r>
         <w:t>…</w:t>
@@ -3211,19 +3193,19 @@
       <w:r>
         <w:t xml:space="preserve"> lipogenesis (</w:t>
       </w:r>
-      <w:commentRangeStart w:id="378"/>
+      <w:commentRangeStart w:id="317"/>
       <w:r>
         <w:rPr>
           <w:i/>
         </w:rPr>
         <w:t>Srebf1</w:t>
       </w:r>
-      <w:commentRangeEnd w:id="378"/>
+      <w:commentRangeEnd w:id="317"/>
       <w:r>
         <w:rPr>
           <w:rStyle w:val="CommentReference"/>
         </w:rPr>
-        <w:commentReference w:id="378"/>
+        <w:commentReference w:id="317"/>
       </w:r>
       <w:r>
         <w:t xml:space="preserve"> and </w:t>
@@ -3237,7 +3219,7 @@
       <w:r>
         <w:t>) was assessed via qPCR (Figure</w:t>
       </w:r>
-      <w:ins w:id="379" w:author="Microsoft Office User" w:date="2017-01-28T14:04:00Z">
+      <w:ins w:id="318" w:author="Microsoft Office User" w:date="2017-01-28T14:04:00Z">
         <w:r>
           <w:t xml:space="preserve"> 2</w:t>
         </w:r>
@@ -3260,7 +3242,7 @@
       <w:r>
         <w:t>however, levels</w:t>
       </w:r>
-      <w:ins w:id="380" w:author="Dave Bridges" w:date="2017-01-24T17:24:00Z">
+      <w:ins w:id="319" w:author="Dave Bridges" w:date="2017-01-24T17:24:00Z">
         <w:r>
           <w:t xml:space="preserve"> of both these enzymes</w:t>
         </w:r>
@@ -3268,7 +3250,7 @@
       <w:r>
         <w:t xml:space="preserve"> were </w:t>
       </w:r>
-      <w:del w:id="381" w:author="Dave Bridges" w:date="2017-01-24T16:49:00Z">
+      <w:del w:id="320" w:author="Dave Bridges" w:date="2017-01-24T16:49:00Z">
         <w:r>
           <w:delText xml:space="preserve">found to be comparable among </w:delText>
         </w:r>
@@ -3285,7 +3267,7 @@
           <w:delText>oups</w:delText>
         </w:r>
       </w:del>
-      <w:ins w:id="382" w:author="Dave Bridges" w:date="2017-01-24T16:49:00Z">
+      <w:ins w:id="321" w:author="Dave Bridges" w:date="2017-01-24T16:49:00Z">
         <w:r>
           <w:t>reduced in HFD/dexamethasone livers</w:t>
         </w:r>
@@ -3299,7 +3281,7 @@
       <w:r>
         <w:t xml:space="preserve">dexamethasone treatment is </w:t>
       </w:r>
-      <w:ins w:id="383" w:author="Dave Bridges" w:date="2017-01-24T17:24:00Z">
+      <w:ins w:id="322" w:author="Dave Bridges" w:date="2017-01-24T17:24:00Z">
         <w:r>
           <w:t xml:space="preserve">likely </w:t>
         </w:r>
@@ -3316,7 +3298,7 @@
       <w:r>
         <w:t xml:space="preserve"> a different mechanism than </w:t>
       </w:r>
-      <w:del w:id="384" w:author="Dave Bridges" w:date="2017-01-24T17:24:00Z">
+      <w:del w:id="323" w:author="Dave Bridges" w:date="2017-01-24T17:24:00Z">
         <w:r>
           <w:delText xml:space="preserve">that which occurs </w:delText>
         </w:r>
@@ -3327,12 +3309,12 @@
           <w:delText xml:space="preserve">. </w:delText>
         </w:r>
       </w:del>
-      <w:ins w:id="385" w:author="Dave Bridges" w:date="2017-01-24T17:24:00Z">
+      <w:ins w:id="324" w:author="Dave Bridges" w:date="2017-01-24T17:24:00Z">
         <w:r>
           <w:t xml:space="preserve">transcriptional activation of </w:t>
         </w:r>
       </w:ins>
-      <w:ins w:id="386" w:author="Dave Bridges" w:date="2017-01-24T17:25:00Z">
+      <w:ins w:id="325" w:author="Dave Bridges" w:date="2017-01-24T17:25:00Z">
         <w:r>
           <w:rPr>
             <w:i/>
@@ -3349,7 +3331,7 @@
       <w:pPr>
         <w:pStyle w:val="Heading1"/>
       </w:pPr>
-      <w:commentRangeStart w:id="387"/>
+      <w:commentRangeStart w:id="326"/>
       <w:r>
         <w:t xml:space="preserve">Dexamethasone </w:t>
       </w:r>
@@ -3365,7 +3347,7 @@
       <w:r>
         <w:t xml:space="preserve"> HFD-Fed Mice</w:t>
       </w:r>
-      <w:commentRangeEnd w:id="387"/>
+      <w:commentRangeEnd w:id="326"/>
       <w:r>
         <w:rPr>
           <w:rStyle w:val="CommentReference"/>
@@ -3374,7 +3356,7 @@
           <w:bCs w:val="0"/>
           <w:color w:val="auto"/>
         </w:rPr>
-        <w:commentReference w:id="387"/>
+        <w:commentReference w:id="326"/>
       </w:r>
     </w:p>
     <w:p>
@@ -3384,7 +3366,7 @@
       <w:r>
         <w:t xml:space="preserve"> (FIG</w:t>
       </w:r>
-      <w:ins w:id="388" w:author="Microsoft Office User" w:date="2017-01-28T14:04:00Z">
+      <w:ins w:id="327" w:author="Microsoft Office User" w:date="2017-01-28T14:04:00Z">
         <w:r>
           <w:t xml:space="preserve"> 3</w:t>
         </w:r>
@@ -3398,19 +3380,19 @@
       <w:r>
         <w:t xml:space="preserve"> The reduced body mass was primarily due to </w:t>
       </w:r>
-      <w:commentRangeStart w:id="389"/>
+      <w:commentRangeStart w:id="328"/>
       <w:r>
         <w:t>lean mass loss</w:t>
       </w:r>
       <w:r>
         <w:t xml:space="preserve">. </w:t>
       </w:r>
-      <w:commentRangeEnd w:id="389"/>
+      <w:commentRangeEnd w:id="328"/>
       <w:r>
         <w:rPr>
           <w:rStyle w:val="CommentReference"/>
         </w:rPr>
-        <w:commentReference w:id="389"/>
+        <w:commentReference w:id="328"/>
       </w:r>
       <w:r>
         <w:t>Surprisingly</w:t>
@@ -3427,16 +3409,16 @@
       <w:r>
         <w:t xml:space="preserve">There were no significant differences in food </w:t>
       </w:r>
-      <w:commentRangeStart w:id="390"/>
+      <w:commentRangeStart w:id="329"/>
       <w:r>
         <w:t>consumption</w:t>
       </w:r>
-      <w:commentRangeEnd w:id="390"/>
+      <w:commentRangeEnd w:id="329"/>
       <w:r>
         <w:rPr>
           <w:rStyle w:val="CommentReference"/>
         </w:rPr>
-        <w:commentReference w:id="390"/>
+        <w:commentReference w:id="329"/>
       </w:r>
       <w:r>
         <w:t>.</w:t>
@@ -3444,7 +3426,7 @@
     </w:p>
     <w:p/>
     <w:p>
-      <w:commentRangeStart w:id="391"/>
+      <w:commentRangeStart w:id="330"/>
       <w:r>
         <w:t>Fat cell size</w:t>
       </w:r>
@@ -3454,12 +3436,12 @@
       <w:r>
         <w:t>…</w:t>
       </w:r>
-      <w:commentRangeEnd w:id="391"/>
+      <w:commentRangeEnd w:id="330"/>
       <w:r>
         <w:rPr>
           <w:rStyle w:val="CommentReference"/>
         </w:rPr>
-        <w:commentReference w:id="391"/>
+        <w:commentReference w:id="330"/>
       </w:r>
     </w:p>
     <w:p/>
@@ -3534,7 +3516,7 @@
         </w:rPr>
         <w:t xml:space="preserve"> We first assessed whether there was a direct effect of dexamethasone on adipocyte</w:t>
       </w:r>
-      <w:ins w:id="392" w:author="Dave Bridges" w:date="2017-05-05T10:35:00Z">
+      <w:ins w:id="331" w:author="Dave Bridges" w:date="2017-05-05T10:35:00Z">
         <w:r>
           <w:rPr>
             <w:color w:val="000000" w:themeColor="text1"/>
@@ -3542,7 +3524,7 @@
           <w:t xml:space="preserve"> lipolysis</w:t>
         </w:r>
       </w:ins>
-      <w:del w:id="393" w:author="Dave Bridges" w:date="2017-05-05T10:35:00Z">
+      <w:del w:id="332" w:author="Dave Bridges" w:date="2017-05-05T10:35:00Z">
         <w:r>
           <w:rPr>
             <w:color w:val="000000" w:themeColor="text1"/>
@@ -3562,7 +3544,7 @@
         </w:rPr>
         <w:t xml:space="preserve"> (</w:t>
       </w:r>
-      <w:ins w:id="394" w:author="Microsoft Office User" w:date="2017-01-28T14:05:00Z">
+      <w:ins w:id="333" w:author="Microsoft Office User" w:date="2017-01-28T14:05:00Z">
         <w:r>
           <w:rPr>
             <w:color w:val="000000" w:themeColor="text1"/>
@@ -3570,7 +3552,7 @@
           <w:t xml:space="preserve">figure </w:t>
         </w:r>
       </w:ins>
-      <w:del w:id="395" w:author="Microsoft Office User" w:date="2017-01-28T14:05:00Z">
+      <w:del w:id="334" w:author="Microsoft Office User" w:date="2017-01-28T14:05:00Z">
         <w:r>
           <w:rPr>
             <w:color w:val="000000" w:themeColor="text1"/>
@@ -3578,7 +3560,7 @@
           <w:delText>figures</w:delText>
         </w:r>
       </w:del>
-      <w:ins w:id="396" w:author="Microsoft Office User" w:date="2017-01-28T14:05:00Z">
+      <w:ins w:id="335" w:author="Microsoft Office User" w:date="2017-01-28T14:05:00Z">
         <w:r>
           <w:rPr>
             <w:color w:val="000000" w:themeColor="text1"/>
@@ -3646,7 +3628,7 @@
         </w:rPr>
         <w:t xml:space="preserve"> decreased lipid content and increased glycerol release into the media, indicating increased lipolysis</w:t>
       </w:r>
-      <w:ins w:id="397" w:author="Dave Bridges" w:date="2017-05-05T10:36:00Z">
+      <w:ins w:id="336" w:author="Dave Bridges" w:date="2017-05-05T10:36:00Z">
         <w:r>
           <w:rPr>
             <w:color w:val="000000" w:themeColor="text1"/>
@@ -3666,7 +3648,7 @@
         </w:rPr>
         <w:t xml:space="preserve"> (figure</w:t>
       </w:r>
-      <w:ins w:id="398" w:author="Microsoft Office User" w:date="2017-01-28T14:26:00Z">
+      <w:ins w:id="337" w:author="Microsoft Office User" w:date="2017-01-28T14:26:00Z">
         <w:r>
           <w:rPr>
             <w:color w:val="000000" w:themeColor="text1"/>
@@ -3674,7 +3656,7 @@
           <w:t xml:space="preserve"> 4</w:t>
         </w:r>
       </w:ins>
-      <w:ins w:id="399" w:author="Dave Bridges" w:date="2017-05-05T10:36:00Z">
+      <w:ins w:id="338" w:author="Dave Bridges" w:date="2017-05-05T10:36:00Z">
         <w:r>
           <w:rPr>
             <w:color w:val="000000" w:themeColor="text1"/>
@@ -3732,21 +3714,21 @@
         </w:rPr>
         <w:t xml:space="preserve"> following dexamethasone </w:t>
       </w:r>
-      <w:commentRangeStart w:id="400"/>
+      <w:commentRangeStart w:id="339"/>
       <w:r>
         <w:rPr>
           <w:color w:val="000000" w:themeColor="text1"/>
         </w:rPr>
         <w:t>treatment</w:t>
       </w:r>
-      <w:commentRangeEnd w:id="400"/>
+      <w:commentRangeEnd w:id="339"/>
       <w:r>
         <w:rPr>
           <w:rStyle w:val="CommentReference"/>
         </w:rPr>
-        <w:commentReference w:id="400"/>
-      </w:r>
-      <w:ins w:id="401" w:author="Dave Bridges" w:date="2017-05-05T10:37:00Z">
+        <w:commentReference w:id="339"/>
+      </w:r>
+      <w:ins w:id="340" w:author="Dave Bridges" w:date="2017-05-05T10:37:00Z">
         <w:r>
           <w:rPr>
             <w:color w:val="000000" w:themeColor="text1"/>
@@ -3837,7 +3819,7 @@
         </w:rPr>
         <w:t>stimulated conditions (figure</w:t>
       </w:r>
-      <w:ins w:id="402" w:author="Microsoft Office User" w:date="2017-01-28T14:05:00Z">
+      <w:ins w:id="341" w:author="Microsoft Office User" w:date="2017-01-28T14:05:00Z">
         <w:r>
           <w:rPr>
             <w:color w:val="000000" w:themeColor="text1"/>
@@ -3845,7 +3827,7 @@
           <w:t xml:space="preserve"> 4</w:t>
         </w:r>
       </w:ins>
-      <w:ins w:id="403" w:author="Dave Bridges" w:date="2017-05-05T10:37:00Z">
+      <w:ins w:id="342" w:author="Dave Bridges" w:date="2017-05-05T10:37:00Z">
         <w:r>
           <w:rPr>
             <w:color w:val="000000" w:themeColor="text1"/>
@@ -4050,7 +4032,7 @@
         </w:rPr>
         <w:t xml:space="preserve">These data </w:t>
       </w:r>
-      <w:del w:id="404" w:author="Dave Bridges" w:date="2017-02-15T14:22:00Z">
+      <w:del w:id="343" w:author="Dave Bridges" w:date="2017-02-15T14:22:00Z">
         <w:r>
           <w:rPr>
             <w:color w:val="000000" w:themeColor="text1"/>
@@ -4058,7 +4040,7 @@
           <w:delText xml:space="preserve">show </w:delText>
         </w:r>
       </w:del>
-      <w:ins w:id="405" w:author="Dave Bridges" w:date="2017-02-15T14:22:00Z">
+      <w:ins w:id="344" w:author="Dave Bridges" w:date="2017-02-15T14:22:00Z">
         <w:r>
           <w:rPr>
             <w:color w:val="000000" w:themeColor="text1"/>
@@ -4076,7 +4058,7 @@
     <w:p>
       <w:pPr>
         <w:rPr>
-          <w:ins w:id="406" w:author="Dave Bridges" w:date="2017-05-05T10:38:00Z"/>
+          <w:ins w:id="345" w:author="Dave Bridges" w:date="2017-05-05T10:38:00Z"/>
         </w:rPr>
       </w:pPr>
     </w:p>
@@ -4084,10 +4066,10 @@
       <w:pPr>
         <w:pStyle w:val="Heading1"/>
         <w:rPr>
-          <w:del w:id="407" w:author="Dave Bridges" w:date="2017-05-05T10:38:00Z"/>
-        </w:rPr>
-      </w:pPr>
-      <w:del w:id="408" w:author="Dave Bridges" w:date="2017-05-05T10:38:00Z">
+          <w:del w:id="346" w:author="Dave Bridges" w:date="2017-05-05T10:38:00Z"/>
+        </w:rPr>
+      </w:pPr>
+      <w:del w:id="347" w:author="Dave Bridges" w:date="2017-05-05T10:38:00Z">
         <w:r>
           <w:delText>Dexamethasone-Induced Lipolysis is increased in HFD-Fed Mice</w:delText>
         </w:r>
@@ -4117,7 +4099,7 @@
         </w:rPr>
         <w:t xml:space="preserve"> (figure</w:t>
       </w:r>
-      <w:ins w:id="409" w:author="Microsoft Office User" w:date="2017-01-28T14:07:00Z">
+      <w:ins w:id="348" w:author="Microsoft Office User" w:date="2017-01-28T14:07:00Z">
         <w:r>
           <w:rPr>
             <w:color w:val="000000" w:themeColor="text1"/>
@@ -4125,7 +4107,7 @@
           <w:t xml:space="preserve"> 5</w:t>
         </w:r>
       </w:ins>
-      <w:ins w:id="410" w:author="Dave Bridges" w:date="2017-05-05T10:38:00Z">
+      <w:ins w:id="349" w:author="Dave Bridges" w:date="2017-05-05T10:38:00Z">
         <w:r>
           <w:rPr>
             <w:color w:val="000000" w:themeColor="text1"/>
@@ -4157,7 +4139,7 @@
         </w:rPr>
         <w:t xml:space="preserve">Similarly, </w:t>
       </w:r>
-      <w:ins w:id="411" w:author="Dave Bridges" w:date="2017-05-05T10:48:00Z">
+      <w:ins w:id="350" w:author="Dave Bridges" w:date="2017-05-05T10:48:00Z">
         <w:r>
           <w:rPr>
             <w:color w:val="000000" w:themeColor="text1"/>
@@ -4171,7 +4153,7 @@
         </w:rPr>
         <w:t>was elevated in dexamethasone treated animals</w:t>
       </w:r>
-      <w:ins w:id="412" w:author="Dave Bridges" w:date="2017-05-05T10:49:00Z">
+      <w:ins w:id="351" w:author="Dave Bridges" w:date="2017-05-05T10:49:00Z">
         <w:r>
           <w:rPr>
             <w:color w:val="000000" w:themeColor="text1"/>
@@ -4179,7 +4161,7 @@
           <w:t xml:space="preserve">, moreso in the obese animals.  </w:t>
         </w:r>
       </w:ins>
-      <w:del w:id="413" w:author="Dave Bridges" w:date="2017-05-05T10:49:00Z">
+      <w:del w:id="352" w:author="Dave Bridges" w:date="2017-05-05T10:49:00Z">
         <w:r>
           <w:rPr>
             <w:color w:val="000000" w:themeColor="text1"/>
@@ -4187,7 +4169,7 @@
           <w:delText xml:space="preserve"> and </w:delText>
         </w:r>
       </w:del>
-      <w:ins w:id="414" w:author="Dave Bridges" w:date="2017-05-05T10:49:00Z">
+      <w:ins w:id="353" w:author="Dave Bridges" w:date="2017-05-05T10:49:00Z">
         <w:r>
           <w:rPr>
             <w:color w:val="000000" w:themeColor="text1"/>
@@ -4195,7 +4177,7 @@
           <w:t>T</w:t>
         </w:r>
       </w:ins>
-      <w:del w:id="415" w:author="Dave Bridges" w:date="2017-05-05T10:49:00Z">
+      <w:del w:id="354" w:author="Dave Bridges" w:date="2017-05-05T10:49:00Z">
         <w:r>
           <w:rPr>
             <w:color w:val="000000" w:themeColor="text1"/>
@@ -4215,19 +4197,19 @@
         </w:rPr>
         <w:t xml:space="preserve">p </w:t>
       </w:r>
-      <w:commentRangeStart w:id="416"/>
+      <w:commentRangeStart w:id="355"/>
       <w:r>
         <w:rPr>
           <w:color w:val="000000" w:themeColor="text1"/>
         </w:rPr>
         <w:t>value</w:t>
       </w:r>
-      <w:commentRangeEnd w:id="416"/>
+      <w:commentRangeEnd w:id="355"/>
       <w:r>
         <w:rPr>
           <w:rStyle w:val="CommentReference"/>
         </w:rPr>
-        <w:commentReference w:id="416"/>
+        <w:commentReference w:id="355"/>
       </w:r>
       <w:r>
         <w:rPr>
@@ -4252,7 +4234,7 @@
     <w:p>
       <w:pPr>
         <w:rPr>
-          <w:ins w:id="417" w:author="Dave Bridges" w:date="2017-05-05T10:38:00Z"/>
+          <w:ins w:id="356" w:author="Dave Bridges" w:date="2017-05-05T10:38:00Z"/>
           <w:color w:val="000000" w:themeColor="text1"/>
         </w:rPr>
       </w:pPr>
@@ -4262,7 +4244,7 @@
         </w:rPr>
         <w:t xml:space="preserve">We </w:t>
       </w:r>
-      <w:del w:id="418" w:author="Dave Bridges" w:date="2017-05-05T10:49:00Z">
+      <w:del w:id="357" w:author="Dave Bridges" w:date="2017-05-05T10:49:00Z">
         <w:r>
           <w:rPr>
             <w:color w:val="000000" w:themeColor="text1"/>
@@ -4282,19 +4264,19 @@
         </w:rPr>
         <w:t xml:space="preserve">, ATGL </w:t>
       </w:r>
-      <w:commentRangeStart w:id="419"/>
+      <w:commentRangeStart w:id="358"/>
       <w:r>
         <w:rPr>
           <w:color w:val="000000" w:themeColor="text1"/>
         </w:rPr>
         <w:t>and</w:t>
       </w:r>
-      <w:commentRangeEnd w:id="419"/>
+      <w:commentRangeEnd w:id="358"/>
       <w:r>
         <w:rPr>
           <w:rStyle w:val="CommentReference"/>
         </w:rPr>
-        <w:commentReference w:id="419"/>
+        <w:commentReference w:id="358"/>
       </w:r>
       <w:r>
         <w:rPr>
@@ -4308,7 +4290,7 @@
         </w:rPr>
         <w:t xml:space="preserve"> in the iWAT of these mice. Consistent with the above findings, expression</w:t>
       </w:r>
-      <w:ins w:id="420" w:author="Dave Bridges" w:date="2017-05-05T10:49:00Z">
+      <w:ins w:id="359" w:author="Dave Bridges" w:date="2017-05-05T10:49:00Z">
         <w:r>
           <w:rPr>
             <w:color w:val="000000" w:themeColor="text1"/>
@@ -4322,21 +4304,21 @@
         </w:rPr>
         <w:t xml:space="preserve"> was elevated in the dexamethasone-treated groups and there was a significant interaction of drug and </w:t>
       </w:r>
-      <w:commentRangeStart w:id="421"/>
+      <w:commentRangeStart w:id="360"/>
       <w:r>
         <w:rPr>
           <w:color w:val="000000" w:themeColor="text1"/>
         </w:rPr>
         <w:t>diet</w:t>
       </w:r>
-      <w:commentRangeEnd w:id="421"/>
+      <w:commentRangeEnd w:id="360"/>
       <w:r>
         <w:rPr>
           <w:rStyle w:val="CommentReference"/>
         </w:rPr>
-        <w:commentReference w:id="421"/>
-      </w:r>
-      <w:ins w:id="422" w:author="Microsoft Office User" w:date="2017-01-28T14:22:00Z">
+        <w:commentReference w:id="360"/>
+      </w:r>
+      <w:ins w:id="361" w:author="Microsoft Office User" w:date="2017-01-28T14:22:00Z">
         <w:r>
           <w:rPr>
             <w:color w:val="000000" w:themeColor="text1"/>
@@ -4362,7 +4344,7 @@
         </w:rPr>
         <w:t>ata show that glucocorticoid-stimulated lipolysis</w:t>
       </w:r>
-      <w:ins w:id="423" w:author="Dave Bridges" w:date="2017-05-05T10:49:00Z">
+      <w:ins w:id="362" w:author="Dave Bridges" w:date="2017-05-05T10:49:00Z">
         <w:r>
           <w:rPr>
             <w:color w:val="000000" w:themeColor="text1"/>
@@ -4376,7 +4358,7 @@
         </w:rPr>
         <w:t xml:space="preserve"> </w:t>
       </w:r>
-      <w:ins w:id="424" w:author="Dave Bridges" w:date="2017-05-05T10:49:00Z">
+      <w:ins w:id="363" w:author="Dave Bridges" w:date="2017-05-05T10:49:00Z">
         <w:r>
           <w:rPr>
             <w:color w:val="000000" w:themeColor="text1"/>
@@ -4384,7 +4366,7 @@
           <w:t>are</w:t>
         </w:r>
       </w:ins>
-      <w:del w:id="425" w:author="Dave Bridges" w:date="2017-05-05T10:49:00Z">
+      <w:del w:id="364" w:author="Dave Bridges" w:date="2017-05-05T10:49:00Z">
         <w:r>
           <w:rPr>
             <w:color w:val="000000" w:themeColor="text1"/>
@@ -4402,18 +4384,18 @@
     <w:p>
       <w:pPr>
         <w:rPr>
-          <w:ins w:id="426" w:author="Dave Bridges" w:date="2017-05-05T10:38:00Z"/>
-          <w:color w:val="000000" w:themeColor="text1"/>
-        </w:rPr>
-      </w:pPr>
-    </w:p>
-    <w:p>
-      <w:pPr>
-        <w:rPr>
-          <w:color w:val="000000" w:themeColor="text1"/>
-        </w:rPr>
-      </w:pPr>
-      <w:ins w:id="427" w:author="Dave Bridges" w:date="2017-05-05T10:38:00Z">
+          <w:ins w:id="365" w:author="Dave Bridges" w:date="2017-05-05T10:38:00Z"/>
+          <w:color w:val="000000" w:themeColor="text1"/>
+        </w:rPr>
+      </w:pPr>
+    </w:p>
+    <w:p>
+      <w:pPr>
+        <w:rPr>
+          <w:color w:val="000000" w:themeColor="text1"/>
+        </w:rPr>
+      </w:pPr>
+      <w:ins w:id="366" w:author="Dave Bridges" w:date="2017-05-05T10:38:00Z">
         <w:r>
           <w:rPr>
             <w:color w:val="000000" w:themeColor="text1"/>
@@ -4439,13 +4421,13 @@
     <w:p>
       <w:pPr>
         <w:rPr>
-          <w:ins w:id="428" w:author="Microsoft Office User" w:date="2017-01-28T14:12:00Z"/>
+          <w:ins w:id="367" w:author="Microsoft Office User" w:date="2017-01-28T14:12:00Z"/>
           <w:b/>
           <w:sz w:val="36"/>
           <w:u w:val="single"/>
         </w:rPr>
       </w:pPr>
-      <w:ins w:id="429" w:author="Microsoft Office User" w:date="2017-01-28T14:13:00Z">
+      <w:ins w:id="368" w:author="Microsoft Office User" w:date="2017-01-28T14:13:00Z">
         <w:r>
           <w:rPr>
             <w:b/>
@@ -4459,18 +4441,18 @@
     <w:p>
       <w:pPr>
         <w:rPr>
-          <w:del w:id="430" w:author="Microsoft Office User" w:date="2017-02-13T10:51:00Z"/>
-          <w:color w:val="000000" w:themeColor="text1"/>
-        </w:rPr>
-      </w:pPr>
-      <w:ins w:id="431" w:author="Microsoft Office User" w:date="2017-02-13T11:10:00Z">
+          <w:del w:id="369" w:author="Microsoft Office User" w:date="2017-02-13T10:51:00Z"/>
+          <w:color w:val="000000" w:themeColor="text1"/>
+        </w:rPr>
+      </w:pPr>
+      <w:ins w:id="370" w:author="Microsoft Office User" w:date="2017-02-13T11:10:00Z">
         <w:r>
           <w:rPr>
             <w:color w:val="000000" w:themeColor="text1"/>
           </w:rPr>
           <w:t xml:space="preserve">Chronic glucocorticoid </w:t>
         </w:r>
-        <w:del w:id="432" w:author="Dave Bridges" w:date="2017-02-15T14:23:00Z">
+        <w:del w:id="371" w:author="Dave Bridges" w:date="2017-02-15T14:23:00Z">
           <w:r>
             <w:rPr>
               <w:color w:val="000000" w:themeColor="text1"/>
@@ -4479,7 +4461,7 @@
           </w:r>
         </w:del>
       </w:ins>
-      <w:ins w:id="433" w:author="Dave Bridges" w:date="2017-02-15T14:23:00Z">
+      <w:ins w:id="372" w:author="Dave Bridges" w:date="2017-02-15T14:23:00Z">
         <w:r>
           <w:rPr>
             <w:color w:val="000000" w:themeColor="text1"/>
@@ -4487,7 +4469,7 @@
           <w:t>elevations</w:t>
         </w:r>
       </w:ins>
-      <w:ins w:id="434" w:author="Microsoft Office User" w:date="2017-02-13T11:10:00Z">
+      <w:ins w:id="373" w:author="Microsoft Office User" w:date="2017-02-13T11:10:00Z">
         <w:r>
           <w:rPr>
             <w:color w:val="000000" w:themeColor="text1"/>
@@ -4495,7 +4477,7 @@
           <w:t xml:space="preserve"> </w:t>
         </w:r>
       </w:ins>
-      <w:ins w:id="435" w:author="Dave Bridges" w:date="2017-02-15T14:23:00Z">
+      <w:ins w:id="374" w:author="Dave Bridges" w:date="2017-02-15T14:23:00Z">
         <w:r>
           <w:rPr>
             <w:color w:val="000000" w:themeColor="text1"/>
@@ -4503,8 +4485,8 @@
           <w:t>are</w:t>
         </w:r>
       </w:ins>
-      <w:ins w:id="436" w:author="Microsoft Office User" w:date="2017-02-13T11:10:00Z">
-        <w:del w:id="437" w:author="Dave Bridges" w:date="2017-02-15T14:23:00Z">
+      <w:ins w:id="375" w:author="Microsoft Office User" w:date="2017-02-13T11:10:00Z">
+        <w:del w:id="376" w:author="Dave Bridges" w:date="2017-02-15T14:23:00Z">
           <w:r>
             <w:rPr>
               <w:color w:val="000000" w:themeColor="text1"/>
@@ -4518,7 +4500,7 @@
           </w:rPr>
           <w:t xml:space="preserve"> </w:t>
         </w:r>
-        <w:del w:id="438" w:author="Dave Bridges" w:date="2017-02-15T14:23:00Z">
+        <w:del w:id="377" w:author="Dave Bridges" w:date="2017-02-15T14:23:00Z">
           <w:r>
             <w:rPr>
               <w:color w:val="000000" w:themeColor="text1"/>
@@ -4527,8 +4509,8 @@
           </w:r>
         </w:del>
       </w:ins>
-      <w:ins w:id="439" w:author="Microsoft Office User" w:date="2017-02-13T11:12:00Z">
-        <w:del w:id="440" w:author="Dave Bridges" w:date="2017-02-15T14:23:00Z">
+      <w:ins w:id="378" w:author="Microsoft Office User" w:date="2017-02-13T11:12:00Z">
+        <w:del w:id="379" w:author="Dave Bridges" w:date="2017-02-15T14:23:00Z">
           <w:r>
             <w:rPr>
               <w:color w:val="000000" w:themeColor="text1"/>
@@ -4537,8 +4519,8 @@
           </w:r>
         </w:del>
       </w:ins>
-      <w:ins w:id="441" w:author="Microsoft Office User" w:date="2017-02-13T12:40:00Z">
-        <w:del w:id="442" w:author="Dave Bridges" w:date="2017-02-15T14:23:00Z">
+      <w:ins w:id="380" w:author="Microsoft Office User" w:date="2017-02-13T12:40:00Z">
+        <w:del w:id="381" w:author="Dave Bridges" w:date="2017-02-15T14:23:00Z">
           <w:r>
             <w:rPr>
               <w:color w:val="000000" w:themeColor="text1"/>
@@ -4547,8 +4529,8 @@
           </w:r>
         </w:del>
       </w:ins>
-      <w:ins w:id="443" w:author="Microsoft Office User" w:date="2017-02-13T11:12:00Z">
-        <w:del w:id="444" w:author="Dave Bridges" w:date="2017-02-15T14:23:00Z">
+      <w:ins w:id="382" w:author="Microsoft Office User" w:date="2017-02-13T11:12:00Z">
+        <w:del w:id="383" w:author="Dave Bridges" w:date="2017-02-15T14:23:00Z">
           <w:r>
             <w:rPr>
               <w:color w:val="000000" w:themeColor="text1"/>
@@ -4557,8 +4539,8 @@
           </w:r>
         </w:del>
       </w:ins>
-      <w:ins w:id="445" w:author="Microsoft Office User" w:date="2017-02-13T11:10:00Z">
-        <w:del w:id="446" w:author="Dave Bridges" w:date="2017-02-15T14:23:00Z">
+      <w:ins w:id="384" w:author="Microsoft Office User" w:date="2017-02-13T11:10:00Z">
+        <w:del w:id="385" w:author="Dave Bridges" w:date="2017-02-15T14:23:00Z">
           <w:r>
             <w:rPr>
               <w:color w:val="000000" w:themeColor="text1"/>
@@ -4567,7 +4549,7 @@
           </w:r>
         </w:del>
       </w:ins>
-      <w:ins w:id="447" w:author="Microsoft Office User" w:date="2017-02-13T11:11:00Z">
+      <w:ins w:id="386" w:author="Microsoft Office User" w:date="2017-02-13T11:11:00Z">
         <w:r>
           <w:rPr>
             <w:color w:val="000000" w:themeColor="text1"/>
@@ -4575,7 +4557,7 @@
           <w:t>associate</w:t>
         </w:r>
       </w:ins>
-      <w:ins w:id="448" w:author="Microsoft Office User" w:date="2017-02-13T11:10:00Z">
+      <w:ins w:id="387" w:author="Microsoft Office User" w:date="2017-02-13T11:10:00Z">
         <w:r>
           <w:rPr>
             <w:color w:val="000000" w:themeColor="text1"/>
@@ -4583,7 +4565,7 @@
           <w:t>d with</w:t>
         </w:r>
       </w:ins>
-      <w:ins w:id="449" w:author="Microsoft Office User" w:date="2017-02-13T12:40:00Z">
+      <w:ins w:id="388" w:author="Microsoft Office User" w:date="2017-02-13T12:40:00Z">
         <w:r>
           <w:rPr>
             <w:color w:val="000000" w:themeColor="text1"/>
@@ -4591,7 +4573,7 @@
           <w:t>,</w:t>
         </w:r>
       </w:ins>
-      <w:ins w:id="450" w:author="Microsoft Office User" w:date="2017-02-13T11:11:00Z">
+      <w:ins w:id="389" w:author="Microsoft Office User" w:date="2017-02-13T11:11:00Z">
         <w:r>
           <w:rPr>
             <w:color w:val="000000" w:themeColor="text1"/>
@@ -4599,7 +4581,7 @@
           <w:t xml:space="preserve"> many</w:t>
         </w:r>
       </w:ins>
-      <w:ins w:id="451" w:author="Microsoft Office User" w:date="2017-02-13T11:10:00Z">
+      <w:ins w:id="390" w:author="Microsoft Office User" w:date="2017-02-13T11:10:00Z">
         <w:r>
           <w:rPr>
             <w:color w:val="000000" w:themeColor="text1"/>
@@ -4607,7 +4589,7 @@
           <w:t xml:space="preserve"> </w:t>
         </w:r>
       </w:ins>
-      <w:ins w:id="452" w:author="Microsoft Office User" w:date="2017-02-13T11:11:00Z">
+      <w:ins w:id="391" w:author="Microsoft Office User" w:date="2017-02-13T11:11:00Z">
         <w:r>
           <w:rPr>
             <w:color w:val="000000" w:themeColor="text1"/>
@@ -4615,14 +4597,14 @@
           <w:t>co-morbidities such as</w:t>
         </w:r>
       </w:ins>
-      <w:ins w:id="453" w:author="Microsoft Office User" w:date="2017-02-13T11:13:00Z">
+      <w:ins w:id="392" w:author="Microsoft Office User" w:date="2017-02-13T11:13:00Z">
         <w:r>
           <w:rPr>
             <w:color w:val="000000" w:themeColor="text1"/>
           </w:rPr>
           <w:t xml:space="preserve"> increased fat </w:t>
         </w:r>
-        <w:commentRangeStart w:id="454"/>
+        <w:commentRangeStart w:id="393"/>
         <w:r>
           <w:rPr>
             <w:color w:val="000000" w:themeColor="text1"/>
@@ -4630,23 +4612,23 @@
           <w:t>mass</w:t>
         </w:r>
       </w:ins>
-      <w:commentRangeEnd w:id="454"/>
-      <w:ins w:id="455" w:author="Microsoft Office User" w:date="2017-02-13T11:30:00Z">
+      <w:commentRangeEnd w:id="393"/>
+      <w:ins w:id="394" w:author="Microsoft Office User" w:date="2017-02-13T11:30:00Z">
         <w:r>
           <w:rPr>
             <w:rStyle w:val="CommentReference"/>
           </w:rPr>
-          <w:commentReference w:id="454"/>
-        </w:r>
-      </w:ins>
-      <w:ins w:id="456" w:author="Microsoft Office User" w:date="2017-02-13T11:13:00Z">
+          <w:commentReference w:id="393"/>
+        </w:r>
+      </w:ins>
+      <w:ins w:id="395" w:author="Microsoft Office User" w:date="2017-02-13T11:13:00Z">
         <w:r>
           <w:rPr>
             <w:color w:val="000000" w:themeColor="text1"/>
           </w:rPr>
           <w:t xml:space="preserve">, decreased </w:t>
         </w:r>
-        <w:commentRangeStart w:id="457"/>
+        <w:commentRangeStart w:id="396"/>
         <w:r>
           <w:rPr>
             <w:color w:val="000000" w:themeColor="text1"/>
@@ -4654,16 +4636,16 @@
           <w:t>muscle</w:t>
         </w:r>
       </w:ins>
-      <w:commentRangeEnd w:id="457"/>
-      <w:ins w:id="458" w:author="Microsoft Office User" w:date="2017-02-13T11:30:00Z">
+      <w:commentRangeEnd w:id="396"/>
+      <w:ins w:id="397" w:author="Microsoft Office User" w:date="2017-02-13T11:30:00Z">
         <w:r>
           <w:rPr>
             <w:rStyle w:val="CommentReference"/>
           </w:rPr>
-          <w:commentReference w:id="457"/>
-        </w:r>
-      </w:ins>
-      <w:ins w:id="459" w:author="Microsoft Office User" w:date="2017-02-13T11:13:00Z">
+          <w:commentReference w:id="396"/>
+        </w:r>
+      </w:ins>
+      <w:ins w:id="398" w:author="Microsoft Office User" w:date="2017-02-13T11:13:00Z">
         <w:r>
           <w:rPr>
             <w:color w:val="000000" w:themeColor="text1"/>
@@ -4671,14 +4653,14 @@
           <w:t xml:space="preserve"> mass,</w:t>
         </w:r>
       </w:ins>
-      <w:ins w:id="460" w:author="Microsoft Office User" w:date="2017-02-13T11:11:00Z">
+      <w:ins w:id="399" w:author="Microsoft Office User" w:date="2017-02-13T11:11:00Z">
         <w:r>
           <w:rPr>
             <w:color w:val="000000" w:themeColor="text1"/>
           </w:rPr>
           <w:t xml:space="preserve"> insulin </w:t>
         </w:r>
-        <w:commentRangeStart w:id="461"/>
+        <w:commentRangeStart w:id="400"/>
         <w:r>
           <w:rPr>
             <w:color w:val="000000" w:themeColor="text1"/>
@@ -4686,16 +4668,16 @@
           <w:t>resistance</w:t>
         </w:r>
       </w:ins>
-      <w:commentRangeEnd w:id="461"/>
-      <w:ins w:id="462" w:author="Microsoft Office User" w:date="2017-02-13T11:30:00Z">
+      <w:commentRangeEnd w:id="400"/>
+      <w:ins w:id="401" w:author="Microsoft Office User" w:date="2017-02-13T11:30:00Z">
         <w:r>
           <w:rPr>
             <w:rStyle w:val="CommentReference"/>
           </w:rPr>
-          <w:commentReference w:id="461"/>
-        </w:r>
-      </w:ins>
-      <w:ins w:id="463" w:author="Microsoft Office User" w:date="2017-02-13T11:11:00Z">
+          <w:commentReference w:id="400"/>
+        </w:r>
+      </w:ins>
+      <w:ins w:id="402" w:author="Microsoft Office User" w:date="2017-02-13T11:11:00Z">
         <w:r>
           <w:rPr>
             <w:color w:val="000000" w:themeColor="text1"/>
@@ -4703,7 +4685,7 @@
           <w:t xml:space="preserve"> and</w:t>
         </w:r>
       </w:ins>
-      <w:ins w:id="464" w:author="Microsoft Office User" w:date="2017-02-13T11:12:00Z">
+      <w:ins w:id="403" w:author="Microsoft Office User" w:date="2017-02-13T11:12:00Z">
         <w:r>
           <w:rPr>
             <w:color w:val="000000" w:themeColor="text1"/>
@@ -4711,14 +4693,14 @@
           <w:t xml:space="preserve"> non-alcoholic</w:t>
         </w:r>
       </w:ins>
-      <w:ins w:id="465" w:author="Microsoft Office User" w:date="2017-02-13T11:11:00Z">
+      <w:ins w:id="404" w:author="Microsoft Office User" w:date="2017-02-13T11:11:00Z">
         <w:r>
           <w:rPr>
             <w:color w:val="000000" w:themeColor="text1"/>
           </w:rPr>
           <w:t xml:space="preserve"> </w:t>
         </w:r>
-        <w:commentRangeStart w:id="466"/>
+        <w:commentRangeStart w:id="405"/>
         <w:r>
           <w:rPr>
             <w:color w:val="000000" w:themeColor="text1"/>
@@ -4726,16 +4708,16 @@
           <w:t>fatty</w:t>
         </w:r>
       </w:ins>
-      <w:commentRangeEnd w:id="466"/>
-      <w:ins w:id="467" w:author="Microsoft Office User" w:date="2017-02-13T11:30:00Z">
+      <w:commentRangeEnd w:id="405"/>
+      <w:ins w:id="406" w:author="Microsoft Office User" w:date="2017-02-13T11:30:00Z">
         <w:r>
           <w:rPr>
             <w:rStyle w:val="CommentReference"/>
           </w:rPr>
-          <w:commentReference w:id="466"/>
-        </w:r>
-      </w:ins>
-      <w:ins w:id="468" w:author="Microsoft Office User" w:date="2017-02-13T11:11:00Z">
+          <w:commentReference w:id="405"/>
+        </w:r>
+      </w:ins>
+      <w:ins w:id="407" w:author="Microsoft Office User" w:date="2017-02-13T11:11:00Z">
         <w:r>
           <w:rPr>
             <w:color w:val="000000" w:themeColor="text1"/>
@@ -4743,7 +4725,7 @@
           <w:t xml:space="preserve"> liver </w:t>
         </w:r>
       </w:ins>
-      <w:ins w:id="469" w:author="Microsoft Office User" w:date="2017-02-13T11:12:00Z">
+      <w:ins w:id="408" w:author="Microsoft Office User" w:date="2017-02-13T11:12:00Z">
         <w:r>
           <w:rPr>
             <w:color w:val="000000" w:themeColor="text1"/>
@@ -4751,7 +4733,7 @@
           <w:t>disease (NAFLD)</w:t>
         </w:r>
       </w:ins>
-      <w:ins w:id="470" w:author="Microsoft Office User" w:date="2017-02-13T11:14:00Z">
+      <w:ins w:id="409" w:author="Microsoft Office User" w:date="2017-02-13T11:14:00Z">
         <w:r>
           <w:rPr>
             <w:color w:val="000000" w:themeColor="text1"/>
@@ -4770,7 +4752,7 @@
           </w:rPr>
           <w:t xml:space="preserve">ffect on </w:t>
         </w:r>
-        <w:commentRangeStart w:id="471"/>
+        <w:commentRangeStart w:id="410"/>
         <w:r>
           <w:rPr>
             <w:color w:val="000000" w:themeColor="text1"/>
@@ -4778,14 +4760,14 @@
           <w:t>metabolism</w:t>
         </w:r>
       </w:ins>
-      <w:commentRangeEnd w:id="471"/>
+      <w:commentRangeEnd w:id="410"/>
       <w:r>
         <w:rPr>
           <w:rStyle w:val="CommentReference"/>
         </w:rPr>
-        <w:commentReference w:id="471"/>
-      </w:r>
-      <w:ins w:id="472" w:author="Microsoft Office User" w:date="2017-02-13T11:14:00Z">
+        <w:commentReference w:id="410"/>
+      </w:r>
+      <w:ins w:id="411" w:author="Microsoft Office User" w:date="2017-02-13T11:14:00Z">
         <w:r>
           <w:rPr>
             <w:color w:val="000000" w:themeColor="text1"/>
@@ -4793,7 +4775,7 @@
           <w:t xml:space="preserve">. These side effects are similar those seen in obesity; however, the combination of chronically elevated glucocorticoids in the context of obesity has not assessed. Here we show that </w:t>
         </w:r>
       </w:ins>
-      <w:ins w:id="473" w:author="Microsoft Office User" w:date="2017-02-13T11:18:00Z">
+      <w:ins w:id="412" w:author="Microsoft Office User" w:date="2017-02-13T11:18:00Z">
         <w:r>
           <w:rPr>
             <w:color w:val="000000" w:themeColor="text1"/>
@@ -4801,7 +4783,7 @@
           <w:t xml:space="preserve">glucocorticoid-induced </w:t>
         </w:r>
       </w:ins>
-      <w:ins w:id="474" w:author="Microsoft Office User" w:date="2017-02-13T11:14:00Z">
+      <w:ins w:id="413" w:author="Microsoft Office User" w:date="2017-02-13T11:14:00Z">
         <w:r>
           <w:rPr>
             <w:color w:val="000000" w:themeColor="text1"/>
@@ -4809,7 +4791,7 @@
           <w:t>symptoms</w:t>
         </w:r>
       </w:ins>
-      <w:ins w:id="475" w:author="Microsoft Office User" w:date="2017-02-13T11:17:00Z">
+      <w:ins w:id="414" w:author="Microsoft Office User" w:date="2017-02-13T11:17:00Z">
         <w:r>
           <w:rPr>
             <w:color w:val="000000" w:themeColor="text1"/>
@@ -4817,7 +4799,7 @@
           <w:t xml:space="preserve"> </w:t>
         </w:r>
       </w:ins>
-      <w:ins w:id="476" w:author="Microsoft Office User" w:date="2017-02-13T11:18:00Z">
+      <w:ins w:id="415" w:author="Microsoft Office User" w:date="2017-02-13T11:18:00Z">
         <w:r>
           <w:rPr>
             <w:color w:val="000000" w:themeColor="text1"/>
@@ -4825,7 +4807,7 @@
           <w:t xml:space="preserve">are </w:t>
         </w:r>
       </w:ins>
-      <w:ins w:id="477" w:author="Microsoft Office User" w:date="2017-02-13T11:17:00Z">
+      <w:ins w:id="416" w:author="Microsoft Office User" w:date="2017-02-13T11:17:00Z">
         <w:r>
           <w:rPr>
             <w:color w:val="000000" w:themeColor="text1"/>
@@ -4833,7 +4815,7 @@
           <w:t xml:space="preserve">exacerbated when </w:t>
         </w:r>
       </w:ins>
-      <w:ins w:id="478" w:author="Microsoft Office User" w:date="2017-02-13T11:18:00Z">
+      <w:ins w:id="417" w:author="Microsoft Office User" w:date="2017-02-13T11:18:00Z">
         <w:r>
           <w:rPr>
             <w:color w:val="000000" w:themeColor="text1"/>
@@ -4841,7 +4823,7 @@
           <w:t>paired with obesity</w:t>
         </w:r>
       </w:ins>
-      <w:ins w:id="479" w:author="Dave Bridges" w:date="2017-02-15T14:23:00Z">
+      <w:ins w:id="418" w:author="Dave Bridges" w:date="2017-02-15T14:23:00Z">
         <w:r>
           <w:rPr>
             <w:color w:val="000000" w:themeColor="text1"/>
@@ -4849,7 +4831,7 @@
           <w:t>, more than the sum of either effect alone</w:t>
         </w:r>
       </w:ins>
-      <w:ins w:id="480" w:author="Microsoft Office User" w:date="2017-02-13T11:18:00Z">
+      <w:ins w:id="419" w:author="Microsoft Office User" w:date="2017-02-13T11:18:00Z">
         <w:r>
           <w:rPr>
             <w:color w:val="000000" w:themeColor="text1"/>
@@ -4861,27 +4843,27 @@
     <w:p>
       <w:pPr>
         <w:rPr>
-          <w:ins w:id="481" w:author="Microsoft Office User" w:date="2017-02-13T11:19:00Z"/>
-          <w:color w:val="000000" w:themeColor="text1"/>
-        </w:rPr>
-      </w:pPr>
-    </w:p>
-    <w:p>
-      <w:pPr>
-        <w:rPr>
-          <w:ins w:id="482" w:author="Microsoft Office User" w:date="2017-02-13T11:22:00Z"/>
-          <w:color w:val="000000" w:themeColor="text1"/>
-        </w:rPr>
-      </w:pPr>
-    </w:p>
-    <w:p>
-      <w:pPr>
-        <w:rPr>
-          <w:ins w:id="483" w:author="Microsoft Office User" w:date="2017-02-13T11:22:00Z"/>
-          <w:color w:val="000000" w:themeColor="text1"/>
-        </w:rPr>
-      </w:pPr>
-      <w:ins w:id="484" w:author="Microsoft Office User" w:date="2017-02-13T11:22:00Z">
+          <w:ins w:id="420" w:author="Microsoft Office User" w:date="2017-02-13T11:19:00Z"/>
+          <w:color w:val="000000" w:themeColor="text1"/>
+        </w:rPr>
+      </w:pPr>
+    </w:p>
+    <w:p>
+      <w:pPr>
+        <w:rPr>
+          <w:ins w:id="421" w:author="Microsoft Office User" w:date="2017-02-13T11:22:00Z"/>
+          <w:color w:val="000000" w:themeColor="text1"/>
+        </w:rPr>
+      </w:pPr>
+    </w:p>
+    <w:p>
+      <w:pPr>
+        <w:rPr>
+          <w:ins w:id="422" w:author="Microsoft Office User" w:date="2017-02-13T11:22:00Z"/>
+          <w:color w:val="000000" w:themeColor="text1"/>
+        </w:rPr>
+      </w:pPr>
+      <w:ins w:id="423" w:author="Microsoft Office User" w:date="2017-02-13T11:22:00Z">
         <w:r>
           <w:rPr>
             <w:color w:val="000000" w:themeColor="text1"/>
@@ -4889,26 +4871,26 @@
           <w:t xml:space="preserve">Obese patients with Cushing’s disease were found to have a higher BMI </w:t>
         </w:r>
       </w:ins>
-      <w:ins w:id="485" w:author="Microsoft Office User" w:date="2017-02-13T11:23:00Z">
+      <w:ins w:id="424" w:author="Microsoft Office User" w:date="2017-02-13T11:23:00Z">
         <w:r>
           <w:rPr>
             <w:color w:val="000000" w:themeColor="text1"/>
           </w:rPr>
           <w:t xml:space="preserve">than </w:t>
         </w:r>
-        <w:commentRangeStart w:id="486"/>
+        <w:commentRangeStart w:id="425"/>
         <w:r>
           <w:rPr>
             <w:color w:val="000000" w:themeColor="text1"/>
           </w:rPr>
           <w:t>obese</w:t>
         </w:r>
-        <w:commentRangeEnd w:id="486"/>
+        <w:commentRangeEnd w:id="425"/>
         <w:r>
           <w:rPr>
             <w:rStyle w:val="CommentReference"/>
           </w:rPr>
-          <w:commentReference w:id="486"/>
+          <w:commentReference w:id="425"/>
         </w:r>
         <w:r>
           <w:rPr>
@@ -4917,7 +4899,7 @@
           <w:t xml:space="preserve"> control patients and this was paired with increases in HOMA-IR</w:t>
         </w:r>
       </w:ins>
-      <w:ins w:id="487" w:author="Microsoft Office User" w:date="2017-02-13T11:24:00Z">
+      <w:ins w:id="426" w:author="Microsoft Office User" w:date="2017-02-13T11:24:00Z">
         <w:r>
           <w:rPr>
             <w:color w:val="000000" w:themeColor="text1"/>
@@ -4937,7 +4919,7 @@
           <w:t xml:space="preserve"> increases in the liver enzyme ALT, a marker of liver disease.</w:t>
         </w:r>
       </w:ins>
-      <w:ins w:id="488" w:author="Microsoft Office User" w:date="2017-02-13T11:25:00Z">
+      <w:ins w:id="427" w:author="Microsoft Office User" w:date="2017-02-13T11:25:00Z">
         <w:r>
           <w:rPr>
             <w:color w:val="000000" w:themeColor="text1"/>
@@ -4945,7 +4927,7 @@
           <w:t xml:space="preserve"> However, it is impossible to determine the physiological status of the patients before they got a tumor; therefore, we cannot discern whether obesity was present prior to tumor development or </w:t>
         </w:r>
       </w:ins>
-      <w:ins w:id="489" w:author="Microsoft Office User" w:date="2017-02-13T11:28:00Z">
+      <w:ins w:id="428" w:author="Microsoft Office User" w:date="2017-02-13T11:28:00Z">
         <w:r>
           <w:rPr>
             <w:color w:val="000000" w:themeColor="text1"/>
@@ -4953,7 +4935,7 @@
           <w:t>after</w:t>
         </w:r>
       </w:ins>
-      <w:ins w:id="490" w:author="Microsoft Office User" w:date="2017-02-13T11:29:00Z">
+      <w:ins w:id="429" w:author="Microsoft Office User" w:date="2017-02-13T11:29:00Z">
         <w:r>
           <w:rPr>
             <w:color w:val="000000" w:themeColor="text1"/>
@@ -4961,7 +4943,7 @@
           <w:t xml:space="preserve"> tumor development</w:t>
         </w:r>
       </w:ins>
-      <w:ins w:id="491" w:author="Microsoft Office User" w:date="2017-02-13T11:28:00Z">
+      <w:ins w:id="430" w:author="Microsoft Office User" w:date="2017-02-13T11:28:00Z">
         <w:r>
           <w:rPr>
             <w:color w:val="000000" w:themeColor="text1"/>
@@ -4969,7 +4951,7 @@
           <w:t xml:space="preserve">, </w:t>
         </w:r>
       </w:ins>
-      <w:ins w:id="492" w:author="Microsoft Office User" w:date="2017-02-13T11:29:00Z">
+      <w:ins w:id="431" w:author="Microsoft Office User" w:date="2017-02-13T11:29:00Z">
         <w:r>
           <w:rPr>
             <w:color w:val="000000" w:themeColor="text1"/>
@@ -4977,7 +4959,7 @@
           <w:t xml:space="preserve">possibly as a result of the disease and </w:t>
         </w:r>
       </w:ins>
-      <w:ins w:id="493" w:author="Microsoft Office User" w:date="2017-02-13T11:28:00Z">
+      <w:ins w:id="432" w:author="Microsoft Office User" w:date="2017-02-13T11:28:00Z">
         <w:r>
           <w:rPr>
             <w:color w:val="000000" w:themeColor="text1"/>
@@ -4985,7 +4967,7 @@
           <w:t>contributing to the worsening</w:t>
         </w:r>
       </w:ins>
-      <w:ins w:id="494" w:author="Microsoft Office User" w:date="2017-02-13T11:29:00Z">
+      <w:ins w:id="433" w:author="Microsoft Office User" w:date="2017-02-13T11:29:00Z">
         <w:r>
           <w:rPr>
             <w:color w:val="000000" w:themeColor="text1"/>
@@ -4993,7 +4975,7 @@
           <w:t xml:space="preserve"> of </w:t>
         </w:r>
       </w:ins>
-      <w:ins w:id="495" w:author="Microsoft Office User" w:date="2017-02-13T11:30:00Z">
+      <w:ins w:id="434" w:author="Microsoft Office User" w:date="2017-02-13T11:30:00Z">
         <w:r>
           <w:rPr>
             <w:color w:val="000000" w:themeColor="text1"/>
@@ -5001,7 +4983,7 @@
           <w:t>comorbidities</w:t>
         </w:r>
       </w:ins>
-      <w:ins w:id="496" w:author="Microsoft Office User" w:date="2017-02-13T11:29:00Z">
+      <w:ins w:id="435" w:author="Microsoft Office User" w:date="2017-02-13T11:29:00Z">
         <w:r>
           <w:rPr>
             <w:color w:val="000000" w:themeColor="text1"/>
@@ -5009,7 +4991,7 @@
           <w:t>.</w:t>
         </w:r>
       </w:ins>
-      <w:ins w:id="497" w:author="Microsoft Office User" w:date="2017-02-13T11:34:00Z">
+      <w:ins w:id="436" w:author="Microsoft Office User" w:date="2017-02-13T11:34:00Z">
         <w:r>
           <w:rPr>
             <w:color w:val="000000" w:themeColor="text1"/>
@@ -5017,7 +4999,7 @@
           <w:t xml:space="preserve"> </w:t>
         </w:r>
       </w:ins>
-      <w:ins w:id="498" w:author="Microsoft Office User" w:date="2017-02-13T11:35:00Z">
+      <w:ins w:id="437" w:author="Microsoft Office User" w:date="2017-02-13T11:35:00Z">
         <w:r>
           <w:rPr>
             <w:color w:val="000000" w:themeColor="text1"/>
@@ -5025,7 +5007,7 @@
           <w:t xml:space="preserve">For this reason, </w:t>
         </w:r>
       </w:ins>
-      <w:ins w:id="499" w:author="Microsoft Office User" w:date="2017-02-13T11:34:00Z">
+      <w:ins w:id="438" w:author="Microsoft Office User" w:date="2017-02-13T11:34:00Z">
         <w:r>
           <w:rPr>
             <w:color w:val="000000" w:themeColor="text1"/>
@@ -5033,7 +5015,7 @@
           <w:t>we designed a mouse study</w:t>
         </w:r>
       </w:ins>
-      <w:ins w:id="500" w:author="Microsoft Office User" w:date="2017-02-13T11:35:00Z">
+      <w:ins w:id="439" w:author="Microsoft Office User" w:date="2017-02-13T11:35:00Z">
         <w:r>
           <w:rPr>
             <w:color w:val="000000" w:themeColor="text1"/>
@@ -5045,20 +5027,20 @@
     <w:p>
       <w:pPr>
         <w:rPr>
-          <w:ins w:id="501" w:author="Microsoft Office User" w:date="2017-02-13T11:19:00Z"/>
-          <w:color w:val="000000" w:themeColor="text1"/>
-        </w:rPr>
-      </w:pPr>
-    </w:p>
-    <w:p>
-      <w:pPr>
-        <w:rPr>
-          <w:ins w:id="502" w:author="Microsoft Office User" w:date="2017-02-13T11:32:00Z"/>
-          <w:color w:val="000000" w:themeColor="text1"/>
-        </w:rPr>
-      </w:pPr>
-      <w:commentRangeStart w:id="503"/>
-      <w:ins w:id="504" w:author="Microsoft Office User" w:date="2017-02-13T11:20:00Z">
+          <w:ins w:id="440" w:author="Microsoft Office User" w:date="2017-02-13T11:19:00Z"/>
+          <w:color w:val="000000" w:themeColor="text1"/>
+        </w:rPr>
+      </w:pPr>
+    </w:p>
+    <w:p>
+      <w:pPr>
+        <w:rPr>
+          <w:ins w:id="441" w:author="Microsoft Office User" w:date="2017-02-13T11:32:00Z"/>
+          <w:color w:val="000000" w:themeColor="text1"/>
+        </w:rPr>
+      </w:pPr>
+      <w:commentRangeStart w:id="442"/>
+      <w:ins w:id="443" w:author="Microsoft Office User" w:date="2017-02-13T11:20:00Z">
         <w:r>
           <w:rPr>
             <w:color w:val="000000" w:themeColor="text1"/>
@@ -5066,16 +5048,16 @@
           <w:t>HFD</w:t>
         </w:r>
       </w:ins>
-      <w:commentRangeEnd w:id="503"/>
-      <w:ins w:id="505" w:author="Microsoft Office User" w:date="2017-02-13T11:44:00Z">
+      <w:commentRangeEnd w:id="442"/>
+      <w:ins w:id="444" w:author="Microsoft Office User" w:date="2017-02-13T11:44:00Z">
         <w:r>
           <w:rPr>
             <w:rStyle w:val="CommentReference"/>
           </w:rPr>
-          <w:commentReference w:id="503"/>
-        </w:r>
-      </w:ins>
-      <w:ins w:id="506" w:author="Microsoft Office User" w:date="2017-02-13T11:20:00Z">
+          <w:commentReference w:id="442"/>
+        </w:r>
+      </w:ins>
+      <w:ins w:id="445" w:author="Microsoft Office User" w:date="2017-02-13T11:20:00Z">
         <w:r>
           <w:rPr>
             <w:color w:val="000000" w:themeColor="text1"/>
@@ -5083,7 +5065,7 @@
           <w:t>, dexamethasone-treated mice had hyperglycemia</w:t>
         </w:r>
       </w:ins>
-      <w:ins w:id="507" w:author="Microsoft Office User" w:date="2017-02-13T11:21:00Z">
+      <w:ins w:id="446" w:author="Microsoft Office User" w:date="2017-02-13T11:21:00Z">
         <w:r>
           <w:rPr>
             <w:color w:val="000000" w:themeColor="text1"/>
@@ -5091,20 +5073,20 @@
           <w:t xml:space="preserve">, which was not present in any of the other groups, as well as severe insulin resistance. </w:t>
         </w:r>
       </w:ins>
-      <w:commentRangeStart w:id="508"/>
-      <w:ins w:id="509" w:author="Microsoft Office User" w:date="2017-02-13T11:38:00Z">
+      <w:commentRangeStart w:id="447"/>
+      <w:ins w:id="448" w:author="Microsoft Office User" w:date="2017-02-13T11:38:00Z">
         <w:r>
           <w:rPr>
             <w:color w:val="000000" w:themeColor="text1"/>
           </w:rPr>
           <w:t>Clamp</w:t>
         </w:r>
-        <w:commentRangeEnd w:id="508"/>
+        <w:commentRangeEnd w:id="447"/>
         <w:r>
           <w:rPr>
             <w:rStyle w:val="CommentReference"/>
           </w:rPr>
-          <w:commentReference w:id="508"/>
+          <w:commentReference w:id="447"/>
         </w:r>
         <w:r>
           <w:rPr>
@@ -5117,19 +5099,19 @@
     <w:p>
       <w:pPr>
         <w:rPr>
-          <w:ins w:id="510" w:author="Microsoft Office User" w:date="2017-02-13T11:57:00Z"/>
-          <w:color w:val="000000" w:themeColor="text1"/>
-        </w:rPr>
-      </w:pPr>
-    </w:p>
-    <w:p>
-      <w:pPr>
-        <w:rPr>
-          <w:ins w:id="511" w:author="Microsoft Office User" w:date="2017-02-13T11:57:00Z"/>
-          <w:color w:val="000000" w:themeColor="text1"/>
-        </w:rPr>
-      </w:pPr>
-      <w:ins w:id="512" w:author="Microsoft Office User" w:date="2017-02-13T11:57:00Z">
+          <w:ins w:id="449" w:author="Microsoft Office User" w:date="2017-02-13T11:57:00Z"/>
+          <w:color w:val="000000" w:themeColor="text1"/>
+        </w:rPr>
+      </w:pPr>
+    </w:p>
+    <w:p>
+      <w:pPr>
+        <w:rPr>
+          <w:ins w:id="450" w:author="Microsoft Office User" w:date="2017-02-13T11:57:00Z"/>
+          <w:color w:val="000000" w:themeColor="text1"/>
+        </w:rPr>
+      </w:pPr>
+      <w:ins w:id="451" w:author="Microsoft Office User" w:date="2017-02-13T11:57:00Z">
         <w:r>
           <w:rPr>
             <w:color w:val="000000" w:themeColor="text1"/>
@@ -5143,7 +5125,7 @@
           <w:t>cumulation was also seen in HFD</w:t>
         </w:r>
       </w:ins>
-      <w:ins w:id="513" w:author="Microsoft Office User" w:date="2017-02-13T12:03:00Z">
+      <w:ins w:id="452" w:author="Microsoft Office User" w:date="2017-02-13T12:03:00Z">
         <w:r>
           <w:rPr>
             <w:color w:val="000000" w:themeColor="text1"/>
@@ -5151,7 +5133,7 @@
           <w:t>-fed mice</w:t>
         </w:r>
       </w:ins>
-      <w:ins w:id="514" w:author="Microsoft Office User" w:date="2017-02-13T11:57:00Z">
+      <w:ins w:id="453" w:author="Microsoft Office User" w:date="2017-02-13T11:57:00Z">
         <w:r>
           <w:rPr>
             <w:color w:val="000000" w:themeColor="text1"/>
@@ -5159,7 +5141,7 @@
           <w:t xml:space="preserve"> with even further increases in</w:t>
         </w:r>
       </w:ins>
-      <w:ins w:id="515" w:author="Microsoft Office User" w:date="2017-02-13T12:24:00Z">
+      <w:ins w:id="454" w:author="Microsoft Office User" w:date="2017-02-13T12:24:00Z">
         <w:r>
           <w:rPr>
             <w:color w:val="000000" w:themeColor="text1"/>
@@ -5167,7 +5149,7 @@
           <w:t xml:space="preserve"> the</w:t>
         </w:r>
       </w:ins>
-      <w:ins w:id="516" w:author="Microsoft Office User" w:date="2017-02-13T11:57:00Z">
+      <w:ins w:id="455" w:author="Microsoft Office User" w:date="2017-02-13T11:57:00Z">
         <w:r>
           <w:rPr>
             <w:color w:val="000000" w:themeColor="text1"/>
@@ -5175,7 +5157,7 @@
           <w:t xml:space="preserve"> HFD</w:t>
         </w:r>
       </w:ins>
-      <w:ins w:id="517" w:author="Microsoft Office User" w:date="2017-02-13T12:03:00Z">
+      <w:ins w:id="456" w:author="Microsoft Office User" w:date="2017-02-13T12:03:00Z">
         <w:r>
           <w:rPr>
             <w:color w:val="000000" w:themeColor="text1"/>
@@ -5183,7 +5165,7 @@
           <w:t>-fed</w:t>
         </w:r>
       </w:ins>
-      <w:ins w:id="518" w:author="Microsoft Office User" w:date="2017-02-13T11:57:00Z">
+      <w:ins w:id="457" w:author="Microsoft Office User" w:date="2017-02-13T11:57:00Z">
         <w:r>
           <w:rPr>
             <w:color w:val="000000" w:themeColor="text1"/>
@@ -5203,7 +5185,7 @@
           <w:t>treated group</w:t>
         </w:r>
       </w:ins>
-      <w:ins w:id="519" w:author="Microsoft Office User" w:date="2017-02-13T12:00:00Z">
+      <w:ins w:id="458" w:author="Microsoft Office User" w:date="2017-02-13T12:00:00Z">
         <w:r>
           <w:rPr>
             <w:color w:val="000000" w:themeColor="text1"/>
@@ -5211,7 +5193,7 @@
           <w:t>,</w:t>
         </w:r>
       </w:ins>
-      <w:ins w:id="520" w:author="Microsoft Office User" w:date="2017-02-13T11:59:00Z">
+      <w:ins w:id="459" w:author="Microsoft Office User" w:date="2017-02-13T11:59:00Z">
         <w:r>
           <w:rPr>
             <w:color w:val="000000" w:themeColor="text1"/>
@@ -5224,7 +5206,7 @@
           </w:rPr>
           <w:t xml:space="preserve"> the elevated ALT levels seen in the obese Cushing’s </w:t>
         </w:r>
-        <w:commentRangeStart w:id="521"/>
+        <w:commentRangeStart w:id="460"/>
         <w:r>
           <w:rPr>
             <w:color w:val="000000" w:themeColor="text1"/>
@@ -5232,7 +5214,7 @@
           <w:t>patient</w:t>
         </w:r>
       </w:ins>
-      <w:ins w:id="522" w:author="Microsoft Office User" w:date="2017-02-13T12:00:00Z">
+      <w:ins w:id="461" w:author="Microsoft Office User" w:date="2017-02-13T12:00:00Z">
         <w:r>
           <w:rPr>
             <w:color w:val="000000" w:themeColor="text1"/>
@@ -5240,16 +5222,16 @@
           <w:t>s</w:t>
         </w:r>
       </w:ins>
-      <w:commentRangeEnd w:id="521"/>
-      <w:ins w:id="523" w:author="Microsoft Office User" w:date="2017-02-13T12:24:00Z">
+      <w:commentRangeEnd w:id="460"/>
+      <w:ins w:id="462" w:author="Microsoft Office User" w:date="2017-02-13T12:24:00Z">
         <w:r>
           <w:rPr>
             <w:rStyle w:val="CommentReference"/>
           </w:rPr>
-          <w:commentReference w:id="521"/>
-        </w:r>
-      </w:ins>
-      <w:ins w:id="524" w:author="Microsoft Office User" w:date="2017-02-13T12:00:00Z">
+          <w:commentReference w:id="460"/>
+        </w:r>
+      </w:ins>
+      <w:ins w:id="463" w:author="Microsoft Office User" w:date="2017-02-13T12:00:00Z">
         <w:r>
           <w:rPr>
             <w:color w:val="000000" w:themeColor="text1"/>
@@ -5257,7 +5239,7 @@
           <w:t>.</w:t>
         </w:r>
       </w:ins>
-      <w:ins w:id="525" w:author="Microsoft Office User" w:date="2017-02-13T11:57:00Z">
+      <w:ins w:id="464" w:author="Microsoft Office User" w:date="2017-02-13T11:57:00Z">
         <w:r>
           <w:rPr>
             <w:color w:val="000000" w:themeColor="text1"/>
@@ -5269,19 +5251,19 @@
     <w:p>
       <w:pPr>
         <w:rPr>
-          <w:ins w:id="526" w:author="Microsoft Office User" w:date="2017-02-13T11:47:00Z"/>
-          <w:color w:val="000000" w:themeColor="text1"/>
-        </w:rPr>
-      </w:pPr>
-    </w:p>
-    <w:p>
-      <w:pPr>
-        <w:rPr>
-          <w:ins w:id="527" w:author="Microsoft Office User" w:date="2017-02-13T11:46:00Z"/>
-          <w:color w:val="000000" w:themeColor="text1"/>
-        </w:rPr>
-      </w:pPr>
-      <w:ins w:id="528" w:author="Microsoft Office User" w:date="2017-02-13T11:47:00Z">
+          <w:ins w:id="465" w:author="Microsoft Office User" w:date="2017-02-13T11:47:00Z"/>
+          <w:color w:val="000000" w:themeColor="text1"/>
+        </w:rPr>
+      </w:pPr>
+    </w:p>
+    <w:p>
+      <w:pPr>
+        <w:rPr>
+          <w:ins w:id="466" w:author="Microsoft Office User" w:date="2017-02-13T11:46:00Z"/>
+          <w:color w:val="000000" w:themeColor="text1"/>
+        </w:rPr>
+      </w:pPr>
+      <w:ins w:id="467" w:author="Microsoft Office User" w:date="2017-02-13T11:47:00Z">
         <w:r>
           <w:rPr>
             <w:color w:val="000000" w:themeColor="text1"/>
@@ -5289,7 +5271,7 @@
           <w:t xml:space="preserve">To our surprise, the </w:t>
         </w:r>
       </w:ins>
-      <w:ins w:id="529" w:author="Microsoft Office User" w:date="2017-02-13T11:48:00Z">
+      <w:ins w:id="468" w:author="Microsoft Office User" w:date="2017-02-13T11:48:00Z">
         <w:r>
           <w:rPr>
             <w:color w:val="000000" w:themeColor="text1"/>
@@ -5297,7 +5279,7 @@
           <w:t xml:space="preserve">glucocorticoid treatment in obese mice </w:t>
         </w:r>
       </w:ins>
-      <w:ins w:id="530" w:author="Microsoft Office User" w:date="2017-02-13T11:49:00Z">
+      <w:ins w:id="469" w:author="Microsoft Office User" w:date="2017-02-13T11:49:00Z">
         <w:r>
           <w:rPr>
             <w:color w:val="000000" w:themeColor="text1"/>
@@ -5305,7 +5287,7 @@
           <w:t xml:space="preserve">led to </w:t>
         </w:r>
       </w:ins>
-      <w:ins w:id="531" w:author="Microsoft Office User" w:date="2017-02-13T11:50:00Z">
+      <w:ins w:id="470" w:author="Microsoft Office User" w:date="2017-02-13T11:50:00Z">
         <w:r>
           <w:rPr>
             <w:color w:val="000000" w:themeColor="text1"/>
@@ -5313,7 +5295,7 @@
           <w:t xml:space="preserve">an overall </w:t>
         </w:r>
       </w:ins>
-      <w:ins w:id="532" w:author="Microsoft Office User" w:date="2017-02-13T11:49:00Z">
+      <w:ins w:id="471" w:author="Microsoft Office User" w:date="2017-02-13T11:49:00Z">
         <w:r>
           <w:rPr>
             <w:color w:val="000000" w:themeColor="text1"/>
@@ -5321,7 +5303,7 @@
           <w:t>reduction in adipos</w:t>
         </w:r>
       </w:ins>
-      <w:ins w:id="533" w:author="Dave Bridges" w:date="2017-02-15T14:24:00Z">
+      <w:ins w:id="472" w:author="Dave Bridges" w:date="2017-02-15T14:24:00Z">
         <w:r>
           <w:rPr>
             <w:color w:val="000000" w:themeColor="text1"/>
@@ -5329,8 +5311,8 @@
           <w:t>ity</w:t>
         </w:r>
       </w:ins>
-      <w:ins w:id="534" w:author="Microsoft Office User" w:date="2017-02-13T11:49:00Z">
-        <w:del w:id="535" w:author="Dave Bridges" w:date="2017-02-15T14:24:00Z">
+      <w:ins w:id="473" w:author="Microsoft Office User" w:date="2017-02-13T11:49:00Z">
+        <w:del w:id="474" w:author="Dave Bridges" w:date="2017-02-15T14:24:00Z">
           <w:r>
             <w:rPr>
               <w:color w:val="000000" w:themeColor="text1"/>
@@ -5345,7 +5327,7 @@
           <w:t xml:space="preserve">, which was not depot-specific. Previous work from our lab shows increased fat mass following chronic dexamethasone treatment </w:t>
         </w:r>
       </w:ins>
-      <w:ins w:id="536" w:author="Microsoft Office User" w:date="2017-02-13T11:51:00Z">
+      <w:ins w:id="475" w:author="Microsoft Office User" w:date="2017-02-13T11:51:00Z">
         <w:r>
           <w:rPr>
             <w:color w:val="000000" w:themeColor="text1"/>
@@ -5372,7 +5354,7 @@
         </w:rPr>
         <w:t>(1)</w:t>
       </w:r>
-      <w:ins w:id="537" w:author="Microsoft Office User" w:date="2017-02-13T11:51:00Z">
+      <w:ins w:id="476" w:author="Microsoft Office User" w:date="2017-02-13T11:51:00Z">
         <w:r>
           <w:rPr>
             <w:color w:val="000000" w:themeColor="text1"/>
@@ -5386,29 +5368,29 @@
           <w:t>, which has also been reported by others</w:t>
         </w:r>
       </w:ins>
-      <w:ins w:id="538" w:author="Microsoft Office User" w:date="2017-02-13T11:52:00Z">
+      <w:ins w:id="477" w:author="Microsoft Office User" w:date="2017-02-13T11:52:00Z">
         <w:r>
           <w:rPr>
             <w:color w:val="000000" w:themeColor="text1"/>
           </w:rPr>
           <w:t xml:space="preserve"> using various </w:t>
         </w:r>
-        <w:commentRangeStart w:id="539"/>
+        <w:commentRangeStart w:id="478"/>
         <w:r>
           <w:rPr>
             <w:color w:val="000000" w:themeColor="text1"/>
           </w:rPr>
           <w:t>glucocorticoids</w:t>
         </w:r>
-        <w:commentRangeEnd w:id="539"/>
+        <w:commentRangeEnd w:id="478"/>
         <w:r>
           <w:rPr>
             <w:rStyle w:val="CommentReference"/>
           </w:rPr>
-          <w:commentReference w:id="539"/>
-        </w:r>
-      </w:ins>
-      <w:ins w:id="540" w:author="Microsoft Office User" w:date="2017-02-13T11:51:00Z">
+          <w:commentReference w:id="478"/>
+        </w:r>
+      </w:ins>
+      <w:ins w:id="479" w:author="Microsoft Office User" w:date="2017-02-13T11:51:00Z">
         <w:r>
           <w:rPr>
             <w:color w:val="000000" w:themeColor="text1"/>
@@ -5416,7 +5398,7 @@
           <w:t>.</w:t>
         </w:r>
       </w:ins>
-      <w:ins w:id="541" w:author="Microsoft Office User" w:date="2017-02-13T11:53:00Z">
+      <w:ins w:id="480" w:author="Microsoft Office User" w:date="2017-02-13T11:53:00Z">
         <w:r>
           <w:rPr>
             <w:color w:val="000000" w:themeColor="text1"/>
@@ -5424,7 +5406,7 @@
           <w:t xml:space="preserve"> Therefore, increased fat mass </w:t>
         </w:r>
       </w:ins>
-      <w:ins w:id="542" w:author="Microsoft Office User" w:date="2017-02-13T12:20:00Z">
+      <w:ins w:id="481" w:author="Microsoft Office User" w:date="2017-02-13T12:20:00Z">
         <w:r>
           <w:rPr>
             <w:color w:val="000000" w:themeColor="text1"/>
@@ -5432,7 +5414,7 @@
           <w:t>is not</w:t>
         </w:r>
       </w:ins>
-      <w:ins w:id="543" w:author="Microsoft Office User" w:date="2017-02-13T11:53:00Z">
+      <w:ins w:id="482" w:author="Microsoft Office User" w:date="2017-02-13T11:53:00Z">
         <w:r>
           <w:rPr>
             <w:color w:val="000000" w:themeColor="text1"/>
@@ -5440,7 +5422,7 @@
           <w:t xml:space="preserve"> the culprit contributing to worse insulin resistance and</w:t>
         </w:r>
       </w:ins>
-      <w:ins w:id="544" w:author="Microsoft Office User" w:date="2017-02-13T11:54:00Z">
+      <w:ins w:id="483" w:author="Microsoft Office User" w:date="2017-02-13T11:54:00Z">
         <w:r>
           <w:rPr>
             <w:color w:val="000000" w:themeColor="text1"/>
@@ -5448,7 +5430,7 @@
           <w:t xml:space="preserve"> increased</w:t>
         </w:r>
       </w:ins>
-      <w:ins w:id="545" w:author="Microsoft Office User" w:date="2017-02-13T11:53:00Z">
+      <w:ins w:id="484" w:author="Microsoft Office User" w:date="2017-02-13T11:53:00Z">
         <w:r>
           <w:rPr>
             <w:color w:val="000000" w:themeColor="text1"/>
@@ -5456,7 +5438,7 @@
           <w:t xml:space="preserve"> liver fat </w:t>
         </w:r>
       </w:ins>
-      <w:ins w:id="546" w:author="Microsoft Office User" w:date="2017-02-13T11:54:00Z">
+      <w:ins w:id="485" w:author="Microsoft Office User" w:date="2017-02-13T11:54:00Z">
         <w:r>
           <w:rPr>
             <w:color w:val="000000" w:themeColor="text1"/>
@@ -5464,7 +5446,7 @@
           <w:t>when comparing HFD control mice to HFD dexamethasone-treated mice.</w:t>
         </w:r>
       </w:ins>
-      <w:ins w:id="547" w:author="Microsoft Office User" w:date="2017-02-13T11:56:00Z">
+      <w:ins w:id="486" w:author="Microsoft Office User" w:date="2017-02-13T11:56:00Z">
         <w:r>
           <w:rPr>
             <w:color w:val="000000" w:themeColor="text1"/>
@@ -5476,19 +5458,19 @@
     <w:p>
       <w:pPr>
         <w:rPr>
-          <w:ins w:id="548" w:author="Microsoft Office User" w:date="2017-02-13T12:25:00Z"/>
-          <w:color w:val="000000" w:themeColor="text1"/>
-        </w:rPr>
-      </w:pPr>
-    </w:p>
-    <w:p>
-      <w:pPr>
-        <w:rPr>
-          <w:ins w:id="549" w:author="Microsoft Office User" w:date="2017-02-13T12:27:00Z"/>
-          <w:color w:val="000000" w:themeColor="text1"/>
-        </w:rPr>
-      </w:pPr>
-      <w:ins w:id="550" w:author="Microsoft Office User" w:date="2017-02-13T12:25:00Z">
+          <w:ins w:id="487" w:author="Microsoft Office User" w:date="2017-02-13T12:25:00Z"/>
+          <w:color w:val="000000" w:themeColor="text1"/>
+        </w:rPr>
+      </w:pPr>
+    </w:p>
+    <w:p>
+      <w:pPr>
+        <w:rPr>
+          <w:ins w:id="488" w:author="Microsoft Office User" w:date="2017-02-13T12:27:00Z"/>
+          <w:color w:val="000000" w:themeColor="text1"/>
+        </w:rPr>
+      </w:pPr>
+      <w:ins w:id="489" w:author="Microsoft Office User" w:date="2017-02-13T12:25:00Z">
         <w:r>
           <w:rPr>
             <w:color w:val="000000" w:themeColor="text1"/>
@@ -5496,26 +5478,26 @@
           <w:t>Lipolysis has been associated with</w:t>
         </w:r>
       </w:ins>
-      <w:ins w:id="551" w:author="Microsoft Office User" w:date="2017-02-13T12:31:00Z">
+      <w:ins w:id="490" w:author="Microsoft Office User" w:date="2017-02-13T12:31:00Z">
         <w:r>
           <w:rPr>
             <w:color w:val="000000" w:themeColor="text1"/>
           </w:rPr>
           <w:t xml:space="preserve"> decrease fat </w:t>
         </w:r>
-        <w:commentRangeStart w:id="552"/>
+        <w:commentRangeStart w:id="491"/>
         <w:r>
           <w:rPr>
             <w:color w:val="000000" w:themeColor="text1"/>
           </w:rPr>
           <w:t>mass</w:t>
         </w:r>
-        <w:commentRangeEnd w:id="552"/>
+        <w:commentRangeEnd w:id="491"/>
         <w:r>
           <w:rPr>
             <w:rStyle w:val="CommentReference"/>
           </w:rPr>
-          <w:commentReference w:id="552"/>
+          <w:commentReference w:id="491"/>
         </w:r>
         <w:r>
           <w:rPr>
@@ -5524,14 +5506,14 @@
           <w:t>,</w:t>
         </w:r>
       </w:ins>
-      <w:ins w:id="553" w:author="Microsoft Office User" w:date="2017-02-13T12:25:00Z">
+      <w:ins w:id="492" w:author="Microsoft Office User" w:date="2017-02-13T12:25:00Z">
         <w:r>
           <w:rPr>
             <w:color w:val="000000" w:themeColor="text1"/>
           </w:rPr>
           <w:t xml:space="preserve"> fatty </w:t>
         </w:r>
-        <w:commentRangeStart w:id="554"/>
+        <w:commentRangeStart w:id="493"/>
         <w:r>
           <w:rPr>
             <w:color w:val="000000" w:themeColor="text1"/>
@@ -5539,23 +5521,23 @@
           <w:t>liver</w:t>
         </w:r>
       </w:ins>
-      <w:commentRangeEnd w:id="554"/>
-      <w:ins w:id="555" w:author="Microsoft Office User" w:date="2017-02-13T12:27:00Z">
+      <w:commentRangeEnd w:id="493"/>
+      <w:ins w:id="494" w:author="Microsoft Office User" w:date="2017-02-13T12:27:00Z">
         <w:r>
           <w:rPr>
             <w:rStyle w:val="CommentReference"/>
           </w:rPr>
-          <w:commentReference w:id="554"/>
-        </w:r>
-      </w:ins>
-      <w:ins w:id="556" w:author="Microsoft Office User" w:date="2017-02-13T12:25:00Z">
+          <w:commentReference w:id="493"/>
+        </w:r>
+      </w:ins>
+      <w:ins w:id="495" w:author="Microsoft Office User" w:date="2017-02-13T12:25:00Z">
         <w:r>
           <w:rPr>
             <w:color w:val="000000" w:themeColor="text1"/>
           </w:rPr>
           <w:t xml:space="preserve"> disease, insulin </w:t>
         </w:r>
-        <w:commentRangeStart w:id="557"/>
+        <w:commentRangeStart w:id="496"/>
         <w:r>
           <w:rPr>
             <w:color w:val="000000" w:themeColor="text1"/>
@@ -5563,23 +5545,23 @@
           <w:t>resistance</w:t>
         </w:r>
       </w:ins>
-      <w:commentRangeEnd w:id="557"/>
-      <w:ins w:id="558" w:author="Microsoft Office User" w:date="2017-02-13T12:27:00Z">
+      <w:commentRangeEnd w:id="496"/>
+      <w:ins w:id="497" w:author="Microsoft Office User" w:date="2017-02-13T12:27:00Z">
         <w:r>
           <w:rPr>
             <w:rStyle w:val="CommentReference"/>
           </w:rPr>
-          <w:commentReference w:id="557"/>
-        </w:r>
-      </w:ins>
-      <w:ins w:id="559" w:author="Microsoft Office User" w:date="2017-02-13T12:25:00Z">
+          <w:commentReference w:id="496"/>
+        </w:r>
+      </w:ins>
+      <w:ins w:id="498" w:author="Microsoft Office User" w:date="2017-02-13T12:25:00Z">
         <w:r>
           <w:rPr>
             <w:color w:val="000000" w:themeColor="text1"/>
           </w:rPr>
           <w:t xml:space="preserve"> and is known to be induced with </w:t>
         </w:r>
-        <w:commentRangeStart w:id="560"/>
+        <w:commentRangeStart w:id="499"/>
         <w:r>
           <w:rPr>
             <w:color w:val="000000" w:themeColor="text1"/>
@@ -5587,16 +5569,16 @@
           <w:t>glucocorticoids</w:t>
         </w:r>
       </w:ins>
-      <w:commentRangeEnd w:id="560"/>
-      <w:ins w:id="561" w:author="Microsoft Office User" w:date="2017-02-13T12:27:00Z">
+      <w:commentRangeEnd w:id="499"/>
+      <w:ins w:id="500" w:author="Microsoft Office User" w:date="2017-02-13T12:27:00Z">
         <w:r>
           <w:rPr>
             <w:rStyle w:val="CommentReference"/>
           </w:rPr>
-          <w:commentReference w:id="560"/>
-        </w:r>
-      </w:ins>
-      <w:ins w:id="562" w:author="Microsoft Office User" w:date="2017-02-13T12:28:00Z">
+          <w:commentReference w:id="499"/>
+        </w:r>
+      </w:ins>
+      <w:ins w:id="501" w:author="Microsoft Office User" w:date="2017-02-13T12:28:00Z">
         <w:r>
           <w:rPr>
             <w:color w:val="000000" w:themeColor="text1"/>
@@ -5629,7 +5611,7 @@
         </w:rPr>
         <w:t>(1)</w:t>
       </w:r>
-      <w:ins w:id="563" w:author="Microsoft Office User" w:date="2017-02-13T12:28:00Z">
+      <w:ins w:id="502" w:author="Microsoft Office User" w:date="2017-02-13T12:28:00Z">
         <w:r>
           <w:rPr>
             <w:color w:val="000000" w:themeColor="text1"/>
@@ -5643,7 +5625,7 @@
           <w:t xml:space="preserve"> and mice</w:t>
         </w:r>
       </w:ins>
-      <w:ins w:id="564" w:author="Microsoft Office User" w:date="2017-02-13T12:27:00Z">
+      <w:ins w:id="503" w:author="Microsoft Office User" w:date="2017-02-13T12:27:00Z">
         <w:r>
           <w:rPr>
             <w:color w:val="000000" w:themeColor="text1"/>
@@ -5651,7 +5633,7 @@
           <w:t>.</w:t>
         </w:r>
       </w:ins>
-      <w:ins w:id="565" w:author="Microsoft Office User" w:date="2017-02-13T12:35:00Z">
+      <w:ins w:id="504" w:author="Microsoft Office User" w:date="2017-02-13T12:35:00Z">
         <w:r>
           <w:rPr>
             <w:color w:val="000000" w:themeColor="text1"/>
@@ -5662,7 +5644,7 @@
           <w:rPr>
             <w:i/>
             <w:color w:val="000000" w:themeColor="text1"/>
-            <w:rPrChange w:id="566" w:author="Microsoft Office User" w:date="2017-02-13T12:38:00Z">
+            <w:rPrChange w:id="505" w:author="Microsoft Office User" w:date="2017-02-13T12:38:00Z">
               <w:rPr>
                 <w:color w:val="000000" w:themeColor="text1"/>
               </w:rPr>
@@ -5676,7 +5658,7 @@
           </w:rPr>
           <w:t xml:space="preserve"> lipolysis in lean mice given glucocorticoids for </w:t>
         </w:r>
-        <w:commentRangeStart w:id="567"/>
+        <w:commentRangeStart w:id="506"/>
         <w:r>
           <w:rPr>
             <w:color w:val="000000" w:themeColor="text1"/>
@@ -5684,16 +5666,16 @@
           <w:t>x</w:t>
         </w:r>
       </w:ins>
-      <w:commentRangeEnd w:id="567"/>
-      <w:ins w:id="568" w:author="Microsoft Office User" w:date="2017-02-13T12:38:00Z">
+      <w:commentRangeEnd w:id="506"/>
+      <w:ins w:id="507" w:author="Microsoft Office User" w:date="2017-02-13T12:38:00Z">
         <w:r>
           <w:rPr>
             <w:rStyle w:val="CommentReference"/>
           </w:rPr>
-          <w:commentReference w:id="567"/>
-        </w:r>
-      </w:ins>
-      <w:ins w:id="569" w:author="Microsoft Office User" w:date="2017-02-13T12:35:00Z">
+          <w:commentReference w:id="506"/>
+        </w:r>
+      </w:ins>
+      <w:ins w:id="508" w:author="Microsoft Office User" w:date="2017-02-13T12:35:00Z">
         <w:r>
           <w:rPr>
             <w:color w:val="000000" w:themeColor="text1"/>
@@ -5701,7 +5683,7 @@
           <w:t xml:space="preserve"> weeks </w:t>
         </w:r>
       </w:ins>
-      <w:ins w:id="570" w:author="Microsoft Office User" w:date="2017-02-13T12:37:00Z">
+      <w:ins w:id="509" w:author="Microsoft Office User" w:date="2017-02-13T12:37:00Z">
         <w:r>
           <w:rPr>
             <w:color w:val="000000" w:themeColor="text1"/>
@@ -5709,7 +5691,7 @@
           <w:t>measuring serum glycerol and fatty acid levels in the basal</w:t>
         </w:r>
       </w:ins>
-      <w:ins w:id="571" w:author="Microsoft Office User" w:date="2017-02-13T12:43:00Z">
+      <w:ins w:id="510" w:author="Microsoft Office User" w:date="2017-02-13T12:43:00Z">
         <w:r>
           <w:rPr>
             <w:color w:val="000000" w:themeColor="text1"/>
@@ -5717,7 +5699,7 @@
           <w:t xml:space="preserve"> (fed)</w:t>
         </w:r>
       </w:ins>
-      <w:ins w:id="572" w:author="Microsoft Office User" w:date="2017-02-13T12:37:00Z">
+      <w:ins w:id="511" w:author="Microsoft Office User" w:date="2017-02-13T12:37:00Z">
         <w:r>
           <w:rPr>
             <w:color w:val="000000" w:themeColor="text1"/>
@@ -5725,7 +5707,7 @@
           <w:t xml:space="preserve"> and stimulated conditions.</w:t>
         </w:r>
       </w:ins>
-      <w:ins w:id="573" w:author="Microsoft Office User" w:date="2017-02-13T12:38:00Z">
+      <w:ins w:id="512" w:author="Microsoft Office User" w:date="2017-02-13T12:38:00Z">
         <w:r>
           <w:rPr>
             <w:color w:val="000000" w:themeColor="text1"/>
@@ -5733,7 +5715,7 @@
           <w:t xml:space="preserve"> </w:t>
         </w:r>
       </w:ins>
-      <w:ins w:id="574" w:author="Microsoft Office User" w:date="2017-02-13T12:41:00Z">
+      <w:ins w:id="513" w:author="Microsoft Office User" w:date="2017-02-13T12:41:00Z">
         <w:r>
           <w:rPr>
             <w:color w:val="000000" w:themeColor="text1"/>
@@ -5741,7 +5723,7 @@
           <w:t xml:space="preserve">Stimulation of lipolysis was achieved by a 16 hour fast or by i.p. injections of isoproterenol, a known </w:t>
         </w:r>
       </w:ins>
-      <w:ins w:id="575" w:author="Microsoft Office User" w:date="2017-02-13T12:42:00Z">
+      <w:ins w:id="514" w:author="Microsoft Office User" w:date="2017-02-13T12:42:00Z">
         <w:r>
           <w:rPr>
             <w:rFonts w:ascii="Symbol" w:hAnsi="Symbol"/>
@@ -5756,7 +5738,7 @@
           <w:t>-adrenergic agonist</w:t>
         </w:r>
       </w:ins>
-      <w:ins w:id="576" w:author="Microsoft Office User" w:date="2017-02-13T12:43:00Z">
+      <w:ins w:id="515" w:author="Microsoft Office User" w:date="2017-02-13T12:43:00Z">
         <w:r>
           <w:rPr>
             <w:color w:val="000000" w:themeColor="text1"/>
@@ -5764,7 +5746,7 @@
           <w:t>, to fed mice</w:t>
         </w:r>
       </w:ins>
-      <w:ins w:id="577" w:author="Microsoft Office User" w:date="2017-02-13T12:42:00Z">
+      <w:ins w:id="516" w:author="Microsoft Office User" w:date="2017-02-13T12:42:00Z">
         <w:r>
           <w:rPr>
             <w:color w:val="000000" w:themeColor="text1"/>
@@ -5772,7 +5754,7 @@
           <w:t xml:space="preserve">. </w:t>
         </w:r>
       </w:ins>
-      <w:ins w:id="578" w:author="Microsoft Office User" w:date="2017-02-13T12:38:00Z">
+      <w:ins w:id="517" w:author="Microsoft Office User" w:date="2017-02-13T12:38:00Z">
         <w:r>
           <w:rPr>
             <w:color w:val="000000" w:themeColor="text1"/>
@@ -5780,7 +5762,7 @@
           <w:t>Dex</w:t>
         </w:r>
       </w:ins>
-      <w:ins w:id="579" w:author="Microsoft Office User" w:date="2017-02-13T12:39:00Z">
+      <w:ins w:id="518" w:author="Microsoft Office User" w:date="2017-02-13T12:39:00Z">
         <w:r>
           <w:rPr>
             <w:color w:val="000000" w:themeColor="text1"/>
@@ -5788,7 +5770,7 @@
           <w:t>a</w:t>
         </w:r>
       </w:ins>
-      <w:ins w:id="580" w:author="Microsoft Office User" w:date="2017-02-13T12:38:00Z">
+      <w:ins w:id="519" w:author="Microsoft Office User" w:date="2017-02-13T12:38:00Z">
         <w:r>
           <w:rPr>
             <w:color w:val="000000" w:themeColor="text1"/>
@@ -5796,7 +5778,7 @@
           <w:t xml:space="preserve">methasone treatment led to significant increases in both glycerol and fatty acid release </w:t>
         </w:r>
       </w:ins>
-      <w:ins w:id="581" w:author="Microsoft Office User" w:date="2017-02-13T12:39:00Z">
+      <w:ins w:id="520" w:author="Microsoft Office User" w:date="2017-02-13T12:39:00Z">
         <w:r>
           <w:rPr>
             <w:color w:val="000000" w:themeColor="text1"/>
@@ -5804,7 +5786,7 @@
           <w:t>in all conditions when compared to controls.</w:t>
         </w:r>
       </w:ins>
-      <w:ins w:id="582" w:author="Microsoft Office User" w:date="2017-02-13T12:45:00Z">
+      <w:ins w:id="521" w:author="Microsoft Office User" w:date="2017-02-13T12:45:00Z">
         <w:r>
           <w:rPr>
             <w:color w:val="000000" w:themeColor="text1"/>
@@ -5812,7 +5794,7 @@
           <w:t xml:space="preserve"> </w:t>
         </w:r>
       </w:ins>
-      <w:ins w:id="583" w:author="Microsoft Office User" w:date="2017-02-13T12:46:00Z">
+      <w:ins w:id="522" w:author="Microsoft Office User" w:date="2017-02-13T12:46:00Z">
         <w:r>
           <w:rPr>
             <w:color w:val="000000" w:themeColor="text1"/>
@@ -5820,7 +5802,7 @@
           <w:t>Elevations</w:t>
         </w:r>
       </w:ins>
-      <w:ins w:id="584" w:author="Microsoft Office User" w:date="2017-02-13T12:45:00Z">
+      <w:ins w:id="523" w:author="Microsoft Office User" w:date="2017-02-13T12:45:00Z">
         <w:r>
           <w:rPr>
             <w:color w:val="000000" w:themeColor="text1"/>
@@ -5828,7 +5810,7 @@
           <w:t xml:space="preserve"> in </w:t>
         </w:r>
       </w:ins>
-      <w:ins w:id="585" w:author="Microsoft Office User" w:date="2017-02-13T12:46:00Z">
+      <w:ins w:id="524" w:author="Microsoft Office User" w:date="2017-02-13T12:46:00Z">
         <w:r>
           <w:rPr>
             <w:color w:val="000000" w:themeColor="text1"/>
@@ -5836,7 +5818,7 @@
           <w:t>markers of</w:t>
         </w:r>
       </w:ins>
-      <w:ins w:id="586" w:author="Microsoft Office User" w:date="2017-02-13T12:45:00Z">
+      <w:ins w:id="525" w:author="Microsoft Office User" w:date="2017-02-13T12:45:00Z">
         <w:r>
           <w:rPr>
             <w:color w:val="000000" w:themeColor="text1"/>
@@ -5856,7 +5838,7 @@
           <w:t xml:space="preserve"> </w:t>
         </w:r>
       </w:ins>
-      <w:ins w:id="587" w:author="Microsoft Office User" w:date="2017-02-13T12:47:00Z">
+      <w:ins w:id="526" w:author="Microsoft Office User" w:date="2017-02-13T12:47:00Z">
         <w:r>
           <w:rPr>
             <w:color w:val="000000" w:themeColor="text1"/>
@@ -5864,7 +5846,7 @@
           <w:t>obese, dexamethasone-treated mice</w:t>
         </w:r>
       </w:ins>
-      <w:ins w:id="588" w:author="Microsoft Office User" w:date="2017-02-13T12:51:00Z">
+      <w:ins w:id="527" w:author="Microsoft Office User" w:date="2017-02-13T12:51:00Z">
         <w:r>
           <w:rPr>
             <w:color w:val="000000" w:themeColor="text1"/>
@@ -5872,7 +5854,7 @@
           <w:t xml:space="preserve">  in the fasted state</w:t>
         </w:r>
       </w:ins>
-      <w:ins w:id="589" w:author="Microsoft Office User" w:date="2017-02-13T12:47:00Z">
+      <w:ins w:id="528" w:author="Microsoft Office User" w:date="2017-02-13T12:47:00Z">
         <w:r>
           <w:rPr>
             <w:color w:val="000000" w:themeColor="text1"/>
@@ -5880,7 +5862,7 @@
           <w:t>.</w:t>
         </w:r>
       </w:ins>
-      <w:ins w:id="590" w:author="Dave Bridges" w:date="2017-02-15T14:25:00Z">
+      <w:ins w:id="529" w:author="Dave Bridges" w:date="2017-02-15T14:25:00Z">
         <w:r>
           <w:rPr>
             <w:color w:val="000000" w:themeColor="text1"/>
@@ -5888,7 +5870,7 @@
           <w:t xml:space="preserve">  Lipolysis has been linked to increased gluconeogenesis by several studies.  One potential mechanism is </w:t>
         </w:r>
       </w:ins>
-      <w:ins w:id="591" w:author="Dave Bridges" w:date="2017-02-15T14:27:00Z">
+      <w:ins w:id="530" w:author="Dave Bridges" w:date="2017-02-15T14:27:00Z">
         <w:r>
           <w:rPr>
             <w:color w:val="000000" w:themeColor="text1"/>
@@ -5896,7 +5878,7 @@
           <w:t xml:space="preserve">that the </w:t>
         </w:r>
       </w:ins>
-      <w:ins w:id="592" w:author="Dave Bridges" w:date="2017-02-15T14:25:00Z">
+      <w:ins w:id="531" w:author="Dave Bridges" w:date="2017-02-15T14:25:00Z">
         <w:r>
           <w:rPr>
             <w:color w:val="000000" w:themeColor="text1"/>
@@ -5904,14 +5886,14 @@
           <w:t xml:space="preserve">increased flux of </w:t>
         </w:r>
       </w:ins>
-      <w:ins w:id="593" w:author="Dave Bridges" w:date="2017-02-15T14:26:00Z">
+      <w:ins w:id="532" w:author="Dave Bridges" w:date="2017-02-15T14:26:00Z">
         <w:r>
           <w:rPr>
             <w:color w:val="000000" w:themeColor="text1"/>
           </w:rPr>
           <w:t xml:space="preserve">fatty acids, oxidized in the liver to acetyl-CoA, activate pyruvate carboxylase and redirecting TCA cycle intermediates towards </w:t>
         </w:r>
-        <w:commentRangeStart w:id="594"/>
+        <w:commentRangeStart w:id="533"/>
         <w:r>
           <w:rPr>
             <w:color w:val="000000" w:themeColor="text1"/>
@@ -5919,16 +5901,16 @@
           <w:t>gluconeogenesis</w:t>
         </w:r>
       </w:ins>
-      <w:commentRangeEnd w:id="594"/>
-      <w:ins w:id="595" w:author="Dave Bridges" w:date="2017-02-15T14:27:00Z">
+      <w:commentRangeEnd w:id="533"/>
+      <w:ins w:id="534" w:author="Dave Bridges" w:date="2017-02-15T14:27:00Z">
         <w:r>
           <w:rPr>
             <w:rStyle w:val="CommentReference"/>
           </w:rPr>
-          <w:commentReference w:id="594"/>
-        </w:r>
-      </w:ins>
-      <w:ins w:id="596" w:author="Dave Bridges" w:date="2017-02-15T14:26:00Z">
+          <w:commentReference w:id="533"/>
+        </w:r>
+      </w:ins>
+      <w:ins w:id="535" w:author="Dave Bridges" w:date="2017-02-15T14:26:00Z">
         <w:r>
           <w:rPr>
             <w:color w:val="000000" w:themeColor="text1"/>
@@ -5936,7 +5918,7 @@
           <w:t>.</w:t>
         </w:r>
       </w:ins>
-      <w:ins w:id="597" w:author="Dave Bridges" w:date="2017-02-15T14:27:00Z">
+      <w:ins w:id="536" w:author="Dave Bridges" w:date="2017-02-15T14:27:00Z">
         <w:r>
           <w:rPr>
             <w:color w:val="000000" w:themeColor="text1"/>
@@ -5948,18 +5930,18 @@
     <w:p>
       <w:pPr>
         <w:rPr>
-          <w:ins w:id="598" w:author="Microsoft Office User" w:date="2017-02-13T12:51:00Z"/>
-          <w:color w:val="000000" w:themeColor="text1"/>
-        </w:rPr>
-      </w:pPr>
-    </w:p>
-    <w:p>
-      <w:pPr>
-        <w:rPr>
-          <w:color w:val="000000" w:themeColor="text1"/>
-        </w:rPr>
-      </w:pPr>
-      <w:ins w:id="599" w:author="Microsoft Office User" w:date="2017-02-13T12:52:00Z">
+          <w:ins w:id="537" w:author="Microsoft Office User" w:date="2017-02-13T12:51:00Z"/>
+          <w:color w:val="000000" w:themeColor="text1"/>
+        </w:rPr>
+      </w:pPr>
+    </w:p>
+    <w:p>
+      <w:pPr>
+        <w:rPr>
+          <w:color w:val="000000" w:themeColor="text1"/>
+        </w:rPr>
+      </w:pPr>
+      <w:ins w:id="538" w:author="Microsoft Office User" w:date="2017-02-13T12:52:00Z">
         <w:r>
           <w:rPr>
             <w:color w:val="000000" w:themeColor="text1"/>
@@ -5967,7 +5949,7 @@
           <w:t xml:space="preserve">There is some debate as to </w:t>
         </w:r>
       </w:ins>
-      <w:ins w:id="600" w:author="Microsoft Office User" w:date="2017-02-13T12:53:00Z">
+      <w:ins w:id="539" w:author="Microsoft Office User" w:date="2017-02-13T12:53:00Z">
         <w:r>
           <w:rPr>
             <w:color w:val="000000" w:themeColor="text1"/>
@@ -5975,7 +5957,7 @@
           <w:t>which</w:t>
         </w:r>
       </w:ins>
-      <w:ins w:id="601" w:author="Microsoft Office User" w:date="2017-02-13T12:52:00Z">
+      <w:ins w:id="540" w:author="Microsoft Office User" w:date="2017-02-13T12:52:00Z">
         <w:r>
           <w:rPr>
             <w:color w:val="000000" w:themeColor="text1"/>
@@ -5983,7 +5965,7 @@
           <w:t xml:space="preserve"> </w:t>
         </w:r>
       </w:ins>
-      <w:ins w:id="602" w:author="Microsoft Office User" w:date="2017-02-13T12:53:00Z">
+      <w:ins w:id="541" w:author="Microsoft Office User" w:date="2017-02-13T12:53:00Z">
         <w:r>
           <w:rPr>
             <w:color w:val="000000" w:themeColor="text1"/>
@@ -5991,7 +5973,7 @@
           <w:t>genes glucocorticoids are acting on to promote lipolysis.</w:t>
         </w:r>
       </w:ins>
-      <w:ins w:id="603" w:author="Microsoft Office User" w:date="2017-02-13T12:51:00Z">
+      <w:ins w:id="542" w:author="Microsoft Office User" w:date="2017-02-13T12:51:00Z">
         <w:r>
           <w:rPr>
             <w:color w:val="000000" w:themeColor="text1"/>
@@ -6003,11 +5985,11 @@
     <w:p>
       <w:pPr>
         <w:rPr>
-          <w:ins w:id="604" w:author="Microsoft Office User" w:date="2017-02-13T10:51:00Z"/>
-          <w:color w:val="000000" w:themeColor="text1"/>
-        </w:rPr>
-      </w:pPr>
-      <w:ins w:id="605" w:author="Microsoft Office User" w:date="2017-02-13T10:26:00Z">
+          <w:ins w:id="543" w:author="Microsoft Office User" w:date="2017-02-13T10:51:00Z"/>
+          <w:color w:val="000000" w:themeColor="text1"/>
+        </w:rPr>
+      </w:pPr>
+      <w:ins w:id="544" w:author="Microsoft Office User" w:date="2017-02-13T10:26:00Z">
         <w:r>
           <w:rPr>
             <w:color w:val="000000" w:themeColor="text1"/>
@@ -6015,12 +5997,12 @@
           <w:t xml:space="preserve">Downregulation of </w:t>
         </w:r>
       </w:ins>
-      <w:ins w:id="606" w:author="Microsoft Office User" w:date="2017-02-13T10:24:00Z">
+      <w:ins w:id="545" w:author="Microsoft Office User" w:date="2017-02-13T10:24:00Z">
         <w:r>
           <w:rPr>
             <w:i/>
             <w:color w:val="000000" w:themeColor="text1"/>
-            <w:rPrChange w:id="607" w:author="Dave Bridges" w:date="2017-02-15T14:28:00Z">
+            <w:rPrChange w:id="546" w:author="Dave Bridges" w:date="2017-02-15T14:28:00Z">
               <w:rPr>
                 <w:color w:val="000000" w:themeColor="text1"/>
               </w:rPr>
@@ -6035,7 +6017,7 @@
           <w:t xml:space="preserve"> </w:t>
         </w:r>
       </w:ins>
-      <w:ins w:id="608" w:author="Microsoft Office User" w:date="2017-02-13T10:26:00Z">
+      <w:ins w:id="547" w:author="Microsoft Office User" w:date="2017-02-13T10:26:00Z">
         <w:r>
           <w:rPr>
             <w:color w:val="000000" w:themeColor="text1"/>
@@ -6062,7 +6044,7 @@
         </w:rPr>
         <w:t>(3)</w:t>
       </w:r>
-      <w:ins w:id="609" w:author="Microsoft Office User" w:date="2017-02-13T10:26:00Z">
+      <w:ins w:id="548" w:author="Microsoft Office User" w:date="2017-02-13T10:26:00Z">
         <w:r>
           <w:rPr>
             <w:color w:val="000000" w:themeColor="text1"/>
@@ -6070,7 +6052,7 @@
           <w:fldChar w:fldCharType="end"/>
         </w:r>
       </w:ins>
-      <w:ins w:id="610" w:author="Microsoft Office User" w:date="2017-02-13T12:58:00Z">
+      <w:ins w:id="549" w:author="Microsoft Office User" w:date="2017-02-13T12:58:00Z">
         <w:r>
           <w:rPr>
             <w:color w:val="000000" w:themeColor="text1"/>
@@ -6078,7 +6060,7 @@
           <w:t xml:space="preserve"> and upregulation of</w:t>
         </w:r>
       </w:ins>
-      <w:ins w:id="611" w:author="Microsoft Office User" w:date="2017-02-13T12:55:00Z">
+      <w:ins w:id="550" w:author="Microsoft Office User" w:date="2017-02-13T12:55:00Z">
         <w:r>
           <w:rPr>
             <w:color w:val="000000" w:themeColor="text1"/>
@@ -6098,7 +6080,7 @@
           </w:rPr>
           <w:t xml:space="preserve">-adrenergic </w:t>
         </w:r>
-        <w:commentRangeStart w:id="612"/>
+        <w:commentRangeStart w:id="551"/>
         <w:r>
           <w:rPr>
             <w:color w:val="000000" w:themeColor="text1"/>
@@ -6106,16 +6088,16 @@
           <w:t>receptors</w:t>
         </w:r>
       </w:ins>
-      <w:commentRangeEnd w:id="612"/>
-      <w:ins w:id="613" w:author="Microsoft Office User" w:date="2017-02-13T12:57:00Z">
+      <w:commentRangeEnd w:id="551"/>
+      <w:ins w:id="552" w:author="Microsoft Office User" w:date="2017-02-13T12:57:00Z">
         <w:r>
           <w:rPr>
             <w:rStyle w:val="CommentReference"/>
           </w:rPr>
-          <w:commentReference w:id="612"/>
-        </w:r>
-      </w:ins>
-      <w:ins w:id="614" w:author="Microsoft Office User" w:date="2017-02-13T12:55:00Z">
+          <w:commentReference w:id="551"/>
+        </w:r>
+      </w:ins>
+      <w:ins w:id="553" w:author="Microsoft Office User" w:date="2017-02-13T12:55:00Z">
         <w:r>
           <w:rPr>
             <w:color w:val="000000" w:themeColor="text1"/>
@@ -6123,7 +6105,7 @@
           <w:t xml:space="preserve"> and</w:t>
         </w:r>
       </w:ins>
-      <w:ins w:id="615" w:author="Microsoft Office User" w:date="2017-02-13T12:58:00Z">
+      <w:ins w:id="554" w:author="Microsoft Office User" w:date="2017-02-13T12:58:00Z">
         <w:r>
           <w:rPr>
             <w:color w:val="000000" w:themeColor="text1"/>
@@ -6131,14 +6113,14 @@
           <w:t>/or</w:t>
         </w:r>
       </w:ins>
-      <w:ins w:id="616" w:author="Microsoft Office User" w:date="2017-02-13T12:55:00Z">
+      <w:ins w:id="555" w:author="Microsoft Office User" w:date="2017-02-13T12:55:00Z">
         <w:r>
           <w:rPr>
             <w:color w:val="000000" w:themeColor="text1"/>
           </w:rPr>
           <w:t xml:space="preserve"> </w:t>
         </w:r>
-        <w:commentRangeStart w:id="617"/>
+        <w:commentRangeStart w:id="556"/>
         <w:r>
           <w:rPr>
             <w:color w:val="000000" w:themeColor="text1"/>
@@ -6146,16 +6128,16 @@
           <w:t>lipase</w:t>
         </w:r>
       </w:ins>
-      <w:commentRangeEnd w:id="617"/>
-      <w:ins w:id="618" w:author="Microsoft Office User" w:date="2017-02-13T12:57:00Z">
+      <w:commentRangeEnd w:id="556"/>
+      <w:ins w:id="557" w:author="Microsoft Office User" w:date="2017-02-13T12:57:00Z">
         <w:r>
           <w:rPr>
             <w:rStyle w:val="CommentReference"/>
           </w:rPr>
-          <w:commentReference w:id="617"/>
-        </w:r>
-      </w:ins>
-      <w:ins w:id="619" w:author="Microsoft Office User" w:date="2017-02-13T12:55:00Z">
+          <w:commentReference w:id="556"/>
+        </w:r>
+      </w:ins>
+      <w:ins w:id="558" w:author="Microsoft Office User" w:date="2017-02-13T12:55:00Z">
         <w:r>
           <w:rPr>
             <w:color w:val="000000" w:themeColor="text1"/>
@@ -6167,19 +6149,19 @@
     <w:p>
       <w:pPr>
         <w:rPr>
-          <w:ins w:id="620" w:author="Microsoft Office User" w:date="2017-02-13T10:51:00Z"/>
-          <w:color w:val="000000" w:themeColor="text1"/>
-        </w:rPr>
-      </w:pPr>
-    </w:p>
-    <w:p>
-      <w:pPr>
-        <w:rPr>
-          <w:ins w:id="621" w:author="Microsoft Office User" w:date="2017-02-13T10:51:00Z"/>
-          <w:color w:val="000000" w:themeColor="text1"/>
-        </w:rPr>
-      </w:pPr>
-      <w:ins w:id="622" w:author="Microsoft Office User" w:date="2017-02-13T10:51:00Z">
+          <w:ins w:id="559" w:author="Microsoft Office User" w:date="2017-02-13T10:51:00Z"/>
+          <w:color w:val="000000" w:themeColor="text1"/>
+        </w:rPr>
+      </w:pPr>
+    </w:p>
+    <w:p>
+      <w:pPr>
+        <w:rPr>
+          <w:ins w:id="560" w:author="Microsoft Office User" w:date="2017-02-13T10:51:00Z"/>
+          <w:color w:val="000000" w:themeColor="text1"/>
+        </w:rPr>
+      </w:pPr>
+      <w:ins w:id="561" w:author="Microsoft Office User" w:date="2017-02-13T10:51:00Z">
         <w:r>
           <w:rPr>
             <w:color w:val="000000" w:themeColor="text1"/>
@@ -6187,7 +6169,7 @@
           <w:t>End: Glucocorticoids are a commonly prescribed drug used to treat a multitude of health issues</w:t>
         </w:r>
       </w:ins>
-      <w:ins w:id="623" w:author="Microsoft Office User" w:date="2017-02-13T11:07:00Z">
+      <w:ins w:id="562" w:author="Microsoft Office User" w:date="2017-02-13T11:07:00Z">
         <w:r>
           <w:rPr>
             <w:color w:val="000000" w:themeColor="text1"/>
@@ -6201,7 +6183,7 @@
           <w:t>induce a variety of metabolic side effects</w:t>
         </w:r>
       </w:ins>
-      <w:ins w:id="624" w:author="Microsoft Office User" w:date="2017-02-13T10:51:00Z">
+      <w:ins w:id="563" w:author="Microsoft Office User" w:date="2017-02-13T10:51:00Z">
         <w:r>
           <w:rPr>
             <w:color w:val="000000" w:themeColor="text1"/>
@@ -6209,7 +6191,7 @@
           <w:t>; however, their actions in persons with obesity has not been studied</w:t>
         </w:r>
       </w:ins>
-      <w:ins w:id="625" w:author="Microsoft Office User" w:date="2017-02-13T11:08:00Z">
+      <w:ins w:id="564" w:author="Microsoft Office User" w:date="2017-02-13T11:08:00Z">
         <w:r>
           <w:rPr>
             <w:color w:val="000000" w:themeColor="text1"/>
@@ -6217,7 +6199,7 @@
           <w:t xml:space="preserve"> to date</w:t>
         </w:r>
       </w:ins>
-      <w:ins w:id="626" w:author="Microsoft Office User" w:date="2017-02-13T10:51:00Z">
+      <w:ins w:id="565" w:author="Microsoft Office User" w:date="2017-02-13T10:51:00Z">
         <w:r>
           <w:rPr>
             <w:color w:val="000000" w:themeColor="text1"/>
@@ -6225,7 +6207,7 @@
           <w:t>. The data presented here shows that obesity does in fact pose a greater risk for the harmful co-</w:t>
         </w:r>
       </w:ins>
-      <w:ins w:id="627" w:author="Microsoft Office User" w:date="2017-02-13T10:56:00Z">
+      <w:ins w:id="566" w:author="Microsoft Office User" w:date="2017-02-13T10:56:00Z">
         <w:r>
           <w:rPr>
             <w:color w:val="000000" w:themeColor="text1"/>
@@ -6233,7 +6215,7 @@
           <w:t>morbidities</w:t>
         </w:r>
       </w:ins>
-      <w:ins w:id="628" w:author="Microsoft Office User" w:date="2017-02-13T10:51:00Z">
+      <w:ins w:id="567" w:author="Microsoft Office User" w:date="2017-02-13T10:51:00Z">
         <w:r>
           <w:rPr>
             <w:color w:val="000000" w:themeColor="text1"/>
@@ -6241,7 +6223,7 @@
           <w:t xml:space="preserve"> associated with chronically elevated glucocorticoids</w:t>
         </w:r>
       </w:ins>
-      <w:ins w:id="629" w:author="Microsoft Office User" w:date="2017-02-13T10:52:00Z">
+      <w:ins w:id="568" w:author="Microsoft Office User" w:date="2017-02-13T10:52:00Z">
         <w:r>
           <w:rPr>
             <w:color w:val="000000" w:themeColor="text1"/>
@@ -6249,7 +6231,7 @@
           <w:t xml:space="preserve"> and this should be considered when determining treatment options</w:t>
         </w:r>
       </w:ins>
-      <w:ins w:id="630" w:author="Microsoft Office User" w:date="2017-02-13T10:51:00Z">
+      <w:ins w:id="569" w:author="Microsoft Office User" w:date="2017-02-13T10:51:00Z">
         <w:r>
           <w:rPr>
             <w:color w:val="000000" w:themeColor="text1"/>
@@ -6257,7 +6239,7 @@
           <w:t>.</w:t>
         </w:r>
       </w:ins>
-      <w:ins w:id="631" w:author="Microsoft Office User" w:date="2017-02-13T10:52:00Z">
+      <w:ins w:id="570" w:author="Microsoft Office User" w:date="2017-02-13T10:52:00Z">
         <w:r>
           <w:rPr>
             <w:color w:val="000000" w:themeColor="text1"/>
@@ -6265,7 +6247,7 @@
           <w:t xml:space="preserve"> More work is required in the area to assess whether blocking glucocorticoid</w:t>
         </w:r>
       </w:ins>
-      <w:ins w:id="632" w:author="Microsoft Office User" w:date="2017-02-13T10:54:00Z">
+      <w:ins w:id="571" w:author="Microsoft Office User" w:date="2017-02-13T10:54:00Z">
         <w:r>
           <w:rPr>
             <w:color w:val="000000" w:themeColor="text1"/>
@@ -6273,7 +6255,7 @@
           <w:t>/lipolytic</w:t>
         </w:r>
       </w:ins>
-      <w:ins w:id="633" w:author="Microsoft Office User" w:date="2017-02-13T10:52:00Z">
+      <w:ins w:id="572" w:author="Microsoft Office User" w:date="2017-02-13T10:52:00Z">
         <w:r>
           <w:rPr>
             <w:color w:val="000000" w:themeColor="text1"/>
@@ -6281,7 +6263,7 @@
           <w:t xml:space="preserve"> action in the fat tissue</w:t>
         </w:r>
       </w:ins>
-      <w:ins w:id="634" w:author="Microsoft Office User" w:date="2017-02-13T10:54:00Z">
+      <w:ins w:id="573" w:author="Microsoft Office User" w:date="2017-02-13T10:54:00Z">
         <w:r>
           <w:rPr>
             <w:color w:val="000000" w:themeColor="text1"/>
@@ -6289,7 +6271,7 @@
           <w:t xml:space="preserve"> would be beneficial to prevent or enhance recovery of</w:t>
         </w:r>
       </w:ins>
-      <w:ins w:id="635" w:author="Microsoft Office User" w:date="2017-02-13T10:55:00Z">
+      <w:ins w:id="574" w:author="Microsoft Office User" w:date="2017-02-13T10:55:00Z">
         <w:r>
           <w:rPr>
             <w:color w:val="000000" w:themeColor="text1"/>
@@ -6297,7 +6279,7 @@
           <w:t xml:space="preserve"> the afore-mentioned</w:t>
         </w:r>
       </w:ins>
-      <w:ins w:id="636" w:author="Microsoft Office User" w:date="2017-02-13T10:54:00Z">
+      <w:ins w:id="575" w:author="Microsoft Office User" w:date="2017-02-13T10:54:00Z">
         <w:r>
           <w:rPr>
             <w:color w:val="000000" w:themeColor="text1"/>
@@ -6309,7 +6291,7 @@
     <w:p>
       <w:pPr>
         <w:rPr>
-          <w:ins w:id="637" w:author="Dave Bridges" w:date="2017-03-12T09:39:00Z"/>
+          <w:ins w:id="576" w:author="Dave Bridges" w:date="2017-03-12T09:39:00Z"/>
           <w:color w:val="000000" w:themeColor="text1"/>
         </w:rPr>
       </w:pPr>
@@ -6318,13 +6300,13 @@
       <w:pPr>
         <w:pStyle w:val="Heading1"/>
         <w:rPr>
-          <w:ins w:id="638" w:author="Dave Bridges" w:date="2017-03-12T09:39:00Z"/>
-        </w:rPr>
-        <w:pPrChange w:id="639" w:author="Dave Bridges" w:date="2017-03-12T09:39:00Z">
+          <w:ins w:id="577" w:author="Dave Bridges" w:date="2017-03-12T09:39:00Z"/>
+        </w:rPr>
+        <w:pPrChange w:id="578" w:author="Dave Bridges" w:date="2017-03-12T09:39:00Z">
           <w:pPr/>
         </w:pPrChange>
       </w:pPr>
-      <w:ins w:id="640" w:author="Dave Bridges" w:date="2017-03-12T09:39:00Z">
+      <w:ins w:id="579" w:author="Dave Bridges" w:date="2017-03-12T09:39:00Z">
         <w:r>
           <w:t>Acknowledgements</w:t>
         </w:r>
@@ -6333,43 +6315,43 @@
     <w:p>
       <w:pPr>
         <w:rPr>
-          <w:ins w:id="641" w:author="Dave Bridges" w:date="2017-03-12T09:41:00Z"/>
+          <w:ins w:id="580" w:author="Dave Bridges" w:date="2017-03-12T09:41:00Z"/>
           <w:bCs/>
         </w:rPr>
       </w:pPr>
-      <w:ins w:id="642" w:author="Dave Bridges" w:date="2017-03-12T09:39:00Z">
+      <w:ins w:id="581" w:author="Dave Bridges" w:date="2017-03-12T09:39:00Z">
         <w:r>
           <w:t xml:space="preserve">This </w:t>
         </w:r>
       </w:ins>
-      <w:ins w:id="643" w:author="Dave Bridges" w:date="2017-03-12T09:40:00Z">
+      <w:ins w:id="582" w:author="Dave Bridges" w:date="2017-03-12T09:40:00Z">
         <w:r>
           <w:t>study</w:t>
         </w:r>
       </w:ins>
-      <w:ins w:id="644" w:author="Dave Bridges" w:date="2017-03-12T09:39:00Z">
+      <w:ins w:id="583" w:author="Dave Bridges" w:date="2017-03-12T09:39:00Z">
         <w:r>
           <w:t xml:space="preserve"> was supported by funds from </w:t>
         </w:r>
       </w:ins>
-      <w:ins w:id="645" w:author="Dave Bridges" w:date="2017-03-12T09:41:00Z">
+      <w:ins w:id="584" w:author="Dave Bridges" w:date="2017-03-12T09:41:00Z">
         <w:r>
           <w:t xml:space="preserve">NIH Grant </w:t>
         </w:r>
       </w:ins>
-      <w:ins w:id="646" w:author="Dave Bridges" w:date="2017-03-12T09:39:00Z">
+      <w:ins w:id="585" w:author="Dave Bridges" w:date="2017-03-12T09:39:00Z">
         <w:r>
           <w:t>R01-DK107535</w:t>
         </w:r>
       </w:ins>
-      <w:ins w:id="647" w:author="Dave Bridges" w:date="2017-03-12T09:40:00Z">
+      <w:ins w:id="586" w:author="Dave Bridges" w:date="2017-03-12T09:40:00Z">
         <w:r>
           <w:t xml:space="preserve"> (DB).  This study also utilized the University of Michigan </w:t>
         </w:r>
         <w:r>
           <w:rPr>
             <w:bCs/>
-            <w:rPrChange w:id="648" w:author="Dave Bridges" w:date="2017-03-12T09:40:00Z">
+            <w:rPrChange w:id="587" w:author="Dave Bridges" w:date="2017-03-12T09:40:00Z">
               <w:rPr>
                 <w:b/>
                 <w:bCs/>
@@ -6385,7 +6367,7 @@
           <w:t xml:space="preserve"> funded by </w:t>
         </w:r>
       </w:ins>
-      <w:ins w:id="649" w:author="Dave Bridges" w:date="2017-03-12T09:41:00Z">
+      <w:ins w:id="588" w:author="Dave Bridges" w:date="2017-03-12T09:41:00Z">
         <w:r>
           <w:rPr>
             <w:bCs/>
@@ -6399,7 +6381,7 @@
           <w:t>U2C-DK110768</w:t>
         </w:r>
       </w:ins>
-      <w:ins w:id="650" w:author="Dave Bridges" w:date="2017-03-12T09:42:00Z">
+      <w:ins w:id="589" w:author="Dave Bridges" w:date="2017-03-12T09:42:00Z">
         <w:r>
           <w:rPr>
             <w:bCs/>
@@ -6407,7 +6389,7 @@
           <w:t xml:space="preserve"> and the Michigan Nutrition Obesity Research Center funded by NIH Grant </w:t>
         </w:r>
       </w:ins>
-      <w:ins w:id="651" w:author="Dave Bridges" w:date="2017-03-12T09:43:00Z">
+      <w:ins w:id="590" w:author="Dave Bridges" w:date="2017-03-12T09:43:00Z">
         <w:r>
           <w:rPr>
             <w:bCs/>
@@ -6418,7 +6400,7 @@
           <w:rPr>
             <w:bCs/>
             <w:iCs/>
-            <w:rPrChange w:id="652" w:author="Dave Bridges" w:date="2017-03-12T09:43:00Z">
+            <w:rPrChange w:id="591" w:author="Dave Bridges" w:date="2017-03-12T09:43:00Z">
               <w:rPr>
                 <w:bCs/>
                 <w:i/>
@@ -6429,7 +6411,7 @@
           <w:t>DK089503</w:t>
         </w:r>
       </w:ins>
-      <w:ins w:id="653" w:author="Dave Bridges" w:date="2017-03-12T09:41:00Z">
+      <w:ins w:id="592" w:author="Dave Bridges" w:date="2017-03-12T09:41:00Z">
         <w:r>
           <w:rPr>
             <w:bCs/>
@@ -6441,7 +6423,7 @@
     <w:p>
       <w:pPr>
         <w:rPr>
-          <w:ins w:id="654" w:author="Dave Bridges" w:date="2017-03-12T09:40:00Z"/>
+          <w:ins w:id="593" w:author="Dave Bridges" w:date="2017-03-12T09:40:00Z"/>
         </w:rPr>
       </w:pPr>
     </w:p>
@@ -6909,7 +6891,7 @@
       </w:pPr>
     </w:p>
   </w:comment>
-  <w:comment w:id="256" w:author="Dave Bridges" w:date="2017-01-20T15:16:00Z" w:initials="DB">
+  <w:comment w:id="257" w:author="Dave Bridges" w:date="2017-01-20T15:16:00Z" w:initials="DB">
     <w:p>
       <w:pPr>
         <w:pStyle w:val="CommentText"/>
@@ -6925,7 +6907,7 @@
       </w:r>
     </w:p>
   </w:comment>
-  <w:comment w:id="280" w:author="Microsoft Office User" w:date="2017-05-08T11:39:00Z" w:initials="Office">
+  <w:comment w:id="273" w:author="Dave Bridges" w:date="2017-05-08T18:50:00Z" w:initials="DB">
     <w:p>
       <w:pPr>
         <w:pStyle w:val="CommentText"/>
@@ -6937,11 +6919,27 @@
         <w:annotationRef/>
       </w:r>
       <w:r>
+        <w:t>Add p-value for insulin clearance</w:t>
+      </w:r>
+    </w:p>
+  </w:comment>
+  <w:comment w:id="271" w:author="Microsoft Office User" w:date="2017-05-08T11:39:00Z" w:initials="Office">
+    <w:p>
+      <w:pPr>
+        <w:pStyle w:val="CommentText"/>
+      </w:pPr>
+      <w:r>
+        <w:rPr>
+          <w:rStyle w:val="CommentReference"/>
+        </w:rPr>
+        <w:annotationRef/>
+      </w:r>
+      <w:r>
         <w:t>What do you think, should we include this in supplementary data?</w:t>
       </w:r>
     </w:p>
   </w:comment>
-  <w:comment w:id="288" w:author="Microsoft Office User" w:date="2017-05-08T12:15:00Z" w:initials="Office">
+  <w:comment w:id="285" w:author="Microsoft Office User" w:date="2017-05-08T12:15:00Z" w:initials="Office">
     <w:p>
       <w:pPr>
         <w:pStyle w:val="CommentText"/>
@@ -6957,7 +6955,7 @@
       </w:r>
     </w:p>
   </w:comment>
-  <w:comment w:id="372" w:author="Microsoft Office User" w:date="2017-01-28T14:25:00Z" w:initials="Office">
+  <w:comment w:id="288" w:author="Dave Bridges" w:date="2017-05-08T18:55:00Z" w:initials="DB">
     <w:p>
       <w:pPr>
         <w:pStyle w:val="CommentText"/>
@@ -6969,11 +6967,94 @@
         <w:annotationRef/>
       </w:r>
       <w:r>
+        <w:t xml:space="preserve">Are these exact numbers?  Wherever you want this to be shown, can you </w:t>
+      </w:r>
+      <w:r>
+        <w:t>write in the script “Reduced XXX, p=XXX” to remind me to actually calculate this correctly?</w:t>
+      </w:r>
+    </w:p>
+  </w:comment>
+  <w:comment w:id="290" w:author="Dave Bridges" w:date="2017-05-08T18:50:00Z" w:initials="DB">
+    <w:p>
+      <w:pPr>
+        <w:pStyle w:val="CommentText"/>
+      </w:pPr>
+      <w:r>
+        <w:rPr>
+          <w:rStyle w:val="CommentReference"/>
+        </w:rPr>
+        <w:annotationRef/>
+      </w:r>
+      <w:r>
+        <w:t>We should ask what is more relevant glucose turnover or glucose clearance.  What do you think?</w:t>
+      </w:r>
+    </w:p>
+  </w:comment>
+  <w:comment w:id="296" w:author="Dave Bridges" w:date="2017-05-08T18:52:00Z" w:initials="DB">
+    <w:p>
+      <w:pPr>
+        <w:pStyle w:val="CommentText"/>
+      </w:pPr>
+      <w:r>
+        <w:rPr>
+          <w:rStyle w:val="CommentReference"/>
+        </w:rPr>
+        <w:annotationRef/>
+      </w:r>
+      <w:r>
+        <w:t>This is a little unclear, are you talking about a percent reduction in the percentage of HGP reduction?  It might be more clear to say “In the dexamethasone group, HGP was reduced XX% but only XX% I the control group”</w:t>
+      </w:r>
+    </w:p>
+  </w:comment>
+  <w:comment w:id="300" w:author="Dave Bridges" w:date="2017-05-08T18:54:00Z" w:initials="DB">
+    <w:p>
+      <w:pPr>
+        <w:pStyle w:val="CommentText"/>
+      </w:pPr>
+      <w:r>
+        <w:rPr>
+          <w:rStyle w:val="CommentReference"/>
+        </w:rPr>
+        <w:annotationRef/>
+      </w:r>
+      <w:r>
+        <w:t>Try to get in the habbit of saying it was XX% reduced (p=XX).  Its important to note both the magnitude and significance of the effect.</w:t>
+      </w:r>
+    </w:p>
+  </w:comment>
+  <w:comment w:id="308" w:author="Dave Bridges" w:date="2017-05-08T18:54:00Z" w:initials="DB">
+    <w:p>
+      <w:pPr>
+        <w:pStyle w:val="CommentText"/>
+      </w:pPr>
+      <w:r>
+        <w:rPr>
+          <w:rStyle w:val="CommentReference"/>
+        </w:rPr>
+        <w:annotationRef/>
+      </w:r>
+      <w:r>
+        <w:t>Not sure if this is true, since overall clearance was similar.</w:t>
+      </w:r>
+    </w:p>
+  </w:comment>
+  <w:comment w:id="311" w:author="Microsoft Office User" w:date="2017-01-28T14:25:00Z" w:initials="Office">
+    <w:p>
+      <w:pPr>
+        <w:pStyle w:val="CommentText"/>
+      </w:pPr>
+      <w:r>
+        <w:rPr>
+          <w:rStyle w:val="CommentReference"/>
+        </w:rPr>
+        <w:annotationRef/>
+      </w:r>
+      <w:r>
         <w:t>Insert p-value</w:t>
       </w:r>
     </w:p>
   </w:comment>
-  <w:comment w:id="371" w:author="Dave Bridges" w:date="2017-01-24T16:50:00Z" w:initials="DB">
+  <w:comment w:id="310" w:author="Dave Bridges" w:date="2017-01-24T16:50:00Z" w:initials="DB">
     <w:p>
       <w:pPr>
         <w:pStyle w:val="CommentText"/>
@@ -6989,7 +7070,7 @@
       </w:r>
     </w:p>
   </w:comment>
-  <w:comment w:id="373" w:author="Dave Bridges" w:date="2017-01-24T16:51:00Z" w:initials="DB">
+  <w:comment w:id="312" w:author="Dave Bridges" w:date="2017-01-24T16:51:00Z" w:initials="DB">
     <w:p>
       <w:pPr>
         <w:pStyle w:val="CommentText"/>
@@ -7005,7 +7086,7 @@
       </w:r>
     </w:p>
   </w:comment>
-  <w:comment w:id="377" w:author="Microsoft Office User" w:date="2017-01-28T14:25:00Z" w:initials="Office">
+  <w:comment w:id="316" w:author="Microsoft Office User" w:date="2017-01-28T14:25:00Z" w:initials="Office">
     <w:p>
       <w:pPr>
         <w:pStyle w:val="CommentText"/>
@@ -7021,7 +7102,7 @@
       </w:r>
     </w:p>
   </w:comment>
-  <w:comment w:id="378" w:author="Microsoft Office User" w:date="2017-01-20T01:48:00Z" w:initials="Office">
+  <w:comment w:id="317" w:author="Microsoft Office User" w:date="2017-01-20T01:48:00Z" w:initials="Office">
     <w:p>
       <w:pPr>
         <w:pStyle w:val="CommentText"/>
@@ -7037,7 +7118,7 @@
       </w:r>
     </w:p>
   </w:comment>
-  <w:comment w:id="387" w:author="Microsoft Office User" w:date="2017-02-13T11:46:00Z" w:initials="Office">
+  <w:comment w:id="326" w:author="Microsoft Office User" w:date="2017-02-13T11:46:00Z" w:initials="Office">
     <w:p>
       <w:pPr>
         <w:pStyle w:val="CommentText"/>
@@ -7053,7 +7134,7 @@
       </w:r>
     </w:p>
   </w:comment>
-  <w:comment w:id="389" w:author="Dave Bridges" w:date="2017-02-15T14:20:00Z" w:initials="DB">
+  <w:comment w:id="328" w:author="Dave Bridges" w:date="2017-02-15T14:20:00Z" w:initials="DB">
     <w:p>
       <w:pPr>
         <w:pStyle w:val="CommentText"/>
@@ -7069,7 +7150,7 @@
       </w:r>
     </w:p>
   </w:comment>
-  <w:comment w:id="390" w:author="Microsoft Office User" w:date="2017-01-20T02:11:00Z" w:initials="Office">
+  <w:comment w:id="329" w:author="Microsoft Office User" w:date="2017-01-20T02:11:00Z" w:initials="Office">
     <w:p>
       <w:pPr>
         <w:pStyle w:val="CommentText"/>
@@ -7085,7 +7166,7 @@
       </w:r>
     </w:p>
   </w:comment>
-  <w:comment w:id="391" w:author="Dave Bridges" w:date="2017-01-20T15:16:00Z" w:initials="DB">
+  <w:comment w:id="330" w:author="Dave Bridges" w:date="2017-01-20T15:16:00Z" w:initials="DB">
     <w:p>
       <w:pPr>
         <w:pStyle w:val="CommentText"/>
@@ -7101,7 +7182,7 @@
       </w:r>
     </w:p>
   </w:comment>
-  <w:comment w:id="400" w:author="Microsoft Office User" w:date="2017-01-28T14:23:00Z" w:initials="Office">
+  <w:comment w:id="339" w:author="Microsoft Office User" w:date="2017-01-28T14:23:00Z" w:initials="Office">
     <w:p>
       <w:pPr>
         <w:pStyle w:val="CommentText"/>
@@ -7117,7 +7198,7 @@
       </w:r>
     </w:p>
   </w:comment>
-  <w:comment w:id="416" w:author="Microsoft Office User" w:date="2017-01-28T14:23:00Z" w:initials="Office">
+  <w:comment w:id="355" w:author="Microsoft Office User" w:date="2017-01-28T14:23:00Z" w:initials="Office">
     <w:p>
       <w:pPr>
         <w:pStyle w:val="CommentText"/>
@@ -7133,7 +7214,7 @@
       </w:r>
     </w:p>
   </w:comment>
-  <w:comment w:id="419" w:author="Microsoft Office User" w:date="2017-01-20T14:44:00Z" w:initials="Office">
+  <w:comment w:id="358" w:author="Microsoft Office User" w:date="2017-01-20T14:44:00Z" w:initials="Office">
     <w:p>
       <w:pPr>
         <w:pStyle w:val="CommentText"/>
@@ -7149,7 +7230,7 @@
       </w:r>
     </w:p>
   </w:comment>
-  <w:comment w:id="421" w:author="Microsoft Office User" w:date="2017-01-28T14:23:00Z" w:initials="Office">
+  <w:comment w:id="360" w:author="Microsoft Office User" w:date="2017-01-28T14:23:00Z" w:initials="Office">
     <w:p>
       <w:pPr>
         <w:pStyle w:val="CommentText"/>
@@ -7165,7 +7246,7 @@
       </w:r>
     </w:p>
   </w:comment>
-  <w:comment w:id="454" w:author="Microsoft Office User" w:date="2017-02-13T11:30:00Z" w:initials="Office">
+  <w:comment w:id="393" w:author="Microsoft Office User" w:date="2017-02-13T11:30:00Z" w:initials="Office">
     <w:p>
       <w:pPr>
         <w:pStyle w:val="CommentText"/>
@@ -7181,7 +7262,7 @@
       </w:r>
     </w:p>
   </w:comment>
-  <w:comment w:id="457" w:author="Microsoft Office User" w:date="2017-02-13T11:30:00Z" w:initials="Office">
+  <w:comment w:id="396" w:author="Microsoft Office User" w:date="2017-02-13T11:30:00Z" w:initials="Office">
     <w:p>
       <w:pPr>
         <w:pStyle w:val="CommentText"/>
@@ -7197,7 +7278,7 @@
       </w:r>
     </w:p>
   </w:comment>
-  <w:comment w:id="461" w:author="Microsoft Office User" w:date="2017-02-13T11:30:00Z" w:initials="Office">
+  <w:comment w:id="400" w:author="Microsoft Office User" w:date="2017-02-13T11:30:00Z" w:initials="Office">
     <w:p>
       <w:pPr>
         <w:pStyle w:val="CommentText"/>
@@ -7213,7 +7294,7 @@
       </w:r>
     </w:p>
   </w:comment>
-  <w:comment w:id="466" w:author="Microsoft Office User" w:date="2017-02-13T11:30:00Z" w:initials="Office">
+  <w:comment w:id="405" w:author="Microsoft Office User" w:date="2017-02-13T11:30:00Z" w:initials="Office">
     <w:p>
       <w:pPr>
         <w:pStyle w:val="CommentText"/>
@@ -7229,7 +7310,7 @@
       </w:r>
     </w:p>
   </w:comment>
-  <w:comment w:id="471" w:author="Dave Bridges" w:date="2017-02-15T14:23:00Z" w:initials="DB">
+  <w:comment w:id="410" w:author="Dave Bridges" w:date="2017-02-15T14:23:00Z" w:initials="DB">
     <w:p>
       <w:pPr>
         <w:pStyle w:val="CommentText"/>
@@ -7245,7 +7326,7 @@
       </w:r>
     </w:p>
   </w:comment>
-  <w:comment w:id="486" w:author="Microsoft Office User" w:date="2017-02-13T11:23:00Z" w:initials="Office">
+  <w:comment w:id="425" w:author="Microsoft Office User" w:date="2017-02-13T11:23:00Z" w:initials="Office">
     <w:p>
       <w:pPr>
         <w:pStyle w:val="CommentText"/>
@@ -7261,7 +7342,7 @@
       </w:r>
     </w:p>
   </w:comment>
-  <w:comment w:id="503" w:author="Microsoft Office User" w:date="2017-02-13T11:44:00Z" w:initials="Office">
+  <w:comment w:id="442" w:author="Microsoft Office User" w:date="2017-02-13T11:44:00Z" w:initials="Office">
     <w:p>
       <w:pPr>
         <w:pStyle w:val="CommentText"/>
@@ -7277,7 +7358,7 @@
       </w:r>
     </w:p>
   </w:comment>
-  <w:comment w:id="508" w:author="Microsoft Office User" w:date="2017-02-13T11:38:00Z" w:initials="Office">
+  <w:comment w:id="447" w:author="Microsoft Office User" w:date="2017-02-13T11:38:00Z" w:initials="Office">
     <w:p>
       <w:pPr>
         <w:pStyle w:val="CommentText"/>
@@ -7293,7 +7374,7 @@
       </w:r>
     </w:p>
   </w:comment>
-  <w:comment w:id="521" w:author="Microsoft Office User" w:date="2017-02-13T12:24:00Z" w:initials="Office">
+  <w:comment w:id="460" w:author="Microsoft Office User" w:date="2017-02-13T12:24:00Z" w:initials="Office">
     <w:p>
       <w:pPr>
         <w:pStyle w:val="CommentText"/>
@@ -7309,7 +7390,7 @@
       </w:r>
     </w:p>
   </w:comment>
-  <w:comment w:id="539" w:author="Microsoft Office User" w:date="2017-02-13T11:52:00Z" w:initials="Office">
+  <w:comment w:id="478" w:author="Microsoft Office User" w:date="2017-02-13T11:52:00Z" w:initials="Office">
     <w:p>
       <w:pPr>
         <w:pStyle w:val="CommentText"/>
@@ -7325,7 +7406,7 @@
       </w:r>
     </w:p>
   </w:comment>
-  <w:comment w:id="552" w:author="Microsoft Office User" w:date="2017-02-13T12:31:00Z" w:initials="Office">
+  <w:comment w:id="491" w:author="Microsoft Office User" w:date="2017-02-13T12:31:00Z" w:initials="Office">
     <w:p>
       <w:pPr>
         <w:pStyle w:val="CommentText"/>
@@ -7341,7 +7422,7 @@
       </w:r>
     </w:p>
   </w:comment>
-  <w:comment w:id="554" w:author="Microsoft Office User" w:date="2017-02-13T12:27:00Z" w:initials="Office">
+  <w:comment w:id="493" w:author="Microsoft Office User" w:date="2017-02-13T12:27:00Z" w:initials="Office">
     <w:p>
       <w:pPr>
         <w:pStyle w:val="CommentText"/>
@@ -7357,7 +7438,7 @@
       </w:r>
     </w:p>
   </w:comment>
-  <w:comment w:id="557" w:author="Microsoft Office User" w:date="2017-02-13T12:27:00Z" w:initials="Office">
+  <w:comment w:id="496" w:author="Microsoft Office User" w:date="2017-02-13T12:27:00Z" w:initials="Office">
     <w:p>
       <w:pPr>
         <w:pStyle w:val="CommentText"/>
@@ -7373,7 +7454,7 @@
       </w:r>
     </w:p>
   </w:comment>
-  <w:comment w:id="560" w:author="Microsoft Office User" w:date="2017-02-13T12:27:00Z" w:initials="Office">
+  <w:comment w:id="499" w:author="Microsoft Office User" w:date="2017-02-13T12:27:00Z" w:initials="Office">
     <w:p>
       <w:pPr>
         <w:pStyle w:val="CommentText"/>
@@ -7389,7 +7470,7 @@
       </w:r>
     </w:p>
   </w:comment>
-  <w:comment w:id="567" w:author="Microsoft Office User" w:date="2017-02-13T12:38:00Z" w:initials="Office">
+  <w:comment w:id="506" w:author="Microsoft Office User" w:date="2017-02-13T12:38:00Z" w:initials="Office">
     <w:p>
       <w:pPr>
         <w:pStyle w:val="CommentText"/>
@@ -7405,7 +7486,7 @@
       </w:r>
     </w:p>
   </w:comment>
-  <w:comment w:id="594" w:author="Dave Bridges" w:date="2017-02-15T14:27:00Z" w:initials="DB">
+  <w:comment w:id="533" w:author="Dave Bridges" w:date="2017-02-15T14:27:00Z" w:initials="DB">
     <w:p>
       <w:pPr>
         <w:pStyle w:val="CommentText"/>
@@ -7421,7 +7502,7 @@
       </w:r>
     </w:p>
   </w:comment>
-  <w:comment w:id="612" w:author="Microsoft Office User" w:date="2017-02-13T12:57:00Z" w:initials="Office">
+  <w:comment w:id="551" w:author="Microsoft Office User" w:date="2017-02-13T12:57:00Z" w:initials="Office">
     <w:p>
       <w:pPr>
         <w:pStyle w:val="CommentText"/>
@@ -7437,7 +7518,7 @@
       </w:r>
     </w:p>
   </w:comment>
-  <w:comment w:id="617" w:author="Microsoft Office User" w:date="2017-02-13T12:57:00Z" w:initials="Office">
+  <w:comment w:id="556" w:author="Microsoft Office User" w:date="2017-02-13T12:57:00Z" w:initials="Office">
     <w:p>
       <w:pPr>
         <w:pStyle w:val="CommentText"/>
@@ -7478,8 +7559,14 @@
   <w15:commentEx w15:paraId="4E55D6FC" w15:done="0"/>
   <w15:commentEx w15:paraId="5E65B0C5" w15:done="0"/>
   <w15:commentEx w15:paraId="74735825" w15:done="0"/>
+  <w15:commentEx w15:paraId="60CE37FF" w15:done="0"/>
   <w15:commentEx w15:paraId="49A62BEE" w15:done="0"/>
   <w15:commentEx w15:paraId="11E47A79" w15:done="0"/>
+  <w15:commentEx w15:paraId="77F70526" w15:done="0"/>
+  <w15:commentEx w15:paraId="7ED8D5CF" w15:done="0"/>
+  <w15:commentEx w15:paraId="543CF4FC" w15:done="0"/>
+  <w15:commentEx w15:paraId="6166B19D" w15:done="0"/>
+  <w15:commentEx w15:paraId="1E14FD44" w15:done="0"/>
   <w15:commentEx w15:paraId="29A3AA33" w15:done="0"/>
   <w15:commentEx w15:paraId="19F887D9" w15:done="0"/>
   <w15:commentEx w15:paraId="473C907D" w15:done="0"/>
@@ -8471,6 +8558,13 @@
       <w:rFonts w:ascii="Times New Roman" w:hAnsi="Times New Roman" w:cs="Times New Roman"/>
     </w:rPr>
   </w:style>
+  <w:style w:type="paragraph" w:styleId="Revision">
+    <w:name w:val="Revision"/>
+    <w:hidden/>
+    <w:uiPriority w:val="99"/>
+    <w:semiHidden/>
+    <w:rsid w:val="0060769C"/>
+  </w:style>
 </w:styles>
 </file>
 

</xml_diff>

<commit_message>
edits for figure placement
</commit_message>
<xml_diff>
--- a/manuscript/Obesity-Glucocorticoids/Manuscript.docx
+++ b/manuscript/Obesity-Glucocorticoids/Manuscript.docx
@@ -3829,8 +3829,6 @@
           <w:t>D</w:t>
         </w:r>
       </w:ins>
-      <w:bookmarkStart w:id="347" w:name="_GoBack"/>
-      <w:bookmarkEnd w:id="347"/>
       <w:r>
         <w:t xml:space="preserve">).  </w:t>
       </w:r>
@@ -3849,7 +3847,7 @@
       <w:r>
         <w:t>however, levels</w:t>
       </w:r>
-      <w:ins w:id="348" w:author="Dave Bridges" w:date="2017-01-24T17:24:00Z">
+      <w:ins w:id="347" w:author="Dave Bridges" w:date="2017-01-24T17:24:00Z">
         <w:r>
           <w:t xml:space="preserve"> of both these enzymes</w:t>
         </w:r>
@@ -3857,7 +3855,7 @@
       <w:r>
         <w:t xml:space="preserve"> were </w:t>
       </w:r>
-      <w:del w:id="349" w:author="Dave Bridges" w:date="2017-01-24T16:49:00Z">
+      <w:del w:id="348" w:author="Dave Bridges" w:date="2017-01-24T16:49:00Z">
         <w:r>
           <w:delText xml:space="preserve">found to be comparable among </w:delText>
         </w:r>
@@ -3874,7 +3872,7 @@
           <w:delText>oups</w:delText>
         </w:r>
       </w:del>
-      <w:ins w:id="350" w:author="Dave Bridges" w:date="2017-01-24T16:49:00Z">
+      <w:ins w:id="349" w:author="Dave Bridges" w:date="2017-01-24T16:49:00Z">
         <w:r>
           <w:t>reduced in HFD/dexamethasone livers</w:t>
         </w:r>
@@ -3888,7 +3886,7 @@
       <w:r>
         <w:t xml:space="preserve">dexamethasone treatment is </w:t>
       </w:r>
-      <w:ins w:id="351" w:author="Dave Bridges" w:date="2017-01-24T17:24:00Z">
+      <w:ins w:id="350" w:author="Dave Bridges" w:date="2017-01-24T17:24:00Z">
         <w:r>
           <w:t xml:space="preserve">likely </w:t>
         </w:r>
@@ -3905,7 +3903,7 @@
       <w:r>
         <w:t xml:space="preserve"> a different mechanism than </w:t>
       </w:r>
-      <w:del w:id="352" w:author="Dave Bridges" w:date="2017-01-24T17:24:00Z">
+      <w:del w:id="351" w:author="Dave Bridges" w:date="2017-01-24T17:24:00Z">
         <w:r>
           <w:delText xml:space="preserve">that which occurs </w:delText>
         </w:r>
@@ -3916,12 +3914,12 @@
           <w:delText xml:space="preserve">. </w:delText>
         </w:r>
       </w:del>
-      <w:ins w: